<commit_message>
Add Product Overview document
</commit_message>
<xml_diff>
--- a/docs/LiveCodingMentor.docx
+++ b/docs/LiveCodingMentor.docx
@@ -488,7 +488,27 @@
                 <w:sz w:val="24"/>
                 <w:szCs w:val="24"/>
               </w:rPr>
-              <w:t>Le Thanh Dat – HE130450</w:t>
+              <w:t xml:space="preserve">Le Thanh </w:t>
+            </w:r>
+            <w:proofErr w:type="spellStart"/>
+            <w:r>
+              <w:rPr>
+                <w:rFonts w:ascii="Times New Roman" w:eastAsia="Times New Roman" w:hAnsi="Times New Roman" w:cs="Times New Roman"/>
+                <w:color w:val="000000"/>
+                <w:sz w:val="24"/>
+                <w:szCs w:val="24"/>
+              </w:rPr>
+              <w:t>Dat</w:t>
+            </w:r>
+            <w:proofErr w:type="spellEnd"/>
+            <w:r>
+              <w:rPr>
+                <w:rFonts w:ascii="Times New Roman" w:eastAsia="Times New Roman" w:hAnsi="Times New Roman" w:cs="Times New Roman"/>
+                <w:color w:val="000000"/>
+                <w:sz w:val="24"/>
+                <w:szCs w:val="24"/>
+              </w:rPr>
+              <w:t xml:space="preserve"> – HE130450</w:t>
             </w:r>
           </w:p>
           <w:p>
@@ -4940,6 +4960,7 @@
                 <w:szCs w:val="24"/>
               </w:rPr>
             </w:pPr>
+            <w:proofErr w:type="spellStart"/>
             <w:r>
               <w:rPr>
                 <w:rFonts w:ascii="Times New Roman" w:eastAsia="Times New Roman" w:hAnsi="Times New Roman" w:cs="Times New Roman"/>
@@ -4948,6 +4969,7 @@
               </w:rPr>
               <w:t>Javascript</w:t>
             </w:r>
+            <w:proofErr w:type="spellEnd"/>
           </w:p>
         </w:tc>
       </w:tr>
@@ -7008,8 +7030,19 @@
                 <w:sz w:val="24"/>
                 <w:szCs w:val="24"/>
               </w:rPr>
-              <w:t>Le Thanh Dat</w:t>
-            </w:r>
+              <w:t xml:space="preserve">Le Thanh </w:t>
+            </w:r>
+            <w:proofErr w:type="spellStart"/>
+            <w:r>
+              <w:rPr>
+                <w:rFonts w:ascii="Times New Roman" w:eastAsia="Times New Roman" w:hAnsi="Times New Roman" w:cs="Times New Roman"/>
+                <w:color w:val="000000"/>
+                <w:sz w:val="24"/>
+                <w:szCs w:val="24"/>
+              </w:rPr>
+              <w:t>Dat</w:t>
+            </w:r>
+            <w:proofErr w:type="spellEnd"/>
           </w:p>
         </w:tc>
         <w:tc>
@@ -7962,7 +7995,27 @@
           <w:sz w:val="24"/>
           <w:szCs w:val="24"/>
         </w:rPr>
-        <w:t>Figure: FUNiX website (Link: https://fu.funix.edu.vn)</w:t>
+        <w:t xml:space="preserve">Figure: </w:t>
+      </w:r>
+      <w:proofErr w:type="spellStart"/>
+      <w:r>
+        <w:rPr>
+          <w:rFonts w:ascii="Times New Roman" w:eastAsia="Times New Roman" w:hAnsi="Times New Roman" w:cs="Times New Roman"/>
+          <w:i/>
+          <w:sz w:val="24"/>
+          <w:szCs w:val="24"/>
+        </w:rPr>
+        <w:t>FUNiX</w:t>
+      </w:r>
+      <w:proofErr w:type="spellEnd"/>
+      <w:r>
+        <w:rPr>
+          <w:rFonts w:ascii="Times New Roman" w:eastAsia="Times New Roman" w:hAnsi="Times New Roman" w:cs="Times New Roman"/>
+          <w:i/>
+          <w:sz w:val="24"/>
+          <w:szCs w:val="24"/>
+        </w:rPr>
+        <w:t xml:space="preserve"> website (Link: https://fu.funix.edu.vn)</w:t>
       </w:r>
     </w:p>
     <w:p>
@@ -7975,6 +8028,7 @@
           <w:szCs w:val="24"/>
         </w:rPr>
       </w:pPr>
+      <w:proofErr w:type="spellStart"/>
       <w:r>
         <w:rPr>
           <w:rFonts w:ascii="Times New Roman" w:eastAsia="Times New Roman" w:hAnsi="Times New Roman" w:cs="Times New Roman"/>
@@ -7982,7 +8036,17 @@
           <w:sz w:val="24"/>
           <w:szCs w:val="24"/>
         </w:rPr>
-        <w:t>FUNiX Online University is a university in the FPT Education system, providing Bachelor of Information Technology and certificates of career and soft skills. </w:t>
+        <w:t>FUNiX</w:t>
+      </w:r>
+      <w:proofErr w:type="spellEnd"/>
+      <w:r>
+        <w:rPr>
+          <w:rFonts w:ascii="Times New Roman" w:eastAsia="Times New Roman" w:hAnsi="Times New Roman" w:cs="Times New Roman"/>
+          <w:color w:val="000000"/>
+          <w:sz w:val="24"/>
+          <w:szCs w:val="24"/>
+        </w:rPr>
+        <w:t xml:space="preserve"> Online University is a university in the FPT Education system, providing Bachelor of Information Technology and certificates of career and soft skills. </w:t>
       </w:r>
     </w:p>
     <w:p>
@@ -7995,6 +8059,7 @@
           <w:szCs w:val="24"/>
         </w:rPr>
       </w:pPr>
+      <w:proofErr w:type="spellStart"/>
       <w:r>
         <w:rPr>
           <w:rFonts w:ascii="Times New Roman" w:eastAsia="Times New Roman" w:hAnsi="Times New Roman" w:cs="Times New Roman"/>
@@ -8002,7 +8067,17 @@
           <w:sz w:val="24"/>
           <w:szCs w:val="24"/>
         </w:rPr>
-        <w:t>FUNiX online university, which inherits the above principles, presents for the first time a new method of education, like every student, from day one:</w:t>
+        <w:t>FUNiX</w:t>
+      </w:r>
+      <w:proofErr w:type="spellEnd"/>
+      <w:r>
+        <w:rPr>
+          <w:rFonts w:ascii="Times New Roman" w:eastAsia="Times New Roman" w:hAnsi="Times New Roman" w:cs="Times New Roman"/>
+          <w:color w:val="000000"/>
+          <w:sz w:val="24"/>
+          <w:szCs w:val="24"/>
+        </w:rPr>
+        <w:t xml:space="preserve"> online university, which inherits the above principles, presents for the first time a new method of education, like every student, from day one:</w:t>
       </w:r>
     </w:p>
     <w:p>
@@ -8266,14 +8341,25 @@
                 <w:szCs w:val="24"/>
               </w:rPr>
             </w:pPr>
-            <w:r>
-              <w:rPr>
-                <w:rFonts w:ascii="Times New Roman" w:eastAsia="Times New Roman" w:hAnsi="Times New Roman" w:cs="Times New Roman"/>
-                <w:color w:val="000000"/>
-                <w:sz w:val="24"/>
-                <w:szCs w:val="24"/>
-              </w:rPr>
-              <w:t>FUNiX courses are all long-term courses.</w:t>
+            <w:proofErr w:type="spellStart"/>
+            <w:r>
+              <w:rPr>
+                <w:rFonts w:ascii="Times New Roman" w:eastAsia="Times New Roman" w:hAnsi="Times New Roman" w:cs="Times New Roman"/>
+                <w:color w:val="000000"/>
+                <w:sz w:val="24"/>
+                <w:szCs w:val="24"/>
+              </w:rPr>
+              <w:t>FUNiX</w:t>
+            </w:r>
+            <w:proofErr w:type="spellEnd"/>
+            <w:r>
+              <w:rPr>
+                <w:rFonts w:ascii="Times New Roman" w:eastAsia="Times New Roman" w:hAnsi="Times New Roman" w:cs="Times New Roman"/>
+                <w:color w:val="000000"/>
+                <w:sz w:val="24"/>
+                <w:szCs w:val="24"/>
+              </w:rPr>
+              <w:t xml:space="preserve"> courses are all long-term courses.</w:t>
             </w:r>
           </w:p>
           <w:p>
@@ -8316,14 +8402,25 @@
                 <w:szCs w:val="24"/>
               </w:rPr>
             </w:pPr>
-            <w:r>
-              <w:rPr>
-                <w:rFonts w:ascii="Times New Roman" w:eastAsia="Times New Roman" w:hAnsi="Times New Roman" w:cs="Times New Roman"/>
-                <w:color w:val="000000"/>
-                <w:sz w:val="24"/>
-                <w:szCs w:val="24"/>
-              </w:rPr>
-              <w:t>FUNiX only allows Mentee to select online Mentors. </w:t>
+            <w:proofErr w:type="spellStart"/>
+            <w:r>
+              <w:rPr>
+                <w:rFonts w:ascii="Times New Roman" w:eastAsia="Times New Roman" w:hAnsi="Times New Roman" w:cs="Times New Roman"/>
+                <w:color w:val="000000"/>
+                <w:sz w:val="24"/>
+                <w:szCs w:val="24"/>
+              </w:rPr>
+              <w:t>FUNiX</w:t>
+            </w:r>
+            <w:proofErr w:type="spellEnd"/>
+            <w:r>
+              <w:rPr>
+                <w:rFonts w:ascii="Times New Roman" w:eastAsia="Times New Roman" w:hAnsi="Times New Roman" w:cs="Times New Roman"/>
+                <w:color w:val="000000"/>
+                <w:sz w:val="24"/>
+                <w:szCs w:val="24"/>
+              </w:rPr>
+              <w:t xml:space="preserve"> only allows Mentee to select online Mentors. </w:t>
             </w:r>
           </w:p>
         </w:tc>
@@ -8503,7 +8600,29 @@
           <w:sz w:val="24"/>
           <w:szCs w:val="24"/>
         </w:rPr>
-        <w:t xml:space="preserve">Figure: Codementor website (Link: </w:t>
+        <w:t xml:space="preserve">Figure: </w:t>
+      </w:r>
+      <w:proofErr w:type="spellStart"/>
+      <w:r>
+        <w:rPr>
+          <w:rFonts w:ascii="Times New Roman" w:eastAsia="Times New Roman" w:hAnsi="Times New Roman" w:cs="Times New Roman"/>
+          <w:i/>
+          <w:color w:val="000000"/>
+          <w:sz w:val="24"/>
+          <w:szCs w:val="24"/>
+        </w:rPr>
+        <w:t>Codementor</w:t>
+      </w:r>
+      <w:proofErr w:type="spellEnd"/>
+      <w:r>
+        <w:rPr>
+          <w:rFonts w:ascii="Times New Roman" w:eastAsia="Times New Roman" w:hAnsi="Times New Roman" w:cs="Times New Roman"/>
+          <w:i/>
+          <w:color w:val="000000"/>
+          <w:sz w:val="24"/>
+          <w:szCs w:val="24"/>
+        </w:rPr>
+        <w:t xml:space="preserve"> website (Link: </w:t>
       </w:r>
       <w:hyperlink r:id="rId12">
         <w:r>
@@ -8558,7 +8677,87 @@
           <w:sz w:val="24"/>
           <w:szCs w:val="24"/>
         </w:rPr>
-        <w:t xml:space="preserve">      Codementor was founded in 2013 by serial entrepreneur Weiting Liu, a Y Combinator alumnus with his previous startup SocialPicks, which was acquired by FinancialContent in 2009.</w:t>
+        <w:t xml:space="preserve">      </w:t>
+      </w:r>
+      <w:proofErr w:type="spellStart"/>
+      <w:r>
+        <w:rPr>
+          <w:rFonts w:ascii="Times New Roman" w:eastAsia="Times New Roman" w:hAnsi="Times New Roman" w:cs="Times New Roman"/>
+          <w:color w:val="000000"/>
+          <w:sz w:val="24"/>
+          <w:szCs w:val="24"/>
+        </w:rPr>
+        <w:t>Codementor</w:t>
+      </w:r>
+      <w:proofErr w:type="spellEnd"/>
+      <w:r>
+        <w:rPr>
+          <w:rFonts w:ascii="Times New Roman" w:eastAsia="Times New Roman" w:hAnsi="Times New Roman" w:cs="Times New Roman"/>
+          <w:color w:val="000000"/>
+          <w:sz w:val="24"/>
+          <w:szCs w:val="24"/>
+        </w:rPr>
+        <w:t xml:space="preserve"> was founded in 2013 by serial entrepreneur </w:t>
+      </w:r>
+      <w:proofErr w:type="spellStart"/>
+      <w:r>
+        <w:rPr>
+          <w:rFonts w:ascii="Times New Roman" w:eastAsia="Times New Roman" w:hAnsi="Times New Roman" w:cs="Times New Roman"/>
+          <w:color w:val="000000"/>
+          <w:sz w:val="24"/>
+          <w:szCs w:val="24"/>
+        </w:rPr>
+        <w:t>Weiting</w:t>
+      </w:r>
+      <w:proofErr w:type="spellEnd"/>
+      <w:r>
+        <w:rPr>
+          <w:rFonts w:ascii="Times New Roman" w:eastAsia="Times New Roman" w:hAnsi="Times New Roman" w:cs="Times New Roman"/>
+          <w:color w:val="000000"/>
+          <w:sz w:val="24"/>
+          <w:szCs w:val="24"/>
+        </w:rPr>
+        <w:t xml:space="preserve"> Liu, a Y Combinator alumnus with his previous startup </w:t>
+      </w:r>
+      <w:proofErr w:type="spellStart"/>
+      <w:r>
+        <w:rPr>
+          <w:rFonts w:ascii="Times New Roman" w:eastAsia="Times New Roman" w:hAnsi="Times New Roman" w:cs="Times New Roman"/>
+          <w:color w:val="000000"/>
+          <w:sz w:val="24"/>
+          <w:szCs w:val="24"/>
+        </w:rPr>
+        <w:t>SocialPicks</w:t>
+      </w:r>
+      <w:proofErr w:type="spellEnd"/>
+      <w:r>
+        <w:rPr>
+          <w:rFonts w:ascii="Times New Roman" w:eastAsia="Times New Roman" w:hAnsi="Times New Roman" w:cs="Times New Roman"/>
+          <w:color w:val="000000"/>
+          <w:sz w:val="24"/>
+          <w:szCs w:val="24"/>
+        </w:rPr>
+        <w:t xml:space="preserve">, which was acquired by </w:t>
+      </w:r>
+      <w:proofErr w:type="spellStart"/>
+      <w:r>
+        <w:rPr>
+          <w:rFonts w:ascii="Times New Roman" w:eastAsia="Times New Roman" w:hAnsi="Times New Roman" w:cs="Times New Roman"/>
+          <w:color w:val="000000"/>
+          <w:sz w:val="24"/>
+          <w:szCs w:val="24"/>
+        </w:rPr>
+        <w:t>FinancialContent</w:t>
+      </w:r>
+      <w:proofErr w:type="spellEnd"/>
+      <w:r>
+        <w:rPr>
+          <w:rFonts w:ascii="Times New Roman" w:eastAsia="Times New Roman" w:hAnsi="Times New Roman" w:cs="Times New Roman"/>
+          <w:color w:val="000000"/>
+          <w:sz w:val="24"/>
+          <w:szCs w:val="24"/>
+        </w:rPr>
+        <w:t xml:space="preserve"> in 2009.</w:t>
       </w:r>
     </w:p>
     <w:p>
@@ -8588,6 +8787,7 @@
         </w:rPr>
         <w:t xml:space="preserve">      </w:t>
       </w:r>
+      <w:proofErr w:type="spellStart"/>
       <w:r>
         <w:rPr>
           <w:rFonts w:ascii="Times New Roman" w:eastAsia="Times New Roman" w:hAnsi="Times New Roman" w:cs="Times New Roman"/>
@@ -8595,7 +8795,17 @@
           <w:sz w:val="24"/>
           <w:szCs w:val="24"/>
         </w:rPr>
-        <w:t>Codementor's website acts as an open marketplace platform for experienced web developers to offer live help, long-term mentorship, and team training course on the programming languages or web technology they specialize in, with rates set by the mentor themselves. Mentors include O’Reilly’s authors, active Stack Overflow experts, and developers at tech firms such as Google or Amazon.</w:t>
+        <w:t>Codementor's</w:t>
+      </w:r>
+      <w:proofErr w:type="spellEnd"/>
+      <w:r>
+        <w:rPr>
+          <w:rFonts w:ascii="Times New Roman" w:eastAsia="Times New Roman" w:hAnsi="Times New Roman" w:cs="Times New Roman"/>
+          <w:color w:val="000000"/>
+          <w:sz w:val="24"/>
+          <w:szCs w:val="24"/>
+        </w:rPr>
+        <w:t xml:space="preserve"> website acts as an open marketplace platform for experienced web developers to offer live help, long-term mentorship, and team training course on the programming languages or web technology they specialize in, with rates set by the mentor themselves. Mentors include O’Reilly’s authors, active Stack Overflow experts, and developers at tech firms such as Google or Amazon.</w:t>
       </w:r>
     </w:p>
     <w:p>
@@ -9874,10 +10084,268 @@
       </w:r>
     </w:p>
     <w:p>
+      <w:pPr>
+        <w:pStyle w:val="Heading3"/>
+      </w:pPr>
       <w:r>
-        <w:t>abc</w:t>
+        <w:t>6.3 Source Code Management</w:t>
       </w:r>
     </w:p>
+    <w:p>
+      <w:pPr>
+        <w:rPr>
+          <w:rFonts w:ascii="Times New Roman" w:eastAsia="Times New Roman" w:hAnsi="Times New Roman" w:cs="Times New Roman"/>
+          <w:sz w:val="24"/>
+          <w:szCs w:val="24"/>
+        </w:rPr>
+      </w:pPr>
+      <w:bookmarkStart w:id="16" w:name="_heading=h.37m2jsg" w:colFirst="0" w:colLast="0"/>
+      <w:bookmarkEnd w:id="16"/>
+      <w:r>
+        <w:rPr>
+          <w:rFonts w:ascii="Times New Roman" w:eastAsia="Times New Roman" w:hAnsi="Times New Roman" w:cs="Times New Roman"/>
+          <w:sz w:val="24"/>
+          <w:szCs w:val="24"/>
+        </w:rPr>
+        <w:t>Source code is managed by Git on github.com</w:t>
+      </w:r>
+    </w:p>
+    <w:p>
+      <w:pPr>
+        <w:rPr>
+          <w:rFonts w:ascii="Times New Roman" w:eastAsia="Times New Roman" w:hAnsi="Times New Roman" w:cs="Times New Roman"/>
+          <w:sz w:val="24"/>
+          <w:szCs w:val="24"/>
+        </w:rPr>
+      </w:pPr>
+      <w:r>
+        <w:rPr>
+          <w:rFonts w:ascii="Times New Roman" w:eastAsia="Times New Roman" w:hAnsi="Times New Roman" w:cs="Times New Roman"/>
+          <w:sz w:val="24"/>
+          <w:szCs w:val="24"/>
+        </w:rPr>
+        <w:t xml:space="preserve">For version control of our source code, we use </w:t>
+      </w:r>
+      <w:proofErr w:type="spellStart"/>
+      <w:r>
+        <w:rPr>
+          <w:rFonts w:ascii="Times New Roman" w:eastAsia="Times New Roman" w:hAnsi="Times New Roman" w:cs="Times New Roman"/>
+          <w:sz w:val="24"/>
+          <w:szCs w:val="24"/>
+        </w:rPr>
+        <w:t>GitKraken</w:t>
+      </w:r>
+      <w:proofErr w:type="spellEnd"/>
+      <w:r>
+        <w:rPr>
+          <w:rFonts w:ascii="Times New Roman" w:eastAsia="Times New Roman" w:hAnsi="Times New Roman" w:cs="Times New Roman"/>
+          <w:sz w:val="24"/>
+          <w:szCs w:val="24"/>
+        </w:rPr>
+        <w:t>. It tracks the changes team members make to files, so we have a record of what has been done, and we can revert to specific versions should we ever need to.</w:t>
+      </w:r>
+    </w:p>
+    <w:p>
+      <w:pPr>
+        <w:rPr>
+          <w:rFonts w:ascii="Times New Roman" w:eastAsia="Times New Roman" w:hAnsi="Times New Roman" w:cs="Times New Roman"/>
+          <w:sz w:val="24"/>
+          <w:szCs w:val="24"/>
+        </w:rPr>
+      </w:pPr>
+    </w:p>
+    <w:p>
+      <w:pPr>
+        <w:pStyle w:val="Heading1"/>
+      </w:pPr>
+      <w:bookmarkStart w:id="17" w:name="_heading=h.1mrcu09" w:colFirst="0" w:colLast="0"/>
+      <w:bookmarkEnd w:id="17"/>
+      <w:r>
+        <w:t>III. Software Requirement Specification</w:t>
+      </w:r>
+    </w:p>
+    <w:p>
+      <w:pPr>
+        <w:pStyle w:val="Heading2"/>
+      </w:pPr>
+      <w:bookmarkStart w:id="18" w:name="_heading=h.46r0co2" w:colFirst="0" w:colLast="0"/>
+      <w:bookmarkEnd w:id="18"/>
+      <w:r>
+        <w:t>1. Overall Description</w:t>
+      </w:r>
+    </w:p>
+    <w:p>
+      <w:pPr>
+        <w:pStyle w:val="Heading3"/>
+      </w:pPr>
+      <w:bookmarkStart w:id="19" w:name="_heading=h.2lwamvv" w:colFirst="0" w:colLast="0"/>
+      <w:bookmarkEnd w:id="19"/>
+      <w:r>
+        <w:t>1.1. Product Overview</w:t>
+      </w:r>
+    </w:p>
+    <w:p>
+      <w:pPr>
+        <w:rPr>
+          <w:rFonts w:ascii="Times New Roman" w:eastAsia="Times New Roman" w:hAnsi="Times New Roman" w:cs="Times New Roman"/>
+          <w:sz w:val="24"/>
+          <w:szCs w:val="24"/>
+        </w:rPr>
+      </w:pPr>
+      <w:r>
+        <w:rPr>
+          <w:rFonts w:ascii="Times New Roman" w:eastAsia="Times New Roman" w:hAnsi="Times New Roman" w:cs="Times New Roman"/>
+          <w:sz w:val="24"/>
+          <w:szCs w:val="24"/>
+        </w:rPr>
+        <w:t>Nowadays, Information Technology is a very hot major, which is the goal of many students worldwide. But it’s not easy to approach. A lot of students tried hard to study but still did not get a good result.</w:t>
+      </w:r>
+    </w:p>
+    <w:p>
+      <w:pPr>
+        <w:rPr>
+          <w:rFonts w:ascii="Times New Roman" w:eastAsia="Times New Roman" w:hAnsi="Times New Roman" w:cs="Times New Roman"/>
+          <w:sz w:val="24"/>
+          <w:szCs w:val="24"/>
+        </w:rPr>
+      </w:pPr>
+      <w:r>
+        <w:rPr>
+          <w:rFonts w:ascii="Times New Roman" w:eastAsia="Times New Roman" w:hAnsi="Times New Roman" w:cs="Times New Roman"/>
+          <w:noProof/>
+        </w:rPr>
+        <w:lastRenderedPageBreak/>
+        <w:drawing>
+          <wp:inline distT="0" distB="0" distL="0" distR="0" wp14:anchorId="3B0B005D" wp14:editId="3019B6BE">
+            <wp:extent cx="5943600" cy="5572760"/>
+            <wp:effectExtent l="0" t="0" r="0" b="0"/>
+            <wp:docPr id="56" name="image19.png"/>
+            <wp:cNvGraphicFramePr/>
+            <a:graphic xmlns:a="http://schemas.openxmlformats.org/drawingml/2006/main">
+              <a:graphicData uri="http://schemas.openxmlformats.org/drawingml/2006/picture">
+                <pic:pic xmlns:pic="http://schemas.openxmlformats.org/drawingml/2006/picture">
+                  <pic:nvPicPr>
+                    <pic:cNvPr id="0" name="image19.png"/>
+                    <pic:cNvPicPr preferRelativeResize="0"/>
+                  </pic:nvPicPr>
+                  <pic:blipFill>
+                    <a:blip r:embed="rId14"/>
+                    <a:srcRect/>
+                    <a:stretch>
+                      <a:fillRect/>
+                    </a:stretch>
+                  </pic:blipFill>
+                  <pic:spPr>
+                    <a:xfrm>
+                      <a:off x="0" y="0"/>
+                      <a:ext cx="5943600" cy="5572760"/>
+                    </a:xfrm>
+                    <a:prstGeom prst="rect">
+                      <a:avLst/>
+                    </a:prstGeom>
+                    <a:ln/>
+                  </pic:spPr>
+                </pic:pic>
+              </a:graphicData>
+            </a:graphic>
+          </wp:inline>
+        </w:drawing>
+      </w:r>
+    </w:p>
+    <w:p>
+      <w:pPr>
+        <w:rPr>
+          <w:rFonts w:ascii="Times New Roman" w:eastAsia="Times New Roman" w:hAnsi="Times New Roman" w:cs="Times New Roman"/>
+          <w:sz w:val="24"/>
+          <w:szCs w:val="24"/>
+        </w:rPr>
+      </w:pPr>
+    </w:p>
+    <w:p>
+      <w:pPr>
+        <w:rPr>
+          <w:rFonts w:ascii="Times New Roman" w:eastAsia="Times New Roman" w:hAnsi="Times New Roman" w:cs="Times New Roman"/>
+          <w:sz w:val="24"/>
+          <w:szCs w:val="24"/>
+        </w:rPr>
+      </w:pPr>
+      <w:r>
+        <w:rPr>
+          <w:rFonts w:ascii="Times New Roman" w:eastAsia="Times New Roman" w:hAnsi="Times New Roman" w:cs="Times New Roman"/>
+          <w:sz w:val="24"/>
+          <w:szCs w:val="24"/>
+        </w:rPr>
+        <w:tab/>
+      </w:r>
+      <w:r>
+        <w:rPr>
+          <w:rFonts w:ascii="Times New Roman" w:eastAsia="Times New Roman" w:hAnsi="Times New Roman" w:cs="Times New Roman"/>
+          <w:sz w:val="24"/>
+          <w:szCs w:val="24"/>
+        </w:rPr>
+        <w:tab/>
+      </w:r>
+      <w:r>
+        <w:rPr>
+          <w:rFonts w:ascii="Times New Roman" w:eastAsia="Times New Roman" w:hAnsi="Times New Roman" w:cs="Times New Roman"/>
+          <w:sz w:val="24"/>
+          <w:szCs w:val="24"/>
+        </w:rPr>
+        <w:tab/>
+      </w:r>
+      <w:r>
+        <w:rPr>
+          <w:rFonts w:ascii="Times New Roman" w:eastAsia="Times New Roman" w:hAnsi="Times New Roman" w:cs="Times New Roman"/>
+          <w:sz w:val="24"/>
+          <w:szCs w:val="24"/>
+        </w:rPr>
+        <w:tab/>
+      </w:r>
+      <w:r>
+        <w:rPr>
+          <w:rFonts w:ascii="Times New Roman" w:eastAsia="Times New Roman" w:hAnsi="Times New Roman" w:cs="Times New Roman"/>
+          <w:sz w:val="24"/>
+          <w:szCs w:val="24"/>
+        </w:rPr>
+        <w:tab/>
+        <w:t>Figure 3.1 Context diagram</w:t>
+      </w:r>
+    </w:p>
+    <w:p>
+      <w:pPr>
+        <w:rPr>
+          <w:rFonts w:ascii="Times New Roman" w:eastAsia="Times New Roman" w:hAnsi="Times New Roman" w:cs="Times New Roman"/>
+          <w:sz w:val="24"/>
+          <w:szCs w:val="24"/>
+        </w:rPr>
+      </w:pPr>
+    </w:p>
+    <w:p>
+      <w:pPr>
+        <w:rPr>
+          <w:rFonts w:ascii="Times New Roman" w:eastAsia="Times New Roman" w:hAnsi="Times New Roman" w:cs="Times New Roman"/>
+          <w:sz w:val="24"/>
+          <w:szCs w:val="24"/>
+        </w:rPr>
+      </w:pPr>
+      <w:r>
+        <w:rPr>
+          <w:rFonts w:ascii="Times New Roman" w:eastAsia="Times New Roman" w:hAnsi="Times New Roman" w:cs="Times New Roman"/>
+          <w:sz w:val="24"/>
+          <w:szCs w:val="24"/>
+        </w:rPr>
+        <w:t>So along with the development of the internet, this project will bring good mentors to students who need to improve their coding skills. Ask and answer in real-time. Everything you think hard will come easier when you can ask someone who already knows about it.</w:t>
+      </w:r>
+      <w:r>
+        <w:rPr>
+          <w:rFonts w:ascii="Times New Roman" w:eastAsia="Times New Roman" w:hAnsi="Times New Roman" w:cs="Times New Roman"/>
+          <w:sz w:val="24"/>
+          <w:szCs w:val="24"/>
+        </w:rPr>
+        <w:t xml:space="preserve"> </w:t>
+      </w:r>
+    </w:p>
+    <w:p/>
     <w:sectPr>
       <w:pgSz w:w="12240" w:h="15840"/>
       <w:pgMar w:top="1440" w:right="1440" w:bottom="1440" w:left="1440" w:header="720" w:footer="720" w:gutter="0"/>

</xml_diff>

<commit_message>
Add Business Rule document
</commit_message>
<xml_diff>
--- a/docs/LiveCodingMentor.docx
+++ b/docs/LiveCodingMentor.docx
@@ -10344,6 +10344,3046 @@
         </w:rPr>
         <w:t xml:space="preserve"> </w:t>
       </w:r>
+    </w:p>
+    <w:p>
+      <w:pPr>
+        <w:rPr>
+          <w:rFonts w:ascii="Times New Roman" w:eastAsia="Times New Roman" w:hAnsi="Times New Roman" w:cs="Times New Roman"/>
+          <w:sz w:val="24"/>
+          <w:szCs w:val="24"/>
+        </w:rPr>
+      </w:pPr>
+    </w:p>
+    <w:p>
+      <w:pPr>
+        <w:pStyle w:val="Heading3"/>
+      </w:pPr>
+      <w:bookmarkStart w:id="20" w:name="_heading=h.111kx3o" w:colFirst="0" w:colLast="0"/>
+      <w:bookmarkEnd w:id="20"/>
+      <w:r>
+        <w:t>1.2 Business Rules</w:t>
+      </w:r>
+    </w:p>
+    <w:p>
+      <w:pPr>
+        <w:pBdr>
+          <w:top w:val="nil"/>
+          <w:left w:val="nil"/>
+          <w:bottom w:val="nil"/>
+          <w:right w:val="nil"/>
+          <w:between w:val="nil"/>
+        </w:pBdr>
+        <w:spacing w:line="240" w:lineRule="auto"/>
+        <w:ind w:left="1080"/>
+        <w:rPr>
+          <w:rFonts w:ascii="Times New Roman" w:eastAsia="Times New Roman" w:hAnsi="Times New Roman" w:cs="Times New Roman"/>
+          <w:color w:val="000000"/>
+          <w:sz w:val="24"/>
+          <w:szCs w:val="24"/>
+        </w:rPr>
+      </w:pPr>
+    </w:p>
+    <w:tbl>
+      <w:tblPr>
+        <w:tblW w:w="8545" w:type="dxa"/>
+        <w:tblInd w:w="1080" w:type="dxa"/>
+        <w:tblLayout w:type="fixed"/>
+        <w:tblLook w:val="0400" w:firstRow="0" w:lastRow="0" w:firstColumn="0" w:lastColumn="0" w:noHBand="0" w:noVBand="1"/>
+      </w:tblPr>
+      <w:tblGrid>
+        <w:gridCol w:w="805"/>
+        <w:gridCol w:w="7740"/>
+      </w:tblGrid>
+      <w:tr>
+        <w:trPr>
+          <w:trHeight w:val="413"/>
+        </w:trPr>
+        <w:tc>
+          <w:tcPr>
+            <w:tcW w:w="805" w:type="dxa"/>
+            <w:tcBorders>
+              <w:top w:val="single" w:sz="4" w:space="0" w:color="000000"/>
+              <w:left w:val="single" w:sz="4" w:space="0" w:color="000000"/>
+              <w:bottom w:val="single" w:sz="4" w:space="0" w:color="000000"/>
+              <w:right w:val="single" w:sz="4" w:space="0" w:color="000000"/>
+            </w:tcBorders>
+            <w:shd w:val="clear" w:color="auto" w:fill="FBE5D5"/>
+            <w:vAlign w:val="center"/>
+          </w:tcPr>
+          <w:p>
+            <w:pPr>
+              <w:pBdr>
+                <w:top w:val="nil"/>
+                <w:left w:val="nil"/>
+                <w:bottom w:val="nil"/>
+                <w:right w:val="nil"/>
+                <w:between w:val="nil"/>
+              </w:pBdr>
+              <w:jc w:val="center"/>
+              <w:rPr>
+                <w:rFonts w:ascii="Times New Roman" w:eastAsia="Times New Roman" w:hAnsi="Times New Roman" w:cs="Times New Roman"/>
+                <w:b/>
+                <w:color w:val="000000"/>
+                <w:sz w:val="24"/>
+                <w:szCs w:val="24"/>
+              </w:rPr>
+            </w:pPr>
+            <w:r>
+              <w:rPr>
+                <w:rFonts w:ascii="Times New Roman" w:eastAsia="Times New Roman" w:hAnsi="Times New Roman" w:cs="Times New Roman"/>
+                <w:b/>
+                <w:color w:val="000000"/>
+                <w:sz w:val="24"/>
+                <w:szCs w:val="24"/>
+              </w:rPr>
+              <w:lastRenderedPageBreak/>
+              <w:t>ID</w:t>
+            </w:r>
+          </w:p>
+        </w:tc>
+        <w:tc>
+          <w:tcPr>
+            <w:tcW w:w="7740" w:type="dxa"/>
+            <w:tcBorders>
+              <w:top w:val="single" w:sz="4" w:space="0" w:color="000000"/>
+              <w:left w:val="single" w:sz="4" w:space="0" w:color="000000"/>
+              <w:bottom w:val="single" w:sz="4" w:space="0" w:color="000000"/>
+              <w:right w:val="single" w:sz="4" w:space="0" w:color="000000"/>
+            </w:tcBorders>
+            <w:shd w:val="clear" w:color="auto" w:fill="FBE5D5"/>
+            <w:vAlign w:val="center"/>
+          </w:tcPr>
+          <w:p>
+            <w:pPr>
+              <w:pBdr>
+                <w:top w:val="nil"/>
+                <w:left w:val="nil"/>
+                <w:bottom w:val="nil"/>
+                <w:right w:val="nil"/>
+                <w:between w:val="nil"/>
+              </w:pBdr>
+              <w:jc w:val="center"/>
+              <w:rPr>
+                <w:rFonts w:ascii="Times New Roman" w:eastAsia="Times New Roman" w:hAnsi="Times New Roman" w:cs="Times New Roman"/>
+                <w:b/>
+                <w:color w:val="000000"/>
+                <w:sz w:val="24"/>
+                <w:szCs w:val="24"/>
+              </w:rPr>
+            </w:pPr>
+            <w:r>
+              <w:rPr>
+                <w:rFonts w:ascii="Times New Roman" w:eastAsia="Times New Roman" w:hAnsi="Times New Roman" w:cs="Times New Roman"/>
+                <w:b/>
+                <w:color w:val="000000"/>
+                <w:sz w:val="24"/>
+                <w:szCs w:val="24"/>
+              </w:rPr>
+              <w:t>Description</w:t>
+            </w:r>
+          </w:p>
+        </w:tc>
+      </w:tr>
+      <w:tr>
+        <w:trPr>
+          <w:trHeight w:val="413"/>
+        </w:trPr>
+        <w:tc>
+          <w:tcPr>
+            <w:tcW w:w="805" w:type="dxa"/>
+            <w:tcBorders>
+              <w:top w:val="single" w:sz="4" w:space="0" w:color="000000"/>
+              <w:left w:val="single" w:sz="4" w:space="0" w:color="000000"/>
+              <w:bottom w:val="single" w:sz="4" w:space="0" w:color="000000"/>
+              <w:right w:val="single" w:sz="4" w:space="0" w:color="000000"/>
+            </w:tcBorders>
+            <w:vAlign w:val="center"/>
+          </w:tcPr>
+          <w:p>
+            <w:pPr>
+              <w:pBdr>
+                <w:top w:val="nil"/>
+                <w:left w:val="nil"/>
+                <w:bottom w:val="nil"/>
+                <w:right w:val="nil"/>
+                <w:between w:val="nil"/>
+              </w:pBdr>
+              <w:jc w:val="center"/>
+              <w:rPr>
+                <w:rFonts w:ascii="Times New Roman" w:eastAsia="Times New Roman" w:hAnsi="Times New Roman" w:cs="Times New Roman"/>
+                <w:color w:val="000000"/>
+                <w:sz w:val="24"/>
+                <w:szCs w:val="24"/>
+              </w:rPr>
+            </w:pPr>
+            <w:r>
+              <w:rPr>
+                <w:rFonts w:ascii="Times New Roman" w:eastAsia="Times New Roman" w:hAnsi="Times New Roman" w:cs="Times New Roman"/>
+                <w:color w:val="000000"/>
+                <w:sz w:val="24"/>
+                <w:szCs w:val="24"/>
+              </w:rPr>
+              <w:t>B01</w:t>
+            </w:r>
+          </w:p>
+        </w:tc>
+        <w:tc>
+          <w:tcPr>
+            <w:tcW w:w="7740" w:type="dxa"/>
+            <w:tcBorders>
+              <w:top w:val="single" w:sz="4" w:space="0" w:color="000000"/>
+              <w:left w:val="single" w:sz="4" w:space="0" w:color="000000"/>
+              <w:bottom w:val="single" w:sz="4" w:space="0" w:color="000000"/>
+              <w:right w:val="single" w:sz="4" w:space="0" w:color="000000"/>
+            </w:tcBorders>
+            <w:vAlign w:val="center"/>
+          </w:tcPr>
+          <w:p>
+            <w:pPr>
+              <w:pBdr>
+                <w:top w:val="nil"/>
+                <w:left w:val="nil"/>
+                <w:bottom w:val="nil"/>
+                <w:right w:val="nil"/>
+                <w:between w:val="nil"/>
+              </w:pBdr>
+              <w:rPr>
+                <w:rFonts w:ascii="Times New Roman" w:eastAsia="Times New Roman" w:hAnsi="Times New Roman" w:cs="Times New Roman"/>
+                <w:color w:val="000000"/>
+                <w:sz w:val="24"/>
+                <w:szCs w:val="24"/>
+              </w:rPr>
+            </w:pPr>
+            <w:r>
+              <w:rPr>
+                <w:rFonts w:ascii="Times New Roman" w:eastAsia="Times New Roman" w:hAnsi="Times New Roman" w:cs="Times New Roman"/>
+                <w:color w:val="000000"/>
+                <w:sz w:val="24"/>
+                <w:szCs w:val="24"/>
+              </w:rPr>
+              <w:t>Email address must be valid</w:t>
+            </w:r>
+          </w:p>
+        </w:tc>
+      </w:tr>
+      <w:tr>
+        <w:trPr>
+          <w:trHeight w:val="413"/>
+        </w:trPr>
+        <w:tc>
+          <w:tcPr>
+            <w:tcW w:w="805" w:type="dxa"/>
+            <w:tcBorders>
+              <w:top w:val="single" w:sz="4" w:space="0" w:color="000000"/>
+              <w:left w:val="single" w:sz="4" w:space="0" w:color="000000"/>
+              <w:bottom w:val="single" w:sz="4" w:space="0" w:color="000000"/>
+              <w:right w:val="single" w:sz="4" w:space="0" w:color="000000"/>
+            </w:tcBorders>
+            <w:vAlign w:val="center"/>
+          </w:tcPr>
+          <w:p>
+            <w:pPr>
+              <w:pBdr>
+                <w:top w:val="nil"/>
+                <w:left w:val="nil"/>
+                <w:bottom w:val="nil"/>
+                <w:right w:val="nil"/>
+                <w:between w:val="nil"/>
+              </w:pBdr>
+              <w:jc w:val="center"/>
+              <w:rPr>
+                <w:rFonts w:ascii="Times New Roman" w:eastAsia="Times New Roman" w:hAnsi="Times New Roman" w:cs="Times New Roman"/>
+                <w:color w:val="000000"/>
+                <w:sz w:val="24"/>
+                <w:szCs w:val="24"/>
+              </w:rPr>
+            </w:pPr>
+            <w:r>
+              <w:rPr>
+                <w:rFonts w:ascii="Times New Roman" w:eastAsia="Times New Roman" w:hAnsi="Times New Roman" w:cs="Times New Roman"/>
+                <w:color w:val="000000"/>
+                <w:sz w:val="24"/>
+                <w:szCs w:val="24"/>
+              </w:rPr>
+              <w:t>B02</w:t>
+            </w:r>
+          </w:p>
+        </w:tc>
+        <w:tc>
+          <w:tcPr>
+            <w:tcW w:w="7740" w:type="dxa"/>
+            <w:tcBorders>
+              <w:top w:val="single" w:sz="4" w:space="0" w:color="000000"/>
+              <w:left w:val="single" w:sz="4" w:space="0" w:color="000000"/>
+              <w:bottom w:val="single" w:sz="4" w:space="0" w:color="000000"/>
+              <w:right w:val="single" w:sz="4" w:space="0" w:color="000000"/>
+            </w:tcBorders>
+            <w:vAlign w:val="center"/>
+          </w:tcPr>
+          <w:p>
+            <w:pPr>
+              <w:pBdr>
+                <w:top w:val="nil"/>
+                <w:left w:val="nil"/>
+                <w:bottom w:val="nil"/>
+                <w:right w:val="nil"/>
+                <w:between w:val="nil"/>
+              </w:pBdr>
+              <w:rPr>
+                <w:rFonts w:ascii="Times New Roman" w:eastAsia="Times New Roman" w:hAnsi="Times New Roman" w:cs="Times New Roman"/>
+                <w:color w:val="000000"/>
+                <w:sz w:val="24"/>
+                <w:szCs w:val="24"/>
+              </w:rPr>
+            </w:pPr>
+            <w:r>
+              <w:rPr>
+                <w:rFonts w:ascii="Times New Roman" w:eastAsia="Times New Roman" w:hAnsi="Times New Roman" w:cs="Times New Roman"/>
+                <w:color w:val="000000"/>
+                <w:sz w:val="24"/>
+                <w:szCs w:val="24"/>
+              </w:rPr>
+              <w:t>Password must be at least 8 characters in length</w:t>
+            </w:r>
+          </w:p>
+        </w:tc>
+      </w:tr>
+      <w:tr>
+        <w:trPr>
+          <w:trHeight w:val="413"/>
+        </w:trPr>
+        <w:tc>
+          <w:tcPr>
+            <w:tcW w:w="805" w:type="dxa"/>
+            <w:tcBorders>
+              <w:top w:val="single" w:sz="4" w:space="0" w:color="000000"/>
+              <w:left w:val="single" w:sz="4" w:space="0" w:color="000000"/>
+              <w:bottom w:val="single" w:sz="4" w:space="0" w:color="000000"/>
+              <w:right w:val="single" w:sz="4" w:space="0" w:color="000000"/>
+            </w:tcBorders>
+            <w:vAlign w:val="center"/>
+          </w:tcPr>
+          <w:p>
+            <w:pPr>
+              <w:pBdr>
+                <w:top w:val="nil"/>
+                <w:left w:val="nil"/>
+                <w:bottom w:val="nil"/>
+                <w:right w:val="nil"/>
+                <w:between w:val="nil"/>
+              </w:pBdr>
+              <w:jc w:val="center"/>
+              <w:rPr>
+                <w:rFonts w:ascii="Times New Roman" w:eastAsia="Times New Roman" w:hAnsi="Times New Roman" w:cs="Times New Roman"/>
+                <w:color w:val="000000"/>
+                <w:sz w:val="24"/>
+                <w:szCs w:val="24"/>
+              </w:rPr>
+            </w:pPr>
+            <w:r>
+              <w:rPr>
+                <w:rFonts w:ascii="Times New Roman" w:eastAsia="Times New Roman" w:hAnsi="Times New Roman" w:cs="Times New Roman"/>
+                <w:color w:val="000000"/>
+                <w:sz w:val="24"/>
+                <w:szCs w:val="24"/>
+              </w:rPr>
+              <w:t>B03</w:t>
+            </w:r>
+          </w:p>
+        </w:tc>
+        <w:tc>
+          <w:tcPr>
+            <w:tcW w:w="7740" w:type="dxa"/>
+            <w:tcBorders>
+              <w:top w:val="single" w:sz="4" w:space="0" w:color="000000"/>
+              <w:left w:val="single" w:sz="4" w:space="0" w:color="000000"/>
+              <w:bottom w:val="single" w:sz="4" w:space="0" w:color="000000"/>
+              <w:right w:val="single" w:sz="4" w:space="0" w:color="000000"/>
+            </w:tcBorders>
+            <w:vAlign w:val="center"/>
+          </w:tcPr>
+          <w:p>
+            <w:pPr>
+              <w:pBdr>
+                <w:top w:val="nil"/>
+                <w:left w:val="nil"/>
+                <w:bottom w:val="nil"/>
+                <w:right w:val="nil"/>
+                <w:between w:val="nil"/>
+              </w:pBdr>
+              <w:rPr>
+                <w:rFonts w:ascii="Times New Roman" w:eastAsia="Times New Roman" w:hAnsi="Times New Roman" w:cs="Times New Roman"/>
+                <w:color w:val="000000"/>
+                <w:sz w:val="24"/>
+                <w:szCs w:val="24"/>
+              </w:rPr>
+            </w:pPr>
+            <w:r>
+              <w:rPr>
+                <w:rFonts w:ascii="Times New Roman" w:eastAsia="Times New Roman" w:hAnsi="Times New Roman" w:cs="Times New Roman"/>
+                <w:color w:val="000000"/>
+                <w:sz w:val="24"/>
+                <w:szCs w:val="24"/>
+              </w:rPr>
+              <w:t>Password must be encrypted</w:t>
+            </w:r>
+          </w:p>
+        </w:tc>
+      </w:tr>
+      <w:tr>
+        <w:trPr>
+          <w:trHeight w:val="413"/>
+        </w:trPr>
+        <w:tc>
+          <w:tcPr>
+            <w:tcW w:w="805" w:type="dxa"/>
+            <w:tcBorders>
+              <w:top w:val="single" w:sz="4" w:space="0" w:color="000000"/>
+              <w:left w:val="single" w:sz="4" w:space="0" w:color="000000"/>
+              <w:bottom w:val="single" w:sz="4" w:space="0" w:color="000000"/>
+              <w:right w:val="single" w:sz="4" w:space="0" w:color="000000"/>
+            </w:tcBorders>
+            <w:vAlign w:val="center"/>
+          </w:tcPr>
+          <w:p>
+            <w:pPr>
+              <w:pBdr>
+                <w:top w:val="nil"/>
+                <w:left w:val="nil"/>
+                <w:bottom w:val="nil"/>
+                <w:right w:val="nil"/>
+                <w:between w:val="nil"/>
+              </w:pBdr>
+              <w:jc w:val="center"/>
+              <w:rPr>
+                <w:rFonts w:ascii="Times New Roman" w:eastAsia="Times New Roman" w:hAnsi="Times New Roman" w:cs="Times New Roman"/>
+                <w:color w:val="000000"/>
+                <w:sz w:val="24"/>
+                <w:szCs w:val="24"/>
+              </w:rPr>
+            </w:pPr>
+            <w:r>
+              <w:rPr>
+                <w:rFonts w:ascii="Times New Roman" w:eastAsia="Times New Roman" w:hAnsi="Times New Roman" w:cs="Times New Roman"/>
+                <w:color w:val="000000"/>
+                <w:sz w:val="24"/>
+                <w:szCs w:val="24"/>
+              </w:rPr>
+              <w:t>B04</w:t>
+            </w:r>
+          </w:p>
+        </w:tc>
+        <w:tc>
+          <w:tcPr>
+            <w:tcW w:w="7740" w:type="dxa"/>
+            <w:tcBorders>
+              <w:top w:val="single" w:sz="4" w:space="0" w:color="000000"/>
+              <w:left w:val="single" w:sz="4" w:space="0" w:color="000000"/>
+              <w:bottom w:val="single" w:sz="4" w:space="0" w:color="000000"/>
+              <w:right w:val="single" w:sz="4" w:space="0" w:color="000000"/>
+            </w:tcBorders>
+            <w:vAlign w:val="center"/>
+          </w:tcPr>
+          <w:p>
+            <w:pPr>
+              <w:pBdr>
+                <w:top w:val="nil"/>
+                <w:left w:val="nil"/>
+                <w:bottom w:val="nil"/>
+                <w:right w:val="nil"/>
+                <w:between w:val="nil"/>
+              </w:pBdr>
+              <w:rPr>
+                <w:rFonts w:ascii="Times New Roman" w:eastAsia="Times New Roman" w:hAnsi="Times New Roman" w:cs="Times New Roman"/>
+                <w:color w:val="000000"/>
+                <w:sz w:val="24"/>
+                <w:szCs w:val="24"/>
+              </w:rPr>
+            </w:pPr>
+            <w:r>
+              <w:rPr>
+                <w:rFonts w:ascii="Times New Roman" w:eastAsia="Times New Roman" w:hAnsi="Times New Roman" w:cs="Times New Roman"/>
+                <w:color w:val="000000"/>
+                <w:sz w:val="24"/>
+                <w:szCs w:val="24"/>
+              </w:rPr>
+              <w:t>When registering or changing password, user must enter the new password twice</w:t>
+            </w:r>
+          </w:p>
+        </w:tc>
+      </w:tr>
+      <w:tr>
+        <w:trPr>
+          <w:trHeight w:val="413"/>
+        </w:trPr>
+        <w:tc>
+          <w:tcPr>
+            <w:tcW w:w="805" w:type="dxa"/>
+            <w:tcBorders>
+              <w:top w:val="single" w:sz="4" w:space="0" w:color="000000"/>
+              <w:left w:val="single" w:sz="4" w:space="0" w:color="000000"/>
+              <w:bottom w:val="single" w:sz="4" w:space="0" w:color="000000"/>
+              <w:right w:val="single" w:sz="4" w:space="0" w:color="000000"/>
+            </w:tcBorders>
+            <w:vAlign w:val="center"/>
+          </w:tcPr>
+          <w:p>
+            <w:pPr>
+              <w:pBdr>
+                <w:top w:val="nil"/>
+                <w:left w:val="nil"/>
+                <w:bottom w:val="nil"/>
+                <w:right w:val="nil"/>
+                <w:between w:val="nil"/>
+              </w:pBdr>
+              <w:jc w:val="center"/>
+              <w:rPr>
+                <w:rFonts w:ascii="Times New Roman" w:eastAsia="Times New Roman" w:hAnsi="Times New Roman" w:cs="Times New Roman"/>
+                <w:color w:val="000000"/>
+                <w:sz w:val="24"/>
+                <w:szCs w:val="24"/>
+              </w:rPr>
+            </w:pPr>
+            <w:r>
+              <w:rPr>
+                <w:rFonts w:ascii="Times New Roman" w:eastAsia="Times New Roman" w:hAnsi="Times New Roman" w:cs="Times New Roman"/>
+                <w:color w:val="000000"/>
+                <w:sz w:val="24"/>
+                <w:szCs w:val="24"/>
+              </w:rPr>
+              <w:t>B05</w:t>
+            </w:r>
+          </w:p>
+        </w:tc>
+        <w:tc>
+          <w:tcPr>
+            <w:tcW w:w="7740" w:type="dxa"/>
+            <w:tcBorders>
+              <w:top w:val="single" w:sz="4" w:space="0" w:color="000000"/>
+              <w:left w:val="single" w:sz="4" w:space="0" w:color="000000"/>
+              <w:bottom w:val="single" w:sz="4" w:space="0" w:color="000000"/>
+              <w:right w:val="single" w:sz="4" w:space="0" w:color="000000"/>
+            </w:tcBorders>
+            <w:vAlign w:val="center"/>
+          </w:tcPr>
+          <w:p>
+            <w:pPr>
+              <w:pBdr>
+                <w:top w:val="nil"/>
+                <w:left w:val="nil"/>
+                <w:bottom w:val="nil"/>
+                <w:right w:val="nil"/>
+                <w:between w:val="nil"/>
+              </w:pBdr>
+              <w:rPr>
+                <w:rFonts w:ascii="Times New Roman" w:eastAsia="Times New Roman" w:hAnsi="Times New Roman" w:cs="Times New Roman"/>
+                <w:color w:val="000000"/>
+                <w:sz w:val="24"/>
+                <w:szCs w:val="24"/>
+              </w:rPr>
+            </w:pPr>
+            <w:r>
+              <w:rPr>
+                <w:rFonts w:ascii="Times New Roman" w:eastAsia="Times New Roman" w:hAnsi="Times New Roman" w:cs="Times New Roman"/>
+                <w:color w:val="000000"/>
+                <w:sz w:val="24"/>
+                <w:szCs w:val="24"/>
+              </w:rPr>
+              <w:t>A guest cannot register with username and email that has already been registered</w:t>
+            </w:r>
+          </w:p>
+        </w:tc>
+      </w:tr>
+      <w:tr>
+        <w:trPr>
+          <w:trHeight w:val="413"/>
+        </w:trPr>
+        <w:tc>
+          <w:tcPr>
+            <w:tcW w:w="805" w:type="dxa"/>
+            <w:tcBorders>
+              <w:top w:val="single" w:sz="4" w:space="0" w:color="000000"/>
+              <w:left w:val="single" w:sz="4" w:space="0" w:color="000000"/>
+              <w:bottom w:val="single" w:sz="4" w:space="0" w:color="000000"/>
+              <w:right w:val="single" w:sz="4" w:space="0" w:color="000000"/>
+            </w:tcBorders>
+            <w:vAlign w:val="center"/>
+          </w:tcPr>
+          <w:p>
+            <w:pPr>
+              <w:pBdr>
+                <w:top w:val="nil"/>
+                <w:left w:val="nil"/>
+                <w:bottom w:val="nil"/>
+                <w:right w:val="nil"/>
+                <w:between w:val="nil"/>
+              </w:pBdr>
+              <w:jc w:val="center"/>
+              <w:rPr>
+                <w:rFonts w:ascii="Times New Roman" w:eastAsia="Times New Roman" w:hAnsi="Times New Roman" w:cs="Times New Roman"/>
+                <w:color w:val="000000"/>
+                <w:sz w:val="24"/>
+                <w:szCs w:val="24"/>
+              </w:rPr>
+            </w:pPr>
+            <w:r>
+              <w:rPr>
+                <w:rFonts w:ascii="Times New Roman" w:eastAsia="Times New Roman" w:hAnsi="Times New Roman" w:cs="Times New Roman"/>
+                <w:color w:val="000000"/>
+                <w:sz w:val="24"/>
+                <w:szCs w:val="24"/>
+              </w:rPr>
+              <w:t>B06</w:t>
+            </w:r>
+          </w:p>
+        </w:tc>
+        <w:tc>
+          <w:tcPr>
+            <w:tcW w:w="7740" w:type="dxa"/>
+            <w:tcBorders>
+              <w:top w:val="single" w:sz="4" w:space="0" w:color="000000"/>
+              <w:left w:val="single" w:sz="4" w:space="0" w:color="000000"/>
+              <w:bottom w:val="single" w:sz="4" w:space="0" w:color="000000"/>
+              <w:right w:val="single" w:sz="4" w:space="0" w:color="000000"/>
+            </w:tcBorders>
+            <w:vAlign w:val="center"/>
+          </w:tcPr>
+          <w:p>
+            <w:pPr>
+              <w:pBdr>
+                <w:top w:val="nil"/>
+                <w:left w:val="nil"/>
+                <w:bottom w:val="nil"/>
+                <w:right w:val="nil"/>
+                <w:between w:val="nil"/>
+              </w:pBdr>
+              <w:rPr>
+                <w:rFonts w:ascii="Times New Roman" w:eastAsia="Times New Roman" w:hAnsi="Times New Roman" w:cs="Times New Roman"/>
+                <w:color w:val="000000"/>
+                <w:sz w:val="24"/>
+                <w:szCs w:val="24"/>
+              </w:rPr>
+            </w:pPr>
+            <w:r>
+              <w:rPr>
+                <w:rFonts w:ascii="Times New Roman" w:eastAsia="Times New Roman" w:hAnsi="Times New Roman" w:cs="Times New Roman"/>
+                <w:color w:val="000000"/>
+                <w:sz w:val="24"/>
+                <w:szCs w:val="24"/>
+              </w:rPr>
+              <w:t>User must provide their username or email and password when logging into the website</w:t>
+            </w:r>
+          </w:p>
+        </w:tc>
+      </w:tr>
+      <w:tr>
+        <w:trPr>
+          <w:trHeight w:val="413"/>
+        </w:trPr>
+        <w:tc>
+          <w:tcPr>
+            <w:tcW w:w="805" w:type="dxa"/>
+            <w:tcBorders>
+              <w:top w:val="single" w:sz="4" w:space="0" w:color="000000"/>
+              <w:left w:val="single" w:sz="4" w:space="0" w:color="000000"/>
+              <w:bottom w:val="single" w:sz="4" w:space="0" w:color="000000"/>
+              <w:right w:val="single" w:sz="4" w:space="0" w:color="000000"/>
+            </w:tcBorders>
+            <w:vAlign w:val="center"/>
+          </w:tcPr>
+          <w:p>
+            <w:pPr>
+              <w:pBdr>
+                <w:top w:val="nil"/>
+                <w:left w:val="nil"/>
+                <w:bottom w:val="nil"/>
+                <w:right w:val="nil"/>
+                <w:between w:val="nil"/>
+              </w:pBdr>
+              <w:jc w:val="center"/>
+              <w:rPr>
+                <w:rFonts w:ascii="Times New Roman" w:eastAsia="Times New Roman" w:hAnsi="Times New Roman" w:cs="Times New Roman"/>
+                <w:color w:val="000000"/>
+                <w:sz w:val="24"/>
+                <w:szCs w:val="24"/>
+              </w:rPr>
+            </w:pPr>
+            <w:r>
+              <w:rPr>
+                <w:rFonts w:ascii="Times New Roman" w:eastAsia="Times New Roman" w:hAnsi="Times New Roman" w:cs="Times New Roman"/>
+                <w:color w:val="000000"/>
+                <w:sz w:val="24"/>
+                <w:szCs w:val="24"/>
+              </w:rPr>
+              <w:t>B07</w:t>
+            </w:r>
+          </w:p>
+        </w:tc>
+        <w:tc>
+          <w:tcPr>
+            <w:tcW w:w="7740" w:type="dxa"/>
+            <w:tcBorders>
+              <w:top w:val="single" w:sz="4" w:space="0" w:color="000000"/>
+              <w:left w:val="single" w:sz="4" w:space="0" w:color="000000"/>
+              <w:bottom w:val="single" w:sz="4" w:space="0" w:color="000000"/>
+              <w:right w:val="single" w:sz="4" w:space="0" w:color="000000"/>
+            </w:tcBorders>
+            <w:vAlign w:val="center"/>
+          </w:tcPr>
+          <w:p>
+            <w:pPr>
+              <w:pBdr>
+                <w:top w:val="nil"/>
+                <w:left w:val="nil"/>
+                <w:bottom w:val="nil"/>
+                <w:right w:val="nil"/>
+                <w:between w:val="nil"/>
+              </w:pBdr>
+              <w:rPr>
+                <w:rFonts w:ascii="Times New Roman" w:eastAsia="Times New Roman" w:hAnsi="Times New Roman" w:cs="Times New Roman"/>
+                <w:color w:val="000000"/>
+                <w:sz w:val="24"/>
+                <w:szCs w:val="24"/>
+              </w:rPr>
+            </w:pPr>
+            <w:r>
+              <w:rPr>
+                <w:rFonts w:ascii="Times New Roman" w:eastAsia="Times New Roman" w:hAnsi="Times New Roman" w:cs="Times New Roman"/>
+                <w:color w:val="000000"/>
+                <w:sz w:val="24"/>
+                <w:szCs w:val="24"/>
+              </w:rPr>
+              <w:t>Access token must be encrypted when saving into browser’s storage</w:t>
+            </w:r>
+          </w:p>
+        </w:tc>
+      </w:tr>
+      <w:tr>
+        <w:trPr>
+          <w:trHeight w:val="413"/>
+        </w:trPr>
+        <w:tc>
+          <w:tcPr>
+            <w:tcW w:w="805" w:type="dxa"/>
+            <w:tcBorders>
+              <w:top w:val="single" w:sz="4" w:space="0" w:color="000000"/>
+              <w:left w:val="single" w:sz="4" w:space="0" w:color="000000"/>
+              <w:bottom w:val="single" w:sz="4" w:space="0" w:color="000000"/>
+              <w:right w:val="single" w:sz="4" w:space="0" w:color="000000"/>
+            </w:tcBorders>
+            <w:vAlign w:val="center"/>
+          </w:tcPr>
+          <w:p>
+            <w:pPr>
+              <w:pBdr>
+                <w:top w:val="nil"/>
+                <w:left w:val="nil"/>
+                <w:bottom w:val="nil"/>
+                <w:right w:val="nil"/>
+                <w:between w:val="nil"/>
+              </w:pBdr>
+              <w:jc w:val="center"/>
+              <w:rPr>
+                <w:rFonts w:ascii="Times New Roman" w:eastAsia="Times New Roman" w:hAnsi="Times New Roman" w:cs="Times New Roman"/>
+                <w:color w:val="000000"/>
+                <w:sz w:val="24"/>
+                <w:szCs w:val="24"/>
+              </w:rPr>
+            </w:pPr>
+            <w:r>
+              <w:rPr>
+                <w:rFonts w:ascii="Times New Roman" w:eastAsia="Times New Roman" w:hAnsi="Times New Roman" w:cs="Times New Roman"/>
+                <w:color w:val="000000"/>
+                <w:sz w:val="24"/>
+                <w:szCs w:val="24"/>
+              </w:rPr>
+              <w:t>B08</w:t>
+            </w:r>
+          </w:p>
+        </w:tc>
+        <w:tc>
+          <w:tcPr>
+            <w:tcW w:w="7740" w:type="dxa"/>
+            <w:tcBorders>
+              <w:top w:val="single" w:sz="4" w:space="0" w:color="000000"/>
+              <w:left w:val="single" w:sz="4" w:space="0" w:color="000000"/>
+              <w:bottom w:val="single" w:sz="4" w:space="0" w:color="000000"/>
+              <w:right w:val="single" w:sz="4" w:space="0" w:color="000000"/>
+            </w:tcBorders>
+            <w:vAlign w:val="center"/>
+          </w:tcPr>
+          <w:p>
+            <w:pPr>
+              <w:pBdr>
+                <w:top w:val="nil"/>
+                <w:left w:val="nil"/>
+                <w:bottom w:val="nil"/>
+                <w:right w:val="nil"/>
+                <w:between w:val="nil"/>
+              </w:pBdr>
+              <w:rPr>
+                <w:rFonts w:ascii="Times New Roman" w:eastAsia="Times New Roman" w:hAnsi="Times New Roman" w:cs="Times New Roman"/>
+                <w:color w:val="000000"/>
+                <w:sz w:val="24"/>
+                <w:szCs w:val="24"/>
+              </w:rPr>
+            </w:pPr>
+            <w:r>
+              <w:rPr>
+                <w:rFonts w:ascii="Times New Roman" w:eastAsia="Times New Roman" w:hAnsi="Times New Roman" w:cs="Times New Roman"/>
+                <w:color w:val="000000"/>
+                <w:sz w:val="24"/>
+                <w:szCs w:val="24"/>
+              </w:rPr>
+              <w:t>JWT token is expired in 1 day</w:t>
+            </w:r>
+          </w:p>
+        </w:tc>
+      </w:tr>
+      <w:tr>
+        <w:trPr>
+          <w:trHeight w:val="413"/>
+        </w:trPr>
+        <w:tc>
+          <w:tcPr>
+            <w:tcW w:w="805" w:type="dxa"/>
+            <w:tcBorders>
+              <w:top w:val="single" w:sz="4" w:space="0" w:color="000000"/>
+              <w:left w:val="single" w:sz="4" w:space="0" w:color="000000"/>
+              <w:bottom w:val="single" w:sz="4" w:space="0" w:color="000000"/>
+              <w:right w:val="single" w:sz="4" w:space="0" w:color="000000"/>
+            </w:tcBorders>
+            <w:vAlign w:val="center"/>
+          </w:tcPr>
+          <w:p>
+            <w:pPr>
+              <w:pBdr>
+                <w:top w:val="nil"/>
+                <w:left w:val="nil"/>
+                <w:bottom w:val="nil"/>
+                <w:right w:val="nil"/>
+                <w:between w:val="nil"/>
+              </w:pBdr>
+              <w:jc w:val="center"/>
+              <w:rPr>
+                <w:rFonts w:ascii="Times New Roman" w:eastAsia="Times New Roman" w:hAnsi="Times New Roman" w:cs="Times New Roman"/>
+                <w:color w:val="000000"/>
+                <w:sz w:val="24"/>
+                <w:szCs w:val="24"/>
+              </w:rPr>
+            </w:pPr>
+            <w:r>
+              <w:rPr>
+                <w:rFonts w:ascii="Times New Roman" w:eastAsia="Times New Roman" w:hAnsi="Times New Roman" w:cs="Times New Roman"/>
+                <w:color w:val="000000"/>
+                <w:sz w:val="24"/>
+                <w:szCs w:val="24"/>
+              </w:rPr>
+              <w:t>B09</w:t>
+            </w:r>
+          </w:p>
+        </w:tc>
+        <w:tc>
+          <w:tcPr>
+            <w:tcW w:w="7740" w:type="dxa"/>
+            <w:tcBorders>
+              <w:top w:val="single" w:sz="4" w:space="0" w:color="000000"/>
+              <w:left w:val="single" w:sz="4" w:space="0" w:color="000000"/>
+              <w:bottom w:val="single" w:sz="4" w:space="0" w:color="000000"/>
+              <w:right w:val="single" w:sz="4" w:space="0" w:color="000000"/>
+            </w:tcBorders>
+            <w:vAlign w:val="center"/>
+          </w:tcPr>
+          <w:p>
+            <w:pPr>
+              <w:pBdr>
+                <w:top w:val="nil"/>
+                <w:left w:val="nil"/>
+                <w:bottom w:val="nil"/>
+                <w:right w:val="nil"/>
+                <w:between w:val="nil"/>
+              </w:pBdr>
+              <w:rPr>
+                <w:rFonts w:ascii="Times New Roman" w:eastAsia="Times New Roman" w:hAnsi="Times New Roman" w:cs="Times New Roman"/>
+                <w:color w:val="000000"/>
+                <w:sz w:val="24"/>
+                <w:szCs w:val="24"/>
+              </w:rPr>
+            </w:pPr>
+            <w:r>
+              <w:rPr>
+                <w:rFonts w:ascii="Times New Roman" w:eastAsia="Times New Roman" w:hAnsi="Times New Roman" w:cs="Times New Roman"/>
+                <w:color w:val="000000"/>
+                <w:sz w:val="24"/>
+                <w:szCs w:val="24"/>
+              </w:rPr>
+              <w:t>User cannot update their username and email once it has been registered</w:t>
+            </w:r>
+          </w:p>
+        </w:tc>
+      </w:tr>
+      <w:tr>
+        <w:trPr>
+          <w:trHeight w:val="413"/>
+        </w:trPr>
+        <w:tc>
+          <w:tcPr>
+            <w:tcW w:w="805" w:type="dxa"/>
+            <w:tcBorders>
+              <w:top w:val="single" w:sz="4" w:space="0" w:color="000000"/>
+              <w:left w:val="single" w:sz="4" w:space="0" w:color="000000"/>
+              <w:bottom w:val="single" w:sz="4" w:space="0" w:color="000000"/>
+              <w:right w:val="single" w:sz="4" w:space="0" w:color="000000"/>
+            </w:tcBorders>
+            <w:vAlign w:val="center"/>
+          </w:tcPr>
+          <w:p>
+            <w:pPr>
+              <w:pBdr>
+                <w:top w:val="nil"/>
+                <w:left w:val="nil"/>
+                <w:bottom w:val="nil"/>
+                <w:right w:val="nil"/>
+                <w:between w:val="nil"/>
+              </w:pBdr>
+              <w:jc w:val="center"/>
+              <w:rPr>
+                <w:rFonts w:ascii="Times New Roman" w:eastAsia="Times New Roman" w:hAnsi="Times New Roman" w:cs="Times New Roman"/>
+                <w:color w:val="000000"/>
+                <w:sz w:val="24"/>
+                <w:szCs w:val="24"/>
+              </w:rPr>
+            </w:pPr>
+            <w:r>
+              <w:rPr>
+                <w:rFonts w:ascii="Times New Roman" w:eastAsia="Times New Roman" w:hAnsi="Times New Roman" w:cs="Times New Roman"/>
+                <w:color w:val="000000"/>
+                <w:sz w:val="24"/>
+                <w:szCs w:val="24"/>
+              </w:rPr>
+              <w:t>B10</w:t>
+            </w:r>
+          </w:p>
+        </w:tc>
+        <w:tc>
+          <w:tcPr>
+            <w:tcW w:w="7740" w:type="dxa"/>
+            <w:tcBorders>
+              <w:top w:val="single" w:sz="4" w:space="0" w:color="000000"/>
+              <w:left w:val="single" w:sz="4" w:space="0" w:color="000000"/>
+              <w:bottom w:val="single" w:sz="4" w:space="0" w:color="000000"/>
+              <w:right w:val="single" w:sz="4" w:space="0" w:color="000000"/>
+            </w:tcBorders>
+            <w:vAlign w:val="center"/>
+          </w:tcPr>
+          <w:p>
+            <w:pPr>
+              <w:pBdr>
+                <w:top w:val="nil"/>
+                <w:left w:val="nil"/>
+                <w:bottom w:val="nil"/>
+                <w:right w:val="nil"/>
+                <w:between w:val="nil"/>
+              </w:pBdr>
+              <w:rPr>
+                <w:rFonts w:ascii="Times New Roman" w:eastAsia="Times New Roman" w:hAnsi="Times New Roman" w:cs="Times New Roman"/>
+                <w:color w:val="000000"/>
+                <w:sz w:val="24"/>
+                <w:szCs w:val="24"/>
+              </w:rPr>
+            </w:pPr>
+            <w:r>
+              <w:rPr>
+                <w:rFonts w:ascii="Times New Roman" w:eastAsia="Times New Roman" w:hAnsi="Times New Roman" w:cs="Times New Roman"/>
+                <w:color w:val="000000"/>
+                <w:sz w:val="24"/>
+                <w:szCs w:val="24"/>
+              </w:rPr>
+              <w:t>When changing password, new password must not be the same as the current password</w:t>
+            </w:r>
+          </w:p>
+        </w:tc>
+      </w:tr>
+      <w:tr>
+        <w:trPr>
+          <w:trHeight w:val="413"/>
+        </w:trPr>
+        <w:tc>
+          <w:tcPr>
+            <w:tcW w:w="805" w:type="dxa"/>
+            <w:tcBorders>
+              <w:top w:val="single" w:sz="4" w:space="0" w:color="000000"/>
+              <w:left w:val="single" w:sz="4" w:space="0" w:color="000000"/>
+              <w:bottom w:val="single" w:sz="4" w:space="0" w:color="000000"/>
+              <w:right w:val="single" w:sz="4" w:space="0" w:color="000000"/>
+            </w:tcBorders>
+            <w:vAlign w:val="center"/>
+          </w:tcPr>
+          <w:p>
+            <w:pPr>
+              <w:pBdr>
+                <w:top w:val="nil"/>
+                <w:left w:val="nil"/>
+                <w:bottom w:val="nil"/>
+                <w:right w:val="nil"/>
+                <w:between w:val="nil"/>
+              </w:pBdr>
+              <w:jc w:val="center"/>
+              <w:rPr>
+                <w:rFonts w:ascii="Times New Roman" w:eastAsia="Times New Roman" w:hAnsi="Times New Roman" w:cs="Times New Roman"/>
+                <w:color w:val="000000"/>
+                <w:sz w:val="24"/>
+                <w:szCs w:val="24"/>
+              </w:rPr>
+            </w:pPr>
+            <w:r>
+              <w:rPr>
+                <w:rFonts w:ascii="Times New Roman" w:eastAsia="Times New Roman" w:hAnsi="Times New Roman" w:cs="Times New Roman"/>
+                <w:color w:val="000000"/>
+                <w:sz w:val="24"/>
+                <w:szCs w:val="24"/>
+              </w:rPr>
+              <w:t>B11</w:t>
+            </w:r>
+          </w:p>
+        </w:tc>
+        <w:tc>
+          <w:tcPr>
+            <w:tcW w:w="7740" w:type="dxa"/>
+            <w:tcBorders>
+              <w:top w:val="single" w:sz="4" w:space="0" w:color="000000"/>
+              <w:left w:val="single" w:sz="4" w:space="0" w:color="000000"/>
+              <w:bottom w:val="single" w:sz="4" w:space="0" w:color="000000"/>
+              <w:right w:val="single" w:sz="4" w:space="0" w:color="000000"/>
+            </w:tcBorders>
+            <w:vAlign w:val="center"/>
+          </w:tcPr>
+          <w:p>
+            <w:pPr>
+              <w:pBdr>
+                <w:top w:val="nil"/>
+                <w:left w:val="nil"/>
+                <w:bottom w:val="nil"/>
+                <w:right w:val="nil"/>
+                <w:between w:val="nil"/>
+              </w:pBdr>
+              <w:rPr>
+                <w:rFonts w:ascii="Times New Roman" w:eastAsia="Times New Roman" w:hAnsi="Times New Roman" w:cs="Times New Roman"/>
+                <w:color w:val="000000"/>
+                <w:sz w:val="24"/>
+                <w:szCs w:val="24"/>
+              </w:rPr>
+            </w:pPr>
+            <w:r>
+              <w:rPr>
+                <w:rFonts w:ascii="Times New Roman" w:eastAsia="Times New Roman" w:hAnsi="Times New Roman" w:cs="Times New Roman"/>
+                <w:color w:val="000000"/>
+                <w:sz w:val="24"/>
+                <w:szCs w:val="24"/>
+              </w:rPr>
+              <w:t>A user must belong to one of the three roles: Mentee, Mentor and Admin</w:t>
+            </w:r>
+          </w:p>
+        </w:tc>
+      </w:tr>
+      <w:tr>
+        <w:trPr>
+          <w:trHeight w:val="413"/>
+        </w:trPr>
+        <w:tc>
+          <w:tcPr>
+            <w:tcW w:w="805" w:type="dxa"/>
+            <w:tcBorders>
+              <w:top w:val="single" w:sz="4" w:space="0" w:color="000000"/>
+              <w:left w:val="single" w:sz="4" w:space="0" w:color="000000"/>
+              <w:bottom w:val="single" w:sz="4" w:space="0" w:color="000000"/>
+              <w:right w:val="single" w:sz="4" w:space="0" w:color="000000"/>
+            </w:tcBorders>
+            <w:vAlign w:val="center"/>
+          </w:tcPr>
+          <w:p>
+            <w:pPr>
+              <w:pBdr>
+                <w:top w:val="nil"/>
+                <w:left w:val="nil"/>
+                <w:bottom w:val="nil"/>
+                <w:right w:val="nil"/>
+                <w:between w:val="nil"/>
+              </w:pBdr>
+              <w:jc w:val="center"/>
+              <w:rPr>
+                <w:rFonts w:ascii="Times New Roman" w:eastAsia="Times New Roman" w:hAnsi="Times New Roman" w:cs="Times New Roman"/>
+                <w:color w:val="000000"/>
+                <w:sz w:val="24"/>
+                <w:szCs w:val="24"/>
+              </w:rPr>
+            </w:pPr>
+            <w:r>
+              <w:rPr>
+                <w:rFonts w:ascii="Times New Roman" w:eastAsia="Times New Roman" w:hAnsi="Times New Roman" w:cs="Times New Roman"/>
+                <w:color w:val="000000"/>
+                <w:sz w:val="24"/>
+                <w:szCs w:val="24"/>
+              </w:rPr>
+              <w:t>B12</w:t>
+            </w:r>
+          </w:p>
+        </w:tc>
+        <w:tc>
+          <w:tcPr>
+            <w:tcW w:w="7740" w:type="dxa"/>
+            <w:tcBorders>
+              <w:top w:val="single" w:sz="4" w:space="0" w:color="000000"/>
+              <w:left w:val="single" w:sz="4" w:space="0" w:color="000000"/>
+              <w:bottom w:val="single" w:sz="4" w:space="0" w:color="000000"/>
+              <w:right w:val="single" w:sz="4" w:space="0" w:color="000000"/>
+            </w:tcBorders>
+            <w:vAlign w:val="center"/>
+          </w:tcPr>
+          <w:p>
+            <w:pPr>
+              <w:pBdr>
+                <w:top w:val="nil"/>
+                <w:left w:val="nil"/>
+                <w:bottom w:val="nil"/>
+                <w:right w:val="nil"/>
+                <w:between w:val="nil"/>
+              </w:pBdr>
+              <w:rPr>
+                <w:rFonts w:ascii="Times New Roman" w:eastAsia="Times New Roman" w:hAnsi="Times New Roman" w:cs="Times New Roman"/>
+                <w:color w:val="000000"/>
+                <w:sz w:val="24"/>
+                <w:szCs w:val="24"/>
+              </w:rPr>
+            </w:pPr>
+            <w:r>
+              <w:rPr>
+                <w:rFonts w:ascii="Times New Roman" w:eastAsia="Times New Roman" w:hAnsi="Times New Roman" w:cs="Times New Roman"/>
+                <w:color w:val="000000"/>
+                <w:sz w:val="24"/>
+                <w:szCs w:val="24"/>
+              </w:rPr>
+              <w:t>When an account is registered, the initial role of the account is Mentee</w:t>
+            </w:r>
+          </w:p>
+        </w:tc>
+      </w:tr>
+      <w:tr>
+        <w:trPr>
+          <w:trHeight w:val="413"/>
+        </w:trPr>
+        <w:tc>
+          <w:tcPr>
+            <w:tcW w:w="805" w:type="dxa"/>
+            <w:tcBorders>
+              <w:top w:val="single" w:sz="4" w:space="0" w:color="000000"/>
+              <w:left w:val="single" w:sz="4" w:space="0" w:color="000000"/>
+              <w:bottom w:val="single" w:sz="4" w:space="0" w:color="000000"/>
+              <w:right w:val="single" w:sz="4" w:space="0" w:color="000000"/>
+            </w:tcBorders>
+            <w:vAlign w:val="center"/>
+          </w:tcPr>
+          <w:p>
+            <w:pPr>
+              <w:pBdr>
+                <w:top w:val="nil"/>
+                <w:left w:val="nil"/>
+                <w:bottom w:val="nil"/>
+                <w:right w:val="nil"/>
+                <w:between w:val="nil"/>
+              </w:pBdr>
+              <w:jc w:val="center"/>
+              <w:rPr>
+                <w:rFonts w:ascii="Times New Roman" w:eastAsia="Times New Roman" w:hAnsi="Times New Roman" w:cs="Times New Roman"/>
+                <w:color w:val="000000"/>
+                <w:sz w:val="24"/>
+                <w:szCs w:val="24"/>
+              </w:rPr>
+            </w:pPr>
+            <w:r>
+              <w:rPr>
+                <w:rFonts w:ascii="Times New Roman" w:eastAsia="Times New Roman" w:hAnsi="Times New Roman" w:cs="Times New Roman"/>
+                <w:color w:val="000000"/>
+                <w:sz w:val="24"/>
+                <w:szCs w:val="24"/>
+              </w:rPr>
+              <w:t>B13</w:t>
+            </w:r>
+          </w:p>
+        </w:tc>
+        <w:tc>
+          <w:tcPr>
+            <w:tcW w:w="7740" w:type="dxa"/>
+            <w:tcBorders>
+              <w:top w:val="single" w:sz="4" w:space="0" w:color="000000"/>
+              <w:left w:val="single" w:sz="4" w:space="0" w:color="000000"/>
+              <w:bottom w:val="single" w:sz="4" w:space="0" w:color="000000"/>
+              <w:right w:val="single" w:sz="4" w:space="0" w:color="000000"/>
+            </w:tcBorders>
+            <w:vAlign w:val="center"/>
+          </w:tcPr>
+          <w:p>
+            <w:pPr>
+              <w:pBdr>
+                <w:top w:val="nil"/>
+                <w:left w:val="nil"/>
+                <w:bottom w:val="nil"/>
+                <w:right w:val="nil"/>
+                <w:between w:val="nil"/>
+              </w:pBdr>
+              <w:rPr>
+                <w:rFonts w:ascii="Times New Roman" w:eastAsia="Times New Roman" w:hAnsi="Times New Roman" w:cs="Times New Roman"/>
+                <w:color w:val="000000"/>
+                <w:sz w:val="24"/>
+                <w:szCs w:val="24"/>
+              </w:rPr>
+            </w:pPr>
+            <w:r>
+              <w:rPr>
+                <w:rFonts w:ascii="Times New Roman" w:eastAsia="Times New Roman" w:hAnsi="Times New Roman" w:cs="Times New Roman"/>
+                <w:color w:val="000000"/>
+                <w:sz w:val="24"/>
+                <w:szCs w:val="24"/>
+              </w:rPr>
+              <w:t>When an account is registered, the initial role of the account is Mentee</w:t>
+            </w:r>
+          </w:p>
+        </w:tc>
+      </w:tr>
+      <w:tr>
+        <w:trPr>
+          <w:trHeight w:val="413"/>
+        </w:trPr>
+        <w:tc>
+          <w:tcPr>
+            <w:tcW w:w="805" w:type="dxa"/>
+            <w:tcBorders>
+              <w:top w:val="single" w:sz="4" w:space="0" w:color="000000"/>
+              <w:left w:val="single" w:sz="4" w:space="0" w:color="000000"/>
+              <w:bottom w:val="single" w:sz="4" w:space="0" w:color="000000"/>
+              <w:right w:val="single" w:sz="4" w:space="0" w:color="000000"/>
+            </w:tcBorders>
+            <w:vAlign w:val="center"/>
+          </w:tcPr>
+          <w:p>
+            <w:pPr>
+              <w:pBdr>
+                <w:top w:val="nil"/>
+                <w:left w:val="nil"/>
+                <w:bottom w:val="nil"/>
+                <w:right w:val="nil"/>
+                <w:between w:val="nil"/>
+              </w:pBdr>
+              <w:jc w:val="center"/>
+              <w:rPr>
+                <w:rFonts w:ascii="Times New Roman" w:eastAsia="Times New Roman" w:hAnsi="Times New Roman" w:cs="Times New Roman"/>
+                <w:color w:val="000000"/>
+                <w:sz w:val="24"/>
+                <w:szCs w:val="24"/>
+              </w:rPr>
+            </w:pPr>
+            <w:r>
+              <w:rPr>
+                <w:rFonts w:ascii="Times New Roman" w:eastAsia="Times New Roman" w:hAnsi="Times New Roman" w:cs="Times New Roman"/>
+                <w:color w:val="000000"/>
+                <w:sz w:val="24"/>
+                <w:szCs w:val="24"/>
+              </w:rPr>
+              <w:t>B14</w:t>
+            </w:r>
+          </w:p>
+        </w:tc>
+        <w:tc>
+          <w:tcPr>
+            <w:tcW w:w="7740" w:type="dxa"/>
+            <w:tcBorders>
+              <w:top w:val="single" w:sz="4" w:space="0" w:color="000000"/>
+              <w:left w:val="single" w:sz="4" w:space="0" w:color="000000"/>
+              <w:bottom w:val="single" w:sz="4" w:space="0" w:color="000000"/>
+              <w:right w:val="single" w:sz="4" w:space="0" w:color="000000"/>
+            </w:tcBorders>
+            <w:vAlign w:val="center"/>
+          </w:tcPr>
+          <w:p>
+            <w:pPr>
+              <w:pBdr>
+                <w:top w:val="nil"/>
+                <w:left w:val="nil"/>
+                <w:bottom w:val="nil"/>
+                <w:right w:val="nil"/>
+                <w:between w:val="nil"/>
+              </w:pBdr>
+              <w:rPr>
+                <w:rFonts w:ascii="Times New Roman" w:eastAsia="Times New Roman" w:hAnsi="Times New Roman" w:cs="Times New Roman"/>
+                <w:color w:val="000000"/>
+                <w:sz w:val="24"/>
+                <w:szCs w:val="24"/>
+              </w:rPr>
+            </w:pPr>
+            <w:r>
+              <w:rPr>
+                <w:rFonts w:ascii="Times New Roman" w:eastAsia="Times New Roman" w:hAnsi="Times New Roman" w:cs="Times New Roman"/>
+                <w:color w:val="000000"/>
+                <w:sz w:val="24"/>
+                <w:szCs w:val="24"/>
+              </w:rPr>
+              <w:t>When mentor unregisters mentor, role of mentor becomes Mentee</w:t>
+            </w:r>
+          </w:p>
+        </w:tc>
+      </w:tr>
+      <w:tr>
+        <w:trPr>
+          <w:trHeight w:val="413"/>
+        </w:trPr>
+        <w:tc>
+          <w:tcPr>
+            <w:tcW w:w="805" w:type="dxa"/>
+            <w:tcBorders>
+              <w:top w:val="single" w:sz="4" w:space="0" w:color="000000"/>
+              <w:left w:val="single" w:sz="4" w:space="0" w:color="000000"/>
+              <w:bottom w:val="single" w:sz="4" w:space="0" w:color="000000"/>
+              <w:right w:val="single" w:sz="4" w:space="0" w:color="000000"/>
+            </w:tcBorders>
+            <w:vAlign w:val="center"/>
+          </w:tcPr>
+          <w:p>
+            <w:pPr>
+              <w:pBdr>
+                <w:top w:val="nil"/>
+                <w:left w:val="nil"/>
+                <w:bottom w:val="nil"/>
+                <w:right w:val="nil"/>
+                <w:between w:val="nil"/>
+              </w:pBdr>
+              <w:jc w:val="center"/>
+              <w:rPr>
+                <w:rFonts w:ascii="Times New Roman" w:eastAsia="Times New Roman" w:hAnsi="Times New Roman" w:cs="Times New Roman"/>
+                <w:color w:val="000000"/>
+                <w:sz w:val="24"/>
+                <w:szCs w:val="24"/>
+              </w:rPr>
+            </w:pPr>
+            <w:r>
+              <w:rPr>
+                <w:rFonts w:ascii="Times New Roman" w:eastAsia="Times New Roman" w:hAnsi="Times New Roman" w:cs="Times New Roman"/>
+                <w:color w:val="000000"/>
+                <w:sz w:val="24"/>
+                <w:szCs w:val="24"/>
+              </w:rPr>
+              <w:t>B15</w:t>
+            </w:r>
+          </w:p>
+        </w:tc>
+        <w:tc>
+          <w:tcPr>
+            <w:tcW w:w="7740" w:type="dxa"/>
+            <w:tcBorders>
+              <w:top w:val="single" w:sz="4" w:space="0" w:color="000000"/>
+              <w:left w:val="single" w:sz="4" w:space="0" w:color="000000"/>
+              <w:bottom w:val="single" w:sz="4" w:space="0" w:color="000000"/>
+              <w:right w:val="single" w:sz="4" w:space="0" w:color="000000"/>
+            </w:tcBorders>
+            <w:vAlign w:val="center"/>
+          </w:tcPr>
+          <w:p>
+            <w:pPr>
+              <w:pBdr>
+                <w:top w:val="nil"/>
+                <w:left w:val="nil"/>
+                <w:bottom w:val="nil"/>
+                <w:right w:val="nil"/>
+                <w:between w:val="nil"/>
+              </w:pBdr>
+              <w:rPr>
+                <w:rFonts w:ascii="Times New Roman" w:eastAsia="Times New Roman" w:hAnsi="Times New Roman" w:cs="Times New Roman"/>
+                <w:color w:val="000000"/>
+                <w:sz w:val="24"/>
+                <w:szCs w:val="24"/>
+              </w:rPr>
+            </w:pPr>
+            <w:r>
+              <w:rPr>
+                <w:rFonts w:ascii="Times New Roman" w:eastAsia="Times New Roman" w:hAnsi="Times New Roman" w:cs="Times New Roman"/>
+                <w:color w:val="000000"/>
+                <w:sz w:val="24"/>
+                <w:szCs w:val="24"/>
+              </w:rPr>
+              <w:t xml:space="preserve">Deadline of request when creating or updating must be in the </w:t>
+            </w:r>
+            <w:proofErr w:type="spellStart"/>
+            <w:r>
+              <w:rPr>
+                <w:rFonts w:ascii="Times New Roman" w:eastAsia="Times New Roman" w:hAnsi="Times New Roman" w:cs="Times New Roman"/>
+                <w:color w:val="000000"/>
+                <w:sz w:val="24"/>
+                <w:szCs w:val="24"/>
+              </w:rPr>
+              <w:t>futur</w:t>
+            </w:r>
+            <w:proofErr w:type="spellEnd"/>
+          </w:p>
+        </w:tc>
+      </w:tr>
+      <w:tr>
+        <w:trPr>
+          <w:trHeight w:val="413"/>
+        </w:trPr>
+        <w:tc>
+          <w:tcPr>
+            <w:tcW w:w="805" w:type="dxa"/>
+            <w:tcBorders>
+              <w:top w:val="single" w:sz="4" w:space="0" w:color="000000"/>
+              <w:left w:val="single" w:sz="4" w:space="0" w:color="000000"/>
+              <w:bottom w:val="single" w:sz="4" w:space="0" w:color="000000"/>
+              <w:right w:val="single" w:sz="4" w:space="0" w:color="000000"/>
+            </w:tcBorders>
+            <w:vAlign w:val="center"/>
+          </w:tcPr>
+          <w:p>
+            <w:pPr>
+              <w:pBdr>
+                <w:top w:val="nil"/>
+                <w:left w:val="nil"/>
+                <w:bottom w:val="nil"/>
+                <w:right w:val="nil"/>
+                <w:between w:val="nil"/>
+              </w:pBdr>
+              <w:jc w:val="center"/>
+              <w:rPr>
+                <w:rFonts w:ascii="Times New Roman" w:eastAsia="Times New Roman" w:hAnsi="Times New Roman" w:cs="Times New Roman"/>
+                <w:color w:val="000000"/>
+                <w:sz w:val="24"/>
+                <w:szCs w:val="24"/>
+              </w:rPr>
+            </w:pPr>
+            <w:r>
+              <w:rPr>
+                <w:rFonts w:ascii="Times New Roman" w:eastAsia="Times New Roman" w:hAnsi="Times New Roman" w:cs="Times New Roman"/>
+                <w:color w:val="000000"/>
+                <w:sz w:val="24"/>
+                <w:szCs w:val="24"/>
+              </w:rPr>
+              <w:t>B16</w:t>
+            </w:r>
+          </w:p>
+        </w:tc>
+        <w:tc>
+          <w:tcPr>
+            <w:tcW w:w="7740" w:type="dxa"/>
+            <w:tcBorders>
+              <w:top w:val="single" w:sz="4" w:space="0" w:color="000000"/>
+              <w:left w:val="single" w:sz="4" w:space="0" w:color="000000"/>
+              <w:bottom w:val="single" w:sz="4" w:space="0" w:color="000000"/>
+              <w:right w:val="single" w:sz="4" w:space="0" w:color="000000"/>
+            </w:tcBorders>
+            <w:vAlign w:val="center"/>
+          </w:tcPr>
+          <w:p>
+            <w:pPr>
+              <w:pBdr>
+                <w:top w:val="nil"/>
+                <w:left w:val="nil"/>
+                <w:bottom w:val="nil"/>
+                <w:right w:val="nil"/>
+                <w:between w:val="nil"/>
+              </w:pBdr>
+              <w:rPr>
+                <w:rFonts w:ascii="Times New Roman" w:eastAsia="Times New Roman" w:hAnsi="Times New Roman" w:cs="Times New Roman"/>
+                <w:color w:val="000000"/>
+                <w:sz w:val="24"/>
+                <w:szCs w:val="24"/>
+              </w:rPr>
+            </w:pPr>
+            <w:r>
+              <w:rPr>
+                <w:rFonts w:ascii="Times New Roman" w:eastAsia="Times New Roman" w:hAnsi="Times New Roman" w:cs="Times New Roman"/>
+                <w:color w:val="000000"/>
+                <w:sz w:val="24"/>
+                <w:szCs w:val="24"/>
+              </w:rPr>
+              <w:t>User can only choose 3 types of skill for each request</w:t>
+            </w:r>
+          </w:p>
+        </w:tc>
+      </w:tr>
+      <w:tr>
+        <w:trPr>
+          <w:trHeight w:val="413"/>
+        </w:trPr>
+        <w:tc>
+          <w:tcPr>
+            <w:tcW w:w="805" w:type="dxa"/>
+            <w:tcBorders>
+              <w:top w:val="single" w:sz="4" w:space="0" w:color="000000"/>
+              <w:left w:val="single" w:sz="4" w:space="0" w:color="000000"/>
+              <w:bottom w:val="single" w:sz="4" w:space="0" w:color="000000"/>
+              <w:right w:val="single" w:sz="4" w:space="0" w:color="000000"/>
+            </w:tcBorders>
+            <w:vAlign w:val="center"/>
+          </w:tcPr>
+          <w:p>
+            <w:pPr>
+              <w:pBdr>
+                <w:top w:val="nil"/>
+                <w:left w:val="nil"/>
+                <w:bottom w:val="nil"/>
+                <w:right w:val="nil"/>
+                <w:between w:val="nil"/>
+              </w:pBdr>
+              <w:jc w:val="center"/>
+              <w:rPr>
+                <w:rFonts w:ascii="Times New Roman" w:eastAsia="Times New Roman" w:hAnsi="Times New Roman" w:cs="Times New Roman"/>
+                <w:color w:val="000000"/>
+                <w:sz w:val="24"/>
+                <w:szCs w:val="24"/>
+              </w:rPr>
+            </w:pPr>
+            <w:r>
+              <w:rPr>
+                <w:rFonts w:ascii="Times New Roman" w:eastAsia="Times New Roman" w:hAnsi="Times New Roman" w:cs="Times New Roman"/>
+                <w:color w:val="000000"/>
+                <w:sz w:val="24"/>
+                <w:szCs w:val="24"/>
+              </w:rPr>
+              <w:t>B17</w:t>
+            </w:r>
+          </w:p>
+        </w:tc>
+        <w:tc>
+          <w:tcPr>
+            <w:tcW w:w="7740" w:type="dxa"/>
+            <w:tcBorders>
+              <w:top w:val="single" w:sz="4" w:space="0" w:color="000000"/>
+              <w:left w:val="single" w:sz="4" w:space="0" w:color="000000"/>
+              <w:bottom w:val="single" w:sz="4" w:space="0" w:color="000000"/>
+              <w:right w:val="single" w:sz="4" w:space="0" w:color="000000"/>
+            </w:tcBorders>
+            <w:vAlign w:val="center"/>
+          </w:tcPr>
+          <w:p>
+            <w:pPr>
+              <w:pBdr>
+                <w:top w:val="nil"/>
+                <w:left w:val="nil"/>
+                <w:bottom w:val="nil"/>
+                <w:right w:val="nil"/>
+                <w:between w:val="nil"/>
+              </w:pBdr>
+              <w:rPr>
+                <w:rFonts w:ascii="Times New Roman" w:eastAsia="Times New Roman" w:hAnsi="Times New Roman" w:cs="Times New Roman"/>
+                <w:color w:val="000000"/>
+                <w:sz w:val="24"/>
+                <w:szCs w:val="24"/>
+              </w:rPr>
+            </w:pPr>
+            <w:r>
+              <w:rPr>
+                <w:rFonts w:ascii="Times New Roman" w:eastAsia="Times New Roman" w:hAnsi="Times New Roman" w:cs="Times New Roman"/>
+                <w:color w:val="000000"/>
+                <w:sz w:val="24"/>
+                <w:szCs w:val="24"/>
+              </w:rPr>
+              <w:t>The price must be at least 10.000 VND</w:t>
+            </w:r>
+          </w:p>
+        </w:tc>
+      </w:tr>
+      <w:tr>
+        <w:trPr>
+          <w:trHeight w:val="413"/>
+        </w:trPr>
+        <w:tc>
+          <w:tcPr>
+            <w:tcW w:w="805" w:type="dxa"/>
+            <w:tcBorders>
+              <w:top w:val="single" w:sz="4" w:space="0" w:color="000000"/>
+              <w:left w:val="single" w:sz="4" w:space="0" w:color="000000"/>
+              <w:bottom w:val="single" w:sz="4" w:space="0" w:color="000000"/>
+              <w:right w:val="single" w:sz="4" w:space="0" w:color="000000"/>
+            </w:tcBorders>
+            <w:vAlign w:val="center"/>
+          </w:tcPr>
+          <w:p>
+            <w:pPr>
+              <w:pBdr>
+                <w:top w:val="nil"/>
+                <w:left w:val="nil"/>
+                <w:bottom w:val="nil"/>
+                <w:right w:val="nil"/>
+                <w:between w:val="nil"/>
+              </w:pBdr>
+              <w:jc w:val="center"/>
+              <w:rPr>
+                <w:rFonts w:ascii="Times New Roman" w:eastAsia="Times New Roman" w:hAnsi="Times New Roman" w:cs="Times New Roman"/>
+                <w:color w:val="000000"/>
+                <w:sz w:val="24"/>
+                <w:szCs w:val="24"/>
+              </w:rPr>
+            </w:pPr>
+            <w:r>
+              <w:rPr>
+                <w:rFonts w:ascii="Times New Roman" w:eastAsia="Times New Roman" w:hAnsi="Times New Roman" w:cs="Times New Roman"/>
+                <w:color w:val="000000"/>
+                <w:sz w:val="24"/>
+                <w:szCs w:val="24"/>
+              </w:rPr>
+              <w:t>B18</w:t>
+            </w:r>
+          </w:p>
+        </w:tc>
+        <w:tc>
+          <w:tcPr>
+            <w:tcW w:w="7740" w:type="dxa"/>
+            <w:tcBorders>
+              <w:top w:val="single" w:sz="4" w:space="0" w:color="000000"/>
+              <w:left w:val="single" w:sz="4" w:space="0" w:color="000000"/>
+              <w:bottom w:val="single" w:sz="4" w:space="0" w:color="000000"/>
+              <w:right w:val="single" w:sz="4" w:space="0" w:color="000000"/>
+            </w:tcBorders>
+            <w:vAlign w:val="center"/>
+          </w:tcPr>
+          <w:p>
+            <w:pPr>
+              <w:pBdr>
+                <w:top w:val="nil"/>
+                <w:left w:val="nil"/>
+                <w:bottom w:val="nil"/>
+                <w:right w:val="nil"/>
+                <w:between w:val="nil"/>
+              </w:pBdr>
+              <w:rPr>
+                <w:rFonts w:ascii="Times New Roman" w:eastAsia="Times New Roman" w:hAnsi="Times New Roman" w:cs="Times New Roman"/>
+                <w:color w:val="000000"/>
+                <w:sz w:val="24"/>
+                <w:szCs w:val="24"/>
+              </w:rPr>
+            </w:pPr>
+            <w:r>
+              <w:rPr>
+                <w:rFonts w:ascii="Times New Roman" w:eastAsia="Times New Roman" w:hAnsi="Times New Roman" w:cs="Times New Roman"/>
+                <w:color w:val="000000"/>
+                <w:sz w:val="24"/>
+                <w:szCs w:val="24"/>
+              </w:rPr>
+              <w:t>After creating or re-opening, the status of request is OPEN</w:t>
+            </w:r>
+          </w:p>
+        </w:tc>
+      </w:tr>
+      <w:tr>
+        <w:trPr>
+          <w:trHeight w:val="413"/>
+        </w:trPr>
+        <w:tc>
+          <w:tcPr>
+            <w:tcW w:w="805" w:type="dxa"/>
+            <w:tcBorders>
+              <w:top w:val="single" w:sz="4" w:space="0" w:color="000000"/>
+              <w:left w:val="single" w:sz="4" w:space="0" w:color="000000"/>
+              <w:bottom w:val="single" w:sz="4" w:space="0" w:color="000000"/>
+              <w:right w:val="single" w:sz="4" w:space="0" w:color="000000"/>
+            </w:tcBorders>
+            <w:vAlign w:val="center"/>
+          </w:tcPr>
+          <w:p>
+            <w:pPr>
+              <w:pBdr>
+                <w:top w:val="nil"/>
+                <w:left w:val="nil"/>
+                <w:bottom w:val="nil"/>
+                <w:right w:val="nil"/>
+                <w:between w:val="nil"/>
+              </w:pBdr>
+              <w:jc w:val="center"/>
+              <w:rPr>
+                <w:rFonts w:ascii="Times New Roman" w:eastAsia="Times New Roman" w:hAnsi="Times New Roman" w:cs="Times New Roman"/>
+                <w:color w:val="000000"/>
+                <w:sz w:val="24"/>
+                <w:szCs w:val="24"/>
+              </w:rPr>
+            </w:pPr>
+            <w:r>
+              <w:rPr>
+                <w:rFonts w:ascii="Times New Roman" w:eastAsia="Times New Roman" w:hAnsi="Times New Roman" w:cs="Times New Roman"/>
+                <w:color w:val="000000"/>
+                <w:sz w:val="24"/>
+                <w:szCs w:val="24"/>
+              </w:rPr>
+              <w:t>B19</w:t>
+            </w:r>
+          </w:p>
+        </w:tc>
+        <w:tc>
+          <w:tcPr>
+            <w:tcW w:w="7740" w:type="dxa"/>
+            <w:tcBorders>
+              <w:top w:val="single" w:sz="4" w:space="0" w:color="000000"/>
+              <w:left w:val="single" w:sz="4" w:space="0" w:color="000000"/>
+              <w:bottom w:val="single" w:sz="4" w:space="0" w:color="000000"/>
+              <w:right w:val="single" w:sz="4" w:space="0" w:color="000000"/>
+            </w:tcBorders>
+            <w:vAlign w:val="center"/>
+          </w:tcPr>
+          <w:p>
+            <w:pPr>
+              <w:pBdr>
+                <w:top w:val="nil"/>
+                <w:left w:val="nil"/>
+                <w:bottom w:val="nil"/>
+                <w:right w:val="nil"/>
+                <w:between w:val="nil"/>
+              </w:pBdr>
+              <w:rPr>
+                <w:rFonts w:ascii="Times New Roman" w:eastAsia="Times New Roman" w:hAnsi="Times New Roman" w:cs="Times New Roman"/>
+                <w:color w:val="000000"/>
+                <w:sz w:val="24"/>
+                <w:szCs w:val="24"/>
+              </w:rPr>
+            </w:pPr>
+            <w:r>
+              <w:rPr>
+                <w:rFonts w:ascii="Times New Roman" w:eastAsia="Times New Roman" w:hAnsi="Times New Roman" w:cs="Times New Roman"/>
+                <w:color w:val="000000"/>
+                <w:sz w:val="24"/>
+                <w:szCs w:val="24"/>
+              </w:rPr>
+              <w:t>After closing, the status of request is CLOSE</w:t>
+            </w:r>
+          </w:p>
+        </w:tc>
+      </w:tr>
+      <w:tr>
+        <w:trPr>
+          <w:trHeight w:val="413"/>
+        </w:trPr>
+        <w:tc>
+          <w:tcPr>
+            <w:tcW w:w="805" w:type="dxa"/>
+            <w:tcBorders>
+              <w:top w:val="single" w:sz="4" w:space="0" w:color="000000"/>
+              <w:left w:val="single" w:sz="4" w:space="0" w:color="000000"/>
+              <w:bottom w:val="single" w:sz="4" w:space="0" w:color="000000"/>
+              <w:right w:val="single" w:sz="4" w:space="0" w:color="000000"/>
+            </w:tcBorders>
+            <w:vAlign w:val="center"/>
+          </w:tcPr>
+          <w:p>
+            <w:pPr>
+              <w:pBdr>
+                <w:top w:val="nil"/>
+                <w:left w:val="nil"/>
+                <w:bottom w:val="nil"/>
+                <w:right w:val="nil"/>
+                <w:between w:val="nil"/>
+              </w:pBdr>
+              <w:jc w:val="center"/>
+              <w:rPr>
+                <w:rFonts w:ascii="Times New Roman" w:eastAsia="Times New Roman" w:hAnsi="Times New Roman" w:cs="Times New Roman"/>
+                <w:color w:val="000000"/>
+                <w:sz w:val="24"/>
+                <w:szCs w:val="24"/>
+              </w:rPr>
+            </w:pPr>
+            <w:r>
+              <w:rPr>
+                <w:rFonts w:ascii="Times New Roman" w:eastAsia="Times New Roman" w:hAnsi="Times New Roman" w:cs="Times New Roman"/>
+                <w:color w:val="000000"/>
+                <w:sz w:val="24"/>
+                <w:szCs w:val="24"/>
+              </w:rPr>
+              <w:t>B20</w:t>
+            </w:r>
+          </w:p>
+        </w:tc>
+        <w:tc>
+          <w:tcPr>
+            <w:tcW w:w="7740" w:type="dxa"/>
+            <w:tcBorders>
+              <w:top w:val="single" w:sz="4" w:space="0" w:color="000000"/>
+              <w:left w:val="single" w:sz="4" w:space="0" w:color="000000"/>
+              <w:bottom w:val="single" w:sz="4" w:space="0" w:color="000000"/>
+              <w:right w:val="single" w:sz="4" w:space="0" w:color="000000"/>
+            </w:tcBorders>
+            <w:vAlign w:val="center"/>
+          </w:tcPr>
+          <w:p>
+            <w:pPr>
+              <w:pBdr>
+                <w:top w:val="nil"/>
+                <w:left w:val="nil"/>
+                <w:bottom w:val="nil"/>
+                <w:right w:val="nil"/>
+                <w:between w:val="nil"/>
+              </w:pBdr>
+              <w:rPr>
+                <w:rFonts w:ascii="Times New Roman" w:eastAsia="Times New Roman" w:hAnsi="Times New Roman" w:cs="Times New Roman"/>
+                <w:color w:val="000000"/>
+                <w:sz w:val="24"/>
+                <w:szCs w:val="24"/>
+              </w:rPr>
+            </w:pPr>
+            <w:r>
+              <w:rPr>
+                <w:rFonts w:ascii="Times New Roman" w:eastAsia="Times New Roman" w:hAnsi="Times New Roman" w:cs="Times New Roman"/>
+                <w:color w:val="000000"/>
+                <w:sz w:val="24"/>
+                <w:szCs w:val="24"/>
+              </w:rPr>
+              <w:t>Mentee can only update request, close request, invite mentor, accept or reject waiting mentors when request’s status is OPEN</w:t>
+            </w:r>
+          </w:p>
+        </w:tc>
+      </w:tr>
+      <w:tr>
+        <w:trPr>
+          <w:trHeight w:val="413"/>
+        </w:trPr>
+        <w:tc>
+          <w:tcPr>
+            <w:tcW w:w="805" w:type="dxa"/>
+            <w:tcBorders>
+              <w:top w:val="single" w:sz="4" w:space="0" w:color="000000"/>
+              <w:left w:val="single" w:sz="4" w:space="0" w:color="000000"/>
+              <w:bottom w:val="single" w:sz="4" w:space="0" w:color="000000"/>
+              <w:right w:val="single" w:sz="4" w:space="0" w:color="000000"/>
+            </w:tcBorders>
+            <w:vAlign w:val="center"/>
+          </w:tcPr>
+          <w:p>
+            <w:pPr>
+              <w:pBdr>
+                <w:top w:val="nil"/>
+                <w:left w:val="nil"/>
+                <w:bottom w:val="nil"/>
+                <w:right w:val="nil"/>
+                <w:between w:val="nil"/>
+              </w:pBdr>
+              <w:jc w:val="center"/>
+              <w:rPr>
+                <w:rFonts w:ascii="Times New Roman" w:eastAsia="Times New Roman" w:hAnsi="Times New Roman" w:cs="Times New Roman"/>
+                <w:color w:val="000000"/>
+                <w:sz w:val="24"/>
+                <w:szCs w:val="24"/>
+              </w:rPr>
+            </w:pPr>
+            <w:r>
+              <w:rPr>
+                <w:rFonts w:ascii="Times New Roman" w:eastAsia="Times New Roman" w:hAnsi="Times New Roman" w:cs="Times New Roman"/>
+                <w:color w:val="000000"/>
+                <w:sz w:val="24"/>
+                <w:szCs w:val="24"/>
+              </w:rPr>
+              <w:t>B21</w:t>
+            </w:r>
+          </w:p>
+        </w:tc>
+        <w:tc>
+          <w:tcPr>
+            <w:tcW w:w="7740" w:type="dxa"/>
+            <w:tcBorders>
+              <w:top w:val="single" w:sz="4" w:space="0" w:color="000000"/>
+              <w:left w:val="single" w:sz="4" w:space="0" w:color="000000"/>
+              <w:bottom w:val="single" w:sz="4" w:space="0" w:color="000000"/>
+              <w:right w:val="single" w:sz="4" w:space="0" w:color="000000"/>
+            </w:tcBorders>
+            <w:vAlign w:val="center"/>
+          </w:tcPr>
+          <w:p>
+            <w:pPr>
+              <w:pBdr>
+                <w:top w:val="nil"/>
+                <w:left w:val="nil"/>
+                <w:bottom w:val="nil"/>
+                <w:right w:val="nil"/>
+                <w:between w:val="nil"/>
+              </w:pBdr>
+              <w:rPr>
+                <w:rFonts w:ascii="Times New Roman" w:eastAsia="Times New Roman" w:hAnsi="Times New Roman" w:cs="Times New Roman"/>
+                <w:color w:val="000000"/>
+                <w:sz w:val="24"/>
+                <w:szCs w:val="24"/>
+              </w:rPr>
+            </w:pPr>
+            <w:r>
+              <w:rPr>
+                <w:rFonts w:ascii="Times New Roman" w:eastAsia="Times New Roman" w:hAnsi="Times New Roman" w:cs="Times New Roman"/>
+                <w:color w:val="000000"/>
+                <w:sz w:val="24"/>
+                <w:szCs w:val="24"/>
+              </w:rPr>
+              <w:t>Mentee can only reopen request when request’s status is CLOSE</w:t>
+            </w:r>
+          </w:p>
+        </w:tc>
+      </w:tr>
+      <w:tr>
+        <w:trPr>
+          <w:trHeight w:val="413"/>
+        </w:trPr>
+        <w:tc>
+          <w:tcPr>
+            <w:tcW w:w="805" w:type="dxa"/>
+            <w:tcBorders>
+              <w:top w:val="single" w:sz="4" w:space="0" w:color="000000"/>
+              <w:left w:val="single" w:sz="4" w:space="0" w:color="000000"/>
+              <w:bottom w:val="single" w:sz="4" w:space="0" w:color="000000"/>
+              <w:right w:val="single" w:sz="4" w:space="0" w:color="000000"/>
+            </w:tcBorders>
+            <w:vAlign w:val="center"/>
+          </w:tcPr>
+          <w:p>
+            <w:pPr>
+              <w:pBdr>
+                <w:top w:val="nil"/>
+                <w:left w:val="nil"/>
+                <w:bottom w:val="nil"/>
+                <w:right w:val="nil"/>
+                <w:between w:val="nil"/>
+              </w:pBdr>
+              <w:jc w:val="center"/>
+              <w:rPr>
+                <w:rFonts w:ascii="Times New Roman" w:eastAsia="Times New Roman" w:hAnsi="Times New Roman" w:cs="Times New Roman"/>
+                <w:color w:val="000000"/>
+                <w:sz w:val="24"/>
+                <w:szCs w:val="24"/>
+              </w:rPr>
+            </w:pPr>
+            <w:r>
+              <w:rPr>
+                <w:rFonts w:ascii="Times New Roman" w:eastAsia="Times New Roman" w:hAnsi="Times New Roman" w:cs="Times New Roman"/>
+                <w:color w:val="000000"/>
+                <w:sz w:val="24"/>
+                <w:szCs w:val="24"/>
+              </w:rPr>
+              <w:t>B22</w:t>
+            </w:r>
+          </w:p>
+        </w:tc>
+        <w:tc>
+          <w:tcPr>
+            <w:tcW w:w="7740" w:type="dxa"/>
+            <w:tcBorders>
+              <w:top w:val="single" w:sz="4" w:space="0" w:color="000000"/>
+              <w:left w:val="single" w:sz="4" w:space="0" w:color="000000"/>
+              <w:bottom w:val="single" w:sz="4" w:space="0" w:color="000000"/>
+              <w:right w:val="single" w:sz="4" w:space="0" w:color="000000"/>
+            </w:tcBorders>
+            <w:vAlign w:val="center"/>
+          </w:tcPr>
+          <w:p>
+            <w:pPr>
+              <w:pBdr>
+                <w:top w:val="nil"/>
+                <w:left w:val="nil"/>
+                <w:bottom w:val="nil"/>
+                <w:right w:val="nil"/>
+                <w:between w:val="nil"/>
+              </w:pBdr>
+              <w:rPr>
+                <w:rFonts w:ascii="Times New Roman" w:eastAsia="Times New Roman" w:hAnsi="Times New Roman" w:cs="Times New Roman"/>
+                <w:color w:val="000000"/>
+                <w:sz w:val="24"/>
+                <w:szCs w:val="24"/>
+              </w:rPr>
+            </w:pPr>
+            <w:r>
+              <w:rPr>
+                <w:rFonts w:ascii="Times New Roman" w:eastAsia="Times New Roman" w:hAnsi="Times New Roman" w:cs="Times New Roman"/>
+                <w:color w:val="000000"/>
+                <w:sz w:val="24"/>
+                <w:szCs w:val="24"/>
+              </w:rPr>
+              <w:t>Mentor can only accept request when request’s status is OPEN</w:t>
+            </w:r>
+          </w:p>
+        </w:tc>
+      </w:tr>
+      <w:tr>
+        <w:trPr>
+          <w:trHeight w:val="413"/>
+        </w:trPr>
+        <w:tc>
+          <w:tcPr>
+            <w:tcW w:w="805" w:type="dxa"/>
+            <w:tcBorders>
+              <w:top w:val="single" w:sz="4" w:space="0" w:color="000000"/>
+              <w:left w:val="single" w:sz="4" w:space="0" w:color="000000"/>
+              <w:bottom w:val="single" w:sz="4" w:space="0" w:color="000000"/>
+              <w:right w:val="single" w:sz="4" w:space="0" w:color="000000"/>
+            </w:tcBorders>
+            <w:vAlign w:val="center"/>
+          </w:tcPr>
+          <w:p>
+            <w:pPr>
+              <w:pBdr>
+                <w:top w:val="nil"/>
+                <w:left w:val="nil"/>
+                <w:bottom w:val="nil"/>
+                <w:right w:val="nil"/>
+                <w:between w:val="nil"/>
+              </w:pBdr>
+              <w:jc w:val="center"/>
+              <w:rPr>
+                <w:rFonts w:ascii="Times New Roman" w:eastAsia="Times New Roman" w:hAnsi="Times New Roman" w:cs="Times New Roman"/>
+                <w:color w:val="000000"/>
+                <w:sz w:val="24"/>
+                <w:szCs w:val="24"/>
+              </w:rPr>
+            </w:pPr>
+            <w:r>
+              <w:rPr>
+                <w:rFonts w:ascii="Times New Roman" w:eastAsia="Times New Roman" w:hAnsi="Times New Roman" w:cs="Times New Roman"/>
+                <w:color w:val="000000"/>
+                <w:sz w:val="24"/>
+                <w:szCs w:val="24"/>
+              </w:rPr>
+              <w:t>B23</w:t>
+            </w:r>
+          </w:p>
+        </w:tc>
+        <w:tc>
+          <w:tcPr>
+            <w:tcW w:w="7740" w:type="dxa"/>
+            <w:tcBorders>
+              <w:top w:val="single" w:sz="4" w:space="0" w:color="000000"/>
+              <w:left w:val="single" w:sz="4" w:space="0" w:color="000000"/>
+              <w:bottom w:val="single" w:sz="4" w:space="0" w:color="000000"/>
+              <w:right w:val="single" w:sz="4" w:space="0" w:color="000000"/>
+            </w:tcBorders>
+            <w:vAlign w:val="center"/>
+          </w:tcPr>
+          <w:p>
+            <w:pPr>
+              <w:pBdr>
+                <w:top w:val="nil"/>
+                <w:left w:val="nil"/>
+                <w:bottom w:val="nil"/>
+                <w:right w:val="nil"/>
+                <w:between w:val="nil"/>
+              </w:pBdr>
+              <w:rPr>
+                <w:rFonts w:ascii="Times New Roman" w:eastAsia="Times New Roman" w:hAnsi="Times New Roman" w:cs="Times New Roman"/>
+                <w:color w:val="000000"/>
+                <w:sz w:val="24"/>
+                <w:szCs w:val="24"/>
+              </w:rPr>
+            </w:pPr>
+            <w:r>
+              <w:rPr>
+                <w:rFonts w:ascii="Times New Roman" w:eastAsia="Times New Roman" w:hAnsi="Times New Roman" w:cs="Times New Roman"/>
+                <w:color w:val="000000"/>
+                <w:sz w:val="24"/>
+                <w:szCs w:val="24"/>
+              </w:rPr>
+              <w:t>Mentee can only hire mentor if having enough money</w:t>
+            </w:r>
+          </w:p>
+        </w:tc>
+      </w:tr>
+      <w:tr>
+        <w:trPr>
+          <w:trHeight w:val="413"/>
+        </w:trPr>
+        <w:tc>
+          <w:tcPr>
+            <w:tcW w:w="805" w:type="dxa"/>
+            <w:tcBorders>
+              <w:top w:val="single" w:sz="4" w:space="0" w:color="000000"/>
+              <w:left w:val="single" w:sz="4" w:space="0" w:color="000000"/>
+              <w:bottom w:val="single" w:sz="4" w:space="0" w:color="000000"/>
+              <w:right w:val="single" w:sz="4" w:space="0" w:color="000000"/>
+            </w:tcBorders>
+            <w:vAlign w:val="center"/>
+          </w:tcPr>
+          <w:p>
+            <w:pPr>
+              <w:pBdr>
+                <w:top w:val="nil"/>
+                <w:left w:val="nil"/>
+                <w:bottom w:val="nil"/>
+                <w:right w:val="nil"/>
+                <w:between w:val="nil"/>
+              </w:pBdr>
+              <w:jc w:val="center"/>
+              <w:rPr>
+                <w:rFonts w:ascii="Times New Roman" w:eastAsia="Times New Roman" w:hAnsi="Times New Roman" w:cs="Times New Roman"/>
+                <w:color w:val="000000"/>
+                <w:sz w:val="24"/>
+                <w:szCs w:val="24"/>
+              </w:rPr>
+            </w:pPr>
+            <w:r>
+              <w:rPr>
+                <w:rFonts w:ascii="Times New Roman" w:eastAsia="Times New Roman" w:hAnsi="Times New Roman" w:cs="Times New Roman"/>
+                <w:color w:val="000000"/>
+                <w:sz w:val="24"/>
+                <w:szCs w:val="24"/>
+              </w:rPr>
+              <w:lastRenderedPageBreak/>
+              <w:t>B24</w:t>
+            </w:r>
+          </w:p>
+        </w:tc>
+        <w:tc>
+          <w:tcPr>
+            <w:tcW w:w="7740" w:type="dxa"/>
+            <w:tcBorders>
+              <w:top w:val="single" w:sz="4" w:space="0" w:color="000000"/>
+              <w:left w:val="single" w:sz="4" w:space="0" w:color="000000"/>
+              <w:bottom w:val="single" w:sz="4" w:space="0" w:color="000000"/>
+              <w:right w:val="single" w:sz="4" w:space="0" w:color="000000"/>
+            </w:tcBorders>
+            <w:vAlign w:val="center"/>
+          </w:tcPr>
+          <w:p>
+            <w:pPr>
+              <w:pBdr>
+                <w:top w:val="nil"/>
+                <w:left w:val="nil"/>
+                <w:bottom w:val="nil"/>
+                <w:right w:val="nil"/>
+                <w:between w:val="nil"/>
+              </w:pBdr>
+              <w:rPr>
+                <w:rFonts w:ascii="Times New Roman" w:eastAsia="Times New Roman" w:hAnsi="Times New Roman" w:cs="Times New Roman"/>
+                <w:color w:val="000000"/>
+                <w:sz w:val="24"/>
+                <w:szCs w:val="24"/>
+              </w:rPr>
+            </w:pPr>
+            <w:r>
+              <w:rPr>
+                <w:rFonts w:ascii="Times New Roman" w:eastAsia="Times New Roman" w:hAnsi="Times New Roman" w:cs="Times New Roman"/>
+                <w:color w:val="000000"/>
+                <w:sz w:val="24"/>
+                <w:szCs w:val="24"/>
+              </w:rPr>
+              <w:t>When mentee accepts mentor, mentee can chat with mentor, request’s status is changed to DOING, other waiting mentors will be rejected</w:t>
+            </w:r>
+          </w:p>
+        </w:tc>
+      </w:tr>
+      <w:tr>
+        <w:trPr>
+          <w:trHeight w:val="413"/>
+        </w:trPr>
+        <w:tc>
+          <w:tcPr>
+            <w:tcW w:w="805" w:type="dxa"/>
+            <w:tcBorders>
+              <w:top w:val="single" w:sz="4" w:space="0" w:color="000000"/>
+              <w:left w:val="single" w:sz="4" w:space="0" w:color="000000"/>
+              <w:bottom w:val="single" w:sz="4" w:space="0" w:color="000000"/>
+              <w:right w:val="single" w:sz="4" w:space="0" w:color="000000"/>
+            </w:tcBorders>
+            <w:vAlign w:val="center"/>
+          </w:tcPr>
+          <w:p>
+            <w:pPr>
+              <w:pBdr>
+                <w:top w:val="nil"/>
+                <w:left w:val="nil"/>
+                <w:bottom w:val="nil"/>
+                <w:right w:val="nil"/>
+                <w:between w:val="nil"/>
+              </w:pBdr>
+              <w:jc w:val="center"/>
+              <w:rPr>
+                <w:rFonts w:ascii="Times New Roman" w:eastAsia="Times New Roman" w:hAnsi="Times New Roman" w:cs="Times New Roman"/>
+                <w:color w:val="000000"/>
+                <w:sz w:val="24"/>
+                <w:szCs w:val="24"/>
+              </w:rPr>
+            </w:pPr>
+            <w:r>
+              <w:rPr>
+                <w:rFonts w:ascii="Times New Roman" w:eastAsia="Times New Roman" w:hAnsi="Times New Roman" w:cs="Times New Roman"/>
+                <w:color w:val="000000"/>
+                <w:sz w:val="24"/>
+                <w:szCs w:val="24"/>
+              </w:rPr>
+              <w:t>B25</w:t>
+            </w:r>
+          </w:p>
+        </w:tc>
+        <w:tc>
+          <w:tcPr>
+            <w:tcW w:w="7740" w:type="dxa"/>
+            <w:tcBorders>
+              <w:top w:val="single" w:sz="4" w:space="0" w:color="000000"/>
+              <w:left w:val="single" w:sz="4" w:space="0" w:color="000000"/>
+              <w:bottom w:val="single" w:sz="4" w:space="0" w:color="000000"/>
+              <w:right w:val="single" w:sz="4" w:space="0" w:color="000000"/>
+            </w:tcBorders>
+            <w:vAlign w:val="center"/>
+          </w:tcPr>
+          <w:p>
+            <w:pPr>
+              <w:pBdr>
+                <w:top w:val="nil"/>
+                <w:left w:val="nil"/>
+                <w:bottom w:val="nil"/>
+                <w:right w:val="nil"/>
+                <w:between w:val="nil"/>
+              </w:pBdr>
+              <w:rPr>
+                <w:rFonts w:ascii="Times New Roman" w:eastAsia="Times New Roman" w:hAnsi="Times New Roman" w:cs="Times New Roman"/>
+                <w:color w:val="000000"/>
+                <w:sz w:val="24"/>
+                <w:szCs w:val="24"/>
+              </w:rPr>
+            </w:pPr>
+            <w:r>
+              <w:rPr>
+                <w:rFonts w:ascii="Times New Roman" w:eastAsia="Times New Roman" w:hAnsi="Times New Roman" w:cs="Times New Roman"/>
+                <w:color w:val="000000"/>
+                <w:sz w:val="24"/>
+                <w:szCs w:val="24"/>
+              </w:rPr>
+              <w:t>When mentee confirms request finished, mentor can take the money of request, request’s status is changed to COMPLETED</w:t>
+            </w:r>
+          </w:p>
+        </w:tc>
+      </w:tr>
+      <w:tr>
+        <w:trPr>
+          <w:trHeight w:val="413"/>
+        </w:trPr>
+        <w:tc>
+          <w:tcPr>
+            <w:tcW w:w="805" w:type="dxa"/>
+            <w:tcBorders>
+              <w:top w:val="single" w:sz="4" w:space="0" w:color="000000"/>
+              <w:left w:val="single" w:sz="4" w:space="0" w:color="000000"/>
+              <w:bottom w:val="single" w:sz="4" w:space="0" w:color="000000"/>
+              <w:right w:val="single" w:sz="4" w:space="0" w:color="000000"/>
+            </w:tcBorders>
+            <w:vAlign w:val="center"/>
+          </w:tcPr>
+          <w:p>
+            <w:pPr>
+              <w:pBdr>
+                <w:top w:val="nil"/>
+                <w:left w:val="nil"/>
+                <w:bottom w:val="nil"/>
+                <w:right w:val="nil"/>
+                <w:between w:val="nil"/>
+              </w:pBdr>
+              <w:jc w:val="center"/>
+              <w:rPr>
+                <w:rFonts w:ascii="Times New Roman" w:eastAsia="Times New Roman" w:hAnsi="Times New Roman" w:cs="Times New Roman"/>
+                <w:color w:val="000000"/>
+                <w:sz w:val="24"/>
+                <w:szCs w:val="24"/>
+              </w:rPr>
+            </w:pPr>
+            <w:r>
+              <w:rPr>
+                <w:rFonts w:ascii="Times New Roman" w:eastAsia="Times New Roman" w:hAnsi="Times New Roman" w:cs="Times New Roman"/>
+                <w:color w:val="000000"/>
+                <w:sz w:val="24"/>
+                <w:szCs w:val="24"/>
+              </w:rPr>
+              <w:t>B26</w:t>
+            </w:r>
+          </w:p>
+        </w:tc>
+        <w:tc>
+          <w:tcPr>
+            <w:tcW w:w="7740" w:type="dxa"/>
+            <w:tcBorders>
+              <w:top w:val="single" w:sz="4" w:space="0" w:color="000000"/>
+              <w:left w:val="single" w:sz="4" w:space="0" w:color="000000"/>
+              <w:bottom w:val="single" w:sz="4" w:space="0" w:color="000000"/>
+              <w:right w:val="single" w:sz="4" w:space="0" w:color="000000"/>
+            </w:tcBorders>
+            <w:vAlign w:val="center"/>
+          </w:tcPr>
+          <w:p>
+            <w:pPr>
+              <w:pBdr>
+                <w:top w:val="nil"/>
+                <w:left w:val="nil"/>
+                <w:bottom w:val="nil"/>
+                <w:right w:val="nil"/>
+                <w:between w:val="nil"/>
+              </w:pBdr>
+              <w:rPr>
+                <w:rFonts w:ascii="Times New Roman" w:eastAsia="Times New Roman" w:hAnsi="Times New Roman" w:cs="Times New Roman"/>
+                <w:color w:val="000000"/>
+                <w:sz w:val="24"/>
+                <w:szCs w:val="24"/>
+              </w:rPr>
+            </w:pPr>
+            <w:r>
+              <w:rPr>
+                <w:rFonts w:ascii="Times New Roman" w:eastAsia="Times New Roman" w:hAnsi="Times New Roman" w:cs="Times New Roman"/>
+                <w:color w:val="000000"/>
+                <w:sz w:val="24"/>
+                <w:szCs w:val="24"/>
+              </w:rPr>
+              <w:t>When mentee confirms request is not finished, mentor will have notification to confirm again. If mentor confirms not finished, back money to mentee, the status of request is changed to OPEN. Otherwise, admin will resolve the conflict.</w:t>
+            </w:r>
+          </w:p>
+        </w:tc>
+      </w:tr>
+      <w:tr>
+        <w:trPr>
+          <w:trHeight w:val="413"/>
+        </w:trPr>
+        <w:tc>
+          <w:tcPr>
+            <w:tcW w:w="805" w:type="dxa"/>
+            <w:tcBorders>
+              <w:top w:val="single" w:sz="4" w:space="0" w:color="000000"/>
+              <w:left w:val="single" w:sz="4" w:space="0" w:color="000000"/>
+              <w:bottom w:val="single" w:sz="4" w:space="0" w:color="000000"/>
+              <w:right w:val="single" w:sz="4" w:space="0" w:color="000000"/>
+            </w:tcBorders>
+            <w:vAlign w:val="center"/>
+          </w:tcPr>
+          <w:p>
+            <w:pPr>
+              <w:pBdr>
+                <w:top w:val="nil"/>
+                <w:left w:val="nil"/>
+                <w:bottom w:val="nil"/>
+                <w:right w:val="nil"/>
+                <w:between w:val="nil"/>
+              </w:pBdr>
+              <w:jc w:val="center"/>
+              <w:rPr>
+                <w:rFonts w:ascii="Times New Roman" w:eastAsia="Times New Roman" w:hAnsi="Times New Roman" w:cs="Times New Roman"/>
+                <w:color w:val="000000"/>
+                <w:sz w:val="24"/>
+                <w:szCs w:val="24"/>
+              </w:rPr>
+            </w:pPr>
+            <w:r>
+              <w:rPr>
+                <w:rFonts w:ascii="Times New Roman" w:eastAsia="Times New Roman" w:hAnsi="Times New Roman" w:cs="Times New Roman"/>
+                <w:color w:val="000000"/>
+                <w:sz w:val="24"/>
+                <w:szCs w:val="24"/>
+              </w:rPr>
+              <w:t>B27</w:t>
+            </w:r>
+          </w:p>
+        </w:tc>
+        <w:tc>
+          <w:tcPr>
+            <w:tcW w:w="7740" w:type="dxa"/>
+            <w:tcBorders>
+              <w:top w:val="single" w:sz="4" w:space="0" w:color="000000"/>
+              <w:left w:val="single" w:sz="4" w:space="0" w:color="000000"/>
+              <w:bottom w:val="single" w:sz="4" w:space="0" w:color="000000"/>
+              <w:right w:val="single" w:sz="4" w:space="0" w:color="000000"/>
+            </w:tcBorders>
+            <w:vAlign w:val="center"/>
+          </w:tcPr>
+          <w:p>
+            <w:pPr>
+              <w:pBdr>
+                <w:top w:val="nil"/>
+                <w:left w:val="nil"/>
+                <w:bottom w:val="nil"/>
+                <w:right w:val="nil"/>
+                <w:between w:val="nil"/>
+              </w:pBdr>
+              <w:rPr>
+                <w:rFonts w:ascii="Times New Roman" w:eastAsia="Times New Roman" w:hAnsi="Times New Roman" w:cs="Times New Roman"/>
+                <w:color w:val="000000"/>
+                <w:sz w:val="24"/>
+                <w:szCs w:val="24"/>
+              </w:rPr>
+            </w:pPr>
+            <w:r>
+              <w:rPr>
+                <w:rFonts w:ascii="Times New Roman" w:eastAsia="Times New Roman" w:hAnsi="Times New Roman" w:cs="Times New Roman"/>
+                <w:color w:val="000000"/>
+                <w:sz w:val="24"/>
+                <w:szCs w:val="24"/>
+              </w:rPr>
+              <w:t>Only mentor can withdraw money</w:t>
+            </w:r>
+          </w:p>
+        </w:tc>
+      </w:tr>
+      <w:tr>
+        <w:trPr>
+          <w:trHeight w:val="413"/>
+        </w:trPr>
+        <w:tc>
+          <w:tcPr>
+            <w:tcW w:w="805" w:type="dxa"/>
+            <w:tcBorders>
+              <w:top w:val="single" w:sz="4" w:space="0" w:color="000000"/>
+              <w:left w:val="single" w:sz="4" w:space="0" w:color="000000"/>
+              <w:bottom w:val="single" w:sz="4" w:space="0" w:color="000000"/>
+              <w:right w:val="single" w:sz="4" w:space="0" w:color="000000"/>
+            </w:tcBorders>
+            <w:vAlign w:val="center"/>
+          </w:tcPr>
+          <w:p>
+            <w:pPr>
+              <w:pBdr>
+                <w:top w:val="nil"/>
+                <w:left w:val="nil"/>
+                <w:bottom w:val="nil"/>
+                <w:right w:val="nil"/>
+                <w:between w:val="nil"/>
+              </w:pBdr>
+              <w:jc w:val="center"/>
+              <w:rPr>
+                <w:rFonts w:ascii="Times New Roman" w:eastAsia="Times New Roman" w:hAnsi="Times New Roman" w:cs="Times New Roman"/>
+                <w:color w:val="000000"/>
+                <w:sz w:val="24"/>
+                <w:szCs w:val="24"/>
+              </w:rPr>
+            </w:pPr>
+            <w:r>
+              <w:rPr>
+                <w:rFonts w:ascii="Times New Roman" w:eastAsia="Times New Roman" w:hAnsi="Times New Roman" w:cs="Times New Roman"/>
+                <w:color w:val="000000"/>
+                <w:sz w:val="24"/>
+                <w:szCs w:val="24"/>
+              </w:rPr>
+              <w:t>B28</w:t>
+            </w:r>
+          </w:p>
+        </w:tc>
+        <w:tc>
+          <w:tcPr>
+            <w:tcW w:w="7740" w:type="dxa"/>
+            <w:tcBorders>
+              <w:top w:val="single" w:sz="4" w:space="0" w:color="000000"/>
+              <w:left w:val="single" w:sz="4" w:space="0" w:color="000000"/>
+              <w:bottom w:val="single" w:sz="4" w:space="0" w:color="000000"/>
+              <w:right w:val="single" w:sz="4" w:space="0" w:color="000000"/>
+            </w:tcBorders>
+            <w:vAlign w:val="center"/>
+          </w:tcPr>
+          <w:p>
+            <w:pPr>
+              <w:pBdr>
+                <w:top w:val="nil"/>
+                <w:left w:val="nil"/>
+                <w:bottom w:val="nil"/>
+                <w:right w:val="nil"/>
+                <w:between w:val="nil"/>
+              </w:pBdr>
+              <w:rPr>
+                <w:rFonts w:ascii="Times New Roman" w:eastAsia="Times New Roman" w:hAnsi="Times New Roman" w:cs="Times New Roman"/>
+                <w:color w:val="000000"/>
+                <w:sz w:val="24"/>
+                <w:szCs w:val="24"/>
+              </w:rPr>
+            </w:pPr>
+            <w:r>
+              <w:rPr>
+                <w:rFonts w:ascii="Times New Roman" w:eastAsia="Times New Roman" w:hAnsi="Times New Roman" w:cs="Times New Roman"/>
+                <w:color w:val="000000"/>
+                <w:sz w:val="24"/>
+                <w:szCs w:val="24"/>
+              </w:rPr>
+              <w:t>Mentor can only withdraw with the amount of money less than or equal the current income</w:t>
+            </w:r>
+          </w:p>
+        </w:tc>
+      </w:tr>
+      <w:tr>
+        <w:trPr>
+          <w:trHeight w:val="413"/>
+        </w:trPr>
+        <w:tc>
+          <w:tcPr>
+            <w:tcW w:w="805" w:type="dxa"/>
+            <w:tcBorders>
+              <w:top w:val="single" w:sz="4" w:space="0" w:color="000000"/>
+              <w:left w:val="single" w:sz="4" w:space="0" w:color="000000"/>
+              <w:bottom w:val="single" w:sz="4" w:space="0" w:color="000000"/>
+              <w:right w:val="single" w:sz="4" w:space="0" w:color="000000"/>
+            </w:tcBorders>
+            <w:vAlign w:val="center"/>
+          </w:tcPr>
+          <w:p>
+            <w:pPr>
+              <w:pBdr>
+                <w:top w:val="nil"/>
+                <w:left w:val="nil"/>
+                <w:bottom w:val="nil"/>
+                <w:right w:val="nil"/>
+                <w:between w:val="nil"/>
+              </w:pBdr>
+              <w:jc w:val="center"/>
+              <w:rPr>
+                <w:rFonts w:ascii="Times New Roman" w:eastAsia="Times New Roman" w:hAnsi="Times New Roman" w:cs="Times New Roman"/>
+                <w:color w:val="000000"/>
+                <w:sz w:val="24"/>
+                <w:szCs w:val="24"/>
+              </w:rPr>
+            </w:pPr>
+            <w:r>
+              <w:rPr>
+                <w:rFonts w:ascii="Times New Roman" w:eastAsia="Times New Roman" w:hAnsi="Times New Roman" w:cs="Times New Roman"/>
+                <w:color w:val="000000"/>
+                <w:sz w:val="24"/>
+                <w:szCs w:val="24"/>
+              </w:rPr>
+              <w:t>B29</w:t>
+            </w:r>
+          </w:p>
+        </w:tc>
+        <w:tc>
+          <w:tcPr>
+            <w:tcW w:w="7740" w:type="dxa"/>
+            <w:tcBorders>
+              <w:top w:val="single" w:sz="4" w:space="0" w:color="000000"/>
+              <w:left w:val="single" w:sz="4" w:space="0" w:color="000000"/>
+              <w:bottom w:val="single" w:sz="4" w:space="0" w:color="000000"/>
+              <w:right w:val="single" w:sz="4" w:space="0" w:color="000000"/>
+            </w:tcBorders>
+            <w:vAlign w:val="center"/>
+          </w:tcPr>
+          <w:p>
+            <w:pPr>
+              <w:pBdr>
+                <w:top w:val="nil"/>
+                <w:left w:val="nil"/>
+                <w:bottom w:val="nil"/>
+                <w:right w:val="nil"/>
+                <w:between w:val="nil"/>
+              </w:pBdr>
+              <w:rPr>
+                <w:rFonts w:ascii="Times New Roman" w:eastAsia="Times New Roman" w:hAnsi="Times New Roman" w:cs="Times New Roman"/>
+                <w:color w:val="000000"/>
+                <w:sz w:val="24"/>
+                <w:szCs w:val="24"/>
+              </w:rPr>
+            </w:pPr>
+            <w:r>
+              <w:rPr>
+                <w:rFonts w:ascii="Times New Roman" w:eastAsia="Times New Roman" w:hAnsi="Times New Roman" w:cs="Times New Roman"/>
+                <w:color w:val="000000"/>
+                <w:sz w:val="24"/>
+                <w:szCs w:val="24"/>
+              </w:rPr>
+              <w:t>Only mentor can create bank card, e-wallet</w:t>
+            </w:r>
+          </w:p>
+        </w:tc>
+      </w:tr>
+      <w:tr>
+        <w:trPr>
+          <w:trHeight w:val="413"/>
+        </w:trPr>
+        <w:tc>
+          <w:tcPr>
+            <w:tcW w:w="805" w:type="dxa"/>
+            <w:tcBorders>
+              <w:top w:val="single" w:sz="4" w:space="0" w:color="000000"/>
+              <w:left w:val="single" w:sz="4" w:space="0" w:color="000000"/>
+              <w:bottom w:val="single" w:sz="4" w:space="0" w:color="000000"/>
+              <w:right w:val="single" w:sz="4" w:space="0" w:color="000000"/>
+            </w:tcBorders>
+            <w:vAlign w:val="center"/>
+          </w:tcPr>
+          <w:p>
+            <w:pPr>
+              <w:pBdr>
+                <w:top w:val="nil"/>
+                <w:left w:val="nil"/>
+                <w:bottom w:val="nil"/>
+                <w:right w:val="nil"/>
+                <w:between w:val="nil"/>
+              </w:pBdr>
+              <w:jc w:val="center"/>
+              <w:rPr>
+                <w:rFonts w:ascii="Times New Roman" w:eastAsia="Times New Roman" w:hAnsi="Times New Roman" w:cs="Times New Roman"/>
+                <w:color w:val="000000"/>
+                <w:sz w:val="24"/>
+                <w:szCs w:val="24"/>
+              </w:rPr>
+            </w:pPr>
+            <w:r>
+              <w:rPr>
+                <w:rFonts w:ascii="Times New Roman" w:eastAsia="Times New Roman" w:hAnsi="Times New Roman" w:cs="Times New Roman"/>
+                <w:color w:val="000000"/>
+                <w:sz w:val="24"/>
+                <w:szCs w:val="24"/>
+              </w:rPr>
+              <w:t>B30</w:t>
+            </w:r>
+          </w:p>
+        </w:tc>
+        <w:tc>
+          <w:tcPr>
+            <w:tcW w:w="7740" w:type="dxa"/>
+            <w:tcBorders>
+              <w:top w:val="single" w:sz="4" w:space="0" w:color="000000"/>
+              <w:left w:val="single" w:sz="4" w:space="0" w:color="000000"/>
+              <w:bottom w:val="single" w:sz="4" w:space="0" w:color="000000"/>
+              <w:right w:val="single" w:sz="4" w:space="0" w:color="000000"/>
+            </w:tcBorders>
+            <w:vAlign w:val="center"/>
+          </w:tcPr>
+          <w:p>
+            <w:pPr>
+              <w:pBdr>
+                <w:top w:val="nil"/>
+                <w:left w:val="nil"/>
+                <w:bottom w:val="nil"/>
+                <w:right w:val="nil"/>
+                <w:between w:val="nil"/>
+              </w:pBdr>
+              <w:rPr>
+                <w:rFonts w:ascii="Times New Roman" w:eastAsia="Times New Roman" w:hAnsi="Times New Roman" w:cs="Times New Roman"/>
+                <w:color w:val="000000"/>
+                <w:sz w:val="24"/>
+                <w:szCs w:val="24"/>
+              </w:rPr>
+            </w:pPr>
+            <w:r>
+              <w:rPr>
+                <w:rFonts w:ascii="Times New Roman" w:eastAsia="Times New Roman" w:hAnsi="Times New Roman" w:cs="Times New Roman"/>
+                <w:color w:val="000000"/>
+                <w:sz w:val="24"/>
+                <w:szCs w:val="24"/>
+              </w:rPr>
+              <w:t>The bank card number must be unique</w:t>
+            </w:r>
+          </w:p>
+        </w:tc>
+      </w:tr>
+      <w:tr>
+        <w:trPr>
+          <w:trHeight w:val="413"/>
+        </w:trPr>
+        <w:tc>
+          <w:tcPr>
+            <w:tcW w:w="805" w:type="dxa"/>
+            <w:tcBorders>
+              <w:top w:val="single" w:sz="4" w:space="0" w:color="000000"/>
+              <w:left w:val="single" w:sz="4" w:space="0" w:color="000000"/>
+              <w:bottom w:val="single" w:sz="4" w:space="0" w:color="000000"/>
+              <w:right w:val="single" w:sz="4" w:space="0" w:color="000000"/>
+            </w:tcBorders>
+            <w:vAlign w:val="center"/>
+          </w:tcPr>
+          <w:p>
+            <w:pPr>
+              <w:pBdr>
+                <w:top w:val="nil"/>
+                <w:left w:val="nil"/>
+                <w:bottom w:val="nil"/>
+                <w:right w:val="nil"/>
+                <w:between w:val="nil"/>
+              </w:pBdr>
+              <w:jc w:val="center"/>
+              <w:rPr>
+                <w:rFonts w:ascii="Times New Roman" w:eastAsia="Times New Roman" w:hAnsi="Times New Roman" w:cs="Times New Roman"/>
+                <w:color w:val="000000"/>
+                <w:sz w:val="24"/>
+                <w:szCs w:val="24"/>
+              </w:rPr>
+            </w:pPr>
+            <w:r>
+              <w:rPr>
+                <w:rFonts w:ascii="Times New Roman" w:eastAsia="Times New Roman" w:hAnsi="Times New Roman" w:cs="Times New Roman"/>
+                <w:color w:val="000000"/>
+                <w:sz w:val="24"/>
+                <w:szCs w:val="24"/>
+              </w:rPr>
+              <w:t>B31</w:t>
+            </w:r>
+          </w:p>
+        </w:tc>
+        <w:tc>
+          <w:tcPr>
+            <w:tcW w:w="7740" w:type="dxa"/>
+            <w:tcBorders>
+              <w:top w:val="single" w:sz="4" w:space="0" w:color="000000"/>
+              <w:left w:val="single" w:sz="4" w:space="0" w:color="000000"/>
+              <w:bottom w:val="single" w:sz="4" w:space="0" w:color="000000"/>
+              <w:right w:val="single" w:sz="4" w:space="0" w:color="000000"/>
+            </w:tcBorders>
+            <w:vAlign w:val="center"/>
+          </w:tcPr>
+          <w:p>
+            <w:pPr>
+              <w:pBdr>
+                <w:top w:val="nil"/>
+                <w:left w:val="nil"/>
+                <w:bottom w:val="nil"/>
+                <w:right w:val="nil"/>
+                <w:between w:val="nil"/>
+              </w:pBdr>
+              <w:rPr>
+                <w:rFonts w:ascii="Times New Roman" w:eastAsia="Times New Roman" w:hAnsi="Times New Roman" w:cs="Times New Roman"/>
+                <w:color w:val="000000"/>
+                <w:sz w:val="24"/>
+                <w:szCs w:val="24"/>
+              </w:rPr>
+            </w:pPr>
+            <w:r>
+              <w:rPr>
+                <w:rFonts w:ascii="Times New Roman" w:eastAsia="Times New Roman" w:hAnsi="Times New Roman" w:cs="Times New Roman"/>
+                <w:color w:val="000000"/>
+                <w:sz w:val="24"/>
+                <w:szCs w:val="24"/>
+              </w:rPr>
+              <w:t>The e-wallet number and e-wallet name must be unique</w:t>
+            </w:r>
+          </w:p>
+        </w:tc>
+      </w:tr>
+      <w:tr>
+        <w:trPr>
+          <w:trHeight w:val="413"/>
+        </w:trPr>
+        <w:tc>
+          <w:tcPr>
+            <w:tcW w:w="805" w:type="dxa"/>
+            <w:tcBorders>
+              <w:top w:val="single" w:sz="4" w:space="0" w:color="000000"/>
+              <w:left w:val="single" w:sz="4" w:space="0" w:color="000000"/>
+              <w:bottom w:val="single" w:sz="4" w:space="0" w:color="000000"/>
+              <w:right w:val="single" w:sz="4" w:space="0" w:color="000000"/>
+            </w:tcBorders>
+            <w:vAlign w:val="center"/>
+          </w:tcPr>
+          <w:p>
+            <w:pPr>
+              <w:pBdr>
+                <w:top w:val="nil"/>
+                <w:left w:val="nil"/>
+                <w:bottom w:val="nil"/>
+                <w:right w:val="nil"/>
+                <w:between w:val="nil"/>
+              </w:pBdr>
+              <w:jc w:val="center"/>
+              <w:rPr>
+                <w:rFonts w:ascii="Times New Roman" w:eastAsia="Times New Roman" w:hAnsi="Times New Roman" w:cs="Times New Roman"/>
+                <w:color w:val="000000"/>
+                <w:sz w:val="24"/>
+                <w:szCs w:val="24"/>
+              </w:rPr>
+            </w:pPr>
+            <w:r>
+              <w:rPr>
+                <w:rFonts w:ascii="Times New Roman" w:eastAsia="Times New Roman" w:hAnsi="Times New Roman" w:cs="Times New Roman"/>
+                <w:color w:val="000000"/>
+                <w:sz w:val="24"/>
+                <w:szCs w:val="24"/>
+              </w:rPr>
+              <w:t>B32</w:t>
+            </w:r>
+          </w:p>
+        </w:tc>
+        <w:tc>
+          <w:tcPr>
+            <w:tcW w:w="7740" w:type="dxa"/>
+            <w:tcBorders>
+              <w:top w:val="single" w:sz="4" w:space="0" w:color="000000"/>
+              <w:left w:val="single" w:sz="4" w:space="0" w:color="000000"/>
+              <w:bottom w:val="single" w:sz="4" w:space="0" w:color="000000"/>
+              <w:right w:val="single" w:sz="4" w:space="0" w:color="000000"/>
+            </w:tcBorders>
+            <w:vAlign w:val="center"/>
+          </w:tcPr>
+          <w:p>
+            <w:pPr>
+              <w:pBdr>
+                <w:top w:val="nil"/>
+                <w:left w:val="nil"/>
+                <w:bottom w:val="nil"/>
+                <w:right w:val="nil"/>
+                <w:between w:val="nil"/>
+              </w:pBdr>
+              <w:rPr>
+                <w:rFonts w:ascii="Times New Roman" w:eastAsia="Times New Roman" w:hAnsi="Times New Roman" w:cs="Times New Roman"/>
+                <w:color w:val="000000"/>
+                <w:sz w:val="24"/>
+                <w:szCs w:val="24"/>
+              </w:rPr>
+            </w:pPr>
+            <w:r>
+              <w:rPr>
+                <w:rFonts w:ascii="Times New Roman" w:eastAsia="Times New Roman" w:hAnsi="Times New Roman" w:cs="Times New Roman"/>
+                <w:color w:val="000000"/>
+                <w:sz w:val="24"/>
+                <w:szCs w:val="24"/>
+              </w:rPr>
+              <w:t>All lists must be displayed with the pagination</w:t>
+            </w:r>
+          </w:p>
+        </w:tc>
+      </w:tr>
+      <w:tr>
+        <w:trPr>
+          <w:trHeight w:val="413"/>
+        </w:trPr>
+        <w:tc>
+          <w:tcPr>
+            <w:tcW w:w="805" w:type="dxa"/>
+            <w:tcBorders>
+              <w:top w:val="single" w:sz="4" w:space="0" w:color="000000"/>
+              <w:left w:val="single" w:sz="4" w:space="0" w:color="000000"/>
+              <w:bottom w:val="single" w:sz="4" w:space="0" w:color="000000"/>
+              <w:right w:val="single" w:sz="4" w:space="0" w:color="000000"/>
+            </w:tcBorders>
+            <w:vAlign w:val="center"/>
+          </w:tcPr>
+          <w:p>
+            <w:pPr>
+              <w:pBdr>
+                <w:top w:val="nil"/>
+                <w:left w:val="nil"/>
+                <w:bottom w:val="nil"/>
+                <w:right w:val="nil"/>
+                <w:between w:val="nil"/>
+              </w:pBdr>
+              <w:jc w:val="center"/>
+              <w:rPr>
+                <w:rFonts w:ascii="Times New Roman" w:eastAsia="Times New Roman" w:hAnsi="Times New Roman" w:cs="Times New Roman"/>
+                <w:color w:val="000000"/>
+                <w:sz w:val="24"/>
+                <w:szCs w:val="24"/>
+              </w:rPr>
+            </w:pPr>
+            <w:r>
+              <w:rPr>
+                <w:rFonts w:ascii="Times New Roman" w:eastAsia="Times New Roman" w:hAnsi="Times New Roman" w:cs="Times New Roman"/>
+                <w:color w:val="000000"/>
+                <w:sz w:val="24"/>
+                <w:szCs w:val="24"/>
+              </w:rPr>
+              <w:t>B33</w:t>
+            </w:r>
+          </w:p>
+        </w:tc>
+        <w:tc>
+          <w:tcPr>
+            <w:tcW w:w="7740" w:type="dxa"/>
+            <w:tcBorders>
+              <w:top w:val="single" w:sz="4" w:space="0" w:color="000000"/>
+              <w:left w:val="single" w:sz="4" w:space="0" w:color="000000"/>
+              <w:bottom w:val="single" w:sz="4" w:space="0" w:color="000000"/>
+              <w:right w:val="single" w:sz="4" w:space="0" w:color="000000"/>
+            </w:tcBorders>
+            <w:vAlign w:val="center"/>
+          </w:tcPr>
+          <w:p>
+            <w:pPr>
+              <w:pBdr>
+                <w:top w:val="nil"/>
+                <w:left w:val="nil"/>
+                <w:bottom w:val="nil"/>
+                <w:right w:val="nil"/>
+                <w:between w:val="nil"/>
+              </w:pBdr>
+              <w:rPr>
+                <w:rFonts w:ascii="Times New Roman" w:eastAsia="Times New Roman" w:hAnsi="Times New Roman" w:cs="Times New Roman"/>
+                <w:color w:val="000000"/>
+                <w:sz w:val="24"/>
+                <w:szCs w:val="24"/>
+              </w:rPr>
+            </w:pPr>
+            <w:r>
+              <w:rPr>
+                <w:rFonts w:ascii="Times New Roman" w:eastAsia="Times New Roman" w:hAnsi="Times New Roman" w:cs="Times New Roman"/>
+                <w:color w:val="000000"/>
+                <w:sz w:val="24"/>
+                <w:szCs w:val="24"/>
+              </w:rPr>
+              <w:t>Only display the information of mentors that have active status</w:t>
+            </w:r>
+          </w:p>
+        </w:tc>
+      </w:tr>
+      <w:tr>
+        <w:trPr>
+          <w:trHeight w:val="413"/>
+        </w:trPr>
+        <w:tc>
+          <w:tcPr>
+            <w:tcW w:w="805" w:type="dxa"/>
+            <w:tcBorders>
+              <w:top w:val="single" w:sz="4" w:space="0" w:color="000000"/>
+              <w:left w:val="single" w:sz="4" w:space="0" w:color="000000"/>
+              <w:bottom w:val="single" w:sz="4" w:space="0" w:color="000000"/>
+              <w:right w:val="single" w:sz="4" w:space="0" w:color="000000"/>
+            </w:tcBorders>
+            <w:vAlign w:val="center"/>
+          </w:tcPr>
+          <w:p>
+            <w:pPr>
+              <w:pBdr>
+                <w:top w:val="nil"/>
+                <w:left w:val="nil"/>
+                <w:bottom w:val="nil"/>
+                <w:right w:val="nil"/>
+                <w:between w:val="nil"/>
+              </w:pBdr>
+              <w:jc w:val="center"/>
+              <w:rPr>
+                <w:rFonts w:ascii="Times New Roman" w:eastAsia="Times New Roman" w:hAnsi="Times New Roman" w:cs="Times New Roman"/>
+                <w:color w:val="000000"/>
+                <w:sz w:val="24"/>
+                <w:szCs w:val="24"/>
+              </w:rPr>
+            </w:pPr>
+            <w:r>
+              <w:rPr>
+                <w:rFonts w:ascii="Times New Roman" w:eastAsia="Times New Roman" w:hAnsi="Times New Roman" w:cs="Times New Roman"/>
+                <w:color w:val="000000"/>
+                <w:sz w:val="24"/>
+                <w:szCs w:val="24"/>
+              </w:rPr>
+              <w:t>B34</w:t>
+            </w:r>
+          </w:p>
+        </w:tc>
+        <w:tc>
+          <w:tcPr>
+            <w:tcW w:w="7740" w:type="dxa"/>
+            <w:tcBorders>
+              <w:top w:val="single" w:sz="4" w:space="0" w:color="000000"/>
+              <w:left w:val="single" w:sz="4" w:space="0" w:color="000000"/>
+              <w:bottom w:val="single" w:sz="4" w:space="0" w:color="000000"/>
+              <w:right w:val="single" w:sz="4" w:space="0" w:color="000000"/>
+            </w:tcBorders>
+            <w:vAlign w:val="center"/>
+          </w:tcPr>
+          <w:p>
+            <w:pPr>
+              <w:pBdr>
+                <w:top w:val="nil"/>
+                <w:left w:val="nil"/>
+                <w:bottom w:val="nil"/>
+                <w:right w:val="nil"/>
+                <w:between w:val="nil"/>
+              </w:pBdr>
+              <w:rPr>
+                <w:rFonts w:ascii="Times New Roman" w:eastAsia="Times New Roman" w:hAnsi="Times New Roman" w:cs="Times New Roman"/>
+                <w:color w:val="000000"/>
+                <w:sz w:val="24"/>
+                <w:szCs w:val="24"/>
+              </w:rPr>
+            </w:pPr>
+            <w:r>
+              <w:rPr>
+                <w:rFonts w:ascii="Times New Roman" w:eastAsia="Times New Roman" w:hAnsi="Times New Roman" w:cs="Times New Roman"/>
+                <w:color w:val="000000"/>
+                <w:sz w:val="24"/>
+                <w:szCs w:val="24"/>
+              </w:rPr>
+              <w:t>Only display the information of requests that are within the deadline in list public requests</w:t>
+            </w:r>
+          </w:p>
+        </w:tc>
+      </w:tr>
+      <w:tr>
+        <w:trPr>
+          <w:trHeight w:val="413"/>
+        </w:trPr>
+        <w:tc>
+          <w:tcPr>
+            <w:tcW w:w="805" w:type="dxa"/>
+            <w:tcBorders>
+              <w:top w:val="single" w:sz="4" w:space="0" w:color="000000"/>
+              <w:left w:val="single" w:sz="4" w:space="0" w:color="000000"/>
+              <w:bottom w:val="single" w:sz="4" w:space="0" w:color="000000"/>
+              <w:right w:val="single" w:sz="4" w:space="0" w:color="000000"/>
+            </w:tcBorders>
+            <w:vAlign w:val="center"/>
+          </w:tcPr>
+          <w:p>
+            <w:pPr>
+              <w:pBdr>
+                <w:top w:val="nil"/>
+                <w:left w:val="nil"/>
+                <w:bottom w:val="nil"/>
+                <w:right w:val="nil"/>
+                <w:between w:val="nil"/>
+              </w:pBdr>
+              <w:jc w:val="center"/>
+              <w:rPr>
+                <w:rFonts w:ascii="Times New Roman" w:eastAsia="Times New Roman" w:hAnsi="Times New Roman" w:cs="Times New Roman"/>
+                <w:color w:val="000000"/>
+                <w:sz w:val="24"/>
+                <w:szCs w:val="24"/>
+              </w:rPr>
+            </w:pPr>
+            <w:r>
+              <w:rPr>
+                <w:rFonts w:ascii="Times New Roman" w:eastAsia="Times New Roman" w:hAnsi="Times New Roman" w:cs="Times New Roman"/>
+                <w:color w:val="000000"/>
+                <w:sz w:val="24"/>
+                <w:szCs w:val="24"/>
+              </w:rPr>
+              <w:t>B35</w:t>
+            </w:r>
+          </w:p>
+        </w:tc>
+        <w:tc>
+          <w:tcPr>
+            <w:tcW w:w="7740" w:type="dxa"/>
+            <w:tcBorders>
+              <w:top w:val="single" w:sz="4" w:space="0" w:color="000000"/>
+              <w:left w:val="single" w:sz="4" w:space="0" w:color="000000"/>
+              <w:bottom w:val="single" w:sz="4" w:space="0" w:color="000000"/>
+              <w:right w:val="single" w:sz="4" w:space="0" w:color="000000"/>
+            </w:tcBorders>
+            <w:vAlign w:val="center"/>
+          </w:tcPr>
+          <w:p>
+            <w:pPr>
+              <w:pBdr>
+                <w:top w:val="nil"/>
+                <w:left w:val="nil"/>
+                <w:bottom w:val="nil"/>
+                <w:right w:val="nil"/>
+                <w:between w:val="nil"/>
+              </w:pBdr>
+              <w:rPr>
+                <w:rFonts w:ascii="Times New Roman" w:eastAsia="Times New Roman" w:hAnsi="Times New Roman" w:cs="Times New Roman"/>
+                <w:color w:val="000000"/>
+                <w:sz w:val="24"/>
+                <w:szCs w:val="24"/>
+              </w:rPr>
+            </w:pPr>
+            <w:r>
+              <w:rPr>
+                <w:rFonts w:ascii="Times New Roman" w:eastAsia="Times New Roman" w:hAnsi="Times New Roman" w:cs="Times New Roman"/>
+                <w:color w:val="000000"/>
+                <w:sz w:val="24"/>
+                <w:szCs w:val="24"/>
+              </w:rPr>
+              <w:t>Chat with admin function only displays in home page</w:t>
+            </w:r>
+          </w:p>
+        </w:tc>
+      </w:tr>
+    </w:tbl>
+    <w:p>
+      <w:pPr>
+        <w:rPr>
+          <w:rFonts w:ascii="Times New Roman" w:eastAsia="Times New Roman" w:hAnsi="Times New Roman" w:cs="Times New Roman"/>
+          <w:sz w:val="24"/>
+          <w:szCs w:val="24"/>
+        </w:rPr>
+      </w:pPr>
+    </w:p>
+    <w:p>
+      <w:pPr>
+        <w:rPr>
+          <w:rFonts w:ascii="Times New Roman" w:eastAsia="Times New Roman" w:hAnsi="Times New Roman" w:cs="Times New Roman"/>
+          <w:sz w:val="24"/>
+          <w:szCs w:val="24"/>
+        </w:rPr>
+      </w:pPr>
     </w:p>
     <w:p/>
     <w:sectPr>

</xml_diff>

<commit_message>
Add Functional Requirement document
</commit_message>
<xml_diff>
--- a/docs/LiveCodingMentor.docx
+++ b/docs/LiveCodingMentor.docx
@@ -488,27 +488,7 @@
                 <w:sz w:val="24"/>
                 <w:szCs w:val="24"/>
               </w:rPr>
-              <w:t xml:space="preserve">Le Thanh </w:t>
-            </w:r>
-            <w:proofErr w:type="spellStart"/>
-            <w:r>
-              <w:rPr>
-                <w:rFonts w:ascii="Times New Roman" w:eastAsia="Times New Roman" w:hAnsi="Times New Roman" w:cs="Times New Roman"/>
-                <w:color w:val="000000"/>
-                <w:sz w:val="24"/>
-                <w:szCs w:val="24"/>
-              </w:rPr>
-              <w:t>Dat</w:t>
-            </w:r>
-            <w:proofErr w:type="spellEnd"/>
-            <w:r>
-              <w:rPr>
-                <w:rFonts w:ascii="Times New Roman" w:eastAsia="Times New Roman" w:hAnsi="Times New Roman" w:cs="Times New Roman"/>
-                <w:color w:val="000000"/>
-                <w:sz w:val="24"/>
-                <w:szCs w:val="24"/>
-              </w:rPr>
-              <w:t xml:space="preserve"> – HE130450</w:t>
+              <w:t>Le Thanh Dat – HE130450</w:t>
             </w:r>
           </w:p>
           <w:p>
@@ -4960,7 +4940,6 @@
                 <w:szCs w:val="24"/>
               </w:rPr>
             </w:pPr>
-            <w:proofErr w:type="spellStart"/>
             <w:r>
               <w:rPr>
                 <w:rFonts w:ascii="Times New Roman" w:eastAsia="Times New Roman" w:hAnsi="Times New Roman" w:cs="Times New Roman"/>
@@ -4969,7 +4948,6 @@
               </w:rPr>
               <w:t>Javascript</w:t>
             </w:r>
-            <w:proofErr w:type="spellEnd"/>
           </w:p>
         </w:tc>
       </w:tr>
@@ -7030,19 +7008,8 @@
                 <w:sz w:val="24"/>
                 <w:szCs w:val="24"/>
               </w:rPr>
-              <w:t xml:space="preserve">Le Thanh </w:t>
-            </w:r>
-            <w:proofErr w:type="spellStart"/>
-            <w:r>
-              <w:rPr>
-                <w:rFonts w:ascii="Times New Roman" w:eastAsia="Times New Roman" w:hAnsi="Times New Roman" w:cs="Times New Roman"/>
-                <w:color w:val="000000"/>
-                <w:sz w:val="24"/>
-                <w:szCs w:val="24"/>
-              </w:rPr>
-              <w:t>Dat</w:t>
-            </w:r>
-            <w:proofErr w:type="spellEnd"/>
+              <w:t>Le Thanh Dat</w:t>
+            </w:r>
           </w:p>
         </w:tc>
         <w:tc>
@@ -7995,27 +7962,7 @@
           <w:sz w:val="24"/>
           <w:szCs w:val="24"/>
         </w:rPr>
-        <w:t xml:space="preserve">Figure: </w:t>
-      </w:r>
-      <w:proofErr w:type="spellStart"/>
-      <w:r>
-        <w:rPr>
-          <w:rFonts w:ascii="Times New Roman" w:eastAsia="Times New Roman" w:hAnsi="Times New Roman" w:cs="Times New Roman"/>
-          <w:i/>
-          <w:sz w:val="24"/>
-          <w:szCs w:val="24"/>
-        </w:rPr>
-        <w:t>FUNiX</w:t>
-      </w:r>
-      <w:proofErr w:type="spellEnd"/>
-      <w:r>
-        <w:rPr>
-          <w:rFonts w:ascii="Times New Roman" w:eastAsia="Times New Roman" w:hAnsi="Times New Roman" w:cs="Times New Roman"/>
-          <w:i/>
-          <w:sz w:val="24"/>
-          <w:szCs w:val="24"/>
-        </w:rPr>
-        <w:t xml:space="preserve"> website (Link: https://fu.funix.edu.vn)</w:t>
+        <w:t>Figure: FUNiX website (Link: https://fu.funix.edu.vn)</w:t>
       </w:r>
     </w:p>
     <w:p>
@@ -8028,7 +7975,6 @@
           <w:szCs w:val="24"/>
         </w:rPr>
       </w:pPr>
-      <w:proofErr w:type="spellStart"/>
       <w:r>
         <w:rPr>
           <w:rFonts w:ascii="Times New Roman" w:eastAsia="Times New Roman" w:hAnsi="Times New Roman" w:cs="Times New Roman"/>
@@ -8036,17 +7982,7 @@
           <w:sz w:val="24"/>
           <w:szCs w:val="24"/>
         </w:rPr>
-        <w:t>FUNiX</w:t>
-      </w:r>
-      <w:proofErr w:type="spellEnd"/>
-      <w:r>
-        <w:rPr>
-          <w:rFonts w:ascii="Times New Roman" w:eastAsia="Times New Roman" w:hAnsi="Times New Roman" w:cs="Times New Roman"/>
-          <w:color w:val="000000"/>
-          <w:sz w:val="24"/>
-          <w:szCs w:val="24"/>
-        </w:rPr>
-        <w:t xml:space="preserve"> Online University is a university in the FPT Education system, providing Bachelor of Information Technology and certificates of career and soft skills. </w:t>
+        <w:t>FUNiX Online University is a university in the FPT Education system, providing Bachelor of Information Technology and certificates of career and soft skills. </w:t>
       </w:r>
     </w:p>
     <w:p>
@@ -8059,7 +7995,6 @@
           <w:szCs w:val="24"/>
         </w:rPr>
       </w:pPr>
-      <w:proofErr w:type="spellStart"/>
       <w:r>
         <w:rPr>
           <w:rFonts w:ascii="Times New Roman" w:eastAsia="Times New Roman" w:hAnsi="Times New Roman" w:cs="Times New Roman"/>
@@ -8067,17 +8002,7 @@
           <w:sz w:val="24"/>
           <w:szCs w:val="24"/>
         </w:rPr>
-        <w:t>FUNiX</w:t>
-      </w:r>
-      <w:proofErr w:type="spellEnd"/>
-      <w:r>
-        <w:rPr>
-          <w:rFonts w:ascii="Times New Roman" w:eastAsia="Times New Roman" w:hAnsi="Times New Roman" w:cs="Times New Roman"/>
-          <w:color w:val="000000"/>
-          <w:sz w:val="24"/>
-          <w:szCs w:val="24"/>
-        </w:rPr>
-        <w:t xml:space="preserve"> online university, which inherits the above principles, presents for the first time a new method of education, like every student, from day one:</w:t>
+        <w:t>FUNiX online university, which inherits the above principles, presents for the first time a new method of education, like every student, from day one:</w:t>
       </w:r>
     </w:p>
     <w:p>
@@ -8341,25 +8266,14 @@
                 <w:szCs w:val="24"/>
               </w:rPr>
             </w:pPr>
-            <w:proofErr w:type="spellStart"/>
-            <w:r>
-              <w:rPr>
-                <w:rFonts w:ascii="Times New Roman" w:eastAsia="Times New Roman" w:hAnsi="Times New Roman" w:cs="Times New Roman"/>
-                <w:color w:val="000000"/>
-                <w:sz w:val="24"/>
-                <w:szCs w:val="24"/>
-              </w:rPr>
-              <w:t>FUNiX</w:t>
-            </w:r>
-            <w:proofErr w:type="spellEnd"/>
-            <w:r>
-              <w:rPr>
-                <w:rFonts w:ascii="Times New Roman" w:eastAsia="Times New Roman" w:hAnsi="Times New Roman" w:cs="Times New Roman"/>
-                <w:color w:val="000000"/>
-                <w:sz w:val="24"/>
-                <w:szCs w:val="24"/>
-              </w:rPr>
-              <w:t xml:space="preserve"> courses are all long-term courses.</w:t>
+            <w:r>
+              <w:rPr>
+                <w:rFonts w:ascii="Times New Roman" w:eastAsia="Times New Roman" w:hAnsi="Times New Roman" w:cs="Times New Roman"/>
+                <w:color w:val="000000"/>
+                <w:sz w:val="24"/>
+                <w:szCs w:val="24"/>
+              </w:rPr>
+              <w:t>FUNiX courses are all long-term courses.</w:t>
             </w:r>
           </w:p>
           <w:p>
@@ -8402,25 +8316,14 @@
                 <w:szCs w:val="24"/>
               </w:rPr>
             </w:pPr>
-            <w:proofErr w:type="spellStart"/>
-            <w:r>
-              <w:rPr>
-                <w:rFonts w:ascii="Times New Roman" w:eastAsia="Times New Roman" w:hAnsi="Times New Roman" w:cs="Times New Roman"/>
-                <w:color w:val="000000"/>
-                <w:sz w:val="24"/>
-                <w:szCs w:val="24"/>
-              </w:rPr>
-              <w:t>FUNiX</w:t>
-            </w:r>
-            <w:proofErr w:type="spellEnd"/>
-            <w:r>
-              <w:rPr>
-                <w:rFonts w:ascii="Times New Roman" w:eastAsia="Times New Roman" w:hAnsi="Times New Roman" w:cs="Times New Roman"/>
-                <w:color w:val="000000"/>
-                <w:sz w:val="24"/>
-                <w:szCs w:val="24"/>
-              </w:rPr>
-              <w:t xml:space="preserve"> only allows Mentee to select online Mentors. </w:t>
+            <w:r>
+              <w:rPr>
+                <w:rFonts w:ascii="Times New Roman" w:eastAsia="Times New Roman" w:hAnsi="Times New Roman" w:cs="Times New Roman"/>
+                <w:color w:val="000000"/>
+                <w:sz w:val="24"/>
+                <w:szCs w:val="24"/>
+              </w:rPr>
+              <w:t>FUNiX only allows Mentee to select online Mentors. </w:t>
             </w:r>
           </w:p>
         </w:tc>
@@ -8600,29 +8503,7 @@
           <w:sz w:val="24"/>
           <w:szCs w:val="24"/>
         </w:rPr>
-        <w:t xml:space="preserve">Figure: </w:t>
-      </w:r>
-      <w:proofErr w:type="spellStart"/>
-      <w:r>
-        <w:rPr>
-          <w:rFonts w:ascii="Times New Roman" w:eastAsia="Times New Roman" w:hAnsi="Times New Roman" w:cs="Times New Roman"/>
-          <w:i/>
-          <w:color w:val="000000"/>
-          <w:sz w:val="24"/>
-          <w:szCs w:val="24"/>
-        </w:rPr>
-        <w:t>Codementor</w:t>
-      </w:r>
-      <w:proofErr w:type="spellEnd"/>
-      <w:r>
-        <w:rPr>
-          <w:rFonts w:ascii="Times New Roman" w:eastAsia="Times New Roman" w:hAnsi="Times New Roman" w:cs="Times New Roman"/>
-          <w:i/>
-          <w:color w:val="000000"/>
-          <w:sz w:val="24"/>
-          <w:szCs w:val="24"/>
-        </w:rPr>
-        <w:t xml:space="preserve"> website (Link: </w:t>
+        <w:t xml:space="preserve">Figure: Codementor website (Link: </w:t>
       </w:r>
       <w:hyperlink r:id="rId12">
         <w:r>
@@ -8677,87 +8558,7 @@
           <w:sz w:val="24"/>
           <w:szCs w:val="24"/>
         </w:rPr>
-        <w:t xml:space="preserve">      </w:t>
-      </w:r>
-      <w:proofErr w:type="spellStart"/>
-      <w:r>
-        <w:rPr>
-          <w:rFonts w:ascii="Times New Roman" w:eastAsia="Times New Roman" w:hAnsi="Times New Roman" w:cs="Times New Roman"/>
-          <w:color w:val="000000"/>
-          <w:sz w:val="24"/>
-          <w:szCs w:val="24"/>
-        </w:rPr>
-        <w:t>Codementor</w:t>
-      </w:r>
-      <w:proofErr w:type="spellEnd"/>
-      <w:r>
-        <w:rPr>
-          <w:rFonts w:ascii="Times New Roman" w:eastAsia="Times New Roman" w:hAnsi="Times New Roman" w:cs="Times New Roman"/>
-          <w:color w:val="000000"/>
-          <w:sz w:val="24"/>
-          <w:szCs w:val="24"/>
-        </w:rPr>
-        <w:t xml:space="preserve"> was founded in 2013 by serial entrepreneur </w:t>
-      </w:r>
-      <w:proofErr w:type="spellStart"/>
-      <w:r>
-        <w:rPr>
-          <w:rFonts w:ascii="Times New Roman" w:eastAsia="Times New Roman" w:hAnsi="Times New Roman" w:cs="Times New Roman"/>
-          <w:color w:val="000000"/>
-          <w:sz w:val="24"/>
-          <w:szCs w:val="24"/>
-        </w:rPr>
-        <w:t>Weiting</w:t>
-      </w:r>
-      <w:proofErr w:type="spellEnd"/>
-      <w:r>
-        <w:rPr>
-          <w:rFonts w:ascii="Times New Roman" w:eastAsia="Times New Roman" w:hAnsi="Times New Roman" w:cs="Times New Roman"/>
-          <w:color w:val="000000"/>
-          <w:sz w:val="24"/>
-          <w:szCs w:val="24"/>
-        </w:rPr>
-        <w:t xml:space="preserve"> Liu, a Y Combinator alumnus with his previous startup </w:t>
-      </w:r>
-      <w:proofErr w:type="spellStart"/>
-      <w:r>
-        <w:rPr>
-          <w:rFonts w:ascii="Times New Roman" w:eastAsia="Times New Roman" w:hAnsi="Times New Roman" w:cs="Times New Roman"/>
-          <w:color w:val="000000"/>
-          <w:sz w:val="24"/>
-          <w:szCs w:val="24"/>
-        </w:rPr>
-        <w:t>SocialPicks</w:t>
-      </w:r>
-      <w:proofErr w:type="spellEnd"/>
-      <w:r>
-        <w:rPr>
-          <w:rFonts w:ascii="Times New Roman" w:eastAsia="Times New Roman" w:hAnsi="Times New Roman" w:cs="Times New Roman"/>
-          <w:color w:val="000000"/>
-          <w:sz w:val="24"/>
-          <w:szCs w:val="24"/>
-        </w:rPr>
-        <w:t xml:space="preserve">, which was acquired by </w:t>
-      </w:r>
-      <w:proofErr w:type="spellStart"/>
-      <w:r>
-        <w:rPr>
-          <w:rFonts w:ascii="Times New Roman" w:eastAsia="Times New Roman" w:hAnsi="Times New Roman" w:cs="Times New Roman"/>
-          <w:color w:val="000000"/>
-          <w:sz w:val="24"/>
-          <w:szCs w:val="24"/>
-        </w:rPr>
-        <w:t>FinancialContent</w:t>
-      </w:r>
-      <w:proofErr w:type="spellEnd"/>
-      <w:r>
-        <w:rPr>
-          <w:rFonts w:ascii="Times New Roman" w:eastAsia="Times New Roman" w:hAnsi="Times New Roman" w:cs="Times New Roman"/>
-          <w:color w:val="000000"/>
-          <w:sz w:val="24"/>
-          <w:szCs w:val="24"/>
-        </w:rPr>
-        <w:t xml:space="preserve"> in 2009.</w:t>
+        <w:t xml:space="preserve">      Codementor was founded in 2013 by serial entrepreneur Weiting Liu, a Y Combinator alumnus with his previous startup SocialPicks, which was acquired by FinancialContent in 2009.</w:t>
       </w:r>
     </w:p>
     <w:p>
@@ -8787,7 +8588,6 @@
         </w:rPr>
         <w:t xml:space="preserve">      </w:t>
       </w:r>
-      <w:proofErr w:type="spellStart"/>
       <w:r>
         <w:rPr>
           <w:rFonts w:ascii="Times New Roman" w:eastAsia="Times New Roman" w:hAnsi="Times New Roman" w:cs="Times New Roman"/>
@@ -8795,17 +8595,7 @@
           <w:sz w:val="24"/>
           <w:szCs w:val="24"/>
         </w:rPr>
-        <w:t>Codementor's</w:t>
-      </w:r>
-      <w:proofErr w:type="spellEnd"/>
-      <w:r>
-        <w:rPr>
-          <w:rFonts w:ascii="Times New Roman" w:eastAsia="Times New Roman" w:hAnsi="Times New Roman" w:cs="Times New Roman"/>
-          <w:color w:val="000000"/>
-          <w:sz w:val="24"/>
-          <w:szCs w:val="24"/>
-        </w:rPr>
-        <w:t xml:space="preserve"> website acts as an open marketplace platform for experienced web developers to offer live help, long-term mentorship, and team training course on the programming languages or web technology they specialize in, with rates set by the mentor themselves. Mentors include O’Reilly’s authors, active Stack Overflow experts, and developers at tech firms such as Google or Amazon.</w:t>
+        <w:t>Codementor's website acts as an open marketplace platform for experienced web developers to offer live help, long-term mentorship, and team training course on the programming languages or web technology they specialize in, with rates set by the mentor themselves. Mentors include O’Reilly’s authors, active Stack Overflow experts, and developers at tech firms such as Google or Amazon.</w:t>
       </w:r>
     </w:p>
     <w:p>
@@ -10124,25 +9914,7 @@
           <w:sz w:val="24"/>
           <w:szCs w:val="24"/>
         </w:rPr>
-        <w:t xml:space="preserve">For version control of our source code, we use </w:t>
-      </w:r>
-      <w:proofErr w:type="spellStart"/>
-      <w:r>
-        <w:rPr>
-          <w:rFonts w:ascii="Times New Roman" w:eastAsia="Times New Roman" w:hAnsi="Times New Roman" w:cs="Times New Roman"/>
-          <w:sz w:val="24"/>
-          <w:szCs w:val="24"/>
-        </w:rPr>
-        <w:t>GitKraken</w:t>
-      </w:r>
-      <w:proofErr w:type="spellEnd"/>
-      <w:r>
-        <w:rPr>
-          <w:rFonts w:ascii="Times New Roman" w:eastAsia="Times New Roman" w:hAnsi="Times New Roman" w:cs="Times New Roman"/>
-          <w:sz w:val="24"/>
-          <w:szCs w:val="24"/>
-        </w:rPr>
-        <w:t>. It tracks the changes team members make to files, so we have a record of what has been done, and we can revert to specific versions should we ever need to.</w:t>
+        <w:t>For version control of our source code, we use GitKraken. It tracks the changes team members make to files, so we have a record of what has been done, and we can revert to specific versions should we ever need to.</w:t>
       </w:r>
     </w:p>
     <w:p>
@@ -11709,19 +11481,8 @@
                 <w:sz w:val="24"/>
                 <w:szCs w:val="24"/>
               </w:rPr>
-              <w:t xml:space="preserve">Deadline of request when creating or updating must be in the </w:t>
-            </w:r>
-            <w:proofErr w:type="spellStart"/>
-            <w:r>
-              <w:rPr>
-                <w:rFonts w:ascii="Times New Roman" w:eastAsia="Times New Roman" w:hAnsi="Times New Roman" w:cs="Times New Roman"/>
-                <w:color w:val="000000"/>
-                <w:sz w:val="24"/>
-                <w:szCs w:val="24"/>
-              </w:rPr>
-              <w:t>futur</w:t>
-            </w:r>
-            <w:proofErr w:type="spellEnd"/>
+              <w:t>Deadline of request when creating or updating must be in the futur</w:t>
+            </w:r>
           </w:p>
         </w:tc>
       </w:tr>
@@ -13378,12 +13139,692 @@
     </w:p>
     <w:p>
       <w:pPr>
-        <w:rPr>
-          <w:rFonts w:ascii="Times New Roman" w:eastAsia="Times New Roman" w:hAnsi="Times New Roman" w:cs="Times New Roman"/>
-          <w:sz w:val="24"/>
-          <w:szCs w:val="24"/>
-        </w:rPr>
-      </w:pPr>
+        <w:pBdr>
+          <w:top w:val="nil"/>
+          <w:left w:val="nil"/>
+          <w:bottom w:val="nil"/>
+          <w:right w:val="nil"/>
+          <w:between w:val="nil"/>
+        </w:pBdr>
+        <w:spacing w:line="240" w:lineRule="auto"/>
+        <w:ind w:left="1080"/>
+        <w:rPr>
+          <w:rFonts w:ascii="Times New Roman" w:eastAsia="Times New Roman" w:hAnsi="Times New Roman" w:cs="Times New Roman"/>
+          <w:color w:val="000000"/>
+          <w:sz w:val="24"/>
+          <w:szCs w:val="24"/>
+        </w:rPr>
+      </w:pPr>
+    </w:p>
+    <w:p>
+      <w:pPr>
+        <w:pStyle w:val="Heading2"/>
+      </w:pPr>
+      <w:bookmarkStart w:id="21" w:name="_heading=h.3l18frh" w:colFirst="0" w:colLast="0"/>
+      <w:bookmarkEnd w:id="21"/>
+      <w:r>
+        <w:t>2. Functional Requirements</w:t>
+      </w:r>
+    </w:p>
+    <w:p>
+      <w:pPr>
+        <w:pStyle w:val="Heading3"/>
+      </w:pPr>
+      <w:bookmarkStart w:id="22" w:name="_heading=h.206ipza" w:colFirst="0" w:colLast="0"/>
+      <w:bookmarkEnd w:id="22"/>
+      <w:r>
+        <w:t>2.1. Use Case Diagram</w:t>
+      </w:r>
+    </w:p>
+    <w:p>
+      <w:pPr>
+        <w:numPr>
+          <w:ilvl w:val="0"/>
+          <w:numId w:val="17"/>
+        </w:numPr>
+        <w:pBdr>
+          <w:top w:val="nil"/>
+          <w:left w:val="nil"/>
+          <w:bottom w:val="nil"/>
+          <w:right w:val="nil"/>
+          <w:between w:val="nil"/>
+        </w:pBdr>
+        <w:rPr>
+          <w:rFonts w:ascii="Times New Roman" w:eastAsia="Times New Roman" w:hAnsi="Times New Roman" w:cs="Times New Roman"/>
+          <w:color w:val="000000"/>
+          <w:sz w:val="24"/>
+          <w:szCs w:val="24"/>
+        </w:rPr>
+      </w:pPr>
+      <w:r>
+        <w:rPr>
+          <w:rFonts w:ascii="Times New Roman" w:eastAsia="Times New Roman" w:hAnsi="Times New Roman" w:cs="Times New Roman"/>
+          <w:color w:val="000000"/>
+          <w:sz w:val="24"/>
+          <w:szCs w:val="24"/>
+        </w:rPr>
+        <w:t>Admin</w:t>
+      </w:r>
+    </w:p>
+    <w:p>
+      <w:pPr>
+        <w:rPr>
+          <w:rFonts w:ascii="Times New Roman" w:eastAsia="Times New Roman" w:hAnsi="Times New Roman" w:cs="Times New Roman"/>
+          <w:sz w:val="24"/>
+          <w:szCs w:val="24"/>
+        </w:rPr>
+      </w:pPr>
+      <w:r>
+        <w:rPr>
+          <w:rFonts w:ascii="Times New Roman" w:eastAsia="Times New Roman" w:hAnsi="Times New Roman" w:cs="Times New Roman"/>
+          <w:noProof/>
+          <w:sz w:val="24"/>
+          <w:szCs w:val="24"/>
+        </w:rPr>
+        <w:lastRenderedPageBreak/>
+        <w:drawing>
+          <wp:inline distT="0" distB="0" distL="0" distR="0" wp14:anchorId="422D8C9D" wp14:editId="687842B7">
+            <wp:extent cx="5079365" cy="6769100"/>
+            <wp:effectExtent l="0" t="0" r="0" b="0"/>
+            <wp:docPr id="57" name="image22.png"/>
+            <wp:cNvGraphicFramePr/>
+            <a:graphic xmlns:a="http://schemas.openxmlformats.org/drawingml/2006/main">
+              <a:graphicData uri="http://schemas.openxmlformats.org/drawingml/2006/picture">
+                <pic:pic xmlns:pic="http://schemas.openxmlformats.org/drawingml/2006/picture">
+                  <pic:nvPicPr>
+                    <pic:cNvPr id="0" name="image22.png"/>
+                    <pic:cNvPicPr preferRelativeResize="0"/>
+                  </pic:nvPicPr>
+                  <pic:blipFill>
+                    <a:blip r:embed="rId15"/>
+                    <a:srcRect/>
+                    <a:stretch>
+                      <a:fillRect/>
+                    </a:stretch>
+                  </pic:blipFill>
+                  <pic:spPr>
+                    <a:xfrm>
+                      <a:off x="0" y="0"/>
+                      <a:ext cx="5079365" cy="6769100"/>
+                    </a:xfrm>
+                    <a:prstGeom prst="rect">
+                      <a:avLst/>
+                    </a:prstGeom>
+                    <a:ln/>
+                  </pic:spPr>
+                </pic:pic>
+              </a:graphicData>
+            </a:graphic>
+          </wp:inline>
+        </w:drawing>
+      </w:r>
+    </w:p>
+    <w:p>
+      <w:pPr>
+        <w:rPr>
+          <w:rFonts w:ascii="Times New Roman" w:eastAsia="Times New Roman" w:hAnsi="Times New Roman" w:cs="Times New Roman"/>
+          <w:sz w:val="24"/>
+          <w:szCs w:val="24"/>
+        </w:rPr>
+      </w:pPr>
+      <w:r>
+        <w:rPr>
+          <w:rFonts w:ascii="Times New Roman" w:eastAsia="Times New Roman" w:hAnsi="Times New Roman" w:cs="Times New Roman"/>
+          <w:sz w:val="24"/>
+          <w:szCs w:val="24"/>
+        </w:rPr>
+        <w:tab/>
+      </w:r>
+      <w:r>
+        <w:rPr>
+          <w:rFonts w:ascii="Times New Roman" w:eastAsia="Times New Roman" w:hAnsi="Times New Roman" w:cs="Times New Roman"/>
+          <w:sz w:val="24"/>
+          <w:szCs w:val="24"/>
+        </w:rPr>
+        <w:tab/>
+      </w:r>
+      <w:r>
+        <w:rPr>
+          <w:rFonts w:ascii="Times New Roman" w:eastAsia="Times New Roman" w:hAnsi="Times New Roman" w:cs="Times New Roman"/>
+          <w:sz w:val="24"/>
+          <w:szCs w:val="24"/>
+        </w:rPr>
+        <w:tab/>
+      </w:r>
+      <w:r>
+        <w:rPr>
+          <w:rFonts w:ascii="Times New Roman" w:eastAsia="Times New Roman" w:hAnsi="Times New Roman" w:cs="Times New Roman"/>
+          <w:sz w:val="24"/>
+          <w:szCs w:val="24"/>
+        </w:rPr>
+        <w:tab/>
+        <w:t>Figure 3.2: Use Case Diagram -  Admin</w:t>
+      </w:r>
+    </w:p>
+    <w:p>
+      <w:pPr>
+        <w:numPr>
+          <w:ilvl w:val="0"/>
+          <w:numId w:val="17"/>
+        </w:numPr>
+        <w:pBdr>
+          <w:top w:val="nil"/>
+          <w:left w:val="nil"/>
+          <w:bottom w:val="nil"/>
+          <w:right w:val="nil"/>
+          <w:between w:val="nil"/>
+        </w:pBdr>
+        <w:rPr>
+          <w:rFonts w:ascii="Times New Roman" w:eastAsia="Times New Roman" w:hAnsi="Times New Roman" w:cs="Times New Roman"/>
+          <w:color w:val="000000"/>
+          <w:sz w:val="24"/>
+          <w:szCs w:val="24"/>
+        </w:rPr>
+      </w:pPr>
+      <w:r>
+        <w:rPr>
+          <w:rFonts w:ascii="Times New Roman" w:eastAsia="Times New Roman" w:hAnsi="Times New Roman" w:cs="Times New Roman"/>
+          <w:color w:val="000000"/>
+          <w:sz w:val="24"/>
+          <w:szCs w:val="24"/>
+        </w:rPr>
+        <w:t>Guest</w:t>
+      </w:r>
+    </w:p>
+    <w:p>
+      <w:pPr>
+        <w:rPr>
+          <w:rFonts w:ascii="Times New Roman" w:eastAsia="Times New Roman" w:hAnsi="Times New Roman" w:cs="Times New Roman"/>
+          <w:sz w:val="24"/>
+          <w:szCs w:val="24"/>
+        </w:rPr>
+      </w:pPr>
+      <w:r>
+        <w:rPr>
+          <w:rFonts w:ascii="Times New Roman" w:eastAsia="Times New Roman" w:hAnsi="Times New Roman" w:cs="Times New Roman"/>
+          <w:noProof/>
+          <w:sz w:val="24"/>
+          <w:szCs w:val="24"/>
+        </w:rPr>
+        <w:lastRenderedPageBreak/>
+        <w:drawing>
+          <wp:inline distT="0" distB="0" distL="0" distR="0" wp14:anchorId="68A464F5" wp14:editId="05C1FC39">
+            <wp:extent cx="5576570" cy="4933950"/>
+            <wp:effectExtent l="0" t="0" r="0" b="0"/>
+            <wp:docPr id="59" name="image23.png"/>
+            <wp:cNvGraphicFramePr/>
+            <a:graphic xmlns:a="http://schemas.openxmlformats.org/drawingml/2006/main">
+              <a:graphicData uri="http://schemas.openxmlformats.org/drawingml/2006/picture">
+                <pic:pic xmlns:pic="http://schemas.openxmlformats.org/drawingml/2006/picture">
+                  <pic:nvPicPr>
+                    <pic:cNvPr id="0" name="image23.png"/>
+                    <pic:cNvPicPr preferRelativeResize="0"/>
+                  </pic:nvPicPr>
+                  <pic:blipFill>
+                    <a:blip r:embed="rId16"/>
+                    <a:srcRect/>
+                    <a:stretch>
+                      <a:fillRect/>
+                    </a:stretch>
+                  </pic:blipFill>
+                  <pic:spPr>
+                    <a:xfrm>
+                      <a:off x="0" y="0"/>
+                      <a:ext cx="5576570" cy="4933950"/>
+                    </a:xfrm>
+                    <a:prstGeom prst="rect">
+                      <a:avLst/>
+                    </a:prstGeom>
+                    <a:ln/>
+                  </pic:spPr>
+                </pic:pic>
+              </a:graphicData>
+            </a:graphic>
+          </wp:inline>
+        </w:drawing>
+      </w:r>
+    </w:p>
+    <w:p>
+      <w:pPr>
+        <w:rPr>
+          <w:rFonts w:ascii="Times New Roman" w:eastAsia="Times New Roman" w:hAnsi="Times New Roman" w:cs="Times New Roman"/>
+          <w:sz w:val="24"/>
+          <w:szCs w:val="24"/>
+        </w:rPr>
+      </w:pPr>
+      <w:r>
+        <w:rPr>
+          <w:rFonts w:ascii="Times New Roman" w:eastAsia="Times New Roman" w:hAnsi="Times New Roman" w:cs="Times New Roman"/>
+          <w:sz w:val="24"/>
+          <w:szCs w:val="24"/>
+        </w:rPr>
+        <w:tab/>
+      </w:r>
+      <w:r>
+        <w:rPr>
+          <w:rFonts w:ascii="Times New Roman" w:eastAsia="Times New Roman" w:hAnsi="Times New Roman" w:cs="Times New Roman"/>
+          <w:sz w:val="24"/>
+          <w:szCs w:val="24"/>
+        </w:rPr>
+        <w:tab/>
+      </w:r>
+      <w:r>
+        <w:rPr>
+          <w:rFonts w:ascii="Times New Roman" w:eastAsia="Times New Roman" w:hAnsi="Times New Roman" w:cs="Times New Roman"/>
+          <w:sz w:val="24"/>
+          <w:szCs w:val="24"/>
+        </w:rPr>
+        <w:tab/>
+      </w:r>
+      <w:r>
+        <w:rPr>
+          <w:rFonts w:ascii="Times New Roman" w:eastAsia="Times New Roman" w:hAnsi="Times New Roman" w:cs="Times New Roman"/>
+          <w:sz w:val="24"/>
+          <w:szCs w:val="24"/>
+        </w:rPr>
+        <w:tab/>
+        <w:t>Figure 3.3: Use Case Diagram - Guest</w:t>
+      </w:r>
+    </w:p>
+    <w:p>
+      <w:pPr>
+        <w:numPr>
+          <w:ilvl w:val="0"/>
+          <w:numId w:val="17"/>
+        </w:numPr>
+        <w:pBdr>
+          <w:top w:val="nil"/>
+          <w:left w:val="nil"/>
+          <w:bottom w:val="nil"/>
+          <w:right w:val="nil"/>
+          <w:between w:val="nil"/>
+        </w:pBdr>
+        <w:rPr>
+          <w:rFonts w:ascii="Times New Roman" w:eastAsia="Times New Roman" w:hAnsi="Times New Roman" w:cs="Times New Roman"/>
+          <w:color w:val="000000"/>
+          <w:sz w:val="24"/>
+          <w:szCs w:val="24"/>
+        </w:rPr>
+      </w:pPr>
+      <w:r>
+        <w:rPr>
+          <w:rFonts w:ascii="Times New Roman" w:eastAsia="Times New Roman" w:hAnsi="Times New Roman" w:cs="Times New Roman"/>
+          <w:color w:val="000000"/>
+          <w:sz w:val="24"/>
+          <w:szCs w:val="24"/>
+        </w:rPr>
+        <w:t>Mentee</w:t>
+      </w:r>
+    </w:p>
+    <w:p>
+      <w:pPr>
+        <w:rPr>
+          <w:rFonts w:ascii="Times New Roman" w:eastAsia="Times New Roman" w:hAnsi="Times New Roman" w:cs="Times New Roman"/>
+          <w:sz w:val="24"/>
+          <w:szCs w:val="24"/>
+        </w:rPr>
+      </w:pPr>
+      <w:r>
+        <w:rPr>
+          <w:rFonts w:ascii="Times New Roman" w:eastAsia="Times New Roman" w:hAnsi="Times New Roman" w:cs="Times New Roman"/>
+          <w:noProof/>
+          <w:sz w:val="24"/>
+          <w:szCs w:val="24"/>
+        </w:rPr>
+        <w:lastRenderedPageBreak/>
+        <w:drawing>
+          <wp:inline distT="0" distB="0" distL="0" distR="0" wp14:anchorId="7DF5DBCA" wp14:editId="5BFDC05A">
+            <wp:extent cx="5734050" cy="7562850"/>
+            <wp:effectExtent l="0" t="0" r="0" b="0"/>
+            <wp:docPr id="60" name="image30.png"/>
+            <wp:cNvGraphicFramePr/>
+            <a:graphic xmlns:a="http://schemas.openxmlformats.org/drawingml/2006/main">
+              <a:graphicData uri="http://schemas.openxmlformats.org/drawingml/2006/picture">
+                <pic:pic xmlns:pic="http://schemas.openxmlformats.org/drawingml/2006/picture">
+                  <pic:nvPicPr>
+                    <pic:cNvPr id="0" name="image30.png"/>
+                    <pic:cNvPicPr preferRelativeResize="0"/>
+                  </pic:nvPicPr>
+                  <pic:blipFill>
+                    <a:blip r:embed="rId17"/>
+                    <a:srcRect/>
+                    <a:stretch>
+                      <a:fillRect/>
+                    </a:stretch>
+                  </pic:blipFill>
+                  <pic:spPr>
+                    <a:xfrm>
+                      <a:off x="0" y="0"/>
+                      <a:ext cx="5734050" cy="7562850"/>
+                    </a:xfrm>
+                    <a:prstGeom prst="rect">
+                      <a:avLst/>
+                    </a:prstGeom>
+                    <a:ln/>
+                  </pic:spPr>
+                </pic:pic>
+              </a:graphicData>
+            </a:graphic>
+          </wp:inline>
+        </w:drawing>
+      </w:r>
+    </w:p>
+    <w:p>
+      <w:pPr>
+        <w:rPr>
+          <w:rFonts w:ascii="Times New Roman" w:eastAsia="Times New Roman" w:hAnsi="Times New Roman" w:cs="Times New Roman"/>
+          <w:b/>
+          <w:sz w:val="24"/>
+          <w:szCs w:val="24"/>
+        </w:rPr>
+      </w:pPr>
+      <w:r>
+        <w:rPr>
+          <w:rFonts w:ascii="Times New Roman" w:eastAsia="Times New Roman" w:hAnsi="Times New Roman" w:cs="Times New Roman"/>
+          <w:sz w:val="24"/>
+          <w:szCs w:val="24"/>
+        </w:rPr>
+        <w:tab/>
+      </w:r>
+      <w:r>
+        <w:rPr>
+          <w:rFonts w:ascii="Times New Roman" w:eastAsia="Times New Roman" w:hAnsi="Times New Roman" w:cs="Times New Roman"/>
+          <w:sz w:val="24"/>
+          <w:szCs w:val="24"/>
+        </w:rPr>
+        <w:tab/>
+      </w:r>
+      <w:r>
+        <w:rPr>
+          <w:rFonts w:ascii="Times New Roman" w:eastAsia="Times New Roman" w:hAnsi="Times New Roman" w:cs="Times New Roman"/>
+          <w:sz w:val="24"/>
+          <w:szCs w:val="24"/>
+        </w:rPr>
+        <w:tab/>
+      </w:r>
+      <w:r>
+        <w:rPr>
+          <w:rFonts w:ascii="Times New Roman" w:eastAsia="Times New Roman" w:hAnsi="Times New Roman" w:cs="Times New Roman"/>
+          <w:sz w:val="24"/>
+          <w:szCs w:val="24"/>
+        </w:rPr>
+        <w:tab/>
+      </w:r>
+      <w:r>
+        <w:rPr>
+          <w:rFonts w:ascii="Times New Roman" w:eastAsia="Times New Roman" w:hAnsi="Times New Roman" w:cs="Times New Roman"/>
+          <w:sz w:val="24"/>
+          <w:szCs w:val="24"/>
+        </w:rPr>
+        <w:tab/>
+        <w:t>Figure 3.4: Use Case Diagram - Mentee</w:t>
+      </w:r>
+    </w:p>
+    <w:p>
+      <w:pPr>
+        <w:numPr>
+          <w:ilvl w:val="0"/>
+          <w:numId w:val="17"/>
+        </w:numPr>
+        <w:pBdr>
+          <w:top w:val="nil"/>
+          <w:left w:val="nil"/>
+          <w:bottom w:val="nil"/>
+          <w:right w:val="nil"/>
+          <w:between w:val="nil"/>
+        </w:pBdr>
+        <w:rPr>
+          <w:rFonts w:ascii="Times New Roman" w:eastAsia="Times New Roman" w:hAnsi="Times New Roman" w:cs="Times New Roman"/>
+          <w:color w:val="000000"/>
+          <w:sz w:val="24"/>
+          <w:szCs w:val="24"/>
+        </w:rPr>
+      </w:pPr>
+      <w:r>
+        <w:rPr>
+          <w:rFonts w:ascii="Times New Roman" w:eastAsia="Times New Roman" w:hAnsi="Times New Roman" w:cs="Times New Roman"/>
+          <w:color w:val="000000"/>
+          <w:sz w:val="24"/>
+          <w:szCs w:val="24"/>
+        </w:rPr>
+        <w:t xml:space="preserve">Mentor </w:t>
+      </w:r>
+    </w:p>
+    <w:p>
+      <w:pPr>
+        <w:rPr>
+          <w:rFonts w:ascii="Times New Roman" w:eastAsia="Times New Roman" w:hAnsi="Times New Roman" w:cs="Times New Roman"/>
+          <w:sz w:val="24"/>
+          <w:szCs w:val="24"/>
+        </w:rPr>
+      </w:pPr>
+      <w:r>
+        <w:rPr>
+          <w:rFonts w:ascii="Times New Roman" w:eastAsia="Times New Roman" w:hAnsi="Times New Roman" w:cs="Times New Roman"/>
+          <w:noProof/>
+          <w:sz w:val="24"/>
+          <w:szCs w:val="24"/>
+        </w:rPr>
+        <w:lastRenderedPageBreak/>
+        <w:drawing>
+          <wp:inline distT="0" distB="0" distL="0" distR="0" wp14:anchorId="30C93328" wp14:editId="31BC660A">
+            <wp:extent cx="5727700" cy="7835900"/>
+            <wp:effectExtent l="0" t="0" r="0" b="0"/>
+            <wp:docPr id="61" name="image26.png"/>
+            <wp:cNvGraphicFramePr/>
+            <a:graphic xmlns:a="http://schemas.openxmlformats.org/drawingml/2006/main">
+              <a:graphicData uri="http://schemas.openxmlformats.org/drawingml/2006/picture">
+                <pic:pic xmlns:pic="http://schemas.openxmlformats.org/drawingml/2006/picture">
+                  <pic:nvPicPr>
+                    <pic:cNvPr id="0" name="image26.png"/>
+                    <pic:cNvPicPr preferRelativeResize="0"/>
+                  </pic:nvPicPr>
+                  <pic:blipFill>
+                    <a:blip r:embed="rId18"/>
+                    <a:srcRect/>
+                    <a:stretch>
+                      <a:fillRect/>
+                    </a:stretch>
+                  </pic:blipFill>
+                  <pic:spPr>
+                    <a:xfrm>
+                      <a:off x="0" y="0"/>
+                      <a:ext cx="5727700" cy="7835900"/>
+                    </a:xfrm>
+                    <a:prstGeom prst="rect">
+                      <a:avLst/>
+                    </a:prstGeom>
+                    <a:ln/>
+                  </pic:spPr>
+                </pic:pic>
+              </a:graphicData>
+            </a:graphic>
+          </wp:inline>
+        </w:drawing>
+      </w:r>
+    </w:p>
+    <w:p>
+      <w:pPr>
+        <w:rPr>
+          <w:rFonts w:ascii="Times New Roman" w:eastAsia="Times New Roman" w:hAnsi="Times New Roman" w:cs="Times New Roman"/>
+          <w:sz w:val="24"/>
+          <w:szCs w:val="24"/>
+        </w:rPr>
+      </w:pPr>
+      <w:r>
+        <w:rPr>
+          <w:rFonts w:ascii="Times New Roman" w:eastAsia="Times New Roman" w:hAnsi="Times New Roman" w:cs="Times New Roman"/>
+          <w:sz w:val="24"/>
+          <w:szCs w:val="24"/>
+        </w:rPr>
+        <w:tab/>
+      </w:r>
+      <w:r>
+        <w:rPr>
+          <w:rFonts w:ascii="Times New Roman" w:eastAsia="Times New Roman" w:hAnsi="Times New Roman" w:cs="Times New Roman"/>
+          <w:sz w:val="24"/>
+          <w:szCs w:val="24"/>
+        </w:rPr>
+        <w:tab/>
+      </w:r>
+      <w:r>
+        <w:rPr>
+          <w:rFonts w:ascii="Times New Roman" w:eastAsia="Times New Roman" w:hAnsi="Times New Roman" w:cs="Times New Roman"/>
+          <w:sz w:val="24"/>
+          <w:szCs w:val="24"/>
+        </w:rPr>
+        <w:tab/>
+      </w:r>
+      <w:r>
+        <w:rPr>
+          <w:rFonts w:ascii="Times New Roman" w:eastAsia="Times New Roman" w:hAnsi="Times New Roman" w:cs="Times New Roman"/>
+          <w:sz w:val="24"/>
+          <w:szCs w:val="24"/>
+        </w:rPr>
+        <w:tab/>
+      </w:r>
+      <w:r>
+        <w:rPr>
+          <w:rFonts w:ascii="Times New Roman" w:eastAsia="Times New Roman" w:hAnsi="Times New Roman" w:cs="Times New Roman"/>
+          <w:sz w:val="24"/>
+          <w:szCs w:val="24"/>
+        </w:rPr>
+        <w:tab/>
+        <w:t>Figure 3.5: Use Case Diagram - Mentor</w:t>
+      </w:r>
+    </w:p>
+    <w:p>
+      <w:pPr>
+        <w:numPr>
+          <w:ilvl w:val="0"/>
+          <w:numId w:val="17"/>
+        </w:numPr>
+        <w:pBdr>
+          <w:top w:val="nil"/>
+          <w:left w:val="nil"/>
+          <w:bottom w:val="nil"/>
+          <w:right w:val="nil"/>
+          <w:between w:val="nil"/>
+        </w:pBdr>
+        <w:rPr>
+          <w:rFonts w:ascii="Times New Roman" w:eastAsia="Times New Roman" w:hAnsi="Times New Roman" w:cs="Times New Roman"/>
+          <w:color w:val="000000"/>
+          <w:sz w:val="24"/>
+          <w:szCs w:val="24"/>
+        </w:rPr>
+      </w:pPr>
+      <w:r>
+        <w:rPr>
+          <w:rFonts w:ascii="Times New Roman" w:eastAsia="Times New Roman" w:hAnsi="Times New Roman" w:cs="Times New Roman"/>
+          <w:color w:val="000000"/>
+          <w:sz w:val="24"/>
+          <w:szCs w:val="24"/>
+        </w:rPr>
+        <w:lastRenderedPageBreak/>
+        <w:t>Staff</w:t>
+      </w:r>
+    </w:p>
+    <w:p>
+      <w:pPr>
+        <w:rPr>
+          <w:rFonts w:ascii="Times New Roman" w:eastAsia="Times New Roman" w:hAnsi="Times New Roman" w:cs="Times New Roman"/>
+          <w:sz w:val="24"/>
+          <w:szCs w:val="24"/>
+        </w:rPr>
+      </w:pPr>
+      <w:r>
+        <w:rPr>
+          <w:rFonts w:ascii="Times New Roman" w:eastAsia="Times New Roman" w:hAnsi="Times New Roman" w:cs="Times New Roman"/>
+          <w:noProof/>
+          <w:sz w:val="24"/>
+          <w:szCs w:val="24"/>
+        </w:rPr>
+        <w:drawing>
+          <wp:inline distT="0" distB="0" distL="0" distR="0" wp14:anchorId="23A365AD" wp14:editId="4E8061BB">
+            <wp:extent cx="5727700" cy="5448300"/>
+            <wp:effectExtent l="0" t="0" r="0" b="0"/>
+            <wp:docPr id="62" name="image27.png"/>
+            <wp:cNvGraphicFramePr/>
+            <a:graphic xmlns:a="http://schemas.openxmlformats.org/drawingml/2006/main">
+              <a:graphicData uri="http://schemas.openxmlformats.org/drawingml/2006/picture">
+                <pic:pic xmlns:pic="http://schemas.openxmlformats.org/drawingml/2006/picture">
+                  <pic:nvPicPr>
+                    <pic:cNvPr id="0" name="image27.png"/>
+                    <pic:cNvPicPr preferRelativeResize="0"/>
+                  </pic:nvPicPr>
+                  <pic:blipFill>
+                    <a:blip r:embed="rId19"/>
+                    <a:srcRect/>
+                    <a:stretch>
+                      <a:fillRect/>
+                    </a:stretch>
+                  </pic:blipFill>
+                  <pic:spPr>
+                    <a:xfrm>
+                      <a:off x="0" y="0"/>
+                      <a:ext cx="5727700" cy="5448300"/>
+                    </a:xfrm>
+                    <a:prstGeom prst="rect">
+                      <a:avLst/>
+                    </a:prstGeom>
+                    <a:ln/>
+                  </pic:spPr>
+                </pic:pic>
+              </a:graphicData>
+            </a:graphic>
+          </wp:inline>
+        </w:drawing>
+      </w:r>
+    </w:p>
+    <w:p>
+      <w:pPr>
+        <w:rPr>
+          <w:rFonts w:ascii="Times New Roman" w:eastAsia="Times New Roman" w:hAnsi="Times New Roman" w:cs="Times New Roman"/>
+          <w:sz w:val="24"/>
+          <w:szCs w:val="24"/>
+        </w:rPr>
+      </w:pPr>
+      <w:r>
+        <w:rPr>
+          <w:rFonts w:ascii="Times New Roman" w:eastAsia="Times New Roman" w:hAnsi="Times New Roman" w:cs="Times New Roman"/>
+          <w:sz w:val="24"/>
+          <w:szCs w:val="24"/>
+        </w:rPr>
+        <w:tab/>
+      </w:r>
+      <w:r>
+        <w:rPr>
+          <w:rFonts w:ascii="Times New Roman" w:eastAsia="Times New Roman" w:hAnsi="Times New Roman" w:cs="Times New Roman"/>
+          <w:sz w:val="24"/>
+          <w:szCs w:val="24"/>
+        </w:rPr>
+        <w:tab/>
+      </w:r>
+      <w:r>
+        <w:rPr>
+          <w:rFonts w:ascii="Times New Roman" w:eastAsia="Times New Roman" w:hAnsi="Times New Roman" w:cs="Times New Roman"/>
+          <w:sz w:val="24"/>
+          <w:szCs w:val="24"/>
+        </w:rPr>
+        <w:tab/>
+      </w:r>
+      <w:r>
+        <w:rPr>
+          <w:rFonts w:ascii="Times New Roman" w:eastAsia="Times New Roman" w:hAnsi="Times New Roman" w:cs="Times New Roman"/>
+          <w:sz w:val="24"/>
+          <w:szCs w:val="24"/>
+        </w:rPr>
+        <w:tab/>
+      </w:r>
+      <w:r>
+        <w:rPr>
+          <w:rFonts w:ascii="Times New Roman" w:eastAsia="Times New Roman" w:hAnsi="Times New Roman" w:cs="Times New Roman"/>
+          <w:sz w:val="24"/>
+          <w:szCs w:val="24"/>
+        </w:rPr>
+        <w:tab/>
+        <w:t>Figure 3.6: Use Case Diagram – Staff</w:t>
+      </w:r>
     </w:p>
     <w:p/>
     <w:sectPr>
@@ -13661,6 +14102,119 @@
     </w:lvl>
   </w:abstractNum>
   <w:abstractNum w:abstractNumId="2" w15:restartNumberingAfterBreak="0">
+    <w:nsid w:val="084F7B71"/>
+    <w:multiLevelType w:val="multilevel"/>
+    <w:tmpl w:val="D2081C4C"/>
+    <w:lvl w:ilvl="0">
+      <w:start w:val="1"/>
+      <w:numFmt w:val="bullet"/>
+      <w:lvlText w:val="●"/>
+      <w:lvlJc w:val="left"/>
+      <w:pPr>
+        <w:ind w:left="720" w:hanging="360"/>
+      </w:pPr>
+      <w:rPr>
+        <w:rFonts w:ascii="Noto Sans Symbols" w:eastAsia="Noto Sans Symbols" w:hAnsi="Noto Sans Symbols" w:cs="Noto Sans Symbols"/>
+      </w:rPr>
+    </w:lvl>
+    <w:lvl w:ilvl="1">
+      <w:start w:val="1"/>
+      <w:numFmt w:val="bullet"/>
+      <w:lvlText w:val="o"/>
+      <w:lvlJc w:val="left"/>
+      <w:pPr>
+        <w:ind w:left="1440" w:hanging="360"/>
+      </w:pPr>
+      <w:rPr>
+        <w:rFonts w:ascii="Courier New" w:eastAsia="Courier New" w:hAnsi="Courier New" w:cs="Courier New"/>
+      </w:rPr>
+    </w:lvl>
+    <w:lvl w:ilvl="2">
+      <w:start w:val="1"/>
+      <w:numFmt w:val="bullet"/>
+      <w:lvlText w:val="▪"/>
+      <w:lvlJc w:val="left"/>
+      <w:pPr>
+        <w:ind w:left="2160" w:hanging="360"/>
+      </w:pPr>
+      <w:rPr>
+        <w:rFonts w:ascii="Noto Sans Symbols" w:eastAsia="Noto Sans Symbols" w:hAnsi="Noto Sans Symbols" w:cs="Noto Sans Symbols"/>
+      </w:rPr>
+    </w:lvl>
+    <w:lvl w:ilvl="3">
+      <w:start w:val="1"/>
+      <w:numFmt w:val="bullet"/>
+      <w:lvlText w:val="●"/>
+      <w:lvlJc w:val="left"/>
+      <w:pPr>
+        <w:ind w:left="2880" w:hanging="360"/>
+      </w:pPr>
+      <w:rPr>
+        <w:rFonts w:ascii="Noto Sans Symbols" w:eastAsia="Noto Sans Symbols" w:hAnsi="Noto Sans Symbols" w:cs="Noto Sans Symbols"/>
+      </w:rPr>
+    </w:lvl>
+    <w:lvl w:ilvl="4">
+      <w:start w:val="1"/>
+      <w:numFmt w:val="bullet"/>
+      <w:lvlText w:val="o"/>
+      <w:lvlJc w:val="left"/>
+      <w:pPr>
+        <w:ind w:left="3600" w:hanging="360"/>
+      </w:pPr>
+      <w:rPr>
+        <w:rFonts w:ascii="Courier New" w:eastAsia="Courier New" w:hAnsi="Courier New" w:cs="Courier New"/>
+      </w:rPr>
+    </w:lvl>
+    <w:lvl w:ilvl="5">
+      <w:start w:val="1"/>
+      <w:numFmt w:val="bullet"/>
+      <w:lvlText w:val="▪"/>
+      <w:lvlJc w:val="left"/>
+      <w:pPr>
+        <w:ind w:left="4320" w:hanging="360"/>
+      </w:pPr>
+      <w:rPr>
+        <w:rFonts w:ascii="Noto Sans Symbols" w:eastAsia="Noto Sans Symbols" w:hAnsi="Noto Sans Symbols" w:cs="Noto Sans Symbols"/>
+      </w:rPr>
+    </w:lvl>
+    <w:lvl w:ilvl="6">
+      <w:start w:val="1"/>
+      <w:numFmt w:val="bullet"/>
+      <w:lvlText w:val="●"/>
+      <w:lvlJc w:val="left"/>
+      <w:pPr>
+        <w:ind w:left="5040" w:hanging="360"/>
+      </w:pPr>
+      <w:rPr>
+        <w:rFonts w:ascii="Noto Sans Symbols" w:eastAsia="Noto Sans Symbols" w:hAnsi="Noto Sans Symbols" w:cs="Noto Sans Symbols"/>
+      </w:rPr>
+    </w:lvl>
+    <w:lvl w:ilvl="7">
+      <w:start w:val="1"/>
+      <w:numFmt w:val="bullet"/>
+      <w:lvlText w:val="o"/>
+      <w:lvlJc w:val="left"/>
+      <w:pPr>
+        <w:ind w:left="5760" w:hanging="360"/>
+      </w:pPr>
+      <w:rPr>
+        <w:rFonts w:ascii="Courier New" w:eastAsia="Courier New" w:hAnsi="Courier New" w:cs="Courier New"/>
+      </w:rPr>
+    </w:lvl>
+    <w:lvl w:ilvl="8">
+      <w:start w:val="1"/>
+      <w:numFmt w:val="bullet"/>
+      <w:lvlText w:val="▪"/>
+      <w:lvlJc w:val="left"/>
+      <w:pPr>
+        <w:ind w:left="6480" w:hanging="360"/>
+      </w:pPr>
+      <w:rPr>
+        <w:rFonts w:ascii="Noto Sans Symbols" w:eastAsia="Noto Sans Symbols" w:hAnsi="Noto Sans Symbols" w:cs="Noto Sans Symbols"/>
+      </w:rPr>
+    </w:lvl>
+  </w:abstractNum>
+  <w:abstractNum w:abstractNumId="3" w15:restartNumberingAfterBreak="0">
     <w:nsid w:val="0FC663C5"/>
     <w:multiLevelType w:val="multilevel"/>
     <w:tmpl w:val="833E5CAE"/>
@@ -13791,7 +14345,7 @@
       </w:rPr>
     </w:lvl>
   </w:abstractNum>
-  <w:abstractNum w:abstractNumId="3" w15:restartNumberingAfterBreak="0">
+  <w:abstractNum w:abstractNumId="4" w15:restartNumberingAfterBreak="0">
     <w:nsid w:val="1936516A"/>
     <w:multiLevelType w:val="multilevel"/>
     <w:tmpl w:val="4CD4AF04"/>
@@ -13922,7 +14476,7 @@
       </w:rPr>
     </w:lvl>
   </w:abstractNum>
-  <w:abstractNum w:abstractNumId="4" w15:restartNumberingAfterBreak="0">
+  <w:abstractNum w:abstractNumId="5" w15:restartNumberingAfterBreak="0">
     <w:nsid w:val="2C654D50"/>
     <w:multiLevelType w:val="multilevel"/>
     <w:tmpl w:val="80A6E348"/>
@@ -14053,7 +14607,7 @@
       </w:rPr>
     </w:lvl>
   </w:abstractNum>
-  <w:abstractNum w:abstractNumId="5" w15:restartNumberingAfterBreak="0">
+  <w:abstractNum w:abstractNumId="6" w15:restartNumberingAfterBreak="0">
     <w:nsid w:val="359B46C9"/>
     <w:multiLevelType w:val="multilevel"/>
     <w:tmpl w:val="90E29392"/>
@@ -14184,7 +14738,7 @@
       </w:rPr>
     </w:lvl>
   </w:abstractNum>
-  <w:abstractNum w:abstractNumId="6" w15:restartNumberingAfterBreak="0">
+  <w:abstractNum w:abstractNumId="7" w15:restartNumberingAfterBreak="0">
     <w:nsid w:val="402D3E7D"/>
     <w:multiLevelType w:val="multilevel"/>
     <w:tmpl w:val="17A6A3C2"/>
@@ -14315,7 +14869,7 @@
       </w:rPr>
     </w:lvl>
   </w:abstractNum>
-  <w:abstractNum w:abstractNumId="7" w15:restartNumberingAfterBreak="0">
+  <w:abstractNum w:abstractNumId="8" w15:restartNumberingAfterBreak="0">
     <w:nsid w:val="48DA0D64"/>
     <w:multiLevelType w:val="multilevel"/>
     <w:tmpl w:val="E59AEA8C"/>
@@ -14446,7 +15000,7 @@
       </w:rPr>
     </w:lvl>
   </w:abstractNum>
-  <w:abstractNum w:abstractNumId="8" w15:restartNumberingAfterBreak="0">
+  <w:abstractNum w:abstractNumId="9" w15:restartNumberingAfterBreak="0">
     <w:nsid w:val="48E658D6"/>
     <w:multiLevelType w:val="multilevel"/>
     <w:tmpl w:val="934C387A"/>
@@ -14577,7 +15131,7 @@
       </w:rPr>
     </w:lvl>
   </w:abstractNum>
-  <w:abstractNum w:abstractNumId="9" w15:restartNumberingAfterBreak="0">
+  <w:abstractNum w:abstractNumId="10" w15:restartNumberingAfterBreak="0">
     <w:nsid w:val="588D6ED0"/>
     <w:multiLevelType w:val="multilevel"/>
     <w:tmpl w:val="C1E2A166"/>
@@ -14708,7 +15262,7 @@
       </w:rPr>
     </w:lvl>
   </w:abstractNum>
-  <w:abstractNum w:abstractNumId="10" w15:restartNumberingAfterBreak="0">
+  <w:abstractNum w:abstractNumId="11" w15:restartNumberingAfterBreak="0">
     <w:nsid w:val="62B90C15"/>
     <w:multiLevelType w:val="multilevel"/>
     <w:tmpl w:val="63D8B65C"/>
@@ -14821,7 +15375,7 @@
       </w:rPr>
     </w:lvl>
   </w:abstractNum>
-  <w:abstractNum w:abstractNumId="11" w15:restartNumberingAfterBreak="0">
+  <w:abstractNum w:abstractNumId="12" w15:restartNumberingAfterBreak="0">
     <w:nsid w:val="62C4442D"/>
     <w:multiLevelType w:val="multilevel"/>
     <w:tmpl w:val="55D8B0F2"/>
@@ -14952,7 +15506,7 @@
       </w:rPr>
     </w:lvl>
   </w:abstractNum>
-  <w:abstractNum w:abstractNumId="12" w15:restartNumberingAfterBreak="0">
+  <w:abstractNum w:abstractNumId="13" w15:restartNumberingAfterBreak="0">
     <w:nsid w:val="6B376E81"/>
     <w:multiLevelType w:val="multilevel"/>
     <w:tmpl w:val="389ACB2E"/>
@@ -15083,7 +15637,7 @@
       </w:rPr>
     </w:lvl>
   </w:abstractNum>
-  <w:abstractNum w:abstractNumId="13" w15:restartNumberingAfterBreak="0">
+  <w:abstractNum w:abstractNumId="14" w15:restartNumberingAfterBreak="0">
     <w:nsid w:val="6BD638A0"/>
     <w:multiLevelType w:val="multilevel"/>
     <w:tmpl w:val="2CBA5F4A"/>
@@ -15214,7 +15768,7 @@
       </w:rPr>
     </w:lvl>
   </w:abstractNum>
-  <w:abstractNum w:abstractNumId="14" w15:restartNumberingAfterBreak="0">
+  <w:abstractNum w:abstractNumId="15" w15:restartNumberingAfterBreak="0">
     <w:nsid w:val="6D2F6A05"/>
     <w:multiLevelType w:val="multilevel"/>
     <w:tmpl w:val="170C6F6C"/>
@@ -15345,7 +15899,7 @@
       </w:rPr>
     </w:lvl>
   </w:abstractNum>
-  <w:abstractNum w:abstractNumId="15" w15:restartNumberingAfterBreak="0">
+  <w:abstractNum w:abstractNumId="16" w15:restartNumberingAfterBreak="0">
     <w:nsid w:val="7D24287A"/>
     <w:multiLevelType w:val="multilevel"/>
     <w:tmpl w:val="28C46E00"/>
@@ -15459,52 +16013,55 @@
     </w:lvl>
   </w:abstractNum>
   <w:num w:numId="1">
-    <w:abstractNumId w:val="14"/>
+    <w:abstractNumId w:val="15"/>
   </w:num>
   <w:num w:numId="2">
     <w:abstractNumId w:val="1"/>
   </w:num>
   <w:num w:numId="3">
+    <w:abstractNumId w:val="14"/>
+  </w:num>
+  <w:num w:numId="4">
+    <w:abstractNumId w:val="11"/>
+  </w:num>
+  <w:num w:numId="5">
+    <w:abstractNumId w:val="3"/>
+  </w:num>
+  <w:num w:numId="6">
     <w:abstractNumId w:val="13"/>
   </w:num>
-  <w:num w:numId="4">
+  <w:num w:numId="7">
+    <w:abstractNumId w:val="4"/>
+  </w:num>
+  <w:num w:numId="8">
     <w:abstractNumId w:val="10"/>
   </w:num>
-  <w:num w:numId="5">
-    <w:abstractNumId w:val="2"/>
-  </w:num>
-  <w:num w:numId="6">
-    <w:abstractNumId w:val="12"/>
-  </w:num>
-  <w:num w:numId="7">
-    <w:abstractNumId w:val="3"/>
-  </w:num>
-  <w:num w:numId="8">
-    <w:abstractNumId w:val="9"/>
-  </w:num>
   <w:num w:numId="9">
-    <w:abstractNumId w:val="4"/>
+    <w:abstractNumId w:val="5"/>
   </w:num>
   <w:num w:numId="10">
     <w:abstractNumId w:val="0"/>
   </w:num>
   <w:num w:numId="11">
+    <w:abstractNumId w:val="8"/>
+  </w:num>
+  <w:num w:numId="12">
     <w:abstractNumId w:val="7"/>
   </w:num>
-  <w:num w:numId="12">
+  <w:num w:numId="13">
+    <w:abstractNumId w:val="12"/>
+  </w:num>
+  <w:num w:numId="14">
+    <w:abstractNumId w:val="9"/>
+  </w:num>
+  <w:num w:numId="15">
+    <w:abstractNumId w:val="16"/>
+  </w:num>
+  <w:num w:numId="16">
     <w:abstractNumId w:val="6"/>
   </w:num>
-  <w:num w:numId="13">
-    <w:abstractNumId w:val="11"/>
-  </w:num>
-  <w:num w:numId="14">
-    <w:abstractNumId w:val="8"/>
-  </w:num>
-  <w:num w:numId="15">
-    <w:abstractNumId w:val="15"/>
-  </w:num>
-  <w:num w:numId="16">
-    <w:abstractNumId w:val="5"/>
+  <w:num w:numId="17">
+    <w:abstractNumId w:val="2"/>
   </w:num>
 </w:numbering>
 </file>

</xml_diff>

<commit_message>
Add System Actor document
</commit_message>
<xml_diff>
--- a/docs/LiveCodingMentor.docx
+++ b/docs/LiveCodingMentor.docx
@@ -488,7 +488,27 @@
                 <w:sz w:val="24"/>
                 <w:szCs w:val="24"/>
               </w:rPr>
-              <w:t>Le Thanh Dat – HE130450</w:t>
+              <w:t xml:space="preserve">Le Thanh </w:t>
+            </w:r>
+            <w:proofErr w:type="spellStart"/>
+            <w:r>
+              <w:rPr>
+                <w:rFonts w:ascii="Times New Roman" w:eastAsia="Times New Roman" w:hAnsi="Times New Roman" w:cs="Times New Roman"/>
+                <w:color w:val="000000"/>
+                <w:sz w:val="24"/>
+                <w:szCs w:val="24"/>
+              </w:rPr>
+              <w:t>Dat</w:t>
+            </w:r>
+            <w:proofErr w:type="spellEnd"/>
+            <w:r>
+              <w:rPr>
+                <w:rFonts w:ascii="Times New Roman" w:eastAsia="Times New Roman" w:hAnsi="Times New Roman" w:cs="Times New Roman"/>
+                <w:color w:val="000000"/>
+                <w:sz w:val="24"/>
+                <w:szCs w:val="24"/>
+              </w:rPr>
+              <w:t xml:space="preserve"> – HE130450</w:t>
             </w:r>
           </w:p>
           <w:p>
@@ -4940,6 +4960,7 @@
                 <w:szCs w:val="24"/>
               </w:rPr>
             </w:pPr>
+            <w:proofErr w:type="spellStart"/>
             <w:r>
               <w:rPr>
                 <w:rFonts w:ascii="Times New Roman" w:eastAsia="Times New Roman" w:hAnsi="Times New Roman" w:cs="Times New Roman"/>
@@ -4948,6 +4969,7 @@
               </w:rPr>
               <w:t>Javascript</w:t>
             </w:r>
+            <w:proofErr w:type="spellEnd"/>
           </w:p>
         </w:tc>
       </w:tr>
@@ -7008,8 +7030,19 @@
                 <w:sz w:val="24"/>
                 <w:szCs w:val="24"/>
               </w:rPr>
-              <w:t>Le Thanh Dat</w:t>
-            </w:r>
+              <w:t xml:space="preserve">Le Thanh </w:t>
+            </w:r>
+            <w:proofErr w:type="spellStart"/>
+            <w:r>
+              <w:rPr>
+                <w:rFonts w:ascii="Times New Roman" w:eastAsia="Times New Roman" w:hAnsi="Times New Roman" w:cs="Times New Roman"/>
+                <w:color w:val="000000"/>
+                <w:sz w:val="24"/>
+                <w:szCs w:val="24"/>
+              </w:rPr>
+              <w:t>Dat</w:t>
+            </w:r>
+            <w:proofErr w:type="spellEnd"/>
           </w:p>
         </w:tc>
         <w:tc>
@@ -7962,7 +7995,27 @@
           <w:sz w:val="24"/>
           <w:szCs w:val="24"/>
         </w:rPr>
-        <w:t>Figure: FUNiX website (Link: https://fu.funix.edu.vn)</w:t>
+        <w:t xml:space="preserve">Figure: </w:t>
+      </w:r>
+      <w:proofErr w:type="spellStart"/>
+      <w:r>
+        <w:rPr>
+          <w:rFonts w:ascii="Times New Roman" w:eastAsia="Times New Roman" w:hAnsi="Times New Roman" w:cs="Times New Roman"/>
+          <w:i/>
+          <w:sz w:val="24"/>
+          <w:szCs w:val="24"/>
+        </w:rPr>
+        <w:t>FUNiX</w:t>
+      </w:r>
+      <w:proofErr w:type="spellEnd"/>
+      <w:r>
+        <w:rPr>
+          <w:rFonts w:ascii="Times New Roman" w:eastAsia="Times New Roman" w:hAnsi="Times New Roman" w:cs="Times New Roman"/>
+          <w:i/>
+          <w:sz w:val="24"/>
+          <w:szCs w:val="24"/>
+        </w:rPr>
+        <w:t xml:space="preserve"> website (Link: https://fu.funix.edu.vn)</w:t>
       </w:r>
     </w:p>
     <w:p>
@@ -7975,6 +8028,7 @@
           <w:szCs w:val="24"/>
         </w:rPr>
       </w:pPr>
+      <w:proofErr w:type="spellStart"/>
       <w:r>
         <w:rPr>
           <w:rFonts w:ascii="Times New Roman" w:eastAsia="Times New Roman" w:hAnsi="Times New Roman" w:cs="Times New Roman"/>
@@ -7982,7 +8036,17 @@
           <w:sz w:val="24"/>
           <w:szCs w:val="24"/>
         </w:rPr>
-        <w:t>FUNiX Online University is a university in the FPT Education system, providing Bachelor of Information Technology and certificates of career and soft skills. </w:t>
+        <w:t>FUNiX</w:t>
+      </w:r>
+      <w:proofErr w:type="spellEnd"/>
+      <w:r>
+        <w:rPr>
+          <w:rFonts w:ascii="Times New Roman" w:eastAsia="Times New Roman" w:hAnsi="Times New Roman" w:cs="Times New Roman"/>
+          <w:color w:val="000000"/>
+          <w:sz w:val="24"/>
+          <w:szCs w:val="24"/>
+        </w:rPr>
+        <w:t xml:space="preserve"> Online University is a university in the FPT Education system, providing Bachelor of Information Technology and certificates of career and soft skills. </w:t>
       </w:r>
     </w:p>
     <w:p>
@@ -7995,6 +8059,7 @@
           <w:szCs w:val="24"/>
         </w:rPr>
       </w:pPr>
+      <w:proofErr w:type="spellStart"/>
       <w:r>
         <w:rPr>
           <w:rFonts w:ascii="Times New Roman" w:eastAsia="Times New Roman" w:hAnsi="Times New Roman" w:cs="Times New Roman"/>
@@ -8002,7 +8067,17 @@
           <w:sz w:val="24"/>
           <w:szCs w:val="24"/>
         </w:rPr>
-        <w:t>FUNiX online university, which inherits the above principles, presents for the first time a new method of education, like every student, from day one:</w:t>
+        <w:t>FUNiX</w:t>
+      </w:r>
+      <w:proofErr w:type="spellEnd"/>
+      <w:r>
+        <w:rPr>
+          <w:rFonts w:ascii="Times New Roman" w:eastAsia="Times New Roman" w:hAnsi="Times New Roman" w:cs="Times New Roman"/>
+          <w:color w:val="000000"/>
+          <w:sz w:val="24"/>
+          <w:szCs w:val="24"/>
+        </w:rPr>
+        <w:t xml:space="preserve"> online university, which inherits the above principles, presents for the first time a new method of education, like every student, from day one:</w:t>
       </w:r>
     </w:p>
     <w:p>
@@ -8266,14 +8341,25 @@
                 <w:szCs w:val="24"/>
               </w:rPr>
             </w:pPr>
-            <w:r>
-              <w:rPr>
-                <w:rFonts w:ascii="Times New Roman" w:eastAsia="Times New Roman" w:hAnsi="Times New Roman" w:cs="Times New Roman"/>
-                <w:color w:val="000000"/>
-                <w:sz w:val="24"/>
-                <w:szCs w:val="24"/>
-              </w:rPr>
-              <w:t>FUNiX courses are all long-term courses.</w:t>
+            <w:proofErr w:type="spellStart"/>
+            <w:r>
+              <w:rPr>
+                <w:rFonts w:ascii="Times New Roman" w:eastAsia="Times New Roman" w:hAnsi="Times New Roman" w:cs="Times New Roman"/>
+                <w:color w:val="000000"/>
+                <w:sz w:val="24"/>
+                <w:szCs w:val="24"/>
+              </w:rPr>
+              <w:t>FUNiX</w:t>
+            </w:r>
+            <w:proofErr w:type="spellEnd"/>
+            <w:r>
+              <w:rPr>
+                <w:rFonts w:ascii="Times New Roman" w:eastAsia="Times New Roman" w:hAnsi="Times New Roman" w:cs="Times New Roman"/>
+                <w:color w:val="000000"/>
+                <w:sz w:val="24"/>
+                <w:szCs w:val="24"/>
+              </w:rPr>
+              <w:t xml:space="preserve"> courses are all long-term courses.</w:t>
             </w:r>
           </w:p>
           <w:p>
@@ -8316,14 +8402,25 @@
                 <w:szCs w:val="24"/>
               </w:rPr>
             </w:pPr>
-            <w:r>
-              <w:rPr>
-                <w:rFonts w:ascii="Times New Roman" w:eastAsia="Times New Roman" w:hAnsi="Times New Roman" w:cs="Times New Roman"/>
-                <w:color w:val="000000"/>
-                <w:sz w:val="24"/>
-                <w:szCs w:val="24"/>
-              </w:rPr>
-              <w:t>FUNiX only allows Mentee to select online Mentors. </w:t>
+            <w:proofErr w:type="spellStart"/>
+            <w:r>
+              <w:rPr>
+                <w:rFonts w:ascii="Times New Roman" w:eastAsia="Times New Roman" w:hAnsi="Times New Roman" w:cs="Times New Roman"/>
+                <w:color w:val="000000"/>
+                <w:sz w:val="24"/>
+                <w:szCs w:val="24"/>
+              </w:rPr>
+              <w:t>FUNiX</w:t>
+            </w:r>
+            <w:proofErr w:type="spellEnd"/>
+            <w:r>
+              <w:rPr>
+                <w:rFonts w:ascii="Times New Roman" w:eastAsia="Times New Roman" w:hAnsi="Times New Roman" w:cs="Times New Roman"/>
+                <w:color w:val="000000"/>
+                <w:sz w:val="24"/>
+                <w:szCs w:val="24"/>
+              </w:rPr>
+              <w:t xml:space="preserve"> only allows Mentee to select online Mentors. </w:t>
             </w:r>
           </w:p>
         </w:tc>
@@ -8503,7 +8600,29 @@
           <w:sz w:val="24"/>
           <w:szCs w:val="24"/>
         </w:rPr>
-        <w:t xml:space="preserve">Figure: Codementor website (Link: </w:t>
+        <w:t xml:space="preserve">Figure: </w:t>
+      </w:r>
+      <w:proofErr w:type="spellStart"/>
+      <w:r>
+        <w:rPr>
+          <w:rFonts w:ascii="Times New Roman" w:eastAsia="Times New Roman" w:hAnsi="Times New Roman" w:cs="Times New Roman"/>
+          <w:i/>
+          <w:color w:val="000000"/>
+          <w:sz w:val="24"/>
+          <w:szCs w:val="24"/>
+        </w:rPr>
+        <w:t>Codementor</w:t>
+      </w:r>
+      <w:proofErr w:type="spellEnd"/>
+      <w:r>
+        <w:rPr>
+          <w:rFonts w:ascii="Times New Roman" w:eastAsia="Times New Roman" w:hAnsi="Times New Roman" w:cs="Times New Roman"/>
+          <w:i/>
+          <w:color w:val="000000"/>
+          <w:sz w:val="24"/>
+          <w:szCs w:val="24"/>
+        </w:rPr>
+        <w:t xml:space="preserve"> website (Link: </w:t>
       </w:r>
       <w:hyperlink r:id="rId12">
         <w:r>
@@ -8558,7 +8677,87 @@
           <w:sz w:val="24"/>
           <w:szCs w:val="24"/>
         </w:rPr>
-        <w:t xml:space="preserve">      Codementor was founded in 2013 by serial entrepreneur Weiting Liu, a Y Combinator alumnus with his previous startup SocialPicks, which was acquired by FinancialContent in 2009.</w:t>
+        <w:t xml:space="preserve">      </w:t>
+      </w:r>
+      <w:proofErr w:type="spellStart"/>
+      <w:r>
+        <w:rPr>
+          <w:rFonts w:ascii="Times New Roman" w:eastAsia="Times New Roman" w:hAnsi="Times New Roman" w:cs="Times New Roman"/>
+          <w:color w:val="000000"/>
+          <w:sz w:val="24"/>
+          <w:szCs w:val="24"/>
+        </w:rPr>
+        <w:t>Codementor</w:t>
+      </w:r>
+      <w:proofErr w:type="spellEnd"/>
+      <w:r>
+        <w:rPr>
+          <w:rFonts w:ascii="Times New Roman" w:eastAsia="Times New Roman" w:hAnsi="Times New Roman" w:cs="Times New Roman"/>
+          <w:color w:val="000000"/>
+          <w:sz w:val="24"/>
+          <w:szCs w:val="24"/>
+        </w:rPr>
+        <w:t xml:space="preserve"> was founded in 2013 by serial entrepreneur </w:t>
+      </w:r>
+      <w:proofErr w:type="spellStart"/>
+      <w:r>
+        <w:rPr>
+          <w:rFonts w:ascii="Times New Roman" w:eastAsia="Times New Roman" w:hAnsi="Times New Roman" w:cs="Times New Roman"/>
+          <w:color w:val="000000"/>
+          <w:sz w:val="24"/>
+          <w:szCs w:val="24"/>
+        </w:rPr>
+        <w:t>Weiting</w:t>
+      </w:r>
+      <w:proofErr w:type="spellEnd"/>
+      <w:r>
+        <w:rPr>
+          <w:rFonts w:ascii="Times New Roman" w:eastAsia="Times New Roman" w:hAnsi="Times New Roman" w:cs="Times New Roman"/>
+          <w:color w:val="000000"/>
+          <w:sz w:val="24"/>
+          <w:szCs w:val="24"/>
+        </w:rPr>
+        <w:t xml:space="preserve"> Liu, a Y Combinator alumnus with his previous startup </w:t>
+      </w:r>
+      <w:proofErr w:type="spellStart"/>
+      <w:r>
+        <w:rPr>
+          <w:rFonts w:ascii="Times New Roman" w:eastAsia="Times New Roman" w:hAnsi="Times New Roman" w:cs="Times New Roman"/>
+          <w:color w:val="000000"/>
+          <w:sz w:val="24"/>
+          <w:szCs w:val="24"/>
+        </w:rPr>
+        <w:t>SocialPicks</w:t>
+      </w:r>
+      <w:proofErr w:type="spellEnd"/>
+      <w:r>
+        <w:rPr>
+          <w:rFonts w:ascii="Times New Roman" w:eastAsia="Times New Roman" w:hAnsi="Times New Roman" w:cs="Times New Roman"/>
+          <w:color w:val="000000"/>
+          <w:sz w:val="24"/>
+          <w:szCs w:val="24"/>
+        </w:rPr>
+        <w:t xml:space="preserve">, which was acquired by </w:t>
+      </w:r>
+      <w:proofErr w:type="spellStart"/>
+      <w:r>
+        <w:rPr>
+          <w:rFonts w:ascii="Times New Roman" w:eastAsia="Times New Roman" w:hAnsi="Times New Roman" w:cs="Times New Roman"/>
+          <w:color w:val="000000"/>
+          <w:sz w:val="24"/>
+          <w:szCs w:val="24"/>
+        </w:rPr>
+        <w:t>FinancialContent</w:t>
+      </w:r>
+      <w:proofErr w:type="spellEnd"/>
+      <w:r>
+        <w:rPr>
+          <w:rFonts w:ascii="Times New Roman" w:eastAsia="Times New Roman" w:hAnsi="Times New Roman" w:cs="Times New Roman"/>
+          <w:color w:val="000000"/>
+          <w:sz w:val="24"/>
+          <w:szCs w:val="24"/>
+        </w:rPr>
+        <w:t xml:space="preserve"> in 2009.</w:t>
       </w:r>
     </w:p>
     <w:p>
@@ -8588,6 +8787,7 @@
         </w:rPr>
         <w:t xml:space="preserve">      </w:t>
       </w:r>
+      <w:proofErr w:type="spellStart"/>
       <w:r>
         <w:rPr>
           <w:rFonts w:ascii="Times New Roman" w:eastAsia="Times New Roman" w:hAnsi="Times New Roman" w:cs="Times New Roman"/>
@@ -8595,7 +8795,17 @@
           <w:sz w:val="24"/>
           <w:szCs w:val="24"/>
         </w:rPr>
-        <w:t>Codementor's website acts as an open marketplace platform for experienced web developers to offer live help, long-term mentorship, and team training course on the programming languages or web technology they specialize in, with rates set by the mentor themselves. Mentors include O’Reilly’s authors, active Stack Overflow experts, and developers at tech firms such as Google or Amazon.</w:t>
+        <w:t>Codementor's</w:t>
+      </w:r>
+      <w:proofErr w:type="spellEnd"/>
+      <w:r>
+        <w:rPr>
+          <w:rFonts w:ascii="Times New Roman" w:eastAsia="Times New Roman" w:hAnsi="Times New Roman" w:cs="Times New Roman"/>
+          <w:color w:val="000000"/>
+          <w:sz w:val="24"/>
+          <w:szCs w:val="24"/>
+        </w:rPr>
+        <w:t xml:space="preserve"> website acts as an open marketplace platform for experienced web developers to offer live help, long-term mentorship, and team training course on the programming languages or web technology they specialize in, with rates set by the mentor themselves. Mentors include O’Reilly’s authors, active Stack Overflow experts, and developers at tech firms such as Google or Amazon.</w:t>
       </w:r>
     </w:p>
     <w:p>
@@ -9914,7 +10124,25 @@
           <w:sz w:val="24"/>
           <w:szCs w:val="24"/>
         </w:rPr>
-        <w:t>For version control of our source code, we use GitKraken. It tracks the changes team members make to files, so we have a record of what has been done, and we can revert to specific versions should we ever need to.</w:t>
+        <w:t xml:space="preserve">For version control of our source code, we use </w:t>
+      </w:r>
+      <w:proofErr w:type="spellStart"/>
+      <w:r>
+        <w:rPr>
+          <w:rFonts w:ascii="Times New Roman" w:eastAsia="Times New Roman" w:hAnsi="Times New Roman" w:cs="Times New Roman"/>
+          <w:sz w:val="24"/>
+          <w:szCs w:val="24"/>
+        </w:rPr>
+        <w:t>GitKraken</w:t>
+      </w:r>
+      <w:proofErr w:type="spellEnd"/>
+      <w:r>
+        <w:rPr>
+          <w:rFonts w:ascii="Times New Roman" w:eastAsia="Times New Roman" w:hAnsi="Times New Roman" w:cs="Times New Roman"/>
+          <w:sz w:val="24"/>
+          <w:szCs w:val="24"/>
+        </w:rPr>
+        <w:t>. It tracks the changes team members make to files, so we have a record of what has been done, and we can revert to specific versions should we ever need to.</w:t>
       </w:r>
     </w:p>
     <w:p>
@@ -11481,8 +11709,19 @@
                 <w:sz w:val="24"/>
                 <w:szCs w:val="24"/>
               </w:rPr>
-              <w:t>Deadline of request when creating or updating must be in the futur</w:t>
-            </w:r>
+              <w:t xml:space="preserve">Deadline of request when creating or updating must be in the </w:t>
+            </w:r>
+            <w:proofErr w:type="spellStart"/>
+            <w:r>
+              <w:rPr>
+                <w:rFonts w:ascii="Times New Roman" w:eastAsia="Times New Roman" w:hAnsi="Times New Roman" w:cs="Times New Roman"/>
+                <w:color w:val="000000"/>
+                <w:sz w:val="24"/>
+                <w:szCs w:val="24"/>
+              </w:rPr>
+              <w:t>futur</w:t>
+            </w:r>
+            <w:proofErr w:type="spellEnd"/>
           </w:p>
         </w:tc>
       </w:tr>
@@ -13826,6 +14065,782 @@
         <w:t>Figure 3.6: Use Case Diagram – Staff</w:t>
       </w:r>
     </w:p>
+    <w:p>
+      <w:pPr>
+        <w:pStyle w:val="Heading4"/>
+        <w:rPr>
+          <w:rFonts w:ascii="Times New Roman" w:hAnsi="Times New Roman" w:cs="Times New Roman"/>
+          <w:b/>
+          <w:bCs/>
+          <w:i w:val="0"/>
+          <w:iCs w:val="0"/>
+          <w:color w:val="000000" w:themeColor="text1"/>
+          <w:sz w:val="24"/>
+          <w:szCs w:val="24"/>
+        </w:rPr>
+      </w:pPr>
+      <w:r>
+        <w:rPr>
+          <w:rFonts w:ascii="Times New Roman" w:hAnsi="Times New Roman" w:cs="Times New Roman"/>
+          <w:b/>
+          <w:bCs/>
+          <w:i w:val="0"/>
+          <w:iCs w:val="0"/>
+          <w:color w:val="000000" w:themeColor="text1"/>
+          <w:sz w:val="24"/>
+          <w:szCs w:val="24"/>
+        </w:rPr>
+        <w:t>2.2.1 System Actors</w:t>
+      </w:r>
+    </w:p>
+    <w:tbl>
+      <w:tblPr>
+        <w:tblW w:w="8545" w:type="dxa"/>
+        <w:tblInd w:w="1080" w:type="dxa"/>
+        <w:tblLayout w:type="fixed"/>
+        <w:tblLook w:val="0400" w:firstRow="0" w:lastRow="0" w:firstColumn="0" w:lastColumn="0" w:noHBand="0" w:noVBand="1"/>
+      </w:tblPr>
+      <w:tblGrid>
+        <w:gridCol w:w="445"/>
+        <w:gridCol w:w="2160"/>
+        <w:gridCol w:w="5940"/>
+      </w:tblGrid>
+      <w:tr>
+        <w:trPr>
+          <w:trHeight w:val="431"/>
+        </w:trPr>
+        <w:tc>
+          <w:tcPr>
+            <w:tcW w:w="445" w:type="dxa"/>
+            <w:tcBorders>
+              <w:top w:val="single" w:sz="4" w:space="0" w:color="000000"/>
+              <w:left w:val="single" w:sz="4" w:space="0" w:color="000000"/>
+              <w:bottom w:val="single" w:sz="4" w:space="0" w:color="000000"/>
+              <w:right w:val="single" w:sz="4" w:space="0" w:color="000000"/>
+            </w:tcBorders>
+            <w:shd w:val="clear" w:color="auto" w:fill="FBE5D5"/>
+            <w:vAlign w:val="center"/>
+          </w:tcPr>
+          <w:p>
+            <w:pPr>
+              <w:pBdr>
+                <w:top w:val="nil"/>
+                <w:left w:val="nil"/>
+                <w:bottom w:val="nil"/>
+                <w:right w:val="nil"/>
+                <w:between w:val="nil"/>
+              </w:pBdr>
+              <w:jc w:val="center"/>
+              <w:rPr>
+                <w:rFonts w:ascii="Times New Roman" w:eastAsia="Times New Roman" w:hAnsi="Times New Roman" w:cs="Times New Roman"/>
+                <w:b/>
+                <w:color w:val="000000"/>
+                <w:sz w:val="24"/>
+                <w:szCs w:val="24"/>
+              </w:rPr>
+            </w:pPr>
+            <w:bookmarkStart w:id="23" w:name="_heading=h.4k668n3" w:colFirst="0" w:colLast="0"/>
+            <w:bookmarkEnd w:id="23"/>
+            <w:r>
+              <w:rPr>
+                <w:rFonts w:ascii="Times New Roman" w:eastAsia="Times New Roman" w:hAnsi="Times New Roman" w:cs="Times New Roman"/>
+                <w:b/>
+                <w:color w:val="000000"/>
+                <w:sz w:val="24"/>
+                <w:szCs w:val="24"/>
+              </w:rPr>
+              <w:t>#</w:t>
+            </w:r>
+          </w:p>
+        </w:tc>
+        <w:tc>
+          <w:tcPr>
+            <w:tcW w:w="2160" w:type="dxa"/>
+            <w:tcBorders>
+              <w:top w:val="single" w:sz="4" w:space="0" w:color="000000"/>
+              <w:left w:val="single" w:sz="4" w:space="0" w:color="000000"/>
+              <w:bottom w:val="single" w:sz="4" w:space="0" w:color="000000"/>
+              <w:right w:val="single" w:sz="4" w:space="0" w:color="000000"/>
+            </w:tcBorders>
+            <w:shd w:val="clear" w:color="auto" w:fill="FBE5D5"/>
+            <w:vAlign w:val="center"/>
+          </w:tcPr>
+          <w:p>
+            <w:pPr>
+              <w:pBdr>
+                <w:top w:val="nil"/>
+                <w:left w:val="nil"/>
+                <w:bottom w:val="nil"/>
+                <w:right w:val="nil"/>
+                <w:between w:val="nil"/>
+              </w:pBdr>
+              <w:jc w:val="center"/>
+              <w:rPr>
+                <w:rFonts w:ascii="Times New Roman" w:eastAsia="Times New Roman" w:hAnsi="Times New Roman" w:cs="Times New Roman"/>
+                <w:b/>
+                <w:color w:val="000000"/>
+                <w:sz w:val="24"/>
+                <w:szCs w:val="24"/>
+              </w:rPr>
+            </w:pPr>
+            <w:r>
+              <w:rPr>
+                <w:rFonts w:ascii="Times New Roman" w:eastAsia="Times New Roman" w:hAnsi="Times New Roman" w:cs="Times New Roman"/>
+                <w:b/>
+                <w:color w:val="000000"/>
+                <w:sz w:val="24"/>
+                <w:szCs w:val="24"/>
+              </w:rPr>
+              <w:t>Actors</w:t>
+            </w:r>
+          </w:p>
+        </w:tc>
+        <w:tc>
+          <w:tcPr>
+            <w:tcW w:w="5940" w:type="dxa"/>
+            <w:tcBorders>
+              <w:top w:val="single" w:sz="4" w:space="0" w:color="000000"/>
+              <w:left w:val="single" w:sz="4" w:space="0" w:color="000000"/>
+              <w:bottom w:val="single" w:sz="4" w:space="0" w:color="000000"/>
+              <w:right w:val="single" w:sz="4" w:space="0" w:color="000000"/>
+            </w:tcBorders>
+            <w:shd w:val="clear" w:color="auto" w:fill="FBE5D5"/>
+            <w:vAlign w:val="center"/>
+          </w:tcPr>
+          <w:p>
+            <w:pPr>
+              <w:pBdr>
+                <w:top w:val="nil"/>
+                <w:left w:val="nil"/>
+                <w:bottom w:val="nil"/>
+                <w:right w:val="nil"/>
+                <w:between w:val="nil"/>
+              </w:pBdr>
+              <w:jc w:val="center"/>
+              <w:rPr>
+                <w:rFonts w:ascii="Times New Roman" w:eastAsia="Times New Roman" w:hAnsi="Times New Roman" w:cs="Times New Roman"/>
+                <w:b/>
+                <w:color w:val="000000"/>
+                <w:sz w:val="24"/>
+                <w:szCs w:val="24"/>
+              </w:rPr>
+            </w:pPr>
+            <w:r>
+              <w:rPr>
+                <w:rFonts w:ascii="Times New Roman" w:eastAsia="Times New Roman" w:hAnsi="Times New Roman" w:cs="Times New Roman"/>
+                <w:b/>
+                <w:color w:val="000000"/>
+                <w:sz w:val="24"/>
+                <w:szCs w:val="24"/>
+              </w:rPr>
+              <w:t>Description</w:t>
+            </w:r>
+          </w:p>
+        </w:tc>
+      </w:tr>
+      <w:tr>
+        <w:trPr>
+          <w:trHeight w:val="431"/>
+        </w:trPr>
+        <w:tc>
+          <w:tcPr>
+            <w:tcW w:w="445" w:type="dxa"/>
+            <w:tcBorders>
+              <w:top w:val="single" w:sz="4" w:space="0" w:color="000000"/>
+              <w:left w:val="single" w:sz="4" w:space="0" w:color="000000"/>
+              <w:bottom w:val="single" w:sz="4" w:space="0" w:color="000000"/>
+              <w:right w:val="single" w:sz="4" w:space="0" w:color="000000"/>
+            </w:tcBorders>
+            <w:vAlign w:val="center"/>
+          </w:tcPr>
+          <w:p>
+            <w:pPr>
+              <w:pBdr>
+                <w:top w:val="nil"/>
+                <w:left w:val="nil"/>
+                <w:bottom w:val="nil"/>
+                <w:right w:val="nil"/>
+                <w:between w:val="nil"/>
+              </w:pBdr>
+              <w:jc w:val="center"/>
+              <w:rPr>
+                <w:rFonts w:ascii="Times New Roman" w:eastAsia="Times New Roman" w:hAnsi="Times New Roman" w:cs="Times New Roman"/>
+                <w:color w:val="000000"/>
+                <w:sz w:val="24"/>
+                <w:szCs w:val="24"/>
+              </w:rPr>
+            </w:pPr>
+            <w:r>
+              <w:rPr>
+                <w:rFonts w:ascii="Times New Roman" w:eastAsia="Times New Roman" w:hAnsi="Times New Roman" w:cs="Times New Roman"/>
+                <w:color w:val="000000"/>
+                <w:sz w:val="24"/>
+                <w:szCs w:val="24"/>
+              </w:rPr>
+              <w:t>1</w:t>
+            </w:r>
+          </w:p>
+        </w:tc>
+        <w:tc>
+          <w:tcPr>
+            <w:tcW w:w="2160" w:type="dxa"/>
+            <w:tcBorders>
+              <w:top w:val="single" w:sz="4" w:space="0" w:color="000000"/>
+              <w:left w:val="single" w:sz="4" w:space="0" w:color="000000"/>
+              <w:bottom w:val="single" w:sz="4" w:space="0" w:color="000000"/>
+              <w:right w:val="single" w:sz="4" w:space="0" w:color="000000"/>
+            </w:tcBorders>
+            <w:vAlign w:val="center"/>
+          </w:tcPr>
+          <w:p>
+            <w:pPr>
+              <w:pBdr>
+                <w:top w:val="nil"/>
+                <w:left w:val="nil"/>
+                <w:bottom w:val="nil"/>
+                <w:right w:val="nil"/>
+                <w:between w:val="nil"/>
+              </w:pBdr>
+              <w:rPr>
+                <w:rFonts w:ascii="Times New Roman" w:eastAsia="Times New Roman" w:hAnsi="Times New Roman" w:cs="Times New Roman"/>
+                <w:color w:val="000000"/>
+                <w:sz w:val="24"/>
+                <w:szCs w:val="24"/>
+              </w:rPr>
+            </w:pPr>
+            <w:r>
+              <w:rPr>
+                <w:rFonts w:ascii="Times New Roman" w:eastAsia="Times New Roman" w:hAnsi="Times New Roman" w:cs="Times New Roman"/>
+                <w:color w:val="000000"/>
+                <w:sz w:val="24"/>
+                <w:szCs w:val="24"/>
+              </w:rPr>
+              <w:t>Admin</w:t>
+            </w:r>
+          </w:p>
+        </w:tc>
+        <w:tc>
+          <w:tcPr>
+            <w:tcW w:w="5940" w:type="dxa"/>
+            <w:tcBorders>
+              <w:top w:val="single" w:sz="4" w:space="0" w:color="000000"/>
+              <w:left w:val="single" w:sz="4" w:space="0" w:color="000000"/>
+              <w:bottom w:val="single" w:sz="4" w:space="0" w:color="000000"/>
+              <w:right w:val="single" w:sz="4" w:space="0" w:color="000000"/>
+            </w:tcBorders>
+            <w:vAlign w:val="center"/>
+          </w:tcPr>
+          <w:p>
+            <w:pPr>
+              <w:pBdr>
+                <w:top w:val="nil"/>
+                <w:left w:val="nil"/>
+                <w:bottom w:val="nil"/>
+                <w:right w:val="nil"/>
+                <w:between w:val="nil"/>
+              </w:pBdr>
+              <w:rPr>
+                <w:rFonts w:ascii="Times New Roman" w:eastAsia="Times New Roman" w:hAnsi="Times New Roman" w:cs="Times New Roman"/>
+                <w:color w:val="000000"/>
+                <w:sz w:val="24"/>
+                <w:szCs w:val="24"/>
+              </w:rPr>
+            </w:pPr>
+            <w:r>
+              <w:rPr>
+                <w:rFonts w:ascii="Times New Roman" w:eastAsia="Times New Roman" w:hAnsi="Times New Roman" w:cs="Times New Roman"/>
+                <w:color w:val="000000"/>
+                <w:sz w:val="24"/>
+                <w:szCs w:val="24"/>
+              </w:rPr>
+              <w:t>People who manage the LCM System</w:t>
+            </w:r>
+          </w:p>
+        </w:tc>
+      </w:tr>
+      <w:tr>
+        <w:trPr>
+          <w:trHeight w:val="431"/>
+        </w:trPr>
+        <w:tc>
+          <w:tcPr>
+            <w:tcW w:w="445" w:type="dxa"/>
+            <w:tcBorders>
+              <w:top w:val="single" w:sz="4" w:space="0" w:color="000000"/>
+              <w:left w:val="single" w:sz="4" w:space="0" w:color="000000"/>
+              <w:bottom w:val="single" w:sz="4" w:space="0" w:color="000000"/>
+              <w:right w:val="single" w:sz="4" w:space="0" w:color="000000"/>
+            </w:tcBorders>
+            <w:vAlign w:val="center"/>
+          </w:tcPr>
+          <w:p>
+            <w:pPr>
+              <w:pBdr>
+                <w:top w:val="nil"/>
+                <w:left w:val="nil"/>
+                <w:bottom w:val="nil"/>
+                <w:right w:val="nil"/>
+                <w:between w:val="nil"/>
+              </w:pBdr>
+              <w:jc w:val="center"/>
+              <w:rPr>
+                <w:rFonts w:ascii="Times New Roman" w:eastAsia="Times New Roman" w:hAnsi="Times New Roman" w:cs="Times New Roman"/>
+                <w:color w:val="000000"/>
+                <w:sz w:val="24"/>
+                <w:szCs w:val="24"/>
+              </w:rPr>
+            </w:pPr>
+            <w:r>
+              <w:rPr>
+                <w:rFonts w:ascii="Times New Roman" w:eastAsia="Times New Roman" w:hAnsi="Times New Roman" w:cs="Times New Roman"/>
+                <w:color w:val="000000"/>
+                <w:sz w:val="24"/>
+                <w:szCs w:val="24"/>
+              </w:rPr>
+              <w:t>2</w:t>
+            </w:r>
+          </w:p>
+        </w:tc>
+        <w:tc>
+          <w:tcPr>
+            <w:tcW w:w="2160" w:type="dxa"/>
+            <w:tcBorders>
+              <w:top w:val="single" w:sz="4" w:space="0" w:color="000000"/>
+              <w:left w:val="single" w:sz="4" w:space="0" w:color="000000"/>
+              <w:bottom w:val="single" w:sz="4" w:space="0" w:color="000000"/>
+              <w:right w:val="single" w:sz="4" w:space="0" w:color="000000"/>
+            </w:tcBorders>
+            <w:vAlign w:val="center"/>
+          </w:tcPr>
+          <w:p>
+            <w:pPr>
+              <w:pBdr>
+                <w:top w:val="nil"/>
+                <w:left w:val="nil"/>
+                <w:bottom w:val="nil"/>
+                <w:right w:val="nil"/>
+                <w:between w:val="nil"/>
+              </w:pBdr>
+              <w:rPr>
+                <w:rFonts w:ascii="Times New Roman" w:eastAsia="Times New Roman" w:hAnsi="Times New Roman" w:cs="Times New Roman"/>
+                <w:color w:val="000000"/>
+                <w:sz w:val="24"/>
+                <w:szCs w:val="24"/>
+              </w:rPr>
+            </w:pPr>
+            <w:r>
+              <w:rPr>
+                <w:rFonts w:ascii="Times New Roman" w:eastAsia="Times New Roman" w:hAnsi="Times New Roman" w:cs="Times New Roman"/>
+                <w:color w:val="000000"/>
+                <w:sz w:val="24"/>
+                <w:szCs w:val="24"/>
+              </w:rPr>
+              <w:t>Guest</w:t>
+            </w:r>
+          </w:p>
+        </w:tc>
+        <w:tc>
+          <w:tcPr>
+            <w:tcW w:w="5940" w:type="dxa"/>
+            <w:tcBorders>
+              <w:top w:val="single" w:sz="4" w:space="0" w:color="000000"/>
+              <w:left w:val="single" w:sz="4" w:space="0" w:color="000000"/>
+              <w:bottom w:val="single" w:sz="4" w:space="0" w:color="000000"/>
+              <w:right w:val="single" w:sz="4" w:space="0" w:color="000000"/>
+            </w:tcBorders>
+            <w:vAlign w:val="center"/>
+          </w:tcPr>
+          <w:p>
+            <w:pPr>
+              <w:pBdr>
+                <w:top w:val="nil"/>
+                <w:left w:val="nil"/>
+                <w:bottom w:val="nil"/>
+                <w:right w:val="nil"/>
+                <w:between w:val="nil"/>
+              </w:pBdr>
+              <w:rPr>
+                <w:rFonts w:ascii="Times New Roman" w:eastAsia="Times New Roman" w:hAnsi="Times New Roman" w:cs="Times New Roman"/>
+                <w:color w:val="000000"/>
+                <w:sz w:val="24"/>
+                <w:szCs w:val="24"/>
+              </w:rPr>
+            </w:pPr>
+            <w:r>
+              <w:rPr>
+                <w:rFonts w:ascii="Times New Roman" w:eastAsia="Times New Roman" w:hAnsi="Times New Roman" w:cs="Times New Roman"/>
+                <w:color w:val="000000"/>
+                <w:sz w:val="24"/>
+                <w:szCs w:val="24"/>
+              </w:rPr>
+              <w:t>The user that has not yet registered an account</w:t>
+            </w:r>
+          </w:p>
+        </w:tc>
+      </w:tr>
+      <w:tr>
+        <w:trPr>
+          <w:trHeight w:val="431"/>
+        </w:trPr>
+        <w:tc>
+          <w:tcPr>
+            <w:tcW w:w="445" w:type="dxa"/>
+            <w:tcBorders>
+              <w:top w:val="single" w:sz="4" w:space="0" w:color="000000"/>
+              <w:left w:val="single" w:sz="4" w:space="0" w:color="000000"/>
+              <w:bottom w:val="single" w:sz="4" w:space="0" w:color="000000"/>
+              <w:right w:val="single" w:sz="4" w:space="0" w:color="000000"/>
+            </w:tcBorders>
+            <w:vAlign w:val="center"/>
+          </w:tcPr>
+          <w:p>
+            <w:pPr>
+              <w:pBdr>
+                <w:top w:val="nil"/>
+                <w:left w:val="nil"/>
+                <w:bottom w:val="nil"/>
+                <w:right w:val="nil"/>
+                <w:between w:val="nil"/>
+              </w:pBdr>
+              <w:jc w:val="center"/>
+              <w:rPr>
+                <w:rFonts w:ascii="Times New Roman" w:eastAsia="Times New Roman" w:hAnsi="Times New Roman" w:cs="Times New Roman"/>
+                <w:color w:val="000000"/>
+                <w:sz w:val="24"/>
+                <w:szCs w:val="24"/>
+              </w:rPr>
+            </w:pPr>
+            <w:r>
+              <w:rPr>
+                <w:rFonts w:ascii="Times New Roman" w:eastAsia="Times New Roman" w:hAnsi="Times New Roman" w:cs="Times New Roman"/>
+                <w:color w:val="000000"/>
+                <w:sz w:val="24"/>
+                <w:szCs w:val="24"/>
+              </w:rPr>
+              <w:t>3</w:t>
+            </w:r>
+          </w:p>
+        </w:tc>
+        <w:tc>
+          <w:tcPr>
+            <w:tcW w:w="2160" w:type="dxa"/>
+            <w:tcBorders>
+              <w:top w:val="single" w:sz="4" w:space="0" w:color="000000"/>
+              <w:left w:val="single" w:sz="4" w:space="0" w:color="000000"/>
+              <w:bottom w:val="single" w:sz="4" w:space="0" w:color="000000"/>
+              <w:right w:val="single" w:sz="4" w:space="0" w:color="000000"/>
+            </w:tcBorders>
+            <w:vAlign w:val="center"/>
+          </w:tcPr>
+          <w:p>
+            <w:pPr>
+              <w:pBdr>
+                <w:top w:val="nil"/>
+                <w:left w:val="nil"/>
+                <w:bottom w:val="nil"/>
+                <w:right w:val="nil"/>
+                <w:between w:val="nil"/>
+              </w:pBdr>
+              <w:rPr>
+                <w:rFonts w:ascii="Times New Roman" w:eastAsia="Times New Roman" w:hAnsi="Times New Roman" w:cs="Times New Roman"/>
+                <w:color w:val="000000"/>
+                <w:sz w:val="24"/>
+                <w:szCs w:val="24"/>
+              </w:rPr>
+            </w:pPr>
+            <w:r>
+              <w:rPr>
+                <w:rFonts w:ascii="Times New Roman" w:eastAsia="Times New Roman" w:hAnsi="Times New Roman" w:cs="Times New Roman"/>
+                <w:color w:val="000000"/>
+                <w:sz w:val="24"/>
+                <w:szCs w:val="24"/>
+              </w:rPr>
+              <w:t>Mentee</w:t>
+            </w:r>
+          </w:p>
+        </w:tc>
+        <w:tc>
+          <w:tcPr>
+            <w:tcW w:w="5940" w:type="dxa"/>
+            <w:tcBorders>
+              <w:top w:val="single" w:sz="4" w:space="0" w:color="000000"/>
+              <w:left w:val="single" w:sz="4" w:space="0" w:color="000000"/>
+              <w:bottom w:val="single" w:sz="4" w:space="0" w:color="000000"/>
+              <w:right w:val="single" w:sz="4" w:space="0" w:color="000000"/>
+            </w:tcBorders>
+            <w:vAlign w:val="center"/>
+          </w:tcPr>
+          <w:p>
+            <w:pPr>
+              <w:pBdr>
+                <w:top w:val="nil"/>
+                <w:left w:val="nil"/>
+                <w:bottom w:val="nil"/>
+                <w:right w:val="nil"/>
+                <w:between w:val="nil"/>
+              </w:pBdr>
+              <w:rPr>
+                <w:rFonts w:ascii="Times New Roman" w:eastAsia="Times New Roman" w:hAnsi="Times New Roman" w:cs="Times New Roman"/>
+                <w:color w:val="000000"/>
+                <w:sz w:val="24"/>
+                <w:szCs w:val="24"/>
+              </w:rPr>
+            </w:pPr>
+            <w:r>
+              <w:rPr>
+                <w:rFonts w:ascii="Times New Roman" w:eastAsia="Times New Roman" w:hAnsi="Times New Roman" w:cs="Times New Roman"/>
+                <w:color w:val="000000"/>
+                <w:sz w:val="24"/>
+                <w:szCs w:val="24"/>
+              </w:rPr>
+              <w:t>The registered user wishes to hire mentors</w:t>
+            </w:r>
+          </w:p>
+        </w:tc>
+      </w:tr>
+      <w:tr>
+        <w:trPr>
+          <w:trHeight w:val="431"/>
+        </w:trPr>
+        <w:tc>
+          <w:tcPr>
+            <w:tcW w:w="445" w:type="dxa"/>
+            <w:tcBorders>
+              <w:top w:val="single" w:sz="4" w:space="0" w:color="000000"/>
+              <w:left w:val="single" w:sz="4" w:space="0" w:color="000000"/>
+              <w:bottom w:val="single" w:sz="4" w:space="0" w:color="000000"/>
+              <w:right w:val="single" w:sz="4" w:space="0" w:color="000000"/>
+            </w:tcBorders>
+            <w:vAlign w:val="center"/>
+          </w:tcPr>
+          <w:p>
+            <w:pPr>
+              <w:pBdr>
+                <w:top w:val="nil"/>
+                <w:left w:val="nil"/>
+                <w:bottom w:val="nil"/>
+                <w:right w:val="nil"/>
+                <w:between w:val="nil"/>
+              </w:pBdr>
+              <w:jc w:val="center"/>
+              <w:rPr>
+                <w:rFonts w:ascii="Times New Roman" w:eastAsia="Times New Roman" w:hAnsi="Times New Roman" w:cs="Times New Roman"/>
+                <w:color w:val="000000"/>
+                <w:sz w:val="24"/>
+                <w:szCs w:val="24"/>
+              </w:rPr>
+            </w:pPr>
+            <w:r>
+              <w:rPr>
+                <w:rFonts w:ascii="Times New Roman" w:eastAsia="Times New Roman" w:hAnsi="Times New Roman" w:cs="Times New Roman"/>
+                <w:color w:val="000000"/>
+                <w:sz w:val="24"/>
+                <w:szCs w:val="24"/>
+              </w:rPr>
+              <w:t>4</w:t>
+            </w:r>
+          </w:p>
+        </w:tc>
+        <w:tc>
+          <w:tcPr>
+            <w:tcW w:w="2160" w:type="dxa"/>
+            <w:tcBorders>
+              <w:top w:val="single" w:sz="4" w:space="0" w:color="000000"/>
+              <w:left w:val="single" w:sz="4" w:space="0" w:color="000000"/>
+              <w:bottom w:val="single" w:sz="4" w:space="0" w:color="000000"/>
+              <w:right w:val="single" w:sz="4" w:space="0" w:color="000000"/>
+            </w:tcBorders>
+            <w:vAlign w:val="center"/>
+          </w:tcPr>
+          <w:p>
+            <w:pPr>
+              <w:pBdr>
+                <w:top w:val="nil"/>
+                <w:left w:val="nil"/>
+                <w:bottom w:val="nil"/>
+                <w:right w:val="nil"/>
+                <w:between w:val="nil"/>
+              </w:pBdr>
+              <w:rPr>
+                <w:rFonts w:ascii="Times New Roman" w:eastAsia="Times New Roman" w:hAnsi="Times New Roman" w:cs="Times New Roman"/>
+                <w:color w:val="000000"/>
+                <w:sz w:val="24"/>
+                <w:szCs w:val="24"/>
+              </w:rPr>
+            </w:pPr>
+            <w:r>
+              <w:rPr>
+                <w:rFonts w:ascii="Times New Roman" w:eastAsia="Times New Roman" w:hAnsi="Times New Roman" w:cs="Times New Roman"/>
+                <w:color w:val="000000"/>
+                <w:sz w:val="24"/>
+                <w:szCs w:val="24"/>
+              </w:rPr>
+              <w:t>Mentor</w:t>
+            </w:r>
+          </w:p>
+        </w:tc>
+        <w:tc>
+          <w:tcPr>
+            <w:tcW w:w="5940" w:type="dxa"/>
+            <w:tcBorders>
+              <w:top w:val="single" w:sz="4" w:space="0" w:color="000000"/>
+              <w:left w:val="single" w:sz="4" w:space="0" w:color="000000"/>
+              <w:bottom w:val="single" w:sz="4" w:space="0" w:color="000000"/>
+              <w:right w:val="single" w:sz="4" w:space="0" w:color="000000"/>
+            </w:tcBorders>
+            <w:vAlign w:val="center"/>
+          </w:tcPr>
+          <w:p>
+            <w:pPr>
+              <w:pBdr>
+                <w:top w:val="nil"/>
+                <w:left w:val="nil"/>
+                <w:bottom w:val="nil"/>
+                <w:right w:val="nil"/>
+                <w:between w:val="nil"/>
+              </w:pBdr>
+              <w:rPr>
+                <w:rFonts w:ascii="Times New Roman" w:eastAsia="Times New Roman" w:hAnsi="Times New Roman" w:cs="Times New Roman"/>
+                <w:color w:val="000000"/>
+                <w:sz w:val="24"/>
+                <w:szCs w:val="24"/>
+              </w:rPr>
+            </w:pPr>
+            <w:r>
+              <w:rPr>
+                <w:rFonts w:ascii="Times New Roman" w:eastAsia="Times New Roman" w:hAnsi="Times New Roman" w:cs="Times New Roman"/>
+                <w:color w:val="000000"/>
+                <w:sz w:val="24"/>
+                <w:szCs w:val="24"/>
+              </w:rPr>
+              <w:t>Mentors of LCM System</w:t>
+            </w:r>
+          </w:p>
+        </w:tc>
+      </w:tr>
+      <w:tr>
+        <w:trPr>
+          <w:trHeight w:val="431"/>
+        </w:trPr>
+        <w:tc>
+          <w:tcPr>
+            <w:tcW w:w="445" w:type="dxa"/>
+            <w:tcBorders>
+              <w:top w:val="single" w:sz="4" w:space="0" w:color="000000"/>
+              <w:left w:val="single" w:sz="4" w:space="0" w:color="000000"/>
+              <w:bottom w:val="single" w:sz="4" w:space="0" w:color="000000"/>
+              <w:right w:val="single" w:sz="4" w:space="0" w:color="000000"/>
+            </w:tcBorders>
+            <w:vAlign w:val="center"/>
+          </w:tcPr>
+          <w:p>
+            <w:pPr>
+              <w:pBdr>
+                <w:top w:val="nil"/>
+                <w:left w:val="nil"/>
+                <w:bottom w:val="nil"/>
+                <w:right w:val="nil"/>
+                <w:between w:val="nil"/>
+              </w:pBdr>
+              <w:jc w:val="center"/>
+              <w:rPr>
+                <w:rFonts w:ascii="Times New Roman" w:eastAsia="Times New Roman" w:hAnsi="Times New Roman" w:cs="Times New Roman"/>
+                <w:color w:val="000000"/>
+                <w:sz w:val="24"/>
+                <w:szCs w:val="24"/>
+              </w:rPr>
+            </w:pPr>
+            <w:r>
+              <w:rPr>
+                <w:rFonts w:ascii="Times New Roman" w:eastAsia="Times New Roman" w:hAnsi="Times New Roman" w:cs="Times New Roman"/>
+                <w:color w:val="000000"/>
+                <w:sz w:val="24"/>
+                <w:szCs w:val="24"/>
+              </w:rPr>
+              <w:t>5</w:t>
+            </w:r>
+          </w:p>
+        </w:tc>
+        <w:tc>
+          <w:tcPr>
+            <w:tcW w:w="2160" w:type="dxa"/>
+            <w:tcBorders>
+              <w:top w:val="single" w:sz="4" w:space="0" w:color="000000"/>
+              <w:left w:val="single" w:sz="4" w:space="0" w:color="000000"/>
+              <w:bottom w:val="single" w:sz="4" w:space="0" w:color="000000"/>
+              <w:right w:val="single" w:sz="4" w:space="0" w:color="000000"/>
+            </w:tcBorders>
+            <w:vAlign w:val="center"/>
+          </w:tcPr>
+          <w:p>
+            <w:pPr>
+              <w:pBdr>
+                <w:top w:val="nil"/>
+                <w:left w:val="nil"/>
+                <w:bottom w:val="nil"/>
+                <w:right w:val="nil"/>
+                <w:between w:val="nil"/>
+              </w:pBdr>
+              <w:rPr>
+                <w:rFonts w:ascii="Times New Roman" w:eastAsia="Times New Roman" w:hAnsi="Times New Roman" w:cs="Times New Roman"/>
+                <w:color w:val="000000"/>
+                <w:sz w:val="24"/>
+                <w:szCs w:val="24"/>
+              </w:rPr>
+            </w:pPr>
+            <w:r>
+              <w:rPr>
+                <w:rFonts w:ascii="Times New Roman" w:eastAsia="Times New Roman" w:hAnsi="Times New Roman" w:cs="Times New Roman"/>
+                <w:color w:val="000000"/>
+                <w:sz w:val="24"/>
+                <w:szCs w:val="24"/>
+              </w:rPr>
+              <w:t>Staff</w:t>
+            </w:r>
+          </w:p>
+        </w:tc>
+        <w:tc>
+          <w:tcPr>
+            <w:tcW w:w="5940" w:type="dxa"/>
+            <w:tcBorders>
+              <w:top w:val="single" w:sz="4" w:space="0" w:color="000000"/>
+              <w:left w:val="single" w:sz="4" w:space="0" w:color="000000"/>
+              <w:bottom w:val="single" w:sz="4" w:space="0" w:color="000000"/>
+              <w:right w:val="single" w:sz="4" w:space="0" w:color="000000"/>
+            </w:tcBorders>
+            <w:vAlign w:val="center"/>
+          </w:tcPr>
+          <w:p>
+            <w:pPr>
+              <w:pBdr>
+                <w:top w:val="nil"/>
+                <w:left w:val="nil"/>
+                <w:bottom w:val="nil"/>
+                <w:right w:val="nil"/>
+                <w:between w:val="nil"/>
+              </w:pBdr>
+              <w:rPr>
+                <w:rFonts w:ascii="Times New Roman" w:eastAsia="Times New Roman" w:hAnsi="Times New Roman" w:cs="Times New Roman"/>
+                <w:color w:val="000000"/>
+                <w:sz w:val="24"/>
+                <w:szCs w:val="24"/>
+              </w:rPr>
+            </w:pPr>
+            <w:r>
+              <w:rPr>
+                <w:rFonts w:ascii="Times New Roman" w:eastAsia="Times New Roman" w:hAnsi="Times New Roman" w:cs="Times New Roman"/>
+                <w:color w:val="000000"/>
+                <w:sz w:val="24"/>
+                <w:szCs w:val="24"/>
+              </w:rPr>
+              <w:t>People who work the LCM System</w:t>
+            </w:r>
+          </w:p>
+        </w:tc>
+      </w:tr>
+    </w:tbl>
+    <w:p/>
+    <w:p/>
     <w:p/>
     <w:sectPr>
       <w:pgSz w:w="12240" w:h="15840"/>
@@ -16540,6 +17555,29 @@
       <w:lang w:val="vi-VN" w:eastAsia="en-US"/>
     </w:rPr>
   </w:style>
+  <w:style w:type="paragraph" w:styleId="Heading4">
+    <w:name w:val="heading 4"/>
+    <w:basedOn w:val="Normal"/>
+    <w:next w:val="Normal"/>
+    <w:link w:val="Heading4Char"/>
+    <w:uiPriority w:val="9"/>
+    <w:semiHidden/>
+    <w:unhideWhenUsed/>
+    <w:qFormat/>
+    <w:rsid w:val="00867535"/>
+    <w:pPr>
+      <w:keepNext/>
+      <w:keepLines/>
+      <w:spacing w:before="40" w:after="0"/>
+      <w:outlineLvl w:val="3"/>
+    </w:pPr>
+    <w:rPr>
+      <w:rFonts w:asciiTheme="majorHAnsi" w:eastAsiaTheme="majorEastAsia" w:hAnsiTheme="majorHAnsi" w:cstheme="majorBidi"/>
+      <w:i/>
+      <w:iCs/>
+      <w:color w:val="2F5496" w:themeColor="accent1" w:themeShade="BF"/>
+    </w:rPr>
+  </w:style>
   <w:style w:type="character" w:default="1" w:styleId="DefaultParagraphFont">
     <w:name w:val="Default Paragraph Font"/>
     <w:uiPriority w:val="1"/>
@@ -16610,6 +17648,20 @@
       <w:sz w:val="28"/>
       <w:szCs w:val="32"/>
       <w:lang w:val="vi-VN" w:eastAsia="en-US"/>
+    </w:rPr>
+  </w:style>
+  <w:style w:type="character" w:customStyle="1" w:styleId="Heading4Char">
+    <w:name w:val="Heading 4 Char"/>
+    <w:basedOn w:val="DefaultParagraphFont"/>
+    <w:link w:val="Heading4"/>
+    <w:uiPriority w:val="9"/>
+    <w:semiHidden/>
+    <w:rsid w:val="00867535"/>
+    <w:rPr>
+      <w:rFonts w:asciiTheme="majorHAnsi" w:eastAsiaTheme="majorEastAsia" w:hAnsiTheme="majorHAnsi" w:cstheme="majorBidi"/>
+      <w:i/>
+      <w:iCs/>
+      <w:color w:val="2F5496" w:themeColor="accent1" w:themeShade="BF"/>
     </w:rPr>
   </w:style>
 </w:styles>

</xml_diff>

<commit_message>
Update Screen Flow document
</commit_message>
<xml_diff>
--- a/docs/LiveCodingMentor.docx
+++ b/docs/LiveCodingMentor.docx
@@ -22618,51 +22618,39 @@
       </w:pPr>
       <w:r>
         <w:rPr>
+          <w:rFonts w:ascii="Times New Roman" w:eastAsia="Times New Roman" w:hAnsi="Times New Roman" w:cs="Times New Roman"/>
           <w:noProof/>
         </w:rPr>
         <w:lastRenderedPageBreak/>
         <w:drawing>
-          <wp:inline distT="0" distB="0" distL="0" distR="0" wp14:anchorId="2632ECC9" wp14:editId="0AB2A92C">
-            <wp:extent cx="5746750" cy="4478655"/>
-            <wp:effectExtent l="0" t="0" r="6350" b="0"/>
-            <wp:docPr id="14" name="Picture 14"/>
-            <wp:cNvGraphicFramePr>
-              <a:graphicFrameLocks xmlns:a="http://schemas.openxmlformats.org/drawingml/2006/main" noChangeAspect="1"/>
-            </wp:cNvGraphicFramePr>
+          <wp:inline distT="114300" distB="114300" distL="114300" distR="114300" wp14:anchorId="322C1C64" wp14:editId="6149F2E1">
+            <wp:extent cx="5746440" cy="4165600"/>
+            <wp:effectExtent l="0" t="0" r="0" b="0"/>
+            <wp:docPr id="81" name="image28.png"/>
+            <wp:cNvGraphicFramePr/>
             <a:graphic xmlns:a="http://schemas.openxmlformats.org/drawingml/2006/main">
               <a:graphicData uri="http://schemas.openxmlformats.org/drawingml/2006/picture">
                 <pic:pic xmlns:pic="http://schemas.openxmlformats.org/drawingml/2006/picture">
                   <pic:nvPicPr>
-                    <pic:cNvPr id="0" name="Picture 11"/>
-                    <pic:cNvPicPr>
-                      <a:picLocks noChangeAspect="1" noChangeArrowheads="1"/>
-                    </pic:cNvPicPr>
+                    <pic:cNvPr id="0" name="image28.png"/>
+                    <pic:cNvPicPr preferRelativeResize="0"/>
                   </pic:nvPicPr>
                   <pic:blipFill>
-                    <a:blip r:embed="rId20">
-                      <a:extLst>
-                        <a:ext uri="{28A0092B-C50C-407E-A947-70E740481C1C}">
-                          <a14:useLocalDpi xmlns:a14="http://schemas.microsoft.com/office/drawing/2010/main" val="0"/>
-                        </a:ext>
-                      </a:extLst>
-                    </a:blip>
+                    <a:blip r:embed="rId20"/>
                     <a:srcRect/>
                     <a:stretch>
                       <a:fillRect/>
                     </a:stretch>
                   </pic:blipFill>
-                  <pic:spPr bwMode="auto">
+                  <pic:spPr>
                     <a:xfrm>
                       <a:off x="0" y="0"/>
-                      <a:ext cx="5746750" cy="4478655"/>
+                      <a:ext cx="5746440" cy="4165600"/>
                     </a:xfrm>
                     <a:prstGeom prst="rect">
                       <a:avLst/>
                     </a:prstGeom>
-                    <a:noFill/>
-                    <a:ln>
-                      <a:noFill/>
-                    </a:ln>
+                    <a:ln/>
                   </pic:spPr>
                 </pic:pic>
               </a:graphicData>

</xml_diff>

<commit_message>
Add Use Case SignUp Description document
</commit_message>
<xml_diff>
--- a/docs/LiveCodingMentor.docx
+++ b/docs/LiveCodingMentor.docx
@@ -428,27 +428,7 @@
                 <w:sz w:val="24"/>
                 <w:szCs w:val="24"/>
               </w:rPr>
-              <w:t xml:space="preserve">Tran Nguyen Anh </w:t>
-            </w:r>
-            <w:proofErr w:type="gramStart"/>
-            <w:r>
-              <w:rPr>
-                <w:rFonts w:ascii="Times New Roman" w:eastAsia="Times New Roman" w:hAnsi="Times New Roman" w:cs="Times New Roman"/>
-                <w:color w:val="000000"/>
-                <w:sz w:val="24"/>
-                <w:szCs w:val="24"/>
-              </w:rPr>
-              <w:t>–  HE</w:t>
-            </w:r>
-            <w:proofErr w:type="gramEnd"/>
-            <w:r>
-              <w:rPr>
-                <w:rFonts w:ascii="Times New Roman" w:eastAsia="Times New Roman" w:hAnsi="Times New Roman" w:cs="Times New Roman"/>
-                <w:color w:val="000000"/>
-                <w:sz w:val="24"/>
-                <w:szCs w:val="24"/>
-              </w:rPr>
-              <w:t>130019</w:t>
+              <w:t>Tran Nguyen Anh –  HE130019</w:t>
             </w:r>
           </w:p>
           <w:p>
@@ -14070,7 +14050,20 @@
           <w:sz w:val="24"/>
           <w:szCs w:val="24"/>
         </w:rPr>
-        <w:t>2.2.1 System Actors</w:t>
+        <w:t xml:space="preserve">b. </w:t>
+      </w:r>
+      <w:r>
+        <w:rPr>
+          <w:rFonts w:ascii="Times New Roman" w:hAnsi="Times New Roman" w:cs="Times New Roman"/>
+          <w:b/>
+          <w:bCs/>
+          <w:i w:val="0"/>
+          <w:iCs w:val="0"/>
+          <w:color w:val="000000" w:themeColor="text1"/>
+          <w:sz w:val="24"/>
+          <w:szCs w:val="24"/>
+        </w:rPr>
+        <w:t>System Actors</w:t>
       </w:r>
     </w:p>
     <w:tbl>
@@ -17852,25 +17845,7 @@
                 <w:sz w:val="24"/>
                 <w:szCs w:val="24"/>
               </w:rPr>
-              <w:t xml:space="preserve">Request </w:t>
-            </w:r>
-            <w:proofErr w:type="gramStart"/>
-            <w:r>
-              <w:rPr>
-                <w:rFonts w:ascii="Times New Roman" w:eastAsia="Times New Roman" w:hAnsi="Times New Roman" w:cs="Times New Roman"/>
-                <w:sz w:val="24"/>
-                <w:szCs w:val="24"/>
-              </w:rPr>
-              <w:t>To</w:t>
-            </w:r>
-            <w:proofErr w:type="gramEnd"/>
-            <w:r>
-              <w:rPr>
-                <w:rFonts w:ascii="Times New Roman" w:eastAsia="Times New Roman" w:hAnsi="Times New Roman" w:cs="Times New Roman"/>
-                <w:sz w:val="24"/>
-                <w:szCs w:val="24"/>
-              </w:rPr>
-              <w:t xml:space="preserve"> Admin</w:t>
+              <w:t>Request To Admin</w:t>
             </w:r>
           </w:p>
         </w:tc>
@@ -21975,25 +21950,7 @@
                 <w:sz w:val="24"/>
                 <w:szCs w:val="24"/>
               </w:rPr>
-              <w:t xml:space="preserve">View Point </w:t>
-            </w:r>
-            <w:proofErr w:type="gramStart"/>
-            <w:r>
-              <w:rPr>
-                <w:rFonts w:ascii="Times New Roman" w:eastAsia="Times New Roman" w:hAnsi="Times New Roman" w:cs="Times New Roman"/>
-                <w:sz w:val="24"/>
-                <w:szCs w:val="24"/>
-              </w:rPr>
-              <w:t>In</w:t>
-            </w:r>
-            <w:proofErr w:type="gramEnd"/>
-            <w:r>
-              <w:rPr>
-                <w:rFonts w:ascii="Times New Roman" w:eastAsia="Times New Roman" w:hAnsi="Times New Roman" w:cs="Times New Roman"/>
-                <w:sz w:val="24"/>
-                <w:szCs w:val="24"/>
-              </w:rPr>
-              <w:t xml:space="preserve"> Transaction</w:t>
+              <w:t>View Point In Transaction</w:t>
             </w:r>
           </w:p>
         </w:tc>
@@ -22538,15 +22495,1611 @@
       </w:tr>
     </w:tbl>
     <w:p/>
-    <w:p/>
     <w:p>
       <w:pPr>
+        <w:pStyle w:val="Heading3"/>
+        <w:rPr>
+          <w:rFonts w:eastAsia="Times New Roman" w:cs="Times New Roman"/>
+        </w:rPr>
+      </w:pPr>
+      <w:bookmarkStart w:id="24" w:name="_Toc65846180"/>
+      <w:r>
+        <w:rPr>
+          <w:rFonts w:eastAsia="Times New Roman" w:cs="Times New Roman"/>
+        </w:rPr>
+        <w:t>2.2 Use Case Specification</w:t>
+      </w:r>
+    </w:p>
+    <w:p>
+      <w:pPr>
+        <w:pStyle w:val="Heading4"/>
+        <w:rPr>
+          <w:rFonts w:ascii="Times New Roman" w:eastAsia="Times New Roman" w:hAnsi="Times New Roman" w:cs="Times New Roman"/>
+        </w:rPr>
+      </w:pPr>
+      <w:r>
+        <w:rPr>
+          <w:rFonts w:ascii="Times New Roman" w:eastAsia="Times New Roman" w:hAnsi="Times New Roman" w:cs="Times New Roman"/>
+        </w:rPr>
+        <w:t xml:space="preserve">2.2.1. Guest </w:t>
+      </w:r>
+    </w:p>
+    <w:p>
+      <w:pPr>
+        <w:rPr>
+          <w:rFonts w:ascii="Times New Roman" w:eastAsia="Times New Roman" w:hAnsi="Times New Roman" w:cs="Times New Roman"/>
+          <w:sz w:val="24"/>
+          <w:szCs w:val="24"/>
+        </w:rPr>
+      </w:pPr>
+      <w:r>
+        <w:rPr>
+          <w:rFonts w:ascii="Times New Roman" w:eastAsia="Times New Roman" w:hAnsi="Times New Roman" w:cs="Times New Roman"/>
+          <w:sz w:val="24"/>
+          <w:szCs w:val="24"/>
+        </w:rPr>
+        <w:t>2.2.1.1. Sign up</w:t>
+      </w:r>
+    </w:p>
+    <w:tbl>
+      <w:tblPr>
+        <w:tblW w:w="9030" w:type="dxa"/>
+        <w:tblLayout w:type="fixed"/>
+        <w:tblLook w:val="0400" w:firstRow="0" w:lastRow="0" w:firstColumn="0" w:lastColumn="0" w:noHBand="0" w:noVBand="1"/>
+      </w:tblPr>
+      <w:tblGrid>
+        <w:gridCol w:w="2250"/>
+        <w:gridCol w:w="2250"/>
+        <w:gridCol w:w="2055"/>
+        <w:gridCol w:w="2475"/>
+      </w:tblGrid>
+      <w:tr>
+        <w:trPr>
+          <w:trHeight w:val="440"/>
+        </w:trPr>
+        <w:tc>
+          <w:tcPr>
+            <w:tcW w:w="2250" w:type="dxa"/>
+            <w:tcBorders>
+              <w:top w:val="single" w:sz="4" w:space="0" w:color="000000"/>
+              <w:left w:val="single" w:sz="4" w:space="0" w:color="000000"/>
+              <w:bottom w:val="single" w:sz="4" w:space="0" w:color="000000"/>
+              <w:right w:val="single" w:sz="4" w:space="0" w:color="000000"/>
+            </w:tcBorders>
+            <w:vAlign w:val="center"/>
+          </w:tcPr>
+          <w:p>
+            <w:pPr>
+              <w:rPr>
+                <w:rFonts w:ascii="Times New Roman" w:eastAsia="Times New Roman" w:hAnsi="Times New Roman" w:cs="Times New Roman"/>
+                <w:sz w:val="24"/>
+                <w:szCs w:val="24"/>
+              </w:rPr>
+            </w:pPr>
+            <w:r>
+              <w:rPr>
+                <w:rFonts w:ascii="Times New Roman" w:eastAsia="Times New Roman" w:hAnsi="Times New Roman" w:cs="Times New Roman"/>
+                <w:b/>
+                <w:sz w:val="24"/>
+                <w:szCs w:val="24"/>
+              </w:rPr>
+              <w:t>Use Case ID</w:t>
+            </w:r>
+          </w:p>
+        </w:tc>
+        <w:tc>
+          <w:tcPr>
+            <w:tcW w:w="2250" w:type="dxa"/>
+            <w:tcBorders>
+              <w:top w:val="single" w:sz="4" w:space="0" w:color="000000"/>
+              <w:left w:val="single" w:sz="4" w:space="0" w:color="000000"/>
+              <w:bottom w:val="single" w:sz="4" w:space="0" w:color="000000"/>
+              <w:right w:val="single" w:sz="4" w:space="0" w:color="000000"/>
+            </w:tcBorders>
+            <w:vAlign w:val="center"/>
+          </w:tcPr>
+          <w:p>
+            <w:pPr>
+              <w:rPr>
+                <w:rFonts w:ascii="Times New Roman" w:eastAsia="Times New Roman" w:hAnsi="Times New Roman" w:cs="Times New Roman"/>
+                <w:sz w:val="24"/>
+                <w:szCs w:val="24"/>
+              </w:rPr>
+            </w:pPr>
+            <w:r>
+              <w:rPr>
+                <w:rFonts w:ascii="Times New Roman" w:eastAsia="Times New Roman" w:hAnsi="Times New Roman" w:cs="Times New Roman"/>
+                <w:sz w:val="24"/>
+                <w:szCs w:val="24"/>
+              </w:rPr>
+              <w:t>UC - 01</w:t>
+            </w:r>
+          </w:p>
+        </w:tc>
+        <w:tc>
+          <w:tcPr>
+            <w:tcW w:w="2055" w:type="dxa"/>
+            <w:tcBorders>
+              <w:top w:val="single" w:sz="4" w:space="0" w:color="000000"/>
+              <w:left w:val="single" w:sz="4" w:space="0" w:color="000000"/>
+              <w:bottom w:val="single" w:sz="4" w:space="0" w:color="000000"/>
+              <w:right w:val="single" w:sz="4" w:space="0" w:color="000000"/>
+            </w:tcBorders>
+            <w:vAlign w:val="center"/>
+          </w:tcPr>
+          <w:p>
+            <w:pPr>
+              <w:rPr>
+                <w:rFonts w:ascii="Times New Roman" w:eastAsia="Times New Roman" w:hAnsi="Times New Roman" w:cs="Times New Roman"/>
+                <w:sz w:val="24"/>
+                <w:szCs w:val="24"/>
+              </w:rPr>
+            </w:pPr>
+            <w:r>
+              <w:rPr>
+                <w:rFonts w:ascii="Times New Roman" w:eastAsia="Times New Roman" w:hAnsi="Times New Roman" w:cs="Times New Roman"/>
+                <w:b/>
+                <w:sz w:val="24"/>
+                <w:szCs w:val="24"/>
+              </w:rPr>
+              <w:t>Use Case Name</w:t>
+            </w:r>
+          </w:p>
+        </w:tc>
+        <w:tc>
+          <w:tcPr>
+            <w:tcW w:w="2475" w:type="dxa"/>
+            <w:tcBorders>
+              <w:top w:val="single" w:sz="4" w:space="0" w:color="000000"/>
+              <w:left w:val="single" w:sz="4" w:space="0" w:color="000000"/>
+              <w:bottom w:val="single" w:sz="4" w:space="0" w:color="000000"/>
+              <w:right w:val="single" w:sz="4" w:space="0" w:color="000000"/>
+            </w:tcBorders>
+            <w:vAlign w:val="center"/>
+          </w:tcPr>
+          <w:p>
+            <w:pPr>
+              <w:ind w:left="100"/>
+              <w:rPr>
+                <w:rFonts w:ascii="Times New Roman" w:eastAsia="Times New Roman" w:hAnsi="Times New Roman" w:cs="Times New Roman"/>
+                <w:sz w:val="24"/>
+                <w:szCs w:val="24"/>
+              </w:rPr>
+            </w:pPr>
+            <w:r>
+              <w:rPr>
+                <w:rFonts w:ascii="Times New Roman" w:eastAsia="Times New Roman" w:hAnsi="Times New Roman" w:cs="Times New Roman"/>
+                <w:sz w:val="24"/>
+                <w:szCs w:val="24"/>
+              </w:rPr>
+              <w:t>Sign up</w:t>
+            </w:r>
+          </w:p>
+        </w:tc>
+      </w:tr>
+      <w:tr>
+        <w:trPr>
+          <w:trHeight w:val="440"/>
+        </w:trPr>
+        <w:tc>
+          <w:tcPr>
+            <w:tcW w:w="2250" w:type="dxa"/>
+            <w:tcBorders>
+              <w:top w:val="single" w:sz="4" w:space="0" w:color="000000"/>
+              <w:left w:val="single" w:sz="4" w:space="0" w:color="000000"/>
+              <w:bottom w:val="single" w:sz="4" w:space="0" w:color="000000"/>
+              <w:right w:val="single" w:sz="4" w:space="0" w:color="000000"/>
+            </w:tcBorders>
+            <w:vAlign w:val="center"/>
+          </w:tcPr>
+          <w:p>
+            <w:pPr>
+              <w:rPr>
+                <w:rFonts w:ascii="Times New Roman" w:eastAsia="Times New Roman" w:hAnsi="Times New Roman" w:cs="Times New Roman"/>
+                <w:b/>
+                <w:sz w:val="24"/>
+                <w:szCs w:val="24"/>
+              </w:rPr>
+            </w:pPr>
+            <w:r>
+              <w:rPr>
+                <w:rFonts w:ascii="Times New Roman" w:eastAsia="Times New Roman" w:hAnsi="Times New Roman" w:cs="Times New Roman"/>
+                <w:b/>
+                <w:sz w:val="24"/>
+                <w:szCs w:val="24"/>
+              </w:rPr>
+              <w:t>Created By</w:t>
+            </w:r>
+          </w:p>
+        </w:tc>
+        <w:tc>
+          <w:tcPr>
+            <w:tcW w:w="2250" w:type="dxa"/>
+            <w:tcBorders>
+              <w:top w:val="single" w:sz="4" w:space="0" w:color="000000"/>
+              <w:left w:val="single" w:sz="4" w:space="0" w:color="000000"/>
+              <w:bottom w:val="single" w:sz="4" w:space="0" w:color="000000"/>
+              <w:right w:val="single" w:sz="4" w:space="0" w:color="000000"/>
+            </w:tcBorders>
+            <w:vAlign w:val="center"/>
+          </w:tcPr>
+          <w:p>
+            <w:pPr>
+              <w:rPr>
+                <w:rFonts w:ascii="Times New Roman" w:eastAsia="Times New Roman" w:hAnsi="Times New Roman" w:cs="Times New Roman"/>
+                <w:sz w:val="24"/>
+                <w:szCs w:val="24"/>
+              </w:rPr>
+            </w:pPr>
+            <w:r>
+              <w:rPr>
+                <w:rFonts w:ascii="Times New Roman" w:eastAsia="Times New Roman" w:hAnsi="Times New Roman" w:cs="Times New Roman"/>
+                <w:sz w:val="24"/>
+                <w:szCs w:val="24"/>
+              </w:rPr>
+              <w:t xml:space="preserve">Lê </w:t>
+            </w:r>
+            <w:proofErr w:type="spellStart"/>
+            <w:r>
+              <w:rPr>
+                <w:rFonts w:ascii="Times New Roman" w:eastAsia="Times New Roman" w:hAnsi="Times New Roman" w:cs="Times New Roman"/>
+                <w:sz w:val="24"/>
+                <w:szCs w:val="24"/>
+              </w:rPr>
+              <w:t>Thành</w:t>
+            </w:r>
+            <w:proofErr w:type="spellEnd"/>
+            <w:r>
+              <w:rPr>
+                <w:rFonts w:ascii="Times New Roman" w:eastAsia="Times New Roman" w:hAnsi="Times New Roman" w:cs="Times New Roman"/>
+                <w:sz w:val="24"/>
+                <w:szCs w:val="24"/>
+              </w:rPr>
+              <w:t xml:space="preserve"> </w:t>
+            </w:r>
+            <w:proofErr w:type="spellStart"/>
+            <w:r>
+              <w:rPr>
+                <w:rFonts w:ascii="Times New Roman" w:eastAsia="Times New Roman" w:hAnsi="Times New Roman" w:cs="Times New Roman"/>
+                <w:sz w:val="24"/>
+                <w:szCs w:val="24"/>
+              </w:rPr>
+              <w:t>Đạt</w:t>
+            </w:r>
+            <w:proofErr w:type="spellEnd"/>
+          </w:p>
+        </w:tc>
+        <w:tc>
+          <w:tcPr>
+            <w:tcW w:w="2055" w:type="dxa"/>
+            <w:tcBorders>
+              <w:top w:val="single" w:sz="4" w:space="0" w:color="000000"/>
+              <w:left w:val="single" w:sz="4" w:space="0" w:color="000000"/>
+              <w:bottom w:val="single" w:sz="4" w:space="0" w:color="000000"/>
+              <w:right w:val="single" w:sz="4" w:space="0" w:color="000000"/>
+            </w:tcBorders>
+            <w:vAlign w:val="center"/>
+          </w:tcPr>
+          <w:p>
+            <w:pPr>
+              <w:rPr>
+                <w:rFonts w:ascii="Times New Roman" w:eastAsia="Times New Roman" w:hAnsi="Times New Roman" w:cs="Times New Roman"/>
+                <w:b/>
+                <w:sz w:val="24"/>
+                <w:szCs w:val="24"/>
+              </w:rPr>
+            </w:pPr>
+            <w:r>
+              <w:rPr>
+                <w:rFonts w:ascii="Times New Roman" w:eastAsia="Times New Roman" w:hAnsi="Times New Roman" w:cs="Times New Roman"/>
+                <w:b/>
+                <w:sz w:val="24"/>
+                <w:szCs w:val="24"/>
+              </w:rPr>
+              <w:t>Created Date</w:t>
+            </w:r>
+          </w:p>
+        </w:tc>
+        <w:tc>
+          <w:tcPr>
+            <w:tcW w:w="2475" w:type="dxa"/>
+            <w:tcBorders>
+              <w:top w:val="single" w:sz="4" w:space="0" w:color="000000"/>
+              <w:left w:val="single" w:sz="4" w:space="0" w:color="000000"/>
+              <w:bottom w:val="single" w:sz="4" w:space="0" w:color="000000"/>
+              <w:right w:val="single" w:sz="4" w:space="0" w:color="000000"/>
+            </w:tcBorders>
+            <w:vAlign w:val="center"/>
+          </w:tcPr>
+          <w:p>
+            <w:pPr>
+              <w:rPr>
+                <w:rFonts w:ascii="Times New Roman" w:eastAsia="Times New Roman" w:hAnsi="Times New Roman" w:cs="Times New Roman"/>
+                <w:sz w:val="24"/>
+                <w:szCs w:val="24"/>
+              </w:rPr>
+            </w:pPr>
+            <w:r>
+              <w:rPr>
+                <w:rFonts w:ascii="Times New Roman" w:eastAsia="Times New Roman" w:hAnsi="Times New Roman" w:cs="Times New Roman"/>
+                <w:sz w:val="24"/>
+                <w:szCs w:val="24"/>
+              </w:rPr>
+              <w:t>25/01/2021</w:t>
+            </w:r>
+          </w:p>
+        </w:tc>
+      </w:tr>
+      <w:tr>
+        <w:trPr>
+          <w:trHeight w:val="440"/>
+        </w:trPr>
+        <w:tc>
+          <w:tcPr>
+            <w:tcW w:w="2250" w:type="dxa"/>
+            <w:tcBorders>
+              <w:top w:val="single" w:sz="4" w:space="0" w:color="000000"/>
+              <w:left w:val="single" w:sz="4" w:space="0" w:color="000000"/>
+              <w:bottom w:val="single" w:sz="4" w:space="0" w:color="000000"/>
+              <w:right w:val="single" w:sz="4" w:space="0" w:color="000000"/>
+            </w:tcBorders>
+            <w:vAlign w:val="center"/>
+          </w:tcPr>
+          <w:p>
+            <w:pPr>
+              <w:rPr>
+                <w:rFonts w:ascii="Times New Roman" w:eastAsia="Times New Roman" w:hAnsi="Times New Roman" w:cs="Times New Roman"/>
+                <w:b/>
+                <w:sz w:val="24"/>
+                <w:szCs w:val="24"/>
+              </w:rPr>
+            </w:pPr>
+            <w:r>
+              <w:rPr>
+                <w:rFonts w:ascii="Times New Roman" w:eastAsia="Times New Roman" w:hAnsi="Times New Roman" w:cs="Times New Roman"/>
+                <w:b/>
+                <w:sz w:val="24"/>
+                <w:szCs w:val="24"/>
+              </w:rPr>
+              <w:t>Primary Actor</w:t>
+            </w:r>
+          </w:p>
+        </w:tc>
+        <w:tc>
+          <w:tcPr>
+            <w:tcW w:w="2250" w:type="dxa"/>
+            <w:tcBorders>
+              <w:top w:val="single" w:sz="4" w:space="0" w:color="000000"/>
+              <w:left w:val="single" w:sz="4" w:space="0" w:color="000000"/>
+              <w:bottom w:val="single" w:sz="4" w:space="0" w:color="000000"/>
+              <w:right w:val="single" w:sz="4" w:space="0" w:color="000000"/>
+            </w:tcBorders>
+            <w:vAlign w:val="center"/>
+          </w:tcPr>
+          <w:p>
+            <w:pPr>
+              <w:rPr>
+                <w:rFonts w:ascii="Times New Roman" w:eastAsia="Times New Roman" w:hAnsi="Times New Roman" w:cs="Times New Roman"/>
+                <w:sz w:val="24"/>
+                <w:szCs w:val="24"/>
+              </w:rPr>
+            </w:pPr>
+            <w:r>
+              <w:rPr>
+                <w:rFonts w:ascii="Times New Roman" w:eastAsia="Times New Roman" w:hAnsi="Times New Roman" w:cs="Times New Roman"/>
+                <w:sz w:val="24"/>
+                <w:szCs w:val="24"/>
+              </w:rPr>
+              <w:t>Guest</w:t>
+            </w:r>
+          </w:p>
+        </w:tc>
+        <w:tc>
+          <w:tcPr>
+            <w:tcW w:w="2055" w:type="dxa"/>
+            <w:tcBorders>
+              <w:top w:val="single" w:sz="4" w:space="0" w:color="000000"/>
+              <w:left w:val="single" w:sz="4" w:space="0" w:color="000000"/>
+              <w:bottom w:val="single" w:sz="4" w:space="0" w:color="000000"/>
+              <w:right w:val="single" w:sz="4" w:space="0" w:color="000000"/>
+            </w:tcBorders>
+            <w:vAlign w:val="center"/>
+          </w:tcPr>
+          <w:p>
+            <w:pPr>
+              <w:rPr>
+                <w:rFonts w:ascii="Times New Roman" w:eastAsia="Times New Roman" w:hAnsi="Times New Roman" w:cs="Times New Roman"/>
+                <w:b/>
+                <w:sz w:val="24"/>
+                <w:szCs w:val="24"/>
+              </w:rPr>
+            </w:pPr>
+            <w:r>
+              <w:rPr>
+                <w:rFonts w:ascii="Times New Roman" w:eastAsia="Times New Roman" w:hAnsi="Times New Roman" w:cs="Times New Roman"/>
+                <w:b/>
+                <w:sz w:val="24"/>
+                <w:szCs w:val="24"/>
+              </w:rPr>
+              <w:t>Secondary Actor</w:t>
+            </w:r>
+          </w:p>
+        </w:tc>
+        <w:tc>
+          <w:tcPr>
+            <w:tcW w:w="2475" w:type="dxa"/>
+            <w:tcBorders>
+              <w:top w:val="single" w:sz="4" w:space="0" w:color="000000"/>
+              <w:left w:val="single" w:sz="4" w:space="0" w:color="000000"/>
+              <w:bottom w:val="single" w:sz="4" w:space="0" w:color="000000"/>
+              <w:right w:val="single" w:sz="4" w:space="0" w:color="000000"/>
+            </w:tcBorders>
+            <w:vAlign w:val="center"/>
+          </w:tcPr>
+          <w:p>
+            <w:pPr>
+              <w:rPr>
+                <w:rFonts w:ascii="Times New Roman" w:eastAsia="Times New Roman" w:hAnsi="Times New Roman" w:cs="Times New Roman"/>
+                <w:sz w:val="24"/>
+                <w:szCs w:val="24"/>
+              </w:rPr>
+            </w:pPr>
+            <w:r>
+              <w:rPr>
+                <w:rFonts w:ascii="Times New Roman" w:eastAsia="Times New Roman" w:hAnsi="Times New Roman" w:cs="Times New Roman"/>
+                <w:sz w:val="24"/>
+                <w:szCs w:val="24"/>
+              </w:rPr>
+              <w:t>User</w:t>
+            </w:r>
+          </w:p>
+        </w:tc>
+      </w:tr>
+      <w:tr>
+        <w:trPr>
+          <w:trHeight w:val="440"/>
+        </w:trPr>
+        <w:tc>
+          <w:tcPr>
+            <w:tcW w:w="2250" w:type="dxa"/>
+            <w:tcBorders>
+              <w:top w:val="single" w:sz="4" w:space="0" w:color="000000"/>
+              <w:left w:val="single" w:sz="4" w:space="0" w:color="000000"/>
+              <w:bottom w:val="single" w:sz="4" w:space="0" w:color="000000"/>
+              <w:right w:val="single" w:sz="4" w:space="0" w:color="000000"/>
+            </w:tcBorders>
+            <w:vAlign w:val="center"/>
+          </w:tcPr>
+          <w:p>
+            <w:pPr>
+              <w:rPr>
+                <w:rFonts w:ascii="Times New Roman" w:eastAsia="Times New Roman" w:hAnsi="Times New Roman" w:cs="Times New Roman"/>
+                <w:b/>
+                <w:sz w:val="24"/>
+                <w:szCs w:val="24"/>
+              </w:rPr>
+            </w:pPr>
+            <w:r>
+              <w:rPr>
+                <w:rFonts w:ascii="Times New Roman" w:eastAsia="Times New Roman" w:hAnsi="Times New Roman" w:cs="Times New Roman"/>
+                <w:b/>
+                <w:sz w:val="24"/>
+                <w:szCs w:val="24"/>
+              </w:rPr>
+              <w:t>Description</w:t>
+            </w:r>
+          </w:p>
+        </w:tc>
+        <w:tc>
+          <w:tcPr>
+            <w:tcW w:w="6780" w:type="dxa"/>
+            <w:gridSpan w:val="3"/>
+            <w:tcBorders>
+              <w:top w:val="single" w:sz="4" w:space="0" w:color="000000"/>
+              <w:left w:val="single" w:sz="4" w:space="0" w:color="000000"/>
+              <w:bottom w:val="single" w:sz="4" w:space="0" w:color="000000"/>
+              <w:right w:val="single" w:sz="4" w:space="0" w:color="000000"/>
+            </w:tcBorders>
+            <w:vAlign w:val="center"/>
+          </w:tcPr>
+          <w:p>
+            <w:pPr>
+              <w:rPr>
+                <w:rFonts w:ascii="Times New Roman" w:eastAsia="Times New Roman" w:hAnsi="Times New Roman" w:cs="Times New Roman"/>
+                <w:sz w:val="24"/>
+                <w:szCs w:val="24"/>
+              </w:rPr>
+            </w:pPr>
+            <w:r>
+              <w:rPr>
+                <w:rFonts w:ascii="Times New Roman" w:eastAsia="Times New Roman" w:hAnsi="Times New Roman" w:cs="Times New Roman"/>
+                <w:sz w:val="24"/>
+                <w:szCs w:val="24"/>
+              </w:rPr>
+              <w:t>Sign up an account on system.</w:t>
+            </w:r>
+          </w:p>
+        </w:tc>
+      </w:tr>
+      <w:tr>
+        <w:trPr>
+          <w:trHeight w:val="440"/>
+        </w:trPr>
+        <w:tc>
+          <w:tcPr>
+            <w:tcW w:w="2250" w:type="dxa"/>
+            <w:tcBorders>
+              <w:top w:val="single" w:sz="4" w:space="0" w:color="000000"/>
+              <w:left w:val="single" w:sz="4" w:space="0" w:color="000000"/>
+              <w:bottom w:val="single" w:sz="4" w:space="0" w:color="000000"/>
+              <w:right w:val="single" w:sz="4" w:space="0" w:color="000000"/>
+            </w:tcBorders>
+            <w:vAlign w:val="center"/>
+          </w:tcPr>
+          <w:p>
+            <w:pPr>
+              <w:rPr>
+                <w:rFonts w:ascii="Times New Roman" w:eastAsia="Times New Roman" w:hAnsi="Times New Roman" w:cs="Times New Roman"/>
+                <w:b/>
+                <w:sz w:val="24"/>
+                <w:szCs w:val="24"/>
+              </w:rPr>
+            </w:pPr>
+            <w:r>
+              <w:rPr>
+                <w:rFonts w:ascii="Times New Roman" w:eastAsia="Times New Roman" w:hAnsi="Times New Roman" w:cs="Times New Roman"/>
+                <w:b/>
+                <w:sz w:val="24"/>
+                <w:szCs w:val="24"/>
+              </w:rPr>
+              <w:t>Pre-conditions</w:t>
+            </w:r>
+          </w:p>
+        </w:tc>
+        <w:tc>
+          <w:tcPr>
+            <w:tcW w:w="6780" w:type="dxa"/>
+            <w:gridSpan w:val="3"/>
+            <w:tcBorders>
+              <w:top w:val="single" w:sz="4" w:space="0" w:color="000000"/>
+              <w:left w:val="single" w:sz="4" w:space="0" w:color="000000"/>
+              <w:bottom w:val="single" w:sz="4" w:space="0" w:color="000000"/>
+              <w:right w:val="single" w:sz="4" w:space="0" w:color="000000"/>
+            </w:tcBorders>
+            <w:vAlign w:val="center"/>
+          </w:tcPr>
+          <w:p>
+            <w:pPr>
+              <w:rPr>
+                <w:rFonts w:ascii="Times New Roman" w:eastAsia="Times New Roman" w:hAnsi="Times New Roman" w:cs="Times New Roman"/>
+                <w:sz w:val="24"/>
+                <w:szCs w:val="24"/>
+              </w:rPr>
+            </w:pPr>
+            <w:r>
+              <w:rPr>
+                <w:rFonts w:ascii="Times New Roman" w:eastAsia="Times New Roman" w:hAnsi="Times New Roman" w:cs="Times New Roman"/>
+                <w:sz w:val="24"/>
+                <w:szCs w:val="24"/>
+              </w:rPr>
+              <w:t>N/A</w:t>
+            </w:r>
+          </w:p>
+        </w:tc>
+      </w:tr>
+      <w:tr>
+        <w:trPr>
+          <w:trHeight w:val="440"/>
+        </w:trPr>
+        <w:tc>
+          <w:tcPr>
+            <w:tcW w:w="2250" w:type="dxa"/>
+            <w:tcBorders>
+              <w:top w:val="single" w:sz="4" w:space="0" w:color="000000"/>
+              <w:left w:val="single" w:sz="4" w:space="0" w:color="000000"/>
+              <w:bottom w:val="single" w:sz="4" w:space="0" w:color="000000"/>
+              <w:right w:val="single" w:sz="4" w:space="0" w:color="000000"/>
+            </w:tcBorders>
+            <w:vAlign w:val="center"/>
+          </w:tcPr>
+          <w:p>
+            <w:pPr>
+              <w:rPr>
+                <w:rFonts w:ascii="Times New Roman" w:eastAsia="Times New Roman" w:hAnsi="Times New Roman" w:cs="Times New Roman"/>
+                <w:b/>
+                <w:sz w:val="24"/>
+                <w:szCs w:val="24"/>
+              </w:rPr>
+            </w:pPr>
+            <w:r>
+              <w:rPr>
+                <w:rFonts w:ascii="Times New Roman" w:eastAsia="Times New Roman" w:hAnsi="Times New Roman" w:cs="Times New Roman"/>
+                <w:b/>
+                <w:sz w:val="24"/>
+                <w:szCs w:val="24"/>
+              </w:rPr>
+              <w:lastRenderedPageBreak/>
+              <w:t>Post-conditions</w:t>
+            </w:r>
+          </w:p>
+        </w:tc>
+        <w:tc>
+          <w:tcPr>
+            <w:tcW w:w="6780" w:type="dxa"/>
+            <w:gridSpan w:val="3"/>
+            <w:tcBorders>
+              <w:top w:val="single" w:sz="4" w:space="0" w:color="000000"/>
+              <w:left w:val="single" w:sz="4" w:space="0" w:color="000000"/>
+              <w:bottom w:val="single" w:sz="4" w:space="0" w:color="000000"/>
+              <w:right w:val="single" w:sz="4" w:space="0" w:color="000000"/>
+            </w:tcBorders>
+            <w:vAlign w:val="bottom"/>
+          </w:tcPr>
+          <w:p>
+            <w:pPr>
+              <w:spacing w:line="238" w:lineRule="auto"/>
+              <w:rPr>
+                <w:rFonts w:ascii="Times New Roman" w:eastAsia="Times New Roman" w:hAnsi="Times New Roman" w:cs="Times New Roman"/>
+                <w:sz w:val="24"/>
+                <w:szCs w:val="24"/>
+              </w:rPr>
+            </w:pPr>
+            <w:r>
+              <w:rPr>
+                <w:rFonts w:ascii="Times New Roman" w:eastAsia="Times New Roman" w:hAnsi="Times New Roman" w:cs="Times New Roman"/>
+                <w:sz w:val="24"/>
+                <w:szCs w:val="24"/>
+              </w:rPr>
+              <w:t>When the normal flow completes successfully, a new account will be created with the role of mentee and saved into database.</w:t>
+            </w:r>
+          </w:p>
+        </w:tc>
+      </w:tr>
+      <w:tr>
+        <w:trPr>
+          <w:trHeight w:val="440"/>
+        </w:trPr>
+        <w:tc>
+          <w:tcPr>
+            <w:tcW w:w="2250" w:type="dxa"/>
+            <w:tcBorders>
+              <w:top w:val="single" w:sz="4" w:space="0" w:color="000000"/>
+              <w:left w:val="single" w:sz="4" w:space="0" w:color="000000"/>
+              <w:bottom w:val="single" w:sz="4" w:space="0" w:color="000000"/>
+              <w:right w:val="single" w:sz="4" w:space="0" w:color="000000"/>
+            </w:tcBorders>
+            <w:vAlign w:val="center"/>
+          </w:tcPr>
+          <w:p>
+            <w:pPr>
+              <w:rPr>
+                <w:rFonts w:ascii="Times New Roman" w:eastAsia="Times New Roman" w:hAnsi="Times New Roman" w:cs="Times New Roman"/>
+                <w:b/>
+                <w:sz w:val="24"/>
+                <w:szCs w:val="24"/>
+              </w:rPr>
+            </w:pPr>
+            <w:r>
+              <w:rPr>
+                <w:rFonts w:ascii="Times New Roman" w:eastAsia="Times New Roman" w:hAnsi="Times New Roman" w:cs="Times New Roman"/>
+                <w:b/>
+                <w:sz w:val="24"/>
+                <w:szCs w:val="24"/>
+              </w:rPr>
+              <w:t>Normal Flow</w:t>
+            </w:r>
+          </w:p>
+        </w:tc>
+        <w:tc>
+          <w:tcPr>
+            <w:tcW w:w="6780" w:type="dxa"/>
+            <w:gridSpan w:val="3"/>
+            <w:tcBorders>
+              <w:top w:val="single" w:sz="4" w:space="0" w:color="000000"/>
+              <w:left w:val="single" w:sz="4" w:space="0" w:color="000000"/>
+              <w:bottom w:val="single" w:sz="4" w:space="0" w:color="000000"/>
+              <w:right w:val="single" w:sz="4" w:space="0" w:color="000000"/>
+            </w:tcBorders>
+            <w:vAlign w:val="center"/>
+          </w:tcPr>
+          <w:p>
+            <w:pPr>
+              <w:numPr>
+                <w:ilvl w:val="0"/>
+                <w:numId w:val="18"/>
+              </w:numPr>
+              <w:pBdr>
+                <w:top w:val="nil"/>
+                <w:left w:val="nil"/>
+                <w:bottom w:val="nil"/>
+                <w:right w:val="nil"/>
+                <w:between w:val="nil"/>
+              </w:pBdr>
+              <w:spacing w:after="0"/>
+              <w:rPr>
+                <w:rFonts w:ascii="Times New Roman" w:eastAsia="Times New Roman" w:hAnsi="Times New Roman" w:cs="Times New Roman"/>
+                <w:color w:val="000000"/>
+                <w:sz w:val="24"/>
+                <w:szCs w:val="24"/>
+              </w:rPr>
+            </w:pPr>
+            <w:r>
+              <w:rPr>
+                <w:rFonts w:ascii="Times New Roman" w:eastAsia="Times New Roman" w:hAnsi="Times New Roman" w:cs="Times New Roman"/>
+                <w:color w:val="000000"/>
+                <w:sz w:val="24"/>
+                <w:szCs w:val="24"/>
+              </w:rPr>
+              <w:t>Go to Home Page.</w:t>
+            </w:r>
+          </w:p>
+          <w:p>
+            <w:pPr>
+              <w:numPr>
+                <w:ilvl w:val="0"/>
+                <w:numId w:val="18"/>
+              </w:numPr>
+              <w:pBdr>
+                <w:top w:val="nil"/>
+                <w:left w:val="nil"/>
+                <w:bottom w:val="nil"/>
+                <w:right w:val="nil"/>
+                <w:between w:val="nil"/>
+              </w:pBdr>
+              <w:spacing w:after="0"/>
+              <w:rPr>
+                <w:rFonts w:ascii="Times New Roman" w:eastAsia="Times New Roman" w:hAnsi="Times New Roman" w:cs="Times New Roman"/>
+                <w:color w:val="000000"/>
+                <w:sz w:val="24"/>
+                <w:szCs w:val="24"/>
+              </w:rPr>
+            </w:pPr>
+            <w:r>
+              <w:rPr>
+                <w:rFonts w:ascii="Times New Roman" w:eastAsia="Times New Roman" w:hAnsi="Times New Roman" w:cs="Times New Roman"/>
+                <w:color w:val="000000"/>
+                <w:sz w:val="24"/>
+                <w:szCs w:val="24"/>
+              </w:rPr>
+              <w:t>Click “</w:t>
+            </w:r>
+            <w:proofErr w:type="spellStart"/>
+            <w:r>
+              <w:rPr>
+                <w:rFonts w:ascii="Times New Roman" w:eastAsia="Times New Roman" w:hAnsi="Times New Roman" w:cs="Times New Roman"/>
+                <w:color w:val="000000"/>
+                <w:sz w:val="24"/>
+                <w:szCs w:val="24"/>
+              </w:rPr>
+              <w:t>Đăng</w:t>
+            </w:r>
+            <w:proofErr w:type="spellEnd"/>
+            <w:r>
+              <w:rPr>
+                <w:rFonts w:ascii="Times New Roman" w:eastAsia="Times New Roman" w:hAnsi="Times New Roman" w:cs="Times New Roman"/>
+                <w:color w:val="000000"/>
+                <w:sz w:val="24"/>
+                <w:szCs w:val="24"/>
+              </w:rPr>
+              <w:t xml:space="preserve"> </w:t>
+            </w:r>
+            <w:proofErr w:type="spellStart"/>
+            <w:r>
+              <w:rPr>
+                <w:rFonts w:ascii="Times New Roman" w:eastAsia="Times New Roman" w:hAnsi="Times New Roman" w:cs="Times New Roman"/>
+                <w:color w:val="000000"/>
+                <w:sz w:val="24"/>
+                <w:szCs w:val="24"/>
+              </w:rPr>
+              <w:t>ký</w:t>
+            </w:r>
+            <w:proofErr w:type="spellEnd"/>
+            <w:r>
+              <w:rPr>
+                <w:rFonts w:ascii="Times New Roman" w:eastAsia="Times New Roman" w:hAnsi="Times New Roman" w:cs="Times New Roman"/>
+                <w:color w:val="000000"/>
+                <w:sz w:val="24"/>
+                <w:szCs w:val="24"/>
+              </w:rPr>
+              <w:t>”.</w:t>
+            </w:r>
+          </w:p>
+          <w:p>
+            <w:pPr>
+              <w:numPr>
+                <w:ilvl w:val="0"/>
+                <w:numId w:val="18"/>
+              </w:numPr>
+              <w:pBdr>
+                <w:top w:val="nil"/>
+                <w:left w:val="nil"/>
+                <w:bottom w:val="nil"/>
+                <w:right w:val="nil"/>
+                <w:between w:val="nil"/>
+              </w:pBdr>
+              <w:spacing w:after="0"/>
+              <w:rPr>
+                <w:rFonts w:ascii="Times New Roman" w:eastAsia="Times New Roman" w:hAnsi="Times New Roman" w:cs="Times New Roman"/>
+                <w:color w:val="000000"/>
+                <w:sz w:val="24"/>
+                <w:szCs w:val="24"/>
+              </w:rPr>
+            </w:pPr>
+            <w:r>
+              <w:rPr>
+                <w:rFonts w:ascii="Times New Roman" w:eastAsia="Times New Roman" w:hAnsi="Times New Roman" w:cs="Times New Roman"/>
+                <w:color w:val="000000"/>
+                <w:sz w:val="24"/>
+                <w:szCs w:val="24"/>
+              </w:rPr>
+              <w:t>System displays “Sign Up” form.</w:t>
+            </w:r>
+          </w:p>
+          <w:p>
+            <w:pPr>
+              <w:numPr>
+                <w:ilvl w:val="0"/>
+                <w:numId w:val="18"/>
+              </w:numPr>
+              <w:pBdr>
+                <w:top w:val="nil"/>
+                <w:left w:val="nil"/>
+                <w:bottom w:val="nil"/>
+                <w:right w:val="nil"/>
+                <w:between w:val="nil"/>
+              </w:pBdr>
+              <w:spacing w:after="0"/>
+              <w:rPr>
+                <w:rFonts w:ascii="Times New Roman" w:eastAsia="Times New Roman" w:hAnsi="Times New Roman" w:cs="Times New Roman"/>
+                <w:color w:val="000000"/>
+                <w:sz w:val="24"/>
+                <w:szCs w:val="24"/>
+              </w:rPr>
+            </w:pPr>
+            <w:r>
+              <w:rPr>
+                <w:rFonts w:ascii="Times New Roman" w:eastAsia="Times New Roman" w:hAnsi="Times New Roman" w:cs="Times New Roman"/>
+                <w:color w:val="000000"/>
+                <w:sz w:val="24"/>
+                <w:szCs w:val="24"/>
+              </w:rPr>
+              <w:t xml:space="preserve">Input username, email, password, </w:t>
+            </w:r>
+            <w:proofErr w:type="spellStart"/>
+            <w:r>
+              <w:rPr>
+                <w:rFonts w:ascii="Times New Roman" w:eastAsia="Times New Roman" w:hAnsi="Times New Roman" w:cs="Times New Roman"/>
+                <w:color w:val="000000"/>
+                <w:sz w:val="24"/>
+                <w:szCs w:val="24"/>
+              </w:rPr>
+              <w:t>fullname</w:t>
+            </w:r>
+            <w:proofErr w:type="spellEnd"/>
+            <w:r>
+              <w:rPr>
+                <w:rFonts w:ascii="Times New Roman" w:eastAsia="Times New Roman" w:hAnsi="Times New Roman" w:cs="Times New Roman"/>
+                <w:color w:val="000000"/>
+                <w:sz w:val="24"/>
+                <w:szCs w:val="24"/>
+              </w:rPr>
+              <w:t>, phone number, date of birth, gender.</w:t>
+            </w:r>
+            <w:r>
+              <w:rPr>
+                <w:rFonts w:ascii="Times New Roman" w:eastAsia="Times New Roman" w:hAnsi="Times New Roman" w:cs="Times New Roman"/>
+                <w:color w:val="000000"/>
+                <w:sz w:val="24"/>
+                <w:szCs w:val="24"/>
+              </w:rPr>
+              <w:tab/>
+            </w:r>
+          </w:p>
+          <w:p>
+            <w:pPr>
+              <w:numPr>
+                <w:ilvl w:val="0"/>
+                <w:numId w:val="18"/>
+              </w:numPr>
+              <w:pBdr>
+                <w:top w:val="nil"/>
+                <w:left w:val="nil"/>
+                <w:bottom w:val="nil"/>
+                <w:right w:val="nil"/>
+                <w:between w:val="nil"/>
+              </w:pBdr>
+              <w:spacing w:after="0"/>
+              <w:rPr>
+                <w:rFonts w:ascii="Times New Roman" w:eastAsia="Times New Roman" w:hAnsi="Times New Roman" w:cs="Times New Roman"/>
+                <w:color w:val="000000"/>
+                <w:sz w:val="24"/>
+                <w:szCs w:val="24"/>
+              </w:rPr>
+            </w:pPr>
+            <w:r>
+              <w:rPr>
+                <w:rFonts w:ascii="Times New Roman" w:eastAsia="Times New Roman" w:hAnsi="Times New Roman" w:cs="Times New Roman"/>
+                <w:color w:val="000000"/>
+                <w:sz w:val="24"/>
+                <w:szCs w:val="24"/>
+              </w:rPr>
+              <w:t>Clicks “</w:t>
+            </w:r>
+            <w:proofErr w:type="spellStart"/>
+            <w:r>
+              <w:rPr>
+                <w:rFonts w:ascii="Times New Roman" w:eastAsia="Times New Roman" w:hAnsi="Times New Roman" w:cs="Times New Roman"/>
+                <w:color w:val="000000"/>
+                <w:sz w:val="24"/>
+                <w:szCs w:val="24"/>
+              </w:rPr>
+              <w:t>Đăng</w:t>
+            </w:r>
+            <w:proofErr w:type="spellEnd"/>
+            <w:r>
+              <w:rPr>
+                <w:rFonts w:ascii="Times New Roman" w:eastAsia="Times New Roman" w:hAnsi="Times New Roman" w:cs="Times New Roman"/>
+                <w:color w:val="000000"/>
+                <w:sz w:val="24"/>
+                <w:szCs w:val="24"/>
+              </w:rPr>
+              <w:t xml:space="preserve"> </w:t>
+            </w:r>
+            <w:proofErr w:type="spellStart"/>
+            <w:r>
+              <w:rPr>
+                <w:rFonts w:ascii="Times New Roman" w:eastAsia="Times New Roman" w:hAnsi="Times New Roman" w:cs="Times New Roman"/>
+                <w:color w:val="000000"/>
+                <w:sz w:val="24"/>
+                <w:szCs w:val="24"/>
+              </w:rPr>
+              <w:t>ký</w:t>
+            </w:r>
+            <w:proofErr w:type="spellEnd"/>
+            <w:r>
+              <w:rPr>
+                <w:rFonts w:ascii="Times New Roman" w:eastAsia="Times New Roman" w:hAnsi="Times New Roman" w:cs="Times New Roman"/>
+                <w:color w:val="000000"/>
+                <w:sz w:val="24"/>
+                <w:szCs w:val="24"/>
+              </w:rPr>
+              <w:t>” button.</w:t>
+            </w:r>
+          </w:p>
+          <w:p>
+            <w:pPr>
+              <w:numPr>
+                <w:ilvl w:val="0"/>
+                <w:numId w:val="18"/>
+              </w:numPr>
+              <w:pBdr>
+                <w:top w:val="nil"/>
+                <w:left w:val="nil"/>
+                <w:bottom w:val="nil"/>
+                <w:right w:val="nil"/>
+                <w:between w:val="nil"/>
+              </w:pBdr>
+              <w:spacing w:after="0"/>
+              <w:rPr>
+                <w:rFonts w:ascii="Times New Roman" w:eastAsia="Times New Roman" w:hAnsi="Times New Roman" w:cs="Times New Roman"/>
+                <w:color w:val="000000"/>
+                <w:sz w:val="24"/>
+                <w:szCs w:val="24"/>
+              </w:rPr>
+            </w:pPr>
+            <w:r>
+              <w:rPr>
+                <w:rFonts w:ascii="Times New Roman" w:eastAsia="Times New Roman" w:hAnsi="Times New Roman" w:cs="Times New Roman"/>
+                <w:color w:val="000000"/>
+                <w:sz w:val="24"/>
+                <w:szCs w:val="24"/>
+              </w:rPr>
+              <w:t>System displays toast success message.</w:t>
+            </w:r>
+          </w:p>
+          <w:p>
+            <w:pPr>
+              <w:numPr>
+                <w:ilvl w:val="0"/>
+                <w:numId w:val="18"/>
+              </w:numPr>
+              <w:pBdr>
+                <w:top w:val="nil"/>
+                <w:left w:val="nil"/>
+                <w:bottom w:val="nil"/>
+                <w:right w:val="nil"/>
+                <w:between w:val="nil"/>
+              </w:pBdr>
+              <w:rPr>
+                <w:rFonts w:ascii="Times New Roman" w:eastAsia="Times New Roman" w:hAnsi="Times New Roman" w:cs="Times New Roman"/>
+                <w:color w:val="000000"/>
+                <w:sz w:val="24"/>
+                <w:szCs w:val="24"/>
+              </w:rPr>
+            </w:pPr>
+            <w:r>
+              <w:rPr>
+                <w:rFonts w:ascii="Times New Roman" w:eastAsia="Times New Roman" w:hAnsi="Times New Roman" w:cs="Times New Roman"/>
+                <w:color w:val="000000"/>
+                <w:sz w:val="24"/>
+                <w:szCs w:val="24"/>
+              </w:rPr>
+              <w:t>Redirect to Login Screen.</w:t>
+            </w:r>
+          </w:p>
+        </w:tc>
+      </w:tr>
+      <w:tr>
+        <w:trPr>
+          <w:trHeight w:val="440"/>
+        </w:trPr>
+        <w:tc>
+          <w:tcPr>
+            <w:tcW w:w="2250" w:type="dxa"/>
+            <w:tcBorders>
+              <w:top w:val="single" w:sz="4" w:space="0" w:color="000000"/>
+              <w:left w:val="single" w:sz="4" w:space="0" w:color="000000"/>
+              <w:bottom w:val="single" w:sz="4" w:space="0" w:color="000000"/>
+              <w:right w:val="single" w:sz="4" w:space="0" w:color="000000"/>
+            </w:tcBorders>
+            <w:vAlign w:val="center"/>
+          </w:tcPr>
+          <w:p>
+            <w:pPr>
+              <w:rPr>
+                <w:rFonts w:ascii="Times New Roman" w:eastAsia="Times New Roman" w:hAnsi="Times New Roman" w:cs="Times New Roman"/>
+                <w:b/>
+                <w:sz w:val="24"/>
+                <w:szCs w:val="24"/>
+              </w:rPr>
+            </w:pPr>
+            <w:r>
+              <w:rPr>
+                <w:rFonts w:ascii="Times New Roman" w:eastAsia="Times New Roman" w:hAnsi="Times New Roman" w:cs="Times New Roman"/>
+                <w:b/>
+                <w:sz w:val="24"/>
+                <w:szCs w:val="24"/>
+              </w:rPr>
+              <w:t>Alternative Flow</w:t>
+            </w:r>
+          </w:p>
+        </w:tc>
+        <w:tc>
+          <w:tcPr>
+            <w:tcW w:w="6780" w:type="dxa"/>
+            <w:gridSpan w:val="3"/>
+            <w:tcBorders>
+              <w:top w:val="single" w:sz="4" w:space="0" w:color="000000"/>
+              <w:left w:val="single" w:sz="4" w:space="0" w:color="000000"/>
+              <w:bottom w:val="single" w:sz="4" w:space="0" w:color="000000"/>
+              <w:right w:val="single" w:sz="4" w:space="0" w:color="000000"/>
+            </w:tcBorders>
+            <w:vAlign w:val="center"/>
+          </w:tcPr>
+          <w:p>
+            <w:pPr>
+              <w:rPr>
+                <w:rFonts w:ascii="Times New Roman" w:eastAsia="Times New Roman" w:hAnsi="Times New Roman" w:cs="Times New Roman"/>
+                <w:sz w:val="24"/>
+                <w:szCs w:val="24"/>
+              </w:rPr>
+            </w:pPr>
+            <w:r>
+              <w:rPr>
+                <w:rFonts w:ascii="Times New Roman" w:eastAsia="Times New Roman" w:hAnsi="Times New Roman" w:cs="Times New Roman"/>
+                <w:sz w:val="24"/>
+                <w:szCs w:val="24"/>
+              </w:rPr>
+              <w:t>N/A</w:t>
+            </w:r>
+          </w:p>
+          <w:p>
+            <w:pPr>
+              <w:rPr>
+                <w:rFonts w:ascii="Times New Roman" w:eastAsia="Times New Roman" w:hAnsi="Times New Roman" w:cs="Times New Roman"/>
+                <w:sz w:val="24"/>
+                <w:szCs w:val="24"/>
+              </w:rPr>
+            </w:pPr>
+          </w:p>
+        </w:tc>
+      </w:tr>
+      <w:tr>
+        <w:trPr>
+          <w:trHeight w:val="440"/>
+        </w:trPr>
+        <w:tc>
+          <w:tcPr>
+            <w:tcW w:w="2250" w:type="dxa"/>
+            <w:tcBorders>
+              <w:top w:val="single" w:sz="4" w:space="0" w:color="000000"/>
+              <w:left w:val="single" w:sz="4" w:space="0" w:color="000000"/>
+              <w:bottom w:val="single" w:sz="4" w:space="0" w:color="000000"/>
+              <w:right w:val="single" w:sz="4" w:space="0" w:color="000000"/>
+            </w:tcBorders>
+            <w:vAlign w:val="center"/>
+          </w:tcPr>
+          <w:p>
+            <w:pPr>
+              <w:rPr>
+                <w:rFonts w:ascii="Times New Roman" w:eastAsia="Times New Roman" w:hAnsi="Times New Roman" w:cs="Times New Roman"/>
+                <w:b/>
+                <w:sz w:val="24"/>
+                <w:szCs w:val="24"/>
+              </w:rPr>
+            </w:pPr>
+            <w:r>
+              <w:rPr>
+                <w:rFonts w:ascii="Times New Roman" w:eastAsia="Times New Roman" w:hAnsi="Times New Roman" w:cs="Times New Roman"/>
+                <w:b/>
+                <w:sz w:val="24"/>
+                <w:szCs w:val="24"/>
+              </w:rPr>
+              <w:t>Exceptions</w:t>
+            </w:r>
+          </w:p>
+        </w:tc>
+        <w:tc>
+          <w:tcPr>
+            <w:tcW w:w="6780" w:type="dxa"/>
+            <w:gridSpan w:val="3"/>
+            <w:tcBorders>
+              <w:top w:val="single" w:sz="4" w:space="0" w:color="000000"/>
+              <w:left w:val="single" w:sz="4" w:space="0" w:color="000000"/>
+              <w:bottom w:val="single" w:sz="4" w:space="0" w:color="000000"/>
+              <w:right w:val="single" w:sz="4" w:space="0" w:color="000000"/>
+            </w:tcBorders>
+            <w:vAlign w:val="center"/>
+          </w:tcPr>
+          <w:p>
+            <w:pPr>
+              <w:rPr>
+                <w:rFonts w:ascii="Times New Roman" w:eastAsia="Times New Roman" w:hAnsi="Times New Roman" w:cs="Times New Roman"/>
+                <w:sz w:val="24"/>
+                <w:szCs w:val="24"/>
+              </w:rPr>
+            </w:pPr>
+            <w:r>
+              <w:rPr>
+                <w:rFonts w:ascii="Times New Roman" w:eastAsia="Times New Roman" w:hAnsi="Times New Roman" w:cs="Times New Roman"/>
+                <w:sz w:val="24"/>
+                <w:szCs w:val="24"/>
+              </w:rPr>
+              <w:t>System displays error message when:</w:t>
+            </w:r>
+          </w:p>
+          <w:p>
+            <w:pPr>
+              <w:numPr>
+                <w:ilvl w:val="0"/>
+                <w:numId w:val="19"/>
+              </w:numPr>
+              <w:pBdr>
+                <w:top w:val="nil"/>
+                <w:left w:val="nil"/>
+                <w:bottom w:val="nil"/>
+                <w:right w:val="nil"/>
+                <w:between w:val="nil"/>
+              </w:pBdr>
+              <w:spacing w:after="0"/>
+              <w:rPr>
+                <w:rFonts w:ascii="Times New Roman" w:eastAsia="Times New Roman" w:hAnsi="Times New Roman" w:cs="Times New Roman"/>
+                <w:color w:val="000000"/>
+                <w:sz w:val="24"/>
+                <w:szCs w:val="24"/>
+              </w:rPr>
+            </w:pPr>
+            <w:r>
+              <w:rPr>
+                <w:rFonts w:ascii="Times New Roman" w:eastAsia="Times New Roman" w:hAnsi="Times New Roman" w:cs="Times New Roman"/>
+                <w:color w:val="000000"/>
+                <w:sz w:val="24"/>
+                <w:szCs w:val="24"/>
+              </w:rPr>
+              <w:t>Not input all field in “Sign Up” form</w:t>
+            </w:r>
+          </w:p>
+          <w:p>
+            <w:pPr>
+              <w:numPr>
+                <w:ilvl w:val="0"/>
+                <w:numId w:val="19"/>
+              </w:numPr>
+              <w:pBdr>
+                <w:top w:val="nil"/>
+                <w:left w:val="nil"/>
+                <w:bottom w:val="nil"/>
+                <w:right w:val="nil"/>
+                <w:between w:val="nil"/>
+              </w:pBdr>
+              <w:spacing w:after="0"/>
+              <w:rPr>
+                <w:rFonts w:ascii="Times New Roman" w:eastAsia="Times New Roman" w:hAnsi="Times New Roman" w:cs="Times New Roman"/>
+                <w:color w:val="000000"/>
+                <w:sz w:val="24"/>
+                <w:szCs w:val="24"/>
+              </w:rPr>
+            </w:pPr>
+            <w:r>
+              <w:rPr>
+                <w:rFonts w:ascii="Times New Roman" w:eastAsia="Times New Roman" w:hAnsi="Times New Roman" w:cs="Times New Roman"/>
+                <w:color w:val="000000"/>
+                <w:sz w:val="24"/>
+                <w:szCs w:val="24"/>
+              </w:rPr>
+              <w:t>Username or Email existed</w:t>
+            </w:r>
+          </w:p>
+          <w:p>
+            <w:pPr>
+              <w:numPr>
+                <w:ilvl w:val="0"/>
+                <w:numId w:val="19"/>
+              </w:numPr>
+              <w:pBdr>
+                <w:top w:val="nil"/>
+                <w:left w:val="nil"/>
+                <w:bottom w:val="nil"/>
+                <w:right w:val="nil"/>
+                <w:between w:val="nil"/>
+              </w:pBdr>
+              <w:rPr>
+                <w:rFonts w:ascii="Times New Roman" w:eastAsia="Times New Roman" w:hAnsi="Times New Roman" w:cs="Times New Roman"/>
+                <w:color w:val="000000"/>
+                <w:sz w:val="24"/>
+                <w:szCs w:val="24"/>
+              </w:rPr>
+            </w:pPr>
+            <w:r>
+              <w:rPr>
+                <w:rFonts w:ascii="Times New Roman" w:eastAsia="Times New Roman" w:hAnsi="Times New Roman" w:cs="Times New Roman"/>
+                <w:color w:val="000000"/>
+                <w:sz w:val="24"/>
+                <w:szCs w:val="24"/>
+              </w:rPr>
+              <w:t>Cannot connect to server</w:t>
+            </w:r>
+          </w:p>
+        </w:tc>
+      </w:tr>
+      <w:tr>
+        <w:trPr>
+          <w:trHeight w:val="440"/>
+        </w:trPr>
+        <w:tc>
+          <w:tcPr>
+            <w:tcW w:w="2250" w:type="dxa"/>
+            <w:tcBorders>
+              <w:top w:val="single" w:sz="4" w:space="0" w:color="000000"/>
+              <w:left w:val="single" w:sz="4" w:space="0" w:color="000000"/>
+              <w:bottom w:val="single" w:sz="4" w:space="0" w:color="000000"/>
+              <w:right w:val="single" w:sz="4" w:space="0" w:color="000000"/>
+            </w:tcBorders>
+            <w:vAlign w:val="center"/>
+          </w:tcPr>
+          <w:p>
+            <w:pPr>
+              <w:rPr>
+                <w:rFonts w:ascii="Times New Roman" w:eastAsia="Times New Roman" w:hAnsi="Times New Roman" w:cs="Times New Roman"/>
+                <w:b/>
+                <w:sz w:val="24"/>
+                <w:szCs w:val="24"/>
+              </w:rPr>
+            </w:pPr>
+            <w:r>
+              <w:rPr>
+                <w:rFonts w:ascii="Times New Roman" w:eastAsia="Times New Roman" w:hAnsi="Times New Roman" w:cs="Times New Roman"/>
+                <w:b/>
+                <w:sz w:val="24"/>
+                <w:szCs w:val="24"/>
+              </w:rPr>
+              <w:t>Priority</w:t>
+            </w:r>
+          </w:p>
+        </w:tc>
+        <w:tc>
+          <w:tcPr>
+            <w:tcW w:w="6780" w:type="dxa"/>
+            <w:gridSpan w:val="3"/>
+            <w:tcBorders>
+              <w:top w:val="single" w:sz="4" w:space="0" w:color="000000"/>
+              <w:left w:val="single" w:sz="4" w:space="0" w:color="000000"/>
+              <w:bottom w:val="single" w:sz="4" w:space="0" w:color="000000"/>
+              <w:right w:val="single" w:sz="4" w:space="0" w:color="000000"/>
+            </w:tcBorders>
+            <w:vAlign w:val="center"/>
+          </w:tcPr>
+          <w:p>
+            <w:pPr>
+              <w:rPr>
+                <w:rFonts w:ascii="Times New Roman" w:eastAsia="Times New Roman" w:hAnsi="Times New Roman" w:cs="Times New Roman"/>
+                <w:sz w:val="24"/>
+                <w:szCs w:val="24"/>
+              </w:rPr>
+            </w:pPr>
+            <w:r>
+              <w:rPr>
+                <w:rFonts w:ascii="Times New Roman" w:eastAsia="Times New Roman" w:hAnsi="Times New Roman" w:cs="Times New Roman"/>
+                <w:sz w:val="24"/>
+                <w:szCs w:val="24"/>
+              </w:rPr>
+              <w:t>High</w:t>
+            </w:r>
+          </w:p>
+        </w:tc>
+      </w:tr>
+      <w:tr>
+        <w:trPr>
+          <w:trHeight w:val="440"/>
+        </w:trPr>
+        <w:tc>
+          <w:tcPr>
+            <w:tcW w:w="2250" w:type="dxa"/>
+            <w:tcBorders>
+              <w:top w:val="single" w:sz="4" w:space="0" w:color="000000"/>
+              <w:left w:val="single" w:sz="4" w:space="0" w:color="000000"/>
+              <w:bottom w:val="single" w:sz="4" w:space="0" w:color="000000"/>
+              <w:right w:val="single" w:sz="4" w:space="0" w:color="000000"/>
+            </w:tcBorders>
+            <w:vAlign w:val="center"/>
+          </w:tcPr>
+          <w:p>
+            <w:pPr>
+              <w:rPr>
+                <w:rFonts w:ascii="Times New Roman" w:eastAsia="Times New Roman" w:hAnsi="Times New Roman" w:cs="Times New Roman"/>
+                <w:b/>
+                <w:sz w:val="24"/>
+                <w:szCs w:val="24"/>
+              </w:rPr>
+            </w:pPr>
+            <w:r>
+              <w:rPr>
+                <w:rFonts w:ascii="Times New Roman" w:eastAsia="Times New Roman" w:hAnsi="Times New Roman" w:cs="Times New Roman"/>
+                <w:b/>
+                <w:sz w:val="24"/>
+                <w:szCs w:val="24"/>
+              </w:rPr>
+              <w:t>Frequency of Use</w:t>
+            </w:r>
+          </w:p>
+        </w:tc>
+        <w:tc>
+          <w:tcPr>
+            <w:tcW w:w="6780" w:type="dxa"/>
+            <w:gridSpan w:val="3"/>
+            <w:tcBorders>
+              <w:top w:val="single" w:sz="4" w:space="0" w:color="000000"/>
+              <w:left w:val="single" w:sz="4" w:space="0" w:color="000000"/>
+              <w:bottom w:val="single" w:sz="4" w:space="0" w:color="000000"/>
+              <w:right w:val="single" w:sz="4" w:space="0" w:color="000000"/>
+            </w:tcBorders>
+            <w:vAlign w:val="center"/>
+          </w:tcPr>
+          <w:p>
+            <w:pPr>
+              <w:rPr>
+                <w:rFonts w:ascii="Times New Roman" w:eastAsia="Times New Roman" w:hAnsi="Times New Roman" w:cs="Times New Roman"/>
+                <w:sz w:val="24"/>
+                <w:szCs w:val="24"/>
+              </w:rPr>
+            </w:pPr>
+            <w:r>
+              <w:rPr>
+                <w:rFonts w:ascii="Times New Roman" w:eastAsia="Times New Roman" w:hAnsi="Times New Roman" w:cs="Times New Roman"/>
+                <w:sz w:val="24"/>
+                <w:szCs w:val="24"/>
+              </w:rPr>
+              <w:t>High</w:t>
+            </w:r>
+          </w:p>
+        </w:tc>
+      </w:tr>
+      <w:tr>
+        <w:trPr>
+          <w:trHeight w:val="440"/>
+        </w:trPr>
+        <w:tc>
+          <w:tcPr>
+            <w:tcW w:w="2250" w:type="dxa"/>
+            <w:tcBorders>
+              <w:top w:val="single" w:sz="4" w:space="0" w:color="000000"/>
+              <w:left w:val="single" w:sz="4" w:space="0" w:color="000000"/>
+              <w:bottom w:val="single" w:sz="4" w:space="0" w:color="000000"/>
+              <w:right w:val="single" w:sz="4" w:space="0" w:color="000000"/>
+            </w:tcBorders>
+            <w:vAlign w:val="center"/>
+          </w:tcPr>
+          <w:p>
+            <w:pPr>
+              <w:rPr>
+                <w:rFonts w:ascii="Times New Roman" w:eastAsia="Times New Roman" w:hAnsi="Times New Roman" w:cs="Times New Roman"/>
+                <w:b/>
+                <w:sz w:val="24"/>
+                <w:szCs w:val="24"/>
+              </w:rPr>
+            </w:pPr>
+            <w:r>
+              <w:rPr>
+                <w:rFonts w:ascii="Times New Roman" w:eastAsia="Times New Roman" w:hAnsi="Times New Roman" w:cs="Times New Roman"/>
+                <w:b/>
+                <w:sz w:val="24"/>
+                <w:szCs w:val="24"/>
+              </w:rPr>
+              <w:t>Business Rules</w:t>
+            </w:r>
+          </w:p>
+        </w:tc>
+        <w:tc>
+          <w:tcPr>
+            <w:tcW w:w="6780" w:type="dxa"/>
+            <w:gridSpan w:val="3"/>
+            <w:tcBorders>
+              <w:top w:val="single" w:sz="4" w:space="0" w:color="000000"/>
+              <w:left w:val="single" w:sz="4" w:space="0" w:color="000000"/>
+              <w:bottom w:val="single" w:sz="4" w:space="0" w:color="000000"/>
+              <w:right w:val="single" w:sz="4" w:space="0" w:color="000000"/>
+            </w:tcBorders>
+            <w:vAlign w:val="center"/>
+          </w:tcPr>
+          <w:p>
+            <w:pPr>
+              <w:rPr>
+                <w:rFonts w:ascii="Times New Roman" w:eastAsia="Times New Roman" w:hAnsi="Times New Roman" w:cs="Times New Roman"/>
+                <w:sz w:val="24"/>
+                <w:szCs w:val="24"/>
+              </w:rPr>
+            </w:pPr>
+          </w:p>
+        </w:tc>
+      </w:tr>
+      <w:tr>
+        <w:trPr>
+          <w:trHeight w:val="440"/>
+        </w:trPr>
+        <w:tc>
+          <w:tcPr>
+            <w:tcW w:w="2250" w:type="dxa"/>
+            <w:tcBorders>
+              <w:top w:val="single" w:sz="4" w:space="0" w:color="000000"/>
+              <w:left w:val="single" w:sz="4" w:space="0" w:color="000000"/>
+              <w:bottom w:val="single" w:sz="4" w:space="0" w:color="000000"/>
+              <w:right w:val="single" w:sz="4" w:space="0" w:color="000000"/>
+            </w:tcBorders>
+            <w:vAlign w:val="center"/>
+          </w:tcPr>
+          <w:p>
+            <w:pPr>
+              <w:rPr>
+                <w:rFonts w:ascii="Times New Roman" w:eastAsia="Times New Roman" w:hAnsi="Times New Roman" w:cs="Times New Roman"/>
+                <w:b/>
+                <w:sz w:val="24"/>
+                <w:szCs w:val="24"/>
+              </w:rPr>
+            </w:pPr>
+            <w:r>
+              <w:rPr>
+                <w:rFonts w:ascii="Times New Roman" w:eastAsia="Times New Roman" w:hAnsi="Times New Roman" w:cs="Times New Roman"/>
+                <w:b/>
+                <w:sz w:val="24"/>
+                <w:szCs w:val="24"/>
+              </w:rPr>
+              <w:t>Other Information</w:t>
+            </w:r>
+          </w:p>
+        </w:tc>
+        <w:tc>
+          <w:tcPr>
+            <w:tcW w:w="6780" w:type="dxa"/>
+            <w:gridSpan w:val="3"/>
+            <w:tcBorders>
+              <w:top w:val="single" w:sz="4" w:space="0" w:color="000000"/>
+              <w:left w:val="single" w:sz="4" w:space="0" w:color="000000"/>
+              <w:bottom w:val="single" w:sz="4" w:space="0" w:color="000000"/>
+              <w:right w:val="single" w:sz="4" w:space="0" w:color="000000"/>
+            </w:tcBorders>
+            <w:vAlign w:val="center"/>
+          </w:tcPr>
+          <w:p>
+            <w:pPr>
+              <w:rPr>
+                <w:rFonts w:ascii="Times New Roman" w:eastAsia="Times New Roman" w:hAnsi="Times New Roman" w:cs="Times New Roman"/>
+                <w:sz w:val="24"/>
+                <w:szCs w:val="24"/>
+              </w:rPr>
+            </w:pPr>
+            <w:r>
+              <w:rPr>
+                <w:rFonts w:ascii="Times New Roman" w:eastAsia="Times New Roman" w:hAnsi="Times New Roman" w:cs="Times New Roman"/>
+                <w:sz w:val="24"/>
+                <w:szCs w:val="24"/>
+              </w:rPr>
+              <w:t>N/A</w:t>
+            </w:r>
+          </w:p>
+        </w:tc>
+      </w:tr>
+      <w:tr>
+        <w:trPr>
+          <w:trHeight w:val="440"/>
+        </w:trPr>
+        <w:tc>
+          <w:tcPr>
+            <w:tcW w:w="2250" w:type="dxa"/>
+            <w:tcBorders>
+              <w:top w:val="single" w:sz="4" w:space="0" w:color="000000"/>
+              <w:left w:val="single" w:sz="4" w:space="0" w:color="000000"/>
+              <w:bottom w:val="single" w:sz="4" w:space="0" w:color="000000"/>
+              <w:right w:val="single" w:sz="4" w:space="0" w:color="000000"/>
+            </w:tcBorders>
+            <w:vAlign w:val="center"/>
+          </w:tcPr>
+          <w:p>
+            <w:pPr>
+              <w:rPr>
+                <w:rFonts w:ascii="Times New Roman" w:eastAsia="Times New Roman" w:hAnsi="Times New Roman" w:cs="Times New Roman"/>
+                <w:b/>
+                <w:sz w:val="24"/>
+                <w:szCs w:val="24"/>
+              </w:rPr>
+            </w:pPr>
+            <w:r>
+              <w:rPr>
+                <w:rFonts w:ascii="Times New Roman" w:eastAsia="Times New Roman" w:hAnsi="Times New Roman" w:cs="Times New Roman"/>
+                <w:b/>
+                <w:sz w:val="24"/>
+                <w:szCs w:val="24"/>
+              </w:rPr>
+              <w:t>Assumptions</w:t>
+            </w:r>
+          </w:p>
+        </w:tc>
+        <w:tc>
+          <w:tcPr>
+            <w:tcW w:w="6780" w:type="dxa"/>
+            <w:gridSpan w:val="3"/>
+            <w:tcBorders>
+              <w:top w:val="single" w:sz="4" w:space="0" w:color="000000"/>
+              <w:left w:val="single" w:sz="4" w:space="0" w:color="000000"/>
+              <w:bottom w:val="single" w:sz="4" w:space="0" w:color="000000"/>
+              <w:right w:val="single" w:sz="4" w:space="0" w:color="000000"/>
+            </w:tcBorders>
+            <w:vAlign w:val="center"/>
+          </w:tcPr>
+          <w:p>
+            <w:pPr>
+              <w:rPr>
+                <w:rFonts w:ascii="Times New Roman" w:eastAsia="Times New Roman" w:hAnsi="Times New Roman" w:cs="Times New Roman"/>
+                <w:sz w:val="24"/>
+                <w:szCs w:val="24"/>
+              </w:rPr>
+            </w:pPr>
+            <w:r>
+              <w:rPr>
+                <w:rFonts w:ascii="Times New Roman" w:eastAsia="Times New Roman" w:hAnsi="Times New Roman" w:cs="Times New Roman"/>
+                <w:sz w:val="24"/>
+                <w:szCs w:val="24"/>
+              </w:rPr>
+              <w:t>N/A</w:t>
+            </w:r>
+          </w:p>
+        </w:tc>
+      </w:tr>
+    </w:tbl>
+    <w:p>
+      <w:pPr>
+        <w:pStyle w:val="Heading4"/>
+        <w:rPr>
+          <w:rFonts w:ascii="Times New Roman" w:eastAsia="Times New Roman" w:hAnsi="Times New Roman" w:cs="Times New Roman"/>
+        </w:rPr>
+      </w:pPr>
+    </w:p>
+    <w:p>
+      <w:pPr>
         <w:pStyle w:val="Heading2"/>
         <w:rPr>
           <w:rFonts w:cs="Times New Roman"/>
         </w:rPr>
       </w:pPr>
-      <w:bookmarkStart w:id="24" w:name="_Toc65846180"/>
       <w:r>
         <w:rPr>
           <w:rFonts w:cs="Times New Roman"/>
@@ -23579,6 +25132,92 @@
     </w:lvl>
   </w:abstractNum>
   <w:abstractNum w:abstractNumId="7" w15:restartNumberingAfterBreak="0">
+    <w:nsid w:val="3E3D62C7"/>
+    <w:multiLevelType w:val="multilevel"/>
+    <w:tmpl w:val="66A2F0AA"/>
+    <w:lvl w:ilvl="0">
+      <w:start w:val="1"/>
+      <w:numFmt w:val="decimal"/>
+      <w:lvlText w:val="%1."/>
+      <w:lvlJc w:val="left"/>
+      <w:pPr>
+        <w:ind w:left="720" w:hanging="360"/>
+      </w:pPr>
+    </w:lvl>
+    <w:lvl w:ilvl="1">
+      <w:start w:val="1"/>
+      <w:numFmt w:val="lowerLetter"/>
+      <w:lvlText w:val="%2."/>
+      <w:lvlJc w:val="left"/>
+      <w:pPr>
+        <w:ind w:left="1440" w:hanging="360"/>
+      </w:pPr>
+    </w:lvl>
+    <w:lvl w:ilvl="2">
+      <w:start w:val="1"/>
+      <w:numFmt w:val="lowerRoman"/>
+      <w:lvlText w:val="%3."/>
+      <w:lvlJc w:val="right"/>
+      <w:pPr>
+        <w:ind w:left="2160" w:hanging="180"/>
+      </w:pPr>
+    </w:lvl>
+    <w:lvl w:ilvl="3">
+      <w:start w:val="1"/>
+      <w:numFmt w:val="decimal"/>
+      <w:lvlText w:val="%4."/>
+      <w:lvlJc w:val="left"/>
+      <w:pPr>
+        <w:ind w:left="2880" w:hanging="360"/>
+      </w:pPr>
+    </w:lvl>
+    <w:lvl w:ilvl="4">
+      <w:start w:val="1"/>
+      <w:numFmt w:val="lowerLetter"/>
+      <w:lvlText w:val="%5."/>
+      <w:lvlJc w:val="left"/>
+      <w:pPr>
+        <w:ind w:left="3600" w:hanging="360"/>
+      </w:pPr>
+    </w:lvl>
+    <w:lvl w:ilvl="5">
+      <w:start w:val="1"/>
+      <w:numFmt w:val="lowerRoman"/>
+      <w:lvlText w:val="%6."/>
+      <w:lvlJc w:val="right"/>
+      <w:pPr>
+        <w:ind w:left="4320" w:hanging="180"/>
+      </w:pPr>
+    </w:lvl>
+    <w:lvl w:ilvl="6">
+      <w:start w:val="1"/>
+      <w:numFmt w:val="decimal"/>
+      <w:lvlText w:val="%7."/>
+      <w:lvlJc w:val="left"/>
+      <w:pPr>
+        <w:ind w:left="5040" w:hanging="360"/>
+      </w:pPr>
+    </w:lvl>
+    <w:lvl w:ilvl="7">
+      <w:start w:val="1"/>
+      <w:numFmt w:val="lowerLetter"/>
+      <w:lvlText w:val="%8."/>
+      <w:lvlJc w:val="left"/>
+      <w:pPr>
+        <w:ind w:left="5760" w:hanging="360"/>
+      </w:pPr>
+    </w:lvl>
+    <w:lvl w:ilvl="8">
+      <w:start w:val="1"/>
+      <w:numFmt w:val="lowerRoman"/>
+      <w:lvlText w:val="%9."/>
+      <w:lvlJc w:val="right"/>
+      <w:pPr>
+        <w:ind w:left="6480" w:hanging="180"/>
+      </w:pPr>
+    </w:lvl>
+  </w:abstractNum>
+  <w:abstractNum w:abstractNumId="8" w15:restartNumberingAfterBreak="0">
     <w:nsid w:val="402D3E7D"/>
     <w:multiLevelType w:val="multilevel"/>
     <w:tmpl w:val="17A6A3C2"/>
@@ -23709,7 +25348,93 @@
       </w:rPr>
     </w:lvl>
   </w:abstractNum>
-  <w:abstractNum w:abstractNumId="8" w15:restartNumberingAfterBreak="0">
+  <w:abstractNum w:abstractNumId="9" w15:restartNumberingAfterBreak="0">
+    <w:nsid w:val="475F38C5"/>
+    <w:multiLevelType w:val="multilevel"/>
+    <w:tmpl w:val="2AC2B3A6"/>
+    <w:lvl w:ilvl="0">
+      <w:start w:val="1"/>
+      <w:numFmt w:val="decimal"/>
+      <w:lvlText w:val="%1."/>
+      <w:lvlJc w:val="left"/>
+      <w:pPr>
+        <w:ind w:left="720" w:hanging="360"/>
+      </w:pPr>
+    </w:lvl>
+    <w:lvl w:ilvl="1">
+      <w:start w:val="1"/>
+      <w:numFmt w:val="lowerLetter"/>
+      <w:lvlText w:val="%2."/>
+      <w:lvlJc w:val="left"/>
+      <w:pPr>
+        <w:ind w:left="1440" w:hanging="360"/>
+      </w:pPr>
+    </w:lvl>
+    <w:lvl w:ilvl="2">
+      <w:start w:val="1"/>
+      <w:numFmt w:val="lowerRoman"/>
+      <w:lvlText w:val="%3."/>
+      <w:lvlJc w:val="right"/>
+      <w:pPr>
+        <w:ind w:left="2160" w:hanging="180"/>
+      </w:pPr>
+    </w:lvl>
+    <w:lvl w:ilvl="3">
+      <w:start w:val="1"/>
+      <w:numFmt w:val="decimal"/>
+      <w:lvlText w:val="%4."/>
+      <w:lvlJc w:val="left"/>
+      <w:pPr>
+        <w:ind w:left="2880" w:hanging="360"/>
+      </w:pPr>
+    </w:lvl>
+    <w:lvl w:ilvl="4">
+      <w:start w:val="1"/>
+      <w:numFmt w:val="lowerLetter"/>
+      <w:lvlText w:val="%5."/>
+      <w:lvlJc w:val="left"/>
+      <w:pPr>
+        <w:ind w:left="3600" w:hanging="360"/>
+      </w:pPr>
+    </w:lvl>
+    <w:lvl w:ilvl="5">
+      <w:start w:val="1"/>
+      <w:numFmt w:val="lowerRoman"/>
+      <w:lvlText w:val="%6."/>
+      <w:lvlJc w:val="right"/>
+      <w:pPr>
+        <w:ind w:left="4320" w:hanging="180"/>
+      </w:pPr>
+    </w:lvl>
+    <w:lvl w:ilvl="6">
+      <w:start w:val="1"/>
+      <w:numFmt w:val="decimal"/>
+      <w:lvlText w:val="%7."/>
+      <w:lvlJc w:val="left"/>
+      <w:pPr>
+        <w:ind w:left="5040" w:hanging="360"/>
+      </w:pPr>
+    </w:lvl>
+    <w:lvl w:ilvl="7">
+      <w:start w:val="1"/>
+      <w:numFmt w:val="lowerLetter"/>
+      <w:lvlText w:val="%8."/>
+      <w:lvlJc w:val="left"/>
+      <w:pPr>
+        <w:ind w:left="5760" w:hanging="360"/>
+      </w:pPr>
+    </w:lvl>
+    <w:lvl w:ilvl="8">
+      <w:start w:val="1"/>
+      <w:numFmt w:val="lowerRoman"/>
+      <w:lvlText w:val="%9."/>
+      <w:lvlJc w:val="right"/>
+      <w:pPr>
+        <w:ind w:left="6480" w:hanging="180"/>
+      </w:pPr>
+    </w:lvl>
+  </w:abstractNum>
+  <w:abstractNum w:abstractNumId="10" w15:restartNumberingAfterBreak="0">
     <w:nsid w:val="48DA0D64"/>
     <w:multiLevelType w:val="multilevel"/>
     <w:tmpl w:val="E59AEA8C"/>
@@ -23840,7 +25565,7 @@
       </w:rPr>
     </w:lvl>
   </w:abstractNum>
-  <w:abstractNum w:abstractNumId="9" w15:restartNumberingAfterBreak="0">
+  <w:abstractNum w:abstractNumId="11" w15:restartNumberingAfterBreak="0">
     <w:nsid w:val="48E658D6"/>
     <w:multiLevelType w:val="multilevel"/>
     <w:tmpl w:val="934C387A"/>
@@ -23971,7 +25696,7 @@
       </w:rPr>
     </w:lvl>
   </w:abstractNum>
-  <w:abstractNum w:abstractNumId="10" w15:restartNumberingAfterBreak="0">
+  <w:abstractNum w:abstractNumId="12" w15:restartNumberingAfterBreak="0">
     <w:nsid w:val="588D6ED0"/>
     <w:multiLevelType w:val="multilevel"/>
     <w:tmpl w:val="C1E2A166"/>
@@ -24102,7 +25827,7 @@
       </w:rPr>
     </w:lvl>
   </w:abstractNum>
-  <w:abstractNum w:abstractNumId="11" w15:restartNumberingAfterBreak="0">
+  <w:abstractNum w:abstractNumId="13" w15:restartNumberingAfterBreak="0">
     <w:nsid w:val="62B90C15"/>
     <w:multiLevelType w:val="multilevel"/>
     <w:tmpl w:val="63D8B65C"/>
@@ -24215,7 +25940,7 @@
       </w:rPr>
     </w:lvl>
   </w:abstractNum>
-  <w:abstractNum w:abstractNumId="12" w15:restartNumberingAfterBreak="0">
+  <w:abstractNum w:abstractNumId="14" w15:restartNumberingAfterBreak="0">
     <w:nsid w:val="62C4442D"/>
     <w:multiLevelType w:val="multilevel"/>
     <w:tmpl w:val="55D8B0F2"/>
@@ -24346,7 +26071,7 @@
       </w:rPr>
     </w:lvl>
   </w:abstractNum>
-  <w:abstractNum w:abstractNumId="13" w15:restartNumberingAfterBreak="0">
+  <w:abstractNum w:abstractNumId="15" w15:restartNumberingAfterBreak="0">
     <w:nsid w:val="6B376E81"/>
     <w:multiLevelType w:val="multilevel"/>
     <w:tmpl w:val="389ACB2E"/>
@@ -24477,7 +26202,7 @@
       </w:rPr>
     </w:lvl>
   </w:abstractNum>
-  <w:abstractNum w:abstractNumId="14" w15:restartNumberingAfterBreak="0">
+  <w:abstractNum w:abstractNumId="16" w15:restartNumberingAfterBreak="0">
     <w:nsid w:val="6BD638A0"/>
     <w:multiLevelType w:val="multilevel"/>
     <w:tmpl w:val="2CBA5F4A"/>
@@ -24608,7 +26333,7 @@
       </w:rPr>
     </w:lvl>
   </w:abstractNum>
-  <w:abstractNum w:abstractNumId="15" w15:restartNumberingAfterBreak="0">
+  <w:abstractNum w:abstractNumId="17" w15:restartNumberingAfterBreak="0">
     <w:nsid w:val="6D2F6A05"/>
     <w:multiLevelType w:val="multilevel"/>
     <w:tmpl w:val="170C6F6C"/>
@@ -24739,7 +26464,7 @@
       </w:rPr>
     </w:lvl>
   </w:abstractNum>
-  <w:abstractNum w:abstractNumId="16" w15:restartNumberingAfterBreak="0">
+  <w:abstractNum w:abstractNumId="18" w15:restartNumberingAfterBreak="0">
     <w:nsid w:val="7D24287A"/>
     <w:multiLevelType w:val="multilevel"/>
     <w:tmpl w:val="28C46E00"/>
@@ -24853,28 +26578,28 @@
     </w:lvl>
   </w:abstractNum>
   <w:num w:numId="1">
-    <w:abstractNumId w:val="15"/>
+    <w:abstractNumId w:val="17"/>
   </w:num>
   <w:num w:numId="2">
     <w:abstractNumId w:val="1"/>
   </w:num>
   <w:num w:numId="3">
-    <w:abstractNumId w:val="14"/>
+    <w:abstractNumId w:val="16"/>
   </w:num>
   <w:num w:numId="4">
-    <w:abstractNumId w:val="11"/>
+    <w:abstractNumId w:val="13"/>
   </w:num>
   <w:num w:numId="5">
     <w:abstractNumId w:val="3"/>
   </w:num>
   <w:num w:numId="6">
-    <w:abstractNumId w:val="13"/>
+    <w:abstractNumId w:val="15"/>
   </w:num>
   <w:num w:numId="7">
     <w:abstractNumId w:val="4"/>
   </w:num>
   <w:num w:numId="8">
-    <w:abstractNumId w:val="10"/>
+    <w:abstractNumId w:val="12"/>
   </w:num>
   <w:num w:numId="9">
     <w:abstractNumId w:val="5"/>
@@ -24883,25 +26608,31 @@
     <w:abstractNumId w:val="0"/>
   </w:num>
   <w:num w:numId="11">
+    <w:abstractNumId w:val="10"/>
+  </w:num>
+  <w:num w:numId="12">
     <w:abstractNumId w:val="8"/>
   </w:num>
-  <w:num w:numId="12">
-    <w:abstractNumId w:val="7"/>
-  </w:num>
   <w:num w:numId="13">
-    <w:abstractNumId w:val="12"/>
+    <w:abstractNumId w:val="14"/>
   </w:num>
   <w:num w:numId="14">
-    <w:abstractNumId w:val="9"/>
+    <w:abstractNumId w:val="11"/>
   </w:num>
   <w:num w:numId="15">
-    <w:abstractNumId w:val="16"/>
+    <w:abstractNumId w:val="18"/>
   </w:num>
   <w:num w:numId="16">
     <w:abstractNumId w:val="6"/>
   </w:num>
   <w:num w:numId="17">
     <w:abstractNumId w:val="2"/>
+  </w:num>
+  <w:num w:numId="18">
+    <w:abstractNumId w:val="7"/>
+  </w:num>
+  <w:num w:numId="19">
+    <w:abstractNumId w:val="9"/>
   </w:num>
 </w:numbering>
 </file>

</xml_diff>

<commit_message>
Add Use Case View Dashboard_Admin Description document
</commit_message>
<xml_diff>
--- a/docs/LiveCodingMentor.docx
+++ b/docs/LiveCodingMentor.docx
@@ -428,7 +428,27 @@
                 <w:sz w:val="24"/>
                 <w:szCs w:val="24"/>
               </w:rPr>
-              <w:t>Tran Nguyen Anh –  HE130019</w:t>
+              <w:t xml:space="preserve">Tran Nguyen Anh </w:t>
+            </w:r>
+            <w:proofErr w:type="gramStart"/>
+            <w:r>
+              <w:rPr>
+                <w:rFonts w:ascii="Times New Roman" w:eastAsia="Times New Roman" w:hAnsi="Times New Roman" w:cs="Times New Roman"/>
+                <w:color w:val="000000"/>
+                <w:sz w:val="24"/>
+                <w:szCs w:val="24"/>
+              </w:rPr>
+              <w:t>–  HE</w:t>
+            </w:r>
+            <w:proofErr w:type="gramEnd"/>
+            <w:r>
+              <w:rPr>
+                <w:rFonts w:ascii="Times New Roman" w:eastAsia="Times New Roman" w:hAnsi="Times New Roman" w:cs="Times New Roman"/>
+                <w:color w:val="000000"/>
+                <w:sz w:val="24"/>
+                <w:szCs w:val="24"/>
+              </w:rPr>
+              <w:t>130019</w:t>
             </w:r>
           </w:p>
           <w:p>
@@ -17845,7 +17865,25 @@
                 <w:sz w:val="24"/>
                 <w:szCs w:val="24"/>
               </w:rPr>
-              <w:t>Request To Admin</w:t>
+              <w:t xml:space="preserve">Request </w:t>
+            </w:r>
+            <w:proofErr w:type="gramStart"/>
+            <w:r>
+              <w:rPr>
+                <w:rFonts w:ascii="Times New Roman" w:eastAsia="Times New Roman" w:hAnsi="Times New Roman" w:cs="Times New Roman"/>
+                <w:sz w:val="24"/>
+                <w:szCs w:val="24"/>
+              </w:rPr>
+              <w:t>To</w:t>
+            </w:r>
+            <w:proofErr w:type="gramEnd"/>
+            <w:r>
+              <w:rPr>
+                <w:rFonts w:ascii="Times New Roman" w:eastAsia="Times New Roman" w:hAnsi="Times New Roman" w:cs="Times New Roman"/>
+                <w:sz w:val="24"/>
+                <w:szCs w:val="24"/>
+              </w:rPr>
+              <w:t xml:space="preserve"> Admin</w:t>
             </w:r>
           </w:p>
         </w:tc>
@@ -21950,7 +21988,25 @@
                 <w:sz w:val="24"/>
                 <w:szCs w:val="24"/>
               </w:rPr>
-              <w:t>View Point In Transaction</w:t>
+              <w:t xml:space="preserve">View Point </w:t>
+            </w:r>
+            <w:proofErr w:type="gramStart"/>
+            <w:r>
+              <w:rPr>
+                <w:rFonts w:ascii="Times New Roman" w:eastAsia="Times New Roman" w:hAnsi="Times New Roman" w:cs="Times New Roman"/>
+                <w:sz w:val="24"/>
+                <w:szCs w:val="24"/>
+              </w:rPr>
+              <w:t>In</w:t>
+            </w:r>
+            <w:proofErr w:type="gramEnd"/>
+            <w:r>
+              <w:rPr>
+                <w:rFonts w:ascii="Times New Roman" w:eastAsia="Times New Roman" w:hAnsi="Times New Roman" w:cs="Times New Roman"/>
+                <w:sz w:val="24"/>
+                <w:szCs w:val="24"/>
+              </w:rPr>
+              <w:t xml:space="preserve"> Transaction</w:t>
             </w:r>
           </w:p>
         </w:tc>
@@ -24093,6 +24149,1307 @@
         </w:rPr>
       </w:pPr>
     </w:p>
+    <w:p>
+      <w:pPr>
+        <w:pStyle w:val="Heading4"/>
+        <w:rPr>
+          <w:rFonts w:ascii="Times New Roman" w:eastAsia="Times New Roman" w:hAnsi="Times New Roman" w:cs="Times New Roman"/>
+        </w:rPr>
+      </w:pPr>
+      <w:r>
+        <w:rPr>
+          <w:rFonts w:ascii="Times New Roman" w:eastAsia="Times New Roman" w:hAnsi="Times New Roman" w:cs="Times New Roman"/>
+        </w:rPr>
+        <w:t>2.2.2. Admin</w:t>
+      </w:r>
+    </w:p>
+    <w:p>
+      <w:pPr>
+        <w:rPr>
+          <w:rFonts w:ascii="Times New Roman" w:eastAsia="Times New Roman" w:hAnsi="Times New Roman" w:cs="Times New Roman"/>
+          <w:sz w:val="24"/>
+          <w:szCs w:val="24"/>
+        </w:rPr>
+      </w:pPr>
+      <w:r>
+        <w:rPr>
+          <w:rFonts w:ascii="Times New Roman" w:eastAsia="Times New Roman" w:hAnsi="Times New Roman" w:cs="Times New Roman"/>
+          <w:sz w:val="24"/>
+          <w:szCs w:val="24"/>
+        </w:rPr>
+        <w:t>2.2.2.1. View dashboard</w:t>
+      </w:r>
+    </w:p>
+    <w:tbl>
+      <w:tblPr>
+        <w:tblW w:w="9016" w:type="dxa"/>
+        <w:tblLayout w:type="fixed"/>
+        <w:tblLook w:val="0400" w:firstRow="0" w:lastRow="0" w:firstColumn="0" w:lastColumn="0" w:noHBand="0" w:noVBand="1"/>
+      </w:tblPr>
+      <w:tblGrid>
+        <w:gridCol w:w="2254"/>
+        <w:gridCol w:w="2254"/>
+        <w:gridCol w:w="2057"/>
+        <w:gridCol w:w="2451"/>
+      </w:tblGrid>
+      <w:tr>
+        <w:trPr>
+          <w:trHeight w:val="440"/>
+        </w:trPr>
+        <w:tc>
+          <w:tcPr>
+            <w:tcW w:w="2254" w:type="dxa"/>
+            <w:tcBorders>
+              <w:top w:val="single" w:sz="4" w:space="0" w:color="000000"/>
+              <w:left w:val="single" w:sz="4" w:space="0" w:color="000000"/>
+              <w:bottom w:val="single" w:sz="4" w:space="0" w:color="000000"/>
+              <w:right w:val="single" w:sz="4" w:space="0" w:color="000000"/>
+            </w:tcBorders>
+            <w:vAlign w:val="center"/>
+          </w:tcPr>
+          <w:p>
+            <w:pPr>
+              <w:rPr>
+                <w:rFonts w:ascii="Times New Roman" w:eastAsia="Times New Roman" w:hAnsi="Times New Roman" w:cs="Times New Roman"/>
+                <w:sz w:val="24"/>
+                <w:szCs w:val="24"/>
+              </w:rPr>
+            </w:pPr>
+            <w:r>
+              <w:rPr>
+                <w:rFonts w:ascii="Times New Roman" w:eastAsia="Times New Roman" w:hAnsi="Times New Roman" w:cs="Times New Roman"/>
+                <w:b/>
+                <w:sz w:val="24"/>
+                <w:szCs w:val="24"/>
+              </w:rPr>
+              <w:t>Use Case ID</w:t>
+            </w:r>
+          </w:p>
+        </w:tc>
+        <w:tc>
+          <w:tcPr>
+            <w:tcW w:w="2254" w:type="dxa"/>
+            <w:tcBorders>
+              <w:top w:val="single" w:sz="4" w:space="0" w:color="000000"/>
+              <w:left w:val="single" w:sz="4" w:space="0" w:color="000000"/>
+              <w:bottom w:val="single" w:sz="4" w:space="0" w:color="000000"/>
+              <w:right w:val="single" w:sz="4" w:space="0" w:color="000000"/>
+            </w:tcBorders>
+            <w:vAlign w:val="center"/>
+          </w:tcPr>
+          <w:p>
+            <w:pPr>
+              <w:rPr>
+                <w:rFonts w:ascii="Times New Roman" w:eastAsia="Times New Roman" w:hAnsi="Times New Roman" w:cs="Times New Roman"/>
+                <w:sz w:val="24"/>
+                <w:szCs w:val="24"/>
+              </w:rPr>
+            </w:pPr>
+            <w:r>
+              <w:rPr>
+                <w:rFonts w:ascii="Times New Roman" w:eastAsia="Times New Roman" w:hAnsi="Times New Roman" w:cs="Times New Roman"/>
+                <w:sz w:val="24"/>
+                <w:szCs w:val="24"/>
+              </w:rPr>
+              <w:t>UC - 02</w:t>
+            </w:r>
+          </w:p>
+        </w:tc>
+        <w:tc>
+          <w:tcPr>
+            <w:tcW w:w="2057" w:type="dxa"/>
+            <w:tcBorders>
+              <w:top w:val="single" w:sz="4" w:space="0" w:color="000000"/>
+              <w:left w:val="single" w:sz="4" w:space="0" w:color="000000"/>
+              <w:bottom w:val="single" w:sz="4" w:space="0" w:color="000000"/>
+              <w:right w:val="single" w:sz="4" w:space="0" w:color="000000"/>
+            </w:tcBorders>
+            <w:vAlign w:val="center"/>
+          </w:tcPr>
+          <w:p>
+            <w:pPr>
+              <w:rPr>
+                <w:rFonts w:ascii="Times New Roman" w:eastAsia="Times New Roman" w:hAnsi="Times New Roman" w:cs="Times New Roman"/>
+                <w:sz w:val="24"/>
+                <w:szCs w:val="24"/>
+              </w:rPr>
+            </w:pPr>
+            <w:r>
+              <w:rPr>
+                <w:rFonts w:ascii="Times New Roman" w:eastAsia="Times New Roman" w:hAnsi="Times New Roman" w:cs="Times New Roman"/>
+                <w:b/>
+                <w:sz w:val="24"/>
+                <w:szCs w:val="24"/>
+              </w:rPr>
+              <w:t>Use Case Name</w:t>
+            </w:r>
+          </w:p>
+        </w:tc>
+        <w:tc>
+          <w:tcPr>
+            <w:tcW w:w="2451" w:type="dxa"/>
+            <w:tcBorders>
+              <w:top w:val="single" w:sz="4" w:space="0" w:color="000000"/>
+              <w:left w:val="single" w:sz="4" w:space="0" w:color="000000"/>
+              <w:bottom w:val="single" w:sz="4" w:space="0" w:color="000000"/>
+              <w:right w:val="single" w:sz="4" w:space="0" w:color="000000"/>
+            </w:tcBorders>
+            <w:vAlign w:val="center"/>
+          </w:tcPr>
+          <w:p>
+            <w:pPr>
+              <w:ind w:left="100"/>
+              <w:rPr>
+                <w:rFonts w:ascii="Times New Roman" w:eastAsia="Times New Roman" w:hAnsi="Times New Roman" w:cs="Times New Roman"/>
+                <w:sz w:val="24"/>
+                <w:szCs w:val="24"/>
+              </w:rPr>
+            </w:pPr>
+            <w:r>
+              <w:rPr>
+                <w:rFonts w:ascii="Times New Roman" w:eastAsia="Times New Roman" w:hAnsi="Times New Roman" w:cs="Times New Roman"/>
+                <w:sz w:val="24"/>
+                <w:szCs w:val="24"/>
+              </w:rPr>
+              <w:t>View dashboard</w:t>
+            </w:r>
+          </w:p>
+        </w:tc>
+      </w:tr>
+      <w:tr>
+        <w:trPr>
+          <w:trHeight w:val="440"/>
+        </w:trPr>
+        <w:tc>
+          <w:tcPr>
+            <w:tcW w:w="2254" w:type="dxa"/>
+            <w:tcBorders>
+              <w:top w:val="single" w:sz="4" w:space="0" w:color="000000"/>
+              <w:left w:val="single" w:sz="4" w:space="0" w:color="000000"/>
+              <w:bottom w:val="single" w:sz="4" w:space="0" w:color="000000"/>
+              <w:right w:val="single" w:sz="4" w:space="0" w:color="000000"/>
+            </w:tcBorders>
+            <w:vAlign w:val="center"/>
+          </w:tcPr>
+          <w:p>
+            <w:pPr>
+              <w:rPr>
+                <w:rFonts w:ascii="Times New Roman" w:eastAsia="Times New Roman" w:hAnsi="Times New Roman" w:cs="Times New Roman"/>
+                <w:b/>
+                <w:sz w:val="24"/>
+                <w:szCs w:val="24"/>
+              </w:rPr>
+            </w:pPr>
+            <w:r>
+              <w:rPr>
+                <w:rFonts w:ascii="Times New Roman" w:eastAsia="Times New Roman" w:hAnsi="Times New Roman" w:cs="Times New Roman"/>
+                <w:b/>
+                <w:sz w:val="24"/>
+                <w:szCs w:val="24"/>
+              </w:rPr>
+              <w:t>Created By</w:t>
+            </w:r>
+          </w:p>
+        </w:tc>
+        <w:tc>
+          <w:tcPr>
+            <w:tcW w:w="2254" w:type="dxa"/>
+            <w:tcBorders>
+              <w:top w:val="single" w:sz="4" w:space="0" w:color="000000"/>
+              <w:left w:val="single" w:sz="4" w:space="0" w:color="000000"/>
+              <w:bottom w:val="single" w:sz="4" w:space="0" w:color="000000"/>
+              <w:right w:val="single" w:sz="4" w:space="0" w:color="000000"/>
+            </w:tcBorders>
+            <w:vAlign w:val="center"/>
+          </w:tcPr>
+          <w:p>
+            <w:pPr>
+              <w:rPr>
+                <w:rFonts w:ascii="Times New Roman" w:eastAsia="Times New Roman" w:hAnsi="Times New Roman" w:cs="Times New Roman"/>
+                <w:sz w:val="24"/>
+                <w:szCs w:val="24"/>
+              </w:rPr>
+            </w:pPr>
+            <w:r>
+              <w:rPr>
+                <w:rFonts w:ascii="Times New Roman" w:eastAsia="Times New Roman" w:hAnsi="Times New Roman" w:cs="Times New Roman"/>
+                <w:sz w:val="24"/>
+                <w:szCs w:val="24"/>
+              </w:rPr>
+              <w:t xml:space="preserve">Lê </w:t>
+            </w:r>
+            <w:proofErr w:type="spellStart"/>
+            <w:r>
+              <w:rPr>
+                <w:rFonts w:ascii="Times New Roman" w:eastAsia="Times New Roman" w:hAnsi="Times New Roman" w:cs="Times New Roman"/>
+                <w:sz w:val="24"/>
+                <w:szCs w:val="24"/>
+              </w:rPr>
+              <w:t>Thành</w:t>
+            </w:r>
+            <w:proofErr w:type="spellEnd"/>
+            <w:r>
+              <w:rPr>
+                <w:rFonts w:ascii="Times New Roman" w:eastAsia="Times New Roman" w:hAnsi="Times New Roman" w:cs="Times New Roman"/>
+                <w:sz w:val="24"/>
+                <w:szCs w:val="24"/>
+              </w:rPr>
+              <w:t xml:space="preserve"> </w:t>
+            </w:r>
+            <w:proofErr w:type="spellStart"/>
+            <w:r>
+              <w:rPr>
+                <w:rFonts w:ascii="Times New Roman" w:eastAsia="Times New Roman" w:hAnsi="Times New Roman" w:cs="Times New Roman"/>
+                <w:sz w:val="24"/>
+                <w:szCs w:val="24"/>
+              </w:rPr>
+              <w:t>Đạt</w:t>
+            </w:r>
+            <w:proofErr w:type="spellEnd"/>
+          </w:p>
+        </w:tc>
+        <w:tc>
+          <w:tcPr>
+            <w:tcW w:w="2057" w:type="dxa"/>
+            <w:tcBorders>
+              <w:top w:val="single" w:sz="4" w:space="0" w:color="000000"/>
+              <w:left w:val="single" w:sz="4" w:space="0" w:color="000000"/>
+              <w:bottom w:val="single" w:sz="4" w:space="0" w:color="000000"/>
+              <w:right w:val="single" w:sz="4" w:space="0" w:color="000000"/>
+            </w:tcBorders>
+            <w:vAlign w:val="center"/>
+          </w:tcPr>
+          <w:p>
+            <w:pPr>
+              <w:rPr>
+                <w:rFonts w:ascii="Times New Roman" w:eastAsia="Times New Roman" w:hAnsi="Times New Roman" w:cs="Times New Roman"/>
+                <w:b/>
+                <w:sz w:val="24"/>
+                <w:szCs w:val="24"/>
+              </w:rPr>
+            </w:pPr>
+            <w:r>
+              <w:rPr>
+                <w:rFonts w:ascii="Times New Roman" w:eastAsia="Times New Roman" w:hAnsi="Times New Roman" w:cs="Times New Roman"/>
+                <w:b/>
+                <w:sz w:val="24"/>
+                <w:szCs w:val="24"/>
+              </w:rPr>
+              <w:t>Created Date</w:t>
+            </w:r>
+          </w:p>
+        </w:tc>
+        <w:tc>
+          <w:tcPr>
+            <w:tcW w:w="2451" w:type="dxa"/>
+            <w:tcBorders>
+              <w:top w:val="single" w:sz="4" w:space="0" w:color="000000"/>
+              <w:left w:val="single" w:sz="4" w:space="0" w:color="000000"/>
+              <w:bottom w:val="single" w:sz="4" w:space="0" w:color="000000"/>
+              <w:right w:val="single" w:sz="4" w:space="0" w:color="000000"/>
+            </w:tcBorders>
+            <w:vAlign w:val="center"/>
+          </w:tcPr>
+          <w:p>
+            <w:pPr>
+              <w:rPr>
+                <w:rFonts w:ascii="Times New Roman" w:eastAsia="Times New Roman" w:hAnsi="Times New Roman" w:cs="Times New Roman"/>
+                <w:sz w:val="24"/>
+                <w:szCs w:val="24"/>
+              </w:rPr>
+            </w:pPr>
+            <w:r>
+              <w:rPr>
+                <w:rFonts w:ascii="Times New Roman" w:eastAsia="Times New Roman" w:hAnsi="Times New Roman" w:cs="Times New Roman"/>
+                <w:sz w:val="24"/>
+                <w:szCs w:val="24"/>
+              </w:rPr>
+              <w:t>25/01/2021</w:t>
+            </w:r>
+          </w:p>
+        </w:tc>
+      </w:tr>
+      <w:tr>
+        <w:trPr>
+          <w:trHeight w:val="440"/>
+        </w:trPr>
+        <w:tc>
+          <w:tcPr>
+            <w:tcW w:w="2254" w:type="dxa"/>
+            <w:tcBorders>
+              <w:top w:val="single" w:sz="4" w:space="0" w:color="000000"/>
+              <w:left w:val="single" w:sz="4" w:space="0" w:color="000000"/>
+              <w:bottom w:val="single" w:sz="4" w:space="0" w:color="000000"/>
+              <w:right w:val="single" w:sz="4" w:space="0" w:color="000000"/>
+            </w:tcBorders>
+            <w:vAlign w:val="center"/>
+          </w:tcPr>
+          <w:p>
+            <w:pPr>
+              <w:rPr>
+                <w:rFonts w:ascii="Times New Roman" w:eastAsia="Times New Roman" w:hAnsi="Times New Roman" w:cs="Times New Roman"/>
+                <w:b/>
+                <w:sz w:val="24"/>
+                <w:szCs w:val="24"/>
+              </w:rPr>
+            </w:pPr>
+            <w:r>
+              <w:rPr>
+                <w:rFonts w:ascii="Times New Roman" w:eastAsia="Times New Roman" w:hAnsi="Times New Roman" w:cs="Times New Roman"/>
+                <w:b/>
+                <w:sz w:val="24"/>
+                <w:szCs w:val="24"/>
+              </w:rPr>
+              <w:t>Primary Actor</w:t>
+            </w:r>
+          </w:p>
+        </w:tc>
+        <w:tc>
+          <w:tcPr>
+            <w:tcW w:w="2254" w:type="dxa"/>
+            <w:tcBorders>
+              <w:top w:val="single" w:sz="4" w:space="0" w:color="000000"/>
+              <w:left w:val="single" w:sz="4" w:space="0" w:color="000000"/>
+              <w:bottom w:val="single" w:sz="4" w:space="0" w:color="000000"/>
+              <w:right w:val="single" w:sz="4" w:space="0" w:color="000000"/>
+            </w:tcBorders>
+            <w:vAlign w:val="center"/>
+          </w:tcPr>
+          <w:p>
+            <w:pPr>
+              <w:rPr>
+                <w:rFonts w:ascii="Times New Roman" w:eastAsia="Times New Roman" w:hAnsi="Times New Roman" w:cs="Times New Roman"/>
+                <w:sz w:val="24"/>
+                <w:szCs w:val="24"/>
+              </w:rPr>
+            </w:pPr>
+            <w:r>
+              <w:rPr>
+                <w:rFonts w:ascii="Times New Roman" w:eastAsia="Times New Roman" w:hAnsi="Times New Roman" w:cs="Times New Roman"/>
+                <w:sz w:val="24"/>
+                <w:szCs w:val="24"/>
+              </w:rPr>
+              <w:t>Admin</w:t>
+            </w:r>
+          </w:p>
+        </w:tc>
+        <w:tc>
+          <w:tcPr>
+            <w:tcW w:w="2057" w:type="dxa"/>
+            <w:tcBorders>
+              <w:top w:val="single" w:sz="4" w:space="0" w:color="000000"/>
+              <w:left w:val="single" w:sz="4" w:space="0" w:color="000000"/>
+              <w:bottom w:val="single" w:sz="4" w:space="0" w:color="000000"/>
+              <w:right w:val="single" w:sz="4" w:space="0" w:color="000000"/>
+            </w:tcBorders>
+            <w:vAlign w:val="center"/>
+          </w:tcPr>
+          <w:p>
+            <w:pPr>
+              <w:rPr>
+                <w:rFonts w:ascii="Times New Roman" w:eastAsia="Times New Roman" w:hAnsi="Times New Roman" w:cs="Times New Roman"/>
+                <w:b/>
+                <w:sz w:val="24"/>
+                <w:szCs w:val="24"/>
+              </w:rPr>
+            </w:pPr>
+            <w:r>
+              <w:rPr>
+                <w:rFonts w:ascii="Times New Roman" w:eastAsia="Times New Roman" w:hAnsi="Times New Roman" w:cs="Times New Roman"/>
+                <w:b/>
+                <w:sz w:val="24"/>
+                <w:szCs w:val="24"/>
+              </w:rPr>
+              <w:t>Secondary Actor</w:t>
+            </w:r>
+          </w:p>
+        </w:tc>
+        <w:tc>
+          <w:tcPr>
+            <w:tcW w:w="2451" w:type="dxa"/>
+            <w:tcBorders>
+              <w:top w:val="single" w:sz="4" w:space="0" w:color="000000"/>
+              <w:left w:val="single" w:sz="4" w:space="0" w:color="000000"/>
+              <w:bottom w:val="single" w:sz="4" w:space="0" w:color="000000"/>
+              <w:right w:val="single" w:sz="4" w:space="0" w:color="000000"/>
+            </w:tcBorders>
+            <w:vAlign w:val="center"/>
+          </w:tcPr>
+          <w:p>
+            <w:pPr>
+              <w:rPr>
+                <w:rFonts w:ascii="Times New Roman" w:eastAsia="Times New Roman" w:hAnsi="Times New Roman" w:cs="Times New Roman"/>
+                <w:sz w:val="24"/>
+                <w:szCs w:val="24"/>
+              </w:rPr>
+            </w:pPr>
+            <w:r>
+              <w:rPr>
+                <w:rFonts w:ascii="Times New Roman" w:eastAsia="Times New Roman" w:hAnsi="Times New Roman" w:cs="Times New Roman"/>
+                <w:sz w:val="24"/>
+                <w:szCs w:val="24"/>
+              </w:rPr>
+              <w:t>N/A</w:t>
+            </w:r>
+          </w:p>
+        </w:tc>
+      </w:tr>
+      <w:tr>
+        <w:trPr>
+          <w:trHeight w:val="440"/>
+        </w:trPr>
+        <w:tc>
+          <w:tcPr>
+            <w:tcW w:w="2254" w:type="dxa"/>
+            <w:tcBorders>
+              <w:top w:val="single" w:sz="4" w:space="0" w:color="000000"/>
+              <w:left w:val="single" w:sz="4" w:space="0" w:color="000000"/>
+              <w:bottom w:val="single" w:sz="4" w:space="0" w:color="000000"/>
+              <w:right w:val="single" w:sz="4" w:space="0" w:color="000000"/>
+            </w:tcBorders>
+            <w:vAlign w:val="center"/>
+          </w:tcPr>
+          <w:p>
+            <w:pPr>
+              <w:rPr>
+                <w:rFonts w:ascii="Times New Roman" w:eastAsia="Times New Roman" w:hAnsi="Times New Roman" w:cs="Times New Roman"/>
+                <w:b/>
+                <w:sz w:val="24"/>
+                <w:szCs w:val="24"/>
+              </w:rPr>
+            </w:pPr>
+            <w:r>
+              <w:rPr>
+                <w:rFonts w:ascii="Times New Roman" w:eastAsia="Times New Roman" w:hAnsi="Times New Roman" w:cs="Times New Roman"/>
+                <w:b/>
+                <w:sz w:val="24"/>
+                <w:szCs w:val="24"/>
+              </w:rPr>
+              <w:t>Description</w:t>
+            </w:r>
+          </w:p>
+        </w:tc>
+        <w:tc>
+          <w:tcPr>
+            <w:tcW w:w="6762" w:type="dxa"/>
+            <w:gridSpan w:val="3"/>
+            <w:tcBorders>
+              <w:top w:val="single" w:sz="4" w:space="0" w:color="000000"/>
+              <w:left w:val="single" w:sz="4" w:space="0" w:color="000000"/>
+              <w:bottom w:val="single" w:sz="4" w:space="0" w:color="000000"/>
+              <w:right w:val="single" w:sz="4" w:space="0" w:color="000000"/>
+            </w:tcBorders>
+            <w:vAlign w:val="center"/>
+          </w:tcPr>
+          <w:p>
+            <w:pPr>
+              <w:rPr>
+                <w:rFonts w:ascii="Times New Roman" w:eastAsia="Times New Roman" w:hAnsi="Times New Roman" w:cs="Times New Roman"/>
+                <w:sz w:val="24"/>
+                <w:szCs w:val="24"/>
+              </w:rPr>
+            </w:pPr>
+            <w:r>
+              <w:rPr>
+                <w:rFonts w:ascii="Times New Roman" w:eastAsia="Times New Roman" w:hAnsi="Times New Roman" w:cs="Times New Roman"/>
+                <w:color w:val="000000"/>
+                <w:sz w:val="24"/>
+                <w:szCs w:val="24"/>
+              </w:rPr>
+              <w:t>View dashboard screen about general information</w:t>
+            </w:r>
+          </w:p>
+        </w:tc>
+      </w:tr>
+      <w:tr>
+        <w:trPr>
+          <w:trHeight w:val="440"/>
+        </w:trPr>
+        <w:tc>
+          <w:tcPr>
+            <w:tcW w:w="2254" w:type="dxa"/>
+            <w:tcBorders>
+              <w:top w:val="single" w:sz="4" w:space="0" w:color="000000"/>
+              <w:left w:val="single" w:sz="4" w:space="0" w:color="000000"/>
+              <w:bottom w:val="single" w:sz="4" w:space="0" w:color="000000"/>
+              <w:right w:val="single" w:sz="4" w:space="0" w:color="000000"/>
+            </w:tcBorders>
+            <w:vAlign w:val="center"/>
+          </w:tcPr>
+          <w:p>
+            <w:pPr>
+              <w:rPr>
+                <w:rFonts w:ascii="Times New Roman" w:eastAsia="Times New Roman" w:hAnsi="Times New Roman" w:cs="Times New Roman"/>
+                <w:b/>
+                <w:sz w:val="24"/>
+                <w:szCs w:val="24"/>
+              </w:rPr>
+            </w:pPr>
+            <w:r>
+              <w:rPr>
+                <w:rFonts w:ascii="Times New Roman" w:eastAsia="Times New Roman" w:hAnsi="Times New Roman" w:cs="Times New Roman"/>
+                <w:b/>
+                <w:sz w:val="24"/>
+                <w:szCs w:val="24"/>
+              </w:rPr>
+              <w:t>Pre-conditions</w:t>
+            </w:r>
+          </w:p>
+        </w:tc>
+        <w:tc>
+          <w:tcPr>
+            <w:tcW w:w="6762" w:type="dxa"/>
+            <w:gridSpan w:val="3"/>
+            <w:tcBorders>
+              <w:top w:val="single" w:sz="4" w:space="0" w:color="000000"/>
+              <w:left w:val="single" w:sz="4" w:space="0" w:color="000000"/>
+              <w:bottom w:val="single" w:sz="4" w:space="0" w:color="000000"/>
+              <w:right w:val="single" w:sz="4" w:space="0" w:color="000000"/>
+            </w:tcBorders>
+            <w:vAlign w:val="center"/>
+          </w:tcPr>
+          <w:p>
+            <w:pPr>
+              <w:rPr>
+                <w:rFonts w:ascii="Times New Roman" w:eastAsia="Times New Roman" w:hAnsi="Times New Roman" w:cs="Times New Roman"/>
+                <w:sz w:val="24"/>
+                <w:szCs w:val="24"/>
+              </w:rPr>
+            </w:pPr>
+            <w:r>
+              <w:rPr>
+                <w:rFonts w:ascii="Times New Roman" w:eastAsia="Times New Roman" w:hAnsi="Times New Roman" w:cs="Times New Roman"/>
+                <w:sz w:val="24"/>
+                <w:szCs w:val="24"/>
+              </w:rPr>
+              <w:t>Admin has logged into Admin Website</w:t>
+            </w:r>
+          </w:p>
+        </w:tc>
+      </w:tr>
+      <w:tr>
+        <w:trPr>
+          <w:trHeight w:val="440"/>
+        </w:trPr>
+        <w:tc>
+          <w:tcPr>
+            <w:tcW w:w="2254" w:type="dxa"/>
+            <w:tcBorders>
+              <w:top w:val="single" w:sz="4" w:space="0" w:color="000000"/>
+              <w:left w:val="single" w:sz="4" w:space="0" w:color="000000"/>
+              <w:bottom w:val="single" w:sz="4" w:space="0" w:color="000000"/>
+              <w:right w:val="single" w:sz="4" w:space="0" w:color="000000"/>
+            </w:tcBorders>
+            <w:vAlign w:val="center"/>
+          </w:tcPr>
+          <w:p>
+            <w:pPr>
+              <w:rPr>
+                <w:rFonts w:ascii="Times New Roman" w:eastAsia="Times New Roman" w:hAnsi="Times New Roman" w:cs="Times New Roman"/>
+                <w:b/>
+                <w:sz w:val="24"/>
+                <w:szCs w:val="24"/>
+              </w:rPr>
+            </w:pPr>
+            <w:r>
+              <w:rPr>
+                <w:rFonts w:ascii="Times New Roman" w:eastAsia="Times New Roman" w:hAnsi="Times New Roman" w:cs="Times New Roman"/>
+                <w:b/>
+                <w:sz w:val="24"/>
+                <w:szCs w:val="24"/>
+              </w:rPr>
+              <w:t>Post-conditions</w:t>
+            </w:r>
+          </w:p>
+        </w:tc>
+        <w:tc>
+          <w:tcPr>
+            <w:tcW w:w="6762" w:type="dxa"/>
+            <w:gridSpan w:val="3"/>
+            <w:tcBorders>
+              <w:top w:val="single" w:sz="4" w:space="0" w:color="000000"/>
+              <w:left w:val="single" w:sz="4" w:space="0" w:color="000000"/>
+              <w:bottom w:val="single" w:sz="4" w:space="0" w:color="000000"/>
+              <w:right w:val="single" w:sz="4" w:space="0" w:color="000000"/>
+            </w:tcBorders>
+            <w:vAlign w:val="bottom"/>
+          </w:tcPr>
+          <w:p>
+            <w:pPr>
+              <w:spacing w:line="238" w:lineRule="auto"/>
+              <w:rPr>
+                <w:rFonts w:ascii="Times New Roman" w:eastAsia="Times New Roman" w:hAnsi="Times New Roman" w:cs="Times New Roman"/>
+                <w:sz w:val="24"/>
+                <w:szCs w:val="24"/>
+              </w:rPr>
+            </w:pPr>
+            <w:r>
+              <w:rPr>
+                <w:rFonts w:ascii="Times New Roman" w:eastAsia="Times New Roman" w:hAnsi="Times New Roman" w:cs="Times New Roman"/>
+                <w:sz w:val="24"/>
+                <w:szCs w:val="24"/>
+              </w:rPr>
+              <w:t>N/A</w:t>
+            </w:r>
+          </w:p>
+        </w:tc>
+      </w:tr>
+      <w:tr>
+        <w:trPr>
+          <w:trHeight w:val="440"/>
+        </w:trPr>
+        <w:tc>
+          <w:tcPr>
+            <w:tcW w:w="2254" w:type="dxa"/>
+            <w:tcBorders>
+              <w:top w:val="single" w:sz="4" w:space="0" w:color="000000"/>
+              <w:left w:val="single" w:sz="4" w:space="0" w:color="000000"/>
+              <w:bottom w:val="single" w:sz="4" w:space="0" w:color="000000"/>
+              <w:right w:val="single" w:sz="4" w:space="0" w:color="000000"/>
+            </w:tcBorders>
+            <w:vAlign w:val="center"/>
+          </w:tcPr>
+          <w:p>
+            <w:pPr>
+              <w:rPr>
+                <w:rFonts w:ascii="Times New Roman" w:eastAsia="Times New Roman" w:hAnsi="Times New Roman" w:cs="Times New Roman"/>
+                <w:b/>
+                <w:sz w:val="24"/>
+                <w:szCs w:val="24"/>
+              </w:rPr>
+            </w:pPr>
+            <w:r>
+              <w:rPr>
+                <w:rFonts w:ascii="Times New Roman" w:eastAsia="Times New Roman" w:hAnsi="Times New Roman" w:cs="Times New Roman"/>
+                <w:b/>
+                <w:sz w:val="24"/>
+                <w:szCs w:val="24"/>
+              </w:rPr>
+              <w:t>Normal Flow</w:t>
+            </w:r>
+          </w:p>
+        </w:tc>
+        <w:tc>
+          <w:tcPr>
+            <w:tcW w:w="6762" w:type="dxa"/>
+            <w:gridSpan w:val="3"/>
+            <w:tcBorders>
+              <w:top w:val="single" w:sz="4" w:space="0" w:color="000000"/>
+              <w:left w:val="single" w:sz="4" w:space="0" w:color="000000"/>
+              <w:bottom w:val="single" w:sz="4" w:space="0" w:color="000000"/>
+              <w:right w:val="single" w:sz="4" w:space="0" w:color="000000"/>
+            </w:tcBorders>
+            <w:vAlign w:val="center"/>
+          </w:tcPr>
+          <w:p>
+            <w:pPr>
+              <w:numPr>
+                <w:ilvl w:val="0"/>
+                <w:numId w:val="20"/>
+              </w:numPr>
+              <w:pBdr>
+                <w:top w:val="nil"/>
+                <w:left w:val="nil"/>
+                <w:bottom w:val="nil"/>
+                <w:right w:val="nil"/>
+                <w:between w:val="nil"/>
+              </w:pBdr>
+              <w:spacing w:after="0"/>
+              <w:rPr>
+                <w:rFonts w:ascii="Times New Roman" w:eastAsia="Times New Roman" w:hAnsi="Times New Roman" w:cs="Times New Roman"/>
+                <w:color w:val="000000"/>
+                <w:sz w:val="24"/>
+                <w:szCs w:val="24"/>
+              </w:rPr>
+            </w:pPr>
+            <w:r>
+              <w:rPr>
+                <w:rFonts w:ascii="Times New Roman" w:eastAsia="Times New Roman" w:hAnsi="Times New Roman" w:cs="Times New Roman"/>
+                <w:color w:val="000000"/>
+                <w:sz w:val="24"/>
+                <w:szCs w:val="24"/>
+              </w:rPr>
+              <w:t xml:space="preserve">Go to Admin Page. </w:t>
+            </w:r>
+          </w:p>
+          <w:p>
+            <w:pPr>
+              <w:numPr>
+                <w:ilvl w:val="0"/>
+                <w:numId w:val="20"/>
+              </w:numPr>
+              <w:pBdr>
+                <w:top w:val="nil"/>
+                <w:left w:val="nil"/>
+                <w:bottom w:val="nil"/>
+                <w:right w:val="nil"/>
+                <w:between w:val="nil"/>
+              </w:pBdr>
+              <w:spacing w:after="0"/>
+              <w:rPr>
+                <w:rFonts w:ascii="Times New Roman" w:eastAsia="Times New Roman" w:hAnsi="Times New Roman" w:cs="Times New Roman"/>
+                <w:color w:val="000000"/>
+                <w:sz w:val="24"/>
+                <w:szCs w:val="24"/>
+              </w:rPr>
+            </w:pPr>
+            <w:r>
+              <w:rPr>
+                <w:rFonts w:ascii="Times New Roman" w:eastAsia="Times New Roman" w:hAnsi="Times New Roman" w:cs="Times New Roman"/>
+                <w:color w:val="000000"/>
+                <w:sz w:val="24"/>
+                <w:szCs w:val="24"/>
+              </w:rPr>
+              <w:t>Click on “Dashboard” on sidebar</w:t>
+            </w:r>
+          </w:p>
+          <w:p>
+            <w:pPr>
+              <w:numPr>
+                <w:ilvl w:val="0"/>
+                <w:numId w:val="20"/>
+              </w:numPr>
+              <w:pBdr>
+                <w:top w:val="nil"/>
+                <w:left w:val="nil"/>
+                <w:bottom w:val="nil"/>
+                <w:right w:val="nil"/>
+                <w:between w:val="nil"/>
+              </w:pBdr>
+              <w:spacing w:after="0"/>
+              <w:rPr>
+                <w:rFonts w:ascii="Times New Roman" w:eastAsia="Times New Roman" w:hAnsi="Times New Roman" w:cs="Times New Roman"/>
+                <w:color w:val="000000"/>
+                <w:sz w:val="24"/>
+                <w:szCs w:val="24"/>
+              </w:rPr>
+            </w:pPr>
+            <w:r>
+              <w:rPr>
+                <w:rFonts w:ascii="Times New Roman" w:eastAsia="Times New Roman" w:hAnsi="Times New Roman" w:cs="Times New Roman"/>
+                <w:color w:val="000000"/>
+                <w:sz w:val="24"/>
+                <w:szCs w:val="24"/>
+              </w:rPr>
+              <w:t xml:space="preserve"> System displays all </w:t>
+            </w:r>
+          </w:p>
+          <w:p>
+            <w:pPr>
+              <w:pBdr>
+                <w:top w:val="nil"/>
+                <w:left w:val="nil"/>
+                <w:bottom w:val="nil"/>
+                <w:right w:val="nil"/>
+                <w:between w:val="nil"/>
+              </w:pBdr>
+              <w:ind w:left="720"/>
+              <w:rPr>
+                <w:rFonts w:ascii="Times New Roman" w:eastAsia="Times New Roman" w:hAnsi="Times New Roman" w:cs="Times New Roman"/>
+                <w:color w:val="000000"/>
+                <w:sz w:val="24"/>
+                <w:szCs w:val="24"/>
+              </w:rPr>
+            </w:pPr>
+          </w:p>
+        </w:tc>
+      </w:tr>
+      <w:tr>
+        <w:trPr>
+          <w:trHeight w:val="440"/>
+        </w:trPr>
+        <w:tc>
+          <w:tcPr>
+            <w:tcW w:w="2254" w:type="dxa"/>
+            <w:tcBorders>
+              <w:top w:val="single" w:sz="4" w:space="0" w:color="000000"/>
+              <w:left w:val="single" w:sz="4" w:space="0" w:color="000000"/>
+              <w:bottom w:val="single" w:sz="4" w:space="0" w:color="000000"/>
+              <w:right w:val="single" w:sz="4" w:space="0" w:color="000000"/>
+            </w:tcBorders>
+            <w:vAlign w:val="center"/>
+          </w:tcPr>
+          <w:p>
+            <w:pPr>
+              <w:rPr>
+                <w:rFonts w:ascii="Times New Roman" w:eastAsia="Times New Roman" w:hAnsi="Times New Roman" w:cs="Times New Roman"/>
+                <w:b/>
+                <w:sz w:val="24"/>
+                <w:szCs w:val="24"/>
+              </w:rPr>
+            </w:pPr>
+            <w:r>
+              <w:rPr>
+                <w:rFonts w:ascii="Times New Roman" w:eastAsia="Times New Roman" w:hAnsi="Times New Roman" w:cs="Times New Roman"/>
+                <w:b/>
+                <w:sz w:val="24"/>
+                <w:szCs w:val="24"/>
+              </w:rPr>
+              <w:lastRenderedPageBreak/>
+              <w:t>Alternative Flow</w:t>
+            </w:r>
+          </w:p>
+        </w:tc>
+        <w:tc>
+          <w:tcPr>
+            <w:tcW w:w="6762" w:type="dxa"/>
+            <w:gridSpan w:val="3"/>
+            <w:tcBorders>
+              <w:top w:val="single" w:sz="4" w:space="0" w:color="000000"/>
+              <w:left w:val="single" w:sz="4" w:space="0" w:color="000000"/>
+              <w:bottom w:val="single" w:sz="4" w:space="0" w:color="000000"/>
+              <w:right w:val="single" w:sz="4" w:space="0" w:color="000000"/>
+            </w:tcBorders>
+            <w:vAlign w:val="center"/>
+          </w:tcPr>
+          <w:p>
+            <w:pPr>
+              <w:rPr>
+                <w:rFonts w:ascii="Times New Roman" w:eastAsia="Times New Roman" w:hAnsi="Times New Roman" w:cs="Times New Roman"/>
+                <w:sz w:val="24"/>
+                <w:szCs w:val="24"/>
+              </w:rPr>
+            </w:pPr>
+            <w:r>
+              <w:rPr>
+                <w:rFonts w:ascii="Times New Roman" w:eastAsia="Times New Roman" w:hAnsi="Times New Roman" w:cs="Times New Roman"/>
+                <w:sz w:val="24"/>
+                <w:szCs w:val="24"/>
+              </w:rPr>
+              <w:t>N/A</w:t>
+            </w:r>
+          </w:p>
+          <w:p>
+            <w:pPr>
+              <w:rPr>
+                <w:rFonts w:ascii="Times New Roman" w:eastAsia="Times New Roman" w:hAnsi="Times New Roman" w:cs="Times New Roman"/>
+                <w:sz w:val="24"/>
+                <w:szCs w:val="24"/>
+              </w:rPr>
+            </w:pPr>
+          </w:p>
+        </w:tc>
+      </w:tr>
+      <w:tr>
+        <w:trPr>
+          <w:trHeight w:val="440"/>
+        </w:trPr>
+        <w:tc>
+          <w:tcPr>
+            <w:tcW w:w="2254" w:type="dxa"/>
+            <w:tcBorders>
+              <w:top w:val="single" w:sz="4" w:space="0" w:color="000000"/>
+              <w:left w:val="single" w:sz="4" w:space="0" w:color="000000"/>
+              <w:bottom w:val="single" w:sz="4" w:space="0" w:color="000000"/>
+              <w:right w:val="single" w:sz="4" w:space="0" w:color="000000"/>
+            </w:tcBorders>
+            <w:vAlign w:val="center"/>
+          </w:tcPr>
+          <w:p>
+            <w:pPr>
+              <w:rPr>
+                <w:rFonts w:ascii="Times New Roman" w:eastAsia="Times New Roman" w:hAnsi="Times New Roman" w:cs="Times New Roman"/>
+                <w:b/>
+                <w:sz w:val="24"/>
+                <w:szCs w:val="24"/>
+              </w:rPr>
+            </w:pPr>
+            <w:r>
+              <w:rPr>
+                <w:rFonts w:ascii="Times New Roman" w:eastAsia="Times New Roman" w:hAnsi="Times New Roman" w:cs="Times New Roman"/>
+                <w:b/>
+                <w:sz w:val="24"/>
+                <w:szCs w:val="24"/>
+              </w:rPr>
+              <w:t>Exceptions</w:t>
+            </w:r>
+          </w:p>
+        </w:tc>
+        <w:tc>
+          <w:tcPr>
+            <w:tcW w:w="6762" w:type="dxa"/>
+            <w:gridSpan w:val="3"/>
+            <w:tcBorders>
+              <w:top w:val="single" w:sz="4" w:space="0" w:color="000000"/>
+              <w:left w:val="single" w:sz="4" w:space="0" w:color="000000"/>
+              <w:bottom w:val="single" w:sz="4" w:space="0" w:color="000000"/>
+              <w:right w:val="single" w:sz="4" w:space="0" w:color="000000"/>
+            </w:tcBorders>
+            <w:vAlign w:val="center"/>
+          </w:tcPr>
+          <w:p>
+            <w:pPr>
+              <w:rPr>
+                <w:rFonts w:ascii="Times New Roman" w:eastAsia="Times New Roman" w:hAnsi="Times New Roman" w:cs="Times New Roman"/>
+                <w:sz w:val="24"/>
+                <w:szCs w:val="24"/>
+              </w:rPr>
+            </w:pPr>
+            <w:r>
+              <w:rPr>
+                <w:rFonts w:ascii="Times New Roman" w:eastAsia="Times New Roman" w:hAnsi="Times New Roman" w:cs="Times New Roman"/>
+                <w:sz w:val="24"/>
+                <w:szCs w:val="24"/>
+              </w:rPr>
+              <w:t>System displays error message when:</w:t>
+            </w:r>
+          </w:p>
+          <w:p>
+            <w:pPr>
+              <w:numPr>
+                <w:ilvl w:val="0"/>
+                <w:numId w:val="21"/>
+              </w:numPr>
+              <w:pBdr>
+                <w:top w:val="nil"/>
+                <w:left w:val="nil"/>
+                <w:bottom w:val="nil"/>
+                <w:right w:val="nil"/>
+                <w:between w:val="nil"/>
+              </w:pBdr>
+              <w:rPr>
+                <w:rFonts w:ascii="Times New Roman" w:eastAsia="Times New Roman" w:hAnsi="Times New Roman" w:cs="Times New Roman"/>
+                <w:color w:val="000000"/>
+                <w:sz w:val="24"/>
+                <w:szCs w:val="24"/>
+              </w:rPr>
+            </w:pPr>
+            <w:r>
+              <w:rPr>
+                <w:rFonts w:ascii="Times New Roman" w:eastAsia="Times New Roman" w:hAnsi="Times New Roman" w:cs="Times New Roman"/>
+                <w:color w:val="000000"/>
+                <w:sz w:val="24"/>
+                <w:szCs w:val="24"/>
+              </w:rPr>
+              <w:t>Cannot connect to server</w:t>
+            </w:r>
+          </w:p>
+        </w:tc>
+      </w:tr>
+      <w:tr>
+        <w:trPr>
+          <w:trHeight w:val="440"/>
+        </w:trPr>
+        <w:tc>
+          <w:tcPr>
+            <w:tcW w:w="2254" w:type="dxa"/>
+            <w:tcBorders>
+              <w:top w:val="single" w:sz="4" w:space="0" w:color="000000"/>
+              <w:left w:val="single" w:sz="4" w:space="0" w:color="000000"/>
+              <w:bottom w:val="single" w:sz="4" w:space="0" w:color="000000"/>
+              <w:right w:val="single" w:sz="4" w:space="0" w:color="000000"/>
+            </w:tcBorders>
+            <w:vAlign w:val="center"/>
+          </w:tcPr>
+          <w:p>
+            <w:pPr>
+              <w:rPr>
+                <w:rFonts w:ascii="Times New Roman" w:eastAsia="Times New Roman" w:hAnsi="Times New Roman" w:cs="Times New Roman"/>
+                <w:b/>
+                <w:sz w:val="24"/>
+                <w:szCs w:val="24"/>
+              </w:rPr>
+            </w:pPr>
+            <w:r>
+              <w:rPr>
+                <w:rFonts w:ascii="Times New Roman" w:eastAsia="Times New Roman" w:hAnsi="Times New Roman" w:cs="Times New Roman"/>
+                <w:b/>
+                <w:sz w:val="24"/>
+                <w:szCs w:val="24"/>
+              </w:rPr>
+              <w:t>Priority</w:t>
+            </w:r>
+          </w:p>
+        </w:tc>
+        <w:tc>
+          <w:tcPr>
+            <w:tcW w:w="6762" w:type="dxa"/>
+            <w:gridSpan w:val="3"/>
+            <w:tcBorders>
+              <w:top w:val="single" w:sz="4" w:space="0" w:color="000000"/>
+              <w:left w:val="single" w:sz="4" w:space="0" w:color="000000"/>
+              <w:bottom w:val="single" w:sz="4" w:space="0" w:color="000000"/>
+              <w:right w:val="single" w:sz="4" w:space="0" w:color="000000"/>
+            </w:tcBorders>
+            <w:vAlign w:val="center"/>
+          </w:tcPr>
+          <w:p>
+            <w:pPr>
+              <w:rPr>
+                <w:rFonts w:ascii="Times New Roman" w:eastAsia="Times New Roman" w:hAnsi="Times New Roman" w:cs="Times New Roman"/>
+                <w:sz w:val="24"/>
+                <w:szCs w:val="24"/>
+              </w:rPr>
+            </w:pPr>
+            <w:r>
+              <w:rPr>
+                <w:rFonts w:ascii="Times New Roman" w:eastAsia="Times New Roman" w:hAnsi="Times New Roman" w:cs="Times New Roman"/>
+                <w:sz w:val="24"/>
+                <w:szCs w:val="24"/>
+              </w:rPr>
+              <w:t>High</w:t>
+            </w:r>
+          </w:p>
+        </w:tc>
+      </w:tr>
+      <w:tr>
+        <w:trPr>
+          <w:trHeight w:val="440"/>
+        </w:trPr>
+        <w:tc>
+          <w:tcPr>
+            <w:tcW w:w="2254" w:type="dxa"/>
+            <w:tcBorders>
+              <w:top w:val="single" w:sz="4" w:space="0" w:color="000000"/>
+              <w:left w:val="single" w:sz="4" w:space="0" w:color="000000"/>
+              <w:bottom w:val="single" w:sz="4" w:space="0" w:color="000000"/>
+              <w:right w:val="single" w:sz="4" w:space="0" w:color="000000"/>
+            </w:tcBorders>
+            <w:vAlign w:val="center"/>
+          </w:tcPr>
+          <w:p>
+            <w:pPr>
+              <w:rPr>
+                <w:rFonts w:ascii="Times New Roman" w:eastAsia="Times New Roman" w:hAnsi="Times New Roman" w:cs="Times New Roman"/>
+                <w:b/>
+                <w:sz w:val="24"/>
+                <w:szCs w:val="24"/>
+              </w:rPr>
+            </w:pPr>
+            <w:r>
+              <w:rPr>
+                <w:rFonts w:ascii="Times New Roman" w:eastAsia="Times New Roman" w:hAnsi="Times New Roman" w:cs="Times New Roman"/>
+                <w:b/>
+                <w:sz w:val="24"/>
+                <w:szCs w:val="24"/>
+              </w:rPr>
+              <w:t>Frequency of Use</w:t>
+            </w:r>
+          </w:p>
+        </w:tc>
+        <w:tc>
+          <w:tcPr>
+            <w:tcW w:w="6762" w:type="dxa"/>
+            <w:gridSpan w:val="3"/>
+            <w:tcBorders>
+              <w:top w:val="single" w:sz="4" w:space="0" w:color="000000"/>
+              <w:left w:val="single" w:sz="4" w:space="0" w:color="000000"/>
+              <w:bottom w:val="single" w:sz="4" w:space="0" w:color="000000"/>
+              <w:right w:val="single" w:sz="4" w:space="0" w:color="000000"/>
+            </w:tcBorders>
+            <w:vAlign w:val="center"/>
+          </w:tcPr>
+          <w:p>
+            <w:pPr>
+              <w:rPr>
+                <w:rFonts w:ascii="Times New Roman" w:eastAsia="Times New Roman" w:hAnsi="Times New Roman" w:cs="Times New Roman"/>
+                <w:sz w:val="24"/>
+                <w:szCs w:val="24"/>
+              </w:rPr>
+            </w:pPr>
+            <w:r>
+              <w:rPr>
+                <w:rFonts w:ascii="Times New Roman" w:eastAsia="Times New Roman" w:hAnsi="Times New Roman" w:cs="Times New Roman"/>
+                <w:sz w:val="24"/>
+                <w:szCs w:val="24"/>
+              </w:rPr>
+              <w:t>High</w:t>
+            </w:r>
+          </w:p>
+        </w:tc>
+      </w:tr>
+      <w:tr>
+        <w:trPr>
+          <w:trHeight w:val="440"/>
+        </w:trPr>
+        <w:tc>
+          <w:tcPr>
+            <w:tcW w:w="2254" w:type="dxa"/>
+            <w:tcBorders>
+              <w:top w:val="single" w:sz="4" w:space="0" w:color="000000"/>
+              <w:left w:val="single" w:sz="4" w:space="0" w:color="000000"/>
+              <w:bottom w:val="single" w:sz="4" w:space="0" w:color="000000"/>
+              <w:right w:val="single" w:sz="4" w:space="0" w:color="000000"/>
+            </w:tcBorders>
+            <w:vAlign w:val="center"/>
+          </w:tcPr>
+          <w:p>
+            <w:pPr>
+              <w:rPr>
+                <w:rFonts w:ascii="Times New Roman" w:eastAsia="Times New Roman" w:hAnsi="Times New Roman" w:cs="Times New Roman"/>
+                <w:b/>
+                <w:sz w:val="24"/>
+                <w:szCs w:val="24"/>
+              </w:rPr>
+            </w:pPr>
+            <w:r>
+              <w:rPr>
+                <w:rFonts w:ascii="Times New Roman" w:eastAsia="Times New Roman" w:hAnsi="Times New Roman" w:cs="Times New Roman"/>
+                <w:b/>
+                <w:sz w:val="24"/>
+                <w:szCs w:val="24"/>
+              </w:rPr>
+              <w:t>Business Rules</w:t>
+            </w:r>
+          </w:p>
+        </w:tc>
+        <w:tc>
+          <w:tcPr>
+            <w:tcW w:w="6762" w:type="dxa"/>
+            <w:gridSpan w:val="3"/>
+            <w:tcBorders>
+              <w:top w:val="single" w:sz="4" w:space="0" w:color="000000"/>
+              <w:left w:val="single" w:sz="4" w:space="0" w:color="000000"/>
+              <w:bottom w:val="single" w:sz="4" w:space="0" w:color="000000"/>
+              <w:right w:val="single" w:sz="4" w:space="0" w:color="000000"/>
+            </w:tcBorders>
+            <w:vAlign w:val="center"/>
+          </w:tcPr>
+          <w:p>
+            <w:pPr>
+              <w:rPr>
+                <w:rFonts w:ascii="Times New Roman" w:eastAsia="Times New Roman" w:hAnsi="Times New Roman" w:cs="Times New Roman"/>
+                <w:sz w:val="24"/>
+                <w:szCs w:val="24"/>
+              </w:rPr>
+            </w:pPr>
+          </w:p>
+        </w:tc>
+      </w:tr>
+      <w:tr>
+        <w:trPr>
+          <w:trHeight w:val="440"/>
+        </w:trPr>
+        <w:tc>
+          <w:tcPr>
+            <w:tcW w:w="2254" w:type="dxa"/>
+            <w:tcBorders>
+              <w:top w:val="single" w:sz="4" w:space="0" w:color="000000"/>
+              <w:left w:val="single" w:sz="4" w:space="0" w:color="000000"/>
+              <w:bottom w:val="single" w:sz="4" w:space="0" w:color="000000"/>
+              <w:right w:val="single" w:sz="4" w:space="0" w:color="000000"/>
+            </w:tcBorders>
+            <w:vAlign w:val="center"/>
+          </w:tcPr>
+          <w:p>
+            <w:pPr>
+              <w:rPr>
+                <w:rFonts w:ascii="Times New Roman" w:eastAsia="Times New Roman" w:hAnsi="Times New Roman" w:cs="Times New Roman"/>
+                <w:b/>
+                <w:sz w:val="24"/>
+                <w:szCs w:val="24"/>
+              </w:rPr>
+            </w:pPr>
+            <w:r>
+              <w:rPr>
+                <w:rFonts w:ascii="Times New Roman" w:eastAsia="Times New Roman" w:hAnsi="Times New Roman" w:cs="Times New Roman"/>
+                <w:b/>
+                <w:sz w:val="24"/>
+                <w:szCs w:val="24"/>
+              </w:rPr>
+              <w:t>Other Information</w:t>
+            </w:r>
+          </w:p>
+        </w:tc>
+        <w:tc>
+          <w:tcPr>
+            <w:tcW w:w="6762" w:type="dxa"/>
+            <w:gridSpan w:val="3"/>
+            <w:tcBorders>
+              <w:top w:val="single" w:sz="4" w:space="0" w:color="000000"/>
+              <w:left w:val="single" w:sz="4" w:space="0" w:color="000000"/>
+              <w:bottom w:val="single" w:sz="4" w:space="0" w:color="000000"/>
+              <w:right w:val="single" w:sz="4" w:space="0" w:color="000000"/>
+            </w:tcBorders>
+            <w:vAlign w:val="center"/>
+          </w:tcPr>
+          <w:p>
+            <w:pPr>
+              <w:rPr>
+                <w:rFonts w:ascii="Times New Roman" w:eastAsia="Times New Roman" w:hAnsi="Times New Roman" w:cs="Times New Roman"/>
+                <w:sz w:val="24"/>
+                <w:szCs w:val="24"/>
+              </w:rPr>
+            </w:pPr>
+            <w:r>
+              <w:rPr>
+                <w:rFonts w:ascii="Times New Roman" w:eastAsia="Times New Roman" w:hAnsi="Times New Roman" w:cs="Times New Roman"/>
+                <w:sz w:val="24"/>
+                <w:szCs w:val="24"/>
+              </w:rPr>
+              <w:t>N/A</w:t>
+            </w:r>
+          </w:p>
+        </w:tc>
+      </w:tr>
+      <w:tr>
+        <w:trPr>
+          <w:trHeight w:val="440"/>
+        </w:trPr>
+        <w:tc>
+          <w:tcPr>
+            <w:tcW w:w="2254" w:type="dxa"/>
+            <w:tcBorders>
+              <w:top w:val="single" w:sz="4" w:space="0" w:color="000000"/>
+              <w:left w:val="single" w:sz="4" w:space="0" w:color="000000"/>
+              <w:bottom w:val="single" w:sz="4" w:space="0" w:color="000000"/>
+              <w:right w:val="single" w:sz="4" w:space="0" w:color="000000"/>
+            </w:tcBorders>
+            <w:vAlign w:val="center"/>
+          </w:tcPr>
+          <w:p>
+            <w:pPr>
+              <w:rPr>
+                <w:rFonts w:ascii="Times New Roman" w:eastAsia="Times New Roman" w:hAnsi="Times New Roman" w:cs="Times New Roman"/>
+                <w:b/>
+                <w:sz w:val="24"/>
+                <w:szCs w:val="24"/>
+              </w:rPr>
+            </w:pPr>
+            <w:r>
+              <w:rPr>
+                <w:rFonts w:ascii="Times New Roman" w:eastAsia="Times New Roman" w:hAnsi="Times New Roman" w:cs="Times New Roman"/>
+                <w:b/>
+                <w:sz w:val="24"/>
+                <w:szCs w:val="24"/>
+              </w:rPr>
+              <w:t>Assumptions</w:t>
+            </w:r>
+          </w:p>
+        </w:tc>
+        <w:tc>
+          <w:tcPr>
+            <w:tcW w:w="6762" w:type="dxa"/>
+            <w:gridSpan w:val="3"/>
+            <w:tcBorders>
+              <w:top w:val="single" w:sz="4" w:space="0" w:color="000000"/>
+              <w:left w:val="single" w:sz="4" w:space="0" w:color="000000"/>
+              <w:bottom w:val="single" w:sz="4" w:space="0" w:color="000000"/>
+              <w:right w:val="single" w:sz="4" w:space="0" w:color="000000"/>
+            </w:tcBorders>
+            <w:vAlign w:val="center"/>
+          </w:tcPr>
+          <w:p>
+            <w:pPr>
+              <w:rPr>
+                <w:rFonts w:ascii="Times New Roman" w:eastAsia="Times New Roman" w:hAnsi="Times New Roman" w:cs="Times New Roman"/>
+                <w:sz w:val="24"/>
+                <w:szCs w:val="24"/>
+              </w:rPr>
+            </w:pPr>
+            <w:r>
+              <w:rPr>
+                <w:rFonts w:ascii="Times New Roman" w:eastAsia="Times New Roman" w:hAnsi="Times New Roman" w:cs="Times New Roman"/>
+                <w:sz w:val="24"/>
+                <w:szCs w:val="24"/>
+              </w:rPr>
+              <w:t>N/A</w:t>
+            </w:r>
+          </w:p>
+        </w:tc>
+      </w:tr>
+    </w:tbl>
+    <w:p/>
     <w:p>
       <w:pPr>
         <w:pStyle w:val="Heading2"/>
@@ -25349,6 +26706,92 @@
     </w:lvl>
   </w:abstractNum>
   <w:abstractNum w:abstractNumId="9" w15:restartNumberingAfterBreak="0">
+    <w:nsid w:val="411E5211"/>
+    <w:multiLevelType w:val="multilevel"/>
+    <w:tmpl w:val="1DB64BD2"/>
+    <w:lvl w:ilvl="0">
+      <w:start w:val="1"/>
+      <w:numFmt w:val="decimal"/>
+      <w:lvlText w:val="%1."/>
+      <w:lvlJc w:val="left"/>
+      <w:pPr>
+        <w:ind w:left="720" w:hanging="360"/>
+      </w:pPr>
+    </w:lvl>
+    <w:lvl w:ilvl="1">
+      <w:start w:val="1"/>
+      <w:numFmt w:val="lowerLetter"/>
+      <w:lvlText w:val="%2."/>
+      <w:lvlJc w:val="left"/>
+      <w:pPr>
+        <w:ind w:left="1440" w:hanging="360"/>
+      </w:pPr>
+    </w:lvl>
+    <w:lvl w:ilvl="2">
+      <w:start w:val="1"/>
+      <w:numFmt w:val="lowerRoman"/>
+      <w:lvlText w:val="%3."/>
+      <w:lvlJc w:val="right"/>
+      <w:pPr>
+        <w:ind w:left="2160" w:hanging="180"/>
+      </w:pPr>
+    </w:lvl>
+    <w:lvl w:ilvl="3">
+      <w:start w:val="1"/>
+      <w:numFmt w:val="decimal"/>
+      <w:lvlText w:val="%4."/>
+      <w:lvlJc w:val="left"/>
+      <w:pPr>
+        <w:ind w:left="2880" w:hanging="360"/>
+      </w:pPr>
+    </w:lvl>
+    <w:lvl w:ilvl="4">
+      <w:start w:val="1"/>
+      <w:numFmt w:val="lowerLetter"/>
+      <w:lvlText w:val="%5."/>
+      <w:lvlJc w:val="left"/>
+      <w:pPr>
+        <w:ind w:left="3600" w:hanging="360"/>
+      </w:pPr>
+    </w:lvl>
+    <w:lvl w:ilvl="5">
+      <w:start w:val="1"/>
+      <w:numFmt w:val="lowerRoman"/>
+      <w:lvlText w:val="%6."/>
+      <w:lvlJc w:val="right"/>
+      <w:pPr>
+        <w:ind w:left="4320" w:hanging="180"/>
+      </w:pPr>
+    </w:lvl>
+    <w:lvl w:ilvl="6">
+      <w:start w:val="1"/>
+      <w:numFmt w:val="decimal"/>
+      <w:lvlText w:val="%7."/>
+      <w:lvlJc w:val="left"/>
+      <w:pPr>
+        <w:ind w:left="5040" w:hanging="360"/>
+      </w:pPr>
+    </w:lvl>
+    <w:lvl w:ilvl="7">
+      <w:start w:val="1"/>
+      <w:numFmt w:val="lowerLetter"/>
+      <w:lvlText w:val="%8."/>
+      <w:lvlJc w:val="left"/>
+      <w:pPr>
+        <w:ind w:left="5760" w:hanging="360"/>
+      </w:pPr>
+    </w:lvl>
+    <w:lvl w:ilvl="8">
+      <w:start w:val="1"/>
+      <w:numFmt w:val="lowerRoman"/>
+      <w:lvlText w:val="%9."/>
+      <w:lvlJc w:val="right"/>
+      <w:pPr>
+        <w:ind w:left="6480" w:hanging="180"/>
+      </w:pPr>
+    </w:lvl>
+  </w:abstractNum>
+  <w:abstractNum w:abstractNumId="10" w15:restartNumberingAfterBreak="0">
     <w:nsid w:val="475F38C5"/>
     <w:multiLevelType w:val="multilevel"/>
     <w:tmpl w:val="2AC2B3A6"/>
@@ -25434,7 +26877,7 @@
       </w:pPr>
     </w:lvl>
   </w:abstractNum>
-  <w:abstractNum w:abstractNumId="10" w15:restartNumberingAfterBreak="0">
+  <w:abstractNum w:abstractNumId="11" w15:restartNumberingAfterBreak="0">
     <w:nsid w:val="48DA0D64"/>
     <w:multiLevelType w:val="multilevel"/>
     <w:tmpl w:val="E59AEA8C"/>
@@ -25565,7 +27008,7 @@
       </w:rPr>
     </w:lvl>
   </w:abstractNum>
-  <w:abstractNum w:abstractNumId="11" w15:restartNumberingAfterBreak="0">
+  <w:abstractNum w:abstractNumId="12" w15:restartNumberingAfterBreak="0">
     <w:nsid w:val="48E658D6"/>
     <w:multiLevelType w:val="multilevel"/>
     <w:tmpl w:val="934C387A"/>
@@ -25696,7 +27139,7 @@
       </w:rPr>
     </w:lvl>
   </w:abstractNum>
-  <w:abstractNum w:abstractNumId="12" w15:restartNumberingAfterBreak="0">
+  <w:abstractNum w:abstractNumId="13" w15:restartNumberingAfterBreak="0">
     <w:nsid w:val="588D6ED0"/>
     <w:multiLevelType w:val="multilevel"/>
     <w:tmpl w:val="C1E2A166"/>
@@ -25827,7 +27270,7 @@
       </w:rPr>
     </w:lvl>
   </w:abstractNum>
-  <w:abstractNum w:abstractNumId="13" w15:restartNumberingAfterBreak="0">
+  <w:abstractNum w:abstractNumId="14" w15:restartNumberingAfterBreak="0">
     <w:nsid w:val="62B90C15"/>
     <w:multiLevelType w:val="multilevel"/>
     <w:tmpl w:val="63D8B65C"/>
@@ -25940,7 +27383,7 @@
       </w:rPr>
     </w:lvl>
   </w:abstractNum>
-  <w:abstractNum w:abstractNumId="14" w15:restartNumberingAfterBreak="0">
+  <w:abstractNum w:abstractNumId="15" w15:restartNumberingAfterBreak="0">
     <w:nsid w:val="62C4442D"/>
     <w:multiLevelType w:val="multilevel"/>
     <w:tmpl w:val="55D8B0F2"/>
@@ -26071,7 +27514,7 @@
       </w:rPr>
     </w:lvl>
   </w:abstractNum>
-  <w:abstractNum w:abstractNumId="15" w15:restartNumberingAfterBreak="0">
+  <w:abstractNum w:abstractNumId="16" w15:restartNumberingAfterBreak="0">
     <w:nsid w:val="6B376E81"/>
     <w:multiLevelType w:val="multilevel"/>
     <w:tmpl w:val="389ACB2E"/>
@@ -26202,7 +27645,7 @@
       </w:rPr>
     </w:lvl>
   </w:abstractNum>
-  <w:abstractNum w:abstractNumId="16" w15:restartNumberingAfterBreak="0">
+  <w:abstractNum w:abstractNumId="17" w15:restartNumberingAfterBreak="0">
     <w:nsid w:val="6BD638A0"/>
     <w:multiLevelType w:val="multilevel"/>
     <w:tmpl w:val="2CBA5F4A"/>
@@ -26333,7 +27776,7 @@
       </w:rPr>
     </w:lvl>
   </w:abstractNum>
-  <w:abstractNum w:abstractNumId="17" w15:restartNumberingAfterBreak="0">
+  <w:abstractNum w:abstractNumId="18" w15:restartNumberingAfterBreak="0">
     <w:nsid w:val="6D2F6A05"/>
     <w:multiLevelType w:val="multilevel"/>
     <w:tmpl w:val="170C6F6C"/>
@@ -26464,7 +27907,93 @@
       </w:rPr>
     </w:lvl>
   </w:abstractNum>
-  <w:abstractNum w:abstractNumId="18" w15:restartNumberingAfterBreak="0">
+  <w:abstractNum w:abstractNumId="19" w15:restartNumberingAfterBreak="0">
+    <w:nsid w:val="6DE249EB"/>
+    <w:multiLevelType w:val="multilevel"/>
+    <w:tmpl w:val="F3C2E624"/>
+    <w:lvl w:ilvl="0">
+      <w:start w:val="1"/>
+      <w:numFmt w:val="decimal"/>
+      <w:lvlText w:val="%1."/>
+      <w:lvlJc w:val="left"/>
+      <w:pPr>
+        <w:ind w:left="720" w:hanging="360"/>
+      </w:pPr>
+    </w:lvl>
+    <w:lvl w:ilvl="1">
+      <w:start w:val="1"/>
+      <w:numFmt w:val="lowerLetter"/>
+      <w:lvlText w:val="%2."/>
+      <w:lvlJc w:val="left"/>
+      <w:pPr>
+        <w:ind w:left="1440" w:hanging="360"/>
+      </w:pPr>
+    </w:lvl>
+    <w:lvl w:ilvl="2">
+      <w:start w:val="1"/>
+      <w:numFmt w:val="lowerRoman"/>
+      <w:lvlText w:val="%3."/>
+      <w:lvlJc w:val="right"/>
+      <w:pPr>
+        <w:ind w:left="2160" w:hanging="180"/>
+      </w:pPr>
+    </w:lvl>
+    <w:lvl w:ilvl="3">
+      <w:start w:val="1"/>
+      <w:numFmt w:val="decimal"/>
+      <w:lvlText w:val="%4."/>
+      <w:lvlJc w:val="left"/>
+      <w:pPr>
+        <w:ind w:left="2880" w:hanging="360"/>
+      </w:pPr>
+    </w:lvl>
+    <w:lvl w:ilvl="4">
+      <w:start w:val="1"/>
+      <w:numFmt w:val="lowerLetter"/>
+      <w:lvlText w:val="%5."/>
+      <w:lvlJc w:val="left"/>
+      <w:pPr>
+        <w:ind w:left="3600" w:hanging="360"/>
+      </w:pPr>
+    </w:lvl>
+    <w:lvl w:ilvl="5">
+      <w:start w:val="1"/>
+      <w:numFmt w:val="lowerRoman"/>
+      <w:lvlText w:val="%6."/>
+      <w:lvlJc w:val="right"/>
+      <w:pPr>
+        <w:ind w:left="4320" w:hanging="180"/>
+      </w:pPr>
+    </w:lvl>
+    <w:lvl w:ilvl="6">
+      <w:start w:val="1"/>
+      <w:numFmt w:val="decimal"/>
+      <w:lvlText w:val="%7."/>
+      <w:lvlJc w:val="left"/>
+      <w:pPr>
+        <w:ind w:left="5040" w:hanging="360"/>
+      </w:pPr>
+    </w:lvl>
+    <w:lvl w:ilvl="7">
+      <w:start w:val="1"/>
+      <w:numFmt w:val="lowerLetter"/>
+      <w:lvlText w:val="%8."/>
+      <w:lvlJc w:val="left"/>
+      <w:pPr>
+        <w:ind w:left="5760" w:hanging="360"/>
+      </w:pPr>
+    </w:lvl>
+    <w:lvl w:ilvl="8">
+      <w:start w:val="1"/>
+      <w:numFmt w:val="lowerRoman"/>
+      <w:lvlText w:val="%9."/>
+      <w:lvlJc w:val="right"/>
+      <w:pPr>
+        <w:ind w:left="6480" w:hanging="180"/>
+      </w:pPr>
+    </w:lvl>
+  </w:abstractNum>
+  <w:abstractNum w:abstractNumId="20" w15:restartNumberingAfterBreak="0">
     <w:nsid w:val="7D24287A"/>
     <w:multiLevelType w:val="multilevel"/>
     <w:tmpl w:val="28C46E00"/>
@@ -26578,28 +28107,28 @@
     </w:lvl>
   </w:abstractNum>
   <w:num w:numId="1">
-    <w:abstractNumId w:val="17"/>
+    <w:abstractNumId w:val="18"/>
   </w:num>
   <w:num w:numId="2">
     <w:abstractNumId w:val="1"/>
   </w:num>
   <w:num w:numId="3">
-    <w:abstractNumId w:val="16"/>
+    <w:abstractNumId w:val="17"/>
   </w:num>
   <w:num w:numId="4">
-    <w:abstractNumId w:val="13"/>
+    <w:abstractNumId w:val="14"/>
   </w:num>
   <w:num w:numId="5">
     <w:abstractNumId w:val="3"/>
   </w:num>
   <w:num w:numId="6">
-    <w:abstractNumId w:val="15"/>
+    <w:abstractNumId w:val="16"/>
   </w:num>
   <w:num w:numId="7">
     <w:abstractNumId w:val="4"/>
   </w:num>
   <w:num w:numId="8">
-    <w:abstractNumId w:val="12"/>
+    <w:abstractNumId w:val="13"/>
   </w:num>
   <w:num w:numId="9">
     <w:abstractNumId w:val="5"/>
@@ -26608,19 +28137,19 @@
     <w:abstractNumId w:val="0"/>
   </w:num>
   <w:num w:numId="11">
-    <w:abstractNumId w:val="10"/>
+    <w:abstractNumId w:val="11"/>
   </w:num>
   <w:num w:numId="12">
     <w:abstractNumId w:val="8"/>
   </w:num>
   <w:num w:numId="13">
-    <w:abstractNumId w:val="14"/>
+    <w:abstractNumId w:val="15"/>
   </w:num>
   <w:num w:numId="14">
-    <w:abstractNumId w:val="11"/>
+    <w:abstractNumId w:val="12"/>
   </w:num>
   <w:num w:numId="15">
-    <w:abstractNumId w:val="18"/>
+    <w:abstractNumId w:val="20"/>
   </w:num>
   <w:num w:numId="16">
     <w:abstractNumId w:val="6"/>
@@ -26632,6 +28161,12 @@
     <w:abstractNumId w:val="7"/>
   </w:num>
   <w:num w:numId="19">
+    <w:abstractNumId w:val="10"/>
+  </w:num>
+  <w:num w:numId="20">
+    <w:abstractNumId w:val="19"/>
+  </w:num>
+  <w:num w:numId="21">
     <w:abstractNumId w:val="9"/>
   </w:num>
 </w:numbering>

</xml_diff>

<commit_message>
Add Use Case View User Info Description document
</commit_message>
<xml_diff>
--- a/docs/LiveCodingMentor.docx
+++ b/docs/LiveCodingMentor.docx
@@ -25449,6 +25449,1390 @@
         </w:tc>
       </w:tr>
     </w:tbl>
+    <w:p>
+      <w:pPr>
+        <w:rPr>
+          <w:rFonts w:ascii="Times New Roman" w:eastAsia="Times New Roman" w:hAnsi="Times New Roman" w:cs="Times New Roman"/>
+          <w:sz w:val="24"/>
+          <w:szCs w:val="24"/>
+        </w:rPr>
+      </w:pPr>
+    </w:p>
+    <w:p>
+      <w:pPr>
+        <w:rPr>
+          <w:rFonts w:ascii="Times New Roman" w:eastAsia="Times New Roman" w:hAnsi="Times New Roman" w:cs="Times New Roman"/>
+          <w:sz w:val="24"/>
+          <w:szCs w:val="24"/>
+        </w:rPr>
+      </w:pPr>
+      <w:r>
+        <w:rPr>
+          <w:rFonts w:ascii="Times New Roman" w:eastAsia="Times New Roman" w:hAnsi="Times New Roman" w:cs="Times New Roman"/>
+          <w:sz w:val="24"/>
+          <w:szCs w:val="24"/>
+        </w:rPr>
+        <w:t>2.2.2.2 View user info</w:t>
+      </w:r>
+    </w:p>
+    <w:tbl>
+      <w:tblPr>
+        <w:tblW w:w="9016" w:type="dxa"/>
+        <w:tblLayout w:type="fixed"/>
+        <w:tblLook w:val="0400" w:firstRow="0" w:lastRow="0" w:firstColumn="0" w:lastColumn="0" w:noHBand="0" w:noVBand="1"/>
+      </w:tblPr>
+      <w:tblGrid>
+        <w:gridCol w:w="2254"/>
+        <w:gridCol w:w="2254"/>
+        <w:gridCol w:w="2057"/>
+        <w:gridCol w:w="2451"/>
+      </w:tblGrid>
+      <w:tr>
+        <w:trPr>
+          <w:trHeight w:val="440"/>
+        </w:trPr>
+        <w:tc>
+          <w:tcPr>
+            <w:tcW w:w="2254" w:type="dxa"/>
+            <w:tcBorders>
+              <w:top w:val="single" w:sz="4" w:space="0" w:color="000000"/>
+              <w:left w:val="single" w:sz="4" w:space="0" w:color="000000"/>
+              <w:bottom w:val="single" w:sz="4" w:space="0" w:color="000000"/>
+              <w:right w:val="single" w:sz="4" w:space="0" w:color="000000"/>
+            </w:tcBorders>
+            <w:vAlign w:val="center"/>
+          </w:tcPr>
+          <w:p>
+            <w:pPr>
+              <w:rPr>
+                <w:rFonts w:ascii="Times New Roman" w:eastAsia="Times New Roman" w:hAnsi="Times New Roman" w:cs="Times New Roman"/>
+                <w:sz w:val="24"/>
+                <w:szCs w:val="24"/>
+              </w:rPr>
+            </w:pPr>
+            <w:r>
+              <w:rPr>
+                <w:rFonts w:ascii="Times New Roman" w:eastAsia="Times New Roman" w:hAnsi="Times New Roman" w:cs="Times New Roman"/>
+                <w:b/>
+                <w:sz w:val="24"/>
+                <w:szCs w:val="24"/>
+              </w:rPr>
+              <w:t>Use Case ID</w:t>
+            </w:r>
+          </w:p>
+        </w:tc>
+        <w:tc>
+          <w:tcPr>
+            <w:tcW w:w="2254" w:type="dxa"/>
+            <w:tcBorders>
+              <w:top w:val="single" w:sz="4" w:space="0" w:color="000000"/>
+              <w:left w:val="single" w:sz="4" w:space="0" w:color="000000"/>
+              <w:bottom w:val="single" w:sz="4" w:space="0" w:color="000000"/>
+              <w:right w:val="single" w:sz="4" w:space="0" w:color="000000"/>
+            </w:tcBorders>
+            <w:vAlign w:val="center"/>
+          </w:tcPr>
+          <w:p>
+            <w:pPr>
+              <w:rPr>
+                <w:rFonts w:ascii="Times New Roman" w:eastAsia="Times New Roman" w:hAnsi="Times New Roman" w:cs="Times New Roman"/>
+                <w:sz w:val="24"/>
+                <w:szCs w:val="24"/>
+              </w:rPr>
+            </w:pPr>
+            <w:r>
+              <w:rPr>
+                <w:rFonts w:ascii="Times New Roman" w:eastAsia="Times New Roman" w:hAnsi="Times New Roman" w:cs="Times New Roman"/>
+                <w:sz w:val="24"/>
+                <w:szCs w:val="24"/>
+              </w:rPr>
+              <w:t>UC – 03</w:t>
+            </w:r>
+          </w:p>
+        </w:tc>
+        <w:tc>
+          <w:tcPr>
+            <w:tcW w:w="2057" w:type="dxa"/>
+            <w:tcBorders>
+              <w:top w:val="single" w:sz="4" w:space="0" w:color="000000"/>
+              <w:left w:val="single" w:sz="4" w:space="0" w:color="000000"/>
+              <w:bottom w:val="single" w:sz="4" w:space="0" w:color="000000"/>
+              <w:right w:val="single" w:sz="4" w:space="0" w:color="000000"/>
+            </w:tcBorders>
+            <w:vAlign w:val="center"/>
+          </w:tcPr>
+          <w:p>
+            <w:pPr>
+              <w:rPr>
+                <w:rFonts w:ascii="Times New Roman" w:eastAsia="Times New Roman" w:hAnsi="Times New Roman" w:cs="Times New Roman"/>
+                <w:sz w:val="24"/>
+                <w:szCs w:val="24"/>
+              </w:rPr>
+            </w:pPr>
+            <w:r>
+              <w:rPr>
+                <w:rFonts w:ascii="Times New Roman" w:eastAsia="Times New Roman" w:hAnsi="Times New Roman" w:cs="Times New Roman"/>
+                <w:b/>
+                <w:sz w:val="24"/>
+                <w:szCs w:val="24"/>
+              </w:rPr>
+              <w:t>Use Case Name</w:t>
+            </w:r>
+          </w:p>
+        </w:tc>
+        <w:tc>
+          <w:tcPr>
+            <w:tcW w:w="2451" w:type="dxa"/>
+            <w:tcBorders>
+              <w:top w:val="single" w:sz="4" w:space="0" w:color="000000"/>
+              <w:left w:val="single" w:sz="4" w:space="0" w:color="000000"/>
+              <w:bottom w:val="single" w:sz="4" w:space="0" w:color="000000"/>
+              <w:right w:val="single" w:sz="4" w:space="0" w:color="000000"/>
+            </w:tcBorders>
+            <w:vAlign w:val="center"/>
+          </w:tcPr>
+          <w:p>
+            <w:pPr>
+              <w:ind w:left="100"/>
+              <w:rPr>
+                <w:rFonts w:ascii="Times New Roman" w:eastAsia="Times New Roman" w:hAnsi="Times New Roman" w:cs="Times New Roman"/>
+                <w:sz w:val="24"/>
+                <w:szCs w:val="24"/>
+              </w:rPr>
+            </w:pPr>
+            <w:r>
+              <w:rPr>
+                <w:rFonts w:ascii="Times New Roman" w:eastAsia="Times New Roman" w:hAnsi="Times New Roman" w:cs="Times New Roman"/>
+                <w:sz w:val="24"/>
+                <w:szCs w:val="24"/>
+              </w:rPr>
+              <w:t>View user info</w:t>
+            </w:r>
+          </w:p>
+        </w:tc>
+      </w:tr>
+      <w:tr>
+        <w:trPr>
+          <w:trHeight w:val="440"/>
+        </w:trPr>
+        <w:tc>
+          <w:tcPr>
+            <w:tcW w:w="2254" w:type="dxa"/>
+            <w:tcBorders>
+              <w:top w:val="single" w:sz="4" w:space="0" w:color="000000"/>
+              <w:left w:val="single" w:sz="4" w:space="0" w:color="000000"/>
+              <w:bottom w:val="single" w:sz="4" w:space="0" w:color="000000"/>
+              <w:right w:val="single" w:sz="4" w:space="0" w:color="000000"/>
+            </w:tcBorders>
+            <w:vAlign w:val="center"/>
+          </w:tcPr>
+          <w:p>
+            <w:pPr>
+              <w:rPr>
+                <w:rFonts w:ascii="Times New Roman" w:eastAsia="Times New Roman" w:hAnsi="Times New Roman" w:cs="Times New Roman"/>
+                <w:b/>
+                <w:sz w:val="24"/>
+                <w:szCs w:val="24"/>
+              </w:rPr>
+            </w:pPr>
+            <w:r>
+              <w:rPr>
+                <w:rFonts w:ascii="Times New Roman" w:eastAsia="Times New Roman" w:hAnsi="Times New Roman" w:cs="Times New Roman"/>
+                <w:b/>
+                <w:sz w:val="24"/>
+                <w:szCs w:val="24"/>
+              </w:rPr>
+              <w:t>Created By</w:t>
+            </w:r>
+          </w:p>
+        </w:tc>
+        <w:tc>
+          <w:tcPr>
+            <w:tcW w:w="2254" w:type="dxa"/>
+            <w:tcBorders>
+              <w:top w:val="single" w:sz="4" w:space="0" w:color="000000"/>
+              <w:left w:val="single" w:sz="4" w:space="0" w:color="000000"/>
+              <w:bottom w:val="single" w:sz="4" w:space="0" w:color="000000"/>
+              <w:right w:val="single" w:sz="4" w:space="0" w:color="000000"/>
+            </w:tcBorders>
+            <w:vAlign w:val="center"/>
+          </w:tcPr>
+          <w:p>
+            <w:pPr>
+              <w:rPr>
+                <w:rFonts w:ascii="Times New Roman" w:eastAsia="Times New Roman" w:hAnsi="Times New Roman" w:cs="Times New Roman"/>
+                <w:sz w:val="24"/>
+                <w:szCs w:val="24"/>
+              </w:rPr>
+            </w:pPr>
+            <w:r>
+              <w:rPr>
+                <w:rFonts w:ascii="Times New Roman" w:eastAsia="Times New Roman" w:hAnsi="Times New Roman" w:cs="Times New Roman"/>
+                <w:sz w:val="24"/>
+                <w:szCs w:val="24"/>
+              </w:rPr>
+              <w:t xml:space="preserve">Lê </w:t>
+            </w:r>
+            <w:proofErr w:type="spellStart"/>
+            <w:r>
+              <w:rPr>
+                <w:rFonts w:ascii="Times New Roman" w:eastAsia="Times New Roman" w:hAnsi="Times New Roman" w:cs="Times New Roman"/>
+                <w:sz w:val="24"/>
+                <w:szCs w:val="24"/>
+              </w:rPr>
+              <w:t>Thành</w:t>
+            </w:r>
+            <w:proofErr w:type="spellEnd"/>
+            <w:r>
+              <w:rPr>
+                <w:rFonts w:ascii="Times New Roman" w:eastAsia="Times New Roman" w:hAnsi="Times New Roman" w:cs="Times New Roman"/>
+                <w:sz w:val="24"/>
+                <w:szCs w:val="24"/>
+              </w:rPr>
+              <w:t xml:space="preserve"> </w:t>
+            </w:r>
+            <w:proofErr w:type="spellStart"/>
+            <w:r>
+              <w:rPr>
+                <w:rFonts w:ascii="Times New Roman" w:eastAsia="Times New Roman" w:hAnsi="Times New Roman" w:cs="Times New Roman"/>
+                <w:sz w:val="24"/>
+                <w:szCs w:val="24"/>
+              </w:rPr>
+              <w:t>Đạt</w:t>
+            </w:r>
+            <w:proofErr w:type="spellEnd"/>
+          </w:p>
+        </w:tc>
+        <w:tc>
+          <w:tcPr>
+            <w:tcW w:w="2057" w:type="dxa"/>
+            <w:tcBorders>
+              <w:top w:val="single" w:sz="4" w:space="0" w:color="000000"/>
+              <w:left w:val="single" w:sz="4" w:space="0" w:color="000000"/>
+              <w:bottom w:val="single" w:sz="4" w:space="0" w:color="000000"/>
+              <w:right w:val="single" w:sz="4" w:space="0" w:color="000000"/>
+            </w:tcBorders>
+            <w:vAlign w:val="center"/>
+          </w:tcPr>
+          <w:p>
+            <w:pPr>
+              <w:rPr>
+                <w:rFonts w:ascii="Times New Roman" w:eastAsia="Times New Roman" w:hAnsi="Times New Roman" w:cs="Times New Roman"/>
+                <w:b/>
+                <w:sz w:val="24"/>
+                <w:szCs w:val="24"/>
+              </w:rPr>
+            </w:pPr>
+            <w:r>
+              <w:rPr>
+                <w:rFonts w:ascii="Times New Roman" w:eastAsia="Times New Roman" w:hAnsi="Times New Roman" w:cs="Times New Roman"/>
+                <w:b/>
+                <w:sz w:val="24"/>
+                <w:szCs w:val="24"/>
+              </w:rPr>
+              <w:t>Created Date</w:t>
+            </w:r>
+          </w:p>
+        </w:tc>
+        <w:tc>
+          <w:tcPr>
+            <w:tcW w:w="2451" w:type="dxa"/>
+            <w:tcBorders>
+              <w:top w:val="single" w:sz="4" w:space="0" w:color="000000"/>
+              <w:left w:val="single" w:sz="4" w:space="0" w:color="000000"/>
+              <w:bottom w:val="single" w:sz="4" w:space="0" w:color="000000"/>
+              <w:right w:val="single" w:sz="4" w:space="0" w:color="000000"/>
+            </w:tcBorders>
+            <w:vAlign w:val="center"/>
+          </w:tcPr>
+          <w:p>
+            <w:pPr>
+              <w:rPr>
+                <w:rFonts w:ascii="Times New Roman" w:eastAsia="Times New Roman" w:hAnsi="Times New Roman" w:cs="Times New Roman"/>
+                <w:sz w:val="24"/>
+                <w:szCs w:val="24"/>
+              </w:rPr>
+            </w:pPr>
+            <w:r>
+              <w:rPr>
+                <w:rFonts w:ascii="Times New Roman" w:eastAsia="Times New Roman" w:hAnsi="Times New Roman" w:cs="Times New Roman"/>
+                <w:sz w:val="24"/>
+                <w:szCs w:val="24"/>
+              </w:rPr>
+              <w:t>25/01/2021</w:t>
+            </w:r>
+          </w:p>
+        </w:tc>
+      </w:tr>
+      <w:tr>
+        <w:trPr>
+          <w:trHeight w:val="440"/>
+        </w:trPr>
+        <w:tc>
+          <w:tcPr>
+            <w:tcW w:w="2254" w:type="dxa"/>
+            <w:tcBorders>
+              <w:top w:val="single" w:sz="4" w:space="0" w:color="000000"/>
+              <w:left w:val="single" w:sz="4" w:space="0" w:color="000000"/>
+              <w:bottom w:val="single" w:sz="4" w:space="0" w:color="000000"/>
+              <w:right w:val="single" w:sz="4" w:space="0" w:color="000000"/>
+            </w:tcBorders>
+            <w:vAlign w:val="center"/>
+          </w:tcPr>
+          <w:p>
+            <w:pPr>
+              <w:rPr>
+                <w:rFonts w:ascii="Times New Roman" w:eastAsia="Times New Roman" w:hAnsi="Times New Roman" w:cs="Times New Roman"/>
+                <w:b/>
+                <w:sz w:val="24"/>
+                <w:szCs w:val="24"/>
+              </w:rPr>
+            </w:pPr>
+            <w:r>
+              <w:rPr>
+                <w:rFonts w:ascii="Times New Roman" w:eastAsia="Times New Roman" w:hAnsi="Times New Roman" w:cs="Times New Roman"/>
+                <w:b/>
+                <w:sz w:val="24"/>
+                <w:szCs w:val="24"/>
+              </w:rPr>
+              <w:t>Primary Actor</w:t>
+            </w:r>
+          </w:p>
+        </w:tc>
+        <w:tc>
+          <w:tcPr>
+            <w:tcW w:w="2254" w:type="dxa"/>
+            <w:tcBorders>
+              <w:top w:val="single" w:sz="4" w:space="0" w:color="000000"/>
+              <w:left w:val="single" w:sz="4" w:space="0" w:color="000000"/>
+              <w:bottom w:val="single" w:sz="4" w:space="0" w:color="000000"/>
+              <w:right w:val="single" w:sz="4" w:space="0" w:color="000000"/>
+            </w:tcBorders>
+            <w:vAlign w:val="center"/>
+          </w:tcPr>
+          <w:p>
+            <w:pPr>
+              <w:rPr>
+                <w:rFonts w:ascii="Times New Roman" w:eastAsia="Times New Roman" w:hAnsi="Times New Roman" w:cs="Times New Roman"/>
+                <w:sz w:val="24"/>
+                <w:szCs w:val="24"/>
+              </w:rPr>
+            </w:pPr>
+            <w:r>
+              <w:rPr>
+                <w:rFonts w:ascii="Times New Roman" w:eastAsia="Times New Roman" w:hAnsi="Times New Roman" w:cs="Times New Roman"/>
+                <w:sz w:val="24"/>
+                <w:szCs w:val="24"/>
+              </w:rPr>
+              <w:t>Admin</w:t>
+            </w:r>
+          </w:p>
+        </w:tc>
+        <w:tc>
+          <w:tcPr>
+            <w:tcW w:w="2057" w:type="dxa"/>
+            <w:tcBorders>
+              <w:top w:val="single" w:sz="4" w:space="0" w:color="000000"/>
+              <w:left w:val="single" w:sz="4" w:space="0" w:color="000000"/>
+              <w:bottom w:val="single" w:sz="4" w:space="0" w:color="000000"/>
+              <w:right w:val="single" w:sz="4" w:space="0" w:color="000000"/>
+            </w:tcBorders>
+            <w:vAlign w:val="center"/>
+          </w:tcPr>
+          <w:p>
+            <w:pPr>
+              <w:rPr>
+                <w:rFonts w:ascii="Times New Roman" w:eastAsia="Times New Roman" w:hAnsi="Times New Roman" w:cs="Times New Roman"/>
+                <w:b/>
+                <w:sz w:val="24"/>
+                <w:szCs w:val="24"/>
+              </w:rPr>
+            </w:pPr>
+            <w:r>
+              <w:rPr>
+                <w:rFonts w:ascii="Times New Roman" w:eastAsia="Times New Roman" w:hAnsi="Times New Roman" w:cs="Times New Roman"/>
+                <w:b/>
+                <w:sz w:val="24"/>
+                <w:szCs w:val="24"/>
+              </w:rPr>
+              <w:t>Secondary Actor</w:t>
+            </w:r>
+          </w:p>
+        </w:tc>
+        <w:tc>
+          <w:tcPr>
+            <w:tcW w:w="2451" w:type="dxa"/>
+            <w:tcBorders>
+              <w:top w:val="single" w:sz="4" w:space="0" w:color="000000"/>
+              <w:left w:val="single" w:sz="4" w:space="0" w:color="000000"/>
+              <w:bottom w:val="single" w:sz="4" w:space="0" w:color="000000"/>
+              <w:right w:val="single" w:sz="4" w:space="0" w:color="000000"/>
+            </w:tcBorders>
+            <w:vAlign w:val="center"/>
+          </w:tcPr>
+          <w:p>
+            <w:pPr>
+              <w:rPr>
+                <w:rFonts w:ascii="Times New Roman" w:eastAsia="Times New Roman" w:hAnsi="Times New Roman" w:cs="Times New Roman"/>
+                <w:sz w:val="24"/>
+                <w:szCs w:val="24"/>
+              </w:rPr>
+            </w:pPr>
+            <w:r>
+              <w:rPr>
+                <w:rFonts w:ascii="Times New Roman" w:eastAsia="Times New Roman" w:hAnsi="Times New Roman" w:cs="Times New Roman"/>
+                <w:sz w:val="24"/>
+                <w:szCs w:val="24"/>
+              </w:rPr>
+              <w:t>N/A</w:t>
+            </w:r>
+          </w:p>
+        </w:tc>
+      </w:tr>
+      <w:tr>
+        <w:trPr>
+          <w:trHeight w:val="440"/>
+        </w:trPr>
+        <w:tc>
+          <w:tcPr>
+            <w:tcW w:w="2254" w:type="dxa"/>
+            <w:tcBorders>
+              <w:top w:val="single" w:sz="4" w:space="0" w:color="000000"/>
+              <w:left w:val="single" w:sz="4" w:space="0" w:color="000000"/>
+              <w:bottom w:val="single" w:sz="4" w:space="0" w:color="000000"/>
+              <w:right w:val="single" w:sz="4" w:space="0" w:color="000000"/>
+            </w:tcBorders>
+            <w:vAlign w:val="center"/>
+          </w:tcPr>
+          <w:p>
+            <w:pPr>
+              <w:rPr>
+                <w:rFonts w:ascii="Times New Roman" w:eastAsia="Times New Roman" w:hAnsi="Times New Roman" w:cs="Times New Roman"/>
+                <w:b/>
+                <w:sz w:val="24"/>
+                <w:szCs w:val="24"/>
+              </w:rPr>
+            </w:pPr>
+            <w:r>
+              <w:rPr>
+                <w:rFonts w:ascii="Times New Roman" w:eastAsia="Times New Roman" w:hAnsi="Times New Roman" w:cs="Times New Roman"/>
+                <w:b/>
+                <w:sz w:val="24"/>
+                <w:szCs w:val="24"/>
+              </w:rPr>
+              <w:t>Description</w:t>
+            </w:r>
+          </w:p>
+        </w:tc>
+        <w:tc>
+          <w:tcPr>
+            <w:tcW w:w="6762" w:type="dxa"/>
+            <w:gridSpan w:val="3"/>
+            <w:tcBorders>
+              <w:top w:val="single" w:sz="4" w:space="0" w:color="000000"/>
+              <w:left w:val="single" w:sz="4" w:space="0" w:color="000000"/>
+              <w:bottom w:val="single" w:sz="4" w:space="0" w:color="000000"/>
+              <w:right w:val="single" w:sz="4" w:space="0" w:color="000000"/>
+            </w:tcBorders>
+            <w:vAlign w:val="center"/>
+          </w:tcPr>
+          <w:p>
+            <w:pPr>
+              <w:rPr>
+                <w:rFonts w:ascii="Times New Roman" w:eastAsia="Times New Roman" w:hAnsi="Times New Roman" w:cs="Times New Roman"/>
+                <w:sz w:val="24"/>
+                <w:szCs w:val="24"/>
+              </w:rPr>
+            </w:pPr>
+            <w:r>
+              <w:rPr>
+                <w:rFonts w:ascii="Times New Roman" w:eastAsia="Times New Roman" w:hAnsi="Times New Roman" w:cs="Times New Roman"/>
+                <w:color w:val="000000"/>
+                <w:sz w:val="24"/>
+                <w:szCs w:val="24"/>
+              </w:rPr>
+              <w:t>View information of all registered users in system</w:t>
+            </w:r>
+          </w:p>
+        </w:tc>
+      </w:tr>
+      <w:tr>
+        <w:trPr>
+          <w:trHeight w:val="440"/>
+        </w:trPr>
+        <w:tc>
+          <w:tcPr>
+            <w:tcW w:w="2254" w:type="dxa"/>
+            <w:tcBorders>
+              <w:top w:val="single" w:sz="4" w:space="0" w:color="000000"/>
+              <w:left w:val="single" w:sz="4" w:space="0" w:color="000000"/>
+              <w:bottom w:val="single" w:sz="4" w:space="0" w:color="000000"/>
+              <w:right w:val="single" w:sz="4" w:space="0" w:color="000000"/>
+            </w:tcBorders>
+            <w:vAlign w:val="center"/>
+          </w:tcPr>
+          <w:p>
+            <w:pPr>
+              <w:rPr>
+                <w:rFonts w:ascii="Times New Roman" w:eastAsia="Times New Roman" w:hAnsi="Times New Roman" w:cs="Times New Roman"/>
+                <w:b/>
+                <w:sz w:val="24"/>
+                <w:szCs w:val="24"/>
+              </w:rPr>
+            </w:pPr>
+            <w:r>
+              <w:rPr>
+                <w:rFonts w:ascii="Times New Roman" w:eastAsia="Times New Roman" w:hAnsi="Times New Roman" w:cs="Times New Roman"/>
+                <w:b/>
+                <w:sz w:val="24"/>
+                <w:szCs w:val="24"/>
+              </w:rPr>
+              <w:t>Pre-conditions</w:t>
+            </w:r>
+          </w:p>
+        </w:tc>
+        <w:tc>
+          <w:tcPr>
+            <w:tcW w:w="6762" w:type="dxa"/>
+            <w:gridSpan w:val="3"/>
+            <w:tcBorders>
+              <w:top w:val="single" w:sz="4" w:space="0" w:color="000000"/>
+              <w:left w:val="single" w:sz="4" w:space="0" w:color="000000"/>
+              <w:bottom w:val="single" w:sz="4" w:space="0" w:color="000000"/>
+              <w:right w:val="single" w:sz="4" w:space="0" w:color="000000"/>
+            </w:tcBorders>
+            <w:vAlign w:val="center"/>
+          </w:tcPr>
+          <w:p>
+            <w:pPr>
+              <w:rPr>
+                <w:rFonts w:ascii="Times New Roman" w:eastAsia="Times New Roman" w:hAnsi="Times New Roman" w:cs="Times New Roman"/>
+                <w:sz w:val="24"/>
+                <w:szCs w:val="24"/>
+              </w:rPr>
+            </w:pPr>
+            <w:r>
+              <w:rPr>
+                <w:rFonts w:ascii="Times New Roman" w:eastAsia="Times New Roman" w:hAnsi="Times New Roman" w:cs="Times New Roman"/>
+                <w:sz w:val="24"/>
+                <w:szCs w:val="24"/>
+              </w:rPr>
+              <w:t>Admin has logged into Admin Website</w:t>
+            </w:r>
+          </w:p>
+        </w:tc>
+      </w:tr>
+      <w:tr>
+        <w:trPr>
+          <w:trHeight w:val="440"/>
+        </w:trPr>
+        <w:tc>
+          <w:tcPr>
+            <w:tcW w:w="2254" w:type="dxa"/>
+            <w:tcBorders>
+              <w:top w:val="single" w:sz="4" w:space="0" w:color="000000"/>
+              <w:left w:val="single" w:sz="4" w:space="0" w:color="000000"/>
+              <w:bottom w:val="single" w:sz="4" w:space="0" w:color="000000"/>
+              <w:right w:val="single" w:sz="4" w:space="0" w:color="000000"/>
+            </w:tcBorders>
+            <w:vAlign w:val="center"/>
+          </w:tcPr>
+          <w:p>
+            <w:pPr>
+              <w:rPr>
+                <w:rFonts w:ascii="Times New Roman" w:eastAsia="Times New Roman" w:hAnsi="Times New Roman" w:cs="Times New Roman"/>
+                <w:b/>
+                <w:sz w:val="24"/>
+                <w:szCs w:val="24"/>
+              </w:rPr>
+            </w:pPr>
+            <w:r>
+              <w:rPr>
+                <w:rFonts w:ascii="Times New Roman" w:eastAsia="Times New Roman" w:hAnsi="Times New Roman" w:cs="Times New Roman"/>
+                <w:b/>
+                <w:sz w:val="24"/>
+                <w:szCs w:val="24"/>
+              </w:rPr>
+              <w:t>Post-conditions</w:t>
+            </w:r>
+          </w:p>
+        </w:tc>
+        <w:tc>
+          <w:tcPr>
+            <w:tcW w:w="6762" w:type="dxa"/>
+            <w:gridSpan w:val="3"/>
+            <w:tcBorders>
+              <w:top w:val="single" w:sz="4" w:space="0" w:color="000000"/>
+              <w:left w:val="single" w:sz="4" w:space="0" w:color="000000"/>
+              <w:bottom w:val="single" w:sz="4" w:space="0" w:color="000000"/>
+              <w:right w:val="single" w:sz="4" w:space="0" w:color="000000"/>
+            </w:tcBorders>
+            <w:vAlign w:val="bottom"/>
+          </w:tcPr>
+          <w:p>
+            <w:pPr>
+              <w:spacing w:line="238" w:lineRule="auto"/>
+              <w:rPr>
+                <w:rFonts w:ascii="Times New Roman" w:eastAsia="Times New Roman" w:hAnsi="Times New Roman" w:cs="Times New Roman"/>
+                <w:sz w:val="24"/>
+                <w:szCs w:val="24"/>
+              </w:rPr>
+            </w:pPr>
+            <w:r>
+              <w:rPr>
+                <w:rFonts w:ascii="Times New Roman" w:eastAsia="Times New Roman" w:hAnsi="Times New Roman" w:cs="Times New Roman"/>
+                <w:sz w:val="24"/>
+                <w:szCs w:val="24"/>
+              </w:rPr>
+              <w:t>N/A</w:t>
+            </w:r>
+          </w:p>
+        </w:tc>
+      </w:tr>
+      <w:tr>
+        <w:trPr>
+          <w:trHeight w:val="440"/>
+        </w:trPr>
+        <w:tc>
+          <w:tcPr>
+            <w:tcW w:w="2254" w:type="dxa"/>
+            <w:tcBorders>
+              <w:top w:val="single" w:sz="4" w:space="0" w:color="000000"/>
+              <w:left w:val="single" w:sz="4" w:space="0" w:color="000000"/>
+              <w:bottom w:val="single" w:sz="4" w:space="0" w:color="000000"/>
+              <w:right w:val="single" w:sz="4" w:space="0" w:color="000000"/>
+            </w:tcBorders>
+            <w:vAlign w:val="center"/>
+          </w:tcPr>
+          <w:p>
+            <w:pPr>
+              <w:rPr>
+                <w:rFonts w:ascii="Times New Roman" w:eastAsia="Times New Roman" w:hAnsi="Times New Roman" w:cs="Times New Roman"/>
+                <w:b/>
+                <w:sz w:val="24"/>
+                <w:szCs w:val="24"/>
+              </w:rPr>
+            </w:pPr>
+            <w:r>
+              <w:rPr>
+                <w:rFonts w:ascii="Times New Roman" w:eastAsia="Times New Roman" w:hAnsi="Times New Roman" w:cs="Times New Roman"/>
+                <w:b/>
+                <w:sz w:val="24"/>
+                <w:szCs w:val="24"/>
+              </w:rPr>
+              <w:t>Normal Flow</w:t>
+            </w:r>
+          </w:p>
+        </w:tc>
+        <w:tc>
+          <w:tcPr>
+            <w:tcW w:w="6762" w:type="dxa"/>
+            <w:gridSpan w:val="3"/>
+            <w:tcBorders>
+              <w:top w:val="single" w:sz="4" w:space="0" w:color="000000"/>
+              <w:left w:val="single" w:sz="4" w:space="0" w:color="000000"/>
+              <w:bottom w:val="single" w:sz="4" w:space="0" w:color="000000"/>
+              <w:right w:val="single" w:sz="4" w:space="0" w:color="000000"/>
+            </w:tcBorders>
+            <w:vAlign w:val="center"/>
+          </w:tcPr>
+          <w:p>
+            <w:pPr>
+              <w:numPr>
+                <w:ilvl w:val="0"/>
+                <w:numId w:val="22"/>
+              </w:numPr>
+              <w:pBdr>
+                <w:top w:val="nil"/>
+                <w:left w:val="nil"/>
+                <w:bottom w:val="nil"/>
+                <w:right w:val="nil"/>
+                <w:between w:val="nil"/>
+              </w:pBdr>
+              <w:spacing w:after="0"/>
+              <w:rPr>
+                <w:rFonts w:ascii="Times New Roman" w:eastAsia="Times New Roman" w:hAnsi="Times New Roman" w:cs="Times New Roman"/>
+                <w:color w:val="000000"/>
+                <w:sz w:val="24"/>
+                <w:szCs w:val="24"/>
+              </w:rPr>
+            </w:pPr>
+            <w:r>
+              <w:rPr>
+                <w:rFonts w:ascii="Times New Roman" w:eastAsia="Times New Roman" w:hAnsi="Times New Roman" w:cs="Times New Roman"/>
+                <w:color w:val="000000"/>
+                <w:sz w:val="24"/>
+                <w:szCs w:val="24"/>
+              </w:rPr>
+              <w:t xml:space="preserve">Go to Admin Page. </w:t>
+            </w:r>
+          </w:p>
+          <w:p>
+            <w:pPr>
+              <w:numPr>
+                <w:ilvl w:val="0"/>
+                <w:numId w:val="22"/>
+              </w:numPr>
+              <w:pBdr>
+                <w:top w:val="nil"/>
+                <w:left w:val="nil"/>
+                <w:bottom w:val="nil"/>
+                <w:right w:val="nil"/>
+                <w:between w:val="nil"/>
+              </w:pBdr>
+              <w:spacing w:after="0"/>
+              <w:rPr>
+                <w:rFonts w:ascii="Times New Roman" w:eastAsia="Times New Roman" w:hAnsi="Times New Roman" w:cs="Times New Roman"/>
+                <w:color w:val="000000"/>
+                <w:sz w:val="24"/>
+                <w:szCs w:val="24"/>
+              </w:rPr>
+            </w:pPr>
+            <w:r>
+              <w:rPr>
+                <w:rFonts w:ascii="Times New Roman" w:eastAsia="Times New Roman" w:hAnsi="Times New Roman" w:cs="Times New Roman"/>
+                <w:color w:val="000000"/>
+                <w:sz w:val="24"/>
+                <w:szCs w:val="24"/>
+              </w:rPr>
+              <w:t>Click on “</w:t>
+            </w:r>
+            <w:proofErr w:type="spellStart"/>
+            <w:r>
+              <w:rPr>
+                <w:rFonts w:ascii="Times New Roman" w:eastAsia="Times New Roman" w:hAnsi="Times New Roman" w:cs="Times New Roman"/>
+                <w:color w:val="000000"/>
+                <w:sz w:val="24"/>
+                <w:szCs w:val="24"/>
+              </w:rPr>
+              <w:t>Quản</w:t>
+            </w:r>
+            <w:proofErr w:type="spellEnd"/>
+            <w:r>
+              <w:rPr>
+                <w:rFonts w:ascii="Times New Roman" w:eastAsia="Times New Roman" w:hAnsi="Times New Roman" w:cs="Times New Roman"/>
+                <w:color w:val="000000"/>
+                <w:sz w:val="24"/>
+                <w:szCs w:val="24"/>
+              </w:rPr>
+              <w:t xml:space="preserve"> </w:t>
+            </w:r>
+            <w:proofErr w:type="spellStart"/>
+            <w:r>
+              <w:rPr>
+                <w:rFonts w:ascii="Times New Roman" w:eastAsia="Times New Roman" w:hAnsi="Times New Roman" w:cs="Times New Roman"/>
+                <w:color w:val="000000"/>
+                <w:sz w:val="24"/>
+                <w:szCs w:val="24"/>
+              </w:rPr>
+              <w:t>lý</w:t>
+            </w:r>
+            <w:proofErr w:type="spellEnd"/>
+            <w:r>
+              <w:rPr>
+                <w:rFonts w:ascii="Times New Roman" w:eastAsia="Times New Roman" w:hAnsi="Times New Roman" w:cs="Times New Roman"/>
+                <w:color w:val="000000"/>
+                <w:sz w:val="24"/>
+                <w:szCs w:val="24"/>
+              </w:rPr>
+              <w:t xml:space="preserve"> </w:t>
+            </w:r>
+            <w:proofErr w:type="spellStart"/>
+            <w:r>
+              <w:rPr>
+                <w:rFonts w:ascii="Times New Roman" w:eastAsia="Times New Roman" w:hAnsi="Times New Roman" w:cs="Times New Roman"/>
+                <w:color w:val="000000"/>
+                <w:sz w:val="24"/>
+                <w:szCs w:val="24"/>
+              </w:rPr>
+              <w:t>thành</w:t>
+            </w:r>
+            <w:proofErr w:type="spellEnd"/>
+            <w:r>
+              <w:rPr>
+                <w:rFonts w:ascii="Times New Roman" w:eastAsia="Times New Roman" w:hAnsi="Times New Roman" w:cs="Times New Roman"/>
+                <w:color w:val="000000"/>
+                <w:sz w:val="24"/>
+                <w:szCs w:val="24"/>
+              </w:rPr>
+              <w:t xml:space="preserve"> </w:t>
+            </w:r>
+            <w:proofErr w:type="spellStart"/>
+            <w:r>
+              <w:rPr>
+                <w:rFonts w:ascii="Times New Roman" w:eastAsia="Times New Roman" w:hAnsi="Times New Roman" w:cs="Times New Roman"/>
+                <w:color w:val="000000"/>
+                <w:sz w:val="24"/>
+                <w:szCs w:val="24"/>
+              </w:rPr>
+              <w:t>viên</w:t>
+            </w:r>
+            <w:proofErr w:type="spellEnd"/>
+            <w:r>
+              <w:rPr>
+                <w:rFonts w:ascii="Times New Roman" w:eastAsia="Times New Roman" w:hAnsi="Times New Roman" w:cs="Times New Roman"/>
+                <w:color w:val="000000"/>
+                <w:sz w:val="24"/>
+                <w:szCs w:val="24"/>
+              </w:rPr>
+              <w:t>” on sidebar</w:t>
+            </w:r>
+          </w:p>
+          <w:p>
+            <w:pPr>
+              <w:numPr>
+                <w:ilvl w:val="0"/>
+                <w:numId w:val="22"/>
+              </w:numPr>
+              <w:pBdr>
+                <w:top w:val="nil"/>
+                <w:left w:val="nil"/>
+                <w:bottom w:val="nil"/>
+                <w:right w:val="nil"/>
+                <w:between w:val="nil"/>
+              </w:pBdr>
+              <w:spacing w:after="0"/>
+              <w:rPr>
+                <w:rFonts w:ascii="Times New Roman" w:eastAsia="Times New Roman" w:hAnsi="Times New Roman" w:cs="Times New Roman"/>
+                <w:color w:val="000000"/>
+                <w:sz w:val="24"/>
+                <w:szCs w:val="24"/>
+              </w:rPr>
+            </w:pPr>
+            <w:r>
+              <w:rPr>
+                <w:rFonts w:ascii="Times New Roman" w:eastAsia="Times New Roman" w:hAnsi="Times New Roman" w:cs="Times New Roman"/>
+                <w:color w:val="000000"/>
+                <w:sz w:val="24"/>
+                <w:szCs w:val="24"/>
+              </w:rPr>
+              <w:t xml:space="preserve">System displays all the information of registered users </w:t>
+            </w:r>
+          </w:p>
+          <w:p>
+            <w:pPr>
+              <w:pBdr>
+                <w:top w:val="nil"/>
+                <w:left w:val="nil"/>
+                <w:bottom w:val="nil"/>
+                <w:right w:val="nil"/>
+                <w:between w:val="nil"/>
+              </w:pBdr>
+              <w:ind w:left="720"/>
+              <w:rPr>
+                <w:rFonts w:ascii="Times New Roman" w:eastAsia="Times New Roman" w:hAnsi="Times New Roman" w:cs="Times New Roman"/>
+                <w:color w:val="000000"/>
+                <w:sz w:val="24"/>
+                <w:szCs w:val="24"/>
+              </w:rPr>
+            </w:pPr>
+          </w:p>
+        </w:tc>
+      </w:tr>
+      <w:tr>
+        <w:trPr>
+          <w:trHeight w:val="440"/>
+        </w:trPr>
+        <w:tc>
+          <w:tcPr>
+            <w:tcW w:w="2254" w:type="dxa"/>
+            <w:tcBorders>
+              <w:top w:val="single" w:sz="4" w:space="0" w:color="000000"/>
+              <w:left w:val="single" w:sz="4" w:space="0" w:color="000000"/>
+              <w:bottom w:val="single" w:sz="4" w:space="0" w:color="000000"/>
+              <w:right w:val="single" w:sz="4" w:space="0" w:color="000000"/>
+            </w:tcBorders>
+            <w:vAlign w:val="center"/>
+          </w:tcPr>
+          <w:p>
+            <w:pPr>
+              <w:rPr>
+                <w:rFonts w:ascii="Times New Roman" w:eastAsia="Times New Roman" w:hAnsi="Times New Roman" w:cs="Times New Roman"/>
+                <w:b/>
+                <w:sz w:val="24"/>
+                <w:szCs w:val="24"/>
+              </w:rPr>
+            </w:pPr>
+            <w:r>
+              <w:rPr>
+                <w:rFonts w:ascii="Times New Roman" w:eastAsia="Times New Roman" w:hAnsi="Times New Roman" w:cs="Times New Roman"/>
+                <w:b/>
+                <w:sz w:val="24"/>
+                <w:szCs w:val="24"/>
+              </w:rPr>
+              <w:t>Alternative Flow</w:t>
+            </w:r>
+          </w:p>
+        </w:tc>
+        <w:tc>
+          <w:tcPr>
+            <w:tcW w:w="6762" w:type="dxa"/>
+            <w:gridSpan w:val="3"/>
+            <w:tcBorders>
+              <w:top w:val="single" w:sz="4" w:space="0" w:color="000000"/>
+              <w:left w:val="single" w:sz="4" w:space="0" w:color="000000"/>
+              <w:bottom w:val="single" w:sz="4" w:space="0" w:color="000000"/>
+              <w:right w:val="single" w:sz="4" w:space="0" w:color="000000"/>
+            </w:tcBorders>
+            <w:vAlign w:val="center"/>
+          </w:tcPr>
+          <w:p>
+            <w:pPr>
+              <w:rPr>
+                <w:rFonts w:ascii="Times New Roman" w:eastAsia="Times New Roman" w:hAnsi="Times New Roman" w:cs="Times New Roman"/>
+                <w:sz w:val="24"/>
+                <w:szCs w:val="24"/>
+              </w:rPr>
+            </w:pPr>
+            <w:r>
+              <w:rPr>
+                <w:rFonts w:ascii="Times New Roman" w:eastAsia="Times New Roman" w:hAnsi="Times New Roman" w:cs="Times New Roman"/>
+                <w:sz w:val="24"/>
+                <w:szCs w:val="24"/>
+              </w:rPr>
+              <w:t>N/A</w:t>
+            </w:r>
+          </w:p>
+          <w:p>
+            <w:pPr>
+              <w:rPr>
+                <w:rFonts w:ascii="Times New Roman" w:eastAsia="Times New Roman" w:hAnsi="Times New Roman" w:cs="Times New Roman"/>
+                <w:sz w:val="24"/>
+                <w:szCs w:val="24"/>
+              </w:rPr>
+            </w:pPr>
+          </w:p>
+        </w:tc>
+      </w:tr>
+      <w:tr>
+        <w:trPr>
+          <w:trHeight w:val="440"/>
+        </w:trPr>
+        <w:tc>
+          <w:tcPr>
+            <w:tcW w:w="2254" w:type="dxa"/>
+            <w:tcBorders>
+              <w:top w:val="single" w:sz="4" w:space="0" w:color="000000"/>
+              <w:left w:val="single" w:sz="4" w:space="0" w:color="000000"/>
+              <w:bottom w:val="single" w:sz="4" w:space="0" w:color="000000"/>
+              <w:right w:val="single" w:sz="4" w:space="0" w:color="000000"/>
+            </w:tcBorders>
+            <w:vAlign w:val="center"/>
+          </w:tcPr>
+          <w:p>
+            <w:pPr>
+              <w:rPr>
+                <w:rFonts w:ascii="Times New Roman" w:eastAsia="Times New Roman" w:hAnsi="Times New Roman" w:cs="Times New Roman"/>
+                <w:b/>
+                <w:sz w:val="24"/>
+                <w:szCs w:val="24"/>
+              </w:rPr>
+            </w:pPr>
+            <w:r>
+              <w:rPr>
+                <w:rFonts w:ascii="Times New Roman" w:eastAsia="Times New Roman" w:hAnsi="Times New Roman" w:cs="Times New Roman"/>
+                <w:b/>
+                <w:sz w:val="24"/>
+                <w:szCs w:val="24"/>
+              </w:rPr>
+              <w:t>Exceptions</w:t>
+            </w:r>
+          </w:p>
+        </w:tc>
+        <w:tc>
+          <w:tcPr>
+            <w:tcW w:w="6762" w:type="dxa"/>
+            <w:gridSpan w:val="3"/>
+            <w:tcBorders>
+              <w:top w:val="single" w:sz="4" w:space="0" w:color="000000"/>
+              <w:left w:val="single" w:sz="4" w:space="0" w:color="000000"/>
+              <w:bottom w:val="single" w:sz="4" w:space="0" w:color="000000"/>
+              <w:right w:val="single" w:sz="4" w:space="0" w:color="000000"/>
+            </w:tcBorders>
+            <w:vAlign w:val="center"/>
+          </w:tcPr>
+          <w:p>
+            <w:pPr>
+              <w:rPr>
+                <w:rFonts w:ascii="Times New Roman" w:eastAsia="Times New Roman" w:hAnsi="Times New Roman" w:cs="Times New Roman"/>
+                <w:sz w:val="24"/>
+                <w:szCs w:val="24"/>
+              </w:rPr>
+            </w:pPr>
+            <w:r>
+              <w:rPr>
+                <w:rFonts w:ascii="Times New Roman" w:eastAsia="Times New Roman" w:hAnsi="Times New Roman" w:cs="Times New Roman"/>
+                <w:sz w:val="24"/>
+                <w:szCs w:val="24"/>
+              </w:rPr>
+              <w:t>System displays error message when:</w:t>
+            </w:r>
+          </w:p>
+          <w:p>
+            <w:pPr>
+              <w:numPr>
+                <w:ilvl w:val="0"/>
+                <w:numId w:val="23"/>
+              </w:numPr>
+              <w:pBdr>
+                <w:top w:val="nil"/>
+                <w:left w:val="nil"/>
+                <w:bottom w:val="nil"/>
+                <w:right w:val="nil"/>
+                <w:between w:val="nil"/>
+              </w:pBdr>
+              <w:rPr>
+                <w:rFonts w:ascii="Times New Roman" w:eastAsia="Times New Roman" w:hAnsi="Times New Roman" w:cs="Times New Roman"/>
+                <w:color w:val="000000"/>
+                <w:sz w:val="24"/>
+                <w:szCs w:val="24"/>
+              </w:rPr>
+            </w:pPr>
+            <w:r>
+              <w:rPr>
+                <w:rFonts w:ascii="Times New Roman" w:eastAsia="Times New Roman" w:hAnsi="Times New Roman" w:cs="Times New Roman"/>
+                <w:color w:val="000000"/>
+                <w:sz w:val="24"/>
+                <w:szCs w:val="24"/>
+              </w:rPr>
+              <w:t>Cannot connect to server</w:t>
+            </w:r>
+          </w:p>
+        </w:tc>
+      </w:tr>
+      <w:tr>
+        <w:trPr>
+          <w:trHeight w:val="440"/>
+        </w:trPr>
+        <w:tc>
+          <w:tcPr>
+            <w:tcW w:w="2254" w:type="dxa"/>
+            <w:tcBorders>
+              <w:top w:val="single" w:sz="4" w:space="0" w:color="000000"/>
+              <w:left w:val="single" w:sz="4" w:space="0" w:color="000000"/>
+              <w:bottom w:val="single" w:sz="4" w:space="0" w:color="000000"/>
+              <w:right w:val="single" w:sz="4" w:space="0" w:color="000000"/>
+            </w:tcBorders>
+            <w:vAlign w:val="center"/>
+          </w:tcPr>
+          <w:p>
+            <w:pPr>
+              <w:rPr>
+                <w:rFonts w:ascii="Times New Roman" w:eastAsia="Times New Roman" w:hAnsi="Times New Roman" w:cs="Times New Roman"/>
+                <w:b/>
+                <w:sz w:val="24"/>
+                <w:szCs w:val="24"/>
+              </w:rPr>
+            </w:pPr>
+            <w:r>
+              <w:rPr>
+                <w:rFonts w:ascii="Times New Roman" w:eastAsia="Times New Roman" w:hAnsi="Times New Roman" w:cs="Times New Roman"/>
+                <w:b/>
+                <w:sz w:val="24"/>
+                <w:szCs w:val="24"/>
+              </w:rPr>
+              <w:t>Priority</w:t>
+            </w:r>
+          </w:p>
+        </w:tc>
+        <w:tc>
+          <w:tcPr>
+            <w:tcW w:w="6762" w:type="dxa"/>
+            <w:gridSpan w:val="3"/>
+            <w:tcBorders>
+              <w:top w:val="single" w:sz="4" w:space="0" w:color="000000"/>
+              <w:left w:val="single" w:sz="4" w:space="0" w:color="000000"/>
+              <w:bottom w:val="single" w:sz="4" w:space="0" w:color="000000"/>
+              <w:right w:val="single" w:sz="4" w:space="0" w:color="000000"/>
+            </w:tcBorders>
+            <w:vAlign w:val="center"/>
+          </w:tcPr>
+          <w:p>
+            <w:pPr>
+              <w:rPr>
+                <w:rFonts w:ascii="Times New Roman" w:eastAsia="Times New Roman" w:hAnsi="Times New Roman" w:cs="Times New Roman"/>
+                <w:sz w:val="24"/>
+                <w:szCs w:val="24"/>
+              </w:rPr>
+            </w:pPr>
+            <w:r>
+              <w:rPr>
+                <w:rFonts w:ascii="Times New Roman" w:eastAsia="Times New Roman" w:hAnsi="Times New Roman" w:cs="Times New Roman"/>
+                <w:sz w:val="24"/>
+                <w:szCs w:val="24"/>
+              </w:rPr>
+              <w:t>High</w:t>
+            </w:r>
+          </w:p>
+        </w:tc>
+      </w:tr>
+      <w:tr>
+        <w:trPr>
+          <w:trHeight w:val="440"/>
+        </w:trPr>
+        <w:tc>
+          <w:tcPr>
+            <w:tcW w:w="2254" w:type="dxa"/>
+            <w:tcBorders>
+              <w:top w:val="single" w:sz="4" w:space="0" w:color="000000"/>
+              <w:left w:val="single" w:sz="4" w:space="0" w:color="000000"/>
+              <w:bottom w:val="single" w:sz="4" w:space="0" w:color="000000"/>
+              <w:right w:val="single" w:sz="4" w:space="0" w:color="000000"/>
+            </w:tcBorders>
+            <w:vAlign w:val="center"/>
+          </w:tcPr>
+          <w:p>
+            <w:pPr>
+              <w:rPr>
+                <w:rFonts w:ascii="Times New Roman" w:eastAsia="Times New Roman" w:hAnsi="Times New Roman" w:cs="Times New Roman"/>
+                <w:b/>
+                <w:sz w:val="24"/>
+                <w:szCs w:val="24"/>
+              </w:rPr>
+            </w:pPr>
+            <w:r>
+              <w:rPr>
+                <w:rFonts w:ascii="Times New Roman" w:eastAsia="Times New Roman" w:hAnsi="Times New Roman" w:cs="Times New Roman"/>
+                <w:b/>
+                <w:sz w:val="24"/>
+                <w:szCs w:val="24"/>
+              </w:rPr>
+              <w:t>Frequency of Use</w:t>
+            </w:r>
+          </w:p>
+        </w:tc>
+        <w:tc>
+          <w:tcPr>
+            <w:tcW w:w="6762" w:type="dxa"/>
+            <w:gridSpan w:val="3"/>
+            <w:tcBorders>
+              <w:top w:val="single" w:sz="4" w:space="0" w:color="000000"/>
+              <w:left w:val="single" w:sz="4" w:space="0" w:color="000000"/>
+              <w:bottom w:val="single" w:sz="4" w:space="0" w:color="000000"/>
+              <w:right w:val="single" w:sz="4" w:space="0" w:color="000000"/>
+            </w:tcBorders>
+            <w:vAlign w:val="center"/>
+          </w:tcPr>
+          <w:p>
+            <w:pPr>
+              <w:rPr>
+                <w:rFonts w:ascii="Times New Roman" w:eastAsia="Times New Roman" w:hAnsi="Times New Roman" w:cs="Times New Roman"/>
+                <w:sz w:val="24"/>
+                <w:szCs w:val="24"/>
+              </w:rPr>
+            </w:pPr>
+            <w:r>
+              <w:rPr>
+                <w:rFonts w:ascii="Times New Roman" w:eastAsia="Times New Roman" w:hAnsi="Times New Roman" w:cs="Times New Roman"/>
+                <w:sz w:val="24"/>
+                <w:szCs w:val="24"/>
+              </w:rPr>
+              <w:t>High</w:t>
+            </w:r>
+          </w:p>
+        </w:tc>
+      </w:tr>
+      <w:tr>
+        <w:trPr>
+          <w:trHeight w:val="440"/>
+        </w:trPr>
+        <w:tc>
+          <w:tcPr>
+            <w:tcW w:w="2254" w:type="dxa"/>
+            <w:tcBorders>
+              <w:top w:val="single" w:sz="4" w:space="0" w:color="000000"/>
+              <w:left w:val="single" w:sz="4" w:space="0" w:color="000000"/>
+              <w:bottom w:val="single" w:sz="4" w:space="0" w:color="000000"/>
+              <w:right w:val="single" w:sz="4" w:space="0" w:color="000000"/>
+            </w:tcBorders>
+            <w:vAlign w:val="center"/>
+          </w:tcPr>
+          <w:p>
+            <w:pPr>
+              <w:rPr>
+                <w:rFonts w:ascii="Times New Roman" w:eastAsia="Times New Roman" w:hAnsi="Times New Roman" w:cs="Times New Roman"/>
+                <w:b/>
+                <w:sz w:val="24"/>
+                <w:szCs w:val="24"/>
+              </w:rPr>
+            </w:pPr>
+            <w:r>
+              <w:rPr>
+                <w:rFonts w:ascii="Times New Roman" w:eastAsia="Times New Roman" w:hAnsi="Times New Roman" w:cs="Times New Roman"/>
+                <w:b/>
+                <w:sz w:val="24"/>
+                <w:szCs w:val="24"/>
+              </w:rPr>
+              <w:lastRenderedPageBreak/>
+              <w:t>Business Rules</w:t>
+            </w:r>
+          </w:p>
+        </w:tc>
+        <w:tc>
+          <w:tcPr>
+            <w:tcW w:w="6762" w:type="dxa"/>
+            <w:gridSpan w:val="3"/>
+            <w:tcBorders>
+              <w:top w:val="single" w:sz="4" w:space="0" w:color="000000"/>
+              <w:left w:val="single" w:sz="4" w:space="0" w:color="000000"/>
+              <w:bottom w:val="single" w:sz="4" w:space="0" w:color="000000"/>
+              <w:right w:val="single" w:sz="4" w:space="0" w:color="000000"/>
+            </w:tcBorders>
+            <w:vAlign w:val="center"/>
+          </w:tcPr>
+          <w:p>
+            <w:pPr>
+              <w:rPr>
+                <w:rFonts w:ascii="Times New Roman" w:eastAsia="Times New Roman" w:hAnsi="Times New Roman" w:cs="Times New Roman"/>
+                <w:sz w:val="24"/>
+                <w:szCs w:val="24"/>
+              </w:rPr>
+            </w:pPr>
+          </w:p>
+        </w:tc>
+      </w:tr>
+      <w:tr>
+        <w:trPr>
+          <w:trHeight w:val="440"/>
+        </w:trPr>
+        <w:tc>
+          <w:tcPr>
+            <w:tcW w:w="2254" w:type="dxa"/>
+            <w:tcBorders>
+              <w:top w:val="single" w:sz="4" w:space="0" w:color="000000"/>
+              <w:left w:val="single" w:sz="4" w:space="0" w:color="000000"/>
+              <w:bottom w:val="single" w:sz="4" w:space="0" w:color="000000"/>
+              <w:right w:val="single" w:sz="4" w:space="0" w:color="000000"/>
+            </w:tcBorders>
+            <w:vAlign w:val="center"/>
+          </w:tcPr>
+          <w:p>
+            <w:pPr>
+              <w:rPr>
+                <w:rFonts w:ascii="Times New Roman" w:eastAsia="Times New Roman" w:hAnsi="Times New Roman" w:cs="Times New Roman"/>
+                <w:b/>
+                <w:sz w:val="24"/>
+                <w:szCs w:val="24"/>
+              </w:rPr>
+            </w:pPr>
+            <w:r>
+              <w:rPr>
+                <w:rFonts w:ascii="Times New Roman" w:eastAsia="Times New Roman" w:hAnsi="Times New Roman" w:cs="Times New Roman"/>
+                <w:b/>
+                <w:sz w:val="24"/>
+                <w:szCs w:val="24"/>
+              </w:rPr>
+              <w:t>Other Information</w:t>
+            </w:r>
+          </w:p>
+        </w:tc>
+        <w:tc>
+          <w:tcPr>
+            <w:tcW w:w="6762" w:type="dxa"/>
+            <w:gridSpan w:val="3"/>
+            <w:tcBorders>
+              <w:top w:val="single" w:sz="4" w:space="0" w:color="000000"/>
+              <w:left w:val="single" w:sz="4" w:space="0" w:color="000000"/>
+              <w:bottom w:val="single" w:sz="4" w:space="0" w:color="000000"/>
+              <w:right w:val="single" w:sz="4" w:space="0" w:color="000000"/>
+            </w:tcBorders>
+            <w:vAlign w:val="center"/>
+          </w:tcPr>
+          <w:p>
+            <w:pPr>
+              <w:rPr>
+                <w:rFonts w:ascii="Times New Roman" w:eastAsia="Times New Roman" w:hAnsi="Times New Roman" w:cs="Times New Roman"/>
+                <w:sz w:val="24"/>
+                <w:szCs w:val="24"/>
+              </w:rPr>
+            </w:pPr>
+            <w:r>
+              <w:rPr>
+                <w:rFonts w:ascii="Times New Roman" w:eastAsia="Times New Roman" w:hAnsi="Times New Roman" w:cs="Times New Roman"/>
+                <w:sz w:val="24"/>
+                <w:szCs w:val="24"/>
+              </w:rPr>
+              <w:t>N/A</w:t>
+            </w:r>
+          </w:p>
+        </w:tc>
+      </w:tr>
+      <w:tr>
+        <w:trPr>
+          <w:trHeight w:val="440"/>
+        </w:trPr>
+        <w:tc>
+          <w:tcPr>
+            <w:tcW w:w="2254" w:type="dxa"/>
+            <w:tcBorders>
+              <w:top w:val="single" w:sz="4" w:space="0" w:color="000000"/>
+              <w:left w:val="single" w:sz="4" w:space="0" w:color="000000"/>
+              <w:bottom w:val="single" w:sz="4" w:space="0" w:color="000000"/>
+              <w:right w:val="single" w:sz="4" w:space="0" w:color="000000"/>
+            </w:tcBorders>
+            <w:vAlign w:val="center"/>
+          </w:tcPr>
+          <w:p>
+            <w:pPr>
+              <w:rPr>
+                <w:rFonts w:ascii="Times New Roman" w:eastAsia="Times New Roman" w:hAnsi="Times New Roman" w:cs="Times New Roman"/>
+                <w:b/>
+                <w:sz w:val="24"/>
+                <w:szCs w:val="24"/>
+              </w:rPr>
+            </w:pPr>
+            <w:r>
+              <w:rPr>
+                <w:rFonts w:ascii="Times New Roman" w:eastAsia="Times New Roman" w:hAnsi="Times New Roman" w:cs="Times New Roman"/>
+                <w:b/>
+                <w:sz w:val="24"/>
+                <w:szCs w:val="24"/>
+              </w:rPr>
+              <w:t>Assumptions</w:t>
+            </w:r>
+          </w:p>
+        </w:tc>
+        <w:tc>
+          <w:tcPr>
+            <w:tcW w:w="6762" w:type="dxa"/>
+            <w:gridSpan w:val="3"/>
+            <w:tcBorders>
+              <w:top w:val="single" w:sz="4" w:space="0" w:color="000000"/>
+              <w:left w:val="single" w:sz="4" w:space="0" w:color="000000"/>
+              <w:bottom w:val="single" w:sz="4" w:space="0" w:color="000000"/>
+              <w:right w:val="single" w:sz="4" w:space="0" w:color="000000"/>
+            </w:tcBorders>
+            <w:vAlign w:val="center"/>
+          </w:tcPr>
+          <w:p>
+            <w:pPr>
+              <w:rPr>
+                <w:rFonts w:ascii="Times New Roman" w:eastAsia="Times New Roman" w:hAnsi="Times New Roman" w:cs="Times New Roman"/>
+                <w:sz w:val="24"/>
+                <w:szCs w:val="24"/>
+              </w:rPr>
+            </w:pPr>
+            <w:r>
+              <w:rPr>
+                <w:rFonts w:ascii="Times New Roman" w:eastAsia="Times New Roman" w:hAnsi="Times New Roman" w:cs="Times New Roman"/>
+                <w:sz w:val="24"/>
+                <w:szCs w:val="24"/>
+              </w:rPr>
+              <w:t>N/A</w:t>
+            </w:r>
+          </w:p>
+        </w:tc>
+      </w:tr>
+    </w:tbl>
+    <w:p>
+      <w:pPr>
+        <w:rPr>
+          <w:rFonts w:ascii="Times New Roman" w:eastAsia="Times New Roman" w:hAnsi="Times New Roman" w:cs="Times New Roman"/>
+          <w:sz w:val="24"/>
+          <w:szCs w:val="24"/>
+        </w:rPr>
+      </w:pPr>
+    </w:p>
     <w:p/>
     <w:p>
       <w:pPr>
@@ -25531,7 +26915,6 @@
           <w:rFonts w:ascii="Times New Roman" w:eastAsia="Times New Roman" w:hAnsi="Times New Roman" w:cs="Times New Roman"/>
           <w:noProof/>
         </w:rPr>
-        <w:lastRenderedPageBreak/>
         <w:drawing>
           <wp:inline distT="114300" distB="114300" distL="114300" distR="114300" wp14:anchorId="322C1C64" wp14:editId="6149F2E1">
             <wp:extent cx="5746440" cy="4165600"/>
@@ -27140,6 +28523,92 @@
     </w:lvl>
   </w:abstractNum>
   <w:abstractNum w:abstractNumId="13" w15:restartNumberingAfterBreak="0">
+    <w:nsid w:val="4B997418"/>
+    <w:multiLevelType w:val="multilevel"/>
+    <w:tmpl w:val="2D98A2EA"/>
+    <w:lvl w:ilvl="0">
+      <w:start w:val="1"/>
+      <w:numFmt w:val="decimal"/>
+      <w:lvlText w:val="%1."/>
+      <w:lvlJc w:val="left"/>
+      <w:pPr>
+        <w:ind w:left="720" w:hanging="360"/>
+      </w:pPr>
+    </w:lvl>
+    <w:lvl w:ilvl="1">
+      <w:start w:val="1"/>
+      <w:numFmt w:val="lowerLetter"/>
+      <w:lvlText w:val="%2."/>
+      <w:lvlJc w:val="left"/>
+      <w:pPr>
+        <w:ind w:left="1440" w:hanging="360"/>
+      </w:pPr>
+    </w:lvl>
+    <w:lvl w:ilvl="2">
+      <w:start w:val="1"/>
+      <w:numFmt w:val="lowerRoman"/>
+      <w:lvlText w:val="%3."/>
+      <w:lvlJc w:val="right"/>
+      <w:pPr>
+        <w:ind w:left="2160" w:hanging="180"/>
+      </w:pPr>
+    </w:lvl>
+    <w:lvl w:ilvl="3">
+      <w:start w:val="1"/>
+      <w:numFmt w:val="decimal"/>
+      <w:lvlText w:val="%4."/>
+      <w:lvlJc w:val="left"/>
+      <w:pPr>
+        <w:ind w:left="2880" w:hanging="360"/>
+      </w:pPr>
+    </w:lvl>
+    <w:lvl w:ilvl="4">
+      <w:start w:val="1"/>
+      <w:numFmt w:val="lowerLetter"/>
+      <w:lvlText w:val="%5."/>
+      <w:lvlJc w:val="left"/>
+      <w:pPr>
+        <w:ind w:left="3600" w:hanging="360"/>
+      </w:pPr>
+    </w:lvl>
+    <w:lvl w:ilvl="5">
+      <w:start w:val="1"/>
+      <w:numFmt w:val="lowerRoman"/>
+      <w:lvlText w:val="%6."/>
+      <w:lvlJc w:val="right"/>
+      <w:pPr>
+        <w:ind w:left="4320" w:hanging="180"/>
+      </w:pPr>
+    </w:lvl>
+    <w:lvl w:ilvl="6">
+      <w:start w:val="1"/>
+      <w:numFmt w:val="decimal"/>
+      <w:lvlText w:val="%7."/>
+      <w:lvlJc w:val="left"/>
+      <w:pPr>
+        <w:ind w:left="5040" w:hanging="360"/>
+      </w:pPr>
+    </w:lvl>
+    <w:lvl w:ilvl="7">
+      <w:start w:val="1"/>
+      <w:numFmt w:val="lowerLetter"/>
+      <w:lvlText w:val="%8."/>
+      <w:lvlJc w:val="left"/>
+      <w:pPr>
+        <w:ind w:left="5760" w:hanging="360"/>
+      </w:pPr>
+    </w:lvl>
+    <w:lvl w:ilvl="8">
+      <w:start w:val="1"/>
+      <w:numFmt w:val="lowerRoman"/>
+      <w:lvlText w:val="%9."/>
+      <w:lvlJc w:val="right"/>
+      <w:pPr>
+        <w:ind w:left="6480" w:hanging="180"/>
+      </w:pPr>
+    </w:lvl>
+  </w:abstractNum>
+  <w:abstractNum w:abstractNumId="14" w15:restartNumberingAfterBreak="0">
     <w:nsid w:val="588D6ED0"/>
     <w:multiLevelType w:val="multilevel"/>
     <w:tmpl w:val="C1E2A166"/>
@@ -27270,7 +28739,7 @@
       </w:rPr>
     </w:lvl>
   </w:abstractNum>
-  <w:abstractNum w:abstractNumId="14" w15:restartNumberingAfterBreak="0">
+  <w:abstractNum w:abstractNumId="15" w15:restartNumberingAfterBreak="0">
     <w:nsid w:val="62B90C15"/>
     <w:multiLevelType w:val="multilevel"/>
     <w:tmpl w:val="63D8B65C"/>
@@ -27383,7 +28852,7 @@
       </w:rPr>
     </w:lvl>
   </w:abstractNum>
-  <w:abstractNum w:abstractNumId="15" w15:restartNumberingAfterBreak="0">
+  <w:abstractNum w:abstractNumId="16" w15:restartNumberingAfterBreak="0">
     <w:nsid w:val="62C4442D"/>
     <w:multiLevelType w:val="multilevel"/>
     <w:tmpl w:val="55D8B0F2"/>
@@ -27514,7 +28983,7 @@
       </w:rPr>
     </w:lvl>
   </w:abstractNum>
-  <w:abstractNum w:abstractNumId="16" w15:restartNumberingAfterBreak="0">
+  <w:abstractNum w:abstractNumId="17" w15:restartNumberingAfterBreak="0">
     <w:nsid w:val="6B376E81"/>
     <w:multiLevelType w:val="multilevel"/>
     <w:tmpl w:val="389ACB2E"/>
@@ -27645,7 +29114,7 @@
       </w:rPr>
     </w:lvl>
   </w:abstractNum>
-  <w:abstractNum w:abstractNumId="17" w15:restartNumberingAfterBreak="0">
+  <w:abstractNum w:abstractNumId="18" w15:restartNumberingAfterBreak="0">
     <w:nsid w:val="6BD638A0"/>
     <w:multiLevelType w:val="multilevel"/>
     <w:tmpl w:val="2CBA5F4A"/>
@@ -27776,7 +29245,7 @@
       </w:rPr>
     </w:lvl>
   </w:abstractNum>
-  <w:abstractNum w:abstractNumId="18" w15:restartNumberingAfterBreak="0">
+  <w:abstractNum w:abstractNumId="19" w15:restartNumberingAfterBreak="0">
     <w:nsid w:val="6D2F6A05"/>
     <w:multiLevelType w:val="multilevel"/>
     <w:tmpl w:val="170C6F6C"/>
@@ -27907,7 +29376,7 @@
       </w:rPr>
     </w:lvl>
   </w:abstractNum>
-  <w:abstractNum w:abstractNumId="19" w15:restartNumberingAfterBreak="0">
+  <w:abstractNum w:abstractNumId="20" w15:restartNumberingAfterBreak="0">
     <w:nsid w:val="6DE249EB"/>
     <w:multiLevelType w:val="multilevel"/>
     <w:tmpl w:val="F3C2E624"/>
@@ -27993,7 +29462,93 @@
       </w:pPr>
     </w:lvl>
   </w:abstractNum>
-  <w:abstractNum w:abstractNumId="20" w15:restartNumberingAfterBreak="0">
+  <w:abstractNum w:abstractNumId="21" w15:restartNumberingAfterBreak="0">
+    <w:nsid w:val="768F2C3F"/>
+    <w:multiLevelType w:val="multilevel"/>
+    <w:tmpl w:val="2B6E9612"/>
+    <w:lvl w:ilvl="0">
+      <w:start w:val="1"/>
+      <w:numFmt w:val="decimal"/>
+      <w:lvlText w:val="%1."/>
+      <w:lvlJc w:val="left"/>
+      <w:pPr>
+        <w:ind w:left="720" w:hanging="360"/>
+      </w:pPr>
+    </w:lvl>
+    <w:lvl w:ilvl="1">
+      <w:start w:val="1"/>
+      <w:numFmt w:val="lowerLetter"/>
+      <w:lvlText w:val="%2."/>
+      <w:lvlJc w:val="left"/>
+      <w:pPr>
+        <w:ind w:left="1440" w:hanging="360"/>
+      </w:pPr>
+    </w:lvl>
+    <w:lvl w:ilvl="2">
+      <w:start w:val="1"/>
+      <w:numFmt w:val="lowerRoman"/>
+      <w:lvlText w:val="%3."/>
+      <w:lvlJc w:val="right"/>
+      <w:pPr>
+        <w:ind w:left="2160" w:hanging="180"/>
+      </w:pPr>
+    </w:lvl>
+    <w:lvl w:ilvl="3">
+      <w:start w:val="1"/>
+      <w:numFmt w:val="decimal"/>
+      <w:lvlText w:val="%4."/>
+      <w:lvlJc w:val="left"/>
+      <w:pPr>
+        <w:ind w:left="2880" w:hanging="360"/>
+      </w:pPr>
+    </w:lvl>
+    <w:lvl w:ilvl="4">
+      <w:start w:val="1"/>
+      <w:numFmt w:val="lowerLetter"/>
+      <w:lvlText w:val="%5."/>
+      <w:lvlJc w:val="left"/>
+      <w:pPr>
+        <w:ind w:left="3600" w:hanging="360"/>
+      </w:pPr>
+    </w:lvl>
+    <w:lvl w:ilvl="5">
+      <w:start w:val="1"/>
+      <w:numFmt w:val="lowerRoman"/>
+      <w:lvlText w:val="%6."/>
+      <w:lvlJc w:val="right"/>
+      <w:pPr>
+        <w:ind w:left="4320" w:hanging="180"/>
+      </w:pPr>
+    </w:lvl>
+    <w:lvl w:ilvl="6">
+      <w:start w:val="1"/>
+      <w:numFmt w:val="decimal"/>
+      <w:lvlText w:val="%7."/>
+      <w:lvlJc w:val="left"/>
+      <w:pPr>
+        <w:ind w:left="5040" w:hanging="360"/>
+      </w:pPr>
+    </w:lvl>
+    <w:lvl w:ilvl="7">
+      <w:start w:val="1"/>
+      <w:numFmt w:val="lowerLetter"/>
+      <w:lvlText w:val="%8."/>
+      <w:lvlJc w:val="left"/>
+      <w:pPr>
+        <w:ind w:left="5760" w:hanging="360"/>
+      </w:pPr>
+    </w:lvl>
+    <w:lvl w:ilvl="8">
+      <w:start w:val="1"/>
+      <w:numFmt w:val="lowerRoman"/>
+      <w:lvlText w:val="%9."/>
+      <w:lvlJc w:val="right"/>
+      <w:pPr>
+        <w:ind w:left="6480" w:hanging="180"/>
+      </w:pPr>
+    </w:lvl>
+  </w:abstractNum>
+  <w:abstractNum w:abstractNumId="22" w15:restartNumberingAfterBreak="0">
     <w:nsid w:val="7D24287A"/>
     <w:multiLevelType w:val="multilevel"/>
     <w:tmpl w:val="28C46E00"/>
@@ -28107,28 +29662,28 @@
     </w:lvl>
   </w:abstractNum>
   <w:num w:numId="1">
-    <w:abstractNumId w:val="18"/>
+    <w:abstractNumId w:val="19"/>
   </w:num>
   <w:num w:numId="2">
     <w:abstractNumId w:val="1"/>
   </w:num>
   <w:num w:numId="3">
-    <w:abstractNumId w:val="17"/>
+    <w:abstractNumId w:val="18"/>
   </w:num>
   <w:num w:numId="4">
-    <w:abstractNumId w:val="14"/>
+    <w:abstractNumId w:val="15"/>
   </w:num>
   <w:num w:numId="5">
     <w:abstractNumId w:val="3"/>
   </w:num>
   <w:num w:numId="6">
-    <w:abstractNumId w:val="16"/>
+    <w:abstractNumId w:val="17"/>
   </w:num>
   <w:num w:numId="7">
     <w:abstractNumId w:val="4"/>
   </w:num>
   <w:num w:numId="8">
-    <w:abstractNumId w:val="13"/>
+    <w:abstractNumId w:val="14"/>
   </w:num>
   <w:num w:numId="9">
     <w:abstractNumId w:val="5"/>
@@ -28143,13 +29698,13 @@
     <w:abstractNumId w:val="8"/>
   </w:num>
   <w:num w:numId="13">
-    <w:abstractNumId w:val="15"/>
+    <w:abstractNumId w:val="16"/>
   </w:num>
   <w:num w:numId="14">
     <w:abstractNumId w:val="12"/>
   </w:num>
   <w:num w:numId="15">
-    <w:abstractNumId w:val="20"/>
+    <w:abstractNumId w:val="22"/>
   </w:num>
   <w:num w:numId="16">
     <w:abstractNumId w:val="6"/>
@@ -28164,10 +29719,16 @@
     <w:abstractNumId w:val="10"/>
   </w:num>
   <w:num w:numId="20">
-    <w:abstractNumId w:val="19"/>
+    <w:abstractNumId w:val="20"/>
   </w:num>
   <w:num w:numId="21">
     <w:abstractNumId w:val="9"/>
+  </w:num>
+  <w:num w:numId="22">
+    <w:abstractNumId w:val="13"/>
+  </w:num>
+  <w:num w:numId="23">
+    <w:abstractNumId w:val="21"/>
   </w:num>
 </w:numbering>
 </file>

</xml_diff>

<commit_message>
Add Use Case View Mentor Info Description document
</commit_message>
<xml_diff>
--- a/docs/LiveCodingMentor.docx
+++ b/docs/LiveCodingMentor.docx
@@ -26833,6 +26833,1331 @@
         </w:rPr>
       </w:pPr>
     </w:p>
+    <w:p>
+      <w:pPr>
+        <w:rPr>
+          <w:rFonts w:ascii="Times New Roman" w:eastAsia="Times New Roman" w:hAnsi="Times New Roman" w:cs="Times New Roman"/>
+          <w:sz w:val="24"/>
+          <w:szCs w:val="24"/>
+        </w:rPr>
+      </w:pPr>
+      <w:r>
+        <w:rPr>
+          <w:rFonts w:ascii="Times New Roman" w:eastAsia="Times New Roman" w:hAnsi="Times New Roman" w:cs="Times New Roman"/>
+          <w:sz w:val="24"/>
+          <w:szCs w:val="24"/>
+        </w:rPr>
+        <w:t>2.2.2.3 View mentor info</w:t>
+      </w:r>
+    </w:p>
+    <w:tbl>
+      <w:tblPr>
+        <w:tblW w:w="9016" w:type="dxa"/>
+        <w:tblLayout w:type="fixed"/>
+        <w:tblLook w:val="0400" w:firstRow="0" w:lastRow="0" w:firstColumn="0" w:lastColumn="0" w:noHBand="0" w:noVBand="1"/>
+      </w:tblPr>
+      <w:tblGrid>
+        <w:gridCol w:w="2254"/>
+        <w:gridCol w:w="2254"/>
+        <w:gridCol w:w="2057"/>
+        <w:gridCol w:w="2451"/>
+      </w:tblGrid>
+      <w:tr>
+        <w:trPr>
+          <w:trHeight w:val="440"/>
+        </w:trPr>
+        <w:tc>
+          <w:tcPr>
+            <w:tcW w:w="2254" w:type="dxa"/>
+            <w:tcBorders>
+              <w:top w:val="single" w:sz="4" w:space="0" w:color="000000"/>
+              <w:left w:val="single" w:sz="4" w:space="0" w:color="000000"/>
+              <w:bottom w:val="single" w:sz="4" w:space="0" w:color="000000"/>
+              <w:right w:val="single" w:sz="4" w:space="0" w:color="000000"/>
+            </w:tcBorders>
+            <w:vAlign w:val="center"/>
+          </w:tcPr>
+          <w:p>
+            <w:pPr>
+              <w:rPr>
+                <w:rFonts w:ascii="Times New Roman" w:eastAsia="Times New Roman" w:hAnsi="Times New Roman" w:cs="Times New Roman"/>
+                <w:sz w:val="24"/>
+                <w:szCs w:val="24"/>
+              </w:rPr>
+            </w:pPr>
+            <w:r>
+              <w:rPr>
+                <w:rFonts w:ascii="Times New Roman" w:eastAsia="Times New Roman" w:hAnsi="Times New Roman" w:cs="Times New Roman"/>
+                <w:b/>
+                <w:sz w:val="24"/>
+                <w:szCs w:val="24"/>
+              </w:rPr>
+              <w:t>Use Case ID</w:t>
+            </w:r>
+          </w:p>
+        </w:tc>
+        <w:tc>
+          <w:tcPr>
+            <w:tcW w:w="2254" w:type="dxa"/>
+            <w:tcBorders>
+              <w:top w:val="single" w:sz="4" w:space="0" w:color="000000"/>
+              <w:left w:val="single" w:sz="4" w:space="0" w:color="000000"/>
+              <w:bottom w:val="single" w:sz="4" w:space="0" w:color="000000"/>
+              <w:right w:val="single" w:sz="4" w:space="0" w:color="000000"/>
+            </w:tcBorders>
+            <w:vAlign w:val="center"/>
+          </w:tcPr>
+          <w:p>
+            <w:pPr>
+              <w:rPr>
+                <w:rFonts w:ascii="Times New Roman" w:eastAsia="Times New Roman" w:hAnsi="Times New Roman" w:cs="Times New Roman"/>
+                <w:sz w:val="24"/>
+                <w:szCs w:val="24"/>
+              </w:rPr>
+            </w:pPr>
+            <w:r>
+              <w:rPr>
+                <w:rFonts w:ascii="Times New Roman" w:eastAsia="Times New Roman" w:hAnsi="Times New Roman" w:cs="Times New Roman"/>
+                <w:sz w:val="24"/>
+                <w:szCs w:val="24"/>
+              </w:rPr>
+              <w:t>UC – 04</w:t>
+            </w:r>
+          </w:p>
+        </w:tc>
+        <w:tc>
+          <w:tcPr>
+            <w:tcW w:w="2057" w:type="dxa"/>
+            <w:tcBorders>
+              <w:top w:val="single" w:sz="4" w:space="0" w:color="000000"/>
+              <w:left w:val="single" w:sz="4" w:space="0" w:color="000000"/>
+              <w:bottom w:val="single" w:sz="4" w:space="0" w:color="000000"/>
+              <w:right w:val="single" w:sz="4" w:space="0" w:color="000000"/>
+            </w:tcBorders>
+            <w:vAlign w:val="center"/>
+          </w:tcPr>
+          <w:p>
+            <w:pPr>
+              <w:rPr>
+                <w:rFonts w:ascii="Times New Roman" w:eastAsia="Times New Roman" w:hAnsi="Times New Roman" w:cs="Times New Roman"/>
+                <w:sz w:val="24"/>
+                <w:szCs w:val="24"/>
+              </w:rPr>
+            </w:pPr>
+            <w:r>
+              <w:rPr>
+                <w:rFonts w:ascii="Times New Roman" w:eastAsia="Times New Roman" w:hAnsi="Times New Roman" w:cs="Times New Roman"/>
+                <w:b/>
+                <w:sz w:val="24"/>
+                <w:szCs w:val="24"/>
+              </w:rPr>
+              <w:t>Use Case Name</w:t>
+            </w:r>
+          </w:p>
+        </w:tc>
+        <w:tc>
+          <w:tcPr>
+            <w:tcW w:w="2451" w:type="dxa"/>
+            <w:tcBorders>
+              <w:top w:val="single" w:sz="4" w:space="0" w:color="000000"/>
+              <w:left w:val="single" w:sz="4" w:space="0" w:color="000000"/>
+              <w:bottom w:val="single" w:sz="4" w:space="0" w:color="000000"/>
+              <w:right w:val="single" w:sz="4" w:space="0" w:color="000000"/>
+            </w:tcBorders>
+            <w:vAlign w:val="center"/>
+          </w:tcPr>
+          <w:p>
+            <w:pPr>
+              <w:ind w:left="100"/>
+              <w:rPr>
+                <w:rFonts w:ascii="Times New Roman" w:eastAsia="Times New Roman" w:hAnsi="Times New Roman" w:cs="Times New Roman"/>
+                <w:sz w:val="24"/>
+                <w:szCs w:val="24"/>
+              </w:rPr>
+            </w:pPr>
+            <w:r>
+              <w:rPr>
+                <w:rFonts w:ascii="Times New Roman" w:eastAsia="Times New Roman" w:hAnsi="Times New Roman" w:cs="Times New Roman"/>
+                <w:sz w:val="24"/>
+                <w:szCs w:val="24"/>
+              </w:rPr>
+              <w:t>View mentor info</w:t>
+            </w:r>
+          </w:p>
+        </w:tc>
+      </w:tr>
+      <w:tr>
+        <w:trPr>
+          <w:trHeight w:val="440"/>
+        </w:trPr>
+        <w:tc>
+          <w:tcPr>
+            <w:tcW w:w="2254" w:type="dxa"/>
+            <w:tcBorders>
+              <w:top w:val="single" w:sz="4" w:space="0" w:color="000000"/>
+              <w:left w:val="single" w:sz="4" w:space="0" w:color="000000"/>
+              <w:bottom w:val="single" w:sz="4" w:space="0" w:color="000000"/>
+              <w:right w:val="single" w:sz="4" w:space="0" w:color="000000"/>
+            </w:tcBorders>
+            <w:vAlign w:val="center"/>
+          </w:tcPr>
+          <w:p>
+            <w:pPr>
+              <w:rPr>
+                <w:rFonts w:ascii="Times New Roman" w:eastAsia="Times New Roman" w:hAnsi="Times New Roman" w:cs="Times New Roman"/>
+                <w:b/>
+                <w:sz w:val="24"/>
+                <w:szCs w:val="24"/>
+              </w:rPr>
+            </w:pPr>
+            <w:r>
+              <w:rPr>
+                <w:rFonts w:ascii="Times New Roman" w:eastAsia="Times New Roman" w:hAnsi="Times New Roman" w:cs="Times New Roman"/>
+                <w:b/>
+                <w:sz w:val="24"/>
+                <w:szCs w:val="24"/>
+              </w:rPr>
+              <w:t>Created By</w:t>
+            </w:r>
+          </w:p>
+        </w:tc>
+        <w:tc>
+          <w:tcPr>
+            <w:tcW w:w="2254" w:type="dxa"/>
+            <w:tcBorders>
+              <w:top w:val="single" w:sz="4" w:space="0" w:color="000000"/>
+              <w:left w:val="single" w:sz="4" w:space="0" w:color="000000"/>
+              <w:bottom w:val="single" w:sz="4" w:space="0" w:color="000000"/>
+              <w:right w:val="single" w:sz="4" w:space="0" w:color="000000"/>
+            </w:tcBorders>
+            <w:vAlign w:val="center"/>
+          </w:tcPr>
+          <w:p>
+            <w:pPr>
+              <w:rPr>
+                <w:rFonts w:ascii="Times New Roman" w:eastAsia="Times New Roman" w:hAnsi="Times New Roman" w:cs="Times New Roman"/>
+                <w:sz w:val="24"/>
+                <w:szCs w:val="24"/>
+              </w:rPr>
+            </w:pPr>
+            <w:r>
+              <w:rPr>
+                <w:rFonts w:ascii="Times New Roman" w:eastAsia="Times New Roman" w:hAnsi="Times New Roman" w:cs="Times New Roman"/>
+                <w:sz w:val="24"/>
+                <w:szCs w:val="24"/>
+              </w:rPr>
+              <w:t xml:space="preserve">Lê </w:t>
+            </w:r>
+            <w:proofErr w:type="spellStart"/>
+            <w:r>
+              <w:rPr>
+                <w:rFonts w:ascii="Times New Roman" w:eastAsia="Times New Roman" w:hAnsi="Times New Roman" w:cs="Times New Roman"/>
+                <w:sz w:val="24"/>
+                <w:szCs w:val="24"/>
+              </w:rPr>
+              <w:t>Thành</w:t>
+            </w:r>
+            <w:proofErr w:type="spellEnd"/>
+            <w:r>
+              <w:rPr>
+                <w:rFonts w:ascii="Times New Roman" w:eastAsia="Times New Roman" w:hAnsi="Times New Roman" w:cs="Times New Roman"/>
+                <w:sz w:val="24"/>
+                <w:szCs w:val="24"/>
+              </w:rPr>
+              <w:t xml:space="preserve"> </w:t>
+            </w:r>
+            <w:proofErr w:type="spellStart"/>
+            <w:r>
+              <w:rPr>
+                <w:rFonts w:ascii="Times New Roman" w:eastAsia="Times New Roman" w:hAnsi="Times New Roman" w:cs="Times New Roman"/>
+                <w:sz w:val="24"/>
+                <w:szCs w:val="24"/>
+              </w:rPr>
+              <w:t>Đạt</w:t>
+            </w:r>
+            <w:proofErr w:type="spellEnd"/>
+          </w:p>
+        </w:tc>
+        <w:tc>
+          <w:tcPr>
+            <w:tcW w:w="2057" w:type="dxa"/>
+            <w:tcBorders>
+              <w:top w:val="single" w:sz="4" w:space="0" w:color="000000"/>
+              <w:left w:val="single" w:sz="4" w:space="0" w:color="000000"/>
+              <w:bottom w:val="single" w:sz="4" w:space="0" w:color="000000"/>
+              <w:right w:val="single" w:sz="4" w:space="0" w:color="000000"/>
+            </w:tcBorders>
+            <w:vAlign w:val="center"/>
+          </w:tcPr>
+          <w:p>
+            <w:pPr>
+              <w:rPr>
+                <w:rFonts w:ascii="Times New Roman" w:eastAsia="Times New Roman" w:hAnsi="Times New Roman" w:cs="Times New Roman"/>
+                <w:b/>
+                <w:sz w:val="24"/>
+                <w:szCs w:val="24"/>
+              </w:rPr>
+            </w:pPr>
+            <w:r>
+              <w:rPr>
+                <w:rFonts w:ascii="Times New Roman" w:eastAsia="Times New Roman" w:hAnsi="Times New Roman" w:cs="Times New Roman"/>
+                <w:b/>
+                <w:sz w:val="24"/>
+                <w:szCs w:val="24"/>
+              </w:rPr>
+              <w:t>Created Date</w:t>
+            </w:r>
+          </w:p>
+        </w:tc>
+        <w:tc>
+          <w:tcPr>
+            <w:tcW w:w="2451" w:type="dxa"/>
+            <w:tcBorders>
+              <w:top w:val="single" w:sz="4" w:space="0" w:color="000000"/>
+              <w:left w:val="single" w:sz="4" w:space="0" w:color="000000"/>
+              <w:bottom w:val="single" w:sz="4" w:space="0" w:color="000000"/>
+              <w:right w:val="single" w:sz="4" w:space="0" w:color="000000"/>
+            </w:tcBorders>
+            <w:vAlign w:val="center"/>
+          </w:tcPr>
+          <w:p>
+            <w:pPr>
+              <w:rPr>
+                <w:rFonts w:ascii="Times New Roman" w:eastAsia="Times New Roman" w:hAnsi="Times New Roman" w:cs="Times New Roman"/>
+                <w:sz w:val="24"/>
+                <w:szCs w:val="24"/>
+              </w:rPr>
+            </w:pPr>
+            <w:r>
+              <w:rPr>
+                <w:rFonts w:ascii="Times New Roman" w:eastAsia="Times New Roman" w:hAnsi="Times New Roman" w:cs="Times New Roman"/>
+                <w:sz w:val="24"/>
+                <w:szCs w:val="24"/>
+              </w:rPr>
+              <w:t>25/01/2021</w:t>
+            </w:r>
+          </w:p>
+        </w:tc>
+      </w:tr>
+      <w:tr>
+        <w:trPr>
+          <w:trHeight w:val="440"/>
+        </w:trPr>
+        <w:tc>
+          <w:tcPr>
+            <w:tcW w:w="2254" w:type="dxa"/>
+            <w:tcBorders>
+              <w:top w:val="single" w:sz="4" w:space="0" w:color="000000"/>
+              <w:left w:val="single" w:sz="4" w:space="0" w:color="000000"/>
+              <w:bottom w:val="single" w:sz="4" w:space="0" w:color="000000"/>
+              <w:right w:val="single" w:sz="4" w:space="0" w:color="000000"/>
+            </w:tcBorders>
+            <w:vAlign w:val="center"/>
+          </w:tcPr>
+          <w:p>
+            <w:pPr>
+              <w:rPr>
+                <w:rFonts w:ascii="Times New Roman" w:eastAsia="Times New Roman" w:hAnsi="Times New Roman" w:cs="Times New Roman"/>
+                <w:b/>
+                <w:sz w:val="24"/>
+                <w:szCs w:val="24"/>
+              </w:rPr>
+            </w:pPr>
+            <w:r>
+              <w:rPr>
+                <w:rFonts w:ascii="Times New Roman" w:eastAsia="Times New Roman" w:hAnsi="Times New Roman" w:cs="Times New Roman"/>
+                <w:b/>
+                <w:sz w:val="24"/>
+                <w:szCs w:val="24"/>
+              </w:rPr>
+              <w:t>Primary Actor</w:t>
+            </w:r>
+          </w:p>
+        </w:tc>
+        <w:tc>
+          <w:tcPr>
+            <w:tcW w:w="2254" w:type="dxa"/>
+            <w:tcBorders>
+              <w:top w:val="single" w:sz="4" w:space="0" w:color="000000"/>
+              <w:left w:val="single" w:sz="4" w:space="0" w:color="000000"/>
+              <w:bottom w:val="single" w:sz="4" w:space="0" w:color="000000"/>
+              <w:right w:val="single" w:sz="4" w:space="0" w:color="000000"/>
+            </w:tcBorders>
+            <w:vAlign w:val="center"/>
+          </w:tcPr>
+          <w:p>
+            <w:pPr>
+              <w:rPr>
+                <w:rFonts w:ascii="Times New Roman" w:eastAsia="Times New Roman" w:hAnsi="Times New Roman" w:cs="Times New Roman"/>
+                <w:sz w:val="24"/>
+                <w:szCs w:val="24"/>
+              </w:rPr>
+            </w:pPr>
+            <w:r>
+              <w:rPr>
+                <w:rFonts w:ascii="Times New Roman" w:eastAsia="Times New Roman" w:hAnsi="Times New Roman" w:cs="Times New Roman"/>
+                <w:sz w:val="24"/>
+                <w:szCs w:val="24"/>
+              </w:rPr>
+              <w:t>Admin</w:t>
+            </w:r>
+          </w:p>
+        </w:tc>
+        <w:tc>
+          <w:tcPr>
+            <w:tcW w:w="2057" w:type="dxa"/>
+            <w:tcBorders>
+              <w:top w:val="single" w:sz="4" w:space="0" w:color="000000"/>
+              <w:left w:val="single" w:sz="4" w:space="0" w:color="000000"/>
+              <w:bottom w:val="single" w:sz="4" w:space="0" w:color="000000"/>
+              <w:right w:val="single" w:sz="4" w:space="0" w:color="000000"/>
+            </w:tcBorders>
+            <w:vAlign w:val="center"/>
+          </w:tcPr>
+          <w:p>
+            <w:pPr>
+              <w:rPr>
+                <w:rFonts w:ascii="Times New Roman" w:eastAsia="Times New Roman" w:hAnsi="Times New Roman" w:cs="Times New Roman"/>
+                <w:b/>
+                <w:sz w:val="24"/>
+                <w:szCs w:val="24"/>
+              </w:rPr>
+            </w:pPr>
+            <w:r>
+              <w:rPr>
+                <w:rFonts w:ascii="Times New Roman" w:eastAsia="Times New Roman" w:hAnsi="Times New Roman" w:cs="Times New Roman"/>
+                <w:b/>
+                <w:sz w:val="24"/>
+                <w:szCs w:val="24"/>
+              </w:rPr>
+              <w:t>Secondary Actor</w:t>
+            </w:r>
+          </w:p>
+        </w:tc>
+        <w:tc>
+          <w:tcPr>
+            <w:tcW w:w="2451" w:type="dxa"/>
+            <w:tcBorders>
+              <w:top w:val="single" w:sz="4" w:space="0" w:color="000000"/>
+              <w:left w:val="single" w:sz="4" w:space="0" w:color="000000"/>
+              <w:bottom w:val="single" w:sz="4" w:space="0" w:color="000000"/>
+              <w:right w:val="single" w:sz="4" w:space="0" w:color="000000"/>
+            </w:tcBorders>
+            <w:vAlign w:val="center"/>
+          </w:tcPr>
+          <w:p>
+            <w:pPr>
+              <w:rPr>
+                <w:rFonts w:ascii="Times New Roman" w:eastAsia="Times New Roman" w:hAnsi="Times New Roman" w:cs="Times New Roman"/>
+                <w:sz w:val="24"/>
+                <w:szCs w:val="24"/>
+              </w:rPr>
+            </w:pPr>
+            <w:r>
+              <w:rPr>
+                <w:rFonts w:ascii="Times New Roman" w:eastAsia="Times New Roman" w:hAnsi="Times New Roman" w:cs="Times New Roman"/>
+                <w:sz w:val="24"/>
+                <w:szCs w:val="24"/>
+              </w:rPr>
+              <w:t>N/A</w:t>
+            </w:r>
+          </w:p>
+        </w:tc>
+      </w:tr>
+      <w:tr>
+        <w:trPr>
+          <w:trHeight w:val="440"/>
+        </w:trPr>
+        <w:tc>
+          <w:tcPr>
+            <w:tcW w:w="2254" w:type="dxa"/>
+            <w:tcBorders>
+              <w:top w:val="single" w:sz="4" w:space="0" w:color="000000"/>
+              <w:left w:val="single" w:sz="4" w:space="0" w:color="000000"/>
+              <w:bottom w:val="single" w:sz="4" w:space="0" w:color="000000"/>
+              <w:right w:val="single" w:sz="4" w:space="0" w:color="000000"/>
+            </w:tcBorders>
+            <w:vAlign w:val="center"/>
+          </w:tcPr>
+          <w:p>
+            <w:pPr>
+              <w:rPr>
+                <w:rFonts w:ascii="Times New Roman" w:eastAsia="Times New Roman" w:hAnsi="Times New Roman" w:cs="Times New Roman"/>
+                <w:b/>
+                <w:sz w:val="24"/>
+                <w:szCs w:val="24"/>
+              </w:rPr>
+            </w:pPr>
+            <w:r>
+              <w:rPr>
+                <w:rFonts w:ascii="Times New Roman" w:eastAsia="Times New Roman" w:hAnsi="Times New Roman" w:cs="Times New Roman"/>
+                <w:b/>
+                <w:sz w:val="24"/>
+                <w:szCs w:val="24"/>
+              </w:rPr>
+              <w:t>Description</w:t>
+            </w:r>
+          </w:p>
+        </w:tc>
+        <w:tc>
+          <w:tcPr>
+            <w:tcW w:w="6762" w:type="dxa"/>
+            <w:gridSpan w:val="3"/>
+            <w:tcBorders>
+              <w:top w:val="single" w:sz="4" w:space="0" w:color="000000"/>
+              <w:left w:val="single" w:sz="4" w:space="0" w:color="000000"/>
+              <w:bottom w:val="single" w:sz="4" w:space="0" w:color="000000"/>
+              <w:right w:val="single" w:sz="4" w:space="0" w:color="000000"/>
+            </w:tcBorders>
+            <w:vAlign w:val="center"/>
+          </w:tcPr>
+          <w:p>
+            <w:pPr>
+              <w:rPr>
+                <w:rFonts w:ascii="Times New Roman" w:eastAsia="Times New Roman" w:hAnsi="Times New Roman" w:cs="Times New Roman"/>
+                <w:sz w:val="24"/>
+                <w:szCs w:val="24"/>
+              </w:rPr>
+            </w:pPr>
+            <w:r>
+              <w:rPr>
+                <w:rFonts w:ascii="Times New Roman" w:eastAsia="Times New Roman" w:hAnsi="Times New Roman" w:cs="Times New Roman"/>
+                <w:color w:val="000000"/>
+                <w:sz w:val="24"/>
+                <w:szCs w:val="24"/>
+              </w:rPr>
+              <w:t>View information of all registered mentors in system</w:t>
+            </w:r>
+          </w:p>
+        </w:tc>
+      </w:tr>
+      <w:tr>
+        <w:trPr>
+          <w:trHeight w:val="440"/>
+        </w:trPr>
+        <w:tc>
+          <w:tcPr>
+            <w:tcW w:w="2254" w:type="dxa"/>
+            <w:tcBorders>
+              <w:top w:val="single" w:sz="4" w:space="0" w:color="000000"/>
+              <w:left w:val="single" w:sz="4" w:space="0" w:color="000000"/>
+              <w:bottom w:val="single" w:sz="4" w:space="0" w:color="000000"/>
+              <w:right w:val="single" w:sz="4" w:space="0" w:color="000000"/>
+            </w:tcBorders>
+            <w:vAlign w:val="center"/>
+          </w:tcPr>
+          <w:p>
+            <w:pPr>
+              <w:rPr>
+                <w:rFonts w:ascii="Times New Roman" w:eastAsia="Times New Roman" w:hAnsi="Times New Roman" w:cs="Times New Roman"/>
+                <w:b/>
+                <w:sz w:val="24"/>
+                <w:szCs w:val="24"/>
+              </w:rPr>
+            </w:pPr>
+            <w:r>
+              <w:rPr>
+                <w:rFonts w:ascii="Times New Roman" w:eastAsia="Times New Roman" w:hAnsi="Times New Roman" w:cs="Times New Roman"/>
+                <w:b/>
+                <w:sz w:val="24"/>
+                <w:szCs w:val="24"/>
+              </w:rPr>
+              <w:t>Pre-conditions</w:t>
+            </w:r>
+          </w:p>
+        </w:tc>
+        <w:tc>
+          <w:tcPr>
+            <w:tcW w:w="6762" w:type="dxa"/>
+            <w:gridSpan w:val="3"/>
+            <w:tcBorders>
+              <w:top w:val="single" w:sz="4" w:space="0" w:color="000000"/>
+              <w:left w:val="single" w:sz="4" w:space="0" w:color="000000"/>
+              <w:bottom w:val="single" w:sz="4" w:space="0" w:color="000000"/>
+              <w:right w:val="single" w:sz="4" w:space="0" w:color="000000"/>
+            </w:tcBorders>
+            <w:vAlign w:val="center"/>
+          </w:tcPr>
+          <w:p>
+            <w:pPr>
+              <w:rPr>
+                <w:rFonts w:ascii="Times New Roman" w:eastAsia="Times New Roman" w:hAnsi="Times New Roman" w:cs="Times New Roman"/>
+                <w:sz w:val="24"/>
+                <w:szCs w:val="24"/>
+              </w:rPr>
+            </w:pPr>
+            <w:r>
+              <w:rPr>
+                <w:rFonts w:ascii="Times New Roman" w:eastAsia="Times New Roman" w:hAnsi="Times New Roman" w:cs="Times New Roman"/>
+                <w:sz w:val="24"/>
+                <w:szCs w:val="24"/>
+              </w:rPr>
+              <w:t>Admin has logged into Admin Website</w:t>
+            </w:r>
+          </w:p>
+        </w:tc>
+      </w:tr>
+      <w:tr>
+        <w:trPr>
+          <w:trHeight w:val="440"/>
+        </w:trPr>
+        <w:tc>
+          <w:tcPr>
+            <w:tcW w:w="2254" w:type="dxa"/>
+            <w:tcBorders>
+              <w:top w:val="single" w:sz="4" w:space="0" w:color="000000"/>
+              <w:left w:val="single" w:sz="4" w:space="0" w:color="000000"/>
+              <w:bottom w:val="single" w:sz="4" w:space="0" w:color="000000"/>
+              <w:right w:val="single" w:sz="4" w:space="0" w:color="000000"/>
+            </w:tcBorders>
+            <w:vAlign w:val="center"/>
+          </w:tcPr>
+          <w:p>
+            <w:pPr>
+              <w:rPr>
+                <w:rFonts w:ascii="Times New Roman" w:eastAsia="Times New Roman" w:hAnsi="Times New Roman" w:cs="Times New Roman"/>
+                <w:b/>
+                <w:sz w:val="24"/>
+                <w:szCs w:val="24"/>
+              </w:rPr>
+            </w:pPr>
+            <w:r>
+              <w:rPr>
+                <w:rFonts w:ascii="Times New Roman" w:eastAsia="Times New Roman" w:hAnsi="Times New Roman" w:cs="Times New Roman"/>
+                <w:b/>
+                <w:sz w:val="24"/>
+                <w:szCs w:val="24"/>
+              </w:rPr>
+              <w:t>Post-conditions</w:t>
+            </w:r>
+          </w:p>
+        </w:tc>
+        <w:tc>
+          <w:tcPr>
+            <w:tcW w:w="6762" w:type="dxa"/>
+            <w:gridSpan w:val="3"/>
+            <w:tcBorders>
+              <w:top w:val="single" w:sz="4" w:space="0" w:color="000000"/>
+              <w:left w:val="single" w:sz="4" w:space="0" w:color="000000"/>
+              <w:bottom w:val="single" w:sz="4" w:space="0" w:color="000000"/>
+              <w:right w:val="single" w:sz="4" w:space="0" w:color="000000"/>
+            </w:tcBorders>
+            <w:vAlign w:val="bottom"/>
+          </w:tcPr>
+          <w:p>
+            <w:pPr>
+              <w:spacing w:line="238" w:lineRule="auto"/>
+              <w:rPr>
+                <w:rFonts w:ascii="Times New Roman" w:eastAsia="Times New Roman" w:hAnsi="Times New Roman" w:cs="Times New Roman"/>
+                <w:sz w:val="24"/>
+                <w:szCs w:val="24"/>
+              </w:rPr>
+            </w:pPr>
+            <w:r>
+              <w:rPr>
+                <w:rFonts w:ascii="Times New Roman" w:eastAsia="Times New Roman" w:hAnsi="Times New Roman" w:cs="Times New Roman"/>
+                <w:sz w:val="24"/>
+                <w:szCs w:val="24"/>
+              </w:rPr>
+              <w:t>N/A</w:t>
+            </w:r>
+          </w:p>
+        </w:tc>
+      </w:tr>
+      <w:tr>
+        <w:trPr>
+          <w:trHeight w:val="440"/>
+        </w:trPr>
+        <w:tc>
+          <w:tcPr>
+            <w:tcW w:w="2254" w:type="dxa"/>
+            <w:tcBorders>
+              <w:top w:val="single" w:sz="4" w:space="0" w:color="000000"/>
+              <w:left w:val="single" w:sz="4" w:space="0" w:color="000000"/>
+              <w:bottom w:val="single" w:sz="4" w:space="0" w:color="000000"/>
+              <w:right w:val="single" w:sz="4" w:space="0" w:color="000000"/>
+            </w:tcBorders>
+            <w:vAlign w:val="center"/>
+          </w:tcPr>
+          <w:p>
+            <w:pPr>
+              <w:rPr>
+                <w:rFonts w:ascii="Times New Roman" w:eastAsia="Times New Roman" w:hAnsi="Times New Roman" w:cs="Times New Roman"/>
+                <w:b/>
+                <w:sz w:val="24"/>
+                <w:szCs w:val="24"/>
+              </w:rPr>
+            </w:pPr>
+            <w:r>
+              <w:rPr>
+                <w:rFonts w:ascii="Times New Roman" w:eastAsia="Times New Roman" w:hAnsi="Times New Roman" w:cs="Times New Roman"/>
+                <w:b/>
+                <w:sz w:val="24"/>
+                <w:szCs w:val="24"/>
+              </w:rPr>
+              <w:t>Normal Flow</w:t>
+            </w:r>
+          </w:p>
+        </w:tc>
+        <w:tc>
+          <w:tcPr>
+            <w:tcW w:w="6762" w:type="dxa"/>
+            <w:gridSpan w:val="3"/>
+            <w:tcBorders>
+              <w:top w:val="single" w:sz="4" w:space="0" w:color="000000"/>
+              <w:left w:val="single" w:sz="4" w:space="0" w:color="000000"/>
+              <w:bottom w:val="single" w:sz="4" w:space="0" w:color="000000"/>
+              <w:right w:val="single" w:sz="4" w:space="0" w:color="000000"/>
+            </w:tcBorders>
+            <w:vAlign w:val="center"/>
+          </w:tcPr>
+          <w:p>
+            <w:pPr>
+              <w:numPr>
+                <w:ilvl w:val="0"/>
+                <w:numId w:val="24"/>
+              </w:numPr>
+              <w:pBdr>
+                <w:top w:val="nil"/>
+                <w:left w:val="nil"/>
+                <w:bottom w:val="nil"/>
+                <w:right w:val="nil"/>
+                <w:between w:val="nil"/>
+              </w:pBdr>
+              <w:spacing w:after="0"/>
+              <w:rPr>
+                <w:rFonts w:ascii="Times New Roman" w:eastAsia="Times New Roman" w:hAnsi="Times New Roman" w:cs="Times New Roman"/>
+                <w:color w:val="000000"/>
+                <w:sz w:val="24"/>
+                <w:szCs w:val="24"/>
+              </w:rPr>
+            </w:pPr>
+            <w:r>
+              <w:rPr>
+                <w:rFonts w:ascii="Times New Roman" w:eastAsia="Times New Roman" w:hAnsi="Times New Roman" w:cs="Times New Roman"/>
+                <w:color w:val="000000"/>
+                <w:sz w:val="24"/>
+                <w:szCs w:val="24"/>
+              </w:rPr>
+              <w:t xml:space="preserve">Go to Admin Page. </w:t>
+            </w:r>
+          </w:p>
+          <w:p>
+            <w:pPr>
+              <w:numPr>
+                <w:ilvl w:val="0"/>
+                <w:numId w:val="24"/>
+              </w:numPr>
+              <w:pBdr>
+                <w:top w:val="nil"/>
+                <w:left w:val="nil"/>
+                <w:bottom w:val="nil"/>
+                <w:right w:val="nil"/>
+                <w:between w:val="nil"/>
+              </w:pBdr>
+              <w:spacing w:after="0"/>
+              <w:rPr>
+                <w:rFonts w:ascii="Times New Roman" w:eastAsia="Times New Roman" w:hAnsi="Times New Roman" w:cs="Times New Roman"/>
+                <w:color w:val="000000"/>
+                <w:sz w:val="24"/>
+                <w:szCs w:val="24"/>
+              </w:rPr>
+            </w:pPr>
+            <w:r>
+              <w:rPr>
+                <w:rFonts w:ascii="Times New Roman" w:eastAsia="Times New Roman" w:hAnsi="Times New Roman" w:cs="Times New Roman"/>
+                <w:color w:val="000000"/>
+                <w:sz w:val="24"/>
+                <w:szCs w:val="24"/>
+              </w:rPr>
+              <w:t>Click on “</w:t>
+            </w:r>
+            <w:proofErr w:type="spellStart"/>
+            <w:r>
+              <w:rPr>
+                <w:rFonts w:ascii="Times New Roman" w:eastAsia="Times New Roman" w:hAnsi="Times New Roman" w:cs="Times New Roman"/>
+                <w:color w:val="000000"/>
+                <w:sz w:val="24"/>
+                <w:szCs w:val="24"/>
+              </w:rPr>
+              <w:t>Quản</w:t>
+            </w:r>
+            <w:proofErr w:type="spellEnd"/>
+            <w:r>
+              <w:rPr>
+                <w:rFonts w:ascii="Times New Roman" w:eastAsia="Times New Roman" w:hAnsi="Times New Roman" w:cs="Times New Roman"/>
+                <w:color w:val="000000"/>
+                <w:sz w:val="24"/>
+                <w:szCs w:val="24"/>
+              </w:rPr>
+              <w:t xml:space="preserve"> </w:t>
+            </w:r>
+            <w:proofErr w:type="spellStart"/>
+            <w:r>
+              <w:rPr>
+                <w:rFonts w:ascii="Times New Roman" w:eastAsia="Times New Roman" w:hAnsi="Times New Roman" w:cs="Times New Roman"/>
+                <w:color w:val="000000"/>
+                <w:sz w:val="24"/>
+                <w:szCs w:val="24"/>
+              </w:rPr>
+              <w:t>lý</w:t>
+            </w:r>
+            <w:proofErr w:type="spellEnd"/>
+            <w:r>
+              <w:rPr>
+                <w:rFonts w:ascii="Times New Roman" w:eastAsia="Times New Roman" w:hAnsi="Times New Roman" w:cs="Times New Roman"/>
+                <w:color w:val="000000"/>
+                <w:sz w:val="24"/>
+                <w:szCs w:val="24"/>
+              </w:rPr>
+              <w:t xml:space="preserve"> mentor” on sidebar</w:t>
+            </w:r>
+          </w:p>
+          <w:p>
+            <w:pPr>
+              <w:numPr>
+                <w:ilvl w:val="0"/>
+                <w:numId w:val="24"/>
+              </w:numPr>
+              <w:pBdr>
+                <w:top w:val="nil"/>
+                <w:left w:val="nil"/>
+                <w:bottom w:val="nil"/>
+                <w:right w:val="nil"/>
+                <w:between w:val="nil"/>
+              </w:pBdr>
+              <w:spacing w:after="0"/>
+              <w:rPr>
+                <w:rFonts w:ascii="Times New Roman" w:eastAsia="Times New Roman" w:hAnsi="Times New Roman" w:cs="Times New Roman"/>
+                <w:color w:val="000000"/>
+                <w:sz w:val="24"/>
+                <w:szCs w:val="24"/>
+              </w:rPr>
+            </w:pPr>
+            <w:r>
+              <w:rPr>
+                <w:rFonts w:ascii="Times New Roman" w:eastAsia="Times New Roman" w:hAnsi="Times New Roman" w:cs="Times New Roman"/>
+                <w:color w:val="000000"/>
+                <w:sz w:val="24"/>
+                <w:szCs w:val="24"/>
+              </w:rPr>
+              <w:t xml:space="preserve">System displays all the information of registered mentor </w:t>
+            </w:r>
+          </w:p>
+          <w:p>
+            <w:pPr>
+              <w:pBdr>
+                <w:top w:val="nil"/>
+                <w:left w:val="nil"/>
+                <w:bottom w:val="nil"/>
+                <w:right w:val="nil"/>
+                <w:between w:val="nil"/>
+              </w:pBdr>
+              <w:ind w:left="720"/>
+              <w:rPr>
+                <w:rFonts w:ascii="Times New Roman" w:eastAsia="Times New Roman" w:hAnsi="Times New Roman" w:cs="Times New Roman"/>
+                <w:color w:val="000000"/>
+                <w:sz w:val="24"/>
+                <w:szCs w:val="24"/>
+              </w:rPr>
+            </w:pPr>
+          </w:p>
+        </w:tc>
+      </w:tr>
+      <w:tr>
+        <w:trPr>
+          <w:trHeight w:val="440"/>
+        </w:trPr>
+        <w:tc>
+          <w:tcPr>
+            <w:tcW w:w="2254" w:type="dxa"/>
+            <w:tcBorders>
+              <w:top w:val="single" w:sz="4" w:space="0" w:color="000000"/>
+              <w:left w:val="single" w:sz="4" w:space="0" w:color="000000"/>
+              <w:bottom w:val="single" w:sz="4" w:space="0" w:color="000000"/>
+              <w:right w:val="single" w:sz="4" w:space="0" w:color="000000"/>
+            </w:tcBorders>
+            <w:vAlign w:val="center"/>
+          </w:tcPr>
+          <w:p>
+            <w:pPr>
+              <w:rPr>
+                <w:rFonts w:ascii="Times New Roman" w:eastAsia="Times New Roman" w:hAnsi="Times New Roman" w:cs="Times New Roman"/>
+                <w:b/>
+                <w:sz w:val="24"/>
+                <w:szCs w:val="24"/>
+              </w:rPr>
+            </w:pPr>
+            <w:r>
+              <w:rPr>
+                <w:rFonts w:ascii="Times New Roman" w:eastAsia="Times New Roman" w:hAnsi="Times New Roman" w:cs="Times New Roman"/>
+                <w:b/>
+                <w:sz w:val="24"/>
+                <w:szCs w:val="24"/>
+              </w:rPr>
+              <w:t>Alternative Flow</w:t>
+            </w:r>
+          </w:p>
+        </w:tc>
+        <w:tc>
+          <w:tcPr>
+            <w:tcW w:w="6762" w:type="dxa"/>
+            <w:gridSpan w:val="3"/>
+            <w:tcBorders>
+              <w:top w:val="single" w:sz="4" w:space="0" w:color="000000"/>
+              <w:left w:val="single" w:sz="4" w:space="0" w:color="000000"/>
+              <w:bottom w:val="single" w:sz="4" w:space="0" w:color="000000"/>
+              <w:right w:val="single" w:sz="4" w:space="0" w:color="000000"/>
+            </w:tcBorders>
+            <w:vAlign w:val="center"/>
+          </w:tcPr>
+          <w:p>
+            <w:pPr>
+              <w:rPr>
+                <w:rFonts w:ascii="Times New Roman" w:eastAsia="Times New Roman" w:hAnsi="Times New Roman" w:cs="Times New Roman"/>
+                <w:sz w:val="24"/>
+                <w:szCs w:val="24"/>
+              </w:rPr>
+            </w:pPr>
+            <w:r>
+              <w:rPr>
+                <w:rFonts w:ascii="Times New Roman" w:eastAsia="Times New Roman" w:hAnsi="Times New Roman" w:cs="Times New Roman"/>
+                <w:sz w:val="24"/>
+                <w:szCs w:val="24"/>
+              </w:rPr>
+              <w:t>N/A</w:t>
+            </w:r>
+          </w:p>
+          <w:p>
+            <w:pPr>
+              <w:rPr>
+                <w:rFonts w:ascii="Times New Roman" w:eastAsia="Times New Roman" w:hAnsi="Times New Roman" w:cs="Times New Roman"/>
+                <w:sz w:val="24"/>
+                <w:szCs w:val="24"/>
+              </w:rPr>
+            </w:pPr>
+          </w:p>
+        </w:tc>
+      </w:tr>
+      <w:tr>
+        <w:trPr>
+          <w:trHeight w:val="440"/>
+        </w:trPr>
+        <w:tc>
+          <w:tcPr>
+            <w:tcW w:w="2254" w:type="dxa"/>
+            <w:tcBorders>
+              <w:top w:val="single" w:sz="4" w:space="0" w:color="000000"/>
+              <w:left w:val="single" w:sz="4" w:space="0" w:color="000000"/>
+              <w:bottom w:val="single" w:sz="4" w:space="0" w:color="000000"/>
+              <w:right w:val="single" w:sz="4" w:space="0" w:color="000000"/>
+            </w:tcBorders>
+            <w:vAlign w:val="center"/>
+          </w:tcPr>
+          <w:p>
+            <w:pPr>
+              <w:rPr>
+                <w:rFonts w:ascii="Times New Roman" w:eastAsia="Times New Roman" w:hAnsi="Times New Roman" w:cs="Times New Roman"/>
+                <w:b/>
+                <w:sz w:val="24"/>
+                <w:szCs w:val="24"/>
+              </w:rPr>
+            </w:pPr>
+            <w:r>
+              <w:rPr>
+                <w:rFonts w:ascii="Times New Roman" w:eastAsia="Times New Roman" w:hAnsi="Times New Roman" w:cs="Times New Roman"/>
+                <w:b/>
+                <w:sz w:val="24"/>
+                <w:szCs w:val="24"/>
+              </w:rPr>
+              <w:t>Exceptions</w:t>
+            </w:r>
+          </w:p>
+        </w:tc>
+        <w:tc>
+          <w:tcPr>
+            <w:tcW w:w="6762" w:type="dxa"/>
+            <w:gridSpan w:val="3"/>
+            <w:tcBorders>
+              <w:top w:val="single" w:sz="4" w:space="0" w:color="000000"/>
+              <w:left w:val="single" w:sz="4" w:space="0" w:color="000000"/>
+              <w:bottom w:val="single" w:sz="4" w:space="0" w:color="000000"/>
+              <w:right w:val="single" w:sz="4" w:space="0" w:color="000000"/>
+            </w:tcBorders>
+            <w:vAlign w:val="center"/>
+          </w:tcPr>
+          <w:p>
+            <w:pPr>
+              <w:rPr>
+                <w:rFonts w:ascii="Times New Roman" w:eastAsia="Times New Roman" w:hAnsi="Times New Roman" w:cs="Times New Roman"/>
+                <w:sz w:val="24"/>
+                <w:szCs w:val="24"/>
+              </w:rPr>
+            </w:pPr>
+            <w:r>
+              <w:rPr>
+                <w:rFonts w:ascii="Times New Roman" w:eastAsia="Times New Roman" w:hAnsi="Times New Roman" w:cs="Times New Roman"/>
+                <w:sz w:val="24"/>
+                <w:szCs w:val="24"/>
+              </w:rPr>
+              <w:t>System displays error message when:</w:t>
+            </w:r>
+          </w:p>
+          <w:p>
+            <w:pPr>
+              <w:numPr>
+                <w:ilvl w:val="0"/>
+                <w:numId w:val="25"/>
+              </w:numPr>
+              <w:pBdr>
+                <w:top w:val="nil"/>
+                <w:left w:val="nil"/>
+                <w:bottom w:val="nil"/>
+                <w:right w:val="nil"/>
+                <w:between w:val="nil"/>
+              </w:pBdr>
+              <w:rPr>
+                <w:rFonts w:ascii="Times New Roman" w:eastAsia="Times New Roman" w:hAnsi="Times New Roman" w:cs="Times New Roman"/>
+                <w:color w:val="000000"/>
+                <w:sz w:val="24"/>
+                <w:szCs w:val="24"/>
+              </w:rPr>
+            </w:pPr>
+            <w:r>
+              <w:rPr>
+                <w:rFonts w:ascii="Times New Roman" w:eastAsia="Times New Roman" w:hAnsi="Times New Roman" w:cs="Times New Roman"/>
+                <w:color w:val="000000"/>
+                <w:sz w:val="24"/>
+                <w:szCs w:val="24"/>
+              </w:rPr>
+              <w:t>Cannot connect to server</w:t>
+            </w:r>
+          </w:p>
+        </w:tc>
+      </w:tr>
+      <w:tr>
+        <w:trPr>
+          <w:trHeight w:val="440"/>
+        </w:trPr>
+        <w:tc>
+          <w:tcPr>
+            <w:tcW w:w="2254" w:type="dxa"/>
+            <w:tcBorders>
+              <w:top w:val="single" w:sz="4" w:space="0" w:color="000000"/>
+              <w:left w:val="single" w:sz="4" w:space="0" w:color="000000"/>
+              <w:bottom w:val="single" w:sz="4" w:space="0" w:color="000000"/>
+              <w:right w:val="single" w:sz="4" w:space="0" w:color="000000"/>
+            </w:tcBorders>
+            <w:vAlign w:val="center"/>
+          </w:tcPr>
+          <w:p>
+            <w:pPr>
+              <w:rPr>
+                <w:rFonts w:ascii="Times New Roman" w:eastAsia="Times New Roman" w:hAnsi="Times New Roman" w:cs="Times New Roman"/>
+                <w:b/>
+                <w:sz w:val="24"/>
+                <w:szCs w:val="24"/>
+              </w:rPr>
+            </w:pPr>
+            <w:r>
+              <w:rPr>
+                <w:rFonts w:ascii="Times New Roman" w:eastAsia="Times New Roman" w:hAnsi="Times New Roman" w:cs="Times New Roman"/>
+                <w:b/>
+                <w:sz w:val="24"/>
+                <w:szCs w:val="24"/>
+              </w:rPr>
+              <w:t>Priority</w:t>
+            </w:r>
+          </w:p>
+        </w:tc>
+        <w:tc>
+          <w:tcPr>
+            <w:tcW w:w="6762" w:type="dxa"/>
+            <w:gridSpan w:val="3"/>
+            <w:tcBorders>
+              <w:top w:val="single" w:sz="4" w:space="0" w:color="000000"/>
+              <w:left w:val="single" w:sz="4" w:space="0" w:color="000000"/>
+              <w:bottom w:val="single" w:sz="4" w:space="0" w:color="000000"/>
+              <w:right w:val="single" w:sz="4" w:space="0" w:color="000000"/>
+            </w:tcBorders>
+            <w:vAlign w:val="center"/>
+          </w:tcPr>
+          <w:p>
+            <w:pPr>
+              <w:rPr>
+                <w:rFonts w:ascii="Times New Roman" w:eastAsia="Times New Roman" w:hAnsi="Times New Roman" w:cs="Times New Roman"/>
+                <w:sz w:val="24"/>
+                <w:szCs w:val="24"/>
+              </w:rPr>
+            </w:pPr>
+            <w:r>
+              <w:rPr>
+                <w:rFonts w:ascii="Times New Roman" w:eastAsia="Times New Roman" w:hAnsi="Times New Roman" w:cs="Times New Roman"/>
+                <w:sz w:val="24"/>
+                <w:szCs w:val="24"/>
+              </w:rPr>
+              <w:t>High</w:t>
+            </w:r>
+          </w:p>
+        </w:tc>
+      </w:tr>
+      <w:tr>
+        <w:trPr>
+          <w:trHeight w:val="440"/>
+        </w:trPr>
+        <w:tc>
+          <w:tcPr>
+            <w:tcW w:w="2254" w:type="dxa"/>
+            <w:tcBorders>
+              <w:top w:val="single" w:sz="4" w:space="0" w:color="000000"/>
+              <w:left w:val="single" w:sz="4" w:space="0" w:color="000000"/>
+              <w:bottom w:val="single" w:sz="4" w:space="0" w:color="000000"/>
+              <w:right w:val="single" w:sz="4" w:space="0" w:color="000000"/>
+            </w:tcBorders>
+            <w:vAlign w:val="center"/>
+          </w:tcPr>
+          <w:p>
+            <w:pPr>
+              <w:rPr>
+                <w:rFonts w:ascii="Times New Roman" w:eastAsia="Times New Roman" w:hAnsi="Times New Roman" w:cs="Times New Roman"/>
+                <w:b/>
+                <w:sz w:val="24"/>
+                <w:szCs w:val="24"/>
+              </w:rPr>
+            </w:pPr>
+            <w:r>
+              <w:rPr>
+                <w:rFonts w:ascii="Times New Roman" w:eastAsia="Times New Roman" w:hAnsi="Times New Roman" w:cs="Times New Roman"/>
+                <w:b/>
+                <w:sz w:val="24"/>
+                <w:szCs w:val="24"/>
+              </w:rPr>
+              <w:t>Frequency of Use</w:t>
+            </w:r>
+          </w:p>
+        </w:tc>
+        <w:tc>
+          <w:tcPr>
+            <w:tcW w:w="6762" w:type="dxa"/>
+            <w:gridSpan w:val="3"/>
+            <w:tcBorders>
+              <w:top w:val="single" w:sz="4" w:space="0" w:color="000000"/>
+              <w:left w:val="single" w:sz="4" w:space="0" w:color="000000"/>
+              <w:bottom w:val="single" w:sz="4" w:space="0" w:color="000000"/>
+              <w:right w:val="single" w:sz="4" w:space="0" w:color="000000"/>
+            </w:tcBorders>
+            <w:vAlign w:val="center"/>
+          </w:tcPr>
+          <w:p>
+            <w:pPr>
+              <w:rPr>
+                <w:rFonts w:ascii="Times New Roman" w:eastAsia="Times New Roman" w:hAnsi="Times New Roman" w:cs="Times New Roman"/>
+                <w:sz w:val="24"/>
+                <w:szCs w:val="24"/>
+              </w:rPr>
+            </w:pPr>
+            <w:r>
+              <w:rPr>
+                <w:rFonts w:ascii="Times New Roman" w:eastAsia="Times New Roman" w:hAnsi="Times New Roman" w:cs="Times New Roman"/>
+                <w:sz w:val="24"/>
+                <w:szCs w:val="24"/>
+              </w:rPr>
+              <w:t>High</w:t>
+            </w:r>
+          </w:p>
+        </w:tc>
+      </w:tr>
+      <w:tr>
+        <w:trPr>
+          <w:trHeight w:val="440"/>
+        </w:trPr>
+        <w:tc>
+          <w:tcPr>
+            <w:tcW w:w="2254" w:type="dxa"/>
+            <w:tcBorders>
+              <w:top w:val="single" w:sz="4" w:space="0" w:color="000000"/>
+              <w:left w:val="single" w:sz="4" w:space="0" w:color="000000"/>
+              <w:bottom w:val="single" w:sz="4" w:space="0" w:color="000000"/>
+              <w:right w:val="single" w:sz="4" w:space="0" w:color="000000"/>
+            </w:tcBorders>
+            <w:vAlign w:val="center"/>
+          </w:tcPr>
+          <w:p>
+            <w:pPr>
+              <w:rPr>
+                <w:rFonts w:ascii="Times New Roman" w:eastAsia="Times New Roman" w:hAnsi="Times New Roman" w:cs="Times New Roman"/>
+                <w:b/>
+                <w:sz w:val="24"/>
+                <w:szCs w:val="24"/>
+              </w:rPr>
+            </w:pPr>
+            <w:r>
+              <w:rPr>
+                <w:rFonts w:ascii="Times New Roman" w:eastAsia="Times New Roman" w:hAnsi="Times New Roman" w:cs="Times New Roman"/>
+                <w:b/>
+                <w:sz w:val="24"/>
+                <w:szCs w:val="24"/>
+              </w:rPr>
+              <w:t>Business Rules</w:t>
+            </w:r>
+          </w:p>
+        </w:tc>
+        <w:tc>
+          <w:tcPr>
+            <w:tcW w:w="6762" w:type="dxa"/>
+            <w:gridSpan w:val="3"/>
+            <w:tcBorders>
+              <w:top w:val="single" w:sz="4" w:space="0" w:color="000000"/>
+              <w:left w:val="single" w:sz="4" w:space="0" w:color="000000"/>
+              <w:bottom w:val="single" w:sz="4" w:space="0" w:color="000000"/>
+              <w:right w:val="single" w:sz="4" w:space="0" w:color="000000"/>
+            </w:tcBorders>
+            <w:vAlign w:val="center"/>
+          </w:tcPr>
+          <w:p>
+            <w:pPr>
+              <w:rPr>
+                <w:rFonts w:ascii="Times New Roman" w:eastAsia="Times New Roman" w:hAnsi="Times New Roman" w:cs="Times New Roman"/>
+                <w:sz w:val="24"/>
+                <w:szCs w:val="24"/>
+              </w:rPr>
+            </w:pPr>
+          </w:p>
+        </w:tc>
+      </w:tr>
+      <w:tr>
+        <w:trPr>
+          <w:trHeight w:val="440"/>
+        </w:trPr>
+        <w:tc>
+          <w:tcPr>
+            <w:tcW w:w="2254" w:type="dxa"/>
+            <w:tcBorders>
+              <w:top w:val="single" w:sz="4" w:space="0" w:color="000000"/>
+              <w:left w:val="single" w:sz="4" w:space="0" w:color="000000"/>
+              <w:bottom w:val="single" w:sz="4" w:space="0" w:color="000000"/>
+              <w:right w:val="single" w:sz="4" w:space="0" w:color="000000"/>
+            </w:tcBorders>
+            <w:vAlign w:val="center"/>
+          </w:tcPr>
+          <w:p>
+            <w:pPr>
+              <w:rPr>
+                <w:rFonts w:ascii="Times New Roman" w:eastAsia="Times New Roman" w:hAnsi="Times New Roman" w:cs="Times New Roman"/>
+                <w:b/>
+                <w:sz w:val="24"/>
+                <w:szCs w:val="24"/>
+              </w:rPr>
+            </w:pPr>
+            <w:r>
+              <w:rPr>
+                <w:rFonts w:ascii="Times New Roman" w:eastAsia="Times New Roman" w:hAnsi="Times New Roman" w:cs="Times New Roman"/>
+                <w:b/>
+                <w:sz w:val="24"/>
+                <w:szCs w:val="24"/>
+              </w:rPr>
+              <w:t>Other Information</w:t>
+            </w:r>
+          </w:p>
+        </w:tc>
+        <w:tc>
+          <w:tcPr>
+            <w:tcW w:w="6762" w:type="dxa"/>
+            <w:gridSpan w:val="3"/>
+            <w:tcBorders>
+              <w:top w:val="single" w:sz="4" w:space="0" w:color="000000"/>
+              <w:left w:val="single" w:sz="4" w:space="0" w:color="000000"/>
+              <w:bottom w:val="single" w:sz="4" w:space="0" w:color="000000"/>
+              <w:right w:val="single" w:sz="4" w:space="0" w:color="000000"/>
+            </w:tcBorders>
+            <w:vAlign w:val="center"/>
+          </w:tcPr>
+          <w:p>
+            <w:pPr>
+              <w:rPr>
+                <w:rFonts w:ascii="Times New Roman" w:eastAsia="Times New Roman" w:hAnsi="Times New Roman" w:cs="Times New Roman"/>
+                <w:sz w:val="24"/>
+                <w:szCs w:val="24"/>
+              </w:rPr>
+            </w:pPr>
+            <w:r>
+              <w:rPr>
+                <w:rFonts w:ascii="Times New Roman" w:eastAsia="Times New Roman" w:hAnsi="Times New Roman" w:cs="Times New Roman"/>
+                <w:sz w:val="24"/>
+                <w:szCs w:val="24"/>
+              </w:rPr>
+              <w:t>N/A</w:t>
+            </w:r>
+          </w:p>
+        </w:tc>
+      </w:tr>
+      <w:tr>
+        <w:trPr>
+          <w:trHeight w:val="440"/>
+        </w:trPr>
+        <w:tc>
+          <w:tcPr>
+            <w:tcW w:w="2254" w:type="dxa"/>
+            <w:tcBorders>
+              <w:top w:val="single" w:sz="4" w:space="0" w:color="000000"/>
+              <w:left w:val="single" w:sz="4" w:space="0" w:color="000000"/>
+              <w:bottom w:val="single" w:sz="4" w:space="0" w:color="000000"/>
+              <w:right w:val="single" w:sz="4" w:space="0" w:color="000000"/>
+            </w:tcBorders>
+            <w:vAlign w:val="center"/>
+          </w:tcPr>
+          <w:p>
+            <w:pPr>
+              <w:rPr>
+                <w:rFonts w:ascii="Times New Roman" w:eastAsia="Times New Roman" w:hAnsi="Times New Roman" w:cs="Times New Roman"/>
+                <w:b/>
+                <w:sz w:val="24"/>
+                <w:szCs w:val="24"/>
+              </w:rPr>
+            </w:pPr>
+            <w:r>
+              <w:rPr>
+                <w:rFonts w:ascii="Times New Roman" w:eastAsia="Times New Roman" w:hAnsi="Times New Roman" w:cs="Times New Roman"/>
+                <w:b/>
+                <w:sz w:val="24"/>
+                <w:szCs w:val="24"/>
+              </w:rPr>
+              <w:t>Assumptions</w:t>
+            </w:r>
+          </w:p>
+        </w:tc>
+        <w:tc>
+          <w:tcPr>
+            <w:tcW w:w="6762" w:type="dxa"/>
+            <w:gridSpan w:val="3"/>
+            <w:tcBorders>
+              <w:top w:val="single" w:sz="4" w:space="0" w:color="000000"/>
+              <w:left w:val="single" w:sz="4" w:space="0" w:color="000000"/>
+              <w:bottom w:val="single" w:sz="4" w:space="0" w:color="000000"/>
+              <w:right w:val="single" w:sz="4" w:space="0" w:color="000000"/>
+            </w:tcBorders>
+            <w:vAlign w:val="center"/>
+          </w:tcPr>
+          <w:p>
+            <w:pPr>
+              <w:rPr>
+                <w:rFonts w:ascii="Times New Roman" w:eastAsia="Times New Roman" w:hAnsi="Times New Roman" w:cs="Times New Roman"/>
+                <w:sz w:val="24"/>
+                <w:szCs w:val="24"/>
+              </w:rPr>
+            </w:pPr>
+            <w:r>
+              <w:rPr>
+                <w:rFonts w:ascii="Times New Roman" w:eastAsia="Times New Roman" w:hAnsi="Times New Roman" w:cs="Times New Roman"/>
+                <w:sz w:val="24"/>
+                <w:szCs w:val="24"/>
+              </w:rPr>
+              <w:t>N/A</w:t>
+            </w:r>
+          </w:p>
+        </w:tc>
+      </w:tr>
+    </w:tbl>
     <w:p/>
     <w:p>
       <w:pPr>
@@ -27610,6 +28935,178 @@
     </w:lvl>
   </w:abstractNum>
   <w:abstractNum w:abstractNumId="5" w15:restartNumberingAfterBreak="0">
+    <w:nsid w:val="24FD337C"/>
+    <w:multiLevelType w:val="multilevel"/>
+    <w:tmpl w:val="99E095C8"/>
+    <w:lvl w:ilvl="0">
+      <w:start w:val="1"/>
+      <w:numFmt w:val="decimal"/>
+      <w:lvlText w:val="%1."/>
+      <w:lvlJc w:val="left"/>
+      <w:pPr>
+        <w:ind w:left="720" w:hanging="360"/>
+      </w:pPr>
+    </w:lvl>
+    <w:lvl w:ilvl="1">
+      <w:start w:val="1"/>
+      <w:numFmt w:val="lowerLetter"/>
+      <w:lvlText w:val="%2."/>
+      <w:lvlJc w:val="left"/>
+      <w:pPr>
+        <w:ind w:left="1440" w:hanging="360"/>
+      </w:pPr>
+    </w:lvl>
+    <w:lvl w:ilvl="2">
+      <w:start w:val="1"/>
+      <w:numFmt w:val="lowerRoman"/>
+      <w:lvlText w:val="%3."/>
+      <w:lvlJc w:val="right"/>
+      <w:pPr>
+        <w:ind w:left="2160" w:hanging="180"/>
+      </w:pPr>
+    </w:lvl>
+    <w:lvl w:ilvl="3">
+      <w:start w:val="1"/>
+      <w:numFmt w:val="decimal"/>
+      <w:lvlText w:val="%4."/>
+      <w:lvlJc w:val="left"/>
+      <w:pPr>
+        <w:ind w:left="2880" w:hanging="360"/>
+      </w:pPr>
+    </w:lvl>
+    <w:lvl w:ilvl="4">
+      <w:start w:val="1"/>
+      <w:numFmt w:val="lowerLetter"/>
+      <w:lvlText w:val="%5."/>
+      <w:lvlJc w:val="left"/>
+      <w:pPr>
+        <w:ind w:left="3600" w:hanging="360"/>
+      </w:pPr>
+    </w:lvl>
+    <w:lvl w:ilvl="5">
+      <w:start w:val="1"/>
+      <w:numFmt w:val="lowerRoman"/>
+      <w:lvlText w:val="%6."/>
+      <w:lvlJc w:val="right"/>
+      <w:pPr>
+        <w:ind w:left="4320" w:hanging="180"/>
+      </w:pPr>
+    </w:lvl>
+    <w:lvl w:ilvl="6">
+      <w:start w:val="1"/>
+      <w:numFmt w:val="decimal"/>
+      <w:lvlText w:val="%7."/>
+      <w:lvlJc w:val="left"/>
+      <w:pPr>
+        <w:ind w:left="5040" w:hanging="360"/>
+      </w:pPr>
+    </w:lvl>
+    <w:lvl w:ilvl="7">
+      <w:start w:val="1"/>
+      <w:numFmt w:val="lowerLetter"/>
+      <w:lvlText w:val="%8."/>
+      <w:lvlJc w:val="left"/>
+      <w:pPr>
+        <w:ind w:left="5760" w:hanging="360"/>
+      </w:pPr>
+    </w:lvl>
+    <w:lvl w:ilvl="8">
+      <w:start w:val="1"/>
+      <w:numFmt w:val="lowerRoman"/>
+      <w:lvlText w:val="%9."/>
+      <w:lvlJc w:val="right"/>
+      <w:pPr>
+        <w:ind w:left="6480" w:hanging="180"/>
+      </w:pPr>
+    </w:lvl>
+  </w:abstractNum>
+  <w:abstractNum w:abstractNumId="6" w15:restartNumberingAfterBreak="0">
+    <w:nsid w:val="25FF55BE"/>
+    <w:multiLevelType w:val="multilevel"/>
+    <w:tmpl w:val="33943BDE"/>
+    <w:lvl w:ilvl="0">
+      <w:start w:val="1"/>
+      <w:numFmt w:val="decimal"/>
+      <w:lvlText w:val="%1."/>
+      <w:lvlJc w:val="left"/>
+      <w:pPr>
+        <w:ind w:left="720" w:hanging="360"/>
+      </w:pPr>
+    </w:lvl>
+    <w:lvl w:ilvl="1">
+      <w:start w:val="1"/>
+      <w:numFmt w:val="lowerLetter"/>
+      <w:lvlText w:val="%2."/>
+      <w:lvlJc w:val="left"/>
+      <w:pPr>
+        <w:ind w:left="1440" w:hanging="360"/>
+      </w:pPr>
+    </w:lvl>
+    <w:lvl w:ilvl="2">
+      <w:start w:val="1"/>
+      <w:numFmt w:val="lowerRoman"/>
+      <w:lvlText w:val="%3."/>
+      <w:lvlJc w:val="right"/>
+      <w:pPr>
+        <w:ind w:left="2160" w:hanging="180"/>
+      </w:pPr>
+    </w:lvl>
+    <w:lvl w:ilvl="3">
+      <w:start w:val="1"/>
+      <w:numFmt w:val="decimal"/>
+      <w:lvlText w:val="%4."/>
+      <w:lvlJc w:val="left"/>
+      <w:pPr>
+        <w:ind w:left="2880" w:hanging="360"/>
+      </w:pPr>
+    </w:lvl>
+    <w:lvl w:ilvl="4">
+      <w:start w:val="1"/>
+      <w:numFmt w:val="lowerLetter"/>
+      <w:lvlText w:val="%5."/>
+      <w:lvlJc w:val="left"/>
+      <w:pPr>
+        <w:ind w:left="3600" w:hanging="360"/>
+      </w:pPr>
+    </w:lvl>
+    <w:lvl w:ilvl="5">
+      <w:start w:val="1"/>
+      <w:numFmt w:val="lowerRoman"/>
+      <w:lvlText w:val="%6."/>
+      <w:lvlJc w:val="right"/>
+      <w:pPr>
+        <w:ind w:left="4320" w:hanging="180"/>
+      </w:pPr>
+    </w:lvl>
+    <w:lvl w:ilvl="6">
+      <w:start w:val="1"/>
+      <w:numFmt w:val="decimal"/>
+      <w:lvlText w:val="%7."/>
+      <w:lvlJc w:val="left"/>
+      <w:pPr>
+        <w:ind w:left="5040" w:hanging="360"/>
+      </w:pPr>
+    </w:lvl>
+    <w:lvl w:ilvl="7">
+      <w:start w:val="1"/>
+      <w:numFmt w:val="lowerLetter"/>
+      <w:lvlText w:val="%8."/>
+      <w:lvlJc w:val="left"/>
+      <w:pPr>
+        <w:ind w:left="5760" w:hanging="360"/>
+      </w:pPr>
+    </w:lvl>
+    <w:lvl w:ilvl="8">
+      <w:start w:val="1"/>
+      <w:numFmt w:val="lowerRoman"/>
+      <w:lvlText w:val="%9."/>
+      <w:lvlJc w:val="right"/>
+      <w:pPr>
+        <w:ind w:left="6480" w:hanging="180"/>
+      </w:pPr>
+    </w:lvl>
+  </w:abstractNum>
+  <w:abstractNum w:abstractNumId="7" w15:restartNumberingAfterBreak="0">
     <w:nsid w:val="2C654D50"/>
     <w:multiLevelType w:val="multilevel"/>
     <w:tmpl w:val="80A6E348"/>
@@ -27740,7 +29237,7 @@
       </w:rPr>
     </w:lvl>
   </w:abstractNum>
-  <w:abstractNum w:abstractNumId="6" w15:restartNumberingAfterBreak="0">
+  <w:abstractNum w:abstractNumId="8" w15:restartNumberingAfterBreak="0">
     <w:nsid w:val="359B46C9"/>
     <w:multiLevelType w:val="multilevel"/>
     <w:tmpl w:val="90E29392"/>
@@ -27871,7 +29368,7 @@
       </w:rPr>
     </w:lvl>
   </w:abstractNum>
-  <w:abstractNum w:abstractNumId="7" w15:restartNumberingAfterBreak="0">
+  <w:abstractNum w:abstractNumId="9" w15:restartNumberingAfterBreak="0">
     <w:nsid w:val="3E3D62C7"/>
     <w:multiLevelType w:val="multilevel"/>
     <w:tmpl w:val="66A2F0AA"/>
@@ -27957,7 +29454,7 @@
       </w:pPr>
     </w:lvl>
   </w:abstractNum>
-  <w:abstractNum w:abstractNumId="8" w15:restartNumberingAfterBreak="0">
+  <w:abstractNum w:abstractNumId="10" w15:restartNumberingAfterBreak="0">
     <w:nsid w:val="402D3E7D"/>
     <w:multiLevelType w:val="multilevel"/>
     <w:tmpl w:val="17A6A3C2"/>
@@ -28088,7 +29585,7 @@
       </w:rPr>
     </w:lvl>
   </w:abstractNum>
-  <w:abstractNum w:abstractNumId="9" w15:restartNumberingAfterBreak="0">
+  <w:abstractNum w:abstractNumId="11" w15:restartNumberingAfterBreak="0">
     <w:nsid w:val="411E5211"/>
     <w:multiLevelType w:val="multilevel"/>
     <w:tmpl w:val="1DB64BD2"/>
@@ -28174,7 +29671,7 @@
       </w:pPr>
     </w:lvl>
   </w:abstractNum>
-  <w:abstractNum w:abstractNumId="10" w15:restartNumberingAfterBreak="0">
+  <w:abstractNum w:abstractNumId="12" w15:restartNumberingAfterBreak="0">
     <w:nsid w:val="475F38C5"/>
     <w:multiLevelType w:val="multilevel"/>
     <w:tmpl w:val="2AC2B3A6"/>
@@ -28260,7 +29757,7 @@
       </w:pPr>
     </w:lvl>
   </w:abstractNum>
-  <w:abstractNum w:abstractNumId="11" w15:restartNumberingAfterBreak="0">
+  <w:abstractNum w:abstractNumId="13" w15:restartNumberingAfterBreak="0">
     <w:nsid w:val="48DA0D64"/>
     <w:multiLevelType w:val="multilevel"/>
     <w:tmpl w:val="E59AEA8C"/>
@@ -28391,7 +29888,7 @@
       </w:rPr>
     </w:lvl>
   </w:abstractNum>
-  <w:abstractNum w:abstractNumId="12" w15:restartNumberingAfterBreak="0">
+  <w:abstractNum w:abstractNumId="14" w15:restartNumberingAfterBreak="0">
     <w:nsid w:val="48E658D6"/>
     <w:multiLevelType w:val="multilevel"/>
     <w:tmpl w:val="934C387A"/>
@@ -28522,7 +30019,7 @@
       </w:rPr>
     </w:lvl>
   </w:abstractNum>
-  <w:abstractNum w:abstractNumId="13" w15:restartNumberingAfterBreak="0">
+  <w:abstractNum w:abstractNumId="15" w15:restartNumberingAfterBreak="0">
     <w:nsid w:val="4B997418"/>
     <w:multiLevelType w:val="multilevel"/>
     <w:tmpl w:val="2D98A2EA"/>
@@ -28608,7 +30105,7 @@
       </w:pPr>
     </w:lvl>
   </w:abstractNum>
-  <w:abstractNum w:abstractNumId="14" w15:restartNumberingAfterBreak="0">
+  <w:abstractNum w:abstractNumId="16" w15:restartNumberingAfterBreak="0">
     <w:nsid w:val="588D6ED0"/>
     <w:multiLevelType w:val="multilevel"/>
     <w:tmpl w:val="C1E2A166"/>
@@ -28739,7 +30236,7 @@
       </w:rPr>
     </w:lvl>
   </w:abstractNum>
-  <w:abstractNum w:abstractNumId="15" w15:restartNumberingAfterBreak="0">
+  <w:abstractNum w:abstractNumId="17" w15:restartNumberingAfterBreak="0">
     <w:nsid w:val="62B90C15"/>
     <w:multiLevelType w:val="multilevel"/>
     <w:tmpl w:val="63D8B65C"/>
@@ -28852,7 +30349,7 @@
       </w:rPr>
     </w:lvl>
   </w:abstractNum>
-  <w:abstractNum w:abstractNumId="16" w15:restartNumberingAfterBreak="0">
+  <w:abstractNum w:abstractNumId="18" w15:restartNumberingAfterBreak="0">
     <w:nsid w:val="62C4442D"/>
     <w:multiLevelType w:val="multilevel"/>
     <w:tmpl w:val="55D8B0F2"/>
@@ -28983,7 +30480,7 @@
       </w:rPr>
     </w:lvl>
   </w:abstractNum>
-  <w:abstractNum w:abstractNumId="17" w15:restartNumberingAfterBreak="0">
+  <w:abstractNum w:abstractNumId="19" w15:restartNumberingAfterBreak="0">
     <w:nsid w:val="6B376E81"/>
     <w:multiLevelType w:val="multilevel"/>
     <w:tmpl w:val="389ACB2E"/>
@@ -29114,7 +30611,7 @@
       </w:rPr>
     </w:lvl>
   </w:abstractNum>
-  <w:abstractNum w:abstractNumId="18" w15:restartNumberingAfterBreak="0">
+  <w:abstractNum w:abstractNumId="20" w15:restartNumberingAfterBreak="0">
     <w:nsid w:val="6BD638A0"/>
     <w:multiLevelType w:val="multilevel"/>
     <w:tmpl w:val="2CBA5F4A"/>
@@ -29245,7 +30742,7 @@
       </w:rPr>
     </w:lvl>
   </w:abstractNum>
-  <w:abstractNum w:abstractNumId="19" w15:restartNumberingAfterBreak="0">
+  <w:abstractNum w:abstractNumId="21" w15:restartNumberingAfterBreak="0">
     <w:nsid w:val="6D2F6A05"/>
     <w:multiLevelType w:val="multilevel"/>
     <w:tmpl w:val="170C6F6C"/>
@@ -29376,7 +30873,7 @@
       </w:rPr>
     </w:lvl>
   </w:abstractNum>
-  <w:abstractNum w:abstractNumId="20" w15:restartNumberingAfterBreak="0">
+  <w:abstractNum w:abstractNumId="22" w15:restartNumberingAfterBreak="0">
     <w:nsid w:val="6DE249EB"/>
     <w:multiLevelType w:val="multilevel"/>
     <w:tmpl w:val="F3C2E624"/>
@@ -29462,7 +30959,7 @@
       </w:pPr>
     </w:lvl>
   </w:abstractNum>
-  <w:abstractNum w:abstractNumId="21" w15:restartNumberingAfterBreak="0">
+  <w:abstractNum w:abstractNumId="23" w15:restartNumberingAfterBreak="0">
     <w:nsid w:val="768F2C3F"/>
     <w:multiLevelType w:val="multilevel"/>
     <w:tmpl w:val="2B6E9612"/>
@@ -29548,7 +31045,7 @@
       </w:pPr>
     </w:lvl>
   </w:abstractNum>
-  <w:abstractNum w:abstractNumId="22" w15:restartNumberingAfterBreak="0">
+  <w:abstractNum w:abstractNumId="24" w15:restartNumberingAfterBreak="0">
     <w:nsid w:val="7D24287A"/>
     <w:multiLevelType w:val="multilevel"/>
     <w:tmpl w:val="28C46E00"/>
@@ -29662,73 +31159,79 @@
     </w:lvl>
   </w:abstractNum>
   <w:num w:numId="1">
-    <w:abstractNumId w:val="19"/>
+    <w:abstractNumId w:val="21"/>
   </w:num>
   <w:num w:numId="2">
     <w:abstractNumId w:val="1"/>
   </w:num>
   <w:num w:numId="3">
-    <w:abstractNumId w:val="18"/>
+    <w:abstractNumId w:val="20"/>
   </w:num>
   <w:num w:numId="4">
-    <w:abstractNumId w:val="15"/>
+    <w:abstractNumId w:val="17"/>
   </w:num>
   <w:num w:numId="5">
     <w:abstractNumId w:val="3"/>
   </w:num>
   <w:num w:numId="6">
-    <w:abstractNumId w:val="17"/>
+    <w:abstractNumId w:val="19"/>
   </w:num>
   <w:num w:numId="7">
     <w:abstractNumId w:val="4"/>
   </w:num>
   <w:num w:numId="8">
-    <w:abstractNumId w:val="14"/>
+    <w:abstractNumId w:val="16"/>
   </w:num>
   <w:num w:numId="9">
-    <w:abstractNumId w:val="5"/>
+    <w:abstractNumId w:val="7"/>
   </w:num>
   <w:num w:numId="10">
     <w:abstractNumId w:val="0"/>
   </w:num>
   <w:num w:numId="11">
-    <w:abstractNumId w:val="11"/>
+    <w:abstractNumId w:val="13"/>
   </w:num>
   <w:num w:numId="12">
-    <w:abstractNumId w:val="8"/>
+    <w:abstractNumId w:val="10"/>
   </w:num>
   <w:num w:numId="13">
-    <w:abstractNumId w:val="16"/>
+    <w:abstractNumId w:val="18"/>
   </w:num>
   <w:num w:numId="14">
-    <w:abstractNumId w:val="12"/>
+    <w:abstractNumId w:val="14"/>
   </w:num>
   <w:num w:numId="15">
-    <w:abstractNumId w:val="22"/>
+    <w:abstractNumId w:val="24"/>
   </w:num>
   <w:num w:numId="16">
-    <w:abstractNumId w:val="6"/>
+    <w:abstractNumId w:val="8"/>
   </w:num>
   <w:num w:numId="17">
     <w:abstractNumId w:val="2"/>
   </w:num>
   <w:num w:numId="18">
-    <w:abstractNumId w:val="7"/>
+    <w:abstractNumId w:val="9"/>
   </w:num>
   <w:num w:numId="19">
-    <w:abstractNumId w:val="10"/>
+    <w:abstractNumId w:val="12"/>
   </w:num>
   <w:num w:numId="20">
-    <w:abstractNumId w:val="20"/>
+    <w:abstractNumId w:val="22"/>
   </w:num>
   <w:num w:numId="21">
-    <w:abstractNumId w:val="9"/>
+    <w:abstractNumId w:val="11"/>
   </w:num>
   <w:num w:numId="22">
-    <w:abstractNumId w:val="13"/>
+    <w:abstractNumId w:val="15"/>
   </w:num>
   <w:num w:numId="23">
-    <w:abstractNumId w:val="21"/>
+    <w:abstractNumId w:val="23"/>
+  </w:num>
+  <w:num w:numId="24">
+    <w:abstractNumId w:val="5"/>
+  </w:num>
+  <w:num w:numId="25">
+    <w:abstractNumId w:val="6"/>
   </w:num>
 </w:numbering>
 </file>

</xml_diff>

<commit_message>
Add Use Case View Request Info Description document
</commit_message>
<xml_diff>
--- a/docs/LiveCodingMentor.docx
+++ b/docs/LiveCodingMentor.docx
@@ -28161,6 +28161,1354 @@
     <w:p/>
     <w:p>
       <w:pPr>
+        <w:rPr>
+          <w:rFonts w:ascii="Times New Roman" w:eastAsia="Times New Roman" w:hAnsi="Times New Roman" w:cs="Times New Roman"/>
+          <w:sz w:val="24"/>
+          <w:szCs w:val="24"/>
+        </w:rPr>
+      </w:pPr>
+      <w:r>
+        <w:rPr>
+          <w:rFonts w:ascii="Times New Roman" w:eastAsia="Times New Roman" w:hAnsi="Times New Roman" w:cs="Times New Roman"/>
+          <w:sz w:val="24"/>
+          <w:szCs w:val="24"/>
+        </w:rPr>
+        <w:t>2.2.2.4 View request info</w:t>
+      </w:r>
+    </w:p>
+    <w:tbl>
+      <w:tblPr>
+        <w:tblW w:w="9016" w:type="dxa"/>
+        <w:tblLayout w:type="fixed"/>
+        <w:tblLook w:val="0400" w:firstRow="0" w:lastRow="0" w:firstColumn="0" w:lastColumn="0" w:noHBand="0" w:noVBand="1"/>
+      </w:tblPr>
+      <w:tblGrid>
+        <w:gridCol w:w="2254"/>
+        <w:gridCol w:w="2254"/>
+        <w:gridCol w:w="2057"/>
+        <w:gridCol w:w="2451"/>
+      </w:tblGrid>
+      <w:tr>
+        <w:trPr>
+          <w:trHeight w:val="440"/>
+        </w:trPr>
+        <w:tc>
+          <w:tcPr>
+            <w:tcW w:w="2254" w:type="dxa"/>
+            <w:tcBorders>
+              <w:top w:val="single" w:sz="4" w:space="0" w:color="000000"/>
+              <w:left w:val="single" w:sz="4" w:space="0" w:color="000000"/>
+              <w:bottom w:val="single" w:sz="4" w:space="0" w:color="000000"/>
+              <w:right w:val="single" w:sz="4" w:space="0" w:color="000000"/>
+            </w:tcBorders>
+            <w:vAlign w:val="center"/>
+          </w:tcPr>
+          <w:p>
+            <w:pPr>
+              <w:rPr>
+                <w:rFonts w:ascii="Times New Roman" w:eastAsia="Times New Roman" w:hAnsi="Times New Roman" w:cs="Times New Roman"/>
+                <w:sz w:val="24"/>
+                <w:szCs w:val="24"/>
+              </w:rPr>
+            </w:pPr>
+            <w:r>
+              <w:rPr>
+                <w:rFonts w:ascii="Times New Roman" w:eastAsia="Times New Roman" w:hAnsi="Times New Roman" w:cs="Times New Roman"/>
+                <w:b/>
+                <w:sz w:val="24"/>
+                <w:szCs w:val="24"/>
+              </w:rPr>
+              <w:t>Use Case ID</w:t>
+            </w:r>
+          </w:p>
+        </w:tc>
+        <w:tc>
+          <w:tcPr>
+            <w:tcW w:w="2254" w:type="dxa"/>
+            <w:tcBorders>
+              <w:top w:val="single" w:sz="4" w:space="0" w:color="000000"/>
+              <w:left w:val="single" w:sz="4" w:space="0" w:color="000000"/>
+              <w:bottom w:val="single" w:sz="4" w:space="0" w:color="000000"/>
+              <w:right w:val="single" w:sz="4" w:space="0" w:color="000000"/>
+            </w:tcBorders>
+            <w:vAlign w:val="center"/>
+          </w:tcPr>
+          <w:p>
+            <w:pPr>
+              <w:rPr>
+                <w:rFonts w:ascii="Times New Roman" w:eastAsia="Times New Roman" w:hAnsi="Times New Roman" w:cs="Times New Roman"/>
+                <w:sz w:val="24"/>
+                <w:szCs w:val="24"/>
+              </w:rPr>
+            </w:pPr>
+            <w:r>
+              <w:rPr>
+                <w:rFonts w:ascii="Times New Roman" w:eastAsia="Times New Roman" w:hAnsi="Times New Roman" w:cs="Times New Roman"/>
+                <w:sz w:val="24"/>
+                <w:szCs w:val="24"/>
+              </w:rPr>
+              <w:t>UC – 05</w:t>
+            </w:r>
+          </w:p>
+        </w:tc>
+        <w:tc>
+          <w:tcPr>
+            <w:tcW w:w="2057" w:type="dxa"/>
+            <w:tcBorders>
+              <w:top w:val="single" w:sz="4" w:space="0" w:color="000000"/>
+              <w:left w:val="single" w:sz="4" w:space="0" w:color="000000"/>
+              <w:bottom w:val="single" w:sz="4" w:space="0" w:color="000000"/>
+              <w:right w:val="single" w:sz="4" w:space="0" w:color="000000"/>
+            </w:tcBorders>
+            <w:vAlign w:val="center"/>
+          </w:tcPr>
+          <w:p>
+            <w:pPr>
+              <w:rPr>
+                <w:rFonts w:ascii="Times New Roman" w:eastAsia="Times New Roman" w:hAnsi="Times New Roman" w:cs="Times New Roman"/>
+                <w:sz w:val="24"/>
+                <w:szCs w:val="24"/>
+              </w:rPr>
+            </w:pPr>
+            <w:r>
+              <w:rPr>
+                <w:rFonts w:ascii="Times New Roman" w:eastAsia="Times New Roman" w:hAnsi="Times New Roman" w:cs="Times New Roman"/>
+                <w:b/>
+                <w:sz w:val="24"/>
+                <w:szCs w:val="24"/>
+              </w:rPr>
+              <w:t>Use Case Name</w:t>
+            </w:r>
+          </w:p>
+        </w:tc>
+        <w:tc>
+          <w:tcPr>
+            <w:tcW w:w="2451" w:type="dxa"/>
+            <w:tcBorders>
+              <w:top w:val="single" w:sz="4" w:space="0" w:color="000000"/>
+              <w:left w:val="single" w:sz="4" w:space="0" w:color="000000"/>
+              <w:bottom w:val="single" w:sz="4" w:space="0" w:color="000000"/>
+              <w:right w:val="single" w:sz="4" w:space="0" w:color="000000"/>
+            </w:tcBorders>
+            <w:vAlign w:val="center"/>
+          </w:tcPr>
+          <w:p>
+            <w:pPr>
+              <w:ind w:left="100"/>
+              <w:rPr>
+                <w:rFonts w:ascii="Times New Roman" w:eastAsia="Times New Roman" w:hAnsi="Times New Roman" w:cs="Times New Roman"/>
+                <w:sz w:val="24"/>
+                <w:szCs w:val="24"/>
+              </w:rPr>
+            </w:pPr>
+            <w:r>
+              <w:rPr>
+                <w:rFonts w:ascii="Times New Roman" w:eastAsia="Times New Roman" w:hAnsi="Times New Roman" w:cs="Times New Roman"/>
+                <w:sz w:val="24"/>
+                <w:szCs w:val="24"/>
+              </w:rPr>
+              <w:t>View request info</w:t>
+            </w:r>
+          </w:p>
+        </w:tc>
+      </w:tr>
+      <w:tr>
+        <w:trPr>
+          <w:trHeight w:val="440"/>
+        </w:trPr>
+        <w:tc>
+          <w:tcPr>
+            <w:tcW w:w="2254" w:type="dxa"/>
+            <w:tcBorders>
+              <w:top w:val="single" w:sz="4" w:space="0" w:color="000000"/>
+              <w:left w:val="single" w:sz="4" w:space="0" w:color="000000"/>
+              <w:bottom w:val="single" w:sz="4" w:space="0" w:color="000000"/>
+              <w:right w:val="single" w:sz="4" w:space="0" w:color="000000"/>
+            </w:tcBorders>
+            <w:vAlign w:val="center"/>
+          </w:tcPr>
+          <w:p>
+            <w:pPr>
+              <w:rPr>
+                <w:rFonts w:ascii="Times New Roman" w:eastAsia="Times New Roman" w:hAnsi="Times New Roman" w:cs="Times New Roman"/>
+                <w:b/>
+                <w:sz w:val="24"/>
+                <w:szCs w:val="24"/>
+              </w:rPr>
+            </w:pPr>
+            <w:r>
+              <w:rPr>
+                <w:rFonts w:ascii="Times New Roman" w:eastAsia="Times New Roman" w:hAnsi="Times New Roman" w:cs="Times New Roman"/>
+                <w:b/>
+                <w:sz w:val="24"/>
+                <w:szCs w:val="24"/>
+              </w:rPr>
+              <w:t>Created By</w:t>
+            </w:r>
+          </w:p>
+        </w:tc>
+        <w:tc>
+          <w:tcPr>
+            <w:tcW w:w="2254" w:type="dxa"/>
+            <w:tcBorders>
+              <w:top w:val="single" w:sz="4" w:space="0" w:color="000000"/>
+              <w:left w:val="single" w:sz="4" w:space="0" w:color="000000"/>
+              <w:bottom w:val="single" w:sz="4" w:space="0" w:color="000000"/>
+              <w:right w:val="single" w:sz="4" w:space="0" w:color="000000"/>
+            </w:tcBorders>
+            <w:vAlign w:val="center"/>
+          </w:tcPr>
+          <w:p>
+            <w:pPr>
+              <w:rPr>
+                <w:rFonts w:ascii="Times New Roman" w:eastAsia="Times New Roman" w:hAnsi="Times New Roman" w:cs="Times New Roman"/>
+                <w:sz w:val="24"/>
+                <w:szCs w:val="24"/>
+              </w:rPr>
+            </w:pPr>
+            <w:r>
+              <w:rPr>
+                <w:rFonts w:ascii="Times New Roman" w:eastAsia="Times New Roman" w:hAnsi="Times New Roman" w:cs="Times New Roman"/>
+                <w:sz w:val="24"/>
+                <w:szCs w:val="24"/>
+              </w:rPr>
+              <w:t xml:space="preserve">Lê </w:t>
+            </w:r>
+            <w:proofErr w:type="spellStart"/>
+            <w:r>
+              <w:rPr>
+                <w:rFonts w:ascii="Times New Roman" w:eastAsia="Times New Roman" w:hAnsi="Times New Roman" w:cs="Times New Roman"/>
+                <w:sz w:val="24"/>
+                <w:szCs w:val="24"/>
+              </w:rPr>
+              <w:t>Thành</w:t>
+            </w:r>
+            <w:proofErr w:type="spellEnd"/>
+            <w:r>
+              <w:rPr>
+                <w:rFonts w:ascii="Times New Roman" w:eastAsia="Times New Roman" w:hAnsi="Times New Roman" w:cs="Times New Roman"/>
+                <w:sz w:val="24"/>
+                <w:szCs w:val="24"/>
+              </w:rPr>
+              <w:t xml:space="preserve"> </w:t>
+            </w:r>
+            <w:proofErr w:type="spellStart"/>
+            <w:r>
+              <w:rPr>
+                <w:rFonts w:ascii="Times New Roman" w:eastAsia="Times New Roman" w:hAnsi="Times New Roman" w:cs="Times New Roman"/>
+                <w:sz w:val="24"/>
+                <w:szCs w:val="24"/>
+              </w:rPr>
+              <w:t>Đạt</w:t>
+            </w:r>
+            <w:proofErr w:type="spellEnd"/>
+          </w:p>
+        </w:tc>
+        <w:tc>
+          <w:tcPr>
+            <w:tcW w:w="2057" w:type="dxa"/>
+            <w:tcBorders>
+              <w:top w:val="single" w:sz="4" w:space="0" w:color="000000"/>
+              <w:left w:val="single" w:sz="4" w:space="0" w:color="000000"/>
+              <w:bottom w:val="single" w:sz="4" w:space="0" w:color="000000"/>
+              <w:right w:val="single" w:sz="4" w:space="0" w:color="000000"/>
+            </w:tcBorders>
+            <w:vAlign w:val="center"/>
+          </w:tcPr>
+          <w:p>
+            <w:pPr>
+              <w:rPr>
+                <w:rFonts w:ascii="Times New Roman" w:eastAsia="Times New Roman" w:hAnsi="Times New Roman" w:cs="Times New Roman"/>
+                <w:b/>
+                <w:sz w:val="24"/>
+                <w:szCs w:val="24"/>
+              </w:rPr>
+            </w:pPr>
+            <w:r>
+              <w:rPr>
+                <w:rFonts w:ascii="Times New Roman" w:eastAsia="Times New Roman" w:hAnsi="Times New Roman" w:cs="Times New Roman"/>
+                <w:b/>
+                <w:sz w:val="24"/>
+                <w:szCs w:val="24"/>
+              </w:rPr>
+              <w:t>Created Date</w:t>
+            </w:r>
+          </w:p>
+        </w:tc>
+        <w:tc>
+          <w:tcPr>
+            <w:tcW w:w="2451" w:type="dxa"/>
+            <w:tcBorders>
+              <w:top w:val="single" w:sz="4" w:space="0" w:color="000000"/>
+              <w:left w:val="single" w:sz="4" w:space="0" w:color="000000"/>
+              <w:bottom w:val="single" w:sz="4" w:space="0" w:color="000000"/>
+              <w:right w:val="single" w:sz="4" w:space="0" w:color="000000"/>
+            </w:tcBorders>
+            <w:vAlign w:val="center"/>
+          </w:tcPr>
+          <w:p>
+            <w:pPr>
+              <w:rPr>
+                <w:rFonts w:ascii="Times New Roman" w:eastAsia="Times New Roman" w:hAnsi="Times New Roman" w:cs="Times New Roman"/>
+                <w:sz w:val="24"/>
+                <w:szCs w:val="24"/>
+              </w:rPr>
+            </w:pPr>
+            <w:r>
+              <w:rPr>
+                <w:rFonts w:ascii="Times New Roman" w:eastAsia="Times New Roman" w:hAnsi="Times New Roman" w:cs="Times New Roman"/>
+                <w:sz w:val="24"/>
+                <w:szCs w:val="24"/>
+              </w:rPr>
+              <w:t>25/01/2021</w:t>
+            </w:r>
+          </w:p>
+        </w:tc>
+      </w:tr>
+      <w:tr>
+        <w:trPr>
+          <w:trHeight w:val="440"/>
+        </w:trPr>
+        <w:tc>
+          <w:tcPr>
+            <w:tcW w:w="2254" w:type="dxa"/>
+            <w:tcBorders>
+              <w:top w:val="single" w:sz="4" w:space="0" w:color="000000"/>
+              <w:left w:val="single" w:sz="4" w:space="0" w:color="000000"/>
+              <w:bottom w:val="single" w:sz="4" w:space="0" w:color="000000"/>
+              <w:right w:val="single" w:sz="4" w:space="0" w:color="000000"/>
+            </w:tcBorders>
+            <w:vAlign w:val="center"/>
+          </w:tcPr>
+          <w:p>
+            <w:pPr>
+              <w:rPr>
+                <w:rFonts w:ascii="Times New Roman" w:eastAsia="Times New Roman" w:hAnsi="Times New Roman" w:cs="Times New Roman"/>
+                <w:b/>
+                <w:sz w:val="24"/>
+                <w:szCs w:val="24"/>
+              </w:rPr>
+            </w:pPr>
+            <w:r>
+              <w:rPr>
+                <w:rFonts w:ascii="Times New Roman" w:eastAsia="Times New Roman" w:hAnsi="Times New Roman" w:cs="Times New Roman"/>
+                <w:b/>
+                <w:sz w:val="24"/>
+                <w:szCs w:val="24"/>
+              </w:rPr>
+              <w:lastRenderedPageBreak/>
+              <w:t>Primary Actor</w:t>
+            </w:r>
+          </w:p>
+        </w:tc>
+        <w:tc>
+          <w:tcPr>
+            <w:tcW w:w="2254" w:type="dxa"/>
+            <w:tcBorders>
+              <w:top w:val="single" w:sz="4" w:space="0" w:color="000000"/>
+              <w:left w:val="single" w:sz="4" w:space="0" w:color="000000"/>
+              <w:bottom w:val="single" w:sz="4" w:space="0" w:color="000000"/>
+              <w:right w:val="single" w:sz="4" w:space="0" w:color="000000"/>
+            </w:tcBorders>
+            <w:vAlign w:val="center"/>
+          </w:tcPr>
+          <w:p>
+            <w:pPr>
+              <w:rPr>
+                <w:rFonts w:ascii="Times New Roman" w:eastAsia="Times New Roman" w:hAnsi="Times New Roman" w:cs="Times New Roman"/>
+                <w:sz w:val="24"/>
+                <w:szCs w:val="24"/>
+              </w:rPr>
+            </w:pPr>
+            <w:r>
+              <w:rPr>
+                <w:rFonts w:ascii="Times New Roman" w:eastAsia="Times New Roman" w:hAnsi="Times New Roman" w:cs="Times New Roman"/>
+                <w:sz w:val="24"/>
+                <w:szCs w:val="24"/>
+              </w:rPr>
+              <w:t>Admin</w:t>
+            </w:r>
+          </w:p>
+        </w:tc>
+        <w:tc>
+          <w:tcPr>
+            <w:tcW w:w="2057" w:type="dxa"/>
+            <w:tcBorders>
+              <w:top w:val="single" w:sz="4" w:space="0" w:color="000000"/>
+              <w:left w:val="single" w:sz="4" w:space="0" w:color="000000"/>
+              <w:bottom w:val="single" w:sz="4" w:space="0" w:color="000000"/>
+              <w:right w:val="single" w:sz="4" w:space="0" w:color="000000"/>
+            </w:tcBorders>
+            <w:vAlign w:val="center"/>
+          </w:tcPr>
+          <w:p>
+            <w:pPr>
+              <w:rPr>
+                <w:rFonts w:ascii="Times New Roman" w:eastAsia="Times New Roman" w:hAnsi="Times New Roman" w:cs="Times New Roman"/>
+                <w:b/>
+                <w:sz w:val="24"/>
+                <w:szCs w:val="24"/>
+              </w:rPr>
+            </w:pPr>
+            <w:r>
+              <w:rPr>
+                <w:rFonts w:ascii="Times New Roman" w:eastAsia="Times New Roman" w:hAnsi="Times New Roman" w:cs="Times New Roman"/>
+                <w:b/>
+                <w:sz w:val="24"/>
+                <w:szCs w:val="24"/>
+              </w:rPr>
+              <w:t>Secondary Actor</w:t>
+            </w:r>
+          </w:p>
+        </w:tc>
+        <w:tc>
+          <w:tcPr>
+            <w:tcW w:w="2451" w:type="dxa"/>
+            <w:tcBorders>
+              <w:top w:val="single" w:sz="4" w:space="0" w:color="000000"/>
+              <w:left w:val="single" w:sz="4" w:space="0" w:color="000000"/>
+              <w:bottom w:val="single" w:sz="4" w:space="0" w:color="000000"/>
+              <w:right w:val="single" w:sz="4" w:space="0" w:color="000000"/>
+            </w:tcBorders>
+            <w:vAlign w:val="center"/>
+          </w:tcPr>
+          <w:p>
+            <w:pPr>
+              <w:rPr>
+                <w:rFonts w:ascii="Times New Roman" w:eastAsia="Times New Roman" w:hAnsi="Times New Roman" w:cs="Times New Roman"/>
+                <w:sz w:val="24"/>
+                <w:szCs w:val="24"/>
+              </w:rPr>
+            </w:pPr>
+            <w:r>
+              <w:rPr>
+                <w:rFonts w:ascii="Times New Roman" w:eastAsia="Times New Roman" w:hAnsi="Times New Roman" w:cs="Times New Roman"/>
+                <w:sz w:val="24"/>
+                <w:szCs w:val="24"/>
+              </w:rPr>
+              <w:t>N/A</w:t>
+            </w:r>
+          </w:p>
+        </w:tc>
+      </w:tr>
+      <w:tr>
+        <w:trPr>
+          <w:trHeight w:val="440"/>
+        </w:trPr>
+        <w:tc>
+          <w:tcPr>
+            <w:tcW w:w="2254" w:type="dxa"/>
+            <w:tcBorders>
+              <w:top w:val="single" w:sz="4" w:space="0" w:color="000000"/>
+              <w:left w:val="single" w:sz="4" w:space="0" w:color="000000"/>
+              <w:bottom w:val="single" w:sz="4" w:space="0" w:color="000000"/>
+              <w:right w:val="single" w:sz="4" w:space="0" w:color="000000"/>
+            </w:tcBorders>
+            <w:vAlign w:val="center"/>
+          </w:tcPr>
+          <w:p>
+            <w:pPr>
+              <w:rPr>
+                <w:rFonts w:ascii="Times New Roman" w:eastAsia="Times New Roman" w:hAnsi="Times New Roman" w:cs="Times New Roman"/>
+                <w:b/>
+                <w:sz w:val="24"/>
+                <w:szCs w:val="24"/>
+              </w:rPr>
+            </w:pPr>
+            <w:r>
+              <w:rPr>
+                <w:rFonts w:ascii="Times New Roman" w:eastAsia="Times New Roman" w:hAnsi="Times New Roman" w:cs="Times New Roman"/>
+                <w:b/>
+                <w:sz w:val="24"/>
+                <w:szCs w:val="24"/>
+              </w:rPr>
+              <w:t>Description</w:t>
+            </w:r>
+          </w:p>
+        </w:tc>
+        <w:tc>
+          <w:tcPr>
+            <w:tcW w:w="6762" w:type="dxa"/>
+            <w:gridSpan w:val="3"/>
+            <w:tcBorders>
+              <w:top w:val="single" w:sz="4" w:space="0" w:color="000000"/>
+              <w:left w:val="single" w:sz="4" w:space="0" w:color="000000"/>
+              <w:bottom w:val="single" w:sz="4" w:space="0" w:color="000000"/>
+              <w:right w:val="single" w:sz="4" w:space="0" w:color="000000"/>
+            </w:tcBorders>
+            <w:vAlign w:val="center"/>
+          </w:tcPr>
+          <w:p>
+            <w:pPr>
+              <w:rPr>
+                <w:rFonts w:ascii="Times New Roman" w:eastAsia="Times New Roman" w:hAnsi="Times New Roman" w:cs="Times New Roman"/>
+                <w:sz w:val="24"/>
+                <w:szCs w:val="24"/>
+              </w:rPr>
+            </w:pPr>
+            <w:r>
+              <w:rPr>
+                <w:rFonts w:ascii="Times New Roman" w:eastAsia="Times New Roman" w:hAnsi="Times New Roman" w:cs="Times New Roman"/>
+                <w:color w:val="000000"/>
+                <w:sz w:val="24"/>
+                <w:szCs w:val="24"/>
+              </w:rPr>
+              <w:t>View all requests in system</w:t>
+            </w:r>
+          </w:p>
+        </w:tc>
+      </w:tr>
+      <w:tr>
+        <w:trPr>
+          <w:trHeight w:val="440"/>
+        </w:trPr>
+        <w:tc>
+          <w:tcPr>
+            <w:tcW w:w="2254" w:type="dxa"/>
+            <w:tcBorders>
+              <w:top w:val="single" w:sz="4" w:space="0" w:color="000000"/>
+              <w:left w:val="single" w:sz="4" w:space="0" w:color="000000"/>
+              <w:bottom w:val="single" w:sz="4" w:space="0" w:color="000000"/>
+              <w:right w:val="single" w:sz="4" w:space="0" w:color="000000"/>
+            </w:tcBorders>
+            <w:vAlign w:val="center"/>
+          </w:tcPr>
+          <w:p>
+            <w:pPr>
+              <w:rPr>
+                <w:rFonts w:ascii="Times New Roman" w:eastAsia="Times New Roman" w:hAnsi="Times New Roman" w:cs="Times New Roman"/>
+                <w:b/>
+                <w:sz w:val="24"/>
+                <w:szCs w:val="24"/>
+              </w:rPr>
+            </w:pPr>
+            <w:r>
+              <w:rPr>
+                <w:rFonts w:ascii="Times New Roman" w:eastAsia="Times New Roman" w:hAnsi="Times New Roman" w:cs="Times New Roman"/>
+                <w:b/>
+                <w:sz w:val="24"/>
+                <w:szCs w:val="24"/>
+              </w:rPr>
+              <w:t>Pre-conditions</w:t>
+            </w:r>
+          </w:p>
+        </w:tc>
+        <w:tc>
+          <w:tcPr>
+            <w:tcW w:w="6762" w:type="dxa"/>
+            <w:gridSpan w:val="3"/>
+            <w:tcBorders>
+              <w:top w:val="single" w:sz="4" w:space="0" w:color="000000"/>
+              <w:left w:val="single" w:sz="4" w:space="0" w:color="000000"/>
+              <w:bottom w:val="single" w:sz="4" w:space="0" w:color="000000"/>
+              <w:right w:val="single" w:sz="4" w:space="0" w:color="000000"/>
+            </w:tcBorders>
+            <w:vAlign w:val="center"/>
+          </w:tcPr>
+          <w:p>
+            <w:pPr>
+              <w:rPr>
+                <w:rFonts w:ascii="Times New Roman" w:eastAsia="Times New Roman" w:hAnsi="Times New Roman" w:cs="Times New Roman"/>
+                <w:sz w:val="24"/>
+                <w:szCs w:val="24"/>
+              </w:rPr>
+            </w:pPr>
+            <w:r>
+              <w:rPr>
+                <w:rFonts w:ascii="Times New Roman" w:eastAsia="Times New Roman" w:hAnsi="Times New Roman" w:cs="Times New Roman"/>
+                <w:sz w:val="24"/>
+                <w:szCs w:val="24"/>
+              </w:rPr>
+              <w:t>Admin has logged into Admin Website</w:t>
+            </w:r>
+          </w:p>
+        </w:tc>
+      </w:tr>
+      <w:tr>
+        <w:trPr>
+          <w:trHeight w:val="440"/>
+        </w:trPr>
+        <w:tc>
+          <w:tcPr>
+            <w:tcW w:w="2254" w:type="dxa"/>
+            <w:tcBorders>
+              <w:top w:val="single" w:sz="4" w:space="0" w:color="000000"/>
+              <w:left w:val="single" w:sz="4" w:space="0" w:color="000000"/>
+              <w:bottom w:val="single" w:sz="4" w:space="0" w:color="000000"/>
+              <w:right w:val="single" w:sz="4" w:space="0" w:color="000000"/>
+            </w:tcBorders>
+            <w:vAlign w:val="center"/>
+          </w:tcPr>
+          <w:p>
+            <w:pPr>
+              <w:rPr>
+                <w:rFonts w:ascii="Times New Roman" w:eastAsia="Times New Roman" w:hAnsi="Times New Roman" w:cs="Times New Roman"/>
+                <w:b/>
+                <w:sz w:val="24"/>
+                <w:szCs w:val="24"/>
+              </w:rPr>
+            </w:pPr>
+            <w:r>
+              <w:rPr>
+                <w:rFonts w:ascii="Times New Roman" w:eastAsia="Times New Roman" w:hAnsi="Times New Roman" w:cs="Times New Roman"/>
+                <w:b/>
+                <w:sz w:val="24"/>
+                <w:szCs w:val="24"/>
+              </w:rPr>
+              <w:t>Post-conditions</w:t>
+            </w:r>
+          </w:p>
+        </w:tc>
+        <w:tc>
+          <w:tcPr>
+            <w:tcW w:w="6762" w:type="dxa"/>
+            <w:gridSpan w:val="3"/>
+            <w:tcBorders>
+              <w:top w:val="single" w:sz="4" w:space="0" w:color="000000"/>
+              <w:left w:val="single" w:sz="4" w:space="0" w:color="000000"/>
+              <w:bottom w:val="single" w:sz="4" w:space="0" w:color="000000"/>
+              <w:right w:val="single" w:sz="4" w:space="0" w:color="000000"/>
+            </w:tcBorders>
+            <w:vAlign w:val="center"/>
+          </w:tcPr>
+          <w:p>
+            <w:pPr>
+              <w:spacing w:line="238" w:lineRule="auto"/>
+              <w:rPr>
+                <w:rFonts w:ascii="Times New Roman" w:eastAsia="Times New Roman" w:hAnsi="Times New Roman" w:cs="Times New Roman"/>
+                <w:sz w:val="24"/>
+                <w:szCs w:val="24"/>
+              </w:rPr>
+            </w:pPr>
+            <w:r>
+              <w:rPr>
+                <w:rFonts w:ascii="Times New Roman" w:eastAsia="Times New Roman" w:hAnsi="Times New Roman" w:cs="Times New Roman"/>
+                <w:sz w:val="24"/>
+                <w:szCs w:val="24"/>
+              </w:rPr>
+              <w:t>N/A</w:t>
+            </w:r>
+          </w:p>
+        </w:tc>
+      </w:tr>
+      <w:tr>
+        <w:trPr>
+          <w:trHeight w:val="440"/>
+        </w:trPr>
+        <w:tc>
+          <w:tcPr>
+            <w:tcW w:w="2254" w:type="dxa"/>
+            <w:tcBorders>
+              <w:top w:val="single" w:sz="4" w:space="0" w:color="000000"/>
+              <w:left w:val="single" w:sz="4" w:space="0" w:color="000000"/>
+              <w:bottom w:val="single" w:sz="4" w:space="0" w:color="000000"/>
+              <w:right w:val="single" w:sz="4" w:space="0" w:color="000000"/>
+            </w:tcBorders>
+            <w:vAlign w:val="center"/>
+          </w:tcPr>
+          <w:p>
+            <w:pPr>
+              <w:rPr>
+                <w:rFonts w:ascii="Times New Roman" w:eastAsia="Times New Roman" w:hAnsi="Times New Roman" w:cs="Times New Roman"/>
+                <w:b/>
+                <w:sz w:val="24"/>
+                <w:szCs w:val="24"/>
+              </w:rPr>
+            </w:pPr>
+            <w:r>
+              <w:rPr>
+                <w:rFonts w:ascii="Times New Roman" w:eastAsia="Times New Roman" w:hAnsi="Times New Roman" w:cs="Times New Roman"/>
+                <w:b/>
+                <w:sz w:val="24"/>
+                <w:szCs w:val="24"/>
+              </w:rPr>
+              <w:t>Normal Flow</w:t>
+            </w:r>
+          </w:p>
+        </w:tc>
+        <w:tc>
+          <w:tcPr>
+            <w:tcW w:w="6762" w:type="dxa"/>
+            <w:gridSpan w:val="3"/>
+            <w:tcBorders>
+              <w:top w:val="single" w:sz="4" w:space="0" w:color="000000"/>
+              <w:left w:val="single" w:sz="4" w:space="0" w:color="000000"/>
+              <w:bottom w:val="single" w:sz="4" w:space="0" w:color="000000"/>
+              <w:right w:val="single" w:sz="4" w:space="0" w:color="000000"/>
+            </w:tcBorders>
+            <w:vAlign w:val="center"/>
+          </w:tcPr>
+          <w:p>
+            <w:pPr>
+              <w:numPr>
+                <w:ilvl w:val="0"/>
+                <w:numId w:val="26"/>
+              </w:numPr>
+              <w:pBdr>
+                <w:top w:val="nil"/>
+                <w:left w:val="nil"/>
+                <w:bottom w:val="nil"/>
+                <w:right w:val="nil"/>
+                <w:between w:val="nil"/>
+              </w:pBdr>
+              <w:spacing w:after="0"/>
+              <w:rPr>
+                <w:rFonts w:ascii="Times New Roman" w:eastAsia="Times New Roman" w:hAnsi="Times New Roman" w:cs="Times New Roman"/>
+                <w:color w:val="000000"/>
+                <w:sz w:val="24"/>
+                <w:szCs w:val="24"/>
+              </w:rPr>
+            </w:pPr>
+            <w:r>
+              <w:rPr>
+                <w:rFonts w:ascii="Times New Roman" w:eastAsia="Times New Roman" w:hAnsi="Times New Roman" w:cs="Times New Roman"/>
+                <w:color w:val="000000"/>
+                <w:sz w:val="24"/>
+                <w:szCs w:val="24"/>
+              </w:rPr>
+              <w:t>Go to Admin Page</w:t>
+            </w:r>
+          </w:p>
+          <w:p>
+            <w:pPr>
+              <w:numPr>
+                <w:ilvl w:val="0"/>
+                <w:numId w:val="26"/>
+              </w:numPr>
+              <w:pBdr>
+                <w:top w:val="nil"/>
+                <w:left w:val="nil"/>
+                <w:bottom w:val="nil"/>
+                <w:right w:val="nil"/>
+                <w:between w:val="nil"/>
+              </w:pBdr>
+              <w:spacing w:after="0"/>
+              <w:rPr>
+                <w:rFonts w:ascii="Times New Roman" w:eastAsia="Times New Roman" w:hAnsi="Times New Roman" w:cs="Times New Roman"/>
+                <w:color w:val="000000"/>
+                <w:sz w:val="24"/>
+                <w:szCs w:val="24"/>
+              </w:rPr>
+            </w:pPr>
+            <w:r>
+              <w:rPr>
+                <w:rFonts w:ascii="Times New Roman" w:eastAsia="Times New Roman" w:hAnsi="Times New Roman" w:cs="Times New Roman"/>
+                <w:color w:val="000000"/>
+                <w:sz w:val="24"/>
+                <w:szCs w:val="24"/>
+              </w:rPr>
+              <w:t>Click “</w:t>
+            </w:r>
+            <w:proofErr w:type="spellStart"/>
+            <w:r>
+              <w:rPr>
+                <w:rFonts w:ascii="Times New Roman" w:eastAsia="Times New Roman" w:hAnsi="Times New Roman" w:cs="Times New Roman"/>
+                <w:color w:val="000000"/>
+                <w:sz w:val="24"/>
+                <w:szCs w:val="24"/>
+              </w:rPr>
+              <w:t>Quản</w:t>
+            </w:r>
+            <w:proofErr w:type="spellEnd"/>
+            <w:r>
+              <w:rPr>
+                <w:rFonts w:ascii="Times New Roman" w:eastAsia="Times New Roman" w:hAnsi="Times New Roman" w:cs="Times New Roman"/>
+                <w:color w:val="000000"/>
+                <w:sz w:val="24"/>
+                <w:szCs w:val="24"/>
+              </w:rPr>
+              <w:t xml:space="preserve"> </w:t>
+            </w:r>
+            <w:proofErr w:type="spellStart"/>
+            <w:r>
+              <w:rPr>
+                <w:rFonts w:ascii="Times New Roman" w:eastAsia="Times New Roman" w:hAnsi="Times New Roman" w:cs="Times New Roman"/>
+                <w:color w:val="000000"/>
+                <w:sz w:val="24"/>
+                <w:szCs w:val="24"/>
+              </w:rPr>
+              <w:t>lý</w:t>
+            </w:r>
+            <w:proofErr w:type="spellEnd"/>
+            <w:r>
+              <w:rPr>
+                <w:rFonts w:ascii="Times New Roman" w:eastAsia="Times New Roman" w:hAnsi="Times New Roman" w:cs="Times New Roman"/>
+                <w:color w:val="000000"/>
+                <w:sz w:val="24"/>
+                <w:szCs w:val="24"/>
+              </w:rPr>
+              <w:t xml:space="preserve"> </w:t>
+            </w:r>
+            <w:proofErr w:type="spellStart"/>
+            <w:r>
+              <w:rPr>
+                <w:rFonts w:ascii="Times New Roman" w:eastAsia="Times New Roman" w:hAnsi="Times New Roman" w:cs="Times New Roman"/>
+                <w:color w:val="000000"/>
+                <w:sz w:val="24"/>
+                <w:szCs w:val="24"/>
+              </w:rPr>
+              <w:t>yêu</w:t>
+            </w:r>
+            <w:proofErr w:type="spellEnd"/>
+            <w:r>
+              <w:rPr>
+                <w:rFonts w:ascii="Times New Roman" w:eastAsia="Times New Roman" w:hAnsi="Times New Roman" w:cs="Times New Roman"/>
+                <w:color w:val="000000"/>
+                <w:sz w:val="24"/>
+                <w:szCs w:val="24"/>
+              </w:rPr>
+              <w:t xml:space="preserve"> </w:t>
+            </w:r>
+            <w:proofErr w:type="spellStart"/>
+            <w:r>
+              <w:rPr>
+                <w:rFonts w:ascii="Times New Roman" w:eastAsia="Times New Roman" w:hAnsi="Times New Roman" w:cs="Times New Roman"/>
+                <w:color w:val="000000"/>
+                <w:sz w:val="24"/>
+                <w:szCs w:val="24"/>
+              </w:rPr>
+              <w:t>cầu</w:t>
+            </w:r>
+            <w:proofErr w:type="spellEnd"/>
+            <w:r>
+              <w:rPr>
+                <w:rFonts w:ascii="Times New Roman" w:eastAsia="Times New Roman" w:hAnsi="Times New Roman" w:cs="Times New Roman"/>
+                <w:color w:val="000000"/>
+                <w:sz w:val="24"/>
+                <w:szCs w:val="24"/>
+              </w:rPr>
+              <w:t>” in sidebar</w:t>
+            </w:r>
+          </w:p>
+          <w:p>
+            <w:pPr>
+              <w:numPr>
+                <w:ilvl w:val="0"/>
+                <w:numId w:val="26"/>
+              </w:numPr>
+              <w:pBdr>
+                <w:top w:val="nil"/>
+                <w:left w:val="nil"/>
+                <w:bottom w:val="nil"/>
+                <w:right w:val="nil"/>
+                <w:between w:val="nil"/>
+              </w:pBdr>
+              <w:rPr>
+                <w:rFonts w:ascii="Times New Roman" w:eastAsia="Times New Roman" w:hAnsi="Times New Roman" w:cs="Times New Roman"/>
+                <w:color w:val="000000"/>
+                <w:sz w:val="24"/>
+                <w:szCs w:val="24"/>
+              </w:rPr>
+            </w:pPr>
+            <w:r>
+              <w:rPr>
+                <w:rFonts w:ascii="Times New Roman" w:eastAsia="Times New Roman" w:hAnsi="Times New Roman" w:cs="Times New Roman"/>
+                <w:color w:val="000000"/>
+                <w:sz w:val="24"/>
+                <w:szCs w:val="24"/>
+              </w:rPr>
+              <w:t>System displays all the information of existing requests in system</w:t>
+            </w:r>
+          </w:p>
+        </w:tc>
+      </w:tr>
+      <w:tr>
+        <w:trPr>
+          <w:trHeight w:val="440"/>
+        </w:trPr>
+        <w:tc>
+          <w:tcPr>
+            <w:tcW w:w="2254" w:type="dxa"/>
+            <w:tcBorders>
+              <w:top w:val="single" w:sz="4" w:space="0" w:color="000000"/>
+              <w:left w:val="single" w:sz="4" w:space="0" w:color="000000"/>
+              <w:bottom w:val="single" w:sz="4" w:space="0" w:color="000000"/>
+              <w:right w:val="single" w:sz="4" w:space="0" w:color="000000"/>
+            </w:tcBorders>
+            <w:vAlign w:val="center"/>
+          </w:tcPr>
+          <w:p>
+            <w:pPr>
+              <w:rPr>
+                <w:rFonts w:ascii="Times New Roman" w:eastAsia="Times New Roman" w:hAnsi="Times New Roman" w:cs="Times New Roman"/>
+                <w:b/>
+                <w:sz w:val="24"/>
+                <w:szCs w:val="24"/>
+              </w:rPr>
+            </w:pPr>
+            <w:r>
+              <w:rPr>
+                <w:rFonts w:ascii="Times New Roman" w:eastAsia="Times New Roman" w:hAnsi="Times New Roman" w:cs="Times New Roman"/>
+                <w:b/>
+                <w:sz w:val="24"/>
+                <w:szCs w:val="24"/>
+              </w:rPr>
+              <w:t>Alternative Flow</w:t>
+            </w:r>
+          </w:p>
+        </w:tc>
+        <w:tc>
+          <w:tcPr>
+            <w:tcW w:w="6762" w:type="dxa"/>
+            <w:gridSpan w:val="3"/>
+            <w:tcBorders>
+              <w:top w:val="single" w:sz="4" w:space="0" w:color="000000"/>
+              <w:left w:val="single" w:sz="4" w:space="0" w:color="000000"/>
+              <w:bottom w:val="single" w:sz="4" w:space="0" w:color="000000"/>
+              <w:right w:val="single" w:sz="4" w:space="0" w:color="000000"/>
+            </w:tcBorders>
+            <w:vAlign w:val="center"/>
+          </w:tcPr>
+          <w:p>
+            <w:pPr>
+              <w:rPr>
+                <w:rFonts w:ascii="Times New Roman" w:eastAsia="Times New Roman" w:hAnsi="Times New Roman" w:cs="Times New Roman"/>
+                <w:sz w:val="24"/>
+                <w:szCs w:val="24"/>
+              </w:rPr>
+            </w:pPr>
+            <w:r>
+              <w:rPr>
+                <w:rFonts w:ascii="Times New Roman" w:eastAsia="Times New Roman" w:hAnsi="Times New Roman" w:cs="Times New Roman"/>
+                <w:sz w:val="24"/>
+                <w:szCs w:val="24"/>
+              </w:rPr>
+              <w:t>N/A</w:t>
+            </w:r>
+          </w:p>
+          <w:p>
+            <w:pPr>
+              <w:rPr>
+                <w:rFonts w:ascii="Times New Roman" w:eastAsia="Times New Roman" w:hAnsi="Times New Roman" w:cs="Times New Roman"/>
+                <w:sz w:val="24"/>
+                <w:szCs w:val="24"/>
+              </w:rPr>
+            </w:pPr>
+          </w:p>
+        </w:tc>
+      </w:tr>
+      <w:tr>
+        <w:trPr>
+          <w:trHeight w:val="440"/>
+        </w:trPr>
+        <w:tc>
+          <w:tcPr>
+            <w:tcW w:w="2254" w:type="dxa"/>
+            <w:tcBorders>
+              <w:top w:val="single" w:sz="4" w:space="0" w:color="000000"/>
+              <w:left w:val="single" w:sz="4" w:space="0" w:color="000000"/>
+              <w:bottom w:val="single" w:sz="4" w:space="0" w:color="000000"/>
+              <w:right w:val="single" w:sz="4" w:space="0" w:color="000000"/>
+            </w:tcBorders>
+            <w:vAlign w:val="center"/>
+          </w:tcPr>
+          <w:p>
+            <w:pPr>
+              <w:rPr>
+                <w:rFonts w:ascii="Times New Roman" w:eastAsia="Times New Roman" w:hAnsi="Times New Roman" w:cs="Times New Roman"/>
+                <w:b/>
+                <w:sz w:val="24"/>
+                <w:szCs w:val="24"/>
+              </w:rPr>
+            </w:pPr>
+            <w:r>
+              <w:rPr>
+                <w:rFonts w:ascii="Times New Roman" w:eastAsia="Times New Roman" w:hAnsi="Times New Roman" w:cs="Times New Roman"/>
+                <w:b/>
+                <w:sz w:val="24"/>
+                <w:szCs w:val="24"/>
+              </w:rPr>
+              <w:t>Exceptions</w:t>
+            </w:r>
+          </w:p>
+        </w:tc>
+        <w:tc>
+          <w:tcPr>
+            <w:tcW w:w="6762" w:type="dxa"/>
+            <w:gridSpan w:val="3"/>
+            <w:tcBorders>
+              <w:top w:val="single" w:sz="4" w:space="0" w:color="000000"/>
+              <w:left w:val="single" w:sz="4" w:space="0" w:color="000000"/>
+              <w:bottom w:val="single" w:sz="4" w:space="0" w:color="000000"/>
+              <w:right w:val="single" w:sz="4" w:space="0" w:color="000000"/>
+            </w:tcBorders>
+            <w:vAlign w:val="center"/>
+          </w:tcPr>
+          <w:p>
+            <w:pPr>
+              <w:rPr>
+                <w:rFonts w:ascii="Times New Roman" w:eastAsia="Times New Roman" w:hAnsi="Times New Roman" w:cs="Times New Roman"/>
+                <w:sz w:val="24"/>
+                <w:szCs w:val="24"/>
+              </w:rPr>
+            </w:pPr>
+            <w:r>
+              <w:rPr>
+                <w:rFonts w:ascii="Times New Roman" w:eastAsia="Times New Roman" w:hAnsi="Times New Roman" w:cs="Times New Roman"/>
+                <w:sz w:val="24"/>
+                <w:szCs w:val="24"/>
+              </w:rPr>
+              <w:t>System displays error message when:</w:t>
+            </w:r>
+          </w:p>
+          <w:p>
+            <w:pPr>
+              <w:numPr>
+                <w:ilvl w:val="0"/>
+                <w:numId w:val="27"/>
+              </w:numPr>
+              <w:pBdr>
+                <w:top w:val="nil"/>
+                <w:left w:val="nil"/>
+                <w:bottom w:val="nil"/>
+                <w:right w:val="nil"/>
+                <w:between w:val="nil"/>
+              </w:pBdr>
+              <w:rPr>
+                <w:rFonts w:ascii="Times New Roman" w:eastAsia="Times New Roman" w:hAnsi="Times New Roman" w:cs="Times New Roman"/>
+                <w:color w:val="000000"/>
+                <w:sz w:val="24"/>
+                <w:szCs w:val="24"/>
+              </w:rPr>
+            </w:pPr>
+            <w:r>
+              <w:rPr>
+                <w:rFonts w:ascii="Times New Roman" w:eastAsia="Times New Roman" w:hAnsi="Times New Roman" w:cs="Times New Roman"/>
+                <w:color w:val="000000"/>
+                <w:sz w:val="24"/>
+                <w:szCs w:val="24"/>
+              </w:rPr>
+              <w:t>Cannot connect to server</w:t>
+            </w:r>
+          </w:p>
+        </w:tc>
+      </w:tr>
+      <w:tr>
+        <w:trPr>
+          <w:trHeight w:val="440"/>
+        </w:trPr>
+        <w:tc>
+          <w:tcPr>
+            <w:tcW w:w="2254" w:type="dxa"/>
+            <w:tcBorders>
+              <w:top w:val="single" w:sz="4" w:space="0" w:color="000000"/>
+              <w:left w:val="single" w:sz="4" w:space="0" w:color="000000"/>
+              <w:bottom w:val="single" w:sz="4" w:space="0" w:color="000000"/>
+              <w:right w:val="single" w:sz="4" w:space="0" w:color="000000"/>
+            </w:tcBorders>
+            <w:vAlign w:val="center"/>
+          </w:tcPr>
+          <w:p>
+            <w:pPr>
+              <w:rPr>
+                <w:rFonts w:ascii="Times New Roman" w:eastAsia="Times New Roman" w:hAnsi="Times New Roman" w:cs="Times New Roman"/>
+                <w:b/>
+                <w:sz w:val="24"/>
+                <w:szCs w:val="24"/>
+              </w:rPr>
+            </w:pPr>
+            <w:r>
+              <w:rPr>
+                <w:rFonts w:ascii="Times New Roman" w:eastAsia="Times New Roman" w:hAnsi="Times New Roman" w:cs="Times New Roman"/>
+                <w:b/>
+                <w:sz w:val="24"/>
+                <w:szCs w:val="24"/>
+              </w:rPr>
+              <w:t>Priority</w:t>
+            </w:r>
+          </w:p>
+        </w:tc>
+        <w:tc>
+          <w:tcPr>
+            <w:tcW w:w="6762" w:type="dxa"/>
+            <w:gridSpan w:val="3"/>
+            <w:tcBorders>
+              <w:top w:val="single" w:sz="4" w:space="0" w:color="000000"/>
+              <w:left w:val="single" w:sz="4" w:space="0" w:color="000000"/>
+              <w:bottom w:val="single" w:sz="4" w:space="0" w:color="000000"/>
+              <w:right w:val="single" w:sz="4" w:space="0" w:color="000000"/>
+            </w:tcBorders>
+            <w:vAlign w:val="center"/>
+          </w:tcPr>
+          <w:p>
+            <w:pPr>
+              <w:rPr>
+                <w:rFonts w:ascii="Times New Roman" w:eastAsia="Times New Roman" w:hAnsi="Times New Roman" w:cs="Times New Roman"/>
+                <w:sz w:val="24"/>
+                <w:szCs w:val="24"/>
+              </w:rPr>
+            </w:pPr>
+            <w:r>
+              <w:rPr>
+                <w:rFonts w:ascii="Times New Roman" w:eastAsia="Times New Roman" w:hAnsi="Times New Roman" w:cs="Times New Roman"/>
+                <w:sz w:val="24"/>
+                <w:szCs w:val="24"/>
+              </w:rPr>
+              <w:t>High</w:t>
+            </w:r>
+          </w:p>
+        </w:tc>
+      </w:tr>
+      <w:tr>
+        <w:trPr>
+          <w:trHeight w:val="440"/>
+        </w:trPr>
+        <w:tc>
+          <w:tcPr>
+            <w:tcW w:w="2254" w:type="dxa"/>
+            <w:tcBorders>
+              <w:top w:val="single" w:sz="4" w:space="0" w:color="000000"/>
+              <w:left w:val="single" w:sz="4" w:space="0" w:color="000000"/>
+              <w:bottom w:val="single" w:sz="4" w:space="0" w:color="000000"/>
+              <w:right w:val="single" w:sz="4" w:space="0" w:color="000000"/>
+            </w:tcBorders>
+            <w:vAlign w:val="center"/>
+          </w:tcPr>
+          <w:p>
+            <w:pPr>
+              <w:rPr>
+                <w:rFonts w:ascii="Times New Roman" w:eastAsia="Times New Roman" w:hAnsi="Times New Roman" w:cs="Times New Roman"/>
+                <w:b/>
+                <w:sz w:val="24"/>
+                <w:szCs w:val="24"/>
+              </w:rPr>
+            </w:pPr>
+            <w:r>
+              <w:rPr>
+                <w:rFonts w:ascii="Times New Roman" w:eastAsia="Times New Roman" w:hAnsi="Times New Roman" w:cs="Times New Roman"/>
+                <w:b/>
+                <w:sz w:val="24"/>
+                <w:szCs w:val="24"/>
+              </w:rPr>
+              <w:t>Frequency of Use</w:t>
+            </w:r>
+          </w:p>
+        </w:tc>
+        <w:tc>
+          <w:tcPr>
+            <w:tcW w:w="6762" w:type="dxa"/>
+            <w:gridSpan w:val="3"/>
+            <w:tcBorders>
+              <w:top w:val="single" w:sz="4" w:space="0" w:color="000000"/>
+              <w:left w:val="single" w:sz="4" w:space="0" w:color="000000"/>
+              <w:bottom w:val="single" w:sz="4" w:space="0" w:color="000000"/>
+              <w:right w:val="single" w:sz="4" w:space="0" w:color="000000"/>
+            </w:tcBorders>
+            <w:vAlign w:val="center"/>
+          </w:tcPr>
+          <w:p>
+            <w:pPr>
+              <w:rPr>
+                <w:rFonts w:ascii="Times New Roman" w:eastAsia="Times New Roman" w:hAnsi="Times New Roman" w:cs="Times New Roman"/>
+                <w:sz w:val="24"/>
+                <w:szCs w:val="24"/>
+              </w:rPr>
+            </w:pPr>
+            <w:r>
+              <w:rPr>
+                <w:rFonts w:ascii="Times New Roman" w:eastAsia="Times New Roman" w:hAnsi="Times New Roman" w:cs="Times New Roman"/>
+                <w:sz w:val="24"/>
+                <w:szCs w:val="24"/>
+              </w:rPr>
+              <w:t>High</w:t>
+            </w:r>
+          </w:p>
+        </w:tc>
+      </w:tr>
+      <w:tr>
+        <w:trPr>
+          <w:trHeight w:val="440"/>
+        </w:trPr>
+        <w:tc>
+          <w:tcPr>
+            <w:tcW w:w="2254" w:type="dxa"/>
+            <w:tcBorders>
+              <w:top w:val="single" w:sz="4" w:space="0" w:color="000000"/>
+              <w:left w:val="single" w:sz="4" w:space="0" w:color="000000"/>
+              <w:bottom w:val="single" w:sz="4" w:space="0" w:color="000000"/>
+              <w:right w:val="single" w:sz="4" w:space="0" w:color="000000"/>
+            </w:tcBorders>
+            <w:vAlign w:val="center"/>
+          </w:tcPr>
+          <w:p>
+            <w:pPr>
+              <w:rPr>
+                <w:rFonts w:ascii="Times New Roman" w:eastAsia="Times New Roman" w:hAnsi="Times New Roman" w:cs="Times New Roman"/>
+                <w:b/>
+                <w:sz w:val="24"/>
+                <w:szCs w:val="24"/>
+              </w:rPr>
+            </w:pPr>
+            <w:r>
+              <w:rPr>
+                <w:rFonts w:ascii="Times New Roman" w:eastAsia="Times New Roman" w:hAnsi="Times New Roman" w:cs="Times New Roman"/>
+                <w:b/>
+                <w:sz w:val="24"/>
+                <w:szCs w:val="24"/>
+              </w:rPr>
+              <w:t>Business Rules</w:t>
+            </w:r>
+          </w:p>
+        </w:tc>
+        <w:tc>
+          <w:tcPr>
+            <w:tcW w:w="6762" w:type="dxa"/>
+            <w:gridSpan w:val="3"/>
+            <w:tcBorders>
+              <w:top w:val="single" w:sz="4" w:space="0" w:color="000000"/>
+              <w:left w:val="single" w:sz="4" w:space="0" w:color="000000"/>
+              <w:bottom w:val="single" w:sz="4" w:space="0" w:color="000000"/>
+              <w:right w:val="single" w:sz="4" w:space="0" w:color="000000"/>
+            </w:tcBorders>
+            <w:vAlign w:val="center"/>
+          </w:tcPr>
+          <w:p>
+            <w:pPr>
+              <w:rPr>
+                <w:rFonts w:ascii="Times New Roman" w:eastAsia="Times New Roman" w:hAnsi="Times New Roman" w:cs="Times New Roman"/>
+                <w:sz w:val="24"/>
+                <w:szCs w:val="24"/>
+              </w:rPr>
+            </w:pPr>
+          </w:p>
+        </w:tc>
+      </w:tr>
+      <w:tr>
+        <w:trPr>
+          <w:trHeight w:val="440"/>
+        </w:trPr>
+        <w:tc>
+          <w:tcPr>
+            <w:tcW w:w="2254" w:type="dxa"/>
+            <w:tcBorders>
+              <w:top w:val="single" w:sz="4" w:space="0" w:color="000000"/>
+              <w:left w:val="single" w:sz="4" w:space="0" w:color="000000"/>
+              <w:bottom w:val="single" w:sz="4" w:space="0" w:color="000000"/>
+              <w:right w:val="single" w:sz="4" w:space="0" w:color="000000"/>
+            </w:tcBorders>
+            <w:vAlign w:val="center"/>
+          </w:tcPr>
+          <w:p>
+            <w:pPr>
+              <w:rPr>
+                <w:rFonts w:ascii="Times New Roman" w:eastAsia="Times New Roman" w:hAnsi="Times New Roman" w:cs="Times New Roman"/>
+                <w:b/>
+                <w:sz w:val="24"/>
+                <w:szCs w:val="24"/>
+              </w:rPr>
+            </w:pPr>
+            <w:r>
+              <w:rPr>
+                <w:rFonts w:ascii="Times New Roman" w:eastAsia="Times New Roman" w:hAnsi="Times New Roman" w:cs="Times New Roman"/>
+                <w:b/>
+                <w:sz w:val="24"/>
+                <w:szCs w:val="24"/>
+              </w:rPr>
+              <w:t>Other Information</w:t>
+            </w:r>
+          </w:p>
+        </w:tc>
+        <w:tc>
+          <w:tcPr>
+            <w:tcW w:w="6762" w:type="dxa"/>
+            <w:gridSpan w:val="3"/>
+            <w:tcBorders>
+              <w:top w:val="single" w:sz="4" w:space="0" w:color="000000"/>
+              <w:left w:val="single" w:sz="4" w:space="0" w:color="000000"/>
+              <w:bottom w:val="single" w:sz="4" w:space="0" w:color="000000"/>
+              <w:right w:val="single" w:sz="4" w:space="0" w:color="000000"/>
+            </w:tcBorders>
+            <w:vAlign w:val="center"/>
+          </w:tcPr>
+          <w:p>
+            <w:pPr>
+              <w:rPr>
+                <w:rFonts w:ascii="Times New Roman" w:eastAsia="Times New Roman" w:hAnsi="Times New Roman" w:cs="Times New Roman"/>
+                <w:sz w:val="24"/>
+                <w:szCs w:val="24"/>
+              </w:rPr>
+            </w:pPr>
+            <w:r>
+              <w:rPr>
+                <w:rFonts w:ascii="Times New Roman" w:eastAsia="Times New Roman" w:hAnsi="Times New Roman" w:cs="Times New Roman"/>
+                <w:sz w:val="24"/>
+                <w:szCs w:val="24"/>
+              </w:rPr>
+              <w:t>N/A</w:t>
+            </w:r>
+          </w:p>
+        </w:tc>
+      </w:tr>
+      <w:tr>
+        <w:trPr>
+          <w:trHeight w:val="440"/>
+        </w:trPr>
+        <w:tc>
+          <w:tcPr>
+            <w:tcW w:w="2254" w:type="dxa"/>
+            <w:tcBorders>
+              <w:top w:val="single" w:sz="4" w:space="0" w:color="000000"/>
+              <w:left w:val="single" w:sz="4" w:space="0" w:color="000000"/>
+              <w:bottom w:val="single" w:sz="4" w:space="0" w:color="000000"/>
+              <w:right w:val="single" w:sz="4" w:space="0" w:color="000000"/>
+            </w:tcBorders>
+            <w:vAlign w:val="center"/>
+          </w:tcPr>
+          <w:p>
+            <w:pPr>
+              <w:rPr>
+                <w:rFonts w:ascii="Times New Roman" w:eastAsia="Times New Roman" w:hAnsi="Times New Roman" w:cs="Times New Roman"/>
+                <w:b/>
+                <w:sz w:val="24"/>
+                <w:szCs w:val="24"/>
+              </w:rPr>
+            </w:pPr>
+            <w:r>
+              <w:rPr>
+                <w:rFonts w:ascii="Times New Roman" w:eastAsia="Times New Roman" w:hAnsi="Times New Roman" w:cs="Times New Roman"/>
+                <w:b/>
+                <w:sz w:val="24"/>
+                <w:szCs w:val="24"/>
+              </w:rPr>
+              <w:t>Assumptions</w:t>
+            </w:r>
+          </w:p>
+        </w:tc>
+        <w:tc>
+          <w:tcPr>
+            <w:tcW w:w="6762" w:type="dxa"/>
+            <w:gridSpan w:val="3"/>
+            <w:tcBorders>
+              <w:top w:val="single" w:sz="4" w:space="0" w:color="000000"/>
+              <w:left w:val="single" w:sz="4" w:space="0" w:color="000000"/>
+              <w:bottom w:val="single" w:sz="4" w:space="0" w:color="000000"/>
+              <w:right w:val="single" w:sz="4" w:space="0" w:color="000000"/>
+            </w:tcBorders>
+            <w:vAlign w:val="center"/>
+          </w:tcPr>
+          <w:p>
+            <w:pPr>
+              <w:rPr>
+                <w:rFonts w:ascii="Times New Roman" w:eastAsia="Times New Roman" w:hAnsi="Times New Roman" w:cs="Times New Roman"/>
+                <w:sz w:val="24"/>
+                <w:szCs w:val="24"/>
+              </w:rPr>
+            </w:pPr>
+            <w:r>
+              <w:rPr>
+                <w:rFonts w:ascii="Times New Roman" w:eastAsia="Times New Roman" w:hAnsi="Times New Roman" w:cs="Times New Roman"/>
+                <w:sz w:val="24"/>
+                <w:szCs w:val="24"/>
+              </w:rPr>
+              <w:t>N/A</w:t>
+            </w:r>
+          </w:p>
+        </w:tc>
+      </w:tr>
+    </w:tbl>
+    <w:p/>
+    <w:p>
+      <w:pPr>
         <w:pStyle w:val="Heading2"/>
         <w:rPr>
           <w:rFonts w:cs="Times New Roman"/>
@@ -28240,6 +29588,7 @@
           <w:rFonts w:ascii="Times New Roman" w:eastAsia="Times New Roman" w:hAnsi="Times New Roman" w:cs="Times New Roman"/>
           <w:noProof/>
         </w:rPr>
+        <w:lastRenderedPageBreak/>
         <w:drawing>
           <wp:inline distT="114300" distB="114300" distL="114300" distR="114300" wp14:anchorId="322C1C64" wp14:editId="6149F2E1">
             <wp:extent cx="5746440" cy="4165600"/>
@@ -30106,6 +31455,92 @@
     </w:lvl>
   </w:abstractNum>
   <w:abstractNum w:abstractNumId="16" w15:restartNumberingAfterBreak="0">
+    <w:nsid w:val="4FE4280F"/>
+    <w:multiLevelType w:val="multilevel"/>
+    <w:tmpl w:val="27D20E96"/>
+    <w:lvl w:ilvl="0">
+      <w:start w:val="1"/>
+      <w:numFmt w:val="decimal"/>
+      <w:lvlText w:val="%1."/>
+      <w:lvlJc w:val="left"/>
+      <w:pPr>
+        <w:ind w:left="720" w:hanging="360"/>
+      </w:pPr>
+    </w:lvl>
+    <w:lvl w:ilvl="1">
+      <w:start w:val="1"/>
+      <w:numFmt w:val="lowerLetter"/>
+      <w:lvlText w:val="%2."/>
+      <w:lvlJc w:val="left"/>
+      <w:pPr>
+        <w:ind w:left="1440" w:hanging="360"/>
+      </w:pPr>
+    </w:lvl>
+    <w:lvl w:ilvl="2">
+      <w:start w:val="1"/>
+      <w:numFmt w:val="lowerRoman"/>
+      <w:lvlText w:val="%3."/>
+      <w:lvlJc w:val="right"/>
+      <w:pPr>
+        <w:ind w:left="2160" w:hanging="180"/>
+      </w:pPr>
+    </w:lvl>
+    <w:lvl w:ilvl="3">
+      <w:start w:val="1"/>
+      <w:numFmt w:val="decimal"/>
+      <w:lvlText w:val="%4."/>
+      <w:lvlJc w:val="left"/>
+      <w:pPr>
+        <w:ind w:left="2880" w:hanging="360"/>
+      </w:pPr>
+    </w:lvl>
+    <w:lvl w:ilvl="4">
+      <w:start w:val="1"/>
+      <w:numFmt w:val="lowerLetter"/>
+      <w:lvlText w:val="%5."/>
+      <w:lvlJc w:val="left"/>
+      <w:pPr>
+        <w:ind w:left="3600" w:hanging="360"/>
+      </w:pPr>
+    </w:lvl>
+    <w:lvl w:ilvl="5">
+      <w:start w:val="1"/>
+      <w:numFmt w:val="lowerRoman"/>
+      <w:lvlText w:val="%6."/>
+      <w:lvlJc w:val="right"/>
+      <w:pPr>
+        <w:ind w:left="4320" w:hanging="180"/>
+      </w:pPr>
+    </w:lvl>
+    <w:lvl w:ilvl="6">
+      <w:start w:val="1"/>
+      <w:numFmt w:val="decimal"/>
+      <w:lvlText w:val="%7."/>
+      <w:lvlJc w:val="left"/>
+      <w:pPr>
+        <w:ind w:left="5040" w:hanging="360"/>
+      </w:pPr>
+    </w:lvl>
+    <w:lvl w:ilvl="7">
+      <w:start w:val="1"/>
+      <w:numFmt w:val="lowerLetter"/>
+      <w:lvlText w:val="%8."/>
+      <w:lvlJc w:val="left"/>
+      <w:pPr>
+        <w:ind w:left="5760" w:hanging="360"/>
+      </w:pPr>
+    </w:lvl>
+    <w:lvl w:ilvl="8">
+      <w:start w:val="1"/>
+      <w:numFmt w:val="lowerRoman"/>
+      <w:lvlText w:val="%9."/>
+      <w:lvlJc w:val="right"/>
+      <w:pPr>
+        <w:ind w:left="6480" w:hanging="180"/>
+      </w:pPr>
+    </w:lvl>
+  </w:abstractNum>
+  <w:abstractNum w:abstractNumId="17" w15:restartNumberingAfterBreak="0">
     <w:nsid w:val="588D6ED0"/>
     <w:multiLevelType w:val="multilevel"/>
     <w:tmpl w:val="C1E2A166"/>
@@ -30236,7 +31671,7 @@
       </w:rPr>
     </w:lvl>
   </w:abstractNum>
-  <w:abstractNum w:abstractNumId="17" w15:restartNumberingAfterBreak="0">
+  <w:abstractNum w:abstractNumId="18" w15:restartNumberingAfterBreak="0">
     <w:nsid w:val="62B90C15"/>
     <w:multiLevelType w:val="multilevel"/>
     <w:tmpl w:val="63D8B65C"/>
@@ -30349,7 +31784,7 @@
       </w:rPr>
     </w:lvl>
   </w:abstractNum>
-  <w:abstractNum w:abstractNumId="18" w15:restartNumberingAfterBreak="0">
+  <w:abstractNum w:abstractNumId="19" w15:restartNumberingAfterBreak="0">
     <w:nsid w:val="62C4442D"/>
     <w:multiLevelType w:val="multilevel"/>
     <w:tmpl w:val="55D8B0F2"/>
@@ -30480,7 +31915,7 @@
       </w:rPr>
     </w:lvl>
   </w:abstractNum>
-  <w:abstractNum w:abstractNumId="19" w15:restartNumberingAfterBreak="0">
+  <w:abstractNum w:abstractNumId="20" w15:restartNumberingAfterBreak="0">
     <w:nsid w:val="6B376E81"/>
     <w:multiLevelType w:val="multilevel"/>
     <w:tmpl w:val="389ACB2E"/>
@@ -30611,7 +32046,7 @@
       </w:rPr>
     </w:lvl>
   </w:abstractNum>
-  <w:abstractNum w:abstractNumId="20" w15:restartNumberingAfterBreak="0">
+  <w:abstractNum w:abstractNumId="21" w15:restartNumberingAfterBreak="0">
     <w:nsid w:val="6BD638A0"/>
     <w:multiLevelType w:val="multilevel"/>
     <w:tmpl w:val="2CBA5F4A"/>
@@ -30742,7 +32177,7 @@
       </w:rPr>
     </w:lvl>
   </w:abstractNum>
-  <w:abstractNum w:abstractNumId="21" w15:restartNumberingAfterBreak="0">
+  <w:abstractNum w:abstractNumId="22" w15:restartNumberingAfterBreak="0">
     <w:nsid w:val="6D2F6A05"/>
     <w:multiLevelType w:val="multilevel"/>
     <w:tmpl w:val="170C6F6C"/>
@@ -30873,7 +32308,7 @@
       </w:rPr>
     </w:lvl>
   </w:abstractNum>
-  <w:abstractNum w:abstractNumId="22" w15:restartNumberingAfterBreak="0">
+  <w:abstractNum w:abstractNumId="23" w15:restartNumberingAfterBreak="0">
     <w:nsid w:val="6DE249EB"/>
     <w:multiLevelType w:val="multilevel"/>
     <w:tmpl w:val="F3C2E624"/>
@@ -30959,7 +32394,7 @@
       </w:pPr>
     </w:lvl>
   </w:abstractNum>
-  <w:abstractNum w:abstractNumId="23" w15:restartNumberingAfterBreak="0">
+  <w:abstractNum w:abstractNumId="24" w15:restartNumberingAfterBreak="0">
     <w:nsid w:val="768F2C3F"/>
     <w:multiLevelType w:val="multilevel"/>
     <w:tmpl w:val="2B6E9612"/>
@@ -31045,7 +32480,7 @@
       </w:pPr>
     </w:lvl>
   </w:abstractNum>
-  <w:abstractNum w:abstractNumId="24" w15:restartNumberingAfterBreak="0">
+  <w:abstractNum w:abstractNumId="25" w15:restartNumberingAfterBreak="0">
     <w:nsid w:val="7D24287A"/>
     <w:multiLevelType w:val="multilevel"/>
     <w:tmpl w:val="28C46E00"/>
@@ -31158,29 +32593,115 @@
       </w:rPr>
     </w:lvl>
   </w:abstractNum>
+  <w:abstractNum w:abstractNumId="26" w15:restartNumberingAfterBreak="0">
+    <w:nsid w:val="7FD55964"/>
+    <w:multiLevelType w:val="multilevel"/>
+    <w:tmpl w:val="1ED05C20"/>
+    <w:lvl w:ilvl="0">
+      <w:start w:val="1"/>
+      <w:numFmt w:val="decimal"/>
+      <w:lvlText w:val="%1."/>
+      <w:lvlJc w:val="left"/>
+      <w:pPr>
+        <w:ind w:left="720" w:hanging="360"/>
+      </w:pPr>
+    </w:lvl>
+    <w:lvl w:ilvl="1">
+      <w:start w:val="1"/>
+      <w:numFmt w:val="lowerLetter"/>
+      <w:lvlText w:val="%2."/>
+      <w:lvlJc w:val="left"/>
+      <w:pPr>
+        <w:ind w:left="1440" w:hanging="360"/>
+      </w:pPr>
+    </w:lvl>
+    <w:lvl w:ilvl="2">
+      <w:start w:val="1"/>
+      <w:numFmt w:val="lowerRoman"/>
+      <w:lvlText w:val="%3."/>
+      <w:lvlJc w:val="right"/>
+      <w:pPr>
+        <w:ind w:left="2160" w:hanging="180"/>
+      </w:pPr>
+    </w:lvl>
+    <w:lvl w:ilvl="3">
+      <w:start w:val="1"/>
+      <w:numFmt w:val="decimal"/>
+      <w:lvlText w:val="%4."/>
+      <w:lvlJc w:val="left"/>
+      <w:pPr>
+        <w:ind w:left="2880" w:hanging="360"/>
+      </w:pPr>
+    </w:lvl>
+    <w:lvl w:ilvl="4">
+      <w:start w:val="1"/>
+      <w:numFmt w:val="lowerLetter"/>
+      <w:lvlText w:val="%5."/>
+      <w:lvlJc w:val="left"/>
+      <w:pPr>
+        <w:ind w:left="3600" w:hanging="360"/>
+      </w:pPr>
+    </w:lvl>
+    <w:lvl w:ilvl="5">
+      <w:start w:val="1"/>
+      <w:numFmt w:val="lowerRoman"/>
+      <w:lvlText w:val="%6."/>
+      <w:lvlJc w:val="right"/>
+      <w:pPr>
+        <w:ind w:left="4320" w:hanging="180"/>
+      </w:pPr>
+    </w:lvl>
+    <w:lvl w:ilvl="6">
+      <w:start w:val="1"/>
+      <w:numFmt w:val="decimal"/>
+      <w:lvlText w:val="%7."/>
+      <w:lvlJc w:val="left"/>
+      <w:pPr>
+        <w:ind w:left="5040" w:hanging="360"/>
+      </w:pPr>
+    </w:lvl>
+    <w:lvl w:ilvl="7">
+      <w:start w:val="1"/>
+      <w:numFmt w:val="lowerLetter"/>
+      <w:lvlText w:val="%8."/>
+      <w:lvlJc w:val="left"/>
+      <w:pPr>
+        <w:ind w:left="5760" w:hanging="360"/>
+      </w:pPr>
+    </w:lvl>
+    <w:lvl w:ilvl="8">
+      <w:start w:val="1"/>
+      <w:numFmt w:val="lowerRoman"/>
+      <w:lvlText w:val="%9."/>
+      <w:lvlJc w:val="right"/>
+      <w:pPr>
+        <w:ind w:left="6480" w:hanging="180"/>
+      </w:pPr>
+    </w:lvl>
+  </w:abstractNum>
   <w:num w:numId="1">
-    <w:abstractNumId w:val="21"/>
+    <w:abstractNumId w:val="22"/>
   </w:num>
   <w:num w:numId="2">
     <w:abstractNumId w:val="1"/>
   </w:num>
   <w:num w:numId="3">
-    <w:abstractNumId w:val="20"/>
+    <w:abstractNumId w:val="21"/>
   </w:num>
   <w:num w:numId="4">
-    <w:abstractNumId w:val="17"/>
+    <w:abstractNumId w:val="18"/>
   </w:num>
   <w:num w:numId="5">
     <w:abstractNumId w:val="3"/>
   </w:num>
   <w:num w:numId="6">
-    <w:abstractNumId w:val="19"/>
+    <w:abstractNumId w:val="20"/>
   </w:num>
   <w:num w:numId="7">
     <w:abstractNumId w:val="4"/>
   </w:num>
   <w:num w:numId="8">
-    <w:abstractNumId w:val="16"/>
+    <w:abstractNumId w:val="17"/>
   </w:num>
   <w:num w:numId="9">
     <w:abstractNumId w:val="7"/>
@@ -31195,13 +32716,13 @@
     <w:abstractNumId w:val="10"/>
   </w:num>
   <w:num w:numId="13">
-    <w:abstractNumId w:val="18"/>
+    <w:abstractNumId w:val="19"/>
   </w:num>
   <w:num w:numId="14">
     <w:abstractNumId w:val="14"/>
   </w:num>
   <w:num w:numId="15">
-    <w:abstractNumId w:val="24"/>
+    <w:abstractNumId w:val="25"/>
   </w:num>
   <w:num w:numId="16">
     <w:abstractNumId w:val="8"/>
@@ -31216,7 +32737,7 @@
     <w:abstractNumId w:val="12"/>
   </w:num>
   <w:num w:numId="20">
-    <w:abstractNumId w:val="22"/>
+    <w:abstractNumId w:val="23"/>
   </w:num>
   <w:num w:numId="21">
     <w:abstractNumId w:val="11"/>
@@ -31225,13 +32746,19 @@
     <w:abstractNumId w:val="15"/>
   </w:num>
   <w:num w:numId="23">
-    <w:abstractNumId w:val="23"/>
+    <w:abstractNumId w:val="24"/>
   </w:num>
   <w:num w:numId="24">
     <w:abstractNumId w:val="5"/>
   </w:num>
   <w:num w:numId="25">
     <w:abstractNumId w:val="6"/>
+  </w:num>
+  <w:num w:numId="26">
+    <w:abstractNumId w:val="26"/>
+  </w:num>
+  <w:num w:numId="27">
+    <w:abstractNumId w:val="16"/>
   </w:num>
 </w:numbering>
 </file>

</xml_diff>

<commit_message>
Add Use Case View Report Description document
</commit_message>
<xml_diff>
--- a/docs/LiveCodingMentor.docx
+++ b/docs/LiveCodingMentor.docx
@@ -428,27 +428,7 @@
                 <w:sz w:val="24"/>
                 <w:szCs w:val="24"/>
               </w:rPr>
-              <w:t xml:space="preserve">Tran Nguyen Anh </w:t>
-            </w:r>
-            <w:proofErr w:type="gramStart"/>
-            <w:r>
-              <w:rPr>
-                <w:rFonts w:ascii="Times New Roman" w:eastAsia="Times New Roman" w:hAnsi="Times New Roman" w:cs="Times New Roman"/>
-                <w:color w:val="000000"/>
-                <w:sz w:val="24"/>
-                <w:szCs w:val="24"/>
-              </w:rPr>
-              <w:t>–  HE</w:t>
-            </w:r>
-            <w:proofErr w:type="gramEnd"/>
-            <w:r>
-              <w:rPr>
-                <w:rFonts w:ascii="Times New Roman" w:eastAsia="Times New Roman" w:hAnsi="Times New Roman" w:cs="Times New Roman"/>
-                <w:color w:val="000000"/>
-                <w:sz w:val="24"/>
-                <w:szCs w:val="24"/>
-              </w:rPr>
-              <w:t>130019</w:t>
+              <w:t>Tran Nguyen Anh –  HE130019</w:t>
             </w:r>
           </w:p>
           <w:p>
@@ -488,27 +468,7 @@
                 <w:sz w:val="24"/>
                 <w:szCs w:val="24"/>
               </w:rPr>
-              <w:t xml:space="preserve">Le Thanh </w:t>
-            </w:r>
-            <w:proofErr w:type="spellStart"/>
-            <w:r>
-              <w:rPr>
-                <w:rFonts w:ascii="Times New Roman" w:eastAsia="Times New Roman" w:hAnsi="Times New Roman" w:cs="Times New Roman"/>
-                <w:color w:val="000000"/>
-                <w:sz w:val="24"/>
-                <w:szCs w:val="24"/>
-              </w:rPr>
-              <w:t>Dat</w:t>
-            </w:r>
-            <w:proofErr w:type="spellEnd"/>
-            <w:r>
-              <w:rPr>
-                <w:rFonts w:ascii="Times New Roman" w:eastAsia="Times New Roman" w:hAnsi="Times New Roman" w:cs="Times New Roman"/>
-                <w:color w:val="000000"/>
-                <w:sz w:val="24"/>
-                <w:szCs w:val="24"/>
-              </w:rPr>
-              <w:t xml:space="preserve"> – HE130450</w:t>
+              <w:t>Le Thanh Dat – HE130450</w:t>
             </w:r>
           </w:p>
           <w:p>
@@ -4960,7 +4920,6 @@
                 <w:szCs w:val="24"/>
               </w:rPr>
             </w:pPr>
-            <w:proofErr w:type="spellStart"/>
             <w:r>
               <w:rPr>
                 <w:rFonts w:ascii="Times New Roman" w:eastAsia="Times New Roman" w:hAnsi="Times New Roman" w:cs="Times New Roman"/>
@@ -4969,7 +4928,6 @@
               </w:rPr>
               <w:t>Javascript</w:t>
             </w:r>
-            <w:proofErr w:type="spellEnd"/>
           </w:p>
         </w:tc>
       </w:tr>
@@ -7030,19 +6988,8 @@
                 <w:sz w:val="24"/>
                 <w:szCs w:val="24"/>
               </w:rPr>
-              <w:t xml:space="preserve">Le Thanh </w:t>
-            </w:r>
-            <w:proofErr w:type="spellStart"/>
-            <w:r>
-              <w:rPr>
-                <w:rFonts w:ascii="Times New Roman" w:eastAsia="Times New Roman" w:hAnsi="Times New Roman" w:cs="Times New Roman"/>
-                <w:color w:val="000000"/>
-                <w:sz w:val="24"/>
-                <w:szCs w:val="24"/>
-              </w:rPr>
-              <w:t>Dat</w:t>
-            </w:r>
-            <w:proofErr w:type="spellEnd"/>
+              <w:t>Le Thanh Dat</w:t>
+            </w:r>
           </w:p>
         </w:tc>
         <w:tc>
@@ -7975,27 +7922,7 @@
           <w:sz w:val="24"/>
           <w:szCs w:val="24"/>
         </w:rPr>
-        <w:t xml:space="preserve">Figure: </w:t>
-      </w:r>
-      <w:proofErr w:type="spellStart"/>
-      <w:r>
-        <w:rPr>
-          <w:rFonts w:ascii="Times New Roman" w:eastAsia="Times New Roman" w:hAnsi="Times New Roman" w:cs="Times New Roman"/>
-          <w:i/>
-          <w:sz w:val="24"/>
-          <w:szCs w:val="24"/>
-        </w:rPr>
-        <w:t>FUNiX</w:t>
-      </w:r>
-      <w:proofErr w:type="spellEnd"/>
-      <w:r>
-        <w:rPr>
-          <w:rFonts w:ascii="Times New Roman" w:eastAsia="Times New Roman" w:hAnsi="Times New Roman" w:cs="Times New Roman"/>
-          <w:i/>
-          <w:sz w:val="24"/>
-          <w:szCs w:val="24"/>
-        </w:rPr>
-        <w:t xml:space="preserve"> website (Link: https://fu.funix.edu.vn)</w:t>
+        <w:t>Figure: FUNiX website (Link: https://fu.funix.edu.vn)</w:t>
       </w:r>
     </w:p>
     <w:p>
@@ -8008,7 +7935,6 @@
           <w:szCs w:val="24"/>
         </w:rPr>
       </w:pPr>
-      <w:proofErr w:type="spellStart"/>
       <w:r>
         <w:rPr>
           <w:rFonts w:ascii="Times New Roman" w:eastAsia="Times New Roman" w:hAnsi="Times New Roman" w:cs="Times New Roman"/>
@@ -8016,9 +7942,19 @@
           <w:sz w:val="24"/>
           <w:szCs w:val="24"/>
         </w:rPr>
-        <w:t>FUNiX</w:t>
+        <w:t>FUNiX Online University is a university in the FPT Education system, providing Bachelor of Information Technology and certificates of career and soft skills. </w:t>
       </w:r>
-      <w:proofErr w:type="spellEnd"/>
+    </w:p>
+    <w:p>
+      <w:pPr>
+        <w:spacing w:after="0" w:line="240" w:lineRule="auto"/>
+        <w:ind w:firstLine="360"/>
+        <w:rPr>
+          <w:rFonts w:ascii="Times New Roman" w:eastAsia="Times New Roman" w:hAnsi="Times New Roman" w:cs="Times New Roman"/>
+          <w:sz w:val="24"/>
+          <w:szCs w:val="24"/>
+        </w:rPr>
+      </w:pPr>
       <w:r>
         <w:rPr>
           <w:rFonts w:ascii="Times New Roman" w:eastAsia="Times New Roman" w:hAnsi="Times New Roman" w:cs="Times New Roman"/>
@@ -8026,38 +7962,7 @@
           <w:sz w:val="24"/>
           <w:szCs w:val="24"/>
         </w:rPr>
-        <w:t xml:space="preserve"> Online University is a university in the FPT Education system, providing Bachelor of Information Technology and certificates of career and soft skills. </w:t>
-      </w:r>
-    </w:p>
-    <w:p>
-      <w:pPr>
-        <w:spacing w:after="0" w:line="240" w:lineRule="auto"/>
-        <w:ind w:firstLine="360"/>
-        <w:rPr>
-          <w:rFonts w:ascii="Times New Roman" w:eastAsia="Times New Roman" w:hAnsi="Times New Roman" w:cs="Times New Roman"/>
-          <w:sz w:val="24"/>
-          <w:szCs w:val="24"/>
-        </w:rPr>
-      </w:pPr>
-      <w:proofErr w:type="spellStart"/>
-      <w:r>
-        <w:rPr>
-          <w:rFonts w:ascii="Times New Roman" w:eastAsia="Times New Roman" w:hAnsi="Times New Roman" w:cs="Times New Roman"/>
-          <w:color w:val="000000"/>
-          <w:sz w:val="24"/>
-          <w:szCs w:val="24"/>
-        </w:rPr>
-        <w:t>FUNiX</w:t>
-      </w:r>
-      <w:proofErr w:type="spellEnd"/>
-      <w:r>
-        <w:rPr>
-          <w:rFonts w:ascii="Times New Roman" w:eastAsia="Times New Roman" w:hAnsi="Times New Roman" w:cs="Times New Roman"/>
-          <w:color w:val="000000"/>
-          <w:sz w:val="24"/>
-          <w:szCs w:val="24"/>
-        </w:rPr>
-        <w:t xml:space="preserve"> online university, which inherits the above principles, presents for the first time a new method of education, like every student, from day one:</w:t>
+        <w:t>FUNiX online university, which inherits the above principles, presents for the first time a new method of education, like every student, from day one:</w:t>
       </w:r>
     </w:p>
     <w:p>
@@ -8321,25 +8226,14 @@
                 <w:szCs w:val="24"/>
               </w:rPr>
             </w:pPr>
-            <w:proofErr w:type="spellStart"/>
-            <w:r>
-              <w:rPr>
-                <w:rFonts w:ascii="Times New Roman" w:eastAsia="Times New Roman" w:hAnsi="Times New Roman" w:cs="Times New Roman"/>
-                <w:color w:val="000000"/>
-                <w:sz w:val="24"/>
-                <w:szCs w:val="24"/>
-              </w:rPr>
-              <w:t>FUNiX</w:t>
-            </w:r>
-            <w:proofErr w:type="spellEnd"/>
-            <w:r>
-              <w:rPr>
-                <w:rFonts w:ascii="Times New Roman" w:eastAsia="Times New Roman" w:hAnsi="Times New Roman" w:cs="Times New Roman"/>
-                <w:color w:val="000000"/>
-                <w:sz w:val="24"/>
-                <w:szCs w:val="24"/>
-              </w:rPr>
-              <w:t xml:space="preserve"> courses are all long-term courses.</w:t>
+            <w:r>
+              <w:rPr>
+                <w:rFonts w:ascii="Times New Roman" w:eastAsia="Times New Roman" w:hAnsi="Times New Roman" w:cs="Times New Roman"/>
+                <w:color w:val="000000"/>
+                <w:sz w:val="24"/>
+                <w:szCs w:val="24"/>
+              </w:rPr>
+              <w:t>FUNiX courses are all long-term courses.</w:t>
             </w:r>
           </w:p>
           <w:p>
@@ -8382,25 +8276,14 @@
                 <w:szCs w:val="24"/>
               </w:rPr>
             </w:pPr>
-            <w:proofErr w:type="spellStart"/>
-            <w:r>
-              <w:rPr>
-                <w:rFonts w:ascii="Times New Roman" w:eastAsia="Times New Roman" w:hAnsi="Times New Roman" w:cs="Times New Roman"/>
-                <w:color w:val="000000"/>
-                <w:sz w:val="24"/>
-                <w:szCs w:val="24"/>
-              </w:rPr>
-              <w:t>FUNiX</w:t>
-            </w:r>
-            <w:proofErr w:type="spellEnd"/>
-            <w:r>
-              <w:rPr>
-                <w:rFonts w:ascii="Times New Roman" w:eastAsia="Times New Roman" w:hAnsi="Times New Roman" w:cs="Times New Roman"/>
-                <w:color w:val="000000"/>
-                <w:sz w:val="24"/>
-                <w:szCs w:val="24"/>
-              </w:rPr>
-              <w:t xml:space="preserve"> only allows Mentee to select online Mentors. </w:t>
+            <w:r>
+              <w:rPr>
+                <w:rFonts w:ascii="Times New Roman" w:eastAsia="Times New Roman" w:hAnsi="Times New Roman" w:cs="Times New Roman"/>
+                <w:color w:val="000000"/>
+                <w:sz w:val="24"/>
+                <w:szCs w:val="24"/>
+              </w:rPr>
+              <w:t>FUNiX only allows Mentee to select online Mentors. </w:t>
             </w:r>
           </w:p>
         </w:tc>
@@ -8580,29 +8463,7 @@
           <w:sz w:val="24"/>
           <w:szCs w:val="24"/>
         </w:rPr>
-        <w:t xml:space="preserve">Figure: </w:t>
-      </w:r>
-      <w:proofErr w:type="spellStart"/>
-      <w:r>
-        <w:rPr>
-          <w:rFonts w:ascii="Times New Roman" w:eastAsia="Times New Roman" w:hAnsi="Times New Roman" w:cs="Times New Roman"/>
-          <w:i/>
-          <w:color w:val="000000"/>
-          <w:sz w:val="24"/>
-          <w:szCs w:val="24"/>
-        </w:rPr>
-        <w:t>Codementor</w:t>
-      </w:r>
-      <w:proofErr w:type="spellEnd"/>
-      <w:r>
-        <w:rPr>
-          <w:rFonts w:ascii="Times New Roman" w:eastAsia="Times New Roman" w:hAnsi="Times New Roman" w:cs="Times New Roman"/>
-          <w:i/>
-          <w:color w:val="000000"/>
-          <w:sz w:val="24"/>
-          <w:szCs w:val="24"/>
-        </w:rPr>
-        <w:t xml:space="preserve"> website (Link: </w:t>
+        <w:t xml:space="preserve">Figure: Codementor website (Link: </w:t>
       </w:r>
       <w:hyperlink r:id="rId12">
         <w:r>
@@ -8657,87 +8518,7 @@
           <w:sz w:val="24"/>
           <w:szCs w:val="24"/>
         </w:rPr>
-        <w:t xml:space="preserve">      </w:t>
-      </w:r>
-      <w:proofErr w:type="spellStart"/>
-      <w:r>
-        <w:rPr>
-          <w:rFonts w:ascii="Times New Roman" w:eastAsia="Times New Roman" w:hAnsi="Times New Roman" w:cs="Times New Roman"/>
-          <w:color w:val="000000"/>
-          <w:sz w:val="24"/>
-          <w:szCs w:val="24"/>
-        </w:rPr>
-        <w:t>Codementor</w:t>
-      </w:r>
-      <w:proofErr w:type="spellEnd"/>
-      <w:r>
-        <w:rPr>
-          <w:rFonts w:ascii="Times New Roman" w:eastAsia="Times New Roman" w:hAnsi="Times New Roman" w:cs="Times New Roman"/>
-          <w:color w:val="000000"/>
-          <w:sz w:val="24"/>
-          <w:szCs w:val="24"/>
-        </w:rPr>
-        <w:t xml:space="preserve"> was founded in 2013 by serial entrepreneur </w:t>
-      </w:r>
-      <w:proofErr w:type="spellStart"/>
-      <w:r>
-        <w:rPr>
-          <w:rFonts w:ascii="Times New Roman" w:eastAsia="Times New Roman" w:hAnsi="Times New Roman" w:cs="Times New Roman"/>
-          <w:color w:val="000000"/>
-          <w:sz w:val="24"/>
-          <w:szCs w:val="24"/>
-        </w:rPr>
-        <w:t>Weiting</w:t>
-      </w:r>
-      <w:proofErr w:type="spellEnd"/>
-      <w:r>
-        <w:rPr>
-          <w:rFonts w:ascii="Times New Roman" w:eastAsia="Times New Roman" w:hAnsi="Times New Roman" w:cs="Times New Roman"/>
-          <w:color w:val="000000"/>
-          <w:sz w:val="24"/>
-          <w:szCs w:val="24"/>
-        </w:rPr>
-        <w:t xml:space="preserve"> Liu, a Y Combinator alumnus with his previous startup </w:t>
-      </w:r>
-      <w:proofErr w:type="spellStart"/>
-      <w:r>
-        <w:rPr>
-          <w:rFonts w:ascii="Times New Roman" w:eastAsia="Times New Roman" w:hAnsi="Times New Roman" w:cs="Times New Roman"/>
-          <w:color w:val="000000"/>
-          <w:sz w:val="24"/>
-          <w:szCs w:val="24"/>
-        </w:rPr>
-        <w:t>SocialPicks</w:t>
-      </w:r>
-      <w:proofErr w:type="spellEnd"/>
-      <w:r>
-        <w:rPr>
-          <w:rFonts w:ascii="Times New Roman" w:eastAsia="Times New Roman" w:hAnsi="Times New Roman" w:cs="Times New Roman"/>
-          <w:color w:val="000000"/>
-          <w:sz w:val="24"/>
-          <w:szCs w:val="24"/>
-        </w:rPr>
-        <w:t xml:space="preserve">, which was acquired by </w:t>
-      </w:r>
-      <w:proofErr w:type="spellStart"/>
-      <w:r>
-        <w:rPr>
-          <w:rFonts w:ascii="Times New Roman" w:eastAsia="Times New Roman" w:hAnsi="Times New Roman" w:cs="Times New Roman"/>
-          <w:color w:val="000000"/>
-          <w:sz w:val="24"/>
-          <w:szCs w:val="24"/>
-        </w:rPr>
-        <w:t>FinancialContent</w:t>
-      </w:r>
-      <w:proofErr w:type="spellEnd"/>
-      <w:r>
-        <w:rPr>
-          <w:rFonts w:ascii="Times New Roman" w:eastAsia="Times New Roman" w:hAnsi="Times New Roman" w:cs="Times New Roman"/>
-          <w:color w:val="000000"/>
-          <w:sz w:val="24"/>
-          <w:szCs w:val="24"/>
-        </w:rPr>
-        <w:t xml:space="preserve"> in 2009.</w:t>
+        <w:t xml:space="preserve">      Codementor was founded in 2013 by serial entrepreneur Weiting Liu, a Y Combinator alumnus with his previous startup SocialPicks, which was acquired by FinancialContent in 2009.</w:t>
       </w:r>
     </w:p>
     <w:p>
@@ -8767,7 +8548,6 @@
         </w:rPr>
         <w:t xml:space="preserve">      </w:t>
       </w:r>
-      <w:proofErr w:type="spellStart"/>
       <w:r>
         <w:rPr>
           <w:rFonts w:ascii="Times New Roman" w:eastAsia="Times New Roman" w:hAnsi="Times New Roman" w:cs="Times New Roman"/>
@@ -8775,17 +8555,7 @@
           <w:sz w:val="24"/>
           <w:szCs w:val="24"/>
         </w:rPr>
-        <w:t>Codementor's</w:t>
-      </w:r>
-      <w:proofErr w:type="spellEnd"/>
-      <w:r>
-        <w:rPr>
-          <w:rFonts w:ascii="Times New Roman" w:eastAsia="Times New Roman" w:hAnsi="Times New Roman" w:cs="Times New Roman"/>
-          <w:color w:val="000000"/>
-          <w:sz w:val="24"/>
-          <w:szCs w:val="24"/>
-        </w:rPr>
-        <w:t xml:space="preserve"> website acts as an open marketplace platform for experienced web developers to offer live help, long-term mentorship, and team training course on the programming languages or web technology they specialize in, with rates set by the mentor themselves. Mentors include O’Reilly’s authors, active Stack Overflow experts, and developers at tech firms such as Google or Amazon.</w:t>
+        <w:t>Codementor's website acts as an open marketplace platform for experienced web developers to offer live help, long-term mentorship, and team training course on the programming languages or web technology they specialize in, with rates set by the mentor themselves. Mentors include O’Reilly’s authors, active Stack Overflow experts, and developers at tech firms such as Google or Amazon.</w:t>
       </w:r>
     </w:p>
     <w:p>
@@ -10104,25 +9874,7 @@
           <w:sz w:val="24"/>
           <w:szCs w:val="24"/>
         </w:rPr>
-        <w:t xml:space="preserve">For version control of our source code, we use </w:t>
-      </w:r>
-      <w:proofErr w:type="spellStart"/>
-      <w:r>
-        <w:rPr>
-          <w:rFonts w:ascii="Times New Roman" w:eastAsia="Times New Roman" w:hAnsi="Times New Roman" w:cs="Times New Roman"/>
-          <w:sz w:val="24"/>
-          <w:szCs w:val="24"/>
-        </w:rPr>
-        <w:t>GitKraken</w:t>
-      </w:r>
-      <w:proofErr w:type="spellEnd"/>
-      <w:r>
-        <w:rPr>
-          <w:rFonts w:ascii="Times New Roman" w:eastAsia="Times New Roman" w:hAnsi="Times New Roman" w:cs="Times New Roman"/>
-          <w:sz w:val="24"/>
-          <w:szCs w:val="24"/>
-        </w:rPr>
-        <w:t>. It tracks the changes team members make to files, so we have a record of what has been done, and we can revert to specific versions should we ever need to.</w:t>
+        <w:t>For version control of our source code, we use GitKraken. It tracks the changes team members make to files, so we have a record of what has been done, and we can revert to specific versions should we ever need to.</w:t>
       </w:r>
     </w:p>
     <w:p>
@@ -11689,19 +11441,8 @@
                 <w:sz w:val="24"/>
                 <w:szCs w:val="24"/>
               </w:rPr>
-              <w:t xml:space="preserve">Deadline of request when creating or updating must be in the </w:t>
-            </w:r>
-            <w:proofErr w:type="spellStart"/>
-            <w:r>
-              <w:rPr>
-                <w:rFonts w:ascii="Times New Roman" w:eastAsia="Times New Roman" w:hAnsi="Times New Roman" w:cs="Times New Roman"/>
-                <w:color w:val="000000"/>
-                <w:sz w:val="24"/>
-                <w:szCs w:val="24"/>
-              </w:rPr>
-              <w:t>futur</w:t>
-            </w:r>
-            <w:proofErr w:type="spellEnd"/>
+              <w:t>Deadline of request when creating or updating must be in the futur</w:t>
+            </w:r>
           </w:p>
         </w:tc>
       </w:tr>
@@ -17865,25 +17606,7 @@
                 <w:sz w:val="24"/>
                 <w:szCs w:val="24"/>
               </w:rPr>
-              <w:t xml:space="preserve">Request </w:t>
-            </w:r>
-            <w:proofErr w:type="gramStart"/>
-            <w:r>
-              <w:rPr>
-                <w:rFonts w:ascii="Times New Roman" w:eastAsia="Times New Roman" w:hAnsi="Times New Roman" w:cs="Times New Roman"/>
-                <w:sz w:val="24"/>
-                <w:szCs w:val="24"/>
-              </w:rPr>
-              <w:t>To</w:t>
-            </w:r>
-            <w:proofErr w:type="gramEnd"/>
-            <w:r>
-              <w:rPr>
-                <w:rFonts w:ascii="Times New Roman" w:eastAsia="Times New Roman" w:hAnsi="Times New Roman" w:cs="Times New Roman"/>
-                <w:sz w:val="24"/>
-                <w:szCs w:val="24"/>
-              </w:rPr>
-              <w:t xml:space="preserve"> Admin</w:t>
+              <w:t>Request To Admin</w:t>
             </w:r>
           </w:p>
         </w:tc>
@@ -21988,25 +21711,7 @@
                 <w:sz w:val="24"/>
                 <w:szCs w:val="24"/>
               </w:rPr>
-              <w:t xml:space="preserve">View Point </w:t>
-            </w:r>
-            <w:proofErr w:type="gramStart"/>
-            <w:r>
-              <w:rPr>
-                <w:rFonts w:ascii="Times New Roman" w:eastAsia="Times New Roman" w:hAnsi="Times New Roman" w:cs="Times New Roman"/>
-                <w:sz w:val="24"/>
-                <w:szCs w:val="24"/>
-              </w:rPr>
-              <w:t>In</w:t>
-            </w:r>
-            <w:proofErr w:type="gramEnd"/>
-            <w:r>
-              <w:rPr>
-                <w:rFonts w:ascii="Times New Roman" w:eastAsia="Times New Roman" w:hAnsi="Times New Roman" w:cs="Times New Roman"/>
-                <w:sz w:val="24"/>
-                <w:szCs w:val="24"/>
-              </w:rPr>
-              <w:t xml:space="preserve"> Transaction</w:t>
+              <w:t>View Point In Transaction</w:t>
             </w:r>
           </w:p>
         </w:tc>
@@ -22793,36 +22498,8 @@
                 <w:sz w:val="24"/>
                 <w:szCs w:val="24"/>
               </w:rPr>
-              <w:t xml:space="preserve">Lê </w:t>
-            </w:r>
-            <w:proofErr w:type="spellStart"/>
-            <w:r>
-              <w:rPr>
-                <w:rFonts w:ascii="Times New Roman" w:eastAsia="Times New Roman" w:hAnsi="Times New Roman" w:cs="Times New Roman"/>
-                <w:sz w:val="24"/>
-                <w:szCs w:val="24"/>
-              </w:rPr>
-              <w:t>Thành</w:t>
-            </w:r>
-            <w:proofErr w:type="spellEnd"/>
-            <w:r>
-              <w:rPr>
-                <w:rFonts w:ascii="Times New Roman" w:eastAsia="Times New Roman" w:hAnsi="Times New Roman" w:cs="Times New Roman"/>
-                <w:sz w:val="24"/>
-                <w:szCs w:val="24"/>
-              </w:rPr>
-              <w:t xml:space="preserve"> </w:t>
-            </w:r>
-            <w:proofErr w:type="spellStart"/>
-            <w:r>
-              <w:rPr>
-                <w:rFonts w:ascii="Times New Roman" w:eastAsia="Times New Roman" w:hAnsi="Times New Roman" w:cs="Times New Roman"/>
-                <w:sz w:val="24"/>
-                <w:szCs w:val="24"/>
-              </w:rPr>
-              <w:t>Đạt</w:t>
-            </w:r>
-            <w:proofErr w:type="spellEnd"/>
+              <w:t>Lê Thành Đạt</w:t>
+            </w:r>
           </w:p>
         </w:tc>
         <w:tc>
@@ -23317,47 +22994,7 @@
                 <w:sz w:val="24"/>
                 <w:szCs w:val="24"/>
               </w:rPr>
-              <w:t>Click “</w:t>
-            </w:r>
-            <w:proofErr w:type="spellStart"/>
-            <w:r>
-              <w:rPr>
-                <w:rFonts w:ascii="Times New Roman" w:eastAsia="Times New Roman" w:hAnsi="Times New Roman" w:cs="Times New Roman"/>
-                <w:color w:val="000000"/>
-                <w:sz w:val="24"/>
-                <w:szCs w:val="24"/>
-              </w:rPr>
-              <w:t>Đăng</w:t>
-            </w:r>
-            <w:proofErr w:type="spellEnd"/>
-            <w:r>
-              <w:rPr>
-                <w:rFonts w:ascii="Times New Roman" w:eastAsia="Times New Roman" w:hAnsi="Times New Roman" w:cs="Times New Roman"/>
-                <w:color w:val="000000"/>
-                <w:sz w:val="24"/>
-                <w:szCs w:val="24"/>
-              </w:rPr>
-              <w:t xml:space="preserve"> </w:t>
-            </w:r>
-            <w:proofErr w:type="spellStart"/>
-            <w:r>
-              <w:rPr>
-                <w:rFonts w:ascii="Times New Roman" w:eastAsia="Times New Roman" w:hAnsi="Times New Roman" w:cs="Times New Roman"/>
-                <w:color w:val="000000"/>
-                <w:sz w:val="24"/>
-                <w:szCs w:val="24"/>
-              </w:rPr>
-              <w:t>ký</w:t>
-            </w:r>
-            <w:proofErr w:type="spellEnd"/>
-            <w:r>
-              <w:rPr>
-                <w:rFonts w:ascii="Times New Roman" w:eastAsia="Times New Roman" w:hAnsi="Times New Roman" w:cs="Times New Roman"/>
-                <w:color w:val="000000"/>
-                <w:sz w:val="24"/>
-                <w:szCs w:val="24"/>
-              </w:rPr>
-              <w:t>”.</w:t>
+              <w:t>Click “Đăng ký”.</w:t>
             </w:r>
           </w:p>
           <w:p>
@@ -23419,27 +23056,7 @@
                 <w:sz w:val="24"/>
                 <w:szCs w:val="24"/>
               </w:rPr>
-              <w:t xml:space="preserve">Input username, email, password, </w:t>
-            </w:r>
-            <w:proofErr w:type="spellStart"/>
-            <w:r>
-              <w:rPr>
-                <w:rFonts w:ascii="Times New Roman" w:eastAsia="Times New Roman" w:hAnsi="Times New Roman" w:cs="Times New Roman"/>
-                <w:color w:val="000000"/>
-                <w:sz w:val="24"/>
-                <w:szCs w:val="24"/>
-              </w:rPr>
-              <w:t>fullname</w:t>
-            </w:r>
-            <w:proofErr w:type="spellEnd"/>
-            <w:r>
-              <w:rPr>
-                <w:rFonts w:ascii="Times New Roman" w:eastAsia="Times New Roman" w:hAnsi="Times New Roman" w:cs="Times New Roman"/>
-                <w:color w:val="000000"/>
-                <w:sz w:val="24"/>
-                <w:szCs w:val="24"/>
-              </w:rPr>
-              <w:t>, phone number, date of birth, gender.</w:t>
+              <w:t>Input username, email, password, fullname, phone number, date of birth, gender.</w:t>
             </w:r>
             <w:r>
               <w:rPr>
@@ -23479,47 +23096,7 @@
                 <w:sz w:val="24"/>
                 <w:szCs w:val="24"/>
               </w:rPr>
-              <w:t>Clicks “</w:t>
-            </w:r>
-            <w:proofErr w:type="spellStart"/>
-            <w:r>
-              <w:rPr>
-                <w:rFonts w:ascii="Times New Roman" w:eastAsia="Times New Roman" w:hAnsi="Times New Roman" w:cs="Times New Roman"/>
-                <w:color w:val="000000"/>
-                <w:sz w:val="24"/>
-                <w:szCs w:val="24"/>
-              </w:rPr>
-              <w:t>Đăng</w:t>
-            </w:r>
-            <w:proofErr w:type="spellEnd"/>
-            <w:r>
-              <w:rPr>
-                <w:rFonts w:ascii="Times New Roman" w:eastAsia="Times New Roman" w:hAnsi="Times New Roman" w:cs="Times New Roman"/>
-                <w:color w:val="000000"/>
-                <w:sz w:val="24"/>
-                <w:szCs w:val="24"/>
-              </w:rPr>
-              <w:t xml:space="preserve"> </w:t>
-            </w:r>
-            <w:proofErr w:type="spellStart"/>
-            <w:r>
-              <w:rPr>
-                <w:rFonts w:ascii="Times New Roman" w:eastAsia="Times New Roman" w:hAnsi="Times New Roman" w:cs="Times New Roman"/>
-                <w:color w:val="000000"/>
-                <w:sz w:val="24"/>
-                <w:szCs w:val="24"/>
-              </w:rPr>
-              <w:t>ký</w:t>
-            </w:r>
-            <w:proofErr w:type="spellEnd"/>
-            <w:r>
-              <w:rPr>
-                <w:rFonts w:ascii="Times New Roman" w:eastAsia="Times New Roman" w:hAnsi="Times New Roman" w:cs="Times New Roman"/>
-                <w:color w:val="000000"/>
-                <w:sz w:val="24"/>
-                <w:szCs w:val="24"/>
-              </w:rPr>
-              <w:t>” button.</w:t>
+              <w:t>Clicks “Đăng ký” button.</w:t>
             </w:r>
           </w:p>
           <w:p>
@@ -24376,36 +23953,8 @@
                 <w:sz w:val="24"/>
                 <w:szCs w:val="24"/>
               </w:rPr>
-              <w:t xml:space="preserve">Lê </w:t>
-            </w:r>
-            <w:proofErr w:type="spellStart"/>
-            <w:r>
-              <w:rPr>
-                <w:rFonts w:ascii="Times New Roman" w:eastAsia="Times New Roman" w:hAnsi="Times New Roman" w:cs="Times New Roman"/>
-                <w:sz w:val="24"/>
-                <w:szCs w:val="24"/>
-              </w:rPr>
-              <w:t>Thành</w:t>
-            </w:r>
-            <w:proofErr w:type="spellEnd"/>
-            <w:r>
-              <w:rPr>
-                <w:rFonts w:ascii="Times New Roman" w:eastAsia="Times New Roman" w:hAnsi="Times New Roman" w:cs="Times New Roman"/>
-                <w:sz w:val="24"/>
-                <w:szCs w:val="24"/>
-              </w:rPr>
-              <w:t xml:space="preserve"> </w:t>
-            </w:r>
-            <w:proofErr w:type="spellStart"/>
-            <w:r>
-              <w:rPr>
-                <w:rFonts w:ascii="Times New Roman" w:eastAsia="Times New Roman" w:hAnsi="Times New Roman" w:cs="Times New Roman"/>
-                <w:sz w:val="24"/>
-                <w:szCs w:val="24"/>
-              </w:rPr>
-              <w:t>Đạt</w:t>
-            </w:r>
-            <w:proofErr w:type="spellEnd"/>
+              <w:t>Lê Thành Đạt</w:t>
+            </w:r>
           </w:p>
         </w:tc>
         <w:tc>
@@ -25671,36 +25220,8 @@
                 <w:sz w:val="24"/>
                 <w:szCs w:val="24"/>
               </w:rPr>
-              <w:t xml:space="preserve">Lê </w:t>
-            </w:r>
-            <w:proofErr w:type="spellStart"/>
-            <w:r>
-              <w:rPr>
-                <w:rFonts w:ascii="Times New Roman" w:eastAsia="Times New Roman" w:hAnsi="Times New Roman" w:cs="Times New Roman"/>
-                <w:sz w:val="24"/>
-                <w:szCs w:val="24"/>
-              </w:rPr>
-              <w:t>Thành</w:t>
-            </w:r>
-            <w:proofErr w:type="spellEnd"/>
-            <w:r>
-              <w:rPr>
-                <w:rFonts w:ascii="Times New Roman" w:eastAsia="Times New Roman" w:hAnsi="Times New Roman" w:cs="Times New Roman"/>
-                <w:sz w:val="24"/>
-                <w:szCs w:val="24"/>
-              </w:rPr>
-              <w:t xml:space="preserve"> </w:t>
-            </w:r>
-            <w:proofErr w:type="spellStart"/>
-            <w:r>
-              <w:rPr>
-                <w:rFonts w:ascii="Times New Roman" w:eastAsia="Times New Roman" w:hAnsi="Times New Roman" w:cs="Times New Roman"/>
-                <w:sz w:val="24"/>
-                <w:szCs w:val="24"/>
-              </w:rPr>
-              <w:t>Đạt</w:t>
-            </w:r>
-            <w:proofErr w:type="spellEnd"/>
+              <w:t>Lê Thành Đạt</w:t>
+            </w:r>
           </w:p>
         </w:tc>
         <w:tc>
@@ -26195,87 +25716,7 @@
                 <w:sz w:val="24"/>
                 <w:szCs w:val="24"/>
               </w:rPr>
-              <w:t>Click on “</w:t>
-            </w:r>
-            <w:proofErr w:type="spellStart"/>
-            <w:r>
-              <w:rPr>
-                <w:rFonts w:ascii="Times New Roman" w:eastAsia="Times New Roman" w:hAnsi="Times New Roman" w:cs="Times New Roman"/>
-                <w:color w:val="000000"/>
-                <w:sz w:val="24"/>
-                <w:szCs w:val="24"/>
-              </w:rPr>
-              <w:t>Quản</w:t>
-            </w:r>
-            <w:proofErr w:type="spellEnd"/>
-            <w:r>
-              <w:rPr>
-                <w:rFonts w:ascii="Times New Roman" w:eastAsia="Times New Roman" w:hAnsi="Times New Roman" w:cs="Times New Roman"/>
-                <w:color w:val="000000"/>
-                <w:sz w:val="24"/>
-                <w:szCs w:val="24"/>
-              </w:rPr>
-              <w:t xml:space="preserve"> </w:t>
-            </w:r>
-            <w:proofErr w:type="spellStart"/>
-            <w:r>
-              <w:rPr>
-                <w:rFonts w:ascii="Times New Roman" w:eastAsia="Times New Roman" w:hAnsi="Times New Roman" w:cs="Times New Roman"/>
-                <w:color w:val="000000"/>
-                <w:sz w:val="24"/>
-                <w:szCs w:val="24"/>
-              </w:rPr>
-              <w:t>lý</w:t>
-            </w:r>
-            <w:proofErr w:type="spellEnd"/>
-            <w:r>
-              <w:rPr>
-                <w:rFonts w:ascii="Times New Roman" w:eastAsia="Times New Roman" w:hAnsi="Times New Roman" w:cs="Times New Roman"/>
-                <w:color w:val="000000"/>
-                <w:sz w:val="24"/>
-                <w:szCs w:val="24"/>
-              </w:rPr>
-              <w:t xml:space="preserve"> </w:t>
-            </w:r>
-            <w:proofErr w:type="spellStart"/>
-            <w:r>
-              <w:rPr>
-                <w:rFonts w:ascii="Times New Roman" w:eastAsia="Times New Roman" w:hAnsi="Times New Roman" w:cs="Times New Roman"/>
-                <w:color w:val="000000"/>
-                <w:sz w:val="24"/>
-                <w:szCs w:val="24"/>
-              </w:rPr>
-              <w:t>thành</w:t>
-            </w:r>
-            <w:proofErr w:type="spellEnd"/>
-            <w:r>
-              <w:rPr>
-                <w:rFonts w:ascii="Times New Roman" w:eastAsia="Times New Roman" w:hAnsi="Times New Roman" w:cs="Times New Roman"/>
-                <w:color w:val="000000"/>
-                <w:sz w:val="24"/>
-                <w:szCs w:val="24"/>
-              </w:rPr>
-              <w:t xml:space="preserve"> </w:t>
-            </w:r>
-            <w:proofErr w:type="spellStart"/>
-            <w:r>
-              <w:rPr>
-                <w:rFonts w:ascii="Times New Roman" w:eastAsia="Times New Roman" w:hAnsi="Times New Roman" w:cs="Times New Roman"/>
-                <w:color w:val="000000"/>
-                <w:sz w:val="24"/>
-                <w:szCs w:val="24"/>
-              </w:rPr>
-              <w:t>viên</w:t>
-            </w:r>
-            <w:proofErr w:type="spellEnd"/>
-            <w:r>
-              <w:rPr>
-                <w:rFonts w:ascii="Times New Roman" w:eastAsia="Times New Roman" w:hAnsi="Times New Roman" w:cs="Times New Roman"/>
-                <w:color w:val="000000"/>
-                <w:sz w:val="24"/>
-                <w:szCs w:val="24"/>
-              </w:rPr>
-              <w:t>” on sidebar</w:t>
+              <w:t>Click on “Quản lý thành viên” on sidebar</w:t>
             </w:r>
           </w:p>
           <w:p>
@@ -27046,36 +26487,8 @@
                 <w:sz w:val="24"/>
                 <w:szCs w:val="24"/>
               </w:rPr>
-              <w:t xml:space="preserve">Lê </w:t>
-            </w:r>
-            <w:proofErr w:type="spellStart"/>
-            <w:r>
-              <w:rPr>
-                <w:rFonts w:ascii="Times New Roman" w:eastAsia="Times New Roman" w:hAnsi="Times New Roman" w:cs="Times New Roman"/>
-                <w:sz w:val="24"/>
-                <w:szCs w:val="24"/>
-              </w:rPr>
-              <w:t>Thành</w:t>
-            </w:r>
-            <w:proofErr w:type="spellEnd"/>
-            <w:r>
-              <w:rPr>
-                <w:rFonts w:ascii="Times New Roman" w:eastAsia="Times New Roman" w:hAnsi="Times New Roman" w:cs="Times New Roman"/>
-                <w:sz w:val="24"/>
-                <w:szCs w:val="24"/>
-              </w:rPr>
-              <w:t xml:space="preserve"> </w:t>
-            </w:r>
-            <w:proofErr w:type="spellStart"/>
-            <w:r>
-              <w:rPr>
-                <w:rFonts w:ascii="Times New Roman" w:eastAsia="Times New Roman" w:hAnsi="Times New Roman" w:cs="Times New Roman"/>
-                <w:sz w:val="24"/>
-                <w:szCs w:val="24"/>
-              </w:rPr>
-              <w:t>Đạt</w:t>
-            </w:r>
-            <w:proofErr w:type="spellEnd"/>
+              <w:t>Lê Thành Đạt</w:t>
+            </w:r>
           </w:p>
         </w:tc>
         <w:tc>
@@ -27570,47 +26983,7 @@
                 <w:sz w:val="24"/>
                 <w:szCs w:val="24"/>
               </w:rPr>
-              <w:t>Click on “</w:t>
-            </w:r>
-            <w:proofErr w:type="spellStart"/>
-            <w:r>
-              <w:rPr>
-                <w:rFonts w:ascii="Times New Roman" w:eastAsia="Times New Roman" w:hAnsi="Times New Roman" w:cs="Times New Roman"/>
-                <w:color w:val="000000"/>
-                <w:sz w:val="24"/>
-                <w:szCs w:val="24"/>
-              </w:rPr>
-              <w:t>Quản</w:t>
-            </w:r>
-            <w:proofErr w:type="spellEnd"/>
-            <w:r>
-              <w:rPr>
-                <w:rFonts w:ascii="Times New Roman" w:eastAsia="Times New Roman" w:hAnsi="Times New Roman" w:cs="Times New Roman"/>
-                <w:color w:val="000000"/>
-                <w:sz w:val="24"/>
-                <w:szCs w:val="24"/>
-              </w:rPr>
-              <w:t xml:space="preserve"> </w:t>
-            </w:r>
-            <w:proofErr w:type="spellStart"/>
-            <w:r>
-              <w:rPr>
-                <w:rFonts w:ascii="Times New Roman" w:eastAsia="Times New Roman" w:hAnsi="Times New Roman" w:cs="Times New Roman"/>
-                <w:color w:val="000000"/>
-                <w:sz w:val="24"/>
-                <w:szCs w:val="24"/>
-              </w:rPr>
-              <w:t>lý</w:t>
-            </w:r>
-            <w:proofErr w:type="spellEnd"/>
-            <w:r>
-              <w:rPr>
-                <w:rFonts w:ascii="Times New Roman" w:eastAsia="Times New Roman" w:hAnsi="Times New Roman" w:cs="Times New Roman"/>
-                <w:color w:val="000000"/>
-                <w:sz w:val="24"/>
-                <w:szCs w:val="24"/>
-              </w:rPr>
-              <w:t xml:space="preserve"> mentor” on sidebar</w:t>
+              <w:t>Click on “Quản lý mentor” on sidebar</w:t>
             </w:r>
           </w:p>
           <w:p>
@@ -28372,36 +27745,8 @@
                 <w:sz w:val="24"/>
                 <w:szCs w:val="24"/>
               </w:rPr>
-              <w:t xml:space="preserve">Lê </w:t>
-            </w:r>
-            <w:proofErr w:type="spellStart"/>
-            <w:r>
-              <w:rPr>
-                <w:rFonts w:ascii="Times New Roman" w:eastAsia="Times New Roman" w:hAnsi="Times New Roman" w:cs="Times New Roman"/>
-                <w:sz w:val="24"/>
-                <w:szCs w:val="24"/>
-              </w:rPr>
-              <w:t>Thành</w:t>
-            </w:r>
-            <w:proofErr w:type="spellEnd"/>
-            <w:r>
-              <w:rPr>
-                <w:rFonts w:ascii="Times New Roman" w:eastAsia="Times New Roman" w:hAnsi="Times New Roman" w:cs="Times New Roman"/>
-                <w:sz w:val="24"/>
-                <w:szCs w:val="24"/>
-              </w:rPr>
-              <w:t xml:space="preserve"> </w:t>
-            </w:r>
-            <w:proofErr w:type="spellStart"/>
-            <w:r>
-              <w:rPr>
-                <w:rFonts w:ascii="Times New Roman" w:eastAsia="Times New Roman" w:hAnsi="Times New Roman" w:cs="Times New Roman"/>
-                <w:sz w:val="24"/>
-                <w:szCs w:val="24"/>
-              </w:rPr>
-              <w:t>Đạt</w:t>
-            </w:r>
-            <w:proofErr w:type="spellEnd"/>
+              <w:t>Lê Thành Đạt</w:t>
+            </w:r>
           </w:p>
         </w:tc>
         <w:tc>
@@ -28897,87 +28242,7 @@
                 <w:sz w:val="24"/>
                 <w:szCs w:val="24"/>
               </w:rPr>
-              <w:t>Click “</w:t>
-            </w:r>
-            <w:proofErr w:type="spellStart"/>
-            <w:r>
-              <w:rPr>
-                <w:rFonts w:ascii="Times New Roman" w:eastAsia="Times New Roman" w:hAnsi="Times New Roman" w:cs="Times New Roman"/>
-                <w:color w:val="000000"/>
-                <w:sz w:val="24"/>
-                <w:szCs w:val="24"/>
-              </w:rPr>
-              <w:t>Quản</w:t>
-            </w:r>
-            <w:proofErr w:type="spellEnd"/>
-            <w:r>
-              <w:rPr>
-                <w:rFonts w:ascii="Times New Roman" w:eastAsia="Times New Roman" w:hAnsi="Times New Roman" w:cs="Times New Roman"/>
-                <w:color w:val="000000"/>
-                <w:sz w:val="24"/>
-                <w:szCs w:val="24"/>
-              </w:rPr>
-              <w:t xml:space="preserve"> </w:t>
-            </w:r>
-            <w:proofErr w:type="spellStart"/>
-            <w:r>
-              <w:rPr>
-                <w:rFonts w:ascii="Times New Roman" w:eastAsia="Times New Roman" w:hAnsi="Times New Roman" w:cs="Times New Roman"/>
-                <w:color w:val="000000"/>
-                <w:sz w:val="24"/>
-                <w:szCs w:val="24"/>
-              </w:rPr>
-              <w:t>lý</w:t>
-            </w:r>
-            <w:proofErr w:type="spellEnd"/>
-            <w:r>
-              <w:rPr>
-                <w:rFonts w:ascii="Times New Roman" w:eastAsia="Times New Roman" w:hAnsi="Times New Roman" w:cs="Times New Roman"/>
-                <w:color w:val="000000"/>
-                <w:sz w:val="24"/>
-                <w:szCs w:val="24"/>
-              </w:rPr>
-              <w:t xml:space="preserve"> </w:t>
-            </w:r>
-            <w:proofErr w:type="spellStart"/>
-            <w:r>
-              <w:rPr>
-                <w:rFonts w:ascii="Times New Roman" w:eastAsia="Times New Roman" w:hAnsi="Times New Roman" w:cs="Times New Roman"/>
-                <w:color w:val="000000"/>
-                <w:sz w:val="24"/>
-                <w:szCs w:val="24"/>
-              </w:rPr>
-              <w:t>yêu</w:t>
-            </w:r>
-            <w:proofErr w:type="spellEnd"/>
-            <w:r>
-              <w:rPr>
-                <w:rFonts w:ascii="Times New Roman" w:eastAsia="Times New Roman" w:hAnsi="Times New Roman" w:cs="Times New Roman"/>
-                <w:color w:val="000000"/>
-                <w:sz w:val="24"/>
-                <w:szCs w:val="24"/>
-              </w:rPr>
-              <w:t xml:space="preserve"> </w:t>
-            </w:r>
-            <w:proofErr w:type="spellStart"/>
-            <w:r>
-              <w:rPr>
-                <w:rFonts w:ascii="Times New Roman" w:eastAsia="Times New Roman" w:hAnsi="Times New Roman" w:cs="Times New Roman"/>
-                <w:color w:val="000000"/>
-                <w:sz w:val="24"/>
-                <w:szCs w:val="24"/>
-              </w:rPr>
-              <w:t>cầu</w:t>
-            </w:r>
-            <w:proofErr w:type="spellEnd"/>
-            <w:r>
-              <w:rPr>
-                <w:rFonts w:ascii="Times New Roman" w:eastAsia="Times New Roman" w:hAnsi="Times New Roman" w:cs="Times New Roman"/>
-                <w:color w:val="000000"/>
-                <w:sz w:val="24"/>
-                <w:szCs w:val="24"/>
-              </w:rPr>
-              <w:t>” in sidebar</w:t>
+              <w:t>Click “Quản lý yêu cầu” in sidebar</w:t>
             </w:r>
           </w:p>
           <w:p>
@@ -29156,6 +28421,1393 @@
               <w:numPr>
                 <w:ilvl w:val="0"/>
                 <w:numId w:val="27"/>
+              </w:numPr>
+              <w:pBdr>
+                <w:top w:val="nil"/>
+                <w:left w:val="nil"/>
+                <w:bottom w:val="nil"/>
+                <w:right w:val="nil"/>
+                <w:between w:val="nil"/>
+              </w:pBdr>
+              <w:rPr>
+                <w:rFonts w:ascii="Times New Roman" w:eastAsia="Times New Roman" w:hAnsi="Times New Roman" w:cs="Times New Roman"/>
+                <w:color w:val="000000"/>
+                <w:sz w:val="24"/>
+                <w:szCs w:val="24"/>
+              </w:rPr>
+            </w:pPr>
+            <w:r>
+              <w:rPr>
+                <w:rFonts w:ascii="Times New Roman" w:eastAsia="Times New Roman" w:hAnsi="Times New Roman" w:cs="Times New Roman"/>
+                <w:color w:val="000000"/>
+                <w:sz w:val="24"/>
+                <w:szCs w:val="24"/>
+              </w:rPr>
+              <w:t>Cannot connect to server</w:t>
+            </w:r>
+          </w:p>
+        </w:tc>
+      </w:tr>
+      <w:tr>
+        <w:trPr>
+          <w:trHeight w:val="440"/>
+        </w:trPr>
+        <w:tc>
+          <w:tcPr>
+            <w:tcW w:w="2254" w:type="dxa"/>
+            <w:tcBorders>
+              <w:top w:val="single" w:sz="4" w:space="0" w:color="000000"/>
+              <w:left w:val="single" w:sz="4" w:space="0" w:color="000000"/>
+              <w:bottom w:val="single" w:sz="4" w:space="0" w:color="000000"/>
+              <w:right w:val="single" w:sz="4" w:space="0" w:color="000000"/>
+            </w:tcBorders>
+            <w:vAlign w:val="center"/>
+          </w:tcPr>
+          <w:p>
+            <w:pPr>
+              <w:rPr>
+                <w:rFonts w:ascii="Times New Roman" w:eastAsia="Times New Roman" w:hAnsi="Times New Roman" w:cs="Times New Roman"/>
+                <w:b/>
+                <w:sz w:val="24"/>
+                <w:szCs w:val="24"/>
+              </w:rPr>
+            </w:pPr>
+            <w:r>
+              <w:rPr>
+                <w:rFonts w:ascii="Times New Roman" w:eastAsia="Times New Roman" w:hAnsi="Times New Roman" w:cs="Times New Roman"/>
+                <w:b/>
+                <w:sz w:val="24"/>
+                <w:szCs w:val="24"/>
+              </w:rPr>
+              <w:t>Priority</w:t>
+            </w:r>
+          </w:p>
+        </w:tc>
+        <w:tc>
+          <w:tcPr>
+            <w:tcW w:w="6762" w:type="dxa"/>
+            <w:gridSpan w:val="3"/>
+            <w:tcBorders>
+              <w:top w:val="single" w:sz="4" w:space="0" w:color="000000"/>
+              <w:left w:val="single" w:sz="4" w:space="0" w:color="000000"/>
+              <w:bottom w:val="single" w:sz="4" w:space="0" w:color="000000"/>
+              <w:right w:val="single" w:sz="4" w:space="0" w:color="000000"/>
+            </w:tcBorders>
+            <w:vAlign w:val="center"/>
+          </w:tcPr>
+          <w:p>
+            <w:pPr>
+              <w:rPr>
+                <w:rFonts w:ascii="Times New Roman" w:eastAsia="Times New Roman" w:hAnsi="Times New Roman" w:cs="Times New Roman"/>
+                <w:sz w:val="24"/>
+                <w:szCs w:val="24"/>
+              </w:rPr>
+            </w:pPr>
+            <w:r>
+              <w:rPr>
+                <w:rFonts w:ascii="Times New Roman" w:eastAsia="Times New Roman" w:hAnsi="Times New Roman" w:cs="Times New Roman"/>
+                <w:sz w:val="24"/>
+                <w:szCs w:val="24"/>
+              </w:rPr>
+              <w:t>High</w:t>
+            </w:r>
+          </w:p>
+        </w:tc>
+      </w:tr>
+      <w:tr>
+        <w:trPr>
+          <w:trHeight w:val="440"/>
+        </w:trPr>
+        <w:tc>
+          <w:tcPr>
+            <w:tcW w:w="2254" w:type="dxa"/>
+            <w:tcBorders>
+              <w:top w:val="single" w:sz="4" w:space="0" w:color="000000"/>
+              <w:left w:val="single" w:sz="4" w:space="0" w:color="000000"/>
+              <w:bottom w:val="single" w:sz="4" w:space="0" w:color="000000"/>
+              <w:right w:val="single" w:sz="4" w:space="0" w:color="000000"/>
+            </w:tcBorders>
+            <w:vAlign w:val="center"/>
+          </w:tcPr>
+          <w:p>
+            <w:pPr>
+              <w:rPr>
+                <w:rFonts w:ascii="Times New Roman" w:eastAsia="Times New Roman" w:hAnsi="Times New Roman" w:cs="Times New Roman"/>
+                <w:b/>
+                <w:sz w:val="24"/>
+                <w:szCs w:val="24"/>
+              </w:rPr>
+            </w:pPr>
+            <w:r>
+              <w:rPr>
+                <w:rFonts w:ascii="Times New Roman" w:eastAsia="Times New Roman" w:hAnsi="Times New Roman" w:cs="Times New Roman"/>
+                <w:b/>
+                <w:sz w:val="24"/>
+                <w:szCs w:val="24"/>
+              </w:rPr>
+              <w:t>Frequency of Use</w:t>
+            </w:r>
+          </w:p>
+        </w:tc>
+        <w:tc>
+          <w:tcPr>
+            <w:tcW w:w="6762" w:type="dxa"/>
+            <w:gridSpan w:val="3"/>
+            <w:tcBorders>
+              <w:top w:val="single" w:sz="4" w:space="0" w:color="000000"/>
+              <w:left w:val="single" w:sz="4" w:space="0" w:color="000000"/>
+              <w:bottom w:val="single" w:sz="4" w:space="0" w:color="000000"/>
+              <w:right w:val="single" w:sz="4" w:space="0" w:color="000000"/>
+            </w:tcBorders>
+            <w:vAlign w:val="center"/>
+          </w:tcPr>
+          <w:p>
+            <w:pPr>
+              <w:rPr>
+                <w:rFonts w:ascii="Times New Roman" w:eastAsia="Times New Roman" w:hAnsi="Times New Roman" w:cs="Times New Roman"/>
+                <w:sz w:val="24"/>
+                <w:szCs w:val="24"/>
+              </w:rPr>
+            </w:pPr>
+            <w:r>
+              <w:rPr>
+                <w:rFonts w:ascii="Times New Roman" w:eastAsia="Times New Roman" w:hAnsi="Times New Roman" w:cs="Times New Roman"/>
+                <w:sz w:val="24"/>
+                <w:szCs w:val="24"/>
+              </w:rPr>
+              <w:t>High</w:t>
+            </w:r>
+          </w:p>
+        </w:tc>
+      </w:tr>
+      <w:tr>
+        <w:trPr>
+          <w:trHeight w:val="440"/>
+        </w:trPr>
+        <w:tc>
+          <w:tcPr>
+            <w:tcW w:w="2254" w:type="dxa"/>
+            <w:tcBorders>
+              <w:top w:val="single" w:sz="4" w:space="0" w:color="000000"/>
+              <w:left w:val="single" w:sz="4" w:space="0" w:color="000000"/>
+              <w:bottom w:val="single" w:sz="4" w:space="0" w:color="000000"/>
+              <w:right w:val="single" w:sz="4" w:space="0" w:color="000000"/>
+            </w:tcBorders>
+            <w:vAlign w:val="center"/>
+          </w:tcPr>
+          <w:p>
+            <w:pPr>
+              <w:rPr>
+                <w:rFonts w:ascii="Times New Roman" w:eastAsia="Times New Roman" w:hAnsi="Times New Roman" w:cs="Times New Roman"/>
+                <w:b/>
+                <w:sz w:val="24"/>
+                <w:szCs w:val="24"/>
+              </w:rPr>
+            </w:pPr>
+            <w:r>
+              <w:rPr>
+                <w:rFonts w:ascii="Times New Roman" w:eastAsia="Times New Roman" w:hAnsi="Times New Roman" w:cs="Times New Roman"/>
+                <w:b/>
+                <w:sz w:val="24"/>
+                <w:szCs w:val="24"/>
+              </w:rPr>
+              <w:t>Business Rules</w:t>
+            </w:r>
+          </w:p>
+        </w:tc>
+        <w:tc>
+          <w:tcPr>
+            <w:tcW w:w="6762" w:type="dxa"/>
+            <w:gridSpan w:val="3"/>
+            <w:tcBorders>
+              <w:top w:val="single" w:sz="4" w:space="0" w:color="000000"/>
+              <w:left w:val="single" w:sz="4" w:space="0" w:color="000000"/>
+              <w:bottom w:val="single" w:sz="4" w:space="0" w:color="000000"/>
+              <w:right w:val="single" w:sz="4" w:space="0" w:color="000000"/>
+            </w:tcBorders>
+            <w:vAlign w:val="center"/>
+          </w:tcPr>
+          <w:p>
+            <w:pPr>
+              <w:rPr>
+                <w:rFonts w:ascii="Times New Roman" w:eastAsia="Times New Roman" w:hAnsi="Times New Roman" w:cs="Times New Roman"/>
+                <w:sz w:val="24"/>
+                <w:szCs w:val="24"/>
+              </w:rPr>
+            </w:pPr>
+          </w:p>
+        </w:tc>
+      </w:tr>
+      <w:tr>
+        <w:trPr>
+          <w:trHeight w:val="440"/>
+        </w:trPr>
+        <w:tc>
+          <w:tcPr>
+            <w:tcW w:w="2254" w:type="dxa"/>
+            <w:tcBorders>
+              <w:top w:val="single" w:sz="4" w:space="0" w:color="000000"/>
+              <w:left w:val="single" w:sz="4" w:space="0" w:color="000000"/>
+              <w:bottom w:val="single" w:sz="4" w:space="0" w:color="000000"/>
+              <w:right w:val="single" w:sz="4" w:space="0" w:color="000000"/>
+            </w:tcBorders>
+            <w:vAlign w:val="center"/>
+          </w:tcPr>
+          <w:p>
+            <w:pPr>
+              <w:rPr>
+                <w:rFonts w:ascii="Times New Roman" w:eastAsia="Times New Roman" w:hAnsi="Times New Roman" w:cs="Times New Roman"/>
+                <w:b/>
+                <w:sz w:val="24"/>
+                <w:szCs w:val="24"/>
+              </w:rPr>
+            </w:pPr>
+            <w:r>
+              <w:rPr>
+                <w:rFonts w:ascii="Times New Roman" w:eastAsia="Times New Roman" w:hAnsi="Times New Roman" w:cs="Times New Roman"/>
+                <w:b/>
+                <w:sz w:val="24"/>
+                <w:szCs w:val="24"/>
+              </w:rPr>
+              <w:t>Other Information</w:t>
+            </w:r>
+          </w:p>
+        </w:tc>
+        <w:tc>
+          <w:tcPr>
+            <w:tcW w:w="6762" w:type="dxa"/>
+            <w:gridSpan w:val="3"/>
+            <w:tcBorders>
+              <w:top w:val="single" w:sz="4" w:space="0" w:color="000000"/>
+              <w:left w:val="single" w:sz="4" w:space="0" w:color="000000"/>
+              <w:bottom w:val="single" w:sz="4" w:space="0" w:color="000000"/>
+              <w:right w:val="single" w:sz="4" w:space="0" w:color="000000"/>
+            </w:tcBorders>
+            <w:vAlign w:val="center"/>
+          </w:tcPr>
+          <w:p>
+            <w:pPr>
+              <w:rPr>
+                <w:rFonts w:ascii="Times New Roman" w:eastAsia="Times New Roman" w:hAnsi="Times New Roman" w:cs="Times New Roman"/>
+                <w:sz w:val="24"/>
+                <w:szCs w:val="24"/>
+              </w:rPr>
+            </w:pPr>
+            <w:r>
+              <w:rPr>
+                <w:rFonts w:ascii="Times New Roman" w:eastAsia="Times New Roman" w:hAnsi="Times New Roman" w:cs="Times New Roman"/>
+                <w:sz w:val="24"/>
+                <w:szCs w:val="24"/>
+              </w:rPr>
+              <w:t>N/A</w:t>
+            </w:r>
+          </w:p>
+        </w:tc>
+      </w:tr>
+      <w:tr>
+        <w:trPr>
+          <w:trHeight w:val="440"/>
+        </w:trPr>
+        <w:tc>
+          <w:tcPr>
+            <w:tcW w:w="2254" w:type="dxa"/>
+            <w:tcBorders>
+              <w:top w:val="single" w:sz="4" w:space="0" w:color="000000"/>
+              <w:left w:val="single" w:sz="4" w:space="0" w:color="000000"/>
+              <w:bottom w:val="single" w:sz="4" w:space="0" w:color="000000"/>
+              <w:right w:val="single" w:sz="4" w:space="0" w:color="000000"/>
+            </w:tcBorders>
+            <w:vAlign w:val="center"/>
+          </w:tcPr>
+          <w:p>
+            <w:pPr>
+              <w:rPr>
+                <w:rFonts w:ascii="Times New Roman" w:eastAsia="Times New Roman" w:hAnsi="Times New Roman" w:cs="Times New Roman"/>
+                <w:b/>
+                <w:sz w:val="24"/>
+                <w:szCs w:val="24"/>
+              </w:rPr>
+            </w:pPr>
+            <w:r>
+              <w:rPr>
+                <w:rFonts w:ascii="Times New Roman" w:eastAsia="Times New Roman" w:hAnsi="Times New Roman" w:cs="Times New Roman"/>
+                <w:b/>
+                <w:sz w:val="24"/>
+                <w:szCs w:val="24"/>
+              </w:rPr>
+              <w:t>Assumptions</w:t>
+            </w:r>
+          </w:p>
+        </w:tc>
+        <w:tc>
+          <w:tcPr>
+            <w:tcW w:w="6762" w:type="dxa"/>
+            <w:gridSpan w:val="3"/>
+            <w:tcBorders>
+              <w:top w:val="single" w:sz="4" w:space="0" w:color="000000"/>
+              <w:left w:val="single" w:sz="4" w:space="0" w:color="000000"/>
+              <w:bottom w:val="single" w:sz="4" w:space="0" w:color="000000"/>
+              <w:right w:val="single" w:sz="4" w:space="0" w:color="000000"/>
+            </w:tcBorders>
+            <w:vAlign w:val="center"/>
+          </w:tcPr>
+          <w:p>
+            <w:pPr>
+              <w:rPr>
+                <w:rFonts w:ascii="Times New Roman" w:eastAsia="Times New Roman" w:hAnsi="Times New Roman" w:cs="Times New Roman"/>
+                <w:sz w:val="24"/>
+                <w:szCs w:val="24"/>
+              </w:rPr>
+            </w:pPr>
+            <w:r>
+              <w:rPr>
+                <w:rFonts w:ascii="Times New Roman" w:eastAsia="Times New Roman" w:hAnsi="Times New Roman" w:cs="Times New Roman"/>
+                <w:sz w:val="24"/>
+                <w:szCs w:val="24"/>
+              </w:rPr>
+              <w:t>N/A</w:t>
+            </w:r>
+          </w:p>
+        </w:tc>
+      </w:tr>
+    </w:tbl>
+    <w:p/>
+    <w:p>
+      <w:pPr>
+        <w:rPr>
+          <w:rFonts w:ascii="Times New Roman" w:eastAsia="Times New Roman" w:hAnsi="Times New Roman" w:cs="Times New Roman"/>
+          <w:sz w:val="24"/>
+          <w:szCs w:val="24"/>
+        </w:rPr>
+      </w:pPr>
+      <w:r>
+        <w:rPr>
+          <w:rFonts w:ascii="Times New Roman" w:eastAsia="Times New Roman" w:hAnsi="Times New Roman" w:cs="Times New Roman"/>
+          <w:sz w:val="24"/>
+          <w:szCs w:val="24"/>
+        </w:rPr>
+        <w:t>2.2.2.5 View Report</w:t>
+      </w:r>
+    </w:p>
+    <w:tbl>
+      <w:tblPr>
+        <w:tblW w:w="9016" w:type="dxa"/>
+        <w:tblLayout w:type="fixed"/>
+        <w:tblLook w:val="0400" w:firstRow="0" w:lastRow="0" w:firstColumn="0" w:lastColumn="0" w:noHBand="0" w:noVBand="1"/>
+      </w:tblPr>
+      <w:tblGrid>
+        <w:gridCol w:w="2254"/>
+        <w:gridCol w:w="2254"/>
+        <w:gridCol w:w="2057"/>
+        <w:gridCol w:w="2451"/>
+      </w:tblGrid>
+      <w:tr>
+        <w:trPr>
+          <w:trHeight w:val="440"/>
+        </w:trPr>
+        <w:tc>
+          <w:tcPr>
+            <w:tcW w:w="2254" w:type="dxa"/>
+            <w:tcBorders>
+              <w:top w:val="single" w:sz="4" w:space="0" w:color="000000"/>
+              <w:left w:val="single" w:sz="4" w:space="0" w:color="000000"/>
+              <w:bottom w:val="single" w:sz="4" w:space="0" w:color="000000"/>
+              <w:right w:val="single" w:sz="4" w:space="0" w:color="000000"/>
+            </w:tcBorders>
+            <w:vAlign w:val="center"/>
+          </w:tcPr>
+          <w:p>
+            <w:pPr>
+              <w:rPr>
+                <w:rFonts w:ascii="Times New Roman" w:eastAsia="Times New Roman" w:hAnsi="Times New Roman" w:cs="Times New Roman"/>
+                <w:sz w:val="24"/>
+                <w:szCs w:val="24"/>
+              </w:rPr>
+            </w:pPr>
+            <w:r>
+              <w:rPr>
+                <w:rFonts w:ascii="Times New Roman" w:eastAsia="Times New Roman" w:hAnsi="Times New Roman" w:cs="Times New Roman"/>
+                <w:b/>
+                <w:sz w:val="24"/>
+                <w:szCs w:val="24"/>
+              </w:rPr>
+              <w:t>Use Case ID</w:t>
+            </w:r>
+          </w:p>
+        </w:tc>
+        <w:tc>
+          <w:tcPr>
+            <w:tcW w:w="2254" w:type="dxa"/>
+            <w:tcBorders>
+              <w:top w:val="single" w:sz="4" w:space="0" w:color="000000"/>
+              <w:left w:val="single" w:sz="4" w:space="0" w:color="000000"/>
+              <w:bottom w:val="single" w:sz="4" w:space="0" w:color="000000"/>
+              <w:right w:val="single" w:sz="4" w:space="0" w:color="000000"/>
+            </w:tcBorders>
+            <w:vAlign w:val="center"/>
+          </w:tcPr>
+          <w:p>
+            <w:pPr>
+              <w:rPr>
+                <w:rFonts w:ascii="Times New Roman" w:eastAsia="Times New Roman" w:hAnsi="Times New Roman" w:cs="Times New Roman"/>
+                <w:sz w:val="24"/>
+                <w:szCs w:val="24"/>
+              </w:rPr>
+            </w:pPr>
+            <w:r>
+              <w:rPr>
+                <w:rFonts w:ascii="Times New Roman" w:eastAsia="Times New Roman" w:hAnsi="Times New Roman" w:cs="Times New Roman"/>
+                <w:sz w:val="24"/>
+                <w:szCs w:val="24"/>
+              </w:rPr>
+              <w:t>UC – 06</w:t>
+            </w:r>
+          </w:p>
+        </w:tc>
+        <w:tc>
+          <w:tcPr>
+            <w:tcW w:w="2057" w:type="dxa"/>
+            <w:tcBorders>
+              <w:top w:val="single" w:sz="4" w:space="0" w:color="000000"/>
+              <w:left w:val="single" w:sz="4" w:space="0" w:color="000000"/>
+              <w:bottom w:val="single" w:sz="4" w:space="0" w:color="000000"/>
+              <w:right w:val="single" w:sz="4" w:space="0" w:color="000000"/>
+            </w:tcBorders>
+            <w:vAlign w:val="center"/>
+          </w:tcPr>
+          <w:p>
+            <w:pPr>
+              <w:rPr>
+                <w:rFonts w:ascii="Times New Roman" w:eastAsia="Times New Roman" w:hAnsi="Times New Roman" w:cs="Times New Roman"/>
+                <w:sz w:val="24"/>
+                <w:szCs w:val="24"/>
+              </w:rPr>
+            </w:pPr>
+            <w:r>
+              <w:rPr>
+                <w:rFonts w:ascii="Times New Roman" w:eastAsia="Times New Roman" w:hAnsi="Times New Roman" w:cs="Times New Roman"/>
+                <w:b/>
+                <w:sz w:val="24"/>
+                <w:szCs w:val="24"/>
+              </w:rPr>
+              <w:t>Use Case Name</w:t>
+            </w:r>
+          </w:p>
+        </w:tc>
+        <w:tc>
+          <w:tcPr>
+            <w:tcW w:w="2451" w:type="dxa"/>
+            <w:tcBorders>
+              <w:top w:val="single" w:sz="4" w:space="0" w:color="000000"/>
+              <w:left w:val="single" w:sz="4" w:space="0" w:color="000000"/>
+              <w:bottom w:val="single" w:sz="4" w:space="0" w:color="000000"/>
+              <w:right w:val="single" w:sz="4" w:space="0" w:color="000000"/>
+            </w:tcBorders>
+            <w:vAlign w:val="center"/>
+          </w:tcPr>
+          <w:p>
+            <w:pPr>
+              <w:ind w:left="100"/>
+              <w:rPr>
+                <w:rFonts w:ascii="Times New Roman" w:eastAsia="Times New Roman" w:hAnsi="Times New Roman" w:cs="Times New Roman"/>
+                <w:sz w:val="24"/>
+                <w:szCs w:val="24"/>
+              </w:rPr>
+            </w:pPr>
+            <w:r>
+              <w:rPr>
+                <w:rFonts w:ascii="Times New Roman" w:eastAsia="Times New Roman" w:hAnsi="Times New Roman" w:cs="Times New Roman"/>
+                <w:sz w:val="24"/>
+                <w:szCs w:val="24"/>
+              </w:rPr>
+              <w:t>View Report</w:t>
+            </w:r>
+          </w:p>
+        </w:tc>
+      </w:tr>
+      <w:tr>
+        <w:trPr>
+          <w:trHeight w:val="440"/>
+        </w:trPr>
+        <w:tc>
+          <w:tcPr>
+            <w:tcW w:w="2254" w:type="dxa"/>
+            <w:tcBorders>
+              <w:top w:val="single" w:sz="4" w:space="0" w:color="000000"/>
+              <w:left w:val="single" w:sz="4" w:space="0" w:color="000000"/>
+              <w:bottom w:val="single" w:sz="4" w:space="0" w:color="000000"/>
+              <w:right w:val="single" w:sz="4" w:space="0" w:color="000000"/>
+            </w:tcBorders>
+            <w:vAlign w:val="center"/>
+          </w:tcPr>
+          <w:p>
+            <w:pPr>
+              <w:rPr>
+                <w:rFonts w:ascii="Times New Roman" w:eastAsia="Times New Roman" w:hAnsi="Times New Roman" w:cs="Times New Roman"/>
+                <w:b/>
+                <w:sz w:val="24"/>
+                <w:szCs w:val="24"/>
+              </w:rPr>
+            </w:pPr>
+            <w:r>
+              <w:rPr>
+                <w:rFonts w:ascii="Times New Roman" w:eastAsia="Times New Roman" w:hAnsi="Times New Roman" w:cs="Times New Roman"/>
+                <w:b/>
+                <w:sz w:val="24"/>
+                <w:szCs w:val="24"/>
+              </w:rPr>
+              <w:t>Created By</w:t>
+            </w:r>
+          </w:p>
+        </w:tc>
+        <w:tc>
+          <w:tcPr>
+            <w:tcW w:w="2254" w:type="dxa"/>
+            <w:tcBorders>
+              <w:top w:val="single" w:sz="4" w:space="0" w:color="000000"/>
+              <w:left w:val="single" w:sz="4" w:space="0" w:color="000000"/>
+              <w:bottom w:val="single" w:sz="4" w:space="0" w:color="000000"/>
+              <w:right w:val="single" w:sz="4" w:space="0" w:color="000000"/>
+            </w:tcBorders>
+            <w:vAlign w:val="center"/>
+          </w:tcPr>
+          <w:p>
+            <w:pPr>
+              <w:rPr>
+                <w:rFonts w:ascii="Times New Roman" w:eastAsia="Times New Roman" w:hAnsi="Times New Roman" w:cs="Times New Roman"/>
+                <w:sz w:val="24"/>
+                <w:szCs w:val="24"/>
+              </w:rPr>
+            </w:pPr>
+            <w:r>
+              <w:rPr>
+                <w:rFonts w:ascii="Times New Roman" w:eastAsia="Times New Roman" w:hAnsi="Times New Roman" w:cs="Times New Roman"/>
+                <w:sz w:val="24"/>
+                <w:szCs w:val="24"/>
+              </w:rPr>
+              <w:t>Lê Thành Đạt</w:t>
+            </w:r>
+          </w:p>
+        </w:tc>
+        <w:tc>
+          <w:tcPr>
+            <w:tcW w:w="2057" w:type="dxa"/>
+            <w:tcBorders>
+              <w:top w:val="single" w:sz="4" w:space="0" w:color="000000"/>
+              <w:left w:val="single" w:sz="4" w:space="0" w:color="000000"/>
+              <w:bottom w:val="single" w:sz="4" w:space="0" w:color="000000"/>
+              <w:right w:val="single" w:sz="4" w:space="0" w:color="000000"/>
+            </w:tcBorders>
+            <w:vAlign w:val="center"/>
+          </w:tcPr>
+          <w:p>
+            <w:pPr>
+              <w:rPr>
+                <w:rFonts w:ascii="Times New Roman" w:eastAsia="Times New Roman" w:hAnsi="Times New Roman" w:cs="Times New Roman"/>
+                <w:b/>
+                <w:sz w:val="24"/>
+                <w:szCs w:val="24"/>
+              </w:rPr>
+            </w:pPr>
+            <w:r>
+              <w:rPr>
+                <w:rFonts w:ascii="Times New Roman" w:eastAsia="Times New Roman" w:hAnsi="Times New Roman" w:cs="Times New Roman"/>
+                <w:b/>
+                <w:sz w:val="24"/>
+                <w:szCs w:val="24"/>
+              </w:rPr>
+              <w:t>Created Date</w:t>
+            </w:r>
+          </w:p>
+        </w:tc>
+        <w:tc>
+          <w:tcPr>
+            <w:tcW w:w="2451" w:type="dxa"/>
+            <w:tcBorders>
+              <w:top w:val="single" w:sz="4" w:space="0" w:color="000000"/>
+              <w:left w:val="single" w:sz="4" w:space="0" w:color="000000"/>
+              <w:bottom w:val="single" w:sz="4" w:space="0" w:color="000000"/>
+              <w:right w:val="single" w:sz="4" w:space="0" w:color="000000"/>
+            </w:tcBorders>
+            <w:vAlign w:val="center"/>
+          </w:tcPr>
+          <w:p>
+            <w:pPr>
+              <w:rPr>
+                <w:rFonts w:ascii="Times New Roman" w:eastAsia="Times New Roman" w:hAnsi="Times New Roman" w:cs="Times New Roman"/>
+                <w:sz w:val="24"/>
+                <w:szCs w:val="24"/>
+              </w:rPr>
+            </w:pPr>
+            <w:r>
+              <w:rPr>
+                <w:rFonts w:ascii="Times New Roman" w:eastAsia="Times New Roman" w:hAnsi="Times New Roman" w:cs="Times New Roman"/>
+                <w:sz w:val="24"/>
+                <w:szCs w:val="24"/>
+              </w:rPr>
+              <w:t>25/01/2021</w:t>
+            </w:r>
+          </w:p>
+        </w:tc>
+      </w:tr>
+      <w:tr>
+        <w:trPr>
+          <w:trHeight w:val="440"/>
+        </w:trPr>
+        <w:tc>
+          <w:tcPr>
+            <w:tcW w:w="2254" w:type="dxa"/>
+            <w:tcBorders>
+              <w:top w:val="single" w:sz="4" w:space="0" w:color="000000"/>
+              <w:left w:val="single" w:sz="4" w:space="0" w:color="000000"/>
+              <w:bottom w:val="single" w:sz="4" w:space="0" w:color="000000"/>
+              <w:right w:val="single" w:sz="4" w:space="0" w:color="000000"/>
+            </w:tcBorders>
+            <w:vAlign w:val="center"/>
+          </w:tcPr>
+          <w:p>
+            <w:pPr>
+              <w:rPr>
+                <w:rFonts w:ascii="Times New Roman" w:eastAsia="Times New Roman" w:hAnsi="Times New Roman" w:cs="Times New Roman"/>
+                <w:b/>
+                <w:sz w:val="24"/>
+                <w:szCs w:val="24"/>
+              </w:rPr>
+            </w:pPr>
+            <w:r>
+              <w:rPr>
+                <w:rFonts w:ascii="Times New Roman" w:eastAsia="Times New Roman" w:hAnsi="Times New Roman" w:cs="Times New Roman"/>
+                <w:b/>
+                <w:sz w:val="24"/>
+                <w:szCs w:val="24"/>
+              </w:rPr>
+              <w:t>Primary Actor</w:t>
+            </w:r>
+          </w:p>
+        </w:tc>
+        <w:tc>
+          <w:tcPr>
+            <w:tcW w:w="2254" w:type="dxa"/>
+            <w:tcBorders>
+              <w:top w:val="single" w:sz="4" w:space="0" w:color="000000"/>
+              <w:left w:val="single" w:sz="4" w:space="0" w:color="000000"/>
+              <w:bottom w:val="single" w:sz="4" w:space="0" w:color="000000"/>
+              <w:right w:val="single" w:sz="4" w:space="0" w:color="000000"/>
+            </w:tcBorders>
+            <w:vAlign w:val="center"/>
+          </w:tcPr>
+          <w:p>
+            <w:pPr>
+              <w:rPr>
+                <w:rFonts w:ascii="Times New Roman" w:eastAsia="Times New Roman" w:hAnsi="Times New Roman" w:cs="Times New Roman"/>
+                <w:sz w:val="24"/>
+                <w:szCs w:val="24"/>
+              </w:rPr>
+            </w:pPr>
+            <w:r>
+              <w:rPr>
+                <w:rFonts w:ascii="Times New Roman" w:eastAsia="Times New Roman" w:hAnsi="Times New Roman" w:cs="Times New Roman"/>
+                <w:sz w:val="24"/>
+                <w:szCs w:val="24"/>
+              </w:rPr>
+              <w:t>Admin</w:t>
+            </w:r>
+          </w:p>
+        </w:tc>
+        <w:tc>
+          <w:tcPr>
+            <w:tcW w:w="2057" w:type="dxa"/>
+            <w:tcBorders>
+              <w:top w:val="single" w:sz="4" w:space="0" w:color="000000"/>
+              <w:left w:val="single" w:sz="4" w:space="0" w:color="000000"/>
+              <w:bottom w:val="single" w:sz="4" w:space="0" w:color="000000"/>
+              <w:right w:val="single" w:sz="4" w:space="0" w:color="000000"/>
+            </w:tcBorders>
+            <w:vAlign w:val="center"/>
+          </w:tcPr>
+          <w:p>
+            <w:pPr>
+              <w:rPr>
+                <w:rFonts w:ascii="Times New Roman" w:eastAsia="Times New Roman" w:hAnsi="Times New Roman" w:cs="Times New Roman"/>
+                <w:b/>
+                <w:sz w:val="24"/>
+                <w:szCs w:val="24"/>
+              </w:rPr>
+            </w:pPr>
+            <w:r>
+              <w:rPr>
+                <w:rFonts w:ascii="Times New Roman" w:eastAsia="Times New Roman" w:hAnsi="Times New Roman" w:cs="Times New Roman"/>
+                <w:b/>
+                <w:sz w:val="24"/>
+                <w:szCs w:val="24"/>
+              </w:rPr>
+              <w:t>Secondary Actor</w:t>
+            </w:r>
+          </w:p>
+        </w:tc>
+        <w:tc>
+          <w:tcPr>
+            <w:tcW w:w="2451" w:type="dxa"/>
+            <w:tcBorders>
+              <w:top w:val="single" w:sz="4" w:space="0" w:color="000000"/>
+              <w:left w:val="single" w:sz="4" w:space="0" w:color="000000"/>
+              <w:bottom w:val="single" w:sz="4" w:space="0" w:color="000000"/>
+              <w:right w:val="single" w:sz="4" w:space="0" w:color="000000"/>
+            </w:tcBorders>
+            <w:vAlign w:val="center"/>
+          </w:tcPr>
+          <w:p>
+            <w:pPr>
+              <w:rPr>
+                <w:rFonts w:ascii="Times New Roman" w:eastAsia="Times New Roman" w:hAnsi="Times New Roman" w:cs="Times New Roman"/>
+                <w:sz w:val="24"/>
+                <w:szCs w:val="24"/>
+              </w:rPr>
+            </w:pPr>
+            <w:r>
+              <w:rPr>
+                <w:rFonts w:ascii="Times New Roman" w:eastAsia="Times New Roman" w:hAnsi="Times New Roman" w:cs="Times New Roman"/>
+                <w:sz w:val="24"/>
+                <w:szCs w:val="24"/>
+              </w:rPr>
+              <w:t>N/A</w:t>
+            </w:r>
+          </w:p>
+        </w:tc>
+      </w:tr>
+      <w:tr>
+        <w:trPr>
+          <w:trHeight w:val="440"/>
+        </w:trPr>
+        <w:tc>
+          <w:tcPr>
+            <w:tcW w:w="2254" w:type="dxa"/>
+            <w:tcBorders>
+              <w:top w:val="single" w:sz="4" w:space="0" w:color="000000"/>
+              <w:left w:val="single" w:sz="4" w:space="0" w:color="000000"/>
+              <w:bottom w:val="single" w:sz="4" w:space="0" w:color="000000"/>
+              <w:right w:val="single" w:sz="4" w:space="0" w:color="000000"/>
+            </w:tcBorders>
+            <w:vAlign w:val="center"/>
+          </w:tcPr>
+          <w:p>
+            <w:pPr>
+              <w:rPr>
+                <w:rFonts w:ascii="Times New Roman" w:eastAsia="Times New Roman" w:hAnsi="Times New Roman" w:cs="Times New Roman"/>
+                <w:b/>
+                <w:sz w:val="24"/>
+                <w:szCs w:val="24"/>
+              </w:rPr>
+            </w:pPr>
+            <w:r>
+              <w:rPr>
+                <w:rFonts w:ascii="Times New Roman" w:eastAsia="Times New Roman" w:hAnsi="Times New Roman" w:cs="Times New Roman"/>
+                <w:b/>
+                <w:sz w:val="24"/>
+                <w:szCs w:val="24"/>
+              </w:rPr>
+              <w:t>Description</w:t>
+            </w:r>
+          </w:p>
+        </w:tc>
+        <w:tc>
+          <w:tcPr>
+            <w:tcW w:w="6762" w:type="dxa"/>
+            <w:gridSpan w:val="3"/>
+            <w:tcBorders>
+              <w:top w:val="single" w:sz="4" w:space="0" w:color="000000"/>
+              <w:left w:val="single" w:sz="4" w:space="0" w:color="000000"/>
+              <w:bottom w:val="single" w:sz="4" w:space="0" w:color="000000"/>
+              <w:right w:val="single" w:sz="4" w:space="0" w:color="000000"/>
+            </w:tcBorders>
+            <w:vAlign w:val="center"/>
+          </w:tcPr>
+          <w:p>
+            <w:pPr>
+              <w:rPr>
+                <w:rFonts w:ascii="Times New Roman" w:eastAsia="Times New Roman" w:hAnsi="Times New Roman" w:cs="Times New Roman"/>
+                <w:sz w:val="24"/>
+                <w:szCs w:val="24"/>
+              </w:rPr>
+            </w:pPr>
+            <w:r>
+              <w:rPr>
+                <w:rFonts w:ascii="Times New Roman" w:eastAsia="Times New Roman" w:hAnsi="Times New Roman" w:cs="Times New Roman"/>
+                <w:color w:val="000000"/>
+                <w:sz w:val="24"/>
+                <w:szCs w:val="24"/>
+              </w:rPr>
+              <w:t>View all requests in system</w:t>
+            </w:r>
+          </w:p>
+        </w:tc>
+      </w:tr>
+      <w:tr>
+        <w:trPr>
+          <w:trHeight w:val="440"/>
+        </w:trPr>
+        <w:tc>
+          <w:tcPr>
+            <w:tcW w:w="2254" w:type="dxa"/>
+            <w:tcBorders>
+              <w:top w:val="single" w:sz="4" w:space="0" w:color="000000"/>
+              <w:left w:val="single" w:sz="4" w:space="0" w:color="000000"/>
+              <w:bottom w:val="single" w:sz="4" w:space="0" w:color="000000"/>
+              <w:right w:val="single" w:sz="4" w:space="0" w:color="000000"/>
+            </w:tcBorders>
+            <w:vAlign w:val="center"/>
+          </w:tcPr>
+          <w:p>
+            <w:pPr>
+              <w:rPr>
+                <w:rFonts w:ascii="Times New Roman" w:eastAsia="Times New Roman" w:hAnsi="Times New Roman" w:cs="Times New Roman"/>
+                <w:b/>
+                <w:sz w:val="24"/>
+                <w:szCs w:val="24"/>
+              </w:rPr>
+            </w:pPr>
+            <w:r>
+              <w:rPr>
+                <w:rFonts w:ascii="Times New Roman" w:eastAsia="Times New Roman" w:hAnsi="Times New Roman" w:cs="Times New Roman"/>
+                <w:b/>
+                <w:sz w:val="24"/>
+                <w:szCs w:val="24"/>
+              </w:rPr>
+              <w:t>Pre-conditions</w:t>
+            </w:r>
+          </w:p>
+        </w:tc>
+        <w:tc>
+          <w:tcPr>
+            <w:tcW w:w="6762" w:type="dxa"/>
+            <w:gridSpan w:val="3"/>
+            <w:tcBorders>
+              <w:top w:val="single" w:sz="4" w:space="0" w:color="000000"/>
+              <w:left w:val="single" w:sz="4" w:space="0" w:color="000000"/>
+              <w:bottom w:val="single" w:sz="4" w:space="0" w:color="000000"/>
+              <w:right w:val="single" w:sz="4" w:space="0" w:color="000000"/>
+            </w:tcBorders>
+            <w:vAlign w:val="center"/>
+          </w:tcPr>
+          <w:p>
+            <w:pPr>
+              <w:numPr>
+                <w:ilvl w:val="0"/>
+                <w:numId w:val="28"/>
+              </w:numPr>
+              <w:pBdr>
+                <w:top w:val="nil"/>
+                <w:left w:val="nil"/>
+                <w:bottom w:val="nil"/>
+                <w:right w:val="nil"/>
+                <w:between w:val="nil"/>
+              </w:pBdr>
+              <w:spacing w:after="0"/>
+              <w:rPr>
+                <w:rFonts w:ascii="Times New Roman" w:eastAsia="Times New Roman" w:hAnsi="Times New Roman" w:cs="Times New Roman"/>
+                <w:color w:val="000000"/>
+                <w:sz w:val="24"/>
+                <w:szCs w:val="24"/>
+              </w:rPr>
+            </w:pPr>
+            <w:r>
+              <w:rPr>
+                <w:rFonts w:ascii="Times New Roman" w:eastAsia="Times New Roman" w:hAnsi="Times New Roman" w:cs="Times New Roman"/>
+                <w:color w:val="000000"/>
+                <w:sz w:val="24"/>
+                <w:szCs w:val="24"/>
+              </w:rPr>
+              <w:t>Admin has logged into Admin Website</w:t>
+            </w:r>
+          </w:p>
+          <w:p>
+            <w:pPr>
+              <w:numPr>
+                <w:ilvl w:val="0"/>
+                <w:numId w:val="28"/>
+              </w:numPr>
+              <w:pBdr>
+                <w:top w:val="nil"/>
+                <w:left w:val="nil"/>
+                <w:bottom w:val="nil"/>
+                <w:right w:val="nil"/>
+                <w:between w:val="nil"/>
+              </w:pBdr>
+              <w:rPr>
+                <w:rFonts w:ascii="Times New Roman" w:eastAsia="Times New Roman" w:hAnsi="Times New Roman" w:cs="Times New Roman"/>
+                <w:color w:val="000000"/>
+                <w:sz w:val="24"/>
+                <w:szCs w:val="24"/>
+              </w:rPr>
+            </w:pPr>
+            <w:r>
+              <w:rPr>
+                <w:rFonts w:ascii="Times New Roman" w:eastAsia="Times New Roman" w:hAnsi="Times New Roman" w:cs="Times New Roman"/>
+                <w:color w:val="000000"/>
+                <w:sz w:val="24"/>
+                <w:szCs w:val="24"/>
+              </w:rPr>
+              <w:t>Having at least 1 conflict request on system</w:t>
+            </w:r>
+          </w:p>
+        </w:tc>
+      </w:tr>
+      <w:tr>
+        <w:trPr>
+          <w:trHeight w:val="440"/>
+        </w:trPr>
+        <w:tc>
+          <w:tcPr>
+            <w:tcW w:w="2254" w:type="dxa"/>
+            <w:tcBorders>
+              <w:top w:val="single" w:sz="4" w:space="0" w:color="000000"/>
+              <w:left w:val="single" w:sz="4" w:space="0" w:color="000000"/>
+              <w:bottom w:val="single" w:sz="4" w:space="0" w:color="000000"/>
+              <w:right w:val="single" w:sz="4" w:space="0" w:color="000000"/>
+            </w:tcBorders>
+            <w:vAlign w:val="center"/>
+          </w:tcPr>
+          <w:p>
+            <w:pPr>
+              <w:rPr>
+                <w:rFonts w:ascii="Times New Roman" w:eastAsia="Times New Roman" w:hAnsi="Times New Roman" w:cs="Times New Roman"/>
+                <w:b/>
+                <w:sz w:val="24"/>
+                <w:szCs w:val="24"/>
+              </w:rPr>
+            </w:pPr>
+            <w:r>
+              <w:rPr>
+                <w:rFonts w:ascii="Times New Roman" w:eastAsia="Times New Roman" w:hAnsi="Times New Roman" w:cs="Times New Roman"/>
+                <w:b/>
+                <w:sz w:val="24"/>
+                <w:szCs w:val="24"/>
+              </w:rPr>
+              <w:t>Post-conditions</w:t>
+            </w:r>
+          </w:p>
+        </w:tc>
+        <w:tc>
+          <w:tcPr>
+            <w:tcW w:w="6762" w:type="dxa"/>
+            <w:gridSpan w:val="3"/>
+            <w:tcBorders>
+              <w:top w:val="single" w:sz="4" w:space="0" w:color="000000"/>
+              <w:left w:val="single" w:sz="4" w:space="0" w:color="000000"/>
+              <w:bottom w:val="single" w:sz="4" w:space="0" w:color="000000"/>
+              <w:right w:val="single" w:sz="4" w:space="0" w:color="000000"/>
+            </w:tcBorders>
+            <w:vAlign w:val="center"/>
+          </w:tcPr>
+          <w:p>
+            <w:pPr>
+              <w:spacing w:line="238" w:lineRule="auto"/>
+              <w:rPr>
+                <w:rFonts w:ascii="Times New Roman" w:eastAsia="Times New Roman" w:hAnsi="Times New Roman" w:cs="Times New Roman"/>
+                <w:sz w:val="24"/>
+                <w:szCs w:val="24"/>
+              </w:rPr>
+            </w:pPr>
+            <w:r>
+              <w:rPr>
+                <w:rFonts w:ascii="Times New Roman" w:eastAsia="Times New Roman" w:hAnsi="Times New Roman" w:cs="Times New Roman"/>
+                <w:sz w:val="24"/>
+                <w:szCs w:val="24"/>
+              </w:rPr>
+              <w:t>When the normal flow completes successfully, the request will be updated in database</w:t>
+            </w:r>
+          </w:p>
+        </w:tc>
+      </w:tr>
+      <w:tr>
+        <w:trPr>
+          <w:trHeight w:val="440"/>
+        </w:trPr>
+        <w:tc>
+          <w:tcPr>
+            <w:tcW w:w="2254" w:type="dxa"/>
+            <w:tcBorders>
+              <w:top w:val="single" w:sz="4" w:space="0" w:color="000000"/>
+              <w:left w:val="single" w:sz="4" w:space="0" w:color="000000"/>
+              <w:bottom w:val="single" w:sz="4" w:space="0" w:color="000000"/>
+              <w:right w:val="single" w:sz="4" w:space="0" w:color="000000"/>
+            </w:tcBorders>
+            <w:vAlign w:val="center"/>
+          </w:tcPr>
+          <w:p>
+            <w:pPr>
+              <w:rPr>
+                <w:rFonts w:ascii="Times New Roman" w:eastAsia="Times New Roman" w:hAnsi="Times New Roman" w:cs="Times New Roman"/>
+                <w:b/>
+                <w:sz w:val="24"/>
+                <w:szCs w:val="24"/>
+              </w:rPr>
+            </w:pPr>
+            <w:r>
+              <w:rPr>
+                <w:rFonts w:ascii="Times New Roman" w:eastAsia="Times New Roman" w:hAnsi="Times New Roman" w:cs="Times New Roman"/>
+                <w:b/>
+                <w:sz w:val="24"/>
+                <w:szCs w:val="24"/>
+              </w:rPr>
+              <w:t>Normal Flow</w:t>
+            </w:r>
+          </w:p>
+        </w:tc>
+        <w:tc>
+          <w:tcPr>
+            <w:tcW w:w="6762" w:type="dxa"/>
+            <w:gridSpan w:val="3"/>
+            <w:tcBorders>
+              <w:top w:val="single" w:sz="4" w:space="0" w:color="000000"/>
+              <w:left w:val="single" w:sz="4" w:space="0" w:color="000000"/>
+              <w:bottom w:val="single" w:sz="4" w:space="0" w:color="000000"/>
+              <w:right w:val="single" w:sz="4" w:space="0" w:color="000000"/>
+            </w:tcBorders>
+            <w:vAlign w:val="center"/>
+          </w:tcPr>
+          <w:p>
+            <w:pPr>
+              <w:numPr>
+                <w:ilvl w:val="0"/>
+                <w:numId w:val="29"/>
+              </w:numPr>
+              <w:pBdr>
+                <w:top w:val="nil"/>
+                <w:left w:val="nil"/>
+                <w:bottom w:val="nil"/>
+                <w:right w:val="nil"/>
+                <w:between w:val="nil"/>
+              </w:pBdr>
+              <w:spacing w:after="0"/>
+              <w:rPr>
+                <w:rFonts w:ascii="Times New Roman" w:eastAsia="Times New Roman" w:hAnsi="Times New Roman" w:cs="Times New Roman"/>
+                <w:color w:val="000000"/>
+                <w:sz w:val="24"/>
+                <w:szCs w:val="24"/>
+              </w:rPr>
+            </w:pPr>
+            <w:r>
+              <w:rPr>
+                <w:rFonts w:ascii="Times New Roman" w:eastAsia="Times New Roman" w:hAnsi="Times New Roman" w:cs="Times New Roman"/>
+                <w:color w:val="000000"/>
+                <w:sz w:val="24"/>
+                <w:szCs w:val="24"/>
+              </w:rPr>
+              <w:t>Go to Admin Page</w:t>
+            </w:r>
+          </w:p>
+          <w:p>
+            <w:pPr>
+              <w:numPr>
+                <w:ilvl w:val="0"/>
+                <w:numId w:val="29"/>
+              </w:numPr>
+              <w:pBdr>
+                <w:top w:val="nil"/>
+                <w:left w:val="nil"/>
+                <w:bottom w:val="nil"/>
+                <w:right w:val="nil"/>
+                <w:between w:val="nil"/>
+              </w:pBdr>
+              <w:spacing w:after="0"/>
+              <w:rPr>
+                <w:rFonts w:ascii="Times New Roman" w:eastAsia="Times New Roman" w:hAnsi="Times New Roman" w:cs="Times New Roman"/>
+                <w:color w:val="000000"/>
+                <w:sz w:val="24"/>
+                <w:szCs w:val="24"/>
+              </w:rPr>
+            </w:pPr>
+            <w:r>
+              <w:rPr>
+                <w:rFonts w:ascii="Times New Roman" w:eastAsia="Times New Roman" w:hAnsi="Times New Roman" w:cs="Times New Roman"/>
+                <w:color w:val="000000"/>
+                <w:sz w:val="24"/>
+                <w:szCs w:val="24"/>
+              </w:rPr>
+              <w:t>Click “Quản lý yêu cầu” in sidebar</w:t>
+            </w:r>
+          </w:p>
+          <w:p>
+            <w:pPr>
+              <w:numPr>
+                <w:ilvl w:val="0"/>
+                <w:numId w:val="29"/>
+              </w:numPr>
+              <w:pBdr>
+                <w:top w:val="nil"/>
+                <w:left w:val="nil"/>
+                <w:bottom w:val="nil"/>
+                <w:right w:val="nil"/>
+                <w:between w:val="nil"/>
+              </w:pBdr>
+              <w:spacing w:after="0"/>
+              <w:rPr>
+                <w:rFonts w:ascii="Times New Roman" w:eastAsia="Times New Roman" w:hAnsi="Times New Roman" w:cs="Times New Roman"/>
+                <w:color w:val="000000"/>
+                <w:sz w:val="24"/>
+                <w:szCs w:val="24"/>
+              </w:rPr>
+            </w:pPr>
+            <w:r>
+              <w:rPr>
+                <w:rFonts w:ascii="Times New Roman" w:eastAsia="Times New Roman" w:hAnsi="Times New Roman" w:cs="Times New Roman"/>
+                <w:color w:val="000000"/>
+                <w:sz w:val="24"/>
+                <w:szCs w:val="24"/>
+              </w:rPr>
+              <w:t>System displays all the information of existing requests in system</w:t>
+            </w:r>
+          </w:p>
+          <w:p>
+            <w:pPr>
+              <w:numPr>
+                <w:ilvl w:val="0"/>
+                <w:numId w:val="29"/>
+              </w:numPr>
+              <w:pBdr>
+                <w:top w:val="nil"/>
+                <w:left w:val="nil"/>
+                <w:bottom w:val="nil"/>
+                <w:right w:val="nil"/>
+                <w:between w:val="nil"/>
+              </w:pBdr>
+              <w:spacing w:after="0"/>
+              <w:rPr>
+                <w:rFonts w:ascii="Times New Roman" w:eastAsia="Times New Roman" w:hAnsi="Times New Roman" w:cs="Times New Roman"/>
+                <w:color w:val="000000"/>
+                <w:sz w:val="24"/>
+                <w:szCs w:val="24"/>
+              </w:rPr>
+            </w:pPr>
+            <w:r>
+              <w:rPr>
+                <w:rFonts w:ascii="Times New Roman" w:eastAsia="Times New Roman" w:hAnsi="Times New Roman" w:cs="Times New Roman"/>
+                <w:color w:val="000000"/>
+                <w:sz w:val="24"/>
+                <w:szCs w:val="24"/>
+              </w:rPr>
+              <w:lastRenderedPageBreak/>
+              <w:t xml:space="preserve">Select </w:t>
+            </w:r>
+            <w:r>
+              <w:rPr>
+                <w:rFonts w:ascii="Times New Roman" w:eastAsia="Times New Roman" w:hAnsi="Times New Roman" w:cs="Times New Roman"/>
+                <w:sz w:val="24"/>
+                <w:szCs w:val="24"/>
+              </w:rPr>
+              <w:t>Report</w:t>
+            </w:r>
+          </w:p>
+          <w:p>
+            <w:pPr>
+              <w:numPr>
+                <w:ilvl w:val="0"/>
+                <w:numId w:val="29"/>
+              </w:numPr>
+              <w:pBdr>
+                <w:top w:val="nil"/>
+                <w:left w:val="nil"/>
+                <w:bottom w:val="nil"/>
+                <w:right w:val="nil"/>
+                <w:between w:val="nil"/>
+              </w:pBdr>
+              <w:spacing w:after="0"/>
+              <w:rPr>
+                <w:rFonts w:ascii="Times New Roman" w:eastAsia="Times New Roman" w:hAnsi="Times New Roman" w:cs="Times New Roman"/>
+                <w:color w:val="000000"/>
+                <w:sz w:val="24"/>
+                <w:szCs w:val="24"/>
+              </w:rPr>
+            </w:pPr>
+            <w:r>
+              <w:rPr>
+                <w:rFonts w:ascii="Times New Roman" w:eastAsia="Times New Roman" w:hAnsi="Times New Roman" w:cs="Times New Roman"/>
+                <w:color w:val="000000"/>
+                <w:sz w:val="24"/>
+                <w:szCs w:val="24"/>
+              </w:rPr>
+              <w:t>Click “Xử lý” button</w:t>
+            </w:r>
+          </w:p>
+          <w:p>
+            <w:pPr>
+              <w:numPr>
+                <w:ilvl w:val="0"/>
+                <w:numId w:val="29"/>
+              </w:numPr>
+              <w:pBdr>
+                <w:top w:val="nil"/>
+                <w:left w:val="nil"/>
+                <w:bottom w:val="nil"/>
+                <w:right w:val="nil"/>
+                <w:between w:val="nil"/>
+              </w:pBdr>
+              <w:spacing w:after="0"/>
+              <w:rPr>
+                <w:rFonts w:ascii="Times New Roman" w:eastAsia="Times New Roman" w:hAnsi="Times New Roman" w:cs="Times New Roman"/>
+                <w:color w:val="000000"/>
+                <w:sz w:val="24"/>
+                <w:szCs w:val="24"/>
+              </w:rPr>
+            </w:pPr>
+            <w:r>
+              <w:rPr>
+                <w:rFonts w:ascii="Times New Roman" w:eastAsia="Times New Roman" w:hAnsi="Times New Roman" w:cs="Times New Roman"/>
+                <w:color w:val="000000"/>
+                <w:sz w:val="24"/>
+                <w:szCs w:val="24"/>
+              </w:rPr>
+              <w:t>System displays a popup with 2 options: “Hoàn thành” and “Không hoàn thành”</w:t>
+            </w:r>
+          </w:p>
+        </w:tc>
+      </w:tr>
+      <w:tr>
+        <w:trPr>
+          <w:trHeight w:val="440"/>
+        </w:trPr>
+        <w:tc>
+          <w:tcPr>
+            <w:tcW w:w="2254" w:type="dxa"/>
+            <w:tcBorders>
+              <w:top w:val="single" w:sz="4" w:space="0" w:color="000000"/>
+              <w:left w:val="single" w:sz="4" w:space="0" w:color="000000"/>
+              <w:bottom w:val="single" w:sz="4" w:space="0" w:color="000000"/>
+              <w:right w:val="single" w:sz="4" w:space="0" w:color="000000"/>
+            </w:tcBorders>
+            <w:vAlign w:val="center"/>
+          </w:tcPr>
+          <w:p>
+            <w:pPr>
+              <w:rPr>
+                <w:rFonts w:ascii="Times New Roman" w:eastAsia="Times New Roman" w:hAnsi="Times New Roman" w:cs="Times New Roman"/>
+                <w:b/>
+                <w:sz w:val="24"/>
+                <w:szCs w:val="24"/>
+              </w:rPr>
+            </w:pPr>
+            <w:r>
+              <w:rPr>
+                <w:rFonts w:ascii="Times New Roman" w:eastAsia="Times New Roman" w:hAnsi="Times New Roman" w:cs="Times New Roman"/>
+                <w:b/>
+                <w:sz w:val="24"/>
+                <w:szCs w:val="24"/>
+              </w:rPr>
+              <w:lastRenderedPageBreak/>
+              <w:t>Alternative Flow</w:t>
+            </w:r>
+          </w:p>
+        </w:tc>
+        <w:tc>
+          <w:tcPr>
+            <w:tcW w:w="6762" w:type="dxa"/>
+            <w:gridSpan w:val="3"/>
+            <w:tcBorders>
+              <w:top w:val="single" w:sz="4" w:space="0" w:color="000000"/>
+              <w:left w:val="single" w:sz="4" w:space="0" w:color="000000"/>
+              <w:bottom w:val="single" w:sz="4" w:space="0" w:color="000000"/>
+              <w:right w:val="single" w:sz="4" w:space="0" w:color="000000"/>
+            </w:tcBorders>
+            <w:vAlign w:val="center"/>
+          </w:tcPr>
+          <w:p>
+            <w:pPr>
+              <w:rPr>
+                <w:rFonts w:ascii="Times New Roman" w:eastAsia="Times New Roman" w:hAnsi="Times New Roman" w:cs="Times New Roman"/>
+                <w:sz w:val="24"/>
+                <w:szCs w:val="24"/>
+              </w:rPr>
+            </w:pPr>
+            <w:r>
+              <w:rPr>
+                <w:rFonts w:ascii="Times New Roman" w:eastAsia="Times New Roman" w:hAnsi="Times New Roman" w:cs="Times New Roman"/>
+                <w:sz w:val="24"/>
+                <w:szCs w:val="24"/>
+              </w:rPr>
+              <w:t>N/A</w:t>
+            </w:r>
+          </w:p>
+          <w:p>
+            <w:pPr>
+              <w:rPr>
+                <w:rFonts w:ascii="Times New Roman" w:eastAsia="Times New Roman" w:hAnsi="Times New Roman" w:cs="Times New Roman"/>
+                <w:sz w:val="24"/>
+                <w:szCs w:val="24"/>
+              </w:rPr>
+            </w:pPr>
+          </w:p>
+        </w:tc>
+      </w:tr>
+      <w:tr>
+        <w:trPr>
+          <w:trHeight w:val="440"/>
+        </w:trPr>
+        <w:tc>
+          <w:tcPr>
+            <w:tcW w:w="2254" w:type="dxa"/>
+            <w:tcBorders>
+              <w:top w:val="single" w:sz="4" w:space="0" w:color="000000"/>
+              <w:left w:val="single" w:sz="4" w:space="0" w:color="000000"/>
+              <w:bottom w:val="single" w:sz="4" w:space="0" w:color="000000"/>
+              <w:right w:val="single" w:sz="4" w:space="0" w:color="000000"/>
+            </w:tcBorders>
+            <w:vAlign w:val="center"/>
+          </w:tcPr>
+          <w:p>
+            <w:pPr>
+              <w:rPr>
+                <w:rFonts w:ascii="Times New Roman" w:eastAsia="Times New Roman" w:hAnsi="Times New Roman" w:cs="Times New Roman"/>
+                <w:b/>
+                <w:sz w:val="24"/>
+                <w:szCs w:val="24"/>
+              </w:rPr>
+            </w:pPr>
+            <w:r>
+              <w:rPr>
+                <w:rFonts w:ascii="Times New Roman" w:eastAsia="Times New Roman" w:hAnsi="Times New Roman" w:cs="Times New Roman"/>
+                <w:b/>
+                <w:sz w:val="24"/>
+                <w:szCs w:val="24"/>
+              </w:rPr>
+              <w:t>Exceptions</w:t>
+            </w:r>
+          </w:p>
+        </w:tc>
+        <w:tc>
+          <w:tcPr>
+            <w:tcW w:w="6762" w:type="dxa"/>
+            <w:gridSpan w:val="3"/>
+            <w:tcBorders>
+              <w:top w:val="single" w:sz="4" w:space="0" w:color="000000"/>
+              <w:left w:val="single" w:sz="4" w:space="0" w:color="000000"/>
+              <w:bottom w:val="single" w:sz="4" w:space="0" w:color="000000"/>
+              <w:right w:val="single" w:sz="4" w:space="0" w:color="000000"/>
+            </w:tcBorders>
+            <w:vAlign w:val="center"/>
+          </w:tcPr>
+          <w:p>
+            <w:pPr>
+              <w:rPr>
+                <w:rFonts w:ascii="Times New Roman" w:eastAsia="Times New Roman" w:hAnsi="Times New Roman" w:cs="Times New Roman"/>
+                <w:sz w:val="24"/>
+                <w:szCs w:val="24"/>
+              </w:rPr>
+            </w:pPr>
+            <w:r>
+              <w:rPr>
+                <w:rFonts w:ascii="Times New Roman" w:eastAsia="Times New Roman" w:hAnsi="Times New Roman" w:cs="Times New Roman"/>
+                <w:sz w:val="24"/>
+                <w:szCs w:val="24"/>
+              </w:rPr>
+              <w:t>System displays error message when:</w:t>
+            </w:r>
+          </w:p>
+          <w:p>
+            <w:pPr>
+              <w:numPr>
+                <w:ilvl w:val="0"/>
+                <w:numId w:val="30"/>
               </w:numPr>
               <w:pBdr>
                 <w:top w:val="nil"/>
@@ -30587,6 +31239,92 @@
     </w:lvl>
   </w:abstractNum>
   <w:abstractNum w:abstractNumId="8" w15:restartNumberingAfterBreak="0">
+    <w:nsid w:val="355C59E1"/>
+    <w:multiLevelType w:val="multilevel"/>
+    <w:tmpl w:val="AE8CD23A"/>
+    <w:lvl w:ilvl="0">
+      <w:start w:val="1"/>
+      <w:numFmt w:val="decimal"/>
+      <w:lvlText w:val="%1."/>
+      <w:lvlJc w:val="left"/>
+      <w:pPr>
+        <w:ind w:left="720" w:hanging="360"/>
+      </w:pPr>
+    </w:lvl>
+    <w:lvl w:ilvl="1">
+      <w:start w:val="1"/>
+      <w:numFmt w:val="lowerLetter"/>
+      <w:lvlText w:val="%2."/>
+      <w:lvlJc w:val="left"/>
+      <w:pPr>
+        <w:ind w:left="1440" w:hanging="360"/>
+      </w:pPr>
+    </w:lvl>
+    <w:lvl w:ilvl="2">
+      <w:start w:val="1"/>
+      <w:numFmt w:val="lowerRoman"/>
+      <w:lvlText w:val="%3."/>
+      <w:lvlJc w:val="right"/>
+      <w:pPr>
+        <w:ind w:left="2160" w:hanging="180"/>
+      </w:pPr>
+    </w:lvl>
+    <w:lvl w:ilvl="3">
+      <w:start w:val="1"/>
+      <w:numFmt w:val="decimal"/>
+      <w:lvlText w:val="%4."/>
+      <w:lvlJc w:val="left"/>
+      <w:pPr>
+        <w:ind w:left="2880" w:hanging="360"/>
+      </w:pPr>
+    </w:lvl>
+    <w:lvl w:ilvl="4">
+      <w:start w:val="1"/>
+      <w:numFmt w:val="lowerLetter"/>
+      <w:lvlText w:val="%5."/>
+      <w:lvlJc w:val="left"/>
+      <w:pPr>
+        <w:ind w:left="3600" w:hanging="360"/>
+      </w:pPr>
+    </w:lvl>
+    <w:lvl w:ilvl="5">
+      <w:start w:val="1"/>
+      <w:numFmt w:val="lowerRoman"/>
+      <w:lvlText w:val="%6."/>
+      <w:lvlJc w:val="right"/>
+      <w:pPr>
+        <w:ind w:left="4320" w:hanging="180"/>
+      </w:pPr>
+    </w:lvl>
+    <w:lvl w:ilvl="6">
+      <w:start w:val="1"/>
+      <w:numFmt w:val="decimal"/>
+      <w:lvlText w:val="%7."/>
+      <w:lvlJc w:val="left"/>
+      <w:pPr>
+        <w:ind w:left="5040" w:hanging="360"/>
+      </w:pPr>
+    </w:lvl>
+    <w:lvl w:ilvl="7">
+      <w:start w:val="1"/>
+      <w:numFmt w:val="lowerLetter"/>
+      <w:lvlText w:val="%8."/>
+      <w:lvlJc w:val="left"/>
+      <w:pPr>
+        <w:ind w:left="5760" w:hanging="360"/>
+      </w:pPr>
+    </w:lvl>
+    <w:lvl w:ilvl="8">
+      <w:start w:val="1"/>
+      <w:numFmt w:val="lowerRoman"/>
+      <w:lvlText w:val="%9."/>
+      <w:lvlJc w:val="right"/>
+      <w:pPr>
+        <w:ind w:left="6480" w:hanging="180"/>
+      </w:pPr>
+    </w:lvl>
+  </w:abstractNum>
+  <w:abstractNum w:abstractNumId="9" w15:restartNumberingAfterBreak="0">
     <w:nsid w:val="359B46C9"/>
     <w:multiLevelType w:val="multilevel"/>
     <w:tmpl w:val="90E29392"/>
@@ -30717,7 +31455,7 @@
       </w:rPr>
     </w:lvl>
   </w:abstractNum>
-  <w:abstractNum w:abstractNumId="9" w15:restartNumberingAfterBreak="0">
+  <w:abstractNum w:abstractNumId="10" w15:restartNumberingAfterBreak="0">
     <w:nsid w:val="3E3D62C7"/>
     <w:multiLevelType w:val="multilevel"/>
     <w:tmpl w:val="66A2F0AA"/>
@@ -30803,7 +31541,7 @@
       </w:pPr>
     </w:lvl>
   </w:abstractNum>
-  <w:abstractNum w:abstractNumId="10" w15:restartNumberingAfterBreak="0">
+  <w:abstractNum w:abstractNumId="11" w15:restartNumberingAfterBreak="0">
     <w:nsid w:val="402D3E7D"/>
     <w:multiLevelType w:val="multilevel"/>
     <w:tmpl w:val="17A6A3C2"/>
@@ -30934,7 +31672,7 @@
       </w:rPr>
     </w:lvl>
   </w:abstractNum>
-  <w:abstractNum w:abstractNumId="11" w15:restartNumberingAfterBreak="0">
+  <w:abstractNum w:abstractNumId="12" w15:restartNumberingAfterBreak="0">
     <w:nsid w:val="411E5211"/>
     <w:multiLevelType w:val="multilevel"/>
     <w:tmpl w:val="1DB64BD2"/>
@@ -31020,7 +31758,7 @@
       </w:pPr>
     </w:lvl>
   </w:abstractNum>
-  <w:abstractNum w:abstractNumId="12" w15:restartNumberingAfterBreak="0">
+  <w:abstractNum w:abstractNumId="13" w15:restartNumberingAfterBreak="0">
     <w:nsid w:val="475F38C5"/>
     <w:multiLevelType w:val="multilevel"/>
     <w:tmpl w:val="2AC2B3A6"/>
@@ -31106,7 +31844,7 @@
       </w:pPr>
     </w:lvl>
   </w:abstractNum>
-  <w:abstractNum w:abstractNumId="13" w15:restartNumberingAfterBreak="0">
+  <w:abstractNum w:abstractNumId="14" w15:restartNumberingAfterBreak="0">
     <w:nsid w:val="48DA0D64"/>
     <w:multiLevelType w:val="multilevel"/>
     <w:tmpl w:val="E59AEA8C"/>
@@ -31237,7 +31975,7 @@
       </w:rPr>
     </w:lvl>
   </w:abstractNum>
-  <w:abstractNum w:abstractNumId="14" w15:restartNumberingAfterBreak="0">
+  <w:abstractNum w:abstractNumId="15" w15:restartNumberingAfterBreak="0">
     <w:nsid w:val="48E658D6"/>
     <w:multiLevelType w:val="multilevel"/>
     <w:tmpl w:val="934C387A"/>
@@ -31368,7 +32106,7 @@
       </w:rPr>
     </w:lvl>
   </w:abstractNum>
-  <w:abstractNum w:abstractNumId="15" w15:restartNumberingAfterBreak="0">
+  <w:abstractNum w:abstractNumId="16" w15:restartNumberingAfterBreak="0">
     <w:nsid w:val="4B997418"/>
     <w:multiLevelType w:val="multilevel"/>
     <w:tmpl w:val="2D98A2EA"/>
@@ -31454,7 +32192,7 @@
       </w:pPr>
     </w:lvl>
   </w:abstractNum>
-  <w:abstractNum w:abstractNumId="16" w15:restartNumberingAfterBreak="0">
+  <w:abstractNum w:abstractNumId="17" w15:restartNumberingAfterBreak="0">
     <w:nsid w:val="4FE4280F"/>
     <w:multiLevelType w:val="multilevel"/>
     <w:tmpl w:val="27D20E96"/>
@@ -31540,7 +32278,7 @@
       </w:pPr>
     </w:lvl>
   </w:abstractNum>
-  <w:abstractNum w:abstractNumId="17" w15:restartNumberingAfterBreak="0">
+  <w:abstractNum w:abstractNumId="18" w15:restartNumberingAfterBreak="0">
     <w:nsid w:val="588D6ED0"/>
     <w:multiLevelType w:val="multilevel"/>
     <w:tmpl w:val="C1E2A166"/>
@@ -31671,7 +32409,7 @@
       </w:rPr>
     </w:lvl>
   </w:abstractNum>
-  <w:abstractNum w:abstractNumId="18" w15:restartNumberingAfterBreak="0">
+  <w:abstractNum w:abstractNumId="19" w15:restartNumberingAfterBreak="0">
     <w:nsid w:val="62B90C15"/>
     <w:multiLevelType w:val="multilevel"/>
     <w:tmpl w:val="63D8B65C"/>
@@ -31784,7 +32522,7 @@
       </w:rPr>
     </w:lvl>
   </w:abstractNum>
-  <w:abstractNum w:abstractNumId="19" w15:restartNumberingAfterBreak="0">
+  <w:abstractNum w:abstractNumId="20" w15:restartNumberingAfterBreak="0">
     <w:nsid w:val="62C4442D"/>
     <w:multiLevelType w:val="multilevel"/>
     <w:tmpl w:val="55D8B0F2"/>
@@ -31915,7 +32653,7 @@
       </w:rPr>
     </w:lvl>
   </w:abstractNum>
-  <w:abstractNum w:abstractNumId="20" w15:restartNumberingAfterBreak="0">
+  <w:abstractNum w:abstractNumId="21" w15:restartNumberingAfterBreak="0">
     <w:nsid w:val="6B376E81"/>
     <w:multiLevelType w:val="multilevel"/>
     <w:tmpl w:val="389ACB2E"/>
@@ -32046,7 +32784,7 @@
       </w:rPr>
     </w:lvl>
   </w:abstractNum>
-  <w:abstractNum w:abstractNumId="21" w15:restartNumberingAfterBreak="0">
+  <w:abstractNum w:abstractNumId="22" w15:restartNumberingAfterBreak="0">
     <w:nsid w:val="6BD638A0"/>
     <w:multiLevelType w:val="multilevel"/>
     <w:tmpl w:val="2CBA5F4A"/>
@@ -32177,7 +32915,93 @@
       </w:rPr>
     </w:lvl>
   </w:abstractNum>
-  <w:abstractNum w:abstractNumId="22" w15:restartNumberingAfterBreak="0">
+  <w:abstractNum w:abstractNumId="23" w15:restartNumberingAfterBreak="0">
+    <w:nsid w:val="6D1F7B2C"/>
+    <w:multiLevelType w:val="multilevel"/>
+    <w:tmpl w:val="30082FD4"/>
+    <w:lvl w:ilvl="0">
+      <w:start w:val="1"/>
+      <w:numFmt w:val="decimal"/>
+      <w:lvlText w:val="%1"/>
+      <w:lvlJc w:val="left"/>
+      <w:pPr>
+        <w:ind w:left="720" w:hanging="360"/>
+      </w:pPr>
+    </w:lvl>
+    <w:lvl w:ilvl="1">
+      <w:start w:val="1"/>
+      <w:numFmt w:val="lowerLetter"/>
+      <w:lvlText w:val="%2."/>
+      <w:lvlJc w:val="left"/>
+      <w:pPr>
+        <w:ind w:left="1440" w:hanging="360"/>
+      </w:pPr>
+    </w:lvl>
+    <w:lvl w:ilvl="2">
+      <w:start w:val="1"/>
+      <w:numFmt w:val="lowerRoman"/>
+      <w:lvlText w:val="%3."/>
+      <w:lvlJc w:val="right"/>
+      <w:pPr>
+        <w:ind w:left="2160" w:hanging="180"/>
+      </w:pPr>
+    </w:lvl>
+    <w:lvl w:ilvl="3">
+      <w:start w:val="1"/>
+      <w:numFmt w:val="decimal"/>
+      <w:lvlText w:val="%4."/>
+      <w:lvlJc w:val="left"/>
+      <w:pPr>
+        <w:ind w:left="2880" w:hanging="360"/>
+      </w:pPr>
+    </w:lvl>
+    <w:lvl w:ilvl="4">
+      <w:start w:val="1"/>
+      <w:numFmt w:val="lowerLetter"/>
+      <w:lvlText w:val="%5."/>
+      <w:lvlJc w:val="left"/>
+      <w:pPr>
+        <w:ind w:left="3600" w:hanging="360"/>
+      </w:pPr>
+    </w:lvl>
+    <w:lvl w:ilvl="5">
+      <w:start w:val="1"/>
+      <w:numFmt w:val="lowerRoman"/>
+      <w:lvlText w:val="%6."/>
+      <w:lvlJc w:val="right"/>
+      <w:pPr>
+        <w:ind w:left="4320" w:hanging="180"/>
+      </w:pPr>
+    </w:lvl>
+    <w:lvl w:ilvl="6">
+      <w:start w:val="1"/>
+      <w:numFmt w:val="decimal"/>
+      <w:lvlText w:val="%7."/>
+      <w:lvlJc w:val="left"/>
+      <w:pPr>
+        <w:ind w:left="5040" w:hanging="360"/>
+      </w:pPr>
+    </w:lvl>
+    <w:lvl w:ilvl="7">
+      <w:start w:val="1"/>
+      <w:numFmt w:val="lowerLetter"/>
+      <w:lvlText w:val="%8."/>
+      <w:lvlJc w:val="left"/>
+      <w:pPr>
+        <w:ind w:left="5760" w:hanging="360"/>
+      </w:pPr>
+    </w:lvl>
+    <w:lvl w:ilvl="8">
+      <w:start w:val="1"/>
+      <w:numFmt w:val="lowerRoman"/>
+      <w:lvlText w:val="%9."/>
+      <w:lvlJc w:val="right"/>
+      <w:pPr>
+        <w:ind w:left="6480" w:hanging="180"/>
+      </w:pPr>
+    </w:lvl>
+  </w:abstractNum>
+  <w:abstractNum w:abstractNumId="24" w15:restartNumberingAfterBreak="0">
     <w:nsid w:val="6D2F6A05"/>
     <w:multiLevelType w:val="multilevel"/>
     <w:tmpl w:val="170C6F6C"/>
@@ -32308,7 +33132,7 @@
       </w:rPr>
     </w:lvl>
   </w:abstractNum>
-  <w:abstractNum w:abstractNumId="23" w15:restartNumberingAfterBreak="0">
+  <w:abstractNum w:abstractNumId="25" w15:restartNumberingAfterBreak="0">
     <w:nsid w:val="6DE249EB"/>
     <w:multiLevelType w:val="multilevel"/>
     <w:tmpl w:val="F3C2E624"/>
@@ -32394,7 +33218,93 @@
       </w:pPr>
     </w:lvl>
   </w:abstractNum>
-  <w:abstractNum w:abstractNumId="24" w15:restartNumberingAfterBreak="0">
+  <w:abstractNum w:abstractNumId="26" w15:restartNumberingAfterBreak="0">
+    <w:nsid w:val="6EDB18E9"/>
+    <w:multiLevelType w:val="multilevel"/>
+    <w:tmpl w:val="B110201E"/>
+    <w:lvl w:ilvl="0">
+      <w:start w:val="1"/>
+      <w:numFmt w:val="decimal"/>
+      <w:lvlText w:val="%1."/>
+      <w:lvlJc w:val="left"/>
+      <w:pPr>
+        <w:ind w:left="720" w:hanging="360"/>
+      </w:pPr>
+    </w:lvl>
+    <w:lvl w:ilvl="1">
+      <w:start w:val="1"/>
+      <w:numFmt w:val="lowerLetter"/>
+      <w:lvlText w:val="%2."/>
+      <w:lvlJc w:val="left"/>
+      <w:pPr>
+        <w:ind w:left="1440" w:hanging="360"/>
+      </w:pPr>
+    </w:lvl>
+    <w:lvl w:ilvl="2">
+      <w:start w:val="1"/>
+      <w:numFmt w:val="lowerRoman"/>
+      <w:lvlText w:val="%3."/>
+      <w:lvlJc w:val="right"/>
+      <w:pPr>
+        <w:ind w:left="2160" w:hanging="180"/>
+      </w:pPr>
+    </w:lvl>
+    <w:lvl w:ilvl="3">
+      <w:start w:val="1"/>
+      <w:numFmt w:val="decimal"/>
+      <w:lvlText w:val="%4."/>
+      <w:lvlJc w:val="left"/>
+      <w:pPr>
+        <w:ind w:left="2880" w:hanging="360"/>
+      </w:pPr>
+    </w:lvl>
+    <w:lvl w:ilvl="4">
+      <w:start w:val="1"/>
+      <w:numFmt w:val="lowerLetter"/>
+      <w:lvlText w:val="%5."/>
+      <w:lvlJc w:val="left"/>
+      <w:pPr>
+        <w:ind w:left="3600" w:hanging="360"/>
+      </w:pPr>
+    </w:lvl>
+    <w:lvl w:ilvl="5">
+      <w:start w:val="1"/>
+      <w:numFmt w:val="lowerRoman"/>
+      <w:lvlText w:val="%6."/>
+      <w:lvlJc w:val="right"/>
+      <w:pPr>
+        <w:ind w:left="4320" w:hanging="180"/>
+      </w:pPr>
+    </w:lvl>
+    <w:lvl w:ilvl="6">
+      <w:start w:val="1"/>
+      <w:numFmt w:val="decimal"/>
+      <w:lvlText w:val="%7."/>
+      <w:lvlJc w:val="left"/>
+      <w:pPr>
+        <w:ind w:left="5040" w:hanging="360"/>
+      </w:pPr>
+    </w:lvl>
+    <w:lvl w:ilvl="7">
+      <w:start w:val="1"/>
+      <w:numFmt w:val="lowerLetter"/>
+      <w:lvlText w:val="%8."/>
+      <w:lvlJc w:val="left"/>
+      <w:pPr>
+        <w:ind w:left="5760" w:hanging="360"/>
+      </w:pPr>
+    </w:lvl>
+    <w:lvl w:ilvl="8">
+      <w:start w:val="1"/>
+      <w:numFmt w:val="lowerRoman"/>
+      <w:lvlText w:val="%9."/>
+      <w:lvlJc w:val="right"/>
+      <w:pPr>
+        <w:ind w:left="6480" w:hanging="180"/>
+      </w:pPr>
+    </w:lvl>
+  </w:abstractNum>
+  <w:abstractNum w:abstractNumId="27" w15:restartNumberingAfterBreak="0">
     <w:nsid w:val="768F2C3F"/>
     <w:multiLevelType w:val="multilevel"/>
     <w:tmpl w:val="2B6E9612"/>
@@ -32480,7 +33390,7 @@
       </w:pPr>
     </w:lvl>
   </w:abstractNum>
-  <w:abstractNum w:abstractNumId="25" w15:restartNumberingAfterBreak="0">
+  <w:abstractNum w:abstractNumId="28" w15:restartNumberingAfterBreak="0">
     <w:nsid w:val="7D24287A"/>
     <w:multiLevelType w:val="multilevel"/>
     <w:tmpl w:val="28C46E00"/>
@@ -32593,7 +33503,7 @@
       </w:rPr>
     </w:lvl>
   </w:abstractNum>
-  <w:abstractNum w:abstractNumId="26" w15:restartNumberingAfterBreak="0">
+  <w:abstractNum w:abstractNumId="29" w15:restartNumberingAfterBreak="0">
     <w:nsid w:val="7FD55964"/>
     <w:multiLevelType w:val="multilevel"/>
     <w:tmpl w:val="1ED05C20"/>
@@ -32680,28 +33590,28 @@
     </w:lvl>
   </w:abstractNum>
   <w:num w:numId="1">
-    <w:abstractNumId w:val="22"/>
+    <w:abstractNumId w:val="24"/>
   </w:num>
   <w:num w:numId="2">
     <w:abstractNumId w:val="1"/>
   </w:num>
   <w:num w:numId="3">
-    <w:abstractNumId w:val="21"/>
+    <w:abstractNumId w:val="22"/>
   </w:num>
   <w:num w:numId="4">
-    <w:abstractNumId w:val="18"/>
+    <w:abstractNumId w:val="19"/>
   </w:num>
   <w:num w:numId="5">
     <w:abstractNumId w:val="3"/>
   </w:num>
   <w:num w:numId="6">
-    <w:abstractNumId w:val="20"/>
+    <w:abstractNumId w:val="21"/>
   </w:num>
   <w:num w:numId="7">
     <w:abstractNumId w:val="4"/>
   </w:num>
   <w:num w:numId="8">
-    <w:abstractNumId w:val="17"/>
+    <w:abstractNumId w:val="18"/>
   </w:num>
   <w:num w:numId="9">
     <w:abstractNumId w:val="7"/>
@@ -32710,43 +33620,43 @@
     <w:abstractNumId w:val="0"/>
   </w:num>
   <w:num w:numId="11">
-    <w:abstractNumId w:val="13"/>
+    <w:abstractNumId w:val="14"/>
   </w:num>
   <w:num w:numId="12">
-    <w:abstractNumId w:val="10"/>
+    <w:abstractNumId w:val="11"/>
   </w:num>
   <w:num w:numId="13">
-    <w:abstractNumId w:val="19"/>
+    <w:abstractNumId w:val="20"/>
   </w:num>
   <w:num w:numId="14">
-    <w:abstractNumId w:val="14"/>
+    <w:abstractNumId w:val="15"/>
   </w:num>
   <w:num w:numId="15">
-    <w:abstractNumId w:val="25"/>
+    <w:abstractNumId w:val="28"/>
   </w:num>
   <w:num w:numId="16">
-    <w:abstractNumId w:val="8"/>
+    <w:abstractNumId w:val="9"/>
   </w:num>
   <w:num w:numId="17">
     <w:abstractNumId w:val="2"/>
   </w:num>
   <w:num w:numId="18">
-    <w:abstractNumId w:val="9"/>
+    <w:abstractNumId w:val="10"/>
   </w:num>
   <w:num w:numId="19">
+    <w:abstractNumId w:val="13"/>
+  </w:num>
+  <w:num w:numId="20">
+    <w:abstractNumId w:val="25"/>
+  </w:num>
+  <w:num w:numId="21">
     <w:abstractNumId w:val="12"/>
   </w:num>
-  <w:num w:numId="20">
-    <w:abstractNumId w:val="23"/>
-  </w:num>
-  <w:num w:numId="21">
-    <w:abstractNumId w:val="11"/>
-  </w:num>
   <w:num w:numId="22">
-    <w:abstractNumId w:val="15"/>
+    <w:abstractNumId w:val="16"/>
   </w:num>
   <w:num w:numId="23">
-    <w:abstractNumId w:val="24"/>
+    <w:abstractNumId w:val="27"/>
   </w:num>
   <w:num w:numId="24">
     <w:abstractNumId w:val="5"/>
@@ -32755,10 +33665,19 @@
     <w:abstractNumId w:val="6"/>
   </w:num>
   <w:num w:numId="26">
+    <w:abstractNumId w:val="29"/>
+  </w:num>
+  <w:num w:numId="27">
+    <w:abstractNumId w:val="17"/>
+  </w:num>
+  <w:num w:numId="28">
     <w:abstractNumId w:val="26"/>
   </w:num>
-  <w:num w:numId="27">
-    <w:abstractNumId w:val="16"/>
+  <w:num w:numId="29">
+    <w:abstractNumId w:val="8"/>
+  </w:num>
+  <w:num w:numId="30">
+    <w:abstractNumId w:val="23"/>
   </w:num>
 </w:numbering>
 </file>

</xml_diff>

<commit_message>
Add Use Case View technology/skill Description document
</commit_message>
<xml_diff>
--- a/docs/LiveCodingMentor.docx
+++ b/docs/LiveCodingMentor.docx
@@ -428,7 +428,27 @@
                 <w:sz w:val="24"/>
                 <w:szCs w:val="24"/>
               </w:rPr>
-              <w:t>Tran Nguyen Anh –  HE130019</w:t>
+              <w:t xml:space="preserve">Tran Nguyen Anh </w:t>
+            </w:r>
+            <w:proofErr w:type="gramStart"/>
+            <w:r>
+              <w:rPr>
+                <w:rFonts w:ascii="Times New Roman" w:eastAsia="Times New Roman" w:hAnsi="Times New Roman" w:cs="Times New Roman"/>
+                <w:color w:val="000000"/>
+                <w:sz w:val="24"/>
+                <w:szCs w:val="24"/>
+              </w:rPr>
+              <w:t>–  HE</w:t>
+            </w:r>
+            <w:proofErr w:type="gramEnd"/>
+            <w:r>
+              <w:rPr>
+                <w:rFonts w:ascii="Times New Roman" w:eastAsia="Times New Roman" w:hAnsi="Times New Roman" w:cs="Times New Roman"/>
+                <w:color w:val="000000"/>
+                <w:sz w:val="24"/>
+                <w:szCs w:val="24"/>
+              </w:rPr>
+              <w:t>130019</w:t>
             </w:r>
           </w:p>
           <w:p>
@@ -468,7 +488,27 @@
                 <w:sz w:val="24"/>
                 <w:szCs w:val="24"/>
               </w:rPr>
-              <w:t>Le Thanh Dat – HE130450</w:t>
+              <w:t xml:space="preserve">Le Thanh </w:t>
+            </w:r>
+            <w:proofErr w:type="spellStart"/>
+            <w:r>
+              <w:rPr>
+                <w:rFonts w:ascii="Times New Roman" w:eastAsia="Times New Roman" w:hAnsi="Times New Roman" w:cs="Times New Roman"/>
+                <w:color w:val="000000"/>
+                <w:sz w:val="24"/>
+                <w:szCs w:val="24"/>
+              </w:rPr>
+              <w:t>Dat</w:t>
+            </w:r>
+            <w:proofErr w:type="spellEnd"/>
+            <w:r>
+              <w:rPr>
+                <w:rFonts w:ascii="Times New Roman" w:eastAsia="Times New Roman" w:hAnsi="Times New Roman" w:cs="Times New Roman"/>
+                <w:color w:val="000000"/>
+                <w:sz w:val="24"/>
+                <w:szCs w:val="24"/>
+              </w:rPr>
+              <w:t xml:space="preserve"> – HE130450</w:t>
             </w:r>
           </w:p>
           <w:p>
@@ -4920,6 +4960,7 @@
                 <w:szCs w:val="24"/>
               </w:rPr>
             </w:pPr>
+            <w:proofErr w:type="spellStart"/>
             <w:r>
               <w:rPr>
                 <w:rFonts w:ascii="Times New Roman" w:eastAsia="Times New Roman" w:hAnsi="Times New Roman" w:cs="Times New Roman"/>
@@ -4928,6 +4969,7 @@
               </w:rPr>
               <w:t>Javascript</w:t>
             </w:r>
+            <w:proofErr w:type="spellEnd"/>
           </w:p>
         </w:tc>
       </w:tr>
@@ -6988,8 +7030,19 @@
                 <w:sz w:val="24"/>
                 <w:szCs w:val="24"/>
               </w:rPr>
-              <w:t>Le Thanh Dat</w:t>
-            </w:r>
+              <w:t xml:space="preserve">Le Thanh </w:t>
+            </w:r>
+            <w:proofErr w:type="spellStart"/>
+            <w:r>
+              <w:rPr>
+                <w:rFonts w:ascii="Times New Roman" w:eastAsia="Times New Roman" w:hAnsi="Times New Roman" w:cs="Times New Roman"/>
+                <w:color w:val="000000"/>
+                <w:sz w:val="24"/>
+                <w:szCs w:val="24"/>
+              </w:rPr>
+              <w:t>Dat</w:t>
+            </w:r>
+            <w:proofErr w:type="spellEnd"/>
           </w:p>
         </w:tc>
         <w:tc>
@@ -7922,7 +7975,27 @@
           <w:sz w:val="24"/>
           <w:szCs w:val="24"/>
         </w:rPr>
-        <w:t>Figure: FUNiX website (Link: https://fu.funix.edu.vn)</w:t>
+        <w:t xml:space="preserve">Figure: </w:t>
+      </w:r>
+      <w:proofErr w:type="spellStart"/>
+      <w:r>
+        <w:rPr>
+          <w:rFonts w:ascii="Times New Roman" w:eastAsia="Times New Roman" w:hAnsi="Times New Roman" w:cs="Times New Roman"/>
+          <w:i/>
+          <w:sz w:val="24"/>
+          <w:szCs w:val="24"/>
+        </w:rPr>
+        <w:t>FUNiX</w:t>
+      </w:r>
+      <w:proofErr w:type="spellEnd"/>
+      <w:r>
+        <w:rPr>
+          <w:rFonts w:ascii="Times New Roman" w:eastAsia="Times New Roman" w:hAnsi="Times New Roman" w:cs="Times New Roman"/>
+          <w:i/>
+          <w:sz w:val="24"/>
+          <w:szCs w:val="24"/>
+        </w:rPr>
+        <w:t xml:space="preserve"> website (Link: https://fu.funix.edu.vn)</w:t>
       </w:r>
     </w:p>
     <w:p>
@@ -7935,6 +8008,7 @@
           <w:szCs w:val="24"/>
         </w:rPr>
       </w:pPr>
+      <w:proofErr w:type="spellStart"/>
       <w:r>
         <w:rPr>
           <w:rFonts w:ascii="Times New Roman" w:eastAsia="Times New Roman" w:hAnsi="Times New Roman" w:cs="Times New Roman"/>
@@ -7942,7 +8016,17 @@
           <w:sz w:val="24"/>
           <w:szCs w:val="24"/>
         </w:rPr>
-        <w:t>FUNiX Online University is a university in the FPT Education system, providing Bachelor of Information Technology and certificates of career and soft skills. </w:t>
+        <w:t>FUNiX</w:t>
+      </w:r>
+      <w:proofErr w:type="spellEnd"/>
+      <w:r>
+        <w:rPr>
+          <w:rFonts w:ascii="Times New Roman" w:eastAsia="Times New Roman" w:hAnsi="Times New Roman" w:cs="Times New Roman"/>
+          <w:color w:val="000000"/>
+          <w:sz w:val="24"/>
+          <w:szCs w:val="24"/>
+        </w:rPr>
+        <w:t xml:space="preserve"> Online University is a university in the FPT Education system, providing Bachelor of Information Technology and certificates of career and soft skills. </w:t>
       </w:r>
     </w:p>
     <w:p>
@@ -7955,6 +8039,7 @@
           <w:szCs w:val="24"/>
         </w:rPr>
       </w:pPr>
+      <w:proofErr w:type="spellStart"/>
       <w:r>
         <w:rPr>
           <w:rFonts w:ascii="Times New Roman" w:eastAsia="Times New Roman" w:hAnsi="Times New Roman" w:cs="Times New Roman"/>
@@ -7962,7 +8047,17 @@
           <w:sz w:val="24"/>
           <w:szCs w:val="24"/>
         </w:rPr>
-        <w:t>FUNiX online university, which inherits the above principles, presents for the first time a new method of education, like every student, from day one:</w:t>
+        <w:t>FUNiX</w:t>
+      </w:r>
+      <w:proofErr w:type="spellEnd"/>
+      <w:r>
+        <w:rPr>
+          <w:rFonts w:ascii="Times New Roman" w:eastAsia="Times New Roman" w:hAnsi="Times New Roman" w:cs="Times New Roman"/>
+          <w:color w:val="000000"/>
+          <w:sz w:val="24"/>
+          <w:szCs w:val="24"/>
+        </w:rPr>
+        <w:t xml:space="preserve"> online university, which inherits the above principles, presents for the first time a new method of education, like every student, from day one:</w:t>
       </w:r>
     </w:p>
     <w:p>
@@ -8226,14 +8321,25 @@
                 <w:szCs w:val="24"/>
               </w:rPr>
             </w:pPr>
-            <w:r>
-              <w:rPr>
-                <w:rFonts w:ascii="Times New Roman" w:eastAsia="Times New Roman" w:hAnsi="Times New Roman" w:cs="Times New Roman"/>
-                <w:color w:val="000000"/>
-                <w:sz w:val="24"/>
-                <w:szCs w:val="24"/>
-              </w:rPr>
-              <w:t>FUNiX courses are all long-term courses.</w:t>
+            <w:proofErr w:type="spellStart"/>
+            <w:r>
+              <w:rPr>
+                <w:rFonts w:ascii="Times New Roman" w:eastAsia="Times New Roman" w:hAnsi="Times New Roman" w:cs="Times New Roman"/>
+                <w:color w:val="000000"/>
+                <w:sz w:val="24"/>
+                <w:szCs w:val="24"/>
+              </w:rPr>
+              <w:t>FUNiX</w:t>
+            </w:r>
+            <w:proofErr w:type="spellEnd"/>
+            <w:r>
+              <w:rPr>
+                <w:rFonts w:ascii="Times New Roman" w:eastAsia="Times New Roman" w:hAnsi="Times New Roman" w:cs="Times New Roman"/>
+                <w:color w:val="000000"/>
+                <w:sz w:val="24"/>
+                <w:szCs w:val="24"/>
+              </w:rPr>
+              <w:t xml:space="preserve"> courses are all long-term courses.</w:t>
             </w:r>
           </w:p>
           <w:p>
@@ -8276,14 +8382,25 @@
                 <w:szCs w:val="24"/>
               </w:rPr>
             </w:pPr>
-            <w:r>
-              <w:rPr>
-                <w:rFonts w:ascii="Times New Roman" w:eastAsia="Times New Roman" w:hAnsi="Times New Roman" w:cs="Times New Roman"/>
-                <w:color w:val="000000"/>
-                <w:sz w:val="24"/>
-                <w:szCs w:val="24"/>
-              </w:rPr>
-              <w:t>FUNiX only allows Mentee to select online Mentors. </w:t>
+            <w:proofErr w:type="spellStart"/>
+            <w:r>
+              <w:rPr>
+                <w:rFonts w:ascii="Times New Roman" w:eastAsia="Times New Roman" w:hAnsi="Times New Roman" w:cs="Times New Roman"/>
+                <w:color w:val="000000"/>
+                <w:sz w:val="24"/>
+                <w:szCs w:val="24"/>
+              </w:rPr>
+              <w:t>FUNiX</w:t>
+            </w:r>
+            <w:proofErr w:type="spellEnd"/>
+            <w:r>
+              <w:rPr>
+                <w:rFonts w:ascii="Times New Roman" w:eastAsia="Times New Roman" w:hAnsi="Times New Roman" w:cs="Times New Roman"/>
+                <w:color w:val="000000"/>
+                <w:sz w:val="24"/>
+                <w:szCs w:val="24"/>
+              </w:rPr>
+              <w:t xml:space="preserve"> only allows Mentee to select online Mentors. </w:t>
             </w:r>
           </w:p>
         </w:tc>
@@ -8463,7 +8580,29 @@
           <w:sz w:val="24"/>
           <w:szCs w:val="24"/>
         </w:rPr>
-        <w:t xml:space="preserve">Figure: Codementor website (Link: </w:t>
+        <w:t xml:space="preserve">Figure: </w:t>
+      </w:r>
+      <w:proofErr w:type="spellStart"/>
+      <w:r>
+        <w:rPr>
+          <w:rFonts w:ascii="Times New Roman" w:eastAsia="Times New Roman" w:hAnsi="Times New Roman" w:cs="Times New Roman"/>
+          <w:i/>
+          <w:color w:val="000000"/>
+          <w:sz w:val="24"/>
+          <w:szCs w:val="24"/>
+        </w:rPr>
+        <w:t>Codementor</w:t>
+      </w:r>
+      <w:proofErr w:type="spellEnd"/>
+      <w:r>
+        <w:rPr>
+          <w:rFonts w:ascii="Times New Roman" w:eastAsia="Times New Roman" w:hAnsi="Times New Roman" w:cs="Times New Roman"/>
+          <w:i/>
+          <w:color w:val="000000"/>
+          <w:sz w:val="24"/>
+          <w:szCs w:val="24"/>
+        </w:rPr>
+        <w:t xml:space="preserve"> website (Link: </w:t>
       </w:r>
       <w:hyperlink r:id="rId12">
         <w:r>
@@ -8518,7 +8657,87 @@
           <w:sz w:val="24"/>
           <w:szCs w:val="24"/>
         </w:rPr>
-        <w:t xml:space="preserve">      Codementor was founded in 2013 by serial entrepreneur Weiting Liu, a Y Combinator alumnus with his previous startup SocialPicks, which was acquired by FinancialContent in 2009.</w:t>
+        <w:t xml:space="preserve">      </w:t>
+      </w:r>
+      <w:proofErr w:type="spellStart"/>
+      <w:r>
+        <w:rPr>
+          <w:rFonts w:ascii="Times New Roman" w:eastAsia="Times New Roman" w:hAnsi="Times New Roman" w:cs="Times New Roman"/>
+          <w:color w:val="000000"/>
+          <w:sz w:val="24"/>
+          <w:szCs w:val="24"/>
+        </w:rPr>
+        <w:t>Codementor</w:t>
+      </w:r>
+      <w:proofErr w:type="spellEnd"/>
+      <w:r>
+        <w:rPr>
+          <w:rFonts w:ascii="Times New Roman" w:eastAsia="Times New Roman" w:hAnsi="Times New Roman" w:cs="Times New Roman"/>
+          <w:color w:val="000000"/>
+          <w:sz w:val="24"/>
+          <w:szCs w:val="24"/>
+        </w:rPr>
+        <w:t xml:space="preserve"> was founded in 2013 by serial entrepreneur </w:t>
+      </w:r>
+      <w:proofErr w:type="spellStart"/>
+      <w:r>
+        <w:rPr>
+          <w:rFonts w:ascii="Times New Roman" w:eastAsia="Times New Roman" w:hAnsi="Times New Roman" w:cs="Times New Roman"/>
+          <w:color w:val="000000"/>
+          <w:sz w:val="24"/>
+          <w:szCs w:val="24"/>
+        </w:rPr>
+        <w:t>Weiting</w:t>
+      </w:r>
+      <w:proofErr w:type="spellEnd"/>
+      <w:r>
+        <w:rPr>
+          <w:rFonts w:ascii="Times New Roman" w:eastAsia="Times New Roman" w:hAnsi="Times New Roman" w:cs="Times New Roman"/>
+          <w:color w:val="000000"/>
+          <w:sz w:val="24"/>
+          <w:szCs w:val="24"/>
+        </w:rPr>
+        <w:t xml:space="preserve"> Liu, a Y Combinator alumnus with his previous startup </w:t>
+      </w:r>
+      <w:proofErr w:type="spellStart"/>
+      <w:r>
+        <w:rPr>
+          <w:rFonts w:ascii="Times New Roman" w:eastAsia="Times New Roman" w:hAnsi="Times New Roman" w:cs="Times New Roman"/>
+          <w:color w:val="000000"/>
+          <w:sz w:val="24"/>
+          <w:szCs w:val="24"/>
+        </w:rPr>
+        <w:t>SocialPicks</w:t>
+      </w:r>
+      <w:proofErr w:type="spellEnd"/>
+      <w:r>
+        <w:rPr>
+          <w:rFonts w:ascii="Times New Roman" w:eastAsia="Times New Roman" w:hAnsi="Times New Roman" w:cs="Times New Roman"/>
+          <w:color w:val="000000"/>
+          <w:sz w:val="24"/>
+          <w:szCs w:val="24"/>
+        </w:rPr>
+        <w:t xml:space="preserve">, which was acquired by </w:t>
+      </w:r>
+      <w:proofErr w:type="spellStart"/>
+      <w:r>
+        <w:rPr>
+          <w:rFonts w:ascii="Times New Roman" w:eastAsia="Times New Roman" w:hAnsi="Times New Roman" w:cs="Times New Roman"/>
+          <w:color w:val="000000"/>
+          <w:sz w:val="24"/>
+          <w:szCs w:val="24"/>
+        </w:rPr>
+        <w:t>FinancialContent</w:t>
+      </w:r>
+      <w:proofErr w:type="spellEnd"/>
+      <w:r>
+        <w:rPr>
+          <w:rFonts w:ascii="Times New Roman" w:eastAsia="Times New Roman" w:hAnsi="Times New Roman" w:cs="Times New Roman"/>
+          <w:color w:val="000000"/>
+          <w:sz w:val="24"/>
+          <w:szCs w:val="24"/>
+        </w:rPr>
+        <w:t xml:space="preserve"> in 2009.</w:t>
       </w:r>
     </w:p>
     <w:p>
@@ -8548,6 +8767,7 @@
         </w:rPr>
         <w:t xml:space="preserve">      </w:t>
       </w:r>
+      <w:proofErr w:type="spellStart"/>
       <w:r>
         <w:rPr>
           <w:rFonts w:ascii="Times New Roman" w:eastAsia="Times New Roman" w:hAnsi="Times New Roman" w:cs="Times New Roman"/>
@@ -8555,7 +8775,17 @@
           <w:sz w:val="24"/>
           <w:szCs w:val="24"/>
         </w:rPr>
-        <w:t>Codementor's website acts as an open marketplace platform for experienced web developers to offer live help, long-term mentorship, and team training course on the programming languages or web technology they specialize in, with rates set by the mentor themselves. Mentors include O’Reilly’s authors, active Stack Overflow experts, and developers at tech firms such as Google or Amazon.</w:t>
+        <w:t>Codementor's</w:t>
+      </w:r>
+      <w:proofErr w:type="spellEnd"/>
+      <w:r>
+        <w:rPr>
+          <w:rFonts w:ascii="Times New Roman" w:eastAsia="Times New Roman" w:hAnsi="Times New Roman" w:cs="Times New Roman"/>
+          <w:color w:val="000000"/>
+          <w:sz w:val="24"/>
+          <w:szCs w:val="24"/>
+        </w:rPr>
+        <w:t xml:space="preserve"> website acts as an open marketplace platform for experienced web developers to offer live help, long-term mentorship, and team training course on the programming languages or web technology they specialize in, with rates set by the mentor themselves. Mentors include O’Reilly’s authors, active Stack Overflow experts, and developers at tech firms such as Google or Amazon.</w:t>
       </w:r>
     </w:p>
     <w:p>
@@ -9874,7 +10104,25 @@
           <w:sz w:val="24"/>
           <w:szCs w:val="24"/>
         </w:rPr>
-        <w:t>For version control of our source code, we use GitKraken. It tracks the changes team members make to files, so we have a record of what has been done, and we can revert to specific versions should we ever need to.</w:t>
+        <w:t xml:space="preserve">For version control of our source code, we use </w:t>
+      </w:r>
+      <w:proofErr w:type="spellStart"/>
+      <w:r>
+        <w:rPr>
+          <w:rFonts w:ascii="Times New Roman" w:eastAsia="Times New Roman" w:hAnsi="Times New Roman" w:cs="Times New Roman"/>
+          <w:sz w:val="24"/>
+          <w:szCs w:val="24"/>
+        </w:rPr>
+        <w:t>GitKraken</w:t>
+      </w:r>
+      <w:proofErr w:type="spellEnd"/>
+      <w:r>
+        <w:rPr>
+          <w:rFonts w:ascii="Times New Roman" w:eastAsia="Times New Roman" w:hAnsi="Times New Roman" w:cs="Times New Roman"/>
+          <w:sz w:val="24"/>
+          <w:szCs w:val="24"/>
+        </w:rPr>
+        <w:t>. It tracks the changes team members make to files, so we have a record of what has been done, and we can revert to specific versions should we ever need to.</w:t>
       </w:r>
     </w:p>
     <w:p>
@@ -11441,8 +11689,19 @@
                 <w:sz w:val="24"/>
                 <w:szCs w:val="24"/>
               </w:rPr>
-              <w:t>Deadline of request when creating or updating must be in the futur</w:t>
-            </w:r>
+              <w:t xml:space="preserve">Deadline of request when creating or updating must be in the </w:t>
+            </w:r>
+            <w:proofErr w:type="spellStart"/>
+            <w:r>
+              <w:rPr>
+                <w:rFonts w:ascii="Times New Roman" w:eastAsia="Times New Roman" w:hAnsi="Times New Roman" w:cs="Times New Roman"/>
+                <w:color w:val="000000"/>
+                <w:sz w:val="24"/>
+                <w:szCs w:val="24"/>
+              </w:rPr>
+              <w:t>futur</w:t>
+            </w:r>
+            <w:proofErr w:type="spellEnd"/>
           </w:p>
         </w:tc>
       </w:tr>
@@ -17606,7 +17865,25 @@
                 <w:sz w:val="24"/>
                 <w:szCs w:val="24"/>
               </w:rPr>
-              <w:t>Request To Admin</w:t>
+              <w:t xml:space="preserve">Request </w:t>
+            </w:r>
+            <w:proofErr w:type="gramStart"/>
+            <w:r>
+              <w:rPr>
+                <w:rFonts w:ascii="Times New Roman" w:eastAsia="Times New Roman" w:hAnsi="Times New Roman" w:cs="Times New Roman"/>
+                <w:sz w:val="24"/>
+                <w:szCs w:val="24"/>
+              </w:rPr>
+              <w:t>To</w:t>
+            </w:r>
+            <w:proofErr w:type="gramEnd"/>
+            <w:r>
+              <w:rPr>
+                <w:rFonts w:ascii="Times New Roman" w:eastAsia="Times New Roman" w:hAnsi="Times New Roman" w:cs="Times New Roman"/>
+                <w:sz w:val="24"/>
+                <w:szCs w:val="24"/>
+              </w:rPr>
+              <w:t xml:space="preserve"> Admin</w:t>
             </w:r>
           </w:p>
         </w:tc>
@@ -21711,7 +21988,25 @@
                 <w:sz w:val="24"/>
                 <w:szCs w:val="24"/>
               </w:rPr>
-              <w:t>View Point In Transaction</w:t>
+              <w:t xml:space="preserve">View Point </w:t>
+            </w:r>
+            <w:proofErr w:type="gramStart"/>
+            <w:r>
+              <w:rPr>
+                <w:rFonts w:ascii="Times New Roman" w:eastAsia="Times New Roman" w:hAnsi="Times New Roman" w:cs="Times New Roman"/>
+                <w:sz w:val="24"/>
+                <w:szCs w:val="24"/>
+              </w:rPr>
+              <w:t>In</w:t>
+            </w:r>
+            <w:proofErr w:type="gramEnd"/>
+            <w:r>
+              <w:rPr>
+                <w:rFonts w:ascii="Times New Roman" w:eastAsia="Times New Roman" w:hAnsi="Times New Roman" w:cs="Times New Roman"/>
+                <w:sz w:val="24"/>
+                <w:szCs w:val="24"/>
+              </w:rPr>
+              <w:t xml:space="preserve"> Transaction</w:t>
             </w:r>
           </w:p>
         </w:tc>
@@ -22498,8 +22793,36 @@
                 <w:sz w:val="24"/>
                 <w:szCs w:val="24"/>
               </w:rPr>
-              <w:t>Lê Thành Đạt</w:t>
-            </w:r>
+              <w:t xml:space="preserve">Lê </w:t>
+            </w:r>
+            <w:proofErr w:type="spellStart"/>
+            <w:r>
+              <w:rPr>
+                <w:rFonts w:ascii="Times New Roman" w:eastAsia="Times New Roman" w:hAnsi="Times New Roman" w:cs="Times New Roman"/>
+                <w:sz w:val="24"/>
+                <w:szCs w:val="24"/>
+              </w:rPr>
+              <w:t>Thành</w:t>
+            </w:r>
+            <w:proofErr w:type="spellEnd"/>
+            <w:r>
+              <w:rPr>
+                <w:rFonts w:ascii="Times New Roman" w:eastAsia="Times New Roman" w:hAnsi="Times New Roman" w:cs="Times New Roman"/>
+                <w:sz w:val="24"/>
+                <w:szCs w:val="24"/>
+              </w:rPr>
+              <w:t xml:space="preserve"> </w:t>
+            </w:r>
+            <w:proofErr w:type="spellStart"/>
+            <w:r>
+              <w:rPr>
+                <w:rFonts w:ascii="Times New Roman" w:eastAsia="Times New Roman" w:hAnsi="Times New Roman" w:cs="Times New Roman"/>
+                <w:sz w:val="24"/>
+                <w:szCs w:val="24"/>
+              </w:rPr>
+              <w:t>Đạt</w:t>
+            </w:r>
+            <w:proofErr w:type="spellEnd"/>
           </w:p>
         </w:tc>
         <w:tc>
@@ -22994,7 +23317,47 @@
                 <w:sz w:val="24"/>
                 <w:szCs w:val="24"/>
               </w:rPr>
-              <w:t>Click “Đăng ký”.</w:t>
+              <w:t>Click “</w:t>
+            </w:r>
+            <w:proofErr w:type="spellStart"/>
+            <w:r>
+              <w:rPr>
+                <w:rFonts w:ascii="Times New Roman" w:eastAsia="Times New Roman" w:hAnsi="Times New Roman" w:cs="Times New Roman"/>
+                <w:color w:val="000000"/>
+                <w:sz w:val="24"/>
+                <w:szCs w:val="24"/>
+              </w:rPr>
+              <w:t>Đăng</w:t>
+            </w:r>
+            <w:proofErr w:type="spellEnd"/>
+            <w:r>
+              <w:rPr>
+                <w:rFonts w:ascii="Times New Roman" w:eastAsia="Times New Roman" w:hAnsi="Times New Roman" w:cs="Times New Roman"/>
+                <w:color w:val="000000"/>
+                <w:sz w:val="24"/>
+                <w:szCs w:val="24"/>
+              </w:rPr>
+              <w:t xml:space="preserve"> </w:t>
+            </w:r>
+            <w:proofErr w:type="spellStart"/>
+            <w:r>
+              <w:rPr>
+                <w:rFonts w:ascii="Times New Roman" w:eastAsia="Times New Roman" w:hAnsi="Times New Roman" w:cs="Times New Roman"/>
+                <w:color w:val="000000"/>
+                <w:sz w:val="24"/>
+                <w:szCs w:val="24"/>
+              </w:rPr>
+              <w:t>ký</w:t>
+            </w:r>
+            <w:proofErr w:type="spellEnd"/>
+            <w:r>
+              <w:rPr>
+                <w:rFonts w:ascii="Times New Roman" w:eastAsia="Times New Roman" w:hAnsi="Times New Roman" w:cs="Times New Roman"/>
+                <w:color w:val="000000"/>
+                <w:sz w:val="24"/>
+                <w:szCs w:val="24"/>
+              </w:rPr>
+              <w:t>”.</w:t>
             </w:r>
           </w:p>
           <w:p>
@@ -23056,7 +23419,27 @@
                 <w:sz w:val="24"/>
                 <w:szCs w:val="24"/>
               </w:rPr>
-              <w:t>Input username, email, password, fullname, phone number, date of birth, gender.</w:t>
+              <w:t xml:space="preserve">Input username, email, password, </w:t>
+            </w:r>
+            <w:proofErr w:type="spellStart"/>
+            <w:r>
+              <w:rPr>
+                <w:rFonts w:ascii="Times New Roman" w:eastAsia="Times New Roman" w:hAnsi="Times New Roman" w:cs="Times New Roman"/>
+                <w:color w:val="000000"/>
+                <w:sz w:val="24"/>
+                <w:szCs w:val="24"/>
+              </w:rPr>
+              <w:t>fullname</w:t>
+            </w:r>
+            <w:proofErr w:type="spellEnd"/>
+            <w:r>
+              <w:rPr>
+                <w:rFonts w:ascii="Times New Roman" w:eastAsia="Times New Roman" w:hAnsi="Times New Roman" w:cs="Times New Roman"/>
+                <w:color w:val="000000"/>
+                <w:sz w:val="24"/>
+                <w:szCs w:val="24"/>
+              </w:rPr>
+              <w:t>, phone number, date of birth, gender.</w:t>
             </w:r>
             <w:r>
               <w:rPr>
@@ -23096,7 +23479,47 @@
                 <w:sz w:val="24"/>
                 <w:szCs w:val="24"/>
               </w:rPr>
-              <w:t>Clicks “Đăng ký” button.</w:t>
+              <w:t>Clicks “</w:t>
+            </w:r>
+            <w:proofErr w:type="spellStart"/>
+            <w:r>
+              <w:rPr>
+                <w:rFonts w:ascii="Times New Roman" w:eastAsia="Times New Roman" w:hAnsi="Times New Roman" w:cs="Times New Roman"/>
+                <w:color w:val="000000"/>
+                <w:sz w:val="24"/>
+                <w:szCs w:val="24"/>
+              </w:rPr>
+              <w:t>Đăng</w:t>
+            </w:r>
+            <w:proofErr w:type="spellEnd"/>
+            <w:r>
+              <w:rPr>
+                <w:rFonts w:ascii="Times New Roman" w:eastAsia="Times New Roman" w:hAnsi="Times New Roman" w:cs="Times New Roman"/>
+                <w:color w:val="000000"/>
+                <w:sz w:val="24"/>
+                <w:szCs w:val="24"/>
+              </w:rPr>
+              <w:t xml:space="preserve"> </w:t>
+            </w:r>
+            <w:proofErr w:type="spellStart"/>
+            <w:r>
+              <w:rPr>
+                <w:rFonts w:ascii="Times New Roman" w:eastAsia="Times New Roman" w:hAnsi="Times New Roman" w:cs="Times New Roman"/>
+                <w:color w:val="000000"/>
+                <w:sz w:val="24"/>
+                <w:szCs w:val="24"/>
+              </w:rPr>
+              <w:t>ký</w:t>
+            </w:r>
+            <w:proofErr w:type="spellEnd"/>
+            <w:r>
+              <w:rPr>
+                <w:rFonts w:ascii="Times New Roman" w:eastAsia="Times New Roman" w:hAnsi="Times New Roman" w:cs="Times New Roman"/>
+                <w:color w:val="000000"/>
+                <w:sz w:val="24"/>
+                <w:szCs w:val="24"/>
+              </w:rPr>
+              <w:t>” button.</w:t>
             </w:r>
           </w:p>
           <w:p>
@@ -23953,8 +24376,36 @@
                 <w:sz w:val="24"/>
                 <w:szCs w:val="24"/>
               </w:rPr>
-              <w:t>Lê Thành Đạt</w:t>
-            </w:r>
+              <w:t xml:space="preserve">Lê </w:t>
+            </w:r>
+            <w:proofErr w:type="spellStart"/>
+            <w:r>
+              <w:rPr>
+                <w:rFonts w:ascii="Times New Roman" w:eastAsia="Times New Roman" w:hAnsi="Times New Roman" w:cs="Times New Roman"/>
+                <w:sz w:val="24"/>
+                <w:szCs w:val="24"/>
+              </w:rPr>
+              <w:t>Thành</w:t>
+            </w:r>
+            <w:proofErr w:type="spellEnd"/>
+            <w:r>
+              <w:rPr>
+                <w:rFonts w:ascii="Times New Roman" w:eastAsia="Times New Roman" w:hAnsi="Times New Roman" w:cs="Times New Roman"/>
+                <w:sz w:val="24"/>
+                <w:szCs w:val="24"/>
+              </w:rPr>
+              <w:t xml:space="preserve"> </w:t>
+            </w:r>
+            <w:proofErr w:type="spellStart"/>
+            <w:r>
+              <w:rPr>
+                <w:rFonts w:ascii="Times New Roman" w:eastAsia="Times New Roman" w:hAnsi="Times New Roman" w:cs="Times New Roman"/>
+                <w:sz w:val="24"/>
+                <w:szCs w:val="24"/>
+              </w:rPr>
+              <w:t>Đạt</w:t>
+            </w:r>
+            <w:proofErr w:type="spellEnd"/>
           </w:p>
         </w:tc>
         <w:tc>
@@ -25220,8 +25671,36 @@
                 <w:sz w:val="24"/>
                 <w:szCs w:val="24"/>
               </w:rPr>
-              <w:t>Lê Thành Đạt</w:t>
-            </w:r>
+              <w:t xml:space="preserve">Lê </w:t>
+            </w:r>
+            <w:proofErr w:type="spellStart"/>
+            <w:r>
+              <w:rPr>
+                <w:rFonts w:ascii="Times New Roman" w:eastAsia="Times New Roman" w:hAnsi="Times New Roman" w:cs="Times New Roman"/>
+                <w:sz w:val="24"/>
+                <w:szCs w:val="24"/>
+              </w:rPr>
+              <w:t>Thành</w:t>
+            </w:r>
+            <w:proofErr w:type="spellEnd"/>
+            <w:r>
+              <w:rPr>
+                <w:rFonts w:ascii="Times New Roman" w:eastAsia="Times New Roman" w:hAnsi="Times New Roman" w:cs="Times New Roman"/>
+                <w:sz w:val="24"/>
+                <w:szCs w:val="24"/>
+              </w:rPr>
+              <w:t xml:space="preserve"> </w:t>
+            </w:r>
+            <w:proofErr w:type="spellStart"/>
+            <w:r>
+              <w:rPr>
+                <w:rFonts w:ascii="Times New Roman" w:eastAsia="Times New Roman" w:hAnsi="Times New Roman" w:cs="Times New Roman"/>
+                <w:sz w:val="24"/>
+                <w:szCs w:val="24"/>
+              </w:rPr>
+              <w:t>Đạt</w:t>
+            </w:r>
+            <w:proofErr w:type="spellEnd"/>
           </w:p>
         </w:tc>
         <w:tc>
@@ -25716,7 +26195,87 @@
                 <w:sz w:val="24"/>
                 <w:szCs w:val="24"/>
               </w:rPr>
-              <w:t>Click on “Quản lý thành viên” on sidebar</w:t>
+              <w:t>Click on “</w:t>
+            </w:r>
+            <w:proofErr w:type="spellStart"/>
+            <w:r>
+              <w:rPr>
+                <w:rFonts w:ascii="Times New Roman" w:eastAsia="Times New Roman" w:hAnsi="Times New Roman" w:cs="Times New Roman"/>
+                <w:color w:val="000000"/>
+                <w:sz w:val="24"/>
+                <w:szCs w:val="24"/>
+              </w:rPr>
+              <w:t>Quản</w:t>
+            </w:r>
+            <w:proofErr w:type="spellEnd"/>
+            <w:r>
+              <w:rPr>
+                <w:rFonts w:ascii="Times New Roman" w:eastAsia="Times New Roman" w:hAnsi="Times New Roman" w:cs="Times New Roman"/>
+                <w:color w:val="000000"/>
+                <w:sz w:val="24"/>
+                <w:szCs w:val="24"/>
+              </w:rPr>
+              <w:t xml:space="preserve"> </w:t>
+            </w:r>
+            <w:proofErr w:type="spellStart"/>
+            <w:r>
+              <w:rPr>
+                <w:rFonts w:ascii="Times New Roman" w:eastAsia="Times New Roman" w:hAnsi="Times New Roman" w:cs="Times New Roman"/>
+                <w:color w:val="000000"/>
+                <w:sz w:val="24"/>
+                <w:szCs w:val="24"/>
+              </w:rPr>
+              <w:t>lý</w:t>
+            </w:r>
+            <w:proofErr w:type="spellEnd"/>
+            <w:r>
+              <w:rPr>
+                <w:rFonts w:ascii="Times New Roman" w:eastAsia="Times New Roman" w:hAnsi="Times New Roman" w:cs="Times New Roman"/>
+                <w:color w:val="000000"/>
+                <w:sz w:val="24"/>
+                <w:szCs w:val="24"/>
+              </w:rPr>
+              <w:t xml:space="preserve"> </w:t>
+            </w:r>
+            <w:proofErr w:type="spellStart"/>
+            <w:r>
+              <w:rPr>
+                <w:rFonts w:ascii="Times New Roman" w:eastAsia="Times New Roman" w:hAnsi="Times New Roman" w:cs="Times New Roman"/>
+                <w:color w:val="000000"/>
+                <w:sz w:val="24"/>
+                <w:szCs w:val="24"/>
+              </w:rPr>
+              <w:t>thành</w:t>
+            </w:r>
+            <w:proofErr w:type="spellEnd"/>
+            <w:r>
+              <w:rPr>
+                <w:rFonts w:ascii="Times New Roman" w:eastAsia="Times New Roman" w:hAnsi="Times New Roman" w:cs="Times New Roman"/>
+                <w:color w:val="000000"/>
+                <w:sz w:val="24"/>
+                <w:szCs w:val="24"/>
+              </w:rPr>
+              <w:t xml:space="preserve"> </w:t>
+            </w:r>
+            <w:proofErr w:type="spellStart"/>
+            <w:r>
+              <w:rPr>
+                <w:rFonts w:ascii="Times New Roman" w:eastAsia="Times New Roman" w:hAnsi="Times New Roman" w:cs="Times New Roman"/>
+                <w:color w:val="000000"/>
+                <w:sz w:val="24"/>
+                <w:szCs w:val="24"/>
+              </w:rPr>
+              <w:t>viên</w:t>
+            </w:r>
+            <w:proofErr w:type="spellEnd"/>
+            <w:r>
+              <w:rPr>
+                <w:rFonts w:ascii="Times New Roman" w:eastAsia="Times New Roman" w:hAnsi="Times New Roman" w:cs="Times New Roman"/>
+                <w:color w:val="000000"/>
+                <w:sz w:val="24"/>
+                <w:szCs w:val="24"/>
+              </w:rPr>
+              <w:t>” on sidebar</w:t>
             </w:r>
           </w:p>
           <w:p>
@@ -26487,8 +27046,36 @@
                 <w:sz w:val="24"/>
                 <w:szCs w:val="24"/>
               </w:rPr>
-              <w:t>Lê Thành Đạt</w:t>
-            </w:r>
+              <w:t xml:space="preserve">Lê </w:t>
+            </w:r>
+            <w:proofErr w:type="spellStart"/>
+            <w:r>
+              <w:rPr>
+                <w:rFonts w:ascii="Times New Roman" w:eastAsia="Times New Roman" w:hAnsi="Times New Roman" w:cs="Times New Roman"/>
+                <w:sz w:val="24"/>
+                <w:szCs w:val="24"/>
+              </w:rPr>
+              <w:t>Thành</w:t>
+            </w:r>
+            <w:proofErr w:type="spellEnd"/>
+            <w:r>
+              <w:rPr>
+                <w:rFonts w:ascii="Times New Roman" w:eastAsia="Times New Roman" w:hAnsi="Times New Roman" w:cs="Times New Roman"/>
+                <w:sz w:val="24"/>
+                <w:szCs w:val="24"/>
+              </w:rPr>
+              <w:t xml:space="preserve"> </w:t>
+            </w:r>
+            <w:proofErr w:type="spellStart"/>
+            <w:r>
+              <w:rPr>
+                <w:rFonts w:ascii="Times New Roman" w:eastAsia="Times New Roman" w:hAnsi="Times New Roman" w:cs="Times New Roman"/>
+                <w:sz w:val="24"/>
+                <w:szCs w:val="24"/>
+              </w:rPr>
+              <w:t>Đạt</w:t>
+            </w:r>
+            <w:proofErr w:type="spellEnd"/>
           </w:p>
         </w:tc>
         <w:tc>
@@ -26983,7 +27570,47 @@
                 <w:sz w:val="24"/>
                 <w:szCs w:val="24"/>
               </w:rPr>
-              <w:t>Click on “Quản lý mentor” on sidebar</w:t>
+              <w:t>Click on “</w:t>
+            </w:r>
+            <w:proofErr w:type="spellStart"/>
+            <w:r>
+              <w:rPr>
+                <w:rFonts w:ascii="Times New Roman" w:eastAsia="Times New Roman" w:hAnsi="Times New Roman" w:cs="Times New Roman"/>
+                <w:color w:val="000000"/>
+                <w:sz w:val="24"/>
+                <w:szCs w:val="24"/>
+              </w:rPr>
+              <w:t>Quản</w:t>
+            </w:r>
+            <w:proofErr w:type="spellEnd"/>
+            <w:r>
+              <w:rPr>
+                <w:rFonts w:ascii="Times New Roman" w:eastAsia="Times New Roman" w:hAnsi="Times New Roman" w:cs="Times New Roman"/>
+                <w:color w:val="000000"/>
+                <w:sz w:val="24"/>
+                <w:szCs w:val="24"/>
+              </w:rPr>
+              <w:t xml:space="preserve"> </w:t>
+            </w:r>
+            <w:proofErr w:type="spellStart"/>
+            <w:r>
+              <w:rPr>
+                <w:rFonts w:ascii="Times New Roman" w:eastAsia="Times New Roman" w:hAnsi="Times New Roman" w:cs="Times New Roman"/>
+                <w:color w:val="000000"/>
+                <w:sz w:val="24"/>
+                <w:szCs w:val="24"/>
+              </w:rPr>
+              <w:t>lý</w:t>
+            </w:r>
+            <w:proofErr w:type="spellEnd"/>
+            <w:r>
+              <w:rPr>
+                <w:rFonts w:ascii="Times New Roman" w:eastAsia="Times New Roman" w:hAnsi="Times New Roman" w:cs="Times New Roman"/>
+                <w:color w:val="000000"/>
+                <w:sz w:val="24"/>
+                <w:szCs w:val="24"/>
+              </w:rPr>
+              <w:t xml:space="preserve"> mentor” on sidebar</w:t>
             </w:r>
           </w:p>
           <w:p>
@@ -27745,8 +28372,36 @@
                 <w:sz w:val="24"/>
                 <w:szCs w:val="24"/>
               </w:rPr>
-              <w:t>Lê Thành Đạt</w:t>
-            </w:r>
+              <w:t xml:space="preserve">Lê </w:t>
+            </w:r>
+            <w:proofErr w:type="spellStart"/>
+            <w:r>
+              <w:rPr>
+                <w:rFonts w:ascii="Times New Roman" w:eastAsia="Times New Roman" w:hAnsi="Times New Roman" w:cs="Times New Roman"/>
+                <w:sz w:val="24"/>
+                <w:szCs w:val="24"/>
+              </w:rPr>
+              <w:t>Thành</w:t>
+            </w:r>
+            <w:proofErr w:type="spellEnd"/>
+            <w:r>
+              <w:rPr>
+                <w:rFonts w:ascii="Times New Roman" w:eastAsia="Times New Roman" w:hAnsi="Times New Roman" w:cs="Times New Roman"/>
+                <w:sz w:val="24"/>
+                <w:szCs w:val="24"/>
+              </w:rPr>
+              <w:t xml:space="preserve"> </w:t>
+            </w:r>
+            <w:proofErr w:type="spellStart"/>
+            <w:r>
+              <w:rPr>
+                <w:rFonts w:ascii="Times New Roman" w:eastAsia="Times New Roman" w:hAnsi="Times New Roman" w:cs="Times New Roman"/>
+                <w:sz w:val="24"/>
+                <w:szCs w:val="24"/>
+              </w:rPr>
+              <w:t>Đạt</w:t>
+            </w:r>
+            <w:proofErr w:type="spellEnd"/>
           </w:p>
         </w:tc>
         <w:tc>
@@ -28242,7 +28897,87 @@
                 <w:sz w:val="24"/>
                 <w:szCs w:val="24"/>
               </w:rPr>
-              <w:t>Click “Quản lý yêu cầu” in sidebar</w:t>
+              <w:t>Click “</w:t>
+            </w:r>
+            <w:proofErr w:type="spellStart"/>
+            <w:r>
+              <w:rPr>
+                <w:rFonts w:ascii="Times New Roman" w:eastAsia="Times New Roman" w:hAnsi="Times New Roman" w:cs="Times New Roman"/>
+                <w:color w:val="000000"/>
+                <w:sz w:val="24"/>
+                <w:szCs w:val="24"/>
+              </w:rPr>
+              <w:t>Quản</w:t>
+            </w:r>
+            <w:proofErr w:type="spellEnd"/>
+            <w:r>
+              <w:rPr>
+                <w:rFonts w:ascii="Times New Roman" w:eastAsia="Times New Roman" w:hAnsi="Times New Roman" w:cs="Times New Roman"/>
+                <w:color w:val="000000"/>
+                <w:sz w:val="24"/>
+                <w:szCs w:val="24"/>
+              </w:rPr>
+              <w:t xml:space="preserve"> </w:t>
+            </w:r>
+            <w:proofErr w:type="spellStart"/>
+            <w:r>
+              <w:rPr>
+                <w:rFonts w:ascii="Times New Roman" w:eastAsia="Times New Roman" w:hAnsi="Times New Roman" w:cs="Times New Roman"/>
+                <w:color w:val="000000"/>
+                <w:sz w:val="24"/>
+                <w:szCs w:val="24"/>
+              </w:rPr>
+              <w:t>lý</w:t>
+            </w:r>
+            <w:proofErr w:type="spellEnd"/>
+            <w:r>
+              <w:rPr>
+                <w:rFonts w:ascii="Times New Roman" w:eastAsia="Times New Roman" w:hAnsi="Times New Roman" w:cs="Times New Roman"/>
+                <w:color w:val="000000"/>
+                <w:sz w:val="24"/>
+                <w:szCs w:val="24"/>
+              </w:rPr>
+              <w:t xml:space="preserve"> </w:t>
+            </w:r>
+            <w:proofErr w:type="spellStart"/>
+            <w:r>
+              <w:rPr>
+                <w:rFonts w:ascii="Times New Roman" w:eastAsia="Times New Roman" w:hAnsi="Times New Roman" w:cs="Times New Roman"/>
+                <w:color w:val="000000"/>
+                <w:sz w:val="24"/>
+                <w:szCs w:val="24"/>
+              </w:rPr>
+              <w:t>yêu</w:t>
+            </w:r>
+            <w:proofErr w:type="spellEnd"/>
+            <w:r>
+              <w:rPr>
+                <w:rFonts w:ascii="Times New Roman" w:eastAsia="Times New Roman" w:hAnsi="Times New Roman" w:cs="Times New Roman"/>
+                <w:color w:val="000000"/>
+                <w:sz w:val="24"/>
+                <w:szCs w:val="24"/>
+              </w:rPr>
+              <w:t xml:space="preserve"> </w:t>
+            </w:r>
+            <w:proofErr w:type="spellStart"/>
+            <w:r>
+              <w:rPr>
+                <w:rFonts w:ascii="Times New Roman" w:eastAsia="Times New Roman" w:hAnsi="Times New Roman" w:cs="Times New Roman"/>
+                <w:color w:val="000000"/>
+                <w:sz w:val="24"/>
+                <w:szCs w:val="24"/>
+              </w:rPr>
+              <w:t>cầu</w:t>
+            </w:r>
+            <w:proofErr w:type="spellEnd"/>
+            <w:r>
+              <w:rPr>
+                <w:rFonts w:ascii="Times New Roman" w:eastAsia="Times New Roman" w:hAnsi="Times New Roman" w:cs="Times New Roman"/>
+                <w:color w:val="000000"/>
+                <w:sz w:val="24"/>
+                <w:szCs w:val="24"/>
+              </w:rPr>
+              <w:t>” in sidebar</w:t>
             </w:r>
           </w:p>
           <w:p>
@@ -28985,8 +29720,36 @@
                 <w:sz w:val="24"/>
                 <w:szCs w:val="24"/>
               </w:rPr>
-              <w:t>Lê Thành Đạt</w:t>
-            </w:r>
+              <w:t xml:space="preserve">Lê </w:t>
+            </w:r>
+            <w:proofErr w:type="spellStart"/>
+            <w:r>
+              <w:rPr>
+                <w:rFonts w:ascii="Times New Roman" w:eastAsia="Times New Roman" w:hAnsi="Times New Roman" w:cs="Times New Roman"/>
+                <w:sz w:val="24"/>
+                <w:szCs w:val="24"/>
+              </w:rPr>
+              <w:t>Thành</w:t>
+            </w:r>
+            <w:proofErr w:type="spellEnd"/>
+            <w:r>
+              <w:rPr>
+                <w:rFonts w:ascii="Times New Roman" w:eastAsia="Times New Roman" w:hAnsi="Times New Roman" w:cs="Times New Roman"/>
+                <w:sz w:val="24"/>
+                <w:szCs w:val="24"/>
+              </w:rPr>
+              <w:t xml:space="preserve"> </w:t>
+            </w:r>
+            <w:proofErr w:type="spellStart"/>
+            <w:r>
+              <w:rPr>
+                <w:rFonts w:ascii="Times New Roman" w:eastAsia="Times New Roman" w:hAnsi="Times New Roman" w:cs="Times New Roman"/>
+                <w:sz w:val="24"/>
+                <w:szCs w:val="24"/>
+              </w:rPr>
+              <w:t>Đạt</w:t>
+            </w:r>
+            <w:proofErr w:type="spellEnd"/>
           </w:p>
         </w:tc>
         <w:tc>
@@ -29525,7 +30288,87 @@
                 <w:sz w:val="24"/>
                 <w:szCs w:val="24"/>
               </w:rPr>
-              <w:t>Click “Quản lý yêu cầu” in sidebar</w:t>
+              <w:t>Click “</w:t>
+            </w:r>
+            <w:proofErr w:type="spellStart"/>
+            <w:r>
+              <w:rPr>
+                <w:rFonts w:ascii="Times New Roman" w:eastAsia="Times New Roman" w:hAnsi="Times New Roman" w:cs="Times New Roman"/>
+                <w:color w:val="000000"/>
+                <w:sz w:val="24"/>
+                <w:szCs w:val="24"/>
+              </w:rPr>
+              <w:t>Quản</w:t>
+            </w:r>
+            <w:proofErr w:type="spellEnd"/>
+            <w:r>
+              <w:rPr>
+                <w:rFonts w:ascii="Times New Roman" w:eastAsia="Times New Roman" w:hAnsi="Times New Roman" w:cs="Times New Roman"/>
+                <w:color w:val="000000"/>
+                <w:sz w:val="24"/>
+                <w:szCs w:val="24"/>
+              </w:rPr>
+              <w:t xml:space="preserve"> </w:t>
+            </w:r>
+            <w:proofErr w:type="spellStart"/>
+            <w:r>
+              <w:rPr>
+                <w:rFonts w:ascii="Times New Roman" w:eastAsia="Times New Roman" w:hAnsi="Times New Roman" w:cs="Times New Roman"/>
+                <w:color w:val="000000"/>
+                <w:sz w:val="24"/>
+                <w:szCs w:val="24"/>
+              </w:rPr>
+              <w:t>lý</w:t>
+            </w:r>
+            <w:proofErr w:type="spellEnd"/>
+            <w:r>
+              <w:rPr>
+                <w:rFonts w:ascii="Times New Roman" w:eastAsia="Times New Roman" w:hAnsi="Times New Roman" w:cs="Times New Roman"/>
+                <w:color w:val="000000"/>
+                <w:sz w:val="24"/>
+                <w:szCs w:val="24"/>
+              </w:rPr>
+              <w:t xml:space="preserve"> </w:t>
+            </w:r>
+            <w:proofErr w:type="spellStart"/>
+            <w:r>
+              <w:rPr>
+                <w:rFonts w:ascii="Times New Roman" w:eastAsia="Times New Roman" w:hAnsi="Times New Roman" w:cs="Times New Roman"/>
+                <w:color w:val="000000"/>
+                <w:sz w:val="24"/>
+                <w:szCs w:val="24"/>
+              </w:rPr>
+              <w:t>yêu</w:t>
+            </w:r>
+            <w:proofErr w:type="spellEnd"/>
+            <w:r>
+              <w:rPr>
+                <w:rFonts w:ascii="Times New Roman" w:eastAsia="Times New Roman" w:hAnsi="Times New Roman" w:cs="Times New Roman"/>
+                <w:color w:val="000000"/>
+                <w:sz w:val="24"/>
+                <w:szCs w:val="24"/>
+              </w:rPr>
+              <w:t xml:space="preserve"> </w:t>
+            </w:r>
+            <w:proofErr w:type="spellStart"/>
+            <w:r>
+              <w:rPr>
+                <w:rFonts w:ascii="Times New Roman" w:eastAsia="Times New Roman" w:hAnsi="Times New Roman" w:cs="Times New Roman"/>
+                <w:color w:val="000000"/>
+                <w:sz w:val="24"/>
+                <w:szCs w:val="24"/>
+              </w:rPr>
+              <w:t>cầu</w:t>
+            </w:r>
+            <w:proofErr w:type="spellEnd"/>
+            <w:r>
+              <w:rPr>
+                <w:rFonts w:ascii="Times New Roman" w:eastAsia="Times New Roman" w:hAnsi="Times New Roman" w:cs="Times New Roman"/>
+                <w:color w:val="000000"/>
+                <w:sz w:val="24"/>
+                <w:szCs w:val="24"/>
+              </w:rPr>
+              <w:t>” in sidebar</w:t>
             </w:r>
           </w:p>
           <w:p>
@@ -29627,7 +30470,47 @@
                 <w:sz w:val="24"/>
                 <w:szCs w:val="24"/>
               </w:rPr>
-              <w:t>Click “Xử lý” button</w:t>
+              <w:t>Click “</w:t>
+            </w:r>
+            <w:proofErr w:type="spellStart"/>
+            <w:r>
+              <w:rPr>
+                <w:rFonts w:ascii="Times New Roman" w:eastAsia="Times New Roman" w:hAnsi="Times New Roman" w:cs="Times New Roman"/>
+                <w:color w:val="000000"/>
+                <w:sz w:val="24"/>
+                <w:szCs w:val="24"/>
+              </w:rPr>
+              <w:t>Xử</w:t>
+            </w:r>
+            <w:proofErr w:type="spellEnd"/>
+            <w:r>
+              <w:rPr>
+                <w:rFonts w:ascii="Times New Roman" w:eastAsia="Times New Roman" w:hAnsi="Times New Roman" w:cs="Times New Roman"/>
+                <w:color w:val="000000"/>
+                <w:sz w:val="24"/>
+                <w:szCs w:val="24"/>
+              </w:rPr>
+              <w:t xml:space="preserve"> </w:t>
+            </w:r>
+            <w:proofErr w:type="spellStart"/>
+            <w:r>
+              <w:rPr>
+                <w:rFonts w:ascii="Times New Roman" w:eastAsia="Times New Roman" w:hAnsi="Times New Roman" w:cs="Times New Roman"/>
+                <w:color w:val="000000"/>
+                <w:sz w:val="24"/>
+                <w:szCs w:val="24"/>
+              </w:rPr>
+              <w:t>lý</w:t>
+            </w:r>
+            <w:proofErr w:type="spellEnd"/>
+            <w:r>
+              <w:rPr>
+                <w:rFonts w:ascii="Times New Roman" w:eastAsia="Times New Roman" w:hAnsi="Times New Roman" w:cs="Times New Roman"/>
+                <w:color w:val="000000"/>
+                <w:sz w:val="24"/>
+                <w:szCs w:val="24"/>
+              </w:rPr>
+              <w:t>” button</w:t>
             </w:r>
           </w:p>
           <w:p>
@@ -29658,7 +30541,107 @@
                 <w:sz w:val="24"/>
                 <w:szCs w:val="24"/>
               </w:rPr>
-              <w:t>System displays a popup with 2 options: “Hoàn thành” and “Không hoàn thành”</w:t>
+              <w:t>System displays a popup with 2 options: “</w:t>
+            </w:r>
+            <w:proofErr w:type="spellStart"/>
+            <w:r>
+              <w:rPr>
+                <w:rFonts w:ascii="Times New Roman" w:eastAsia="Times New Roman" w:hAnsi="Times New Roman" w:cs="Times New Roman"/>
+                <w:color w:val="000000"/>
+                <w:sz w:val="24"/>
+                <w:szCs w:val="24"/>
+              </w:rPr>
+              <w:t>Hoàn</w:t>
+            </w:r>
+            <w:proofErr w:type="spellEnd"/>
+            <w:r>
+              <w:rPr>
+                <w:rFonts w:ascii="Times New Roman" w:eastAsia="Times New Roman" w:hAnsi="Times New Roman" w:cs="Times New Roman"/>
+                <w:color w:val="000000"/>
+                <w:sz w:val="24"/>
+                <w:szCs w:val="24"/>
+              </w:rPr>
+              <w:t xml:space="preserve"> </w:t>
+            </w:r>
+            <w:proofErr w:type="spellStart"/>
+            <w:r>
+              <w:rPr>
+                <w:rFonts w:ascii="Times New Roman" w:eastAsia="Times New Roman" w:hAnsi="Times New Roman" w:cs="Times New Roman"/>
+                <w:color w:val="000000"/>
+                <w:sz w:val="24"/>
+                <w:szCs w:val="24"/>
+              </w:rPr>
+              <w:t>thành</w:t>
+            </w:r>
+            <w:proofErr w:type="spellEnd"/>
+            <w:r>
+              <w:rPr>
+                <w:rFonts w:ascii="Times New Roman" w:eastAsia="Times New Roman" w:hAnsi="Times New Roman" w:cs="Times New Roman"/>
+                <w:color w:val="000000"/>
+                <w:sz w:val="24"/>
+                <w:szCs w:val="24"/>
+              </w:rPr>
+              <w:t>” and “</w:t>
+            </w:r>
+            <w:proofErr w:type="spellStart"/>
+            <w:r>
+              <w:rPr>
+                <w:rFonts w:ascii="Times New Roman" w:eastAsia="Times New Roman" w:hAnsi="Times New Roman" w:cs="Times New Roman"/>
+                <w:color w:val="000000"/>
+                <w:sz w:val="24"/>
+                <w:szCs w:val="24"/>
+              </w:rPr>
+              <w:t>Không</w:t>
+            </w:r>
+            <w:proofErr w:type="spellEnd"/>
+            <w:r>
+              <w:rPr>
+                <w:rFonts w:ascii="Times New Roman" w:eastAsia="Times New Roman" w:hAnsi="Times New Roman" w:cs="Times New Roman"/>
+                <w:color w:val="000000"/>
+                <w:sz w:val="24"/>
+                <w:szCs w:val="24"/>
+              </w:rPr>
+              <w:t xml:space="preserve"> </w:t>
+            </w:r>
+            <w:proofErr w:type="spellStart"/>
+            <w:r>
+              <w:rPr>
+                <w:rFonts w:ascii="Times New Roman" w:eastAsia="Times New Roman" w:hAnsi="Times New Roman" w:cs="Times New Roman"/>
+                <w:color w:val="000000"/>
+                <w:sz w:val="24"/>
+                <w:szCs w:val="24"/>
+              </w:rPr>
+              <w:t>hoàn</w:t>
+            </w:r>
+            <w:proofErr w:type="spellEnd"/>
+            <w:r>
+              <w:rPr>
+                <w:rFonts w:ascii="Times New Roman" w:eastAsia="Times New Roman" w:hAnsi="Times New Roman" w:cs="Times New Roman"/>
+                <w:color w:val="000000"/>
+                <w:sz w:val="24"/>
+                <w:szCs w:val="24"/>
+              </w:rPr>
+              <w:t xml:space="preserve"> </w:t>
+            </w:r>
+            <w:proofErr w:type="spellStart"/>
+            <w:r>
+              <w:rPr>
+                <w:rFonts w:ascii="Times New Roman" w:eastAsia="Times New Roman" w:hAnsi="Times New Roman" w:cs="Times New Roman"/>
+                <w:color w:val="000000"/>
+                <w:sz w:val="24"/>
+                <w:szCs w:val="24"/>
+              </w:rPr>
+              <w:t>thành</w:t>
+            </w:r>
+            <w:proofErr w:type="spellEnd"/>
+            <w:r>
+              <w:rPr>
+                <w:rFonts w:ascii="Times New Roman" w:eastAsia="Times New Roman" w:hAnsi="Times New Roman" w:cs="Times New Roman"/>
+                <w:color w:val="000000"/>
+                <w:sz w:val="24"/>
+                <w:szCs w:val="24"/>
+              </w:rPr>
+              <w:t>”</w:t>
             </w:r>
           </w:p>
         </w:tc>
@@ -30161,6 +31144,1367 @@
     <w:p/>
     <w:p>
       <w:pPr>
+        <w:rPr>
+          <w:rFonts w:ascii="Times New Roman" w:eastAsia="Times New Roman" w:hAnsi="Times New Roman" w:cs="Times New Roman"/>
+          <w:sz w:val="24"/>
+          <w:szCs w:val="24"/>
+        </w:rPr>
+      </w:pPr>
+      <w:r>
+        <w:rPr>
+          <w:rFonts w:ascii="Times New Roman" w:eastAsia="Times New Roman" w:hAnsi="Times New Roman" w:cs="Times New Roman"/>
+          <w:sz w:val="24"/>
+          <w:szCs w:val="24"/>
+        </w:rPr>
+        <w:t>2.2.2.6 View technology/skill</w:t>
+      </w:r>
+    </w:p>
+    <w:tbl>
+      <w:tblPr>
+        <w:tblW w:w="9016" w:type="dxa"/>
+        <w:tblLayout w:type="fixed"/>
+        <w:tblLook w:val="0400" w:firstRow="0" w:lastRow="0" w:firstColumn="0" w:lastColumn="0" w:noHBand="0" w:noVBand="1"/>
+      </w:tblPr>
+      <w:tblGrid>
+        <w:gridCol w:w="2254"/>
+        <w:gridCol w:w="2254"/>
+        <w:gridCol w:w="2057"/>
+        <w:gridCol w:w="2451"/>
+      </w:tblGrid>
+      <w:tr>
+        <w:trPr>
+          <w:trHeight w:val="440"/>
+        </w:trPr>
+        <w:tc>
+          <w:tcPr>
+            <w:tcW w:w="2254" w:type="dxa"/>
+            <w:tcBorders>
+              <w:top w:val="single" w:sz="4" w:space="0" w:color="000000"/>
+              <w:left w:val="single" w:sz="4" w:space="0" w:color="000000"/>
+              <w:bottom w:val="single" w:sz="4" w:space="0" w:color="000000"/>
+              <w:right w:val="single" w:sz="4" w:space="0" w:color="000000"/>
+            </w:tcBorders>
+            <w:vAlign w:val="center"/>
+          </w:tcPr>
+          <w:p>
+            <w:pPr>
+              <w:rPr>
+                <w:rFonts w:ascii="Times New Roman" w:eastAsia="Times New Roman" w:hAnsi="Times New Roman" w:cs="Times New Roman"/>
+                <w:sz w:val="24"/>
+                <w:szCs w:val="24"/>
+              </w:rPr>
+            </w:pPr>
+            <w:r>
+              <w:rPr>
+                <w:rFonts w:ascii="Times New Roman" w:eastAsia="Times New Roman" w:hAnsi="Times New Roman" w:cs="Times New Roman"/>
+                <w:b/>
+                <w:sz w:val="24"/>
+                <w:szCs w:val="24"/>
+              </w:rPr>
+              <w:t>Use Case ID</w:t>
+            </w:r>
+          </w:p>
+        </w:tc>
+        <w:tc>
+          <w:tcPr>
+            <w:tcW w:w="2254" w:type="dxa"/>
+            <w:tcBorders>
+              <w:top w:val="single" w:sz="4" w:space="0" w:color="000000"/>
+              <w:left w:val="single" w:sz="4" w:space="0" w:color="000000"/>
+              <w:bottom w:val="single" w:sz="4" w:space="0" w:color="000000"/>
+              <w:right w:val="single" w:sz="4" w:space="0" w:color="000000"/>
+            </w:tcBorders>
+            <w:vAlign w:val="center"/>
+          </w:tcPr>
+          <w:p>
+            <w:pPr>
+              <w:rPr>
+                <w:rFonts w:ascii="Times New Roman" w:eastAsia="Times New Roman" w:hAnsi="Times New Roman" w:cs="Times New Roman"/>
+                <w:sz w:val="24"/>
+                <w:szCs w:val="24"/>
+              </w:rPr>
+            </w:pPr>
+            <w:r>
+              <w:rPr>
+                <w:rFonts w:ascii="Times New Roman" w:eastAsia="Times New Roman" w:hAnsi="Times New Roman" w:cs="Times New Roman"/>
+                <w:sz w:val="24"/>
+                <w:szCs w:val="24"/>
+              </w:rPr>
+              <w:t>UC – 07</w:t>
+            </w:r>
+          </w:p>
+        </w:tc>
+        <w:tc>
+          <w:tcPr>
+            <w:tcW w:w="2057" w:type="dxa"/>
+            <w:tcBorders>
+              <w:top w:val="single" w:sz="4" w:space="0" w:color="000000"/>
+              <w:left w:val="single" w:sz="4" w:space="0" w:color="000000"/>
+              <w:bottom w:val="single" w:sz="4" w:space="0" w:color="000000"/>
+              <w:right w:val="single" w:sz="4" w:space="0" w:color="000000"/>
+            </w:tcBorders>
+            <w:vAlign w:val="center"/>
+          </w:tcPr>
+          <w:p>
+            <w:pPr>
+              <w:rPr>
+                <w:rFonts w:ascii="Times New Roman" w:eastAsia="Times New Roman" w:hAnsi="Times New Roman" w:cs="Times New Roman"/>
+                <w:sz w:val="24"/>
+                <w:szCs w:val="24"/>
+              </w:rPr>
+            </w:pPr>
+            <w:r>
+              <w:rPr>
+                <w:rFonts w:ascii="Times New Roman" w:eastAsia="Times New Roman" w:hAnsi="Times New Roman" w:cs="Times New Roman"/>
+                <w:b/>
+                <w:sz w:val="24"/>
+                <w:szCs w:val="24"/>
+              </w:rPr>
+              <w:t>Use Case Name</w:t>
+            </w:r>
+          </w:p>
+        </w:tc>
+        <w:tc>
+          <w:tcPr>
+            <w:tcW w:w="2451" w:type="dxa"/>
+            <w:tcBorders>
+              <w:top w:val="single" w:sz="4" w:space="0" w:color="000000"/>
+              <w:left w:val="single" w:sz="4" w:space="0" w:color="000000"/>
+              <w:bottom w:val="single" w:sz="4" w:space="0" w:color="000000"/>
+              <w:right w:val="single" w:sz="4" w:space="0" w:color="000000"/>
+            </w:tcBorders>
+            <w:vAlign w:val="center"/>
+          </w:tcPr>
+          <w:p>
+            <w:pPr>
+              <w:ind w:left="100"/>
+              <w:rPr>
+                <w:rFonts w:ascii="Times New Roman" w:eastAsia="Times New Roman" w:hAnsi="Times New Roman" w:cs="Times New Roman"/>
+                <w:sz w:val="24"/>
+                <w:szCs w:val="24"/>
+              </w:rPr>
+            </w:pPr>
+            <w:r>
+              <w:rPr>
+                <w:rFonts w:ascii="Times New Roman" w:eastAsia="Times New Roman" w:hAnsi="Times New Roman" w:cs="Times New Roman"/>
+                <w:sz w:val="24"/>
+                <w:szCs w:val="24"/>
+              </w:rPr>
+              <w:t>View technology/skill</w:t>
+            </w:r>
+          </w:p>
+        </w:tc>
+      </w:tr>
+      <w:tr>
+        <w:trPr>
+          <w:trHeight w:val="440"/>
+        </w:trPr>
+        <w:tc>
+          <w:tcPr>
+            <w:tcW w:w="2254" w:type="dxa"/>
+            <w:tcBorders>
+              <w:top w:val="single" w:sz="4" w:space="0" w:color="000000"/>
+              <w:left w:val="single" w:sz="4" w:space="0" w:color="000000"/>
+              <w:bottom w:val="single" w:sz="4" w:space="0" w:color="000000"/>
+              <w:right w:val="single" w:sz="4" w:space="0" w:color="000000"/>
+            </w:tcBorders>
+            <w:vAlign w:val="center"/>
+          </w:tcPr>
+          <w:p>
+            <w:pPr>
+              <w:rPr>
+                <w:rFonts w:ascii="Times New Roman" w:eastAsia="Times New Roman" w:hAnsi="Times New Roman" w:cs="Times New Roman"/>
+                <w:b/>
+                <w:sz w:val="24"/>
+                <w:szCs w:val="24"/>
+              </w:rPr>
+            </w:pPr>
+            <w:r>
+              <w:rPr>
+                <w:rFonts w:ascii="Times New Roman" w:eastAsia="Times New Roman" w:hAnsi="Times New Roman" w:cs="Times New Roman"/>
+                <w:b/>
+                <w:sz w:val="24"/>
+                <w:szCs w:val="24"/>
+              </w:rPr>
+              <w:t>Created By</w:t>
+            </w:r>
+          </w:p>
+        </w:tc>
+        <w:tc>
+          <w:tcPr>
+            <w:tcW w:w="2254" w:type="dxa"/>
+            <w:tcBorders>
+              <w:top w:val="single" w:sz="4" w:space="0" w:color="000000"/>
+              <w:left w:val="single" w:sz="4" w:space="0" w:color="000000"/>
+              <w:bottom w:val="single" w:sz="4" w:space="0" w:color="000000"/>
+              <w:right w:val="single" w:sz="4" w:space="0" w:color="000000"/>
+            </w:tcBorders>
+            <w:vAlign w:val="center"/>
+          </w:tcPr>
+          <w:p>
+            <w:pPr>
+              <w:rPr>
+                <w:rFonts w:ascii="Times New Roman" w:eastAsia="Times New Roman" w:hAnsi="Times New Roman" w:cs="Times New Roman"/>
+                <w:sz w:val="24"/>
+                <w:szCs w:val="24"/>
+              </w:rPr>
+            </w:pPr>
+            <w:r>
+              <w:rPr>
+                <w:rFonts w:ascii="Times New Roman" w:eastAsia="Times New Roman" w:hAnsi="Times New Roman" w:cs="Times New Roman"/>
+                <w:sz w:val="24"/>
+                <w:szCs w:val="24"/>
+              </w:rPr>
+              <w:t xml:space="preserve">Lê </w:t>
+            </w:r>
+            <w:proofErr w:type="spellStart"/>
+            <w:r>
+              <w:rPr>
+                <w:rFonts w:ascii="Times New Roman" w:eastAsia="Times New Roman" w:hAnsi="Times New Roman" w:cs="Times New Roman"/>
+                <w:sz w:val="24"/>
+                <w:szCs w:val="24"/>
+              </w:rPr>
+              <w:t>Thành</w:t>
+            </w:r>
+            <w:proofErr w:type="spellEnd"/>
+            <w:r>
+              <w:rPr>
+                <w:rFonts w:ascii="Times New Roman" w:eastAsia="Times New Roman" w:hAnsi="Times New Roman" w:cs="Times New Roman"/>
+                <w:sz w:val="24"/>
+                <w:szCs w:val="24"/>
+              </w:rPr>
+              <w:t xml:space="preserve"> </w:t>
+            </w:r>
+            <w:proofErr w:type="spellStart"/>
+            <w:r>
+              <w:rPr>
+                <w:rFonts w:ascii="Times New Roman" w:eastAsia="Times New Roman" w:hAnsi="Times New Roman" w:cs="Times New Roman"/>
+                <w:sz w:val="24"/>
+                <w:szCs w:val="24"/>
+              </w:rPr>
+              <w:t>Đạt</w:t>
+            </w:r>
+            <w:proofErr w:type="spellEnd"/>
+          </w:p>
+        </w:tc>
+        <w:tc>
+          <w:tcPr>
+            <w:tcW w:w="2057" w:type="dxa"/>
+            <w:tcBorders>
+              <w:top w:val="single" w:sz="4" w:space="0" w:color="000000"/>
+              <w:left w:val="single" w:sz="4" w:space="0" w:color="000000"/>
+              <w:bottom w:val="single" w:sz="4" w:space="0" w:color="000000"/>
+              <w:right w:val="single" w:sz="4" w:space="0" w:color="000000"/>
+            </w:tcBorders>
+            <w:vAlign w:val="center"/>
+          </w:tcPr>
+          <w:p>
+            <w:pPr>
+              <w:rPr>
+                <w:rFonts w:ascii="Times New Roman" w:eastAsia="Times New Roman" w:hAnsi="Times New Roman" w:cs="Times New Roman"/>
+                <w:b/>
+                <w:sz w:val="24"/>
+                <w:szCs w:val="24"/>
+              </w:rPr>
+            </w:pPr>
+            <w:r>
+              <w:rPr>
+                <w:rFonts w:ascii="Times New Roman" w:eastAsia="Times New Roman" w:hAnsi="Times New Roman" w:cs="Times New Roman"/>
+                <w:b/>
+                <w:sz w:val="24"/>
+                <w:szCs w:val="24"/>
+              </w:rPr>
+              <w:t>Created Date</w:t>
+            </w:r>
+          </w:p>
+        </w:tc>
+        <w:tc>
+          <w:tcPr>
+            <w:tcW w:w="2451" w:type="dxa"/>
+            <w:tcBorders>
+              <w:top w:val="single" w:sz="4" w:space="0" w:color="000000"/>
+              <w:left w:val="single" w:sz="4" w:space="0" w:color="000000"/>
+              <w:bottom w:val="single" w:sz="4" w:space="0" w:color="000000"/>
+              <w:right w:val="single" w:sz="4" w:space="0" w:color="000000"/>
+            </w:tcBorders>
+            <w:vAlign w:val="center"/>
+          </w:tcPr>
+          <w:p>
+            <w:pPr>
+              <w:rPr>
+                <w:rFonts w:ascii="Times New Roman" w:eastAsia="Times New Roman" w:hAnsi="Times New Roman" w:cs="Times New Roman"/>
+                <w:sz w:val="24"/>
+                <w:szCs w:val="24"/>
+              </w:rPr>
+            </w:pPr>
+            <w:r>
+              <w:rPr>
+                <w:rFonts w:ascii="Times New Roman" w:eastAsia="Times New Roman" w:hAnsi="Times New Roman" w:cs="Times New Roman"/>
+                <w:sz w:val="24"/>
+                <w:szCs w:val="24"/>
+              </w:rPr>
+              <w:t>25/01/2021</w:t>
+            </w:r>
+          </w:p>
+        </w:tc>
+      </w:tr>
+      <w:tr>
+        <w:trPr>
+          <w:trHeight w:val="440"/>
+        </w:trPr>
+        <w:tc>
+          <w:tcPr>
+            <w:tcW w:w="2254" w:type="dxa"/>
+            <w:tcBorders>
+              <w:top w:val="single" w:sz="4" w:space="0" w:color="000000"/>
+              <w:left w:val="single" w:sz="4" w:space="0" w:color="000000"/>
+              <w:bottom w:val="single" w:sz="4" w:space="0" w:color="000000"/>
+              <w:right w:val="single" w:sz="4" w:space="0" w:color="000000"/>
+            </w:tcBorders>
+            <w:vAlign w:val="center"/>
+          </w:tcPr>
+          <w:p>
+            <w:pPr>
+              <w:rPr>
+                <w:rFonts w:ascii="Times New Roman" w:eastAsia="Times New Roman" w:hAnsi="Times New Roman" w:cs="Times New Roman"/>
+                <w:b/>
+                <w:sz w:val="24"/>
+                <w:szCs w:val="24"/>
+              </w:rPr>
+            </w:pPr>
+            <w:r>
+              <w:rPr>
+                <w:rFonts w:ascii="Times New Roman" w:eastAsia="Times New Roman" w:hAnsi="Times New Roman" w:cs="Times New Roman"/>
+                <w:b/>
+                <w:sz w:val="24"/>
+                <w:szCs w:val="24"/>
+              </w:rPr>
+              <w:t>Primary Actor</w:t>
+            </w:r>
+          </w:p>
+        </w:tc>
+        <w:tc>
+          <w:tcPr>
+            <w:tcW w:w="2254" w:type="dxa"/>
+            <w:tcBorders>
+              <w:top w:val="single" w:sz="4" w:space="0" w:color="000000"/>
+              <w:left w:val="single" w:sz="4" w:space="0" w:color="000000"/>
+              <w:bottom w:val="single" w:sz="4" w:space="0" w:color="000000"/>
+              <w:right w:val="single" w:sz="4" w:space="0" w:color="000000"/>
+            </w:tcBorders>
+            <w:vAlign w:val="center"/>
+          </w:tcPr>
+          <w:p>
+            <w:pPr>
+              <w:rPr>
+                <w:rFonts w:ascii="Times New Roman" w:eastAsia="Times New Roman" w:hAnsi="Times New Roman" w:cs="Times New Roman"/>
+                <w:sz w:val="24"/>
+                <w:szCs w:val="24"/>
+              </w:rPr>
+            </w:pPr>
+            <w:r>
+              <w:rPr>
+                <w:rFonts w:ascii="Times New Roman" w:eastAsia="Times New Roman" w:hAnsi="Times New Roman" w:cs="Times New Roman"/>
+                <w:sz w:val="24"/>
+                <w:szCs w:val="24"/>
+              </w:rPr>
+              <w:t>Admin</w:t>
+            </w:r>
+          </w:p>
+        </w:tc>
+        <w:tc>
+          <w:tcPr>
+            <w:tcW w:w="2057" w:type="dxa"/>
+            <w:tcBorders>
+              <w:top w:val="single" w:sz="4" w:space="0" w:color="000000"/>
+              <w:left w:val="single" w:sz="4" w:space="0" w:color="000000"/>
+              <w:bottom w:val="single" w:sz="4" w:space="0" w:color="000000"/>
+              <w:right w:val="single" w:sz="4" w:space="0" w:color="000000"/>
+            </w:tcBorders>
+            <w:vAlign w:val="center"/>
+          </w:tcPr>
+          <w:p>
+            <w:pPr>
+              <w:rPr>
+                <w:rFonts w:ascii="Times New Roman" w:eastAsia="Times New Roman" w:hAnsi="Times New Roman" w:cs="Times New Roman"/>
+                <w:b/>
+                <w:sz w:val="24"/>
+                <w:szCs w:val="24"/>
+              </w:rPr>
+            </w:pPr>
+            <w:r>
+              <w:rPr>
+                <w:rFonts w:ascii="Times New Roman" w:eastAsia="Times New Roman" w:hAnsi="Times New Roman" w:cs="Times New Roman"/>
+                <w:b/>
+                <w:sz w:val="24"/>
+                <w:szCs w:val="24"/>
+              </w:rPr>
+              <w:t>Secondary Actor</w:t>
+            </w:r>
+          </w:p>
+        </w:tc>
+        <w:tc>
+          <w:tcPr>
+            <w:tcW w:w="2451" w:type="dxa"/>
+            <w:tcBorders>
+              <w:top w:val="single" w:sz="4" w:space="0" w:color="000000"/>
+              <w:left w:val="single" w:sz="4" w:space="0" w:color="000000"/>
+              <w:bottom w:val="single" w:sz="4" w:space="0" w:color="000000"/>
+              <w:right w:val="single" w:sz="4" w:space="0" w:color="000000"/>
+            </w:tcBorders>
+            <w:vAlign w:val="center"/>
+          </w:tcPr>
+          <w:p>
+            <w:pPr>
+              <w:rPr>
+                <w:rFonts w:ascii="Times New Roman" w:eastAsia="Times New Roman" w:hAnsi="Times New Roman" w:cs="Times New Roman"/>
+                <w:sz w:val="24"/>
+                <w:szCs w:val="24"/>
+              </w:rPr>
+            </w:pPr>
+            <w:r>
+              <w:rPr>
+                <w:rFonts w:ascii="Times New Roman" w:eastAsia="Times New Roman" w:hAnsi="Times New Roman" w:cs="Times New Roman"/>
+                <w:sz w:val="24"/>
+                <w:szCs w:val="24"/>
+              </w:rPr>
+              <w:t>N/A</w:t>
+            </w:r>
+          </w:p>
+        </w:tc>
+      </w:tr>
+      <w:tr>
+        <w:trPr>
+          <w:trHeight w:val="440"/>
+        </w:trPr>
+        <w:tc>
+          <w:tcPr>
+            <w:tcW w:w="2254" w:type="dxa"/>
+            <w:tcBorders>
+              <w:top w:val="single" w:sz="4" w:space="0" w:color="000000"/>
+              <w:left w:val="single" w:sz="4" w:space="0" w:color="000000"/>
+              <w:bottom w:val="single" w:sz="4" w:space="0" w:color="000000"/>
+              <w:right w:val="single" w:sz="4" w:space="0" w:color="000000"/>
+            </w:tcBorders>
+            <w:vAlign w:val="center"/>
+          </w:tcPr>
+          <w:p>
+            <w:pPr>
+              <w:rPr>
+                <w:rFonts w:ascii="Times New Roman" w:eastAsia="Times New Roman" w:hAnsi="Times New Roman" w:cs="Times New Roman"/>
+                <w:b/>
+                <w:sz w:val="24"/>
+                <w:szCs w:val="24"/>
+              </w:rPr>
+            </w:pPr>
+            <w:r>
+              <w:rPr>
+                <w:rFonts w:ascii="Times New Roman" w:eastAsia="Times New Roman" w:hAnsi="Times New Roman" w:cs="Times New Roman"/>
+                <w:b/>
+                <w:sz w:val="24"/>
+                <w:szCs w:val="24"/>
+              </w:rPr>
+              <w:t>Description</w:t>
+            </w:r>
+          </w:p>
+        </w:tc>
+        <w:tc>
+          <w:tcPr>
+            <w:tcW w:w="6762" w:type="dxa"/>
+            <w:gridSpan w:val="3"/>
+            <w:tcBorders>
+              <w:top w:val="single" w:sz="4" w:space="0" w:color="000000"/>
+              <w:left w:val="single" w:sz="4" w:space="0" w:color="000000"/>
+              <w:bottom w:val="single" w:sz="4" w:space="0" w:color="000000"/>
+              <w:right w:val="single" w:sz="4" w:space="0" w:color="000000"/>
+            </w:tcBorders>
+            <w:vAlign w:val="center"/>
+          </w:tcPr>
+          <w:p>
+            <w:pPr>
+              <w:rPr>
+                <w:rFonts w:ascii="Times New Roman" w:eastAsia="Times New Roman" w:hAnsi="Times New Roman" w:cs="Times New Roman"/>
+                <w:sz w:val="24"/>
+                <w:szCs w:val="24"/>
+              </w:rPr>
+            </w:pPr>
+            <w:r>
+              <w:rPr>
+                <w:rFonts w:ascii="Times New Roman" w:eastAsia="Times New Roman" w:hAnsi="Times New Roman" w:cs="Times New Roman"/>
+                <w:color w:val="000000"/>
+                <w:sz w:val="24"/>
+                <w:szCs w:val="24"/>
+              </w:rPr>
+              <w:t>View all requests in system</w:t>
+            </w:r>
+          </w:p>
+        </w:tc>
+      </w:tr>
+      <w:tr>
+        <w:trPr>
+          <w:trHeight w:val="440"/>
+        </w:trPr>
+        <w:tc>
+          <w:tcPr>
+            <w:tcW w:w="2254" w:type="dxa"/>
+            <w:tcBorders>
+              <w:top w:val="single" w:sz="4" w:space="0" w:color="000000"/>
+              <w:left w:val="single" w:sz="4" w:space="0" w:color="000000"/>
+              <w:bottom w:val="single" w:sz="4" w:space="0" w:color="000000"/>
+              <w:right w:val="single" w:sz="4" w:space="0" w:color="000000"/>
+            </w:tcBorders>
+            <w:vAlign w:val="center"/>
+          </w:tcPr>
+          <w:p>
+            <w:pPr>
+              <w:rPr>
+                <w:rFonts w:ascii="Times New Roman" w:eastAsia="Times New Roman" w:hAnsi="Times New Roman" w:cs="Times New Roman"/>
+                <w:b/>
+                <w:sz w:val="24"/>
+                <w:szCs w:val="24"/>
+              </w:rPr>
+            </w:pPr>
+            <w:r>
+              <w:rPr>
+                <w:rFonts w:ascii="Times New Roman" w:eastAsia="Times New Roman" w:hAnsi="Times New Roman" w:cs="Times New Roman"/>
+                <w:b/>
+                <w:sz w:val="24"/>
+                <w:szCs w:val="24"/>
+              </w:rPr>
+              <w:t>Pre-conditions</w:t>
+            </w:r>
+          </w:p>
+        </w:tc>
+        <w:tc>
+          <w:tcPr>
+            <w:tcW w:w="6762" w:type="dxa"/>
+            <w:gridSpan w:val="3"/>
+            <w:tcBorders>
+              <w:top w:val="single" w:sz="4" w:space="0" w:color="000000"/>
+              <w:left w:val="single" w:sz="4" w:space="0" w:color="000000"/>
+              <w:bottom w:val="single" w:sz="4" w:space="0" w:color="000000"/>
+              <w:right w:val="single" w:sz="4" w:space="0" w:color="000000"/>
+            </w:tcBorders>
+            <w:vAlign w:val="center"/>
+          </w:tcPr>
+          <w:p>
+            <w:pPr>
+              <w:numPr>
+                <w:ilvl w:val="0"/>
+                <w:numId w:val="31"/>
+              </w:numPr>
+              <w:pBdr>
+                <w:top w:val="nil"/>
+                <w:left w:val="nil"/>
+                <w:bottom w:val="nil"/>
+                <w:right w:val="nil"/>
+                <w:between w:val="nil"/>
+              </w:pBdr>
+              <w:rPr>
+                <w:rFonts w:ascii="Times New Roman" w:eastAsia="Times New Roman" w:hAnsi="Times New Roman" w:cs="Times New Roman"/>
+                <w:color w:val="000000"/>
+                <w:sz w:val="24"/>
+                <w:szCs w:val="24"/>
+              </w:rPr>
+            </w:pPr>
+            <w:r>
+              <w:rPr>
+                <w:rFonts w:ascii="Times New Roman" w:eastAsia="Times New Roman" w:hAnsi="Times New Roman" w:cs="Times New Roman"/>
+                <w:color w:val="000000"/>
+                <w:sz w:val="24"/>
+                <w:szCs w:val="24"/>
+              </w:rPr>
+              <w:t>Admin has logged into Admin Website</w:t>
+            </w:r>
+          </w:p>
+        </w:tc>
+      </w:tr>
+      <w:tr>
+        <w:trPr>
+          <w:trHeight w:val="440"/>
+        </w:trPr>
+        <w:tc>
+          <w:tcPr>
+            <w:tcW w:w="2254" w:type="dxa"/>
+            <w:tcBorders>
+              <w:top w:val="single" w:sz="4" w:space="0" w:color="000000"/>
+              <w:left w:val="single" w:sz="4" w:space="0" w:color="000000"/>
+              <w:bottom w:val="single" w:sz="4" w:space="0" w:color="000000"/>
+              <w:right w:val="single" w:sz="4" w:space="0" w:color="000000"/>
+            </w:tcBorders>
+            <w:vAlign w:val="center"/>
+          </w:tcPr>
+          <w:p>
+            <w:pPr>
+              <w:rPr>
+                <w:rFonts w:ascii="Times New Roman" w:eastAsia="Times New Roman" w:hAnsi="Times New Roman" w:cs="Times New Roman"/>
+                <w:b/>
+                <w:sz w:val="24"/>
+                <w:szCs w:val="24"/>
+              </w:rPr>
+            </w:pPr>
+            <w:r>
+              <w:rPr>
+                <w:rFonts w:ascii="Times New Roman" w:eastAsia="Times New Roman" w:hAnsi="Times New Roman" w:cs="Times New Roman"/>
+                <w:b/>
+                <w:sz w:val="24"/>
+                <w:szCs w:val="24"/>
+              </w:rPr>
+              <w:t>Post-conditions</w:t>
+            </w:r>
+          </w:p>
+        </w:tc>
+        <w:tc>
+          <w:tcPr>
+            <w:tcW w:w="6762" w:type="dxa"/>
+            <w:gridSpan w:val="3"/>
+            <w:tcBorders>
+              <w:top w:val="single" w:sz="4" w:space="0" w:color="000000"/>
+              <w:left w:val="single" w:sz="4" w:space="0" w:color="000000"/>
+              <w:bottom w:val="single" w:sz="4" w:space="0" w:color="000000"/>
+              <w:right w:val="single" w:sz="4" w:space="0" w:color="000000"/>
+            </w:tcBorders>
+            <w:vAlign w:val="center"/>
+          </w:tcPr>
+          <w:p>
+            <w:pPr>
+              <w:spacing w:line="238" w:lineRule="auto"/>
+              <w:rPr>
+                <w:rFonts w:ascii="Times New Roman" w:eastAsia="Times New Roman" w:hAnsi="Times New Roman" w:cs="Times New Roman"/>
+                <w:sz w:val="24"/>
+                <w:szCs w:val="24"/>
+              </w:rPr>
+            </w:pPr>
+            <w:r>
+              <w:rPr>
+                <w:rFonts w:ascii="Times New Roman" w:eastAsia="Times New Roman" w:hAnsi="Times New Roman" w:cs="Times New Roman"/>
+                <w:sz w:val="24"/>
+                <w:szCs w:val="24"/>
+              </w:rPr>
+              <w:t>N/A</w:t>
+            </w:r>
+          </w:p>
+        </w:tc>
+      </w:tr>
+      <w:tr>
+        <w:trPr>
+          <w:trHeight w:val="440"/>
+        </w:trPr>
+        <w:tc>
+          <w:tcPr>
+            <w:tcW w:w="2254" w:type="dxa"/>
+            <w:tcBorders>
+              <w:top w:val="single" w:sz="4" w:space="0" w:color="000000"/>
+              <w:left w:val="single" w:sz="4" w:space="0" w:color="000000"/>
+              <w:bottom w:val="single" w:sz="4" w:space="0" w:color="000000"/>
+              <w:right w:val="single" w:sz="4" w:space="0" w:color="000000"/>
+            </w:tcBorders>
+            <w:vAlign w:val="center"/>
+          </w:tcPr>
+          <w:p>
+            <w:pPr>
+              <w:rPr>
+                <w:rFonts w:ascii="Times New Roman" w:eastAsia="Times New Roman" w:hAnsi="Times New Roman" w:cs="Times New Roman"/>
+                <w:b/>
+                <w:sz w:val="24"/>
+                <w:szCs w:val="24"/>
+              </w:rPr>
+            </w:pPr>
+            <w:r>
+              <w:rPr>
+                <w:rFonts w:ascii="Times New Roman" w:eastAsia="Times New Roman" w:hAnsi="Times New Roman" w:cs="Times New Roman"/>
+                <w:b/>
+                <w:sz w:val="24"/>
+                <w:szCs w:val="24"/>
+              </w:rPr>
+              <w:t>Normal Flow</w:t>
+            </w:r>
+          </w:p>
+        </w:tc>
+        <w:tc>
+          <w:tcPr>
+            <w:tcW w:w="6762" w:type="dxa"/>
+            <w:gridSpan w:val="3"/>
+            <w:tcBorders>
+              <w:top w:val="single" w:sz="4" w:space="0" w:color="000000"/>
+              <w:left w:val="single" w:sz="4" w:space="0" w:color="000000"/>
+              <w:bottom w:val="single" w:sz="4" w:space="0" w:color="000000"/>
+              <w:right w:val="single" w:sz="4" w:space="0" w:color="000000"/>
+            </w:tcBorders>
+            <w:vAlign w:val="center"/>
+          </w:tcPr>
+          <w:p>
+            <w:pPr>
+              <w:numPr>
+                <w:ilvl w:val="0"/>
+                <w:numId w:val="32"/>
+              </w:numPr>
+              <w:pBdr>
+                <w:top w:val="nil"/>
+                <w:left w:val="nil"/>
+                <w:bottom w:val="nil"/>
+                <w:right w:val="nil"/>
+                <w:between w:val="nil"/>
+              </w:pBdr>
+              <w:spacing w:after="0"/>
+              <w:rPr>
+                <w:rFonts w:ascii="Times New Roman" w:eastAsia="Times New Roman" w:hAnsi="Times New Roman" w:cs="Times New Roman"/>
+                <w:color w:val="000000"/>
+                <w:sz w:val="24"/>
+                <w:szCs w:val="24"/>
+              </w:rPr>
+            </w:pPr>
+            <w:r>
+              <w:rPr>
+                <w:rFonts w:ascii="Times New Roman" w:eastAsia="Times New Roman" w:hAnsi="Times New Roman" w:cs="Times New Roman"/>
+                <w:color w:val="000000"/>
+                <w:sz w:val="24"/>
+                <w:szCs w:val="24"/>
+              </w:rPr>
+              <w:t>Go to Admin Page</w:t>
+            </w:r>
+          </w:p>
+          <w:p>
+            <w:pPr>
+              <w:numPr>
+                <w:ilvl w:val="0"/>
+                <w:numId w:val="32"/>
+              </w:numPr>
+              <w:pBdr>
+                <w:top w:val="nil"/>
+                <w:left w:val="nil"/>
+                <w:bottom w:val="nil"/>
+                <w:right w:val="nil"/>
+                <w:between w:val="nil"/>
+              </w:pBdr>
+              <w:spacing w:after="0"/>
+              <w:rPr>
+                <w:rFonts w:ascii="Times New Roman" w:eastAsia="Times New Roman" w:hAnsi="Times New Roman" w:cs="Times New Roman"/>
+                <w:color w:val="000000"/>
+                <w:sz w:val="24"/>
+                <w:szCs w:val="24"/>
+              </w:rPr>
+            </w:pPr>
+            <w:r>
+              <w:rPr>
+                <w:rFonts w:ascii="Times New Roman" w:eastAsia="Times New Roman" w:hAnsi="Times New Roman" w:cs="Times New Roman"/>
+                <w:color w:val="000000"/>
+                <w:sz w:val="24"/>
+                <w:szCs w:val="24"/>
+              </w:rPr>
+              <w:t>Click “</w:t>
+            </w:r>
+            <w:proofErr w:type="spellStart"/>
+            <w:r>
+              <w:rPr>
+                <w:rFonts w:ascii="Times New Roman" w:eastAsia="Times New Roman" w:hAnsi="Times New Roman" w:cs="Times New Roman"/>
+                <w:color w:val="000000"/>
+                <w:sz w:val="24"/>
+                <w:szCs w:val="24"/>
+              </w:rPr>
+              <w:t>Quản</w:t>
+            </w:r>
+            <w:proofErr w:type="spellEnd"/>
+            <w:r>
+              <w:rPr>
+                <w:rFonts w:ascii="Times New Roman" w:eastAsia="Times New Roman" w:hAnsi="Times New Roman" w:cs="Times New Roman"/>
+                <w:color w:val="000000"/>
+                <w:sz w:val="24"/>
+                <w:szCs w:val="24"/>
+              </w:rPr>
+              <w:t xml:space="preserve"> </w:t>
+            </w:r>
+            <w:proofErr w:type="spellStart"/>
+            <w:r>
+              <w:rPr>
+                <w:rFonts w:ascii="Times New Roman" w:eastAsia="Times New Roman" w:hAnsi="Times New Roman" w:cs="Times New Roman"/>
+                <w:color w:val="000000"/>
+                <w:sz w:val="24"/>
+                <w:szCs w:val="24"/>
+              </w:rPr>
+              <w:t>lý</w:t>
+            </w:r>
+            <w:proofErr w:type="spellEnd"/>
+            <w:r>
+              <w:rPr>
+                <w:rFonts w:ascii="Times New Roman" w:eastAsia="Times New Roman" w:hAnsi="Times New Roman" w:cs="Times New Roman"/>
+                <w:color w:val="000000"/>
+                <w:sz w:val="24"/>
+                <w:szCs w:val="24"/>
+              </w:rPr>
+              <w:t xml:space="preserve"> </w:t>
+            </w:r>
+            <w:proofErr w:type="spellStart"/>
+            <w:r>
+              <w:rPr>
+                <w:rFonts w:ascii="Times New Roman" w:eastAsia="Times New Roman" w:hAnsi="Times New Roman" w:cs="Times New Roman"/>
+                <w:color w:val="000000"/>
+                <w:sz w:val="24"/>
+                <w:szCs w:val="24"/>
+              </w:rPr>
+              <w:t>kĩ</w:t>
+            </w:r>
+            <w:proofErr w:type="spellEnd"/>
+            <w:r>
+              <w:rPr>
+                <w:rFonts w:ascii="Times New Roman" w:eastAsia="Times New Roman" w:hAnsi="Times New Roman" w:cs="Times New Roman"/>
+                <w:color w:val="000000"/>
+                <w:sz w:val="24"/>
+                <w:szCs w:val="24"/>
+              </w:rPr>
+              <w:t xml:space="preserve"> </w:t>
+            </w:r>
+            <w:proofErr w:type="spellStart"/>
+            <w:r>
+              <w:rPr>
+                <w:rFonts w:ascii="Times New Roman" w:eastAsia="Times New Roman" w:hAnsi="Times New Roman" w:cs="Times New Roman"/>
+                <w:color w:val="000000"/>
+                <w:sz w:val="24"/>
+                <w:szCs w:val="24"/>
+              </w:rPr>
+              <w:t>năng</w:t>
+            </w:r>
+            <w:proofErr w:type="spellEnd"/>
+            <w:r>
+              <w:rPr>
+                <w:rFonts w:ascii="Times New Roman" w:eastAsia="Times New Roman" w:hAnsi="Times New Roman" w:cs="Times New Roman"/>
+                <w:color w:val="000000"/>
+                <w:sz w:val="24"/>
+                <w:szCs w:val="24"/>
+              </w:rPr>
+              <w:t>” in sidebar</w:t>
+            </w:r>
+          </w:p>
+          <w:p>
+            <w:pPr>
+              <w:numPr>
+                <w:ilvl w:val="0"/>
+                <w:numId w:val="32"/>
+              </w:numPr>
+              <w:pBdr>
+                <w:top w:val="nil"/>
+                <w:left w:val="nil"/>
+                <w:bottom w:val="nil"/>
+                <w:right w:val="nil"/>
+                <w:between w:val="nil"/>
+              </w:pBdr>
+              <w:rPr>
+                <w:rFonts w:ascii="Times New Roman" w:eastAsia="Times New Roman" w:hAnsi="Times New Roman" w:cs="Times New Roman"/>
+                <w:color w:val="000000"/>
+                <w:sz w:val="24"/>
+                <w:szCs w:val="24"/>
+              </w:rPr>
+            </w:pPr>
+            <w:r>
+              <w:rPr>
+                <w:rFonts w:ascii="Times New Roman" w:eastAsia="Times New Roman" w:hAnsi="Times New Roman" w:cs="Times New Roman"/>
+                <w:color w:val="000000"/>
+                <w:sz w:val="24"/>
+                <w:szCs w:val="24"/>
+              </w:rPr>
+              <w:t>System displays all the information of existing technology/skill in system</w:t>
+            </w:r>
+          </w:p>
+        </w:tc>
+      </w:tr>
+      <w:tr>
+        <w:trPr>
+          <w:trHeight w:val="440"/>
+        </w:trPr>
+        <w:tc>
+          <w:tcPr>
+            <w:tcW w:w="2254" w:type="dxa"/>
+            <w:tcBorders>
+              <w:top w:val="single" w:sz="4" w:space="0" w:color="000000"/>
+              <w:left w:val="single" w:sz="4" w:space="0" w:color="000000"/>
+              <w:bottom w:val="single" w:sz="4" w:space="0" w:color="000000"/>
+              <w:right w:val="single" w:sz="4" w:space="0" w:color="000000"/>
+            </w:tcBorders>
+            <w:vAlign w:val="center"/>
+          </w:tcPr>
+          <w:p>
+            <w:pPr>
+              <w:rPr>
+                <w:rFonts w:ascii="Times New Roman" w:eastAsia="Times New Roman" w:hAnsi="Times New Roman" w:cs="Times New Roman"/>
+                <w:b/>
+                <w:sz w:val="24"/>
+                <w:szCs w:val="24"/>
+              </w:rPr>
+            </w:pPr>
+            <w:r>
+              <w:rPr>
+                <w:rFonts w:ascii="Times New Roman" w:eastAsia="Times New Roman" w:hAnsi="Times New Roman" w:cs="Times New Roman"/>
+                <w:b/>
+                <w:sz w:val="24"/>
+                <w:szCs w:val="24"/>
+              </w:rPr>
+              <w:t>Alternative Flow</w:t>
+            </w:r>
+          </w:p>
+        </w:tc>
+        <w:tc>
+          <w:tcPr>
+            <w:tcW w:w="6762" w:type="dxa"/>
+            <w:gridSpan w:val="3"/>
+            <w:tcBorders>
+              <w:top w:val="single" w:sz="4" w:space="0" w:color="000000"/>
+              <w:left w:val="single" w:sz="4" w:space="0" w:color="000000"/>
+              <w:bottom w:val="single" w:sz="4" w:space="0" w:color="000000"/>
+              <w:right w:val="single" w:sz="4" w:space="0" w:color="000000"/>
+            </w:tcBorders>
+            <w:vAlign w:val="center"/>
+          </w:tcPr>
+          <w:p>
+            <w:pPr>
+              <w:rPr>
+                <w:rFonts w:ascii="Times New Roman" w:eastAsia="Times New Roman" w:hAnsi="Times New Roman" w:cs="Times New Roman"/>
+                <w:sz w:val="24"/>
+                <w:szCs w:val="24"/>
+              </w:rPr>
+            </w:pPr>
+            <w:r>
+              <w:rPr>
+                <w:rFonts w:ascii="Times New Roman" w:eastAsia="Times New Roman" w:hAnsi="Times New Roman" w:cs="Times New Roman"/>
+                <w:sz w:val="24"/>
+                <w:szCs w:val="24"/>
+              </w:rPr>
+              <w:t>N/A</w:t>
+            </w:r>
+          </w:p>
+          <w:p>
+            <w:pPr>
+              <w:rPr>
+                <w:rFonts w:ascii="Times New Roman" w:eastAsia="Times New Roman" w:hAnsi="Times New Roman" w:cs="Times New Roman"/>
+                <w:sz w:val="24"/>
+                <w:szCs w:val="24"/>
+              </w:rPr>
+            </w:pPr>
+          </w:p>
+        </w:tc>
+      </w:tr>
+      <w:tr>
+        <w:trPr>
+          <w:trHeight w:val="440"/>
+        </w:trPr>
+        <w:tc>
+          <w:tcPr>
+            <w:tcW w:w="2254" w:type="dxa"/>
+            <w:tcBorders>
+              <w:top w:val="single" w:sz="4" w:space="0" w:color="000000"/>
+              <w:left w:val="single" w:sz="4" w:space="0" w:color="000000"/>
+              <w:bottom w:val="single" w:sz="4" w:space="0" w:color="000000"/>
+              <w:right w:val="single" w:sz="4" w:space="0" w:color="000000"/>
+            </w:tcBorders>
+            <w:vAlign w:val="center"/>
+          </w:tcPr>
+          <w:p>
+            <w:pPr>
+              <w:rPr>
+                <w:rFonts w:ascii="Times New Roman" w:eastAsia="Times New Roman" w:hAnsi="Times New Roman" w:cs="Times New Roman"/>
+                <w:b/>
+                <w:sz w:val="24"/>
+                <w:szCs w:val="24"/>
+              </w:rPr>
+            </w:pPr>
+            <w:r>
+              <w:rPr>
+                <w:rFonts w:ascii="Times New Roman" w:eastAsia="Times New Roman" w:hAnsi="Times New Roman" w:cs="Times New Roman"/>
+                <w:b/>
+                <w:sz w:val="24"/>
+                <w:szCs w:val="24"/>
+              </w:rPr>
+              <w:t>Exceptions</w:t>
+            </w:r>
+          </w:p>
+        </w:tc>
+        <w:tc>
+          <w:tcPr>
+            <w:tcW w:w="6762" w:type="dxa"/>
+            <w:gridSpan w:val="3"/>
+            <w:tcBorders>
+              <w:top w:val="single" w:sz="4" w:space="0" w:color="000000"/>
+              <w:left w:val="single" w:sz="4" w:space="0" w:color="000000"/>
+              <w:bottom w:val="single" w:sz="4" w:space="0" w:color="000000"/>
+              <w:right w:val="single" w:sz="4" w:space="0" w:color="000000"/>
+            </w:tcBorders>
+            <w:vAlign w:val="center"/>
+          </w:tcPr>
+          <w:p>
+            <w:pPr>
+              <w:rPr>
+                <w:rFonts w:ascii="Times New Roman" w:eastAsia="Times New Roman" w:hAnsi="Times New Roman" w:cs="Times New Roman"/>
+                <w:sz w:val="24"/>
+                <w:szCs w:val="24"/>
+              </w:rPr>
+            </w:pPr>
+            <w:r>
+              <w:rPr>
+                <w:rFonts w:ascii="Times New Roman" w:eastAsia="Times New Roman" w:hAnsi="Times New Roman" w:cs="Times New Roman"/>
+                <w:sz w:val="24"/>
+                <w:szCs w:val="24"/>
+              </w:rPr>
+              <w:t>System displays error message when:</w:t>
+            </w:r>
+          </w:p>
+          <w:p>
+            <w:pPr>
+              <w:numPr>
+                <w:ilvl w:val="0"/>
+                <w:numId w:val="33"/>
+              </w:numPr>
+              <w:pBdr>
+                <w:top w:val="nil"/>
+                <w:left w:val="nil"/>
+                <w:bottom w:val="nil"/>
+                <w:right w:val="nil"/>
+                <w:between w:val="nil"/>
+              </w:pBdr>
+              <w:rPr>
+                <w:rFonts w:ascii="Times New Roman" w:eastAsia="Times New Roman" w:hAnsi="Times New Roman" w:cs="Times New Roman"/>
+                <w:color w:val="000000"/>
+                <w:sz w:val="24"/>
+                <w:szCs w:val="24"/>
+              </w:rPr>
+            </w:pPr>
+            <w:r>
+              <w:rPr>
+                <w:rFonts w:ascii="Times New Roman" w:eastAsia="Times New Roman" w:hAnsi="Times New Roman" w:cs="Times New Roman"/>
+                <w:color w:val="000000"/>
+                <w:sz w:val="24"/>
+                <w:szCs w:val="24"/>
+              </w:rPr>
+              <w:t>Cannot connect to server</w:t>
+            </w:r>
+          </w:p>
+        </w:tc>
+      </w:tr>
+      <w:tr>
+        <w:trPr>
+          <w:trHeight w:val="440"/>
+        </w:trPr>
+        <w:tc>
+          <w:tcPr>
+            <w:tcW w:w="2254" w:type="dxa"/>
+            <w:tcBorders>
+              <w:top w:val="single" w:sz="4" w:space="0" w:color="000000"/>
+              <w:left w:val="single" w:sz="4" w:space="0" w:color="000000"/>
+              <w:bottom w:val="single" w:sz="4" w:space="0" w:color="000000"/>
+              <w:right w:val="single" w:sz="4" w:space="0" w:color="000000"/>
+            </w:tcBorders>
+            <w:vAlign w:val="center"/>
+          </w:tcPr>
+          <w:p>
+            <w:pPr>
+              <w:rPr>
+                <w:rFonts w:ascii="Times New Roman" w:eastAsia="Times New Roman" w:hAnsi="Times New Roman" w:cs="Times New Roman"/>
+                <w:b/>
+                <w:sz w:val="24"/>
+                <w:szCs w:val="24"/>
+              </w:rPr>
+            </w:pPr>
+            <w:r>
+              <w:rPr>
+                <w:rFonts w:ascii="Times New Roman" w:eastAsia="Times New Roman" w:hAnsi="Times New Roman" w:cs="Times New Roman"/>
+                <w:b/>
+                <w:sz w:val="24"/>
+                <w:szCs w:val="24"/>
+              </w:rPr>
+              <w:t>Priority</w:t>
+            </w:r>
+          </w:p>
+        </w:tc>
+        <w:tc>
+          <w:tcPr>
+            <w:tcW w:w="6762" w:type="dxa"/>
+            <w:gridSpan w:val="3"/>
+            <w:tcBorders>
+              <w:top w:val="single" w:sz="4" w:space="0" w:color="000000"/>
+              <w:left w:val="single" w:sz="4" w:space="0" w:color="000000"/>
+              <w:bottom w:val="single" w:sz="4" w:space="0" w:color="000000"/>
+              <w:right w:val="single" w:sz="4" w:space="0" w:color="000000"/>
+            </w:tcBorders>
+            <w:vAlign w:val="center"/>
+          </w:tcPr>
+          <w:p>
+            <w:pPr>
+              <w:rPr>
+                <w:rFonts w:ascii="Times New Roman" w:eastAsia="Times New Roman" w:hAnsi="Times New Roman" w:cs="Times New Roman"/>
+                <w:sz w:val="24"/>
+                <w:szCs w:val="24"/>
+              </w:rPr>
+            </w:pPr>
+            <w:r>
+              <w:rPr>
+                <w:rFonts w:ascii="Times New Roman" w:eastAsia="Times New Roman" w:hAnsi="Times New Roman" w:cs="Times New Roman"/>
+                <w:sz w:val="24"/>
+                <w:szCs w:val="24"/>
+              </w:rPr>
+              <w:t>High</w:t>
+            </w:r>
+          </w:p>
+        </w:tc>
+      </w:tr>
+      <w:tr>
+        <w:trPr>
+          <w:trHeight w:val="440"/>
+        </w:trPr>
+        <w:tc>
+          <w:tcPr>
+            <w:tcW w:w="2254" w:type="dxa"/>
+            <w:tcBorders>
+              <w:top w:val="single" w:sz="4" w:space="0" w:color="000000"/>
+              <w:left w:val="single" w:sz="4" w:space="0" w:color="000000"/>
+              <w:bottom w:val="single" w:sz="4" w:space="0" w:color="000000"/>
+              <w:right w:val="single" w:sz="4" w:space="0" w:color="000000"/>
+            </w:tcBorders>
+            <w:vAlign w:val="center"/>
+          </w:tcPr>
+          <w:p>
+            <w:pPr>
+              <w:rPr>
+                <w:rFonts w:ascii="Times New Roman" w:eastAsia="Times New Roman" w:hAnsi="Times New Roman" w:cs="Times New Roman"/>
+                <w:b/>
+                <w:sz w:val="24"/>
+                <w:szCs w:val="24"/>
+              </w:rPr>
+            </w:pPr>
+            <w:r>
+              <w:rPr>
+                <w:rFonts w:ascii="Times New Roman" w:eastAsia="Times New Roman" w:hAnsi="Times New Roman" w:cs="Times New Roman"/>
+                <w:b/>
+                <w:sz w:val="24"/>
+                <w:szCs w:val="24"/>
+              </w:rPr>
+              <w:lastRenderedPageBreak/>
+              <w:t>Frequency of Use</w:t>
+            </w:r>
+          </w:p>
+        </w:tc>
+        <w:tc>
+          <w:tcPr>
+            <w:tcW w:w="6762" w:type="dxa"/>
+            <w:gridSpan w:val="3"/>
+            <w:tcBorders>
+              <w:top w:val="single" w:sz="4" w:space="0" w:color="000000"/>
+              <w:left w:val="single" w:sz="4" w:space="0" w:color="000000"/>
+              <w:bottom w:val="single" w:sz="4" w:space="0" w:color="000000"/>
+              <w:right w:val="single" w:sz="4" w:space="0" w:color="000000"/>
+            </w:tcBorders>
+            <w:vAlign w:val="center"/>
+          </w:tcPr>
+          <w:p>
+            <w:pPr>
+              <w:rPr>
+                <w:rFonts w:ascii="Times New Roman" w:eastAsia="Times New Roman" w:hAnsi="Times New Roman" w:cs="Times New Roman"/>
+                <w:sz w:val="24"/>
+                <w:szCs w:val="24"/>
+              </w:rPr>
+            </w:pPr>
+            <w:r>
+              <w:rPr>
+                <w:rFonts w:ascii="Times New Roman" w:eastAsia="Times New Roman" w:hAnsi="Times New Roman" w:cs="Times New Roman"/>
+                <w:sz w:val="24"/>
+                <w:szCs w:val="24"/>
+              </w:rPr>
+              <w:t>High</w:t>
+            </w:r>
+          </w:p>
+        </w:tc>
+      </w:tr>
+      <w:tr>
+        <w:trPr>
+          <w:trHeight w:val="440"/>
+        </w:trPr>
+        <w:tc>
+          <w:tcPr>
+            <w:tcW w:w="2254" w:type="dxa"/>
+            <w:tcBorders>
+              <w:top w:val="single" w:sz="4" w:space="0" w:color="000000"/>
+              <w:left w:val="single" w:sz="4" w:space="0" w:color="000000"/>
+              <w:bottom w:val="single" w:sz="4" w:space="0" w:color="000000"/>
+              <w:right w:val="single" w:sz="4" w:space="0" w:color="000000"/>
+            </w:tcBorders>
+            <w:vAlign w:val="center"/>
+          </w:tcPr>
+          <w:p>
+            <w:pPr>
+              <w:rPr>
+                <w:rFonts w:ascii="Times New Roman" w:eastAsia="Times New Roman" w:hAnsi="Times New Roman" w:cs="Times New Roman"/>
+                <w:b/>
+                <w:sz w:val="24"/>
+                <w:szCs w:val="24"/>
+              </w:rPr>
+            </w:pPr>
+            <w:r>
+              <w:rPr>
+                <w:rFonts w:ascii="Times New Roman" w:eastAsia="Times New Roman" w:hAnsi="Times New Roman" w:cs="Times New Roman"/>
+                <w:b/>
+                <w:sz w:val="24"/>
+                <w:szCs w:val="24"/>
+              </w:rPr>
+              <w:t>Business Rules</w:t>
+            </w:r>
+          </w:p>
+        </w:tc>
+        <w:tc>
+          <w:tcPr>
+            <w:tcW w:w="6762" w:type="dxa"/>
+            <w:gridSpan w:val="3"/>
+            <w:tcBorders>
+              <w:top w:val="single" w:sz="4" w:space="0" w:color="000000"/>
+              <w:left w:val="single" w:sz="4" w:space="0" w:color="000000"/>
+              <w:bottom w:val="single" w:sz="4" w:space="0" w:color="000000"/>
+              <w:right w:val="single" w:sz="4" w:space="0" w:color="000000"/>
+            </w:tcBorders>
+            <w:vAlign w:val="center"/>
+          </w:tcPr>
+          <w:p>
+            <w:pPr>
+              <w:rPr>
+                <w:rFonts w:ascii="Times New Roman" w:eastAsia="Times New Roman" w:hAnsi="Times New Roman" w:cs="Times New Roman"/>
+                <w:sz w:val="24"/>
+                <w:szCs w:val="24"/>
+              </w:rPr>
+            </w:pPr>
+          </w:p>
+        </w:tc>
+      </w:tr>
+      <w:tr>
+        <w:trPr>
+          <w:trHeight w:val="440"/>
+        </w:trPr>
+        <w:tc>
+          <w:tcPr>
+            <w:tcW w:w="2254" w:type="dxa"/>
+            <w:tcBorders>
+              <w:top w:val="single" w:sz="4" w:space="0" w:color="000000"/>
+              <w:left w:val="single" w:sz="4" w:space="0" w:color="000000"/>
+              <w:bottom w:val="single" w:sz="4" w:space="0" w:color="000000"/>
+              <w:right w:val="single" w:sz="4" w:space="0" w:color="000000"/>
+            </w:tcBorders>
+            <w:vAlign w:val="center"/>
+          </w:tcPr>
+          <w:p>
+            <w:pPr>
+              <w:rPr>
+                <w:rFonts w:ascii="Times New Roman" w:eastAsia="Times New Roman" w:hAnsi="Times New Roman" w:cs="Times New Roman"/>
+                <w:b/>
+                <w:sz w:val="24"/>
+                <w:szCs w:val="24"/>
+              </w:rPr>
+            </w:pPr>
+            <w:r>
+              <w:rPr>
+                <w:rFonts w:ascii="Times New Roman" w:eastAsia="Times New Roman" w:hAnsi="Times New Roman" w:cs="Times New Roman"/>
+                <w:b/>
+                <w:sz w:val="24"/>
+                <w:szCs w:val="24"/>
+              </w:rPr>
+              <w:t>Other Information</w:t>
+            </w:r>
+          </w:p>
+        </w:tc>
+        <w:tc>
+          <w:tcPr>
+            <w:tcW w:w="6762" w:type="dxa"/>
+            <w:gridSpan w:val="3"/>
+            <w:tcBorders>
+              <w:top w:val="single" w:sz="4" w:space="0" w:color="000000"/>
+              <w:left w:val="single" w:sz="4" w:space="0" w:color="000000"/>
+              <w:bottom w:val="single" w:sz="4" w:space="0" w:color="000000"/>
+              <w:right w:val="single" w:sz="4" w:space="0" w:color="000000"/>
+            </w:tcBorders>
+            <w:vAlign w:val="center"/>
+          </w:tcPr>
+          <w:p>
+            <w:pPr>
+              <w:rPr>
+                <w:rFonts w:ascii="Times New Roman" w:eastAsia="Times New Roman" w:hAnsi="Times New Roman" w:cs="Times New Roman"/>
+                <w:sz w:val="24"/>
+                <w:szCs w:val="24"/>
+              </w:rPr>
+            </w:pPr>
+            <w:r>
+              <w:rPr>
+                <w:rFonts w:ascii="Times New Roman" w:eastAsia="Times New Roman" w:hAnsi="Times New Roman" w:cs="Times New Roman"/>
+                <w:sz w:val="24"/>
+                <w:szCs w:val="24"/>
+              </w:rPr>
+              <w:t>N/A</w:t>
+            </w:r>
+          </w:p>
+        </w:tc>
+      </w:tr>
+      <w:tr>
+        <w:trPr>
+          <w:trHeight w:val="440"/>
+        </w:trPr>
+        <w:tc>
+          <w:tcPr>
+            <w:tcW w:w="2254" w:type="dxa"/>
+            <w:tcBorders>
+              <w:top w:val="single" w:sz="4" w:space="0" w:color="000000"/>
+              <w:left w:val="single" w:sz="4" w:space="0" w:color="000000"/>
+              <w:bottom w:val="single" w:sz="4" w:space="0" w:color="000000"/>
+              <w:right w:val="single" w:sz="4" w:space="0" w:color="000000"/>
+            </w:tcBorders>
+            <w:vAlign w:val="center"/>
+          </w:tcPr>
+          <w:p>
+            <w:pPr>
+              <w:rPr>
+                <w:rFonts w:ascii="Times New Roman" w:eastAsia="Times New Roman" w:hAnsi="Times New Roman" w:cs="Times New Roman"/>
+                <w:b/>
+                <w:sz w:val="24"/>
+                <w:szCs w:val="24"/>
+              </w:rPr>
+            </w:pPr>
+            <w:r>
+              <w:rPr>
+                <w:rFonts w:ascii="Times New Roman" w:eastAsia="Times New Roman" w:hAnsi="Times New Roman" w:cs="Times New Roman"/>
+                <w:b/>
+                <w:sz w:val="24"/>
+                <w:szCs w:val="24"/>
+              </w:rPr>
+              <w:t>Assumptions</w:t>
+            </w:r>
+          </w:p>
+        </w:tc>
+        <w:tc>
+          <w:tcPr>
+            <w:tcW w:w="6762" w:type="dxa"/>
+            <w:gridSpan w:val="3"/>
+            <w:tcBorders>
+              <w:top w:val="single" w:sz="4" w:space="0" w:color="000000"/>
+              <w:left w:val="single" w:sz="4" w:space="0" w:color="000000"/>
+              <w:bottom w:val="single" w:sz="4" w:space="0" w:color="000000"/>
+              <w:right w:val="single" w:sz="4" w:space="0" w:color="000000"/>
+            </w:tcBorders>
+            <w:vAlign w:val="center"/>
+          </w:tcPr>
+          <w:p>
+            <w:pPr>
+              <w:rPr>
+                <w:rFonts w:ascii="Times New Roman" w:eastAsia="Times New Roman" w:hAnsi="Times New Roman" w:cs="Times New Roman"/>
+                <w:sz w:val="24"/>
+                <w:szCs w:val="24"/>
+              </w:rPr>
+            </w:pPr>
+            <w:r>
+              <w:rPr>
+                <w:rFonts w:ascii="Times New Roman" w:eastAsia="Times New Roman" w:hAnsi="Times New Roman" w:cs="Times New Roman"/>
+                <w:sz w:val="24"/>
+                <w:szCs w:val="24"/>
+              </w:rPr>
+              <w:t>N/A</w:t>
+            </w:r>
+          </w:p>
+        </w:tc>
+      </w:tr>
+    </w:tbl>
+    <w:p/>
+    <w:p>
+      <w:pPr>
         <w:pStyle w:val="Heading2"/>
         <w:rPr>
           <w:rFonts w:cs="Times New Roman"/>
@@ -30240,7 +32584,6 @@
           <w:rFonts w:ascii="Times New Roman" w:eastAsia="Times New Roman" w:hAnsi="Times New Roman" w:cs="Times New Roman"/>
           <w:noProof/>
         </w:rPr>
-        <w:lastRenderedPageBreak/>
         <w:drawing>
           <wp:inline distT="114300" distB="114300" distL="114300" distR="114300" wp14:anchorId="322C1C64" wp14:editId="6149F2E1">
             <wp:extent cx="5746440" cy="4165600"/>
@@ -30561,6 +32904,92 @@
     </w:lvl>
   </w:abstractNum>
   <w:abstractNum w:abstractNumId="2" w15:restartNumberingAfterBreak="0">
+    <w:nsid w:val="06C72975"/>
+    <w:multiLevelType w:val="multilevel"/>
+    <w:tmpl w:val="5AAA9690"/>
+    <w:lvl w:ilvl="0">
+      <w:start w:val="1"/>
+      <w:numFmt w:val="decimal"/>
+      <w:lvlText w:val="%1."/>
+      <w:lvlJc w:val="left"/>
+      <w:pPr>
+        <w:ind w:left="720" w:hanging="360"/>
+      </w:pPr>
+    </w:lvl>
+    <w:lvl w:ilvl="1">
+      <w:start w:val="1"/>
+      <w:numFmt w:val="lowerLetter"/>
+      <w:lvlText w:val="%2."/>
+      <w:lvlJc w:val="left"/>
+      <w:pPr>
+        <w:ind w:left="1440" w:hanging="360"/>
+      </w:pPr>
+    </w:lvl>
+    <w:lvl w:ilvl="2">
+      <w:start w:val="1"/>
+      <w:numFmt w:val="lowerRoman"/>
+      <w:lvlText w:val="%3."/>
+      <w:lvlJc w:val="right"/>
+      <w:pPr>
+        <w:ind w:left="2160" w:hanging="180"/>
+      </w:pPr>
+    </w:lvl>
+    <w:lvl w:ilvl="3">
+      <w:start w:val="1"/>
+      <w:numFmt w:val="decimal"/>
+      <w:lvlText w:val="%4."/>
+      <w:lvlJc w:val="left"/>
+      <w:pPr>
+        <w:ind w:left="2880" w:hanging="360"/>
+      </w:pPr>
+    </w:lvl>
+    <w:lvl w:ilvl="4">
+      <w:start w:val="1"/>
+      <w:numFmt w:val="lowerLetter"/>
+      <w:lvlText w:val="%5."/>
+      <w:lvlJc w:val="left"/>
+      <w:pPr>
+        <w:ind w:left="3600" w:hanging="360"/>
+      </w:pPr>
+    </w:lvl>
+    <w:lvl w:ilvl="5">
+      <w:start w:val="1"/>
+      <w:numFmt w:val="lowerRoman"/>
+      <w:lvlText w:val="%6."/>
+      <w:lvlJc w:val="right"/>
+      <w:pPr>
+        <w:ind w:left="4320" w:hanging="180"/>
+      </w:pPr>
+    </w:lvl>
+    <w:lvl w:ilvl="6">
+      <w:start w:val="1"/>
+      <w:numFmt w:val="decimal"/>
+      <w:lvlText w:val="%7."/>
+      <w:lvlJc w:val="left"/>
+      <w:pPr>
+        <w:ind w:left="5040" w:hanging="360"/>
+      </w:pPr>
+    </w:lvl>
+    <w:lvl w:ilvl="7">
+      <w:start w:val="1"/>
+      <w:numFmt w:val="lowerLetter"/>
+      <w:lvlText w:val="%8."/>
+      <w:lvlJc w:val="left"/>
+      <w:pPr>
+        <w:ind w:left="5760" w:hanging="360"/>
+      </w:pPr>
+    </w:lvl>
+    <w:lvl w:ilvl="8">
+      <w:start w:val="1"/>
+      <w:numFmt w:val="lowerRoman"/>
+      <w:lvlText w:val="%9."/>
+      <w:lvlJc w:val="right"/>
+      <w:pPr>
+        <w:ind w:left="6480" w:hanging="180"/>
+      </w:pPr>
+    </w:lvl>
+  </w:abstractNum>
+  <w:abstractNum w:abstractNumId="3" w15:restartNumberingAfterBreak="0">
     <w:nsid w:val="084F7B71"/>
     <w:multiLevelType w:val="multilevel"/>
     <w:tmpl w:val="D2081C4C"/>
@@ -30673,7 +33102,93 @@
       </w:rPr>
     </w:lvl>
   </w:abstractNum>
-  <w:abstractNum w:abstractNumId="3" w15:restartNumberingAfterBreak="0">
+  <w:abstractNum w:abstractNumId="4" w15:restartNumberingAfterBreak="0">
+    <w:nsid w:val="0B904307"/>
+    <w:multiLevelType w:val="multilevel"/>
+    <w:tmpl w:val="335E037E"/>
+    <w:lvl w:ilvl="0">
+      <w:start w:val="1"/>
+      <w:numFmt w:val="decimal"/>
+      <w:lvlText w:val="%1."/>
+      <w:lvlJc w:val="left"/>
+      <w:pPr>
+        <w:ind w:left="720" w:hanging="360"/>
+      </w:pPr>
+    </w:lvl>
+    <w:lvl w:ilvl="1">
+      <w:start w:val="1"/>
+      <w:numFmt w:val="lowerLetter"/>
+      <w:lvlText w:val="%2."/>
+      <w:lvlJc w:val="left"/>
+      <w:pPr>
+        <w:ind w:left="1440" w:hanging="360"/>
+      </w:pPr>
+    </w:lvl>
+    <w:lvl w:ilvl="2">
+      <w:start w:val="1"/>
+      <w:numFmt w:val="lowerRoman"/>
+      <w:lvlText w:val="%3."/>
+      <w:lvlJc w:val="right"/>
+      <w:pPr>
+        <w:ind w:left="2160" w:hanging="180"/>
+      </w:pPr>
+    </w:lvl>
+    <w:lvl w:ilvl="3">
+      <w:start w:val="1"/>
+      <w:numFmt w:val="decimal"/>
+      <w:lvlText w:val="%4."/>
+      <w:lvlJc w:val="left"/>
+      <w:pPr>
+        <w:ind w:left="2880" w:hanging="360"/>
+      </w:pPr>
+    </w:lvl>
+    <w:lvl w:ilvl="4">
+      <w:start w:val="1"/>
+      <w:numFmt w:val="lowerLetter"/>
+      <w:lvlText w:val="%5."/>
+      <w:lvlJc w:val="left"/>
+      <w:pPr>
+        <w:ind w:left="3600" w:hanging="360"/>
+      </w:pPr>
+    </w:lvl>
+    <w:lvl w:ilvl="5">
+      <w:start w:val="1"/>
+      <w:numFmt w:val="lowerRoman"/>
+      <w:lvlText w:val="%6."/>
+      <w:lvlJc w:val="right"/>
+      <w:pPr>
+        <w:ind w:left="4320" w:hanging="180"/>
+      </w:pPr>
+    </w:lvl>
+    <w:lvl w:ilvl="6">
+      <w:start w:val="1"/>
+      <w:numFmt w:val="decimal"/>
+      <w:lvlText w:val="%7."/>
+      <w:lvlJc w:val="left"/>
+      <w:pPr>
+        <w:ind w:left="5040" w:hanging="360"/>
+      </w:pPr>
+    </w:lvl>
+    <w:lvl w:ilvl="7">
+      <w:start w:val="1"/>
+      <w:numFmt w:val="lowerLetter"/>
+      <w:lvlText w:val="%8."/>
+      <w:lvlJc w:val="left"/>
+      <w:pPr>
+        <w:ind w:left="5760" w:hanging="360"/>
+      </w:pPr>
+    </w:lvl>
+    <w:lvl w:ilvl="8">
+      <w:start w:val="1"/>
+      <w:numFmt w:val="lowerRoman"/>
+      <w:lvlText w:val="%9."/>
+      <w:lvlJc w:val="right"/>
+      <w:pPr>
+        <w:ind w:left="6480" w:hanging="180"/>
+      </w:pPr>
+    </w:lvl>
+  </w:abstractNum>
+  <w:abstractNum w:abstractNumId="5" w15:restartNumberingAfterBreak="0">
     <w:nsid w:val="0FC663C5"/>
     <w:multiLevelType w:val="multilevel"/>
     <w:tmpl w:val="833E5CAE"/>
@@ -30804,7 +33319,7 @@
       </w:rPr>
     </w:lvl>
   </w:abstractNum>
-  <w:abstractNum w:abstractNumId="4" w15:restartNumberingAfterBreak="0">
+  <w:abstractNum w:abstractNumId="6" w15:restartNumberingAfterBreak="0">
     <w:nsid w:val="1936516A"/>
     <w:multiLevelType w:val="multilevel"/>
     <w:tmpl w:val="4CD4AF04"/>
@@ -30935,7 +33450,7 @@
       </w:rPr>
     </w:lvl>
   </w:abstractNum>
-  <w:abstractNum w:abstractNumId="5" w15:restartNumberingAfterBreak="0">
+  <w:abstractNum w:abstractNumId="7" w15:restartNumberingAfterBreak="0">
     <w:nsid w:val="24FD337C"/>
     <w:multiLevelType w:val="multilevel"/>
     <w:tmpl w:val="99E095C8"/>
@@ -31021,7 +33536,7 @@
       </w:pPr>
     </w:lvl>
   </w:abstractNum>
-  <w:abstractNum w:abstractNumId="6" w15:restartNumberingAfterBreak="0">
+  <w:abstractNum w:abstractNumId="8" w15:restartNumberingAfterBreak="0">
     <w:nsid w:val="25FF55BE"/>
     <w:multiLevelType w:val="multilevel"/>
     <w:tmpl w:val="33943BDE"/>
@@ -31107,7 +33622,7 @@
       </w:pPr>
     </w:lvl>
   </w:abstractNum>
-  <w:abstractNum w:abstractNumId="7" w15:restartNumberingAfterBreak="0">
+  <w:abstractNum w:abstractNumId="9" w15:restartNumberingAfterBreak="0">
     <w:nsid w:val="2C654D50"/>
     <w:multiLevelType w:val="multilevel"/>
     <w:tmpl w:val="80A6E348"/>
@@ -31238,7 +33753,93 @@
       </w:rPr>
     </w:lvl>
   </w:abstractNum>
-  <w:abstractNum w:abstractNumId="8" w15:restartNumberingAfterBreak="0">
+  <w:abstractNum w:abstractNumId="10" w15:restartNumberingAfterBreak="0">
+    <w:nsid w:val="326E6E1A"/>
+    <w:multiLevelType w:val="multilevel"/>
+    <w:tmpl w:val="386ABD7E"/>
+    <w:lvl w:ilvl="0">
+      <w:start w:val="1"/>
+      <w:numFmt w:val="decimal"/>
+      <w:lvlText w:val="%1."/>
+      <w:lvlJc w:val="left"/>
+      <w:pPr>
+        <w:ind w:left="720" w:hanging="360"/>
+      </w:pPr>
+    </w:lvl>
+    <w:lvl w:ilvl="1">
+      <w:start w:val="1"/>
+      <w:numFmt w:val="lowerLetter"/>
+      <w:lvlText w:val="%2."/>
+      <w:lvlJc w:val="left"/>
+      <w:pPr>
+        <w:ind w:left="1440" w:hanging="360"/>
+      </w:pPr>
+    </w:lvl>
+    <w:lvl w:ilvl="2">
+      <w:start w:val="1"/>
+      <w:numFmt w:val="lowerRoman"/>
+      <w:lvlText w:val="%3."/>
+      <w:lvlJc w:val="right"/>
+      <w:pPr>
+        <w:ind w:left="2160" w:hanging="180"/>
+      </w:pPr>
+    </w:lvl>
+    <w:lvl w:ilvl="3">
+      <w:start w:val="1"/>
+      <w:numFmt w:val="decimal"/>
+      <w:lvlText w:val="%4."/>
+      <w:lvlJc w:val="left"/>
+      <w:pPr>
+        <w:ind w:left="2880" w:hanging="360"/>
+      </w:pPr>
+    </w:lvl>
+    <w:lvl w:ilvl="4">
+      <w:start w:val="1"/>
+      <w:numFmt w:val="lowerLetter"/>
+      <w:lvlText w:val="%5."/>
+      <w:lvlJc w:val="left"/>
+      <w:pPr>
+        <w:ind w:left="3600" w:hanging="360"/>
+      </w:pPr>
+    </w:lvl>
+    <w:lvl w:ilvl="5">
+      <w:start w:val="1"/>
+      <w:numFmt w:val="lowerRoman"/>
+      <w:lvlText w:val="%6."/>
+      <w:lvlJc w:val="right"/>
+      <w:pPr>
+        <w:ind w:left="4320" w:hanging="180"/>
+      </w:pPr>
+    </w:lvl>
+    <w:lvl w:ilvl="6">
+      <w:start w:val="1"/>
+      <w:numFmt w:val="decimal"/>
+      <w:lvlText w:val="%7."/>
+      <w:lvlJc w:val="left"/>
+      <w:pPr>
+        <w:ind w:left="5040" w:hanging="360"/>
+      </w:pPr>
+    </w:lvl>
+    <w:lvl w:ilvl="7">
+      <w:start w:val="1"/>
+      <w:numFmt w:val="lowerLetter"/>
+      <w:lvlText w:val="%8."/>
+      <w:lvlJc w:val="left"/>
+      <w:pPr>
+        <w:ind w:left="5760" w:hanging="360"/>
+      </w:pPr>
+    </w:lvl>
+    <w:lvl w:ilvl="8">
+      <w:start w:val="1"/>
+      <w:numFmt w:val="lowerRoman"/>
+      <w:lvlText w:val="%9."/>
+      <w:lvlJc w:val="right"/>
+      <w:pPr>
+        <w:ind w:left="6480" w:hanging="180"/>
+      </w:pPr>
+    </w:lvl>
+  </w:abstractNum>
+  <w:abstractNum w:abstractNumId="11" w15:restartNumberingAfterBreak="0">
     <w:nsid w:val="355C59E1"/>
     <w:multiLevelType w:val="multilevel"/>
     <w:tmpl w:val="AE8CD23A"/>
@@ -31324,7 +33925,7 @@
       </w:pPr>
     </w:lvl>
   </w:abstractNum>
-  <w:abstractNum w:abstractNumId="9" w15:restartNumberingAfterBreak="0">
+  <w:abstractNum w:abstractNumId="12" w15:restartNumberingAfterBreak="0">
     <w:nsid w:val="359B46C9"/>
     <w:multiLevelType w:val="multilevel"/>
     <w:tmpl w:val="90E29392"/>
@@ -31455,7 +34056,7 @@
       </w:rPr>
     </w:lvl>
   </w:abstractNum>
-  <w:abstractNum w:abstractNumId="10" w15:restartNumberingAfterBreak="0">
+  <w:abstractNum w:abstractNumId="13" w15:restartNumberingAfterBreak="0">
     <w:nsid w:val="3E3D62C7"/>
     <w:multiLevelType w:val="multilevel"/>
     <w:tmpl w:val="66A2F0AA"/>
@@ -31541,7 +34142,7 @@
       </w:pPr>
     </w:lvl>
   </w:abstractNum>
-  <w:abstractNum w:abstractNumId="11" w15:restartNumberingAfterBreak="0">
+  <w:abstractNum w:abstractNumId="14" w15:restartNumberingAfterBreak="0">
     <w:nsid w:val="402D3E7D"/>
     <w:multiLevelType w:val="multilevel"/>
     <w:tmpl w:val="17A6A3C2"/>
@@ -31672,7 +34273,7 @@
       </w:rPr>
     </w:lvl>
   </w:abstractNum>
-  <w:abstractNum w:abstractNumId="12" w15:restartNumberingAfterBreak="0">
+  <w:abstractNum w:abstractNumId="15" w15:restartNumberingAfterBreak="0">
     <w:nsid w:val="411E5211"/>
     <w:multiLevelType w:val="multilevel"/>
     <w:tmpl w:val="1DB64BD2"/>
@@ -31758,7 +34359,7 @@
       </w:pPr>
     </w:lvl>
   </w:abstractNum>
-  <w:abstractNum w:abstractNumId="13" w15:restartNumberingAfterBreak="0">
+  <w:abstractNum w:abstractNumId="16" w15:restartNumberingAfterBreak="0">
     <w:nsid w:val="475F38C5"/>
     <w:multiLevelType w:val="multilevel"/>
     <w:tmpl w:val="2AC2B3A6"/>
@@ -31844,7 +34445,7 @@
       </w:pPr>
     </w:lvl>
   </w:abstractNum>
-  <w:abstractNum w:abstractNumId="14" w15:restartNumberingAfterBreak="0">
+  <w:abstractNum w:abstractNumId="17" w15:restartNumberingAfterBreak="0">
     <w:nsid w:val="48DA0D64"/>
     <w:multiLevelType w:val="multilevel"/>
     <w:tmpl w:val="E59AEA8C"/>
@@ -31975,7 +34576,7 @@
       </w:rPr>
     </w:lvl>
   </w:abstractNum>
-  <w:abstractNum w:abstractNumId="15" w15:restartNumberingAfterBreak="0">
+  <w:abstractNum w:abstractNumId="18" w15:restartNumberingAfterBreak="0">
     <w:nsid w:val="48E658D6"/>
     <w:multiLevelType w:val="multilevel"/>
     <w:tmpl w:val="934C387A"/>
@@ -32106,7 +34707,7 @@
       </w:rPr>
     </w:lvl>
   </w:abstractNum>
-  <w:abstractNum w:abstractNumId="16" w15:restartNumberingAfterBreak="0">
+  <w:abstractNum w:abstractNumId="19" w15:restartNumberingAfterBreak="0">
     <w:nsid w:val="4B997418"/>
     <w:multiLevelType w:val="multilevel"/>
     <w:tmpl w:val="2D98A2EA"/>
@@ -32192,7 +34793,7 @@
       </w:pPr>
     </w:lvl>
   </w:abstractNum>
-  <w:abstractNum w:abstractNumId="17" w15:restartNumberingAfterBreak="0">
+  <w:abstractNum w:abstractNumId="20" w15:restartNumberingAfterBreak="0">
     <w:nsid w:val="4FE4280F"/>
     <w:multiLevelType w:val="multilevel"/>
     <w:tmpl w:val="27D20E96"/>
@@ -32278,7 +34879,7 @@
       </w:pPr>
     </w:lvl>
   </w:abstractNum>
-  <w:abstractNum w:abstractNumId="18" w15:restartNumberingAfterBreak="0">
+  <w:abstractNum w:abstractNumId="21" w15:restartNumberingAfterBreak="0">
     <w:nsid w:val="588D6ED0"/>
     <w:multiLevelType w:val="multilevel"/>
     <w:tmpl w:val="C1E2A166"/>
@@ -32409,7 +35010,7 @@
       </w:rPr>
     </w:lvl>
   </w:abstractNum>
-  <w:abstractNum w:abstractNumId="19" w15:restartNumberingAfterBreak="0">
+  <w:abstractNum w:abstractNumId="22" w15:restartNumberingAfterBreak="0">
     <w:nsid w:val="62B90C15"/>
     <w:multiLevelType w:val="multilevel"/>
     <w:tmpl w:val="63D8B65C"/>
@@ -32522,7 +35123,7 @@
       </w:rPr>
     </w:lvl>
   </w:abstractNum>
-  <w:abstractNum w:abstractNumId="20" w15:restartNumberingAfterBreak="0">
+  <w:abstractNum w:abstractNumId="23" w15:restartNumberingAfterBreak="0">
     <w:nsid w:val="62C4442D"/>
     <w:multiLevelType w:val="multilevel"/>
     <w:tmpl w:val="55D8B0F2"/>
@@ -32653,7 +35254,7 @@
       </w:rPr>
     </w:lvl>
   </w:abstractNum>
-  <w:abstractNum w:abstractNumId="21" w15:restartNumberingAfterBreak="0">
+  <w:abstractNum w:abstractNumId="24" w15:restartNumberingAfterBreak="0">
     <w:nsid w:val="6B376E81"/>
     <w:multiLevelType w:val="multilevel"/>
     <w:tmpl w:val="389ACB2E"/>
@@ -32784,7 +35385,7 @@
       </w:rPr>
     </w:lvl>
   </w:abstractNum>
-  <w:abstractNum w:abstractNumId="22" w15:restartNumberingAfterBreak="0">
+  <w:abstractNum w:abstractNumId="25" w15:restartNumberingAfterBreak="0">
     <w:nsid w:val="6BD638A0"/>
     <w:multiLevelType w:val="multilevel"/>
     <w:tmpl w:val="2CBA5F4A"/>
@@ -32915,7 +35516,7 @@
       </w:rPr>
     </w:lvl>
   </w:abstractNum>
-  <w:abstractNum w:abstractNumId="23" w15:restartNumberingAfterBreak="0">
+  <w:abstractNum w:abstractNumId="26" w15:restartNumberingAfterBreak="0">
     <w:nsid w:val="6D1F7B2C"/>
     <w:multiLevelType w:val="multilevel"/>
     <w:tmpl w:val="30082FD4"/>
@@ -33001,7 +35602,7 @@
       </w:pPr>
     </w:lvl>
   </w:abstractNum>
-  <w:abstractNum w:abstractNumId="24" w15:restartNumberingAfterBreak="0">
+  <w:abstractNum w:abstractNumId="27" w15:restartNumberingAfterBreak="0">
     <w:nsid w:val="6D2F6A05"/>
     <w:multiLevelType w:val="multilevel"/>
     <w:tmpl w:val="170C6F6C"/>
@@ -33132,7 +35733,7 @@
       </w:rPr>
     </w:lvl>
   </w:abstractNum>
-  <w:abstractNum w:abstractNumId="25" w15:restartNumberingAfterBreak="0">
+  <w:abstractNum w:abstractNumId="28" w15:restartNumberingAfterBreak="0">
     <w:nsid w:val="6DE249EB"/>
     <w:multiLevelType w:val="multilevel"/>
     <w:tmpl w:val="F3C2E624"/>
@@ -33218,7 +35819,7 @@
       </w:pPr>
     </w:lvl>
   </w:abstractNum>
-  <w:abstractNum w:abstractNumId="26" w15:restartNumberingAfterBreak="0">
+  <w:abstractNum w:abstractNumId="29" w15:restartNumberingAfterBreak="0">
     <w:nsid w:val="6EDB18E9"/>
     <w:multiLevelType w:val="multilevel"/>
     <w:tmpl w:val="B110201E"/>
@@ -33304,7 +35905,7 @@
       </w:pPr>
     </w:lvl>
   </w:abstractNum>
-  <w:abstractNum w:abstractNumId="27" w15:restartNumberingAfterBreak="0">
+  <w:abstractNum w:abstractNumId="30" w15:restartNumberingAfterBreak="0">
     <w:nsid w:val="768F2C3F"/>
     <w:multiLevelType w:val="multilevel"/>
     <w:tmpl w:val="2B6E9612"/>
@@ -33390,7 +35991,7 @@
       </w:pPr>
     </w:lvl>
   </w:abstractNum>
-  <w:abstractNum w:abstractNumId="28" w15:restartNumberingAfterBreak="0">
+  <w:abstractNum w:abstractNumId="31" w15:restartNumberingAfterBreak="0">
     <w:nsid w:val="7D24287A"/>
     <w:multiLevelType w:val="multilevel"/>
     <w:tmpl w:val="28C46E00"/>
@@ -33503,7 +36104,7 @@
       </w:rPr>
     </w:lvl>
   </w:abstractNum>
-  <w:abstractNum w:abstractNumId="29" w15:restartNumberingAfterBreak="0">
+  <w:abstractNum w:abstractNumId="32" w15:restartNumberingAfterBreak="0">
     <w:nsid w:val="7FD55964"/>
     <w:multiLevelType w:val="multilevel"/>
     <w:tmpl w:val="1ED05C20"/>
@@ -33590,94 +36191,103 @@
     </w:lvl>
   </w:abstractNum>
   <w:num w:numId="1">
-    <w:abstractNumId w:val="24"/>
+    <w:abstractNumId w:val="27"/>
   </w:num>
   <w:num w:numId="2">
     <w:abstractNumId w:val="1"/>
   </w:num>
   <w:num w:numId="3">
+    <w:abstractNumId w:val="25"/>
+  </w:num>
+  <w:num w:numId="4">
     <w:abstractNumId w:val="22"/>
   </w:num>
-  <w:num w:numId="4">
-    <w:abstractNumId w:val="19"/>
-  </w:num>
   <w:num w:numId="5">
-    <w:abstractNumId w:val="3"/>
+    <w:abstractNumId w:val="5"/>
   </w:num>
   <w:num w:numId="6">
+    <w:abstractNumId w:val="24"/>
+  </w:num>
+  <w:num w:numId="7">
+    <w:abstractNumId w:val="6"/>
+  </w:num>
+  <w:num w:numId="8">
     <w:abstractNumId w:val="21"/>
   </w:num>
-  <w:num w:numId="7">
-    <w:abstractNumId w:val="4"/>
-  </w:num>
-  <w:num w:numId="8">
-    <w:abstractNumId w:val="18"/>
-  </w:num>
   <w:num w:numId="9">
-    <w:abstractNumId w:val="7"/>
+    <w:abstractNumId w:val="9"/>
   </w:num>
   <w:num w:numId="10">
     <w:abstractNumId w:val="0"/>
   </w:num>
   <w:num w:numId="11">
+    <w:abstractNumId w:val="17"/>
+  </w:num>
+  <w:num w:numId="12">
     <w:abstractNumId w:val="14"/>
   </w:num>
-  <w:num w:numId="12">
+  <w:num w:numId="13">
+    <w:abstractNumId w:val="23"/>
+  </w:num>
+  <w:num w:numId="14">
+    <w:abstractNumId w:val="18"/>
+  </w:num>
+  <w:num w:numId="15">
+    <w:abstractNumId w:val="31"/>
+  </w:num>
+  <w:num w:numId="16">
+    <w:abstractNumId w:val="12"/>
+  </w:num>
+  <w:num w:numId="17">
+    <w:abstractNumId w:val="3"/>
+  </w:num>
+  <w:num w:numId="18">
+    <w:abstractNumId w:val="13"/>
+  </w:num>
+  <w:num w:numId="19">
+    <w:abstractNumId w:val="16"/>
+  </w:num>
+  <w:num w:numId="20">
+    <w:abstractNumId w:val="28"/>
+  </w:num>
+  <w:num w:numId="21">
+    <w:abstractNumId w:val="15"/>
+  </w:num>
+  <w:num w:numId="22">
+    <w:abstractNumId w:val="19"/>
+  </w:num>
+  <w:num w:numId="23">
+    <w:abstractNumId w:val="30"/>
+  </w:num>
+  <w:num w:numId="24">
+    <w:abstractNumId w:val="7"/>
+  </w:num>
+  <w:num w:numId="25">
+    <w:abstractNumId w:val="8"/>
+  </w:num>
+  <w:num w:numId="26">
+    <w:abstractNumId w:val="32"/>
+  </w:num>
+  <w:num w:numId="27">
+    <w:abstractNumId w:val="20"/>
+  </w:num>
+  <w:num w:numId="28">
+    <w:abstractNumId w:val="29"/>
+  </w:num>
+  <w:num w:numId="29">
     <w:abstractNumId w:val="11"/>
   </w:num>
-  <w:num w:numId="13">
-    <w:abstractNumId w:val="20"/>
+  <w:num w:numId="30">
+    <w:abstractNumId w:val="26"/>
   </w:num>
-  <w:num w:numId="14">
-    <w:abstractNumId w:val="15"/>
+  <w:num w:numId="31">
+    <w:abstractNumId w:val="10"/>
   </w:num>
-  <w:num w:numId="15">
-    <w:abstractNumId w:val="28"/>
-  </w:num>
-  <w:num w:numId="16">
-    <w:abstractNumId w:val="9"/>
-  </w:num>
-  <w:num w:numId="17">
+  <w:num w:numId="32">
     <w:abstractNumId w:val="2"/>
   </w:num>
-  <w:num w:numId="18">
-    <w:abstractNumId w:val="10"/>
-  </w:num>
-  <w:num w:numId="19">
-    <w:abstractNumId w:val="13"/>
-  </w:num>
-  <w:num w:numId="20">
-    <w:abstractNumId w:val="25"/>
-  </w:num>
-  <w:num w:numId="21">
-    <w:abstractNumId w:val="12"/>
-  </w:num>
-  <w:num w:numId="22">
-    <w:abstractNumId w:val="16"/>
-  </w:num>
-  <w:num w:numId="23">
-    <w:abstractNumId w:val="27"/>
-  </w:num>
-  <w:num w:numId="24">
-    <w:abstractNumId w:val="5"/>
-  </w:num>
-  <w:num w:numId="25">
-    <w:abstractNumId w:val="6"/>
-  </w:num>
-  <w:num w:numId="26">
-    <w:abstractNumId w:val="29"/>
-  </w:num>
-  <w:num w:numId="27">
-    <w:abstractNumId w:val="17"/>
-  </w:num>
-  <w:num w:numId="28">
-    <w:abstractNumId w:val="26"/>
-  </w:num>
-  <w:num w:numId="29">
-    <w:abstractNumId w:val="8"/>
-  </w:num>
-  <w:num w:numId="30">
-    <w:abstractNumId w:val="23"/>
+  <w:num w:numId="33">
+    <w:abstractNumId w:val="4"/>
   </w:num>
 </w:numbering>
 </file>

</xml_diff>

<commit_message>
Add Use Case Create technology/skill Description document
</commit_message>
<xml_diff>
--- a/docs/LiveCodingMentor.docx
+++ b/docs/LiveCodingMentor.docx
@@ -428,27 +428,7 @@
                 <w:sz w:val="24"/>
                 <w:szCs w:val="24"/>
               </w:rPr>
-              <w:t xml:space="preserve">Tran Nguyen Anh </w:t>
-            </w:r>
-            <w:proofErr w:type="gramStart"/>
-            <w:r>
-              <w:rPr>
-                <w:rFonts w:ascii="Times New Roman" w:eastAsia="Times New Roman" w:hAnsi="Times New Roman" w:cs="Times New Roman"/>
-                <w:color w:val="000000"/>
-                <w:sz w:val="24"/>
-                <w:szCs w:val="24"/>
-              </w:rPr>
-              <w:t>–  HE</w:t>
-            </w:r>
-            <w:proofErr w:type="gramEnd"/>
-            <w:r>
-              <w:rPr>
-                <w:rFonts w:ascii="Times New Roman" w:eastAsia="Times New Roman" w:hAnsi="Times New Roman" w:cs="Times New Roman"/>
-                <w:color w:val="000000"/>
-                <w:sz w:val="24"/>
-                <w:szCs w:val="24"/>
-              </w:rPr>
-              <w:t>130019</w:t>
+              <w:t>Tran Nguyen Anh –  HE130019</w:t>
             </w:r>
           </w:p>
           <w:p>
@@ -488,27 +468,7 @@
                 <w:sz w:val="24"/>
                 <w:szCs w:val="24"/>
               </w:rPr>
-              <w:t xml:space="preserve">Le Thanh </w:t>
-            </w:r>
-            <w:proofErr w:type="spellStart"/>
-            <w:r>
-              <w:rPr>
-                <w:rFonts w:ascii="Times New Roman" w:eastAsia="Times New Roman" w:hAnsi="Times New Roman" w:cs="Times New Roman"/>
-                <w:color w:val="000000"/>
-                <w:sz w:val="24"/>
-                <w:szCs w:val="24"/>
-              </w:rPr>
-              <w:t>Dat</w:t>
-            </w:r>
-            <w:proofErr w:type="spellEnd"/>
-            <w:r>
-              <w:rPr>
-                <w:rFonts w:ascii="Times New Roman" w:eastAsia="Times New Roman" w:hAnsi="Times New Roman" w:cs="Times New Roman"/>
-                <w:color w:val="000000"/>
-                <w:sz w:val="24"/>
-                <w:szCs w:val="24"/>
-              </w:rPr>
-              <w:t xml:space="preserve"> – HE130450</w:t>
+              <w:t>Le Thanh Dat – HE130450</w:t>
             </w:r>
           </w:p>
           <w:p>
@@ -4960,7 +4920,6 @@
                 <w:szCs w:val="24"/>
               </w:rPr>
             </w:pPr>
-            <w:proofErr w:type="spellStart"/>
             <w:r>
               <w:rPr>
                 <w:rFonts w:ascii="Times New Roman" w:eastAsia="Times New Roman" w:hAnsi="Times New Roman" w:cs="Times New Roman"/>
@@ -4969,7 +4928,6 @@
               </w:rPr>
               <w:t>Javascript</w:t>
             </w:r>
-            <w:proofErr w:type="spellEnd"/>
           </w:p>
         </w:tc>
       </w:tr>
@@ -7030,19 +6988,8 @@
                 <w:sz w:val="24"/>
                 <w:szCs w:val="24"/>
               </w:rPr>
-              <w:t xml:space="preserve">Le Thanh </w:t>
-            </w:r>
-            <w:proofErr w:type="spellStart"/>
-            <w:r>
-              <w:rPr>
-                <w:rFonts w:ascii="Times New Roman" w:eastAsia="Times New Roman" w:hAnsi="Times New Roman" w:cs="Times New Roman"/>
-                <w:color w:val="000000"/>
-                <w:sz w:val="24"/>
-                <w:szCs w:val="24"/>
-              </w:rPr>
-              <w:t>Dat</w:t>
-            </w:r>
-            <w:proofErr w:type="spellEnd"/>
+              <w:t>Le Thanh Dat</w:t>
+            </w:r>
           </w:p>
         </w:tc>
         <w:tc>
@@ -7975,27 +7922,7 @@
           <w:sz w:val="24"/>
           <w:szCs w:val="24"/>
         </w:rPr>
-        <w:t xml:space="preserve">Figure: </w:t>
-      </w:r>
-      <w:proofErr w:type="spellStart"/>
-      <w:r>
-        <w:rPr>
-          <w:rFonts w:ascii="Times New Roman" w:eastAsia="Times New Roman" w:hAnsi="Times New Roman" w:cs="Times New Roman"/>
-          <w:i/>
-          <w:sz w:val="24"/>
-          <w:szCs w:val="24"/>
-        </w:rPr>
-        <w:t>FUNiX</w:t>
-      </w:r>
-      <w:proofErr w:type="spellEnd"/>
-      <w:r>
-        <w:rPr>
-          <w:rFonts w:ascii="Times New Roman" w:eastAsia="Times New Roman" w:hAnsi="Times New Roman" w:cs="Times New Roman"/>
-          <w:i/>
-          <w:sz w:val="24"/>
-          <w:szCs w:val="24"/>
-        </w:rPr>
-        <w:t xml:space="preserve"> website (Link: https://fu.funix.edu.vn)</w:t>
+        <w:t>Figure: FUNiX website (Link: https://fu.funix.edu.vn)</w:t>
       </w:r>
     </w:p>
     <w:p>
@@ -8008,7 +7935,6 @@
           <w:szCs w:val="24"/>
         </w:rPr>
       </w:pPr>
-      <w:proofErr w:type="spellStart"/>
       <w:r>
         <w:rPr>
           <w:rFonts w:ascii="Times New Roman" w:eastAsia="Times New Roman" w:hAnsi="Times New Roman" w:cs="Times New Roman"/>
@@ -8016,9 +7942,19 @@
           <w:sz w:val="24"/>
           <w:szCs w:val="24"/>
         </w:rPr>
-        <w:t>FUNiX</w:t>
+        <w:t>FUNiX Online University is a university in the FPT Education system, providing Bachelor of Information Technology and certificates of career and soft skills. </w:t>
       </w:r>
-      <w:proofErr w:type="spellEnd"/>
+    </w:p>
+    <w:p>
+      <w:pPr>
+        <w:spacing w:after="0" w:line="240" w:lineRule="auto"/>
+        <w:ind w:firstLine="360"/>
+        <w:rPr>
+          <w:rFonts w:ascii="Times New Roman" w:eastAsia="Times New Roman" w:hAnsi="Times New Roman" w:cs="Times New Roman"/>
+          <w:sz w:val="24"/>
+          <w:szCs w:val="24"/>
+        </w:rPr>
+      </w:pPr>
       <w:r>
         <w:rPr>
           <w:rFonts w:ascii="Times New Roman" w:eastAsia="Times New Roman" w:hAnsi="Times New Roman" w:cs="Times New Roman"/>
@@ -8026,38 +7962,7 @@
           <w:sz w:val="24"/>
           <w:szCs w:val="24"/>
         </w:rPr>
-        <w:t xml:space="preserve"> Online University is a university in the FPT Education system, providing Bachelor of Information Technology and certificates of career and soft skills. </w:t>
-      </w:r>
-    </w:p>
-    <w:p>
-      <w:pPr>
-        <w:spacing w:after="0" w:line="240" w:lineRule="auto"/>
-        <w:ind w:firstLine="360"/>
-        <w:rPr>
-          <w:rFonts w:ascii="Times New Roman" w:eastAsia="Times New Roman" w:hAnsi="Times New Roman" w:cs="Times New Roman"/>
-          <w:sz w:val="24"/>
-          <w:szCs w:val="24"/>
-        </w:rPr>
-      </w:pPr>
-      <w:proofErr w:type="spellStart"/>
-      <w:r>
-        <w:rPr>
-          <w:rFonts w:ascii="Times New Roman" w:eastAsia="Times New Roman" w:hAnsi="Times New Roman" w:cs="Times New Roman"/>
-          <w:color w:val="000000"/>
-          <w:sz w:val="24"/>
-          <w:szCs w:val="24"/>
-        </w:rPr>
-        <w:t>FUNiX</w:t>
-      </w:r>
-      <w:proofErr w:type="spellEnd"/>
-      <w:r>
-        <w:rPr>
-          <w:rFonts w:ascii="Times New Roman" w:eastAsia="Times New Roman" w:hAnsi="Times New Roman" w:cs="Times New Roman"/>
-          <w:color w:val="000000"/>
-          <w:sz w:val="24"/>
-          <w:szCs w:val="24"/>
-        </w:rPr>
-        <w:t xml:space="preserve"> online university, which inherits the above principles, presents for the first time a new method of education, like every student, from day one:</w:t>
+        <w:t>FUNiX online university, which inherits the above principles, presents for the first time a new method of education, like every student, from day one:</w:t>
       </w:r>
     </w:p>
     <w:p>
@@ -8321,25 +8226,14 @@
                 <w:szCs w:val="24"/>
               </w:rPr>
             </w:pPr>
-            <w:proofErr w:type="spellStart"/>
-            <w:r>
-              <w:rPr>
-                <w:rFonts w:ascii="Times New Roman" w:eastAsia="Times New Roman" w:hAnsi="Times New Roman" w:cs="Times New Roman"/>
-                <w:color w:val="000000"/>
-                <w:sz w:val="24"/>
-                <w:szCs w:val="24"/>
-              </w:rPr>
-              <w:t>FUNiX</w:t>
-            </w:r>
-            <w:proofErr w:type="spellEnd"/>
-            <w:r>
-              <w:rPr>
-                <w:rFonts w:ascii="Times New Roman" w:eastAsia="Times New Roman" w:hAnsi="Times New Roman" w:cs="Times New Roman"/>
-                <w:color w:val="000000"/>
-                <w:sz w:val="24"/>
-                <w:szCs w:val="24"/>
-              </w:rPr>
-              <w:t xml:space="preserve"> courses are all long-term courses.</w:t>
+            <w:r>
+              <w:rPr>
+                <w:rFonts w:ascii="Times New Roman" w:eastAsia="Times New Roman" w:hAnsi="Times New Roman" w:cs="Times New Roman"/>
+                <w:color w:val="000000"/>
+                <w:sz w:val="24"/>
+                <w:szCs w:val="24"/>
+              </w:rPr>
+              <w:t>FUNiX courses are all long-term courses.</w:t>
             </w:r>
           </w:p>
           <w:p>
@@ -8382,25 +8276,14 @@
                 <w:szCs w:val="24"/>
               </w:rPr>
             </w:pPr>
-            <w:proofErr w:type="spellStart"/>
-            <w:r>
-              <w:rPr>
-                <w:rFonts w:ascii="Times New Roman" w:eastAsia="Times New Roman" w:hAnsi="Times New Roman" w:cs="Times New Roman"/>
-                <w:color w:val="000000"/>
-                <w:sz w:val="24"/>
-                <w:szCs w:val="24"/>
-              </w:rPr>
-              <w:t>FUNiX</w:t>
-            </w:r>
-            <w:proofErr w:type="spellEnd"/>
-            <w:r>
-              <w:rPr>
-                <w:rFonts w:ascii="Times New Roman" w:eastAsia="Times New Roman" w:hAnsi="Times New Roman" w:cs="Times New Roman"/>
-                <w:color w:val="000000"/>
-                <w:sz w:val="24"/>
-                <w:szCs w:val="24"/>
-              </w:rPr>
-              <w:t xml:space="preserve"> only allows Mentee to select online Mentors. </w:t>
+            <w:r>
+              <w:rPr>
+                <w:rFonts w:ascii="Times New Roman" w:eastAsia="Times New Roman" w:hAnsi="Times New Roman" w:cs="Times New Roman"/>
+                <w:color w:val="000000"/>
+                <w:sz w:val="24"/>
+                <w:szCs w:val="24"/>
+              </w:rPr>
+              <w:t>FUNiX only allows Mentee to select online Mentors. </w:t>
             </w:r>
           </w:p>
         </w:tc>
@@ -8580,29 +8463,7 @@
           <w:sz w:val="24"/>
           <w:szCs w:val="24"/>
         </w:rPr>
-        <w:t xml:space="preserve">Figure: </w:t>
-      </w:r>
-      <w:proofErr w:type="spellStart"/>
-      <w:r>
-        <w:rPr>
-          <w:rFonts w:ascii="Times New Roman" w:eastAsia="Times New Roman" w:hAnsi="Times New Roman" w:cs="Times New Roman"/>
-          <w:i/>
-          <w:color w:val="000000"/>
-          <w:sz w:val="24"/>
-          <w:szCs w:val="24"/>
-        </w:rPr>
-        <w:t>Codementor</w:t>
-      </w:r>
-      <w:proofErr w:type="spellEnd"/>
-      <w:r>
-        <w:rPr>
-          <w:rFonts w:ascii="Times New Roman" w:eastAsia="Times New Roman" w:hAnsi="Times New Roman" w:cs="Times New Roman"/>
-          <w:i/>
-          <w:color w:val="000000"/>
-          <w:sz w:val="24"/>
-          <w:szCs w:val="24"/>
-        </w:rPr>
-        <w:t xml:space="preserve"> website (Link: </w:t>
+        <w:t xml:space="preserve">Figure: Codementor website (Link: </w:t>
       </w:r>
       <w:hyperlink r:id="rId12">
         <w:r>
@@ -8657,87 +8518,7 @@
           <w:sz w:val="24"/>
           <w:szCs w:val="24"/>
         </w:rPr>
-        <w:t xml:space="preserve">      </w:t>
-      </w:r>
-      <w:proofErr w:type="spellStart"/>
-      <w:r>
-        <w:rPr>
-          <w:rFonts w:ascii="Times New Roman" w:eastAsia="Times New Roman" w:hAnsi="Times New Roman" w:cs="Times New Roman"/>
-          <w:color w:val="000000"/>
-          <w:sz w:val="24"/>
-          <w:szCs w:val="24"/>
-        </w:rPr>
-        <w:t>Codementor</w:t>
-      </w:r>
-      <w:proofErr w:type="spellEnd"/>
-      <w:r>
-        <w:rPr>
-          <w:rFonts w:ascii="Times New Roman" w:eastAsia="Times New Roman" w:hAnsi="Times New Roman" w:cs="Times New Roman"/>
-          <w:color w:val="000000"/>
-          <w:sz w:val="24"/>
-          <w:szCs w:val="24"/>
-        </w:rPr>
-        <w:t xml:space="preserve"> was founded in 2013 by serial entrepreneur </w:t>
-      </w:r>
-      <w:proofErr w:type="spellStart"/>
-      <w:r>
-        <w:rPr>
-          <w:rFonts w:ascii="Times New Roman" w:eastAsia="Times New Roman" w:hAnsi="Times New Roman" w:cs="Times New Roman"/>
-          <w:color w:val="000000"/>
-          <w:sz w:val="24"/>
-          <w:szCs w:val="24"/>
-        </w:rPr>
-        <w:t>Weiting</w:t>
-      </w:r>
-      <w:proofErr w:type="spellEnd"/>
-      <w:r>
-        <w:rPr>
-          <w:rFonts w:ascii="Times New Roman" w:eastAsia="Times New Roman" w:hAnsi="Times New Roman" w:cs="Times New Roman"/>
-          <w:color w:val="000000"/>
-          <w:sz w:val="24"/>
-          <w:szCs w:val="24"/>
-        </w:rPr>
-        <w:t xml:space="preserve"> Liu, a Y Combinator alumnus with his previous startup </w:t>
-      </w:r>
-      <w:proofErr w:type="spellStart"/>
-      <w:r>
-        <w:rPr>
-          <w:rFonts w:ascii="Times New Roman" w:eastAsia="Times New Roman" w:hAnsi="Times New Roman" w:cs="Times New Roman"/>
-          <w:color w:val="000000"/>
-          <w:sz w:val="24"/>
-          <w:szCs w:val="24"/>
-        </w:rPr>
-        <w:t>SocialPicks</w:t>
-      </w:r>
-      <w:proofErr w:type="spellEnd"/>
-      <w:r>
-        <w:rPr>
-          <w:rFonts w:ascii="Times New Roman" w:eastAsia="Times New Roman" w:hAnsi="Times New Roman" w:cs="Times New Roman"/>
-          <w:color w:val="000000"/>
-          <w:sz w:val="24"/>
-          <w:szCs w:val="24"/>
-        </w:rPr>
-        <w:t xml:space="preserve">, which was acquired by </w:t>
-      </w:r>
-      <w:proofErr w:type="spellStart"/>
-      <w:r>
-        <w:rPr>
-          <w:rFonts w:ascii="Times New Roman" w:eastAsia="Times New Roman" w:hAnsi="Times New Roman" w:cs="Times New Roman"/>
-          <w:color w:val="000000"/>
-          <w:sz w:val="24"/>
-          <w:szCs w:val="24"/>
-        </w:rPr>
-        <w:t>FinancialContent</w:t>
-      </w:r>
-      <w:proofErr w:type="spellEnd"/>
-      <w:r>
-        <w:rPr>
-          <w:rFonts w:ascii="Times New Roman" w:eastAsia="Times New Roman" w:hAnsi="Times New Roman" w:cs="Times New Roman"/>
-          <w:color w:val="000000"/>
-          <w:sz w:val="24"/>
-          <w:szCs w:val="24"/>
-        </w:rPr>
-        <w:t xml:space="preserve"> in 2009.</w:t>
+        <w:t xml:space="preserve">      Codementor was founded in 2013 by serial entrepreneur Weiting Liu, a Y Combinator alumnus with his previous startup SocialPicks, which was acquired by FinancialContent in 2009.</w:t>
       </w:r>
     </w:p>
     <w:p>
@@ -8767,7 +8548,6 @@
         </w:rPr>
         <w:t xml:space="preserve">      </w:t>
       </w:r>
-      <w:proofErr w:type="spellStart"/>
       <w:r>
         <w:rPr>
           <w:rFonts w:ascii="Times New Roman" w:eastAsia="Times New Roman" w:hAnsi="Times New Roman" w:cs="Times New Roman"/>
@@ -8775,17 +8555,7 @@
           <w:sz w:val="24"/>
           <w:szCs w:val="24"/>
         </w:rPr>
-        <w:t>Codementor's</w:t>
-      </w:r>
-      <w:proofErr w:type="spellEnd"/>
-      <w:r>
-        <w:rPr>
-          <w:rFonts w:ascii="Times New Roman" w:eastAsia="Times New Roman" w:hAnsi="Times New Roman" w:cs="Times New Roman"/>
-          <w:color w:val="000000"/>
-          <w:sz w:val="24"/>
-          <w:szCs w:val="24"/>
-        </w:rPr>
-        <w:t xml:space="preserve"> website acts as an open marketplace platform for experienced web developers to offer live help, long-term mentorship, and team training course on the programming languages or web technology they specialize in, with rates set by the mentor themselves. Mentors include O’Reilly’s authors, active Stack Overflow experts, and developers at tech firms such as Google or Amazon.</w:t>
+        <w:t>Codementor's website acts as an open marketplace platform for experienced web developers to offer live help, long-term mentorship, and team training course on the programming languages or web technology they specialize in, with rates set by the mentor themselves. Mentors include O’Reilly’s authors, active Stack Overflow experts, and developers at tech firms such as Google or Amazon.</w:t>
       </w:r>
     </w:p>
     <w:p>
@@ -10104,25 +9874,7 @@
           <w:sz w:val="24"/>
           <w:szCs w:val="24"/>
         </w:rPr>
-        <w:t xml:space="preserve">For version control of our source code, we use </w:t>
-      </w:r>
-      <w:proofErr w:type="spellStart"/>
-      <w:r>
-        <w:rPr>
-          <w:rFonts w:ascii="Times New Roman" w:eastAsia="Times New Roman" w:hAnsi="Times New Roman" w:cs="Times New Roman"/>
-          <w:sz w:val="24"/>
-          <w:szCs w:val="24"/>
-        </w:rPr>
-        <w:t>GitKraken</w:t>
-      </w:r>
-      <w:proofErr w:type="spellEnd"/>
-      <w:r>
-        <w:rPr>
-          <w:rFonts w:ascii="Times New Roman" w:eastAsia="Times New Roman" w:hAnsi="Times New Roman" w:cs="Times New Roman"/>
-          <w:sz w:val="24"/>
-          <w:szCs w:val="24"/>
-        </w:rPr>
-        <w:t>. It tracks the changes team members make to files, so we have a record of what has been done, and we can revert to specific versions should we ever need to.</w:t>
+        <w:t>For version control of our source code, we use GitKraken. It tracks the changes team members make to files, so we have a record of what has been done, and we can revert to specific versions should we ever need to.</w:t>
       </w:r>
     </w:p>
     <w:p>
@@ -11689,19 +11441,8 @@
                 <w:sz w:val="24"/>
                 <w:szCs w:val="24"/>
               </w:rPr>
-              <w:t xml:space="preserve">Deadline of request when creating or updating must be in the </w:t>
-            </w:r>
-            <w:proofErr w:type="spellStart"/>
-            <w:r>
-              <w:rPr>
-                <w:rFonts w:ascii="Times New Roman" w:eastAsia="Times New Roman" w:hAnsi="Times New Roman" w:cs="Times New Roman"/>
-                <w:color w:val="000000"/>
-                <w:sz w:val="24"/>
-                <w:szCs w:val="24"/>
-              </w:rPr>
-              <w:t>futur</w:t>
-            </w:r>
-            <w:proofErr w:type="spellEnd"/>
+              <w:t>Deadline of request when creating or updating must be in the futur</w:t>
+            </w:r>
           </w:p>
         </w:tc>
       </w:tr>
@@ -17865,25 +17606,7 @@
                 <w:sz w:val="24"/>
                 <w:szCs w:val="24"/>
               </w:rPr>
-              <w:t xml:space="preserve">Request </w:t>
-            </w:r>
-            <w:proofErr w:type="gramStart"/>
-            <w:r>
-              <w:rPr>
-                <w:rFonts w:ascii="Times New Roman" w:eastAsia="Times New Roman" w:hAnsi="Times New Roman" w:cs="Times New Roman"/>
-                <w:sz w:val="24"/>
-                <w:szCs w:val="24"/>
-              </w:rPr>
-              <w:t>To</w:t>
-            </w:r>
-            <w:proofErr w:type="gramEnd"/>
-            <w:r>
-              <w:rPr>
-                <w:rFonts w:ascii="Times New Roman" w:eastAsia="Times New Roman" w:hAnsi="Times New Roman" w:cs="Times New Roman"/>
-                <w:sz w:val="24"/>
-                <w:szCs w:val="24"/>
-              </w:rPr>
-              <w:t xml:space="preserve"> Admin</w:t>
+              <w:t>Request To Admin</w:t>
             </w:r>
           </w:p>
         </w:tc>
@@ -21988,25 +21711,7 @@
                 <w:sz w:val="24"/>
                 <w:szCs w:val="24"/>
               </w:rPr>
-              <w:t xml:space="preserve">View Point </w:t>
-            </w:r>
-            <w:proofErr w:type="gramStart"/>
-            <w:r>
-              <w:rPr>
-                <w:rFonts w:ascii="Times New Roman" w:eastAsia="Times New Roman" w:hAnsi="Times New Roman" w:cs="Times New Roman"/>
-                <w:sz w:val="24"/>
-                <w:szCs w:val="24"/>
-              </w:rPr>
-              <w:t>In</w:t>
-            </w:r>
-            <w:proofErr w:type="gramEnd"/>
-            <w:r>
-              <w:rPr>
-                <w:rFonts w:ascii="Times New Roman" w:eastAsia="Times New Roman" w:hAnsi="Times New Roman" w:cs="Times New Roman"/>
-                <w:sz w:val="24"/>
-                <w:szCs w:val="24"/>
-              </w:rPr>
-              <w:t xml:space="preserve"> Transaction</w:t>
+              <w:t>View Point In Transaction</w:t>
             </w:r>
           </w:p>
         </w:tc>
@@ -22793,36 +22498,8 @@
                 <w:sz w:val="24"/>
                 <w:szCs w:val="24"/>
               </w:rPr>
-              <w:t xml:space="preserve">Lê </w:t>
-            </w:r>
-            <w:proofErr w:type="spellStart"/>
-            <w:r>
-              <w:rPr>
-                <w:rFonts w:ascii="Times New Roman" w:eastAsia="Times New Roman" w:hAnsi="Times New Roman" w:cs="Times New Roman"/>
-                <w:sz w:val="24"/>
-                <w:szCs w:val="24"/>
-              </w:rPr>
-              <w:t>Thành</w:t>
-            </w:r>
-            <w:proofErr w:type="spellEnd"/>
-            <w:r>
-              <w:rPr>
-                <w:rFonts w:ascii="Times New Roman" w:eastAsia="Times New Roman" w:hAnsi="Times New Roman" w:cs="Times New Roman"/>
-                <w:sz w:val="24"/>
-                <w:szCs w:val="24"/>
-              </w:rPr>
-              <w:t xml:space="preserve"> </w:t>
-            </w:r>
-            <w:proofErr w:type="spellStart"/>
-            <w:r>
-              <w:rPr>
-                <w:rFonts w:ascii="Times New Roman" w:eastAsia="Times New Roman" w:hAnsi="Times New Roman" w:cs="Times New Roman"/>
-                <w:sz w:val="24"/>
-                <w:szCs w:val="24"/>
-              </w:rPr>
-              <w:t>Đạt</w:t>
-            </w:r>
-            <w:proofErr w:type="spellEnd"/>
+              <w:t>Lê Thành Đạt</w:t>
+            </w:r>
           </w:p>
         </w:tc>
         <w:tc>
@@ -23317,47 +22994,7 @@
                 <w:sz w:val="24"/>
                 <w:szCs w:val="24"/>
               </w:rPr>
-              <w:t>Click “</w:t>
-            </w:r>
-            <w:proofErr w:type="spellStart"/>
-            <w:r>
-              <w:rPr>
-                <w:rFonts w:ascii="Times New Roman" w:eastAsia="Times New Roman" w:hAnsi="Times New Roman" w:cs="Times New Roman"/>
-                <w:color w:val="000000"/>
-                <w:sz w:val="24"/>
-                <w:szCs w:val="24"/>
-              </w:rPr>
-              <w:t>Đăng</w:t>
-            </w:r>
-            <w:proofErr w:type="spellEnd"/>
-            <w:r>
-              <w:rPr>
-                <w:rFonts w:ascii="Times New Roman" w:eastAsia="Times New Roman" w:hAnsi="Times New Roman" w:cs="Times New Roman"/>
-                <w:color w:val="000000"/>
-                <w:sz w:val="24"/>
-                <w:szCs w:val="24"/>
-              </w:rPr>
-              <w:t xml:space="preserve"> </w:t>
-            </w:r>
-            <w:proofErr w:type="spellStart"/>
-            <w:r>
-              <w:rPr>
-                <w:rFonts w:ascii="Times New Roman" w:eastAsia="Times New Roman" w:hAnsi="Times New Roman" w:cs="Times New Roman"/>
-                <w:color w:val="000000"/>
-                <w:sz w:val="24"/>
-                <w:szCs w:val="24"/>
-              </w:rPr>
-              <w:t>ký</w:t>
-            </w:r>
-            <w:proofErr w:type="spellEnd"/>
-            <w:r>
-              <w:rPr>
-                <w:rFonts w:ascii="Times New Roman" w:eastAsia="Times New Roman" w:hAnsi="Times New Roman" w:cs="Times New Roman"/>
-                <w:color w:val="000000"/>
-                <w:sz w:val="24"/>
-                <w:szCs w:val="24"/>
-              </w:rPr>
-              <w:t>”.</w:t>
+              <w:t>Click “Đăng ký”.</w:t>
             </w:r>
           </w:p>
           <w:p>
@@ -23419,27 +23056,7 @@
                 <w:sz w:val="24"/>
                 <w:szCs w:val="24"/>
               </w:rPr>
-              <w:t xml:space="preserve">Input username, email, password, </w:t>
-            </w:r>
-            <w:proofErr w:type="spellStart"/>
-            <w:r>
-              <w:rPr>
-                <w:rFonts w:ascii="Times New Roman" w:eastAsia="Times New Roman" w:hAnsi="Times New Roman" w:cs="Times New Roman"/>
-                <w:color w:val="000000"/>
-                <w:sz w:val="24"/>
-                <w:szCs w:val="24"/>
-              </w:rPr>
-              <w:t>fullname</w:t>
-            </w:r>
-            <w:proofErr w:type="spellEnd"/>
-            <w:r>
-              <w:rPr>
-                <w:rFonts w:ascii="Times New Roman" w:eastAsia="Times New Roman" w:hAnsi="Times New Roman" w:cs="Times New Roman"/>
-                <w:color w:val="000000"/>
-                <w:sz w:val="24"/>
-                <w:szCs w:val="24"/>
-              </w:rPr>
-              <w:t>, phone number, date of birth, gender.</w:t>
+              <w:t>Input username, email, password, fullname, phone number, date of birth, gender.</w:t>
             </w:r>
             <w:r>
               <w:rPr>
@@ -23479,47 +23096,7 @@
                 <w:sz w:val="24"/>
                 <w:szCs w:val="24"/>
               </w:rPr>
-              <w:t>Clicks “</w:t>
-            </w:r>
-            <w:proofErr w:type="spellStart"/>
-            <w:r>
-              <w:rPr>
-                <w:rFonts w:ascii="Times New Roman" w:eastAsia="Times New Roman" w:hAnsi="Times New Roman" w:cs="Times New Roman"/>
-                <w:color w:val="000000"/>
-                <w:sz w:val="24"/>
-                <w:szCs w:val="24"/>
-              </w:rPr>
-              <w:t>Đăng</w:t>
-            </w:r>
-            <w:proofErr w:type="spellEnd"/>
-            <w:r>
-              <w:rPr>
-                <w:rFonts w:ascii="Times New Roman" w:eastAsia="Times New Roman" w:hAnsi="Times New Roman" w:cs="Times New Roman"/>
-                <w:color w:val="000000"/>
-                <w:sz w:val="24"/>
-                <w:szCs w:val="24"/>
-              </w:rPr>
-              <w:t xml:space="preserve"> </w:t>
-            </w:r>
-            <w:proofErr w:type="spellStart"/>
-            <w:r>
-              <w:rPr>
-                <w:rFonts w:ascii="Times New Roman" w:eastAsia="Times New Roman" w:hAnsi="Times New Roman" w:cs="Times New Roman"/>
-                <w:color w:val="000000"/>
-                <w:sz w:val="24"/>
-                <w:szCs w:val="24"/>
-              </w:rPr>
-              <w:t>ký</w:t>
-            </w:r>
-            <w:proofErr w:type="spellEnd"/>
-            <w:r>
-              <w:rPr>
-                <w:rFonts w:ascii="Times New Roman" w:eastAsia="Times New Roman" w:hAnsi="Times New Roman" w:cs="Times New Roman"/>
-                <w:color w:val="000000"/>
-                <w:sz w:val="24"/>
-                <w:szCs w:val="24"/>
-              </w:rPr>
-              <w:t>” button.</w:t>
+              <w:t>Clicks “Đăng ký” button.</w:t>
             </w:r>
           </w:p>
           <w:p>
@@ -24376,36 +23953,8 @@
                 <w:sz w:val="24"/>
                 <w:szCs w:val="24"/>
               </w:rPr>
-              <w:t xml:space="preserve">Lê </w:t>
-            </w:r>
-            <w:proofErr w:type="spellStart"/>
-            <w:r>
-              <w:rPr>
-                <w:rFonts w:ascii="Times New Roman" w:eastAsia="Times New Roman" w:hAnsi="Times New Roman" w:cs="Times New Roman"/>
-                <w:sz w:val="24"/>
-                <w:szCs w:val="24"/>
-              </w:rPr>
-              <w:t>Thành</w:t>
-            </w:r>
-            <w:proofErr w:type="spellEnd"/>
-            <w:r>
-              <w:rPr>
-                <w:rFonts w:ascii="Times New Roman" w:eastAsia="Times New Roman" w:hAnsi="Times New Roman" w:cs="Times New Roman"/>
-                <w:sz w:val="24"/>
-                <w:szCs w:val="24"/>
-              </w:rPr>
-              <w:t xml:space="preserve"> </w:t>
-            </w:r>
-            <w:proofErr w:type="spellStart"/>
-            <w:r>
-              <w:rPr>
-                <w:rFonts w:ascii="Times New Roman" w:eastAsia="Times New Roman" w:hAnsi="Times New Roman" w:cs="Times New Roman"/>
-                <w:sz w:val="24"/>
-                <w:szCs w:val="24"/>
-              </w:rPr>
-              <w:t>Đạt</w:t>
-            </w:r>
-            <w:proofErr w:type="spellEnd"/>
+              <w:t>Lê Thành Đạt</w:t>
+            </w:r>
           </w:p>
         </w:tc>
         <w:tc>
@@ -25671,36 +25220,8 @@
                 <w:sz w:val="24"/>
                 <w:szCs w:val="24"/>
               </w:rPr>
-              <w:t xml:space="preserve">Lê </w:t>
-            </w:r>
-            <w:proofErr w:type="spellStart"/>
-            <w:r>
-              <w:rPr>
-                <w:rFonts w:ascii="Times New Roman" w:eastAsia="Times New Roman" w:hAnsi="Times New Roman" w:cs="Times New Roman"/>
-                <w:sz w:val="24"/>
-                <w:szCs w:val="24"/>
-              </w:rPr>
-              <w:t>Thành</w:t>
-            </w:r>
-            <w:proofErr w:type="spellEnd"/>
-            <w:r>
-              <w:rPr>
-                <w:rFonts w:ascii="Times New Roman" w:eastAsia="Times New Roman" w:hAnsi="Times New Roman" w:cs="Times New Roman"/>
-                <w:sz w:val="24"/>
-                <w:szCs w:val="24"/>
-              </w:rPr>
-              <w:t xml:space="preserve"> </w:t>
-            </w:r>
-            <w:proofErr w:type="spellStart"/>
-            <w:r>
-              <w:rPr>
-                <w:rFonts w:ascii="Times New Roman" w:eastAsia="Times New Roman" w:hAnsi="Times New Roman" w:cs="Times New Roman"/>
-                <w:sz w:val="24"/>
-                <w:szCs w:val="24"/>
-              </w:rPr>
-              <w:t>Đạt</w:t>
-            </w:r>
-            <w:proofErr w:type="spellEnd"/>
+              <w:t>Lê Thành Đạt</w:t>
+            </w:r>
           </w:p>
         </w:tc>
         <w:tc>
@@ -26195,87 +25716,7 @@
                 <w:sz w:val="24"/>
                 <w:szCs w:val="24"/>
               </w:rPr>
-              <w:t>Click on “</w:t>
-            </w:r>
-            <w:proofErr w:type="spellStart"/>
-            <w:r>
-              <w:rPr>
-                <w:rFonts w:ascii="Times New Roman" w:eastAsia="Times New Roman" w:hAnsi="Times New Roman" w:cs="Times New Roman"/>
-                <w:color w:val="000000"/>
-                <w:sz w:val="24"/>
-                <w:szCs w:val="24"/>
-              </w:rPr>
-              <w:t>Quản</w:t>
-            </w:r>
-            <w:proofErr w:type="spellEnd"/>
-            <w:r>
-              <w:rPr>
-                <w:rFonts w:ascii="Times New Roman" w:eastAsia="Times New Roman" w:hAnsi="Times New Roman" w:cs="Times New Roman"/>
-                <w:color w:val="000000"/>
-                <w:sz w:val="24"/>
-                <w:szCs w:val="24"/>
-              </w:rPr>
-              <w:t xml:space="preserve"> </w:t>
-            </w:r>
-            <w:proofErr w:type="spellStart"/>
-            <w:r>
-              <w:rPr>
-                <w:rFonts w:ascii="Times New Roman" w:eastAsia="Times New Roman" w:hAnsi="Times New Roman" w:cs="Times New Roman"/>
-                <w:color w:val="000000"/>
-                <w:sz w:val="24"/>
-                <w:szCs w:val="24"/>
-              </w:rPr>
-              <w:t>lý</w:t>
-            </w:r>
-            <w:proofErr w:type="spellEnd"/>
-            <w:r>
-              <w:rPr>
-                <w:rFonts w:ascii="Times New Roman" w:eastAsia="Times New Roman" w:hAnsi="Times New Roman" w:cs="Times New Roman"/>
-                <w:color w:val="000000"/>
-                <w:sz w:val="24"/>
-                <w:szCs w:val="24"/>
-              </w:rPr>
-              <w:t xml:space="preserve"> </w:t>
-            </w:r>
-            <w:proofErr w:type="spellStart"/>
-            <w:r>
-              <w:rPr>
-                <w:rFonts w:ascii="Times New Roman" w:eastAsia="Times New Roman" w:hAnsi="Times New Roman" w:cs="Times New Roman"/>
-                <w:color w:val="000000"/>
-                <w:sz w:val="24"/>
-                <w:szCs w:val="24"/>
-              </w:rPr>
-              <w:t>thành</w:t>
-            </w:r>
-            <w:proofErr w:type="spellEnd"/>
-            <w:r>
-              <w:rPr>
-                <w:rFonts w:ascii="Times New Roman" w:eastAsia="Times New Roman" w:hAnsi="Times New Roman" w:cs="Times New Roman"/>
-                <w:color w:val="000000"/>
-                <w:sz w:val="24"/>
-                <w:szCs w:val="24"/>
-              </w:rPr>
-              <w:t xml:space="preserve"> </w:t>
-            </w:r>
-            <w:proofErr w:type="spellStart"/>
-            <w:r>
-              <w:rPr>
-                <w:rFonts w:ascii="Times New Roman" w:eastAsia="Times New Roman" w:hAnsi="Times New Roman" w:cs="Times New Roman"/>
-                <w:color w:val="000000"/>
-                <w:sz w:val="24"/>
-                <w:szCs w:val="24"/>
-              </w:rPr>
-              <w:t>viên</w:t>
-            </w:r>
-            <w:proofErr w:type="spellEnd"/>
-            <w:r>
-              <w:rPr>
-                <w:rFonts w:ascii="Times New Roman" w:eastAsia="Times New Roman" w:hAnsi="Times New Roman" w:cs="Times New Roman"/>
-                <w:color w:val="000000"/>
-                <w:sz w:val="24"/>
-                <w:szCs w:val="24"/>
-              </w:rPr>
-              <w:t>” on sidebar</w:t>
+              <w:t>Click on “Quản lý thành viên” on sidebar</w:t>
             </w:r>
           </w:p>
           <w:p>
@@ -27046,36 +26487,8 @@
                 <w:sz w:val="24"/>
                 <w:szCs w:val="24"/>
               </w:rPr>
-              <w:t xml:space="preserve">Lê </w:t>
-            </w:r>
-            <w:proofErr w:type="spellStart"/>
-            <w:r>
-              <w:rPr>
-                <w:rFonts w:ascii="Times New Roman" w:eastAsia="Times New Roman" w:hAnsi="Times New Roman" w:cs="Times New Roman"/>
-                <w:sz w:val="24"/>
-                <w:szCs w:val="24"/>
-              </w:rPr>
-              <w:t>Thành</w:t>
-            </w:r>
-            <w:proofErr w:type="spellEnd"/>
-            <w:r>
-              <w:rPr>
-                <w:rFonts w:ascii="Times New Roman" w:eastAsia="Times New Roman" w:hAnsi="Times New Roman" w:cs="Times New Roman"/>
-                <w:sz w:val="24"/>
-                <w:szCs w:val="24"/>
-              </w:rPr>
-              <w:t xml:space="preserve"> </w:t>
-            </w:r>
-            <w:proofErr w:type="spellStart"/>
-            <w:r>
-              <w:rPr>
-                <w:rFonts w:ascii="Times New Roman" w:eastAsia="Times New Roman" w:hAnsi="Times New Roman" w:cs="Times New Roman"/>
-                <w:sz w:val="24"/>
-                <w:szCs w:val="24"/>
-              </w:rPr>
-              <w:t>Đạt</w:t>
-            </w:r>
-            <w:proofErr w:type="spellEnd"/>
+              <w:t>Lê Thành Đạt</w:t>
+            </w:r>
           </w:p>
         </w:tc>
         <w:tc>
@@ -27570,47 +26983,7 @@
                 <w:sz w:val="24"/>
                 <w:szCs w:val="24"/>
               </w:rPr>
-              <w:t>Click on “</w:t>
-            </w:r>
-            <w:proofErr w:type="spellStart"/>
-            <w:r>
-              <w:rPr>
-                <w:rFonts w:ascii="Times New Roman" w:eastAsia="Times New Roman" w:hAnsi="Times New Roman" w:cs="Times New Roman"/>
-                <w:color w:val="000000"/>
-                <w:sz w:val="24"/>
-                <w:szCs w:val="24"/>
-              </w:rPr>
-              <w:t>Quản</w:t>
-            </w:r>
-            <w:proofErr w:type="spellEnd"/>
-            <w:r>
-              <w:rPr>
-                <w:rFonts w:ascii="Times New Roman" w:eastAsia="Times New Roman" w:hAnsi="Times New Roman" w:cs="Times New Roman"/>
-                <w:color w:val="000000"/>
-                <w:sz w:val="24"/>
-                <w:szCs w:val="24"/>
-              </w:rPr>
-              <w:t xml:space="preserve"> </w:t>
-            </w:r>
-            <w:proofErr w:type="spellStart"/>
-            <w:r>
-              <w:rPr>
-                <w:rFonts w:ascii="Times New Roman" w:eastAsia="Times New Roman" w:hAnsi="Times New Roman" w:cs="Times New Roman"/>
-                <w:color w:val="000000"/>
-                <w:sz w:val="24"/>
-                <w:szCs w:val="24"/>
-              </w:rPr>
-              <w:t>lý</w:t>
-            </w:r>
-            <w:proofErr w:type="spellEnd"/>
-            <w:r>
-              <w:rPr>
-                <w:rFonts w:ascii="Times New Roman" w:eastAsia="Times New Roman" w:hAnsi="Times New Roman" w:cs="Times New Roman"/>
-                <w:color w:val="000000"/>
-                <w:sz w:val="24"/>
-                <w:szCs w:val="24"/>
-              </w:rPr>
-              <w:t xml:space="preserve"> mentor” on sidebar</w:t>
+              <w:t>Click on “Quản lý mentor” on sidebar</w:t>
             </w:r>
           </w:p>
           <w:p>
@@ -28372,36 +27745,8 @@
                 <w:sz w:val="24"/>
                 <w:szCs w:val="24"/>
               </w:rPr>
-              <w:t xml:space="preserve">Lê </w:t>
-            </w:r>
-            <w:proofErr w:type="spellStart"/>
-            <w:r>
-              <w:rPr>
-                <w:rFonts w:ascii="Times New Roman" w:eastAsia="Times New Roman" w:hAnsi="Times New Roman" w:cs="Times New Roman"/>
-                <w:sz w:val="24"/>
-                <w:szCs w:val="24"/>
-              </w:rPr>
-              <w:t>Thành</w:t>
-            </w:r>
-            <w:proofErr w:type="spellEnd"/>
-            <w:r>
-              <w:rPr>
-                <w:rFonts w:ascii="Times New Roman" w:eastAsia="Times New Roman" w:hAnsi="Times New Roman" w:cs="Times New Roman"/>
-                <w:sz w:val="24"/>
-                <w:szCs w:val="24"/>
-              </w:rPr>
-              <w:t xml:space="preserve"> </w:t>
-            </w:r>
-            <w:proofErr w:type="spellStart"/>
-            <w:r>
-              <w:rPr>
-                <w:rFonts w:ascii="Times New Roman" w:eastAsia="Times New Roman" w:hAnsi="Times New Roman" w:cs="Times New Roman"/>
-                <w:sz w:val="24"/>
-                <w:szCs w:val="24"/>
-              </w:rPr>
-              <w:t>Đạt</w:t>
-            </w:r>
-            <w:proofErr w:type="spellEnd"/>
+              <w:t>Lê Thành Đạt</w:t>
+            </w:r>
           </w:p>
         </w:tc>
         <w:tc>
@@ -28897,87 +28242,7 @@
                 <w:sz w:val="24"/>
                 <w:szCs w:val="24"/>
               </w:rPr>
-              <w:t>Click “</w:t>
-            </w:r>
-            <w:proofErr w:type="spellStart"/>
-            <w:r>
-              <w:rPr>
-                <w:rFonts w:ascii="Times New Roman" w:eastAsia="Times New Roman" w:hAnsi="Times New Roman" w:cs="Times New Roman"/>
-                <w:color w:val="000000"/>
-                <w:sz w:val="24"/>
-                <w:szCs w:val="24"/>
-              </w:rPr>
-              <w:t>Quản</w:t>
-            </w:r>
-            <w:proofErr w:type="spellEnd"/>
-            <w:r>
-              <w:rPr>
-                <w:rFonts w:ascii="Times New Roman" w:eastAsia="Times New Roman" w:hAnsi="Times New Roman" w:cs="Times New Roman"/>
-                <w:color w:val="000000"/>
-                <w:sz w:val="24"/>
-                <w:szCs w:val="24"/>
-              </w:rPr>
-              <w:t xml:space="preserve"> </w:t>
-            </w:r>
-            <w:proofErr w:type="spellStart"/>
-            <w:r>
-              <w:rPr>
-                <w:rFonts w:ascii="Times New Roman" w:eastAsia="Times New Roman" w:hAnsi="Times New Roman" w:cs="Times New Roman"/>
-                <w:color w:val="000000"/>
-                <w:sz w:val="24"/>
-                <w:szCs w:val="24"/>
-              </w:rPr>
-              <w:t>lý</w:t>
-            </w:r>
-            <w:proofErr w:type="spellEnd"/>
-            <w:r>
-              <w:rPr>
-                <w:rFonts w:ascii="Times New Roman" w:eastAsia="Times New Roman" w:hAnsi="Times New Roman" w:cs="Times New Roman"/>
-                <w:color w:val="000000"/>
-                <w:sz w:val="24"/>
-                <w:szCs w:val="24"/>
-              </w:rPr>
-              <w:t xml:space="preserve"> </w:t>
-            </w:r>
-            <w:proofErr w:type="spellStart"/>
-            <w:r>
-              <w:rPr>
-                <w:rFonts w:ascii="Times New Roman" w:eastAsia="Times New Roman" w:hAnsi="Times New Roman" w:cs="Times New Roman"/>
-                <w:color w:val="000000"/>
-                <w:sz w:val="24"/>
-                <w:szCs w:val="24"/>
-              </w:rPr>
-              <w:t>yêu</w:t>
-            </w:r>
-            <w:proofErr w:type="spellEnd"/>
-            <w:r>
-              <w:rPr>
-                <w:rFonts w:ascii="Times New Roman" w:eastAsia="Times New Roman" w:hAnsi="Times New Roman" w:cs="Times New Roman"/>
-                <w:color w:val="000000"/>
-                <w:sz w:val="24"/>
-                <w:szCs w:val="24"/>
-              </w:rPr>
-              <w:t xml:space="preserve"> </w:t>
-            </w:r>
-            <w:proofErr w:type="spellStart"/>
-            <w:r>
-              <w:rPr>
-                <w:rFonts w:ascii="Times New Roman" w:eastAsia="Times New Roman" w:hAnsi="Times New Roman" w:cs="Times New Roman"/>
-                <w:color w:val="000000"/>
-                <w:sz w:val="24"/>
-                <w:szCs w:val="24"/>
-              </w:rPr>
-              <w:t>cầu</w:t>
-            </w:r>
-            <w:proofErr w:type="spellEnd"/>
-            <w:r>
-              <w:rPr>
-                <w:rFonts w:ascii="Times New Roman" w:eastAsia="Times New Roman" w:hAnsi="Times New Roman" w:cs="Times New Roman"/>
-                <w:color w:val="000000"/>
-                <w:sz w:val="24"/>
-                <w:szCs w:val="24"/>
-              </w:rPr>
-              <w:t>” in sidebar</w:t>
+              <w:t>Click “Quản lý yêu cầu” in sidebar</w:t>
             </w:r>
           </w:p>
           <w:p>
@@ -29720,36 +28985,8 @@
                 <w:sz w:val="24"/>
                 <w:szCs w:val="24"/>
               </w:rPr>
-              <w:t xml:space="preserve">Lê </w:t>
-            </w:r>
-            <w:proofErr w:type="spellStart"/>
-            <w:r>
-              <w:rPr>
-                <w:rFonts w:ascii="Times New Roman" w:eastAsia="Times New Roman" w:hAnsi="Times New Roman" w:cs="Times New Roman"/>
-                <w:sz w:val="24"/>
-                <w:szCs w:val="24"/>
-              </w:rPr>
-              <w:t>Thành</w:t>
-            </w:r>
-            <w:proofErr w:type="spellEnd"/>
-            <w:r>
-              <w:rPr>
-                <w:rFonts w:ascii="Times New Roman" w:eastAsia="Times New Roman" w:hAnsi="Times New Roman" w:cs="Times New Roman"/>
-                <w:sz w:val="24"/>
-                <w:szCs w:val="24"/>
-              </w:rPr>
-              <w:t xml:space="preserve"> </w:t>
-            </w:r>
-            <w:proofErr w:type="spellStart"/>
-            <w:r>
-              <w:rPr>
-                <w:rFonts w:ascii="Times New Roman" w:eastAsia="Times New Roman" w:hAnsi="Times New Roman" w:cs="Times New Roman"/>
-                <w:sz w:val="24"/>
-                <w:szCs w:val="24"/>
-              </w:rPr>
-              <w:t>Đạt</w:t>
-            </w:r>
-            <w:proofErr w:type="spellEnd"/>
+              <w:t>Lê Thành Đạt</w:t>
+            </w:r>
           </w:p>
         </w:tc>
         <w:tc>
@@ -30288,87 +29525,7 @@
                 <w:sz w:val="24"/>
                 <w:szCs w:val="24"/>
               </w:rPr>
-              <w:t>Click “</w:t>
-            </w:r>
-            <w:proofErr w:type="spellStart"/>
-            <w:r>
-              <w:rPr>
-                <w:rFonts w:ascii="Times New Roman" w:eastAsia="Times New Roman" w:hAnsi="Times New Roman" w:cs="Times New Roman"/>
-                <w:color w:val="000000"/>
-                <w:sz w:val="24"/>
-                <w:szCs w:val="24"/>
-              </w:rPr>
-              <w:t>Quản</w:t>
-            </w:r>
-            <w:proofErr w:type="spellEnd"/>
-            <w:r>
-              <w:rPr>
-                <w:rFonts w:ascii="Times New Roman" w:eastAsia="Times New Roman" w:hAnsi="Times New Roman" w:cs="Times New Roman"/>
-                <w:color w:val="000000"/>
-                <w:sz w:val="24"/>
-                <w:szCs w:val="24"/>
-              </w:rPr>
-              <w:t xml:space="preserve"> </w:t>
-            </w:r>
-            <w:proofErr w:type="spellStart"/>
-            <w:r>
-              <w:rPr>
-                <w:rFonts w:ascii="Times New Roman" w:eastAsia="Times New Roman" w:hAnsi="Times New Roman" w:cs="Times New Roman"/>
-                <w:color w:val="000000"/>
-                <w:sz w:val="24"/>
-                <w:szCs w:val="24"/>
-              </w:rPr>
-              <w:t>lý</w:t>
-            </w:r>
-            <w:proofErr w:type="spellEnd"/>
-            <w:r>
-              <w:rPr>
-                <w:rFonts w:ascii="Times New Roman" w:eastAsia="Times New Roman" w:hAnsi="Times New Roman" w:cs="Times New Roman"/>
-                <w:color w:val="000000"/>
-                <w:sz w:val="24"/>
-                <w:szCs w:val="24"/>
-              </w:rPr>
-              <w:t xml:space="preserve"> </w:t>
-            </w:r>
-            <w:proofErr w:type="spellStart"/>
-            <w:r>
-              <w:rPr>
-                <w:rFonts w:ascii="Times New Roman" w:eastAsia="Times New Roman" w:hAnsi="Times New Roman" w:cs="Times New Roman"/>
-                <w:color w:val="000000"/>
-                <w:sz w:val="24"/>
-                <w:szCs w:val="24"/>
-              </w:rPr>
-              <w:t>yêu</w:t>
-            </w:r>
-            <w:proofErr w:type="spellEnd"/>
-            <w:r>
-              <w:rPr>
-                <w:rFonts w:ascii="Times New Roman" w:eastAsia="Times New Roman" w:hAnsi="Times New Roman" w:cs="Times New Roman"/>
-                <w:color w:val="000000"/>
-                <w:sz w:val="24"/>
-                <w:szCs w:val="24"/>
-              </w:rPr>
-              <w:t xml:space="preserve"> </w:t>
-            </w:r>
-            <w:proofErr w:type="spellStart"/>
-            <w:r>
-              <w:rPr>
-                <w:rFonts w:ascii="Times New Roman" w:eastAsia="Times New Roman" w:hAnsi="Times New Roman" w:cs="Times New Roman"/>
-                <w:color w:val="000000"/>
-                <w:sz w:val="24"/>
-                <w:szCs w:val="24"/>
-              </w:rPr>
-              <w:t>cầu</w:t>
-            </w:r>
-            <w:proofErr w:type="spellEnd"/>
-            <w:r>
-              <w:rPr>
-                <w:rFonts w:ascii="Times New Roman" w:eastAsia="Times New Roman" w:hAnsi="Times New Roman" w:cs="Times New Roman"/>
-                <w:color w:val="000000"/>
-                <w:sz w:val="24"/>
-                <w:szCs w:val="24"/>
-              </w:rPr>
-              <w:t>” in sidebar</w:t>
+              <w:t>Click “Quản lý yêu cầu” in sidebar</w:t>
             </w:r>
           </w:p>
           <w:p>
@@ -30470,47 +29627,7 @@
                 <w:sz w:val="24"/>
                 <w:szCs w:val="24"/>
               </w:rPr>
-              <w:t>Click “</w:t>
-            </w:r>
-            <w:proofErr w:type="spellStart"/>
-            <w:r>
-              <w:rPr>
-                <w:rFonts w:ascii="Times New Roman" w:eastAsia="Times New Roman" w:hAnsi="Times New Roman" w:cs="Times New Roman"/>
-                <w:color w:val="000000"/>
-                <w:sz w:val="24"/>
-                <w:szCs w:val="24"/>
-              </w:rPr>
-              <w:t>Xử</w:t>
-            </w:r>
-            <w:proofErr w:type="spellEnd"/>
-            <w:r>
-              <w:rPr>
-                <w:rFonts w:ascii="Times New Roman" w:eastAsia="Times New Roman" w:hAnsi="Times New Roman" w:cs="Times New Roman"/>
-                <w:color w:val="000000"/>
-                <w:sz w:val="24"/>
-                <w:szCs w:val="24"/>
-              </w:rPr>
-              <w:t xml:space="preserve"> </w:t>
-            </w:r>
-            <w:proofErr w:type="spellStart"/>
-            <w:r>
-              <w:rPr>
-                <w:rFonts w:ascii="Times New Roman" w:eastAsia="Times New Roman" w:hAnsi="Times New Roman" w:cs="Times New Roman"/>
-                <w:color w:val="000000"/>
-                <w:sz w:val="24"/>
-                <w:szCs w:val="24"/>
-              </w:rPr>
-              <w:t>lý</w:t>
-            </w:r>
-            <w:proofErr w:type="spellEnd"/>
-            <w:r>
-              <w:rPr>
-                <w:rFonts w:ascii="Times New Roman" w:eastAsia="Times New Roman" w:hAnsi="Times New Roman" w:cs="Times New Roman"/>
-                <w:color w:val="000000"/>
-                <w:sz w:val="24"/>
-                <w:szCs w:val="24"/>
-              </w:rPr>
-              <w:t>” button</w:t>
+              <w:t>Click “Xử lý” button</w:t>
             </w:r>
           </w:p>
           <w:p>
@@ -30541,107 +29658,7 @@
                 <w:sz w:val="24"/>
                 <w:szCs w:val="24"/>
               </w:rPr>
-              <w:t>System displays a popup with 2 options: “</w:t>
-            </w:r>
-            <w:proofErr w:type="spellStart"/>
-            <w:r>
-              <w:rPr>
-                <w:rFonts w:ascii="Times New Roman" w:eastAsia="Times New Roman" w:hAnsi="Times New Roman" w:cs="Times New Roman"/>
-                <w:color w:val="000000"/>
-                <w:sz w:val="24"/>
-                <w:szCs w:val="24"/>
-              </w:rPr>
-              <w:t>Hoàn</w:t>
-            </w:r>
-            <w:proofErr w:type="spellEnd"/>
-            <w:r>
-              <w:rPr>
-                <w:rFonts w:ascii="Times New Roman" w:eastAsia="Times New Roman" w:hAnsi="Times New Roman" w:cs="Times New Roman"/>
-                <w:color w:val="000000"/>
-                <w:sz w:val="24"/>
-                <w:szCs w:val="24"/>
-              </w:rPr>
-              <w:t xml:space="preserve"> </w:t>
-            </w:r>
-            <w:proofErr w:type="spellStart"/>
-            <w:r>
-              <w:rPr>
-                <w:rFonts w:ascii="Times New Roman" w:eastAsia="Times New Roman" w:hAnsi="Times New Roman" w:cs="Times New Roman"/>
-                <w:color w:val="000000"/>
-                <w:sz w:val="24"/>
-                <w:szCs w:val="24"/>
-              </w:rPr>
-              <w:t>thành</w:t>
-            </w:r>
-            <w:proofErr w:type="spellEnd"/>
-            <w:r>
-              <w:rPr>
-                <w:rFonts w:ascii="Times New Roman" w:eastAsia="Times New Roman" w:hAnsi="Times New Roman" w:cs="Times New Roman"/>
-                <w:color w:val="000000"/>
-                <w:sz w:val="24"/>
-                <w:szCs w:val="24"/>
-              </w:rPr>
-              <w:t>” and “</w:t>
-            </w:r>
-            <w:proofErr w:type="spellStart"/>
-            <w:r>
-              <w:rPr>
-                <w:rFonts w:ascii="Times New Roman" w:eastAsia="Times New Roman" w:hAnsi="Times New Roman" w:cs="Times New Roman"/>
-                <w:color w:val="000000"/>
-                <w:sz w:val="24"/>
-                <w:szCs w:val="24"/>
-              </w:rPr>
-              <w:t>Không</w:t>
-            </w:r>
-            <w:proofErr w:type="spellEnd"/>
-            <w:r>
-              <w:rPr>
-                <w:rFonts w:ascii="Times New Roman" w:eastAsia="Times New Roman" w:hAnsi="Times New Roman" w:cs="Times New Roman"/>
-                <w:color w:val="000000"/>
-                <w:sz w:val="24"/>
-                <w:szCs w:val="24"/>
-              </w:rPr>
-              <w:t xml:space="preserve"> </w:t>
-            </w:r>
-            <w:proofErr w:type="spellStart"/>
-            <w:r>
-              <w:rPr>
-                <w:rFonts w:ascii="Times New Roman" w:eastAsia="Times New Roman" w:hAnsi="Times New Roman" w:cs="Times New Roman"/>
-                <w:color w:val="000000"/>
-                <w:sz w:val="24"/>
-                <w:szCs w:val="24"/>
-              </w:rPr>
-              <w:t>hoàn</w:t>
-            </w:r>
-            <w:proofErr w:type="spellEnd"/>
-            <w:r>
-              <w:rPr>
-                <w:rFonts w:ascii="Times New Roman" w:eastAsia="Times New Roman" w:hAnsi="Times New Roman" w:cs="Times New Roman"/>
-                <w:color w:val="000000"/>
-                <w:sz w:val="24"/>
-                <w:szCs w:val="24"/>
-              </w:rPr>
-              <w:t xml:space="preserve"> </w:t>
-            </w:r>
-            <w:proofErr w:type="spellStart"/>
-            <w:r>
-              <w:rPr>
-                <w:rFonts w:ascii="Times New Roman" w:eastAsia="Times New Roman" w:hAnsi="Times New Roman" w:cs="Times New Roman"/>
-                <w:color w:val="000000"/>
-                <w:sz w:val="24"/>
-                <w:szCs w:val="24"/>
-              </w:rPr>
-              <w:t>thành</w:t>
-            </w:r>
-            <w:proofErr w:type="spellEnd"/>
-            <w:r>
-              <w:rPr>
-                <w:rFonts w:ascii="Times New Roman" w:eastAsia="Times New Roman" w:hAnsi="Times New Roman" w:cs="Times New Roman"/>
-                <w:color w:val="000000"/>
-                <w:sz w:val="24"/>
-                <w:szCs w:val="24"/>
-              </w:rPr>
-              <w:t>”</w:t>
+              <w:t>System displays a popup with 2 options: “Hoàn thành” and “Không hoàn thành”</w:t>
             </w:r>
           </w:p>
         </w:tc>
@@ -31355,36 +30372,8 @@
                 <w:sz w:val="24"/>
                 <w:szCs w:val="24"/>
               </w:rPr>
-              <w:t xml:space="preserve">Lê </w:t>
-            </w:r>
-            <w:proofErr w:type="spellStart"/>
-            <w:r>
-              <w:rPr>
-                <w:rFonts w:ascii="Times New Roman" w:eastAsia="Times New Roman" w:hAnsi="Times New Roman" w:cs="Times New Roman"/>
-                <w:sz w:val="24"/>
-                <w:szCs w:val="24"/>
-              </w:rPr>
-              <w:t>Thành</w:t>
-            </w:r>
-            <w:proofErr w:type="spellEnd"/>
-            <w:r>
-              <w:rPr>
-                <w:rFonts w:ascii="Times New Roman" w:eastAsia="Times New Roman" w:hAnsi="Times New Roman" w:cs="Times New Roman"/>
-                <w:sz w:val="24"/>
-                <w:szCs w:val="24"/>
-              </w:rPr>
-              <w:t xml:space="preserve"> </w:t>
-            </w:r>
-            <w:proofErr w:type="spellStart"/>
-            <w:r>
-              <w:rPr>
-                <w:rFonts w:ascii="Times New Roman" w:eastAsia="Times New Roman" w:hAnsi="Times New Roman" w:cs="Times New Roman"/>
-                <w:sz w:val="24"/>
-                <w:szCs w:val="24"/>
-              </w:rPr>
-              <w:t>Đạt</w:t>
-            </w:r>
-            <w:proofErr w:type="spellEnd"/>
+              <w:t>Lê Thành Đạt</w:t>
+            </w:r>
           </w:p>
         </w:tc>
         <w:tc>
@@ -31892,87 +30881,7 @@
                 <w:sz w:val="24"/>
                 <w:szCs w:val="24"/>
               </w:rPr>
-              <w:t>Click “</w:t>
-            </w:r>
-            <w:proofErr w:type="spellStart"/>
-            <w:r>
-              <w:rPr>
-                <w:rFonts w:ascii="Times New Roman" w:eastAsia="Times New Roman" w:hAnsi="Times New Roman" w:cs="Times New Roman"/>
-                <w:color w:val="000000"/>
-                <w:sz w:val="24"/>
-                <w:szCs w:val="24"/>
-              </w:rPr>
-              <w:t>Quản</w:t>
-            </w:r>
-            <w:proofErr w:type="spellEnd"/>
-            <w:r>
-              <w:rPr>
-                <w:rFonts w:ascii="Times New Roman" w:eastAsia="Times New Roman" w:hAnsi="Times New Roman" w:cs="Times New Roman"/>
-                <w:color w:val="000000"/>
-                <w:sz w:val="24"/>
-                <w:szCs w:val="24"/>
-              </w:rPr>
-              <w:t xml:space="preserve"> </w:t>
-            </w:r>
-            <w:proofErr w:type="spellStart"/>
-            <w:r>
-              <w:rPr>
-                <w:rFonts w:ascii="Times New Roman" w:eastAsia="Times New Roman" w:hAnsi="Times New Roman" w:cs="Times New Roman"/>
-                <w:color w:val="000000"/>
-                <w:sz w:val="24"/>
-                <w:szCs w:val="24"/>
-              </w:rPr>
-              <w:t>lý</w:t>
-            </w:r>
-            <w:proofErr w:type="spellEnd"/>
-            <w:r>
-              <w:rPr>
-                <w:rFonts w:ascii="Times New Roman" w:eastAsia="Times New Roman" w:hAnsi="Times New Roman" w:cs="Times New Roman"/>
-                <w:color w:val="000000"/>
-                <w:sz w:val="24"/>
-                <w:szCs w:val="24"/>
-              </w:rPr>
-              <w:t xml:space="preserve"> </w:t>
-            </w:r>
-            <w:proofErr w:type="spellStart"/>
-            <w:r>
-              <w:rPr>
-                <w:rFonts w:ascii="Times New Roman" w:eastAsia="Times New Roman" w:hAnsi="Times New Roman" w:cs="Times New Roman"/>
-                <w:color w:val="000000"/>
-                <w:sz w:val="24"/>
-                <w:szCs w:val="24"/>
-              </w:rPr>
-              <w:t>kĩ</w:t>
-            </w:r>
-            <w:proofErr w:type="spellEnd"/>
-            <w:r>
-              <w:rPr>
-                <w:rFonts w:ascii="Times New Roman" w:eastAsia="Times New Roman" w:hAnsi="Times New Roman" w:cs="Times New Roman"/>
-                <w:color w:val="000000"/>
-                <w:sz w:val="24"/>
-                <w:szCs w:val="24"/>
-              </w:rPr>
-              <w:t xml:space="preserve"> </w:t>
-            </w:r>
-            <w:proofErr w:type="spellStart"/>
-            <w:r>
-              <w:rPr>
-                <w:rFonts w:ascii="Times New Roman" w:eastAsia="Times New Roman" w:hAnsi="Times New Roman" w:cs="Times New Roman"/>
-                <w:color w:val="000000"/>
-                <w:sz w:val="24"/>
-                <w:szCs w:val="24"/>
-              </w:rPr>
-              <w:t>năng</w:t>
-            </w:r>
-            <w:proofErr w:type="spellEnd"/>
-            <w:r>
-              <w:rPr>
-                <w:rFonts w:ascii="Times New Roman" w:eastAsia="Times New Roman" w:hAnsi="Times New Roman" w:cs="Times New Roman"/>
-                <w:color w:val="000000"/>
-                <w:sz w:val="24"/>
-                <w:szCs w:val="24"/>
-              </w:rPr>
-              <w:t>” in sidebar</w:t>
+              <w:t>Click “Quản lý kĩ năng” in sidebar</w:t>
             </w:r>
           </w:p>
           <w:p>
@@ -32505,6 +31414,1320 @@
     <w:p/>
     <w:p>
       <w:pPr>
+        <w:rPr>
+          <w:rFonts w:ascii="Times New Roman" w:eastAsia="Times New Roman" w:hAnsi="Times New Roman" w:cs="Times New Roman"/>
+          <w:sz w:val="24"/>
+          <w:szCs w:val="24"/>
+        </w:rPr>
+      </w:pPr>
+      <w:r>
+        <w:rPr>
+          <w:rFonts w:ascii="Times New Roman" w:eastAsia="Times New Roman" w:hAnsi="Times New Roman" w:cs="Times New Roman"/>
+          <w:sz w:val="24"/>
+          <w:szCs w:val="24"/>
+        </w:rPr>
+        <w:t>2.2.2.7 Create technology/skill</w:t>
+      </w:r>
+    </w:p>
+    <w:tbl>
+      <w:tblPr>
+        <w:tblW w:w="9016" w:type="dxa"/>
+        <w:tblLayout w:type="fixed"/>
+        <w:tblLook w:val="0400" w:firstRow="0" w:lastRow="0" w:firstColumn="0" w:lastColumn="0" w:noHBand="0" w:noVBand="1"/>
+      </w:tblPr>
+      <w:tblGrid>
+        <w:gridCol w:w="2254"/>
+        <w:gridCol w:w="2254"/>
+        <w:gridCol w:w="2057"/>
+        <w:gridCol w:w="2451"/>
+      </w:tblGrid>
+      <w:tr>
+        <w:trPr>
+          <w:trHeight w:val="440"/>
+        </w:trPr>
+        <w:tc>
+          <w:tcPr>
+            <w:tcW w:w="2254" w:type="dxa"/>
+            <w:tcBorders>
+              <w:top w:val="single" w:sz="4" w:space="0" w:color="000000"/>
+              <w:left w:val="single" w:sz="4" w:space="0" w:color="000000"/>
+              <w:bottom w:val="single" w:sz="4" w:space="0" w:color="000000"/>
+              <w:right w:val="single" w:sz="4" w:space="0" w:color="000000"/>
+            </w:tcBorders>
+            <w:vAlign w:val="center"/>
+          </w:tcPr>
+          <w:p>
+            <w:pPr>
+              <w:rPr>
+                <w:rFonts w:ascii="Times New Roman" w:eastAsia="Times New Roman" w:hAnsi="Times New Roman" w:cs="Times New Roman"/>
+                <w:sz w:val="24"/>
+                <w:szCs w:val="24"/>
+              </w:rPr>
+            </w:pPr>
+            <w:r>
+              <w:rPr>
+                <w:rFonts w:ascii="Times New Roman" w:eastAsia="Times New Roman" w:hAnsi="Times New Roman" w:cs="Times New Roman"/>
+                <w:b/>
+                <w:sz w:val="24"/>
+                <w:szCs w:val="24"/>
+              </w:rPr>
+              <w:t>Use Case ID</w:t>
+            </w:r>
+          </w:p>
+        </w:tc>
+        <w:tc>
+          <w:tcPr>
+            <w:tcW w:w="2254" w:type="dxa"/>
+            <w:tcBorders>
+              <w:top w:val="single" w:sz="4" w:space="0" w:color="000000"/>
+              <w:left w:val="single" w:sz="4" w:space="0" w:color="000000"/>
+              <w:bottom w:val="single" w:sz="4" w:space="0" w:color="000000"/>
+              <w:right w:val="single" w:sz="4" w:space="0" w:color="000000"/>
+            </w:tcBorders>
+            <w:vAlign w:val="center"/>
+          </w:tcPr>
+          <w:p>
+            <w:pPr>
+              <w:rPr>
+                <w:rFonts w:ascii="Times New Roman" w:eastAsia="Times New Roman" w:hAnsi="Times New Roman" w:cs="Times New Roman"/>
+                <w:sz w:val="24"/>
+                <w:szCs w:val="24"/>
+              </w:rPr>
+            </w:pPr>
+            <w:r>
+              <w:rPr>
+                <w:rFonts w:ascii="Times New Roman" w:eastAsia="Times New Roman" w:hAnsi="Times New Roman" w:cs="Times New Roman"/>
+                <w:sz w:val="24"/>
+                <w:szCs w:val="24"/>
+              </w:rPr>
+              <w:t>UC – 08</w:t>
+            </w:r>
+          </w:p>
+        </w:tc>
+        <w:tc>
+          <w:tcPr>
+            <w:tcW w:w="2057" w:type="dxa"/>
+            <w:tcBorders>
+              <w:top w:val="single" w:sz="4" w:space="0" w:color="000000"/>
+              <w:left w:val="single" w:sz="4" w:space="0" w:color="000000"/>
+              <w:bottom w:val="single" w:sz="4" w:space="0" w:color="000000"/>
+              <w:right w:val="single" w:sz="4" w:space="0" w:color="000000"/>
+            </w:tcBorders>
+            <w:vAlign w:val="center"/>
+          </w:tcPr>
+          <w:p>
+            <w:pPr>
+              <w:rPr>
+                <w:rFonts w:ascii="Times New Roman" w:eastAsia="Times New Roman" w:hAnsi="Times New Roman" w:cs="Times New Roman"/>
+                <w:sz w:val="24"/>
+                <w:szCs w:val="24"/>
+              </w:rPr>
+            </w:pPr>
+            <w:r>
+              <w:rPr>
+                <w:rFonts w:ascii="Times New Roman" w:eastAsia="Times New Roman" w:hAnsi="Times New Roman" w:cs="Times New Roman"/>
+                <w:b/>
+                <w:sz w:val="24"/>
+                <w:szCs w:val="24"/>
+              </w:rPr>
+              <w:t>Use Case Name</w:t>
+            </w:r>
+          </w:p>
+        </w:tc>
+        <w:tc>
+          <w:tcPr>
+            <w:tcW w:w="2451" w:type="dxa"/>
+            <w:tcBorders>
+              <w:top w:val="single" w:sz="4" w:space="0" w:color="000000"/>
+              <w:left w:val="single" w:sz="4" w:space="0" w:color="000000"/>
+              <w:bottom w:val="single" w:sz="4" w:space="0" w:color="000000"/>
+              <w:right w:val="single" w:sz="4" w:space="0" w:color="000000"/>
+            </w:tcBorders>
+            <w:vAlign w:val="center"/>
+          </w:tcPr>
+          <w:p>
+            <w:pPr>
+              <w:ind w:left="100"/>
+              <w:rPr>
+                <w:rFonts w:ascii="Times New Roman" w:eastAsia="Times New Roman" w:hAnsi="Times New Roman" w:cs="Times New Roman"/>
+                <w:sz w:val="24"/>
+                <w:szCs w:val="24"/>
+              </w:rPr>
+            </w:pPr>
+            <w:r>
+              <w:rPr>
+                <w:rFonts w:ascii="Times New Roman" w:eastAsia="Times New Roman" w:hAnsi="Times New Roman" w:cs="Times New Roman"/>
+                <w:sz w:val="24"/>
+                <w:szCs w:val="24"/>
+              </w:rPr>
+              <w:t>Create technology/skill</w:t>
+            </w:r>
+          </w:p>
+        </w:tc>
+      </w:tr>
+      <w:tr>
+        <w:trPr>
+          <w:trHeight w:val="440"/>
+        </w:trPr>
+        <w:tc>
+          <w:tcPr>
+            <w:tcW w:w="2254" w:type="dxa"/>
+            <w:tcBorders>
+              <w:top w:val="single" w:sz="4" w:space="0" w:color="000000"/>
+              <w:left w:val="single" w:sz="4" w:space="0" w:color="000000"/>
+              <w:bottom w:val="single" w:sz="4" w:space="0" w:color="000000"/>
+              <w:right w:val="single" w:sz="4" w:space="0" w:color="000000"/>
+            </w:tcBorders>
+            <w:vAlign w:val="center"/>
+          </w:tcPr>
+          <w:p>
+            <w:pPr>
+              <w:rPr>
+                <w:rFonts w:ascii="Times New Roman" w:eastAsia="Times New Roman" w:hAnsi="Times New Roman" w:cs="Times New Roman"/>
+                <w:b/>
+                <w:sz w:val="24"/>
+                <w:szCs w:val="24"/>
+              </w:rPr>
+            </w:pPr>
+            <w:r>
+              <w:rPr>
+                <w:rFonts w:ascii="Times New Roman" w:eastAsia="Times New Roman" w:hAnsi="Times New Roman" w:cs="Times New Roman"/>
+                <w:b/>
+                <w:sz w:val="24"/>
+                <w:szCs w:val="24"/>
+              </w:rPr>
+              <w:t>Created By</w:t>
+            </w:r>
+          </w:p>
+        </w:tc>
+        <w:tc>
+          <w:tcPr>
+            <w:tcW w:w="2254" w:type="dxa"/>
+            <w:tcBorders>
+              <w:top w:val="single" w:sz="4" w:space="0" w:color="000000"/>
+              <w:left w:val="single" w:sz="4" w:space="0" w:color="000000"/>
+              <w:bottom w:val="single" w:sz="4" w:space="0" w:color="000000"/>
+              <w:right w:val="single" w:sz="4" w:space="0" w:color="000000"/>
+            </w:tcBorders>
+            <w:vAlign w:val="center"/>
+          </w:tcPr>
+          <w:p>
+            <w:pPr>
+              <w:rPr>
+                <w:rFonts w:ascii="Times New Roman" w:eastAsia="Times New Roman" w:hAnsi="Times New Roman" w:cs="Times New Roman"/>
+                <w:sz w:val="24"/>
+                <w:szCs w:val="24"/>
+              </w:rPr>
+            </w:pPr>
+            <w:r>
+              <w:rPr>
+                <w:rFonts w:ascii="Times New Roman" w:eastAsia="Times New Roman" w:hAnsi="Times New Roman" w:cs="Times New Roman"/>
+                <w:sz w:val="24"/>
+                <w:szCs w:val="24"/>
+              </w:rPr>
+              <w:t>Lê Thành Đạt</w:t>
+            </w:r>
+          </w:p>
+        </w:tc>
+        <w:tc>
+          <w:tcPr>
+            <w:tcW w:w="2057" w:type="dxa"/>
+            <w:tcBorders>
+              <w:top w:val="single" w:sz="4" w:space="0" w:color="000000"/>
+              <w:left w:val="single" w:sz="4" w:space="0" w:color="000000"/>
+              <w:bottom w:val="single" w:sz="4" w:space="0" w:color="000000"/>
+              <w:right w:val="single" w:sz="4" w:space="0" w:color="000000"/>
+            </w:tcBorders>
+            <w:vAlign w:val="center"/>
+          </w:tcPr>
+          <w:p>
+            <w:pPr>
+              <w:rPr>
+                <w:rFonts w:ascii="Times New Roman" w:eastAsia="Times New Roman" w:hAnsi="Times New Roman" w:cs="Times New Roman"/>
+                <w:b/>
+                <w:sz w:val="24"/>
+                <w:szCs w:val="24"/>
+              </w:rPr>
+            </w:pPr>
+            <w:r>
+              <w:rPr>
+                <w:rFonts w:ascii="Times New Roman" w:eastAsia="Times New Roman" w:hAnsi="Times New Roman" w:cs="Times New Roman"/>
+                <w:b/>
+                <w:sz w:val="24"/>
+                <w:szCs w:val="24"/>
+              </w:rPr>
+              <w:t>Created Date</w:t>
+            </w:r>
+          </w:p>
+        </w:tc>
+        <w:tc>
+          <w:tcPr>
+            <w:tcW w:w="2451" w:type="dxa"/>
+            <w:tcBorders>
+              <w:top w:val="single" w:sz="4" w:space="0" w:color="000000"/>
+              <w:left w:val="single" w:sz="4" w:space="0" w:color="000000"/>
+              <w:bottom w:val="single" w:sz="4" w:space="0" w:color="000000"/>
+              <w:right w:val="single" w:sz="4" w:space="0" w:color="000000"/>
+            </w:tcBorders>
+            <w:vAlign w:val="center"/>
+          </w:tcPr>
+          <w:p>
+            <w:pPr>
+              <w:rPr>
+                <w:rFonts w:ascii="Times New Roman" w:eastAsia="Times New Roman" w:hAnsi="Times New Roman" w:cs="Times New Roman"/>
+                <w:sz w:val="24"/>
+                <w:szCs w:val="24"/>
+              </w:rPr>
+            </w:pPr>
+            <w:r>
+              <w:rPr>
+                <w:rFonts w:ascii="Times New Roman" w:eastAsia="Times New Roman" w:hAnsi="Times New Roman" w:cs="Times New Roman"/>
+                <w:sz w:val="24"/>
+                <w:szCs w:val="24"/>
+              </w:rPr>
+              <w:t>25/01/2021</w:t>
+            </w:r>
+          </w:p>
+        </w:tc>
+      </w:tr>
+      <w:tr>
+        <w:trPr>
+          <w:trHeight w:val="440"/>
+        </w:trPr>
+        <w:tc>
+          <w:tcPr>
+            <w:tcW w:w="2254" w:type="dxa"/>
+            <w:tcBorders>
+              <w:top w:val="single" w:sz="4" w:space="0" w:color="000000"/>
+              <w:left w:val="single" w:sz="4" w:space="0" w:color="000000"/>
+              <w:bottom w:val="single" w:sz="4" w:space="0" w:color="000000"/>
+              <w:right w:val="single" w:sz="4" w:space="0" w:color="000000"/>
+            </w:tcBorders>
+            <w:vAlign w:val="center"/>
+          </w:tcPr>
+          <w:p>
+            <w:pPr>
+              <w:rPr>
+                <w:rFonts w:ascii="Times New Roman" w:eastAsia="Times New Roman" w:hAnsi="Times New Roman" w:cs="Times New Roman"/>
+                <w:b/>
+                <w:sz w:val="24"/>
+                <w:szCs w:val="24"/>
+              </w:rPr>
+            </w:pPr>
+            <w:r>
+              <w:rPr>
+                <w:rFonts w:ascii="Times New Roman" w:eastAsia="Times New Roman" w:hAnsi="Times New Roman" w:cs="Times New Roman"/>
+                <w:b/>
+                <w:sz w:val="24"/>
+                <w:szCs w:val="24"/>
+              </w:rPr>
+              <w:t>Primary Actor</w:t>
+            </w:r>
+          </w:p>
+        </w:tc>
+        <w:tc>
+          <w:tcPr>
+            <w:tcW w:w="2254" w:type="dxa"/>
+            <w:tcBorders>
+              <w:top w:val="single" w:sz="4" w:space="0" w:color="000000"/>
+              <w:left w:val="single" w:sz="4" w:space="0" w:color="000000"/>
+              <w:bottom w:val="single" w:sz="4" w:space="0" w:color="000000"/>
+              <w:right w:val="single" w:sz="4" w:space="0" w:color="000000"/>
+            </w:tcBorders>
+            <w:vAlign w:val="center"/>
+          </w:tcPr>
+          <w:p>
+            <w:pPr>
+              <w:rPr>
+                <w:rFonts w:ascii="Times New Roman" w:eastAsia="Times New Roman" w:hAnsi="Times New Roman" w:cs="Times New Roman"/>
+                <w:sz w:val="24"/>
+                <w:szCs w:val="24"/>
+              </w:rPr>
+            </w:pPr>
+            <w:r>
+              <w:rPr>
+                <w:rFonts w:ascii="Times New Roman" w:eastAsia="Times New Roman" w:hAnsi="Times New Roman" w:cs="Times New Roman"/>
+                <w:sz w:val="24"/>
+                <w:szCs w:val="24"/>
+              </w:rPr>
+              <w:t>Admin</w:t>
+            </w:r>
+          </w:p>
+        </w:tc>
+        <w:tc>
+          <w:tcPr>
+            <w:tcW w:w="2057" w:type="dxa"/>
+            <w:tcBorders>
+              <w:top w:val="single" w:sz="4" w:space="0" w:color="000000"/>
+              <w:left w:val="single" w:sz="4" w:space="0" w:color="000000"/>
+              <w:bottom w:val="single" w:sz="4" w:space="0" w:color="000000"/>
+              <w:right w:val="single" w:sz="4" w:space="0" w:color="000000"/>
+            </w:tcBorders>
+            <w:vAlign w:val="center"/>
+          </w:tcPr>
+          <w:p>
+            <w:pPr>
+              <w:rPr>
+                <w:rFonts w:ascii="Times New Roman" w:eastAsia="Times New Roman" w:hAnsi="Times New Roman" w:cs="Times New Roman"/>
+                <w:b/>
+                <w:sz w:val="24"/>
+                <w:szCs w:val="24"/>
+              </w:rPr>
+            </w:pPr>
+            <w:r>
+              <w:rPr>
+                <w:rFonts w:ascii="Times New Roman" w:eastAsia="Times New Roman" w:hAnsi="Times New Roman" w:cs="Times New Roman"/>
+                <w:b/>
+                <w:sz w:val="24"/>
+                <w:szCs w:val="24"/>
+              </w:rPr>
+              <w:t>Secondary Actor</w:t>
+            </w:r>
+          </w:p>
+        </w:tc>
+        <w:tc>
+          <w:tcPr>
+            <w:tcW w:w="2451" w:type="dxa"/>
+            <w:tcBorders>
+              <w:top w:val="single" w:sz="4" w:space="0" w:color="000000"/>
+              <w:left w:val="single" w:sz="4" w:space="0" w:color="000000"/>
+              <w:bottom w:val="single" w:sz="4" w:space="0" w:color="000000"/>
+              <w:right w:val="single" w:sz="4" w:space="0" w:color="000000"/>
+            </w:tcBorders>
+            <w:vAlign w:val="center"/>
+          </w:tcPr>
+          <w:p>
+            <w:pPr>
+              <w:rPr>
+                <w:rFonts w:ascii="Times New Roman" w:eastAsia="Times New Roman" w:hAnsi="Times New Roman" w:cs="Times New Roman"/>
+                <w:sz w:val="24"/>
+                <w:szCs w:val="24"/>
+              </w:rPr>
+            </w:pPr>
+            <w:r>
+              <w:rPr>
+                <w:rFonts w:ascii="Times New Roman" w:eastAsia="Times New Roman" w:hAnsi="Times New Roman" w:cs="Times New Roman"/>
+                <w:sz w:val="24"/>
+                <w:szCs w:val="24"/>
+              </w:rPr>
+              <w:t>N/A</w:t>
+            </w:r>
+          </w:p>
+        </w:tc>
+      </w:tr>
+      <w:tr>
+        <w:trPr>
+          <w:trHeight w:val="440"/>
+        </w:trPr>
+        <w:tc>
+          <w:tcPr>
+            <w:tcW w:w="2254" w:type="dxa"/>
+            <w:tcBorders>
+              <w:top w:val="single" w:sz="4" w:space="0" w:color="000000"/>
+              <w:left w:val="single" w:sz="4" w:space="0" w:color="000000"/>
+              <w:bottom w:val="single" w:sz="4" w:space="0" w:color="000000"/>
+              <w:right w:val="single" w:sz="4" w:space="0" w:color="000000"/>
+            </w:tcBorders>
+            <w:vAlign w:val="center"/>
+          </w:tcPr>
+          <w:p>
+            <w:pPr>
+              <w:rPr>
+                <w:rFonts w:ascii="Times New Roman" w:eastAsia="Times New Roman" w:hAnsi="Times New Roman" w:cs="Times New Roman"/>
+                <w:b/>
+                <w:sz w:val="24"/>
+                <w:szCs w:val="24"/>
+              </w:rPr>
+            </w:pPr>
+            <w:r>
+              <w:rPr>
+                <w:rFonts w:ascii="Times New Roman" w:eastAsia="Times New Roman" w:hAnsi="Times New Roman" w:cs="Times New Roman"/>
+                <w:b/>
+                <w:sz w:val="24"/>
+                <w:szCs w:val="24"/>
+              </w:rPr>
+              <w:t>Description</w:t>
+            </w:r>
+          </w:p>
+        </w:tc>
+        <w:tc>
+          <w:tcPr>
+            <w:tcW w:w="6762" w:type="dxa"/>
+            <w:gridSpan w:val="3"/>
+            <w:tcBorders>
+              <w:top w:val="single" w:sz="4" w:space="0" w:color="000000"/>
+              <w:left w:val="single" w:sz="4" w:space="0" w:color="000000"/>
+              <w:bottom w:val="single" w:sz="4" w:space="0" w:color="000000"/>
+              <w:right w:val="single" w:sz="4" w:space="0" w:color="000000"/>
+            </w:tcBorders>
+            <w:vAlign w:val="center"/>
+          </w:tcPr>
+          <w:p>
+            <w:pPr>
+              <w:rPr>
+                <w:rFonts w:ascii="Times New Roman" w:eastAsia="Times New Roman" w:hAnsi="Times New Roman" w:cs="Times New Roman"/>
+                <w:sz w:val="24"/>
+                <w:szCs w:val="24"/>
+              </w:rPr>
+            </w:pPr>
+            <w:r>
+              <w:rPr>
+                <w:rFonts w:ascii="Times New Roman" w:eastAsia="Times New Roman" w:hAnsi="Times New Roman" w:cs="Times New Roman"/>
+                <w:color w:val="000000"/>
+                <w:sz w:val="24"/>
+                <w:szCs w:val="24"/>
+              </w:rPr>
+              <w:t>View all requests in system</w:t>
+            </w:r>
+          </w:p>
+        </w:tc>
+      </w:tr>
+      <w:tr>
+        <w:trPr>
+          <w:trHeight w:val="440"/>
+        </w:trPr>
+        <w:tc>
+          <w:tcPr>
+            <w:tcW w:w="2254" w:type="dxa"/>
+            <w:tcBorders>
+              <w:top w:val="single" w:sz="4" w:space="0" w:color="000000"/>
+              <w:left w:val="single" w:sz="4" w:space="0" w:color="000000"/>
+              <w:bottom w:val="single" w:sz="4" w:space="0" w:color="000000"/>
+              <w:right w:val="single" w:sz="4" w:space="0" w:color="000000"/>
+            </w:tcBorders>
+            <w:vAlign w:val="center"/>
+          </w:tcPr>
+          <w:p>
+            <w:pPr>
+              <w:rPr>
+                <w:rFonts w:ascii="Times New Roman" w:eastAsia="Times New Roman" w:hAnsi="Times New Roman" w:cs="Times New Roman"/>
+                <w:b/>
+                <w:sz w:val="24"/>
+                <w:szCs w:val="24"/>
+              </w:rPr>
+            </w:pPr>
+            <w:r>
+              <w:rPr>
+                <w:rFonts w:ascii="Times New Roman" w:eastAsia="Times New Roman" w:hAnsi="Times New Roman" w:cs="Times New Roman"/>
+                <w:b/>
+                <w:sz w:val="24"/>
+                <w:szCs w:val="24"/>
+              </w:rPr>
+              <w:t>Pre-conditions</w:t>
+            </w:r>
+          </w:p>
+        </w:tc>
+        <w:tc>
+          <w:tcPr>
+            <w:tcW w:w="6762" w:type="dxa"/>
+            <w:gridSpan w:val="3"/>
+            <w:tcBorders>
+              <w:top w:val="single" w:sz="4" w:space="0" w:color="000000"/>
+              <w:left w:val="single" w:sz="4" w:space="0" w:color="000000"/>
+              <w:bottom w:val="single" w:sz="4" w:space="0" w:color="000000"/>
+              <w:right w:val="single" w:sz="4" w:space="0" w:color="000000"/>
+            </w:tcBorders>
+            <w:vAlign w:val="center"/>
+          </w:tcPr>
+          <w:p>
+            <w:pPr>
+              <w:numPr>
+                <w:ilvl w:val="0"/>
+                <w:numId w:val="34"/>
+              </w:numPr>
+              <w:pBdr>
+                <w:top w:val="nil"/>
+                <w:left w:val="nil"/>
+                <w:bottom w:val="nil"/>
+                <w:right w:val="nil"/>
+                <w:between w:val="nil"/>
+              </w:pBdr>
+              <w:rPr>
+                <w:rFonts w:ascii="Times New Roman" w:eastAsia="Times New Roman" w:hAnsi="Times New Roman" w:cs="Times New Roman"/>
+                <w:color w:val="000000"/>
+                <w:sz w:val="24"/>
+                <w:szCs w:val="24"/>
+              </w:rPr>
+            </w:pPr>
+            <w:r>
+              <w:rPr>
+                <w:rFonts w:ascii="Times New Roman" w:eastAsia="Times New Roman" w:hAnsi="Times New Roman" w:cs="Times New Roman"/>
+                <w:color w:val="000000"/>
+                <w:sz w:val="24"/>
+                <w:szCs w:val="24"/>
+              </w:rPr>
+              <w:t>Admin has logged into Admin Website</w:t>
+            </w:r>
+          </w:p>
+        </w:tc>
+      </w:tr>
+      <w:tr>
+        <w:trPr>
+          <w:trHeight w:val="440"/>
+        </w:trPr>
+        <w:tc>
+          <w:tcPr>
+            <w:tcW w:w="2254" w:type="dxa"/>
+            <w:tcBorders>
+              <w:top w:val="single" w:sz="4" w:space="0" w:color="000000"/>
+              <w:left w:val="single" w:sz="4" w:space="0" w:color="000000"/>
+              <w:bottom w:val="single" w:sz="4" w:space="0" w:color="000000"/>
+              <w:right w:val="single" w:sz="4" w:space="0" w:color="000000"/>
+            </w:tcBorders>
+            <w:vAlign w:val="center"/>
+          </w:tcPr>
+          <w:p>
+            <w:pPr>
+              <w:rPr>
+                <w:rFonts w:ascii="Times New Roman" w:eastAsia="Times New Roman" w:hAnsi="Times New Roman" w:cs="Times New Roman"/>
+                <w:b/>
+                <w:sz w:val="24"/>
+                <w:szCs w:val="24"/>
+              </w:rPr>
+            </w:pPr>
+            <w:r>
+              <w:rPr>
+                <w:rFonts w:ascii="Times New Roman" w:eastAsia="Times New Roman" w:hAnsi="Times New Roman" w:cs="Times New Roman"/>
+                <w:b/>
+                <w:sz w:val="24"/>
+                <w:szCs w:val="24"/>
+              </w:rPr>
+              <w:t>Post-conditions</w:t>
+            </w:r>
+          </w:p>
+        </w:tc>
+        <w:tc>
+          <w:tcPr>
+            <w:tcW w:w="6762" w:type="dxa"/>
+            <w:gridSpan w:val="3"/>
+            <w:tcBorders>
+              <w:top w:val="single" w:sz="4" w:space="0" w:color="000000"/>
+              <w:left w:val="single" w:sz="4" w:space="0" w:color="000000"/>
+              <w:bottom w:val="single" w:sz="4" w:space="0" w:color="000000"/>
+              <w:right w:val="single" w:sz="4" w:space="0" w:color="000000"/>
+            </w:tcBorders>
+            <w:vAlign w:val="center"/>
+          </w:tcPr>
+          <w:p>
+            <w:pPr>
+              <w:spacing w:line="276" w:lineRule="auto"/>
+              <w:rPr>
+                <w:rFonts w:ascii="Times New Roman" w:eastAsia="Times New Roman" w:hAnsi="Times New Roman" w:cs="Times New Roman"/>
+                <w:sz w:val="24"/>
+                <w:szCs w:val="24"/>
+              </w:rPr>
+            </w:pPr>
+            <w:r>
+              <w:rPr>
+                <w:rFonts w:ascii="Times New Roman" w:eastAsia="Times New Roman" w:hAnsi="Times New Roman" w:cs="Times New Roman"/>
+                <w:sz w:val="24"/>
+                <w:szCs w:val="24"/>
+              </w:rPr>
+              <w:t>When the normal flow completes successfully, the new skill will be saved into database</w:t>
+            </w:r>
+          </w:p>
+        </w:tc>
+      </w:tr>
+      <w:tr>
+        <w:trPr>
+          <w:trHeight w:val="440"/>
+        </w:trPr>
+        <w:tc>
+          <w:tcPr>
+            <w:tcW w:w="2254" w:type="dxa"/>
+            <w:tcBorders>
+              <w:top w:val="single" w:sz="4" w:space="0" w:color="000000"/>
+              <w:left w:val="single" w:sz="4" w:space="0" w:color="000000"/>
+              <w:bottom w:val="single" w:sz="4" w:space="0" w:color="000000"/>
+              <w:right w:val="single" w:sz="4" w:space="0" w:color="000000"/>
+            </w:tcBorders>
+            <w:vAlign w:val="center"/>
+          </w:tcPr>
+          <w:p>
+            <w:pPr>
+              <w:rPr>
+                <w:rFonts w:ascii="Times New Roman" w:eastAsia="Times New Roman" w:hAnsi="Times New Roman" w:cs="Times New Roman"/>
+                <w:b/>
+                <w:sz w:val="24"/>
+                <w:szCs w:val="24"/>
+              </w:rPr>
+            </w:pPr>
+            <w:r>
+              <w:rPr>
+                <w:rFonts w:ascii="Times New Roman" w:eastAsia="Times New Roman" w:hAnsi="Times New Roman" w:cs="Times New Roman"/>
+                <w:b/>
+                <w:sz w:val="24"/>
+                <w:szCs w:val="24"/>
+              </w:rPr>
+              <w:t>Normal Flow</w:t>
+            </w:r>
+          </w:p>
+        </w:tc>
+        <w:tc>
+          <w:tcPr>
+            <w:tcW w:w="6762" w:type="dxa"/>
+            <w:gridSpan w:val="3"/>
+            <w:tcBorders>
+              <w:top w:val="single" w:sz="4" w:space="0" w:color="000000"/>
+              <w:left w:val="single" w:sz="4" w:space="0" w:color="000000"/>
+              <w:bottom w:val="single" w:sz="4" w:space="0" w:color="000000"/>
+              <w:right w:val="single" w:sz="4" w:space="0" w:color="000000"/>
+            </w:tcBorders>
+            <w:vAlign w:val="center"/>
+          </w:tcPr>
+          <w:p>
+            <w:pPr>
+              <w:numPr>
+                <w:ilvl w:val="0"/>
+                <w:numId w:val="35"/>
+              </w:numPr>
+              <w:pBdr>
+                <w:top w:val="nil"/>
+                <w:left w:val="nil"/>
+                <w:bottom w:val="nil"/>
+                <w:right w:val="nil"/>
+                <w:between w:val="nil"/>
+              </w:pBdr>
+              <w:spacing w:after="0"/>
+              <w:rPr>
+                <w:rFonts w:ascii="Times New Roman" w:eastAsia="Times New Roman" w:hAnsi="Times New Roman" w:cs="Times New Roman"/>
+                <w:color w:val="000000"/>
+                <w:sz w:val="24"/>
+                <w:szCs w:val="24"/>
+              </w:rPr>
+            </w:pPr>
+            <w:r>
+              <w:rPr>
+                <w:rFonts w:ascii="Times New Roman" w:eastAsia="Times New Roman" w:hAnsi="Times New Roman" w:cs="Times New Roman"/>
+                <w:color w:val="000000"/>
+                <w:sz w:val="24"/>
+                <w:szCs w:val="24"/>
+              </w:rPr>
+              <w:t>Go to Admin Page</w:t>
+            </w:r>
+          </w:p>
+          <w:p>
+            <w:pPr>
+              <w:numPr>
+                <w:ilvl w:val="0"/>
+                <w:numId w:val="35"/>
+              </w:numPr>
+              <w:pBdr>
+                <w:top w:val="nil"/>
+                <w:left w:val="nil"/>
+                <w:bottom w:val="nil"/>
+                <w:right w:val="nil"/>
+                <w:between w:val="nil"/>
+              </w:pBdr>
+              <w:spacing w:after="0"/>
+              <w:rPr>
+                <w:rFonts w:ascii="Times New Roman" w:eastAsia="Times New Roman" w:hAnsi="Times New Roman" w:cs="Times New Roman"/>
+                <w:color w:val="000000"/>
+                <w:sz w:val="24"/>
+                <w:szCs w:val="24"/>
+              </w:rPr>
+            </w:pPr>
+            <w:r>
+              <w:rPr>
+                <w:rFonts w:ascii="Times New Roman" w:eastAsia="Times New Roman" w:hAnsi="Times New Roman" w:cs="Times New Roman"/>
+                <w:color w:val="000000"/>
+                <w:sz w:val="24"/>
+                <w:szCs w:val="24"/>
+              </w:rPr>
+              <w:t>Click “Quản lý kỹ năng” in sidebar</w:t>
+            </w:r>
+          </w:p>
+          <w:p>
+            <w:pPr>
+              <w:numPr>
+                <w:ilvl w:val="0"/>
+                <w:numId w:val="35"/>
+              </w:numPr>
+              <w:pBdr>
+                <w:top w:val="nil"/>
+                <w:left w:val="nil"/>
+                <w:bottom w:val="nil"/>
+                <w:right w:val="nil"/>
+                <w:between w:val="nil"/>
+              </w:pBdr>
+              <w:spacing w:after="0"/>
+              <w:rPr>
+                <w:rFonts w:ascii="Times New Roman" w:eastAsia="Times New Roman" w:hAnsi="Times New Roman" w:cs="Times New Roman"/>
+                <w:color w:val="000000"/>
+                <w:sz w:val="24"/>
+                <w:szCs w:val="24"/>
+              </w:rPr>
+            </w:pPr>
+            <w:r>
+              <w:rPr>
+                <w:rFonts w:ascii="Times New Roman" w:eastAsia="Times New Roman" w:hAnsi="Times New Roman" w:cs="Times New Roman"/>
+                <w:color w:val="000000"/>
+                <w:sz w:val="24"/>
+                <w:szCs w:val="24"/>
+              </w:rPr>
+              <w:t>Input name of skill</w:t>
+            </w:r>
+          </w:p>
+          <w:p>
+            <w:pPr>
+              <w:numPr>
+                <w:ilvl w:val="0"/>
+                <w:numId w:val="35"/>
+              </w:numPr>
+              <w:pBdr>
+                <w:top w:val="nil"/>
+                <w:left w:val="nil"/>
+                <w:bottom w:val="nil"/>
+                <w:right w:val="nil"/>
+                <w:between w:val="nil"/>
+              </w:pBdr>
+              <w:rPr>
+                <w:rFonts w:ascii="Times New Roman" w:eastAsia="Times New Roman" w:hAnsi="Times New Roman" w:cs="Times New Roman"/>
+                <w:color w:val="000000"/>
+                <w:sz w:val="24"/>
+                <w:szCs w:val="24"/>
+              </w:rPr>
+            </w:pPr>
+            <w:r>
+              <w:rPr>
+                <w:rFonts w:ascii="Times New Roman" w:eastAsia="Times New Roman" w:hAnsi="Times New Roman" w:cs="Times New Roman"/>
+                <w:color w:val="000000"/>
+                <w:sz w:val="24"/>
+                <w:szCs w:val="24"/>
+              </w:rPr>
+              <w:t>Click “Thêm kỹ năng” button</w:t>
+            </w:r>
+          </w:p>
+        </w:tc>
+      </w:tr>
+      <w:tr>
+        <w:trPr>
+          <w:trHeight w:val="440"/>
+        </w:trPr>
+        <w:tc>
+          <w:tcPr>
+            <w:tcW w:w="2254" w:type="dxa"/>
+            <w:tcBorders>
+              <w:top w:val="single" w:sz="4" w:space="0" w:color="000000"/>
+              <w:left w:val="single" w:sz="4" w:space="0" w:color="000000"/>
+              <w:bottom w:val="single" w:sz="4" w:space="0" w:color="000000"/>
+              <w:right w:val="single" w:sz="4" w:space="0" w:color="000000"/>
+            </w:tcBorders>
+            <w:vAlign w:val="center"/>
+          </w:tcPr>
+          <w:p>
+            <w:pPr>
+              <w:rPr>
+                <w:rFonts w:ascii="Times New Roman" w:eastAsia="Times New Roman" w:hAnsi="Times New Roman" w:cs="Times New Roman"/>
+                <w:b/>
+                <w:sz w:val="24"/>
+                <w:szCs w:val="24"/>
+              </w:rPr>
+            </w:pPr>
+            <w:r>
+              <w:rPr>
+                <w:rFonts w:ascii="Times New Roman" w:eastAsia="Times New Roman" w:hAnsi="Times New Roman" w:cs="Times New Roman"/>
+                <w:b/>
+                <w:sz w:val="24"/>
+                <w:szCs w:val="24"/>
+              </w:rPr>
+              <w:t>Alternative Flow</w:t>
+            </w:r>
+          </w:p>
+        </w:tc>
+        <w:tc>
+          <w:tcPr>
+            <w:tcW w:w="6762" w:type="dxa"/>
+            <w:gridSpan w:val="3"/>
+            <w:tcBorders>
+              <w:top w:val="single" w:sz="4" w:space="0" w:color="000000"/>
+              <w:left w:val="single" w:sz="4" w:space="0" w:color="000000"/>
+              <w:bottom w:val="single" w:sz="4" w:space="0" w:color="000000"/>
+              <w:right w:val="single" w:sz="4" w:space="0" w:color="000000"/>
+            </w:tcBorders>
+            <w:vAlign w:val="center"/>
+          </w:tcPr>
+          <w:p>
+            <w:pPr>
+              <w:rPr>
+                <w:rFonts w:ascii="Times New Roman" w:eastAsia="Times New Roman" w:hAnsi="Times New Roman" w:cs="Times New Roman"/>
+                <w:sz w:val="24"/>
+                <w:szCs w:val="24"/>
+              </w:rPr>
+            </w:pPr>
+            <w:r>
+              <w:rPr>
+                <w:rFonts w:ascii="Times New Roman" w:eastAsia="Times New Roman" w:hAnsi="Times New Roman" w:cs="Times New Roman"/>
+                <w:sz w:val="24"/>
+                <w:szCs w:val="24"/>
+              </w:rPr>
+              <w:t>N/A</w:t>
+            </w:r>
+          </w:p>
+          <w:p>
+            <w:pPr>
+              <w:rPr>
+                <w:rFonts w:ascii="Times New Roman" w:eastAsia="Times New Roman" w:hAnsi="Times New Roman" w:cs="Times New Roman"/>
+                <w:sz w:val="24"/>
+                <w:szCs w:val="24"/>
+              </w:rPr>
+            </w:pPr>
+          </w:p>
+        </w:tc>
+      </w:tr>
+      <w:tr>
+        <w:trPr>
+          <w:trHeight w:val="440"/>
+        </w:trPr>
+        <w:tc>
+          <w:tcPr>
+            <w:tcW w:w="2254" w:type="dxa"/>
+            <w:tcBorders>
+              <w:top w:val="single" w:sz="4" w:space="0" w:color="000000"/>
+              <w:left w:val="single" w:sz="4" w:space="0" w:color="000000"/>
+              <w:bottom w:val="single" w:sz="4" w:space="0" w:color="000000"/>
+              <w:right w:val="single" w:sz="4" w:space="0" w:color="000000"/>
+            </w:tcBorders>
+            <w:vAlign w:val="center"/>
+          </w:tcPr>
+          <w:p>
+            <w:pPr>
+              <w:rPr>
+                <w:rFonts w:ascii="Times New Roman" w:eastAsia="Times New Roman" w:hAnsi="Times New Roman" w:cs="Times New Roman"/>
+                <w:b/>
+                <w:sz w:val="24"/>
+                <w:szCs w:val="24"/>
+              </w:rPr>
+            </w:pPr>
+            <w:r>
+              <w:rPr>
+                <w:rFonts w:ascii="Times New Roman" w:eastAsia="Times New Roman" w:hAnsi="Times New Roman" w:cs="Times New Roman"/>
+                <w:b/>
+                <w:sz w:val="24"/>
+                <w:szCs w:val="24"/>
+              </w:rPr>
+              <w:t>Exceptions</w:t>
+            </w:r>
+          </w:p>
+        </w:tc>
+        <w:tc>
+          <w:tcPr>
+            <w:tcW w:w="6762" w:type="dxa"/>
+            <w:gridSpan w:val="3"/>
+            <w:tcBorders>
+              <w:top w:val="single" w:sz="4" w:space="0" w:color="000000"/>
+              <w:left w:val="single" w:sz="4" w:space="0" w:color="000000"/>
+              <w:bottom w:val="single" w:sz="4" w:space="0" w:color="000000"/>
+              <w:right w:val="single" w:sz="4" w:space="0" w:color="000000"/>
+            </w:tcBorders>
+            <w:vAlign w:val="center"/>
+          </w:tcPr>
+          <w:p>
+            <w:pPr>
+              <w:rPr>
+                <w:rFonts w:ascii="Times New Roman" w:eastAsia="Times New Roman" w:hAnsi="Times New Roman" w:cs="Times New Roman"/>
+                <w:sz w:val="24"/>
+                <w:szCs w:val="24"/>
+              </w:rPr>
+            </w:pPr>
+            <w:r>
+              <w:rPr>
+                <w:rFonts w:ascii="Times New Roman" w:eastAsia="Times New Roman" w:hAnsi="Times New Roman" w:cs="Times New Roman"/>
+                <w:sz w:val="24"/>
+                <w:szCs w:val="24"/>
+              </w:rPr>
+              <w:t>System displays error message when:</w:t>
+            </w:r>
+          </w:p>
+          <w:p>
+            <w:pPr>
+              <w:numPr>
+                <w:ilvl w:val="0"/>
+                <w:numId w:val="36"/>
+              </w:numPr>
+              <w:pBdr>
+                <w:top w:val="nil"/>
+                <w:left w:val="nil"/>
+                <w:bottom w:val="nil"/>
+                <w:right w:val="nil"/>
+                <w:between w:val="nil"/>
+              </w:pBdr>
+              <w:spacing w:after="0"/>
+              <w:rPr>
+                <w:rFonts w:ascii="Times New Roman" w:eastAsia="Times New Roman" w:hAnsi="Times New Roman" w:cs="Times New Roman"/>
+                <w:color w:val="000000"/>
+                <w:sz w:val="24"/>
+                <w:szCs w:val="24"/>
+              </w:rPr>
+            </w:pPr>
+            <w:r>
+              <w:rPr>
+                <w:rFonts w:ascii="Times New Roman" w:eastAsia="Times New Roman" w:hAnsi="Times New Roman" w:cs="Times New Roman"/>
+                <w:color w:val="000000"/>
+                <w:sz w:val="24"/>
+                <w:szCs w:val="24"/>
+              </w:rPr>
+              <w:t>Cannot connect to server</w:t>
+            </w:r>
+          </w:p>
+          <w:p>
+            <w:pPr>
+              <w:numPr>
+                <w:ilvl w:val="0"/>
+                <w:numId w:val="36"/>
+              </w:numPr>
+              <w:pBdr>
+                <w:top w:val="nil"/>
+                <w:left w:val="nil"/>
+                <w:bottom w:val="nil"/>
+                <w:right w:val="nil"/>
+                <w:between w:val="nil"/>
+              </w:pBdr>
+              <w:rPr>
+                <w:rFonts w:ascii="Times New Roman" w:eastAsia="Times New Roman" w:hAnsi="Times New Roman" w:cs="Times New Roman"/>
+                <w:color w:val="000000"/>
+                <w:sz w:val="24"/>
+                <w:szCs w:val="24"/>
+              </w:rPr>
+            </w:pPr>
+            <w:r>
+              <w:rPr>
+                <w:rFonts w:ascii="Times New Roman" w:eastAsia="Times New Roman" w:hAnsi="Times New Roman" w:cs="Times New Roman"/>
+                <w:color w:val="000000"/>
+                <w:sz w:val="24"/>
+                <w:szCs w:val="24"/>
+              </w:rPr>
+              <w:t>Duplicate skill name in system</w:t>
+            </w:r>
+          </w:p>
+        </w:tc>
+      </w:tr>
+      <w:tr>
+        <w:trPr>
+          <w:trHeight w:val="440"/>
+        </w:trPr>
+        <w:tc>
+          <w:tcPr>
+            <w:tcW w:w="2254" w:type="dxa"/>
+            <w:tcBorders>
+              <w:top w:val="single" w:sz="4" w:space="0" w:color="000000"/>
+              <w:left w:val="single" w:sz="4" w:space="0" w:color="000000"/>
+              <w:bottom w:val="single" w:sz="4" w:space="0" w:color="000000"/>
+              <w:right w:val="single" w:sz="4" w:space="0" w:color="000000"/>
+            </w:tcBorders>
+            <w:vAlign w:val="center"/>
+          </w:tcPr>
+          <w:p>
+            <w:pPr>
+              <w:rPr>
+                <w:rFonts w:ascii="Times New Roman" w:eastAsia="Times New Roman" w:hAnsi="Times New Roman" w:cs="Times New Roman"/>
+                <w:b/>
+                <w:sz w:val="24"/>
+                <w:szCs w:val="24"/>
+              </w:rPr>
+            </w:pPr>
+            <w:r>
+              <w:rPr>
+                <w:rFonts w:ascii="Times New Roman" w:eastAsia="Times New Roman" w:hAnsi="Times New Roman" w:cs="Times New Roman"/>
+                <w:b/>
+                <w:sz w:val="24"/>
+                <w:szCs w:val="24"/>
+              </w:rPr>
+              <w:t>Priority</w:t>
+            </w:r>
+          </w:p>
+        </w:tc>
+        <w:tc>
+          <w:tcPr>
+            <w:tcW w:w="6762" w:type="dxa"/>
+            <w:gridSpan w:val="3"/>
+            <w:tcBorders>
+              <w:top w:val="single" w:sz="4" w:space="0" w:color="000000"/>
+              <w:left w:val="single" w:sz="4" w:space="0" w:color="000000"/>
+              <w:bottom w:val="single" w:sz="4" w:space="0" w:color="000000"/>
+              <w:right w:val="single" w:sz="4" w:space="0" w:color="000000"/>
+            </w:tcBorders>
+            <w:vAlign w:val="center"/>
+          </w:tcPr>
+          <w:p>
+            <w:pPr>
+              <w:rPr>
+                <w:rFonts w:ascii="Times New Roman" w:eastAsia="Times New Roman" w:hAnsi="Times New Roman" w:cs="Times New Roman"/>
+                <w:sz w:val="24"/>
+                <w:szCs w:val="24"/>
+              </w:rPr>
+            </w:pPr>
+            <w:r>
+              <w:rPr>
+                <w:rFonts w:ascii="Times New Roman" w:eastAsia="Times New Roman" w:hAnsi="Times New Roman" w:cs="Times New Roman"/>
+                <w:sz w:val="24"/>
+                <w:szCs w:val="24"/>
+              </w:rPr>
+              <w:t>High</w:t>
+            </w:r>
+          </w:p>
+        </w:tc>
+      </w:tr>
+      <w:tr>
+        <w:trPr>
+          <w:trHeight w:val="440"/>
+        </w:trPr>
+        <w:tc>
+          <w:tcPr>
+            <w:tcW w:w="2254" w:type="dxa"/>
+            <w:tcBorders>
+              <w:top w:val="single" w:sz="4" w:space="0" w:color="000000"/>
+              <w:left w:val="single" w:sz="4" w:space="0" w:color="000000"/>
+              <w:bottom w:val="single" w:sz="4" w:space="0" w:color="000000"/>
+              <w:right w:val="single" w:sz="4" w:space="0" w:color="000000"/>
+            </w:tcBorders>
+            <w:vAlign w:val="center"/>
+          </w:tcPr>
+          <w:p>
+            <w:pPr>
+              <w:rPr>
+                <w:rFonts w:ascii="Times New Roman" w:eastAsia="Times New Roman" w:hAnsi="Times New Roman" w:cs="Times New Roman"/>
+                <w:b/>
+                <w:sz w:val="24"/>
+                <w:szCs w:val="24"/>
+              </w:rPr>
+            </w:pPr>
+            <w:r>
+              <w:rPr>
+                <w:rFonts w:ascii="Times New Roman" w:eastAsia="Times New Roman" w:hAnsi="Times New Roman" w:cs="Times New Roman"/>
+                <w:b/>
+                <w:sz w:val="24"/>
+                <w:szCs w:val="24"/>
+              </w:rPr>
+              <w:t>Frequency of Use</w:t>
+            </w:r>
+          </w:p>
+        </w:tc>
+        <w:tc>
+          <w:tcPr>
+            <w:tcW w:w="6762" w:type="dxa"/>
+            <w:gridSpan w:val="3"/>
+            <w:tcBorders>
+              <w:top w:val="single" w:sz="4" w:space="0" w:color="000000"/>
+              <w:left w:val="single" w:sz="4" w:space="0" w:color="000000"/>
+              <w:bottom w:val="single" w:sz="4" w:space="0" w:color="000000"/>
+              <w:right w:val="single" w:sz="4" w:space="0" w:color="000000"/>
+            </w:tcBorders>
+            <w:vAlign w:val="center"/>
+          </w:tcPr>
+          <w:p>
+            <w:pPr>
+              <w:rPr>
+                <w:rFonts w:ascii="Times New Roman" w:eastAsia="Times New Roman" w:hAnsi="Times New Roman" w:cs="Times New Roman"/>
+                <w:sz w:val="24"/>
+                <w:szCs w:val="24"/>
+              </w:rPr>
+            </w:pPr>
+            <w:r>
+              <w:rPr>
+                <w:rFonts w:ascii="Times New Roman" w:eastAsia="Times New Roman" w:hAnsi="Times New Roman" w:cs="Times New Roman"/>
+                <w:sz w:val="24"/>
+                <w:szCs w:val="24"/>
+              </w:rPr>
+              <w:t>High</w:t>
+            </w:r>
+          </w:p>
+        </w:tc>
+      </w:tr>
+      <w:tr>
+        <w:trPr>
+          <w:trHeight w:val="440"/>
+        </w:trPr>
+        <w:tc>
+          <w:tcPr>
+            <w:tcW w:w="2254" w:type="dxa"/>
+            <w:tcBorders>
+              <w:top w:val="single" w:sz="4" w:space="0" w:color="000000"/>
+              <w:left w:val="single" w:sz="4" w:space="0" w:color="000000"/>
+              <w:bottom w:val="single" w:sz="4" w:space="0" w:color="000000"/>
+              <w:right w:val="single" w:sz="4" w:space="0" w:color="000000"/>
+            </w:tcBorders>
+            <w:vAlign w:val="center"/>
+          </w:tcPr>
+          <w:p>
+            <w:pPr>
+              <w:rPr>
+                <w:rFonts w:ascii="Times New Roman" w:eastAsia="Times New Roman" w:hAnsi="Times New Roman" w:cs="Times New Roman"/>
+                <w:b/>
+                <w:sz w:val="24"/>
+                <w:szCs w:val="24"/>
+              </w:rPr>
+            </w:pPr>
+            <w:r>
+              <w:rPr>
+                <w:rFonts w:ascii="Times New Roman" w:eastAsia="Times New Roman" w:hAnsi="Times New Roman" w:cs="Times New Roman"/>
+                <w:b/>
+                <w:sz w:val="24"/>
+                <w:szCs w:val="24"/>
+              </w:rPr>
+              <w:t>Business Rules</w:t>
+            </w:r>
+          </w:p>
+        </w:tc>
+        <w:tc>
+          <w:tcPr>
+            <w:tcW w:w="6762" w:type="dxa"/>
+            <w:gridSpan w:val="3"/>
+            <w:tcBorders>
+              <w:top w:val="single" w:sz="4" w:space="0" w:color="000000"/>
+              <w:left w:val="single" w:sz="4" w:space="0" w:color="000000"/>
+              <w:bottom w:val="single" w:sz="4" w:space="0" w:color="000000"/>
+              <w:right w:val="single" w:sz="4" w:space="0" w:color="000000"/>
+            </w:tcBorders>
+            <w:vAlign w:val="center"/>
+          </w:tcPr>
+          <w:p>
+            <w:pPr>
+              <w:rPr>
+                <w:rFonts w:ascii="Times New Roman" w:eastAsia="Times New Roman" w:hAnsi="Times New Roman" w:cs="Times New Roman"/>
+                <w:sz w:val="24"/>
+                <w:szCs w:val="24"/>
+              </w:rPr>
+            </w:pPr>
+          </w:p>
+        </w:tc>
+      </w:tr>
+      <w:tr>
+        <w:trPr>
+          <w:trHeight w:val="440"/>
+        </w:trPr>
+        <w:tc>
+          <w:tcPr>
+            <w:tcW w:w="2254" w:type="dxa"/>
+            <w:tcBorders>
+              <w:top w:val="single" w:sz="4" w:space="0" w:color="000000"/>
+              <w:left w:val="single" w:sz="4" w:space="0" w:color="000000"/>
+              <w:bottom w:val="single" w:sz="4" w:space="0" w:color="000000"/>
+              <w:right w:val="single" w:sz="4" w:space="0" w:color="000000"/>
+            </w:tcBorders>
+            <w:vAlign w:val="center"/>
+          </w:tcPr>
+          <w:p>
+            <w:pPr>
+              <w:rPr>
+                <w:rFonts w:ascii="Times New Roman" w:eastAsia="Times New Roman" w:hAnsi="Times New Roman" w:cs="Times New Roman"/>
+                <w:b/>
+                <w:sz w:val="24"/>
+                <w:szCs w:val="24"/>
+              </w:rPr>
+            </w:pPr>
+            <w:r>
+              <w:rPr>
+                <w:rFonts w:ascii="Times New Roman" w:eastAsia="Times New Roman" w:hAnsi="Times New Roman" w:cs="Times New Roman"/>
+                <w:b/>
+                <w:sz w:val="24"/>
+                <w:szCs w:val="24"/>
+              </w:rPr>
+              <w:t>Other Information</w:t>
+            </w:r>
+          </w:p>
+        </w:tc>
+        <w:tc>
+          <w:tcPr>
+            <w:tcW w:w="6762" w:type="dxa"/>
+            <w:gridSpan w:val="3"/>
+            <w:tcBorders>
+              <w:top w:val="single" w:sz="4" w:space="0" w:color="000000"/>
+              <w:left w:val="single" w:sz="4" w:space="0" w:color="000000"/>
+              <w:bottom w:val="single" w:sz="4" w:space="0" w:color="000000"/>
+              <w:right w:val="single" w:sz="4" w:space="0" w:color="000000"/>
+            </w:tcBorders>
+            <w:vAlign w:val="center"/>
+          </w:tcPr>
+          <w:p>
+            <w:pPr>
+              <w:rPr>
+                <w:rFonts w:ascii="Times New Roman" w:eastAsia="Times New Roman" w:hAnsi="Times New Roman" w:cs="Times New Roman"/>
+                <w:sz w:val="24"/>
+                <w:szCs w:val="24"/>
+              </w:rPr>
+            </w:pPr>
+            <w:r>
+              <w:rPr>
+                <w:rFonts w:ascii="Times New Roman" w:eastAsia="Times New Roman" w:hAnsi="Times New Roman" w:cs="Times New Roman"/>
+                <w:sz w:val="24"/>
+                <w:szCs w:val="24"/>
+              </w:rPr>
+              <w:t>N/A</w:t>
+            </w:r>
+          </w:p>
+        </w:tc>
+      </w:tr>
+      <w:tr>
+        <w:trPr>
+          <w:trHeight w:val="440"/>
+        </w:trPr>
+        <w:tc>
+          <w:tcPr>
+            <w:tcW w:w="2254" w:type="dxa"/>
+            <w:tcBorders>
+              <w:top w:val="single" w:sz="4" w:space="0" w:color="000000"/>
+              <w:left w:val="single" w:sz="4" w:space="0" w:color="000000"/>
+              <w:bottom w:val="single" w:sz="4" w:space="0" w:color="000000"/>
+              <w:right w:val="single" w:sz="4" w:space="0" w:color="000000"/>
+            </w:tcBorders>
+            <w:vAlign w:val="center"/>
+          </w:tcPr>
+          <w:p>
+            <w:pPr>
+              <w:rPr>
+                <w:rFonts w:ascii="Times New Roman" w:eastAsia="Times New Roman" w:hAnsi="Times New Roman" w:cs="Times New Roman"/>
+                <w:b/>
+                <w:sz w:val="24"/>
+                <w:szCs w:val="24"/>
+              </w:rPr>
+            </w:pPr>
+            <w:r>
+              <w:rPr>
+                <w:rFonts w:ascii="Times New Roman" w:eastAsia="Times New Roman" w:hAnsi="Times New Roman" w:cs="Times New Roman"/>
+                <w:b/>
+                <w:sz w:val="24"/>
+                <w:szCs w:val="24"/>
+              </w:rPr>
+              <w:t>Assumptions</w:t>
+            </w:r>
+          </w:p>
+        </w:tc>
+        <w:tc>
+          <w:tcPr>
+            <w:tcW w:w="6762" w:type="dxa"/>
+            <w:gridSpan w:val="3"/>
+            <w:tcBorders>
+              <w:top w:val="single" w:sz="4" w:space="0" w:color="000000"/>
+              <w:left w:val="single" w:sz="4" w:space="0" w:color="000000"/>
+              <w:bottom w:val="single" w:sz="4" w:space="0" w:color="000000"/>
+              <w:right w:val="single" w:sz="4" w:space="0" w:color="000000"/>
+            </w:tcBorders>
+            <w:vAlign w:val="center"/>
+          </w:tcPr>
+          <w:p>
+            <w:pPr>
+              <w:rPr>
+                <w:rFonts w:ascii="Times New Roman" w:eastAsia="Times New Roman" w:hAnsi="Times New Roman" w:cs="Times New Roman"/>
+                <w:sz w:val="24"/>
+                <w:szCs w:val="24"/>
+              </w:rPr>
+            </w:pPr>
+            <w:r>
+              <w:rPr>
+                <w:rFonts w:ascii="Times New Roman" w:eastAsia="Times New Roman" w:hAnsi="Times New Roman" w:cs="Times New Roman"/>
+                <w:sz w:val="24"/>
+                <w:szCs w:val="24"/>
+              </w:rPr>
+              <w:t>N/A</w:t>
+            </w:r>
+          </w:p>
+        </w:tc>
+      </w:tr>
+    </w:tbl>
+    <w:p/>
+    <w:p>
+      <w:pPr>
         <w:pStyle w:val="Heading2"/>
         <w:rPr>
           <w:rFonts w:cs="Times New Roman"/>
@@ -32514,6 +32737,7 @@
         <w:rPr>
           <w:rFonts w:cs="Times New Roman"/>
         </w:rPr>
+        <w:lastRenderedPageBreak/>
         <w:t>3. Functional Requirements</w:t>
       </w:r>
       <w:bookmarkEnd w:id="24"/>
@@ -33103,6 +33327,92 @@
     </w:lvl>
   </w:abstractNum>
   <w:abstractNum w:abstractNumId="4" w15:restartNumberingAfterBreak="0">
+    <w:nsid w:val="093906F7"/>
+    <w:multiLevelType w:val="multilevel"/>
+    <w:tmpl w:val="AEBE430A"/>
+    <w:lvl w:ilvl="0">
+      <w:start w:val="1"/>
+      <w:numFmt w:val="decimal"/>
+      <w:lvlText w:val="%1."/>
+      <w:lvlJc w:val="left"/>
+      <w:pPr>
+        <w:ind w:left="720" w:hanging="360"/>
+      </w:pPr>
+    </w:lvl>
+    <w:lvl w:ilvl="1">
+      <w:start w:val="1"/>
+      <w:numFmt w:val="lowerLetter"/>
+      <w:lvlText w:val="%2."/>
+      <w:lvlJc w:val="left"/>
+      <w:pPr>
+        <w:ind w:left="1440" w:hanging="360"/>
+      </w:pPr>
+    </w:lvl>
+    <w:lvl w:ilvl="2">
+      <w:start w:val="1"/>
+      <w:numFmt w:val="lowerRoman"/>
+      <w:lvlText w:val="%3."/>
+      <w:lvlJc w:val="right"/>
+      <w:pPr>
+        <w:ind w:left="2160" w:hanging="180"/>
+      </w:pPr>
+    </w:lvl>
+    <w:lvl w:ilvl="3">
+      <w:start w:val="1"/>
+      <w:numFmt w:val="decimal"/>
+      <w:lvlText w:val="%4."/>
+      <w:lvlJc w:val="left"/>
+      <w:pPr>
+        <w:ind w:left="2880" w:hanging="360"/>
+      </w:pPr>
+    </w:lvl>
+    <w:lvl w:ilvl="4">
+      <w:start w:val="1"/>
+      <w:numFmt w:val="lowerLetter"/>
+      <w:lvlText w:val="%5."/>
+      <w:lvlJc w:val="left"/>
+      <w:pPr>
+        <w:ind w:left="3600" w:hanging="360"/>
+      </w:pPr>
+    </w:lvl>
+    <w:lvl w:ilvl="5">
+      <w:start w:val="1"/>
+      <w:numFmt w:val="lowerRoman"/>
+      <w:lvlText w:val="%6."/>
+      <w:lvlJc w:val="right"/>
+      <w:pPr>
+        <w:ind w:left="4320" w:hanging="180"/>
+      </w:pPr>
+    </w:lvl>
+    <w:lvl w:ilvl="6">
+      <w:start w:val="1"/>
+      <w:numFmt w:val="decimal"/>
+      <w:lvlText w:val="%7."/>
+      <w:lvlJc w:val="left"/>
+      <w:pPr>
+        <w:ind w:left="5040" w:hanging="360"/>
+      </w:pPr>
+    </w:lvl>
+    <w:lvl w:ilvl="7">
+      <w:start w:val="1"/>
+      <w:numFmt w:val="lowerLetter"/>
+      <w:lvlText w:val="%8."/>
+      <w:lvlJc w:val="left"/>
+      <w:pPr>
+        <w:ind w:left="5760" w:hanging="360"/>
+      </w:pPr>
+    </w:lvl>
+    <w:lvl w:ilvl="8">
+      <w:start w:val="1"/>
+      <w:numFmt w:val="lowerRoman"/>
+      <w:lvlText w:val="%9."/>
+      <w:lvlJc w:val="right"/>
+      <w:pPr>
+        <w:ind w:left="6480" w:hanging="180"/>
+      </w:pPr>
+    </w:lvl>
+  </w:abstractNum>
+  <w:abstractNum w:abstractNumId="5" w15:restartNumberingAfterBreak="0">
     <w:nsid w:val="0B904307"/>
     <w:multiLevelType w:val="multilevel"/>
     <w:tmpl w:val="335E037E"/>
@@ -33188,7 +33498,7 @@
       </w:pPr>
     </w:lvl>
   </w:abstractNum>
-  <w:abstractNum w:abstractNumId="5" w15:restartNumberingAfterBreak="0">
+  <w:abstractNum w:abstractNumId="6" w15:restartNumberingAfterBreak="0">
     <w:nsid w:val="0FC663C5"/>
     <w:multiLevelType w:val="multilevel"/>
     <w:tmpl w:val="833E5CAE"/>
@@ -33319,7 +33629,7 @@
       </w:rPr>
     </w:lvl>
   </w:abstractNum>
-  <w:abstractNum w:abstractNumId="6" w15:restartNumberingAfterBreak="0">
+  <w:abstractNum w:abstractNumId="7" w15:restartNumberingAfterBreak="0">
     <w:nsid w:val="1936516A"/>
     <w:multiLevelType w:val="multilevel"/>
     <w:tmpl w:val="4CD4AF04"/>
@@ -33450,7 +33760,93 @@
       </w:rPr>
     </w:lvl>
   </w:abstractNum>
-  <w:abstractNum w:abstractNumId="7" w15:restartNumberingAfterBreak="0">
+  <w:abstractNum w:abstractNumId="8" w15:restartNumberingAfterBreak="0">
+    <w:nsid w:val="1CD419DE"/>
+    <w:multiLevelType w:val="multilevel"/>
+    <w:tmpl w:val="11DA48B4"/>
+    <w:lvl w:ilvl="0">
+      <w:start w:val="1"/>
+      <w:numFmt w:val="decimal"/>
+      <w:lvlText w:val="%1."/>
+      <w:lvlJc w:val="left"/>
+      <w:pPr>
+        <w:ind w:left="720" w:hanging="360"/>
+      </w:pPr>
+    </w:lvl>
+    <w:lvl w:ilvl="1">
+      <w:start w:val="1"/>
+      <w:numFmt w:val="lowerLetter"/>
+      <w:lvlText w:val="%2."/>
+      <w:lvlJc w:val="left"/>
+      <w:pPr>
+        <w:ind w:left="1440" w:hanging="360"/>
+      </w:pPr>
+    </w:lvl>
+    <w:lvl w:ilvl="2">
+      <w:start w:val="1"/>
+      <w:numFmt w:val="lowerRoman"/>
+      <w:lvlText w:val="%3."/>
+      <w:lvlJc w:val="right"/>
+      <w:pPr>
+        <w:ind w:left="2160" w:hanging="180"/>
+      </w:pPr>
+    </w:lvl>
+    <w:lvl w:ilvl="3">
+      <w:start w:val="1"/>
+      <w:numFmt w:val="decimal"/>
+      <w:lvlText w:val="%4."/>
+      <w:lvlJc w:val="left"/>
+      <w:pPr>
+        <w:ind w:left="2880" w:hanging="360"/>
+      </w:pPr>
+    </w:lvl>
+    <w:lvl w:ilvl="4">
+      <w:start w:val="1"/>
+      <w:numFmt w:val="lowerLetter"/>
+      <w:lvlText w:val="%5."/>
+      <w:lvlJc w:val="left"/>
+      <w:pPr>
+        <w:ind w:left="3600" w:hanging="360"/>
+      </w:pPr>
+    </w:lvl>
+    <w:lvl w:ilvl="5">
+      <w:start w:val="1"/>
+      <w:numFmt w:val="lowerRoman"/>
+      <w:lvlText w:val="%6."/>
+      <w:lvlJc w:val="right"/>
+      <w:pPr>
+        <w:ind w:left="4320" w:hanging="180"/>
+      </w:pPr>
+    </w:lvl>
+    <w:lvl w:ilvl="6">
+      <w:start w:val="1"/>
+      <w:numFmt w:val="decimal"/>
+      <w:lvlText w:val="%7."/>
+      <w:lvlJc w:val="left"/>
+      <w:pPr>
+        <w:ind w:left="5040" w:hanging="360"/>
+      </w:pPr>
+    </w:lvl>
+    <w:lvl w:ilvl="7">
+      <w:start w:val="1"/>
+      <w:numFmt w:val="lowerLetter"/>
+      <w:lvlText w:val="%8."/>
+      <w:lvlJc w:val="left"/>
+      <w:pPr>
+        <w:ind w:left="5760" w:hanging="360"/>
+      </w:pPr>
+    </w:lvl>
+    <w:lvl w:ilvl="8">
+      <w:start w:val="1"/>
+      <w:numFmt w:val="lowerRoman"/>
+      <w:lvlText w:val="%9."/>
+      <w:lvlJc w:val="right"/>
+      <w:pPr>
+        <w:ind w:left="6480" w:hanging="180"/>
+      </w:pPr>
+    </w:lvl>
+  </w:abstractNum>
+  <w:abstractNum w:abstractNumId="9" w15:restartNumberingAfterBreak="0">
     <w:nsid w:val="24FD337C"/>
     <w:multiLevelType w:val="multilevel"/>
     <w:tmpl w:val="99E095C8"/>
@@ -33536,7 +33932,7 @@
       </w:pPr>
     </w:lvl>
   </w:abstractNum>
-  <w:abstractNum w:abstractNumId="8" w15:restartNumberingAfterBreak="0">
+  <w:abstractNum w:abstractNumId="10" w15:restartNumberingAfterBreak="0">
     <w:nsid w:val="25FF55BE"/>
     <w:multiLevelType w:val="multilevel"/>
     <w:tmpl w:val="33943BDE"/>
@@ -33622,7 +34018,7 @@
       </w:pPr>
     </w:lvl>
   </w:abstractNum>
-  <w:abstractNum w:abstractNumId="9" w15:restartNumberingAfterBreak="0">
+  <w:abstractNum w:abstractNumId="11" w15:restartNumberingAfterBreak="0">
     <w:nsid w:val="2C654D50"/>
     <w:multiLevelType w:val="multilevel"/>
     <w:tmpl w:val="80A6E348"/>
@@ -33753,7 +34149,7 @@
       </w:rPr>
     </w:lvl>
   </w:abstractNum>
-  <w:abstractNum w:abstractNumId="10" w15:restartNumberingAfterBreak="0">
+  <w:abstractNum w:abstractNumId="12" w15:restartNumberingAfterBreak="0">
     <w:nsid w:val="326E6E1A"/>
     <w:multiLevelType w:val="multilevel"/>
     <w:tmpl w:val="386ABD7E"/>
@@ -33839,7 +34235,7 @@
       </w:pPr>
     </w:lvl>
   </w:abstractNum>
-  <w:abstractNum w:abstractNumId="11" w15:restartNumberingAfterBreak="0">
+  <w:abstractNum w:abstractNumId="13" w15:restartNumberingAfterBreak="0">
     <w:nsid w:val="355C59E1"/>
     <w:multiLevelType w:val="multilevel"/>
     <w:tmpl w:val="AE8CD23A"/>
@@ -33925,7 +34321,7 @@
       </w:pPr>
     </w:lvl>
   </w:abstractNum>
-  <w:abstractNum w:abstractNumId="12" w15:restartNumberingAfterBreak="0">
+  <w:abstractNum w:abstractNumId="14" w15:restartNumberingAfterBreak="0">
     <w:nsid w:val="359B46C9"/>
     <w:multiLevelType w:val="multilevel"/>
     <w:tmpl w:val="90E29392"/>
@@ -34056,7 +34452,7 @@
       </w:rPr>
     </w:lvl>
   </w:abstractNum>
-  <w:abstractNum w:abstractNumId="13" w15:restartNumberingAfterBreak="0">
+  <w:abstractNum w:abstractNumId="15" w15:restartNumberingAfterBreak="0">
     <w:nsid w:val="3E3D62C7"/>
     <w:multiLevelType w:val="multilevel"/>
     <w:tmpl w:val="66A2F0AA"/>
@@ -34142,7 +34538,7 @@
       </w:pPr>
     </w:lvl>
   </w:abstractNum>
-  <w:abstractNum w:abstractNumId="14" w15:restartNumberingAfterBreak="0">
+  <w:abstractNum w:abstractNumId="16" w15:restartNumberingAfterBreak="0">
     <w:nsid w:val="402D3E7D"/>
     <w:multiLevelType w:val="multilevel"/>
     <w:tmpl w:val="17A6A3C2"/>
@@ -34273,7 +34669,93 @@
       </w:rPr>
     </w:lvl>
   </w:abstractNum>
-  <w:abstractNum w:abstractNumId="15" w15:restartNumberingAfterBreak="0">
+  <w:abstractNum w:abstractNumId="17" w15:restartNumberingAfterBreak="0">
+    <w:nsid w:val="40F706D5"/>
+    <w:multiLevelType w:val="multilevel"/>
+    <w:tmpl w:val="80305764"/>
+    <w:lvl w:ilvl="0">
+      <w:start w:val="1"/>
+      <w:numFmt w:val="decimal"/>
+      <w:lvlText w:val="%1."/>
+      <w:lvlJc w:val="left"/>
+      <w:pPr>
+        <w:ind w:left="720" w:hanging="360"/>
+      </w:pPr>
+    </w:lvl>
+    <w:lvl w:ilvl="1">
+      <w:start w:val="1"/>
+      <w:numFmt w:val="lowerLetter"/>
+      <w:lvlText w:val="%2."/>
+      <w:lvlJc w:val="left"/>
+      <w:pPr>
+        <w:ind w:left="1440" w:hanging="360"/>
+      </w:pPr>
+    </w:lvl>
+    <w:lvl w:ilvl="2">
+      <w:start w:val="1"/>
+      <w:numFmt w:val="lowerRoman"/>
+      <w:lvlText w:val="%3."/>
+      <w:lvlJc w:val="right"/>
+      <w:pPr>
+        <w:ind w:left="2160" w:hanging="180"/>
+      </w:pPr>
+    </w:lvl>
+    <w:lvl w:ilvl="3">
+      <w:start w:val="1"/>
+      <w:numFmt w:val="decimal"/>
+      <w:lvlText w:val="%4."/>
+      <w:lvlJc w:val="left"/>
+      <w:pPr>
+        <w:ind w:left="2880" w:hanging="360"/>
+      </w:pPr>
+    </w:lvl>
+    <w:lvl w:ilvl="4">
+      <w:start w:val="1"/>
+      <w:numFmt w:val="lowerLetter"/>
+      <w:lvlText w:val="%5."/>
+      <w:lvlJc w:val="left"/>
+      <w:pPr>
+        <w:ind w:left="3600" w:hanging="360"/>
+      </w:pPr>
+    </w:lvl>
+    <w:lvl w:ilvl="5">
+      <w:start w:val="1"/>
+      <w:numFmt w:val="lowerRoman"/>
+      <w:lvlText w:val="%6."/>
+      <w:lvlJc w:val="right"/>
+      <w:pPr>
+        <w:ind w:left="4320" w:hanging="180"/>
+      </w:pPr>
+    </w:lvl>
+    <w:lvl w:ilvl="6">
+      <w:start w:val="1"/>
+      <w:numFmt w:val="decimal"/>
+      <w:lvlText w:val="%7."/>
+      <w:lvlJc w:val="left"/>
+      <w:pPr>
+        <w:ind w:left="5040" w:hanging="360"/>
+      </w:pPr>
+    </w:lvl>
+    <w:lvl w:ilvl="7">
+      <w:start w:val="1"/>
+      <w:numFmt w:val="lowerLetter"/>
+      <w:lvlText w:val="%8."/>
+      <w:lvlJc w:val="left"/>
+      <w:pPr>
+        <w:ind w:left="5760" w:hanging="360"/>
+      </w:pPr>
+    </w:lvl>
+    <w:lvl w:ilvl="8">
+      <w:start w:val="1"/>
+      <w:numFmt w:val="lowerRoman"/>
+      <w:lvlText w:val="%9."/>
+      <w:lvlJc w:val="right"/>
+      <w:pPr>
+        <w:ind w:left="6480" w:hanging="180"/>
+      </w:pPr>
+    </w:lvl>
+  </w:abstractNum>
+  <w:abstractNum w:abstractNumId="18" w15:restartNumberingAfterBreak="0">
     <w:nsid w:val="411E5211"/>
     <w:multiLevelType w:val="multilevel"/>
     <w:tmpl w:val="1DB64BD2"/>
@@ -34359,7 +34841,7 @@
       </w:pPr>
     </w:lvl>
   </w:abstractNum>
-  <w:abstractNum w:abstractNumId="16" w15:restartNumberingAfterBreak="0">
+  <w:abstractNum w:abstractNumId="19" w15:restartNumberingAfterBreak="0">
     <w:nsid w:val="475F38C5"/>
     <w:multiLevelType w:val="multilevel"/>
     <w:tmpl w:val="2AC2B3A6"/>
@@ -34445,7 +34927,7 @@
       </w:pPr>
     </w:lvl>
   </w:abstractNum>
-  <w:abstractNum w:abstractNumId="17" w15:restartNumberingAfterBreak="0">
+  <w:abstractNum w:abstractNumId="20" w15:restartNumberingAfterBreak="0">
     <w:nsid w:val="48DA0D64"/>
     <w:multiLevelType w:val="multilevel"/>
     <w:tmpl w:val="E59AEA8C"/>
@@ -34576,7 +35058,7 @@
       </w:rPr>
     </w:lvl>
   </w:abstractNum>
-  <w:abstractNum w:abstractNumId="18" w15:restartNumberingAfterBreak="0">
+  <w:abstractNum w:abstractNumId="21" w15:restartNumberingAfterBreak="0">
     <w:nsid w:val="48E658D6"/>
     <w:multiLevelType w:val="multilevel"/>
     <w:tmpl w:val="934C387A"/>
@@ -34707,7 +35189,7 @@
       </w:rPr>
     </w:lvl>
   </w:abstractNum>
-  <w:abstractNum w:abstractNumId="19" w15:restartNumberingAfterBreak="0">
+  <w:abstractNum w:abstractNumId="22" w15:restartNumberingAfterBreak="0">
     <w:nsid w:val="4B997418"/>
     <w:multiLevelType w:val="multilevel"/>
     <w:tmpl w:val="2D98A2EA"/>
@@ -34793,7 +35275,7 @@
       </w:pPr>
     </w:lvl>
   </w:abstractNum>
-  <w:abstractNum w:abstractNumId="20" w15:restartNumberingAfterBreak="0">
+  <w:abstractNum w:abstractNumId="23" w15:restartNumberingAfterBreak="0">
     <w:nsid w:val="4FE4280F"/>
     <w:multiLevelType w:val="multilevel"/>
     <w:tmpl w:val="27D20E96"/>
@@ -34879,7 +35361,7 @@
       </w:pPr>
     </w:lvl>
   </w:abstractNum>
-  <w:abstractNum w:abstractNumId="21" w15:restartNumberingAfterBreak="0">
+  <w:abstractNum w:abstractNumId="24" w15:restartNumberingAfterBreak="0">
     <w:nsid w:val="588D6ED0"/>
     <w:multiLevelType w:val="multilevel"/>
     <w:tmpl w:val="C1E2A166"/>
@@ -35010,7 +35492,7 @@
       </w:rPr>
     </w:lvl>
   </w:abstractNum>
-  <w:abstractNum w:abstractNumId="22" w15:restartNumberingAfterBreak="0">
+  <w:abstractNum w:abstractNumId="25" w15:restartNumberingAfterBreak="0">
     <w:nsid w:val="62B90C15"/>
     <w:multiLevelType w:val="multilevel"/>
     <w:tmpl w:val="63D8B65C"/>
@@ -35123,7 +35605,7 @@
       </w:rPr>
     </w:lvl>
   </w:abstractNum>
-  <w:abstractNum w:abstractNumId="23" w15:restartNumberingAfterBreak="0">
+  <w:abstractNum w:abstractNumId="26" w15:restartNumberingAfterBreak="0">
     <w:nsid w:val="62C4442D"/>
     <w:multiLevelType w:val="multilevel"/>
     <w:tmpl w:val="55D8B0F2"/>
@@ -35254,7 +35736,7 @@
       </w:rPr>
     </w:lvl>
   </w:abstractNum>
-  <w:abstractNum w:abstractNumId="24" w15:restartNumberingAfterBreak="0">
+  <w:abstractNum w:abstractNumId="27" w15:restartNumberingAfterBreak="0">
     <w:nsid w:val="6B376E81"/>
     <w:multiLevelType w:val="multilevel"/>
     <w:tmpl w:val="389ACB2E"/>
@@ -35385,7 +35867,7 @@
       </w:rPr>
     </w:lvl>
   </w:abstractNum>
-  <w:abstractNum w:abstractNumId="25" w15:restartNumberingAfterBreak="0">
+  <w:abstractNum w:abstractNumId="28" w15:restartNumberingAfterBreak="0">
     <w:nsid w:val="6BD638A0"/>
     <w:multiLevelType w:val="multilevel"/>
     <w:tmpl w:val="2CBA5F4A"/>
@@ -35516,7 +35998,7 @@
       </w:rPr>
     </w:lvl>
   </w:abstractNum>
-  <w:abstractNum w:abstractNumId="26" w15:restartNumberingAfterBreak="0">
+  <w:abstractNum w:abstractNumId="29" w15:restartNumberingAfterBreak="0">
     <w:nsid w:val="6D1F7B2C"/>
     <w:multiLevelType w:val="multilevel"/>
     <w:tmpl w:val="30082FD4"/>
@@ -35602,7 +36084,7 @@
       </w:pPr>
     </w:lvl>
   </w:abstractNum>
-  <w:abstractNum w:abstractNumId="27" w15:restartNumberingAfterBreak="0">
+  <w:abstractNum w:abstractNumId="30" w15:restartNumberingAfterBreak="0">
     <w:nsid w:val="6D2F6A05"/>
     <w:multiLevelType w:val="multilevel"/>
     <w:tmpl w:val="170C6F6C"/>
@@ -35733,7 +36215,7 @@
       </w:rPr>
     </w:lvl>
   </w:abstractNum>
-  <w:abstractNum w:abstractNumId="28" w15:restartNumberingAfterBreak="0">
+  <w:abstractNum w:abstractNumId="31" w15:restartNumberingAfterBreak="0">
     <w:nsid w:val="6DE249EB"/>
     <w:multiLevelType w:val="multilevel"/>
     <w:tmpl w:val="F3C2E624"/>
@@ -35819,7 +36301,7 @@
       </w:pPr>
     </w:lvl>
   </w:abstractNum>
-  <w:abstractNum w:abstractNumId="29" w15:restartNumberingAfterBreak="0">
+  <w:abstractNum w:abstractNumId="32" w15:restartNumberingAfterBreak="0">
     <w:nsid w:val="6EDB18E9"/>
     <w:multiLevelType w:val="multilevel"/>
     <w:tmpl w:val="B110201E"/>
@@ -35905,7 +36387,7 @@
       </w:pPr>
     </w:lvl>
   </w:abstractNum>
-  <w:abstractNum w:abstractNumId="30" w15:restartNumberingAfterBreak="0">
+  <w:abstractNum w:abstractNumId="33" w15:restartNumberingAfterBreak="0">
     <w:nsid w:val="768F2C3F"/>
     <w:multiLevelType w:val="multilevel"/>
     <w:tmpl w:val="2B6E9612"/>
@@ -35991,7 +36473,7 @@
       </w:pPr>
     </w:lvl>
   </w:abstractNum>
-  <w:abstractNum w:abstractNumId="31" w15:restartNumberingAfterBreak="0">
+  <w:abstractNum w:abstractNumId="34" w15:restartNumberingAfterBreak="0">
     <w:nsid w:val="7D24287A"/>
     <w:multiLevelType w:val="multilevel"/>
     <w:tmpl w:val="28C46E00"/>
@@ -36104,7 +36586,7 @@
       </w:rPr>
     </w:lvl>
   </w:abstractNum>
-  <w:abstractNum w:abstractNumId="32" w15:restartNumberingAfterBreak="0">
+  <w:abstractNum w:abstractNumId="35" w15:restartNumberingAfterBreak="0">
     <w:nsid w:val="7FD55964"/>
     <w:multiLevelType w:val="multilevel"/>
     <w:tmpl w:val="1ED05C20"/>
@@ -36191,102 +36673,111 @@
     </w:lvl>
   </w:abstractNum>
   <w:num w:numId="1">
-    <w:abstractNumId w:val="27"/>
+    <w:abstractNumId w:val="30"/>
   </w:num>
   <w:num w:numId="2">
     <w:abstractNumId w:val="1"/>
   </w:num>
   <w:num w:numId="3">
+    <w:abstractNumId w:val="28"/>
+  </w:num>
+  <w:num w:numId="4">
     <w:abstractNumId w:val="25"/>
   </w:num>
-  <w:num w:numId="4">
-    <w:abstractNumId w:val="22"/>
-  </w:num>
   <w:num w:numId="5">
-    <w:abstractNumId w:val="5"/>
+    <w:abstractNumId w:val="6"/>
   </w:num>
   <w:num w:numId="6">
+    <w:abstractNumId w:val="27"/>
+  </w:num>
+  <w:num w:numId="7">
+    <w:abstractNumId w:val="7"/>
+  </w:num>
+  <w:num w:numId="8">
     <w:abstractNumId w:val="24"/>
   </w:num>
-  <w:num w:numId="7">
-    <w:abstractNumId w:val="6"/>
-  </w:num>
-  <w:num w:numId="8">
-    <w:abstractNumId w:val="21"/>
-  </w:num>
   <w:num w:numId="9">
-    <w:abstractNumId w:val="9"/>
+    <w:abstractNumId w:val="11"/>
   </w:num>
   <w:num w:numId="10">
     <w:abstractNumId w:val="0"/>
   </w:num>
   <w:num w:numId="11">
-    <w:abstractNumId w:val="17"/>
+    <w:abstractNumId w:val="20"/>
   </w:num>
   <w:num w:numId="12">
-    <w:abstractNumId w:val="14"/>
+    <w:abstractNumId w:val="16"/>
   </w:num>
   <w:num w:numId="13">
-    <w:abstractNumId w:val="23"/>
+    <w:abstractNumId w:val="26"/>
   </w:num>
   <w:num w:numId="14">
-    <w:abstractNumId w:val="18"/>
+    <w:abstractNumId w:val="21"/>
   </w:num>
   <w:num w:numId="15">
-    <w:abstractNumId w:val="31"/>
+    <w:abstractNumId w:val="34"/>
   </w:num>
   <w:num w:numId="16">
-    <w:abstractNumId w:val="12"/>
+    <w:abstractNumId w:val="14"/>
   </w:num>
   <w:num w:numId="17">
     <w:abstractNumId w:val="3"/>
   </w:num>
   <w:num w:numId="18">
+    <w:abstractNumId w:val="15"/>
+  </w:num>
+  <w:num w:numId="19">
+    <w:abstractNumId w:val="19"/>
+  </w:num>
+  <w:num w:numId="20">
+    <w:abstractNumId w:val="31"/>
+  </w:num>
+  <w:num w:numId="21">
+    <w:abstractNumId w:val="18"/>
+  </w:num>
+  <w:num w:numId="22">
+    <w:abstractNumId w:val="22"/>
+  </w:num>
+  <w:num w:numId="23">
+    <w:abstractNumId w:val="33"/>
+  </w:num>
+  <w:num w:numId="24">
+    <w:abstractNumId w:val="9"/>
+  </w:num>
+  <w:num w:numId="25">
+    <w:abstractNumId w:val="10"/>
+  </w:num>
+  <w:num w:numId="26">
+    <w:abstractNumId w:val="35"/>
+  </w:num>
+  <w:num w:numId="27">
+    <w:abstractNumId w:val="23"/>
+  </w:num>
+  <w:num w:numId="28">
+    <w:abstractNumId w:val="32"/>
+  </w:num>
+  <w:num w:numId="29">
     <w:abstractNumId w:val="13"/>
   </w:num>
-  <w:num w:numId="19">
-    <w:abstractNumId w:val="16"/>
-  </w:num>
-  <w:num w:numId="20">
-    <w:abstractNumId w:val="28"/>
-  </w:num>
-  <w:num w:numId="21">
-    <w:abstractNumId w:val="15"/>
-  </w:num>
-  <w:num w:numId="22">
-    <w:abstractNumId w:val="19"/>
-  </w:num>
-  <w:num w:numId="23">
-    <w:abstractNumId w:val="30"/>
-  </w:num>
-  <w:num w:numId="24">
-    <w:abstractNumId w:val="7"/>
-  </w:num>
-  <w:num w:numId="25">
-    <w:abstractNumId w:val="8"/>
-  </w:num>
-  <w:num w:numId="26">
-    <w:abstractNumId w:val="32"/>
-  </w:num>
-  <w:num w:numId="27">
-    <w:abstractNumId w:val="20"/>
-  </w:num>
-  <w:num w:numId="28">
+  <w:num w:numId="30">
     <w:abstractNumId w:val="29"/>
   </w:num>
-  <w:num w:numId="29">
-    <w:abstractNumId w:val="11"/>
-  </w:num>
-  <w:num w:numId="30">
-    <w:abstractNumId w:val="26"/>
-  </w:num>
   <w:num w:numId="31">
-    <w:abstractNumId w:val="10"/>
+    <w:abstractNumId w:val="12"/>
   </w:num>
   <w:num w:numId="32">
     <w:abstractNumId w:val="2"/>
   </w:num>
   <w:num w:numId="33">
+    <w:abstractNumId w:val="5"/>
+  </w:num>
+  <w:num w:numId="34">
+    <w:abstractNumId w:val="8"/>
+  </w:num>
+  <w:num w:numId="35">
+    <w:abstractNumId w:val="17"/>
+  </w:num>
+  <w:num w:numId="36">
     <w:abstractNumId w:val="4"/>
   </w:num>
 </w:numbering>

</xml_diff>

<commit_message>
Add Use Case Update Technology/Skill Description document
</commit_message>
<xml_diff>
--- a/docs/LiveCodingMentor.docx
+++ b/docs/LiveCodingMentor.docx
@@ -32728,6 +32728,1339 @@
     <w:p/>
     <w:p>
       <w:pPr>
+        <w:rPr>
+          <w:rFonts w:ascii="Times New Roman" w:eastAsia="Times New Roman" w:hAnsi="Times New Roman" w:cs="Times New Roman"/>
+          <w:sz w:val="24"/>
+          <w:szCs w:val="24"/>
+        </w:rPr>
+      </w:pPr>
+      <w:r>
+        <w:rPr>
+          <w:rFonts w:ascii="Times New Roman" w:eastAsia="Times New Roman" w:hAnsi="Times New Roman" w:cs="Times New Roman"/>
+          <w:sz w:val="24"/>
+          <w:szCs w:val="24"/>
+        </w:rPr>
+        <w:t>2.2.2.8 Update technology/skill</w:t>
+      </w:r>
+    </w:p>
+    <w:tbl>
+      <w:tblPr>
+        <w:tblW w:w="9016" w:type="dxa"/>
+        <w:tblLayout w:type="fixed"/>
+        <w:tblLook w:val="0400" w:firstRow="0" w:lastRow="0" w:firstColumn="0" w:lastColumn="0" w:noHBand="0" w:noVBand="1"/>
+      </w:tblPr>
+      <w:tblGrid>
+        <w:gridCol w:w="2254"/>
+        <w:gridCol w:w="2254"/>
+        <w:gridCol w:w="2057"/>
+        <w:gridCol w:w="2451"/>
+      </w:tblGrid>
+      <w:tr>
+        <w:trPr>
+          <w:trHeight w:val="440"/>
+        </w:trPr>
+        <w:tc>
+          <w:tcPr>
+            <w:tcW w:w="2254" w:type="dxa"/>
+            <w:tcBorders>
+              <w:top w:val="single" w:sz="4" w:space="0" w:color="000000"/>
+              <w:left w:val="single" w:sz="4" w:space="0" w:color="000000"/>
+              <w:bottom w:val="single" w:sz="4" w:space="0" w:color="000000"/>
+              <w:right w:val="single" w:sz="4" w:space="0" w:color="000000"/>
+            </w:tcBorders>
+            <w:vAlign w:val="center"/>
+          </w:tcPr>
+          <w:p>
+            <w:pPr>
+              <w:rPr>
+                <w:rFonts w:ascii="Times New Roman" w:eastAsia="Times New Roman" w:hAnsi="Times New Roman" w:cs="Times New Roman"/>
+                <w:sz w:val="24"/>
+                <w:szCs w:val="24"/>
+              </w:rPr>
+            </w:pPr>
+            <w:r>
+              <w:rPr>
+                <w:rFonts w:ascii="Times New Roman" w:eastAsia="Times New Roman" w:hAnsi="Times New Roman" w:cs="Times New Roman"/>
+                <w:b/>
+                <w:sz w:val="24"/>
+                <w:szCs w:val="24"/>
+              </w:rPr>
+              <w:lastRenderedPageBreak/>
+              <w:t>Use Case ID</w:t>
+            </w:r>
+          </w:p>
+        </w:tc>
+        <w:tc>
+          <w:tcPr>
+            <w:tcW w:w="2254" w:type="dxa"/>
+            <w:tcBorders>
+              <w:top w:val="single" w:sz="4" w:space="0" w:color="000000"/>
+              <w:left w:val="single" w:sz="4" w:space="0" w:color="000000"/>
+              <w:bottom w:val="single" w:sz="4" w:space="0" w:color="000000"/>
+              <w:right w:val="single" w:sz="4" w:space="0" w:color="000000"/>
+            </w:tcBorders>
+            <w:vAlign w:val="center"/>
+          </w:tcPr>
+          <w:p>
+            <w:pPr>
+              <w:rPr>
+                <w:rFonts w:ascii="Times New Roman" w:eastAsia="Times New Roman" w:hAnsi="Times New Roman" w:cs="Times New Roman"/>
+                <w:sz w:val="24"/>
+                <w:szCs w:val="24"/>
+              </w:rPr>
+            </w:pPr>
+            <w:r>
+              <w:rPr>
+                <w:rFonts w:ascii="Times New Roman" w:eastAsia="Times New Roman" w:hAnsi="Times New Roman" w:cs="Times New Roman"/>
+                <w:sz w:val="24"/>
+                <w:szCs w:val="24"/>
+              </w:rPr>
+              <w:t>UC – 09</w:t>
+            </w:r>
+          </w:p>
+        </w:tc>
+        <w:tc>
+          <w:tcPr>
+            <w:tcW w:w="2057" w:type="dxa"/>
+            <w:tcBorders>
+              <w:top w:val="single" w:sz="4" w:space="0" w:color="000000"/>
+              <w:left w:val="single" w:sz="4" w:space="0" w:color="000000"/>
+              <w:bottom w:val="single" w:sz="4" w:space="0" w:color="000000"/>
+              <w:right w:val="single" w:sz="4" w:space="0" w:color="000000"/>
+            </w:tcBorders>
+            <w:vAlign w:val="center"/>
+          </w:tcPr>
+          <w:p>
+            <w:pPr>
+              <w:rPr>
+                <w:rFonts w:ascii="Times New Roman" w:eastAsia="Times New Roman" w:hAnsi="Times New Roman" w:cs="Times New Roman"/>
+                <w:sz w:val="24"/>
+                <w:szCs w:val="24"/>
+              </w:rPr>
+            </w:pPr>
+            <w:r>
+              <w:rPr>
+                <w:rFonts w:ascii="Times New Roman" w:eastAsia="Times New Roman" w:hAnsi="Times New Roman" w:cs="Times New Roman"/>
+                <w:b/>
+                <w:sz w:val="24"/>
+                <w:szCs w:val="24"/>
+              </w:rPr>
+              <w:t>Use Case Name</w:t>
+            </w:r>
+          </w:p>
+        </w:tc>
+        <w:tc>
+          <w:tcPr>
+            <w:tcW w:w="2451" w:type="dxa"/>
+            <w:tcBorders>
+              <w:top w:val="single" w:sz="4" w:space="0" w:color="000000"/>
+              <w:left w:val="single" w:sz="4" w:space="0" w:color="000000"/>
+              <w:bottom w:val="single" w:sz="4" w:space="0" w:color="000000"/>
+              <w:right w:val="single" w:sz="4" w:space="0" w:color="000000"/>
+            </w:tcBorders>
+            <w:vAlign w:val="center"/>
+          </w:tcPr>
+          <w:p>
+            <w:pPr>
+              <w:ind w:left="100"/>
+              <w:rPr>
+                <w:rFonts w:ascii="Times New Roman" w:eastAsia="Times New Roman" w:hAnsi="Times New Roman" w:cs="Times New Roman"/>
+                <w:sz w:val="24"/>
+                <w:szCs w:val="24"/>
+              </w:rPr>
+            </w:pPr>
+            <w:r>
+              <w:rPr>
+                <w:rFonts w:ascii="Times New Roman" w:eastAsia="Times New Roman" w:hAnsi="Times New Roman" w:cs="Times New Roman"/>
+                <w:sz w:val="24"/>
+                <w:szCs w:val="24"/>
+              </w:rPr>
+              <w:t>Update technology/skill</w:t>
+            </w:r>
+          </w:p>
+        </w:tc>
+      </w:tr>
+      <w:tr>
+        <w:trPr>
+          <w:trHeight w:val="440"/>
+        </w:trPr>
+        <w:tc>
+          <w:tcPr>
+            <w:tcW w:w="2254" w:type="dxa"/>
+            <w:tcBorders>
+              <w:top w:val="single" w:sz="4" w:space="0" w:color="000000"/>
+              <w:left w:val="single" w:sz="4" w:space="0" w:color="000000"/>
+              <w:bottom w:val="single" w:sz="4" w:space="0" w:color="000000"/>
+              <w:right w:val="single" w:sz="4" w:space="0" w:color="000000"/>
+            </w:tcBorders>
+            <w:vAlign w:val="center"/>
+          </w:tcPr>
+          <w:p>
+            <w:pPr>
+              <w:rPr>
+                <w:rFonts w:ascii="Times New Roman" w:eastAsia="Times New Roman" w:hAnsi="Times New Roman" w:cs="Times New Roman"/>
+                <w:b/>
+                <w:sz w:val="24"/>
+                <w:szCs w:val="24"/>
+              </w:rPr>
+            </w:pPr>
+            <w:r>
+              <w:rPr>
+                <w:rFonts w:ascii="Times New Roman" w:eastAsia="Times New Roman" w:hAnsi="Times New Roman" w:cs="Times New Roman"/>
+                <w:b/>
+                <w:sz w:val="24"/>
+                <w:szCs w:val="24"/>
+              </w:rPr>
+              <w:t>Created By</w:t>
+            </w:r>
+          </w:p>
+        </w:tc>
+        <w:tc>
+          <w:tcPr>
+            <w:tcW w:w="2254" w:type="dxa"/>
+            <w:tcBorders>
+              <w:top w:val="single" w:sz="4" w:space="0" w:color="000000"/>
+              <w:left w:val="single" w:sz="4" w:space="0" w:color="000000"/>
+              <w:bottom w:val="single" w:sz="4" w:space="0" w:color="000000"/>
+              <w:right w:val="single" w:sz="4" w:space="0" w:color="000000"/>
+            </w:tcBorders>
+            <w:vAlign w:val="center"/>
+          </w:tcPr>
+          <w:p>
+            <w:pPr>
+              <w:rPr>
+                <w:rFonts w:ascii="Times New Roman" w:eastAsia="Times New Roman" w:hAnsi="Times New Roman" w:cs="Times New Roman"/>
+                <w:sz w:val="24"/>
+                <w:szCs w:val="24"/>
+              </w:rPr>
+            </w:pPr>
+            <w:r>
+              <w:rPr>
+                <w:rFonts w:ascii="Times New Roman" w:eastAsia="Times New Roman" w:hAnsi="Times New Roman" w:cs="Times New Roman"/>
+                <w:sz w:val="24"/>
+                <w:szCs w:val="24"/>
+              </w:rPr>
+              <w:t>Lê Thành Đạt</w:t>
+            </w:r>
+          </w:p>
+        </w:tc>
+        <w:tc>
+          <w:tcPr>
+            <w:tcW w:w="2057" w:type="dxa"/>
+            <w:tcBorders>
+              <w:top w:val="single" w:sz="4" w:space="0" w:color="000000"/>
+              <w:left w:val="single" w:sz="4" w:space="0" w:color="000000"/>
+              <w:bottom w:val="single" w:sz="4" w:space="0" w:color="000000"/>
+              <w:right w:val="single" w:sz="4" w:space="0" w:color="000000"/>
+            </w:tcBorders>
+            <w:vAlign w:val="center"/>
+          </w:tcPr>
+          <w:p>
+            <w:pPr>
+              <w:rPr>
+                <w:rFonts w:ascii="Times New Roman" w:eastAsia="Times New Roman" w:hAnsi="Times New Roman" w:cs="Times New Roman"/>
+                <w:b/>
+                <w:sz w:val="24"/>
+                <w:szCs w:val="24"/>
+              </w:rPr>
+            </w:pPr>
+            <w:r>
+              <w:rPr>
+                <w:rFonts w:ascii="Times New Roman" w:eastAsia="Times New Roman" w:hAnsi="Times New Roman" w:cs="Times New Roman"/>
+                <w:b/>
+                <w:sz w:val="24"/>
+                <w:szCs w:val="24"/>
+              </w:rPr>
+              <w:t>Created Date</w:t>
+            </w:r>
+          </w:p>
+        </w:tc>
+        <w:tc>
+          <w:tcPr>
+            <w:tcW w:w="2451" w:type="dxa"/>
+            <w:tcBorders>
+              <w:top w:val="single" w:sz="4" w:space="0" w:color="000000"/>
+              <w:left w:val="single" w:sz="4" w:space="0" w:color="000000"/>
+              <w:bottom w:val="single" w:sz="4" w:space="0" w:color="000000"/>
+              <w:right w:val="single" w:sz="4" w:space="0" w:color="000000"/>
+            </w:tcBorders>
+            <w:vAlign w:val="center"/>
+          </w:tcPr>
+          <w:p>
+            <w:pPr>
+              <w:rPr>
+                <w:rFonts w:ascii="Times New Roman" w:eastAsia="Times New Roman" w:hAnsi="Times New Roman" w:cs="Times New Roman"/>
+                <w:sz w:val="24"/>
+                <w:szCs w:val="24"/>
+              </w:rPr>
+            </w:pPr>
+            <w:r>
+              <w:rPr>
+                <w:rFonts w:ascii="Times New Roman" w:eastAsia="Times New Roman" w:hAnsi="Times New Roman" w:cs="Times New Roman"/>
+                <w:sz w:val="24"/>
+                <w:szCs w:val="24"/>
+              </w:rPr>
+              <w:t>25/01/2021</w:t>
+            </w:r>
+          </w:p>
+        </w:tc>
+      </w:tr>
+      <w:tr>
+        <w:trPr>
+          <w:trHeight w:val="440"/>
+        </w:trPr>
+        <w:tc>
+          <w:tcPr>
+            <w:tcW w:w="2254" w:type="dxa"/>
+            <w:tcBorders>
+              <w:top w:val="single" w:sz="4" w:space="0" w:color="000000"/>
+              <w:left w:val="single" w:sz="4" w:space="0" w:color="000000"/>
+              <w:bottom w:val="single" w:sz="4" w:space="0" w:color="000000"/>
+              <w:right w:val="single" w:sz="4" w:space="0" w:color="000000"/>
+            </w:tcBorders>
+            <w:vAlign w:val="center"/>
+          </w:tcPr>
+          <w:p>
+            <w:pPr>
+              <w:rPr>
+                <w:rFonts w:ascii="Times New Roman" w:eastAsia="Times New Roman" w:hAnsi="Times New Roman" w:cs="Times New Roman"/>
+                <w:b/>
+                <w:sz w:val="24"/>
+                <w:szCs w:val="24"/>
+              </w:rPr>
+            </w:pPr>
+            <w:r>
+              <w:rPr>
+                <w:rFonts w:ascii="Times New Roman" w:eastAsia="Times New Roman" w:hAnsi="Times New Roman" w:cs="Times New Roman"/>
+                <w:b/>
+                <w:sz w:val="24"/>
+                <w:szCs w:val="24"/>
+              </w:rPr>
+              <w:t>Primary Actor</w:t>
+            </w:r>
+          </w:p>
+        </w:tc>
+        <w:tc>
+          <w:tcPr>
+            <w:tcW w:w="2254" w:type="dxa"/>
+            <w:tcBorders>
+              <w:top w:val="single" w:sz="4" w:space="0" w:color="000000"/>
+              <w:left w:val="single" w:sz="4" w:space="0" w:color="000000"/>
+              <w:bottom w:val="single" w:sz="4" w:space="0" w:color="000000"/>
+              <w:right w:val="single" w:sz="4" w:space="0" w:color="000000"/>
+            </w:tcBorders>
+            <w:vAlign w:val="center"/>
+          </w:tcPr>
+          <w:p>
+            <w:pPr>
+              <w:rPr>
+                <w:rFonts w:ascii="Times New Roman" w:eastAsia="Times New Roman" w:hAnsi="Times New Roman" w:cs="Times New Roman"/>
+                <w:sz w:val="24"/>
+                <w:szCs w:val="24"/>
+              </w:rPr>
+            </w:pPr>
+            <w:r>
+              <w:rPr>
+                <w:rFonts w:ascii="Times New Roman" w:eastAsia="Times New Roman" w:hAnsi="Times New Roman" w:cs="Times New Roman"/>
+                <w:sz w:val="24"/>
+                <w:szCs w:val="24"/>
+              </w:rPr>
+              <w:t>Admin</w:t>
+            </w:r>
+          </w:p>
+        </w:tc>
+        <w:tc>
+          <w:tcPr>
+            <w:tcW w:w="2057" w:type="dxa"/>
+            <w:tcBorders>
+              <w:top w:val="single" w:sz="4" w:space="0" w:color="000000"/>
+              <w:left w:val="single" w:sz="4" w:space="0" w:color="000000"/>
+              <w:bottom w:val="single" w:sz="4" w:space="0" w:color="000000"/>
+              <w:right w:val="single" w:sz="4" w:space="0" w:color="000000"/>
+            </w:tcBorders>
+            <w:vAlign w:val="center"/>
+          </w:tcPr>
+          <w:p>
+            <w:pPr>
+              <w:rPr>
+                <w:rFonts w:ascii="Times New Roman" w:eastAsia="Times New Roman" w:hAnsi="Times New Roman" w:cs="Times New Roman"/>
+                <w:b/>
+                <w:sz w:val="24"/>
+                <w:szCs w:val="24"/>
+              </w:rPr>
+            </w:pPr>
+            <w:r>
+              <w:rPr>
+                <w:rFonts w:ascii="Times New Roman" w:eastAsia="Times New Roman" w:hAnsi="Times New Roman" w:cs="Times New Roman"/>
+                <w:b/>
+                <w:sz w:val="24"/>
+                <w:szCs w:val="24"/>
+              </w:rPr>
+              <w:t>Secondary Actor</w:t>
+            </w:r>
+          </w:p>
+        </w:tc>
+        <w:tc>
+          <w:tcPr>
+            <w:tcW w:w="2451" w:type="dxa"/>
+            <w:tcBorders>
+              <w:top w:val="single" w:sz="4" w:space="0" w:color="000000"/>
+              <w:left w:val="single" w:sz="4" w:space="0" w:color="000000"/>
+              <w:bottom w:val="single" w:sz="4" w:space="0" w:color="000000"/>
+              <w:right w:val="single" w:sz="4" w:space="0" w:color="000000"/>
+            </w:tcBorders>
+            <w:vAlign w:val="center"/>
+          </w:tcPr>
+          <w:p>
+            <w:pPr>
+              <w:rPr>
+                <w:rFonts w:ascii="Times New Roman" w:eastAsia="Times New Roman" w:hAnsi="Times New Roman" w:cs="Times New Roman"/>
+                <w:sz w:val="24"/>
+                <w:szCs w:val="24"/>
+              </w:rPr>
+            </w:pPr>
+            <w:r>
+              <w:rPr>
+                <w:rFonts w:ascii="Times New Roman" w:eastAsia="Times New Roman" w:hAnsi="Times New Roman" w:cs="Times New Roman"/>
+                <w:sz w:val="24"/>
+                <w:szCs w:val="24"/>
+              </w:rPr>
+              <w:t>N/A</w:t>
+            </w:r>
+          </w:p>
+        </w:tc>
+      </w:tr>
+      <w:tr>
+        <w:trPr>
+          <w:trHeight w:val="440"/>
+        </w:trPr>
+        <w:tc>
+          <w:tcPr>
+            <w:tcW w:w="2254" w:type="dxa"/>
+            <w:tcBorders>
+              <w:top w:val="single" w:sz="4" w:space="0" w:color="000000"/>
+              <w:left w:val="single" w:sz="4" w:space="0" w:color="000000"/>
+              <w:bottom w:val="single" w:sz="4" w:space="0" w:color="000000"/>
+              <w:right w:val="single" w:sz="4" w:space="0" w:color="000000"/>
+            </w:tcBorders>
+            <w:vAlign w:val="center"/>
+          </w:tcPr>
+          <w:p>
+            <w:pPr>
+              <w:rPr>
+                <w:rFonts w:ascii="Times New Roman" w:eastAsia="Times New Roman" w:hAnsi="Times New Roman" w:cs="Times New Roman"/>
+                <w:b/>
+                <w:sz w:val="24"/>
+                <w:szCs w:val="24"/>
+              </w:rPr>
+            </w:pPr>
+            <w:r>
+              <w:rPr>
+                <w:rFonts w:ascii="Times New Roman" w:eastAsia="Times New Roman" w:hAnsi="Times New Roman" w:cs="Times New Roman"/>
+                <w:b/>
+                <w:sz w:val="24"/>
+                <w:szCs w:val="24"/>
+              </w:rPr>
+              <w:t>Description</w:t>
+            </w:r>
+          </w:p>
+        </w:tc>
+        <w:tc>
+          <w:tcPr>
+            <w:tcW w:w="6762" w:type="dxa"/>
+            <w:gridSpan w:val="3"/>
+            <w:tcBorders>
+              <w:top w:val="single" w:sz="4" w:space="0" w:color="000000"/>
+              <w:left w:val="single" w:sz="4" w:space="0" w:color="000000"/>
+              <w:bottom w:val="single" w:sz="4" w:space="0" w:color="000000"/>
+              <w:right w:val="single" w:sz="4" w:space="0" w:color="000000"/>
+            </w:tcBorders>
+            <w:vAlign w:val="center"/>
+          </w:tcPr>
+          <w:p>
+            <w:pPr>
+              <w:rPr>
+                <w:rFonts w:ascii="Times New Roman" w:eastAsia="Times New Roman" w:hAnsi="Times New Roman" w:cs="Times New Roman"/>
+                <w:sz w:val="24"/>
+                <w:szCs w:val="24"/>
+              </w:rPr>
+            </w:pPr>
+            <w:r>
+              <w:rPr>
+                <w:rFonts w:ascii="Times New Roman" w:eastAsia="Times New Roman" w:hAnsi="Times New Roman" w:cs="Times New Roman"/>
+                <w:color w:val="000000"/>
+                <w:sz w:val="24"/>
+                <w:szCs w:val="24"/>
+              </w:rPr>
+              <w:t>Update an existed skill</w:t>
+            </w:r>
+          </w:p>
+        </w:tc>
+      </w:tr>
+      <w:tr>
+        <w:trPr>
+          <w:trHeight w:val="440"/>
+        </w:trPr>
+        <w:tc>
+          <w:tcPr>
+            <w:tcW w:w="2254" w:type="dxa"/>
+            <w:tcBorders>
+              <w:top w:val="single" w:sz="4" w:space="0" w:color="000000"/>
+              <w:left w:val="single" w:sz="4" w:space="0" w:color="000000"/>
+              <w:bottom w:val="single" w:sz="4" w:space="0" w:color="000000"/>
+              <w:right w:val="single" w:sz="4" w:space="0" w:color="000000"/>
+            </w:tcBorders>
+            <w:vAlign w:val="center"/>
+          </w:tcPr>
+          <w:p>
+            <w:pPr>
+              <w:rPr>
+                <w:rFonts w:ascii="Times New Roman" w:eastAsia="Times New Roman" w:hAnsi="Times New Roman" w:cs="Times New Roman"/>
+                <w:b/>
+                <w:sz w:val="24"/>
+                <w:szCs w:val="24"/>
+              </w:rPr>
+            </w:pPr>
+            <w:r>
+              <w:rPr>
+                <w:rFonts w:ascii="Times New Roman" w:eastAsia="Times New Roman" w:hAnsi="Times New Roman" w:cs="Times New Roman"/>
+                <w:b/>
+                <w:sz w:val="24"/>
+                <w:szCs w:val="24"/>
+              </w:rPr>
+              <w:t>Pre-conditions</w:t>
+            </w:r>
+          </w:p>
+        </w:tc>
+        <w:tc>
+          <w:tcPr>
+            <w:tcW w:w="6762" w:type="dxa"/>
+            <w:gridSpan w:val="3"/>
+            <w:tcBorders>
+              <w:top w:val="single" w:sz="4" w:space="0" w:color="000000"/>
+              <w:left w:val="single" w:sz="4" w:space="0" w:color="000000"/>
+              <w:bottom w:val="single" w:sz="4" w:space="0" w:color="000000"/>
+              <w:right w:val="single" w:sz="4" w:space="0" w:color="000000"/>
+            </w:tcBorders>
+            <w:vAlign w:val="center"/>
+          </w:tcPr>
+          <w:p>
+            <w:pPr>
+              <w:rPr>
+                <w:rFonts w:ascii="Times New Roman" w:eastAsia="Times New Roman" w:hAnsi="Times New Roman" w:cs="Times New Roman"/>
+                <w:sz w:val="24"/>
+                <w:szCs w:val="24"/>
+              </w:rPr>
+            </w:pPr>
+            <w:r>
+              <w:rPr>
+                <w:rFonts w:ascii="Times New Roman" w:eastAsia="Times New Roman" w:hAnsi="Times New Roman" w:cs="Times New Roman"/>
+                <w:sz w:val="24"/>
+                <w:szCs w:val="24"/>
+              </w:rPr>
+              <w:t>Admin has logged into Admin Website</w:t>
+            </w:r>
+          </w:p>
+        </w:tc>
+      </w:tr>
+      <w:tr>
+        <w:trPr>
+          <w:trHeight w:val="440"/>
+        </w:trPr>
+        <w:tc>
+          <w:tcPr>
+            <w:tcW w:w="2254" w:type="dxa"/>
+            <w:tcBorders>
+              <w:top w:val="single" w:sz="4" w:space="0" w:color="000000"/>
+              <w:left w:val="single" w:sz="4" w:space="0" w:color="000000"/>
+              <w:bottom w:val="single" w:sz="4" w:space="0" w:color="000000"/>
+              <w:right w:val="single" w:sz="4" w:space="0" w:color="000000"/>
+            </w:tcBorders>
+            <w:vAlign w:val="center"/>
+          </w:tcPr>
+          <w:p>
+            <w:pPr>
+              <w:rPr>
+                <w:rFonts w:ascii="Times New Roman" w:eastAsia="Times New Roman" w:hAnsi="Times New Roman" w:cs="Times New Roman"/>
+                <w:b/>
+                <w:sz w:val="24"/>
+                <w:szCs w:val="24"/>
+              </w:rPr>
+            </w:pPr>
+            <w:r>
+              <w:rPr>
+                <w:rFonts w:ascii="Times New Roman" w:eastAsia="Times New Roman" w:hAnsi="Times New Roman" w:cs="Times New Roman"/>
+                <w:b/>
+                <w:sz w:val="24"/>
+                <w:szCs w:val="24"/>
+              </w:rPr>
+              <w:t>Post-conditions</w:t>
+            </w:r>
+          </w:p>
+        </w:tc>
+        <w:tc>
+          <w:tcPr>
+            <w:tcW w:w="6762" w:type="dxa"/>
+            <w:gridSpan w:val="3"/>
+            <w:tcBorders>
+              <w:top w:val="single" w:sz="4" w:space="0" w:color="000000"/>
+              <w:left w:val="single" w:sz="4" w:space="0" w:color="000000"/>
+              <w:bottom w:val="single" w:sz="4" w:space="0" w:color="000000"/>
+              <w:right w:val="single" w:sz="4" w:space="0" w:color="000000"/>
+            </w:tcBorders>
+            <w:vAlign w:val="center"/>
+          </w:tcPr>
+          <w:p>
+            <w:pPr>
+              <w:spacing w:line="276" w:lineRule="auto"/>
+              <w:rPr>
+                <w:rFonts w:ascii="Times New Roman" w:eastAsia="Times New Roman" w:hAnsi="Times New Roman" w:cs="Times New Roman"/>
+                <w:sz w:val="24"/>
+                <w:szCs w:val="24"/>
+              </w:rPr>
+            </w:pPr>
+            <w:r>
+              <w:rPr>
+                <w:rFonts w:ascii="Times New Roman" w:eastAsia="Times New Roman" w:hAnsi="Times New Roman" w:cs="Times New Roman"/>
+                <w:sz w:val="24"/>
+                <w:szCs w:val="24"/>
+              </w:rPr>
+              <w:t>When the normal flow completes successfully, the new skill will be saved into database</w:t>
+            </w:r>
+          </w:p>
+        </w:tc>
+      </w:tr>
+      <w:tr>
+        <w:trPr>
+          <w:trHeight w:val="440"/>
+        </w:trPr>
+        <w:tc>
+          <w:tcPr>
+            <w:tcW w:w="2254" w:type="dxa"/>
+            <w:tcBorders>
+              <w:top w:val="single" w:sz="4" w:space="0" w:color="000000"/>
+              <w:left w:val="single" w:sz="4" w:space="0" w:color="000000"/>
+              <w:bottom w:val="single" w:sz="4" w:space="0" w:color="000000"/>
+              <w:right w:val="single" w:sz="4" w:space="0" w:color="000000"/>
+            </w:tcBorders>
+            <w:vAlign w:val="center"/>
+          </w:tcPr>
+          <w:p>
+            <w:pPr>
+              <w:rPr>
+                <w:rFonts w:ascii="Times New Roman" w:eastAsia="Times New Roman" w:hAnsi="Times New Roman" w:cs="Times New Roman"/>
+                <w:b/>
+                <w:sz w:val="24"/>
+                <w:szCs w:val="24"/>
+              </w:rPr>
+            </w:pPr>
+            <w:r>
+              <w:rPr>
+                <w:rFonts w:ascii="Times New Roman" w:eastAsia="Times New Roman" w:hAnsi="Times New Roman" w:cs="Times New Roman"/>
+                <w:b/>
+                <w:sz w:val="24"/>
+                <w:szCs w:val="24"/>
+              </w:rPr>
+              <w:t>Normal Flow</w:t>
+            </w:r>
+          </w:p>
+        </w:tc>
+        <w:tc>
+          <w:tcPr>
+            <w:tcW w:w="6762" w:type="dxa"/>
+            <w:gridSpan w:val="3"/>
+            <w:tcBorders>
+              <w:top w:val="single" w:sz="4" w:space="0" w:color="000000"/>
+              <w:left w:val="single" w:sz="4" w:space="0" w:color="000000"/>
+              <w:bottom w:val="single" w:sz="4" w:space="0" w:color="000000"/>
+              <w:right w:val="single" w:sz="4" w:space="0" w:color="000000"/>
+            </w:tcBorders>
+            <w:vAlign w:val="center"/>
+          </w:tcPr>
+          <w:p>
+            <w:pPr>
+              <w:numPr>
+                <w:ilvl w:val="0"/>
+                <w:numId w:val="37"/>
+              </w:numPr>
+              <w:pBdr>
+                <w:top w:val="nil"/>
+                <w:left w:val="nil"/>
+                <w:bottom w:val="nil"/>
+                <w:right w:val="nil"/>
+                <w:between w:val="nil"/>
+              </w:pBdr>
+              <w:spacing w:after="0"/>
+              <w:rPr>
+                <w:rFonts w:ascii="Times New Roman" w:eastAsia="Times New Roman" w:hAnsi="Times New Roman" w:cs="Times New Roman"/>
+                <w:color w:val="000000"/>
+                <w:sz w:val="24"/>
+                <w:szCs w:val="24"/>
+              </w:rPr>
+            </w:pPr>
+            <w:r>
+              <w:rPr>
+                <w:rFonts w:ascii="Times New Roman" w:eastAsia="Times New Roman" w:hAnsi="Times New Roman" w:cs="Times New Roman"/>
+                <w:color w:val="000000"/>
+                <w:sz w:val="24"/>
+                <w:szCs w:val="24"/>
+              </w:rPr>
+              <w:t>Go to Admin Page</w:t>
+            </w:r>
+          </w:p>
+          <w:p>
+            <w:pPr>
+              <w:numPr>
+                <w:ilvl w:val="0"/>
+                <w:numId w:val="37"/>
+              </w:numPr>
+              <w:pBdr>
+                <w:top w:val="nil"/>
+                <w:left w:val="nil"/>
+                <w:bottom w:val="nil"/>
+                <w:right w:val="nil"/>
+                <w:between w:val="nil"/>
+              </w:pBdr>
+              <w:spacing w:after="0"/>
+              <w:rPr>
+                <w:rFonts w:ascii="Times New Roman" w:eastAsia="Times New Roman" w:hAnsi="Times New Roman" w:cs="Times New Roman"/>
+                <w:color w:val="000000"/>
+                <w:sz w:val="24"/>
+                <w:szCs w:val="24"/>
+              </w:rPr>
+            </w:pPr>
+            <w:r>
+              <w:rPr>
+                <w:rFonts w:ascii="Times New Roman" w:eastAsia="Times New Roman" w:hAnsi="Times New Roman" w:cs="Times New Roman"/>
+                <w:color w:val="000000"/>
+                <w:sz w:val="24"/>
+                <w:szCs w:val="24"/>
+              </w:rPr>
+              <w:t>Click “Quản lý kỹ năng” in sidebar</w:t>
+            </w:r>
+          </w:p>
+          <w:p>
+            <w:pPr>
+              <w:numPr>
+                <w:ilvl w:val="0"/>
+                <w:numId w:val="37"/>
+              </w:numPr>
+              <w:pBdr>
+                <w:top w:val="nil"/>
+                <w:left w:val="nil"/>
+                <w:bottom w:val="nil"/>
+                <w:right w:val="nil"/>
+                <w:between w:val="nil"/>
+              </w:pBdr>
+              <w:spacing w:after="0"/>
+              <w:rPr>
+                <w:rFonts w:ascii="Times New Roman" w:eastAsia="Times New Roman" w:hAnsi="Times New Roman" w:cs="Times New Roman"/>
+                <w:color w:val="000000"/>
+                <w:sz w:val="24"/>
+                <w:szCs w:val="24"/>
+              </w:rPr>
+            </w:pPr>
+            <w:r>
+              <w:rPr>
+                <w:rFonts w:ascii="Times New Roman" w:eastAsia="Times New Roman" w:hAnsi="Times New Roman" w:cs="Times New Roman"/>
+                <w:color w:val="000000"/>
+                <w:sz w:val="24"/>
+                <w:szCs w:val="24"/>
+              </w:rPr>
+              <w:t>Click “Sửa” button in 1 skill</w:t>
+            </w:r>
+          </w:p>
+          <w:p>
+            <w:pPr>
+              <w:numPr>
+                <w:ilvl w:val="0"/>
+                <w:numId w:val="37"/>
+              </w:numPr>
+              <w:pBdr>
+                <w:top w:val="nil"/>
+                <w:left w:val="nil"/>
+                <w:bottom w:val="nil"/>
+                <w:right w:val="nil"/>
+                <w:between w:val="nil"/>
+              </w:pBdr>
+              <w:spacing w:after="0"/>
+              <w:rPr>
+                <w:rFonts w:ascii="Times New Roman" w:eastAsia="Times New Roman" w:hAnsi="Times New Roman" w:cs="Times New Roman"/>
+                <w:color w:val="000000"/>
+                <w:sz w:val="24"/>
+                <w:szCs w:val="24"/>
+              </w:rPr>
+            </w:pPr>
+            <w:r>
+              <w:rPr>
+                <w:rFonts w:ascii="Times New Roman" w:eastAsia="Times New Roman" w:hAnsi="Times New Roman" w:cs="Times New Roman"/>
+                <w:color w:val="000000"/>
+                <w:sz w:val="24"/>
+                <w:szCs w:val="24"/>
+              </w:rPr>
+              <w:t>Update name and status of skill</w:t>
+            </w:r>
+          </w:p>
+          <w:p>
+            <w:pPr>
+              <w:numPr>
+                <w:ilvl w:val="0"/>
+                <w:numId w:val="37"/>
+              </w:numPr>
+              <w:pBdr>
+                <w:top w:val="nil"/>
+                <w:left w:val="nil"/>
+                <w:bottom w:val="nil"/>
+                <w:right w:val="nil"/>
+                <w:between w:val="nil"/>
+              </w:pBdr>
+              <w:rPr>
+                <w:rFonts w:ascii="Times New Roman" w:eastAsia="Times New Roman" w:hAnsi="Times New Roman" w:cs="Times New Roman"/>
+                <w:color w:val="000000"/>
+                <w:sz w:val="24"/>
+                <w:szCs w:val="24"/>
+              </w:rPr>
+            </w:pPr>
+            <w:r>
+              <w:rPr>
+                <w:rFonts w:ascii="Times New Roman" w:eastAsia="Times New Roman" w:hAnsi="Times New Roman" w:cs="Times New Roman"/>
+                <w:color w:val="000000"/>
+                <w:sz w:val="24"/>
+                <w:szCs w:val="24"/>
+              </w:rPr>
+              <w:t>Click “Lưu” button</w:t>
+            </w:r>
+          </w:p>
+        </w:tc>
+      </w:tr>
+      <w:tr>
+        <w:trPr>
+          <w:trHeight w:val="440"/>
+        </w:trPr>
+        <w:tc>
+          <w:tcPr>
+            <w:tcW w:w="2254" w:type="dxa"/>
+            <w:tcBorders>
+              <w:top w:val="single" w:sz="4" w:space="0" w:color="000000"/>
+              <w:left w:val="single" w:sz="4" w:space="0" w:color="000000"/>
+              <w:bottom w:val="single" w:sz="4" w:space="0" w:color="000000"/>
+              <w:right w:val="single" w:sz="4" w:space="0" w:color="000000"/>
+            </w:tcBorders>
+            <w:vAlign w:val="center"/>
+          </w:tcPr>
+          <w:p>
+            <w:pPr>
+              <w:rPr>
+                <w:rFonts w:ascii="Times New Roman" w:eastAsia="Times New Roman" w:hAnsi="Times New Roman" w:cs="Times New Roman"/>
+                <w:b/>
+                <w:sz w:val="24"/>
+                <w:szCs w:val="24"/>
+              </w:rPr>
+            </w:pPr>
+            <w:r>
+              <w:rPr>
+                <w:rFonts w:ascii="Times New Roman" w:eastAsia="Times New Roman" w:hAnsi="Times New Roman" w:cs="Times New Roman"/>
+                <w:b/>
+                <w:sz w:val="24"/>
+                <w:szCs w:val="24"/>
+              </w:rPr>
+              <w:t>Alternative Flow</w:t>
+            </w:r>
+          </w:p>
+        </w:tc>
+        <w:tc>
+          <w:tcPr>
+            <w:tcW w:w="6762" w:type="dxa"/>
+            <w:gridSpan w:val="3"/>
+            <w:tcBorders>
+              <w:top w:val="single" w:sz="4" w:space="0" w:color="000000"/>
+              <w:left w:val="single" w:sz="4" w:space="0" w:color="000000"/>
+              <w:bottom w:val="single" w:sz="4" w:space="0" w:color="000000"/>
+              <w:right w:val="single" w:sz="4" w:space="0" w:color="000000"/>
+            </w:tcBorders>
+            <w:vAlign w:val="center"/>
+          </w:tcPr>
+          <w:p>
+            <w:pPr>
+              <w:rPr>
+                <w:rFonts w:ascii="Times New Roman" w:eastAsia="Times New Roman" w:hAnsi="Times New Roman" w:cs="Times New Roman"/>
+                <w:sz w:val="24"/>
+                <w:szCs w:val="24"/>
+              </w:rPr>
+            </w:pPr>
+            <w:r>
+              <w:rPr>
+                <w:rFonts w:ascii="Times New Roman" w:eastAsia="Times New Roman" w:hAnsi="Times New Roman" w:cs="Times New Roman"/>
+                <w:sz w:val="24"/>
+                <w:szCs w:val="24"/>
+              </w:rPr>
+              <w:t>N/A</w:t>
+            </w:r>
+          </w:p>
+          <w:p>
+            <w:pPr>
+              <w:rPr>
+                <w:rFonts w:ascii="Times New Roman" w:eastAsia="Times New Roman" w:hAnsi="Times New Roman" w:cs="Times New Roman"/>
+                <w:sz w:val="24"/>
+                <w:szCs w:val="24"/>
+              </w:rPr>
+            </w:pPr>
+          </w:p>
+        </w:tc>
+      </w:tr>
+      <w:tr>
+        <w:trPr>
+          <w:trHeight w:val="440"/>
+        </w:trPr>
+        <w:tc>
+          <w:tcPr>
+            <w:tcW w:w="2254" w:type="dxa"/>
+            <w:tcBorders>
+              <w:top w:val="single" w:sz="4" w:space="0" w:color="000000"/>
+              <w:left w:val="single" w:sz="4" w:space="0" w:color="000000"/>
+              <w:bottom w:val="single" w:sz="4" w:space="0" w:color="000000"/>
+              <w:right w:val="single" w:sz="4" w:space="0" w:color="000000"/>
+            </w:tcBorders>
+            <w:vAlign w:val="center"/>
+          </w:tcPr>
+          <w:p>
+            <w:pPr>
+              <w:rPr>
+                <w:rFonts w:ascii="Times New Roman" w:eastAsia="Times New Roman" w:hAnsi="Times New Roman" w:cs="Times New Roman"/>
+                <w:b/>
+                <w:sz w:val="24"/>
+                <w:szCs w:val="24"/>
+              </w:rPr>
+            </w:pPr>
+            <w:r>
+              <w:rPr>
+                <w:rFonts w:ascii="Times New Roman" w:eastAsia="Times New Roman" w:hAnsi="Times New Roman" w:cs="Times New Roman"/>
+                <w:b/>
+                <w:sz w:val="24"/>
+                <w:szCs w:val="24"/>
+              </w:rPr>
+              <w:t>Exceptions</w:t>
+            </w:r>
+          </w:p>
+        </w:tc>
+        <w:tc>
+          <w:tcPr>
+            <w:tcW w:w="6762" w:type="dxa"/>
+            <w:gridSpan w:val="3"/>
+            <w:tcBorders>
+              <w:top w:val="single" w:sz="4" w:space="0" w:color="000000"/>
+              <w:left w:val="single" w:sz="4" w:space="0" w:color="000000"/>
+              <w:bottom w:val="single" w:sz="4" w:space="0" w:color="000000"/>
+              <w:right w:val="single" w:sz="4" w:space="0" w:color="000000"/>
+            </w:tcBorders>
+            <w:vAlign w:val="center"/>
+          </w:tcPr>
+          <w:p>
+            <w:pPr>
+              <w:rPr>
+                <w:rFonts w:ascii="Times New Roman" w:eastAsia="Times New Roman" w:hAnsi="Times New Roman" w:cs="Times New Roman"/>
+                <w:sz w:val="24"/>
+                <w:szCs w:val="24"/>
+              </w:rPr>
+            </w:pPr>
+            <w:r>
+              <w:rPr>
+                <w:rFonts w:ascii="Times New Roman" w:eastAsia="Times New Roman" w:hAnsi="Times New Roman" w:cs="Times New Roman"/>
+                <w:sz w:val="24"/>
+                <w:szCs w:val="24"/>
+              </w:rPr>
+              <w:t>System displays error message when:</w:t>
+            </w:r>
+          </w:p>
+          <w:p>
+            <w:pPr>
+              <w:numPr>
+                <w:ilvl w:val="0"/>
+                <w:numId w:val="38"/>
+              </w:numPr>
+              <w:pBdr>
+                <w:top w:val="nil"/>
+                <w:left w:val="nil"/>
+                <w:bottom w:val="nil"/>
+                <w:right w:val="nil"/>
+                <w:between w:val="nil"/>
+              </w:pBdr>
+              <w:spacing w:after="0"/>
+              <w:rPr>
+                <w:rFonts w:ascii="Times New Roman" w:eastAsia="Times New Roman" w:hAnsi="Times New Roman" w:cs="Times New Roman"/>
+                <w:color w:val="000000"/>
+                <w:sz w:val="24"/>
+                <w:szCs w:val="24"/>
+              </w:rPr>
+            </w:pPr>
+            <w:r>
+              <w:rPr>
+                <w:rFonts w:ascii="Times New Roman" w:eastAsia="Times New Roman" w:hAnsi="Times New Roman" w:cs="Times New Roman"/>
+                <w:color w:val="000000"/>
+                <w:sz w:val="24"/>
+                <w:szCs w:val="24"/>
+              </w:rPr>
+              <w:t>Cannot connect to server</w:t>
+            </w:r>
+          </w:p>
+          <w:p>
+            <w:pPr>
+              <w:numPr>
+                <w:ilvl w:val="0"/>
+                <w:numId w:val="38"/>
+              </w:numPr>
+              <w:pBdr>
+                <w:top w:val="nil"/>
+                <w:left w:val="nil"/>
+                <w:bottom w:val="nil"/>
+                <w:right w:val="nil"/>
+                <w:between w:val="nil"/>
+              </w:pBdr>
+              <w:rPr>
+                <w:rFonts w:ascii="Times New Roman" w:eastAsia="Times New Roman" w:hAnsi="Times New Roman" w:cs="Times New Roman"/>
+                <w:color w:val="000000"/>
+                <w:sz w:val="24"/>
+                <w:szCs w:val="24"/>
+              </w:rPr>
+            </w:pPr>
+            <w:r>
+              <w:rPr>
+                <w:rFonts w:ascii="Times New Roman" w:eastAsia="Times New Roman" w:hAnsi="Times New Roman" w:cs="Times New Roman"/>
+                <w:color w:val="000000"/>
+                <w:sz w:val="24"/>
+                <w:szCs w:val="24"/>
+              </w:rPr>
+              <w:t>Duplicate skill name in system</w:t>
+            </w:r>
+          </w:p>
+        </w:tc>
+      </w:tr>
+      <w:tr>
+        <w:trPr>
+          <w:trHeight w:val="440"/>
+        </w:trPr>
+        <w:tc>
+          <w:tcPr>
+            <w:tcW w:w="2254" w:type="dxa"/>
+            <w:tcBorders>
+              <w:top w:val="single" w:sz="4" w:space="0" w:color="000000"/>
+              <w:left w:val="single" w:sz="4" w:space="0" w:color="000000"/>
+              <w:bottom w:val="single" w:sz="4" w:space="0" w:color="000000"/>
+              <w:right w:val="single" w:sz="4" w:space="0" w:color="000000"/>
+            </w:tcBorders>
+            <w:vAlign w:val="center"/>
+          </w:tcPr>
+          <w:p>
+            <w:pPr>
+              <w:rPr>
+                <w:rFonts w:ascii="Times New Roman" w:eastAsia="Times New Roman" w:hAnsi="Times New Roman" w:cs="Times New Roman"/>
+                <w:b/>
+                <w:sz w:val="24"/>
+                <w:szCs w:val="24"/>
+              </w:rPr>
+            </w:pPr>
+            <w:r>
+              <w:rPr>
+                <w:rFonts w:ascii="Times New Roman" w:eastAsia="Times New Roman" w:hAnsi="Times New Roman" w:cs="Times New Roman"/>
+                <w:b/>
+                <w:sz w:val="24"/>
+                <w:szCs w:val="24"/>
+              </w:rPr>
+              <w:t>Priority</w:t>
+            </w:r>
+          </w:p>
+        </w:tc>
+        <w:tc>
+          <w:tcPr>
+            <w:tcW w:w="6762" w:type="dxa"/>
+            <w:gridSpan w:val="3"/>
+            <w:tcBorders>
+              <w:top w:val="single" w:sz="4" w:space="0" w:color="000000"/>
+              <w:left w:val="single" w:sz="4" w:space="0" w:color="000000"/>
+              <w:bottom w:val="single" w:sz="4" w:space="0" w:color="000000"/>
+              <w:right w:val="single" w:sz="4" w:space="0" w:color="000000"/>
+            </w:tcBorders>
+            <w:vAlign w:val="center"/>
+          </w:tcPr>
+          <w:p>
+            <w:pPr>
+              <w:rPr>
+                <w:rFonts w:ascii="Times New Roman" w:eastAsia="Times New Roman" w:hAnsi="Times New Roman" w:cs="Times New Roman"/>
+                <w:sz w:val="24"/>
+                <w:szCs w:val="24"/>
+              </w:rPr>
+            </w:pPr>
+            <w:r>
+              <w:rPr>
+                <w:rFonts w:ascii="Times New Roman" w:eastAsia="Times New Roman" w:hAnsi="Times New Roman" w:cs="Times New Roman"/>
+                <w:sz w:val="24"/>
+                <w:szCs w:val="24"/>
+              </w:rPr>
+              <w:t>High</w:t>
+            </w:r>
+          </w:p>
+        </w:tc>
+      </w:tr>
+      <w:tr>
+        <w:trPr>
+          <w:trHeight w:val="440"/>
+        </w:trPr>
+        <w:tc>
+          <w:tcPr>
+            <w:tcW w:w="2254" w:type="dxa"/>
+            <w:tcBorders>
+              <w:top w:val="single" w:sz="4" w:space="0" w:color="000000"/>
+              <w:left w:val="single" w:sz="4" w:space="0" w:color="000000"/>
+              <w:bottom w:val="single" w:sz="4" w:space="0" w:color="000000"/>
+              <w:right w:val="single" w:sz="4" w:space="0" w:color="000000"/>
+            </w:tcBorders>
+            <w:vAlign w:val="center"/>
+          </w:tcPr>
+          <w:p>
+            <w:pPr>
+              <w:rPr>
+                <w:rFonts w:ascii="Times New Roman" w:eastAsia="Times New Roman" w:hAnsi="Times New Roman" w:cs="Times New Roman"/>
+                <w:b/>
+                <w:sz w:val="24"/>
+                <w:szCs w:val="24"/>
+              </w:rPr>
+            </w:pPr>
+            <w:r>
+              <w:rPr>
+                <w:rFonts w:ascii="Times New Roman" w:eastAsia="Times New Roman" w:hAnsi="Times New Roman" w:cs="Times New Roman"/>
+                <w:b/>
+                <w:sz w:val="24"/>
+                <w:szCs w:val="24"/>
+              </w:rPr>
+              <w:t>Frequency of Use</w:t>
+            </w:r>
+          </w:p>
+        </w:tc>
+        <w:tc>
+          <w:tcPr>
+            <w:tcW w:w="6762" w:type="dxa"/>
+            <w:gridSpan w:val="3"/>
+            <w:tcBorders>
+              <w:top w:val="single" w:sz="4" w:space="0" w:color="000000"/>
+              <w:left w:val="single" w:sz="4" w:space="0" w:color="000000"/>
+              <w:bottom w:val="single" w:sz="4" w:space="0" w:color="000000"/>
+              <w:right w:val="single" w:sz="4" w:space="0" w:color="000000"/>
+            </w:tcBorders>
+            <w:vAlign w:val="center"/>
+          </w:tcPr>
+          <w:p>
+            <w:pPr>
+              <w:rPr>
+                <w:rFonts w:ascii="Times New Roman" w:eastAsia="Times New Roman" w:hAnsi="Times New Roman" w:cs="Times New Roman"/>
+                <w:sz w:val="24"/>
+                <w:szCs w:val="24"/>
+              </w:rPr>
+            </w:pPr>
+            <w:r>
+              <w:rPr>
+                <w:rFonts w:ascii="Times New Roman" w:eastAsia="Times New Roman" w:hAnsi="Times New Roman" w:cs="Times New Roman"/>
+                <w:sz w:val="24"/>
+                <w:szCs w:val="24"/>
+              </w:rPr>
+              <w:t>High</w:t>
+            </w:r>
+          </w:p>
+        </w:tc>
+      </w:tr>
+      <w:tr>
+        <w:trPr>
+          <w:trHeight w:val="440"/>
+        </w:trPr>
+        <w:tc>
+          <w:tcPr>
+            <w:tcW w:w="2254" w:type="dxa"/>
+            <w:tcBorders>
+              <w:top w:val="single" w:sz="4" w:space="0" w:color="000000"/>
+              <w:left w:val="single" w:sz="4" w:space="0" w:color="000000"/>
+              <w:bottom w:val="single" w:sz="4" w:space="0" w:color="000000"/>
+              <w:right w:val="single" w:sz="4" w:space="0" w:color="000000"/>
+            </w:tcBorders>
+            <w:vAlign w:val="center"/>
+          </w:tcPr>
+          <w:p>
+            <w:pPr>
+              <w:rPr>
+                <w:rFonts w:ascii="Times New Roman" w:eastAsia="Times New Roman" w:hAnsi="Times New Roman" w:cs="Times New Roman"/>
+                <w:b/>
+                <w:sz w:val="24"/>
+                <w:szCs w:val="24"/>
+              </w:rPr>
+            </w:pPr>
+            <w:r>
+              <w:rPr>
+                <w:rFonts w:ascii="Times New Roman" w:eastAsia="Times New Roman" w:hAnsi="Times New Roman" w:cs="Times New Roman"/>
+                <w:b/>
+                <w:sz w:val="24"/>
+                <w:szCs w:val="24"/>
+              </w:rPr>
+              <w:t>Business Rules</w:t>
+            </w:r>
+          </w:p>
+        </w:tc>
+        <w:tc>
+          <w:tcPr>
+            <w:tcW w:w="6762" w:type="dxa"/>
+            <w:gridSpan w:val="3"/>
+            <w:tcBorders>
+              <w:top w:val="single" w:sz="4" w:space="0" w:color="000000"/>
+              <w:left w:val="single" w:sz="4" w:space="0" w:color="000000"/>
+              <w:bottom w:val="single" w:sz="4" w:space="0" w:color="000000"/>
+              <w:right w:val="single" w:sz="4" w:space="0" w:color="000000"/>
+            </w:tcBorders>
+            <w:vAlign w:val="center"/>
+          </w:tcPr>
+          <w:p>
+            <w:pPr>
+              <w:rPr>
+                <w:rFonts w:ascii="Times New Roman" w:eastAsia="Times New Roman" w:hAnsi="Times New Roman" w:cs="Times New Roman"/>
+                <w:sz w:val="24"/>
+                <w:szCs w:val="24"/>
+              </w:rPr>
+            </w:pPr>
+          </w:p>
+        </w:tc>
+      </w:tr>
+      <w:tr>
+        <w:trPr>
+          <w:trHeight w:val="440"/>
+        </w:trPr>
+        <w:tc>
+          <w:tcPr>
+            <w:tcW w:w="2254" w:type="dxa"/>
+            <w:tcBorders>
+              <w:top w:val="single" w:sz="4" w:space="0" w:color="000000"/>
+              <w:left w:val="single" w:sz="4" w:space="0" w:color="000000"/>
+              <w:bottom w:val="single" w:sz="4" w:space="0" w:color="000000"/>
+              <w:right w:val="single" w:sz="4" w:space="0" w:color="000000"/>
+            </w:tcBorders>
+            <w:vAlign w:val="center"/>
+          </w:tcPr>
+          <w:p>
+            <w:pPr>
+              <w:rPr>
+                <w:rFonts w:ascii="Times New Roman" w:eastAsia="Times New Roman" w:hAnsi="Times New Roman" w:cs="Times New Roman"/>
+                <w:b/>
+                <w:sz w:val="24"/>
+                <w:szCs w:val="24"/>
+              </w:rPr>
+            </w:pPr>
+            <w:r>
+              <w:rPr>
+                <w:rFonts w:ascii="Times New Roman" w:eastAsia="Times New Roman" w:hAnsi="Times New Roman" w:cs="Times New Roman"/>
+                <w:b/>
+                <w:sz w:val="24"/>
+                <w:szCs w:val="24"/>
+              </w:rPr>
+              <w:t>Other Information</w:t>
+            </w:r>
+          </w:p>
+        </w:tc>
+        <w:tc>
+          <w:tcPr>
+            <w:tcW w:w="6762" w:type="dxa"/>
+            <w:gridSpan w:val="3"/>
+            <w:tcBorders>
+              <w:top w:val="single" w:sz="4" w:space="0" w:color="000000"/>
+              <w:left w:val="single" w:sz="4" w:space="0" w:color="000000"/>
+              <w:bottom w:val="single" w:sz="4" w:space="0" w:color="000000"/>
+              <w:right w:val="single" w:sz="4" w:space="0" w:color="000000"/>
+            </w:tcBorders>
+            <w:vAlign w:val="center"/>
+          </w:tcPr>
+          <w:p>
+            <w:pPr>
+              <w:rPr>
+                <w:rFonts w:ascii="Times New Roman" w:eastAsia="Times New Roman" w:hAnsi="Times New Roman" w:cs="Times New Roman"/>
+                <w:sz w:val="24"/>
+                <w:szCs w:val="24"/>
+              </w:rPr>
+            </w:pPr>
+            <w:r>
+              <w:rPr>
+                <w:rFonts w:ascii="Times New Roman" w:eastAsia="Times New Roman" w:hAnsi="Times New Roman" w:cs="Times New Roman"/>
+                <w:sz w:val="24"/>
+                <w:szCs w:val="24"/>
+              </w:rPr>
+              <w:t>N/A</w:t>
+            </w:r>
+          </w:p>
+        </w:tc>
+      </w:tr>
+      <w:tr>
+        <w:trPr>
+          <w:trHeight w:val="440"/>
+        </w:trPr>
+        <w:tc>
+          <w:tcPr>
+            <w:tcW w:w="2254" w:type="dxa"/>
+            <w:tcBorders>
+              <w:top w:val="single" w:sz="4" w:space="0" w:color="000000"/>
+              <w:left w:val="single" w:sz="4" w:space="0" w:color="000000"/>
+              <w:bottom w:val="single" w:sz="4" w:space="0" w:color="000000"/>
+              <w:right w:val="single" w:sz="4" w:space="0" w:color="000000"/>
+            </w:tcBorders>
+            <w:vAlign w:val="center"/>
+          </w:tcPr>
+          <w:p>
+            <w:pPr>
+              <w:rPr>
+                <w:rFonts w:ascii="Times New Roman" w:eastAsia="Times New Roman" w:hAnsi="Times New Roman" w:cs="Times New Roman"/>
+                <w:b/>
+                <w:sz w:val="24"/>
+                <w:szCs w:val="24"/>
+              </w:rPr>
+            </w:pPr>
+            <w:r>
+              <w:rPr>
+                <w:rFonts w:ascii="Times New Roman" w:eastAsia="Times New Roman" w:hAnsi="Times New Roman" w:cs="Times New Roman"/>
+                <w:b/>
+                <w:sz w:val="24"/>
+                <w:szCs w:val="24"/>
+              </w:rPr>
+              <w:t>Assumptions</w:t>
+            </w:r>
+          </w:p>
+        </w:tc>
+        <w:tc>
+          <w:tcPr>
+            <w:tcW w:w="6762" w:type="dxa"/>
+            <w:gridSpan w:val="3"/>
+            <w:tcBorders>
+              <w:top w:val="single" w:sz="4" w:space="0" w:color="000000"/>
+              <w:left w:val="single" w:sz="4" w:space="0" w:color="000000"/>
+              <w:bottom w:val="single" w:sz="4" w:space="0" w:color="000000"/>
+              <w:right w:val="single" w:sz="4" w:space="0" w:color="000000"/>
+            </w:tcBorders>
+            <w:vAlign w:val="center"/>
+          </w:tcPr>
+          <w:p>
+            <w:pPr>
+              <w:rPr>
+                <w:rFonts w:ascii="Times New Roman" w:eastAsia="Times New Roman" w:hAnsi="Times New Roman" w:cs="Times New Roman"/>
+                <w:sz w:val="24"/>
+                <w:szCs w:val="24"/>
+              </w:rPr>
+            </w:pPr>
+            <w:r>
+              <w:rPr>
+                <w:rFonts w:ascii="Times New Roman" w:eastAsia="Times New Roman" w:hAnsi="Times New Roman" w:cs="Times New Roman"/>
+                <w:sz w:val="24"/>
+                <w:szCs w:val="24"/>
+              </w:rPr>
+              <w:t>N/A</w:t>
+            </w:r>
+          </w:p>
+        </w:tc>
+      </w:tr>
+    </w:tbl>
+    <w:p/>
+    <w:p>
+      <w:pPr>
         <w:pStyle w:val="Heading2"/>
         <w:rPr>
           <w:rFonts w:cs="Times New Roman"/>
@@ -32737,7 +34070,6 @@
         <w:rPr>
           <w:rFonts w:cs="Times New Roman"/>
         </w:rPr>
-        <w:lastRenderedPageBreak/>
         <w:t>3. Functional Requirements</w:t>
       </w:r>
       <w:bookmarkEnd w:id="24"/>
@@ -32808,6 +34140,7 @@
           <w:rFonts w:ascii="Times New Roman" w:eastAsia="Times New Roman" w:hAnsi="Times New Roman" w:cs="Times New Roman"/>
           <w:noProof/>
         </w:rPr>
+        <w:lastRenderedPageBreak/>
         <w:drawing>
           <wp:inline distT="114300" distB="114300" distL="114300" distR="114300" wp14:anchorId="322C1C64" wp14:editId="6149F2E1">
             <wp:extent cx="5746440" cy="4165600"/>
@@ -33630,6 +34963,92 @@
     </w:lvl>
   </w:abstractNum>
   <w:abstractNum w:abstractNumId="7" w15:restartNumberingAfterBreak="0">
+    <w:nsid w:val="17B36B57"/>
+    <w:multiLevelType w:val="multilevel"/>
+    <w:tmpl w:val="8A1E2110"/>
+    <w:lvl w:ilvl="0">
+      <w:start w:val="1"/>
+      <w:numFmt w:val="decimal"/>
+      <w:lvlText w:val="%1."/>
+      <w:lvlJc w:val="left"/>
+      <w:pPr>
+        <w:ind w:left="720" w:hanging="360"/>
+      </w:pPr>
+    </w:lvl>
+    <w:lvl w:ilvl="1">
+      <w:start w:val="1"/>
+      <w:numFmt w:val="lowerLetter"/>
+      <w:lvlText w:val="%2."/>
+      <w:lvlJc w:val="left"/>
+      <w:pPr>
+        <w:ind w:left="1440" w:hanging="360"/>
+      </w:pPr>
+    </w:lvl>
+    <w:lvl w:ilvl="2">
+      <w:start w:val="1"/>
+      <w:numFmt w:val="lowerRoman"/>
+      <w:lvlText w:val="%3."/>
+      <w:lvlJc w:val="right"/>
+      <w:pPr>
+        <w:ind w:left="2160" w:hanging="180"/>
+      </w:pPr>
+    </w:lvl>
+    <w:lvl w:ilvl="3">
+      <w:start w:val="1"/>
+      <w:numFmt w:val="decimal"/>
+      <w:lvlText w:val="%4."/>
+      <w:lvlJc w:val="left"/>
+      <w:pPr>
+        <w:ind w:left="2880" w:hanging="360"/>
+      </w:pPr>
+    </w:lvl>
+    <w:lvl w:ilvl="4">
+      <w:start w:val="1"/>
+      <w:numFmt w:val="lowerLetter"/>
+      <w:lvlText w:val="%5."/>
+      <w:lvlJc w:val="left"/>
+      <w:pPr>
+        <w:ind w:left="3600" w:hanging="360"/>
+      </w:pPr>
+    </w:lvl>
+    <w:lvl w:ilvl="5">
+      <w:start w:val="1"/>
+      <w:numFmt w:val="lowerRoman"/>
+      <w:lvlText w:val="%6."/>
+      <w:lvlJc w:val="right"/>
+      <w:pPr>
+        <w:ind w:left="4320" w:hanging="180"/>
+      </w:pPr>
+    </w:lvl>
+    <w:lvl w:ilvl="6">
+      <w:start w:val="1"/>
+      <w:numFmt w:val="decimal"/>
+      <w:lvlText w:val="%7."/>
+      <w:lvlJc w:val="left"/>
+      <w:pPr>
+        <w:ind w:left="5040" w:hanging="360"/>
+      </w:pPr>
+    </w:lvl>
+    <w:lvl w:ilvl="7">
+      <w:start w:val="1"/>
+      <w:numFmt w:val="lowerLetter"/>
+      <w:lvlText w:val="%8."/>
+      <w:lvlJc w:val="left"/>
+      <w:pPr>
+        <w:ind w:left="5760" w:hanging="360"/>
+      </w:pPr>
+    </w:lvl>
+    <w:lvl w:ilvl="8">
+      <w:start w:val="1"/>
+      <w:numFmt w:val="lowerRoman"/>
+      <w:lvlText w:val="%9."/>
+      <w:lvlJc w:val="right"/>
+      <w:pPr>
+        <w:ind w:left="6480" w:hanging="180"/>
+      </w:pPr>
+    </w:lvl>
+  </w:abstractNum>
+  <w:abstractNum w:abstractNumId="8" w15:restartNumberingAfterBreak="0">
     <w:nsid w:val="1936516A"/>
     <w:multiLevelType w:val="multilevel"/>
     <w:tmpl w:val="4CD4AF04"/>
@@ -33760,7 +35179,7 @@
       </w:rPr>
     </w:lvl>
   </w:abstractNum>
-  <w:abstractNum w:abstractNumId="8" w15:restartNumberingAfterBreak="0">
+  <w:abstractNum w:abstractNumId="9" w15:restartNumberingAfterBreak="0">
     <w:nsid w:val="1CD419DE"/>
     <w:multiLevelType w:val="multilevel"/>
     <w:tmpl w:val="11DA48B4"/>
@@ -33846,7 +35265,7 @@
       </w:pPr>
     </w:lvl>
   </w:abstractNum>
-  <w:abstractNum w:abstractNumId="9" w15:restartNumberingAfterBreak="0">
+  <w:abstractNum w:abstractNumId="10" w15:restartNumberingAfterBreak="0">
     <w:nsid w:val="24FD337C"/>
     <w:multiLevelType w:val="multilevel"/>
     <w:tmpl w:val="99E095C8"/>
@@ -33932,7 +35351,7 @@
       </w:pPr>
     </w:lvl>
   </w:abstractNum>
-  <w:abstractNum w:abstractNumId="10" w15:restartNumberingAfterBreak="0">
+  <w:abstractNum w:abstractNumId="11" w15:restartNumberingAfterBreak="0">
     <w:nsid w:val="25FF55BE"/>
     <w:multiLevelType w:val="multilevel"/>
     <w:tmpl w:val="33943BDE"/>
@@ -34018,7 +35437,7 @@
       </w:pPr>
     </w:lvl>
   </w:abstractNum>
-  <w:abstractNum w:abstractNumId="11" w15:restartNumberingAfterBreak="0">
+  <w:abstractNum w:abstractNumId="12" w15:restartNumberingAfterBreak="0">
     <w:nsid w:val="2C654D50"/>
     <w:multiLevelType w:val="multilevel"/>
     <w:tmpl w:val="80A6E348"/>
@@ -34149,7 +35568,7 @@
       </w:rPr>
     </w:lvl>
   </w:abstractNum>
-  <w:abstractNum w:abstractNumId="12" w15:restartNumberingAfterBreak="0">
+  <w:abstractNum w:abstractNumId="13" w15:restartNumberingAfterBreak="0">
     <w:nsid w:val="326E6E1A"/>
     <w:multiLevelType w:val="multilevel"/>
     <w:tmpl w:val="386ABD7E"/>
@@ -34235,7 +35654,7 @@
       </w:pPr>
     </w:lvl>
   </w:abstractNum>
-  <w:abstractNum w:abstractNumId="13" w15:restartNumberingAfterBreak="0">
+  <w:abstractNum w:abstractNumId="14" w15:restartNumberingAfterBreak="0">
     <w:nsid w:val="355C59E1"/>
     <w:multiLevelType w:val="multilevel"/>
     <w:tmpl w:val="AE8CD23A"/>
@@ -34321,7 +35740,7 @@
       </w:pPr>
     </w:lvl>
   </w:abstractNum>
-  <w:abstractNum w:abstractNumId="14" w15:restartNumberingAfterBreak="0">
+  <w:abstractNum w:abstractNumId="15" w15:restartNumberingAfterBreak="0">
     <w:nsid w:val="359B46C9"/>
     <w:multiLevelType w:val="multilevel"/>
     <w:tmpl w:val="90E29392"/>
@@ -34452,7 +35871,7 @@
       </w:rPr>
     </w:lvl>
   </w:abstractNum>
-  <w:abstractNum w:abstractNumId="15" w15:restartNumberingAfterBreak="0">
+  <w:abstractNum w:abstractNumId="16" w15:restartNumberingAfterBreak="0">
     <w:nsid w:val="3E3D62C7"/>
     <w:multiLevelType w:val="multilevel"/>
     <w:tmpl w:val="66A2F0AA"/>
@@ -34538,7 +35957,7 @@
       </w:pPr>
     </w:lvl>
   </w:abstractNum>
-  <w:abstractNum w:abstractNumId="16" w15:restartNumberingAfterBreak="0">
+  <w:abstractNum w:abstractNumId="17" w15:restartNumberingAfterBreak="0">
     <w:nsid w:val="402D3E7D"/>
     <w:multiLevelType w:val="multilevel"/>
     <w:tmpl w:val="17A6A3C2"/>
@@ -34669,7 +36088,7 @@
       </w:rPr>
     </w:lvl>
   </w:abstractNum>
-  <w:abstractNum w:abstractNumId="17" w15:restartNumberingAfterBreak="0">
+  <w:abstractNum w:abstractNumId="18" w15:restartNumberingAfterBreak="0">
     <w:nsid w:val="40F706D5"/>
     <w:multiLevelType w:val="multilevel"/>
     <w:tmpl w:val="80305764"/>
@@ -34755,7 +36174,7 @@
       </w:pPr>
     </w:lvl>
   </w:abstractNum>
-  <w:abstractNum w:abstractNumId="18" w15:restartNumberingAfterBreak="0">
+  <w:abstractNum w:abstractNumId="19" w15:restartNumberingAfterBreak="0">
     <w:nsid w:val="411E5211"/>
     <w:multiLevelType w:val="multilevel"/>
     <w:tmpl w:val="1DB64BD2"/>
@@ -34841,7 +36260,7 @@
       </w:pPr>
     </w:lvl>
   </w:abstractNum>
-  <w:abstractNum w:abstractNumId="19" w15:restartNumberingAfterBreak="0">
+  <w:abstractNum w:abstractNumId="20" w15:restartNumberingAfterBreak="0">
     <w:nsid w:val="475F38C5"/>
     <w:multiLevelType w:val="multilevel"/>
     <w:tmpl w:val="2AC2B3A6"/>
@@ -34927,7 +36346,7 @@
       </w:pPr>
     </w:lvl>
   </w:abstractNum>
-  <w:abstractNum w:abstractNumId="20" w15:restartNumberingAfterBreak="0">
+  <w:abstractNum w:abstractNumId="21" w15:restartNumberingAfterBreak="0">
     <w:nsid w:val="48DA0D64"/>
     <w:multiLevelType w:val="multilevel"/>
     <w:tmpl w:val="E59AEA8C"/>
@@ -35058,7 +36477,7 @@
       </w:rPr>
     </w:lvl>
   </w:abstractNum>
-  <w:abstractNum w:abstractNumId="21" w15:restartNumberingAfterBreak="0">
+  <w:abstractNum w:abstractNumId="22" w15:restartNumberingAfterBreak="0">
     <w:nsid w:val="48E658D6"/>
     <w:multiLevelType w:val="multilevel"/>
     <w:tmpl w:val="934C387A"/>
@@ -35189,7 +36608,7 @@
       </w:rPr>
     </w:lvl>
   </w:abstractNum>
-  <w:abstractNum w:abstractNumId="22" w15:restartNumberingAfterBreak="0">
+  <w:abstractNum w:abstractNumId="23" w15:restartNumberingAfterBreak="0">
     <w:nsid w:val="4B997418"/>
     <w:multiLevelType w:val="multilevel"/>
     <w:tmpl w:val="2D98A2EA"/>
@@ -35275,7 +36694,7 @@
       </w:pPr>
     </w:lvl>
   </w:abstractNum>
-  <w:abstractNum w:abstractNumId="23" w15:restartNumberingAfterBreak="0">
+  <w:abstractNum w:abstractNumId="24" w15:restartNumberingAfterBreak="0">
     <w:nsid w:val="4FE4280F"/>
     <w:multiLevelType w:val="multilevel"/>
     <w:tmpl w:val="27D20E96"/>
@@ -35361,7 +36780,93 @@
       </w:pPr>
     </w:lvl>
   </w:abstractNum>
-  <w:abstractNum w:abstractNumId="24" w15:restartNumberingAfterBreak="0">
+  <w:abstractNum w:abstractNumId="25" w15:restartNumberingAfterBreak="0">
+    <w:nsid w:val="55625C94"/>
+    <w:multiLevelType w:val="multilevel"/>
+    <w:tmpl w:val="E73C6778"/>
+    <w:lvl w:ilvl="0">
+      <w:start w:val="1"/>
+      <w:numFmt w:val="decimal"/>
+      <w:lvlText w:val="%1."/>
+      <w:lvlJc w:val="left"/>
+      <w:pPr>
+        <w:ind w:left="720" w:hanging="360"/>
+      </w:pPr>
+    </w:lvl>
+    <w:lvl w:ilvl="1">
+      <w:start w:val="1"/>
+      <w:numFmt w:val="lowerLetter"/>
+      <w:lvlText w:val="%2."/>
+      <w:lvlJc w:val="left"/>
+      <w:pPr>
+        <w:ind w:left="1440" w:hanging="360"/>
+      </w:pPr>
+    </w:lvl>
+    <w:lvl w:ilvl="2">
+      <w:start w:val="1"/>
+      <w:numFmt w:val="lowerRoman"/>
+      <w:lvlText w:val="%3."/>
+      <w:lvlJc w:val="right"/>
+      <w:pPr>
+        <w:ind w:left="2160" w:hanging="180"/>
+      </w:pPr>
+    </w:lvl>
+    <w:lvl w:ilvl="3">
+      <w:start w:val="1"/>
+      <w:numFmt w:val="decimal"/>
+      <w:lvlText w:val="%4."/>
+      <w:lvlJc w:val="left"/>
+      <w:pPr>
+        <w:ind w:left="2880" w:hanging="360"/>
+      </w:pPr>
+    </w:lvl>
+    <w:lvl w:ilvl="4">
+      <w:start w:val="1"/>
+      <w:numFmt w:val="lowerLetter"/>
+      <w:lvlText w:val="%5."/>
+      <w:lvlJc w:val="left"/>
+      <w:pPr>
+        <w:ind w:left="3600" w:hanging="360"/>
+      </w:pPr>
+    </w:lvl>
+    <w:lvl w:ilvl="5">
+      <w:start w:val="1"/>
+      <w:numFmt w:val="lowerRoman"/>
+      <w:lvlText w:val="%6."/>
+      <w:lvlJc w:val="right"/>
+      <w:pPr>
+        <w:ind w:left="4320" w:hanging="180"/>
+      </w:pPr>
+    </w:lvl>
+    <w:lvl w:ilvl="6">
+      <w:start w:val="1"/>
+      <w:numFmt w:val="decimal"/>
+      <w:lvlText w:val="%7."/>
+      <w:lvlJc w:val="left"/>
+      <w:pPr>
+        <w:ind w:left="5040" w:hanging="360"/>
+      </w:pPr>
+    </w:lvl>
+    <w:lvl w:ilvl="7">
+      <w:start w:val="1"/>
+      <w:numFmt w:val="lowerLetter"/>
+      <w:lvlText w:val="%8."/>
+      <w:lvlJc w:val="left"/>
+      <w:pPr>
+        <w:ind w:left="5760" w:hanging="360"/>
+      </w:pPr>
+    </w:lvl>
+    <w:lvl w:ilvl="8">
+      <w:start w:val="1"/>
+      <w:numFmt w:val="lowerRoman"/>
+      <w:lvlText w:val="%9."/>
+      <w:lvlJc w:val="right"/>
+      <w:pPr>
+        <w:ind w:left="6480" w:hanging="180"/>
+      </w:pPr>
+    </w:lvl>
+  </w:abstractNum>
+  <w:abstractNum w:abstractNumId="26" w15:restartNumberingAfterBreak="0">
     <w:nsid w:val="588D6ED0"/>
     <w:multiLevelType w:val="multilevel"/>
     <w:tmpl w:val="C1E2A166"/>
@@ -35492,7 +36997,7 @@
       </w:rPr>
     </w:lvl>
   </w:abstractNum>
-  <w:abstractNum w:abstractNumId="25" w15:restartNumberingAfterBreak="0">
+  <w:abstractNum w:abstractNumId="27" w15:restartNumberingAfterBreak="0">
     <w:nsid w:val="62B90C15"/>
     <w:multiLevelType w:val="multilevel"/>
     <w:tmpl w:val="63D8B65C"/>
@@ -35605,7 +37110,7 @@
       </w:rPr>
     </w:lvl>
   </w:abstractNum>
-  <w:abstractNum w:abstractNumId="26" w15:restartNumberingAfterBreak="0">
+  <w:abstractNum w:abstractNumId="28" w15:restartNumberingAfterBreak="0">
     <w:nsid w:val="62C4442D"/>
     <w:multiLevelType w:val="multilevel"/>
     <w:tmpl w:val="55D8B0F2"/>
@@ -35736,7 +37241,7 @@
       </w:rPr>
     </w:lvl>
   </w:abstractNum>
-  <w:abstractNum w:abstractNumId="27" w15:restartNumberingAfterBreak="0">
+  <w:abstractNum w:abstractNumId="29" w15:restartNumberingAfterBreak="0">
     <w:nsid w:val="6B376E81"/>
     <w:multiLevelType w:val="multilevel"/>
     <w:tmpl w:val="389ACB2E"/>
@@ -35867,7 +37372,7 @@
       </w:rPr>
     </w:lvl>
   </w:abstractNum>
-  <w:abstractNum w:abstractNumId="28" w15:restartNumberingAfterBreak="0">
+  <w:abstractNum w:abstractNumId="30" w15:restartNumberingAfterBreak="0">
     <w:nsid w:val="6BD638A0"/>
     <w:multiLevelType w:val="multilevel"/>
     <w:tmpl w:val="2CBA5F4A"/>
@@ -35998,7 +37503,7 @@
       </w:rPr>
     </w:lvl>
   </w:abstractNum>
-  <w:abstractNum w:abstractNumId="29" w15:restartNumberingAfterBreak="0">
+  <w:abstractNum w:abstractNumId="31" w15:restartNumberingAfterBreak="0">
     <w:nsid w:val="6D1F7B2C"/>
     <w:multiLevelType w:val="multilevel"/>
     <w:tmpl w:val="30082FD4"/>
@@ -36084,7 +37589,7 @@
       </w:pPr>
     </w:lvl>
   </w:abstractNum>
-  <w:abstractNum w:abstractNumId="30" w15:restartNumberingAfterBreak="0">
+  <w:abstractNum w:abstractNumId="32" w15:restartNumberingAfterBreak="0">
     <w:nsid w:val="6D2F6A05"/>
     <w:multiLevelType w:val="multilevel"/>
     <w:tmpl w:val="170C6F6C"/>
@@ -36215,7 +37720,7 @@
       </w:rPr>
     </w:lvl>
   </w:abstractNum>
-  <w:abstractNum w:abstractNumId="31" w15:restartNumberingAfterBreak="0">
+  <w:abstractNum w:abstractNumId="33" w15:restartNumberingAfterBreak="0">
     <w:nsid w:val="6DE249EB"/>
     <w:multiLevelType w:val="multilevel"/>
     <w:tmpl w:val="F3C2E624"/>
@@ -36301,7 +37806,7 @@
       </w:pPr>
     </w:lvl>
   </w:abstractNum>
-  <w:abstractNum w:abstractNumId="32" w15:restartNumberingAfterBreak="0">
+  <w:abstractNum w:abstractNumId="34" w15:restartNumberingAfterBreak="0">
     <w:nsid w:val="6EDB18E9"/>
     <w:multiLevelType w:val="multilevel"/>
     <w:tmpl w:val="B110201E"/>
@@ -36387,7 +37892,7 @@
       </w:pPr>
     </w:lvl>
   </w:abstractNum>
-  <w:abstractNum w:abstractNumId="33" w15:restartNumberingAfterBreak="0">
+  <w:abstractNum w:abstractNumId="35" w15:restartNumberingAfterBreak="0">
     <w:nsid w:val="768F2C3F"/>
     <w:multiLevelType w:val="multilevel"/>
     <w:tmpl w:val="2B6E9612"/>
@@ -36473,7 +37978,7 @@
       </w:pPr>
     </w:lvl>
   </w:abstractNum>
-  <w:abstractNum w:abstractNumId="34" w15:restartNumberingAfterBreak="0">
+  <w:abstractNum w:abstractNumId="36" w15:restartNumberingAfterBreak="0">
     <w:nsid w:val="7D24287A"/>
     <w:multiLevelType w:val="multilevel"/>
     <w:tmpl w:val="28C46E00"/>
@@ -36586,7 +38091,7 @@
       </w:rPr>
     </w:lvl>
   </w:abstractNum>
-  <w:abstractNum w:abstractNumId="35" w15:restartNumberingAfterBreak="0">
+  <w:abstractNum w:abstractNumId="37" w15:restartNumberingAfterBreak="0">
     <w:nsid w:val="7FD55964"/>
     <w:multiLevelType w:val="multilevel"/>
     <w:tmpl w:val="1ED05C20"/>
@@ -36673,97 +38178,97 @@
     </w:lvl>
   </w:abstractNum>
   <w:num w:numId="1">
-    <w:abstractNumId w:val="30"/>
+    <w:abstractNumId w:val="32"/>
   </w:num>
   <w:num w:numId="2">
     <w:abstractNumId w:val="1"/>
   </w:num>
   <w:num w:numId="3">
-    <w:abstractNumId w:val="28"/>
+    <w:abstractNumId w:val="30"/>
   </w:num>
   <w:num w:numId="4">
-    <w:abstractNumId w:val="25"/>
+    <w:abstractNumId w:val="27"/>
   </w:num>
   <w:num w:numId="5">
     <w:abstractNumId w:val="6"/>
   </w:num>
   <w:num w:numId="6">
-    <w:abstractNumId w:val="27"/>
+    <w:abstractNumId w:val="29"/>
   </w:num>
   <w:num w:numId="7">
-    <w:abstractNumId w:val="7"/>
+    <w:abstractNumId w:val="8"/>
   </w:num>
   <w:num w:numId="8">
-    <w:abstractNumId w:val="24"/>
+    <w:abstractNumId w:val="26"/>
   </w:num>
   <w:num w:numId="9">
-    <w:abstractNumId w:val="11"/>
+    <w:abstractNumId w:val="12"/>
   </w:num>
   <w:num w:numId="10">
     <w:abstractNumId w:val="0"/>
   </w:num>
   <w:num w:numId="11">
-    <w:abstractNumId w:val="20"/>
+    <w:abstractNumId w:val="21"/>
   </w:num>
   <w:num w:numId="12">
-    <w:abstractNumId w:val="16"/>
+    <w:abstractNumId w:val="17"/>
   </w:num>
   <w:num w:numId="13">
-    <w:abstractNumId w:val="26"/>
+    <w:abstractNumId w:val="28"/>
   </w:num>
   <w:num w:numId="14">
-    <w:abstractNumId w:val="21"/>
+    <w:abstractNumId w:val="22"/>
   </w:num>
   <w:num w:numId="15">
-    <w:abstractNumId w:val="34"/>
+    <w:abstractNumId w:val="36"/>
   </w:num>
   <w:num w:numId="16">
-    <w:abstractNumId w:val="14"/>
+    <w:abstractNumId w:val="15"/>
   </w:num>
   <w:num w:numId="17">
     <w:abstractNumId w:val="3"/>
   </w:num>
   <w:num w:numId="18">
-    <w:abstractNumId w:val="15"/>
+    <w:abstractNumId w:val="16"/>
   </w:num>
   <w:num w:numId="19">
+    <w:abstractNumId w:val="20"/>
+  </w:num>
+  <w:num w:numId="20">
+    <w:abstractNumId w:val="33"/>
+  </w:num>
+  <w:num w:numId="21">
     <w:abstractNumId w:val="19"/>
   </w:num>
-  <w:num w:numId="20">
+  <w:num w:numId="22">
+    <w:abstractNumId w:val="23"/>
+  </w:num>
+  <w:num w:numId="23">
+    <w:abstractNumId w:val="35"/>
+  </w:num>
+  <w:num w:numId="24">
+    <w:abstractNumId w:val="10"/>
+  </w:num>
+  <w:num w:numId="25">
+    <w:abstractNumId w:val="11"/>
+  </w:num>
+  <w:num w:numId="26">
+    <w:abstractNumId w:val="37"/>
+  </w:num>
+  <w:num w:numId="27">
+    <w:abstractNumId w:val="24"/>
+  </w:num>
+  <w:num w:numId="28">
+    <w:abstractNumId w:val="34"/>
+  </w:num>
+  <w:num w:numId="29">
+    <w:abstractNumId w:val="14"/>
+  </w:num>
+  <w:num w:numId="30">
     <w:abstractNumId w:val="31"/>
   </w:num>
-  <w:num w:numId="21">
-    <w:abstractNumId w:val="18"/>
-  </w:num>
-  <w:num w:numId="22">
-    <w:abstractNumId w:val="22"/>
-  </w:num>
-  <w:num w:numId="23">
-    <w:abstractNumId w:val="33"/>
-  </w:num>
-  <w:num w:numId="24">
-    <w:abstractNumId w:val="9"/>
-  </w:num>
-  <w:num w:numId="25">
-    <w:abstractNumId w:val="10"/>
-  </w:num>
-  <w:num w:numId="26">
-    <w:abstractNumId w:val="35"/>
-  </w:num>
-  <w:num w:numId="27">
-    <w:abstractNumId w:val="23"/>
-  </w:num>
-  <w:num w:numId="28">
-    <w:abstractNumId w:val="32"/>
-  </w:num>
-  <w:num w:numId="29">
+  <w:num w:numId="31">
     <w:abstractNumId w:val="13"/>
-  </w:num>
-  <w:num w:numId="30">
-    <w:abstractNumId w:val="29"/>
-  </w:num>
-  <w:num w:numId="31">
-    <w:abstractNumId w:val="12"/>
   </w:num>
   <w:num w:numId="32">
     <w:abstractNumId w:val="2"/>
@@ -36772,13 +38277,19 @@
     <w:abstractNumId w:val="5"/>
   </w:num>
   <w:num w:numId="34">
-    <w:abstractNumId w:val="8"/>
+    <w:abstractNumId w:val="9"/>
   </w:num>
   <w:num w:numId="35">
-    <w:abstractNumId w:val="17"/>
+    <w:abstractNumId w:val="18"/>
   </w:num>
   <w:num w:numId="36">
     <w:abstractNumId w:val="4"/>
+  </w:num>
+  <w:num w:numId="37">
+    <w:abstractNumId w:val="7"/>
+  </w:num>
+  <w:num w:numId="38">
+    <w:abstractNumId w:val="25"/>
   </w:num>
 </w:numbering>
 </file>

</xml_diff>

<commit_message>
Add Use Case Delete Technology/Skill Description document
</commit_message>
<xml_diff>
--- a/docs/LiveCodingMentor.docx
+++ b/docs/LiveCodingMentor.docx
@@ -428,7 +428,27 @@
                 <w:sz w:val="24"/>
                 <w:szCs w:val="24"/>
               </w:rPr>
-              <w:t>Tran Nguyen Anh –  HE130019</w:t>
+              <w:t xml:space="preserve">Tran Nguyen Anh </w:t>
+            </w:r>
+            <w:proofErr w:type="gramStart"/>
+            <w:r>
+              <w:rPr>
+                <w:rFonts w:ascii="Times New Roman" w:eastAsia="Times New Roman" w:hAnsi="Times New Roman" w:cs="Times New Roman"/>
+                <w:color w:val="000000"/>
+                <w:sz w:val="24"/>
+                <w:szCs w:val="24"/>
+              </w:rPr>
+              <w:t>–  HE</w:t>
+            </w:r>
+            <w:proofErr w:type="gramEnd"/>
+            <w:r>
+              <w:rPr>
+                <w:rFonts w:ascii="Times New Roman" w:eastAsia="Times New Roman" w:hAnsi="Times New Roman" w:cs="Times New Roman"/>
+                <w:color w:val="000000"/>
+                <w:sz w:val="24"/>
+                <w:szCs w:val="24"/>
+              </w:rPr>
+              <w:t>130019</w:t>
             </w:r>
           </w:p>
           <w:p>
@@ -468,7 +488,27 @@
                 <w:sz w:val="24"/>
                 <w:szCs w:val="24"/>
               </w:rPr>
-              <w:t>Le Thanh Dat – HE130450</w:t>
+              <w:t xml:space="preserve">Le Thanh </w:t>
+            </w:r>
+            <w:proofErr w:type="spellStart"/>
+            <w:r>
+              <w:rPr>
+                <w:rFonts w:ascii="Times New Roman" w:eastAsia="Times New Roman" w:hAnsi="Times New Roman" w:cs="Times New Roman"/>
+                <w:color w:val="000000"/>
+                <w:sz w:val="24"/>
+                <w:szCs w:val="24"/>
+              </w:rPr>
+              <w:t>Dat</w:t>
+            </w:r>
+            <w:proofErr w:type="spellEnd"/>
+            <w:r>
+              <w:rPr>
+                <w:rFonts w:ascii="Times New Roman" w:eastAsia="Times New Roman" w:hAnsi="Times New Roman" w:cs="Times New Roman"/>
+                <w:color w:val="000000"/>
+                <w:sz w:val="24"/>
+                <w:szCs w:val="24"/>
+              </w:rPr>
+              <w:t xml:space="preserve"> – HE130450</w:t>
             </w:r>
           </w:p>
           <w:p>
@@ -4920,6 +4960,7 @@
                 <w:szCs w:val="24"/>
               </w:rPr>
             </w:pPr>
+            <w:proofErr w:type="spellStart"/>
             <w:r>
               <w:rPr>
                 <w:rFonts w:ascii="Times New Roman" w:eastAsia="Times New Roman" w:hAnsi="Times New Roman" w:cs="Times New Roman"/>
@@ -4928,6 +4969,7 @@
               </w:rPr>
               <w:t>Javascript</w:t>
             </w:r>
+            <w:proofErr w:type="spellEnd"/>
           </w:p>
         </w:tc>
       </w:tr>
@@ -6988,8 +7030,19 @@
                 <w:sz w:val="24"/>
                 <w:szCs w:val="24"/>
               </w:rPr>
-              <w:t>Le Thanh Dat</w:t>
-            </w:r>
+              <w:t xml:space="preserve">Le Thanh </w:t>
+            </w:r>
+            <w:proofErr w:type="spellStart"/>
+            <w:r>
+              <w:rPr>
+                <w:rFonts w:ascii="Times New Roman" w:eastAsia="Times New Roman" w:hAnsi="Times New Roman" w:cs="Times New Roman"/>
+                <w:color w:val="000000"/>
+                <w:sz w:val="24"/>
+                <w:szCs w:val="24"/>
+              </w:rPr>
+              <w:t>Dat</w:t>
+            </w:r>
+            <w:proofErr w:type="spellEnd"/>
           </w:p>
         </w:tc>
         <w:tc>
@@ -7922,7 +7975,27 @@
           <w:sz w:val="24"/>
           <w:szCs w:val="24"/>
         </w:rPr>
-        <w:t>Figure: FUNiX website (Link: https://fu.funix.edu.vn)</w:t>
+        <w:t xml:space="preserve">Figure: </w:t>
+      </w:r>
+      <w:proofErr w:type="spellStart"/>
+      <w:r>
+        <w:rPr>
+          <w:rFonts w:ascii="Times New Roman" w:eastAsia="Times New Roman" w:hAnsi="Times New Roman" w:cs="Times New Roman"/>
+          <w:i/>
+          <w:sz w:val="24"/>
+          <w:szCs w:val="24"/>
+        </w:rPr>
+        <w:t>FUNiX</w:t>
+      </w:r>
+      <w:proofErr w:type="spellEnd"/>
+      <w:r>
+        <w:rPr>
+          <w:rFonts w:ascii="Times New Roman" w:eastAsia="Times New Roman" w:hAnsi="Times New Roman" w:cs="Times New Roman"/>
+          <w:i/>
+          <w:sz w:val="24"/>
+          <w:szCs w:val="24"/>
+        </w:rPr>
+        <w:t xml:space="preserve"> website (Link: https://fu.funix.edu.vn)</w:t>
       </w:r>
     </w:p>
     <w:p>
@@ -7935,6 +8008,7 @@
           <w:szCs w:val="24"/>
         </w:rPr>
       </w:pPr>
+      <w:proofErr w:type="spellStart"/>
       <w:r>
         <w:rPr>
           <w:rFonts w:ascii="Times New Roman" w:eastAsia="Times New Roman" w:hAnsi="Times New Roman" w:cs="Times New Roman"/>
@@ -7942,7 +8016,17 @@
           <w:sz w:val="24"/>
           <w:szCs w:val="24"/>
         </w:rPr>
-        <w:t>FUNiX Online University is a university in the FPT Education system, providing Bachelor of Information Technology and certificates of career and soft skills. </w:t>
+        <w:t>FUNiX</w:t>
+      </w:r>
+      <w:proofErr w:type="spellEnd"/>
+      <w:r>
+        <w:rPr>
+          <w:rFonts w:ascii="Times New Roman" w:eastAsia="Times New Roman" w:hAnsi="Times New Roman" w:cs="Times New Roman"/>
+          <w:color w:val="000000"/>
+          <w:sz w:val="24"/>
+          <w:szCs w:val="24"/>
+        </w:rPr>
+        <w:t xml:space="preserve"> Online University is a university in the FPT Education system, providing Bachelor of Information Technology and certificates of career and soft skills. </w:t>
       </w:r>
     </w:p>
     <w:p>
@@ -7955,6 +8039,7 @@
           <w:szCs w:val="24"/>
         </w:rPr>
       </w:pPr>
+      <w:proofErr w:type="spellStart"/>
       <w:r>
         <w:rPr>
           <w:rFonts w:ascii="Times New Roman" w:eastAsia="Times New Roman" w:hAnsi="Times New Roman" w:cs="Times New Roman"/>
@@ -7962,7 +8047,17 @@
           <w:sz w:val="24"/>
           <w:szCs w:val="24"/>
         </w:rPr>
-        <w:t>FUNiX online university, which inherits the above principles, presents for the first time a new method of education, like every student, from day one:</w:t>
+        <w:t>FUNiX</w:t>
+      </w:r>
+      <w:proofErr w:type="spellEnd"/>
+      <w:r>
+        <w:rPr>
+          <w:rFonts w:ascii="Times New Roman" w:eastAsia="Times New Roman" w:hAnsi="Times New Roman" w:cs="Times New Roman"/>
+          <w:color w:val="000000"/>
+          <w:sz w:val="24"/>
+          <w:szCs w:val="24"/>
+        </w:rPr>
+        <w:t xml:space="preserve"> online university, which inherits the above principles, presents for the first time a new method of education, like every student, from day one:</w:t>
       </w:r>
     </w:p>
     <w:p>
@@ -8226,14 +8321,25 @@
                 <w:szCs w:val="24"/>
               </w:rPr>
             </w:pPr>
-            <w:r>
-              <w:rPr>
-                <w:rFonts w:ascii="Times New Roman" w:eastAsia="Times New Roman" w:hAnsi="Times New Roman" w:cs="Times New Roman"/>
-                <w:color w:val="000000"/>
-                <w:sz w:val="24"/>
-                <w:szCs w:val="24"/>
-              </w:rPr>
-              <w:t>FUNiX courses are all long-term courses.</w:t>
+            <w:proofErr w:type="spellStart"/>
+            <w:r>
+              <w:rPr>
+                <w:rFonts w:ascii="Times New Roman" w:eastAsia="Times New Roman" w:hAnsi="Times New Roman" w:cs="Times New Roman"/>
+                <w:color w:val="000000"/>
+                <w:sz w:val="24"/>
+                <w:szCs w:val="24"/>
+              </w:rPr>
+              <w:t>FUNiX</w:t>
+            </w:r>
+            <w:proofErr w:type="spellEnd"/>
+            <w:r>
+              <w:rPr>
+                <w:rFonts w:ascii="Times New Roman" w:eastAsia="Times New Roman" w:hAnsi="Times New Roman" w:cs="Times New Roman"/>
+                <w:color w:val="000000"/>
+                <w:sz w:val="24"/>
+                <w:szCs w:val="24"/>
+              </w:rPr>
+              <w:t xml:space="preserve"> courses are all long-term courses.</w:t>
             </w:r>
           </w:p>
           <w:p>
@@ -8276,14 +8382,25 @@
                 <w:szCs w:val="24"/>
               </w:rPr>
             </w:pPr>
-            <w:r>
-              <w:rPr>
-                <w:rFonts w:ascii="Times New Roman" w:eastAsia="Times New Roman" w:hAnsi="Times New Roman" w:cs="Times New Roman"/>
-                <w:color w:val="000000"/>
-                <w:sz w:val="24"/>
-                <w:szCs w:val="24"/>
-              </w:rPr>
-              <w:t>FUNiX only allows Mentee to select online Mentors. </w:t>
+            <w:proofErr w:type="spellStart"/>
+            <w:r>
+              <w:rPr>
+                <w:rFonts w:ascii="Times New Roman" w:eastAsia="Times New Roman" w:hAnsi="Times New Roman" w:cs="Times New Roman"/>
+                <w:color w:val="000000"/>
+                <w:sz w:val="24"/>
+                <w:szCs w:val="24"/>
+              </w:rPr>
+              <w:t>FUNiX</w:t>
+            </w:r>
+            <w:proofErr w:type="spellEnd"/>
+            <w:r>
+              <w:rPr>
+                <w:rFonts w:ascii="Times New Roman" w:eastAsia="Times New Roman" w:hAnsi="Times New Roman" w:cs="Times New Roman"/>
+                <w:color w:val="000000"/>
+                <w:sz w:val="24"/>
+                <w:szCs w:val="24"/>
+              </w:rPr>
+              <w:t xml:space="preserve"> only allows Mentee to select online Mentors. </w:t>
             </w:r>
           </w:p>
         </w:tc>
@@ -8463,7 +8580,29 @@
           <w:sz w:val="24"/>
           <w:szCs w:val="24"/>
         </w:rPr>
-        <w:t xml:space="preserve">Figure: Codementor website (Link: </w:t>
+        <w:t xml:space="preserve">Figure: </w:t>
+      </w:r>
+      <w:proofErr w:type="spellStart"/>
+      <w:r>
+        <w:rPr>
+          <w:rFonts w:ascii="Times New Roman" w:eastAsia="Times New Roman" w:hAnsi="Times New Roman" w:cs="Times New Roman"/>
+          <w:i/>
+          <w:color w:val="000000"/>
+          <w:sz w:val="24"/>
+          <w:szCs w:val="24"/>
+        </w:rPr>
+        <w:t>Codementor</w:t>
+      </w:r>
+      <w:proofErr w:type="spellEnd"/>
+      <w:r>
+        <w:rPr>
+          <w:rFonts w:ascii="Times New Roman" w:eastAsia="Times New Roman" w:hAnsi="Times New Roman" w:cs="Times New Roman"/>
+          <w:i/>
+          <w:color w:val="000000"/>
+          <w:sz w:val="24"/>
+          <w:szCs w:val="24"/>
+        </w:rPr>
+        <w:t xml:space="preserve"> website (Link: </w:t>
       </w:r>
       <w:hyperlink r:id="rId12">
         <w:r>
@@ -8518,7 +8657,87 @@
           <w:sz w:val="24"/>
           <w:szCs w:val="24"/>
         </w:rPr>
-        <w:t xml:space="preserve">      Codementor was founded in 2013 by serial entrepreneur Weiting Liu, a Y Combinator alumnus with his previous startup SocialPicks, which was acquired by FinancialContent in 2009.</w:t>
+        <w:t xml:space="preserve">      </w:t>
+      </w:r>
+      <w:proofErr w:type="spellStart"/>
+      <w:r>
+        <w:rPr>
+          <w:rFonts w:ascii="Times New Roman" w:eastAsia="Times New Roman" w:hAnsi="Times New Roman" w:cs="Times New Roman"/>
+          <w:color w:val="000000"/>
+          <w:sz w:val="24"/>
+          <w:szCs w:val="24"/>
+        </w:rPr>
+        <w:t>Codementor</w:t>
+      </w:r>
+      <w:proofErr w:type="spellEnd"/>
+      <w:r>
+        <w:rPr>
+          <w:rFonts w:ascii="Times New Roman" w:eastAsia="Times New Roman" w:hAnsi="Times New Roman" w:cs="Times New Roman"/>
+          <w:color w:val="000000"/>
+          <w:sz w:val="24"/>
+          <w:szCs w:val="24"/>
+        </w:rPr>
+        <w:t xml:space="preserve"> was founded in 2013 by serial entrepreneur </w:t>
+      </w:r>
+      <w:proofErr w:type="spellStart"/>
+      <w:r>
+        <w:rPr>
+          <w:rFonts w:ascii="Times New Roman" w:eastAsia="Times New Roman" w:hAnsi="Times New Roman" w:cs="Times New Roman"/>
+          <w:color w:val="000000"/>
+          <w:sz w:val="24"/>
+          <w:szCs w:val="24"/>
+        </w:rPr>
+        <w:t>Weiting</w:t>
+      </w:r>
+      <w:proofErr w:type="spellEnd"/>
+      <w:r>
+        <w:rPr>
+          <w:rFonts w:ascii="Times New Roman" w:eastAsia="Times New Roman" w:hAnsi="Times New Roman" w:cs="Times New Roman"/>
+          <w:color w:val="000000"/>
+          <w:sz w:val="24"/>
+          <w:szCs w:val="24"/>
+        </w:rPr>
+        <w:t xml:space="preserve"> Liu, a Y Combinator alumnus with his previous startup </w:t>
+      </w:r>
+      <w:proofErr w:type="spellStart"/>
+      <w:r>
+        <w:rPr>
+          <w:rFonts w:ascii="Times New Roman" w:eastAsia="Times New Roman" w:hAnsi="Times New Roman" w:cs="Times New Roman"/>
+          <w:color w:val="000000"/>
+          <w:sz w:val="24"/>
+          <w:szCs w:val="24"/>
+        </w:rPr>
+        <w:t>SocialPicks</w:t>
+      </w:r>
+      <w:proofErr w:type="spellEnd"/>
+      <w:r>
+        <w:rPr>
+          <w:rFonts w:ascii="Times New Roman" w:eastAsia="Times New Roman" w:hAnsi="Times New Roman" w:cs="Times New Roman"/>
+          <w:color w:val="000000"/>
+          <w:sz w:val="24"/>
+          <w:szCs w:val="24"/>
+        </w:rPr>
+        <w:t xml:space="preserve">, which was acquired by </w:t>
+      </w:r>
+      <w:proofErr w:type="spellStart"/>
+      <w:r>
+        <w:rPr>
+          <w:rFonts w:ascii="Times New Roman" w:eastAsia="Times New Roman" w:hAnsi="Times New Roman" w:cs="Times New Roman"/>
+          <w:color w:val="000000"/>
+          <w:sz w:val="24"/>
+          <w:szCs w:val="24"/>
+        </w:rPr>
+        <w:t>FinancialContent</w:t>
+      </w:r>
+      <w:proofErr w:type="spellEnd"/>
+      <w:r>
+        <w:rPr>
+          <w:rFonts w:ascii="Times New Roman" w:eastAsia="Times New Roman" w:hAnsi="Times New Roman" w:cs="Times New Roman"/>
+          <w:color w:val="000000"/>
+          <w:sz w:val="24"/>
+          <w:szCs w:val="24"/>
+        </w:rPr>
+        <w:t xml:space="preserve"> in 2009.</w:t>
       </w:r>
     </w:p>
     <w:p>
@@ -8548,6 +8767,7 @@
         </w:rPr>
         <w:t xml:space="preserve">      </w:t>
       </w:r>
+      <w:proofErr w:type="spellStart"/>
       <w:r>
         <w:rPr>
           <w:rFonts w:ascii="Times New Roman" w:eastAsia="Times New Roman" w:hAnsi="Times New Roman" w:cs="Times New Roman"/>
@@ -8555,7 +8775,17 @@
           <w:sz w:val="24"/>
           <w:szCs w:val="24"/>
         </w:rPr>
-        <w:t>Codementor's website acts as an open marketplace platform for experienced web developers to offer live help, long-term mentorship, and team training course on the programming languages or web technology they specialize in, with rates set by the mentor themselves. Mentors include O’Reilly’s authors, active Stack Overflow experts, and developers at tech firms such as Google or Amazon.</w:t>
+        <w:t>Codementor's</w:t>
+      </w:r>
+      <w:proofErr w:type="spellEnd"/>
+      <w:r>
+        <w:rPr>
+          <w:rFonts w:ascii="Times New Roman" w:eastAsia="Times New Roman" w:hAnsi="Times New Roman" w:cs="Times New Roman"/>
+          <w:color w:val="000000"/>
+          <w:sz w:val="24"/>
+          <w:szCs w:val="24"/>
+        </w:rPr>
+        <w:t xml:space="preserve"> website acts as an open marketplace platform for experienced web developers to offer live help, long-term mentorship, and team training course on the programming languages or web technology they specialize in, with rates set by the mentor themselves. Mentors include O’Reilly’s authors, active Stack Overflow experts, and developers at tech firms such as Google or Amazon.</w:t>
       </w:r>
     </w:p>
     <w:p>
@@ -9874,7 +10104,25 @@
           <w:sz w:val="24"/>
           <w:szCs w:val="24"/>
         </w:rPr>
-        <w:t>For version control of our source code, we use GitKraken. It tracks the changes team members make to files, so we have a record of what has been done, and we can revert to specific versions should we ever need to.</w:t>
+        <w:t xml:space="preserve">For version control of our source code, we use </w:t>
+      </w:r>
+      <w:proofErr w:type="spellStart"/>
+      <w:r>
+        <w:rPr>
+          <w:rFonts w:ascii="Times New Roman" w:eastAsia="Times New Roman" w:hAnsi="Times New Roman" w:cs="Times New Roman"/>
+          <w:sz w:val="24"/>
+          <w:szCs w:val="24"/>
+        </w:rPr>
+        <w:t>GitKraken</w:t>
+      </w:r>
+      <w:proofErr w:type="spellEnd"/>
+      <w:r>
+        <w:rPr>
+          <w:rFonts w:ascii="Times New Roman" w:eastAsia="Times New Roman" w:hAnsi="Times New Roman" w:cs="Times New Roman"/>
+          <w:sz w:val="24"/>
+          <w:szCs w:val="24"/>
+        </w:rPr>
+        <w:t>. It tracks the changes team members make to files, so we have a record of what has been done, and we can revert to specific versions should we ever need to.</w:t>
       </w:r>
     </w:p>
     <w:p>
@@ -11441,8 +11689,19 @@
                 <w:sz w:val="24"/>
                 <w:szCs w:val="24"/>
               </w:rPr>
-              <w:t>Deadline of request when creating or updating must be in the futur</w:t>
-            </w:r>
+              <w:t xml:space="preserve">Deadline of request when creating or updating must be in the </w:t>
+            </w:r>
+            <w:proofErr w:type="spellStart"/>
+            <w:r>
+              <w:rPr>
+                <w:rFonts w:ascii="Times New Roman" w:eastAsia="Times New Roman" w:hAnsi="Times New Roman" w:cs="Times New Roman"/>
+                <w:color w:val="000000"/>
+                <w:sz w:val="24"/>
+                <w:szCs w:val="24"/>
+              </w:rPr>
+              <w:t>futur</w:t>
+            </w:r>
+            <w:proofErr w:type="spellEnd"/>
           </w:p>
         </w:tc>
       </w:tr>
@@ -17606,7 +17865,25 @@
                 <w:sz w:val="24"/>
                 <w:szCs w:val="24"/>
               </w:rPr>
-              <w:t>Request To Admin</w:t>
+              <w:t xml:space="preserve">Request </w:t>
+            </w:r>
+            <w:proofErr w:type="gramStart"/>
+            <w:r>
+              <w:rPr>
+                <w:rFonts w:ascii="Times New Roman" w:eastAsia="Times New Roman" w:hAnsi="Times New Roman" w:cs="Times New Roman"/>
+                <w:sz w:val="24"/>
+                <w:szCs w:val="24"/>
+              </w:rPr>
+              <w:t>To</w:t>
+            </w:r>
+            <w:proofErr w:type="gramEnd"/>
+            <w:r>
+              <w:rPr>
+                <w:rFonts w:ascii="Times New Roman" w:eastAsia="Times New Roman" w:hAnsi="Times New Roman" w:cs="Times New Roman"/>
+                <w:sz w:val="24"/>
+                <w:szCs w:val="24"/>
+              </w:rPr>
+              <w:t xml:space="preserve"> Admin</w:t>
             </w:r>
           </w:p>
         </w:tc>
@@ -21711,7 +21988,25 @@
                 <w:sz w:val="24"/>
                 <w:szCs w:val="24"/>
               </w:rPr>
-              <w:t>View Point In Transaction</w:t>
+              <w:t xml:space="preserve">View Point </w:t>
+            </w:r>
+            <w:proofErr w:type="gramStart"/>
+            <w:r>
+              <w:rPr>
+                <w:rFonts w:ascii="Times New Roman" w:eastAsia="Times New Roman" w:hAnsi="Times New Roman" w:cs="Times New Roman"/>
+                <w:sz w:val="24"/>
+                <w:szCs w:val="24"/>
+              </w:rPr>
+              <w:t>In</w:t>
+            </w:r>
+            <w:proofErr w:type="gramEnd"/>
+            <w:r>
+              <w:rPr>
+                <w:rFonts w:ascii="Times New Roman" w:eastAsia="Times New Roman" w:hAnsi="Times New Roman" w:cs="Times New Roman"/>
+                <w:sz w:val="24"/>
+                <w:szCs w:val="24"/>
+              </w:rPr>
+              <w:t xml:space="preserve"> Transaction</w:t>
             </w:r>
           </w:p>
         </w:tc>
@@ -22498,8 +22793,36 @@
                 <w:sz w:val="24"/>
                 <w:szCs w:val="24"/>
               </w:rPr>
-              <w:t>Lê Thành Đạt</w:t>
-            </w:r>
+              <w:t xml:space="preserve">Lê </w:t>
+            </w:r>
+            <w:proofErr w:type="spellStart"/>
+            <w:r>
+              <w:rPr>
+                <w:rFonts w:ascii="Times New Roman" w:eastAsia="Times New Roman" w:hAnsi="Times New Roman" w:cs="Times New Roman"/>
+                <w:sz w:val="24"/>
+                <w:szCs w:val="24"/>
+              </w:rPr>
+              <w:t>Thành</w:t>
+            </w:r>
+            <w:proofErr w:type="spellEnd"/>
+            <w:r>
+              <w:rPr>
+                <w:rFonts w:ascii="Times New Roman" w:eastAsia="Times New Roman" w:hAnsi="Times New Roman" w:cs="Times New Roman"/>
+                <w:sz w:val="24"/>
+                <w:szCs w:val="24"/>
+              </w:rPr>
+              <w:t xml:space="preserve"> </w:t>
+            </w:r>
+            <w:proofErr w:type="spellStart"/>
+            <w:r>
+              <w:rPr>
+                <w:rFonts w:ascii="Times New Roman" w:eastAsia="Times New Roman" w:hAnsi="Times New Roman" w:cs="Times New Roman"/>
+                <w:sz w:val="24"/>
+                <w:szCs w:val="24"/>
+              </w:rPr>
+              <w:t>Đạt</w:t>
+            </w:r>
+            <w:proofErr w:type="spellEnd"/>
           </w:p>
         </w:tc>
         <w:tc>
@@ -22994,7 +23317,47 @@
                 <w:sz w:val="24"/>
                 <w:szCs w:val="24"/>
               </w:rPr>
-              <w:t>Click “Đăng ký”.</w:t>
+              <w:t>Click “</w:t>
+            </w:r>
+            <w:proofErr w:type="spellStart"/>
+            <w:r>
+              <w:rPr>
+                <w:rFonts w:ascii="Times New Roman" w:eastAsia="Times New Roman" w:hAnsi="Times New Roman" w:cs="Times New Roman"/>
+                <w:color w:val="000000"/>
+                <w:sz w:val="24"/>
+                <w:szCs w:val="24"/>
+              </w:rPr>
+              <w:t>Đăng</w:t>
+            </w:r>
+            <w:proofErr w:type="spellEnd"/>
+            <w:r>
+              <w:rPr>
+                <w:rFonts w:ascii="Times New Roman" w:eastAsia="Times New Roman" w:hAnsi="Times New Roman" w:cs="Times New Roman"/>
+                <w:color w:val="000000"/>
+                <w:sz w:val="24"/>
+                <w:szCs w:val="24"/>
+              </w:rPr>
+              <w:t xml:space="preserve"> </w:t>
+            </w:r>
+            <w:proofErr w:type="spellStart"/>
+            <w:r>
+              <w:rPr>
+                <w:rFonts w:ascii="Times New Roman" w:eastAsia="Times New Roman" w:hAnsi="Times New Roman" w:cs="Times New Roman"/>
+                <w:color w:val="000000"/>
+                <w:sz w:val="24"/>
+                <w:szCs w:val="24"/>
+              </w:rPr>
+              <w:t>ký</w:t>
+            </w:r>
+            <w:proofErr w:type="spellEnd"/>
+            <w:r>
+              <w:rPr>
+                <w:rFonts w:ascii="Times New Roman" w:eastAsia="Times New Roman" w:hAnsi="Times New Roman" w:cs="Times New Roman"/>
+                <w:color w:val="000000"/>
+                <w:sz w:val="24"/>
+                <w:szCs w:val="24"/>
+              </w:rPr>
+              <w:t>”.</w:t>
             </w:r>
           </w:p>
           <w:p>
@@ -23056,7 +23419,27 @@
                 <w:sz w:val="24"/>
                 <w:szCs w:val="24"/>
               </w:rPr>
-              <w:t>Input username, email, password, fullname, phone number, date of birth, gender.</w:t>
+              <w:t xml:space="preserve">Input username, email, password, </w:t>
+            </w:r>
+            <w:proofErr w:type="spellStart"/>
+            <w:r>
+              <w:rPr>
+                <w:rFonts w:ascii="Times New Roman" w:eastAsia="Times New Roman" w:hAnsi="Times New Roman" w:cs="Times New Roman"/>
+                <w:color w:val="000000"/>
+                <w:sz w:val="24"/>
+                <w:szCs w:val="24"/>
+              </w:rPr>
+              <w:t>fullname</w:t>
+            </w:r>
+            <w:proofErr w:type="spellEnd"/>
+            <w:r>
+              <w:rPr>
+                <w:rFonts w:ascii="Times New Roman" w:eastAsia="Times New Roman" w:hAnsi="Times New Roman" w:cs="Times New Roman"/>
+                <w:color w:val="000000"/>
+                <w:sz w:val="24"/>
+                <w:szCs w:val="24"/>
+              </w:rPr>
+              <w:t>, phone number, date of birth, gender.</w:t>
             </w:r>
             <w:r>
               <w:rPr>
@@ -23096,7 +23479,47 @@
                 <w:sz w:val="24"/>
                 <w:szCs w:val="24"/>
               </w:rPr>
-              <w:t>Clicks “Đăng ký” button.</w:t>
+              <w:t>Clicks “</w:t>
+            </w:r>
+            <w:proofErr w:type="spellStart"/>
+            <w:r>
+              <w:rPr>
+                <w:rFonts w:ascii="Times New Roman" w:eastAsia="Times New Roman" w:hAnsi="Times New Roman" w:cs="Times New Roman"/>
+                <w:color w:val="000000"/>
+                <w:sz w:val="24"/>
+                <w:szCs w:val="24"/>
+              </w:rPr>
+              <w:t>Đăng</w:t>
+            </w:r>
+            <w:proofErr w:type="spellEnd"/>
+            <w:r>
+              <w:rPr>
+                <w:rFonts w:ascii="Times New Roman" w:eastAsia="Times New Roman" w:hAnsi="Times New Roman" w:cs="Times New Roman"/>
+                <w:color w:val="000000"/>
+                <w:sz w:val="24"/>
+                <w:szCs w:val="24"/>
+              </w:rPr>
+              <w:t xml:space="preserve"> </w:t>
+            </w:r>
+            <w:proofErr w:type="spellStart"/>
+            <w:r>
+              <w:rPr>
+                <w:rFonts w:ascii="Times New Roman" w:eastAsia="Times New Roman" w:hAnsi="Times New Roman" w:cs="Times New Roman"/>
+                <w:color w:val="000000"/>
+                <w:sz w:val="24"/>
+                <w:szCs w:val="24"/>
+              </w:rPr>
+              <w:t>ký</w:t>
+            </w:r>
+            <w:proofErr w:type="spellEnd"/>
+            <w:r>
+              <w:rPr>
+                <w:rFonts w:ascii="Times New Roman" w:eastAsia="Times New Roman" w:hAnsi="Times New Roman" w:cs="Times New Roman"/>
+                <w:color w:val="000000"/>
+                <w:sz w:val="24"/>
+                <w:szCs w:val="24"/>
+              </w:rPr>
+              <w:t>” button.</w:t>
             </w:r>
           </w:p>
           <w:p>
@@ -23953,8 +24376,36 @@
                 <w:sz w:val="24"/>
                 <w:szCs w:val="24"/>
               </w:rPr>
-              <w:t>Lê Thành Đạt</w:t>
-            </w:r>
+              <w:t xml:space="preserve">Lê </w:t>
+            </w:r>
+            <w:proofErr w:type="spellStart"/>
+            <w:r>
+              <w:rPr>
+                <w:rFonts w:ascii="Times New Roman" w:eastAsia="Times New Roman" w:hAnsi="Times New Roman" w:cs="Times New Roman"/>
+                <w:sz w:val="24"/>
+                <w:szCs w:val="24"/>
+              </w:rPr>
+              <w:t>Thành</w:t>
+            </w:r>
+            <w:proofErr w:type="spellEnd"/>
+            <w:r>
+              <w:rPr>
+                <w:rFonts w:ascii="Times New Roman" w:eastAsia="Times New Roman" w:hAnsi="Times New Roman" w:cs="Times New Roman"/>
+                <w:sz w:val="24"/>
+                <w:szCs w:val="24"/>
+              </w:rPr>
+              <w:t xml:space="preserve"> </w:t>
+            </w:r>
+            <w:proofErr w:type="spellStart"/>
+            <w:r>
+              <w:rPr>
+                <w:rFonts w:ascii="Times New Roman" w:eastAsia="Times New Roman" w:hAnsi="Times New Roman" w:cs="Times New Roman"/>
+                <w:sz w:val="24"/>
+                <w:szCs w:val="24"/>
+              </w:rPr>
+              <w:t>Đạt</w:t>
+            </w:r>
+            <w:proofErr w:type="spellEnd"/>
           </w:p>
         </w:tc>
         <w:tc>
@@ -25220,8 +25671,36 @@
                 <w:sz w:val="24"/>
                 <w:szCs w:val="24"/>
               </w:rPr>
-              <w:t>Lê Thành Đạt</w:t>
-            </w:r>
+              <w:t xml:space="preserve">Lê </w:t>
+            </w:r>
+            <w:proofErr w:type="spellStart"/>
+            <w:r>
+              <w:rPr>
+                <w:rFonts w:ascii="Times New Roman" w:eastAsia="Times New Roman" w:hAnsi="Times New Roman" w:cs="Times New Roman"/>
+                <w:sz w:val="24"/>
+                <w:szCs w:val="24"/>
+              </w:rPr>
+              <w:t>Thành</w:t>
+            </w:r>
+            <w:proofErr w:type="spellEnd"/>
+            <w:r>
+              <w:rPr>
+                <w:rFonts w:ascii="Times New Roman" w:eastAsia="Times New Roman" w:hAnsi="Times New Roman" w:cs="Times New Roman"/>
+                <w:sz w:val="24"/>
+                <w:szCs w:val="24"/>
+              </w:rPr>
+              <w:t xml:space="preserve"> </w:t>
+            </w:r>
+            <w:proofErr w:type="spellStart"/>
+            <w:r>
+              <w:rPr>
+                <w:rFonts w:ascii="Times New Roman" w:eastAsia="Times New Roman" w:hAnsi="Times New Roman" w:cs="Times New Roman"/>
+                <w:sz w:val="24"/>
+                <w:szCs w:val="24"/>
+              </w:rPr>
+              <w:t>Đạt</w:t>
+            </w:r>
+            <w:proofErr w:type="spellEnd"/>
           </w:p>
         </w:tc>
         <w:tc>
@@ -25716,7 +26195,87 @@
                 <w:sz w:val="24"/>
                 <w:szCs w:val="24"/>
               </w:rPr>
-              <w:t>Click on “Quản lý thành viên” on sidebar</w:t>
+              <w:t>Click on “</w:t>
+            </w:r>
+            <w:proofErr w:type="spellStart"/>
+            <w:r>
+              <w:rPr>
+                <w:rFonts w:ascii="Times New Roman" w:eastAsia="Times New Roman" w:hAnsi="Times New Roman" w:cs="Times New Roman"/>
+                <w:color w:val="000000"/>
+                <w:sz w:val="24"/>
+                <w:szCs w:val="24"/>
+              </w:rPr>
+              <w:t>Quản</w:t>
+            </w:r>
+            <w:proofErr w:type="spellEnd"/>
+            <w:r>
+              <w:rPr>
+                <w:rFonts w:ascii="Times New Roman" w:eastAsia="Times New Roman" w:hAnsi="Times New Roman" w:cs="Times New Roman"/>
+                <w:color w:val="000000"/>
+                <w:sz w:val="24"/>
+                <w:szCs w:val="24"/>
+              </w:rPr>
+              <w:t xml:space="preserve"> </w:t>
+            </w:r>
+            <w:proofErr w:type="spellStart"/>
+            <w:r>
+              <w:rPr>
+                <w:rFonts w:ascii="Times New Roman" w:eastAsia="Times New Roman" w:hAnsi="Times New Roman" w:cs="Times New Roman"/>
+                <w:color w:val="000000"/>
+                <w:sz w:val="24"/>
+                <w:szCs w:val="24"/>
+              </w:rPr>
+              <w:t>lý</w:t>
+            </w:r>
+            <w:proofErr w:type="spellEnd"/>
+            <w:r>
+              <w:rPr>
+                <w:rFonts w:ascii="Times New Roman" w:eastAsia="Times New Roman" w:hAnsi="Times New Roman" w:cs="Times New Roman"/>
+                <w:color w:val="000000"/>
+                <w:sz w:val="24"/>
+                <w:szCs w:val="24"/>
+              </w:rPr>
+              <w:t xml:space="preserve"> </w:t>
+            </w:r>
+            <w:proofErr w:type="spellStart"/>
+            <w:r>
+              <w:rPr>
+                <w:rFonts w:ascii="Times New Roman" w:eastAsia="Times New Roman" w:hAnsi="Times New Roman" w:cs="Times New Roman"/>
+                <w:color w:val="000000"/>
+                <w:sz w:val="24"/>
+                <w:szCs w:val="24"/>
+              </w:rPr>
+              <w:t>thành</w:t>
+            </w:r>
+            <w:proofErr w:type="spellEnd"/>
+            <w:r>
+              <w:rPr>
+                <w:rFonts w:ascii="Times New Roman" w:eastAsia="Times New Roman" w:hAnsi="Times New Roman" w:cs="Times New Roman"/>
+                <w:color w:val="000000"/>
+                <w:sz w:val="24"/>
+                <w:szCs w:val="24"/>
+              </w:rPr>
+              <w:t xml:space="preserve"> </w:t>
+            </w:r>
+            <w:proofErr w:type="spellStart"/>
+            <w:r>
+              <w:rPr>
+                <w:rFonts w:ascii="Times New Roman" w:eastAsia="Times New Roman" w:hAnsi="Times New Roman" w:cs="Times New Roman"/>
+                <w:color w:val="000000"/>
+                <w:sz w:val="24"/>
+                <w:szCs w:val="24"/>
+              </w:rPr>
+              <w:t>viên</w:t>
+            </w:r>
+            <w:proofErr w:type="spellEnd"/>
+            <w:r>
+              <w:rPr>
+                <w:rFonts w:ascii="Times New Roman" w:eastAsia="Times New Roman" w:hAnsi="Times New Roman" w:cs="Times New Roman"/>
+                <w:color w:val="000000"/>
+                <w:sz w:val="24"/>
+                <w:szCs w:val="24"/>
+              </w:rPr>
+              <w:t>” on sidebar</w:t>
             </w:r>
           </w:p>
           <w:p>
@@ -26487,8 +27046,36 @@
                 <w:sz w:val="24"/>
                 <w:szCs w:val="24"/>
               </w:rPr>
-              <w:t>Lê Thành Đạt</w:t>
-            </w:r>
+              <w:t xml:space="preserve">Lê </w:t>
+            </w:r>
+            <w:proofErr w:type="spellStart"/>
+            <w:r>
+              <w:rPr>
+                <w:rFonts w:ascii="Times New Roman" w:eastAsia="Times New Roman" w:hAnsi="Times New Roman" w:cs="Times New Roman"/>
+                <w:sz w:val="24"/>
+                <w:szCs w:val="24"/>
+              </w:rPr>
+              <w:t>Thành</w:t>
+            </w:r>
+            <w:proofErr w:type="spellEnd"/>
+            <w:r>
+              <w:rPr>
+                <w:rFonts w:ascii="Times New Roman" w:eastAsia="Times New Roman" w:hAnsi="Times New Roman" w:cs="Times New Roman"/>
+                <w:sz w:val="24"/>
+                <w:szCs w:val="24"/>
+              </w:rPr>
+              <w:t xml:space="preserve"> </w:t>
+            </w:r>
+            <w:proofErr w:type="spellStart"/>
+            <w:r>
+              <w:rPr>
+                <w:rFonts w:ascii="Times New Roman" w:eastAsia="Times New Roman" w:hAnsi="Times New Roman" w:cs="Times New Roman"/>
+                <w:sz w:val="24"/>
+                <w:szCs w:val="24"/>
+              </w:rPr>
+              <w:t>Đạt</w:t>
+            </w:r>
+            <w:proofErr w:type="spellEnd"/>
           </w:p>
         </w:tc>
         <w:tc>
@@ -26983,7 +27570,47 @@
                 <w:sz w:val="24"/>
                 <w:szCs w:val="24"/>
               </w:rPr>
-              <w:t>Click on “Quản lý mentor” on sidebar</w:t>
+              <w:t>Click on “</w:t>
+            </w:r>
+            <w:proofErr w:type="spellStart"/>
+            <w:r>
+              <w:rPr>
+                <w:rFonts w:ascii="Times New Roman" w:eastAsia="Times New Roman" w:hAnsi="Times New Roman" w:cs="Times New Roman"/>
+                <w:color w:val="000000"/>
+                <w:sz w:val="24"/>
+                <w:szCs w:val="24"/>
+              </w:rPr>
+              <w:t>Quản</w:t>
+            </w:r>
+            <w:proofErr w:type="spellEnd"/>
+            <w:r>
+              <w:rPr>
+                <w:rFonts w:ascii="Times New Roman" w:eastAsia="Times New Roman" w:hAnsi="Times New Roman" w:cs="Times New Roman"/>
+                <w:color w:val="000000"/>
+                <w:sz w:val="24"/>
+                <w:szCs w:val="24"/>
+              </w:rPr>
+              <w:t xml:space="preserve"> </w:t>
+            </w:r>
+            <w:proofErr w:type="spellStart"/>
+            <w:r>
+              <w:rPr>
+                <w:rFonts w:ascii="Times New Roman" w:eastAsia="Times New Roman" w:hAnsi="Times New Roman" w:cs="Times New Roman"/>
+                <w:color w:val="000000"/>
+                <w:sz w:val="24"/>
+                <w:szCs w:val="24"/>
+              </w:rPr>
+              <w:t>lý</w:t>
+            </w:r>
+            <w:proofErr w:type="spellEnd"/>
+            <w:r>
+              <w:rPr>
+                <w:rFonts w:ascii="Times New Roman" w:eastAsia="Times New Roman" w:hAnsi="Times New Roman" w:cs="Times New Roman"/>
+                <w:color w:val="000000"/>
+                <w:sz w:val="24"/>
+                <w:szCs w:val="24"/>
+              </w:rPr>
+              <w:t xml:space="preserve"> mentor” on sidebar</w:t>
             </w:r>
           </w:p>
           <w:p>
@@ -27745,8 +28372,36 @@
                 <w:sz w:val="24"/>
                 <w:szCs w:val="24"/>
               </w:rPr>
-              <w:t>Lê Thành Đạt</w:t>
-            </w:r>
+              <w:t xml:space="preserve">Lê </w:t>
+            </w:r>
+            <w:proofErr w:type="spellStart"/>
+            <w:r>
+              <w:rPr>
+                <w:rFonts w:ascii="Times New Roman" w:eastAsia="Times New Roman" w:hAnsi="Times New Roman" w:cs="Times New Roman"/>
+                <w:sz w:val="24"/>
+                <w:szCs w:val="24"/>
+              </w:rPr>
+              <w:t>Thành</w:t>
+            </w:r>
+            <w:proofErr w:type="spellEnd"/>
+            <w:r>
+              <w:rPr>
+                <w:rFonts w:ascii="Times New Roman" w:eastAsia="Times New Roman" w:hAnsi="Times New Roman" w:cs="Times New Roman"/>
+                <w:sz w:val="24"/>
+                <w:szCs w:val="24"/>
+              </w:rPr>
+              <w:t xml:space="preserve"> </w:t>
+            </w:r>
+            <w:proofErr w:type="spellStart"/>
+            <w:r>
+              <w:rPr>
+                <w:rFonts w:ascii="Times New Roman" w:eastAsia="Times New Roman" w:hAnsi="Times New Roman" w:cs="Times New Roman"/>
+                <w:sz w:val="24"/>
+                <w:szCs w:val="24"/>
+              </w:rPr>
+              <w:t>Đạt</w:t>
+            </w:r>
+            <w:proofErr w:type="spellEnd"/>
           </w:p>
         </w:tc>
         <w:tc>
@@ -28242,7 +28897,87 @@
                 <w:sz w:val="24"/>
                 <w:szCs w:val="24"/>
               </w:rPr>
-              <w:t>Click “Quản lý yêu cầu” in sidebar</w:t>
+              <w:t>Click “</w:t>
+            </w:r>
+            <w:proofErr w:type="spellStart"/>
+            <w:r>
+              <w:rPr>
+                <w:rFonts w:ascii="Times New Roman" w:eastAsia="Times New Roman" w:hAnsi="Times New Roman" w:cs="Times New Roman"/>
+                <w:color w:val="000000"/>
+                <w:sz w:val="24"/>
+                <w:szCs w:val="24"/>
+              </w:rPr>
+              <w:t>Quản</w:t>
+            </w:r>
+            <w:proofErr w:type="spellEnd"/>
+            <w:r>
+              <w:rPr>
+                <w:rFonts w:ascii="Times New Roman" w:eastAsia="Times New Roman" w:hAnsi="Times New Roman" w:cs="Times New Roman"/>
+                <w:color w:val="000000"/>
+                <w:sz w:val="24"/>
+                <w:szCs w:val="24"/>
+              </w:rPr>
+              <w:t xml:space="preserve"> </w:t>
+            </w:r>
+            <w:proofErr w:type="spellStart"/>
+            <w:r>
+              <w:rPr>
+                <w:rFonts w:ascii="Times New Roman" w:eastAsia="Times New Roman" w:hAnsi="Times New Roman" w:cs="Times New Roman"/>
+                <w:color w:val="000000"/>
+                <w:sz w:val="24"/>
+                <w:szCs w:val="24"/>
+              </w:rPr>
+              <w:t>lý</w:t>
+            </w:r>
+            <w:proofErr w:type="spellEnd"/>
+            <w:r>
+              <w:rPr>
+                <w:rFonts w:ascii="Times New Roman" w:eastAsia="Times New Roman" w:hAnsi="Times New Roman" w:cs="Times New Roman"/>
+                <w:color w:val="000000"/>
+                <w:sz w:val="24"/>
+                <w:szCs w:val="24"/>
+              </w:rPr>
+              <w:t xml:space="preserve"> </w:t>
+            </w:r>
+            <w:proofErr w:type="spellStart"/>
+            <w:r>
+              <w:rPr>
+                <w:rFonts w:ascii="Times New Roman" w:eastAsia="Times New Roman" w:hAnsi="Times New Roman" w:cs="Times New Roman"/>
+                <w:color w:val="000000"/>
+                <w:sz w:val="24"/>
+                <w:szCs w:val="24"/>
+              </w:rPr>
+              <w:t>yêu</w:t>
+            </w:r>
+            <w:proofErr w:type="spellEnd"/>
+            <w:r>
+              <w:rPr>
+                <w:rFonts w:ascii="Times New Roman" w:eastAsia="Times New Roman" w:hAnsi="Times New Roman" w:cs="Times New Roman"/>
+                <w:color w:val="000000"/>
+                <w:sz w:val="24"/>
+                <w:szCs w:val="24"/>
+              </w:rPr>
+              <w:t xml:space="preserve"> </w:t>
+            </w:r>
+            <w:proofErr w:type="spellStart"/>
+            <w:r>
+              <w:rPr>
+                <w:rFonts w:ascii="Times New Roman" w:eastAsia="Times New Roman" w:hAnsi="Times New Roman" w:cs="Times New Roman"/>
+                <w:color w:val="000000"/>
+                <w:sz w:val="24"/>
+                <w:szCs w:val="24"/>
+              </w:rPr>
+              <w:t>cầu</w:t>
+            </w:r>
+            <w:proofErr w:type="spellEnd"/>
+            <w:r>
+              <w:rPr>
+                <w:rFonts w:ascii="Times New Roman" w:eastAsia="Times New Roman" w:hAnsi="Times New Roman" w:cs="Times New Roman"/>
+                <w:color w:val="000000"/>
+                <w:sz w:val="24"/>
+                <w:szCs w:val="24"/>
+              </w:rPr>
+              <w:t>” in sidebar</w:t>
             </w:r>
           </w:p>
           <w:p>
@@ -28985,8 +29720,36 @@
                 <w:sz w:val="24"/>
                 <w:szCs w:val="24"/>
               </w:rPr>
-              <w:t>Lê Thành Đạt</w:t>
-            </w:r>
+              <w:t xml:space="preserve">Lê </w:t>
+            </w:r>
+            <w:proofErr w:type="spellStart"/>
+            <w:r>
+              <w:rPr>
+                <w:rFonts w:ascii="Times New Roman" w:eastAsia="Times New Roman" w:hAnsi="Times New Roman" w:cs="Times New Roman"/>
+                <w:sz w:val="24"/>
+                <w:szCs w:val="24"/>
+              </w:rPr>
+              <w:t>Thành</w:t>
+            </w:r>
+            <w:proofErr w:type="spellEnd"/>
+            <w:r>
+              <w:rPr>
+                <w:rFonts w:ascii="Times New Roman" w:eastAsia="Times New Roman" w:hAnsi="Times New Roman" w:cs="Times New Roman"/>
+                <w:sz w:val="24"/>
+                <w:szCs w:val="24"/>
+              </w:rPr>
+              <w:t xml:space="preserve"> </w:t>
+            </w:r>
+            <w:proofErr w:type="spellStart"/>
+            <w:r>
+              <w:rPr>
+                <w:rFonts w:ascii="Times New Roman" w:eastAsia="Times New Roman" w:hAnsi="Times New Roman" w:cs="Times New Roman"/>
+                <w:sz w:val="24"/>
+                <w:szCs w:val="24"/>
+              </w:rPr>
+              <w:t>Đạt</w:t>
+            </w:r>
+            <w:proofErr w:type="spellEnd"/>
           </w:p>
         </w:tc>
         <w:tc>
@@ -29525,7 +30288,87 @@
                 <w:sz w:val="24"/>
                 <w:szCs w:val="24"/>
               </w:rPr>
-              <w:t>Click “Quản lý yêu cầu” in sidebar</w:t>
+              <w:t>Click “</w:t>
+            </w:r>
+            <w:proofErr w:type="spellStart"/>
+            <w:r>
+              <w:rPr>
+                <w:rFonts w:ascii="Times New Roman" w:eastAsia="Times New Roman" w:hAnsi="Times New Roman" w:cs="Times New Roman"/>
+                <w:color w:val="000000"/>
+                <w:sz w:val="24"/>
+                <w:szCs w:val="24"/>
+              </w:rPr>
+              <w:t>Quản</w:t>
+            </w:r>
+            <w:proofErr w:type="spellEnd"/>
+            <w:r>
+              <w:rPr>
+                <w:rFonts w:ascii="Times New Roman" w:eastAsia="Times New Roman" w:hAnsi="Times New Roman" w:cs="Times New Roman"/>
+                <w:color w:val="000000"/>
+                <w:sz w:val="24"/>
+                <w:szCs w:val="24"/>
+              </w:rPr>
+              <w:t xml:space="preserve"> </w:t>
+            </w:r>
+            <w:proofErr w:type="spellStart"/>
+            <w:r>
+              <w:rPr>
+                <w:rFonts w:ascii="Times New Roman" w:eastAsia="Times New Roman" w:hAnsi="Times New Roman" w:cs="Times New Roman"/>
+                <w:color w:val="000000"/>
+                <w:sz w:val="24"/>
+                <w:szCs w:val="24"/>
+              </w:rPr>
+              <w:t>lý</w:t>
+            </w:r>
+            <w:proofErr w:type="spellEnd"/>
+            <w:r>
+              <w:rPr>
+                <w:rFonts w:ascii="Times New Roman" w:eastAsia="Times New Roman" w:hAnsi="Times New Roman" w:cs="Times New Roman"/>
+                <w:color w:val="000000"/>
+                <w:sz w:val="24"/>
+                <w:szCs w:val="24"/>
+              </w:rPr>
+              <w:t xml:space="preserve"> </w:t>
+            </w:r>
+            <w:proofErr w:type="spellStart"/>
+            <w:r>
+              <w:rPr>
+                <w:rFonts w:ascii="Times New Roman" w:eastAsia="Times New Roman" w:hAnsi="Times New Roman" w:cs="Times New Roman"/>
+                <w:color w:val="000000"/>
+                <w:sz w:val="24"/>
+                <w:szCs w:val="24"/>
+              </w:rPr>
+              <w:t>yêu</w:t>
+            </w:r>
+            <w:proofErr w:type="spellEnd"/>
+            <w:r>
+              <w:rPr>
+                <w:rFonts w:ascii="Times New Roman" w:eastAsia="Times New Roman" w:hAnsi="Times New Roman" w:cs="Times New Roman"/>
+                <w:color w:val="000000"/>
+                <w:sz w:val="24"/>
+                <w:szCs w:val="24"/>
+              </w:rPr>
+              <w:t xml:space="preserve"> </w:t>
+            </w:r>
+            <w:proofErr w:type="spellStart"/>
+            <w:r>
+              <w:rPr>
+                <w:rFonts w:ascii="Times New Roman" w:eastAsia="Times New Roman" w:hAnsi="Times New Roman" w:cs="Times New Roman"/>
+                <w:color w:val="000000"/>
+                <w:sz w:val="24"/>
+                <w:szCs w:val="24"/>
+              </w:rPr>
+              <w:t>cầu</w:t>
+            </w:r>
+            <w:proofErr w:type="spellEnd"/>
+            <w:r>
+              <w:rPr>
+                <w:rFonts w:ascii="Times New Roman" w:eastAsia="Times New Roman" w:hAnsi="Times New Roman" w:cs="Times New Roman"/>
+                <w:color w:val="000000"/>
+                <w:sz w:val="24"/>
+                <w:szCs w:val="24"/>
+              </w:rPr>
+              <w:t>” in sidebar</w:t>
             </w:r>
           </w:p>
           <w:p>
@@ -29627,7 +30470,47 @@
                 <w:sz w:val="24"/>
                 <w:szCs w:val="24"/>
               </w:rPr>
-              <w:t>Click “Xử lý” button</w:t>
+              <w:t>Click “</w:t>
+            </w:r>
+            <w:proofErr w:type="spellStart"/>
+            <w:r>
+              <w:rPr>
+                <w:rFonts w:ascii="Times New Roman" w:eastAsia="Times New Roman" w:hAnsi="Times New Roman" w:cs="Times New Roman"/>
+                <w:color w:val="000000"/>
+                <w:sz w:val="24"/>
+                <w:szCs w:val="24"/>
+              </w:rPr>
+              <w:t>Xử</w:t>
+            </w:r>
+            <w:proofErr w:type="spellEnd"/>
+            <w:r>
+              <w:rPr>
+                <w:rFonts w:ascii="Times New Roman" w:eastAsia="Times New Roman" w:hAnsi="Times New Roman" w:cs="Times New Roman"/>
+                <w:color w:val="000000"/>
+                <w:sz w:val="24"/>
+                <w:szCs w:val="24"/>
+              </w:rPr>
+              <w:t xml:space="preserve"> </w:t>
+            </w:r>
+            <w:proofErr w:type="spellStart"/>
+            <w:r>
+              <w:rPr>
+                <w:rFonts w:ascii="Times New Roman" w:eastAsia="Times New Roman" w:hAnsi="Times New Roman" w:cs="Times New Roman"/>
+                <w:color w:val="000000"/>
+                <w:sz w:val="24"/>
+                <w:szCs w:val="24"/>
+              </w:rPr>
+              <w:t>lý</w:t>
+            </w:r>
+            <w:proofErr w:type="spellEnd"/>
+            <w:r>
+              <w:rPr>
+                <w:rFonts w:ascii="Times New Roman" w:eastAsia="Times New Roman" w:hAnsi="Times New Roman" w:cs="Times New Roman"/>
+                <w:color w:val="000000"/>
+                <w:sz w:val="24"/>
+                <w:szCs w:val="24"/>
+              </w:rPr>
+              <w:t>” button</w:t>
             </w:r>
           </w:p>
           <w:p>
@@ -29658,7 +30541,107 @@
                 <w:sz w:val="24"/>
                 <w:szCs w:val="24"/>
               </w:rPr>
-              <w:t>System displays a popup with 2 options: “Hoàn thành” and “Không hoàn thành”</w:t>
+              <w:t>System displays a popup with 2 options: “</w:t>
+            </w:r>
+            <w:proofErr w:type="spellStart"/>
+            <w:r>
+              <w:rPr>
+                <w:rFonts w:ascii="Times New Roman" w:eastAsia="Times New Roman" w:hAnsi="Times New Roman" w:cs="Times New Roman"/>
+                <w:color w:val="000000"/>
+                <w:sz w:val="24"/>
+                <w:szCs w:val="24"/>
+              </w:rPr>
+              <w:t>Hoàn</w:t>
+            </w:r>
+            <w:proofErr w:type="spellEnd"/>
+            <w:r>
+              <w:rPr>
+                <w:rFonts w:ascii="Times New Roman" w:eastAsia="Times New Roman" w:hAnsi="Times New Roman" w:cs="Times New Roman"/>
+                <w:color w:val="000000"/>
+                <w:sz w:val="24"/>
+                <w:szCs w:val="24"/>
+              </w:rPr>
+              <w:t xml:space="preserve"> </w:t>
+            </w:r>
+            <w:proofErr w:type="spellStart"/>
+            <w:r>
+              <w:rPr>
+                <w:rFonts w:ascii="Times New Roman" w:eastAsia="Times New Roman" w:hAnsi="Times New Roman" w:cs="Times New Roman"/>
+                <w:color w:val="000000"/>
+                <w:sz w:val="24"/>
+                <w:szCs w:val="24"/>
+              </w:rPr>
+              <w:t>thành</w:t>
+            </w:r>
+            <w:proofErr w:type="spellEnd"/>
+            <w:r>
+              <w:rPr>
+                <w:rFonts w:ascii="Times New Roman" w:eastAsia="Times New Roman" w:hAnsi="Times New Roman" w:cs="Times New Roman"/>
+                <w:color w:val="000000"/>
+                <w:sz w:val="24"/>
+                <w:szCs w:val="24"/>
+              </w:rPr>
+              <w:t>” and “</w:t>
+            </w:r>
+            <w:proofErr w:type="spellStart"/>
+            <w:r>
+              <w:rPr>
+                <w:rFonts w:ascii="Times New Roman" w:eastAsia="Times New Roman" w:hAnsi="Times New Roman" w:cs="Times New Roman"/>
+                <w:color w:val="000000"/>
+                <w:sz w:val="24"/>
+                <w:szCs w:val="24"/>
+              </w:rPr>
+              <w:t>Không</w:t>
+            </w:r>
+            <w:proofErr w:type="spellEnd"/>
+            <w:r>
+              <w:rPr>
+                <w:rFonts w:ascii="Times New Roman" w:eastAsia="Times New Roman" w:hAnsi="Times New Roman" w:cs="Times New Roman"/>
+                <w:color w:val="000000"/>
+                <w:sz w:val="24"/>
+                <w:szCs w:val="24"/>
+              </w:rPr>
+              <w:t xml:space="preserve"> </w:t>
+            </w:r>
+            <w:proofErr w:type="spellStart"/>
+            <w:r>
+              <w:rPr>
+                <w:rFonts w:ascii="Times New Roman" w:eastAsia="Times New Roman" w:hAnsi="Times New Roman" w:cs="Times New Roman"/>
+                <w:color w:val="000000"/>
+                <w:sz w:val="24"/>
+                <w:szCs w:val="24"/>
+              </w:rPr>
+              <w:t>hoàn</w:t>
+            </w:r>
+            <w:proofErr w:type="spellEnd"/>
+            <w:r>
+              <w:rPr>
+                <w:rFonts w:ascii="Times New Roman" w:eastAsia="Times New Roman" w:hAnsi="Times New Roman" w:cs="Times New Roman"/>
+                <w:color w:val="000000"/>
+                <w:sz w:val="24"/>
+                <w:szCs w:val="24"/>
+              </w:rPr>
+              <w:t xml:space="preserve"> </w:t>
+            </w:r>
+            <w:proofErr w:type="spellStart"/>
+            <w:r>
+              <w:rPr>
+                <w:rFonts w:ascii="Times New Roman" w:eastAsia="Times New Roman" w:hAnsi="Times New Roman" w:cs="Times New Roman"/>
+                <w:color w:val="000000"/>
+                <w:sz w:val="24"/>
+                <w:szCs w:val="24"/>
+              </w:rPr>
+              <w:t>thành</w:t>
+            </w:r>
+            <w:proofErr w:type="spellEnd"/>
+            <w:r>
+              <w:rPr>
+                <w:rFonts w:ascii="Times New Roman" w:eastAsia="Times New Roman" w:hAnsi="Times New Roman" w:cs="Times New Roman"/>
+                <w:color w:val="000000"/>
+                <w:sz w:val="24"/>
+                <w:szCs w:val="24"/>
+              </w:rPr>
+              <w:t>”</w:t>
             </w:r>
           </w:p>
         </w:tc>
@@ -30372,8 +31355,36 @@
                 <w:sz w:val="24"/>
                 <w:szCs w:val="24"/>
               </w:rPr>
-              <w:t>Lê Thành Đạt</w:t>
-            </w:r>
+              <w:t xml:space="preserve">Lê </w:t>
+            </w:r>
+            <w:proofErr w:type="spellStart"/>
+            <w:r>
+              <w:rPr>
+                <w:rFonts w:ascii="Times New Roman" w:eastAsia="Times New Roman" w:hAnsi="Times New Roman" w:cs="Times New Roman"/>
+                <w:sz w:val="24"/>
+                <w:szCs w:val="24"/>
+              </w:rPr>
+              <w:t>Thành</w:t>
+            </w:r>
+            <w:proofErr w:type="spellEnd"/>
+            <w:r>
+              <w:rPr>
+                <w:rFonts w:ascii="Times New Roman" w:eastAsia="Times New Roman" w:hAnsi="Times New Roman" w:cs="Times New Roman"/>
+                <w:sz w:val="24"/>
+                <w:szCs w:val="24"/>
+              </w:rPr>
+              <w:t xml:space="preserve"> </w:t>
+            </w:r>
+            <w:proofErr w:type="spellStart"/>
+            <w:r>
+              <w:rPr>
+                <w:rFonts w:ascii="Times New Roman" w:eastAsia="Times New Roman" w:hAnsi="Times New Roman" w:cs="Times New Roman"/>
+                <w:sz w:val="24"/>
+                <w:szCs w:val="24"/>
+              </w:rPr>
+              <w:t>Đạt</w:t>
+            </w:r>
+            <w:proofErr w:type="spellEnd"/>
           </w:p>
         </w:tc>
         <w:tc>
@@ -30881,7 +31892,87 @@
                 <w:sz w:val="24"/>
                 <w:szCs w:val="24"/>
               </w:rPr>
-              <w:t>Click “Quản lý kĩ năng” in sidebar</w:t>
+              <w:t>Click “</w:t>
+            </w:r>
+            <w:proofErr w:type="spellStart"/>
+            <w:r>
+              <w:rPr>
+                <w:rFonts w:ascii="Times New Roman" w:eastAsia="Times New Roman" w:hAnsi="Times New Roman" w:cs="Times New Roman"/>
+                <w:color w:val="000000"/>
+                <w:sz w:val="24"/>
+                <w:szCs w:val="24"/>
+              </w:rPr>
+              <w:t>Quản</w:t>
+            </w:r>
+            <w:proofErr w:type="spellEnd"/>
+            <w:r>
+              <w:rPr>
+                <w:rFonts w:ascii="Times New Roman" w:eastAsia="Times New Roman" w:hAnsi="Times New Roman" w:cs="Times New Roman"/>
+                <w:color w:val="000000"/>
+                <w:sz w:val="24"/>
+                <w:szCs w:val="24"/>
+              </w:rPr>
+              <w:t xml:space="preserve"> </w:t>
+            </w:r>
+            <w:proofErr w:type="spellStart"/>
+            <w:r>
+              <w:rPr>
+                <w:rFonts w:ascii="Times New Roman" w:eastAsia="Times New Roman" w:hAnsi="Times New Roman" w:cs="Times New Roman"/>
+                <w:color w:val="000000"/>
+                <w:sz w:val="24"/>
+                <w:szCs w:val="24"/>
+              </w:rPr>
+              <w:t>lý</w:t>
+            </w:r>
+            <w:proofErr w:type="spellEnd"/>
+            <w:r>
+              <w:rPr>
+                <w:rFonts w:ascii="Times New Roman" w:eastAsia="Times New Roman" w:hAnsi="Times New Roman" w:cs="Times New Roman"/>
+                <w:color w:val="000000"/>
+                <w:sz w:val="24"/>
+                <w:szCs w:val="24"/>
+              </w:rPr>
+              <w:t xml:space="preserve"> </w:t>
+            </w:r>
+            <w:proofErr w:type="spellStart"/>
+            <w:r>
+              <w:rPr>
+                <w:rFonts w:ascii="Times New Roman" w:eastAsia="Times New Roman" w:hAnsi="Times New Roman" w:cs="Times New Roman"/>
+                <w:color w:val="000000"/>
+                <w:sz w:val="24"/>
+                <w:szCs w:val="24"/>
+              </w:rPr>
+              <w:t>kĩ</w:t>
+            </w:r>
+            <w:proofErr w:type="spellEnd"/>
+            <w:r>
+              <w:rPr>
+                <w:rFonts w:ascii="Times New Roman" w:eastAsia="Times New Roman" w:hAnsi="Times New Roman" w:cs="Times New Roman"/>
+                <w:color w:val="000000"/>
+                <w:sz w:val="24"/>
+                <w:szCs w:val="24"/>
+              </w:rPr>
+              <w:t xml:space="preserve"> </w:t>
+            </w:r>
+            <w:proofErr w:type="spellStart"/>
+            <w:r>
+              <w:rPr>
+                <w:rFonts w:ascii="Times New Roman" w:eastAsia="Times New Roman" w:hAnsi="Times New Roman" w:cs="Times New Roman"/>
+                <w:color w:val="000000"/>
+                <w:sz w:val="24"/>
+                <w:szCs w:val="24"/>
+              </w:rPr>
+              <w:t>năng</w:t>
+            </w:r>
+            <w:proofErr w:type="spellEnd"/>
+            <w:r>
+              <w:rPr>
+                <w:rFonts w:ascii="Times New Roman" w:eastAsia="Times New Roman" w:hAnsi="Times New Roman" w:cs="Times New Roman"/>
+                <w:color w:val="000000"/>
+                <w:sz w:val="24"/>
+                <w:szCs w:val="24"/>
+              </w:rPr>
+              <w:t>” in sidebar</w:t>
             </w:r>
           </w:p>
           <w:p>
@@ -31625,8 +32716,36 @@
                 <w:sz w:val="24"/>
                 <w:szCs w:val="24"/>
               </w:rPr>
-              <w:t>Lê Thành Đạt</w:t>
-            </w:r>
+              <w:t xml:space="preserve">Lê </w:t>
+            </w:r>
+            <w:proofErr w:type="spellStart"/>
+            <w:r>
+              <w:rPr>
+                <w:rFonts w:ascii="Times New Roman" w:eastAsia="Times New Roman" w:hAnsi="Times New Roman" w:cs="Times New Roman"/>
+                <w:sz w:val="24"/>
+                <w:szCs w:val="24"/>
+              </w:rPr>
+              <w:t>Thành</w:t>
+            </w:r>
+            <w:proofErr w:type="spellEnd"/>
+            <w:r>
+              <w:rPr>
+                <w:rFonts w:ascii="Times New Roman" w:eastAsia="Times New Roman" w:hAnsi="Times New Roman" w:cs="Times New Roman"/>
+                <w:sz w:val="24"/>
+                <w:szCs w:val="24"/>
+              </w:rPr>
+              <w:t xml:space="preserve"> </w:t>
+            </w:r>
+            <w:proofErr w:type="spellStart"/>
+            <w:r>
+              <w:rPr>
+                <w:rFonts w:ascii="Times New Roman" w:eastAsia="Times New Roman" w:hAnsi="Times New Roman" w:cs="Times New Roman"/>
+                <w:sz w:val="24"/>
+                <w:szCs w:val="24"/>
+              </w:rPr>
+              <w:t>Đạt</w:t>
+            </w:r>
+            <w:proofErr w:type="spellEnd"/>
           </w:p>
         </w:tc>
         <w:tc>
@@ -32134,7 +33253,87 @@
                 <w:sz w:val="24"/>
                 <w:szCs w:val="24"/>
               </w:rPr>
-              <w:t>Click “Quản lý kỹ năng” in sidebar</w:t>
+              <w:t>Click “</w:t>
+            </w:r>
+            <w:proofErr w:type="spellStart"/>
+            <w:r>
+              <w:rPr>
+                <w:rFonts w:ascii="Times New Roman" w:eastAsia="Times New Roman" w:hAnsi="Times New Roman" w:cs="Times New Roman"/>
+                <w:color w:val="000000"/>
+                <w:sz w:val="24"/>
+                <w:szCs w:val="24"/>
+              </w:rPr>
+              <w:t>Quản</w:t>
+            </w:r>
+            <w:proofErr w:type="spellEnd"/>
+            <w:r>
+              <w:rPr>
+                <w:rFonts w:ascii="Times New Roman" w:eastAsia="Times New Roman" w:hAnsi="Times New Roman" w:cs="Times New Roman"/>
+                <w:color w:val="000000"/>
+                <w:sz w:val="24"/>
+                <w:szCs w:val="24"/>
+              </w:rPr>
+              <w:t xml:space="preserve"> </w:t>
+            </w:r>
+            <w:proofErr w:type="spellStart"/>
+            <w:r>
+              <w:rPr>
+                <w:rFonts w:ascii="Times New Roman" w:eastAsia="Times New Roman" w:hAnsi="Times New Roman" w:cs="Times New Roman"/>
+                <w:color w:val="000000"/>
+                <w:sz w:val="24"/>
+                <w:szCs w:val="24"/>
+              </w:rPr>
+              <w:t>lý</w:t>
+            </w:r>
+            <w:proofErr w:type="spellEnd"/>
+            <w:r>
+              <w:rPr>
+                <w:rFonts w:ascii="Times New Roman" w:eastAsia="Times New Roman" w:hAnsi="Times New Roman" w:cs="Times New Roman"/>
+                <w:color w:val="000000"/>
+                <w:sz w:val="24"/>
+                <w:szCs w:val="24"/>
+              </w:rPr>
+              <w:t xml:space="preserve"> </w:t>
+            </w:r>
+            <w:proofErr w:type="spellStart"/>
+            <w:r>
+              <w:rPr>
+                <w:rFonts w:ascii="Times New Roman" w:eastAsia="Times New Roman" w:hAnsi="Times New Roman" w:cs="Times New Roman"/>
+                <w:color w:val="000000"/>
+                <w:sz w:val="24"/>
+                <w:szCs w:val="24"/>
+              </w:rPr>
+              <w:t>kỹ</w:t>
+            </w:r>
+            <w:proofErr w:type="spellEnd"/>
+            <w:r>
+              <w:rPr>
+                <w:rFonts w:ascii="Times New Roman" w:eastAsia="Times New Roman" w:hAnsi="Times New Roman" w:cs="Times New Roman"/>
+                <w:color w:val="000000"/>
+                <w:sz w:val="24"/>
+                <w:szCs w:val="24"/>
+              </w:rPr>
+              <w:t xml:space="preserve"> </w:t>
+            </w:r>
+            <w:proofErr w:type="spellStart"/>
+            <w:r>
+              <w:rPr>
+                <w:rFonts w:ascii="Times New Roman" w:eastAsia="Times New Roman" w:hAnsi="Times New Roman" w:cs="Times New Roman"/>
+                <w:color w:val="000000"/>
+                <w:sz w:val="24"/>
+                <w:szCs w:val="24"/>
+              </w:rPr>
+              <w:t>năng</w:t>
+            </w:r>
+            <w:proofErr w:type="spellEnd"/>
+            <w:r>
+              <w:rPr>
+                <w:rFonts w:ascii="Times New Roman" w:eastAsia="Times New Roman" w:hAnsi="Times New Roman" w:cs="Times New Roman"/>
+                <w:color w:val="000000"/>
+                <w:sz w:val="24"/>
+                <w:szCs w:val="24"/>
+              </w:rPr>
+              <w:t>” in sidebar</w:t>
             </w:r>
           </w:p>
           <w:p>
@@ -32195,7 +33394,67 @@
                 <w:sz w:val="24"/>
                 <w:szCs w:val="24"/>
               </w:rPr>
-              <w:t>Click “Thêm kỹ năng” button</w:t>
+              <w:t>Click “</w:t>
+            </w:r>
+            <w:proofErr w:type="spellStart"/>
+            <w:r>
+              <w:rPr>
+                <w:rFonts w:ascii="Times New Roman" w:eastAsia="Times New Roman" w:hAnsi="Times New Roman" w:cs="Times New Roman"/>
+                <w:color w:val="000000"/>
+                <w:sz w:val="24"/>
+                <w:szCs w:val="24"/>
+              </w:rPr>
+              <w:t>Thêm</w:t>
+            </w:r>
+            <w:proofErr w:type="spellEnd"/>
+            <w:r>
+              <w:rPr>
+                <w:rFonts w:ascii="Times New Roman" w:eastAsia="Times New Roman" w:hAnsi="Times New Roman" w:cs="Times New Roman"/>
+                <w:color w:val="000000"/>
+                <w:sz w:val="24"/>
+                <w:szCs w:val="24"/>
+              </w:rPr>
+              <w:t xml:space="preserve"> </w:t>
+            </w:r>
+            <w:proofErr w:type="spellStart"/>
+            <w:r>
+              <w:rPr>
+                <w:rFonts w:ascii="Times New Roman" w:eastAsia="Times New Roman" w:hAnsi="Times New Roman" w:cs="Times New Roman"/>
+                <w:color w:val="000000"/>
+                <w:sz w:val="24"/>
+                <w:szCs w:val="24"/>
+              </w:rPr>
+              <w:t>kỹ</w:t>
+            </w:r>
+            <w:proofErr w:type="spellEnd"/>
+            <w:r>
+              <w:rPr>
+                <w:rFonts w:ascii="Times New Roman" w:eastAsia="Times New Roman" w:hAnsi="Times New Roman" w:cs="Times New Roman"/>
+                <w:color w:val="000000"/>
+                <w:sz w:val="24"/>
+                <w:szCs w:val="24"/>
+              </w:rPr>
+              <w:t xml:space="preserve"> </w:t>
+            </w:r>
+            <w:proofErr w:type="spellStart"/>
+            <w:r>
+              <w:rPr>
+                <w:rFonts w:ascii="Times New Roman" w:eastAsia="Times New Roman" w:hAnsi="Times New Roman" w:cs="Times New Roman"/>
+                <w:color w:val="000000"/>
+                <w:sz w:val="24"/>
+                <w:szCs w:val="24"/>
+              </w:rPr>
+              <w:t>năng</w:t>
+            </w:r>
+            <w:proofErr w:type="spellEnd"/>
+            <w:r>
+              <w:rPr>
+                <w:rFonts w:ascii="Times New Roman" w:eastAsia="Times New Roman" w:hAnsi="Times New Roman" w:cs="Times New Roman"/>
+                <w:color w:val="000000"/>
+                <w:sz w:val="24"/>
+                <w:szCs w:val="24"/>
+              </w:rPr>
+              <w:t>” button</w:t>
             </w:r>
           </w:p>
         </w:tc>
@@ -32940,8 +34199,36 @@
                 <w:sz w:val="24"/>
                 <w:szCs w:val="24"/>
               </w:rPr>
-              <w:t>Lê Thành Đạt</w:t>
-            </w:r>
+              <w:t xml:space="preserve">Lê </w:t>
+            </w:r>
+            <w:proofErr w:type="spellStart"/>
+            <w:r>
+              <w:rPr>
+                <w:rFonts w:ascii="Times New Roman" w:eastAsia="Times New Roman" w:hAnsi="Times New Roman" w:cs="Times New Roman"/>
+                <w:sz w:val="24"/>
+                <w:szCs w:val="24"/>
+              </w:rPr>
+              <w:t>Thành</w:t>
+            </w:r>
+            <w:proofErr w:type="spellEnd"/>
+            <w:r>
+              <w:rPr>
+                <w:rFonts w:ascii="Times New Roman" w:eastAsia="Times New Roman" w:hAnsi="Times New Roman" w:cs="Times New Roman"/>
+                <w:sz w:val="24"/>
+                <w:szCs w:val="24"/>
+              </w:rPr>
+              <w:t xml:space="preserve"> </w:t>
+            </w:r>
+            <w:proofErr w:type="spellStart"/>
+            <w:r>
+              <w:rPr>
+                <w:rFonts w:ascii="Times New Roman" w:eastAsia="Times New Roman" w:hAnsi="Times New Roman" w:cs="Times New Roman"/>
+                <w:sz w:val="24"/>
+                <w:szCs w:val="24"/>
+              </w:rPr>
+              <w:t>Đạt</w:t>
+            </w:r>
+            <w:proofErr w:type="spellEnd"/>
           </w:p>
         </w:tc>
         <w:tc>
@@ -33436,7 +34723,87 @@
                 <w:sz w:val="24"/>
                 <w:szCs w:val="24"/>
               </w:rPr>
-              <w:t>Click “Quản lý kỹ năng” in sidebar</w:t>
+              <w:t>Click “</w:t>
+            </w:r>
+            <w:proofErr w:type="spellStart"/>
+            <w:r>
+              <w:rPr>
+                <w:rFonts w:ascii="Times New Roman" w:eastAsia="Times New Roman" w:hAnsi="Times New Roman" w:cs="Times New Roman"/>
+                <w:color w:val="000000"/>
+                <w:sz w:val="24"/>
+                <w:szCs w:val="24"/>
+              </w:rPr>
+              <w:t>Quản</w:t>
+            </w:r>
+            <w:proofErr w:type="spellEnd"/>
+            <w:r>
+              <w:rPr>
+                <w:rFonts w:ascii="Times New Roman" w:eastAsia="Times New Roman" w:hAnsi="Times New Roman" w:cs="Times New Roman"/>
+                <w:color w:val="000000"/>
+                <w:sz w:val="24"/>
+                <w:szCs w:val="24"/>
+              </w:rPr>
+              <w:t xml:space="preserve"> </w:t>
+            </w:r>
+            <w:proofErr w:type="spellStart"/>
+            <w:r>
+              <w:rPr>
+                <w:rFonts w:ascii="Times New Roman" w:eastAsia="Times New Roman" w:hAnsi="Times New Roman" w:cs="Times New Roman"/>
+                <w:color w:val="000000"/>
+                <w:sz w:val="24"/>
+                <w:szCs w:val="24"/>
+              </w:rPr>
+              <w:t>lý</w:t>
+            </w:r>
+            <w:proofErr w:type="spellEnd"/>
+            <w:r>
+              <w:rPr>
+                <w:rFonts w:ascii="Times New Roman" w:eastAsia="Times New Roman" w:hAnsi="Times New Roman" w:cs="Times New Roman"/>
+                <w:color w:val="000000"/>
+                <w:sz w:val="24"/>
+                <w:szCs w:val="24"/>
+              </w:rPr>
+              <w:t xml:space="preserve"> </w:t>
+            </w:r>
+            <w:proofErr w:type="spellStart"/>
+            <w:r>
+              <w:rPr>
+                <w:rFonts w:ascii="Times New Roman" w:eastAsia="Times New Roman" w:hAnsi="Times New Roman" w:cs="Times New Roman"/>
+                <w:color w:val="000000"/>
+                <w:sz w:val="24"/>
+                <w:szCs w:val="24"/>
+              </w:rPr>
+              <w:t>kỹ</w:t>
+            </w:r>
+            <w:proofErr w:type="spellEnd"/>
+            <w:r>
+              <w:rPr>
+                <w:rFonts w:ascii="Times New Roman" w:eastAsia="Times New Roman" w:hAnsi="Times New Roman" w:cs="Times New Roman"/>
+                <w:color w:val="000000"/>
+                <w:sz w:val="24"/>
+                <w:szCs w:val="24"/>
+              </w:rPr>
+              <w:t xml:space="preserve"> </w:t>
+            </w:r>
+            <w:proofErr w:type="spellStart"/>
+            <w:r>
+              <w:rPr>
+                <w:rFonts w:ascii="Times New Roman" w:eastAsia="Times New Roman" w:hAnsi="Times New Roman" w:cs="Times New Roman"/>
+                <w:color w:val="000000"/>
+                <w:sz w:val="24"/>
+                <w:szCs w:val="24"/>
+              </w:rPr>
+              <w:t>năng</w:t>
+            </w:r>
+            <w:proofErr w:type="spellEnd"/>
+            <w:r>
+              <w:rPr>
+                <w:rFonts w:ascii="Times New Roman" w:eastAsia="Times New Roman" w:hAnsi="Times New Roman" w:cs="Times New Roman"/>
+                <w:color w:val="000000"/>
+                <w:sz w:val="24"/>
+                <w:szCs w:val="24"/>
+              </w:rPr>
+              <w:t>” in sidebar</w:t>
             </w:r>
           </w:p>
           <w:p>
@@ -33467,7 +34834,27 @@
                 <w:sz w:val="24"/>
                 <w:szCs w:val="24"/>
               </w:rPr>
-              <w:t>Click “Sửa” button in 1 skill</w:t>
+              <w:t>Click “</w:t>
+            </w:r>
+            <w:proofErr w:type="spellStart"/>
+            <w:r>
+              <w:rPr>
+                <w:rFonts w:ascii="Times New Roman" w:eastAsia="Times New Roman" w:hAnsi="Times New Roman" w:cs="Times New Roman"/>
+                <w:color w:val="000000"/>
+                <w:sz w:val="24"/>
+                <w:szCs w:val="24"/>
+              </w:rPr>
+              <w:t>Sửa</w:t>
+            </w:r>
+            <w:proofErr w:type="spellEnd"/>
+            <w:r>
+              <w:rPr>
+                <w:rFonts w:ascii="Times New Roman" w:eastAsia="Times New Roman" w:hAnsi="Times New Roman" w:cs="Times New Roman"/>
+                <w:color w:val="000000"/>
+                <w:sz w:val="24"/>
+                <w:szCs w:val="24"/>
+              </w:rPr>
+              <w:t>” button in 1 skill</w:t>
             </w:r>
           </w:p>
           <w:p>
@@ -33528,7 +34915,27 @@
                 <w:sz w:val="24"/>
                 <w:szCs w:val="24"/>
               </w:rPr>
-              <w:t>Click “Lưu” button</w:t>
+              <w:t>Click “</w:t>
+            </w:r>
+            <w:proofErr w:type="spellStart"/>
+            <w:r>
+              <w:rPr>
+                <w:rFonts w:ascii="Times New Roman" w:eastAsia="Times New Roman" w:hAnsi="Times New Roman" w:cs="Times New Roman"/>
+                <w:color w:val="000000"/>
+                <w:sz w:val="24"/>
+                <w:szCs w:val="24"/>
+              </w:rPr>
+              <w:t>Lưu</w:t>
+            </w:r>
+            <w:proofErr w:type="spellEnd"/>
+            <w:r>
+              <w:rPr>
+                <w:rFonts w:ascii="Times New Roman" w:eastAsia="Times New Roman" w:hAnsi="Times New Roman" w:cs="Times New Roman"/>
+                <w:color w:val="000000"/>
+                <w:sz w:val="24"/>
+                <w:szCs w:val="24"/>
+              </w:rPr>
+              <w:t>” button</w:t>
             </w:r>
           </w:p>
         </w:tc>
@@ -33731,6 +35138,1690 @@
                 <w:szCs w:val="24"/>
               </w:rPr>
               <w:t>Duplicate skill name in system</w:t>
+            </w:r>
+          </w:p>
+        </w:tc>
+      </w:tr>
+      <w:tr>
+        <w:trPr>
+          <w:trHeight w:val="440"/>
+        </w:trPr>
+        <w:tc>
+          <w:tcPr>
+            <w:tcW w:w="2254" w:type="dxa"/>
+            <w:tcBorders>
+              <w:top w:val="single" w:sz="4" w:space="0" w:color="000000"/>
+              <w:left w:val="single" w:sz="4" w:space="0" w:color="000000"/>
+              <w:bottom w:val="single" w:sz="4" w:space="0" w:color="000000"/>
+              <w:right w:val="single" w:sz="4" w:space="0" w:color="000000"/>
+            </w:tcBorders>
+            <w:vAlign w:val="center"/>
+          </w:tcPr>
+          <w:p>
+            <w:pPr>
+              <w:rPr>
+                <w:rFonts w:ascii="Times New Roman" w:eastAsia="Times New Roman" w:hAnsi="Times New Roman" w:cs="Times New Roman"/>
+                <w:b/>
+                <w:sz w:val="24"/>
+                <w:szCs w:val="24"/>
+              </w:rPr>
+            </w:pPr>
+            <w:r>
+              <w:rPr>
+                <w:rFonts w:ascii="Times New Roman" w:eastAsia="Times New Roman" w:hAnsi="Times New Roman" w:cs="Times New Roman"/>
+                <w:b/>
+                <w:sz w:val="24"/>
+                <w:szCs w:val="24"/>
+              </w:rPr>
+              <w:t>Priority</w:t>
+            </w:r>
+          </w:p>
+        </w:tc>
+        <w:tc>
+          <w:tcPr>
+            <w:tcW w:w="6762" w:type="dxa"/>
+            <w:gridSpan w:val="3"/>
+            <w:tcBorders>
+              <w:top w:val="single" w:sz="4" w:space="0" w:color="000000"/>
+              <w:left w:val="single" w:sz="4" w:space="0" w:color="000000"/>
+              <w:bottom w:val="single" w:sz="4" w:space="0" w:color="000000"/>
+              <w:right w:val="single" w:sz="4" w:space="0" w:color="000000"/>
+            </w:tcBorders>
+            <w:vAlign w:val="center"/>
+          </w:tcPr>
+          <w:p>
+            <w:pPr>
+              <w:rPr>
+                <w:rFonts w:ascii="Times New Roman" w:eastAsia="Times New Roman" w:hAnsi="Times New Roman" w:cs="Times New Roman"/>
+                <w:sz w:val="24"/>
+                <w:szCs w:val="24"/>
+              </w:rPr>
+            </w:pPr>
+            <w:r>
+              <w:rPr>
+                <w:rFonts w:ascii="Times New Roman" w:eastAsia="Times New Roman" w:hAnsi="Times New Roman" w:cs="Times New Roman"/>
+                <w:sz w:val="24"/>
+                <w:szCs w:val="24"/>
+              </w:rPr>
+              <w:t>High</w:t>
+            </w:r>
+          </w:p>
+        </w:tc>
+      </w:tr>
+      <w:tr>
+        <w:trPr>
+          <w:trHeight w:val="440"/>
+        </w:trPr>
+        <w:tc>
+          <w:tcPr>
+            <w:tcW w:w="2254" w:type="dxa"/>
+            <w:tcBorders>
+              <w:top w:val="single" w:sz="4" w:space="0" w:color="000000"/>
+              <w:left w:val="single" w:sz="4" w:space="0" w:color="000000"/>
+              <w:bottom w:val="single" w:sz="4" w:space="0" w:color="000000"/>
+              <w:right w:val="single" w:sz="4" w:space="0" w:color="000000"/>
+            </w:tcBorders>
+            <w:vAlign w:val="center"/>
+          </w:tcPr>
+          <w:p>
+            <w:pPr>
+              <w:rPr>
+                <w:rFonts w:ascii="Times New Roman" w:eastAsia="Times New Roman" w:hAnsi="Times New Roman" w:cs="Times New Roman"/>
+                <w:b/>
+                <w:sz w:val="24"/>
+                <w:szCs w:val="24"/>
+              </w:rPr>
+            </w:pPr>
+            <w:r>
+              <w:rPr>
+                <w:rFonts w:ascii="Times New Roman" w:eastAsia="Times New Roman" w:hAnsi="Times New Roman" w:cs="Times New Roman"/>
+                <w:b/>
+                <w:sz w:val="24"/>
+                <w:szCs w:val="24"/>
+              </w:rPr>
+              <w:t>Frequency of Use</w:t>
+            </w:r>
+          </w:p>
+        </w:tc>
+        <w:tc>
+          <w:tcPr>
+            <w:tcW w:w="6762" w:type="dxa"/>
+            <w:gridSpan w:val="3"/>
+            <w:tcBorders>
+              <w:top w:val="single" w:sz="4" w:space="0" w:color="000000"/>
+              <w:left w:val="single" w:sz="4" w:space="0" w:color="000000"/>
+              <w:bottom w:val="single" w:sz="4" w:space="0" w:color="000000"/>
+              <w:right w:val="single" w:sz="4" w:space="0" w:color="000000"/>
+            </w:tcBorders>
+            <w:vAlign w:val="center"/>
+          </w:tcPr>
+          <w:p>
+            <w:pPr>
+              <w:rPr>
+                <w:rFonts w:ascii="Times New Roman" w:eastAsia="Times New Roman" w:hAnsi="Times New Roman" w:cs="Times New Roman"/>
+                <w:sz w:val="24"/>
+                <w:szCs w:val="24"/>
+              </w:rPr>
+            </w:pPr>
+            <w:r>
+              <w:rPr>
+                <w:rFonts w:ascii="Times New Roman" w:eastAsia="Times New Roman" w:hAnsi="Times New Roman" w:cs="Times New Roman"/>
+                <w:sz w:val="24"/>
+                <w:szCs w:val="24"/>
+              </w:rPr>
+              <w:t>High</w:t>
+            </w:r>
+          </w:p>
+        </w:tc>
+      </w:tr>
+      <w:tr>
+        <w:trPr>
+          <w:trHeight w:val="440"/>
+        </w:trPr>
+        <w:tc>
+          <w:tcPr>
+            <w:tcW w:w="2254" w:type="dxa"/>
+            <w:tcBorders>
+              <w:top w:val="single" w:sz="4" w:space="0" w:color="000000"/>
+              <w:left w:val="single" w:sz="4" w:space="0" w:color="000000"/>
+              <w:bottom w:val="single" w:sz="4" w:space="0" w:color="000000"/>
+              <w:right w:val="single" w:sz="4" w:space="0" w:color="000000"/>
+            </w:tcBorders>
+            <w:vAlign w:val="center"/>
+          </w:tcPr>
+          <w:p>
+            <w:pPr>
+              <w:rPr>
+                <w:rFonts w:ascii="Times New Roman" w:eastAsia="Times New Roman" w:hAnsi="Times New Roman" w:cs="Times New Roman"/>
+                <w:b/>
+                <w:sz w:val="24"/>
+                <w:szCs w:val="24"/>
+              </w:rPr>
+            </w:pPr>
+            <w:r>
+              <w:rPr>
+                <w:rFonts w:ascii="Times New Roman" w:eastAsia="Times New Roman" w:hAnsi="Times New Roman" w:cs="Times New Roman"/>
+                <w:b/>
+                <w:sz w:val="24"/>
+                <w:szCs w:val="24"/>
+              </w:rPr>
+              <w:t>Business Rules</w:t>
+            </w:r>
+          </w:p>
+        </w:tc>
+        <w:tc>
+          <w:tcPr>
+            <w:tcW w:w="6762" w:type="dxa"/>
+            <w:gridSpan w:val="3"/>
+            <w:tcBorders>
+              <w:top w:val="single" w:sz="4" w:space="0" w:color="000000"/>
+              <w:left w:val="single" w:sz="4" w:space="0" w:color="000000"/>
+              <w:bottom w:val="single" w:sz="4" w:space="0" w:color="000000"/>
+              <w:right w:val="single" w:sz="4" w:space="0" w:color="000000"/>
+            </w:tcBorders>
+            <w:vAlign w:val="center"/>
+          </w:tcPr>
+          <w:p>
+            <w:pPr>
+              <w:rPr>
+                <w:rFonts w:ascii="Times New Roman" w:eastAsia="Times New Roman" w:hAnsi="Times New Roman" w:cs="Times New Roman"/>
+                <w:sz w:val="24"/>
+                <w:szCs w:val="24"/>
+              </w:rPr>
+            </w:pPr>
+          </w:p>
+        </w:tc>
+      </w:tr>
+      <w:tr>
+        <w:trPr>
+          <w:trHeight w:val="440"/>
+        </w:trPr>
+        <w:tc>
+          <w:tcPr>
+            <w:tcW w:w="2254" w:type="dxa"/>
+            <w:tcBorders>
+              <w:top w:val="single" w:sz="4" w:space="0" w:color="000000"/>
+              <w:left w:val="single" w:sz="4" w:space="0" w:color="000000"/>
+              <w:bottom w:val="single" w:sz="4" w:space="0" w:color="000000"/>
+              <w:right w:val="single" w:sz="4" w:space="0" w:color="000000"/>
+            </w:tcBorders>
+            <w:vAlign w:val="center"/>
+          </w:tcPr>
+          <w:p>
+            <w:pPr>
+              <w:rPr>
+                <w:rFonts w:ascii="Times New Roman" w:eastAsia="Times New Roman" w:hAnsi="Times New Roman" w:cs="Times New Roman"/>
+                <w:b/>
+                <w:sz w:val="24"/>
+                <w:szCs w:val="24"/>
+              </w:rPr>
+            </w:pPr>
+            <w:r>
+              <w:rPr>
+                <w:rFonts w:ascii="Times New Roman" w:eastAsia="Times New Roman" w:hAnsi="Times New Roman" w:cs="Times New Roman"/>
+                <w:b/>
+                <w:sz w:val="24"/>
+                <w:szCs w:val="24"/>
+              </w:rPr>
+              <w:t>Other Information</w:t>
+            </w:r>
+          </w:p>
+        </w:tc>
+        <w:tc>
+          <w:tcPr>
+            <w:tcW w:w="6762" w:type="dxa"/>
+            <w:gridSpan w:val="3"/>
+            <w:tcBorders>
+              <w:top w:val="single" w:sz="4" w:space="0" w:color="000000"/>
+              <w:left w:val="single" w:sz="4" w:space="0" w:color="000000"/>
+              <w:bottom w:val="single" w:sz="4" w:space="0" w:color="000000"/>
+              <w:right w:val="single" w:sz="4" w:space="0" w:color="000000"/>
+            </w:tcBorders>
+            <w:vAlign w:val="center"/>
+          </w:tcPr>
+          <w:p>
+            <w:pPr>
+              <w:rPr>
+                <w:rFonts w:ascii="Times New Roman" w:eastAsia="Times New Roman" w:hAnsi="Times New Roman" w:cs="Times New Roman"/>
+                <w:sz w:val="24"/>
+                <w:szCs w:val="24"/>
+              </w:rPr>
+            </w:pPr>
+            <w:r>
+              <w:rPr>
+                <w:rFonts w:ascii="Times New Roman" w:eastAsia="Times New Roman" w:hAnsi="Times New Roman" w:cs="Times New Roman"/>
+                <w:sz w:val="24"/>
+                <w:szCs w:val="24"/>
+              </w:rPr>
+              <w:t>N/A</w:t>
+            </w:r>
+          </w:p>
+        </w:tc>
+      </w:tr>
+      <w:tr>
+        <w:trPr>
+          <w:trHeight w:val="440"/>
+        </w:trPr>
+        <w:tc>
+          <w:tcPr>
+            <w:tcW w:w="2254" w:type="dxa"/>
+            <w:tcBorders>
+              <w:top w:val="single" w:sz="4" w:space="0" w:color="000000"/>
+              <w:left w:val="single" w:sz="4" w:space="0" w:color="000000"/>
+              <w:bottom w:val="single" w:sz="4" w:space="0" w:color="000000"/>
+              <w:right w:val="single" w:sz="4" w:space="0" w:color="000000"/>
+            </w:tcBorders>
+            <w:vAlign w:val="center"/>
+          </w:tcPr>
+          <w:p>
+            <w:pPr>
+              <w:rPr>
+                <w:rFonts w:ascii="Times New Roman" w:eastAsia="Times New Roman" w:hAnsi="Times New Roman" w:cs="Times New Roman"/>
+                <w:b/>
+                <w:sz w:val="24"/>
+                <w:szCs w:val="24"/>
+              </w:rPr>
+            </w:pPr>
+            <w:r>
+              <w:rPr>
+                <w:rFonts w:ascii="Times New Roman" w:eastAsia="Times New Roman" w:hAnsi="Times New Roman" w:cs="Times New Roman"/>
+                <w:b/>
+                <w:sz w:val="24"/>
+                <w:szCs w:val="24"/>
+              </w:rPr>
+              <w:t>Assumptions</w:t>
+            </w:r>
+          </w:p>
+        </w:tc>
+        <w:tc>
+          <w:tcPr>
+            <w:tcW w:w="6762" w:type="dxa"/>
+            <w:gridSpan w:val="3"/>
+            <w:tcBorders>
+              <w:top w:val="single" w:sz="4" w:space="0" w:color="000000"/>
+              <w:left w:val="single" w:sz="4" w:space="0" w:color="000000"/>
+              <w:bottom w:val="single" w:sz="4" w:space="0" w:color="000000"/>
+              <w:right w:val="single" w:sz="4" w:space="0" w:color="000000"/>
+            </w:tcBorders>
+            <w:vAlign w:val="center"/>
+          </w:tcPr>
+          <w:p>
+            <w:pPr>
+              <w:rPr>
+                <w:rFonts w:ascii="Times New Roman" w:eastAsia="Times New Roman" w:hAnsi="Times New Roman" w:cs="Times New Roman"/>
+                <w:sz w:val="24"/>
+                <w:szCs w:val="24"/>
+              </w:rPr>
+            </w:pPr>
+            <w:r>
+              <w:rPr>
+                <w:rFonts w:ascii="Times New Roman" w:eastAsia="Times New Roman" w:hAnsi="Times New Roman" w:cs="Times New Roman"/>
+                <w:sz w:val="24"/>
+                <w:szCs w:val="24"/>
+              </w:rPr>
+              <w:t>N/A</w:t>
+            </w:r>
+          </w:p>
+        </w:tc>
+      </w:tr>
+    </w:tbl>
+    <w:p>
+      <w:pPr>
+        <w:rPr>
+          <w:rFonts w:ascii="Times New Roman" w:eastAsia="Times New Roman" w:hAnsi="Times New Roman" w:cs="Times New Roman"/>
+          <w:sz w:val="24"/>
+          <w:szCs w:val="24"/>
+        </w:rPr>
+      </w:pPr>
+    </w:p>
+    <w:p>
+      <w:pPr>
+        <w:rPr>
+          <w:rFonts w:ascii="Times New Roman" w:eastAsia="Times New Roman" w:hAnsi="Times New Roman" w:cs="Times New Roman"/>
+          <w:sz w:val="24"/>
+          <w:szCs w:val="24"/>
+        </w:rPr>
+      </w:pPr>
+      <w:r>
+        <w:rPr>
+          <w:rFonts w:ascii="Times New Roman" w:eastAsia="Times New Roman" w:hAnsi="Times New Roman" w:cs="Times New Roman"/>
+          <w:sz w:val="24"/>
+          <w:szCs w:val="24"/>
+        </w:rPr>
+        <w:t>2.2.2.9 Delete technology/skill</w:t>
+      </w:r>
+    </w:p>
+    <w:tbl>
+      <w:tblPr>
+        <w:tblW w:w="9016" w:type="dxa"/>
+        <w:tblLayout w:type="fixed"/>
+        <w:tblLook w:val="0400" w:firstRow="0" w:lastRow="0" w:firstColumn="0" w:lastColumn="0" w:noHBand="0" w:noVBand="1"/>
+      </w:tblPr>
+      <w:tblGrid>
+        <w:gridCol w:w="2254"/>
+        <w:gridCol w:w="2254"/>
+        <w:gridCol w:w="2057"/>
+        <w:gridCol w:w="2451"/>
+      </w:tblGrid>
+      <w:tr>
+        <w:trPr>
+          <w:trHeight w:val="440"/>
+        </w:trPr>
+        <w:tc>
+          <w:tcPr>
+            <w:tcW w:w="2254" w:type="dxa"/>
+            <w:tcBorders>
+              <w:top w:val="single" w:sz="4" w:space="0" w:color="000000"/>
+              <w:left w:val="single" w:sz="4" w:space="0" w:color="000000"/>
+              <w:bottom w:val="single" w:sz="4" w:space="0" w:color="000000"/>
+              <w:right w:val="single" w:sz="4" w:space="0" w:color="000000"/>
+            </w:tcBorders>
+            <w:vAlign w:val="center"/>
+          </w:tcPr>
+          <w:p>
+            <w:pPr>
+              <w:rPr>
+                <w:rFonts w:ascii="Times New Roman" w:eastAsia="Times New Roman" w:hAnsi="Times New Roman" w:cs="Times New Roman"/>
+                <w:sz w:val="24"/>
+                <w:szCs w:val="24"/>
+              </w:rPr>
+            </w:pPr>
+            <w:r>
+              <w:rPr>
+                <w:rFonts w:ascii="Times New Roman" w:eastAsia="Times New Roman" w:hAnsi="Times New Roman" w:cs="Times New Roman"/>
+                <w:b/>
+                <w:sz w:val="24"/>
+                <w:szCs w:val="24"/>
+              </w:rPr>
+              <w:t>Use Case ID</w:t>
+            </w:r>
+          </w:p>
+        </w:tc>
+        <w:tc>
+          <w:tcPr>
+            <w:tcW w:w="2254" w:type="dxa"/>
+            <w:tcBorders>
+              <w:top w:val="single" w:sz="4" w:space="0" w:color="000000"/>
+              <w:left w:val="single" w:sz="4" w:space="0" w:color="000000"/>
+              <w:bottom w:val="single" w:sz="4" w:space="0" w:color="000000"/>
+              <w:right w:val="single" w:sz="4" w:space="0" w:color="000000"/>
+            </w:tcBorders>
+            <w:vAlign w:val="center"/>
+          </w:tcPr>
+          <w:p>
+            <w:pPr>
+              <w:rPr>
+                <w:rFonts w:ascii="Times New Roman" w:eastAsia="Times New Roman" w:hAnsi="Times New Roman" w:cs="Times New Roman"/>
+                <w:sz w:val="24"/>
+                <w:szCs w:val="24"/>
+              </w:rPr>
+            </w:pPr>
+            <w:r>
+              <w:rPr>
+                <w:rFonts w:ascii="Times New Roman" w:eastAsia="Times New Roman" w:hAnsi="Times New Roman" w:cs="Times New Roman"/>
+                <w:sz w:val="24"/>
+                <w:szCs w:val="24"/>
+              </w:rPr>
+              <w:t>UC – 10</w:t>
+            </w:r>
+          </w:p>
+        </w:tc>
+        <w:tc>
+          <w:tcPr>
+            <w:tcW w:w="2057" w:type="dxa"/>
+            <w:tcBorders>
+              <w:top w:val="single" w:sz="4" w:space="0" w:color="000000"/>
+              <w:left w:val="single" w:sz="4" w:space="0" w:color="000000"/>
+              <w:bottom w:val="single" w:sz="4" w:space="0" w:color="000000"/>
+              <w:right w:val="single" w:sz="4" w:space="0" w:color="000000"/>
+            </w:tcBorders>
+            <w:vAlign w:val="center"/>
+          </w:tcPr>
+          <w:p>
+            <w:pPr>
+              <w:rPr>
+                <w:rFonts w:ascii="Times New Roman" w:eastAsia="Times New Roman" w:hAnsi="Times New Roman" w:cs="Times New Roman"/>
+                <w:sz w:val="24"/>
+                <w:szCs w:val="24"/>
+              </w:rPr>
+            </w:pPr>
+            <w:r>
+              <w:rPr>
+                <w:rFonts w:ascii="Times New Roman" w:eastAsia="Times New Roman" w:hAnsi="Times New Roman" w:cs="Times New Roman"/>
+                <w:b/>
+                <w:sz w:val="24"/>
+                <w:szCs w:val="24"/>
+              </w:rPr>
+              <w:t>Use Case Name</w:t>
+            </w:r>
+          </w:p>
+        </w:tc>
+        <w:tc>
+          <w:tcPr>
+            <w:tcW w:w="2451" w:type="dxa"/>
+            <w:tcBorders>
+              <w:top w:val="single" w:sz="4" w:space="0" w:color="000000"/>
+              <w:left w:val="single" w:sz="4" w:space="0" w:color="000000"/>
+              <w:bottom w:val="single" w:sz="4" w:space="0" w:color="000000"/>
+              <w:right w:val="single" w:sz="4" w:space="0" w:color="000000"/>
+            </w:tcBorders>
+            <w:vAlign w:val="center"/>
+          </w:tcPr>
+          <w:p>
+            <w:pPr>
+              <w:ind w:left="100"/>
+              <w:rPr>
+                <w:rFonts w:ascii="Times New Roman" w:eastAsia="Times New Roman" w:hAnsi="Times New Roman" w:cs="Times New Roman"/>
+                <w:sz w:val="24"/>
+                <w:szCs w:val="24"/>
+              </w:rPr>
+            </w:pPr>
+            <w:r>
+              <w:rPr>
+                <w:rFonts w:ascii="Times New Roman" w:eastAsia="Times New Roman" w:hAnsi="Times New Roman" w:cs="Times New Roman"/>
+                <w:sz w:val="24"/>
+                <w:szCs w:val="24"/>
+              </w:rPr>
+              <w:t>Delete technology/skill</w:t>
+            </w:r>
+          </w:p>
+        </w:tc>
+      </w:tr>
+      <w:tr>
+        <w:trPr>
+          <w:trHeight w:val="440"/>
+        </w:trPr>
+        <w:tc>
+          <w:tcPr>
+            <w:tcW w:w="2254" w:type="dxa"/>
+            <w:tcBorders>
+              <w:top w:val="single" w:sz="4" w:space="0" w:color="000000"/>
+              <w:left w:val="single" w:sz="4" w:space="0" w:color="000000"/>
+              <w:bottom w:val="single" w:sz="4" w:space="0" w:color="000000"/>
+              <w:right w:val="single" w:sz="4" w:space="0" w:color="000000"/>
+            </w:tcBorders>
+            <w:vAlign w:val="center"/>
+          </w:tcPr>
+          <w:p>
+            <w:pPr>
+              <w:rPr>
+                <w:rFonts w:ascii="Times New Roman" w:eastAsia="Times New Roman" w:hAnsi="Times New Roman" w:cs="Times New Roman"/>
+                <w:b/>
+                <w:sz w:val="24"/>
+                <w:szCs w:val="24"/>
+              </w:rPr>
+            </w:pPr>
+            <w:r>
+              <w:rPr>
+                <w:rFonts w:ascii="Times New Roman" w:eastAsia="Times New Roman" w:hAnsi="Times New Roman" w:cs="Times New Roman"/>
+                <w:b/>
+                <w:sz w:val="24"/>
+                <w:szCs w:val="24"/>
+              </w:rPr>
+              <w:t>Created By</w:t>
+            </w:r>
+          </w:p>
+        </w:tc>
+        <w:tc>
+          <w:tcPr>
+            <w:tcW w:w="2254" w:type="dxa"/>
+            <w:tcBorders>
+              <w:top w:val="single" w:sz="4" w:space="0" w:color="000000"/>
+              <w:left w:val="single" w:sz="4" w:space="0" w:color="000000"/>
+              <w:bottom w:val="single" w:sz="4" w:space="0" w:color="000000"/>
+              <w:right w:val="single" w:sz="4" w:space="0" w:color="000000"/>
+            </w:tcBorders>
+            <w:vAlign w:val="center"/>
+          </w:tcPr>
+          <w:p>
+            <w:pPr>
+              <w:rPr>
+                <w:rFonts w:ascii="Times New Roman" w:eastAsia="Times New Roman" w:hAnsi="Times New Roman" w:cs="Times New Roman"/>
+                <w:sz w:val="24"/>
+                <w:szCs w:val="24"/>
+              </w:rPr>
+            </w:pPr>
+            <w:r>
+              <w:rPr>
+                <w:rFonts w:ascii="Times New Roman" w:eastAsia="Times New Roman" w:hAnsi="Times New Roman" w:cs="Times New Roman"/>
+                <w:sz w:val="24"/>
+                <w:szCs w:val="24"/>
+              </w:rPr>
+              <w:t xml:space="preserve">Lê </w:t>
+            </w:r>
+            <w:proofErr w:type="spellStart"/>
+            <w:r>
+              <w:rPr>
+                <w:rFonts w:ascii="Times New Roman" w:eastAsia="Times New Roman" w:hAnsi="Times New Roman" w:cs="Times New Roman"/>
+                <w:sz w:val="24"/>
+                <w:szCs w:val="24"/>
+              </w:rPr>
+              <w:t>Thành</w:t>
+            </w:r>
+            <w:proofErr w:type="spellEnd"/>
+            <w:r>
+              <w:rPr>
+                <w:rFonts w:ascii="Times New Roman" w:eastAsia="Times New Roman" w:hAnsi="Times New Roman" w:cs="Times New Roman"/>
+                <w:sz w:val="24"/>
+                <w:szCs w:val="24"/>
+              </w:rPr>
+              <w:t xml:space="preserve"> </w:t>
+            </w:r>
+            <w:proofErr w:type="spellStart"/>
+            <w:r>
+              <w:rPr>
+                <w:rFonts w:ascii="Times New Roman" w:eastAsia="Times New Roman" w:hAnsi="Times New Roman" w:cs="Times New Roman"/>
+                <w:sz w:val="24"/>
+                <w:szCs w:val="24"/>
+              </w:rPr>
+              <w:t>Đạt</w:t>
+            </w:r>
+            <w:proofErr w:type="spellEnd"/>
+          </w:p>
+        </w:tc>
+        <w:tc>
+          <w:tcPr>
+            <w:tcW w:w="2057" w:type="dxa"/>
+            <w:tcBorders>
+              <w:top w:val="single" w:sz="4" w:space="0" w:color="000000"/>
+              <w:left w:val="single" w:sz="4" w:space="0" w:color="000000"/>
+              <w:bottom w:val="single" w:sz="4" w:space="0" w:color="000000"/>
+              <w:right w:val="single" w:sz="4" w:space="0" w:color="000000"/>
+            </w:tcBorders>
+            <w:vAlign w:val="center"/>
+          </w:tcPr>
+          <w:p>
+            <w:pPr>
+              <w:rPr>
+                <w:rFonts w:ascii="Times New Roman" w:eastAsia="Times New Roman" w:hAnsi="Times New Roman" w:cs="Times New Roman"/>
+                <w:b/>
+                <w:sz w:val="24"/>
+                <w:szCs w:val="24"/>
+              </w:rPr>
+            </w:pPr>
+            <w:r>
+              <w:rPr>
+                <w:rFonts w:ascii="Times New Roman" w:eastAsia="Times New Roman" w:hAnsi="Times New Roman" w:cs="Times New Roman"/>
+                <w:b/>
+                <w:sz w:val="24"/>
+                <w:szCs w:val="24"/>
+              </w:rPr>
+              <w:t>Created Date</w:t>
+            </w:r>
+          </w:p>
+        </w:tc>
+        <w:tc>
+          <w:tcPr>
+            <w:tcW w:w="2451" w:type="dxa"/>
+            <w:tcBorders>
+              <w:top w:val="single" w:sz="4" w:space="0" w:color="000000"/>
+              <w:left w:val="single" w:sz="4" w:space="0" w:color="000000"/>
+              <w:bottom w:val="single" w:sz="4" w:space="0" w:color="000000"/>
+              <w:right w:val="single" w:sz="4" w:space="0" w:color="000000"/>
+            </w:tcBorders>
+            <w:vAlign w:val="center"/>
+          </w:tcPr>
+          <w:p>
+            <w:pPr>
+              <w:rPr>
+                <w:rFonts w:ascii="Times New Roman" w:eastAsia="Times New Roman" w:hAnsi="Times New Roman" w:cs="Times New Roman"/>
+                <w:sz w:val="24"/>
+                <w:szCs w:val="24"/>
+              </w:rPr>
+            </w:pPr>
+            <w:r>
+              <w:rPr>
+                <w:rFonts w:ascii="Times New Roman" w:eastAsia="Times New Roman" w:hAnsi="Times New Roman" w:cs="Times New Roman"/>
+                <w:sz w:val="24"/>
+                <w:szCs w:val="24"/>
+              </w:rPr>
+              <w:t>25/01/2021</w:t>
+            </w:r>
+          </w:p>
+        </w:tc>
+      </w:tr>
+      <w:tr>
+        <w:trPr>
+          <w:trHeight w:val="440"/>
+        </w:trPr>
+        <w:tc>
+          <w:tcPr>
+            <w:tcW w:w="2254" w:type="dxa"/>
+            <w:tcBorders>
+              <w:top w:val="single" w:sz="4" w:space="0" w:color="000000"/>
+              <w:left w:val="single" w:sz="4" w:space="0" w:color="000000"/>
+              <w:bottom w:val="single" w:sz="4" w:space="0" w:color="000000"/>
+              <w:right w:val="single" w:sz="4" w:space="0" w:color="000000"/>
+            </w:tcBorders>
+            <w:vAlign w:val="center"/>
+          </w:tcPr>
+          <w:p>
+            <w:pPr>
+              <w:rPr>
+                <w:rFonts w:ascii="Times New Roman" w:eastAsia="Times New Roman" w:hAnsi="Times New Roman" w:cs="Times New Roman"/>
+                <w:b/>
+                <w:sz w:val="24"/>
+                <w:szCs w:val="24"/>
+              </w:rPr>
+            </w:pPr>
+            <w:r>
+              <w:rPr>
+                <w:rFonts w:ascii="Times New Roman" w:eastAsia="Times New Roman" w:hAnsi="Times New Roman" w:cs="Times New Roman"/>
+                <w:b/>
+                <w:sz w:val="24"/>
+                <w:szCs w:val="24"/>
+              </w:rPr>
+              <w:t>Primary Actor</w:t>
+            </w:r>
+          </w:p>
+        </w:tc>
+        <w:tc>
+          <w:tcPr>
+            <w:tcW w:w="2254" w:type="dxa"/>
+            <w:tcBorders>
+              <w:top w:val="single" w:sz="4" w:space="0" w:color="000000"/>
+              <w:left w:val="single" w:sz="4" w:space="0" w:color="000000"/>
+              <w:bottom w:val="single" w:sz="4" w:space="0" w:color="000000"/>
+              <w:right w:val="single" w:sz="4" w:space="0" w:color="000000"/>
+            </w:tcBorders>
+            <w:vAlign w:val="center"/>
+          </w:tcPr>
+          <w:p>
+            <w:pPr>
+              <w:rPr>
+                <w:rFonts w:ascii="Times New Roman" w:eastAsia="Times New Roman" w:hAnsi="Times New Roman" w:cs="Times New Roman"/>
+                <w:sz w:val="24"/>
+                <w:szCs w:val="24"/>
+              </w:rPr>
+            </w:pPr>
+            <w:r>
+              <w:rPr>
+                <w:rFonts w:ascii="Times New Roman" w:eastAsia="Times New Roman" w:hAnsi="Times New Roman" w:cs="Times New Roman"/>
+                <w:sz w:val="24"/>
+                <w:szCs w:val="24"/>
+              </w:rPr>
+              <w:t>Admin</w:t>
+            </w:r>
+          </w:p>
+        </w:tc>
+        <w:tc>
+          <w:tcPr>
+            <w:tcW w:w="2057" w:type="dxa"/>
+            <w:tcBorders>
+              <w:top w:val="single" w:sz="4" w:space="0" w:color="000000"/>
+              <w:left w:val="single" w:sz="4" w:space="0" w:color="000000"/>
+              <w:bottom w:val="single" w:sz="4" w:space="0" w:color="000000"/>
+              <w:right w:val="single" w:sz="4" w:space="0" w:color="000000"/>
+            </w:tcBorders>
+            <w:vAlign w:val="center"/>
+          </w:tcPr>
+          <w:p>
+            <w:pPr>
+              <w:rPr>
+                <w:rFonts w:ascii="Times New Roman" w:eastAsia="Times New Roman" w:hAnsi="Times New Roman" w:cs="Times New Roman"/>
+                <w:b/>
+                <w:sz w:val="24"/>
+                <w:szCs w:val="24"/>
+              </w:rPr>
+            </w:pPr>
+            <w:r>
+              <w:rPr>
+                <w:rFonts w:ascii="Times New Roman" w:eastAsia="Times New Roman" w:hAnsi="Times New Roman" w:cs="Times New Roman"/>
+                <w:b/>
+                <w:sz w:val="24"/>
+                <w:szCs w:val="24"/>
+              </w:rPr>
+              <w:t>Secondary Actor</w:t>
+            </w:r>
+          </w:p>
+        </w:tc>
+        <w:tc>
+          <w:tcPr>
+            <w:tcW w:w="2451" w:type="dxa"/>
+            <w:tcBorders>
+              <w:top w:val="single" w:sz="4" w:space="0" w:color="000000"/>
+              <w:left w:val="single" w:sz="4" w:space="0" w:color="000000"/>
+              <w:bottom w:val="single" w:sz="4" w:space="0" w:color="000000"/>
+              <w:right w:val="single" w:sz="4" w:space="0" w:color="000000"/>
+            </w:tcBorders>
+            <w:vAlign w:val="center"/>
+          </w:tcPr>
+          <w:p>
+            <w:pPr>
+              <w:rPr>
+                <w:rFonts w:ascii="Times New Roman" w:eastAsia="Times New Roman" w:hAnsi="Times New Roman" w:cs="Times New Roman"/>
+                <w:sz w:val="24"/>
+                <w:szCs w:val="24"/>
+              </w:rPr>
+            </w:pPr>
+            <w:r>
+              <w:rPr>
+                <w:rFonts w:ascii="Times New Roman" w:eastAsia="Times New Roman" w:hAnsi="Times New Roman" w:cs="Times New Roman"/>
+                <w:sz w:val="24"/>
+                <w:szCs w:val="24"/>
+              </w:rPr>
+              <w:t>N/A</w:t>
+            </w:r>
+          </w:p>
+        </w:tc>
+      </w:tr>
+      <w:tr>
+        <w:trPr>
+          <w:trHeight w:val="440"/>
+        </w:trPr>
+        <w:tc>
+          <w:tcPr>
+            <w:tcW w:w="2254" w:type="dxa"/>
+            <w:tcBorders>
+              <w:top w:val="single" w:sz="4" w:space="0" w:color="000000"/>
+              <w:left w:val="single" w:sz="4" w:space="0" w:color="000000"/>
+              <w:bottom w:val="single" w:sz="4" w:space="0" w:color="000000"/>
+              <w:right w:val="single" w:sz="4" w:space="0" w:color="000000"/>
+            </w:tcBorders>
+            <w:vAlign w:val="center"/>
+          </w:tcPr>
+          <w:p>
+            <w:pPr>
+              <w:rPr>
+                <w:rFonts w:ascii="Times New Roman" w:eastAsia="Times New Roman" w:hAnsi="Times New Roman" w:cs="Times New Roman"/>
+                <w:b/>
+                <w:sz w:val="24"/>
+                <w:szCs w:val="24"/>
+              </w:rPr>
+            </w:pPr>
+            <w:r>
+              <w:rPr>
+                <w:rFonts w:ascii="Times New Roman" w:eastAsia="Times New Roman" w:hAnsi="Times New Roman" w:cs="Times New Roman"/>
+                <w:b/>
+                <w:sz w:val="24"/>
+                <w:szCs w:val="24"/>
+              </w:rPr>
+              <w:t>Description</w:t>
+            </w:r>
+          </w:p>
+        </w:tc>
+        <w:tc>
+          <w:tcPr>
+            <w:tcW w:w="6762" w:type="dxa"/>
+            <w:gridSpan w:val="3"/>
+            <w:tcBorders>
+              <w:top w:val="single" w:sz="4" w:space="0" w:color="000000"/>
+              <w:left w:val="single" w:sz="4" w:space="0" w:color="000000"/>
+              <w:bottom w:val="single" w:sz="4" w:space="0" w:color="000000"/>
+              <w:right w:val="single" w:sz="4" w:space="0" w:color="000000"/>
+            </w:tcBorders>
+            <w:vAlign w:val="center"/>
+          </w:tcPr>
+          <w:p>
+            <w:pPr>
+              <w:rPr>
+                <w:rFonts w:ascii="Times New Roman" w:eastAsia="Times New Roman" w:hAnsi="Times New Roman" w:cs="Times New Roman"/>
+                <w:sz w:val="24"/>
+                <w:szCs w:val="24"/>
+              </w:rPr>
+            </w:pPr>
+            <w:r>
+              <w:rPr>
+                <w:rFonts w:ascii="Times New Roman" w:eastAsia="Times New Roman" w:hAnsi="Times New Roman" w:cs="Times New Roman"/>
+                <w:color w:val="000000"/>
+                <w:sz w:val="24"/>
+                <w:szCs w:val="24"/>
+              </w:rPr>
+              <w:t>Delete an existed skill</w:t>
+            </w:r>
+          </w:p>
+        </w:tc>
+      </w:tr>
+      <w:tr>
+        <w:trPr>
+          <w:trHeight w:val="440"/>
+        </w:trPr>
+        <w:tc>
+          <w:tcPr>
+            <w:tcW w:w="2254" w:type="dxa"/>
+            <w:tcBorders>
+              <w:top w:val="single" w:sz="4" w:space="0" w:color="000000"/>
+              <w:left w:val="single" w:sz="4" w:space="0" w:color="000000"/>
+              <w:bottom w:val="single" w:sz="4" w:space="0" w:color="000000"/>
+              <w:right w:val="single" w:sz="4" w:space="0" w:color="000000"/>
+            </w:tcBorders>
+            <w:vAlign w:val="center"/>
+          </w:tcPr>
+          <w:p>
+            <w:pPr>
+              <w:rPr>
+                <w:rFonts w:ascii="Times New Roman" w:eastAsia="Times New Roman" w:hAnsi="Times New Roman" w:cs="Times New Roman"/>
+                <w:b/>
+                <w:sz w:val="24"/>
+                <w:szCs w:val="24"/>
+              </w:rPr>
+            </w:pPr>
+            <w:r>
+              <w:rPr>
+                <w:rFonts w:ascii="Times New Roman" w:eastAsia="Times New Roman" w:hAnsi="Times New Roman" w:cs="Times New Roman"/>
+                <w:b/>
+                <w:sz w:val="24"/>
+                <w:szCs w:val="24"/>
+              </w:rPr>
+              <w:lastRenderedPageBreak/>
+              <w:t>Pre-conditions</w:t>
+            </w:r>
+          </w:p>
+        </w:tc>
+        <w:tc>
+          <w:tcPr>
+            <w:tcW w:w="6762" w:type="dxa"/>
+            <w:gridSpan w:val="3"/>
+            <w:tcBorders>
+              <w:top w:val="single" w:sz="4" w:space="0" w:color="000000"/>
+              <w:left w:val="single" w:sz="4" w:space="0" w:color="000000"/>
+              <w:bottom w:val="single" w:sz="4" w:space="0" w:color="000000"/>
+              <w:right w:val="single" w:sz="4" w:space="0" w:color="000000"/>
+            </w:tcBorders>
+            <w:vAlign w:val="center"/>
+          </w:tcPr>
+          <w:p>
+            <w:pPr>
+              <w:rPr>
+                <w:rFonts w:ascii="Times New Roman" w:eastAsia="Times New Roman" w:hAnsi="Times New Roman" w:cs="Times New Roman"/>
+                <w:sz w:val="24"/>
+                <w:szCs w:val="24"/>
+              </w:rPr>
+            </w:pPr>
+            <w:r>
+              <w:rPr>
+                <w:rFonts w:ascii="Times New Roman" w:eastAsia="Times New Roman" w:hAnsi="Times New Roman" w:cs="Times New Roman"/>
+                <w:sz w:val="24"/>
+                <w:szCs w:val="24"/>
+              </w:rPr>
+              <w:t>Admin has logged into Admin Website</w:t>
+            </w:r>
+          </w:p>
+        </w:tc>
+      </w:tr>
+      <w:tr>
+        <w:trPr>
+          <w:trHeight w:val="440"/>
+        </w:trPr>
+        <w:tc>
+          <w:tcPr>
+            <w:tcW w:w="2254" w:type="dxa"/>
+            <w:tcBorders>
+              <w:top w:val="single" w:sz="4" w:space="0" w:color="000000"/>
+              <w:left w:val="single" w:sz="4" w:space="0" w:color="000000"/>
+              <w:bottom w:val="single" w:sz="4" w:space="0" w:color="000000"/>
+              <w:right w:val="single" w:sz="4" w:space="0" w:color="000000"/>
+            </w:tcBorders>
+            <w:vAlign w:val="center"/>
+          </w:tcPr>
+          <w:p>
+            <w:pPr>
+              <w:rPr>
+                <w:rFonts w:ascii="Times New Roman" w:eastAsia="Times New Roman" w:hAnsi="Times New Roman" w:cs="Times New Roman"/>
+                <w:b/>
+                <w:sz w:val="24"/>
+                <w:szCs w:val="24"/>
+              </w:rPr>
+            </w:pPr>
+            <w:r>
+              <w:rPr>
+                <w:rFonts w:ascii="Times New Roman" w:eastAsia="Times New Roman" w:hAnsi="Times New Roman" w:cs="Times New Roman"/>
+                <w:b/>
+                <w:sz w:val="24"/>
+                <w:szCs w:val="24"/>
+              </w:rPr>
+              <w:t>Post-conditions</w:t>
+            </w:r>
+          </w:p>
+        </w:tc>
+        <w:tc>
+          <w:tcPr>
+            <w:tcW w:w="6762" w:type="dxa"/>
+            <w:gridSpan w:val="3"/>
+            <w:tcBorders>
+              <w:top w:val="single" w:sz="4" w:space="0" w:color="000000"/>
+              <w:left w:val="single" w:sz="4" w:space="0" w:color="000000"/>
+              <w:bottom w:val="single" w:sz="4" w:space="0" w:color="000000"/>
+              <w:right w:val="single" w:sz="4" w:space="0" w:color="000000"/>
+            </w:tcBorders>
+            <w:vAlign w:val="center"/>
+          </w:tcPr>
+          <w:p>
+            <w:pPr>
+              <w:spacing w:line="276" w:lineRule="auto"/>
+              <w:rPr>
+                <w:rFonts w:ascii="Times New Roman" w:eastAsia="Times New Roman" w:hAnsi="Times New Roman" w:cs="Times New Roman"/>
+                <w:sz w:val="24"/>
+                <w:szCs w:val="24"/>
+              </w:rPr>
+            </w:pPr>
+            <w:r>
+              <w:rPr>
+                <w:rFonts w:ascii="Times New Roman" w:eastAsia="Times New Roman" w:hAnsi="Times New Roman" w:cs="Times New Roman"/>
+                <w:sz w:val="24"/>
+                <w:szCs w:val="24"/>
+              </w:rPr>
+              <w:t>When the normal flow completes successfully, the new skill will be deleted in database</w:t>
+            </w:r>
+          </w:p>
+        </w:tc>
+      </w:tr>
+      <w:tr>
+        <w:trPr>
+          <w:trHeight w:val="440"/>
+        </w:trPr>
+        <w:tc>
+          <w:tcPr>
+            <w:tcW w:w="2254" w:type="dxa"/>
+            <w:tcBorders>
+              <w:top w:val="single" w:sz="4" w:space="0" w:color="000000"/>
+              <w:left w:val="single" w:sz="4" w:space="0" w:color="000000"/>
+              <w:bottom w:val="single" w:sz="4" w:space="0" w:color="000000"/>
+              <w:right w:val="single" w:sz="4" w:space="0" w:color="000000"/>
+            </w:tcBorders>
+            <w:vAlign w:val="center"/>
+          </w:tcPr>
+          <w:p>
+            <w:pPr>
+              <w:rPr>
+                <w:rFonts w:ascii="Times New Roman" w:eastAsia="Times New Roman" w:hAnsi="Times New Roman" w:cs="Times New Roman"/>
+                <w:b/>
+                <w:sz w:val="24"/>
+                <w:szCs w:val="24"/>
+              </w:rPr>
+            </w:pPr>
+            <w:r>
+              <w:rPr>
+                <w:rFonts w:ascii="Times New Roman" w:eastAsia="Times New Roman" w:hAnsi="Times New Roman" w:cs="Times New Roman"/>
+                <w:b/>
+                <w:sz w:val="24"/>
+                <w:szCs w:val="24"/>
+              </w:rPr>
+              <w:t>Normal Flow</w:t>
+            </w:r>
+          </w:p>
+        </w:tc>
+        <w:tc>
+          <w:tcPr>
+            <w:tcW w:w="6762" w:type="dxa"/>
+            <w:gridSpan w:val="3"/>
+            <w:tcBorders>
+              <w:top w:val="single" w:sz="4" w:space="0" w:color="000000"/>
+              <w:left w:val="single" w:sz="4" w:space="0" w:color="000000"/>
+              <w:bottom w:val="single" w:sz="4" w:space="0" w:color="000000"/>
+              <w:right w:val="single" w:sz="4" w:space="0" w:color="000000"/>
+            </w:tcBorders>
+            <w:vAlign w:val="center"/>
+          </w:tcPr>
+          <w:p>
+            <w:pPr>
+              <w:numPr>
+                <w:ilvl w:val="0"/>
+                <w:numId w:val="39"/>
+              </w:numPr>
+              <w:pBdr>
+                <w:top w:val="nil"/>
+                <w:left w:val="nil"/>
+                <w:bottom w:val="nil"/>
+                <w:right w:val="nil"/>
+                <w:between w:val="nil"/>
+              </w:pBdr>
+              <w:spacing w:after="0"/>
+              <w:rPr>
+                <w:rFonts w:ascii="Times New Roman" w:eastAsia="Times New Roman" w:hAnsi="Times New Roman" w:cs="Times New Roman"/>
+                <w:color w:val="000000"/>
+                <w:sz w:val="24"/>
+                <w:szCs w:val="24"/>
+              </w:rPr>
+            </w:pPr>
+            <w:r>
+              <w:rPr>
+                <w:rFonts w:ascii="Times New Roman" w:eastAsia="Times New Roman" w:hAnsi="Times New Roman" w:cs="Times New Roman"/>
+                <w:color w:val="000000"/>
+                <w:sz w:val="24"/>
+                <w:szCs w:val="24"/>
+              </w:rPr>
+              <w:t>Go to Admin Page</w:t>
+            </w:r>
+          </w:p>
+          <w:p>
+            <w:pPr>
+              <w:numPr>
+                <w:ilvl w:val="0"/>
+                <w:numId w:val="39"/>
+              </w:numPr>
+              <w:pBdr>
+                <w:top w:val="nil"/>
+                <w:left w:val="nil"/>
+                <w:bottom w:val="nil"/>
+                <w:right w:val="nil"/>
+                <w:between w:val="nil"/>
+              </w:pBdr>
+              <w:spacing w:after="0"/>
+              <w:rPr>
+                <w:rFonts w:ascii="Times New Roman" w:eastAsia="Times New Roman" w:hAnsi="Times New Roman" w:cs="Times New Roman"/>
+                <w:color w:val="000000"/>
+                <w:sz w:val="24"/>
+                <w:szCs w:val="24"/>
+              </w:rPr>
+            </w:pPr>
+            <w:r>
+              <w:rPr>
+                <w:rFonts w:ascii="Times New Roman" w:eastAsia="Times New Roman" w:hAnsi="Times New Roman" w:cs="Times New Roman"/>
+                <w:color w:val="000000"/>
+                <w:sz w:val="24"/>
+                <w:szCs w:val="24"/>
+              </w:rPr>
+              <w:t>Click “</w:t>
+            </w:r>
+            <w:proofErr w:type="spellStart"/>
+            <w:r>
+              <w:rPr>
+                <w:rFonts w:ascii="Times New Roman" w:eastAsia="Times New Roman" w:hAnsi="Times New Roman" w:cs="Times New Roman"/>
+                <w:color w:val="000000"/>
+                <w:sz w:val="24"/>
+                <w:szCs w:val="24"/>
+              </w:rPr>
+              <w:t>Quản</w:t>
+            </w:r>
+            <w:proofErr w:type="spellEnd"/>
+            <w:r>
+              <w:rPr>
+                <w:rFonts w:ascii="Times New Roman" w:eastAsia="Times New Roman" w:hAnsi="Times New Roman" w:cs="Times New Roman"/>
+                <w:color w:val="000000"/>
+                <w:sz w:val="24"/>
+                <w:szCs w:val="24"/>
+              </w:rPr>
+              <w:t xml:space="preserve"> </w:t>
+            </w:r>
+            <w:proofErr w:type="spellStart"/>
+            <w:r>
+              <w:rPr>
+                <w:rFonts w:ascii="Times New Roman" w:eastAsia="Times New Roman" w:hAnsi="Times New Roman" w:cs="Times New Roman"/>
+                <w:color w:val="000000"/>
+                <w:sz w:val="24"/>
+                <w:szCs w:val="24"/>
+              </w:rPr>
+              <w:t>lý</w:t>
+            </w:r>
+            <w:proofErr w:type="spellEnd"/>
+            <w:r>
+              <w:rPr>
+                <w:rFonts w:ascii="Times New Roman" w:eastAsia="Times New Roman" w:hAnsi="Times New Roman" w:cs="Times New Roman"/>
+                <w:color w:val="000000"/>
+                <w:sz w:val="24"/>
+                <w:szCs w:val="24"/>
+              </w:rPr>
+              <w:t xml:space="preserve"> </w:t>
+            </w:r>
+            <w:proofErr w:type="spellStart"/>
+            <w:r>
+              <w:rPr>
+                <w:rFonts w:ascii="Times New Roman" w:eastAsia="Times New Roman" w:hAnsi="Times New Roman" w:cs="Times New Roman"/>
+                <w:color w:val="000000"/>
+                <w:sz w:val="24"/>
+                <w:szCs w:val="24"/>
+              </w:rPr>
+              <w:t>kỹ</w:t>
+            </w:r>
+            <w:proofErr w:type="spellEnd"/>
+            <w:r>
+              <w:rPr>
+                <w:rFonts w:ascii="Times New Roman" w:eastAsia="Times New Roman" w:hAnsi="Times New Roman" w:cs="Times New Roman"/>
+                <w:color w:val="000000"/>
+                <w:sz w:val="24"/>
+                <w:szCs w:val="24"/>
+              </w:rPr>
+              <w:t xml:space="preserve"> </w:t>
+            </w:r>
+            <w:proofErr w:type="spellStart"/>
+            <w:r>
+              <w:rPr>
+                <w:rFonts w:ascii="Times New Roman" w:eastAsia="Times New Roman" w:hAnsi="Times New Roman" w:cs="Times New Roman"/>
+                <w:color w:val="000000"/>
+                <w:sz w:val="24"/>
+                <w:szCs w:val="24"/>
+              </w:rPr>
+              <w:t>năng</w:t>
+            </w:r>
+            <w:proofErr w:type="spellEnd"/>
+            <w:r>
+              <w:rPr>
+                <w:rFonts w:ascii="Times New Roman" w:eastAsia="Times New Roman" w:hAnsi="Times New Roman" w:cs="Times New Roman"/>
+                <w:color w:val="000000"/>
+                <w:sz w:val="24"/>
+                <w:szCs w:val="24"/>
+              </w:rPr>
+              <w:t>” in sidebar</w:t>
+            </w:r>
+          </w:p>
+          <w:p>
+            <w:pPr>
+              <w:numPr>
+                <w:ilvl w:val="0"/>
+                <w:numId w:val="39"/>
+              </w:numPr>
+              <w:pBdr>
+                <w:top w:val="nil"/>
+                <w:left w:val="nil"/>
+                <w:bottom w:val="nil"/>
+                <w:right w:val="nil"/>
+                <w:between w:val="nil"/>
+              </w:pBdr>
+              <w:spacing w:after="0"/>
+              <w:rPr>
+                <w:rFonts w:ascii="Times New Roman" w:eastAsia="Times New Roman" w:hAnsi="Times New Roman" w:cs="Times New Roman"/>
+                <w:color w:val="000000"/>
+                <w:sz w:val="24"/>
+                <w:szCs w:val="24"/>
+              </w:rPr>
+            </w:pPr>
+            <w:r>
+              <w:rPr>
+                <w:rFonts w:ascii="Times New Roman" w:eastAsia="Times New Roman" w:hAnsi="Times New Roman" w:cs="Times New Roman"/>
+                <w:color w:val="000000"/>
+                <w:sz w:val="24"/>
+                <w:szCs w:val="24"/>
+              </w:rPr>
+              <w:t>Click icon in “</w:t>
+            </w:r>
+            <w:proofErr w:type="spellStart"/>
+            <w:r>
+              <w:rPr>
+                <w:rFonts w:ascii="Times New Roman" w:eastAsia="Times New Roman" w:hAnsi="Times New Roman" w:cs="Times New Roman"/>
+                <w:color w:val="000000"/>
+                <w:sz w:val="24"/>
+                <w:szCs w:val="24"/>
+              </w:rPr>
+              <w:t>Trạng</w:t>
+            </w:r>
+            <w:proofErr w:type="spellEnd"/>
+            <w:r>
+              <w:rPr>
+                <w:rFonts w:ascii="Times New Roman" w:eastAsia="Times New Roman" w:hAnsi="Times New Roman" w:cs="Times New Roman"/>
+                <w:color w:val="000000"/>
+                <w:sz w:val="24"/>
+                <w:szCs w:val="24"/>
+              </w:rPr>
+              <w:t xml:space="preserve"> </w:t>
+            </w:r>
+            <w:proofErr w:type="spellStart"/>
+            <w:r>
+              <w:rPr>
+                <w:rFonts w:ascii="Times New Roman" w:eastAsia="Times New Roman" w:hAnsi="Times New Roman" w:cs="Times New Roman"/>
+                <w:color w:val="000000"/>
+                <w:sz w:val="24"/>
+                <w:szCs w:val="24"/>
+              </w:rPr>
+              <w:t>thái</w:t>
+            </w:r>
+            <w:proofErr w:type="spellEnd"/>
+            <w:r>
+              <w:rPr>
+                <w:rFonts w:ascii="Times New Roman" w:eastAsia="Times New Roman" w:hAnsi="Times New Roman" w:cs="Times New Roman"/>
+                <w:color w:val="000000"/>
+                <w:sz w:val="24"/>
+                <w:szCs w:val="24"/>
+              </w:rPr>
+              <w:t>” column</w:t>
+            </w:r>
+          </w:p>
+          <w:p>
+            <w:pPr>
+              <w:numPr>
+                <w:ilvl w:val="0"/>
+                <w:numId w:val="39"/>
+              </w:numPr>
+              <w:pBdr>
+                <w:top w:val="nil"/>
+                <w:left w:val="nil"/>
+                <w:bottom w:val="nil"/>
+                <w:right w:val="nil"/>
+                <w:between w:val="nil"/>
+              </w:pBdr>
+              <w:rPr>
+                <w:rFonts w:ascii="Times New Roman" w:eastAsia="Times New Roman" w:hAnsi="Times New Roman" w:cs="Times New Roman"/>
+                <w:color w:val="000000"/>
+                <w:sz w:val="24"/>
+                <w:szCs w:val="24"/>
+              </w:rPr>
+            </w:pPr>
+            <w:r>
+              <w:rPr>
+                <w:rFonts w:ascii="Times New Roman" w:eastAsia="Times New Roman" w:hAnsi="Times New Roman" w:cs="Times New Roman"/>
+                <w:color w:val="000000"/>
+                <w:sz w:val="24"/>
+                <w:szCs w:val="24"/>
+              </w:rPr>
+              <w:t>System change icon to inactive icon</w:t>
+            </w:r>
+          </w:p>
+        </w:tc>
+      </w:tr>
+      <w:tr>
+        <w:trPr>
+          <w:trHeight w:val="440"/>
+        </w:trPr>
+        <w:tc>
+          <w:tcPr>
+            <w:tcW w:w="2254" w:type="dxa"/>
+            <w:tcBorders>
+              <w:top w:val="single" w:sz="4" w:space="0" w:color="000000"/>
+              <w:left w:val="single" w:sz="4" w:space="0" w:color="000000"/>
+              <w:bottom w:val="single" w:sz="4" w:space="0" w:color="000000"/>
+              <w:right w:val="single" w:sz="4" w:space="0" w:color="000000"/>
+            </w:tcBorders>
+            <w:vAlign w:val="center"/>
+          </w:tcPr>
+          <w:p>
+            <w:pPr>
+              <w:rPr>
+                <w:rFonts w:ascii="Times New Roman" w:eastAsia="Times New Roman" w:hAnsi="Times New Roman" w:cs="Times New Roman"/>
+                <w:b/>
+                <w:sz w:val="24"/>
+                <w:szCs w:val="24"/>
+              </w:rPr>
+            </w:pPr>
+            <w:r>
+              <w:rPr>
+                <w:rFonts w:ascii="Times New Roman" w:eastAsia="Times New Roman" w:hAnsi="Times New Roman" w:cs="Times New Roman"/>
+                <w:b/>
+                <w:sz w:val="24"/>
+                <w:szCs w:val="24"/>
+              </w:rPr>
+              <w:t>Alternative Flow</w:t>
+            </w:r>
+          </w:p>
+        </w:tc>
+        <w:tc>
+          <w:tcPr>
+            <w:tcW w:w="6762" w:type="dxa"/>
+            <w:gridSpan w:val="3"/>
+            <w:tcBorders>
+              <w:top w:val="single" w:sz="4" w:space="0" w:color="000000"/>
+              <w:left w:val="single" w:sz="4" w:space="0" w:color="000000"/>
+              <w:bottom w:val="single" w:sz="4" w:space="0" w:color="000000"/>
+              <w:right w:val="single" w:sz="4" w:space="0" w:color="000000"/>
+            </w:tcBorders>
+            <w:vAlign w:val="center"/>
+          </w:tcPr>
+          <w:p>
+            <w:pPr>
+              <w:numPr>
+                <w:ilvl w:val="0"/>
+                <w:numId w:val="40"/>
+              </w:numPr>
+              <w:pBdr>
+                <w:top w:val="nil"/>
+                <w:left w:val="nil"/>
+                <w:bottom w:val="nil"/>
+                <w:right w:val="nil"/>
+                <w:between w:val="nil"/>
+              </w:pBdr>
+              <w:spacing w:after="0"/>
+              <w:rPr>
+                <w:rFonts w:ascii="Times New Roman" w:eastAsia="Times New Roman" w:hAnsi="Times New Roman" w:cs="Times New Roman"/>
+                <w:color w:val="000000"/>
+                <w:sz w:val="24"/>
+                <w:szCs w:val="24"/>
+              </w:rPr>
+            </w:pPr>
+            <w:r>
+              <w:rPr>
+                <w:rFonts w:ascii="Times New Roman" w:eastAsia="Times New Roman" w:hAnsi="Times New Roman" w:cs="Times New Roman"/>
+                <w:color w:val="000000"/>
+                <w:sz w:val="24"/>
+                <w:szCs w:val="24"/>
+              </w:rPr>
+              <w:t>Go to Admin Page</w:t>
+            </w:r>
+          </w:p>
+          <w:p>
+            <w:pPr>
+              <w:numPr>
+                <w:ilvl w:val="0"/>
+                <w:numId w:val="40"/>
+              </w:numPr>
+              <w:pBdr>
+                <w:top w:val="nil"/>
+                <w:left w:val="nil"/>
+                <w:bottom w:val="nil"/>
+                <w:right w:val="nil"/>
+                <w:between w:val="nil"/>
+              </w:pBdr>
+              <w:spacing w:after="0"/>
+              <w:rPr>
+                <w:rFonts w:ascii="Times New Roman" w:eastAsia="Times New Roman" w:hAnsi="Times New Roman" w:cs="Times New Roman"/>
+                <w:color w:val="000000"/>
+                <w:sz w:val="24"/>
+                <w:szCs w:val="24"/>
+              </w:rPr>
+            </w:pPr>
+            <w:r>
+              <w:rPr>
+                <w:rFonts w:ascii="Times New Roman" w:eastAsia="Times New Roman" w:hAnsi="Times New Roman" w:cs="Times New Roman"/>
+                <w:color w:val="000000"/>
+                <w:sz w:val="24"/>
+                <w:szCs w:val="24"/>
+              </w:rPr>
+              <w:t>Click “</w:t>
+            </w:r>
+            <w:proofErr w:type="spellStart"/>
+            <w:r>
+              <w:rPr>
+                <w:rFonts w:ascii="Times New Roman" w:eastAsia="Times New Roman" w:hAnsi="Times New Roman" w:cs="Times New Roman"/>
+                <w:color w:val="000000"/>
+                <w:sz w:val="24"/>
+                <w:szCs w:val="24"/>
+              </w:rPr>
+              <w:t>Quản</w:t>
+            </w:r>
+            <w:proofErr w:type="spellEnd"/>
+            <w:r>
+              <w:rPr>
+                <w:rFonts w:ascii="Times New Roman" w:eastAsia="Times New Roman" w:hAnsi="Times New Roman" w:cs="Times New Roman"/>
+                <w:color w:val="000000"/>
+                <w:sz w:val="24"/>
+                <w:szCs w:val="24"/>
+              </w:rPr>
+              <w:t xml:space="preserve"> </w:t>
+            </w:r>
+            <w:proofErr w:type="spellStart"/>
+            <w:r>
+              <w:rPr>
+                <w:rFonts w:ascii="Times New Roman" w:eastAsia="Times New Roman" w:hAnsi="Times New Roman" w:cs="Times New Roman"/>
+                <w:color w:val="000000"/>
+                <w:sz w:val="24"/>
+                <w:szCs w:val="24"/>
+              </w:rPr>
+              <w:t>lý</w:t>
+            </w:r>
+            <w:proofErr w:type="spellEnd"/>
+            <w:r>
+              <w:rPr>
+                <w:rFonts w:ascii="Times New Roman" w:eastAsia="Times New Roman" w:hAnsi="Times New Roman" w:cs="Times New Roman"/>
+                <w:color w:val="000000"/>
+                <w:sz w:val="24"/>
+                <w:szCs w:val="24"/>
+              </w:rPr>
+              <w:t xml:space="preserve"> </w:t>
+            </w:r>
+            <w:proofErr w:type="spellStart"/>
+            <w:r>
+              <w:rPr>
+                <w:rFonts w:ascii="Times New Roman" w:eastAsia="Times New Roman" w:hAnsi="Times New Roman" w:cs="Times New Roman"/>
+                <w:color w:val="000000"/>
+                <w:sz w:val="24"/>
+                <w:szCs w:val="24"/>
+              </w:rPr>
+              <w:t>kỹ</w:t>
+            </w:r>
+            <w:proofErr w:type="spellEnd"/>
+            <w:r>
+              <w:rPr>
+                <w:rFonts w:ascii="Times New Roman" w:eastAsia="Times New Roman" w:hAnsi="Times New Roman" w:cs="Times New Roman"/>
+                <w:color w:val="000000"/>
+                <w:sz w:val="24"/>
+                <w:szCs w:val="24"/>
+              </w:rPr>
+              <w:t xml:space="preserve"> </w:t>
+            </w:r>
+            <w:proofErr w:type="spellStart"/>
+            <w:r>
+              <w:rPr>
+                <w:rFonts w:ascii="Times New Roman" w:eastAsia="Times New Roman" w:hAnsi="Times New Roman" w:cs="Times New Roman"/>
+                <w:color w:val="000000"/>
+                <w:sz w:val="24"/>
+                <w:szCs w:val="24"/>
+              </w:rPr>
+              <w:t>năng</w:t>
+            </w:r>
+            <w:proofErr w:type="spellEnd"/>
+            <w:r>
+              <w:rPr>
+                <w:rFonts w:ascii="Times New Roman" w:eastAsia="Times New Roman" w:hAnsi="Times New Roman" w:cs="Times New Roman"/>
+                <w:color w:val="000000"/>
+                <w:sz w:val="24"/>
+                <w:szCs w:val="24"/>
+              </w:rPr>
+              <w:t>” in sidebar</w:t>
+            </w:r>
+          </w:p>
+          <w:p>
+            <w:pPr>
+              <w:numPr>
+                <w:ilvl w:val="0"/>
+                <w:numId w:val="40"/>
+              </w:numPr>
+              <w:pBdr>
+                <w:top w:val="nil"/>
+                <w:left w:val="nil"/>
+                <w:bottom w:val="nil"/>
+                <w:right w:val="nil"/>
+                <w:between w:val="nil"/>
+              </w:pBdr>
+              <w:spacing w:after="0"/>
+              <w:rPr>
+                <w:rFonts w:ascii="Times New Roman" w:eastAsia="Times New Roman" w:hAnsi="Times New Roman" w:cs="Times New Roman"/>
+                <w:color w:val="000000"/>
+                <w:sz w:val="24"/>
+                <w:szCs w:val="24"/>
+              </w:rPr>
+            </w:pPr>
+            <w:r>
+              <w:rPr>
+                <w:rFonts w:ascii="Times New Roman" w:eastAsia="Times New Roman" w:hAnsi="Times New Roman" w:cs="Times New Roman"/>
+                <w:color w:val="000000"/>
+                <w:sz w:val="24"/>
+                <w:szCs w:val="24"/>
+              </w:rPr>
+              <w:t>Click “</w:t>
+            </w:r>
+            <w:proofErr w:type="spellStart"/>
+            <w:r>
+              <w:rPr>
+                <w:rFonts w:ascii="Times New Roman" w:eastAsia="Times New Roman" w:hAnsi="Times New Roman" w:cs="Times New Roman"/>
+                <w:color w:val="000000"/>
+                <w:sz w:val="24"/>
+                <w:szCs w:val="24"/>
+              </w:rPr>
+              <w:t>Sửa</w:t>
+            </w:r>
+            <w:proofErr w:type="spellEnd"/>
+            <w:r>
+              <w:rPr>
+                <w:rFonts w:ascii="Times New Roman" w:eastAsia="Times New Roman" w:hAnsi="Times New Roman" w:cs="Times New Roman"/>
+                <w:color w:val="000000"/>
+                <w:sz w:val="24"/>
+                <w:szCs w:val="24"/>
+              </w:rPr>
+              <w:t>” button in 1 skill</w:t>
+            </w:r>
+          </w:p>
+          <w:p>
+            <w:pPr>
+              <w:numPr>
+                <w:ilvl w:val="0"/>
+                <w:numId w:val="40"/>
+              </w:numPr>
+              <w:pBdr>
+                <w:top w:val="nil"/>
+                <w:left w:val="nil"/>
+                <w:bottom w:val="nil"/>
+                <w:right w:val="nil"/>
+                <w:between w:val="nil"/>
+              </w:pBdr>
+              <w:spacing w:after="0"/>
+              <w:rPr>
+                <w:rFonts w:ascii="Times New Roman" w:eastAsia="Times New Roman" w:hAnsi="Times New Roman" w:cs="Times New Roman"/>
+                <w:color w:val="000000"/>
+                <w:sz w:val="24"/>
+                <w:szCs w:val="24"/>
+              </w:rPr>
+            </w:pPr>
+            <w:r>
+              <w:rPr>
+                <w:rFonts w:ascii="Times New Roman" w:eastAsia="Times New Roman" w:hAnsi="Times New Roman" w:cs="Times New Roman"/>
+                <w:color w:val="000000"/>
+                <w:sz w:val="24"/>
+                <w:szCs w:val="24"/>
+              </w:rPr>
+              <w:t>Update name and status of skill</w:t>
+            </w:r>
+          </w:p>
+          <w:p>
+            <w:pPr>
+              <w:numPr>
+                <w:ilvl w:val="0"/>
+                <w:numId w:val="40"/>
+              </w:numPr>
+              <w:pBdr>
+                <w:top w:val="nil"/>
+                <w:left w:val="nil"/>
+                <w:bottom w:val="nil"/>
+                <w:right w:val="nil"/>
+                <w:between w:val="nil"/>
+              </w:pBdr>
+              <w:rPr>
+                <w:rFonts w:ascii="Times New Roman" w:eastAsia="Times New Roman" w:hAnsi="Times New Roman" w:cs="Times New Roman"/>
+                <w:color w:val="000000"/>
+                <w:sz w:val="24"/>
+                <w:szCs w:val="24"/>
+              </w:rPr>
+            </w:pPr>
+            <w:r>
+              <w:rPr>
+                <w:rFonts w:ascii="Times New Roman" w:eastAsia="Times New Roman" w:hAnsi="Times New Roman" w:cs="Times New Roman"/>
+                <w:color w:val="000000"/>
+                <w:sz w:val="24"/>
+                <w:szCs w:val="24"/>
+              </w:rPr>
+              <w:t>Click “</w:t>
+            </w:r>
+            <w:proofErr w:type="spellStart"/>
+            <w:r>
+              <w:rPr>
+                <w:rFonts w:ascii="Times New Roman" w:eastAsia="Times New Roman" w:hAnsi="Times New Roman" w:cs="Times New Roman"/>
+                <w:color w:val="000000"/>
+                <w:sz w:val="24"/>
+                <w:szCs w:val="24"/>
+              </w:rPr>
+              <w:t>Lưu</w:t>
+            </w:r>
+            <w:proofErr w:type="spellEnd"/>
+            <w:r>
+              <w:rPr>
+                <w:rFonts w:ascii="Times New Roman" w:eastAsia="Times New Roman" w:hAnsi="Times New Roman" w:cs="Times New Roman"/>
+                <w:color w:val="000000"/>
+                <w:sz w:val="24"/>
+                <w:szCs w:val="24"/>
+              </w:rPr>
+              <w:t>” button</w:t>
+            </w:r>
+          </w:p>
+          <w:p>
+            <w:pPr>
+              <w:rPr>
+                <w:rFonts w:ascii="Times New Roman" w:eastAsia="Times New Roman" w:hAnsi="Times New Roman" w:cs="Times New Roman"/>
+                <w:sz w:val="24"/>
+                <w:szCs w:val="24"/>
+              </w:rPr>
+            </w:pPr>
+          </w:p>
+        </w:tc>
+      </w:tr>
+      <w:tr>
+        <w:trPr>
+          <w:trHeight w:val="440"/>
+        </w:trPr>
+        <w:tc>
+          <w:tcPr>
+            <w:tcW w:w="2254" w:type="dxa"/>
+            <w:tcBorders>
+              <w:top w:val="single" w:sz="4" w:space="0" w:color="000000"/>
+              <w:left w:val="single" w:sz="4" w:space="0" w:color="000000"/>
+              <w:bottom w:val="single" w:sz="4" w:space="0" w:color="000000"/>
+              <w:right w:val="single" w:sz="4" w:space="0" w:color="000000"/>
+            </w:tcBorders>
+            <w:vAlign w:val="center"/>
+          </w:tcPr>
+          <w:p>
+            <w:pPr>
+              <w:rPr>
+                <w:rFonts w:ascii="Times New Roman" w:eastAsia="Times New Roman" w:hAnsi="Times New Roman" w:cs="Times New Roman"/>
+                <w:b/>
+                <w:sz w:val="24"/>
+                <w:szCs w:val="24"/>
+              </w:rPr>
+            </w:pPr>
+            <w:r>
+              <w:rPr>
+                <w:rFonts w:ascii="Times New Roman" w:eastAsia="Times New Roman" w:hAnsi="Times New Roman" w:cs="Times New Roman"/>
+                <w:b/>
+                <w:sz w:val="24"/>
+                <w:szCs w:val="24"/>
+              </w:rPr>
+              <w:t>Exceptions</w:t>
+            </w:r>
+          </w:p>
+        </w:tc>
+        <w:tc>
+          <w:tcPr>
+            <w:tcW w:w="6762" w:type="dxa"/>
+            <w:gridSpan w:val="3"/>
+            <w:tcBorders>
+              <w:top w:val="single" w:sz="4" w:space="0" w:color="000000"/>
+              <w:left w:val="single" w:sz="4" w:space="0" w:color="000000"/>
+              <w:bottom w:val="single" w:sz="4" w:space="0" w:color="000000"/>
+              <w:right w:val="single" w:sz="4" w:space="0" w:color="000000"/>
+            </w:tcBorders>
+            <w:vAlign w:val="center"/>
+          </w:tcPr>
+          <w:p>
+            <w:pPr>
+              <w:rPr>
+                <w:rFonts w:ascii="Times New Roman" w:eastAsia="Times New Roman" w:hAnsi="Times New Roman" w:cs="Times New Roman"/>
+                <w:sz w:val="24"/>
+                <w:szCs w:val="24"/>
+              </w:rPr>
+            </w:pPr>
+            <w:r>
+              <w:rPr>
+                <w:rFonts w:ascii="Times New Roman" w:eastAsia="Times New Roman" w:hAnsi="Times New Roman" w:cs="Times New Roman"/>
+                <w:sz w:val="24"/>
+                <w:szCs w:val="24"/>
+              </w:rPr>
+              <w:t>System displays error message when:</w:t>
+            </w:r>
+          </w:p>
+          <w:p>
+            <w:pPr>
+              <w:numPr>
+                <w:ilvl w:val="0"/>
+                <w:numId w:val="41"/>
+              </w:numPr>
+              <w:pBdr>
+                <w:top w:val="nil"/>
+                <w:left w:val="nil"/>
+                <w:bottom w:val="nil"/>
+                <w:right w:val="nil"/>
+                <w:between w:val="nil"/>
+              </w:pBdr>
+              <w:rPr>
+                <w:rFonts w:ascii="Times New Roman" w:eastAsia="Times New Roman" w:hAnsi="Times New Roman" w:cs="Times New Roman"/>
+                <w:color w:val="000000"/>
+                <w:sz w:val="24"/>
+                <w:szCs w:val="24"/>
+              </w:rPr>
+            </w:pPr>
+            <w:r>
+              <w:rPr>
+                <w:rFonts w:ascii="Times New Roman" w:eastAsia="Times New Roman" w:hAnsi="Times New Roman" w:cs="Times New Roman"/>
+                <w:color w:val="000000"/>
+                <w:sz w:val="24"/>
+                <w:szCs w:val="24"/>
+              </w:rPr>
+              <w:t>Cannot connect to server</w:t>
             </w:r>
           </w:p>
         </w:tc>
@@ -34199,6 +37290,92 @@
 <file path=word/numbering.xml><?xml version="1.0" encoding="utf-8"?>
 <w:numbering xmlns:wpc="http://schemas.microsoft.com/office/word/2010/wordprocessingCanvas" xmlns:cx="http://schemas.microsoft.com/office/drawing/2014/chartex" xmlns:cx1="http://schemas.microsoft.com/office/drawing/2015/9/8/chartex" xmlns:cx2="http://schemas.microsoft.com/office/drawing/2015/10/21/chartex" xmlns:cx3="http://schemas.microsoft.com/office/drawing/2016/5/9/chartex" xmlns:cx4="http://schemas.microsoft.com/office/drawing/2016/5/10/chartex" xmlns:cx5="http://schemas.microsoft.com/office/drawing/2016/5/11/chartex" xmlns:cx6="http://schemas.microsoft.com/office/drawing/2016/5/12/chartex" xmlns:cx7="http://schemas.microsoft.com/office/drawing/2016/5/13/chartex" xmlns:cx8="http://schemas.microsoft.com/office/drawing/2016/5/14/chartex" xmlns:mc="http://schemas.openxmlformats.org/markup-compatibility/2006" xmlns:aink="http://schemas.microsoft.com/office/drawing/2016/ink" xmlns:am3d="http://schemas.microsoft.com/office/drawing/2017/model3d" xmlns:o="urn:schemas-microsoft-com:office:office" xmlns:r="http://schemas.openxmlformats.org/officeDocument/2006/relationships" xmlns:m="http://schemas.openxmlformats.org/officeDocument/2006/math" xmlns:v="urn:schemas-microsoft-com:vml" xmlns:wp14="http://schemas.microsoft.com/office/word/2010/wordprocessingDrawing" xmlns:wp="http://schemas.openxmlformats.org/drawingml/2006/wordprocessingDrawing" xmlns:w10="urn:schemas-microsoft-com:office:word" xmlns:w="http://schemas.openxmlformats.org/wordprocessingml/2006/main" xmlns:w14="http://schemas.microsoft.com/office/word/2010/wordml" xmlns:w15="http://schemas.microsoft.com/office/word/2012/wordml" xmlns:w16cex="http://schemas.microsoft.com/office/word/2018/wordml/cex" xmlns:w16cid="http://schemas.microsoft.com/office/word/2016/wordml/cid" xmlns:w16="http://schemas.microsoft.com/office/word/2018/wordml" xmlns:w16se="http://schemas.microsoft.com/office/word/2015/wordml/symex" xmlns:wpg="http://schemas.microsoft.com/office/word/2010/wordprocessingGroup" xmlns:wpi="http://schemas.microsoft.com/office/word/2010/wordprocessingInk" xmlns:wne="http://schemas.microsoft.com/office/word/2006/wordml" xmlns:wps="http://schemas.microsoft.com/office/word/2010/wordprocessingShape" mc:Ignorable="w14 w15 w16se w16cid w16 w16cex wp14">
   <w:abstractNum w:abstractNumId="0" w15:restartNumberingAfterBreak="0">
+    <w:nsid w:val="01DA288E"/>
+    <w:multiLevelType w:val="multilevel"/>
+    <w:tmpl w:val="1EAC35C0"/>
+    <w:lvl w:ilvl="0">
+      <w:start w:val="1"/>
+      <w:numFmt w:val="decimal"/>
+      <w:lvlText w:val="%1."/>
+      <w:lvlJc w:val="left"/>
+      <w:pPr>
+        <w:ind w:left="1860" w:hanging="360"/>
+      </w:pPr>
+    </w:lvl>
+    <w:lvl w:ilvl="1">
+      <w:start w:val="1"/>
+      <w:numFmt w:val="lowerLetter"/>
+      <w:lvlText w:val="%2."/>
+      <w:lvlJc w:val="left"/>
+      <w:pPr>
+        <w:ind w:left="2580" w:hanging="360"/>
+      </w:pPr>
+    </w:lvl>
+    <w:lvl w:ilvl="2">
+      <w:start w:val="1"/>
+      <w:numFmt w:val="lowerRoman"/>
+      <w:lvlText w:val="%3."/>
+      <w:lvlJc w:val="right"/>
+      <w:pPr>
+        <w:ind w:left="3300" w:hanging="180"/>
+      </w:pPr>
+    </w:lvl>
+    <w:lvl w:ilvl="3">
+      <w:start w:val="1"/>
+      <w:numFmt w:val="decimal"/>
+      <w:lvlText w:val="%4."/>
+      <w:lvlJc w:val="left"/>
+      <w:pPr>
+        <w:ind w:left="4020" w:hanging="360"/>
+      </w:pPr>
+    </w:lvl>
+    <w:lvl w:ilvl="4">
+      <w:start w:val="1"/>
+      <w:numFmt w:val="lowerLetter"/>
+      <w:lvlText w:val="%5."/>
+      <w:lvlJc w:val="left"/>
+      <w:pPr>
+        <w:ind w:left="4740" w:hanging="360"/>
+      </w:pPr>
+    </w:lvl>
+    <w:lvl w:ilvl="5">
+      <w:start w:val="1"/>
+      <w:numFmt w:val="lowerRoman"/>
+      <w:lvlText w:val="%6."/>
+      <w:lvlJc w:val="right"/>
+      <w:pPr>
+        <w:ind w:left="5460" w:hanging="180"/>
+      </w:pPr>
+    </w:lvl>
+    <w:lvl w:ilvl="6">
+      <w:start w:val="1"/>
+      <w:numFmt w:val="decimal"/>
+      <w:lvlText w:val="%7."/>
+      <w:lvlJc w:val="left"/>
+      <w:pPr>
+        <w:ind w:left="6180" w:hanging="360"/>
+      </w:pPr>
+    </w:lvl>
+    <w:lvl w:ilvl="7">
+      <w:start w:val="1"/>
+      <w:numFmt w:val="lowerLetter"/>
+      <w:lvlText w:val="%8."/>
+      <w:lvlJc w:val="left"/>
+      <w:pPr>
+        <w:ind w:left="6900" w:hanging="360"/>
+      </w:pPr>
+    </w:lvl>
+    <w:lvl w:ilvl="8">
+      <w:start w:val="1"/>
+      <w:numFmt w:val="lowerRoman"/>
+      <w:lvlText w:val="%9."/>
+      <w:lvlJc w:val="right"/>
+      <w:pPr>
+        <w:ind w:left="7620" w:hanging="180"/>
+      </w:pPr>
+    </w:lvl>
+  </w:abstractNum>
+  <w:abstractNum w:abstractNumId="1" w15:restartNumberingAfterBreak="0">
     <w:nsid w:val="03B554B8"/>
     <w:multiLevelType w:val="multilevel"/>
     <w:tmpl w:val="DA0EE980"/>
@@ -34329,7 +37506,7 @@
       </w:rPr>
     </w:lvl>
   </w:abstractNum>
-  <w:abstractNum w:abstractNumId="1" w15:restartNumberingAfterBreak="0">
+  <w:abstractNum w:abstractNumId="2" w15:restartNumberingAfterBreak="0">
     <w:nsid w:val="03E76304"/>
     <w:multiLevelType w:val="multilevel"/>
     <w:tmpl w:val="B0E61B48"/>
@@ -34460,7 +37637,7 @@
       </w:rPr>
     </w:lvl>
   </w:abstractNum>
-  <w:abstractNum w:abstractNumId="2" w15:restartNumberingAfterBreak="0">
+  <w:abstractNum w:abstractNumId="3" w15:restartNumberingAfterBreak="0">
     <w:nsid w:val="06C72975"/>
     <w:multiLevelType w:val="multilevel"/>
     <w:tmpl w:val="5AAA9690"/>
@@ -34546,7 +37723,7 @@
       </w:pPr>
     </w:lvl>
   </w:abstractNum>
-  <w:abstractNum w:abstractNumId="3" w15:restartNumberingAfterBreak="0">
+  <w:abstractNum w:abstractNumId="4" w15:restartNumberingAfterBreak="0">
     <w:nsid w:val="084F7B71"/>
     <w:multiLevelType w:val="multilevel"/>
     <w:tmpl w:val="D2081C4C"/>
@@ -34659,7 +37836,7 @@
       </w:rPr>
     </w:lvl>
   </w:abstractNum>
-  <w:abstractNum w:abstractNumId="4" w15:restartNumberingAfterBreak="0">
+  <w:abstractNum w:abstractNumId="5" w15:restartNumberingAfterBreak="0">
     <w:nsid w:val="093906F7"/>
     <w:multiLevelType w:val="multilevel"/>
     <w:tmpl w:val="AEBE430A"/>
@@ -34745,7 +37922,7 @@
       </w:pPr>
     </w:lvl>
   </w:abstractNum>
-  <w:abstractNum w:abstractNumId="5" w15:restartNumberingAfterBreak="0">
+  <w:abstractNum w:abstractNumId="6" w15:restartNumberingAfterBreak="0">
     <w:nsid w:val="0B904307"/>
     <w:multiLevelType w:val="multilevel"/>
     <w:tmpl w:val="335E037E"/>
@@ -34831,7 +38008,7 @@
       </w:pPr>
     </w:lvl>
   </w:abstractNum>
-  <w:abstractNum w:abstractNumId="6" w15:restartNumberingAfterBreak="0">
+  <w:abstractNum w:abstractNumId="7" w15:restartNumberingAfterBreak="0">
     <w:nsid w:val="0FC663C5"/>
     <w:multiLevelType w:val="multilevel"/>
     <w:tmpl w:val="833E5CAE"/>
@@ -34962,7 +38139,7 @@
       </w:rPr>
     </w:lvl>
   </w:abstractNum>
-  <w:abstractNum w:abstractNumId="7" w15:restartNumberingAfterBreak="0">
+  <w:abstractNum w:abstractNumId="8" w15:restartNumberingAfterBreak="0">
     <w:nsid w:val="17B36B57"/>
     <w:multiLevelType w:val="multilevel"/>
     <w:tmpl w:val="8A1E2110"/>
@@ -35048,7 +38225,7 @@
       </w:pPr>
     </w:lvl>
   </w:abstractNum>
-  <w:abstractNum w:abstractNumId="8" w15:restartNumberingAfterBreak="0">
+  <w:abstractNum w:abstractNumId="9" w15:restartNumberingAfterBreak="0">
     <w:nsid w:val="1936516A"/>
     <w:multiLevelType w:val="multilevel"/>
     <w:tmpl w:val="4CD4AF04"/>
@@ -35179,7 +38356,7 @@
       </w:rPr>
     </w:lvl>
   </w:abstractNum>
-  <w:abstractNum w:abstractNumId="9" w15:restartNumberingAfterBreak="0">
+  <w:abstractNum w:abstractNumId="10" w15:restartNumberingAfterBreak="0">
     <w:nsid w:val="1CD419DE"/>
     <w:multiLevelType w:val="multilevel"/>
     <w:tmpl w:val="11DA48B4"/>
@@ -35265,7 +38442,7 @@
       </w:pPr>
     </w:lvl>
   </w:abstractNum>
-  <w:abstractNum w:abstractNumId="10" w15:restartNumberingAfterBreak="0">
+  <w:abstractNum w:abstractNumId="11" w15:restartNumberingAfterBreak="0">
     <w:nsid w:val="24FD337C"/>
     <w:multiLevelType w:val="multilevel"/>
     <w:tmpl w:val="99E095C8"/>
@@ -35351,7 +38528,7 @@
       </w:pPr>
     </w:lvl>
   </w:abstractNum>
-  <w:abstractNum w:abstractNumId="11" w15:restartNumberingAfterBreak="0">
+  <w:abstractNum w:abstractNumId="12" w15:restartNumberingAfterBreak="0">
     <w:nsid w:val="25FF55BE"/>
     <w:multiLevelType w:val="multilevel"/>
     <w:tmpl w:val="33943BDE"/>
@@ -35437,7 +38614,93 @@
       </w:pPr>
     </w:lvl>
   </w:abstractNum>
-  <w:abstractNum w:abstractNumId="12" w15:restartNumberingAfterBreak="0">
+  <w:abstractNum w:abstractNumId="13" w15:restartNumberingAfterBreak="0">
+    <w:nsid w:val="27360BC2"/>
+    <w:multiLevelType w:val="multilevel"/>
+    <w:tmpl w:val="74846CF4"/>
+    <w:lvl w:ilvl="0">
+      <w:start w:val="1"/>
+      <w:numFmt w:val="decimal"/>
+      <w:lvlText w:val="%1."/>
+      <w:lvlJc w:val="left"/>
+      <w:pPr>
+        <w:ind w:left="720" w:hanging="360"/>
+      </w:pPr>
+    </w:lvl>
+    <w:lvl w:ilvl="1">
+      <w:start w:val="1"/>
+      <w:numFmt w:val="lowerLetter"/>
+      <w:lvlText w:val="%2."/>
+      <w:lvlJc w:val="left"/>
+      <w:pPr>
+        <w:ind w:left="1440" w:hanging="360"/>
+      </w:pPr>
+    </w:lvl>
+    <w:lvl w:ilvl="2">
+      <w:start w:val="1"/>
+      <w:numFmt w:val="lowerRoman"/>
+      <w:lvlText w:val="%3."/>
+      <w:lvlJc w:val="right"/>
+      <w:pPr>
+        <w:ind w:left="2160" w:hanging="180"/>
+      </w:pPr>
+    </w:lvl>
+    <w:lvl w:ilvl="3">
+      <w:start w:val="1"/>
+      <w:numFmt w:val="decimal"/>
+      <w:lvlText w:val="%4."/>
+      <w:lvlJc w:val="left"/>
+      <w:pPr>
+        <w:ind w:left="2880" w:hanging="360"/>
+      </w:pPr>
+    </w:lvl>
+    <w:lvl w:ilvl="4">
+      <w:start w:val="1"/>
+      <w:numFmt w:val="lowerLetter"/>
+      <w:lvlText w:val="%5."/>
+      <w:lvlJc w:val="left"/>
+      <w:pPr>
+        <w:ind w:left="3600" w:hanging="360"/>
+      </w:pPr>
+    </w:lvl>
+    <w:lvl w:ilvl="5">
+      <w:start w:val="1"/>
+      <w:numFmt w:val="lowerRoman"/>
+      <w:lvlText w:val="%6."/>
+      <w:lvlJc w:val="right"/>
+      <w:pPr>
+        <w:ind w:left="4320" w:hanging="180"/>
+      </w:pPr>
+    </w:lvl>
+    <w:lvl w:ilvl="6">
+      <w:start w:val="1"/>
+      <w:numFmt w:val="decimal"/>
+      <w:lvlText w:val="%7."/>
+      <w:lvlJc w:val="left"/>
+      <w:pPr>
+        <w:ind w:left="5040" w:hanging="360"/>
+      </w:pPr>
+    </w:lvl>
+    <w:lvl w:ilvl="7">
+      <w:start w:val="1"/>
+      <w:numFmt w:val="lowerLetter"/>
+      <w:lvlText w:val="%8."/>
+      <w:lvlJc w:val="left"/>
+      <w:pPr>
+        <w:ind w:left="5760" w:hanging="360"/>
+      </w:pPr>
+    </w:lvl>
+    <w:lvl w:ilvl="8">
+      <w:start w:val="1"/>
+      <w:numFmt w:val="lowerRoman"/>
+      <w:lvlText w:val="%9."/>
+      <w:lvlJc w:val="right"/>
+      <w:pPr>
+        <w:ind w:left="6480" w:hanging="180"/>
+      </w:pPr>
+    </w:lvl>
+  </w:abstractNum>
+  <w:abstractNum w:abstractNumId="14" w15:restartNumberingAfterBreak="0">
     <w:nsid w:val="2C654D50"/>
     <w:multiLevelType w:val="multilevel"/>
     <w:tmpl w:val="80A6E348"/>
@@ -35568,7 +38831,93 @@
       </w:rPr>
     </w:lvl>
   </w:abstractNum>
-  <w:abstractNum w:abstractNumId="13" w15:restartNumberingAfterBreak="0">
+  <w:abstractNum w:abstractNumId="15" w15:restartNumberingAfterBreak="0">
+    <w:nsid w:val="301C5661"/>
+    <w:multiLevelType w:val="multilevel"/>
+    <w:tmpl w:val="15BE803C"/>
+    <w:lvl w:ilvl="0">
+      <w:start w:val="1"/>
+      <w:numFmt w:val="decimal"/>
+      <w:lvlText w:val="%1."/>
+      <w:lvlJc w:val="left"/>
+      <w:pPr>
+        <w:ind w:left="720" w:hanging="360"/>
+      </w:pPr>
+    </w:lvl>
+    <w:lvl w:ilvl="1">
+      <w:start w:val="1"/>
+      <w:numFmt w:val="lowerLetter"/>
+      <w:lvlText w:val="%2."/>
+      <w:lvlJc w:val="left"/>
+      <w:pPr>
+        <w:ind w:left="1440" w:hanging="360"/>
+      </w:pPr>
+    </w:lvl>
+    <w:lvl w:ilvl="2">
+      <w:start w:val="1"/>
+      <w:numFmt w:val="lowerRoman"/>
+      <w:lvlText w:val="%3."/>
+      <w:lvlJc w:val="right"/>
+      <w:pPr>
+        <w:ind w:left="2160" w:hanging="180"/>
+      </w:pPr>
+    </w:lvl>
+    <w:lvl w:ilvl="3">
+      <w:start w:val="1"/>
+      <w:numFmt w:val="decimal"/>
+      <w:lvlText w:val="%4."/>
+      <w:lvlJc w:val="left"/>
+      <w:pPr>
+        <w:ind w:left="2880" w:hanging="360"/>
+      </w:pPr>
+    </w:lvl>
+    <w:lvl w:ilvl="4">
+      <w:start w:val="1"/>
+      <w:numFmt w:val="lowerLetter"/>
+      <w:lvlText w:val="%5."/>
+      <w:lvlJc w:val="left"/>
+      <w:pPr>
+        <w:ind w:left="3600" w:hanging="360"/>
+      </w:pPr>
+    </w:lvl>
+    <w:lvl w:ilvl="5">
+      <w:start w:val="1"/>
+      <w:numFmt w:val="lowerRoman"/>
+      <w:lvlText w:val="%6."/>
+      <w:lvlJc w:val="right"/>
+      <w:pPr>
+        <w:ind w:left="4320" w:hanging="180"/>
+      </w:pPr>
+    </w:lvl>
+    <w:lvl w:ilvl="6">
+      <w:start w:val="1"/>
+      <w:numFmt w:val="decimal"/>
+      <w:lvlText w:val="%7."/>
+      <w:lvlJc w:val="left"/>
+      <w:pPr>
+        <w:ind w:left="5040" w:hanging="360"/>
+      </w:pPr>
+    </w:lvl>
+    <w:lvl w:ilvl="7">
+      <w:start w:val="1"/>
+      <w:numFmt w:val="lowerLetter"/>
+      <w:lvlText w:val="%8."/>
+      <w:lvlJc w:val="left"/>
+      <w:pPr>
+        <w:ind w:left="5760" w:hanging="360"/>
+      </w:pPr>
+    </w:lvl>
+    <w:lvl w:ilvl="8">
+      <w:start w:val="1"/>
+      <w:numFmt w:val="lowerRoman"/>
+      <w:lvlText w:val="%9."/>
+      <w:lvlJc w:val="right"/>
+      <w:pPr>
+        <w:ind w:left="6480" w:hanging="180"/>
+      </w:pPr>
+    </w:lvl>
+  </w:abstractNum>
+  <w:abstractNum w:abstractNumId="16" w15:restartNumberingAfterBreak="0">
     <w:nsid w:val="326E6E1A"/>
     <w:multiLevelType w:val="multilevel"/>
     <w:tmpl w:val="386ABD7E"/>
@@ -35654,7 +39003,7 @@
       </w:pPr>
     </w:lvl>
   </w:abstractNum>
-  <w:abstractNum w:abstractNumId="14" w15:restartNumberingAfterBreak="0">
+  <w:abstractNum w:abstractNumId="17" w15:restartNumberingAfterBreak="0">
     <w:nsid w:val="355C59E1"/>
     <w:multiLevelType w:val="multilevel"/>
     <w:tmpl w:val="AE8CD23A"/>
@@ -35740,7 +39089,7 @@
       </w:pPr>
     </w:lvl>
   </w:abstractNum>
-  <w:abstractNum w:abstractNumId="15" w15:restartNumberingAfterBreak="0">
+  <w:abstractNum w:abstractNumId="18" w15:restartNumberingAfterBreak="0">
     <w:nsid w:val="359B46C9"/>
     <w:multiLevelType w:val="multilevel"/>
     <w:tmpl w:val="90E29392"/>
@@ -35871,7 +39220,7 @@
       </w:rPr>
     </w:lvl>
   </w:abstractNum>
-  <w:abstractNum w:abstractNumId="16" w15:restartNumberingAfterBreak="0">
+  <w:abstractNum w:abstractNumId="19" w15:restartNumberingAfterBreak="0">
     <w:nsid w:val="3E3D62C7"/>
     <w:multiLevelType w:val="multilevel"/>
     <w:tmpl w:val="66A2F0AA"/>
@@ -35957,7 +39306,7 @@
       </w:pPr>
     </w:lvl>
   </w:abstractNum>
-  <w:abstractNum w:abstractNumId="17" w15:restartNumberingAfterBreak="0">
+  <w:abstractNum w:abstractNumId="20" w15:restartNumberingAfterBreak="0">
     <w:nsid w:val="402D3E7D"/>
     <w:multiLevelType w:val="multilevel"/>
     <w:tmpl w:val="17A6A3C2"/>
@@ -36088,7 +39437,7 @@
       </w:rPr>
     </w:lvl>
   </w:abstractNum>
-  <w:abstractNum w:abstractNumId="18" w15:restartNumberingAfterBreak="0">
+  <w:abstractNum w:abstractNumId="21" w15:restartNumberingAfterBreak="0">
     <w:nsid w:val="40F706D5"/>
     <w:multiLevelType w:val="multilevel"/>
     <w:tmpl w:val="80305764"/>
@@ -36174,7 +39523,7 @@
       </w:pPr>
     </w:lvl>
   </w:abstractNum>
-  <w:abstractNum w:abstractNumId="19" w15:restartNumberingAfterBreak="0">
+  <w:abstractNum w:abstractNumId="22" w15:restartNumberingAfterBreak="0">
     <w:nsid w:val="411E5211"/>
     <w:multiLevelType w:val="multilevel"/>
     <w:tmpl w:val="1DB64BD2"/>
@@ -36260,7 +39609,7 @@
       </w:pPr>
     </w:lvl>
   </w:abstractNum>
-  <w:abstractNum w:abstractNumId="20" w15:restartNumberingAfterBreak="0">
+  <w:abstractNum w:abstractNumId="23" w15:restartNumberingAfterBreak="0">
     <w:nsid w:val="475F38C5"/>
     <w:multiLevelType w:val="multilevel"/>
     <w:tmpl w:val="2AC2B3A6"/>
@@ -36346,7 +39695,7 @@
       </w:pPr>
     </w:lvl>
   </w:abstractNum>
-  <w:abstractNum w:abstractNumId="21" w15:restartNumberingAfterBreak="0">
+  <w:abstractNum w:abstractNumId="24" w15:restartNumberingAfterBreak="0">
     <w:nsid w:val="48DA0D64"/>
     <w:multiLevelType w:val="multilevel"/>
     <w:tmpl w:val="E59AEA8C"/>
@@ -36477,7 +39826,7 @@
       </w:rPr>
     </w:lvl>
   </w:abstractNum>
-  <w:abstractNum w:abstractNumId="22" w15:restartNumberingAfterBreak="0">
+  <w:abstractNum w:abstractNumId="25" w15:restartNumberingAfterBreak="0">
     <w:nsid w:val="48E658D6"/>
     <w:multiLevelType w:val="multilevel"/>
     <w:tmpl w:val="934C387A"/>
@@ -36608,7 +39957,7 @@
       </w:rPr>
     </w:lvl>
   </w:abstractNum>
-  <w:abstractNum w:abstractNumId="23" w15:restartNumberingAfterBreak="0">
+  <w:abstractNum w:abstractNumId="26" w15:restartNumberingAfterBreak="0">
     <w:nsid w:val="4B997418"/>
     <w:multiLevelType w:val="multilevel"/>
     <w:tmpl w:val="2D98A2EA"/>
@@ -36694,7 +40043,7 @@
       </w:pPr>
     </w:lvl>
   </w:abstractNum>
-  <w:abstractNum w:abstractNumId="24" w15:restartNumberingAfterBreak="0">
+  <w:abstractNum w:abstractNumId="27" w15:restartNumberingAfterBreak="0">
     <w:nsid w:val="4FE4280F"/>
     <w:multiLevelType w:val="multilevel"/>
     <w:tmpl w:val="27D20E96"/>
@@ -36780,7 +40129,7 @@
       </w:pPr>
     </w:lvl>
   </w:abstractNum>
-  <w:abstractNum w:abstractNumId="25" w15:restartNumberingAfterBreak="0">
+  <w:abstractNum w:abstractNumId="28" w15:restartNumberingAfterBreak="0">
     <w:nsid w:val="55625C94"/>
     <w:multiLevelType w:val="multilevel"/>
     <w:tmpl w:val="E73C6778"/>
@@ -36866,7 +40215,7 @@
       </w:pPr>
     </w:lvl>
   </w:abstractNum>
-  <w:abstractNum w:abstractNumId="26" w15:restartNumberingAfterBreak="0">
+  <w:abstractNum w:abstractNumId="29" w15:restartNumberingAfterBreak="0">
     <w:nsid w:val="588D6ED0"/>
     <w:multiLevelType w:val="multilevel"/>
     <w:tmpl w:val="C1E2A166"/>
@@ -36997,7 +40346,7 @@
       </w:rPr>
     </w:lvl>
   </w:abstractNum>
-  <w:abstractNum w:abstractNumId="27" w15:restartNumberingAfterBreak="0">
+  <w:abstractNum w:abstractNumId="30" w15:restartNumberingAfterBreak="0">
     <w:nsid w:val="62B90C15"/>
     <w:multiLevelType w:val="multilevel"/>
     <w:tmpl w:val="63D8B65C"/>
@@ -37110,7 +40459,7 @@
       </w:rPr>
     </w:lvl>
   </w:abstractNum>
-  <w:abstractNum w:abstractNumId="28" w15:restartNumberingAfterBreak="0">
+  <w:abstractNum w:abstractNumId="31" w15:restartNumberingAfterBreak="0">
     <w:nsid w:val="62C4442D"/>
     <w:multiLevelType w:val="multilevel"/>
     <w:tmpl w:val="55D8B0F2"/>
@@ -37241,7 +40590,7 @@
       </w:rPr>
     </w:lvl>
   </w:abstractNum>
-  <w:abstractNum w:abstractNumId="29" w15:restartNumberingAfterBreak="0">
+  <w:abstractNum w:abstractNumId="32" w15:restartNumberingAfterBreak="0">
     <w:nsid w:val="6B376E81"/>
     <w:multiLevelType w:val="multilevel"/>
     <w:tmpl w:val="389ACB2E"/>
@@ -37372,7 +40721,7 @@
       </w:rPr>
     </w:lvl>
   </w:abstractNum>
-  <w:abstractNum w:abstractNumId="30" w15:restartNumberingAfterBreak="0">
+  <w:abstractNum w:abstractNumId="33" w15:restartNumberingAfterBreak="0">
     <w:nsid w:val="6BD638A0"/>
     <w:multiLevelType w:val="multilevel"/>
     <w:tmpl w:val="2CBA5F4A"/>
@@ -37503,7 +40852,7 @@
       </w:rPr>
     </w:lvl>
   </w:abstractNum>
-  <w:abstractNum w:abstractNumId="31" w15:restartNumberingAfterBreak="0">
+  <w:abstractNum w:abstractNumId="34" w15:restartNumberingAfterBreak="0">
     <w:nsid w:val="6D1F7B2C"/>
     <w:multiLevelType w:val="multilevel"/>
     <w:tmpl w:val="30082FD4"/>
@@ -37589,7 +40938,7 @@
       </w:pPr>
     </w:lvl>
   </w:abstractNum>
-  <w:abstractNum w:abstractNumId="32" w15:restartNumberingAfterBreak="0">
+  <w:abstractNum w:abstractNumId="35" w15:restartNumberingAfterBreak="0">
     <w:nsid w:val="6D2F6A05"/>
     <w:multiLevelType w:val="multilevel"/>
     <w:tmpl w:val="170C6F6C"/>
@@ -37720,7 +41069,7 @@
       </w:rPr>
     </w:lvl>
   </w:abstractNum>
-  <w:abstractNum w:abstractNumId="33" w15:restartNumberingAfterBreak="0">
+  <w:abstractNum w:abstractNumId="36" w15:restartNumberingAfterBreak="0">
     <w:nsid w:val="6DE249EB"/>
     <w:multiLevelType w:val="multilevel"/>
     <w:tmpl w:val="F3C2E624"/>
@@ -37806,7 +41155,7 @@
       </w:pPr>
     </w:lvl>
   </w:abstractNum>
-  <w:abstractNum w:abstractNumId="34" w15:restartNumberingAfterBreak="0">
+  <w:abstractNum w:abstractNumId="37" w15:restartNumberingAfterBreak="0">
     <w:nsid w:val="6EDB18E9"/>
     <w:multiLevelType w:val="multilevel"/>
     <w:tmpl w:val="B110201E"/>
@@ -37892,7 +41241,7 @@
       </w:pPr>
     </w:lvl>
   </w:abstractNum>
-  <w:abstractNum w:abstractNumId="35" w15:restartNumberingAfterBreak="0">
+  <w:abstractNum w:abstractNumId="38" w15:restartNumberingAfterBreak="0">
     <w:nsid w:val="768F2C3F"/>
     <w:multiLevelType w:val="multilevel"/>
     <w:tmpl w:val="2B6E9612"/>
@@ -37978,7 +41327,7 @@
       </w:pPr>
     </w:lvl>
   </w:abstractNum>
-  <w:abstractNum w:abstractNumId="36" w15:restartNumberingAfterBreak="0">
+  <w:abstractNum w:abstractNumId="39" w15:restartNumberingAfterBreak="0">
     <w:nsid w:val="7D24287A"/>
     <w:multiLevelType w:val="multilevel"/>
     <w:tmpl w:val="28C46E00"/>
@@ -38091,7 +41440,7 @@
       </w:rPr>
     </w:lvl>
   </w:abstractNum>
-  <w:abstractNum w:abstractNumId="37" w15:restartNumberingAfterBreak="0">
+  <w:abstractNum w:abstractNumId="40" w15:restartNumberingAfterBreak="0">
     <w:nsid w:val="7FD55964"/>
     <w:multiLevelType w:val="multilevel"/>
     <w:tmpl w:val="1ED05C20"/>
@@ -38178,118 +41527,127 @@
     </w:lvl>
   </w:abstractNum>
   <w:num w:numId="1">
+    <w:abstractNumId w:val="35"/>
+  </w:num>
+  <w:num w:numId="2">
+    <w:abstractNumId w:val="2"/>
+  </w:num>
+  <w:num w:numId="3">
+    <w:abstractNumId w:val="33"/>
+  </w:num>
+  <w:num w:numId="4">
+    <w:abstractNumId w:val="30"/>
+  </w:num>
+  <w:num w:numId="5">
+    <w:abstractNumId w:val="7"/>
+  </w:num>
+  <w:num w:numId="6">
     <w:abstractNumId w:val="32"/>
   </w:num>
-  <w:num w:numId="2">
+  <w:num w:numId="7">
+    <w:abstractNumId w:val="9"/>
+  </w:num>
+  <w:num w:numId="8">
+    <w:abstractNumId w:val="29"/>
+  </w:num>
+  <w:num w:numId="9">
+    <w:abstractNumId w:val="14"/>
+  </w:num>
+  <w:num w:numId="10">
     <w:abstractNumId w:val="1"/>
   </w:num>
-  <w:num w:numId="3">
-    <w:abstractNumId w:val="30"/>
+  <w:num w:numId="11">
+    <w:abstractNumId w:val="24"/>
   </w:num>
-  <w:num w:numId="4">
+  <w:num w:numId="12">
+    <w:abstractNumId w:val="20"/>
+  </w:num>
+  <w:num w:numId="13">
+    <w:abstractNumId w:val="31"/>
+  </w:num>
+  <w:num w:numId="14">
+    <w:abstractNumId w:val="25"/>
+  </w:num>
+  <w:num w:numId="15">
+    <w:abstractNumId w:val="39"/>
+  </w:num>
+  <w:num w:numId="16">
+    <w:abstractNumId w:val="18"/>
+  </w:num>
+  <w:num w:numId="17">
+    <w:abstractNumId w:val="4"/>
+  </w:num>
+  <w:num w:numId="18">
+    <w:abstractNumId w:val="19"/>
+  </w:num>
+  <w:num w:numId="19">
+    <w:abstractNumId w:val="23"/>
+  </w:num>
+  <w:num w:numId="20">
+    <w:abstractNumId w:val="36"/>
+  </w:num>
+  <w:num w:numId="21">
+    <w:abstractNumId w:val="22"/>
+  </w:num>
+  <w:num w:numId="22">
+    <w:abstractNumId w:val="26"/>
+  </w:num>
+  <w:num w:numId="23">
+    <w:abstractNumId w:val="38"/>
+  </w:num>
+  <w:num w:numId="24">
+    <w:abstractNumId w:val="11"/>
+  </w:num>
+  <w:num w:numId="25">
+    <w:abstractNumId w:val="12"/>
+  </w:num>
+  <w:num w:numId="26">
+    <w:abstractNumId w:val="40"/>
+  </w:num>
+  <w:num w:numId="27">
     <w:abstractNumId w:val="27"/>
   </w:num>
-  <w:num w:numId="5">
+  <w:num w:numId="28">
+    <w:abstractNumId w:val="37"/>
+  </w:num>
+  <w:num w:numId="29">
+    <w:abstractNumId w:val="17"/>
+  </w:num>
+  <w:num w:numId="30">
+    <w:abstractNumId w:val="34"/>
+  </w:num>
+  <w:num w:numId="31">
+    <w:abstractNumId w:val="16"/>
+  </w:num>
+  <w:num w:numId="32">
+    <w:abstractNumId w:val="3"/>
+  </w:num>
+  <w:num w:numId="33">
     <w:abstractNumId w:val="6"/>
   </w:num>
-  <w:num w:numId="6">
-    <w:abstractNumId w:val="29"/>
+  <w:num w:numId="34">
+    <w:abstractNumId w:val="10"/>
   </w:num>
-  <w:num w:numId="7">
+  <w:num w:numId="35">
+    <w:abstractNumId w:val="21"/>
+  </w:num>
+  <w:num w:numId="36">
+    <w:abstractNumId w:val="5"/>
+  </w:num>
+  <w:num w:numId="37">
     <w:abstractNumId w:val="8"/>
   </w:num>
-  <w:num w:numId="8">
-    <w:abstractNumId w:val="26"/>
+  <w:num w:numId="38">
+    <w:abstractNumId w:val="28"/>
   </w:num>
-  <w:num w:numId="9">
-    <w:abstractNumId w:val="12"/>
+  <w:num w:numId="39">
+    <w:abstractNumId w:val="15"/>
   </w:num>
-  <w:num w:numId="10">
+  <w:num w:numId="40">
     <w:abstractNumId w:val="0"/>
   </w:num>
-  <w:num w:numId="11">
-    <w:abstractNumId w:val="21"/>
-  </w:num>
-  <w:num w:numId="12">
-    <w:abstractNumId w:val="17"/>
-  </w:num>
-  <w:num w:numId="13">
-    <w:abstractNumId w:val="28"/>
-  </w:num>
-  <w:num w:numId="14">
-    <w:abstractNumId w:val="22"/>
-  </w:num>
-  <w:num w:numId="15">
-    <w:abstractNumId w:val="36"/>
-  </w:num>
-  <w:num w:numId="16">
-    <w:abstractNumId w:val="15"/>
-  </w:num>
-  <w:num w:numId="17">
-    <w:abstractNumId w:val="3"/>
-  </w:num>
-  <w:num w:numId="18">
-    <w:abstractNumId w:val="16"/>
-  </w:num>
-  <w:num w:numId="19">
-    <w:abstractNumId w:val="20"/>
-  </w:num>
-  <w:num w:numId="20">
-    <w:abstractNumId w:val="33"/>
-  </w:num>
-  <w:num w:numId="21">
-    <w:abstractNumId w:val="19"/>
-  </w:num>
-  <w:num w:numId="22">
-    <w:abstractNumId w:val="23"/>
-  </w:num>
-  <w:num w:numId="23">
-    <w:abstractNumId w:val="35"/>
-  </w:num>
-  <w:num w:numId="24">
-    <w:abstractNumId w:val="10"/>
-  </w:num>
-  <w:num w:numId="25">
-    <w:abstractNumId w:val="11"/>
-  </w:num>
-  <w:num w:numId="26">
-    <w:abstractNumId w:val="37"/>
-  </w:num>
-  <w:num w:numId="27">
-    <w:abstractNumId w:val="24"/>
-  </w:num>
-  <w:num w:numId="28">
-    <w:abstractNumId w:val="34"/>
-  </w:num>
-  <w:num w:numId="29">
-    <w:abstractNumId w:val="14"/>
-  </w:num>
-  <w:num w:numId="30">
-    <w:abstractNumId w:val="31"/>
-  </w:num>
-  <w:num w:numId="31">
+  <w:num w:numId="41">
     <w:abstractNumId w:val="13"/>
-  </w:num>
-  <w:num w:numId="32">
-    <w:abstractNumId w:val="2"/>
-  </w:num>
-  <w:num w:numId="33">
-    <w:abstractNumId w:val="5"/>
-  </w:num>
-  <w:num w:numId="34">
-    <w:abstractNumId w:val="9"/>
-  </w:num>
-  <w:num w:numId="35">
-    <w:abstractNumId w:val="18"/>
-  </w:num>
-  <w:num w:numId="36">
-    <w:abstractNumId w:val="4"/>
-  </w:num>
-  <w:num w:numId="37">
-    <w:abstractNumId w:val="7"/>
-  </w:num>
-  <w:num w:numId="38">
-    <w:abstractNumId w:val="25"/>
   </w:num>
 </w:numbering>
 </file>

</xml_diff>

<commit_message>
Add Use Case Update user info Description document
</commit_message>
<xml_diff>
--- a/docs/LiveCodingMentor.docx
+++ b/docs/LiveCodingMentor.docx
@@ -37152,6 +37152,1544 @@
     <w:p/>
     <w:p>
       <w:pPr>
+        <w:rPr>
+          <w:rFonts w:ascii="Times New Roman" w:eastAsia="Times New Roman" w:hAnsi="Times New Roman" w:cs="Times New Roman"/>
+          <w:sz w:val="24"/>
+          <w:szCs w:val="24"/>
+        </w:rPr>
+      </w:pPr>
+      <w:r>
+        <w:rPr>
+          <w:rFonts w:ascii="Times New Roman" w:eastAsia="Times New Roman" w:hAnsi="Times New Roman" w:cs="Times New Roman"/>
+          <w:sz w:val="24"/>
+          <w:szCs w:val="24"/>
+        </w:rPr>
+        <w:t>2.2.2.10. Update user info</w:t>
+      </w:r>
+    </w:p>
+    <w:tbl>
+      <w:tblPr>
+        <w:tblW w:w="9016" w:type="dxa"/>
+        <w:tblLayout w:type="fixed"/>
+        <w:tblLook w:val="0400" w:firstRow="0" w:lastRow="0" w:firstColumn="0" w:lastColumn="0" w:noHBand="0" w:noVBand="1"/>
+      </w:tblPr>
+      <w:tblGrid>
+        <w:gridCol w:w="2254"/>
+        <w:gridCol w:w="2254"/>
+        <w:gridCol w:w="2057"/>
+        <w:gridCol w:w="2451"/>
+      </w:tblGrid>
+      <w:tr>
+        <w:trPr>
+          <w:trHeight w:val="440"/>
+        </w:trPr>
+        <w:tc>
+          <w:tcPr>
+            <w:tcW w:w="2254" w:type="dxa"/>
+            <w:tcBorders>
+              <w:top w:val="single" w:sz="4" w:space="0" w:color="000000"/>
+              <w:left w:val="single" w:sz="4" w:space="0" w:color="000000"/>
+              <w:bottom w:val="single" w:sz="4" w:space="0" w:color="000000"/>
+              <w:right w:val="single" w:sz="4" w:space="0" w:color="000000"/>
+            </w:tcBorders>
+            <w:vAlign w:val="center"/>
+          </w:tcPr>
+          <w:p>
+            <w:pPr>
+              <w:rPr>
+                <w:rFonts w:ascii="Times New Roman" w:eastAsia="Times New Roman" w:hAnsi="Times New Roman" w:cs="Times New Roman"/>
+                <w:sz w:val="24"/>
+                <w:szCs w:val="24"/>
+              </w:rPr>
+            </w:pPr>
+            <w:r>
+              <w:rPr>
+                <w:rFonts w:ascii="Times New Roman" w:eastAsia="Times New Roman" w:hAnsi="Times New Roman" w:cs="Times New Roman"/>
+                <w:b/>
+                <w:sz w:val="24"/>
+                <w:szCs w:val="24"/>
+              </w:rPr>
+              <w:t>Use Case ID</w:t>
+            </w:r>
+          </w:p>
+        </w:tc>
+        <w:tc>
+          <w:tcPr>
+            <w:tcW w:w="2254" w:type="dxa"/>
+            <w:tcBorders>
+              <w:top w:val="single" w:sz="4" w:space="0" w:color="000000"/>
+              <w:left w:val="single" w:sz="4" w:space="0" w:color="000000"/>
+              <w:bottom w:val="single" w:sz="4" w:space="0" w:color="000000"/>
+              <w:right w:val="single" w:sz="4" w:space="0" w:color="000000"/>
+            </w:tcBorders>
+            <w:vAlign w:val="center"/>
+          </w:tcPr>
+          <w:p>
+            <w:pPr>
+              <w:rPr>
+                <w:rFonts w:ascii="Times New Roman" w:eastAsia="Times New Roman" w:hAnsi="Times New Roman" w:cs="Times New Roman"/>
+                <w:sz w:val="24"/>
+                <w:szCs w:val="24"/>
+              </w:rPr>
+            </w:pPr>
+            <w:r>
+              <w:rPr>
+                <w:rFonts w:ascii="Times New Roman" w:eastAsia="Times New Roman" w:hAnsi="Times New Roman" w:cs="Times New Roman"/>
+                <w:sz w:val="24"/>
+                <w:szCs w:val="24"/>
+              </w:rPr>
+              <w:t>UC - 11</w:t>
+            </w:r>
+          </w:p>
+        </w:tc>
+        <w:tc>
+          <w:tcPr>
+            <w:tcW w:w="2057" w:type="dxa"/>
+            <w:tcBorders>
+              <w:top w:val="single" w:sz="4" w:space="0" w:color="000000"/>
+              <w:left w:val="single" w:sz="4" w:space="0" w:color="000000"/>
+              <w:bottom w:val="single" w:sz="4" w:space="0" w:color="000000"/>
+              <w:right w:val="single" w:sz="4" w:space="0" w:color="000000"/>
+            </w:tcBorders>
+            <w:vAlign w:val="center"/>
+          </w:tcPr>
+          <w:p>
+            <w:pPr>
+              <w:rPr>
+                <w:rFonts w:ascii="Times New Roman" w:eastAsia="Times New Roman" w:hAnsi="Times New Roman" w:cs="Times New Roman"/>
+                <w:sz w:val="24"/>
+                <w:szCs w:val="24"/>
+              </w:rPr>
+            </w:pPr>
+            <w:r>
+              <w:rPr>
+                <w:rFonts w:ascii="Times New Roman" w:eastAsia="Times New Roman" w:hAnsi="Times New Roman" w:cs="Times New Roman"/>
+                <w:b/>
+                <w:sz w:val="24"/>
+                <w:szCs w:val="24"/>
+              </w:rPr>
+              <w:t>Use Case Name</w:t>
+            </w:r>
+          </w:p>
+        </w:tc>
+        <w:tc>
+          <w:tcPr>
+            <w:tcW w:w="2451" w:type="dxa"/>
+            <w:tcBorders>
+              <w:top w:val="single" w:sz="4" w:space="0" w:color="000000"/>
+              <w:left w:val="single" w:sz="4" w:space="0" w:color="000000"/>
+              <w:bottom w:val="single" w:sz="4" w:space="0" w:color="000000"/>
+              <w:right w:val="single" w:sz="4" w:space="0" w:color="000000"/>
+            </w:tcBorders>
+            <w:vAlign w:val="center"/>
+          </w:tcPr>
+          <w:p>
+            <w:pPr>
+              <w:rPr>
+                <w:rFonts w:ascii="Times New Roman" w:eastAsia="Times New Roman" w:hAnsi="Times New Roman" w:cs="Times New Roman"/>
+                <w:sz w:val="24"/>
+                <w:szCs w:val="24"/>
+              </w:rPr>
+            </w:pPr>
+            <w:r>
+              <w:rPr>
+                <w:rFonts w:ascii="Times New Roman" w:eastAsia="Times New Roman" w:hAnsi="Times New Roman" w:cs="Times New Roman"/>
+                <w:sz w:val="24"/>
+                <w:szCs w:val="24"/>
+              </w:rPr>
+              <w:t>Update User Info</w:t>
+            </w:r>
+          </w:p>
+        </w:tc>
+      </w:tr>
+      <w:tr>
+        <w:trPr>
+          <w:trHeight w:val="440"/>
+        </w:trPr>
+        <w:tc>
+          <w:tcPr>
+            <w:tcW w:w="2254" w:type="dxa"/>
+            <w:tcBorders>
+              <w:top w:val="single" w:sz="4" w:space="0" w:color="000000"/>
+              <w:left w:val="single" w:sz="4" w:space="0" w:color="000000"/>
+              <w:bottom w:val="single" w:sz="4" w:space="0" w:color="000000"/>
+              <w:right w:val="single" w:sz="4" w:space="0" w:color="000000"/>
+            </w:tcBorders>
+            <w:vAlign w:val="center"/>
+          </w:tcPr>
+          <w:p>
+            <w:pPr>
+              <w:rPr>
+                <w:rFonts w:ascii="Times New Roman" w:eastAsia="Times New Roman" w:hAnsi="Times New Roman" w:cs="Times New Roman"/>
+                <w:b/>
+                <w:sz w:val="24"/>
+                <w:szCs w:val="24"/>
+              </w:rPr>
+            </w:pPr>
+            <w:r>
+              <w:rPr>
+                <w:rFonts w:ascii="Times New Roman" w:eastAsia="Times New Roman" w:hAnsi="Times New Roman" w:cs="Times New Roman"/>
+                <w:b/>
+                <w:sz w:val="24"/>
+                <w:szCs w:val="24"/>
+              </w:rPr>
+              <w:t>Created By</w:t>
+            </w:r>
+          </w:p>
+        </w:tc>
+        <w:tc>
+          <w:tcPr>
+            <w:tcW w:w="2254" w:type="dxa"/>
+            <w:tcBorders>
+              <w:top w:val="single" w:sz="4" w:space="0" w:color="000000"/>
+              <w:left w:val="single" w:sz="4" w:space="0" w:color="000000"/>
+              <w:bottom w:val="single" w:sz="4" w:space="0" w:color="000000"/>
+              <w:right w:val="single" w:sz="4" w:space="0" w:color="000000"/>
+            </w:tcBorders>
+            <w:vAlign w:val="center"/>
+          </w:tcPr>
+          <w:p>
+            <w:pPr>
+              <w:rPr>
+                <w:rFonts w:ascii="Times New Roman" w:eastAsia="Times New Roman" w:hAnsi="Times New Roman" w:cs="Times New Roman"/>
+                <w:sz w:val="24"/>
+                <w:szCs w:val="24"/>
+              </w:rPr>
+            </w:pPr>
+            <w:proofErr w:type="spellStart"/>
+            <w:r>
+              <w:rPr>
+                <w:rFonts w:ascii="Times New Roman" w:eastAsia="Times New Roman" w:hAnsi="Times New Roman" w:cs="Times New Roman"/>
+                <w:sz w:val="24"/>
+                <w:szCs w:val="24"/>
+              </w:rPr>
+              <w:t>Hoàng</w:t>
+            </w:r>
+            <w:proofErr w:type="spellEnd"/>
+            <w:r>
+              <w:rPr>
+                <w:rFonts w:ascii="Times New Roman" w:eastAsia="Times New Roman" w:hAnsi="Times New Roman" w:cs="Times New Roman"/>
+                <w:sz w:val="24"/>
+                <w:szCs w:val="24"/>
+              </w:rPr>
+              <w:t xml:space="preserve"> </w:t>
+            </w:r>
+            <w:proofErr w:type="spellStart"/>
+            <w:r>
+              <w:rPr>
+                <w:rFonts w:ascii="Times New Roman" w:eastAsia="Times New Roman" w:hAnsi="Times New Roman" w:cs="Times New Roman"/>
+                <w:sz w:val="24"/>
+                <w:szCs w:val="24"/>
+              </w:rPr>
+              <w:t>Công</w:t>
+            </w:r>
+            <w:proofErr w:type="spellEnd"/>
+            <w:r>
+              <w:rPr>
+                <w:rFonts w:ascii="Times New Roman" w:eastAsia="Times New Roman" w:hAnsi="Times New Roman" w:cs="Times New Roman"/>
+                <w:sz w:val="24"/>
+                <w:szCs w:val="24"/>
+              </w:rPr>
+              <w:t xml:space="preserve"> </w:t>
+            </w:r>
+            <w:proofErr w:type="spellStart"/>
+            <w:r>
+              <w:rPr>
+                <w:rFonts w:ascii="Times New Roman" w:eastAsia="Times New Roman" w:hAnsi="Times New Roman" w:cs="Times New Roman"/>
+                <w:sz w:val="24"/>
+                <w:szCs w:val="24"/>
+              </w:rPr>
+              <w:t>Nghĩa</w:t>
+            </w:r>
+            <w:proofErr w:type="spellEnd"/>
+          </w:p>
+        </w:tc>
+        <w:tc>
+          <w:tcPr>
+            <w:tcW w:w="2057" w:type="dxa"/>
+            <w:tcBorders>
+              <w:top w:val="single" w:sz="4" w:space="0" w:color="000000"/>
+              <w:left w:val="single" w:sz="4" w:space="0" w:color="000000"/>
+              <w:bottom w:val="single" w:sz="4" w:space="0" w:color="000000"/>
+              <w:right w:val="single" w:sz="4" w:space="0" w:color="000000"/>
+            </w:tcBorders>
+            <w:vAlign w:val="center"/>
+          </w:tcPr>
+          <w:p>
+            <w:pPr>
+              <w:rPr>
+                <w:rFonts w:ascii="Times New Roman" w:eastAsia="Times New Roman" w:hAnsi="Times New Roman" w:cs="Times New Roman"/>
+                <w:b/>
+                <w:sz w:val="24"/>
+                <w:szCs w:val="24"/>
+              </w:rPr>
+            </w:pPr>
+            <w:r>
+              <w:rPr>
+                <w:rFonts w:ascii="Times New Roman" w:eastAsia="Times New Roman" w:hAnsi="Times New Roman" w:cs="Times New Roman"/>
+                <w:b/>
+                <w:sz w:val="24"/>
+                <w:szCs w:val="24"/>
+              </w:rPr>
+              <w:t>Created Date</w:t>
+            </w:r>
+          </w:p>
+        </w:tc>
+        <w:tc>
+          <w:tcPr>
+            <w:tcW w:w="2451" w:type="dxa"/>
+            <w:tcBorders>
+              <w:top w:val="single" w:sz="4" w:space="0" w:color="000000"/>
+              <w:left w:val="single" w:sz="4" w:space="0" w:color="000000"/>
+              <w:bottom w:val="single" w:sz="4" w:space="0" w:color="000000"/>
+              <w:right w:val="single" w:sz="4" w:space="0" w:color="000000"/>
+            </w:tcBorders>
+            <w:vAlign w:val="center"/>
+          </w:tcPr>
+          <w:p>
+            <w:pPr>
+              <w:rPr>
+                <w:rFonts w:ascii="Times New Roman" w:eastAsia="Times New Roman" w:hAnsi="Times New Roman" w:cs="Times New Roman"/>
+                <w:sz w:val="24"/>
+                <w:szCs w:val="24"/>
+              </w:rPr>
+            </w:pPr>
+            <w:r>
+              <w:rPr>
+                <w:rFonts w:ascii="Times New Roman" w:eastAsia="Times New Roman" w:hAnsi="Times New Roman" w:cs="Times New Roman"/>
+                <w:sz w:val="24"/>
+                <w:szCs w:val="24"/>
+              </w:rPr>
+              <w:t>25/01/2021</w:t>
+            </w:r>
+          </w:p>
+        </w:tc>
+      </w:tr>
+      <w:tr>
+        <w:trPr>
+          <w:trHeight w:val="440"/>
+        </w:trPr>
+        <w:tc>
+          <w:tcPr>
+            <w:tcW w:w="2254" w:type="dxa"/>
+            <w:tcBorders>
+              <w:top w:val="single" w:sz="4" w:space="0" w:color="000000"/>
+              <w:left w:val="single" w:sz="4" w:space="0" w:color="000000"/>
+              <w:bottom w:val="single" w:sz="4" w:space="0" w:color="000000"/>
+              <w:right w:val="single" w:sz="4" w:space="0" w:color="000000"/>
+            </w:tcBorders>
+            <w:vAlign w:val="center"/>
+          </w:tcPr>
+          <w:p>
+            <w:pPr>
+              <w:rPr>
+                <w:rFonts w:ascii="Times New Roman" w:eastAsia="Times New Roman" w:hAnsi="Times New Roman" w:cs="Times New Roman"/>
+                <w:b/>
+                <w:sz w:val="24"/>
+                <w:szCs w:val="24"/>
+              </w:rPr>
+            </w:pPr>
+            <w:r>
+              <w:rPr>
+                <w:rFonts w:ascii="Times New Roman" w:eastAsia="Times New Roman" w:hAnsi="Times New Roman" w:cs="Times New Roman"/>
+                <w:b/>
+                <w:sz w:val="24"/>
+                <w:szCs w:val="24"/>
+              </w:rPr>
+              <w:t>Primary Actor</w:t>
+            </w:r>
+          </w:p>
+        </w:tc>
+        <w:tc>
+          <w:tcPr>
+            <w:tcW w:w="2254" w:type="dxa"/>
+            <w:tcBorders>
+              <w:top w:val="single" w:sz="4" w:space="0" w:color="000000"/>
+              <w:left w:val="single" w:sz="4" w:space="0" w:color="000000"/>
+              <w:bottom w:val="single" w:sz="4" w:space="0" w:color="000000"/>
+              <w:right w:val="single" w:sz="4" w:space="0" w:color="000000"/>
+            </w:tcBorders>
+            <w:vAlign w:val="center"/>
+          </w:tcPr>
+          <w:p>
+            <w:pPr>
+              <w:rPr>
+                <w:rFonts w:ascii="Times New Roman" w:eastAsia="Times New Roman" w:hAnsi="Times New Roman" w:cs="Times New Roman"/>
+                <w:sz w:val="24"/>
+                <w:szCs w:val="24"/>
+              </w:rPr>
+            </w:pPr>
+            <w:r>
+              <w:rPr>
+                <w:rFonts w:ascii="Times New Roman" w:eastAsia="Times New Roman" w:hAnsi="Times New Roman" w:cs="Times New Roman"/>
+                <w:sz w:val="24"/>
+                <w:szCs w:val="24"/>
+              </w:rPr>
+              <w:t>Admin</w:t>
+            </w:r>
+          </w:p>
+        </w:tc>
+        <w:tc>
+          <w:tcPr>
+            <w:tcW w:w="2057" w:type="dxa"/>
+            <w:tcBorders>
+              <w:top w:val="single" w:sz="4" w:space="0" w:color="000000"/>
+              <w:left w:val="single" w:sz="4" w:space="0" w:color="000000"/>
+              <w:bottom w:val="single" w:sz="4" w:space="0" w:color="000000"/>
+              <w:right w:val="single" w:sz="4" w:space="0" w:color="000000"/>
+            </w:tcBorders>
+            <w:vAlign w:val="center"/>
+          </w:tcPr>
+          <w:p>
+            <w:pPr>
+              <w:rPr>
+                <w:rFonts w:ascii="Times New Roman" w:eastAsia="Times New Roman" w:hAnsi="Times New Roman" w:cs="Times New Roman"/>
+                <w:b/>
+                <w:sz w:val="24"/>
+                <w:szCs w:val="24"/>
+              </w:rPr>
+            </w:pPr>
+            <w:r>
+              <w:rPr>
+                <w:rFonts w:ascii="Times New Roman" w:eastAsia="Times New Roman" w:hAnsi="Times New Roman" w:cs="Times New Roman"/>
+                <w:b/>
+                <w:sz w:val="24"/>
+                <w:szCs w:val="24"/>
+              </w:rPr>
+              <w:t>Secondary Actor</w:t>
+            </w:r>
+          </w:p>
+        </w:tc>
+        <w:tc>
+          <w:tcPr>
+            <w:tcW w:w="2451" w:type="dxa"/>
+            <w:tcBorders>
+              <w:top w:val="single" w:sz="4" w:space="0" w:color="000000"/>
+              <w:left w:val="single" w:sz="4" w:space="0" w:color="000000"/>
+              <w:bottom w:val="single" w:sz="4" w:space="0" w:color="000000"/>
+              <w:right w:val="single" w:sz="4" w:space="0" w:color="000000"/>
+            </w:tcBorders>
+            <w:vAlign w:val="center"/>
+          </w:tcPr>
+          <w:p>
+            <w:pPr>
+              <w:rPr>
+                <w:rFonts w:ascii="Times New Roman" w:eastAsia="Times New Roman" w:hAnsi="Times New Roman" w:cs="Times New Roman"/>
+                <w:sz w:val="24"/>
+                <w:szCs w:val="24"/>
+              </w:rPr>
+            </w:pPr>
+            <w:r>
+              <w:rPr>
+                <w:rFonts w:ascii="Times New Roman" w:eastAsia="Times New Roman" w:hAnsi="Times New Roman" w:cs="Times New Roman"/>
+                <w:sz w:val="24"/>
+                <w:szCs w:val="24"/>
+              </w:rPr>
+              <w:t>N/A</w:t>
+            </w:r>
+          </w:p>
+        </w:tc>
+      </w:tr>
+      <w:tr>
+        <w:trPr>
+          <w:trHeight w:val="440"/>
+        </w:trPr>
+        <w:tc>
+          <w:tcPr>
+            <w:tcW w:w="2254" w:type="dxa"/>
+            <w:tcBorders>
+              <w:top w:val="single" w:sz="4" w:space="0" w:color="000000"/>
+              <w:left w:val="single" w:sz="4" w:space="0" w:color="000000"/>
+              <w:bottom w:val="single" w:sz="4" w:space="0" w:color="000000"/>
+              <w:right w:val="single" w:sz="4" w:space="0" w:color="000000"/>
+            </w:tcBorders>
+            <w:vAlign w:val="center"/>
+          </w:tcPr>
+          <w:p>
+            <w:pPr>
+              <w:rPr>
+                <w:rFonts w:ascii="Times New Roman" w:eastAsia="Times New Roman" w:hAnsi="Times New Roman" w:cs="Times New Roman"/>
+                <w:b/>
+                <w:sz w:val="24"/>
+                <w:szCs w:val="24"/>
+              </w:rPr>
+            </w:pPr>
+            <w:r>
+              <w:rPr>
+                <w:rFonts w:ascii="Times New Roman" w:eastAsia="Times New Roman" w:hAnsi="Times New Roman" w:cs="Times New Roman"/>
+                <w:b/>
+                <w:sz w:val="24"/>
+                <w:szCs w:val="24"/>
+              </w:rPr>
+              <w:t>Description</w:t>
+            </w:r>
+          </w:p>
+        </w:tc>
+        <w:tc>
+          <w:tcPr>
+            <w:tcW w:w="6762" w:type="dxa"/>
+            <w:gridSpan w:val="3"/>
+            <w:tcBorders>
+              <w:top w:val="single" w:sz="4" w:space="0" w:color="000000"/>
+              <w:left w:val="single" w:sz="4" w:space="0" w:color="000000"/>
+              <w:bottom w:val="single" w:sz="4" w:space="0" w:color="000000"/>
+              <w:right w:val="single" w:sz="4" w:space="0" w:color="000000"/>
+            </w:tcBorders>
+            <w:vAlign w:val="center"/>
+          </w:tcPr>
+          <w:p>
+            <w:pPr>
+              <w:rPr>
+                <w:rFonts w:ascii="Times New Roman" w:eastAsia="Times New Roman" w:hAnsi="Times New Roman" w:cs="Times New Roman"/>
+                <w:sz w:val="24"/>
+                <w:szCs w:val="24"/>
+              </w:rPr>
+            </w:pPr>
+            <w:r>
+              <w:rPr>
+                <w:rFonts w:ascii="Times New Roman" w:eastAsia="Times New Roman" w:hAnsi="Times New Roman" w:cs="Times New Roman"/>
+                <w:sz w:val="24"/>
+                <w:szCs w:val="24"/>
+              </w:rPr>
+              <w:t>Admin edit the information of the user.</w:t>
+            </w:r>
+          </w:p>
+        </w:tc>
+      </w:tr>
+      <w:tr>
+        <w:trPr>
+          <w:trHeight w:val="440"/>
+        </w:trPr>
+        <w:tc>
+          <w:tcPr>
+            <w:tcW w:w="2254" w:type="dxa"/>
+            <w:tcBorders>
+              <w:top w:val="single" w:sz="4" w:space="0" w:color="000000"/>
+              <w:left w:val="single" w:sz="4" w:space="0" w:color="000000"/>
+              <w:bottom w:val="single" w:sz="4" w:space="0" w:color="000000"/>
+              <w:right w:val="single" w:sz="4" w:space="0" w:color="000000"/>
+            </w:tcBorders>
+            <w:vAlign w:val="center"/>
+          </w:tcPr>
+          <w:p>
+            <w:pPr>
+              <w:rPr>
+                <w:rFonts w:ascii="Times New Roman" w:eastAsia="Times New Roman" w:hAnsi="Times New Roman" w:cs="Times New Roman"/>
+                <w:b/>
+                <w:sz w:val="24"/>
+                <w:szCs w:val="24"/>
+              </w:rPr>
+            </w:pPr>
+            <w:r>
+              <w:rPr>
+                <w:rFonts w:ascii="Times New Roman" w:eastAsia="Times New Roman" w:hAnsi="Times New Roman" w:cs="Times New Roman"/>
+                <w:b/>
+                <w:sz w:val="24"/>
+                <w:szCs w:val="24"/>
+              </w:rPr>
+              <w:t>Pre-conditions</w:t>
+            </w:r>
+          </w:p>
+        </w:tc>
+        <w:tc>
+          <w:tcPr>
+            <w:tcW w:w="6762" w:type="dxa"/>
+            <w:gridSpan w:val="3"/>
+            <w:tcBorders>
+              <w:top w:val="single" w:sz="4" w:space="0" w:color="000000"/>
+              <w:left w:val="single" w:sz="4" w:space="0" w:color="000000"/>
+              <w:bottom w:val="single" w:sz="4" w:space="0" w:color="000000"/>
+              <w:right w:val="single" w:sz="4" w:space="0" w:color="000000"/>
+            </w:tcBorders>
+            <w:vAlign w:val="center"/>
+          </w:tcPr>
+          <w:p>
+            <w:pPr>
+              <w:numPr>
+                <w:ilvl w:val="0"/>
+                <w:numId w:val="43"/>
+              </w:numPr>
+              <w:spacing w:after="0"/>
+              <w:rPr>
+                <w:rFonts w:ascii="Times New Roman" w:eastAsia="Times New Roman" w:hAnsi="Times New Roman" w:cs="Times New Roman"/>
+                <w:sz w:val="24"/>
+                <w:szCs w:val="24"/>
+              </w:rPr>
+            </w:pPr>
+            <w:r>
+              <w:rPr>
+                <w:rFonts w:ascii="Times New Roman" w:eastAsia="Times New Roman" w:hAnsi="Times New Roman" w:cs="Times New Roman"/>
+                <w:sz w:val="24"/>
+                <w:szCs w:val="24"/>
+              </w:rPr>
+              <w:t>Admin has logged into Admin Website</w:t>
+            </w:r>
+          </w:p>
+          <w:p>
+            <w:pPr>
+              <w:numPr>
+                <w:ilvl w:val="0"/>
+                <w:numId w:val="43"/>
+              </w:numPr>
+              <w:rPr>
+                <w:rFonts w:ascii="Times New Roman" w:eastAsia="Times New Roman" w:hAnsi="Times New Roman" w:cs="Times New Roman"/>
+                <w:sz w:val="24"/>
+                <w:szCs w:val="24"/>
+              </w:rPr>
+            </w:pPr>
+            <w:r>
+              <w:rPr>
+                <w:rFonts w:ascii="Times New Roman" w:eastAsia="Times New Roman" w:hAnsi="Times New Roman" w:cs="Times New Roman"/>
+                <w:sz w:val="24"/>
+                <w:szCs w:val="24"/>
+              </w:rPr>
+              <w:t>Choose a user to edit info.</w:t>
+            </w:r>
+          </w:p>
+        </w:tc>
+      </w:tr>
+      <w:tr>
+        <w:trPr>
+          <w:trHeight w:val="440"/>
+        </w:trPr>
+        <w:tc>
+          <w:tcPr>
+            <w:tcW w:w="2254" w:type="dxa"/>
+            <w:tcBorders>
+              <w:top w:val="single" w:sz="4" w:space="0" w:color="000000"/>
+              <w:left w:val="single" w:sz="4" w:space="0" w:color="000000"/>
+              <w:bottom w:val="single" w:sz="4" w:space="0" w:color="000000"/>
+              <w:right w:val="single" w:sz="4" w:space="0" w:color="000000"/>
+            </w:tcBorders>
+            <w:vAlign w:val="center"/>
+          </w:tcPr>
+          <w:p>
+            <w:pPr>
+              <w:rPr>
+                <w:rFonts w:ascii="Times New Roman" w:eastAsia="Times New Roman" w:hAnsi="Times New Roman" w:cs="Times New Roman"/>
+                <w:b/>
+                <w:sz w:val="24"/>
+                <w:szCs w:val="24"/>
+              </w:rPr>
+            </w:pPr>
+            <w:r>
+              <w:rPr>
+                <w:rFonts w:ascii="Times New Roman" w:eastAsia="Times New Roman" w:hAnsi="Times New Roman" w:cs="Times New Roman"/>
+                <w:b/>
+                <w:sz w:val="24"/>
+                <w:szCs w:val="24"/>
+              </w:rPr>
+              <w:t>Post-conditions</w:t>
+            </w:r>
+          </w:p>
+        </w:tc>
+        <w:tc>
+          <w:tcPr>
+            <w:tcW w:w="6762" w:type="dxa"/>
+            <w:gridSpan w:val="3"/>
+            <w:tcBorders>
+              <w:top w:val="single" w:sz="4" w:space="0" w:color="000000"/>
+              <w:left w:val="single" w:sz="4" w:space="0" w:color="000000"/>
+              <w:bottom w:val="single" w:sz="4" w:space="0" w:color="000000"/>
+              <w:right w:val="single" w:sz="4" w:space="0" w:color="000000"/>
+            </w:tcBorders>
+            <w:vAlign w:val="center"/>
+          </w:tcPr>
+          <w:p>
+            <w:pPr>
+              <w:spacing w:line="238" w:lineRule="auto"/>
+              <w:ind w:left="100"/>
+              <w:rPr>
+                <w:rFonts w:ascii="Times New Roman" w:eastAsia="Times New Roman" w:hAnsi="Times New Roman" w:cs="Times New Roman"/>
+                <w:sz w:val="24"/>
+                <w:szCs w:val="24"/>
+              </w:rPr>
+            </w:pPr>
+            <w:r>
+              <w:rPr>
+                <w:rFonts w:ascii="Times New Roman" w:eastAsia="Times New Roman" w:hAnsi="Times New Roman" w:cs="Times New Roman"/>
+                <w:sz w:val="24"/>
+                <w:szCs w:val="24"/>
+              </w:rPr>
+              <w:t>N/A</w:t>
+            </w:r>
+          </w:p>
+        </w:tc>
+      </w:tr>
+      <w:tr>
+        <w:trPr>
+          <w:trHeight w:val="440"/>
+        </w:trPr>
+        <w:tc>
+          <w:tcPr>
+            <w:tcW w:w="2254" w:type="dxa"/>
+            <w:tcBorders>
+              <w:top w:val="single" w:sz="4" w:space="0" w:color="000000"/>
+              <w:left w:val="single" w:sz="4" w:space="0" w:color="000000"/>
+              <w:bottom w:val="single" w:sz="4" w:space="0" w:color="000000"/>
+              <w:right w:val="single" w:sz="4" w:space="0" w:color="000000"/>
+            </w:tcBorders>
+            <w:vAlign w:val="center"/>
+          </w:tcPr>
+          <w:p>
+            <w:pPr>
+              <w:rPr>
+                <w:rFonts w:ascii="Times New Roman" w:eastAsia="Times New Roman" w:hAnsi="Times New Roman" w:cs="Times New Roman"/>
+                <w:b/>
+                <w:sz w:val="24"/>
+                <w:szCs w:val="24"/>
+              </w:rPr>
+            </w:pPr>
+            <w:r>
+              <w:rPr>
+                <w:rFonts w:ascii="Times New Roman" w:eastAsia="Times New Roman" w:hAnsi="Times New Roman" w:cs="Times New Roman"/>
+                <w:b/>
+                <w:sz w:val="24"/>
+                <w:szCs w:val="24"/>
+              </w:rPr>
+              <w:t>Normal Flow</w:t>
+            </w:r>
+          </w:p>
+        </w:tc>
+        <w:tc>
+          <w:tcPr>
+            <w:tcW w:w="6762" w:type="dxa"/>
+            <w:gridSpan w:val="3"/>
+            <w:tcBorders>
+              <w:top w:val="single" w:sz="4" w:space="0" w:color="000000"/>
+              <w:left w:val="single" w:sz="4" w:space="0" w:color="000000"/>
+              <w:bottom w:val="single" w:sz="4" w:space="0" w:color="000000"/>
+              <w:right w:val="single" w:sz="4" w:space="0" w:color="000000"/>
+            </w:tcBorders>
+            <w:vAlign w:val="center"/>
+          </w:tcPr>
+          <w:p>
+            <w:pPr>
+              <w:numPr>
+                <w:ilvl w:val="0"/>
+                <w:numId w:val="45"/>
+              </w:numPr>
+              <w:spacing w:after="0"/>
+              <w:rPr>
+                <w:rFonts w:ascii="Times New Roman" w:eastAsia="Times New Roman" w:hAnsi="Times New Roman" w:cs="Times New Roman"/>
+                <w:sz w:val="24"/>
+                <w:szCs w:val="24"/>
+              </w:rPr>
+            </w:pPr>
+            <w:r>
+              <w:rPr>
+                <w:rFonts w:ascii="Times New Roman" w:eastAsia="Times New Roman" w:hAnsi="Times New Roman" w:cs="Times New Roman"/>
+                <w:sz w:val="24"/>
+                <w:szCs w:val="24"/>
+              </w:rPr>
+              <w:t>On page screen dashboard of Admin</w:t>
+            </w:r>
+          </w:p>
+          <w:p>
+            <w:pPr>
+              <w:numPr>
+                <w:ilvl w:val="0"/>
+                <w:numId w:val="45"/>
+              </w:numPr>
+              <w:spacing w:after="0"/>
+              <w:rPr>
+                <w:rFonts w:ascii="Times New Roman" w:eastAsia="Times New Roman" w:hAnsi="Times New Roman" w:cs="Times New Roman"/>
+                <w:sz w:val="24"/>
+                <w:szCs w:val="24"/>
+              </w:rPr>
+            </w:pPr>
+            <w:r>
+              <w:rPr>
+                <w:rFonts w:ascii="Times New Roman" w:eastAsia="Times New Roman" w:hAnsi="Times New Roman" w:cs="Times New Roman"/>
+                <w:sz w:val="24"/>
+                <w:szCs w:val="24"/>
+              </w:rPr>
+              <w:t>Admin click to “View User Info”.</w:t>
+            </w:r>
+          </w:p>
+          <w:p>
+            <w:pPr>
+              <w:numPr>
+                <w:ilvl w:val="0"/>
+                <w:numId w:val="45"/>
+              </w:numPr>
+              <w:spacing w:after="0"/>
+              <w:rPr>
+                <w:rFonts w:ascii="Times New Roman" w:eastAsia="Times New Roman" w:hAnsi="Times New Roman" w:cs="Times New Roman"/>
+                <w:sz w:val="24"/>
+                <w:szCs w:val="24"/>
+              </w:rPr>
+            </w:pPr>
+            <w:r>
+              <w:rPr>
+                <w:rFonts w:ascii="Times New Roman" w:eastAsia="Times New Roman" w:hAnsi="Times New Roman" w:cs="Times New Roman"/>
+                <w:sz w:val="24"/>
+                <w:szCs w:val="24"/>
+              </w:rPr>
+              <w:t>The system displays a list of all users.</w:t>
+            </w:r>
+          </w:p>
+          <w:p>
+            <w:pPr>
+              <w:numPr>
+                <w:ilvl w:val="0"/>
+                <w:numId w:val="45"/>
+              </w:numPr>
+              <w:spacing w:after="0"/>
+              <w:rPr>
+                <w:rFonts w:ascii="Times New Roman" w:eastAsia="Times New Roman" w:hAnsi="Times New Roman" w:cs="Times New Roman"/>
+                <w:sz w:val="24"/>
+                <w:szCs w:val="24"/>
+              </w:rPr>
+            </w:pPr>
+            <w:r>
+              <w:rPr>
+                <w:rFonts w:ascii="Times New Roman" w:eastAsia="Times New Roman" w:hAnsi="Times New Roman" w:cs="Times New Roman"/>
+                <w:sz w:val="24"/>
+                <w:szCs w:val="24"/>
+              </w:rPr>
+              <w:lastRenderedPageBreak/>
+              <w:t>Admin choose a user to edit info</w:t>
+            </w:r>
+          </w:p>
+          <w:p>
+            <w:pPr>
+              <w:numPr>
+                <w:ilvl w:val="0"/>
+                <w:numId w:val="45"/>
+              </w:numPr>
+              <w:spacing w:after="0"/>
+              <w:rPr>
+                <w:rFonts w:ascii="Times New Roman" w:eastAsia="Times New Roman" w:hAnsi="Times New Roman" w:cs="Times New Roman"/>
+                <w:sz w:val="24"/>
+                <w:szCs w:val="24"/>
+              </w:rPr>
+            </w:pPr>
+            <w:r>
+              <w:rPr>
+                <w:rFonts w:ascii="Times New Roman" w:eastAsia="Times New Roman" w:hAnsi="Times New Roman" w:cs="Times New Roman"/>
+                <w:sz w:val="24"/>
+                <w:szCs w:val="24"/>
+              </w:rPr>
+              <w:t>After that, the admin clicks the “Edit”.</w:t>
+            </w:r>
+          </w:p>
+          <w:p>
+            <w:pPr>
+              <w:numPr>
+                <w:ilvl w:val="0"/>
+                <w:numId w:val="45"/>
+              </w:numPr>
+              <w:spacing w:after="0"/>
+              <w:rPr>
+                <w:rFonts w:ascii="Times New Roman" w:eastAsia="Times New Roman" w:hAnsi="Times New Roman" w:cs="Times New Roman"/>
+                <w:sz w:val="24"/>
+                <w:szCs w:val="24"/>
+              </w:rPr>
+            </w:pPr>
+            <w:r>
+              <w:rPr>
+                <w:rFonts w:ascii="Times New Roman" w:eastAsia="Times New Roman" w:hAnsi="Times New Roman" w:cs="Times New Roman"/>
+                <w:sz w:val="24"/>
+                <w:szCs w:val="24"/>
+              </w:rPr>
+              <w:t>Admin click “</w:t>
+            </w:r>
+            <w:proofErr w:type="spellStart"/>
+            <w:r>
+              <w:rPr>
+                <w:rFonts w:ascii="Times New Roman" w:eastAsia="Times New Roman" w:hAnsi="Times New Roman" w:cs="Times New Roman"/>
+                <w:sz w:val="24"/>
+                <w:szCs w:val="24"/>
+              </w:rPr>
+              <w:t>Xác</w:t>
+            </w:r>
+            <w:proofErr w:type="spellEnd"/>
+            <w:r>
+              <w:rPr>
+                <w:rFonts w:ascii="Times New Roman" w:eastAsia="Times New Roman" w:hAnsi="Times New Roman" w:cs="Times New Roman"/>
+                <w:sz w:val="24"/>
+                <w:szCs w:val="24"/>
+              </w:rPr>
+              <w:t xml:space="preserve"> </w:t>
+            </w:r>
+            <w:proofErr w:type="spellStart"/>
+            <w:r>
+              <w:rPr>
+                <w:rFonts w:ascii="Times New Roman" w:eastAsia="Times New Roman" w:hAnsi="Times New Roman" w:cs="Times New Roman"/>
+                <w:sz w:val="24"/>
+                <w:szCs w:val="24"/>
+              </w:rPr>
+              <w:t>nhận</w:t>
+            </w:r>
+            <w:proofErr w:type="spellEnd"/>
+            <w:r>
+              <w:rPr>
+                <w:rFonts w:ascii="Times New Roman" w:eastAsia="Times New Roman" w:hAnsi="Times New Roman" w:cs="Times New Roman"/>
+                <w:sz w:val="24"/>
+                <w:szCs w:val="24"/>
+              </w:rPr>
+              <w:t>”.</w:t>
+            </w:r>
+          </w:p>
+          <w:p>
+            <w:pPr>
+              <w:numPr>
+                <w:ilvl w:val="0"/>
+                <w:numId w:val="45"/>
+              </w:numPr>
+              <w:rPr>
+                <w:rFonts w:ascii="Times New Roman" w:eastAsia="Times New Roman" w:hAnsi="Times New Roman" w:cs="Times New Roman"/>
+                <w:sz w:val="24"/>
+                <w:szCs w:val="24"/>
+              </w:rPr>
+            </w:pPr>
+            <w:r>
+              <w:rPr>
+                <w:rFonts w:ascii="Times New Roman" w:eastAsia="Times New Roman" w:hAnsi="Times New Roman" w:cs="Times New Roman"/>
+                <w:sz w:val="24"/>
+                <w:szCs w:val="24"/>
+              </w:rPr>
+              <w:t>The system displays the success message</w:t>
+            </w:r>
+          </w:p>
+        </w:tc>
+      </w:tr>
+      <w:tr>
+        <w:trPr>
+          <w:trHeight w:val="440"/>
+        </w:trPr>
+        <w:tc>
+          <w:tcPr>
+            <w:tcW w:w="2254" w:type="dxa"/>
+            <w:tcBorders>
+              <w:top w:val="single" w:sz="4" w:space="0" w:color="000000"/>
+              <w:left w:val="single" w:sz="4" w:space="0" w:color="000000"/>
+              <w:bottom w:val="single" w:sz="4" w:space="0" w:color="000000"/>
+              <w:right w:val="single" w:sz="4" w:space="0" w:color="000000"/>
+            </w:tcBorders>
+            <w:vAlign w:val="center"/>
+          </w:tcPr>
+          <w:p>
+            <w:pPr>
+              <w:rPr>
+                <w:rFonts w:ascii="Times New Roman" w:eastAsia="Times New Roman" w:hAnsi="Times New Roman" w:cs="Times New Roman"/>
+                <w:b/>
+                <w:sz w:val="24"/>
+                <w:szCs w:val="24"/>
+              </w:rPr>
+            </w:pPr>
+            <w:r>
+              <w:rPr>
+                <w:rFonts w:ascii="Times New Roman" w:eastAsia="Times New Roman" w:hAnsi="Times New Roman" w:cs="Times New Roman"/>
+                <w:b/>
+                <w:sz w:val="24"/>
+                <w:szCs w:val="24"/>
+              </w:rPr>
+              <w:lastRenderedPageBreak/>
+              <w:t>Alternative Flow</w:t>
+            </w:r>
+          </w:p>
+        </w:tc>
+        <w:tc>
+          <w:tcPr>
+            <w:tcW w:w="6762" w:type="dxa"/>
+            <w:gridSpan w:val="3"/>
+            <w:tcBorders>
+              <w:top w:val="single" w:sz="4" w:space="0" w:color="000000"/>
+              <w:left w:val="single" w:sz="4" w:space="0" w:color="000000"/>
+              <w:bottom w:val="single" w:sz="4" w:space="0" w:color="000000"/>
+              <w:right w:val="single" w:sz="4" w:space="0" w:color="000000"/>
+            </w:tcBorders>
+            <w:vAlign w:val="center"/>
+          </w:tcPr>
+          <w:p>
+            <w:pPr>
+              <w:numPr>
+                <w:ilvl w:val="0"/>
+                <w:numId w:val="42"/>
+              </w:numPr>
+              <w:spacing w:after="0"/>
+              <w:rPr>
+                <w:rFonts w:ascii="Times New Roman" w:eastAsia="Times New Roman" w:hAnsi="Times New Roman" w:cs="Times New Roman"/>
+                <w:sz w:val="24"/>
+                <w:szCs w:val="24"/>
+              </w:rPr>
+            </w:pPr>
+            <w:r>
+              <w:rPr>
+                <w:rFonts w:ascii="Times New Roman" w:eastAsia="Times New Roman" w:hAnsi="Times New Roman" w:cs="Times New Roman"/>
+                <w:sz w:val="24"/>
+                <w:szCs w:val="24"/>
+              </w:rPr>
+              <w:t>On page screen dashboard of Admin</w:t>
+            </w:r>
+          </w:p>
+          <w:p>
+            <w:pPr>
+              <w:numPr>
+                <w:ilvl w:val="0"/>
+                <w:numId w:val="42"/>
+              </w:numPr>
+              <w:spacing w:after="0"/>
+              <w:rPr>
+                <w:rFonts w:ascii="Times New Roman" w:eastAsia="Times New Roman" w:hAnsi="Times New Roman" w:cs="Times New Roman"/>
+                <w:sz w:val="24"/>
+                <w:szCs w:val="24"/>
+              </w:rPr>
+            </w:pPr>
+            <w:r>
+              <w:rPr>
+                <w:rFonts w:ascii="Times New Roman" w:eastAsia="Times New Roman" w:hAnsi="Times New Roman" w:cs="Times New Roman"/>
+                <w:sz w:val="24"/>
+                <w:szCs w:val="24"/>
+              </w:rPr>
+              <w:t>Admin click to “View User Info”</w:t>
+            </w:r>
+          </w:p>
+          <w:p>
+            <w:pPr>
+              <w:numPr>
+                <w:ilvl w:val="0"/>
+                <w:numId w:val="42"/>
+              </w:numPr>
+              <w:spacing w:after="0"/>
+              <w:rPr>
+                <w:rFonts w:ascii="Times New Roman" w:eastAsia="Times New Roman" w:hAnsi="Times New Roman" w:cs="Times New Roman"/>
+                <w:sz w:val="24"/>
+                <w:szCs w:val="24"/>
+              </w:rPr>
+            </w:pPr>
+            <w:r>
+              <w:rPr>
+                <w:rFonts w:ascii="Times New Roman" w:eastAsia="Times New Roman" w:hAnsi="Times New Roman" w:cs="Times New Roman"/>
+                <w:sz w:val="24"/>
+                <w:szCs w:val="24"/>
+              </w:rPr>
+              <w:t>The system displays a list of all users.</w:t>
+            </w:r>
+          </w:p>
+          <w:p>
+            <w:pPr>
+              <w:numPr>
+                <w:ilvl w:val="0"/>
+                <w:numId w:val="42"/>
+              </w:numPr>
+              <w:spacing w:after="0"/>
+              <w:rPr>
+                <w:rFonts w:ascii="Times New Roman" w:eastAsia="Times New Roman" w:hAnsi="Times New Roman" w:cs="Times New Roman"/>
+                <w:sz w:val="24"/>
+                <w:szCs w:val="24"/>
+              </w:rPr>
+            </w:pPr>
+            <w:r>
+              <w:rPr>
+                <w:rFonts w:ascii="Times New Roman" w:eastAsia="Times New Roman" w:hAnsi="Times New Roman" w:cs="Times New Roman"/>
+                <w:sz w:val="24"/>
+                <w:szCs w:val="24"/>
+              </w:rPr>
+              <w:t>Admin choose a user to edit info</w:t>
+            </w:r>
+          </w:p>
+          <w:p>
+            <w:pPr>
+              <w:numPr>
+                <w:ilvl w:val="0"/>
+                <w:numId w:val="42"/>
+              </w:numPr>
+              <w:spacing w:after="0"/>
+              <w:rPr>
+                <w:rFonts w:ascii="Times New Roman" w:eastAsia="Times New Roman" w:hAnsi="Times New Roman" w:cs="Times New Roman"/>
+                <w:sz w:val="24"/>
+                <w:szCs w:val="24"/>
+              </w:rPr>
+            </w:pPr>
+            <w:r>
+              <w:rPr>
+                <w:rFonts w:ascii="Times New Roman" w:eastAsia="Times New Roman" w:hAnsi="Times New Roman" w:cs="Times New Roman"/>
+                <w:sz w:val="24"/>
+                <w:szCs w:val="24"/>
+              </w:rPr>
+              <w:t>After that, admin click button “</w:t>
+            </w:r>
+            <w:proofErr w:type="spellStart"/>
+            <w:r>
+              <w:rPr>
+                <w:rFonts w:ascii="Times New Roman" w:eastAsia="Times New Roman" w:hAnsi="Times New Roman" w:cs="Times New Roman"/>
+                <w:sz w:val="24"/>
+                <w:szCs w:val="24"/>
+              </w:rPr>
+              <w:t>Hủy</w:t>
+            </w:r>
+            <w:proofErr w:type="spellEnd"/>
+            <w:r>
+              <w:rPr>
+                <w:rFonts w:ascii="Times New Roman" w:eastAsia="Times New Roman" w:hAnsi="Times New Roman" w:cs="Times New Roman"/>
+                <w:sz w:val="24"/>
+                <w:szCs w:val="24"/>
+              </w:rPr>
+              <w:t>”.</w:t>
+            </w:r>
+          </w:p>
+          <w:p>
+            <w:pPr>
+              <w:numPr>
+                <w:ilvl w:val="0"/>
+                <w:numId w:val="42"/>
+              </w:numPr>
+              <w:rPr>
+                <w:rFonts w:ascii="Times New Roman" w:eastAsia="Times New Roman" w:hAnsi="Times New Roman" w:cs="Times New Roman"/>
+                <w:sz w:val="24"/>
+                <w:szCs w:val="24"/>
+              </w:rPr>
+            </w:pPr>
+            <w:r>
+              <w:rPr>
+                <w:rFonts w:ascii="Times New Roman" w:eastAsia="Times New Roman" w:hAnsi="Times New Roman" w:cs="Times New Roman"/>
+                <w:sz w:val="24"/>
+                <w:szCs w:val="24"/>
+              </w:rPr>
+              <w:t>The info of the system won’t be deleted.</w:t>
+            </w:r>
+          </w:p>
+        </w:tc>
+      </w:tr>
+      <w:tr>
+        <w:trPr>
+          <w:trHeight w:val="440"/>
+        </w:trPr>
+        <w:tc>
+          <w:tcPr>
+            <w:tcW w:w="2254" w:type="dxa"/>
+            <w:tcBorders>
+              <w:top w:val="single" w:sz="4" w:space="0" w:color="000000"/>
+              <w:left w:val="single" w:sz="4" w:space="0" w:color="000000"/>
+              <w:bottom w:val="single" w:sz="4" w:space="0" w:color="000000"/>
+              <w:right w:val="single" w:sz="4" w:space="0" w:color="000000"/>
+            </w:tcBorders>
+            <w:vAlign w:val="center"/>
+          </w:tcPr>
+          <w:p>
+            <w:pPr>
+              <w:rPr>
+                <w:rFonts w:ascii="Times New Roman" w:eastAsia="Times New Roman" w:hAnsi="Times New Roman" w:cs="Times New Roman"/>
+                <w:b/>
+                <w:sz w:val="24"/>
+                <w:szCs w:val="24"/>
+              </w:rPr>
+            </w:pPr>
+            <w:r>
+              <w:rPr>
+                <w:rFonts w:ascii="Times New Roman" w:eastAsia="Times New Roman" w:hAnsi="Times New Roman" w:cs="Times New Roman"/>
+                <w:b/>
+                <w:sz w:val="24"/>
+                <w:szCs w:val="24"/>
+              </w:rPr>
+              <w:t>Exceptions</w:t>
+            </w:r>
+          </w:p>
+        </w:tc>
+        <w:tc>
+          <w:tcPr>
+            <w:tcW w:w="6762" w:type="dxa"/>
+            <w:gridSpan w:val="3"/>
+            <w:tcBorders>
+              <w:top w:val="single" w:sz="4" w:space="0" w:color="000000"/>
+              <w:left w:val="single" w:sz="4" w:space="0" w:color="000000"/>
+              <w:bottom w:val="single" w:sz="4" w:space="0" w:color="000000"/>
+              <w:right w:val="single" w:sz="4" w:space="0" w:color="000000"/>
+            </w:tcBorders>
+            <w:vAlign w:val="center"/>
+          </w:tcPr>
+          <w:p>
+            <w:pPr>
+              <w:rPr>
+                <w:rFonts w:ascii="Times New Roman" w:eastAsia="Times New Roman" w:hAnsi="Times New Roman" w:cs="Times New Roman"/>
+                <w:sz w:val="24"/>
+                <w:szCs w:val="24"/>
+              </w:rPr>
+            </w:pPr>
+            <w:r>
+              <w:rPr>
+                <w:rFonts w:ascii="Times New Roman" w:eastAsia="Times New Roman" w:hAnsi="Times New Roman" w:cs="Times New Roman"/>
+                <w:sz w:val="24"/>
+                <w:szCs w:val="24"/>
+              </w:rPr>
+              <w:t>The system displays an error message when:</w:t>
+            </w:r>
+          </w:p>
+          <w:p>
+            <w:pPr>
+              <w:numPr>
+                <w:ilvl w:val="0"/>
+                <w:numId w:val="44"/>
+              </w:numPr>
+              <w:spacing w:after="0"/>
+              <w:rPr>
+                <w:rFonts w:ascii="Times New Roman" w:eastAsia="Times New Roman" w:hAnsi="Times New Roman" w:cs="Times New Roman"/>
+                <w:sz w:val="24"/>
+                <w:szCs w:val="24"/>
+              </w:rPr>
+            </w:pPr>
+            <w:r>
+              <w:rPr>
+                <w:rFonts w:ascii="Times New Roman" w:eastAsia="Times New Roman" w:hAnsi="Times New Roman" w:cs="Times New Roman"/>
+                <w:sz w:val="24"/>
+                <w:szCs w:val="24"/>
+              </w:rPr>
+              <w:t>Not input text</w:t>
+            </w:r>
+          </w:p>
+          <w:p>
+            <w:pPr>
+              <w:numPr>
+                <w:ilvl w:val="0"/>
+                <w:numId w:val="44"/>
+              </w:numPr>
+              <w:spacing w:after="0"/>
+              <w:rPr>
+                <w:rFonts w:ascii="Times New Roman" w:eastAsia="Times New Roman" w:hAnsi="Times New Roman" w:cs="Times New Roman"/>
+                <w:sz w:val="24"/>
+                <w:szCs w:val="24"/>
+              </w:rPr>
+            </w:pPr>
+            <w:r>
+              <w:rPr>
+                <w:rFonts w:ascii="Times New Roman" w:eastAsia="Times New Roman" w:hAnsi="Times New Roman" w:cs="Times New Roman"/>
+                <w:sz w:val="24"/>
+                <w:szCs w:val="24"/>
+              </w:rPr>
+              <w:t>Cannot connect to the server</w:t>
+            </w:r>
+          </w:p>
+        </w:tc>
+      </w:tr>
+      <w:tr>
+        <w:trPr>
+          <w:trHeight w:val="440"/>
+        </w:trPr>
+        <w:tc>
+          <w:tcPr>
+            <w:tcW w:w="2254" w:type="dxa"/>
+            <w:tcBorders>
+              <w:top w:val="single" w:sz="4" w:space="0" w:color="000000"/>
+              <w:left w:val="single" w:sz="4" w:space="0" w:color="000000"/>
+              <w:bottom w:val="single" w:sz="4" w:space="0" w:color="000000"/>
+              <w:right w:val="single" w:sz="4" w:space="0" w:color="000000"/>
+            </w:tcBorders>
+            <w:vAlign w:val="center"/>
+          </w:tcPr>
+          <w:p>
+            <w:pPr>
+              <w:rPr>
+                <w:rFonts w:ascii="Times New Roman" w:eastAsia="Times New Roman" w:hAnsi="Times New Roman" w:cs="Times New Roman"/>
+                <w:b/>
+                <w:sz w:val="24"/>
+                <w:szCs w:val="24"/>
+              </w:rPr>
+            </w:pPr>
+            <w:r>
+              <w:rPr>
+                <w:rFonts w:ascii="Times New Roman" w:eastAsia="Times New Roman" w:hAnsi="Times New Roman" w:cs="Times New Roman"/>
+                <w:b/>
+                <w:sz w:val="24"/>
+                <w:szCs w:val="24"/>
+              </w:rPr>
+              <w:t>Priority</w:t>
+            </w:r>
+          </w:p>
+        </w:tc>
+        <w:tc>
+          <w:tcPr>
+            <w:tcW w:w="6762" w:type="dxa"/>
+            <w:gridSpan w:val="3"/>
+            <w:tcBorders>
+              <w:top w:val="single" w:sz="4" w:space="0" w:color="000000"/>
+              <w:left w:val="single" w:sz="4" w:space="0" w:color="000000"/>
+              <w:bottom w:val="single" w:sz="4" w:space="0" w:color="000000"/>
+              <w:right w:val="single" w:sz="4" w:space="0" w:color="000000"/>
+            </w:tcBorders>
+            <w:vAlign w:val="center"/>
+          </w:tcPr>
+          <w:p>
+            <w:pPr>
+              <w:rPr>
+                <w:rFonts w:ascii="Times New Roman" w:eastAsia="Times New Roman" w:hAnsi="Times New Roman" w:cs="Times New Roman"/>
+                <w:sz w:val="24"/>
+                <w:szCs w:val="24"/>
+              </w:rPr>
+            </w:pPr>
+            <w:r>
+              <w:rPr>
+                <w:rFonts w:ascii="Times New Roman" w:eastAsia="Times New Roman" w:hAnsi="Times New Roman" w:cs="Times New Roman"/>
+                <w:sz w:val="24"/>
+                <w:szCs w:val="24"/>
+              </w:rPr>
+              <w:t>Medium</w:t>
+            </w:r>
+          </w:p>
+        </w:tc>
+      </w:tr>
+      <w:tr>
+        <w:trPr>
+          <w:trHeight w:val="440"/>
+        </w:trPr>
+        <w:tc>
+          <w:tcPr>
+            <w:tcW w:w="2254" w:type="dxa"/>
+            <w:tcBorders>
+              <w:top w:val="single" w:sz="4" w:space="0" w:color="000000"/>
+              <w:left w:val="single" w:sz="4" w:space="0" w:color="000000"/>
+              <w:bottom w:val="single" w:sz="4" w:space="0" w:color="000000"/>
+              <w:right w:val="single" w:sz="4" w:space="0" w:color="000000"/>
+            </w:tcBorders>
+            <w:vAlign w:val="center"/>
+          </w:tcPr>
+          <w:p>
+            <w:pPr>
+              <w:rPr>
+                <w:rFonts w:ascii="Times New Roman" w:eastAsia="Times New Roman" w:hAnsi="Times New Roman" w:cs="Times New Roman"/>
+                <w:b/>
+                <w:sz w:val="24"/>
+                <w:szCs w:val="24"/>
+              </w:rPr>
+            </w:pPr>
+            <w:r>
+              <w:rPr>
+                <w:rFonts w:ascii="Times New Roman" w:eastAsia="Times New Roman" w:hAnsi="Times New Roman" w:cs="Times New Roman"/>
+                <w:b/>
+                <w:sz w:val="24"/>
+                <w:szCs w:val="24"/>
+              </w:rPr>
+              <w:t>Frequency of Use</w:t>
+            </w:r>
+          </w:p>
+        </w:tc>
+        <w:tc>
+          <w:tcPr>
+            <w:tcW w:w="6762" w:type="dxa"/>
+            <w:gridSpan w:val="3"/>
+            <w:tcBorders>
+              <w:top w:val="single" w:sz="4" w:space="0" w:color="000000"/>
+              <w:left w:val="single" w:sz="4" w:space="0" w:color="000000"/>
+              <w:bottom w:val="single" w:sz="4" w:space="0" w:color="000000"/>
+              <w:right w:val="single" w:sz="4" w:space="0" w:color="000000"/>
+            </w:tcBorders>
+            <w:vAlign w:val="center"/>
+          </w:tcPr>
+          <w:p>
+            <w:pPr>
+              <w:rPr>
+                <w:rFonts w:ascii="Times New Roman" w:eastAsia="Times New Roman" w:hAnsi="Times New Roman" w:cs="Times New Roman"/>
+                <w:sz w:val="24"/>
+                <w:szCs w:val="24"/>
+              </w:rPr>
+            </w:pPr>
+            <w:r>
+              <w:rPr>
+                <w:rFonts w:ascii="Times New Roman" w:eastAsia="Times New Roman" w:hAnsi="Times New Roman" w:cs="Times New Roman"/>
+                <w:sz w:val="24"/>
+                <w:szCs w:val="24"/>
+              </w:rPr>
+              <w:t>Medium</w:t>
+            </w:r>
+          </w:p>
+        </w:tc>
+      </w:tr>
+      <w:tr>
+        <w:trPr>
+          <w:trHeight w:val="440"/>
+        </w:trPr>
+        <w:tc>
+          <w:tcPr>
+            <w:tcW w:w="2254" w:type="dxa"/>
+            <w:tcBorders>
+              <w:top w:val="single" w:sz="4" w:space="0" w:color="000000"/>
+              <w:left w:val="single" w:sz="4" w:space="0" w:color="000000"/>
+              <w:bottom w:val="single" w:sz="4" w:space="0" w:color="000000"/>
+              <w:right w:val="single" w:sz="4" w:space="0" w:color="000000"/>
+            </w:tcBorders>
+            <w:vAlign w:val="center"/>
+          </w:tcPr>
+          <w:p>
+            <w:pPr>
+              <w:rPr>
+                <w:rFonts w:ascii="Times New Roman" w:eastAsia="Times New Roman" w:hAnsi="Times New Roman" w:cs="Times New Roman"/>
+                <w:b/>
+                <w:sz w:val="24"/>
+                <w:szCs w:val="24"/>
+              </w:rPr>
+            </w:pPr>
+            <w:r>
+              <w:rPr>
+                <w:rFonts w:ascii="Times New Roman" w:eastAsia="Times New Roman" w:hAnsi="Times New Roman" w:cs="Times New Roman"/>
+                <w:b/>
+                <w:sz w:val="24"/>
+                <w:szCs w:val="24"/>
+              </w:rPr>
+              <w:t>Business Rules</w:t>
+            </w:r>
+          </w:p>
+        </w:tc>
+        <w:tc>
+          <w:tcPr>
+            <w:tcW w:w="6762" w:type="dxa"/>
+            <w:gridSpan w:val="3"/>
+            <w:tcBorders>
+              <w:top w:val="single" w:sz="4" w:space="0" w:color="000000"/>
+              <w:left w:val="single" w:sz="4" w:space="0" w:color="000000"/>
+              <w:bottom w:val="single" w:sz="4" w:space="0" w:color="000000"/>
+              <w:right w:val="single" w:sz="4" w:space="0" w:color="000000"/>
+            </w:tcBorders>
+            <w:vAlign w:val="center"/>
+          </w:tcPr>
+          <w:p>
+            <w:pPr>
+              <w:rPr>
+                <w:rFonts w:ascii="Times New Roman" w:eastAsia="Times New Roman" w:hAnsi="Times New Roman" w:cs="Times New Roman"/>
+                <w:sz w:val="24"/>
+                <w:szCs w:val="24"/>
+              </w:rPr>
+            </w:pPr>
+          </w:p>
+        </w:tc>
+      </w:tr>
+      <w:tr>
+        <w:trPr>
+          <w:trHeight w:val="440"/>
+        </w:trPr>
+        <w:tc>
+          <w:tcPr>
+            <w:tcW w:w="2254" w:type="dxa"/>
+            <w:tcBorders>
+              <w:top w:val="single" w:sz="4" w:space="0" w:color="000000"/>
+              <w:left w:val="single" w:sz="4" w:space="0" w:color="000000"/>
+              <w:bottom w:val="single" w:sz="4" w:space="0" w:color="000000"/>
+              <w:right w:val="single" w:sz="4" w:space="0" w:color="000000"/>
+            </w:tcBorders>
+            <w:vAlign w:val="center"/>
+          </w:tcPr>
+          <w:p>
+            <w:pPr>
+              <w:rPr>
+                <w:rFonts w:ascii="Times New Roman" w:eastAsia="Times New Roman" w:hAnsi="Times New Roman" w:cs="Times New Roman"/>
+                <w:b/>
+                <w:sz w:val="24"/>
+                <w:szCs w:val="24"/>
+              </w:rPr>
+            </w:pPr>
+            <w:r>
+              <w:rPr>
+                <w:rFonts w:ascii="Times New Roman" w:eastAsia="Times New Roman" w:hAnsi="Times New Roman" w:cs="Times New Roman"/>
+                <w:b/>
+                <w:sz w:val="24"/>
+                <w:szCs w:val="24"/>
+              </w:rPr>
+              <w:t>Other Information</w:t>
+            </w:r>
+          </w:p>
+        </w:tc>
+        <w:tc>
+          <w:tcPr>
+            <w:tcW w:w="6762" w:type="dxa"/>
+            <w:gridSpan w:val="3"/>
+            <w:tcBorders>
+              <w:top w:val="single" w:sz="4" w:space="0" w:color="000000"/>
+              <w:left w:val="single" w:sz="4" w:space="0" w:color="000000"/>
+              <w:bottom w:val="single" w:sz="4" w:space="0" w:color="000000"/>
+              <w:right w:val="single" w:sz="4" w:space="0" w:color="000000"/>
+            </w:tcBorders>
+            <w:vAlign w:val="center"/>
+          </w:tcPr>
+          <w:p>
+            <w:pPr>
+              <w:rPr>
+                <w:rFonts w:ascii="Times New Roman" w:eastAsia="Times New Roman" w:hAnsi="Times New Roman" w:cs="Times New Roman"/>
+                <w:sz w:val="24"/>
+                <w:szCs w:val="24"/>
+              </w:rPr>
+            </w:pPr>
+            <w:r>
+              <w:rPr>
+                <w:rFonts w:ascii="Times New Roman" w:eastAsia="Times New Roman" w:hAnsi="Times New Roman" w:cs="Times New Roman"/>
+                <w:sz w:val="24"/>
+                <w:szCs w:val="24"/>
+              </w:rPr>
+              <w:t>N/A</w:t>
+            </w:r>
+          </w:p>
+        </w:tc>
+      </w:tr>
+      <w:tr>
+        <w:trPr>
+          <w:trHeight w:val="440"/>
+        </w:trPr>
+        <w:tc>
+          <w:tcPr>
+            <w:tcW w:w="2254" w:type="dxa"/>
+            <w:tcBorders>
+              <w:top w:val="single" w:sz="4" w:space="0" w:color="000000"/>
+              <w:left w:val="single" w:sz="4" w:space="0" w:color="000000"/>
+              <w:bottom w:val="single" w:sz="4" w:space="0" w:color="000000"/>
+              <w:right w:val="single" w:sz="4" w:space="0" w:color="000000"/>
+            </w:tcBorders>
+            <w:vAlign w:val="center"/>
+          </w:tcPr>
+          <w:p>
+            <w:pPr>
+              <w:rPr>
+                <w:rFonts w:ascii="Times New Roman" w:eastAsia="Times New Roman" w:hAnsi="Times New Roman" w:cs="Times New Roman"/>
+                <w:b/>
+                <w:sz w:val="24"/>
+                <w:szCs w:val="24"/>
+              </w:rPr>
+            </w:pPr>
+            <w:r>
+              <w:rPr>
+                <w:rFonts w:ascii="Times New Roman" w:eastAsia="Times New Roman" w:hAnsi="Times New Roman" w:cs="Times New Roman"/>
+                <w:b/>
+                <w:sz w:val="24"/>
+                <w:szCs w:val="24"/>
+              </w:rPr>
+              <w:t>Assumptions</w:t>
+            </w:r>
+          </w:p>
+        </w:tc>
+        <w:tc>
+          <w:tcPr>
+            <w:tcW w:w="6762" w:type="dxa"/>
+            <w:gridSpan w:val="3"/>
+            <w:tcBorders>
+              <w:top w:val="single" w:sz="4" w:space="0" w:color="000000"/>
+              <w:left w:val="single" w:sz="4" w:space="0" w:color="000000"/>
+              <w:bottom w:val="single" w:sz="4" w:space="0" w:color="000000"/>
+              <w:right w:val="single" w:sz="4" w:space="0" w:color="000000"/>
+            </w:tcBorders>
+            <w:vAlign w:val="center"/>
+          </w:tcPr>
+          <w:p>
+            <w:pPr>
+              <w:rPr>
+                <w:rFonts w:ascii="Times New Roman" w:eastAsia="Times New Roman" w:hAnsi="Times New Roman" w:cs="Times New Roman"/>
+                <w:sz w:val="24"/>
+                <w:szCs w:val="24"/>
+              </w:rPr>
+            </w:pPr>
+            <w:r>
+              <w:rPr>
+                <w:rFonts w:ascii="Times New Roman" w:eastAsia="Times New Roman" w:hAnsi="Times New Roman" w:cs="Times New Roman"/>
+                <w:sz w:val="24"/>
+                <w:szCs w:val="24"/>
+              </w:rPr>
+              <w:t>N/A</w:t>
+            </w:r>
+          </w:p>
+        </w:tc>
+      </w:tr>
+    </w:tbl>
+    <w:p/>
+    <w:p>
+      <w:pPr>
         <w:pStyle w:val="Heading2"/>
         <w:rPr>
           <w:rFonts w:cs="Times New Roman"/>
@@ -38009,6 +39547,119 @@
     </w:lvl>
   </w:abstractNum>
   <w:abstractNum w:abstractNumId="7" w15:restartNumberingAfterBreak="0">
+    <w:nsid w:val="0DDA23EA"/>
+    <w:multiLevelType w:val="multilevel"/>
+    <w:tmpl w:val="F30CB778"/>
+    <w:lvl w:ilvl="0">
+      <w:start w:val="1"/>
+      <w:numFmt w:val="decimal"/>
+      <w:lvlText w:val="%1."/>
+      <w:lvlJc w:val="left"/>
+      <w:pPr>
+        <w:ind w:left="720" w:hanging="360"/>
+      </w:pPr>
+      <w:rPr>
+        <w:u w:val="none"/>
+      </w:rPr>
+    </w:lvl>
+    <w:lvl w:ilvl="1">
+      <w:start w:val="1"/>
+      <w:numFmt w:val="lowerLetter"/>
+      <w:lvlText w:val="%2."/>
+      <w:lvlJc w:val="left"/>
+      <w:pPr>
+        <w:ind w:left="1440" w:hanging="360"/>
+      </w:pPr>
+      <w:rPr>
+        <w:u w:val="none"/>
+      </w:rPr>
+    </w:lvl>
+    <w:lvl w:ilvl="2">
+      <w:start w:val="1"/>
+      <w:numFmt w:val="lowerRoman"/>
+      <w:lvlText w:val="%3."/>
+      <w:lvlJc w:val="right"/>
+      <w:pPr>
+        <w:ind w:left="2160" w:hanging="360"/>
+      </w:pPr>
+      <w:rPr>
+        <w:u w:val="none"/>
+      </w:rPr>
+    </w:lvl>
+    <w:lvl w:ilvl="3">
+      <w:start w:val="1"/>
+      <w:numFmt w:val="decimal"/>
+      <w:lvlText w:val="%4."/>
+      <w:lvlJc w:val="left"/>
+      <w:pPr>
+        <w:ind w:left="2880" w:hanging="360"/>
+      </w:pPr>
+      <w:rPr>
+        <w:u w:val="none"/>
+      </w:rPr>
+    </w:lvl>
+    <w:lvl w:ilvl="4">
+      <w:start w:val="1"/>
+      <w:numFmt w:val="lowerLetter"/>
+      <w:lvlText w:val="%5."/>
+      <w:lvlJc w:val="left"/>
+      <w:pPr>
+        <w:ind w:left="3600" w:hanging="360"/>
+      </w:pPr>
+      <w:rPr>
+        <w:u w:val="none"/>
+      </w:rPr>
+    </w:lvl>
+    <w:lvl w:ilvl="5">
+      <w:start w:val="1"/>
+      <w:numFmt w:val="lowerRoman"/>
+      <w:lvlText w:val="%6."/>
+      <w:lvlJc w:val="right"/>
+      <w:pPr>
+        <w:ind w:left="4320" w:hanging="360"/>
+      </w:pPr>
+      <w:rPr>
+        <w:u w:val="none"/>
+      </w:rPr>
+    </w:lvl>
+    <w:lvl w:ilvl="6">
+      <w:start w:val="1"/>
+      <w:numFmt w:val="decimal"/>
+      <w:lvlText w:val="%7."/>
+      <w:lvlJc w:val="left"/>
+      <w:pPr>
+        <w:ind w:left="5040" w:hanging="360"/>
+      </w:pPr>
+      <w:rPr>
+        <w:u w:val="none"/>
+      </w:rPr>
+    </w:lvl>
+    <w:lvl w:ilvl="7">
+      <w:start w:val="1"/>
+      <w:numFmt w:val="lowerLetter"/>
+      <w:lvlText w:val="%8."/>
+      <w:lvlJc w:val="left"/>
+      <w:pPr>
+        <w:ind w:left="5760" w:hanging="360"/>
+      </w:pPr>
+      <w:rPr>
+        <w:u w:val="none"/>
+      </w:rPr>
+    </w:lvl>
+    <w:lvl w:ilvl="8">
+      <w:start w:val="1"/>
+      <w:numFmt w:val="lowerRoman"/>
+      <w:lvlText w:val="%9."/>
+      <w:lvlJc w:val="right"/>
+      <w:pPr>
+        <w:ind w:left="6480" w:hanging="360"/>
+      </w:pPr>
+      <w:rPr>
+        <w:u w:val="none"/>
+      </w:rPr>
+    </w:lvl>
+  </w:abstractNum>
+  <w:abstractNum w:abstractNumId="8" w15:restartNumberingAfterBreak="0">
     <w:nsid w:val="0FC663C5"/>
     <w:multiLevelType w:val="multilevel"/>
     <w:tmpl w:val="833E5CAE"/>
@@ -38139,7 +39790,7 @@
       </w:rPr>
     </w:lvl>
   </w:abstractNum>
-  <w:abstractNum w:abstractNumId="8" w15:restartNumberingAfterBreak="0">
+  <w:abstractNum w:abstractNumId="9" w15:restartNumberingAfterBreak="0">
     <w:nsid w:val="17B36B57"/>
     <w:multiLevelType w:val="multilevel"/>
     <w:tmpl w:val="8A1E2110"/>
@@ -38225,7 +39876,7 @@
       </w:pPr>
     </w:lvl>
   </w:abstractNum>
-  <w:abstractNum w:abstractNumId="9" w15:restartNumberingAfterBreak="0">
+  <w:abstractNum w:abstractNumId="10" w15:restartNumberingAfterBreak="0">
     <w:nsid w:val="1936516A"/>
     <w:multiLevelType w:val="multilevel"/>
     <w:tmpl w:val="4CD4AF04"/>
@@ -38356,7 +40007,7 @@
       </w:rPr>
     </w:lvl>
   </w:abstractNum>
-  <w:abstractNum w:abstractNumId="10" w15:restartNumberingAfterBreak="0">
+  <w:abstractNum w:abstractNumId="11" w15:restartNumberingAfterBreak="0">
     <w:nsid w:val="1CD419DE"/>
     <w:multiLevelType w:val="multilevel"/>
     <w:tmpl w:val="11DA48B4"/>
@@ -38442,7 +40093,7 @@
       </w:pPr>
     </w:lvl>
   </w:abstractNum>
-  <w:abstractNum w:abstractNumId="11" w15:restartNumberingAfterBreak="0">
+  <w:abstractNum w:abstractNumId="12" w15:restartNumberingAfterBreak="0">
     <w:nsid w:val="24FD337C"/>
     <w:multiLevelType w:val="multilevel"/>
     <w:tmpl w:val="99E095C8"/>
@@ -38528,7 +40179,7 @@
       </w:pPr>
     </w:lvl>
   </w:abstractNum>
-  <w:abstractNum w:abstractNumId="12" w15:restartNumberingAfterBreak="0">
+  <w:abstractNum w:abstractNumId="13" w15:restartNumberingAfterBreak="0">
     <w:nsid w:val="25FF55BE"/>
     <w:multiLevelType w:val="multilevel"/>
     <w:tmpl w:val="33943BDE"/>
@@ -38614,7 +40265,7 @@
       </w:pPr>
     </w:lvl>
   </w:abstractNum>
-  <w:abstractNum w:abstractNumId="13" w15:restartNumberingAfterBreak="0">
+  <w:abstractNum w:abstractNumId="14" w15:restartNumberingAfterBreak="0">
     <w:nsid w:val="27360BC2"/>
     <w:multiLevelType w:val="multilevel"/>
     <w:tmpl w:val="74846CF4"/>
@@ -38700,7 +40351,7 @@
       </w:pPr>
     </w:lvl>
   </w:abstractNum>
-  <w:abstractNum w:abstractNumId="14" w15:restartNumberingAfterBreak="0">
+  <w:abstractNum w:abstractNumId="15" w15:restartNumberingAfterBreak="0">
     <w:nsid w:val="2C654D50"/>
     <w:multiLevelType w:val="multilevel"/>
     <w:tmpl w:val="80A6E348"/>
@@ -38831,7 +40482,7 @@
       </w:rPr>
     </w:lvl>
   </w:abstractNum>
-  <w:abstractNum w:abstractNumId="15" w15:restartNumberingAfterBreak="0">
+  <w:abstractNum w:abstractNumId="16" w15:restartNumberingAfterBreak="0">
     <w:nsid w:val="301C5661"/>
     <w:multiLevelType w:val="multilevel"/>
     <w:tmpl w:val="15BE803C"/>
@@ -38917,7 +40568,7 @@
       </w:pPr>
     </w:lvl>
   </w:abstractNum>
-  <w:abstractNum w:abstractNumId="16" w15:restartNumberingAfterBreak="0">
+  <w:abstractNum w:abstractNumId="17" w15:restartNumberingAfterBreak="0">
     <w:nsid w:val="326E6E1A"/>
     <w:multiLevelType w:val="multilevel"/>
     <w:tmpl w:val="386ABD7E"/>
@@ -39003,7 +40654,7 @@
       </w:pPr>
     </w:lvl>
   </w:abstractNum>
-  <w:abstractNum w:abstractNumId="17" w15:restartNumberingAfterBreak="0">
+  <w:abstractNum w:abstractNumId="18" w15:restartNumberingAfterBreak="0">
     <w:nsid w:val="355C59E1"/>
     <w:multiLevelType w:val="multilevel"/>
     <w:tmpl w:val="AE8CD23A"/>
@@ -39089,7 +40740,7 @@
       </w:pPr>
     </w:lvl>
   </w:abstractNum>
-  <w:abstractNum w:abstractNumId="18" w15:restartNumberingAfterBreak="0">
+  <w:abstractNum w:abstractNumId="19" w15:restartNumberingAfterBreak="0">
     <w:nsid w:val="359B46C9"/>
     <w:multiLevelType w:val="multilevel"/>
     <w:tmpl w:val="90E29392"/>
@@ -39220,7 +40871,7 @@
       </w:rPr>
     </w:lvl>
   </w:abstractNum>
-  <w:abstractNum w:abstractNumId="19" w15:restartNumberingAfterBreak="0">
+  <w:abstractNum w:abstractNumId="20" w15:restartNumberingAfterBreak="0">
     <w:nsid w:val="3E3D62C7"/>
     <w:multiLevelType w:val="multilevel"/>
     <w:tmpl w:val="66A2F0AA"/>
@@ -39306,7 +40957,120 @@
       </w:pPr>
     </w:lvl>
   </w:abstractNum>
-  <w:abstractNum w:abstractNumId="20" w15:restartNumberingAfterBreak="0">
+  <w:abstractNum w:abstractNumId="21" w15:restartNumberingAfterBreak="0">
+    <w:nsid w:val="3EF90855"/>
+    <w:multiLevelType w:val="multilevel"/>
+    <w:tmpl w:val="CB088C34"/>
+    <w:lvl w:ilvl="0">
+      <w:start w:val="1"/>
+      <w:numFmt w:val="decimal"/>
+      <w:lvlText w:val="%1."/>
+      <w:lvlJc w:val="left"/>
+      <w:pPr>
+        <w:ind w:left="720" w:hanging="360"/>
+      </w:pPr>
+      <w:rPr>
+        <w:u w:val="none"/>
+      </w:rPr>
+    </w:lvl>
+    <w:lvl w:ilvl="1">
+      <w:start w:val="1"/>
+      <w:numFmt w:val="lowerLetter"/>
+      <w:lvlText w:val="%2."/>
+      <w:lvlJc w:val="left"/>
+      <w:pPr>
+        <w:ind w:left="1440" w:hanging="360"/>
+      </w:pPr>
+      <w:rPr>
+        <w:u w:val="none"/>
+      </w:rPr>
+    </w:lvl>
+    <w:lvl w:ilvl="2">
+      <w:start w:val="1"/>
+      <w:numFmt w:val="lowerRoman"/>
+      <w:lvlText w:val="%3."/>
+      <w:lvlJc w:val="right"/>
+      <w:pPr>
+        <w:ind w:left="2160" w:hanging="360"/>
+      </w:pPr>
+      <w:rPr>
+        <w:u w:val="none"/>
+      </w:rPr>
+    </w:lvl>
+    <w:lvl w:ilvl="3">
+      <w:start w:val="1"/>
+      <w:numFmt w:val="decimal"/>
+      <w:lvlText w:val="%4."/>
+      <w:lvlJc w:val="left"/>
+      <w:pPr>
+        <w:ind w:left="2880" w:hanging="360"/>
+      </w:pPr>
+      <w:rPr>
+        <w:u w:val="none"/>
+      </w:rPr>
+    </w:lvl>
+    <w:lvl w:ilvl="4">
+      <w:start w:val="1"/>
+      <w:numFmt w:val="lowerLetter"/>
+      <w:lvlText w:val="%5."/>
+      <w:lvlJc w:val="left"/>
+      <w:pPr>
+        <w:ind w:left="3600" w:hanging="360"/>
+      </w:pPr>
+      <w:rPr>
+        <w:u w:val="none"/>
+      </w:rPr>
+    </w:lvl>
+    <w:lvl w:ilvl="5">
+      <w:start w:val="1"/>
+      <w:numFmt w:val="lowerRoman"/>
+      <w:lvlText w:val="%6."/>
+      <w:lvlJc w:val="right"/>
+      <w:pPr>
+        <w:ind w:left="4320" w:hanging="360"/>
+      </w:pPr>
+      <w:rPr>
+        <w:u w:val="none"/>
+      </w:rPr>
+    </w:lvl>
+    <w:lvl w:ilvl="6">
+      <w:start w:val="1"/>
+      <w:numFmt w:val="decimal"/>
+      <w:lvlText w:val="%7."/>
+      <w:lvlJc w:val="left"/>
+      <w:pPr>
+        <w:ind w:left="5040" w:hanging="360"/>
+      </w:pPr>
+      <w:rPr>
+        <w:u w:val="none"/>
+      </w:rPr>
+    </w:lvl>
+    <w:lvl w:ilvl="7">
+      <w:start w:val="1"/>
+      <w:numFmt w:val="lowerLetter"/>
+      <w:lvlText w:val="%8."/>
+      <w:lvlJc w:val="left"/>
+      <w:pPr>
+        <w:ind w:left="5760" w:hanging="360"/>
+      </w:pPr>
+      <w:rPr>
+        <w:u w:val="none"/>
+      </w:rPr>
+    </w:lvl>
+    <w:lvl w:ilvl="8">
+      <w:start w:val="1"/>
+      <w:numFmt w:val="lowerRoman"/>
+      <w:lvlText w:val="%9."/>
+      <w:lvlJc w:val="right"/>
+      <w:pPr>
+        <w:ind w:left="6480" w:hanging="360"/>
+      </w:pPr>
+      <w:rPr>
+        <w:u w:val="none"/>
+      </w:rPr>
+    </w:lvl>
+  </w:abstractNum>
+  <w:abstractNum w:abstractNumId="22" w15:restartNumberingAfterBreak="0">
     <w:nsid w:val="402D3E7D"/>
     <w:multiLevelType w:val="multilevel"/>
     <w:tmpl w:val="17A6A3C2"/>
@@ -39437,7 +41201,7 @@
       </w:rPr>
     </w:lvl>
   </w:abstractNum>
-  <w:abstractNum w:abstractNumId="21" w15:restartNumberingAfterBreak="0">
+  <w:abstractNum w:abstractNumId="23" w15:restartNumberingAfterBreak="0">
     <w:nsid w:val="40F706D5"/>
     <w:multiLevelType w:val="multilevel"/>
     <w:tmpl w:val="80305764"/>
@@ -39523,7 +41287,7 @@
       </w:pPr>
     </w:lvl>
   </w:abstractNum>
-  <w:abstractNum w:abstractNumId="22" w15:restartNumberingAfterBreak="0">
+  <w:abstractNum w:abstractNumId="24" w15:restartNumberingAfterBreak="0">
     <w:nsid w:val="411E5211"/>
     <w:multiLevelType w:val="multilevel"/>
     <w:tmpl w:val="1DB64BD2"/>
@@ -39609,7 +41373,7 @@
       </w:pPr>
     </w:lvl>
   </w:abstractNum>
-  <w:abstractNum w:abstractNumId="23" w15:restartNumberingAfterBreak="0">
+  <w:abstractNum w:abstractNumId="25" w15:restartNumberingAfterBreak="0">
     <w:nsid w:val="475F38C5"/>
     <w:multiLevelType w:val="multilevel"/>
     <w:tmpl w:val="2AC2B3A6"/>
@@ -39695,7 +41459,7 @@
       </w:pPr>
     </w:lvl>
   </w:abstractNum>
-  <w:abstractNum w:abstractNumId="24" w15:restartNumberingAfterBreak="0">
+  <w:abstractNum w:abstractNumId="26" w15:restartNumberingAfterBreak="0">
     <w:nsid w:val="48DA0D64"/>
     <w:multiLevelType w:val="multilevel"/>
     <w:tmpl w:val="E59AEA8C"/>
@@ -39826,7 +41590,7 @@
       </w:rPr>
     </w:lvl>
   </w:abstractNum>
-  <w:abstractNum w:abstractNumId="25" w15:restartNumberingAfterBreak="0">
+  <w:abstractNum w:abstractNumId="27" w15:restartNumberingAfterBreak="0">
     <w:nsid w:val="48E658D6"/>
     <w:multiLevelType w:val="multilevel"/>
     <w:tmpl w:val="934C387A"/>
@@ -39957,7 +41721,7 @@
       </w:rPr>
     </w:lvl>
   </w:abstractNum>
-  <w:abstractNum w:abstractNumId="26" w15:restartNumberingAfterBreak="0">
+  <w:abstractNum w:abstractNumId="28" w15:restartNumberingAfterBreak="0">
     <w:nsid w:val="4B997418"/>
     <w:multiLevelType w:val="multilevel"/>
     <w:tmpl w:val="2D98A2EA"/>
@@ -40043,7 +41807,7 @@
       </w:pPr>
     </w:lvl>
   </w:abstractNum>
-  <w:abstractNum w:abstractNumId="27" w15:restartNumberingAfterBreak="0">
+  <w:abstractNum w:abstractNumId="29" w15:restartNumberingAfterBreak="0">
     <w:nsid w:val="4FE4280F"/>
     <w:multiLevelType w:val="multilevel"/>
     <w:tmpl w:val="27D20E96"/>
@@ -40129,7 +41893,7 @@
       </w:pPr>
     </w:lvl>
   </w:abstractNum>
-  <w:abstractNum w:abstractNumId="28" w15:restartNumberingAfterBreak="0">
+  <w:abstractNum w:abstractNumId="30" w15:restartNumberingAfterBreak="0">
     <w:nsid w:val="55625C94"/>
     <w:multiLevelType w:val="multilevel"/>
     <w:tmpl w:val="E73C6778"/>
@@ -40215,7 +41979,7 @@
       </w:pPr>
     </w:lvl>
   </w:abstractNum>
-  <w:abstractNum w:abstractNumId="29" w15:restartNumberingAfterBreak="0">
+  <w:abstractNum w:abstractNumId="31" w15:restartNumberingAfterBreak="0">
     <w:nsid w:val="588D6ED0"/>
     <w:multiLevelType w:val="multilevel"/>
     <w:tmpl w:val="C1E2A166"/>
@@ -40346,7 +42110,7 @@
       </w:rPr>
     </w:lvl>
   </w:abstractNum>
-  <w:abstractNum w:abstractNumId="30" w15:restartNumberingAfterBreak="0">
+  <w:abstractNum w:abstractNumId="32" w15:restartNumberingAfterBreak="0">
     <w:nsid w:val="62B90C15"/>
     <w:multiLevelType w:val="multilevel"/>
     <w:tmpl w:val="63D8B65C"/>
@@ -40459,7 +42223,7 @@
       </w:rPr>
     </w:lvl>
   </w:abstractNum>
-  <w:abstractNum w:abstractNumId="31" w15:restartNumberingAfterBreak="0">
+  <w:abstractNum w:abstractNumId="33" w15:restartNumberingAfterBreak="0">
     <w:nsid w:val="62C4442D"/>
     <w:multiLevelType w:val="multilevel"/>
     <w:tmpl w:val="55D8B0F2"/>
@@ -40590,7 +42354,7 @@
       </w:rPr>
     </w:lvl>
   </w:abstractNum>
-  <w:abstractNum w:abstractNumId="32" w15:restartNumberingAfterBreak="0">
+  <w:abstractNum w:abstractNumId="34" w15:restartNumberingAfterBreak="0">
     <w:nsid w:val="6B376E81"/>
     <w:multiLevelType w:val="multilevel"/>
     <w:tmpl w:val="389ACB2E"/>
@@ -40721,7 +42485,7 @@
       </w:rPr>
     </w:lvl>
   </w:abstractNum>
-  <w:abstractNum w:abstractNumId="33" w15:restartNumberingAfterBreak="0">
+  <w:abstractNum w:abstractNumId="35" w15:restartNumberingAfterBreak="0">
     <w:nsid w:val="6BD638A0"/>
     <w:multiLevelType w:val="multilevel"/>
     <w:tmpl w:val="2CBA5F4A"/>
@@ -40852,7 +42616,7 @@
       </w:rPr>
     </w:lvl>
   </w:abstractNum>
-  <w:abstractNum w:abstractNumId="34" w15:restartNumberingAfterBreak="0">
+  <w:abstractNum w:abstractNumId="36" w15:restartNumberingAfterBreak="0">
     <w:nsid w:val="6D1F7B2C"/>
     <w:multiLevelType w:val="multilevel"/>
     <w:tmpl w:val="30082FD4"/>
@@ -40938,7 +42702,7 @@
       </w:pPr>
     </w:lvl>
   </w:abstractNum>
-  <w:abstractNum w:abstractNumId="35" w15:restartNumberingAfterBreak="0">
+  <w:abstractNum w:abstractNumId="37" w15:restartNumberingAfterBreak="0">
     <w:nsid w:val="6D2F6A05"/>
     <w:multiLevelType w:val="multilevel"/>
     <w:tmpl w:val="170C6F6C"/>
@@ -41069,7 +42833,7 @@
       </w:rPr>
     </w:lvl>
   </w:abstractNum>
-  <w:abstractNum w:abstractNumId="36" w15:restartNumberingAfterBreak="0">
+  <w:abstractNum w:abstractNumId="38" w15:restartNumberingAfterBreak="0">
     <w:nsid w:val="6DE249EB"/>
     <w:multiLevelType w:val="multilevel"/>
     <w:tmpl w:val="F3C2E624"/>
@@ -41155,7 +42919,7 @@
       </w:pPr>
     </w:lvl>
   </w:abstractNum>
-  <w:abstractNum w:abstractNumId="37" w15:restartNumberingAfterBreak="0">
+  <w:abstractNum w:abstractNumId="39" w15:restartNumberingAfterBreak="0">
     <w:nsid w:val="6EDB18E9"/>
     <w:multiLevelType w:val="multilevel"/>
     <w:tmpl w:val="B110201E"/>
@@ -41241,7 +43005,7 @@
       </w:pPr>
     </w:lvl>
   </w:abstractNum>
-  <w:abstractNum w:abstractNumId="38" w15:restartNumberingAfterBreak="0">
+  <w:abstractNum w:abstractNumId="40" w15:restartNumberingAfterBreak="0">
     <w:nsid w:val="768F2C3F"/>
     <w:multiLevelType w:val="multilevel"/>
     <w:tmpl w:val="2B6E9612"/>
@@ -41327,7 +43091,233 @@
       </w:pPr>
     </w:lvl>
   </w:abstractNum>
-  <w:abstractNum w:abstractNumId="39" w15:restartNumberingAfterBreak="0">
+  <w:abstractNum w:abstractNumId="41" w15:restartNumberingAfterBreak="0">
+    <w:nsid w:val="776E7685"/>
+    <w:multiLevelType w:val="multilevel"/>
+    <w:tmpl w:val="1BFAB368"/>
+    <w:lvl w:ilvl="0">
+      <w:start w:val="1"/>
+      <w:numFmt w:val="decimal"/>
+      <w:lvlText w:val="%1."/>
+      <w:lvlJc w:val="left"/>
+      <w:pPr>
+        <w:ind w:left="720" w:hanging="360"/>
+      </w:pPr>
+      <w:rPr>
+        <w:u w:val="none"/>
+      </w:rPr>
+    </w:lvl>
+    <w:lvl w:ilvl="1">
+      <w:start w:val="1"/>
+      <w:numFmt w:val="lowerLetter"/>
+      <w:lvlText w:val="%2."/>
+      <w:lvlJc w:val="left"/>
+      <w:pPr>
+        <w:ind w:left="1440" w:hanging="360"/>
+      </w:pPr>
+      <w:rPr>
+        <w:u w:val="none"/>
+      </w:rPr>
+    </w:lvl>
+    <w:lvl w:ilvl="2">
+      <w:start w:val="1"/>
+      <w:numFmt w:val="lowerRoman"/>
+      <w:lvlText w:val="%3."/>
+      <w:lvlJc w:val="right"/>
+      <w:pPr>
+        <w:ind w:left="2160" w:hanging="360"/>
+      </w:pPr>
+      <w:rPr>
+        <w:u w:val="none"/>
+      </w:rPr>
+    </w:lvl>
+    <w:lvl w:ilvl="3">
+      <w:start w:val="1"/>
+      <w:numFmt w:val="decimal"/>
+      <w:lvlText w:val="%4."/>
+      <w:lvlJc w:val="left"/>
+      <w:pPr>
+        <w:ind w:left="2880" w:hanging="360"/>
+      </w:pPr>
+      <w:rPr>
+        <w:u w:val="none"/>
+      </w:rPr>
+    </w:lvl>
+    <w:lvl w:ilvl="4">
+      <w:start w:val="1"/>
+      <w:numFmt w:val="lowerLetter"/>
+      <w:lvlText w:val="%5."/>
+      <w:lvlJc w:val="left"/>
+      <w:pPr>
+        <w:ind w:left="3600" w:hanging="360"/>
+      </w:pPr>
+      <w:rPr>
+        <w:u w:val="none"/>
+      </w:rPr>
+    </w:lvl>
+    <w:lvl w:ilvl="5">
+      <w:start w:val="1"/>
+      <w:numFmt w:val="lowerRoman"/>
+      <w:lvlText w:val="%6."/>
+      <w:lvlJc w:val="right"/>
+      <w:pPr>
+        <w:ind w:left="4320" w:hanging="360"/>
+      </w:pPr>
+      <w:rPr>
+        <w:u w:val="none"/>
+      </w:rPr>
+    </w:lvl>
+    <w:lvl w:ilvl="6">
+      <w:start w:val="1"/>
+      <w:numFmt w:val="decimal"/>
+      <w:lvlText w:val="%7."/>
+      <w:lvlJc w:val="left"/>
+      <w:pPr>
+        <w:ind w:left="5040" w:hanging="360"/>
+      </w:pPr>
+      <w:rPr>
+        <w:u w:val="none"/>
+      </w:rPr>
+    </w:lvl>
+    <w:lvl w:ilvl="7">
+      <w:start w:val="1"/>
+      <w:numFmt w:val="lowerLetter"/>
+      <w:lvlText w:val="%8."/>
+      <w:lvlJc w:val="left"/>
+      <w:pPr>
+        <w:ind w:left="5760" w:hanging="360"/>
+      </w:pPr>
+      <w:rPr>
+        <w:u w:val="none"/>
+      </w:rPr>
+    </w:lvl>
+    <w:lvl w:ilvl="8">
+      <w:start w:val="1"/>
+      <w:numFmt w:val="lowerRoman"/>
+      <w:lvlText w:val="%9."/>
+      <w:lvlJc w:val="right"/>
+      <w:pPr>
+        <w:ind w:left="6480" w:hanging="360"/>
+      </w:pPr>
+      <w:rPr>
+        <w:u w:val="none"/>
+      </w:rPr>
+    </w:lvl>
+  </w:abstractNum>
+  <w:abstractNum w:abstractNumId="42" w15:restartNumberingAfterBreak="0">
+    <w:nsid w:val="7D190205"/>
+    <w:multiLevelType w:val="multilevel"/>
+    <w:tmpl w:val="4DCA9B1A"/>
+    <w:lvl w:ilvl="0">
+      <w:start w:val="1"/>
+      <w:numFmt w:val="decimal"/>
+      <w:lvlText w:val="%1."/>
+      <w:lvlJc w:val="left"/>
+      <w:pPr>
+        <w:ind w:left="720" w:hanging="360"/>
+      </w:pPr>
+      <w:rPr>
+        <w:u w:val="none"/>
+      </w:rPr>
+    </w:lvl>
+    <w:lvl w:ilvl="1">
+      <w:start w:val="1"/>
+      <w:numFmt w:val="lowerLetter"/>
+      <w:lvlText w:val="%2."/>
+      <w:lvlJc w:val="left"/>
+      <w:pPr>
+        <w:ind w:left="1440" w:hanging="360"/>
+      </w:pPr>
+      <w:rPr>
+        <w:u w:val="none"/>
+      </w:rPr>
+    </w:lvl>
+    <w:lvl w:ilvl="2">
+      <w:start w:val="1"/>
+      <w:numFmt w:val="lowerRoman"/>
+      <w:lvlText w:val="%3."/>
+      <w:lvlJc w:val="right"/>
+      <w:pPr>
+        <w:ind w:left="2160" w:hanging="360"/>
+      </w:pPr>
+      <w:rPr>
+        <w:u w:val="none"/>
+      </w:rPr>
+    </w:lvl>
+    <w:lvl w:ilvl="3">
+      <w:start w:val="1"/>
+      <w:numFmt w:val="decimal"/>
+      <w:lvlText w:val="%4."/>
+      <w:lvlJc w:val="left"/>
+      <w:pPr>
+        <w:ind w:left="2880" w:hanging="360"/>
+      </w:pPr>
+      <w:rPr>
+        <w:u w:val="none"/>
+      </w:rPr>
+    </w:lvl>
+    <w:lvl w:ilvl="4">
+      <w:start w:val="1"/>
+      <w:numFmt w:val="lowerLetter"/>
+      <w:lvlText w:val="%5."/>
+      <w:lvlJc w:val="left"/>
+      <w:pPr>
+        <w:ind w:left="3600" w:hanging="360"/>
+      </w:pPr>
+      <w:rPr>
+        <w:u w:val="none"/>
+      </w:rPr>
+    </w:lvl>
+    <w:lvl w:ilvl="5">
+      <w:start w:val="1"/>
+      <w:numFmt w:val="lowerRoman"/>
+      <w:lvlText w:val="%6."/>
+      <w:lvlJc w:val="right"/>
+      <w:pPr>
+        <w:ind w:left="4320" w:hanging="360"/>
+      </w:pPr>
+      <w:rPr>
+        <w:u w:val="none"/>
+      </w:rPr>
+    </w:lvl>
+    <w:lvl w:ilvl="6">
+      <w:start w:val="1"/>
+      <w:numFmt w:val="decimal"/>
+      <w:lvlText w:val="%7."/>
+      <w:lvlJc w:val="left"/>
+      <w:pPr>
+        <w:ind w:left="5040" w:hanging="360"/>
+      </w:pPr>
+      <w:rPr>
+        <w:u w:val="none"/>
+      </w:rPr>
+    </w:lvl>
+    <w:lvl w:ilvl="7">
+      <w:start w:val="1"/>
+      <w:numFmt w:val="lowerLetter"/>
+      <w:lvlText w:val="%8."/>
+      <w:lvlJc w:val="left"/>
+      <w:pPr>
+        <w:ind w:left="5760" w:hanging="360"/>
+      </w:pPr>
+      <w:rPr>
+        <w:u w:val="none"/>
+      </w:rPr>
+    </w:lvl>
+    <w:lvl w:ilvl="8">
+      <w:start w:val="1"/>
+      <w:numFmt w:val="lowerRoman"/>
+      <w:lvlText w:val="%9."/>
+      <w:lvlJc w:val="right"/>
+      <w:pPr>
+        <w:ind w:left="6480" w:hanging="360"/>
+      </w:pPr>
+      <w:rPr>
+        <w:u w:val="none"/>
+      </w:rPr>
+    </w:lvl>
+  </w:abstractNum>
+  <w:abstractNum w:abstractNumId="43" w15:restartNumberingAfterBreak="0">
     <w:nsid w:val="7D24287A"/>
     <w:multiLevelType w:val="multilevel"/>
     <w:tmpl w:val="28C46E00"/>
@@ -41440,7 +43430,7 @@
       </w:rPr>
     </w:lvl>
   </w:abstractNum>
-  <w:abstractNum w:abstractNumId="40" w15:restartNumberingAfterBreak="0">
+  <w:abstractNum w:abstractNumId="44" w15:restartNumberingAfterBreak="0">
     <w:nsid w:val="7FD55964"/>
     <w:multiLevelType w:val="multilevel"/>
     <w:tmpl w:val="1ED05C20"/>
@@ -41527,97 +43517,97 @@
     </w:lvl>
   </w:abstractNum>
   <w:num w:numId="1">
-    <w:abstractNumId w:val="35"/>
+    <w:abstractNumId w:val="37"/>
   </w:num>
   <w:num w:numId="2">
     <w:abstractNumId w:val="2"/>
   </w:num>
   <w:num w:numId="3">
-    <w:abstractNumId w:val="33"/>
+    <w:abstractNumId w:val="35"/>
   </w:num>
   <w:num w:numId="4">
-    <w:abstractNumId w:val="30"/>
+    <w:abstractNumId w:val="32"/>
   </w:num>
   <w:num w:numId="5">
-    <w:abstractNumId w:val="7"/>
+    <w:abstractNumId w:val="8"/>
   </w:num>
   <w:num w:numId="6">
-    <w:abstractNumId w:val="32"/>
+    <w:abstractNumId w:val="34"/>
   </w:num>
   <w:num w:numId="7">
-    <w:abstractNumId w:val="9"/>
+    <w:abstractNumId w:val="10"/>
   </w:num>
   <w:num w:numId="8">
-    <w:abstractNumId w:val="29"/>
+    <w:abstractNumId w:val="31"/>
   </w:num>
   <w:num w:numId="9">
-    <w:abstractNumId w:val="14"/>
+    <w:abstractNumId w:val="15"/>
   </w:num>
   <w:num w:numId="10">
     <w:abstractNumId w:val="1"/>
   </w:num>
   <w:num w:numId="11">
-    <w:abstractNumId w:val="24"/>
+    <w:abstractNumId w:val="26"/>
   </w:num>
   <w:num w:numId="12">
-    <w:abstractNumId w:val="20"/>
+    <w:abstractNumId w:val="22"/>
   </w:num>
   <w:num w:numId="13">
-    <w:abstractNumId w:val="31"/>
+    <w:abstractNumId w:val="33"/>
   </w:num>
   <w:num w:numId="14">
-    <w:abstractNumId w:val="25"/>
+    <w:abstractNumId w:val="27"/>
   </w:num>
   <w:num w:numId="15">
-    <w:abstractNumId w:val="39"/>
+    <w:abstractNumId w:val="43"/>
   </w:num>
   <w:num w:numId="16">
-    <w:abstractNumId w:val="18"/>
+    <w:abstractNumId w:val="19"/>
   </w:num>
   <w:num w:numId="17">
     <w:abstractNumId w:val="4"/>
   </w:num>
   <w:num w:numId="18">
-    <w:abstractNumId w:val="19"/>
+    <w:abstractNumId w:val="20"/>
   </w:num>
   <w:num w:numId="19">
-    <w:abstractNumId w:val="23"/>
+    <w:abstractNumId w:val="25"/>
   </w:num>
   <w:num w:numId="20">
+    <w:abstractNumId w:val="38"/>
+  </w:num>
+  <w:num w:numId="21">
+    <w:abstractNumId w:val="24"/>
+  </w:num>
+  <w:num w:numId="22">
+    <w:abstractNumId w:val="28"/>
+  </w:num>
+  <w:num w:numId="23">
+    <w:abstractNumId w:val="40"/>
+  </w:num>
+  <w:num w:numId="24">
+    <w:abstractNumId w:val="12"/>
+  </w:num>
+  <w:num w:numId="25">
+    <w:abstractNumId w:val="13"/>
+  </w:num>
+  <w:num w:numId="26">
+    <w:abstractNumId w:val="44"/>
+  </w:num>
+  <w:num w:numId="27">
+    <w:abstractNumId w:val="29"/>
+  </w:num>
+  <w:num w:numId="28">
+    <w:abstractNumId w:val="39"/>
+  </w:num>
+  <w:num w:numId="29">
+    <w:abstractNumId w:val="18"/>
+  </w:num>
+  <w:num w:numId="30">
     <w:abstractNumId w:val="36"/>
   </w:num>
-  <w:num w:numId="21">
-    <w:abstractNumId w:val="22"/>
-  </w:num>
-  <w:num w:numId="22">
-    <w:abstractNumId w:val="26"/>
-  </w:num>
-  <w:num w:numId="23">
-    <w:abstractNumId w:val="38"/>
-  </w:num>
-  <w:num w:numId="24">
-    <w:abstractNumId w:val="11"/>
-  </w:num>
-  <w:num w:numId="25">
-    <w:abstractNumId w:val="12"/>
-  </w:num>
-  <w:num w:numId="26">
-    <w:abstractNumId w:val="40"/>
-  </w:num>
-  <w:num w:numId="27">
-    <w:abstractNumId w:val="27"/>
-  </w:num>
-  <w:num w:numId="28">
-    <w:abstractNumId w:val="37"/>
-  </w:num>
-  <w:num w:numId="29">
+  <w:num w:numId="31">
     <w:abstractNumId w:val="17"/>
-  </w:num>
-  <w:num w:numId="30">
-    <w:abstractNumId w:val="34"/>
-  </w:num>
-  <w:num w:numId="31">
-    <w:abstractNumId w:val="16"/>
   </w:num>
   <w:num w:numId="32">
     <w:abstractNumId w:val="3"/>
@@ -41626,28 +43616,40 @@
     <w:abstractNumId w:val="6"/>
   </w:num>
   <w:num w:numId="34">
-    <w:abstractNumId w:val="10"/>
+    <w:abstractNumId w:val="11"/>
   </w:num>
   <w:num w:numId="35">
-    <w:abstractNumId w:val="21"/>
+    <w:abstractNumId w:val="23"/>
   </w:num>
   <w:num w:numId="36">
     <w:abstractNumId w:val="5"/>
   </w:num>
   <w:num w:numId="37">
-    <w:abstractNumId w:val="8"/>
+    <w:abstractNumId w:val="9"/>
   </w:num>
   <w:num w:numId="38">
-    <w:abstractNumId w:val="28"/>
+    <w:abstractNumId w:val="30"/>
   </w:num>
   <w:num w:numId="39">
-    <w:abstractNumId w:val="15"/>
+    <w:abstractNumId w:val="16"/>
   </w:num>
   <w:num w:numId="40">
     <w:abstractNumId w:val="0"/>
   </w:num>
   <w:num w:numId="41">
-    <w:abstractNumId w:val="13"/>
+    <w:abstractNumId w:val="14"/>
+  </w:num>
+  <w:num w:numId="42">
+    <w:abstractNumId w:val="41"/>
+  </w:num>
+  <w:num w:numId="43">
+    <w:abstractNumId w:val="7"/>
+  </w:num>
+  <w:num w:numId="44">
+    <w:abstractNumId w:val="42"/>
+  </w:num>
+  <w:num w:numId="45">
+    <w:abstractNumId w:val="21"/>
   </w:num>
 </w:numbering>
 </file>

</xml_diff>

<commit_message>
Add Use Case Ban User Description document
</commit_message>
<xml_diff>
--- a/docs/LiveCodingMentor.docx
+++ b/docs/LiveCodingMentor.docx
@@ -38690,6 +38690,1353 @@
     <w:p/>
     <w:p>
       <w:pPr>
+        <w:rPr>
+          <w:rFonts w:ascii="Times New Roman" w:eastAsia="Times New Roman" w:hAnsi="Times New Roman" w:cs="Times New Roman"/>
+          <w:sz w:val="24"/>
+          <w:szCs w:val="24"/>
+        </w:rPr>
+      </w:pPr>
+      <w:r>
+        <w:rPr>
+          <w:rFonts w:ascii="Times New Roman" w:eastAsia="Times New Roman" w:hAnsi="Times New Roman" w:cs="Times New Roman"/>
+          <w:sz w:val="24"/>
+          <w:szCs w:val="24"/>
+        </w:rPr>
+        <w:t>2.2.2.11 Ban user</w:t>
+      </w:r>
+    </w:p>
+    <w:tbl>
+      <w:tblPr>
+        <w:tblW w:w="9016" w:type="dxa"/>
+        <w:tblLayout w:type="fixed"/>
+        <w:tblLook w:val="0400" w:firstRow="0" w:lastRow="0" w:firstColumn="0" w:lastColumn="0" w:noHBand="0" w:noVBand="1"/>
+      </w:tblPr>
+      <w:tblGrid>
+        <w:gridCol w:w="2254"/>
+        <w:gridCol w:w="2254"/>
+        <w:gridCol w:w="2057"/>
+        <w:gridCol w:w="2451"/>
+      </w:tblGrid>
+      <w:tr>
+        <w:trPr>
+          <w:trHeight w:val="440"/>
+        </w:trPr>
+        <w:tc>
+          <w:tcPr>
+            <w:tcW w:w="2254" w:type="dxa"/>
+            <w:tcBorders>
+              <w:top w:val="single" w:sz="4" w:space="0" w:color="000000"/>
+              <w:left w:val="single" w:sz="4" w:space="0" w:color="000000"/>
+              <w:bottom w:val="single" w:sz="4" w:space="0" w:color="000000"/>
+              <w:right w:val="single" w:sz="4" w:space="0" w:color="000000"/>
+            </w:tcBorders>
+            <w:vAlign w:val="center"/>
+          </w:tcPr>
+          <w:p>
+            <w:pPr>
+              <w:rPr>
+                <w:rFonts w:ascii="Times New Roman" w:eastAsia="Times New Roman" w:hAnsi="Times New Roman" w:cs="Times New Roman"/>
+                <w:sz w:val="24"/>
+                <w:szCs w:val="24"/>
+              </w:rPr>
+            </w:pPr>
+            <w:r>
+              <w:rPr>
+                <w:rFonts w:ascii="Times New Roman" w:eastAsia="Times New Roman" w:hAnsi="Times New Roman" w:cs="Times New Roman"/>
+                <w:b/>
+                <w:sz w:val="24"/>
+                <w:szCs w:val="24"/>
+              </w:rPr>
+              <w:t>Use Case ID</w:t>
+            </w:r>
+          </w:p>
+        </w:tc>
+        <w:tc>
+          <w:tcPr>
+            <w:tcW w:w="2254" w:type="dxa"/>
+            <w:tcBorders>
+              <w:top w:val="single" w:sz="4" w:space="0" w:color="000000"/>
+              <w:left w:val="single" w:sz="4" w:space="0" w:color="000000"/>
+              <w:bottom w:val="single" w:sz="4" w:space="0" w:color="000000"/>
+              <w:right w:val="single" w:sz="4" w:space="0" w:color="000000"/>
+            </w:tcBorders>
+            <w:vAlign w:val="center"/>
+          </w:tcPr>
+          <w:p>
+            <w:pPr>
+              <w:rPr>
+                <w:rFonts w:ascii="Times New Roman" w:eastAsia="Times New Roman" w:hAnsi="Times New Roman" w:cs="Times New Roman"/>
+                <w:sz w:val="24"/>
+                <w:szCs w:val="24"/>
+              </w:rPr>
+            </w:pPr>
+            <w:r>
+              <w:rPr>
+                <w:rFonts w:ascii="Times New Roman" w:eastAsia="Times New Roman" w:hAnsi="Times New Roman" w:cs="Times New Roman"/>
+                <w:sz w:val="24"/>
+                <w:szCs w:val="24"/>
+              </w:rPr>
+              <w:t>UC - 12</w:t>
+            </w:r>
+          </w:p>
+        </w:tc>
+        <w:tc>
+          <w:tcPr>
+            <w:tcW w:w="2057" w:type="dxa"/>
+            <w:tcBorders>
+              <w:top w:val="single" w:sz="4" w:space="0" w:color="000000"/>
+              <w:left w:val="single" w:sz="4" w:space="0" w:color="000000"/>
+              <w:bottom w:val="single" w:sz="4" w:space="0" w:color="000000"/>
+              <w:right w:val="single" w:sz="4" w:space="0" w:color="000000"/>
+            </w:tcBorders>
+            <w:vAlign w:val="center"/>
+          </w:tcPr>
+          <w:p>
+            <w:pPr>
+              <w:rPr>
+                <w:rFonts w:ascii="Times New Roman" w:eastAsia="Times New Roman" w:hAnsi="Times New Roman" w:cs="Times New Roman"/>
+                <w:sz w:val="24"/>
+                <w:szCs w:val="24"/>
+              </w:rPr>
+            </w:pPr>
+            <w:r>
+              <w:rPr>
+                <w:rFonts w:ascii="Times New Roman" w:eastAsia="Times New Roman" w:hAnsi="Times New Roman" w:cs="Times New Roman"/>
+                <w:b/>
+                <w:sz w:val="24"/>
+                <w:szCs w:val="24"/>
+              </w:rPr>
+              <w:t>Use Case Name</w:t>
+            </w:r>
+          </w:p>
+        </w:tc>
+        <w:tc>
+          <w:tcPr>
+            <w:tcW w:w="2451" w:type="dxa"/>
+            <w:tcBorders>
+              <w:top w:val="single" w:sz="4" w:space="0" w:color="000000"/>
+              <w:left w:val="single" w:sz="4" w:space="0" w:color="000000"/>
+              <w:bottom w:val="single" w:sz="4" w:space="0" w:color="000000"/>
+              <w:right w:val="single" w:sz="4" w:space="0" w:color="000000"/>
+            </w:tcBorders>
+            <w:vAlign w:val="center"/>
+          </w:tcPr>
+          <w:p>
+            <w:pPr>
+              <w:rPr>
+                <w:rFonts w:ascii="Times New Roman" w:eastAsia="Times New Roman" w:hAnsi="Times New Roman" w:cs="Times New Roman"/>
+                <w:sz w:val="24"/>
+                <w:szCs w:val="24"/>
+              </w:rPr>
+            </w:pPr>
+            <w:r>
+              <w:rPr>
+                <w:rFonts w:ascii="Times New Roman" w:eastAsia="Times New Roman" w:hAnsi="Times New Roman" w:cs="Times New Roman"/>
+                <w:sz w:val="24"/>
+                <w:szCs w:val="24"/>
+              </w:rPr>
+              <w:t>Ban user</w:t>
+            </w:r>
+          </w:p>
+        </w:tc>
+      </w:tr>
+      <w:tr>
+        <w:trPr>
+          <w:trHeight w:val="440"/>
+        </w:trPr>
+        <w:tc>
+          <w:tcPr>
+            <w:tcW w:w="2254" w:type="dxa"/>
+            <w:tcBorders>
+              <w:top w:val="single" w:sz="4" w:space="0" w:color="000000"/>
+              <w:left w:val="single" w:sz="4" w:space="0" w:color="000000"/>
+              <w:bottom w:val="single" w:sz="4" w:space="0" w:color="000000"/>
+              <w:right w:val="single" w:sz="4" w:space="0" w:color="000000"/>
+            </w:tcBorders>
+            <w:vAlign w:val="center"/>
+          </w:tcPr>
+          <w:p>
+            <w:pPr>
+              <w:rPr>
+                <w:rFonts w:ascii="Times New Roman" w:eastAsia="Times New Roman" w:hAnsi="Times New Roman" w:cs="Times New Roman"/>
+                <w:b/>
+                <w:sz w:val="24"/>
+                <w:szCs w:val="24"/>
+              </w:rPr>
+            </w:pPr>
+            <w:r>
+              <w:rPr>
+                <w:rFonts w:ascii="Times New Roman" w:eastAsia="Times New Roman" w:hAnsi="Times New Roman" w:cs="Times New Roman"/>
+                <w:b/>
+                <w:sz w:val="24"/>
+                <w:szCs w:val="24"/>
+              </w:rPr>
+              <w:t>Created By</w:t>
+            </w:r>
+          </w:p>
+        </w:tc>
+        <w:tc>
+          <w:tcPr>
+            <w:tcW w:w="2254" w:type="dxa"/>
+            <w:tcBorders>
+              <w:top w:val="single" w:sz="4" w:space="0" w:color="000000"/>
+              <w:left w:val="single" w:sz="4" w:space="0" w:color="000000"/>
+              <w:bottom w:val="single" w:sz="4" w:space="0" w:color="000000"/>
+              <w:right w:val="single" w:sz="4" w:space="0" w:color="000000"/>
+            </w:tcBorders>
+            <w:vAlign w:val="center"/>
+          </w:tcPr>
+          <w:p>
+            <w:pPr>
+              <w:rPr>
+                <w:rFonts w:ascii="Times New Roman" w:eastAsia="Times New Roman" w:hAnsi="Times New Roman" w:cs="Times New Roman"/>
+                <w:sz w:val="24"/>
+                <w:szCs w:val="24"/>
+              </w:rPr>
+            </w:pPr>
+            <w:proofErr w:type="spellStart"/>
+            <w:r>
+              <w:rPr>
+                <w:rFonts w:ascii="Times New Roman" w:eastAsia="Times New Roman" w:hAnsi="Times New Roman" w:cs="Times New Roman"/>
+                <w:sz w:val="24"/>
+                <w:szCs w:val="24"/>
+              </w:rPr>
+              <w:t>Bùi</w:t>
+            </w:r>
+            <w:proofErr w:type="spellEnd"/>
+            <w:r>
+              <w:rPr>
+                <w:rFonts w:ascii="Times New Roman" w:eastAsia="Times New Roman" w:hAnsi="Times New Roman" w:cs="Times New Roman"/>
+                <w:sz w:val="24"/>
+                <w:szCs w:val="24"/>
+              </w:rPr>
+              <w:t xml:space="preserve"> </w:t>
+            </w:r>
+            <w:proofErr w:type="spellStart"/>
+            <w:r>
+              <w:rPr>
+                <w:rFonts w:ascii="Times New Roman" w:eastAsia="Times New Roman" w:hAnsi="Times New Roman" w:cs="Times New Roman"/>
+                <w:sz w:val="24"/>
+                <w:szCs w:val="24"/>
+              </w:rPr>
+              <w:t>Công</w:t>
+            </w:r>
+            <w:proofErr w:type="spellEnd"/>
+            <w:r>
+              <w:rPr>
+                <w:rFonts w:ascii="Times New Roman" w:eastAsia="Times New Roman" w:hAnsi="Times New Roman" w:cs="Times New Roman"/>
+                <w:sz w:val="24"/>
+                <w:szCs w:val="24"/>
+              </w:rPr>
+              <w:t xml:space="preserve"> </w:t>
+            </w:r>
+            <w:proofErr w:type="spellStart"/>
+            <w:r>
+              <w:rPr>
+                <w:rFonts w:ascii="Times New Roman" w:eastAsia="Times New Roman" w:hAnsi="Times New Roman" w:cs="Times New Roman"/>
+                <w:sz w:val="24"/>
+                <w:szCs w:val="24"/>
+              </w:rPr>
+              <w:t>Ánh</w:t>
+            </w:r>
+            <w:proofErr w:type="spellEnd"/>
+          </w:p>
+        </w:tc>
+        <w:tc>
+          <w:tcPr>
+            <w:tcW w:w="2057" w:type="dxa"/>
+            <w:tcBorders>
+              <w:top w:val="single" w:sz="4" w:space="0" w:color="000000"/>
+              <w:left w:val="single" w:sz="4" w:space="0" w:color="000000"/>
+              <w:bottom w:val="single" w:sz="4" w:space="0" w:color="000000"/>
+              <w:right w:val="single" w:sz="4" w:space="0" w:color="000000"/>
+            </w:tcBorders>
+            <w:vAlign w:val="center"/>
+          </w:tcPr>
+          <w:p>
+            <w:pPr>
+              <w:rPr>
+                <w:rFonts w:ascii="Times New Roman" w:eastAsia="Times New Roman" w:hAnsi="Times New Roman" w:cs="Times New Roman"/>
+                <w:b/>
+                <w:sz w:val="24"/>
+                <w:szCs w:val="24"/>
+              </w:rPr>
+            </w:pPr>
+            <w:r>
+              <w:rPr>
+                <w:rFonts w:ascii="Times New Roman" w:eastAsia="Times New Roman" w:hAnsi="Times New Roman" w:cs="Times New Roman"/>
+                <w:b/>
+                <w:sz w:val="24"/>
+                <w:szCs w:val="24"/>
+              </w:rPr>
+              <w:t>Created Date</w:t>
+            </w:r>
+          </w:p>
+        </w:tc>
+        <w:tc>
+          <w:tcPr>
+            <w:tcW w:w="2451" w:type="dxa"/>
+            <w:tcBorders>
+              <w:top w:val="single" w:sz="4" w:space="0" w:color="000000"/>
+              <w:left w:val="single" w:sz="4" w:space="0" w:color="000000"/>
+              <w:bottom w:val="single" w:sz="4" w:space="0" w:color="000000"/>
+              <w:right w:val="single" w:sz="4" w:space="0" w:color="000000"/>
+            </w:tcBorders>
+            <w:vAlign w:val="center"/>
+          </w:tcPr>
+          <w:p>
+            <w:pPr>
+              <w:rPr>
+                <w:rFonts w:ascii="Times New Roman" w:eastAsia="Times New Roman" w:hAnsi="Times New Roman" w:cs="Times New Roman"/>
+                <w:sz w:val="24"/>
+                <w:szCs w:val="24"/>
+              </w:rPr>
+            </w:pPr>
+            <w:r>
+              <w:rPr>
+                <w:rFonts w:ascii="Times New Roman" w:eastAsia="Times New Roman" w:hAnsi="Times New Roman" w:cs="Times New Roman"/>
+                <w:sz w:val="24"/>
+                <w:szCs w:val="24"/>
+              </w:rPr>
+              <w:t>25/01/2021</w:t>
+            </w:r>
+          </w:p>
+        </w:tc>
+      </w:tr>
+      <w:tr>
+        <w:trPr>
+          <w:trHeight w:val="440"/>
+        </w:trPr>
+        <w:tc>
+          <w:tcPr>
+            <w:tcW w:w="2254" w:type="dxa"/>
+            <w:tcBorders>
+              <w:top w:val="single" w:sz="4" w:space="0" w:color="000000"/>
+              <w:left w:val="single" w:sz="4" w:space="0" w:color="000000"/>
+              <w:bottom w:val="single" w:sz="4" w:space="0" w:color="000000"/>
+              <w:right w:val="single" w:sz="4" w:space="0" w:color="000000"/>
+            </w:tcBorders>
+            <w:vAlign w:val="center"/>
+          </w:tcPr>
+          <w:p>
+            <w:pPr>
+              <w:rPr>
+                <w:rFonts w:ascii="Times New Roman" w:eastAsia="Times New Roman" w:hAnsi="Times New Roman" w:cs="Times New Roman"/>
+                <w:b/>
+                <w:sz w:val="24"/>
+                <w:szCs w:val="24"/>
+              </w:rPr>
+            </w:pPr>
+            <w:r>
+              <w:rPr>
+                <w:rFonts w:ascii="Times New Roman" w:eastAsia="Times New Roman" w:hAnsi="Times New Roman" w:cs="Times New Roman"/>
+                <w:b/>
+                <w:sz w:val="24"/>
+                <w:szCs w:val="24"/>
+              </w:rPr>
+              <w:t>Primary Actor</w:t>
+            </w:r>
+          </w:p>
+        </w:tc>
+        <w:tc>
+          <w:tcPr>
+            <w:tcW w:w="2254" w:type="dxa"/>
+            <w:tcBorders>
+              <w:top w:val="single" w:sz="4" w:space="0" w:color="000000"/>
+              <w:left w:val="single" w:sz="4" w:space="0" w:color="000000"/>
+              <w:bottom w:val="single" w:sz="4" w:space="0" w:color="000000"/>
+              <w:right w:val="single" w:sz="4" w:space="0" w:color="000000"/>
+            </w:tcBorders>
+            <w:vAlign w:val="center"/>
+          </w:tcPr>
+          <w:p>
+            <w:pPr>
+              <w:rPr>
+                <w:rFonts w:ascii="Times New Roman" w:eastAsia="Times New Roman" w:hAnsi="Times New Roman" w:cs="Times New Roman"/>
+                <w:sz w:val="24"/>
+                <w:szCs w:val="24"/>
+              </w:rPr>
+            </w:pPr>
+            <w:r>
+              <w:rPr>
+                <w:rFonts w:ascii="Times New Roman" w:eastAsia="Times New Roman" w:hAnsi="Times New Roman" w:cs="Times New Roman"/>
+                <w:sz w:val="24"/>
+                <w:szCs w:val="24"/>
+              </w:rPr>
+              <w:t>Admin</w:t>
+            </w:r>
+          </w:p>
+        </w:tc>
+        <w:tc>
+          <w:tcPr>
+            <w:tcW w:w="2057" w:type="dxa"/>
+            <w:tcBorders>
+              <w:top w:val="single" w:sz="4" w:space="0" w:color="000000"/>
+              <w:left w:val="single" w:sz="4" w:space="0" w:color="000000"/>
+              <w:bottom w:val="single" w:sz="4" w:space="0" w:color="000000"/>
+              <w:right w:val="single" w:sz="4" w:space="0" w:color="000000"/>
+            </w:tcBorders>
+            <w:vAlign w:val="center"/>
+          </w:tcPr>
+          <w:p>
+            <w:pPr>
+              <w:rPr>
+                <w:rFonts w:ascii="Times New Roman" w:eastAsia="Times New Roman" w:hAnsi="Times New Roman" w:cs="Times New Roman"/>
+                <w:b/>
+                <w:sz w:val="24"/>
+                <w:szCs w:val="24"/>
+              </w:rPr>
+            </w:pPr>
+            <w:r>
+              <w:rPr>
+                <w:rFonts w:ascii="Times New Roman" w:eastAsia="Times New Roman" w:hAnsi="Times New Roman" w:cs="Times New Roman"/>
+                <w:b/>
+                <w:sz w:val="24"/>
+                <w:szCs w:val="24"/>
+              </w:rPr>
+              <w:t>Secondary Actor</w:t>
+            </w:r>
+          </w:p>
+        </w:tc>
+        <w:tc>
+          <w:tcPr>
+            <w:tcW w:w="2451" w:type="dxa"/>
+            <w:tcBorders>
+              <w:top w:val="single" w:sz="4" w:space="0" w:color="000000"/>
+              <w:left w:val="single" w:sz="4" w:space="0" w:color="000000"/>
+              <w:bottom w:val="single" w:sz="4" w:space="0" w:color="000000"/>
+              <w:right w:val="single" w:sz="4" w:space="0" w:color="000000"/>
+            </w:tcBorders>
+            <w:vAlign w:val="center"/>
+          </w:tcPr>
+          <w:p>
+            <w:pPr>
+              <w:rPr>
+                <w:rFonts w:ascii="Times New Roman" w:eastAsia="Times New Roman" w:hAnsi="Times New Roman" w:cs="Times New Roman"/>
+                <w:sz w:val="24"/>
+                <w:szCs w:val="24"/>
+              </w:rPr>
+            </w:pPr>
+            <w:r>
+              <w:rPr>
+                <w:rFonts w:ascii="Times New Roman" w:eastAsia="Times New Roman" w:hAnsi="Times New Roman" w:cs="Times New Roman"/>
+                <w:sz w:val="24"/>
+                <w:szCs w:val="24"/>
+              </w:rPr>
+              <w:t>N/A</w:t>
+            </w:r>
+          </w:p>
+        </w:tc>
+      </w:tr>
+      <w:tr>
+        <w:trPr>
+          <w:trHeight w:val="440"/>
+        </w:trPr>
+        <w:tc>
+          <w:tcPr>
+            <w:tcW w:w="2254" w:type="dxa"/>
+            <w:tcBorders>
+              <w:top w:val="single" w:sz="4" w:space="0" w:color="000000"/>
+              <w:left w:val="single" w:sz="4" w:space="0" w:color="000000"/>
+              <w:bottom w:val="single" w:sz="4" w:space="0" w:color="000000"/>
+              <w:right w:val="single" w:sz="4" w:space="0" w:color="000000"/>
+            </w:tcBorders>
+            <w:vAlign w:val="center"/>
+          </w:tcPr>
+          <w:p>
+            <w:pPr>
+              <w:rPr>
+                <w:rFonts w:ascii="Times New Roman" w:eastAsia="Times New Roman" w:hAnsi="Times New Roman" w:cs="Times New Roman"/>
+                <w:b/>
+                <w:sz w:val="24"/>
+                <w:szCs w:val="24"/>
+              </w:rPr>
+            </w:pPr>
+            <w:r>
+              <w:rPr>
+                <w:rFonts w:ascii="Times New Roman" w:eastAsia="Times New Roman" w:hAnsi="Times New Roman" w:cs="Times New Roman"/>
+                <w:b/>
+                <w:sz w:val="24"/>
+                <w:szCs w:val="24"/>
+              </w:rPr>
+              <w:t>Description</w:t>
+            </w:r>
+          </w:p>
+        </w:tc>
+        <w:tc>
+          <w:tcPr>
+            <w:tcW w:w="6762" w:type="dxa"/>
+            <w:gridSpan w:val="3"/>
+            <w:tcBorders>
+              <w:top w:val="single" w:sz="4" w:space="0" w:color="000000"/>
+              <w:left w:val="single" w:sz="4" w:space="0" w:color="000000"/>
+              <w:bottom w:val="single" w:sz="4" w:space="0" w:color="000000"/>
+              <w:right w:val="single" w:sz="4" w:space="0" w:color="000000"/>
+            </w:tcBorders>
+            <w:vAlign w:val="center"/>
+          </w:tcPr>
+          <w:p>
+            <w:pPr>
+              <w:rPr>
+                <w:rFonts w:ascii="Times New Roman" w:eastAsia="Times New Roman" w:hAnsi="Times New Roman" w:cs="Times New Roman"/>
+                <w:sz w:val="24"/>
+                <w:szCs w:val="24"/>
+              </w:rPr>
+            </w:pPr>
+            <w:r>
+              <w:rPr>
+                <w:rFonts w:ascii="Times New Roman" w:eastAsia="Times New Roman" w:hAnsi="Times New Roman" w:cs="Times New Roman"/>
+                <w:sz w:val="24"/>
+                <w:szCs w:val="24"/>
+              </w:rPr>
+              <w:t xml:space="preserve">Admin ban user if user when user violate the terms  </w:t>
+            </w:r>
+          </w:p>
+        </w:tc>
+      </w:tr>
+      <w:tr>
+        <w:trPr>
+          <w:trHeight w:val="440"/>
+        </w:trPr>
+        <w:tc>
+          <w:tcPr>
+            <w:tcW w:w="2254" w:type="dxa"/>
+            <w:tcBorders>
+              <w:top w:val="single" w:sz="4" w:space="0" w:color="000000"/>
+              <w:left w:val="single" w:sz="4" w:space="0" w:color="000000"/>
+              <w:bottom w:val="single" w:sz="4" w:space="0" w:color="000000"/>
+              <w:right w:val="single" w:sz="4" w:space="0" w:color="000000"/>
+            </w:tcBorders>
+            <w:vAlign w:val="center"/>
+          </w:tcPr>
+          <w:p>
+            <w:pPr>
+              <w:rPr>
+                <w:rFonts w:ascii="Times New Roman" w:eastAsia="Times New Roman" w:hAnsi="Times New Roman" w:cs="Times New Roman"/>
+                <w:b/>
+                <w:sz w:val="24"/>
+                <w:szCs w:val="24"/>
+              </w:rPr>
+            </w:pPr>
+            <w:r>
+              <w:rPr>
+                <w:rFonts w:ascii="Times New Roman" w:eastAsia="Times New Roman" w:hAnsi="Times New Roman" w:cs="Times New Roman"/>
+                <w:b/>
+                <w:sz w:val="24"/>
+                <w:szCs w:val="24"/>
+              </w:rPr>
+              <w:t>Pre-conditions</w:t>
+            </w:r>
+          </w:p>
+        </w:tc>
+        <w:tc>
+          <w:tcPr>
+            <w:tcW w:w="6762" w:type="dxa"/>
+            <w:gridSpan w:val="3"/>
+            <w:tcBorders>
+              <w:top w:val="single" w:sz="4" w:space="0" w:color="000000"/>
+              <w:left w:val="single" w:sz="4" w:space="0" w:color="000000"/>
+              <w:bottom w:val="single" w:sz="4" w:space="0" w:color="000000"/>
+              <w:right w:val="single" w:sz="4" w:space="0" w:color="000000"/>
+            </w:tcBorders>
+            <w:vAlign w:val="center"/>
+          </w:tcPr>
+          <w:p>
+            <w:pPr>
+              <w:numPr>
+                <w:ilvl w:val="0"/>
+                <w:numId w:val="46"/>
+              </w:numPr>
+              <w:spacing w:after="0"/>
+              <w:rPr>
+                <w:rFonts w:ascii="Times New Roman" w:eastAsia="Times New Roman" w:hAnsi="Times New Roman" w:cs="Times New Roman"/>
+                <w:sz w:val="24"/>
+                <w:szCs w:val="24"/>
+              </w:rPr>
+            </w:pPr>
+            <w:r>
+              <w:rPr>
+                <w:rFonts w:ascii="Times New Roman" w:eastAsia="Times New Roman" w:hAnsi="Times New Roman" w:cs="Times New Roman"/>
+                <w:sz w:val="24"/>
+                <w:szCs w:val="24"/>
+              </w:rPr>
+              <w:t>Admin has logged into Admin Website</w:t>
+            </w:r>
+          </w:p>
+          <w:p>
+            <w:pPr>
+              <w:numPr>
+                <w:ilvl w:val="0"/>
+                <w:numId w:val="46"/>
+              </w:numPr>
+              <w:rPr>
+                <w:rFonts w:ascii="Times New Roman" w:eastAsia="Times New Roman" w:hAnsi="Times New Roman" w:cs="Times New Roman"/>
+                <w:sz w:val="24"/>
+                <w:szCs w:val="24"/>
+              </w:rPr>
+            </w:pPr>
+            <w:r>
+              <w:rPr>
+                <w:rFonts w:ascii="Times New Roman" w:eastAsia="Times New Roman" w:hAnsi="Times New Roman" w:cs="Times New Roman"/>
+                <w:sz w:val="24"/>
+                <w:szCs w:val="24"/>
+              </w:rPr>
+              <w:t>Choose a user admin wants to ban.</w:t>
+            </w:r>
+          </w:p>
+        </w:tc>
+      </w:tr>
+      <w:tr>
+        <w:trPr>
+          <w:trHeight w:val="440"/>
+        </w:trPr>
+        <w:tc>
+          <w:tcPr>
+            <w:tcW w:w="2254" w:type="dxa"/>
+            <w:tcBorders>
+              <w:top w:val="single" w:sz="4" w:space="0" w:color="000000"/>
+              <w:left w:val="single" w:sz="4" w:space="0" w:color="000000"/>
+              <w:bottom w:val="single" w:sz="4" w:space="0" w:color="000000"/>
+              <w:right w:val="single" w:sz="4" w:space="0" w:color="000000"/>
+            </w:tcBorders>
+            <w:vAlign w:val="center"/>
+          </w:tcPr>
+          <w:p>
+            <w:pPr>
+              <w:rPr>
+                <w:rFonts w:ascii="Times New Roman" w:eastAsia="Times New Roman" w:hAnsi="Times New Roman" w:cs="Times New Roman"/>
+                <w:b/>
+                <w:sz w:val="24"/>
+                <w:szCs w:val="24"/>
+              </w:rPr>
+            </w:pPr>
+            <w:r>
+              <w:rPr>
+                <w:rFonts w:ascii="Times New Roman" w:eastAsia="Times New Roman" w:hAnsi="Times New Roman" w:cs="Times New Roman"/>
+                <w:b/>
+                <w:sz w:val="24"/>
+                <w:szCs w:val="24"/>
+              </w:rPr>
+              <w:t>Post-conditions</w:t>
+            </w:r>
+          </w:p>
+        </w:tc>
+        <w:tc>
+          <w:tcPr>
+            <w:tcW w:w="6762" w:type="dxa"/>
+            <w:gridSpan w:val="3"/>
+            <w:tcBorders>
+              <w:top w:val="single" w:sz="4" w:space="0" w:color="000000"/>
+              <w:left w:val="single" w:sz="4" w:space="0" w:color="000000"/>
+              <w:bottom w:val="single" w:sz="4" w:space="0" w:color="000000"/>
+              <w:right w:val="single" w:sz="4" w:space="0" w:color="000000"/>
+            </w:tcBorders>
+            <w:vAlign w:val="center"/>
+          </w:tcPr>
+          <w:p>
+            <w:pPr>
+              <w:spacing w:line="238" w:lineRule="auto"/>
+              <w:rPr>
+                <w:rFonts w:ascii="Times New Roman" w:eastAsia="Times New Roman" w:hAnsi="Times New Roman" w:cs="Times New Roman"/>
+                <w:sz w:val="24"/>
+                <w:szCs w:val="24"/>
+              </w:rPr>
+            </w:pPr>
+            <w:r>
+              <w:rPr>
+                <w:rFonts w:ascii="Times New Roman" w:eastAsia="Times New Roman" w:hAnsi="Times New Roman" w:cs="Times New Roman"/>
+                <w:sz w:val="24"/>
+                <w:szCs w:val="24"/>
+              </w:rPr>
+              <w:t>User has banned will not to login into the system</w:t>
+            </w:r>
+          </w:p>
+        </w:tc>
+      </w:tr>
+      <w:tr>
+        <w:trPr>
+          <w:trHeight w:val="440"/>
+        </w:trPr>
+        <w:tc>
+          <w:tcPr>
+            <w:tcW w:w="2254" w:type="dxa"/>
+            <w:tcBorders>
+              <w:top w:val="single" w:sz="4" w:space="0" w:color="000000"/>
+              <w:left w:val="single" w:sz="4" w:space="0" w:color="000000"/>
+              <w:bottom w:val="single" w:sz="4" w:space="0" w:color="000000"/>
+              <w:right w:val="single" w:sz="4" w:space="0" w:color="000000"/>
+            </w:tcBorders>
+            <w:vAlign w:val="center"/>
+          </w:tcPr>
+          <w:p>
+            <w:pPr>
+              <w:rPr>
+                <w:rFonts w:ascii="Times New Roman" w:eastAsia="Times New Roman" w:hAnsi="Times New Roman" w:cs="Times New Roman"/>
+                <w:b/>
+                <w:sz w:val="24"/>
+                <w:szCs w:val="24"/>
+              </w:rPr>
+            </w:pPr>
+            <w:r>
+              <w:rPr>
+                <w:rFonts w:ascii="Times New Roman" w:eastAsia="Times New Roman" w:hAnsi="Times New Roman" w:cs="Times New Roman"/>
+                <w:b/>
+                <w:sz w:val="24"/>
+                <w:szCs w:val="24"/>
+              </w:rPr>
+              <w:t>Normal Flow</w:t>
+            </w:r>
+          </w:p>
+        </w:tc>
+        <w:tc>
+          <w:tcPr>
+            <w:tcW w:w="6762" w:type="dxa"/>
+            <w:gridSpan w:val="3"/>
+            <w:tcBorders>
+              <w:top w:val="single" w:sz="4" w:space="0" w:color="000000"/>
+              <w:left w:val="single" w:sz="4" w:space="0" w:color="000000"/>
+              <w:bottom w:val="single" w:sz="4" w:space="0" w:color="000000"/>
+              <w:right w:val="single" w:sz="4" w:space="0" w:color="000000"/>
+            </w:tcBorders>
+            <w:vAlign w:val="center"/>
+          </w:tcPr>
+          <w:p>
+            <w:pPr>
+              <w:numPr>
+                <w:ilvl w:val="0"/>
+                <w:numId w:val="48"/>
+              </w:numPr>
+              <w:spacing w:after="0"/>
+              <w:rPr>
+                <w:rFonts w:ascii="Times New Roman" w:eastAsia="Times New Roman" w:hAnsi="Times New Roman" w:cs="Times New Roman"/>
+                <w:sz w:val="24"/>
+                <w:szCs w:val="24"/>
+              </w:rPr>
+            </w:pPr>
+            <w:r>
+              <w:rPr>
+                <w:rFonts w:ascii="Times New Roman" w:eastAsia="Times New Roman" w:hAnsi="Times New Roman" w:cs="Times New Roman"/>
+                <w:sz w:val="24"/>
+                <w:szCs w:val="24"/>
+              </w:rPr>
+              <w:t>On the page screen dashboard of admin.</w:t>
+            </w:r>
+          </w:p>
+          <w:p>
+            <w:pPr>
+              <w:numPr>
+                <w:ilvl w:val="0"/>
+                <w:numId w:val="48"/>
+              </w:numPr>
+              <w:spacing w:after="0"/>
+              <w:rPr>
+                <w:rFonts w:ascii="Times New Roman" w:eastAsia="Times New Roman" w:hAnsi="Times New Roman" w:cs="Times New Roman"/>
+                <w:sz w:val="24"/>
+                <w:szCs w:val="24"/>
+              </w:rPr>
+            </w:pPr>
+            <w:r>
+              <w:rPr>
+                <w:rFonts w:ascii="Times New Roman" w:eastAsia="Times New Roman" w:hAnsi="Times New Roman" w:cs="Times New Roman"/>
+                <w:sz w:val="24"/>
+                <w:szCs w:val="24"/>
+              </w:rPr>
+              <w:t>Choose “View List User”.</w:t>
+            </w:r>
+          </w:p>
+          <w:p>
+            <w:pPr>
+              <w:numPr>
+                <w:ilvl w:val="0"/>
+                <w:numId w:val="48"/>
+              </w:numPr>
+              <w:spacing w:after="0"/>
+              <w:rPr>
+                <w:rFonts w:ascii="Times New Roman" w:eastAsia="Times New Roman" w:hAnsi="Times New Roman" w:cs="Times New Roman"/>
+                <w:sz w:val="24"/>
+                <w:szCs w:val="24"/>
+              </w:rPr>
+            </w:pPr>
+            <w:r>
+              <w:rPr>
+                <w:rFonts w:ascii="Times New Roman" w:eastAsia="Times New Roman" w:hAnsi="Times New Roman" w:cs="Times New Roman"/>
+                <w:sz w:val="24"/>
+                <w:szCs w:val="24"/>
+              </w:rPr>
+              <w:t>Admin click to “View User Info”.</w:t>
+            </w:r>
+          </w:p>
+          <w:p>
+            <w:pPr>
+              <w:numPr>
+                <w:ilvl w:val="0"/>
+                <w:numId w:val="48"/>
+              </w:numPr>
+              <w:spacing w:after="0"/>
+              <w:rPr>
+                <w:rFonts w:ascii="Times New Roman" w:eastAsia="Times New Roman" w:hAnsi="Times New Roman" w:cs="Times New Roman"/>
+                <w:sz w:val="24"/>
+                <w:szCs w:val="24"/>
+              </w:rPr>
+            </w:pPr>
+            <w:r>
+              <w:rPr>
+                <w:rFonts w:ascii="Times New Roman" w:eastAsia="Times New Roman" w:hAnsi="Times New Roman" w:cs="Times New Roman"/>
+                <w:sz w:val="24"/>
+                <w:szCs w:val="24"/>
+              </w:rPr>
+              <w:t>The system displays a list of all users.</w:t>
+            </w:r>
+          </w:p>
+          <w:p>
+            <w:pPr>
+              <w:numPr>
+                <w:ilvl w:val="0"/>
+                <w:numId w:val="48"/>
+              </w:numPr>
+              <w:spacing w:after="0"/>
+              <w:rPr>
+                <w:rFonts w:ascii="Times New Roman" w:eastAsia="Times New Roman" w:hAnsi="Times New Roman" w:cs="Times New Roman"/>
+                <w:sz w:val="24"/>
+                <w:szCs w:val="24"/>
+              </w:rPr>
+            </w:pPr>
+            <w:r>
+              <w:rPr>
+                <w:rFonts w:ascii="Times New Roman" w:eastAsia="Times New Roman" w:hAnsi="Times New Roman" w:cs="Times New Roman"/>
+                <w:sz w:val="24"/>
+                <w:szCs w:val="24"/>
+              </w:rPr>
+              <w:t>Admin choose what user wants to ban.</w:t>
+            </w:r>
+          </w:p>
+          <w:p>
+            <w:pPr>
+              <w:numPr>
+                <w:ilvl w:val="0"/>
+                <w:numId w:val="48"/>
+              </w:numPr>
+              <w:spacing w:after="0"/>
+              <w:rPr>
+                <w:rFonts w:ascii="Times New Roman" w:eastAsia="Times New Roman" w:hAnsi="Times New Roman" w:cs="Times New Roman"/>
+                <w:sz w:val="24"/>
+                <w:szCs w:val="24"/>
+              </w:rPr>
+            </w:pPr>
+            <w:r>
+              <w:rPr>
+                <w:rFonts w:ascii="Times New Roman" w:eastAsia="Times New Roman" w:hAnsi="Times New Roman" w:cs="Times New Roman"/>
+                <w:sz w:val="24"/>
+                <w:szCs w:val="24"/>
+              </w:rPr>
+              <w:t>Admin click the “Ban” button.</w:t>
+            </w:r>
+          </w:p>
+          <w:p>
+            <w:pPr>
+              <w:numPr>
+                <w:ilvl w:val="0"/>
+                <w:numId w:val="48"/>
+              </w:numPr>
+              <w:rPr>
+                <w:rFonts w:ascii="Times New Roman" w:eastAsia="Times New Roman" w:hAnsi="Times New Roman" w:cs="Times New Roman"/>
+                <w:sz w:val="24"/>
+                <w:szCs w:val="24"/>
+              </w:rPr>
+            </w:pPr>
+            <w:r>
+              <w:rPr>
+                <w:rFonts w:ascii="Times New Roman" w:eastAsia="Times New Roman" w:hAnsi="Times New Roman" w:cs="Times New Roman"/>
+                <w:sz w:val="24"/>
+                <w:szCs w:val="24"/>
+              </w:rPr>
+              <w:lastRenderedPageBreak/>
+              <w:t>The system displays the ban success message.</w:t>
+            </w:r>
+          </w:p>
+        </w:tc>
+      </w:tr>
+      <w:tr>
+        <w:trPr>
+          <w:trHeight w:val="440"/>
+        </w:trPr>
+        <w:tc>
+          <w:tcPr>
+            <w:tcW w:w="2254" w:type="dxa"/>
+            <w:tcBorders>
+              <w:top w:val="single" w:sz="4" w:space="0" w:color="000000"/>
+              <w:left w:val="single" w:sz="4" w:space="0" w:color="000000"/>
+              <w:bottom w:val="single" w:sz="4" w:space="0" w:color="000000"/>
+              <w:right w:val="single" w:sz="4" w:space="0" w:color="000000"/>
+            </w:tcBorders>
+            <w:vAlign w:val="center"/>
+          </w:tcPr>
+          <w:p>
+            <w:pPr>
+              <w:rPr>
+                <w:rFonts w:ascii="Times New Roman" w:eastAsia="Times New Roman" w:hAnsi="Times New Roman" w:cs="Times New Roman"/>
+                <w:b/>
+                <w:sz w:val="24"/>
+                <w:szCs w:val="24"/>
+              </w:rPr>
+            </w:pPr>
+            <w:r>
+              <w:rPr>
+                <w:rFonts w:ascii="Times New Roman" w:eastAsia="Times New Roman" w:hAnsi="Times New Roman" w:cs="Times New Roman"/>
+                <w:b/>
+                <w:sz w:val="24"/>
+                <w:szCs w:val="24"/>
+              </w:rPr>
+              <w:lastRenderedPageBreak/>
+              <w:t>Alternative Flow</w:t>
+            </w:r>
+          </w:p>
+        </w:tc>
+        <w:tc>
+          <w:tcPr>
+            <w:tcW w:w="6762" w:type="dxa"/>
+            <w:gridSpan w:val="3"/>
+            <w:tcBorders>
+              <w:top w:val="single" w:sz="4" w:space="0" w:color="000000"/>
+              <w:left w:val="single" w:sz="4" w:space="0" w:color="000000"/>
+              <w:bottom w:val="single" w:sz="4" w:space="0" w:color="000000"/>
+              <w:right w:val="single" w:sz="4" w:space="0" w:color="000000"/>
+            </w:tcBorders>
+            <w:vAlign w:val="center"/>
+          </w:tcPr>
+          <w:p>
+            <w:pPr>
+              <w:rPr>
+                <w:rFonts w:ascii="Times New Roman" w:eastAsia="Times New Roman" w:hAnsi="Times New Roman" w:cs="Times New Roman"/>
+                <w:sz w:val="24"/>
+                <w:szCs w:val="24"/>
+              </w:rPr>
+            </w:pPr>
+            <w:r>
+              <w:rPr>
+                <w:rFonts w:ascii="Times New Roman" w:eastAsia="Times New Roman" w:hAnsi="Times New Roman" w:cs="Times New Roman"/>
+                <w:sz w:val="24"/>
+                <w:szCs w:val="24"/>
+              </w:rPr>
+              <w:t>N/A</w:t>
+            </w:r>
+          </w:p>
+        </w:tc>
+      </w:tr>
+      <w:tr>
+        <w:trPr>
+          <w:trHeight w:val="440"/>
+        </w:trPr>
+        <w:tc>
+          <w:tcPr>
+            <w:tcW w:w="2254" w:type="dxa"/>
+            <w:tcBorders>
+              <w:top w:val="single" w:sz="4" w:space="0" w:color="000000"/>
+              <w:left w:val="single" w:sz="4" w:space="0" w:color="000000"/>
+              <w:bottom w:val="single" w:sz="4" w:space="0" w:color="000000"/>
+              <w:right w:val="single" w:sz="4" w:space="0" w:color="000000"/>
+            </w:tcBorders>
+            <w:vAlign w:val="center"/>
+          </w:tcPr>
+          <w:p>
+            <w:pPr>
+              <w:rPr>
+                <w:rFonts w:ascii="Times New Roman" w:eastAsia="Times New Roman" w:hAnsi="Times New Roman" w:cs="Times New Roman"/>
+                <w:b/>
+                <w:sz w:val="24"/>
+                <w:szCs w:val="24"/>
+              </w:rPr>
+            </w:pPr>
+            <w:r>
+              <w:rPr>
+                <w:rFonts w:ascii="Times New Roman" w:eastAsia="Times New Roman" w:hAnsi="Times New Roman" w:cs="Times New Roman"/>
+                <w:b/>
+                <w:sz w:val="24"/>
+                <w:szCs w:val="24"/>
+              </w:rPr>
+              <w:t>Exceptions</w:t>
+            </w:r>
+          </w:p>
+        </w:tc>
+        <w:tc>
+          <w:tcPr>
+            <w:tcW w:w="6762" w:type="dxa"/>
+            <w:gridSpan w:val="3"/>
+            <w:tcBorders>
+              <w:top w:val="single" w:sz="4" w:space="0" w:color="000000"/>
+              <w:left w:val="single" w:sz="4" w:space="0" w:color="000000"/>
+              <w:bottom w:val="single" w:sz="4" w:space="0" w:color="000000"/>
+              <w:right w:val="single" w:sz="4" w:space="0" w:color="000000"/>
+            </w:tcBorders>
+            <w:vAlign w:val="center"/>
+          </w:tcPr>
+          <w:p>
+            <w:pPr>
+              <w:rPr>
+                <w:rFonts w:ascii="Times New Roman" w:eastAsia="Times New Roman" w:hAnsi="Times New Roman" w:cs="Times New Roman"/>
+                <w:sz w:val="24"/>
+                <w:szCs w:val="24"/>
+              </w:rPr>
+            </w:pPr>
+            <w:r>
+              <w:rPr>
+                <w:rFonts w:ascii="Times New Roman" w:eastAsia="Times New Roman" w:hAnsi="Times New Roman" w:cs="Times New Roman"/>
+                <w:sz w:val="24"/>
+                <w:szCs w:val="24"/>
+              </w:rPr>
+              <w:t>The system displays an error message when:</w:t>
+            </w:r>
+          </w:p>
+          <w:p>
+            <w:pPr>
+              <w:numPr>
+                <w:ilvl w:val="0"/>
+                <w:numId w:val="47"/>
+              </w:numPr>
+              <w:spacing w:after="0"/>
+              <w:rPr>
+                <w:rFonts w:ascii="Times New Roman" w:eastAsia="Times New Roman" w:hAnsi="Times New Roman" w:cs="Times New Roman"/>
+                <w:sz w:val="24"/>
+                <w:szCs w:val="24"/>
+              </w:rPr>
+            </w:pPr>
+            <w:r>
+              <w:rPr>
+                <w:rFonts w:ascii="Times New Roman" w:eastAsia="Times New Roman" w:hAnsi="Times New Roman" w:cs="Times New Roman"/>
+                <w:sz w:val="24"/>
+                <w:szCs w:val="24"/>
+              </w:rPr>
+              <w:t>Cannot connect to the server.</w:t>
+            </w:r>
+          </w:p>
+        </w:tc>
+      </w:tr>
+      <w:tr>
+        <w:trPr>
+          <w:trHeight w:val="440"/>
+        </w:trPr>
+        <w:tc>
+          <w:tcPr>
+            <w:tcW w:w="2254" w:type="dxa"/>
+            <w:tcBorders>
+              <w:top w:val="single" w:sz="4" w:space="0" w:color="000000"/>
+              <w:left w:val="single" w:sz="4" w:space="0" w:color="000000"/>
+              <w:bottom w:val="single" w:sz="4" w:space="0" w:color="000000"/>
+              <w:right w:val="single" w:sz="4" w:space="0" w:color="000000"/>
+            </w:tcBorders>
+            <w:vAlign w:val="center"/>
+          </w:tcPr>
+          <w:p>
+            <w:pPr>
+              <w:rPr>
+                <w:rFonts w:ascii="Times New Roman" w:eastAsia="Times New Roman" w:hAnsi="Times New Roman" w:cs="Times New Roman"/>
+                <w:b/>
+                <w:sz w:val="24"/>
+                <w:szCs w:val="24"/>
+              </w:rPr>
+            </w:pPr>
+            <w:r>
+              <w:rPr>
+                <w:rFonts w:ascii="Times New Roman" w:eastAsia="Times New Roman" w:hAnsi="Times New Roman" w:cs="Times New Roman"/>
+                <w:b/>
+                <w:sz w:val="24"/>
+                <w:szCs w:val="24"/>
+              </w:rPr>
+              <w:t>Priority</w:t>
+            </w:r>
+          </w:p>
+        </w:tc>
+        <w:tc>
+          <w:tcPr>
+            <w:tcW w:w="6762" w:type="dxa"/>
+            <w:gridSpan w:val="3"/>
+            <w:tcBorders>
+              <w:top w:val="single" w:sz="4" w:space="0" w:color="000000"/>
+              <w:left w:val="single" w:sz="4" w:space="0" w:color="000000"/>
+              <w:bottom w:val="single" w:sz="4" w:space="0" w:color="000000"/>
+              <w:right w:val="single" w:sz="4" w:space="0" w:color="000000"/>
+            </w:tcBorders>
+            <w:vAlign w:val="center"/>
+          </w:tcPr>
+          <w:p>
+            <w:pPr>
+              <w:rPr>
+                <w:rFonts w:ascii="Times New Roman" w:eastAsia="Times New Roman" w:hAnsi="Times New Roman" w:cs="Times New Roman"/>
+                <w:sz w:val="24"/>
+                <w:szCs w:val="24"/>
+              </w:rPr>
+            </w:pPr>
+            <w:r>
+              <w:rPr>
+                <w:rFonts w:ascii="Times New Roman" w:eastAsia="Times New Roman" w:hAnsi="Times New Roman" w:cs="Times New Roman"/>
+                <w:sz w:val="24"/>
+                <w:szCs w:val="24"/>
+              </w:rPr>
+              <w:t>Medium</w:t>
+            </w:r>
+          </w:p>
+        </w:tc>
+      </w:tr>
+      <w:tr>
+        <w:trPr>
+          <w:trHeight w:val="440"/>
+        </w:trPr>
+        <w:tc>
+          <w:tcPr>
+            <w:tcW w:w="2254" w:type="dxa"/>
+            <w:tcBorders>
+              <w:top w:val="single" w:sz="4" w:space="0" w:color="000000"/>
+              <w:left w:val="single" w:sz="4" w:space="0" w:color="000000"/>
+              <w:bottom w:val="single" w:sz="4" w:space="0" w:color="000000"/>
+              <w:right w:val="single" w:sz="4" w:space="0" w:color="000000"/>
+            </w:tcBorders>
+            <w:vAlign w:val="center"/>
+          </w:tcPr>
+          <w:p>
+            <w:pPr>
+              <w:rPr>
+                <w:rFonts w:ascii="Times New Roman" w:eastAsia="Times New Roman" w:hAnsi="Times New Roman" w:cs="Times New Roman"/>
+                <w:b/>
+                <w:sz w:val="24"/>
+                <w:szCs w:val="24"/>
+              </w:rPr>
+            </w:pPr>
+            <w:r>
+              <w:rPr>
+                <w:rFonts w:ascii="Times New Roman" w:eastAsia="Times New Roman" w:hAnsi="Times New Roman" w:cs="Times New Roman"/>
+                <w:b/>
+                <w:sz w:val="24"/>
+                <w:szCs w:val="24"/>
+              </w:rPr>
+              <w:t>Frequency of Use</w:t>
+            </w:r>
+          </w:p>
+        </w:tc>
+        <w:tc>
+          <w:tcPr>
+            <w:tcW w:w="6762" w:type="dxa"/>
+            <w:gridSpan w:val="3"/>
+            <w:tcBorders>
+              <w:top w:val="single" w:sz="4" w:space="0" w:color="000000"/>
+              <w:left w:val="single" w:sz="4" w:space="0" w:color="000000"/>
+              <w:bottom w:val="single" w:sz="4" w:space="0" w:color="000000"/>
+              <w:right w:val="single" w:sz="4" w:space="0" w:color="000000"/>
+            </w:tcBorders>
+            <w:vAlign w:val="center"/>
+          </w:tcPr>
+          <w:p>
+            <w:pPr>
+              <w:rPr>
+                <w:rFonts w:ascii="Times New Roman" w:eastAsia="Times New Roman" w:hAnsi="Times New Roman" w:cs="Times New Roman"/>
+                <w:sz w:val="24"/>
+                <w:szCs w:val="24"/>
+              </w:rPr>
+            </w:pPr>
+            <w:r>
+              <w:rPr>
+                <w:rFonts w:ascii="Times New Roman" w:eastAsia="Times New Roman" w:hAnsi="Times New Roman" w:cs="Times New Roman"/>
+                <w:sz w:val="24"/>
+                <w:szCs w:val="24"/>
+              </w:rPr>
+              <w:t>Medium</w:t>
+            </w:r>
+          </w:p>
+        </w:tc>
+      </w:tr>
+      <w:tr>
+        <w:trPr>
+          <w:trHeight w:val="440"/>
+        </w:trPr>
+        <w:tc>
+          <w:tcPr>
+            <w:tcW w:w="2254" w:type="dxa"/>
+            <w:tcBorders>
+              <w:top w:val="single" w:sz="4" w:space="0" w:color="000000"/>
+              <w:left w:val="single" w:sz="4" w:space="0" w:color="000000"/>
+              <w:bottom w:val="single" w:sz="4" w:space="0" w:color="000000"/>
+              <w:right w:val="single" w:sz="4" w:space="0" w:color="000000"/>
+            </w:tcBorders>
+            <w:vAlign w:val="center"/>
+          </w:tcPr>
+          <w:p>
+            <w:pPr>
+              <w:rPr>
+                <w:rFonts w:ascii="Times New Roman" w:eastAsia="Times New Roman" w:hAnsi="Times New Roman" w:cs="Times New Roman"/>
+                <w:b/>
+                <w:sz w:val="24"/>
+                <w:szCs w:val="24"/>
+              </w:rPr>
+            </w:pPr>
+            <w:r>
+              <w:rPr>
+                <w:rFonts w:ascii="Times New Roman" w:eastAsia="Times New Roman" w:hAnsi="Times New Roman" w:cs="Times New Roman"/>
+                <w:b/>
+                <w:sz w:val="24"/>
+                <w:szCs w:val="24"/>
+              </w:rPr>
+              <w:t>Business Rules</w:t>
+            </w:r>
+          </w:p>
+        </w:tc>
+        <w:tc>
+          <w:tcPr>
+            <w:tcW w:w="6762" w:type="dxa"/>
+            <w:gridSpan w:val="3"/>
+            <w:tcBorders>
+              <w:top w:val="single" w:sz="4" w:space="0" w:color="000000"/>
+              <w:left w:val="single" w:sz="4" w:space="0" w:color="000000"/>
+              <w:bottom w:val="single" w:sz="4" w:space="0" w:color="000000"/>
+              <w:right w:val="single" w:sz="4" w:space="0" w:color="000000"/>
+            </w:tcBorders>
+            <w:vAlign w:val="center"/>
+          </w:tcPr>
+          <w:p>
+            <w:pPr>
+              <w:rPr>
+                <w:rFonts w:ascii="Times New Roman" w:eastAsia="Times New Roman" w:hAnsi="Times New Roman" w:cs="Times New Roman"/>
+                <w:sz w:val="24"/>
+                <w:szCs w:val="24"/>
+              </w:rPr>
+            </w:pPr>
+          </w:p>
+        </w:tc>
+      </w:tr>
+      <w:tr>
+        <w:trPr>
+          <w:trHeight w:val="440"/>
+        </w:trPr>
+        <w:tc>
+          <w:tcPr>
+            <w:tcW w:w="2254" w:type="dxa"/>
+            <w:tcBorders>
+              <w:top w:val="single" w:sz="4" w:space="0" w:color="000000"/>
+              <w:left w:val="single" w:sz="4" w:space="0" w:color="000000"/>
+              <w:bottom w:val="single" w:sz="4" w:space="0" w:color="000000"/>
+              <w:right w:val="single" w:sz="4" w:space="0" w:color="000000"/>
+            </w:tcBorders>
+            <w:vAlign w:val="center"/>
+          </w:tcPr>
+          <w:p>
+            <w:pPr>
+              <w:rPr>
+                <w:rFonts w:ascii="Times New Roman" w:eastAsia="Times New Roman" w:hAnsi="Times New Roman" w:cs="Times New Roman"/>
+                <w:b/>
+                <w:sz w:val="24"/>
+                <w:szCs w:val="24"/>
+              </w:rPr>
+            </w:pPr>
+            <w:r>
+              <w:rPr>
+                <w:rFonts w:ascii="Times New Roman" w:eastAsia="Times New Roman" w:hAnsi="Times New Roman" w:cs="Times New Roman"/>
+                <w:b/>
+                <w:sz w:val="24"/>
+                <w:szCs w:val="24"/>
+              </w:rPr>
+              <w:t>Other Information</w:t>
+            </w:r>
+          </w:p>
+        </w:tc>
+        <w:tc>
+          <w:tcPr>
+            <w:tcW w:w="6762" w:type="dxa"/>
+            <w:gridSpan w:val="3"/>
+            <w:tcBorders>
+              <w:top w:val="single" w:sz="4" w:space="0" w:color="000000"/>
+              <w:left w:val="single" w:sz="4" w:space="0" w:color="000000"/>
+              <w:bottom w:val="single" w:sz="4" w:space="0" w:color="000000"/>
+              <w:right w:val="single" w:sz="4" w:space="0" w:color="000000"/>
+            </w:tcBorders>
+            <w:vAlign w:val="center"/>
+          </w:tcPr>
+          <w:p>
+            <w:pPr>
+              <w:rPr>
+                <w:rFonts w:ascii="Times New Roman" w:eastAsia="Times New Roman" w:hAnsi="Times New Roman" w:cs="Times New Roman"/>
+                <w:sz w:val="24"/>
+                <w:szCs w:val="24"/>
+              </w:rPr>
+            </w:pPr>
+            <w:r>
+              <w:rPr>
+                <w:rFonts w:ascii="Times New Roman" w:eastAsia="Times New Roman" w:hAnsi="Times New Roman" w:cs="Times New Roman"/>
+                <w:sz w:val="24"/>
+                <w:szCs w:val="24"/>
+              </w:rPr>
+              <w:t>N/A</w:t>
+            </w:r>
+          </w:p>
+        </w:tc>
+      </w:tr>
+      <w:tr>
+        <w:trPr>
+          <w:trHeight w:val="440"/>
+        </w:trPr>
+        <w:tc>
+          <w:tcPr>
+            <w:tcW w:w="2254" w:type="dxa"/>
+            <w:tcBorders>
+              <w:top w:val="single" w:sz="4" w:space="0" w:color="000000"/>
+              <w:left w:val="single" w:sz="4" w:space="0" w:color="000000"/>
+              <w:bottom w:val="single" w:sz="4" w:space="0" w:color="000000"/>
+              <w:right w:val="single" w:sz="4" w:space="0" w:color="000000"/>
+            </w:tcBorders>
+            <w:vAlign w:val="center"/>
+          </w:tcPr>
+          <w:p>
+            <w:pPr>
+              <w:rPr>
+                <w:rFonts w:ascii="Times New Roman" w:eastAsia="Times New Roman" w:hAnsi="Times New Roman" w:cs="Times New Roman"/>
+                <w:b/>
+                <w:sz w:val="24"/>
+                <w:szCs w:val="24"/>
+              </w:rPr>
+            </w:pPr>
+            <w:r>
+              <w:rPr>
+                <w:rFonts w:ascii="Times New Roman" w:eastAsia="Times New Roman" w:hAnsi="Times New Roman" w:cs="Times New Roman"/>
+                <w:b/>
+                <w:sz w:val="24"/>
+                <w:szCs w:val="24"/>
+              </w:rPr>
+              <w:t>Assumptions</w:t>
+            </w:r>
+          </w:p>
+        </w:tc>
+        <w:tc>
+          <w:tcPr>
+            <w:tcW w:w="6762" w:type="dxa"/>
+            <w:gridSpan w:val="3"/>
+            <w:tcBorders>
+              <w:top w:val="single" w:sz="4" w:space="0" w:color="000000"/>
+              <w:left w:val="single" w:sz="4" w:space="0" w:color="000000"/>
+              <w:bottom w:val="single" w:sz="4" w:space="0" w:color="000000"/>
+              <w:right w:val="single" w:sz="4" w:space="0" w:color="000000"/>
+            </w:tcBorders>
+            <w:vAlign w:val="center"/>
+          </w:tcPr>
+          <w:p>
+            <w:pPr>
+              <w:rPr>
+                <w:rFonts w:ascii="Times New Roman" w:eastAsia="Times New Roman" w:hAnsi="Times New Roman" w:cs="Times New Roman"/>
+                <w:sz w:val="24"/>
+                <w:szCs w:val="24"/>
+              </w:rPr>
+            </w:pPr>
+            <w:r>
+              <w:rPr>
+                <w:rFonts w:ascii="Times New Roman" w:eastAsia="Times New Roman" w:hAnsi="Times New Roman" w:cs="Times New Roman"/>
+                <w:sz w:val="24"/>
+                <w:szCs w:val="24"/>
+              </w:rPr>
+              <w:t>N/A</w:t>
+            </w:r>
+          </w:p>
+        </w:tc>
+      </w:tr>
+    </w:tbl>
+    <w:p/>
+    <w:p>
+      <w:pPr>
         <w:pStyle w:val="Heading2"/>
         <w:rPr>
           <w:rFonts w:cs="Times New Roman"/>
@@ -40008,6 +41355,119 @@
     </w:lvl>
   </w:abstractNum>
   <w:abstractNum w:abstractNumId="11" w15:restartNumberingAfterBreak="0">
+    <w:nsid w:val="1C3C6671"/>
+    <w:multiLevelType w:val="multilevel"/>
+    <w:tmpl w:val="B2EEF9F6"/>
+    <w:lvl w:ilvl="0">
+      <w:start w:val="1"/>
+      <w:numFmt w:val="decimal"/>
+      <w:lvlText w:val="%1."/>
+      <w:lvlJc w:val="left"/>
+      <w:pPr>
+        <w:ind w:left="720" w:hanging="360"/>
+      </w:pPr>
+      <w:rPr>
+        <w:u w:val="none"/>
+      </w:rPr>
+    </w:lvl>
+    <w:lvl w:ilvl="1">
+      <w:start w:val="1"/>
+      <w:numFmt w:val="lowerLetter"/>
+      <w:lvlText w:val="%2."/>
+      <w:lvlJc w:val="left"/>
+      <w:pPr>
+        <w:ind w:left="1440" w:hanging="360"/>
+      </w:pPr>
+      <w:rPr>
+        <w:u w:val="none"/>
+      </w:rPr>
+    </w:lvl>
+    <w:lvl w:ilvl="2">
+      <w:start w:val="1"/>
+      <w:numFmt w:val="lowerRoman"/>
+      <w:lvlText w:val="%3."/>
+      <w:lvlJc w:val="right"/>
+      <w:pPr>
+        <w:ind w:left="2160" w:hanging="360"/>
+      </w:pPr>
+      <w:rPr>
+        <w:u w:val="none"/>
+      </w:rPr>
+    </w:lvl>
+    <w:lvl w:ilvl="3">
+      <w:start w:val="1"/>
+      <w:numFmt w:val="decimal"/>
+      <w:lvlText w:val="%4."/>
+      <w:lvlJc w:val="left"/>
+      <w:pPr>
+        <w:ind w:left="2880" w:hanging="360"/>
+      </w:pPr>
+      <w:rPr>
+        <w:u w:val="none"/>
+      </w:rPr>
+    </w:lvl>
+    <w:lvl w:ilvl="4">
+      <w:start w:val="1"/>
+      <w:numFmt w:val="lowerLetter"/>
+      <w:lvlText w:val="%5."/>
+      <w:lvlJc w:val="left"/>
+      <w:pPr>
+        <w:ind w:left="3600" w:hanging="360"/>
+      </w:pPr>
+      <w:rPr>
+        <w:u w:val="none"/>
+      </w:rPr>
+    </w:lvl>
+    <w:lvl w:ilvl="5">
+      <w:start w:val="1"/>
+      <w:numFmt w:val="lowerRoman"/>
+      <w:lvlText w:val="%6."/>
+      <w:lvlJc w:val="right"/>
+      <w:pPr>
+        <w:ind w:left="4320" w:hanging="360"/>
+      </w:pPr>
+      <w:rPr>
+        <w:u w:val="none"/>
+      </w:rPr>
+    </w:lvl>
+    <w:lvl w:ilvl="6">
+      <w:start w:val="1"/>
+      <w:numFmt w:val="decimal"/>
+      <w:lvlText w:val="%7."/>
+      <w:lvlJc w:val="left"/>
+      <w:pPr>
+        <w:ind w:left="5040" w:hanging="360"/>
+      </w:pPr>
+      <w:rPr>
+        <w:u w:val="none"/>
+      </w:rPr>
+    </w:lvl>
+    <w:lvl w:ilvl="7">
+      <w:start w:val="1"/>
+      <w:numFmt w:val="lowerLetter"/>
+      <w:lvlText w:val="%8."/>
+      <w:lvlJc w:val="left"/>
+      <w:pPr>
+        <w:ind w:left="5760" w:hanging="360"/>
+      </w:pPr>
+      <w:rPr>
+        <w:u w:val="none"/>
+      </w:rPr>
+    </w:lvl>
+    <w:lvl w:ilvl="8">
+      <w:start w:val="1"/>
+      <w:numFmt w:val="lowerRoman"/>
+      <w:lvlText w:val="%9."/>
+      <w:lvlJc w:val="right"/>
+      <w:pPr>
+        <w:ind w:left="6480" w:hanging="360"/>
+      </w:pPr>
+      <w:rPr>
+        <w:u w:val="none"/>
+      </w:rPr>
+    </w:lvl>
+  </w:abstractNum>
+  <w:abstractNum w:abstractNumId="12" w15:restartNumberingAfterBreak="0">
     <w:nsid w:val="1CD419DE"/>
     <w:multiLevelType w:val="multilevel"/>
     <w:tmpl w:val="11DA48B4"/>
@@ -40093,7 +41553,7 @@
       </w:pPr>
     </w:lvl>
   </w:abstractNum>
-  <w:abstractNum w:abstractNumId="12" w15:restartNumberingAfterBreak="0">
+  <w:abstractNum w:abstractNumId="13" w15:restartNumberingAfterBreak="0">
     <w:nsid w:val="24FD337C"/>
     <w:multiLevelType w:val="multilevel"/>
     <w:tmpl w:val="99E095C8"/>
@@ -40179,7 +41639,7 @@
       </w:pPr>
     </w:lvl>
   </w:abstractNum>
-  <w:abstractNum w:abstractNumId="13" w15:restartNumberingAfterBreak="0">
+  <w:abstractNum w:abstractNumId="14" w15:restartNumberingAfterBreak="0">
     <w:nsid w:val="25FF55BE"/>
     <w:multiLevelType w:val="multilevel"/>
     <w:tmpl w:val="33943BDE"/>
@@ -40265,7 +41725,120 @@
       </w:pPr>
     </w:lvl>
   </w:abstractNum>
-  <w:abstractNum w:abstractNumId="14" w15:restartNumberingAfterBreak="0">
+  <w:abstractNum w:abstractNumId="15" w15:restartNumberingAfterBreak="0">
+    <w:nsid w:val="26C05F71"/>
+    <w:multiLevelType w:val="multilevel"/>
+    <w:tmpl w:val="6AC0DA74"/>
+    <w:lvl w:ilvl="0">
+      <w:start w:val="1"/>
+      <w:numFmt w:val="decimal"/>
+      <w:lvlText w:val="%1."/>
+      <w:lvlJc w:val="left"/>
+      <w:pPr>
+        <w:ind w:left="720" w:hanging="360"/>
+      </w:pPr>
+      <w:rPr>
+        <w:u w:val="none"/>
+      </w:rPr>
+    </w:lvl>
+    <w:lvl w:ilvl="1">
+      <w:start w:val="1"/>
+      <w:numFmt w:val="lowerLetter"/>
+      <w:lvlText w:val="%2."/>
+      <w:lvlJc w:val="left"/>
+      <w:pPr>
+        <w:ind w:left="1440" w:hanging="360"/>
+      </w:pPr>
+      <w:rPr>
+        <w:u w:val="none"/>
+      </w:rPr>
+    </w:lvl>
+    <w:lvl w:ilvl="2">
+      <w:start w:val="1"/>
+      <w:numFmt w:val="lowerRoman"/>
+      <w:lvlText w:val="%3."/>
+      <w:lvlJc w:val="right"/>
+      <w:pPr>
+        <w:ind w:left="2160" w:hanging="360"/>
+      </w:pPr>
+      <w:rPr>
+        <w:u w:val="none"/>
+      </w:rPr>
+    </w:lvl>
+    <w:lvl w:ilvl="3">
+      <w:start w:val="1"/>
+      <w:numFmt w:val="decimal"/>
+      <w:lvlText w:val="%4."/>
+      <w:lvlJc w:val="left"/>
+      <w:pPr>
+        <w:ind w:left="2880" w:hanging="360"/>
+      </w:pPr>
+      <w:rPr>
+        <w:u w:val="none"/>
+      </w:rPr>
+    </w:lvl>
+    <w:lvl w:ilvl="4">
+      <w:start w:val="1"/>
+      <w:numFmt w:val="lowerLetter"/>
+      <w:lvlText w:val="%5."/>
+      <w:lvlJc w:val="left"/>
+      <w:pPr>
+        <w:ind w:left="3600" w:hanging="360"/>
+      </w:pPr>
+      <w:rPr>
+        <w:u w:val="none"/>
+      </w:rPr>
+    </w:lvl>
+    <w:lvl w:ilvl="5">
+      <w:start w:val="1"/>
+      <w:numFmt w:val="lowerRoman"/>
+      <w:lvlText w:val="%6."/>
+      <w:lvlJc w:val="right"/>
+      <w:pPr>
+        <w:ind w:left="4320" w:hanging="360"/>
+      </w:pPr>
+      <w:rPr>
+        <w:u w:val="none"/>
+      </w:rPr>
+    </w:lvl>
+    <w:lvl w:ilvl="6">
+      <w:start w:val="1"/>
+      <w:numFmt w:val="decimal"/>
+      <w:lvlText w:val="%7."/>
+      <w:lvlJc w:val="left"/>
+      <w:pPr>
+        <w:ind w:left="5040" w:hanging="360"/>
+      </w:pPr>
+      <w:rPr>
+        <w:u w:val="none"/>
+      </w:rPr>
+    </w:lvl>
+    <w:lvl w:ilvl="7">
+      <w:start w:val="1"/>
+      <w:numFmt w:val="lowerLetter"/>
+      <w:lvlText w:val="%8."/>
+      <w:lvlJc w:val="left"/>
+      <w:pPr>
+        <w:ind w:left="5760" w:hanging="360"/>
+      </w:pPr>
+      <w:rPr>
+        <w:u w:val="none"/>
+      </w:rPr>
+    </w:lvl>
+    <w:lvl w:ilvl="8">
+      <w:start w:val="1"/>
+      <w:numFmt w:val="lowerRoman"/>
+      <w:lvlText w:val="%9."/>
+      <w:lvlJc w:val="right"/>
+      <w:pPr>
+        <w:ind w:left="6480" w:hanging="360"/>
+      </w:pPr>
+      <w:rPr>
+        <w:u w:val="none"/>
+      </w:rPr>
+    </w:lvl>
+  </w:abstractNum>
+  <w:abstractNum w:abstractNumId="16" w15:restartNumberingAfterBreak="0">
     <w:nsid w:val="27360BC2"/>
     <w:multiLevelType w:val="multilevel"/>
     <w:tmpl w:val="74846CF4"/>
@@ -40351,7 +41924,7 @@
       </w:pPr>
     </w:lvl>
   </w:abstractNum>
-  <w:abstractNum w:abstractNumId="15" w15:restartNumberingAfterBreak="0">
+  <w:abstractNum w:abstractNumId="17" w15:restartNumberingAfterBreak="0">
     <w:nsid w:val="2C654D50"/>
     <w:multiLevelType w:val="multilevel"/>
     <w:tmpl w:val="80A6E348"/>
@@ -40482,7 +42055,7 @@
       </w:rPr>
     </w:lvl>
   </w:abstractNum>
-  <w:abstractNum w:abstractNumId="16" w15:restartNumberingAfterBreak="0">
+  <w:abstractNum w:abstractNumId="18" w15:restartNumberingAfterBreak="0">
     <w:nsid w:val="301C5661"/>
     <w:multiLevelType w:val="multilevel"/>
     <w:tmpl w:val="15BE803C"/>
@@ -40568,7 +42141,7 @@
       </w:pPr>
     </w:lvl>
   </w:abstractNum>
-  <w:abstractNum w:abstractNumId="17" w15:restartNumberingAfterBreak="0">
+  <w:abstractNum w:abstractNumId="19" w15:restartNumberingAfterBreak="0">
     <w:nsid w:val="326E6E1A"/>
     <w:multiLevelType w:val="multilevel"/>
     <w:tmpl w:val="386ABD7E"/>
@@ -40654,7 +42227,7 @@
       </w:pPr>
     </w:lvl>
   </w:abstractNum>
-  <w:abstractNum w:abstractNumId="18" w15:restartNumberingAfterBreak="0">
+  <w:abstractNum w:abstractNumId="20" w15:restartNumberingAfterBreak="0">
     <w:nsid w:val="355C59E1"/>
     <w:multiLevelType w:val="multilevel"/>
     <w:tmpl w:val="AE8CD23A"/>
@@ -40740,7 +42313,7 @@
       </w:pPr>
     </w:lvl>
   </w:abstractNum>
-  <w:abstractNum w:abstractNumId="19" w15:restartNumberingAfterBreak="0">
+  <w:abstractNum w:abstractNumId="21" w15:restartNumberingAfterBreak="0">
     <w:nsid w:val="359B46C9"/>
     <w:multiLevelType w:val="multilevel"/>
     <w:tmpl w:val="90E29392"/>
@@ -40871,7 +42444,7 @@
       </w:rPr>
     </w:lvl>
   </w:abstractNum>
-  <w:abstractNum w:abstractNumId="20" w15:restartNumberingAfterBreak="0">
+  <w:abstractNum w:abstractNumId="22" w15:restartNumberingAfterBreak="0">
     <w:nsid w:val="3E3D62C7"/>
     <w:multiLevelType w:val="multilevel"/>
     <w:tmpl w:val="66A2F0AA"/>
@@ -40957,7 +42530,7 @@
       </w:pPr>
     </w:lvl>
   </w:abstractNum>
-  <w:abstractNum w:abstractNumId="21" w15:restartNumberingAfterBreak="0">
+  <w:abstractNum w:abstractNumId="23" w15:restartNumberingAfterBreak="0">
     <w:nsid w:val="3EF90855"/>
     <w:multiLevelType w:val="multilevel"/>
     <w:tmpl w:val="CB088C34"/>
@@ -41070,7 +42643,7 @@
       </w:rPr>
     </w:lvl>
   </w:abstractNum>
-  <w:abstractNum w:abstractNumId="22" w15:restartNumberingAfterBreak="0">
+  <w:abstractNum w:abstractNumId="24" w15:restartNumberingAfterBreak="0">
     <w:nsid w:val="402D3E7D"/>
     <w:multiLevelType w:val="multilevel"/>
     <w:tmpl w:val="17A6A3C2"/>
@@ -41201,7 +42774,7 @@
       </w:rPr>
     </w:lvl>
   </w:abstractNum>
-  <w:abstractNum w:abstractNumId="23" w15:restartNumberingAfterBreak="0">
+  <w:abstractNum w:abstractNumId="25" w15:restartNumberingAfterBreak="0">
     <w:nsid w:val="40F706D5"/>
     <w:multiLevelType w:val="multilevel"/>
     <w:tmpl w:val="80305764"/>
@@ -41287,7 +42860,7 @@
       </w:pPr>
     </w:lvl>
   </w:abstractNum>
-  <w:abstractNum w:abstractNumId="24" w15:restartNumberingAfterBreak="0">
+  <w:abstractNum w:abstractNumId="26" w15:restartNumberingAfterBreak="0">
     <w:nsid w:val="411E5211"/>
     <w:multiLevelType w:val="multilevel"/>
     <w:tmpl w:val="1DB64BD2"/>
@@ -41373,7 +42946,7 @@
       </w:pPr>
     </w:lvl>
   </w:abstractNum>
-  <w:abstractNum w:abstractNumId="25" w15:restartNumberingAfterBreak="0">
+  <w:abstractNum w:abstractNumId="27" w15:restartNumberingAfterBreak="0">
     <w:nsid w:val="475F38C5"/>
     <w:multiLevelType w:val="multilevel"/>
     <w:tmpl w:val="2AC2B3A6"/>
@@ -41459,7 +43032,7 @@
       </w:pPr>
     </w:lvl>
   </w:abstractNum>
-  <w:abstractNum w:abstractNumId="26" w15:restartNumberingAfterBreak="0">
+  <w:abstractNum w:abstractNumId="28" w15:restartNumberingAfterBreak="0">
     <w:nsid w:val="48DA0D64"/>
     <w:multiLevelType w:val="multilevel"/>
     <w:tmpl w:val="E59AEA8C"/>
@@ -41590,7 +43163,7 @@
       </w:rPr>
     </w:lvl>
   </w:abstractNum>
-  <w:abstractNum w:abstractNumId="27" w15:restartNumberingAfterBreak="0">
+  <w:abstractNum w:abstractNumId="29" w15:restartNumberingAfterBreak="0">
     <w:nsid w:val="48E658D6"/>
     <w:multiLevelType w:val="multilevel"/>
     <w:tmpl w:val="934C387A"/>
@@ -41721,7 +43294,7 @@
       </w:rPr>
     </w:lvl>
   </w:abstractNum>
-  <w:abstractNum w:abstractNumId="28" w15:restartNumberingAfterBreak="0">
+  <w:abstractNum w:abstractNumId="30" w15:restartNumberingAfterBreak="0">
     <w:nsid w:val="4B997418"/>
     <w:multiLevelType w:val="multilevel"/>
     <w:tmpl w:val="2D98A2EA"/>
@@ -41807,7 +43380,7 @@
       </w:pPr>
     </w:lvl>
   </w:abstractNum>
-  <w:abstractNum w:abstractNumId="29" w15:restartNumberingAfterBreak="0">
+  <w:abstractNum w:abstractNumId="31" w15:restartNumberingAfterBreak="0">
     <w:nsid w:val="4FE4280F"/>
     <w:multiLevelType w:val="multilevel"/>
     <w:tmpl w:val="27D20E96"/>
@@ -41893,7 +43466,7 @@
       </w:pPr>
     </w:lvl>
   </w:abstractNum>
-  <w:abstractNum w:abstractNumId="30" w15:restartNumberingAfterBreak="0">
+  <w:abstractNum w:abstractNumId="32" w15:restartNumberingAfterBreak="0">
     <w:nsid w:val="55625C94"/>
     <w:multiLevelType w:val="multilevel"/>
     <w:tmpl w:val="E73C6778"/>
@@ -41979,7 +43552,7 @@
       </w:pPr>
     </w:lvl>
   </w:abstractNum>
-  <w:abstractNum w:abstractNumId="31" w15:restartNumberingAfterBreak="0">
+  <w:abstractNum w:abstractNumId="33" w15:restartNumberingAfterBreak="0">
     <w:nsid w:val="588D6ED0"/>
     <w:multiLevelType w:val="multilevel"/>
     <w:tmpl w:val="C1E2A166"/>
@@ -42110,7 +43683,120 @@
       </w:rPr>
     </w:lvl>
   </w:abstractNum>
-  <w:abstractNum w:abstractNumId="32" w15:restartNumberingAfterBreak="0">
+  <w:abstractNum w:abstractNumId="34" w15:restartNumberingAfterBreak="0">
+    <w:nsid w:val="62B62281"/>
+    <w:multiLevelType w:val="multilevel"/>
+    <w:tmpl w:val="BEDA33CA"/>
+    <w:lvl w:ilvl="0">
+      <w:start w:val="1"/>
+      <w:numFmt w:val="decimal"/>
+      <w:lvlText w:val="%1."/>
+      <w:lvlJc w:val="left"/>
+      <w:pPr>
+        <w:ind w:left="720" w:hanging="360"/>
+      </w:pPr>
+      <w:rPr>
+        <w:u w:val="none"/>
+      </w:rPr>
+    </w:lvl>
+    <w:lvl w:ilvl="1">
+      <w:start w:val="1"/>
+      <w:numFmt w:val="lowerLetter"/>
+      <w:lvlText w:val="%2."/>
+      <w:lvlJc w:val="left"/>
+      <w:pPr>
+        <w:ind w:left="1440" w:hanging="360"/>
+      </w:pPr>
+      <w:rPr>
+        <w:u w:val="none"/>
+      </w:rPr>
+    </w:lvl>
+    <w:lvl w:ilvl="2">
+      <w:start w:val="1"/>
+      <w:numFmt w:val="lowerRoman"/>
+      <w:lvlText w:val="%3."/>
+      <w:lvlJc w:val="right"/>
+      <w:pPr>
+        <w:ind w:left="2160" w:hanging="360"/>
+      </w:pPr>
+      <w:rPr>
+        <w:u w:val="none"/>
+      </w:rPr>
+    </w:lvl>
+    <w:lvl w:ilvl="3">
+      <w:start w:val="1"/>
+      <w:numFmt w:val="decimal"/>
+      <w:lvlText w:val="%4."/>
+      <w:lvlJc w:val="left"/>
+      <w:pPr>
+        <w:ind w:left="2880" w:hanging="360"/>
+      </w:pPr>
+      <w:rPr>
+        <w:u w:val="none"/>
+      </w:rPr>
+    </w:lvl>
+    <w:lvl w:ilvl="4">
+      <w:start w:val="1"/>
+      <w:numFmt w:val="lowerLetter"/>
+      <w:lvlText w:val="%5."/>
+      <w:lvlJc w:val="left"/>
+      <w:pPr>
+        <w:ind w:left="3600" w:hanging="360"/>
+      </w:pPr>
+      <w:rPr>
+        <w:u w:val="none"/>
+      </w:rPr>
+    </w:lvl>
+    <w:lvl w:ilvl="5">
+      <w:start w:val="1"/>
+      <w:numFmt w:val="lowerRoman"/>
+      <w:lvlText w:val="%6."/>
+      <w:lvlJc w:val="right"/>
+      <w:pPr>
+        <w:ind w:left="4320" w:hanging="360"/>
+      </w:pPr>
+      <w:rPr>
+        <w:u w:val="none"/>
+      </w:rPr>
+    </w:lvl>
+    <w:lvl w:ilvl="6">
+      <w:start w:val="1"/>
+      <w:numFmt w:val="decimal"/>
+      <w:lvlText w:val="%7."/>
+      <w:lvlJc w:val="left"/>
+      <w:pPr>
+        <w:ind w:left="5040" w:hanging="360"/>
+      </w:pPr>
+      <w:rPr>
+        <w:u w:val="none"/>
+      </w:rPr>
+    </w:lvl>
+    <w:lvl w:ilvl="7">
+      <w:start w:val="1"/>
+      <w:numFmt w:val="lowerLetter"/>
+      <w:lvlText w:val="%8."/>
+      <w:lvlJc w:val="left"/>
+      <w:pPr>
+        <w:ind w:left="5760" w:hanging="360"/>
+      </w:pPr>
+      <w:rPr>
+        <w:u w:val="none"/>
+      </w:rPr>
+    </w:lvl>
+    <w:lvl w:ilvl="8">
+      <w:start w:val="1"/>
+      <w:numFmt w:val="lowerRoman"/>
+      <w:lvlText w:val="%9."/>
+      <w:lvlJc w:val="right"/>
+      <w:pPr>
+        <w:ind w:left="6480" w:hanging="360"/>
+      </w:pPr>
+      <w:rPr>
+        <w:u w:val="none"/>
+      </w:rPr>
+    </w:lvl>
+  </w:abstractNum>
+  <w:abstractNum w:abstractNumId="35" w15:restartNumberingAfterBreak="0">
     <w:nsid w:val="62B90C15"/>
     <w:multiLevelType w:val="multilevel"/>
     <w:tmpl w:val="63D8B65C"/>
@@ -42223,7 +43909,7 @@
       </w:rPr>
     </w:lvl>
   </w:abstractNum>
-  <w:abstractNum w:abstractNumId="33" w15:restartNumberingAfterBreak="0">
+  <w:abstractNum w:abstractNumId="36" w15:restartNumberingAfterBreak="0">
     <w:nsid w:val="62C4442D"/>
     <w:multiLevelType w:val="multilevel"/>
     <w:tmpl w:val="55D8B0F2"/>
@@ -42354,7 +44040,7 @@
       </w:rPr>
     </w:lvl>
   </w:abstractNum>
-  <w:abstractNum w:abstractNumId="34" w15:restartNumberingAfterBreak="0">
+  <w:abstractNum w:abstractNumId="37" w15:restartNumberingAfterBreak="0">
     <w:nsid w:val="6B376E81"/>
     <w:multiLevelType w:val="multilevel"/>
     <w:tmpl w:val="389ACB2E"/>
@@ -42485,7 +44171,7 @@
       </w:rPr>
     </w:lvl>
   </w:abstractNum>
-  <w:abstractNum w:abstractNumId="35" w15:restartNumberingAfterBreak="0">
+  <w:abstractNum w:abstractNumId="38" w15:restartNumberingAfterBreak="0">
     <w:nsid w:val="6BD638A0"/>
     <w:multiLevelType w:val="multilevel"/>
     <w:tmpl w:val="2CBA5F4A"/>
@@ -42616,7 +44302,7 @@
       </w:rPr>
     </w:lvl>
   </w:abstractNum>
-  <w:abstractNum w:abstractNumId="36" w15:restartNumberingAfterBreak="0">
+  <w:abstractNum w:abstractNumId="39" w15:restartNumberingAfterBreak="0">
     <w:nsid w:val="6D1F7B2C"/>
     <w:multiLevelType w:val="multilevel"/>
     <w:tmpl w:val="30082FD4"/>
@@ -42702,7 +44388,7 @@
       </w:pPr>
     </w:lvl>
   </w:abstractNum>
-  <w:abstractNum w:abstractNumId="37" w15:restartNumberingAfterBreak="0">
+  <w:abstractNum w:abstractNumId="40" w15:restartNumberingAfterBreak="0">
     <w:nsid w:val="6D2F6A05"/>
     <w:multiLevelType w:val="multilevel"/>
     <w:tmpl w:val="170C6F6C"/>
@@ -42833,7 +44519,7 @@
       </w:rPr>
     </w:lvl>
   </w:abstractNum>
-  <w:abstractNum w:abstractNumId="38" w15:restartNumberingAfterBreak="0">
+  <w:abstractNum w:abstractNumId="41" w15:restartNumberingAfterBreak="0">
     <w:nsid w:val="6DE249EB"/>
     <w:multiLevelType w:val="multilevel"/>
     <w:tmpl w:val="F3C2E624"/>
@@ -42919,7 +44605,7 @@
       </w:pPr>
     </w:lvl>
   </w:abstractNum>
-  <w:abstractNum w:abstractNumId="39" w15:restartNumberingAfterBreak="0">
+  <w:abstractNum w:abstractNumId="42" w15:restartNumberingAfterBreak="0">
     <w:nsid w:val="6EDB18E9"/>
     <w:multiLevelType w:val="multilevel"/>
     <w:tmpl w:val="B110201E"/>
@@ -43005,7 +44691,7 @@
       </w:pPr>
     </w:lvl>
   </w:abstractNum>
-  <w:abstractNum w:abstractNumId="40" w15:restartNumberingAfterBreak="0">
+  <w:abstractNum w:abstractNumId="43" w15:restartNumberingAfterBreak="0">
     <w:nsid w:val="768F2C3F"/>
     <w:multiLevelType w:val="multilevel"/>
     <w:tmpl w:val="2B6E9612"/>
@@ -43091,7 +44777,7 @@
       </w:pPr>
     </w:lvl>
   </w:abstractNum>
-  <w:abstractNum w:abstractNumId="41" w15:restartNumberingAfterBreak="0">
+  <w:abstractNum w:abstractNumId="44" w15:restartNumberingAfterBreak="0">
     <w:nsid w:val="776E7685"/>
     <w:multiLevelType w:val="multilevel"/>
     <w:tmpl w:val="1BFAB368"/>
@@ -43204,7 +44890,7 @@
       </w:rPr>
     </w:lvl>
   </w:abstractNum>
-  <w:abstractNum w:abstractNumId="42" w15:restartNumberingAfterBreak="0">
+  <w:abstractNum w:abstractNumId="45" w15:restartNumberingAfterBreak="0">
     <w:nsid w:val="7D190205"/>
     <w:multiLevelType w:val="multilevel"/>
     <w:tmpl w:val="4DCA9B1A"/>
@@ -43317,7 +45003,7 @@
       </w:rPr>
     </w:lvl>
   </w:abstractNum>
-  <w:abstractNum w:abstractNumId="43" w15:restartNumberingAfterBreak="0">
+  <w:abstractNum w:abstractNumId="46" w15:restartNumberingAfterBreak="0">
     <w:nsid w:val="7D24287A"/>
     <w:multiLevelType w:val="multilevel"/>
     <w:tmpl w:val="28C46E00"/>
@@ -43430,7 +45116,7 @@
       </w:rPr>
     </w:lvl>
   </w:abstractNum>
-  <w:abstractNum w:abstractNumId="44" w15:restartNumberingAfterBreak="0">
+  <w:abstractNum w:abstractNumId="47" w15:restartNumberingAfterBreak="0">
     <w:nsid w:val="7FD55964"/>
     <w:multiLevelType w:val="multilevel"/>
     <w:tmpl w:val="1ED05C20"/>
@@ -43517,97 +45203,97 @@
     </w:lvl>
   </w:abstractNum>
   <w:num w:numId="1">
-    <w:abstractNumId w:val="37"/>
+    <w:abstractNumId w:val="40"/>
   </w:num>
   <w:num w:numId="2">
     <w:abstractNumId w:val="2"/>
   </w:num>
   <w:num w:numId="3">
-    <w:abstractNumId w:val="35"/>
+    <w:abstractNumId w:val="38"/>
   </w:num>
   <w:num w:numId="4">
-    <w:abstractNumId w:val="32"/>
+    <w:abstractNumId w:val="35"/>
   </w:num>
   <w:num w:numId="5">
     <w:abstractNumId w:val="8"/>
   </w:num>
   <w:num w:numId="6">
-    <w:abstractNumId w:val="34"/>
+    <w:abstractNumId w:val="37"/>
   </w:num>
   <w:num w:numId="7">
     <w:abstractNumId w:val="10"/>
   </w:num>
   <w:num w:numId="8">
-    <w:abstractNumId w:val="31"/>
+    <w:abstractNumId w:val="33"/>
   </w:num>
   <w:num w:numId="9">
-    <w:abstractNumId w:val="15"/>
+    <w:abstractNumId w:val="17"/>
   </w:num>
   <w:num w:numId="10">
     <w:abstractNumId w:val="1"/>
   </w:num>
   <w:num w:numId="11">
-    <w:abstractNumId w:val="26"/>
+    <w:abstractNumId w:val="28"/>
   </w:num>
   <w:num w:numId="12">
-    <w:abstractNumId w:val="22"/>
+    <w:abstractNumId w:val="24"/>
   </w:num>
   <w:num w:numId="13">
-    <w:abstractNumId w:val="33"/>
+    <w:abstractNumId w:val="36"/>
   </w:num>
   <w:num w:numId="14">
-    <w:abstractNumId w:val="27"/>
+    <w:abstractNumId w:val="29"/>
   </w:num>
   <w:num w:numId="15">
-    <w:abstractNumId w:val="43"/>
+    <w:abstractNumId w:val="46"/>
   </w:num>
   <w:num w:numId="16">
-    <w:abstractNumId w:val="19"/>
+    <w:abstractNumId w:val="21"/>
   </w:num>
   <w:num w:numId="17">
     <w:abstractNumId w:val="4"/>
   </w:num>
   <w:num w:numId="18">
+    <w:abstractNumId w:val="22"/>
+  </w:num>
+  <w:num w:numId="19">
+    <w:abstractNumId w:val="27"/>
+  </w:num>
+  <w:num w:numId="20">
+    <w:abstractNumId w:val="41"/>
+  </w:num>
+  <w:num w:numId="21">
+    <w:abstractNumId w:val="26"/>
+  </w:num>
+  <w:num w:numId="22">
+    <w:abstractNumId w:val="30"/>
+  </w:num>
+  <w:num w:numId="23">
+    <w:abstractNumId w:val="43"/>
+  </w:num>
+  <w:num w:numId="24">
+    <w:abstractNumId w:val="13"/>
+  </w:num>
+  <w:num w:numId="25">
+    <w:abstractNumId w:val="14"/>
+  </w:num>
+  <w:num w:numId="26">
+    <w:abstractNumId w:val="47"/>
+  </w:num>
+  <w:num w:numId="27">
+    <w:abstractNumId w:val="31"/>
+  </w:num>
+  <w:num w:numId="28">
+    <w:abstractNumId w:val="42"/>
+  </w:num>
+  <w:num w:numId="29">
     <w:abstractNumId w:val="20"/>
   </w:num>
-  <w:num w:numId="19">
-    <w:abstractNumId w:val="25"/>
-  </w:num>
-  <w:num w:numId="20">
-    <w:abstractNumId w:val="38"/>
-  </w:num>
-  <w:num w:numId="21">
-    <w:abstractNumId w:val="24"/>
-  </w:num>
-  <w:num w:numId="22">
-    <w:abstractNumId w:val="28"/>
-  </w:num>
-  <w:num w:numId="23">
-    <w:abstractNumId w:val="40"/>
-  </w:num>
-  <w:num w:numId="24">
-    <w:abstractNumId w:val="12"/>
-  </w:num>
-  <w:num w:numId="25">
-    <w:abstractNumId w:val="13"/>
-  </w:num>
-  <w:num w:numId="26">
-    <w:abstractNumId w:val="44"/>
-  </w:num>
-  <w:num w:numId="27">
-    <w:abstractNumId w:val="29"/>
-  </w:num>
-  <w:num w:numId="28">
+  <w:num w:numId="30">
     <w:abstractNumId w:val="39"/>
   </w:num>
-  <w:num w:numId="29">
-    <w:abstractNumId w:val="18"/>
-  </w:num>
-  <w:num w:numId="30">
-    <w:abstractNumId w:val="36"/>
-  </w:num>
   <w:num w:numId="31">
-    <w:abstractNumId w:val="17"/>
+    <w:abstractNumId w:val="19"/>
   </w:num>
   <w:num w:numId="32">
     <w:abstractNumId w:val="3"/>
@@ -43616,10 +45302,10 @@
     <w:abstractNumId w:val="6"/>
   </w:num>
   <w:num w:numId="34">
-    <w:abstractNumId w:val="11"/>
+    <w:abstractNumId w:val="12"/>
   </w:num>
   <w:num w:numId="35">
-    <w:abstractNumId w:val="23"/>
+    <w:abstractNumId w:val="25"/>
   </w:num>
   <w:num w:numId="36">
     <w:abstractNumId w:val="5"/>
@@ -43628,28 +45314,37 @@
     <w:abstractNumId w:val="9"/>
   </w:num>
   <w:num w:numId="38">
-    <w:abstractNumId w:val="30"/>
+    <w:abstractNumId w:val="32"/>
   </w:num>
   <w:num w:numId="39">
-    <w:abstractNumId w:val="16"/>
+    <w:abstractNumId w:val="18"/>
   </w:num>
   <w:num w:numId="40">
     <w:abstractNumId w:val="0"/>
   </w:num>
   <w:num w:numId="41">
-    <w:abstractNumId w:val="14"/>
+    <w:abstractNumId w:val="16"/>
   </w:num>
   <w:num w:numId="42">
-    <w:abstractNumId w:val="41"/>
+    <w:abstractNumId w:val="44"/>
   </w:num>
   <w:num w:numId="43">
     <w:abstractNumId w:val="7"/>
   </w:num>
   <w:num w:numId="44">
-    <w:abstractNumId w:val="42"/>
+    <w:abstractNumId w:val="45"/>
   </w:num>
   <w:num w:numId="45">
-    <w:abstractNumId w:val="21"/>
+    <w:abstractNumId w:val="23"/>
+  </w:num>
+  <w:num w:numId="46">
+    <w:abstractNumId w:val="34"/>
+  </w:num>
+  <w:num w:numId="47">
+    <w:abstractNumId w:val="11"/>
+  </w:num>
+  <w:num w:numId="48">
+    <w:abstractNumId w:val="15"/>
   </w:num>
 </w:numbering>
 </file>

</xml_diff>

<commit_message>
Add Use Case Unban User Description document
</commit_message>
<xml_diff>
--- a/docs/LiveCodingMentor.docx
+++ b/docs/LiveCodingMentor.docx
@@ -40037,6 +40037,1352 @@
     <w:p/>
     <w:p>
       <w:pPr>
+        <w:rPr>
+          <w:rFonts w:ascii="Times New Roman" w:eastAsia="Times New Roman" w:hAnsi="Times New Roman" w:cs="Times New Roman"/>
+          <w:sz w:val="24"/>
+          <w:szCs w:val="24"/>
+        </w:rPr>
+      </w:pPr>
+      <w:r>
+        <w:rPr>
+          <w:rFonts w:ascii="Times New Roman" w:eastAsia="Times New Roman" w:hAnsi="Times New Roman" w:cs="Times New Roman"/>
+          <w:sz w:val="24"/>
+          <w:szCs w:val="24"/>
+        </w:rPr>
+        <w:t>2.2.2.12 Unban user</w:t>
+      </w:r>
+    </w:p>
+    <w:tbl>
+      <w:tblPr>
+        <w:tblW w:w="9016" w:type="dxa"/>
+        <w:tblLayout w:type="fixed"/>
+        <w:tblLook w:val="0400" w:firstRow="0" w:lastRow="0" w:firstColumn="0" w:lastColumn="0" w:noHBand="0" w:noVBand="1"/>
+      </w:tblPr>
+      <w:tblGrid>
+        <w:gridCol w:w="2254"/>
+        <w:gridCol w:w="2254"/>
+        <w:gridCol w:w="2057"/>
+        <w:gridCol w:w="2451"/>
+      </w:tblGrid>
+      <w:tr>
+        <w:trPr>
+          <w:trHeight w:val="440"/>
+        </w:trPr>
+        <w:tc>
+          <w:tcPr>
+            <w:tcW w:w="2254" w:type="dxa"/>
+            <w:tcBorders>
+              <w:top w:val="single" w:sz="4" w:space="0" w:color="000000"/>
+              <w:left w:val="single" w:sz="4" w:space="0" w:color="000000"/>
+              <w:bottom w:val="single" w:sz="4" w:space="0" w:color="000000"/>
+              <w:right w:val="single" w:sz="4" w:space="0" w:color="000000"/>
+            </w:tcBorders>
+            <w:vAlign w:val="center"/>
+          </w:tcPr>
+          <w:p>
+            <w:pPr>
+              <w:rPr>
+                <w:rFonts w:ascii="Times New Roman" w:eastAsia="Times New Roman" w:hAnsi="Times New Roman" w:cs="Times New Roman"/>
+                <w:sz w:val="24"/>
+                <w:szCs w:val="24"/>
+              </w:rPr>
+            </w:pPr>
+            <w:r>
+              <w:rPr>
+                <w:rFonts w:ascii="Times New Roman" w:eastAsia="Times New Roman" w:hAnsi="Times New Roman" w:cs="Times New Roman"/>
+                <w:b/>
+                <w:sz w:val="24"/>
+                <w:szCs w:val="24"/>
+              </w:rPr>
+              <w:t>Use Case ID</w:t>
+            </w:r>
+          </w:p>
+        </w:tc>
+        <w:tc>
+          <w:tcPr>
+            <w:tcW w:w="2254" w:type="dxa"/>
+            <w:tcBorders>
+              <w:top w:val="single" w:sz="4" w:space="0" w:color="000000"/>
+              <w:left w:val="single" w:sz="4" w:space="0" w:color="000000"/>
+              <w:bottom w:val="single" w:sz="4" w:space="0" w:color="000000"/>
+              <w:right w:val="single" w:sz="4" w:space="0" w:color="000000"/>
+            </w:tcBorders>
+            <w:vAlign w:val="center"/>
+          </w:tcPr>
+          <w:p>
+            <w:pPr>
+              <w:rPr>
+                <w:rFonts w:ascii="Times New Roman" w:eastAsia="Times New Roman" w:hAnsi="Times New Roman" w:cs="Times New Roman"/>
+                <w:sz w:val="24"/>
+                <w:szCs w:val="24"/>
+              </w:rPr>
+            </w:pPr>
+            <w:r>
+              <w:rPr>
+                <w:rFonts w:ascii="Times New Roman" w:eastAsia="Times New Roman" w:hAnsi="Times New Roman" w:cs="Times New Roman"/>
+                <w:sz w:val="24"/>
+                <w:szCs w:val="24"/>
+              </w:rPr>
+              <w:t>UC - 13</w:t>
+            </w:r>
+          </w:p>
+        </w:tc>
+        <w:tc>
+          <w:tcPr>
+            <w:tcW w:w="2057" w:type="dxa"/>
+            <w:tcBorders>
+              <w:top w:val="single" w:sz="4" w:space="0" w:color="000000"/>
+              <w:left w:val="single" w:sz="4" w:space="0" w:color="000000"/>
+              <w:bottom w:val="single" w:sz="4" w:space="0" w:color="000000"/>
+              <w:right w:val="single" w:sz="4" w:space="0" w:color="000000"/>
+            </w:tcBorders>
+            <w:vAlign w:val="center"/>
+          </w:tcPr>
+          <w:p>
+            <w:pPr>
+              <w:rPr>
+                <w:rFonts w:ascii="Times New Roman" w:eastAsia="Times New Roman" w:hAnsi="Times New Roman" w:cs="Times New Roman"/>
+                <w:sz w:val="24"/>
+                <w:szCs w:val="24"/>
+              </w:rPr>
+            </w:pPr>
+            <w:r>
+              <w:rPr>
+                <w:rFonts w:ascii="Times New Roman" w:eastAsia="Times New Roman" w:hAnsi="Times New Roman" w:cs="Times New Roman"/>
+                <w:b/>
+                <w:sz w:val="24"/>
+                <w:szCs w:val="24"/>
+              </w:rPr>
+              <w:t>Use Case Name</w:t>
+            </w:r>
+          </w:p>
+        </w:tc>
+        <w:tc>
+          <w:tcPr>
+            <w:tcW w:w="2451" w:type="dxa"/>
+            <w:tcBorders>
+              <w:top w:val="single" w:sz="4" w:space="0" w:color="000000"/>
+              <w:left w:val="single" w:sz="4" w:space="0" w:color="000000"/>
+              <w:bottom w:val="single" w:sz="4" w:space="0" w:color="000000"/>
+              <w:right w:val="single" w:sz="4" w:space="0" w:color="000000"/>
+            </w:tcBorders>
+            <w:vAlign w:val="center"/>
+          </w:tcPr>
+          <w:p>
+            <w:pPr>
+              <w:rPr>
+                <w:rFonts w:ascii="Times New Roman" w:eastAsia="Times New Roman" w:hAnsi="Times New Roman" w:cs="Times New Roman"/>
+                <w:sz w:val="24"/>
+                <w:szCs w:val="24"/>
+              </w:rPr>
+            </w:pPr>
+            <w:r>
+              <w:rPr>
+                <w:rFonts w:ascii="Times New Roman" w:eastAsia="Times New Roman" w:hAnsi="Times New Roman" w:cs="Times New Roman"/>
+                <w:sz w:val="24"/>
+                <w:szCs w:val="24"/>
+              </w:rPr>
+              <w:t>Unban user</w:t>
+            </w:r>
+          </w:p>
+        </w:tc>
+      </w:tr>
+      <w:tr>
+        <w:trPr>
+          <w:trHeight w:val="440"/>
+        </w:trPr>
+        <w:tc>
+          <w:tcPr>
+            <w:tcW w:w="2254" w:type="dxa"/>
+            <w:tcBorders>
+              <w:top w:val="single" w:sz="4" w:space="0" w:color="000000"/>
+              <w:left w:val="single" w:sz="4" w:space="0" w:color="000000"/>
+              <w:bottom w:val="single" w:sz="4" w:space="0" w:color="000000"/>
+              <w:right w:val="single" w:sz="4" w:space="0" w:color="000000"/>
+            </w:tcBorders>
+            <w:vAlign w:val="center"/>
+          </w:tcPr>
+          <w:p>
+            <w:pPr>
+              <w:rPr>
+                <w:rFonts w:ascii="Times New Roman" w:eastAsia="Times New Roman" w:hAnsi="Times New Roman" w:cs="Times New Roman"/>
+                <w:b/>
+                <w:sz w:val="24"/>
+                <w:szCs w:val="24"/>
+              </w:rPr>
+            </w:pPr>
+            <w:r>
+              <w:rPr>
+                <w:rFonts w:ascii="Times New Roman" w:eastAsia="Times New Roman" w:hAnsi="Times New Roman" w:cs="Times New Roman"/>
+                <w:b/>
+                <w:sz w:val="24"/>
+                <w:szCs w:val="24"/>
+              </w:rPr>
+              <w:t>Created By</w:t>
+            </w:r>
+          </w:p>
+        </w:tc>
+        <w:tc>
+          <w:tcPr>
+            <w:tcW w:w="2254" w:type="dxa"/>
+            <w:tcBorders>
+              <w:top w:val="single" w:sz="4" w:space="0" w:color="000000"/>
+              <w:left w:val="single" w:sz="4" w:space="0" w:color="000000"/>
+              <w:bottom w:val="single" w:sz="4" w:space="0" w:color="000000"/>
+              <w:right w:val="single" w:sz="4" w:space="0" w:color="000000"/>
+            </w:tcBorders>
+            <w:vAlign w:val="center"/>
+          </w:tcPr>
+          <w:p>
+            <w:pPr>
+              <w:rPr>
+                <w:rFonts w:ascii="Times New Roman" w:eastAsia="Times New Roman" w:hAnsi="Times New Roman" w:cs="Times New Roman"/>
+                <w:sz w:val="24"/>
+                <w:szCs w:val="24"/>
+              </w:rPr>
+            </w:pPr>
+            <w:proofErr w:type="spellStart"/>
+            <w:r>
+              <w:rPr>
+                <w:rFonts w:ascii="Times New Roman" w:eastAsia="Times New Roman" w:hAnsi="Times New Roman" w:cs="Times New Roman"/>
+                <w:sz w:val="24"/>
+                <w:szCs w:val="24"/>
+              </w:rPr>
+              <w:t>Bùi</w:t>
+            </w:r>
+            <w:proofErr w:type="spellEnd"/>
+            <w:r>
+              <w:rPr>
+                <w:rFonts w:ascii="Times New Roman" w:eastAsia="Times New Roman" w:hAnsi="Times New Roman" w:cs="Times New Roman"/>
+                <w:sz w:val="24"/>
+                <w:szCs w:val="24"/>
+              </w:rPr>
+              <w:t xml:space="preserve"> </w:t>
+            </w:r>
+            <w:proofErr w:type="spellStart"/>
+            <w:r>
+              <w:rPr>
+                <w:rFonts w:ascii="Times New Roman" w:eastAsia="Times New Roman" w:hAnsi="Times New Roman" w:cs="Times New Roman"/>
+                <w:sz w:val="24"/>
+                <w:szCs w:val="24"/>
+              </w:rPr>
+              <w:t>Công</w:t>
+            </w:r>
+            <w:proofErr w:type="spellEnd"/>
+            <w:r>
+              <w:rPr>
+                <w:rFonts w:ascii="Times New Roman" w:eastAsia="Times New Roman" w:hAnsi="Times New Roman" w:cs="Times New Roman"/>
+                <w:sz w:val="24"/>
+                <w:szCs w:val="24"/>
+              </w:rPr>
+              <w:t xml:space="preserve"> </w:t>
+            </w:r>
+            <w:proofErr w:type="spellStart"/>
+            <w:r>
+              <w:rPr>
+                <w:rFonts w:ascii="Times New Roman" w:eastAsia="Times New Roman" w:hAnsi="Times New Roman" w:cs="Times New Roman"/>
+                <w:sz w:val="24"/>
+                <w:szCs w:val="24"/>
+              </w:rPr>
+              <w:t>Ánh</w:t>
+            </w:r>
+            <w:proofErr w:type="spellEnd"/>
+          </w:p>
+        </w:tc>
+        <w:tc>
+          <w:tcPr>
+            <w:tcW w:w="2057" w:type="dxa"/>
+            <w:tcBorders>
+              <w:top w:val="single" w:sz="4" w:space="0" w:color="000000"/>
+              <w:left w:val="single" w:sz="4" w:space="0" w:color="000000"/>
+              <w:bottom w:val="single" w:sz="4" w:space="0" w:color="000000"/>
+              <w:right w:val="single" w:sz="4" w:space="0" w:color="000000"/>
+            </w:tcBorders>
+            <w:vAlign w:val="center"/>
+          </w:tcPr>
+          <w:p>
+            <w:pPr>
+              <w:rPr>
+                <w:rFonts w:ascii="Times New Roman" w:eastAsia="Times New Roman" w:hAnsi="Times New Roman" w:cs="Times New Roman"/>
+                <w:b/>
+                <w:sz w:val="24"/>
+                <w:szCs w:val="24"/>
+              </w:rPr>
+            </w:pPr>
+            <w:r>
+              <w:rPr>
+                <w:rFonts w:ascii="Times New Roman" w:eastAsia="Times New Roman" w:hAnsi="Times New Roman" w:cs="Times New Roman"/>
+                <w:b/>
+                <w:sz w:val="24"/>
+                <w:szCs w:val="24"/>
+              </w:rPr>
+              <w:t>Created Date</w:t>
+            </w:r>
+          </w:p>
+        </w:tc>
+        <w:tc>
+          <w:tcPr>
+            <w:tcW w:w="2451" w:type="dxa"/>
+            <w:tcBorders>
+              <w:top w:val="single" w:sz="4" w:space="0" w:color="000000"/>
+              <w:left w:val="single" w:sz="4" w:space="0" w:color="000000"/>
+              <w:bottom w:val="single" w:sz="4" w:space="0" w:color="000000"/>
+              <w:right w:val="single" w:sz="4" w:space="0" w:color="000000"/>
+            </w:tcBorders>
+            <w:vAlign w:val="center"/>
+          </w:tcPr>
+          <w:p>
+            <w:pPr>
+              <w:rPr>
+                <w:rFonts w:ascii="Times New Roman" w:eastAsia="Times New Roman" w:hAnsi="Times New Roman" w:cs="Times New Roman"/>
+                <w:sz w:val="24"/>
+                <w:szCs w:val="24"/>
+              </w:rPr>
+            </w:pPr>
+            <w:r>
+              <w:rPr>
+                <w:rFonts w:ascii="Times New Roman" w:eastAsia="Times New Roman" w:hAnsi="Times New Roman" w:cs="Times New Roman"/>
+                <w:sz w:val="24"/>
+                <w:szCs w:val="24"/>
+              </w:rPr>
+              <w:t>25/01/2021</w:t>
+            </w:r>
+          </w:p>
+        </w:tc>
+      </w:tr>
+      <w:tr>
+        <w:trPr>
+          <w:trHeight w:val="440"/>
+        </w:trPr>
+        <w:tc>
+          <w:tcPr>
+            <w:tcW w:w="2254" w:type="dxa"/>
+            <w:tcBorders>
+              <w:top w:val="single" w:sz="4" w:space="0" w:color="000000"/>
+              <w:left w:val="single" w:sz="4" w:space="0" w:color="000000"/>
+              <w:bottom w:val="single" w:sz="4" w:space="0" w:color="000000"/>
+              <w:right w:val="single" w:sz="4" w:space="0" w:color="000000"/>
+            </w:tcBorders>
+            <w:vAlign w:val="center"/>
+          </w:tcPr>
+          <w:p>
+            <w:pPr>
+              <w:rPr>
+                <w:rFonts w:ascii="Times New Roman" w:eastAsia="Times New Roman" w:hAnsi="Times New Roman" w:cs="Times New Roman"/>
+                <w:b/>
+                <w:sz w:val="24"/>
+                <w:szCs w:val="24"/>
+              </w:rPr>
+            </w:pPr>
+            <w:r>
+              <w:rPr>
+                <w:rFonts w:ascii="Times New Roman" w:eastAsia="Times New Roman" w:hAnsi="Times New Roman" w:cs="Times New Roman"/>
+                <w:b/>
+                <w:sz w:val="24"/>
+                <w:szCs w:val="24"/>
+              </w:rPr>
+              <w:t>Primary Actor</w:t>
+            </w:r>
+          </w:p>
+        </w:tc>
+        <w:tc>
+          <w:tcPr>
+            <w:tcW w:w="2254" w:type="dxa"/>
+            <w:tcBorders>
+              <w:top w:val="single" w:sz="4" w:space="0" w:color="000000"/>
+              <w:left w:val="single" w:sz="4" w:space="0" w:color="000000"/>
+              <w:bottom w:val="single" w:sz="4" w:space="0" w:color="000000"/>
+              <w:right w:val="single" w:sz="4" w:space="0" w:color="000000"/>
+            </w:tcBorders>
+            <w:vAlign w:val="center"/>
+          </w:tcPr>
+          <w:p>
+            <w:pPr>
+              <w:rPr>
+                <w:rFonts w:ascii="Times New Roman" w:eastAsia="Times New Roman" w:hAnsi="Times New Roman" w:cs="Times New Roman"/>
+                <w:sz w:val="24"/>
+                <w:szCs w:val="24"/>
+              </w:rPr>
+            </w:pPr>
+            <w:r>
+              <w:rPr>
+                <w:rFonts w:ascii="Times New Roman" w:eastAsia="Times New Roman" w:hAnsi="Times New Roman" w:cs="Times New Roman"/>
+                <w:sz w:val="24"/>
+                <w:szCs w:val="24"/>
+              </w:rPr>
+              <w:t>Admin</w:t>
+            </w:r>
+          </w:p>
+        </w:tc>
+        <w:tc>
+          <w:tcPr>
+            <w:tcW w:w="2057" w:type="dxa"/>
+            <w:tcBorders>
+              <w:top w:val="single" w:sz="4" w:space="0" w:color="000000"/>
+              <w:left w:val="single" w:sz="4" w:space="0" w:color="000000"/>
+              <w:bottom w:val="single" w:sz="4" w:space="0" w:color="000000"/>
+              <w:right w:val="single" w:sz="4" w:space="0" w:color="000000"/>
+            </w:tcBorders>
+            <w:vAlign w:val="center"/>
+          </w:tcPr>
+          <w:p>
+            <w:pPr>
+              <w:rPr>
+                <w:rFonts w:ascii="Times New Roman" w:eastAsia="Times New Roman" w:hAnsi="Times New Roman" w:cs="Times New Roman"/>
+                <w:b/>
+                <w:sz w:val="24"/>
+                <w:szCs w:val="24"/>
+              </w:rPr>
+            </w:pPr>
+            <w:r>
+              <w:rPr>
+                <w:rFonts w:ascii="Times New Roman" w:eastAsia="Times New Roman" w:hAnsi="Times New Roman" w:cs="Times New Roman"/>
+                <w:b/>
+                <w:sz w:val="24"/>
+                <w:szCs w:val="24"/>
+              </w:rPr>
+              <w:t>Secondary Actor</w:t>
+            </w:r>
+          </w:p>
+        </w:tc>
+        <w:tc>
+          <w:tcPr>
+            <w:tcW w:w="2451" w:type="dxa"/>
+            <w:tcBorders>
+              <w:top w:val="single" w:sz="4" w:space="0" w:color="000000"/>
+              <w:left w:val="single" w:sz="4" w:space="0" w:color="000000"/>
+              <w:bottom w:val="single" w:sz="4" w:space="0" w:color="000000"/>
+              <w:right w:val="single" w:sz="4" w:space="0" w:color="000000"/>
+            </w:tcBorders>
+            <w:vAlign w:val="center"/>
+          </w:tcPr>
+          <w:p>
+            <w:pPr>
+              <w:rPr>
+                <w:rFonts w:ascii="Times New Roman" w:eastAsia="Times New Roman" w:hAnsi="Times New Roman" w:cs="Times New Roman"/>
+                <w:sz w:val="24"/>
+                <w:szCs w:val="24"/>
+              </w:rPr>
+            </w:pPr>
+            <w:r>
+              <w:rPr>
+                <w:rFonts w:ascii="Times New Roman" w:eastAsia="Times New Roman" w:hAnsi="Times New Roman" w:cs="Times New Roman"/>
+                <w:sz w:val="24"/>
+                <w:szCs w:val="24"/>
+              </w:rPr>
+              <w:t>N/A</w:t>
+            </w:r>
+          </w:p>
+        </w:tc>
+      </w:tr>
+      <w:tr>
+        <w:trPr>
+          <w:trHeight w:val="440"/>
+        </w:trPr>
+        <w:tc>
+          <w:tcPr>
+            <w:tcW w:w="2254" w:type="dxa"/>
+            <w:tcBorders>
+              <w:top w:val="single" w:sz="4" w:space="0" w:color="000000"/>
+              <w:left w:val="single" w:sz="4" w:space="0" w:color="000000"/>
+              <w:bottom w:val="single" w:sz="4" w:space="0" w:color="000000"/>
+              <w:right w:val="single" w:sz="4" w:space="0" w:color="000000"/>
+            </w:tcBorders>
+            <w:vAlign w:val="center"/>
+          </w:tcPr>
+          <w:p>
+            <w:pPr>
+              <w:rPr>
+                <w:rFonts w:ascii="Times New Roman" w:eastAsia="Times New Roman" w:hAnsi="Times New Roman" w:cs="Times New Roman"/>
+                <w:b/>
+                <w:sz w:val="24"/>
+                <w:szCs w:val="24"/>
+              </w:rPr>
+            </w:pPr>
+            <w:r>
+              <w:rPr>
+                <w:rFonts w:ascii="Times New Roman" w:eastAsia="Times New Roman" w:hAnsi="Times New Roman" w:cs="Times New Roman"/>
+                <w:b/>
+                <w:sz w:val="24"/>
+                <w:szCs w:val="24"/>
+              </w:rPr>
+              <w:t>Description</w:t>
+            </w:r>
+          </w:p>
+        </w:tc>
+        <w:tc>
+          <w:tcPr>
+            <w:tcW w:w="6762" w:type="dxa"/>
+            <w:gridSpan w:val="3"/>
+            <w:tcBorders>
+              <w:top w:val="single" w:sz="4" w:space="0" w:color="000000"/>
+              <w:left w:val="single" w:sz="4" w:space="0" w:color="000000"/>
+              <w:bottom w:val="single" w:sz="4" w:space="0" w:color="000000"/>
+              <w:right w:val="single" w:sz="4" w:space="0" w:color="000000"/>
+            </w:tcBorders>
+            <w:vAlign w:val="center"/>
+          </w:tcPr>
+          <w:p>
+            <w:pPr>
+              <w:rPr>
+                <w:rFonts w:ascii="Times New Roman" w:eastAsia="Times New Roman" w:hAnsi="Times New Roman" w:cs="Times New Roman"/>
+                <w:sz w:val="24"/>
+                <w:szCs w:val="24"/>
+              </w:rPr>
+            </w:pPr>
+            <w:r>
+              <w:rPr>
+                <w:rFonts w:ascii="Times New Roman" w:eastAsia="Times New Roman" w:hAnsi="Times New Roman" w:cs="Times New Roman"/>
+                <w:sz w:val="24"/>
+                <w:szCs w:val="24"/>
+              </w:rPr>
+              <w:t xml:space="preserve">Admin ban user if user when user violate the terms  </w:t>
+            </w:r>
+          </w:p>
+        </w:tc>
+      </w:tr>
+      <w:tr>
+        <w:trPr>
+          <w:trHeight w:val="440"/>
+        </w:trPr>
+        <w:tc>
+          <w:tcPr>
+            <w:tcW w:w="2254" w:type="dxa"/>
+            <w:tcBorders>
+              <w:top w:val="single" w:sz="4" w:space="0" w:color="000000"/>
+              <w:left w:val="single" w:sz="4" w:space="0" w:color="000000"/>
+              <w:bottom w:val="single" w:sz="4" w:space="0" w:color="000000"/>
+              <w:right w:val="single" w:sz="4" w:space="0" w:color="000000"/>
+            </w:tcBorders>
+            <w:vAlign w:val="center"/>
+          </w:tcPr>
+          <w:p>
+            <w:pPr>
+              <w:rPr>
+                <w:rFonts w:ascii="Times New Roman" w:eastAsia="Times New Roman" w:hAnsi="Times New Roman" w:cs="Times New Roman"/>
+                <w:b/>
+                <w:sz w:val="24"/>
+                <w:szCs w:val="24"/>
+              </w:rPr>
+            </w:pPr>
+            <w:r>
+              <w:rPr>
+                <w:rFonts w:ascii="Times New Roman" w:eastAsia="Times New Roman" w:hAnsi="Times New Roman" w:cs="Times New Roman"/>
+                <w:b/>
+                <w:sz w:val="24"/>
+                <w:szCs w:val="24"/>
+              </w:rPr>
+              <w:t>Pre-conditions</w:t>
+            </w:r>
+          </w:p>
+        </w:tc>
+        <w:tc>
+          <w:tcPr>
+            <w:tcW w:w="6762" w:type="dxa"/>
+            <w:gridSpan w:val="3"/>
+            <w:tcBorders>
+              <w:top w:val="single" w:sz="4" w:space="0" w:color="000000"/>
+              <w:left w:val="single" w:sz="4" w:space="0" w:color="000000"/>
+              <w:bottom w:val="single" w:sz="4" w:space="0" w:color="000000"/>
+              <w:right w:val="single" w:sz="4" w:space="0" w:color="000000"/>
+            </w:tcBorders>
+            <w:vAlign w:val="center"/>
+          </w:tcPr>
+          <w:p>
+            <w:pPr>
+              <w:numPr>
+                <w:ilvl w:val="0"/>
+                <w:numId w:val="50"/>
+              </w:numPr>
+              <w:spacing w:after="0"/>
+              <w:rPr>
+                <w:rFonts w:ascii="Times New Roman" w:eastAsia="Times New Roman" w:hAnsi="Times New Roman" w:cs="Times New Roman"/>
+                <w:sz w:val="24"/>
+                <w:szCs w:val="24"/>
+              </w:rPr>
+            </w:pPr>
+            <w:r>
+              <w:rPr>
+                <w:rFonts w:ascii="Times New Roman" w:eastAsia="Times New Roman" w:hAnsi="Times New Roman" w:cs="Times New Roman"/>
+                <w:sz w:val="24"/>
+                <w:szCs w:val="24"/>
+              </w:rPr>
+              <w:t>Admin has logged into Admin Website</w:t>
+            </w:r>
+          </w:p>
+          <w:p>
+            <w:pPr>
+              <w:numPr>
+                <w:ilvl w:val="0"/>
+                <w:numId w:val="50"/>
+              </w:numPr>
+              <w:rPr>
+                <w:rFonts w:ascii="Times New Roman" w:eastAsia="Times New Roman" w:hAnsi="Times New Roman" w:cs="Times New Roman"/>
+                <w:sz w:val="24"/>
+                <w:szCs w:val="24"/>
+              </w:rPr>
+            </w:pPr>
+            <w:r>
+              <w:rPr>
+                <w:rFonts w:ascii="Times New Roman" w:eastAsia="Times New Roman" w:hAnsi="Times New Roman" w:cs="Times New Roman"/>
+                <w:sz w:val="24"/>
+                <w:szCs w:val="24"/>
+              </w:rPr>
+              <w:t>Choose a user admin wants to unban.</w:t>
+            </w:r>
+          </w:p>
+        </w:tc>
+      </w:tr>
+      <w:tr>
+        <w:trPr>
+          <w:trHeight w:val="440"/>
+        </w:trPr>
+        <w:tc>
+          <w:tcPr>
+            <w:tcW w:w="2254" w:type="dxa"/>
+            <w:tcBorders>
+              <w:top w:val="single" w:sz="4" w:space="0" w:color="000000"/>
+              <w:left w:val="single" w:sz="4" w:space="0" w:color="000000"/>
+              <w:bottom w:val="single" w:sz="4" w:space="0" w:color="000000"/>
+              <w:right w:val="single" w:sz="4" w:space="0" w:color="000000"/>
+            </w:tcBorders>
+            <w:vAlign w:val="center"/>
+          </w:tcPr>
+          <w:p>
+            <w:pPr>
+              <w:rPr>
+                <w:rFonts w:ascii="Times New Roman" w:eastAsia="Times New Roman" w:hAnsi="Times New Roman" w:cs="Times New Roman"/>
+                <w:b/>
+                <w:sz w:val="24"/>
+                <w:szCs w:val="24"/>
+              </w:rPr>
+            </w:pPr>
+            <w:r>
+              <w:rPr>
+                <w:rFonts w:ascii="Times New Roman" w:eastAsia="Times New Roman" w:hAnsi="Times New Roman" w:cs="Times New Roman"/>
+                <w:b/>
+                <w:sz w:val="24"/>
+                <w:szCs w:val="24"/>
+              </w:rPr>
+              <w:t>Post-conditions</w:t>
+            </w:r>
+          </w:p>
+        </w:tc>
+        <w:tc>
+          <w:tcPr>
+            <w:tcW w:w="6762" w:type="dxa"/>
+            <w:gridSpan w:val="3"/>
+            <w:tcBorders>
+              <w:top w:val="single" w:sz="4" w:space="0" w:color="000000"/>
+              <w:left w:val="single" w:sz="4" w:space="0" w:color="000000"/>
+              <w:bottom w:val="single" w:sz="4" w:space="0" w:color="000000"/>
+              <w:right w:val="single" w:sz="4" w:space="0" w:color="000000"/>
+            </w:tcBorders>
+            <w:vAlign w:val="center"/>
+          </w:tcPr>
+          <w:p>
+            <w:pPr>
+              <w:spacing w:line="238" w:lineRule="auto"/>
+              <w:rPr>
+                <w:rFonts w:ascii="Times New Roman" w:eastAsia="Times New Roman" w:hAnsi="Times New Roman" w:cs="Times New Roman"/>
+                <w:sz w:val="24"/>
+                <w:szCs w:val="24"/>
+              </w:rPr>
+            </w:pPr>
+            <w:r>
+              <w:rPr>
+                <w:rFonts w:ascii="Times New Roman" w:eastAsia="Times New Roman" w:hAnsi="Times New Roman" w:cs="Times New Roman"/>
+                <w:sz w:val="24"/>
+                <w:szCs w:val="24"/>
+              </w:rPr>
+              <w:t>User has unbanned can login in to use the system</w:t>
+            </w:r>
+          </w:p>
+        </w:tc>
+      </w:tr>
+      <w:tr>
+        <w:trPr>
+          <w:trHeight w:val="440"/>
+        </w:trPr>
+        <w:tc>
+          <w:tcPr>
+            <w:tcW w:w="2254" w:type="dxa"/>
+            <w:tcBorders>
+              <w:top w:val="single" w:sz="4" w:space="0" w:color="000000"/>
+              <w:left w:val="single" w:sz="4" w:space="0" w:color="000000"/>
+              <w:bottom w:val="single" w:sz="4" w:space="0" w:color="000000"/>
+              <w:right w:val="single" w:sz="4" w:space="0" w:color="000000"/>
+            </w:tcBorders>
+            <w:vAlign w:val="center"/>
+          </w:tcPr>
+          <w:p>
+            <w:pPr>
+              <w:rPr>
+                <w:rFonts w:ascii="Times New Roman" w:eastAsia="Times New Roman" w:hAnsi="Times New Roman" w:cs="Times New Roman"/>
+                <w:b/>
+                <w:sz w:val="24"/>
+                <w:szCs w:val="24"/>
+              </w:rPr>
+            </w:pPr>
+            <w:r>
+              <w:rPr>
+                <w:rFonts w:ascii="Times New Roman" w:eastAsia="Times New Roman" w:hAnsi="Times New Roman" w:cs="Times New Roman"/>
+                <w:b/>
+                <w:sz w:val="24"/>
+                <w:szCs w:val="24"/>
+              </w:rPr>
+              <w:t>Normal Flow</w:t>
+            </w:r>
+          </w:p>
+        </w:tc>
+        <w:tc>
+          <w:tcPr>
+            <w:tcW w:w="6762" w:type="dxa"/>
+            <w:gridSpan w:val="3"/>
+            <w:tcBorders>
+              <w:top w:val="single" w:sz="4" w:space="0" w:color="000000"/>
+              <w:left w:val="single" w:sz="4" w:space="0" w:color="000000"/>
+              <w:bottom w:val="single" w:sz="4" w:space="0" w:color="000000"/>
+              <w:right w:val="single" w:sz="4" w:space="0" w:color="000000"/>
+            </w:tcBorders>
+            <w:vAlign w:val="center"/>
+          </w:tcPr>
+          <w:p>
+            <w:pPr>
+              <w:numPr>
+                <w:ilvl w:val="0"/>
+                <w:numId w:val="49"/>
+              </w:numPr>
+              <w:spacing w:after="0"/>
+              <w:rPr>
+                <w:rFonts w:ascii="Times New Roman" w:eastAsia="Times New Roman" w:hAnsi="Times New Roman" w:cs="Times New Roman"/>
+                <w:sz w:val="24"/>
+                <w:szCs w:val="24"/>
+              </w:rPr>
+            </w:pPr>
+            <w:r>
+              <w:rPr>
+                <w:rFonts w:ascii="Times New Roman" w:eastAsia="Times New Roman" w:hAnsi="Times New Roman" w:cs="Times New Roman"/>
+                <w:sz w:val="24"/>
+                <w:szCs w:val="24"/>
+              </w:rPr>
+              <w:t>On the page screen dashboard of admin.</w:t>
+            </w:r>
+          </w:p>
+          <w:p>
+            <w:pPr>
+              <w:numPr>
+                <w:ilvl w:val="0"/>
+                <w:numId w:val="49"/>
+              </w:numPr>
+              <w:spacing w:after="0"/>
+              <w:rPr>
+                <w:rFonts w:ascii="Times New Roman" w:eastAsia="Times New Roman" w:hAnsi="Times New Roman" w:cs="Times New Roman"/>
+                <w:sz w:val="24"/>
+                <w:szCs w:val="24"/>
+              </w:rPr>
+            </w:pPr>
+            <w:r>
+              <w:rPr>
+                <w:rFonts w:ascii="Times New Roman" w:eastAsia="Times New Roman" w:hAnsi="Times New Roman" w:cs="Times New Roman"/>
+                <w:sz w:val="24"/>
+                <w:szCs w:val="24"/>
+              </w:rPr>
+              <w:t>Choose “View List User”.</w:t>
+            </w:r>
+          </w:p>
+          <w:p>
+            <w:pPr>
+              <w:numPr>
+                <w:ilvl w:val="0"/>
+                <w:numId w:val="49"/>
+              </w:numPr>
+              <w:spacing w:after="0"/>
+              <w:rPr>
+                <w:rFonts w:ascii="Times New Roman" w:eastAsia="Times New Roman" w:hAnsi="Times New Roman" w:cs="Times New Roman"/>
+                <w:sz w:val="24"/>
+                <w:szCs w:val="24"/>
+              </w:rPr>
+            </w:pPr>
+            <w:r>
+              <w:rPr>
+                <w:rFonts w:ascii="Times New Roman" w:eastAsia="Times New Roman" w:hAnsi="Times New Roman" w:cs="Times New Roman"/>
+                <w:sz w:val="24"/>
+                <w:szCs w:val="24"/>
+              </w:rPr>
+              <w:t>Admin click to “View User Info”.</w:t>
+            </w:r>
+          </w:p>
+          <w:p>
+            <w:pPr>
+              <w:numPr>
+                <w:ilvl w:val="0"/>
+                <w:numId w:val="49"/>
+              </w:numPr>
+              <w:spacing w:after="0"/>
+              <w:rPr>
+                <w:rFonts w:ascii="Times New Roman" w:eastAsia="Times New Roman" w:hAnsi="Times New Roman" w:cs="Times New Roman"/>
+                <w:sz w:val="24"/>
+                <w:szCs w:val="24"/>
+              </w:rPr>
+            </w:pPr>
+            <w:r>
+              <w:rPr>
+                <w:rFonts w:ascii="Times New Roman" w:eastAsia="Times New Roman" w:hAnsi="Times New Roman" w:cs="Times New Roman"/>
+                <w:sz w:val="24"/>
+                <w:szCs w:val="24"/>
+              </w:rPr>
+              <w:t>The system displays a list of all users.</w:t>
+            </w:r>
+          </w:p>
+          <w:p>
+            <w:pPr>
+              <w:numPr>
+                <w:ilvl w:val="0"/>
+                <w:numId w:val="49"/>
+              </w:numPr>
+              <w:spacing w:after="0"/>
+              <w:rPr>
+                <w:rFonts w:ascii="Times New Roman" w:eastAsia="Times New Roman" w:hAnsi="Times New Roman" w:cs="Times New Roman"/>
+                <w:sz w:val="24"/>
+                <w:szCs w:val="24"/>
+              </w:rPr>
+            </w:pPr>
+            <w:r>
+              <w:rPr>
+                <w:rFonts w:ascii="Times New Roman" w:eastAsia="Times New Roman" w:hAnsi="Times New Roman" w:cs="Times New Roman"/>
+                <w:sz w:val="24"/>
+                <w:szCs w:val="24"/>
+              </w:rPr>
+              <w:t>Admin choose what user wants to ban.</w:t>
+            </w:r>
+          </w:p>
+          <w:p>
+            <w:pPr>
+              <w:numPr>
+                <w:ilvl w:val="0"/>
+                <w:numId w:val="49"/>
+              </w:numPr>
+              <w:spacing w:after="0"/>
+              <w:rPr>
+                <w:rFonts w:ascii="Times New Roman" w:eastAsia="Times New Roman" w:hAnsi="Times New Roman" w:cs="Times New Roman"/>
+                <w:sz w:val="24"/>
+                <w:szCs w:val="24"/>
+              </w:rPr>
+            </w:pPr>
+            <w:r>
+              <w:rPr>
+                <w:rFonts w:ascii="Times New Roman" w:eastAsia="Times New Roman" w:hAnsi="Times New Roman" w:cs="Times New Roman"/>
+                <w:sz w:val="24"/>
+                <w:szCs w:val="24"/>
+              </w:rPr>
+              <w:t>Admin click “Ban” button.</w:t>
+            </w:r>
+          </w:p>
+          <w:p>
+            <w:pPr>
+              <w:numPr>
+                <w:ilvl w:val="0"/>
+                <w:numId w:val="49"/>
+              </w:numPr>
+              <w:rPr>
+                <w:rFonts w:ascii="Times New Roman" w:eastAsia="Times New Roman" w:hAnsi="Times New Roman" w:cs="Times New Roman"/>
+                <w:sz w:val="24"/>
+                <w:szCs w:val="24"/>
+              </w:rPr>
+            </w:pPr>
+            <w:r>
+              <w:rPr>
+                <w:rFonts w:ascii="Times New Roman" w:eastAsia="Times New Roman" w:hAnsi="Times New Roman" w:cs="Times New Roman"/>
+                <w:sz w:val="24"/>
+                <w:szCs w:val="24"/>
+              </w:rPr>
+              <w:t>The system displays the unban success message.</w:t>
+            </w:r>
+          </w:p>
+        </w:tc>
+      </w:tr>
+      <w:tr>
+        <w:trPr>
+          <w:trHeight w:val="440"/>
+        </w:trPr>
+        <w:tc>
+          <w:tcPr>
+            <w:tcW w:w="2254" w:type="dxa"/>
+            <w:tcBorders>
+              <w:top w:val="single" w:sz="4" w:space="0" w:color="000000"/>
+              <w:left w:val="single" w:sz="4" w:space="0" w:color="000000"/>
+              <w:bottom w:val="single" w:sz="4" w:space="0" w:color="000000"/>
+              <w:right w:val="single" w:sz="4" w:space="0" w:color="000000"/>
+            </w:tcBorders>
+            <w:vAlign w:val="center"/>
+          </w:tcPr>
+          <w:p>
+            <w:pPr>
+              <w:rPr>
+                <w:rFonts w:ascii="Times New Roman" w:eastAsia="Times New Roman" w:hAnsi="Times New Roman" w:cs="Times New Roman"/>
+                <w:b/>
+                <w:sz w:val="24"/>
+                <w:szCs w:val="24"/>
+              </w:rPr>
+            </w:pPr>
+            <w:r>
+              <w:rPr>
+                <w:rFonts w:ascii="Times New Roman" w:eastAsia="Times New Roman" w:hAnsi="Times New Roman" w:cs="Times New Roman"/>
+                <w:b/>
+                <w:sz w:val="24"/>
+                <w:szCs w:val="24"/>
+              </w:rPr>
+              <w:t>Alternative Flow</w:t>
+            </w:r>
+          </w:p>
+        </w:tc>
+        <w:tc>
+          <w:tcPr>
+            <w:tcW w:w="6762" w:type="dxa"/>
+            <w:gridSpan w:val="3"/>
+            <w:tcBorders>
+              <w:top w:val="single" w:sz="4" w:space="0" w:color="000000"/>
+              <w:left w:val="single" w:sz="4" w:space="0" w:color="000000"/>
+              <w:bottom w:val="single" w:sz="4" w:space="0" w:color="000000"/>
+              <w:right w:val="single" w:sz="4" w:space="0" w:color="000000"/>
+            </w:tcBorders>
+            <w:vAlign w:val="center"/>
+          </w:tcPr>
+          <w:p>
+            <w:pPr>
+              <w:rPr>
+                <w:rFonts w:ascii="Times New Roman" w:eastAsia="Times New Roman" w:hAnsi="Times New Roman" w:cs="Times New Roman"/>
+                <w:sz w:val="24"/>
+                <w:szCs w:val="24"/>
+              </w:rPr>
+            </w:pPr>
+            <w:r>
+              <w:rPr>
+                <w:rFonts w:ascii="Times New Roman" w:eastAsia="Times New Roman" w:hAnsi="Times New Roman" w:cs="Times New Roman"/>
+                <w:sz w:val="24"/>
+                <w:szCs w:val="24"/>
+              </w:rPr>
+              <w:t>N/A</w:t>
+            </w:r>
+          </w:p>
+        </w:tc>
+      </w:tr>
+      <w:tr>
+        <w:trPr>
+          <w:trHeight w:val="440"/>
+        </w:trPr>
+        <w:tc>
+          <w:tcPr>
+            <w:tcW w:w="2254" w:type="dxa"/>
+            <w:tcBorders>
+              <w:top w:val="single" w:sz="4" w:space="0" w:color="000000"/>
+              <w:left w:val="single" w:sz="4" w:space="0" w:color="000000"/>
+              <w:bottom w:val="single" w:sz="4" w:space="0" w:color="000000"/>
+              <w:right w:val="single" w:sz="4" w:space="0" w:color="000000"/>
+            </w:tcBorders>
+            <w:vAlign w:val="center"/>
+          </w:tcPr>
+          <w:p>
+            <w:pPr>
+              <w:rPr>
+                <w:rFonts w:ascii="Times New Roman" w:eastAsia="Times New Roman" w:hAnsi="Times New Roman" w:cs="Times New Roman"/>
+                <w:b/>
+                <w:sz w:val="24"/>
+                <w:szCs w:val="24"/>
+              </w:rPr>
+            </w:pPr>
+            <w:r>
+              <w:rPr>
+                <w:rFonts w:ascii="Times New Roman" w:eastAsia="Times New Roman" w:hAnsi="Times New Roman" w:cs="Times New Roman"/>
+                <w:b/>
+                <w:sz w:val="24"/>
+                <w:szCs w:val="24"/>
+              </w:rPr>
+              <w:t>Exceptions</w:t>
+            </w:r>
+          </w:p>
+        </w:tc>
+        <w:tc>
+          <w:tcPr>
+            <w:tcW w:w="6762" w:type="dxa"/>
+            <w:gridSpan w:val="3"/>
+            <w:tcBorders>
+              <w:top w:val="single" w:sz="4" w:space="0" w:color="000000"/>
+              <w:left w:val="single" w:sz="4" w:space="0" w:color="000000"/>
+              <w:bottom w:val="single" w:sz="4" w:space="0" w:color="000000"/>
+              <w:right w:val="single" w:sz="4" w:space="0" w:color="000000"/>
+            </w:tcBorders>
+            <w:vAlign w:val="center"/>
+          </w:tcPr>
+          <w:p>
+            <w:pPr>
+              <w:rPr>
+                <w:rFonts w:ascii="Times New Roman" w:eastAsia="Times New Roman" w:hAnsi="Times New Roman" w:cs="Times New Roman"/>
+                <w:sz w:val="24"/>
+                <w:szCs w:val="24"/>
+              </w:rPr>
+            </w:pPr>
+            <w:r>
+              <w:rPr>
+                <w:rFonts w:ascii="Times New Roman" w:eastAsia="Times New Roman" w:hAnsi="Times New Roman" w:cs="Times New Roman"/>
+                <w:sz w:val="24"/>
+                <w:szCs w:val="24"/>
+              </w:rPr>
+              <w:t>The system displays an error message when:</w:t>
+            </w:r>
+          </w:p>
+          <w:p>
+            <w:pPr>
+              <w:numPr>
+                <w:ilvl w:val="0"/>
+                <w:numId w:val="51"/>
+              </w:numPr>
+              <w:spacing w:after="0"/>
+              <w:rPr>
+                <w:rFonts w:ascii="Times New Roman" w:eastAsia="Times New Roman" w:hAnsi="Times New Roman" w:cs="Times New Roman"/>
+                <w:sz w:val="24"/>
+                <w:szCs w:val="24"/>
+              </w:rPr>
+            </w:pPr>
+            <w:r>
+              <w:rPr>
+                <w:rFonts w:ascii="Times New Roman" w:eastAsia="Times New Roman" w:hAnsi="Times New Roman" w:cs="Times New Roman"/>
+                <w:sz w:val="24"/>
+                <w:szCs w:val="24"/>
+              </w:rPr>
+              <w:t>Cannot connect to the server.</w:t>
+            </w:r>
+          </w:p>
+        </w:tc>
+      </w:tr>
+      <w:tr>
+        <w:trPr>
+          <w:trHeight w:val="440"/>
+        </w:trPr>
+        <w:tc>
+          <w:tcPr>
+            <w:tcW w:w="2254" w:type="dxa"/>
+            <w:tcBorders>
+              <w:top w:val="single" w:sz="4" w:space="0" w:color="000000"/>
+              <w:left w:val="single" w:sz="4" w:space="0" w:color="000000"/>
+              <w:bottom w:val="single" w:sz="4" w:space="0" w:color="000000"/>
+              <w:right w:val="single" w:sz="4" w:space="0" w:color="000000"/>
+            </w:tcBorders>
+            <w:vAlign w:val="center"/>
+          </w:tcPr>
+          <w:p>
+            <w:pPr>
+              <w:rPr>
+                <w:rFonts w:ascii="Times New Roman" w:eastAsia="Times New Roman" w:hAnsi="Times New Roman" w:cs="Times New Roman"/>
+                <w:b/>
+                <w:sz w:val="24"/>
+                <w:szCs w:val="24"/>
+              </w:rPr>
+            </w:pPr>
+            <w:r>
+              <w:rPr>
+                <w:rFonts w:ascii="Times New Roman" w:eastAsia="Times New Roman" w:hAnsi="Times New Roman" w:cs="Times New Roman"/>
+                <w:b/>
+                <w:sz w:val="24"/>
+                <w:szCs w:val="24"/>
+              </w:rPr>
+              <w:t>Priority</w:t>
+            </w:r>
+          </w:p>
+        </w:tc>
+        <w:tc>
+          <w:tcPr>
+            <w:tcW w:w="6762" w:type="dxa"/>
+            <w:gridSpan w:val="3"/>
+            <w:tcBorders>
+              <w:top w:val="single" w:sz="4" w:space="0" w:color="000000"/>
+              <w:left w:val="single" w:sz="4" w:space="0" w:color="000000"/>
+              <w:bottom w:val="single" w:sz="4" w:space="0" w:color="000000"/>
+              <w:right w:val="single" w:sz="4" w:space="0" w:color="000000"/>
+            </w:tcBorders>
+            <w:vAlign w:val="center"/>
+          </w:tcPr>
+          <w:p>
+            <w:pPr>
+              <w:rPr>
+                <w:rFonts w:ascii="Times New Roman" w:eastAsia="Times New Roman" w:hAnsi="Times New Roman" w:cs="Times New Roman"/>
+                <w:sz w:val="24"/>
+                <w:szCs w:val="24"/>
+              </w:rPr>
+            </w:pPr>
+            <w:r>
+              <w:rPr>
+                <w:rFonts w:ascii="Times New Roman" w:eastAsia="Times New Roman" w:hAnsi="Times New Roman" w:cs="Times New Roman"/>
+                <w:sz w:val="24"/>
+                <w:szCs w:val="24"/>
+              </w:rPr>
+              <w:t>Medium</w:t>
+            </w:r>
+          </w:p>
+        </w:tc>
+      </w:tr>
+      <w:tr>
+        <w:trPr>
+          <w:trHeight w:val="440"/>
+        </w:trPr>
+        <w:tc>
+          <w:tcPr>
+            <w:tcW w:w="2254" w:type="dxa"/>
+            <w:tcBorders>
+              <w:top w:val="single" w:sz="4" w:space="0" w:color="000000"/>
+              <w:left w:val="single" w:sz="4" w:space="0" w:color="000000"/>
+              <w:bottom w:val="single" w:sz="4" w:space="0" w:color="000000"/>
+              <w:right w:val="single" w:sz="4" w:space="0" w:color="000000"/>
+            </w:tcBorders>
+            <w:vAlign w:val="center"/>
+          </w:tcPr>
+          <w:p>
+            <w:pPr>
+              <w:rPr>
+                <w:rFonts w:ascii="Times New Roman" w:eastAsia="Times New Roman" w:hAnsi="Times New Roman" w:cs="Times New Roman"/>
+                <w:b/>
+                <w:sz w:val="24"/>
+                <w:szCs w:val="24"/>
+              </w:rPr>
+            </w:pPr>
+            <w:r>
+              <w:rPr>
+                <w:rFonts w:ascii="Times New Roman" w:eastAsia="Times New Roman" w:hAnsi="Times New Roman" w:cs="Times New Roman"/>
+                <w:b/>
+                <w:sz w:val="24"/>
+                <w:szCs w:val="24"/>
+              </w:rPr>
+              <w:t>Frequency of Use</w:t>
+            </w:r>
+          </w:p>
+        </w:tc>
+        <w:tc>
+          <w:tcPr>
+            <w:tcW w:w="6762" w:type="dxa"/>
+            <w:gridSpan w:val="3"/>
+            <w:tcBorders>
+              <w:top w:val="single" w:sz="4" w:space="0" w:color="000000"/>
+              <w:left w:val="single" w:sz="4" w:space="0" w:color="000000"/>
+              <w:bottom w:val="single" w:sz="4" w:space="0" w:color="000000"/>
+              <w:right w:val="single" w:sz="4" w:space="0" w:color="000000"/>
+            </w:tcBorders>
+            <w:vAlign w:val="center"/>
+          </w:tcPr>
+          <w:p>
+            <w:pPr>
+              <w:rPr>
+                <w:rFonts w:ascii="Times New Roman" w:eastAsia="Times New Roman" w:hAnsi="Times New Roman" w:cs="Times New Roman"/>
+                <w:sz w:val="24"/>
+                <w:szCs w:val="24"/>
+              </w:rPr>
+            </w:pPr>
+            <w:r>
+              <w:rPr>
+                <w:rFonts w:ascii="Times New Roman" w:eastAsia="Times New Roman" w:hAnsi="Times New Roman" w:cs="Times New Roman"/>
+                <w:sz w:val="24"/>
+                <w:szCs w:val="24"/>
+              </w:rPr>
+              <w:t>Medium</w:t>
+            </w:r>
+          </w:p>
+        </w:tc>
+      </w:tr>
+      <w:tr>
+        <w:trPr>
+          <w:trHeight w:val="440"/>
+        </w:trPr>
+        <w:tc>
+          <w:tcPr>
+            <w:tcW w:w="2254" w:type="dxa"/>
+            <w:tcBorders>
+              <w:top w:val="single" w:sz="4" w:space="0" w:color="000000"/>
+              <w:left w:val="single" w:sz="4" w:space="0" w:color="000000"/>
+              <w:bottom w:val="single" w:sz="4" w:space="0" w:color="000000"/>
+              <w:right w:val="single" w:sz="4" w:space="0" w:color="000000"/>
+            </w:tcBorders>
+            <w:vAlign w:val="center"/>
+          </w:tcPr>
+          <w:p>
+            <w:pPr>
+              <w:rPr>
+                <w:rFonts w:ascii="Times New Roman" w:eastAsia="Times New Roman" w:hAnsi="Times New Roman" w:cs="Times New Roman"/>
+                <w:b/>
+                <w:sz w:val="24"/>
+                <w:szCs w:val="24"/>
+              </w:rPr>
+            </w:pPr>
+            <w:r>
+              <w:rPr>
+                <w:rFonts w:ascii="Times New Roman" w:eastAsia="Times New Roman" w:hAnsi="Times New Roman" w:cs="Times New Roman"/>
+                <w:b/>
+                <w:sz w:val="24"/>
+                <w:szCs w:val="24"/>
+              </w:rPr>
+              <w:lastRenderedPageBreak/>
+              <w:t>Business Rules</w:t>
+            </w:r>
+          </w:p>
+        </w:tc>
+        <w:tc>
+          <w:tcPr>
+            <w:tcW w:w="6762" w:type="dxa"/>
+            <w:gridSpan w:val="3"/>
+            <w:tcBorders>
+              <w:top w:val="single" w:sz="4" w:space="0" w:color="000000"/>
+              <w:left w:val="single" w:sz="4" w:space="0" w:color="000000"/>
+              <w:bottom w:val="single" w:sz="4" w:space="0" w:color="000000"/>
+              <w:right w:val="single" w:sz="4" w:space="0" w:color="000000"/>
+            </w:tcBorders>
+            <w:vAlign w:val="center"/>
+          </w:tcPr>
+          <w:p>
+            <w:pPr>
+              <w:rPr>
+                <w:rFonts w:ascii="Times New Roman" w:eastAsia="Times New Roman" w:hAnsi="Times New Roman" w:cs="Times New Roman"/>
+                <w:sz w:val="24"/>
+                <w:szCs w:val="24"/>
+              </w:rPr>
+            </w:pPr>
+          </w:p>
+        </w:tc>
+      </w:tr>
+      <w:tr>
+        <w:trPr>
+          <w:trHeight w:val="440"/>
+        </w:trPr>
+        <w:tc>
+          <w:tcPr>
+            <w:tcW w:w="2254" w:type="dxa"/>
+            <w:tcBorders>
+              <w:top w:val="single" w:sz="4" w:space="0" w:color="000000"/>
+              <w:left w:val="single" w:sz="4" w:space="0" w:color="000000"/>
+              <w:bottom w:val="single" w:sz="4" w:space="0" w:color="000000"/>
+              <w:right w:val="single" w:sz="4" w:space="0" w:color="000000"/>
+            </w:tcBorders>
+            <w:vAlign w:val="center"/>
+          </w:tcPr>
+          <w:p>
+            <w:pPr>
+              <w:rPr>
+                <w:rFonts w:ascii="Times New Roman" w:eastAsia="Times New Roman" w:hAnsi="Times New Roman" w:cs="Times New Roman"/>
+                <w:b/>
+                <w:sz w:val="24"/>
+                <w:szCs w:val="24"/>
+              </w:rPr>
+            </w:pPr>
+            <w:r>
+              <w:rPr>
+                <w:rFonts w:ascii="Times New Roman" w:eastAsia="Times New Roman" w:hAnsi="Times New Roman" w:cs="Times New Roman"/>
+                <w:b/>
+                <w:sz w:val="24"/>
+                <w:szCs w:val="24"/>
+              </w:rPr>
+              <w:t>Other Information</w:t>
+            </w:r>
+          </w:p>
+        </w:tc>
+        <w:tc>
+          <w:tcPr>
+            <w:tcW w:w="6762" w:type="dxa"/>
+            <w:gridSpan w:val="3"/>
+            <w:tcBorders>
+              <w:top w:val="single" w:sz="4" w:space="0" w:color="000000"/>
+              <w:left w:val="single" w:sz="4" w:space="0" w:color="000000"/>
+              <w:bottom w:val="single" w:sz="4" w:space="0" w:color="000000"/>
+              <w:right w:val="single" w:sz="4" w:space="0" w:color="000000"/>
+            </w:tcBorders>
+            <w:vAlign w:val="center"/>
+          </w:tcPr>
+          <w:p>
+            <w:pPr>
+              <w:rPr>
+                <w:rFonts w:ascii="Times New Roman" w:eastAsia="Times New Roman" w:hAnsi="Times New Roman" w:cs="Times New Roman"/>
+                <w:sz w:val="24"/>
+                <w:szCs w:val="24"/>
+              </w:rPr>
+            </w:pPr>
+            <w:r>
+              <w:rPr>
+                <w:rFonts w:ascii="Times New Roman" w:eastAsia="Times New Roman" w:hAnsi="Times New Roman" w:cs="Times New Roman"/>
+                <w:sz w:val="24"/>
+                <w:szCs w:val="24"/>
+              </w:rPr>
+              <w:t>N/A</w:t>
+            </w:r>
+          </w:p>
+        </w:tc>
+      </w:tr>
+      <w:tr>
+        <w:trPr>
+          <w:trHeight w:val="440"/>
+        </w:trPr>
+        <w:tc>
+          <w:tcPr>
+            <w:tcW w:w="2254" w:type="dxa"/>
+            <w:tcBorders>
+              <w:top w:val="single" w:sz="4" w:space="0" w:color="000000"/>
+              <w:left w:val="single" w:sz="4" w:space="0" w:color="000000"/>
+              <w:bottom w:val="single" w:sz="4" w:space="0" w:color="000000"/>
+              <w:right w:val="single" w:sz="4" w:space="0" w:color="000000"/>
+            </w:tcBorders>
+            <w:vAlign w:val="center"/>
+          </w:tcPr>
+          <w:p>
+            <w:pPr>
+              <w:rPr>
+                <w:rFonts w:ascii="Times New Roman" w:eastAsia="Times New Roman" w:hAnsi="Times New Roman" w:cs="Times New Roman"/>
+                <w:b/>
+                <w:sz w:val="24"/>
+                <w:szCs w:val="24"/>
+              </w:rPr>
+            </w:pPr>
+            <w:r>
+              <w:rPr>
+                <w:rFonts w:ascii="Times New Roman" w:eastAsia="Times New Roman" w:hAnsi="Times New Roman" w:cs="Times New Roman"/>
+                <w:b/>
+                <w:sz w:val="24"/>
+                <w:szCs w:val="24"/>
+              </w:rPr>
+              <w:t>Assumptions</w:t>
+            </w:r>
+          </w:p>
+        </w:tc>
+        <w:tc>
+          <w:tcPr>
+            <w:tcW w:w="6762" w:type="dxa"/>
+            <w:gridSpan w:val="3"/>
+            <w:tcBorders>
+              <w:top w:val="single" w:sz="4" w:space="0" w:color="000000"/>
+              <w:left w:val="single" w:sz="4" w:space="0" w:color="000000"/>
+              <w:bottom w:val="single" w:sz="4" w:space="0" w:color="000000"/>
+              <w:right w:val="single" w:sz="4" w:space="0" w:color="000000"/>
+            </w:tcBorders>
+            <w:vAlign w:val="center"/>
+          </w:tcPr>
+          <w:p>
+            <w:pPr>
+              <w:rPr>
+                <w:rFonts w:ascii="Times New Roman" w:eastAsia="Times New Roman" w:hAnsi="Times New Roman" w:cs="Times New Roman"/>
+                <w:sz w:val="24"/>
+                <w:szCs w:val="24"/>
+              </w:rPr>
+            </w:pPr>
+            <w:r>
+              <w:rPr>
+                <w:rFonts w:ascii="Times New Roman" w:eastAsia="Times New Roman" w:hAnsi="Times New Roman" w:cs="Times New Roman"/>
+                <w:sz w:val="24"/>
+                <w:szCs w:val="24"/>
+              </w:rPr>
+              <w:t>N/A</w:t>
+            </w:r>
+          </w:p>
+        </w:tc>
+      </w:tr>
+    </w:tbl>
+    <w:p/>
+    <w:p>
+      <w:pPr>
         <w:pStyle w:val="Heading2"/>
         <w:rPr>
           <w:rFonts w:cs="Times New Roman"/>
@@ -40116,7 +41462,6 @@
           <w:rFonts w:ascii="Times New Roman" w:eastAsia="Times New Roman" w:hAnsi="Times New Roman" w:cs="Times New Roman"/>
           <w:noProof/>
         </w:rPr>
-        <w:lastRenderedPageBreak/>
         <w:drawing>
           <wp:inline distT="114300" distB="114300" distL="114300" distR="114300" wp14:anchorId="322C1C64" wp14:editId="6149F2E1">
             <wp:extent cx="5746440" cy="4165600"/>
@@ -42947,6 +44292,119 @@
     </w:lvl>
   </w:abstractNum>
   <w:abstractNum w:abstractNumId="27" w15:restartNumberingAfterBreak="0">
+    <w:nsid w:val="45687845"/>
+    <w:multiLevelType w:val="multilevel"/>
+    <w:tmpl w:val="5FC2F728"/>
+    <w:lvl w:ilvl="0">
+      <w:start w:val="1"/>
+      <w:numFmt w:val="decimal"/>
+      <w:lvlText w:val="%1."/>
+      <w:lvlJc w:val="left"/>
+      <w:pPr>
+        <w:ind w:left="720" w:hanging="360"/>
+      </w:pPr>
+      <w:rPr>
+        <w:u w:val="none"/>
+      </w:rPr>
+    </w:lvl>
+    <w:lvl w:ilvl="1">
+      <w:start w:val="1"/>
+      <w:numFmt w:val="lowerLetter"/>
+      <w:lvlText w:val="%2."/>
+      <w:lvlJc w:val="left"/>
+      <w:pPr>
+        <w:ind w:left="1440" w:hanging="360"/>
+      </w:pPr>
+      <w:rPr>
+        <w:u w:val="none"/>
+      </w:rPr>
+    </w:lvl>
+    <w:lvl w:ilvl="2">
+      <w:start w:val="1"/>
+      <w:numFmt w:val="lowerRoman"/>
+      <w:lvlText w:val="%3."/>
+      <w:lvlJc w:val="right"/>
+      <w:pPr>
+        <w:ind w:left="2160" w:hanging="360"/>
+      </w:pPr>
+      <w:rPr>
+        <w:u w:val="none"/>
+      </w:rPr>
+    </w:lvl>
+    <w:lvl w:ilvl="3">
+      <w:start w:val="1"/>
+      <w:numFmt w:val="decimal"/>
+      <w:lvlText w:val="%4."/>
+      <w:lvlJc w:val="left"/>
+      <w:pPr>
+        <w:ind w:left="2880" w:hanging="360"/>
+      </w:pPr>
+      <w:rPr>
+        <w:u w:val="none"/>
+      </w:rPr>
+    </w:lvl>
+    <w:lvl w:ilvl="4">
+      <w:start w:val="1"/>
+      <w:numFmt w:val="lowerLetter"/>
+      <w:lvlText w:val="%5."/>
+      <w:lvlJc w:val="left"/>
+      <w:pPr>
+        <w:ind w:left="3600" w:hanging="360"/>
+      </w:pPr>
+      <w:rPr>
+        <w:u w:val="none"/>
+      </w:rPr>
+    </w:lvl>
+    <w:lvl w:ilvl="5">
+      <w:start w:val="1"/>
+      <w:numFmt w:val="lowerRoman"/>
+      <w:lvlText w:val="%6."/>
+      <w:lvlJc w:val="right"/>
+      <w:pPr>
+        <w:ind w:left="4320" w:hanging="360"/>
+      </w:pPr>
+      <w:rPr>
+        <w:u w:val="none"/>
+      </w:rPr>
+    </w:lvl>
+    <w:lvl w:ilvl="6">
+      <w:start w:val="1"/>
+      <w:numFmt w:val="decimal"/>
+      <w:lvlText w:val="%7."/>
+      <w:lvlJc w:val="left"/>
+      <w:pPr>
+        <w:ind w:left="5040" w:hanging="360"/>
+      </w:pPr>
+      <w:rPr>
+        <w:u w:val="none"/>
+      </w:rPr>
+    </w:lvl>
+    <w:lvl w:ilvl="7">
+      <w:start w:val="1"/>
+      <w:numFmt w:val="lowerLetter"/>
+      <w:lvlText w:val="%8."/>
+      <w:lvlJc w:val="left"/>
+      <w:pPr>
+        <w:ind w:left="5760" w:hanging="360"/>
+      </w:pPr>
+      <w:rPr>
+        <w:u w:val="none"/>
+      </w:rPr>
+    </w:lvl>
+    <w:lvl w:ilvl="8">
+      <w:start w:val="1"/>
+      <w:numFmt w:val="lowerRoman"/>
+      <w:lvlText w:val="%9."/>
+      <w:lvlJc w:val="right"/>
+      <w:pPr>
+        <w:ind w:left="6480" w:hanging="360"/>
+      </w:pPr>
+      <w:rPr>
+        <w:u w:val="none"/>
+      </w:rPr>
+    </w:lvl>
+  </w:abstractNum>
+  <w:abstractNum w:abstractNumId="28" w15:restartNumberingAfterBreak="0">
     <w:nsid w:val="475F38C5"/>
     <w:multiLevelType w:val="multilevel"/>
     <w:tmpl w:val="2AC2B3A6"/>
@@ -43032,7 +44490,7 @@
       </w:pPr>
     </w:lvl>
   </w:abstractNum>
-  <w:abstractNum w:abstractNumId="28" w15:restartNumberingAfterBreak="0">
+  <w:abstractNum w:abstractNumId="29" w15:restartNumberingAfterBreak="0">
     <w:nsid w:val="48DA0D64"/>
     <w:multiLevelType w:val="multilevel"/>
     <w:tmpl w:val="E59AEA8C"/>
@@ -43163,7 +44621,7 @@
       </w:rPr>
     </w:lvl>
   </w:abstractNum>
-  <w:abstractNum w:abstractNumId="29" w15:restartNumberingAfterBreak="0">
+  <w:abstractNum w:abstractNumId="30" w15:restartNumberingAfterBreak="0">
     <w:nsid w:val="48E658D6"/>
     <w:multiLevelType w:val="multilevel"/>
     <w:tmpl w:val="934C387A"/>
@@ -43294,7 +44752,7 @@
       </w:rPr>
     </w:lvl>
   </w:abstractNum>
-  <w:abstractNum w:abstractNumId="30" w15:restartNumberingAfterBreak="0">
+  <w:abstractNum w:abstractNumId="31" w15:restartNumberingAfterBreak="0">
     <w:nsid w:val="4B997418"/>
     <w:multiLevelType w:val="multilevel"/>
     <w:tmpl w:val="2D98A2EA"/>
@@ -43380,7 +44838,120 @@
       </w:pPr>
     </w:lvl>
   </w:abstractNum>
-  <w:abstractNum w:abstractNumId="31" w15:restartNumberingAfterBreak="0">
+  <w:abstractNum w:abstractNumId="32" w15:restartNumberingAfterBreak="0">
+    <w:nsid w:val="4F897D40"/>
+    <w:multiLevelType w:val="multilevel"/>
+    <w:tmpl w:val="85F451BE"/>
+    <w:lvl w:ilvl="0">
+      <w:start w:val="1"/>
+      <w:numFmt w:val="decimal"/>
+      <w:lvlText w:val="%1."/>
+      <w:lvlJc w:val="left"/>
+      <w:pPr>
+        <w:ind w:left="720" w:hanging="360"/>
+      </w:pPr>
+      <w:rPr>
+        <w:u w:val="none"/>
+      </w:rPr>
+    </w:lvl>
+    <w:lvl w:ilvl="1">
+      <w:start w:val="1"/>
+      <w:numFmt w:val="lowerLetter"/>
+      <w:lvlText w:val="%2."/>
+      <w:lvlJc w:val="left"/>
+      <w:pPr>
+        <w:ind w:left="1440" w:hanging="360"/>
+      </w:pPr>
+      <w:rPr>
+        <w:u w:val="none"/>
+      </w:rPr>
+    </w:lvl>
+    <w:lvl w:ilvl="2">
+      <w:start w:val="1"/>
+      <w:numFmt w:val="lowerRoman"/>
+      <w:lvlText w:val="%3."/>
+      <w:lvlJc w:val="right"/>
+      <w:pPr>
+        <w:ind w:left="2160" w:hanging="360"/>
+      </w:pPr>
+      <w:rPr>
+        <w:u w:val="none"/>
+      </w:rPr>
+    </w:lvl>
+    <w:lvl w:ilvl="3">
+      <w:start w:val="1"/>
+      <w:numFmt w:val="decimal"/>
+      <w:lvlText w:val="%4."/>
+      <w:lvlJc w:val="left"/>
+      <w:pPr>
+        <w:ind w:left="2880" w:hanging="360"/>
+      </w:pPr>
+      <w:rPr>
+        <w:u w:val="none"/>
+      </w:rPr>
+    </w:lvl>
+    <w:lvl w:ilvl="4">
+      <w:start w:val="1"/>
+      <w:numFmt w:val="lowerLetter"/>
+      <w:lvlText w:val="%5."/>
+      <w:lvlJc w:val="left"/>
+      <w:pPr>
+        <w:ind w:left="3600" w:hanging="360"/>
+      </w:pPr>
+      <w:rPr>
+        <w:u w:val="none"/>
+      </w:rPr>
+    </w:lvl>
+    <w:lvl w:ilvl="5">
+      <w:start w:val="1"/>
+      <w:numFmt w:val="lowerRoman"/>
+      <w:lvlText w:val="%6."/>
+      <w:lvlJc w:val="right"/>
+      <w:pPr>
+        <w:ind w:left="4320" w:hanging="360"/>
+      </w:pPr>
+      <w:rPr>
+        <w:u w:val="none"/>
+      </w:rPr>
+    </w:lvl>
+    <w:lvl w:ilvl="6">
+      <w:start w:val="1"/>
+      <w:numFmt w:val="decimal"/>
+      <w:lvlText w:val="%7."/>
+      <w:lvlJc w:val="left"/>
+      <w:pPr>
+        <w:ind w:left="5040" w:hanging="360"/>
+      </w:pPr>
+      <w:rPr>
+        <w:u w:val="none"/>
+      </w:rPr>
+    </w:lvl>
+    <w:lvl w:ilvl="7">
+      <w:start w:val="1"/>
+      <w:numFmt w:val="lowerLetter"/>
+      <w:lvlText w:val="%8."/>
+      <w:lvlJc w:val="left"/>
+      <w:pPr>
+        <w:ind w:left="5760" w:hanging="360"/>
+      </w:pPr>
+      <w:rPr>
+        <w:u w:val="none"/>
+      </w:rPr>
+    </w:lvl>
+    <w:lvl w:ilvl="8">
+      <w:start w:val="1"/>
+      <w:numFmt w:val="lowerRoman"/>
+      <w:lvlText w:val="%9."/>
+      <w:lvlJc w:val="right"/>
+      <w:pPr>
+        <w:ind w:left="6480" w:hanging="360"/>
+      </w:pPr>
+      <w:rPr>
+        <w:u w:val="none"/>
+      </w:rPr>
+    </w:lvl>
+  </w:abstractNum>
+  <w:abstractNum w:abstractNumId="33" w15:restartNumberingAfterBreak="0">
     <w:nsid w:val="4FE4280F"/>
     <w:multiLevelType w:val="multilevel"/>
     <w:tmpl w:val="27D20E96"/>
@@ -43466,7 +45037,7 @@
       </w:pPr>
     </w:lvl>
   </w:abstractNum>
-  <w:abstractNum w:abstractNumId="32" w15:restartNumberingAfterBreak="0">
+  <w:abstractNum w:abstractNumId="34" w15:restartNumberingAfterBreak="0">
     <w:nsid w:val="55625C94"/>
     <w:multiLevelType w:val="multilevel"/>
     <w:tmpl w:val="E73C6778"/>
@@ -43552,7 +45123,7 @@
       </w:pPr>
     </w:lvl>
   </w:abstractNum>
-  <w:abstractNum w:abstractNumId="33" w15:restartNumberingAfterBreak="0">
+  <w:abstractNum w:abstractNumId="35" w15:restartNumberingAfterBreak="0">
     <w:nsid w:val="588D6ED0"/>
     <w:multiLevelType w:val="multilevel"/>
     <w:tmpl w:val="C1E2A166"/>
@@ -43683,10 +45254,10 @@
       </w:rPr>
     </w:lvl>
   </w:abstractNum>
-  <w:abstractNum w:abstractNumId="34" w15:restartNumberingAfterBreak="0">
-    <w:nsid w:val="62B62281"/>
+  <w:abstractNum w:abstractNumId="36" w15:restartNumberingAfterBreak="0">
+    <w:nsid w:val="5D670F28"/>
     <w:multiLevelType w:val="multilevel"/>
-    <w:tmpl w:val="BEDA33CA"/>
+    <w:tmpl w:val="48EE5B68"/>
     <w:lvl w:ilvl="0">
       <w:start w:val="1"/>
       <w:numFmt w:val="decimal"/>
@@ -43796,7 +45367,120 @@
       </w:rPr>
     </w:lvl>
   </w:abstractNum>
-  <w:abstractNum w:abstractNumId="35" w15:restartNumberingAfterBreak="0">
+  <w:abstractNum w:abstractNumId="37" w15:restartNumberingAfterBreak="0">
+    <w:nsid w:val="62B62281"/>
+    <w:multiLevelType w:val="multilevel"/>
+    <w:tmpl w:val="BEDA33CA"/>
+    <w:lvl w:ilvl="0">
+      <w:start w:val="1"/>
+      <w:numFmt w:val="decimal"/>
+      <w:lvlText w:val="%1."/>
+      <w:lvlJc w:val="left"/>
+      <w:pPr>
+        <w:ind w:left="720" w:hanging="360"/>
+      </w:pPr>
+      <w:rPr>
+        <w:u w:val="none"/>
+      </w:rPr>
+    </w:lvl>
+    <w:lvl w:ilvl="1">
+      <w:start w:val="1"/>
+      <w:numFmt w:val="lowerLetter"/>
+      <w:lvlText w:val="%2."/>
+      <w:lvlJc w:val="left"/>
+      <w:pPr>
+        <w:ind w:left="1440" w:hanging="360"/>
+      </w:pPr>
+      <w:rPr>
+        <w:u w:val="none"/>
+      </w:rPr>
+    </w:lvl>
+    <w:lvl w:ilvl="2">
+      <w:start w:val="1"/>
+      <w:numFmt w:val="lowerRoman"/>
+      <w:lvlText w:val="%3."/>
+      <w:lvlJc w:val="right"/>
+      <w:pPr>
+        <w:ind w:left="2160" w:hanging="360"/>
+      </w:pPr>
+      <w:rPr>
+        <w:u w:val="none"/>
+      </w:rPr>
+    </w:lvl>
+    <w:lvl w:ilvl="3">
+      <w:start w:val="1"/>
+      <w:numFmt w:val="decimal"/>
+      <w:lvlText w:val="%4."/>
+      <w:lvlJc w:val="left"/>
+      <w:pPr>
+        <w:ind w:left="2880" w:hanging="360"/>
+      </w:pPr>
+      <w:rPr>
+        <w:u w:val="none"/>
+      </w:rPr>
+    </w:lvl>
+    <w:lvl w:ilvl="4">
+      <w:start w:val="1"/>
+      <w:numFmt w:val="lowerLetter"/>
+      <w:lvlText w:val="%5."/>
+      <w:lvlJc w:val="left"/>
+      <w:pPr>
+        <w:ind w:left="3600" w:hanging="360"/>
+      </w:pPr>
+      <w:rPr>
+        <w:u w:val="none"/>
+      </w:rPr>
+    </w:lvl>
+    <w:lvl w:ilvl="5">
+      <w:start w:val="1"/>
+      <w:numFmt w:val="lowerRoman"/>
+      <w:lvlText w:val="%6."/>
+      <w:lvlJc w:val="right"/>
+      <w:pPr>
+        <w:ind w:left="4320" w:hanging="360"/>
+      </w:pPr>
+      <w:rPr>
+        <w:u w:val="none"/>
+      </w:rPr>
+    </w:lvl>
+    <w:lvl w:ilvl="6">
+      <w:start w:val="1"/>
+      <w:numFmt w:val="decimal"/>
+      <w:lvlText w:val="%7."/>
+      <w:lvlJc w:val="left"/>
+      <w:pPr>
+        <w:ind w:left="5040" w:hanging="360"/>
+      </w:pPr>
+      <w:rPr>
+        <w:u w:val="none"/>
+      </w:rPr>
+    </w:lvl>
+    <w:lvl w:ilvl="7">
+      <w:start w:val="1"/>
+      <w:numFmt w:val="lowerLetter"/>
+      <w:lvlText w:val="%8."/>
+      <w:lvlJc w:val="left"/>
+      <w:pPr>
+        <w:ind w:left="5760" w:hanging="360"/>
+      </w:pPr>
+      <w:rPr>
+        <w:u w:val="none"/>
+      </w:rPr>
+    </w:lvl>
+    <w:lvl w:ilvl="8">
+      <w:start w:val="1"/>
+      <w:numFmt w:val="lowerRoman"/>
+      <w:lvlText w:val="%9."/>
+      <w:lvlJc w:val="right"/>
+      <w:pPr>
+        <w:ind w:left="6480" w:hanging="360"/>
+      </w:pPr>
+      <w:rPr>
+        <w:u w:val="none"/>
+      </w:rPr>
+    </w:lvl>
+  </w:abstractNum>
+  <w:abstractNum w:abstractNumId="38" w15:restartNumberingAfterBreak="0">
     <w:nsid w:val="62B90C15"/>
     <w:multiLevelType w:val="multilevel"/>
     <w:tmpl w:val="63D8B65C"/>
@@ -43909,7 +45593,7 @@
       </w:rPr>
     </w:lvl>
   </w:abstractNum>
-  <w:abstractNum w:abstractNumId="36" w15:restartNumberingAfterBreak="0">
+  <w:abstractNum w:abstractNumId="39" w15:restartNumberingAfterBreak="0">
     <w:nsid w:val="62C4442D"/>
     <w:multiLevelType w:val="multilevel"/>
     <w:tmpl w:val="55D8B0F2"/>
@@ -44040,7 +45724,7 @@
       </w:rPr>
     </w:lvl>
   </w:abstractNum>
-  <w:abstractNum w:abstractNumId="37" w15:restartNumberingAfterBreak="0">
+  <w:abstractNum w:abstractNumId="40" w15:restartNumberingAfterBreak="0">
     <w:nsid w:val="6B376E81"/>
     <w:multiLevelType w:val="multilevel"/>
     <w:tmpl w:val="389ACB2E"/>
@@ -44171,7 +45855,7 @@
       </w:rPr>
     </w:lvl>
   </w:abstractNum>
-  <w:abstractNum w:abstractNumId="38" w15:restartNumberingAfterBreak="0">
+  <w:abstractNum w:abstractNumId="41" w15:restartNumberingAfterBreak="0">
     <w:nsid w:val="6BD638A0"/>
     <w:multiLevelType w:val="multilevel"/>
     <w:tmpl w:val="2CBA5F4A"/>
@@ -44302,7 +45986,7 @@
       </w:rPr>
     </w:lvl>
   </w:abstractNum>
-  <w:abstractNum w:abstractNumId="39" w15:restartNumberingAfterBreak="0">
+  <w:abstractNum w:abstractNumId="42" w15:restartNumberingAfterBreak="0">
     <w:nsid w:val="6D1F7B2C"/>
     <w:multiLevelType w:val="multilevel"/>
     <w:tmpl w:val="30082FD4"/>
@@ -44388,7 +46072,7 @@
       </w:pPr>
     </w:lvl>
   </w:abstractNum>
-  <w:abstractNum w:abstractNumId="40" w15:restartNumberingAfterBreak="0">
+  <w:abstractNum w:abstractNumId="43" w15:restartNumberingAfterBreak="0">
     <w:nsid w:val="6D2F6A05"/>
     <w:multiLevelType w:val="multilevel"/>
     <w:tmpl w:val="170C6F6C"/>
@@ -44519,7 +46203,7 @@
       </w:rPr>
     </w:lvl>
   </w:abstractNum>
-  <w:abstractNum w:abstractNumId="41" w15:restartNumberingAfterBreak="0">
+  <w:abstractNum w:abstractNumId="44" w15:restartNumberingAfterBreak="0">
     <w:nsid w:val="6DE249EB"/>
     <w:multiLevelType w:val="multilevel"/>
     <w:tmpl w:val="F3C2E624"/>
@@ -44605,7 +46289,7 @@
       </w:pPr>
     </w:lvl>
   </w:abstractNum>
-  <w:abstractNum w:abstractNumId="42" w15:restartNumberingAfterBreak="0">
+  <w:abstractNum w:abstractNumId="45" w15:restartNumberingAfterBreak="0">
     <w:nsid w:val="6EDB18E9"/>
     <w:multiLevelType w:val="multilevel"/>
     <w:tmpl w:val="B110201E"/>
@@ -44691,7 +46375,7 @@
       </w:pPr>
     </w:lvl>
   </w:abstractNum>
-  <w:abstractNum w:abstractNumId="43" w15:restartNumberingAfterBreak="0">
+  <w:abstractNum w:abstractNumId="46" w15:restartNumberingAfterBreak="0">
     <w:nsid w:val="768F2C3F"/>
     <w:multiLevelType w:val="multilevel"/>
     <w:tmpl w:val="2B6E9612"/>
@@ -44777,7 +46461,7 @@
       </w:pPr>
     </w:lvl>
   </w:abstractNum>
-  <w:abstractNum w:abstractNumId="44" w15:restartNumberingAfterBreak="0">
+  <w:abstractNum w:abstractNumId="47" w15:restartNumberingAfterBreak="0">
     <w:nsid w:val="776E7685"/>
     <w:multiLevelType w:val="multilevel"/>
     <w:tmpl w:val="1BFAB368"/>
@@ -44890,7 +46574,7 @@
       </w:rPr>
     </w:lvl>
   </w:abstractNum>
-  <w:abstractNum w:abstractNumId="45" w15:restartNumberingAfterBreak="0">
+  <w:abstractNum w:abstractNumId="48" w15:restartNumberingAfterBreak="0">
     <w:nsid w:val="7D190205"/>
     <w:multiLevelType w:val="multilevel"/>
     <w:tmpl w:val="4DCA9B1A"/>
@@ -45003,7 +46687,7 @@
       </w:rPr>
     </w:lvl>
   </w:abstractNum>
-  <w:abstractNum w:abstractNumId="46" w15:restartNumberingAfterBreak="0">
+  <w:abstractNum w:abstractNumId="49" w15:restartNumberingAfterBreak="0">
     <w:nsid w:val="7D24287A"/>
     <w:multiLevelType w:val="multilevel"/>
     <w:tmpl w:val="28C46E00"/>
@@ -45116,7 +46800,7 @@
       </w:rPr>
     </w:lvl>
   </w:abstractNum>
-  <w:abstractNum w:abstractNumId="47" w15:restartNumberingAfterBreak="0">
+  <w:abstractNum w:abstractNumId="50" w15:restartNumberingAfterBreak="0">
     <w:nsid w:val="7FD55964"/>
     <w:multiLevelType w:val="multilevel"/>
     <w:tmpl w:val="1ED05C20"/>
@@ -45203,28 +46887,28 @@
     </w:lvl>
   </w:abstractNum>
   <w:num w:numId="1">
-    <w:abstractNumId w:val="40"/>
+    <w:abstractNumId w:val="43"/>
   </w:num>
   <w:num w:numId="2">
     <w:abstractNumId w:val="2"/>
   </w:num>
   <w:num w:numId="3">
-    <w:abstractNumId w:val="38"/>
+    <w:abstractNumId w:val="41"/>
   </w:num>
   <w:num w:numId="4">
-    <w:abstractNumId w:val="35"/>
+    <w:abstractNumId w:val="38"/>
   </w:num>
   <w:num w:numId="5">
     <w:abstractNumId w:val="8"/>
   </w:num>
   <w:num w:numId="6">
-    <w:abstractNumId w:val="37"/>
+    <w:abstractNumId w:val="40"/>
   </w:num>
   <w:num w:numId="7">
     <w:abstractNumId w:val="10"/>
   </w:num>
   <w:num w:numId="8">
-    <w:abstractNumId w:val="33"/>
+    <w:abstractNumId w:val="35"/>
   </w:num>
   <w:num w:numId="9">
     <w:abstractNumId w:val="17"/>
@@ -45233,19 +46917,19 @@
     <w:abstractNumId w:val="1"/>
   </w:num>
   <w:num w:numId="11">
-    <w:abstractNumId w:val="28"/>
+    <w:abstractNumId w:val="29"/>
   </w:num>
   <w:num w:numId="12">
     <w:abstractNumId w:val="24"/>
   </w:num>
   <w:num w:numId="13">
-    <w:abstractNumId w:val="36"/>
+    <w:abstractNumId w:val="39"/>
   </w:num>
   <w:num w:numId="14">
-    <w:abstractNumId w:val="29"/>
+    <w:abstractNumId w:val="30"/>
   </w:num>
   <w:num w:numId="15">
-    <w:abstractNumId w:val="46"/>
+    <w:abstractNumId w:val="49"/>
   </w:num>
   <w:num w:numId="16">
     <w:abstractNumId w:val="21"/>
@@ -45257,19 +46941,19 @@
     <w:abstractNumId w:val="22"/>
   </w:num>
   <w:num w:numId="19">
-    <w:abstractNumId w:val="27"/>
+    <w:abstractNumId w:val="28"/>
   </w:num>
   <w:num w:numId="20">
-    <w:abstractNumId w:val="41"/>
+    <w:abstractNumId w:val="44"/>
   </w:num>
   <w:num w:numId="21">
     <w:abstractNumId w:val="26"/>
   </w:num>
   <w:num w:numId="22">
-    <w:abstractNumId w:val="30"/>
+    <w:abstractNumId w:val="31"/>
   </w:num>
   <w:num w:numId="23">
-    <w:abstractNumId w:val="43"/>
+    <w:abstractNumId w:val="46"/>
   </w:num>
   <w:num w:numId="24">
     <w:abstractNumId w:val="13"/>
@@ -45278,19 +46962,19 @@
     <w:abstractNumId w:val="14"/>
   </w:num>
   <w:num w:numId="26">
-    <w:abstractNumId w:val="47"/>
+    <w:abstractNumId w:val="50"/>
   </w:num>
   <w:num w:numId="27">
-    <w:abstractNumId w:val="31"/>
+    <w:abstractNumId w:val="33"/>
   </w:num>
   <w:num w:numId="28">
-    <w:abstractNumId w:val="42"/>
+    <w:abstractNumId w:val="45"/>
   </w:num>
   <w:num w:numId="29">
     <w:abstractNumId w:val="20"/>
   </w:num>
   <w:num w:numId="30">
-    <w:abstractNumId w:val="39"/>
+    <w:abstractNumId w:val="42"/>
   </w:num>
   <w:num w:numId="31">
     <w:abstractNumId w:val="19"/>
@@ -45314,7 +46998,7 @@
     <w:abstractNumId w:val="9"/>
   </w:num>
   <w:num w:numId="38">
-    <w:abstractNumId w:val="32"/>
+    <w:abstractNumId w:val="34"/>
   </w:num>
   <w:num w:numId="39">
     <w:abstractNumId w:val="18"/>
@@ -45326,19 +47010,19 @@
     <w:abstractNumId w:val="16"/>
   </w:num>
   <w:num w:numId="42">
-    <w:abstractNumId w:val="44"/>
+    <w:abstractNumId w:val="47"/>
   </w:num>
   <w:num w:numId="43">
     <w:abstractNumId w:val="7"/>
   </w:num>
   <w:num w:numId="44">
-    <w:abstractNumId w:val="45"/>
+    <w:abstractNumId w:val="48"/>
   </w:num>
   <w:num w:numId="45">
     <w:abstractNumId w:val="23"/>
   </w:num>
   <w:num w:numId="46">
-    <w:abstractNumId w:val="34"/>
+    <w:abstractNumId w:val="37"/>
   </w:num>
   <w:num w:numId="47">
     <w:abstractNumId w:val="11"/>
@@ -45346,6 +47030,16 @@
   <w:num w:numId="48">
     <w:abstractNumId w:val="15"/>
   </w:num>
+  <w:num w:numId="49">
+    <w:abstractNumId w:val="36"/>
+  </w:num>
+  <w:num w:numId="50">
+    <w:abstractNumId w:val="32"/>
+  </w:num>
+  <w:num w:numId="51">
+    <w:abstractNumId w:val="27"/>
+  </w:num>
+  <w:numIdMacAtCleanup w:val="51"/>
 </w:numbering>
 </file>
 

</xml_diff>

<commit_message>
Add Use Case View Question info Description document
</commit_message>
<xml_diff>
--- a/docs/LiveCodingMentor.docx
+++ b/docs/LiveCodingMentor.docx
@@ -41383,6 +41383,1256 @@
     <w:p/>
     <w:p>
       <w:pPr>
+        <w:rPr>
+          <w:rFonts w:ascii="Times New Roman" w:eastAsia="Times New Roman" w:hAnsi="Times New Roman" w:cs="Times New Roman"/>
+          <w:sz w:val="24"/>
+          <w:szCs w:val="24"/>
+        </w:rPr>
+      </w:pPr>
+      <w:r>
+        <w:rPr>
+          <w:rFonts w:ascii="Times New Roman" w:eastAsia="Times New Roman" w:hAnsi="Times New Roman" w:cs="Times New Roman"/>
+          <w:sz w:val="24"/>
+          <w:szCs w:val="24"/>
+        </w:rPr>
+        <w:t>2.2.2.13 View Question info</w:t>
+      </w:r>
+    </w:p>
+    <w:tbl>
+      <w:tblPr>
+        <w:tblW w:w="9016" w:type="dxa"/>
+        <w:tblLayout w:type="fixed"/>
+        <w:tblLook w:val="0400" w:firstRow="0" w:lastRow="0" w:firstColumn="0" w:lastColumn="0" w:noHBand="0" w:noVBand="1"/>
+      </w:tblPr>
+      <w:tblGrid>
+        <w:gridCol w:w="2254"/>
+        <w:gridCol w:w="2254"/>
+        <w:gridCol w:w="2057"/>
+        <w:gridCol w:w="2451"/>
+      </w:tblGrid>
+      <w:tr>
+        <w:trPr>
+          <w:trHeight w:val="440"/>
+        </w:trPr>
+        <w:tc>
+          <w:tcPr>
+            <w:tcW w:w="2254" w:type="dxa"/>
+            <w:tcBorders>
+              <w:top w:val="single" w:sz="4" w:space="0" w:color="000000"/>
+              <w:left w:val="single" w:sz="4" w:space="0" w:color="000000"/>
+              <w:bottom w:val="single" w:sz="4" w:space="0" w:color="000000"/>
+              <w:right w:val="single" w:sz="4" w:space="0" w:color="000000"/>
+            </w:tcBorders>
+            <w:vAlign w:val="center"/>
+          </w:tcPr>
+          <w:p>
+            <w:pPr>
+              <w:rPr>
+                <w:rFonts w:ascii="Times New Roman" w:eastAsia="Times New Roman" w:hAnsi="Times New Roman" w:cs="Times New Roman"/>
+                <w:sz w:val="24"/>
+                <w:szCs w:val="24"/>
+              </w:rPr>
+            </w:pPr>
+            <w:r>
+              <w:rPr>
+                <w:rFonts w:ascii="Times New Roman" w:eastAsia="Times New Roman" w:hAnsi="Times New Roman" w:cs="Times New Roman"/>
+                <w:b/>
+                <w:sz w:val="24"/>
+                <w:szCs w:val="24"/>
+              </w:rPr>
+              <w:t>Use Case ID</w:t>
+            </w:r>
+          </w:p>
+        </w:tc>
+        <w:tc>
+          <w:tcPr>
+            <w:tcW w:w="2254" w:type="dxa"/>
+            <w:tcBorders>
+              <w:top w:val="single" w:sz="4" w:space="0" w:color="000000"/>
+              <w:left w:val="single" w:sz="4" w:space="0" w:color="000000"/>
+              <w:bottom w:val="single" w:sz="4" w:space="0" w:color="000000"/>
+              <w:right w:val="single" w:sz="4" w:space="0" w:color="000000"/>
+            </w:tcBorders>
+            <w:vAlign w:val="center"/>
+          </w:tcPr>
+          <w:p>
+            <w:pPr>
+              <w:rPr>
+                <w:rFonts w:ascii="Times New Roman" w:eastAsia="Times New Roman" w:hAnsi="Times New Roman" w:cs="Times New Roman"/>
+                <w:sz w:val="24"/>
+                <w:szCs w:val="24"/>
+              </w:rPr>
+            </w:pPr>
+            <w:r>
+              <w:rPr>
+                <w:rFonts w:ascii="Times New Roman" w:eastAsia="Times New Roman" w:hAnsi="Times New Roman" w:cs="Times New Roman"/>
+                <w:sz w:val="24"/>
+                <w:szCs w:val="24"/>
+              </w:rPr>
+              <w:t>UC - 14</w:t>
+            </w:r>
+          </w:p>
+        </w:tc>
+        <w:tc>
+          <w:tcPr>
+            <w:tcW w:w="2057" w:type="dxa"/>
+            <w:tcBorders>
+              <w:top w:val="single" w:sz="4" w:space="0" w:color="000000"/>
+              <w:left w:val="single" w:sz="4" w:space="0" w:color="000000"/>
+              <w:bottom w:val="single" w:sz="4" w:space="0" w:color="000000"/>
+              <w:right w:val="single" w:sz="4" w:space="0" w:color="000000"/>
+            </w:tcBorders>
+            <w:vAlign w:val="center"/>
+          </w:tcPr>
+          <w:p>
+            <w:pPr>
+              <w:rPr>
+                <w:rFonts w:ascii="Times New Roman" w:eastAsia="Times New Roman" w:hAnsi="Times New Roman" w:cs="Times New Roman"/>
+                <w:sz w:val="24"/>
+                <w:szCs w:val="24"/>
+              </w:rPr>
+            </w:pPr>
+            <w:r>
+              <w:rPr>
+                <w:rFonts w:ascii="Times New Roman" w:eastAsia="Times New Roman" w:hAnsi="Times New Roman" w:cs="Times New Roman"/>
+                <w:b/>
+                <w:sz w:val="24"/>
+                <w:szCs w:val="24"/>
+              </w:rPr>
+              <w:t>Use Case Name</w:t>
+            </w:r>
+          </w:p>
+        </w:tc>
+        <w:tc>
+          <w:tcPr>
+            <w:tcW w:w="2451" w:type="dxa"/>
+            <w:tcBorders>
+              <w:top w:val="single" w:sz="4" w:space="0" w:color="000000"/>
+              <w:left w:val="single" w:sz="4" w:space="0" w:color="000000"/>
+              <w:bottom w:val="single" w:sz="4" w:space="0" w:color="000000"/>
+              <w:right w:val="single" w:sz="4" w:space="0" w:color="000000"/>
+            </w:tcBorders>
+            <w:vAlign w:val="center"/>
+          </w:tcPr>
+          <w:p>
+            <w:pPr>
+              <w:rPr>
+                <w:rFonts w:ascii="Times New Roman" w:eastAsia="Times New Roman" w:hAnsi="Times New Roman" w:cs="Times New Roman"/>
+                <w:sz w:val="24"/>
+                <w:szCs w:val="24"/>
+              </w:rPr>
+            </w:pPr>
+            <w:r>
+              <w:rPr>
+                <w:rFonts w:ascii="Times New Roman" w:eastAsia="Times New Roman" w:hAnsi="Times New Roman" w:cs="Times New Roman"/>
+                <w:sz w:val="24"/>
+                <w:szCs w:val="24"/>
+              </w:rPr>
+              <w:t>View Question Info</w:t>
+            </w:r>
+          </w:p>
+        </w:tc>
+      </w:tr>
+      <w:tr>
+        <w:trPr>
+          <w:trHeight w:val="440"/>
+        </w:trPr>
+        <w:tc>
+          <w:tcPr>
+            <w:tcW w:w="2254" w:type="dxa"/>
+            <w:tcBorders>
+              <w:top w:val="single" w:sz="4" w:space="0" w:color="000000"/>
+              <w:left w:val="single" w:sz="4" w:space="0" w:color="000000"/>
+              <w:bottom w:val="single" w:sz="4" w:space="0" w:color="000000"/>
+              <w:right w:val="single" w:sz="4" w:space="0" w:color="000000"/>
+            </w:tcBorders>
+            <w:vAlign w:val="center"/>
+          </w:tcPr>
+          <w:p>
+            <w:pPr>
+              <w:rPr>
+                <w:rFonts w:ascii="Times New Roman" w:eastAsia="Times New Roman" w:hAnsi="Times New Roman" w:cs="Times New Roman"/>
+                <w:b/>
+                <w:sz w:val="24"/>
+                <w:szCs w:val="24"/>
+              </w:rPr>
+            </w:pPr>
+            <w:r>
+              <w:rPr>
+                <w:rFonts w:ascii="Times New Roman" w:eastAsia="Times New Roman" w:hAnsi="Times New Roman" w:cs="Times New Roman"/>
+                <w:b/>
+                <w:sz w:val="24"/>
+                <w:szCs w:val="24"/>
+              </w:rPr>
+              <w:t>Created By</w:t>
+            </w:r>
+          </w:p>
+        </w:tc>
+        <w:tc>
+          <w:tcPr>
+            <w:tcW w:w="2254" w:type="dxa"/>
+            <w:tcBorders>
+              <w:top w:val="single" w:sz="4" w:space="0" w:color="000000"/>
+              <w:left w:val="single" w:sz="4" w:space="0" w:color="000000"/>
+              <w:bottom w:val="single" w:sz="4" w:space="0" w:color="000000"/>
+              <w:right w:val="single" w:sz="4" w:space="0" w:color="000000"/>
+            </w:tcBorders>
+            <w:vAlign w:val="center"/>
+          </w:tcPr>
+          <w:p>
+            <w:pPr>
+              <w:rPr>
+                <w:rFonts w:ascii="Times New Roman" w:eastAsia="Times New Roman" w:hAnsi="Times New Roman" w:cs="Times New Roman"/>
+                <w:sz w:val="24"/>
+                <w:szCs w:val="24"/>
+              </w:rPr>
+            </w:pPr>
+            <w:r>
+              <w:rPr>
+                <w:rFonts w:ascii="Times New Roman" w:eastAsia="Times New Roman" w:hAnsi="Times New Roman" w:cs="Times New Roman"/>
+                <w:sz w:val="24"/>
+                <w:szCs w:val="24"/>
+              </w:rPr>
+              <w:t>Hoang Cong Nghia</w:t>
+            </w:r>
+          </w:p>
+        </w:tc>
+        <w:tc>
+          <w:tcPr>
+            <w:tcW w:w="2057" w:type="dxa"/>
+            <w:tcBorders>
+              <w:top w:val="single" w:sz="4" w:space="0" w:color="000000"/>
+              <w:left w:val="single" w:sz="4" w:space="0" w:color="000000"/>
+              <w:bottom w:val="single" w:sz="4" w:space="0" w:color="000000"/>
+              <w:right w:val="single" w:sz="4" w:space="0" w:color="000000"/>
+            </w:tcBorders>
+            <w:vAlign w:val="center"/>
+          </w:tcPr>
+          <w:p>
+            <w:pPr>
+              <w:rPr>
+                <w:rFonts w:ascii="Times New Roman" w:eastAsia="Times New Roman" w:hAnsi="Times New Roman" w:cs="Times New Roman"/>
+                <w:b/>
+                <w:sz w:val="24"/>
+                <w:szCs w:val="24"/>
+              </w:rPr>
+            </w:pPr>
+            <w:r>
+              <w:rPr>
+                <w:rFonts w:ascii="Times New Roman" w:eastAsia="Times New Roman" w:hAnsi="Times New Roman" w:cs="Times New Roman"/>
+                <w:b/>
+                <w:sz w:val="24"/>
+                <w:szCs w:val="24"/>
+              </w:rPr>
+              <w:t>Created Date</w:t>
+            </w:r>
+          </w:p>
+        </w:tc>
+        <w:tc>
+          <w:tcPr>
+            <w:tcW w:w="2451" w:type="dxa"/>
+            <w:tcBorders>
+              <w:top w:val="single" w:sz="4" w:space="0" w:color="000000"/>
+              <w:left w:val="single" w:sz="4" w:space="0" w:color="000000"/>
+              <w:bottom w:val="single" w:sz="4" w:space="0" w:color="000000"/>
+              <w:right w:val="single" w:sz="4" w:space="0" w:color="000000"/>
+            </w:tcBorders>
+            <w:vAlign w:val="center"/>
+          </w:tcPr>
+          <w:p>
+            <w:pPr>
+              <w:rPr>
+                <w:rFonts w:ascii="Times New Roman" w:eastAsia="Times New Roman" w:hAnsi="Times New Roman" w:cs="Times New Roman"/>
+                <w:sz w:val="24"/>
+                <w:szCs w:val="24"/>
+              </w:rPr>
+            </w:pPr>
+            <w:r>
+              <w:rPr>
+                <w:rFonts w:ascii="Times New Roman" w:eastAsia="Times New Roman" w:hAnsi="Times New Roman" w:cs="Times New Roman"/>
+                <w:sz w:val="24"/>
+                <w:szCs w:val="24"/>
+              </w:rPr>
+              <w:t>25/01/2021</w:t>
+            </w:r>
+          </w:p>
+        </w:tc>
+      </w:tr>
+      <w:tr>
+        <w:trPr>
+          <w:trHeight w:val="440"/>
+        </w:trPr>
+        <w:tc>
+          <w:tcPr>
+            <w:tcW w:w="2254" w:type="dxa"/>
+            <w:tcBorders>
+              <w:top w:val="single" w:sz="4" w:space="0" w:color="000000"/>
+              <w:left w:val="single" w:sz="4" w:space="0" w:color="000000"/>
+              <w:bottom w:val="single" w:sz="4" w:space="0" w:color="000000"/>
+              <w:right w:val="single" w:sz="4" w:space="0" w:color="000000"/>
+            </w:tcBorders>
+            <w:vAlign w:val="center"/>
+          </w:tcPr>
+          <w:p>
+            <w:pPr>
+              <w:rPr>
+                <w:rFonts w:ascii="Times New Roman" w:eastAsia="Times New Roman" w:hAnsi="Times New Roman" w:cs="Times New Roman"/>
+                <w:b/>
+                <w:sz w:val="24"/>
+                <w:szCs w:val="24"/>
+              </w:rPr>
+            </w:pPr>
+            <w:r>
+              <w:rPr>
+                <w:rFonts w:ascii="Times New Roman" w:eastAsia="Times New Roman" w:hAnsi="Times New Roman" w:cs="Times New Roman"/>
+                <w:b/>
+                <w:sz w:val="24"/>
+                <w:szCs w:val="24"/>
+              </w:rPr>
+              <w:t>Primary Actor</w:t>
+            </w:r>
+          </w:p>
+        </w:tc>
+        <w:tc>
+          <w:tcPr>
+            <w:tcW w:w="2254" w:type="dxa"/>
+            <w:tcBorders>
+              <w:top w:val="single" w:sz="4" w:space="0" w:color="000000"/>
+              <w:left w:val="single" w:sz="4" w:space="0" w:color="000000"/>
+              <w:bottom w:val="single" w:sz="4" w:space="0" w:color="000000"/>
+              <w:right w:val="single" w:sz="4" w:space="0" w:color="000000"/>
+            </w:tcBorders>
+            <w:vAlign w:val="center"/>
+          </w:tcPr>
+          <w:p>
+            <w:pPr>
+              <w:rPr>
+                <w:rFonts w:ascii="Times New Roman" w:eastAsia="Times New Roman" w:hAnsi="Times New Roman" w:cs="Times New Roman"/>
+                <w:sz w:val="24"/>
+                <w:szCs w:val="24"/>
+              </w:rPr>
+            </w:pPr>
+            <w:r>
+              <w:rPr>
+                <w:rFonts w:ascii="Times New Roman" w:eastAsia="Times New Roman" w:hAnsi="Times New Roman" w:cs="Times New Roman"/>
+                <w:sz w:val="24"/>
+                <w:szCs w:val="24"/>
+              </w:rPr>
+              <w:t>Admin</w:t>
+            </w:r>
+          </w:p>
+        </w:tc>
+        <w:tc>
+          <w:tcPr>
+            <w:tcW w:w="2057" w:type="dxa"/>
+            <w:tcBorders>
+              <w:top w:val="single" w:sz="4" w:space="0" w:color="000000"/>
+              <w:left w:val="single" w:sz="4" w:space="0" w:color="000000"/>
+              <w:bottom w:val="single" w:sz="4" w:space="0" w:color="000000"/>
+              <w:right w:val="single" w:sz="4" w:space="0" w:color="000000"/>
+            </w:tcBorders>
+            <w:vAlign w:val="center"/>
+          </w:tcPr>
+          <w:p>
+            <w:pPr>
+              <w:rPr>
+                <w:rFonts w:ascii="Times New Roman" w:eastAsia="Times New Roman" w:hAnsi="Times New Roman" w:cs="Times New Roman"/>
+                <w:b/>
+                <w:sz w:val="24"/>
+                <w:szCs w:val="24"/>
+              </w:rPr>
+            </w:pPr>
+            <w:r>
+              <w:rPr>
+                <w:rFonts w:ascii="Times New Roman" w:eastAsia="Times New Roman" w:hAnsi="Times New Roman" w:cs="Times New Roman"/>
+                <w:b/>
+                <w:sz w:val="24"/>
+                <w:szCs w:val="24"/>
+              </w:rPr>
+              <w:t>Secondary Actor</w:t>
+            </w:r>
+          </w:p>
+        </w:tc>
+        <w:tc>
+          <w:tcPr>
+            <w:tcW w:w="2451" w:type="dxa"/>
+            <w:tcBorders>
+              <w:top w:val="single" w:sz="4" w:space="0" w:color="000000"/>
+              <w:left w:val="single" w:sz="4" w:space="0" w:color="000000"/>
+              <w:bottom w:val="single" w:sz="4" w:space="0" w:color="000000"/>
+              <w:right w:val="single" w:sz="4" w:space="0" w:color="000000"/>
+            </w:tcBorders>
+            <w:vAlign w:val="center"/>
+          </w:tcPr>
+          <w:p>
+            <w:pPr>
+              <w:rPr>
+                <w:rFonts w:ascii="Times New Roman" w:eastAsia="Times New Roman" w:hAnsi="Times New Roman" w:cs="Times New Roman"/>
+                <w:sz w:val="24"/>
+                <w:szCs w:val="24"/>
+              </w:rPr>
+            </w:pPr>
+            <w:r>
+              <w:rPr>
+                <w:rFonts w:ascii="Times New Roman" w:eastAsia="Times New Roman" w:hAnsi="Times New Roman" w:cs="Times New Roman"/>
+                <w:sz w:val="24"/>
+                <w:szCs w:val="24"/>
+              </w:rPr>
+              <w:t>N/A</w:t>
+            </w:r>
+          </w:p>
+        </w:tc>
+      </w:tr>
+      <w:tr>
+        <w:trPr>
+          <w:trHeight w:val="440"/>
+        </w:trPr>
+        <w:tc>
+          <w:tcPr>
+            <w:tcW w:w="2254" w:type="dxa"/>
+            <w:tcBorders>
+              <w:top w:val="single" w:sz="4" w:space="0" w:color="000000"/>
+              <w:left w:val="single" w:sz="4" w:space="0" w:color="000000"/>
+              <w:bottom w:val="single" w:sz="4" w:space="0" w:color="000000"/>
+              <w:right w:val="single" w:sz="4" w:space="0" w:color="000000"/>
+            </w:tcBorders>
+            <w:vAlign w:val="center"/>
+          </w:tcPr>
+          <w:p>
+            <w:pPr>
+              <w:rPr>
+                <w:rFonts w:ascii="Times New Roman" w:eastAsia="Times New Roman" w:hAnsi="Times New Roman" w:cs="Times New Roman"/>
+                <w:b/>
+                <w:sz w:val="24"/>
+                <w:szCs w:val="24"/>
+              </w:rPr>
+            </w:pPr>
+            <w:r>
+              <w:rPr>
+                <w:rFonts w:ascii="Times New Roman" w:eastAsia="Times New Roman" w:hAnsi="Times New Roman" w:cs="Times New Roman"/>
+                <w:b/>
+                <w:sz w:val="24"/>
+                <w:szCs w:val="24"/>
+              </w:rPr>
+              <w:t>Description</w:t>
+            </w:r>
+          </w:p>
+        </w:tc>
+        <w:tc>
+          <w:tcPr>
+            <w:tcW w:w="6762" w:type="dxa"/>
+            <w:gridSpan w:val="3"/>
+            <w:tcBorders>
+              <w:top w:val="single" w:sz="4" w:space="0" w:color="000000"/>
+              <w:left w:val="single" w:sz="4" w:space="0" w:color="000000"/>
+              <w:bottom w:val="single" w:sz="4" w:space="0" w:color="000000"/>
+              <w:right w:val="single" w:sz="4" w:space="0" w:color="000000"/>
+            </w:tcBorders>
+            <w:vAlign w:val="center"/>
+          </w:tcPr>
+          <w:p>
+            <w:pPr>
+              <w:rPr>
+                <w:rFonts w:ascii="Times New Roman" w:eastAsia="Times New Roman" w:hAnsi="Times New Roman" w:cs="Times New Roman"/>
+                <w:sz w:val="24"/>
+                <w:szCs w:val="24"/>
+              </w:rPr>
+            </w:pPr>
+            <w:r>
+              <w:rPr>
+                <w:rFonts w:ascii="Times New Roman" w:eastAsia="Times New Roman" w:hAnsi="Times New Roman" w:cs="Times New Roman"/>
+                <w:sz w:val="24"/>
+                <w:szCs w:val="24"/>
+              </w:rPr>
+              <w:t>Admin can view question’s info</w:t>
+            </w:r>
+          </w:p>
+        </w:tc>
+      </w:tr>
+      <w:tr>
+        <w:trPr>
+          <w:trHeight w:val="440"/>
+        </w:trPr>
+        <w:tc>
+          <w:tcPr>
+            <w:tcW w:w="2254" w:type="dxa"/>
+            <w:tcBorders>
+              <w:top w:val="single" w:sz="4" w:space="0" w:color="000000"/>
+              <w:left w:val="single" w:sz="4" w:space="0" w:color="000000"/>
+              <w:bottom w:val="single" w:sz="4" w:space="0" w:color="000000"/>
+              <w:right w:val="single" w:sz="4" w:space="0" w:color="000000"/>
+            </w:tcBorders>
+            <w:vAlign w:val="center"/>
+          </w:tcPr>
+          <w:p>
+            <w:pPr>
+              <w:rPr>
+                <w:rFonts w:ascii="Times New Roman" w:eastAsia="Times New Roman" w:hAnsi="Times New Roman" w:cs="Times New Roman"/>
+                <w:b/>
+                <w:sz w:val="24"/>
+                <w:szCs w:val="24"/>
+              </w:rPr>
+            </w:pPr>
+            <w:r>
+              <w:rPr>
+                <w:rFonts w:ascii="Times New Roman" w:eastAsia="Times New Roman" w:hAnsi="Times New Roman" w:cs="Times New Roman"/>
+                <w:b/>
+                <w:sz w:val="24"/>
+                <w:szCs w:val="24"/>
+              </w:rPr>
+              <w:t>Pre-conditions</w:t>
+            </w:r>
+          </w:p>
+        </w:tc>
+        <w:tc>
+          <w:tcPr>
+            <w:tcW w:w="6762" w:type="dxa"/>
+            <w:gridSpan w:val="3"/>
+            <w:tcBorders>
+              <w:top w:val="single" w:sz="4" w:space="0" w:color="000000"/>
+              <w:left w:val="single" w:sz="4" w:space="0" w:color="000000"/>
+              <w:bottom w:val="single" w:sz="4" w:space="0" w:color="000000"/>
+              <w:right w:val="single" w:sz="4" w:space="0" w:color="000000"/>
+            </w:tcBorders>
+            <w:vAlign w:val="center"/>
+          </w:tcPr>
+          <w:p>
+            <w:pPr>
+              <w:rPr>
+                <w:rFonts w:ascii="Times New Roman" w:eastAsia="Times New Roman" w:hAnsi="Times New Roman" w:cs="Times New Roman"/>
+                <w:sz w:val="24"/>
+                <w:szCs w:val="24"/>
+              </w:rPr>
+            </w:pPr>
+            <w:r>
+              <w:rPr>
+                <w:rFonts w:ascii="Times New Roman" w:eastAsia="Times New Roman" w:hAnsi="Times New Roman" w:cs="Times New Roman"/>
+                <w:sz w:val="24"/>
+                <w:szCs w:val="24"/>
+              </w:rPr>
+              <w:t>Admin must login.</w:t>
+            </w:r>
+          </w:p>
+        </w:tc>
+      </w:tr>
+      <w:tr>
+        <w:trPr>
+          <w:trHeight w:val="440"/>
+        </w:trPr>
+        <w:tc>
+          <w:tcPr>
+            <w:tcW w:w="2254" w:type="dxa"/>
+            <w:tcBorders>
+              <w:top w:val="single" w:sz="4" w:space="0" w:color="000000"/>
+              <w:left w:val="single" w:sz="4" w:space="0" w:color="000000"/>
+              <w:bottom w:val="single" w:sz="4" w:space="0" w:color="000000"/>
+              <w:right w:val="single" w:sz="4" w:space="0" w:color="000000"/>
+            </w:tcBorders>
+            <w:vAlign w:val="center"/>
+          </w:tcPr>
+          <w:p>
+            <w:pPr>
+              <w:rPr>
+                <w:rFonts w:ascii="Times New Roman" w:eastAsia="Times New Roman" w:hAnsi="Times New Roman" w:cs="Times New Roman"/>
+                <w:b/>
+                <w:sz w:val="24"/>
+                <w:szCs w:val="24"/>
+              </w:rPr>
+            </w:pPr>
+            <w:r>
+              <w:rPr>
+                <w:rFonts w:ascii="Times New Roman" w:eastAsia="Times New Roman" w:hAnsi="Times New Roman" w:cs="Times New Roman"/>
+                <w:b/>
+                <w:sz w:val="24"/>
+                <w:szCs w:val="24"/>
+              </w:rPr>
+              <w:t>Post-conditions</w:t>
+            </w:r>
+          </w:p>
+        </w:tc>
+        <w:tc>
+          <w:tcPr>
+            <w:tcW w:w="6762" w:type="dxa"/>
+            <w:gridSpan w:val="3"/>
+            <w:tcBorders>
+              <w:top w:val="single" w:sz="4" w:space="0" w:color="000000"/>
+              <w:left w:val="single" w:sz="4" w:space="0" w:color="000000"/>
+              <w:bottom w:val="single" w:sz="4" w:space="0" w:color="000000"/>
+              <w:right w:val="single" w:sz="4" w:space="0" w:color="000000"/>
+            </w:tcBorders>
+            <w:vAlign w:val="center"/>
+          </w:tcPr>
+          <w:p>
+            <w:pPr>
+              <w:spacing w:line="238" w:lineRule="auto"/>
+              <w:rPr>
+                <w:rFonts w:ascii="Times New Roman" w:eastAsia="Times New Roman" w:hAnsi="Times New Roman" w:cs="Times New Roman"/>
+                <w:sz w:val="24"/>
+                <w:szCs w:val="24"/>
+              </w:rPr>
+            </w:pPr>
+            <w:r>
+              <w:rPr>
+                <w:rFonts w:ascii="Times New Roman" w:eastAsia="Times New Roman" w:hAnsi="Times New Roman" w:cs="Times New Roman"/>
+                <w:sz w:val="24"/>
+                <w:szCs w:val="24"/>
+              </w:rPr>
+              <w:t>Admin view match question’s Info</w:t>
+            </w:r>
+          </w:p>
+        </w:tc>
+      </w:tr>
+      <w:tr>
+        <w:trPr>
+          <w:trHeight w:val="440"/>
+        </w:trPr>
+        <w:tc>
+          <w:tcPr>
+            <w:tcW w:w="2254" w:type="dxa"/>
+            <w:tcBorders>
+              <w:top w:val="single" w:sz="4" w:space="0" w:color="000000"/>
+              <w:left w:val="single" w:sz="4" w:space="0" w:color="000000"/>
+              <w:bottom w:val="single" w:sz="4" w:space="0" w:color="000000"/>
+              <w:right w:val="single" w:sz="4" w:space="0" w:color="000000"/>
+            </w:tcBorders>
+            <w:vAlign w:val="center"/>
+          </w:tcPr>
+          <w:p>
+            <w:pPr>
+              <w:rPr>
+                <w:rFonts w:ascii="Times New Roman" w:eastAsia="Times New Roman" w:hAnsi="Times New Roman" w:cs="Times New Roman"/>
+                <w:b/>
+                <w:sz w:val="24"/>
+                <w:szCs w:val="24"/>
+              </w:rPr>
+            </w:pPr>
+            <w:r>
+              <w:rPr>
+                <w:rFonts w:ascii="Times New Roman" w:eastAsia="Times New Roman" w:hAnsi="Times New Roman" w:cs="Times New Roman"/>
+                <w:b/>
+                <w:sz w:val="24"/>
+                <w:szCs w:val="24"/>
+              </w:rPr>
+              <w:t>Normal Flow</w:t>
+            </w:r>
+          </w:p>
+        </w:tc>
+        <w:tc>
+          <w:tcPr>
+            <w:tcW w:w="6762" w:type="dxa"/>
+            <w:gridSpan w:val="3"/>
+            <w:tcBorders>
+              <w:top w:val="single" w:sz="4" w:space="0" w:color="000000"/>
+              <w:left w:val="single" w:sz="4" w:space="0" w:color="000000"/>
+              <w:bottom w:val="single" w:sz="4" w:space="0" w:color="000000"/>
+              <w:right w:val="single" w:sz="4" w:space="0" w:color="000000"/>
+            </w:tcBorders>
+            <w:vAlign w:val="center"/>
+          </w:tcPr>
+          <w:p>
+            <w:pPr>
+              <w:numPr>
+                <w:ilvl w:val="0"/>
+                <w:numId w:val="52"/>
+              </w:numPr>
+              <w:pBdr>
+                <w:top w:val="nil"/>
+                <w:left w:val="nil"/>
+                <w:bottom w:val="nil"/>
+                <w:right w:val="nil"/>
+                <w:between w:val="nil"/>
+              </w:pBdr>
+              <w:spacing w:after="0"/>
+              <w:rPr>
+                <w:rFonts w:ascii="Times New Roman" w:eastAsia="Times New Roman" w:hAnsi="Times New Roman" w:cs="Times New Roman"/>
+                <w:color w:val="000000"/>
+                <w:sz w:val="24"/>
+                <w:szCs w:val="24"/>
+              </w:rPr>
+            </w:pPr>
+            <w:r>
+              <w:rPr>
+                <w:rFonts w:ascii="Times New Roman" w:eastAsia="Times New Roman" w:hAnsi="Times New Roman" w:cs="Times New Roman"/>
+                <w:color w:val="000000"/>
+                <w:sz w:val="24"/>
+                <w:szCs w:val="24"/>
+              </w:rPr>
+              <w:t>Go to Home Page</w:t>
+            </w:r>
+          </w:p>
+          <w:p>
+            <w:pPr>
+              <w:numPr>
+                <w:ilvl w:val="0"/>
+                <w:numId w:val="52"/>
+              </w:numPr>
+              <w:pBdr>
+                <w:top w:val="nil"/>
+                <w:left w:val="nil"/>
+                <w:bottom w:val="nil"/>
+                <w:right w:val="nil"/>
+                <w:between w:val="nil"/>
+              </w:pBdr>
+              <w:spacing w:after="0"/>
+              <w:rPr>
+                <w:rFonts w:ascii="Times New Roman" w:eastAsia="Times New Roman" w:hAnsi="Times New Roman" w:cs="Times New Roman"/>
+                <w:color w:val="000000"/>
+                <w:sz w:val="24"/>
+                <w:szCs w:val="24"/>
+              </w:rPr>
+            </w:pPr>
+            <w:r>
+              <w:rPr>
+                <w:rFonts w:ascii="Times New Roman" w:eastAsia="Times New Roman" w:hAnsi="Times New Roman" w:cs="Times New Roman"/>
+                <w:color w:val="000000"/>
+                <w:sz w:val="24"/>
+                <w:szCs w:val="24"/>
+              </w:rPr>
+              <w:t>Admin click</w:t>
+            </w:r>
+            <w:r>
+              <w:rPr>
+                <w:rFonts w:ascii="Times New Roman" w:eastAsia="Times New Roman" w:hAnsi="Times New Roman" w:cs="Times New Roman"/>
+                <w:sz w:val="24"/>
+                <w:szCs w:val="24"/>
+              </w:rPr>
+              <w:t xml:space="preserve"> “</w:t>
+            </w:r>
+            <w:r>
+              <w:rPr>
+                <w:rFonts w:ascii="Times New Roman" w:eastAsia="Times New Roman" w:hAnsi="Times New Roman" w:cs="Times New Roman"/>
+                <w:color w:val="000000"/>
+                <w:sz w:val="24"/>
+                <w:szCs w:val="24"/>
+              </w:rPr>
+              <w:t xml:space="preserve">View </w:t>
+            </w:r>
+            <w:r>
+              <w:rPr>
+                <w:rFonts w:ascii="Times New Roman" w:eastAsia="Times New Roman" w:hAnsi="Times New Roman" w:cs="Times New Roman"/>
+                <w:sz w:val="24"/>
+                <w:szCs w:val="24"/>
+              </w:rPr>
+              <w:t>question’s</w:t>
+            </w:r>
+            <w:r>
+              <w:rPr>
+                <w:rFonts w:ascii="Times New Roman" w:eastAsia="Times New Roman" w:hAnsi="Times New Roman" w:cs="Times New Roman"/>
+                <w:color w:val="000000"/>
+                <w:sz w:val="24"/>
+                <w:szCs w:val="24"/>
+              </w:rPr>
+              <w:t xml:space="preserve"> info”.</w:t>
+            </w:r>
+          </w:p>
+          <w:p>
+            <w:pPr>
+              <w:numPr>
+                <w:ilvl w:val="0"/>
+                <w:numId w:val="52"/>
+              </w:numPr>
+              <w:pBdr>
+                <w:top w:val="nil"/>
+                <w:left w:val="nil"/>
+                <w:bottom w:val="nil"/>
+                <w:right w:val="nil"/>
+                <w:between w:val="nil"/>
+              </w:pBdr>
+              <w:rPr>
+                <w:rFonts w:ascii="Times New Roman" w:eastAsia="Times New Roman" w:hAnsi="Times New Roman" w:cs="Times New Roman"/>
+                <w:color w:val="000000"/>
+                <w:sz w:val="24"/>
+                <w:szCs w:val="24"/>
+              </w:rPr>
+            </w:pPr>
+            <w:r>
+              <w:rPr>
+                <w:rFonts w:ascii="Times New Roman" w:eastAsia="Times New Roman" w:hAnsi="Times New Roman" w:cs="Times New Roman"/>
+                <w:color w:val="000000"/>
+                <w:sz w:val="24"/>
+                <w:szCs w:val="24"/>
+              </w:rPr>
+              <w:t xml:space="preserve">The system will redirect User to the view </w:t>
+            </w:r>
+            <w:r>
+              <w:rPr>
+                <w:rFonts w:ascii="Times New Roman" w:eastAsia="Times New Roman" w:hAnsi="Times New Roman" w:cs="Times New Roman"/>
+                <w:sz w:val="24"/>
+                <w:szCs w:val="24"/>
+              </w:rPr>
+              <w:t>question’s</w:t>
+            </w:r>
+            <w:r>
+              <w:rPr>
+                <w:rFonts w:ascii="Times New Roman" w:eastAsia="Times New Roman" w:hAnsi="Times New Roman" w:cs="Times New Roman"/>
+                <w:color w:val="000000"/>
+                <w:sz w:val="24"/>
+                <w:szCs w:val="24"/>
+              </w:rPr>
+              <w:t xml:space="preserve"> info page.</w:t>
+            </w:r>
+          </w:p>
+        </w:tc>
+      </w:tr>
+      <w:tr>
+        <w:trPr>
+          <w:trHeight w:val="440"/>
+        </w:trPr>
+        <w:tc>
+          <w:tcPr>
+            <w:tcW w:w="2254" w:type="dxa"/>
+            <w:tcBorders>
+              <w:top w:val="single" w:sz="4" w:space="0" w:color="000000"/>
+              <w:left w:val="single" w:sz="4" w:space="0" w:color="000000"/>
+              <w:bottom w:val="single" w:sz="4" w:space="0" w:color="000000"/>
+              <w:right w:val="single" w:sz="4" w:space="0" w:color="000000"/>
+            </w:tcBorders>
+            <w:vAlign w:val="center"/>
+          </w:tcPr>
+          <w:p>
+            <w:pPr>
+              <w:rPr>
+                <w:rFonts w:ascii="Times New Roman" w:eastAsia="Times New Roman" w:hAnsi="Times New Roman" w:cs="Times New Roman"/>
+                <w:b/>
+                <w:sz w:val="24"/>
+                <w:szCs w:val="24"/>
+              </w:rPr>
+            </w:pPr>
+            <w:r>
+              <w:rPr>
+                <w:rFonts w:ascii="Times New Roman" w:eastAsia="Times New Roman" w:hAnsi="Times New Roman" w:cs="Times New Roman"/>
+                <w:b/>
+                <w:sz w:val="24"/>
+                <w:szCs w:val="24"/>
+              </w:rPr>
+              <w:t>Alternative Flow</w:t>
+            </w:r>
+          </w:p>
+        </w:tc>
+        <w:tc>
+          <w:tcPr>
+            <w:tcW w:w="6762" w:type="dxa"/>
+            <w:gridSpan w:val="3"/>
+            <w:tcBorders>
+              <w:top w:val="single" w:sz="4" w:space="0" w:color="000000"/>
+              <w:left w:val="single" w:sz="4" w:space="0" w:color="000000"/>
+              <w:bottom w:val="single" w:sz="4" w:space="0" w:color="000000"/>
+              <w:right w:val="single" w:sz="4" w:space="0" w:color="000000"/>
+            </w:tcBorders>
+            <w:vAlign w:val="center"/>
+          </w:tcPr>
+          <w:p>
+            <w:pPr>
+              <w:rPr>
+                <w:rFonts w:ascii="Times New Roman" w:eastAsia="Times New Roman" w:hAnsi="Times New Roman" w:cs="Times New Roman"/>
+                <w:sz w:val="24"/>
+                <w:szCs w:val="24"/>
+              </w:rPr>
+            </w:pPr>
+            <w:r>
+              <w:rPr>
+                <w:rFonts w:ascii="Times New Roman" w:eastAsia="Times New Roman" w:hAnsi="Times New Roman" w:cs="Times New Roman"/>
+                <w:sz w:val="24"/>
+                <w:szCs w:val="24"/>
+              </w:rPr>
+              <w:t>N/A</w:t>
+            </w:r>
+          </w:p>
+        </w:tc>
+      </w:tr>
+      <w:tr>
+        <w:trPr>
+          <w:trHeight w:val="440"/>
+        </w:trPr>
+        <w:tc>
+          <w:tcPr>
+            <w:tcW w:w="2254" w:type="dxa"/>
+            <w:tcBorders>
+              <w:top w:val="single" w:sz="4" w:space="0" w:color="000000"/>
+              <w:left w:val="single" w:sz="4" w:space="0" w:color="000000"/>
+              <w:bottom w:val="single" w:sz="4" w:space="0" w:color="000000"/>
+              <w:right w:val="single" w:sz="4" w:space="0" w:color="000000"/>
+            </w:tcBorders>
+            <w:vAlign w:val="center"/>
+          </w:tcPr>
+          <w:p>
+            <w:pPr>
+              <w:rPr>
+                <w:rFonts w:ascii="Times New Roman" w:eastAsia="Times New Roman" w:hAnsi="Times New Roman" w:cs="Times New Roman"/>
+                <w:b/>
+                <w:sz w:val="24"/>
+                <w:szCs w:val="24"/>
+              </w:rPr>
+            </w:pPr>
+            <w:r>
+              <w:rPr>
+                <w:rFonts w:ascii="Times New Roman" w:eastAsia="Times New Roman" w:hAnsi="Times New Roman" w:cs="Times New Roman"/>
+                <w:b/>
+                <w:sz w:val="24"/>
+                <w:szCs w:val="24"/>
+              </w:rPr>
+              <w:t>Exceptions</w:t>
+            </w:r>
+          </w:p>
+        </w:tc>
+        <w:tc>
+          <w:tcPr>
+            <w:tcW w:w="6762" w:type="dxa"/>
+            <w:gridSpan w:val="3"/>
+            <w:tcBorders>
+              <w:top w:val="single" w:sz="4" w:space="0" w:color="000000"/>
+              <w:left w:val="single" w:sz="4" w:space="0" w:color="000000"/>
+              <w:bottom w:val="single" w:sz="4" w:space="0" w:color="000000"/>
+              <w:right w:val="single" w:sz="4" w:space="0" w:color="000000"/>
+            </w:tcBorders>
+            <w:vAlign w:val="bottom"/>
+          </w:tcPr>
+          <w:p>
+            <w:pPr>
+              <w:spacing w:line="276" w:lineRule="auto"/>
+              <w:rPr>
+                <w:rFonts w:ascii="Times New Roman" w:eastAsia="Times New Roman" w:hAnsi="Times New Roman" w:cs="Times New Roman"/>
+                <w:sz w:val="24"/>
+                <w:szCs w:val="24"/>
+              </w:rPr>
+            </w:pPr>
+            <w:r>
+              <w:rPr>
+                <w:rFonts w:ascii="Times New Roman" w:eastAsia="Times New Roman" w:hAnsi="Times New Roman" w:cs="Times New Roman"/>
+                <w:sz w:val="24"/>
+                <w:szCs w:val="24"/>
+              </w:rPr>
+              <w:t>N/A</w:t>
+            </w:r>
+          </w:p>
+        </w:tc>
+      </w:tr>
+      <w:tr>
+        <w:trPr>
+          <w:trHeight w:val="440"/>
+        </w:trPr>
+        <w:tc>
+          <w:tcPr>
+            <w:tcW w:w="2254" w:type="dxa"/>
+            <w:tcBorders>
+              <w:top w:val="single" w:sz="4" w:space="0" w:color="000000"/>
+              <w:left w:val="single" w:sz="4" w:space="0" w:color="000000"/>
+              <w:bottom w:val="single" w:sz="4" w:space="0" w:color="000000"/>
+              <w:right w:val="single" w:sz="4" w:space="0" w:color="000000"/>
+            </w:tcBorders>
+            <w:vAlign w:val="center"/>
+          </w:tcPr>
+          <w:p>
+            <w:pPr>
+              <w:rPr>
+                <w:rFonts w:ascii="Times New Roman" w:eastAsia="Times New Roman" w:hAnsi="Times New Roman" w:cs="Times New Roman"/>
+                <w:b/>
+                <w:sz w:val="24"/>
+                <w:szCs w:val="24"/>
+              </w:rPr>
+            </w:pPr>
+            <w:r>
+              <w:rPr>
+                <w:rFonts w:ascii="Times New Roman" w:eastAsia="Times New Roman" w:hAnsi="Times New Roman" w:cs="Times New Roman"/>
+                <w:b/>
+                <w:sz w:val="24"/>
+                <w:szCs w:val="24"/>
+              </w:rPr>
+              <w:t>Priority</w:t>
+            </w:r>
+          </w:p>
+        </w:tc>
+        <w:tc>
+          <w:tcPr>
+            <w:tcW w:w="6762" w:type="dxa"/>
+            <w:gridSpan w:val="3"/>
+            <w:tcBorders>
+              <w:top w:val="single" w:sz="4" w:space="0" w:color="000000"/>
+              <w:left w:val="single" w:sz="4" w:space="0" w:color="000000"/>
+              <w:bottom w:val="single" w:sz="4" w:space="0" w:color="000000"/>
+              <w:right w:val="single" w:sz="4" w:space="0" w:color="000000"/>
+            </w:tcBorders>
+            <w:vAlign w:val="bottom"/>
+          </w:tcPr>
+          <w:p>
+            <w:pPr>
+              <w:rPr>
+                <w:rFonts w:ascii="Times New Roman" w:eastAsia="Times New Roman" w:hAnsi="Times New Roman" w:cs="Times New Roman"/>
+                <w:sz w:val="24"/>
+                <w:szCs w:val="24"/>
+              </w:rPr>
+            </w:pPr>
+            <w:r>
+              <w:rPr>
+                <w:rFonts w:ascii="Times New Roman" w:eastAsia="Times New Roman" w:hAnsi="Times New Roman" w:cs="Times New Roman"/>
+                <w:sz w:val="24"/>
+                <w:szCs w:val="24"/>
+              </w:rPr>
+              <w:t>High</w:t>
+            </w:r>
+          </w:p>
+        </w:tc>
+      </w:tr>
+      <w:tr>
+        <w:trPr>
+          <w:trHeight w:val="440"/>
+        </w:trPr>
+        <w:tc>
+          <w:tcPr>
+            <w:tcW w:w="2254" w:type="dxa"/>
+            <w:tcBorders>
+              <w:top w:val="single" w:sz="4" w:space="0" w:color="000000"/>
+              <w:left w:val="single" w:sz="4" w:space="0" w:color="000000"/>
+              <w:bottom w:val="single" w:sz="4" w:space="0" w:color="000000"/>
+              <w:right w:val="single" w:sz="4" w:space="0" w:color="000000"/>
+            </w:tcBorders>
+            <w:vAlign w:val="center"/>
+          </w:tcPr>
+          <w:p>
+            <w:pPr>
+              <w:rPr>
+                <w:rFonts w:ascii="Times New Roman" w:eastAsia="Times New Roman" w:hAnsi="Times New Roman" w:cs="Times New Roman"/>
+                <w:b/>
+                <w:sz w:val="24"/>
+                <w:szCs w:val="24"/>
+              </w:rPr>
+            </w:pPr>
+            <w:r>
+              <w:rPr>
+                <w:rFonts w:ascii="Times New Roman" w:eastAsia="Times New Roman" w:hAnsi="Times New Roman" w:cs="Times New Roman"/>
+                <w:b/>
+                <w:sz w:val="24"/>
+                <w:szCs w:val="24"/>
+              </w:rPr>
+              <w:t>Frequency of Use</w:t>
+            </w:r>
+          </w:p>
+        </w:tc>
+        <w:tc>
+          <w:tcPr>
+            <w:tcW w:w="6762" w:type="dxa"/>
+            <w:gridSpan w:val="3"/>
+            <w:tcBorders>
+              <w:top w:val="single" w:sz="4" w:space="0" w:color="000000"/>
+              <w:left w:val="single" w:sz="4" w:space="0" w:color="000000"/>
+              <w:bottom w:val="single" w:sz="4" w:space="0" w:color="000000"/>
+              <w:right w:val="single" w:sz="4" w:space="0" w:color="000000"/>
+            </w:tcBorders>
+            <w:vAlign w:val="center"/>
+          </w:tcPr>
+          <w:p>
+            <w:pPr>
+              <w:rPr>
+                <w:rFonts w:ascii="Times New Roman" w:eastAsia="Times New Roman" w:hAnsi="Times New Roman" w:cs="Times New Roman"/>
+                <w:sz w:val="24"/>
+                <w:szCs w:val="24"/>
+              </w:rPr>
+            </w:pPr>
+            <w:r>
+              <w:rPr>
+                <w:rFonts w:ascii="Times New Roman" w:eastAsia="Times New Roman" w:hAnsi="Times New Roman" w:cs="Times New Roman"/>
+                <w:sz w:val="24"/>
+                <w:szCs w:val="24"/>
+              </w:rPr>
+              <w:t>High</w:t>
+            </w:r>
+          </w:p>
+        </w:tc>
+      </w:tr>
+      <w:tr>
+        <w:trPr>
+          <w:trHeight w:val="440"/>
+        </w:trPr>
+        <w:tc>
+          <w:tcPr>
+            <w:tcW w:w="2254" w:type="dxa"/>
+            <w:tcBorders>
+              <w:top w:val="single" w:sz="4" w:space="0" w:color="000000"/>
+              <w:left w:val="single" w:sz="4" w:space="0" w:color="000000"/>
+              <w:bottom w:val="single" w:sz="4" w:space="0" w:color="000000"/>
+              <w:right w:val="single" w:sz="4" w:space="0" w:color="000000"/>
+            </w:tcBorders>
+            <w:vAlign w:val="center"/>
+          </w:tcPr>
+          <w:p>
+            <w:pPr>
+              <w:rPr>
+                <w:rFonts w:ascii="Times New Roman" w:eastAsia="Times New Roman" w:hAnsi="Times New Roman" w:cs="Times New Roman"/>
+                <w:b/>
+                <w:sz w:val="24"/>
+                <w:szCs w:val="24"/>
+              </w:rPr>
+            </w:pPr>
+            <w:r>
+              <w:rPr>
+                <w:rFonts w:ascii="Times New Roman" w:eastAsia="Times New Roman" w:hAnsi="Times New Roman" w:cs="Times New Roman"/>
+                <w:b/>
+                <w:sz w:val="24"/>
+                <w:szCs w:val="24"/>
+              </w:rPr>
+              <w:t>Business Rules</w:t>
+            </w:r>
+          </w:p>
+        </w:tc>
+        <w:tc>
+          <w:tcPr>
+            <w:tcW w:w="6762" w:type="dxa"/>
+            <w:gridSpan w:val="3"/>
+            <w:tcBorders>
+              <w:top w:val="single" w:sz="4" w:space="0" w:color="000000"/>
+              <w:left w:val="single" w:sz="4" w:space="0" w:color="000000"/>
+              <w:bottom w:val="single" w:sz="4" w:space="0" w:color="000000"/>
+              <w:right w:val="single" w:sz="4" w:space="0" w:color="000000"/>
+            </w:tcBorders>
+            <w:vAlign w:val="center"/>
+          </w:tcPr>
+          <w:p>
+            <w:pPr>
+              <w:rPr>
+                <w:rFonts w:ascii="Times New Roman" w:eastAsia="Times New Roman" w:hAnsi="Times New Roman" w:cs="Times New Roman"/>
+                <w:sz w:val="24"/>
+                <w:szCs w:val="24"/>
+              </w:rPr>
+            </w:pPr>
+          </w:p>
+        </w:tc>
+      </w:tr>
+      <w:tr>
+        <w:trPr>
+          <w:trHeight w:val="440"/>
+        </w:trPr>
+        <w:tc>
+          <w:tcPr>
+            <w:tcW w:w="2254" w:type="dxa"/>
+            <w:tcBorders>
+              <w:top w:val="single" w:sz="4" w:space="0" w:color="000000"/>
+              <w:left w:val="single" w:sz="4" w:space="0" w:color="000000"/>
+              <w:bottom w:val="single" w:sz="4" w:space="0" w:color="000000"/>
+              <w:right w:val="single" w:sz="4" w:space="0" w:color="000000"/>
+            </w:tcBorders>
+            <w:vAlign w:val="center"/>
+          </w:tcPr>
+          <w:p>
+            <w:pPr>
+              <w:rPr>
+                <w:rFonts w:ascii="Times New Roman" w:eastAsia="Times New Roman" w:hAnsi="Times New Roman" w:cs="Times New Roman"/>
+                <w:b/>
+                <w:sz w:val="24"/>
+                <w:szCs w:val="24"/>
+              </w:rPr>
+            </w:pPr>
+            <w:r>
+              <w:rPr>
+                <w:rFonts w:ascii="Times New Roman" w:eastAsia="Times New Roman" w:hAnsi="Times New Roman" w:cs="Times New Roman"/>
+                <w:b/>
+                <w:sz w:val="24"/>
+                <w:szCs w:val="24"/>
+              </w:rPr>
+              <w:t>Other Information</w:t>
+            </w:r>
+          </w:p>
+        </w:tc>
+        <w:tc>
+          <w:tcPr>
+            <w:tcW w:w="6762" w:type="dxa"/>
+            <w:gridSpan w:val="3"/>
+            <w:tcBorders>
+              <w:top w:val="single" w:sz="4" w:space="0" w:color="000000"/>
+              <w:left w:val="single" w:sz="4" w:space="0" w:color="000000"/>
+              <w:bottom w:val="single" w:sz="4" w:space="0" w:color="000000"/>
+              <w:right w:val="single" w:sz="4" w:space="0" w:color="000000"/>
+            </w:tcBorders>
+            <w:vAlign w:val="center"/>
+          </w:tcPr>
+          <w:p>
+            <w:pPr>
+              <w:rPr>
+                <w:rFonts w:ascii="Times New Roman" w:eastAsia="Times New Roman" w:hAnsi="Times New Roman" w:cs="Times New Roman"/>
+                <w:sz w:val="24"/>
+                <w:szCs w:val="24"/>
+              </w:rPr>
+            </w:pPr>
+            <w:r>
+              <w:rPr>
+                <w:rFonts w:ascii="Times New Roman" w:eastAsia="Times New Roman" w:hAnsi="Times New Roman" w:cs="Times New Roman"/>
+                <w:sz w:val="24"/>
+                <w:szCs w:val="24"/>
+              </w:rPr>
+              <w:t>N/A</w:t>
+            </w:r>
+          </w:p>
+        </w:tc>
+      </w:tr>
+      <w:tr>
+        <w:trPr>
+          <w:trHeight w:val="440"/>
+        </w:trPr>
+        <w:tc>
+          <w:tcPr>
+            <w:tcW w:w="2254" w:type="dxa"/>
+            <w:tcBorders>
+              <w:top w:val="single" w:sz="4" w:space="0" w:color="000000"/>
+              <w:left w:val="single" w:sz="4" w:space="0" w:color="000000"/>
+              <w:bottom w:val="single" w:sz="4" w:space="0" w:color="000000"/>
+              <w:right w:val="single" w:sz="4" w:space="0" w:color="000000"/>
+            </w:tcBorders>
+            <w:vAlign w:val="center"/>
+          </w:tcPr>
+          <w:p>
+            <w:pPr>
+              <w:rPr>
+                <w:rFonts w:ascii="Times New Roman" w:eastAsia="Times New Roman" w:hAnsi="Times New Roman" w:cs="Times New Roman"/>
+                <w:b/>
+                <w:sz w:val="24"/>
+                <w:szCs w:val="24"/>
+              </w:rPr>
+            </w:pPr>
+            <w:r>
+              <w:rPr>
+                <w:rFonts w:ascii="Times New Roman" w:eastAsia="Times New Roman" w:hAnsi="Times New Roman" w:cs="Times New Roman"/>
+                <w:b/>
+                <w:sz w:val="24"/>
+                <w:szCs w:val="24"/>
+              </w:rPr>
+              <w:t>Assumptions</w:t>
+            </w:r>
+          </w:p>
+        </w:tc>
+        <w:tc>
+          <w:tcPr>
+            <w:tcW w:w="6762" w:type="dxa"/>
+            <w:gridSpan w:val="3"/>
+            <w:tcBorders>
+              <w:top w:val="single" w:sz="4" w:space="0" w:color="000000"/>
+              <w:left w:val="single" w:sz="4" w:space="0" w:color="000000"/>
+              <w:bottom w:val="single" w:sz="4" w:space="0" w:color="000000"/>
+              <w:right w:val="single" w:sz="4" w:space="0" w:color="000000"/>
+            </w:tcBorders>
+            <w:vAlign w:val="center"/>
+          </w:tcPr>
+          <w:p>
+            <w:pPr>
+              <w:rPr>
+                <w:rFonts w:ascii="Times New Roman" w:eastAsia="Times New Roman" w:hAnsi="Times New Roman" w:cs="Times New Roman"/>
+                <w:sz w:val="24"/>
+                <w:szCs w:val="24"/>
+              </w:rPr>
+            </w:pPr>
+            <w:r>
+              <w:rPr>
+                <w:rFonts w:ascii="Times New Roman" w:eastAsia="Times New Roman" w:hAnsi="Times New Roman" w:cs="Times New Roman"/>
+                <w:sz w:val="24"/>
+                <w:szCs w:val="24"/>
+              </w:rPr>
+              <w:t>N/A</w:t>
+            </w:r>
+          </w:p>
+        </w:tc>
+      </w:tr>
+    </w:tbl>
+    <w:p/>
+    <w:p>
+      <w:pPr>
         <w:pStyle w:val="Heading2"/>
         <w:rPr>
           <w:rFonts w:cs="Times New Roman"/>
@@ -41462,6 +42712,7 @@
           <w:rFonts w:ascii="Times New Roman" w:eastAsia="Times New Roman" w:hAnsi="Times New Roman" w:cs="Times New Roman"/>
           <w:noProof/>
         </w:rPr>
+        <w:lastRenderedPageBreak/>
         <w:drawing>
           <wp:inline distT="114300" distB="114300" distL="114300" distR="114300" wp14:anchorId="322C1C64" wp14:editId="6149F2E1">
             <wp:extent cx="5746440" cy="4165600"/>
@@ -42700,6 +43951,92 @@
     </w:lvl>
   </w:abstractNum>
   <w:abstractNum w:abstractNumId="11" w15:restartNumberingAfterBreak="0">
+    <w:nsid w:val="1B6E0F2E"/>
+    <w:multiLevelType w:val="multilevel"/>
+    <w:tmpl w:val="33D62232"/>
+    <w:lvl w:ilvl="0">
+      <w:start w:val="1"/>
+      <w:numFmt w:val="decimal"/>
+      <w:lvlText w:val="%1."/>
+      <w:lvlJc w:val="left"/>
+      <w:pPr>
+        <w:ind w:left="820" w:hanging="360"/>
+      </w:pPr>
+    </w:lvl>
+    <w:lvl w:ilvl="1">
+      <w:start w:val="1"/>
+      <w:numFmt w:val="lowerLetter"/>
+      <w:lvlText w:val="%2."/>
+      <w:lvlJc w:val="left"/>
+      <w:pPr>
+        <w:ind w:left="1540" w:hanging="360"/>
+      </w:pPr>
+    </w:lvl>
+    <w:lvl w:ilvl="2">
+      <w:start w:val="1"/>
+      <w:numFmt w:val="lowerRoman"/>
+      <w:lvlText w:val="%3."/>
+      <w:lvlJc w:val="right"/>
+      <w:pPr>
+        <w:ind w:left="2260" w:hanging="180"/>
+      </w:pPr>
+    </w:lvl>
+    <w:lvl w:ilvl="3">
+      <w:start w:val="1"/>
+      <w:numFmt w:val="decimal"/>
+      <w:lvlText w:val="%4."/>
+      <w:lvlJc w:val="left"/>
+      <w:pPr>
+        <w:ind w:left="2980" w:hanging="360"/>
+      </w:pPr>
+    </w:lvl>
+    <w:lvl w:ilvl="4">
+      <w:start w:val="1"/>
+      <w:numFmt w:val="lowerLetter"/>
+      <w:lvlText w:val="%5."/>
+      <w:lvlJc w:val="left"/>
+      <w:pPr>
+        <w:ind w:left="3700" w:hanging="360"/>
+      </w:pPr>
+    </w:lvl>
+    <w:lvl w:ilvl="5">
+      <w:start w:val="1"/>
+      <w:numFmt w:val="lowerRoman"/>
+      <w:lvlText w:val="%6."/>
+      <w:lvlJc w:val="right"/>
+      <w:pPr>
+        <w:ind w:left="4420" w:hanging="180"/>
+      </w:pPr>
+    </w:lvl>
+    <w:lvl w:ilvl="6">
+      <w:start w:val="1"/>
+      <w:numFmt w:val="decimal"/>
+      <w:lvlText w:val="%7."/>
+      <w:lvlJc w:val="left"/>
+      <w:pPr>
+        <w:ind w:left="5140" w:hanging="360"/>
+      </w:pPr>
+    </w:lvl>
+    <w:lvl w:ilvl="7">
+      <w:start w:val="1"/>
+      <w:numFmt w:val="lowerLetter"/>
+      <w:lvlText w:val="%8."/>
+      <w:lvlJc w:val="left"/>
+      <w:pPr>
+        <w:ind w:left="5860" w:hanging="360"/>
+      </w:pPr>
+    </w:lvl>
+    <w:lvl w:ilvl="8">
+      <w:start w:val="1"/>
+      <w:numFmt w:val="lowerRoman"/>
+      <w:lvlText w:val="%9."/>
+      <w:lvlJc w:val="right"/>
+      <w:pPr>
+        <w:ind w:left="6580" w:hanging="180"/>
+      </w:pPr>
+    </w:lvl>
+  </w:abstractNum>
+  <w:abstractNum w:abstractNumId="12" w15:restartNumberingAfterBreak="0">
     <w:nsid w:val="1C3C6671"/>
     <w:multiLevelType w:val="multilevel"/>
     <w:tmpl w:val="B2EEF9F6"/>
@@ -42812,7 +44149,7 @@
       </w:rPr>
     </w:lvl>
   </w:abstractNum>
-  <w:abstractNum w:abstractNumId="12" w15:restartNumberingAfterBreak="0">
+  <w:abstractNum w:abstractNumId="13" w15:restartNumberingAfterBreak="0">
     <w:nsid w:val="1CD419DE"/>
     <w:multiLevelType w:val="multilevel"/>
     <w:tmpl w:val="11DA48B4"/>
@@ -42898,7 +44235,7 @@
       </w:pPr>
     </w:lvl>
   </w:abstractNum>
-  <w:abstractNum w:abstractNumId="13" w15:restartNumberingAfterBreak="0">
+  <w:abstractNum w:abstractNumId="14" w15:restartNumberingAfterBreak="0">
     <w:nsid w:val="24FD337C"/>
     <w:multiLevelType w:val="multilevel"/>
     <w:tmpl w:val="99E095C8"/>
@@ -42984,7 +44321,7 @@
       </w:pPr>
     </w:lvl>
   </w:abstractNum>
-  <w:abstractNum w:abstractNumId="14" w15:restartNumberingAfterBreak="0">
+  <w:abstractNum w:abstractNumId="15" w15:restartNumberingAfterBreak="0">
     <w:nsid w:val="25FF55BE"/>
     <w:multiLevelType w:val="multilevel"/>
     <w:tmpl w:val="33943BDE"/>
@@ -43070,7 +44407,7 @@
       </w:pPr>
     </w:lvl>
   </w:abstractNum>
-  <w:abstractNum w:abstractNumId="15" w15:restartNumberingAfterBreak="0">
+  <w:abstractNum w:abstractNumId="16" w15:restartNumberingAfterBreak="0">
     <w:nsid w:val="26C05F71"/>
     <w:multiLevelType w:val="multilevel"/>
     <w:tmpl w:val="6AC0DA74"/>
@@ -43183,7 +44520,7 @@
       </w:rPr>
     </w:lvl>
   </w:abstractNum>
-  <w:abstractNum w:abstractNumId="16" w15:restartNumberingAfterBreak="0">
+  <w:abstractNum w:abstractNumId="17" w15:restartNumberingAfterBreak="0">
     <w:nsid w:val="27360BC2"/>
     <w:multiLevelType w:val="multilevel"/>
     <w:tmpl w:val="74846CF4"/>
@@ -43269,7 +44606,7 @@
       </w:pPr>
     </w:lvl>
   </w:abstractNum>
-  <w:abstractNum w:abstractNumId="17" w15:restartNumberingAfterBreak="0">
+  <w:abstractNum w:abstractNumId="18" w15:restartNumberingAfterBreak="0">
     <w:nsid w:val="2C654D50"/>
     <w:multiLevelType w:val="multilevel"/>
     <w:tmpl w:val="80A6E348"/>
@@ -43400,7 +44737,7 @@
       </w:rPr>
     </w:lvl>
   </w:abstractNum>
-  <w:abstractNum w:abstractNumId="18" w15:restartNumberingAfterBreak="0">
+  <w:abstractNum w:abstractNumId="19" w15:restartNumberingAfterBreak="0">
     <w:nsid w:val="301C5661"/>
     <w:multiLevelType w:val="multilevel"/>
     <w:tmpl w:val="15BE803C"/>
@@ -43486,7 +44823,7 @@
       </w:pPr>
     </w:lvl>
   </w:abstractNum>
-  <w:abstractNum w:abstractNumId="19" w15:restartNumberingAfterBreak="0">
+  <w:abstractNum w:abstractNumId="20" w15:restartNumberingAfterBreak="0">
     <w:nsid w:val="326E6E1A"/>
     <w:multiLevelType w:val="multilevel"/>
     <w:tmpl w:val="386ABD7E"/>
@@ -43572,7 +44909,7 @@
       </w:pPr>
     </w:lvl>
   </w:abstractNum>
-  <w:abstractNum w:abstractNumId="20" w15:restartNumberingAfterBreak="0">
+  <w:abstractNum w:abstractNumId="21" w15:restartNumberingAfterBreak="0">
     <w:nsid w:val="355C59E1"/>
     <w:multiLevelType w:val="multilevel"/>
     <w:tmpl w:val="AE8CD23A"/>
@@ -43658,7 +44995,7 @@
       </w:pPr>
     </w:lvl>
   </w:abstractNum>
-  <w:abstractNum w:abstractNumId="21" w15:restartNumberingAfterBreak="0">
+  <w:abstractNum w:abstractNumId="22" w15:restartNumberingAfterBreak="0">
     <w:nsid w:val="359B46C9"/>
     <w:multiLevelType w:val="multilevel"/>
     <w:tmpl w:val="90E29392"/>
@@ -43789,7 +45126,7 @@
       </w:rPr>
     </w:lvl>
   </w:abstractNum>
-  <w:abstractNum w:abstractNumId="22" w15:restartNumberingAfterBreak="0">
+  <w:abstractNum w:abstractNumId="23" w15:restartNumberingAfterBreak="0">
     <w:nsid w:val="3E3D62C7"/>
     <w:multiLevelType w:val="multilevel"/>
     <w:tmpl w:val="66A2F0AA"/>
@@ -43875,7 +45212,7 @@
       </w:pPr>
     </w:lvl>
   </w:abstractNum>
-  <w:abstractNum w:abstractNumId="23" w15:restartNumberingAfterBreak="0">
+  <w:abstractNum w:abstractNumId="24" w15:restartNumberingAfterBreak="0">
     <w:nsid w:val="3EF90855"/>
     <w:multiLevelType w:val="multilevel"/>
     <w:tmpl w:val="CB088C34"/>
@@ -43988,7 +45325,7 @@
       </w:rPr>
     </w:lvl>
   </w:abstractNum>
-  <w:abstractNum w:abstractNumId="24" w15:restartNumberingAfterBreak="0">
+  <w:abstractNum w:abstractNumId="25" w15:restartNumberingAfterBreak="0">
     <w:nsid w:val="402D3E7D"/>
     <w:multiLevelType w:val="multilevel"/>
     <w:tmpl w:val="17A6A3C2"/>
@@ -44119,7 +45456,7 @@
       </w:rPr>
     </w:lvl>
   </w:abstractNum>
-  <w:abstractNum w:abstractNumId="25" w15:restartNumberingAfterBreak="0">
+  <w:abstractNum w:abstractNumId="26" w15:restartNumberingAfterBreak="0">
     <w:nsid w:val="40F706D5"/>
     <w:multiLevelType w:val="multilevel"/>
     <w:tmpl w:val="80305764"/>
@@ -44205,7 +45542,7 @@
       </w:pPr>
     </w:lvl>
   </w:abstractNum>
-  <w:abstractNum w:abstractNumId="26" w15:restartNumberingAfterBreak="0">
+  <w:abstractNum w:abstractNumId="27" w15:restartNumberingAfterBreak="0">
     <w:nsid w:val="411E5211"/>
     <w:multiLevelType w:val="multilevel"/>
     <w:tmpl w:val="1DB64BD2"/>
@@ -44291,7 +45628,7 @@
       </w:pPr>
     </w:lvl>
   </w:abstractNum>
-  <w:abstractNum w:abstractNumId="27" w15:restartNumberingAfterBreak="0">
+  <w:abstractNum w:abstractNumId="28" w15:restartNumberingAfterBreak="0">
     <w:nsid w:val="45687845"/>
     <w:multiLevelType w:val="multilevel"/>
     <w:tmpl w:val="5FC2F728"/>
@@ -44404,7 +45741,7 @@
       </w:rPr>
     </w:lvl>
   </w:abstractNum>
-  <w:abstractNum w:abstractNumId="28" w15:restartNumberingAfterBreak="0">
+  <w:abstractNum w:abstractNumId="29" w15:restartNumberingAfterBreak="0">
     <w:nsid w:val="475F38C5"/>
     <w:multiLevelType w:val="multilevel"/>
     <w:tmpl w:val="2AC2B3A6"/>
@@ -44490,7 +45827,7 @@
       </w:pPr>
     </w:lvl>
   </w:abstractNum>
-  <w:abstractNum w:abstractNumId="29" w15:restartNumberingAfterBreak="0">
+  <w:abstractNum w:abstractNumId="30" w15:restartNumberingAfterBreak="0">
     <w:nsid w:val="48DA0D64"/>
     <w:multiLevelType w:val="multilevel"/>
     <w:tmpl w:val="E59AEA8C"/>
@@ -44621,7 +45958,7 @@
       </w:rPr>
     </w:lvl>
   </w:abstractNum>
-  <w:abstractNum w:abstractNumId="30" w15:restartNumberingAfterBreak="0">
+  <w:abstractNum w:abstractNumId="31" w15:restartNumberingAfterBreak="0">
     <w:nsid w:val="48E658D6"/>
     <w:multiLevelType w:val="multilevel"/>
     <w:tmpl w:val="934C387A"/>
@@ -44752,7 +46089,7 @@
       </w:rPr>
     </w:lvl>
   </w:abstractNum>
-  <w:abstractNum w:abstractNumId="31" w15:restartNumberingAfterBreak="0">
+  <w:abstractNum w:abstractNumId="32" w15:restartNumberingAfterBreak="0">
     <w:nsid w:val="4B997418"/>
     <w:multiLevelType w:val="multilevel"/>
     <w:tmpl w:val="2D98A2EA"/>
@@ -44838,7 +46175,7 @@
       </w:pPr>
     </w:lvl>
   </w:abstractNum>
-  <w:abstractNum w:abstractNumId="32" w15:restartNumberingAfterBreak="0">
+  <w:abstractNum w:abstractNumId="33" w15:restartNumberingAfterBreak="0">
     <w:nsid w:val="4F897D40"/>
     <w:multiLevelType w:val="multilevel"/>
     <w:tmpl w:val="85F451BE"/>
@@ -44951,7 +46288,7 @@
       </w:rPr>
     </w:lvl>
   </w:abstractNum>
-  <w:abstractNum w:abstractNumId="33" w15:restartNumberingAfterBreak="0">
+  <w:abstractNum w:abstractNumId="34" w15:restartNumberingAfterBreak="0">
     <w:nsid w:val="4FE4280F"/>
     <w:multiLevelType w:val="multilevel"/>
     <w:tmpl w:val="27D20E96"/>
@@ -45037,7 +46374,7 @@
       </w:pPr>
     </w:lvl>
   </w:abstractNum>
-  <w:abstractNum w:abstractNumId="34" w15:restartNumberingAfterBreak="0">
+  <w:abstractNum w:abstractNumId="35" w15:restartNumberingAfterBreak="0">
     <w:nsid w:val="55625C94"/>
     <w:multiLevelType w:val="multilevel"/>
     <w:tmpl w:val="E73C6778"/>
@@ -45123,7 +46460,7 @@
       </w:pPr>
     </w:lvl>
   </w:abstractNum>
-  <w:abstractNum w:abstractNumId="35" w15:restartNumberingAfterBreak="0">
+  <w:abstractNum w:abstractNumId="36" w15:restartNumberingAfterBreak="0">
     <w:nsid w:val="588D6ED0"/>
     <w:multiLevelType w:val="multilevel"/>
     <w:tmpl w:val="C1E2A166"/>
@@ -45254,7 +46591,7 @@
       </w:rPr>
     </w:lvl>
   </w:abstractNum>
-  <w:abstractNum w:abstractNumId="36" w15:restartNumberingAfterBreak="0">
+  <w:abstractNum w:abstractNumId="37" w15:restartNumberingAfterBreak="0">
     <w:nsid w:val="5D670F28"/>
     <w:multiLevelType w:val="multilevel"/>
     <w:tmpl w:val="48EE5B68"/>
@@ -45367,7 +46704,7 @@
       </w:rPr>
     </w:lvl>
   </w:abstractNum>
-  <w:abstractNum w:abstractNumId="37" w15:restartNumberingAfterBreak="0">
+  <w:abstractNum w:abstractNumId="38" w15:restartNumberingAfterBreak="0">
     <w:nsid w:val="62B62281"/>
     <w:multiLevelType w:val="multilevel"/>
     <w:tmpl w:val="BEDA33CA"/>
@@ -45480,7 +46817,7 @@
       </w:rPr>
     </w:lvl>
   </w:abstractNum>
-  <w:abstractNum w:abstractNumId="38" w15:restartNumberingAfterBreak="0">
+  <w:abstractNum w:abstractNumId="39" w15:restartNumberingAfterBreak="0">
     <w:nsid w:val="62B90C15"/>
     <w:multiLevelType w:val="multilevel"/>
     <w:tmpl w:val="63D8B65C"/>
@@ -45593,7 +46930,7 @@
       </w:rPr>
     </w:lvl>
   </w:abstractNum>
-  <w:abstractNum w:abstractNumId="39" w15:restartNumberingAfterBreak="0">
+  <w:abstractNum w:abstractNumId="40" w15:restartNumberingAfterBreak="0">
     <w:nsid w:val="62C4442D"/>
     <w:multiLevelType w:val="multilevel"/>
     <w:tmpl w:val="55D8B0F2"/>
@@ -45724,7 +47061,7 @@
       </w:rPr>
     </w:lvl>
   </w:abstractNum>
-  <w:abstractNum w:abstractNumId="40" w15:restartNumberingAfterBreak="0">
+  <w:abstractNum w:abstractNumId="41" w15:restartNumberingAfterBreak="0">
     <w:nsid w:val="6B376E81"/>
     <w:multiLevelType w:val="multilevel"/>
     <w:tmpl w:val="389ACB2E"/>
@@ -45855,7 +47192,7 @@
       </w:rPr>
     </w:lvl>
   </w:abstractNum>
-  <w:abstractNum w:abstractNumId="41" w15:restartNumberingAfterBreak="0">
+  <w:abstractNum w:abstractNumId="42" w15:restartNumberingAfterBreak="0">
     <w:nsid w:val="6BD638A0"/>
     <w:multiLevelType w:val="multilevel"/>
     <w:tmpl w:val="2CBA5F4A"/>
@@ -45986,7 +47323,7 @@
       </w:rPr>
     </w:lvl>
   </w:abstractNum>
-  <w:abstractNum w:abstractNumId="42" w15:restartNumberingAfterBreak="0">
+  <w:abstractNum w:abstractNumId="43" w15:restartNumberingAfterBreak="0">
     <w:nsid w:val="6D1F7B2C"/>
     <w:multiLevelType w:val="multilevel"/>
     <w:tmpl w:val="30082FD4"/>
@@ -46072,7 +47409,7 @@
       </w:pPr>
     </w:lvl>
   </w:abstractNum>
-  <w:abstractNum w:abstractNumId="43" w15:restartNumberingAfterBreak="0">
+  <w:abstractNum w:abstractNumId="44" w15:restartNumberingAfterBreak="0">
     <w:nsid w:val="6D2F6A05"/>
     <w:multiLevelType w:val="multilevel"/>
     <w:tmpl w:val="170C6F6C"/>
@@ -46203,7 +47540,7 @@
       </w:rPr>
     </w:lvl>
   </w:abstractNum>
-  <w:abstractNum w:abstractNumId="44" w15:restartNumberingAfterBreak="0">
+  <w:abstractNum w:abstractNumId="45" w15:restartNumberingAfterBreak="0">
     <w:nsid w:val="6DE249EB"/>
     <w:multiLevelType w:val="multilevel"/>
     <w:tmpl w:val="F3C2E624"/>
@@ -46289,7 +47626,7 @@
       </w:pPr>
     </w:lvl>
   </w:abstractNum>
-  <w:abstractNum w:abstractNumId="45" w15:restartNumberingAfterBreak="0">
+  <w:abstractNum w:abstractNumId="46" w15:restartNumberingAfterBreak="0">
     <w:nsid w:val="6EDB18E9"/>
     <w:multiLevelType w:val="multilevel"/>
     <w:tmpl w:val="B110201E"/>
@@ -46375,7 +47712,7 @@
       </w:pPr>
     </w:lvl>
   </w:abstractNum>
-  <w:abstractNum w:abstractNumId="46" w15:restartNumberingAfterBreak="0">
+  <w:abstractNum w:abstractNumId="47" w15:restartNumberingAfterBreak="0">
     <w:nsid w:val="768F2C3F"/>
     <w:multiLevelType w:val="multilevel"/>
     <w:tmpl w:val="2B6E9612"/>
@@ -46461,7 +47798,7 @@
       </w:pPr>
     </w:lvl>
   </w:abstractNum>
-  <w:abstractNum w:abstractNumId="47" w15:restartNumberingAfterBreak="0">
+  <w:abstractNum w:abstractNumId="48" w15:restartNumberingAfterBreak="0">
     <w:nsid w:val="776E7685"/>
     <w:multiLevelType w:val="multilevel"/>
     <w:tmpl w:val="1BFAB368"/>
@@ -46574,7 +47911,7 @@
       </w:rPr>
     </w:lvl>
   </w:abstractNum>
-  <w:abstractNum w:abstractNumId="48" w15:restartNumberingAfterBreak="0">
+  <w:abstractNum w:abstractNumId="49" w15:restartNumberingAfterBreak="0">
     <w:nsid w:val="7D190205"/>
     <w:multiLevelType w:val="multilevel"/>
     <w:tmpl w:val="4DCA9B1A"/>
@@ -46687,7 +48024,7 @@
       </w:rPr>
     </w:lvl>
   </w:abstractNum>
-  <w:abstractNum w:abstractNumId="49" w15:restartNumberingAfterBreak="0">
+  <w:abstractNum w:abstractNumId="50" w15:restartNumberingAfterBreak="0">
     <w:nsid w:val="7D24287A"/>
     <w:multiLevelType w:val="multilevel"/>
     <w:tmpl w:val="28C46E00"/>
@@ -46800,7 +48137,7 @@
       </w:rPr>
     </w:lvl>
   </w:abstractNum>
-  <w:abstractNum w:abstractNumId="50" w15:restartNumberingAfterBreak="0">
+  <w:abstractNum w:abstractNumId="51" w15:restartNumberingAfterBreak="0">
     <w:nsid w:val="7FD55964"/>
     <w:multiLevelType w:val="multilevel"/>
     <w:tmpl w:val="1ED05C20"/>
@@ -46887,97 +48224,97 @@
     </w:lvl>
   </w:abstractNum>
   <w:num w:numId="1">
-    <w:abstractNumId w:val="43"/>
+    <w:abstractNumId w:val="44"/>
   </w:num>
   <w:num w:numId="2">
     <w:abstractNumId w:val="2"/>
   </w:num>
   <w:num w:numId="3">
-    <w:abstractNumId w:val="41"/>
+    <w:abstractNumId w:val="42"/>
   </w:num>
   <w:num w:numId="4">
-    <w:abstractNumId w:val="38"/>
+    <w:abstractNumId w:val="39"/>
   </w:num>
   <w:num w:numId="5">
     <w:abstractNumId w:val="8"/>
   </w:num>
   <w:num w:numId="6">
-    <w:abstractNumId w:val="40"/>
+    <w:abstractNumId w:val="41"/>
   </w:num>
   <w:num w:numId="7">
     <w:abstractNumId w:val="10"/>
   </w:num>
   <w:num w:numId="8">
-    <w:abstractNumId w:val="35"/>
+    <w:abstractNumId w:val="36"/>
   </w:num>
   <w:num w:numId="9">
-    <w:abstractNumId w:val="17"/>
+    <w:abstractNumId w:val="18"/>
   </w:num>
   <w:num w:numId="10">
     <w:abstractNumId w:val="1"/>
   </w:num>
   <w:num w:numId="11">
-    <w:abstractNumId w:val="29"/>
+    <w:abstractNumId w:val="30"/>
   </w:num>
   <w:num w:numId="12">
-    <w:abstractNumId w:val="24"/>
+    <w:abstractNumId w:val="25"/>
   </w:num>
   <w:num w:numId="13">
-    <w:abstractNumId w:val="39"/>
+    <w:abstractNumId w:val="40"/>
   </w:num>
   <w:num w:numId="14">
-    <w:abstractNumId w:val="30"/>
+    <w:abstractNumId w:val="31"/>
   </w:num>
   <w:num w:numId="15">
-    <w:abstractNumId w:val="49"/>
+    <w:abstractNumId w:val="50"/>
   </w:num>
   <w:num w:numId="16">
-    <w:abstractNumId w:val="21"/>
+    <w:abstractNumId w:val="22"/>
   </w:num>
   <w:num w:numId="17">
     <w:abstractNumId w:val="4"/>
   </w:num>
   <w:num w:numId="18">
-    <w:abstractNumId w:val="22"/>
+    <w:abstractNumId w:val="23"/>
   </w:num>
   <w:num w:numId="19">
-    <w:abstractNumId w:val="28"/>
+    <w:abstractNumId w:val="29"/>
   </w:num>
   <w:num w:numId="20">
-    <w:abstractNumId w:val="44"/>
+    <w:abstractNumId w:val="45"/>
   </w:num>
   <w:num w:numId="21">
-    <w:abstractNumId w:val="26"/>
+    <w:abstractNumId w:val="27"/>
   </w:num>
   <w:num w:numId="22">
-    <w:abstractNumId w:val="31"/>
+    <w:abstractNumId w:val="32"/>
   </w:num>
   <w:num w:numId="23">
+    <w:abstractNumId w:val="47"/>
+  </w:num>
+  <w:num w:numId="24">
+    <w:abstractNumId w:val="14"/>
+  </w:num>
+  <w:num w:numId="25">
+    <w:abstractNumId w:val="15"/>
+  </w:num>
+  <w:num w:numId="26">
+    <w:abstractNumId w:val="51"/>
+  </w:num>
+  <w:num w:numId="27">
+    <w:abstractNumId w:val="34"/>
+  </w:num>
+  <w:num w:numId="28">
     <w:abstractNumId w:val="46"/>
   </w:num>
-  <w:num w:numId="24">
-    <w:abstractNumId w:val="13"/>
-  </w:num>
-  <w:num w:numId="25">
-    <w:abstractNumId w:val="14"/>
-  </w:num>
-  <w:num w:numId="26">
-    <w:abstractNumId w:val="50"/>
-  </w:num>
-  <w:num w:numId="27">
-    <w:abstractNumId w:val="33"/>
-  </w:num>
-  <w:num w:numId="28">
-    <w:abstractNumId w:val="45"/>
-  </w:num>
   <w:num w:numId="29">
-    <w:abstractNumId w:val="20"/>
+    <w:abstractNumId w:val="21"/>
   </w:num>
   <w:num w:numId="30">
-    <w:abstractNumId w:val="42"/>
+    <w:abstractNumId w:val="43"/>
   </w:num>
   <w:num w:numId="31">
-    <w:abstractNumId w:val="19"/>
+    <w:abstractNumId w:val="20"/>
   </w:num>
   <w:num w:numId="32">
     <w:abstractNumId w:val="3"/>
@@ -46986,10 +48323,10 @@
     <w:abstractNumId w:val="6"/>
   </w:num>
   <w:num w:numId="34">
-    <w:abstractNumId w:val="12"/>
+    <w:abstractNumId w:val="13"/>
   </w:num>
   <w:num w:numId="35">
-    <w:abstractNumId w:val="25"/>
+    <w:abstractNumId w:val="26"/>
   </w:num>
   <w:num w:numId="36">
     <w:abstractNumId w:val="5"/>
@@ -46998,48 +48335,51 @@
     <w:abstractNumId w:val="9"/>
   </w:num>
   <w:num w:numId="38">
-    <w:abstractNumId w:val="34"/>
+    <w:abstractNumId w:val="35"/>
   </w:num>
   <w:num w:numId="39">
-    <w:abstractNumId w:val="18"/>
+    <w:abstractNumId w:val="19"/>
   </w:num>
   <w:num w:numId="40">
     <w:abstractNumId w:val="0"/>
   </w:num>
   <w:num w:numId="41">
-    <w:abstractNumId w:val="16"/>
+    <w:abstractNumId w:val="17"/>
   </w:num>
   <w:num w:numId="42">
-    <w:abstractNumId w:val="47"/>
+    <w:abstractNumId w:val="48"/>
   </w:num>
   <w:num w:numId="43">
     <w:abstractNumId w:val="7"/>
   </w:num>
   <w:num w:numId="44">
-    <w:abstractNumId w:val="48"/>
+    <w:abstractNumId w:val="49"/>
   </w:num>
   <w:num w:numId="45">
-    <w:abstractNumId w:val="23"/>
+    <w:abstractNumId w:val="24"/>
   </w:num>
   <w:num w:numId="46">
+    <w:abstractNumId w:val="38"/>
+  </w:num>
+  <w:num w:numId="47">
+    <w:abstractNumId w:val="12"/>
+  </w:num>
+  <w:num w:numId="48">
+    <w:abstractNumId w:val="16"/>
+  </w:num>
+  <w:num w:numId="49">
     <w:abstractNumId w:val="37"/>
   </w:num>
-  <w:num w:numId="47">
+  <w:num w:numId="50">
+    <w:abstractNumId w:val="33"/>
+  </w:num>
+  <w:num w:numId="51">
+    <w:abstractNumId w:val="28"/>
+  </w:num>
+  <w:num w:numId="52">
     <w:abstractNumId w:val="11"/>
   </w:num>
-  <w:num w:numId="48">
-    <w:abstractNumId w:val="15"/>
-  </w:num>
-  <w:num w:numId="49">
-    <w:abstractNumId w:val="36"/>
-  </w:num>
-  <w:num w:numId="50">
-    <w:abstractNumId w:val="32"/>
-  </w:num>
-  <w:num w:numId="51">
-    <w:abstractNumId w:val="27"/>
-  </w:num>
-  <w:numIdMacAtCleanup w:val="51"/>
+  <w:numIdMacAtCleanup w:val="52"/>
 </w:numbering>
 </file>
 

</xml_diff>

<commit_message>
Add Use Case Search Mentor Description document
</commit_message>
<xml_diff>
--- a/docs/LiveCodingMentor.docx
+++ b/docs/LiveCodingMentor.docx
@@ -42633,6 +42633,1319 @@
     <w:p/>
     <w:p>
       <w:pPr>
+        <w:rPr>
+          <w:rFonts w:ascii="Times New Roman" w:eastAsia="Times New Roman" w:hAnsi="Times New Roman" w:cs="Times New Roman"/>
+          <w:sz w:val="24"/>
+          <w:szCs w:val="24"/>
+        </w:rPr>
+      </w:pPr>
+      <w:r>
+        <w:rPr>
+          <w:rFonts w:ascii="Times New Roman" w:eastAsia="Times New Roman" w:hAnsi="Times New Roman" w:cs="Times New Roman"/>
+          <w:sz w:val="24"/>
+          <w:szCs w:val="24"/>
+        </w:rPr>
+        <w:t>2.2.2.14 Search mentor</w:t>
+      </w:r>
+    </w:p>
+    <w:tbl>
+      <w:tblPr>
+        <w:tblW w:w="9016" w:type="dxa"/>
+        <w:tblLayout w:type="fixed"/>
+        <w:tblLook w:val="0400" w:firstRow="0" w:lastRow="0" w:firstColumn="0" w:lastColumn="0" w:noHBand="0" w:noVBand="1"/>
+      </w:tblPr>
+      <w:tblGrid>
+        <w:gridCol w:w="2254"/>
+        <w:gridCol w:w="2254"/>
+        <w:gridCol w:w="2057"/>
+        <w:gridCol w:w="2451"/>
+      </w:tblGrid>
+      <w:tr>
+        <w:trPr>
+          <w:trHeight w:val="440"/>
+        </w:trPr>
+        <w:tc>
+          <w:tcPr>
+            <w:tcW w:w="2254" w:type="dxa"/>
+            <w:tcBorders>
+              <w:top w:val="single" w:sz="4" w:space="0" w:color="000000"/>
+              <w:left w:val="single" w:sz="4" w:space="0" w:color="000000"/>
+              <w:bottom w:val="single" w:sz="4" w:space="0" w:color="000000"/>
+              <w:right w:val="single" w:sz="4" w:space="0" w:color="000000"/>
+            </w:tcBorders>
+            <w:vAlign w:val="center"/>
+          </w:tcPr>
+          <w:p>
+            <w:pPr>
+              <w:rPr>
+                <w:rFonts w:ascii="Times New Roman" w:eastAsia="Times New Roman" w:hAnsi="Times New Roman" w:cs="Times New Roman"/>
+                <w:sz w:val="24"/>
+                <w:szCs w:val="24"/>
+              </w:rPr>
+            </w:pPr>
+            <w:r>
+              <w:rPr>
+                <w:rFonts w:ascii="Times New Roman" w:eastAsia="Times New Roman" w:hAnsi="Times New Roman" w:cs="Times New Roman"/>
+                <w:b/>
+                <w:sz w:val="24"/>
+                <w:szCs w:val="24"/>
+              </w:rPr>
+              <w:t>Use Case ID</w:t>
+            </w:r>
+          </w:p>
+        </w:tc>
+        <w:tc>
+          <w:tcPr>
+            <w:tcW w:w="2254" w:type="dxa"/>
+            <w:tcBorders>
+              <w:top w:val="single" w:sz="4" w:space="0" w:color="000000"/>
+              <w:left w:val="single" w:sz="4" w:space="0" w:color="000000"/>
+              <w:bottom w:val="single" w:sz="4" w:space="0" w:color="000000"/>
+              <w:right w:val="single" w:sz="4" w:space="0" w:color="000000"/>
+            </w:tcBorders>
+            <w:vAlign w:val="center"/>
+          </w:tcPr>
+          <w:p>
+            <w:pPr>
+              <w:rPr>
+                <w:rFonts w:ascii="Times New Roman" w:eastAsia="Times New Roman" w:hAnsi="Times New Roman" w:cs="Times New Roman"/>
+                <w:sz w:val="24"/>
+                <w:szCs w:val="24"/>
+              </w:rPr>
+            </w:pPr>
+            <w:r>
+              <w:rPr>
+                <w:rFonts w:ascii="Times New Roman" w:eastAsia="Times New Roman" w:hAnsi="Times New Roman" w:cs="Times New Roman"/>
+                <w:sz w:val="24"/>
+                <w:szCs w:val="24"/>
+              </w:rPr>
+              <w:t>UC - 15</w:t>
+            </w:r>
+          </w:p>
+        </w:tc>
+        <w:tc>
+          <w:tcPr>
+            <w:tcW w:w="2057" w:type="dxa"/>
+            <w:tcBorders>
+              <w:top w:val="single" w:sz="4" w:space="0" w:color="000000"/>
+              <w:left w:val="single" w:sz="4" w:space="0" w:color="000000"/>
+              <w:bottom w:val="single" w:sz="4" w:space="0" w:color="000000"/>
+              <w:right w:val="single" w:sz="4" w:space="0" w:color="000000"/>
+            </w:tcBorders>
+            <w:vAlign w:val="center"/>
+          </w:tcPr>
+          <w:p>
+            <w:pPr>
+              <w:rPr>
+                <w:rFonts w:ascii="Times New Roman" w:eastAsia="Times New Roman" w:hAnsi="Times New Roman" w:cs="Times New Roman"/>
+                <w:sz w:val="24"/>
+                <w:szCs w:val="24"/>
+              </w:rPr>
+            </w:pPr>
+            <w:r>
+              <w:rPr>
+                <w:rFonts w:ascii="Times New Roman" w:eastAsia="Times New Roman" w:hAnsi="Times New Roman" w:cs="Times New Roman"/>
+                <w:b/>
+                <w:sz w:val="24"/>
+                <w:szCs w:val="24"/>
+              </w:rPr>
+              <w:t>Use Case Name</w:t>
+            </w:r>
+          </w:p>
+        </w:tc>
+        <w:tc>
+          <w:tcPr>
+            <w:tcW w:w="2451" w:type="dxa"/>
+            <w:tcBorders>
+              <w:top w:val="single" w:sz="4" w:space="0" w:color="000000"/>
+              <w:left w:val="single" w:sz="4" w:space="0" w:color="000000"/>
+              <w:bottom w:val="single" w:sz="4" w:space="0" w:color="000000"/>
+              <w:right w:val="single" w:sz="4" w:space="0" w:color="000000"/>
+            </w:tcBorders>
+            <w:vAlign w:val="center"/>
+          </w:tcPr>
+          <w:p>
+            <w:pPr>
+              <w:rPr>
+                <w:rFonts w:ascii="Times New Roman" w:eastAsia="Times New Roman" w:hAnsi="Times New Roman" w:cs="Times New Roman"/>
+                <w:sz w:val="24"/>
+                <w:szCs w:val="24"/>
+              </w:rPr>
+            </w:pPr>
+            <w:r>
+              <w:rPr>
+                <w:rFonts w:ascii="Times New Roman" w:eastAsia="Times New Roman" w:hAnsi="Times New Roman" w:cs="Times New Roman"/>
+                <w:sz w:val="24"/>
+                <w:szCs w:val="24"/>
+              </w:rPr>
+              <w:t>Search mentor</w:t>
+            </w:r>
+          </w:p>
+        </w:tc>
+      </w:tr>
+      <w:tr>
+        <w:trPr>
+          <w:trHeight w:val="440"/>
+        </w:trPr>
+        <w:tc>
+          <w:tcPr>
+            <w:tcW w:w="2254" w:type="dxa"/>
+            <w:tcBorders>
+              <w:top w:val="single" w:sz="4" w:space="0" w:color="000000"/>
+              <w:left w:val="single" w:sz="4" w:space="0" w:color="000000"/>
+              <w:bottom w:val="single" w:sz="4" w:space="0" w:color="000000"/>
+              <w:right w:val="single" w:sz="4" w:space="0" w:color="000000"/>
+            </w:tcBorders>
+            <w:vAlign w:val="center"/>
+          </w:tcPr>
+          <w:p>
+            <w:pPr>
+              <w:rPr>
+                <w:rFonts w:ascii="Times New Roman" w:eastAsia="Times New Roman" w:hAnsi="Times New Roman" w:cs="Times New Roman"/>
+                <w:b/>
+                <w:sz w:val="24"/>
+                <w:szCs w:val="24"/>
+              </w:rPr>
+            </w:pPr>
+            <w:r>
+              <w:rPr>
+                <w:rFonts w:ascii="Times New Roman" w:eastAsia="Times New Roman" w:hAnsi="Times New Roman" w:cs="Times New Roman"/>
+                <w:b/>
+                <w:sz w:val="24"/>
+                <w:szCs w:val="24"/>
+              </w:rPr>
+              <w:t>Created By</w:t>
+            </w:r>
+          </w:p>
+        </w:tc>
+        <w:tc>
+          <w:tcPr>
+            <w:tcW w:w="2254" w:type="dxa"/>
+            <w:tcBorders>
+              <w:top w:val="single" w:sz="4" w:space="0" w:color="000000"/>
+              <w:left w:val="single" w:sz="4" w:space="0" w:color="000000"/>
+              <w:bottom w:val="single" w:sz="4" w:space="0" w:color="000000"/>
+              <w:right w:val="single" w:sz="4" w:space="0" w:color="000000"/>
+            </w:tcBorders>
+            <w:vAlign w:val="center"/>
+          </w:tcPr>
+          <w:p>
+            <w:pPr>
+              <w:rPr>
+                <w:rFonts w:ascii="Times New Roman" w:eastAsia="Times New Roman" w:hAnsi="Times New Roman" w:cs="Times New Roman"/>
+                <w:sz w:val="24"/>
+                <w:szCs w:val="24"/>
+              </w:rPr>
+            </w:pPr>
+            <w:proofErr w:type="spellStart"/>
+            <w:r>
+              <w:rPr>
+                <w:rFonts w:ascii="Times New Roman" w:eastAsia="Times New Roman" w:hAnsi="Times New Roman" w:cs="Times New Roman"/>
+                <w:sz w:val="24"/>
+                <w:szCs w:val="24"/>
+              </w:rPr>
+              <w:t>Bùi</w:t>
+            </w:r>
+            <w:proofErr w:type="spellEnd"/>
+            <w:r>
+              <w:rPr>
+                <w:rFonts w:ascii="Times New Roman" w:eastAsia="Times New Roman" w:hAnsi="Times New Roman" w:cs="Times New Roman"/>
+                <w:sz w:val="24"/>
+                <w:szCs w:val="24"/>
+              </w:rPr>
+              <w:t xml:space="preserve"> </w:t>
+            </w:r>
+            <w:proofErr w:type="spellStart"/>
+            <w:r>
+              <w:rPr>
+                <w:rFonts w:ascii="Times New Roman" w:eastAsia="Times New Roman" w:hAnsi="Times New Roman" w:cs="Times New Roman"/>
+                <w:sz w:val="24"/>
+                <w:szCs w:val="24"/>
+              </w:rPr>
+              <w:t>Công</w:t>
+            </w:r>
+            <w:proofErr w:type="spellEnd"/>
+            <w:r>
+              <w:rPr>
+                <w:rFonts w:ascii="Times New Roman" w:eastAsia="Times New Roman" w:hAnsi="Times New Roman" w:cs="Times New Roman"/>
+                <w:sz w:val="24"/>
+                <w:szCs w:val="24"/>
+              </w:rPr>
+              <w:t xml:space="preserve"> </w:t>
+            </w:r>
+            <w:proofErr w:type="spellStart"/>
+            <w:r>
+              <w:rPr>
+                <w:rFonts w:ascii="Times New Roman" w:eastAsia="Times New Roman" w:hAnsi="Times New Roman" w:cs="Times New Roman"/>
+                <w:sz w:val="24"/>
+                <w:szCs w:val="24"/>
+              </w:rPr>
+              <w:t>Ánh</w:t>
+            </w:r>
+            <w:proofErr w:type="spellEnd"/>
+          </w:p>
+        </w:tc>
+        <w:tc>
+          <w:tcPr>
+            <w:tcW w:w="2057" w:type="dxa"/>
+            <w:tcBorders>
+              <w:top w:val="single" w:sz="4" w:space="0" w:color="000000"/>
+              <w:left w:val="single" w:sz="4" w:space="0" w:color="000000"/>
+              <w:bottom w:val="single" w:sz="4" w:space="0" w:color="000000"/>
+              <w:right w:val="single" w:sz="4" w:space="0" w:color="000000"/>
+            </w:tcBorders>
+            <w:vAlign w:val="center"/>
+          </w:tcPr>
+          <w:p>
+            <w:pPr>
+              <w:rPr>
+                <w:rFonts w:ascii="Times New Roman" w:eastAsia="Times New Roman" w:hAnsi="Times New Roman" w:cs="Times New Roman"/>
+                <w:b/>
+                <w:sz w:val="24"/>
+                <w:szCs w:val="24"/>
+              </w:rPr>
+            </w:pPr>
+            <w:r>
+              <w:rPr>
+                <w:rFonts w:ascii="Times New Roman" w:eastAsia="Times New Roman" w:hAnsi="Times New Roman" w:cs="Times New Roman"/>
+                <w:b/>
+                <w:sz w:val="24"/>
+                <w:szCs w:val="24"/>
+              </w:rPr>
+              <w:t>Created Date</w:t>
+            </w:r>
+          </w:p>
+        </w:tc>
+        <w:tc>
+          <w:tcPr>
+            <w:tcW w:w="2451" w:type="dxa"/>
+            <w:tcBorders>
+              <w:top w:val="single" w:sz="4" w:space="0" w:color="000000"/>
+              <w:left w:val="single" w:sz="4" w:space="0" w:color="000000"/>
+              <w:bottom w:val="single" w:sz="4" w:space="0" w:color="000000"/>
+              <w:right w:val="single" w:sz="4" w:space="0" w:color="000000"/>
+            </w:tcBorders>
+            <w:vAlign w:val="center"/>
+          </w:tcPr>
+          <w:p>
+            <w:pPr>
+              <w:rPr>
+                <w:rFonts w:ascii="Times New Roman" w:eastAsia="Times New Roman" w:hAnsi="Times New Roman" w:cs="Times New Roman"/>
+                <w:sz w:val="24"/>
+                <w:szCs w:val="24"/>
+              </w:rPr>
+            </w:pPr>
+            <w:r>
+              <w:rPr>
+                <w:rFonts w:ascii="Times New Roman" w:eastAsia="Times New Roman" w:hAnsi="Times New Roman" w:cs="Times New Roman"/>
+                <w:sz w:val="24"/>
+                <w:szCs w:val="24"/>
+              </w:rPr>
+              <w:t>25/01/2021</w:t>
+            </w:r>
+          </w:p>
+        </w:tc>
+      </w:tr>
+      <w:tr>
+        <w:trPr>
+          <w:trHeight w:val="440"/>
+        </w:trPr>
+        <w:tc>
+          <w:tcPr>
+            <w:tcW w:w="2254" w:type="dxa"/>
+            <w:tcBorders>
+              <w:top w:val="single" w:sz="4" w:space="0" w:color="000000"/>
+              <w:left w:val="single" w:sz="4" w:space="0" w:color="000000"/>
+              <w:bottom w:val="single" w:sz="4" w:space="0" w:color="000000"/>
+              <w:right w:val="single" w:sz="4" w:space="0" w:color="000000"/>
+            </w:tcBorders>
+            <w:vAlign w:val="center"/>
+          </w:tcPr>
+          <w:p>
+            <w:pPr>
+              <w:rPr>
+                <w:rFonts w:ascii="Times New Roman" w:eastAsia="Times New Roman" w:hAnsi="Times New Roman" w:cs="Times New Roman"/>
+                <w:b/>
+                <w:sz w:val="24"/>
+                <w:szCs w:val="24"/>
+              </w:rPr>
+            </w:pPr>
+            <w:r>
+              <w:rPr>
+                <w:rFonts w:ascii="Times New Roman" w:eastAsia="Times New Roman" w:hAnsi="Times New Roman" w:cs="Times New Roman"/>
+                <w:b/>
+                <w:sz w:val="24"/>
+                <w:szCs w:val="24"/>
+              </w:rPr>
+              <w:t>Primary Actor</w:t>
+            </w:r>
+          </w:p>
+        </w:tc>
+        <w:tc>
+          <w:tcPr>
+            <w:tcW w:w="2254" w:type="dxa"/>
+            <w:tcBorders>
+              <w:top w:val="single" w:sz="4" w:space="0" w:color="000000"/>
+              <w:left w:val="single" w:sz="4" w:space="0" w:color="000000"/>
+              <w:bottom w:val="single" w:sz="4" w:space="0" w:color="000000"/>
+              <w:right w:val="single" w:sz="4" w:space="0" w:color="000000"/>
+            </w:tcBorders>
+            <w:shd w:val="clear" w:color="auto" w:fill="FFFFFF"/>
+            <w:vAlign w:val="center"/>
+          </w:tcPr>
+          <w:p>
+            <w:pPr>
+              <w:rPr>
+                <w:rFonts w:ascii="Times New Roman" w:eastAsia="Times New Roman" w:hAnsi="Times New Roman" w:cs="Times New Roman"/>
+                <w:sz w:val="24"/>
+                <w:szCs w:val="24"/>
+              </w:rPr>
+            </w:pPr>
+            <w:r>
+              <w:rPr>
+                <w:rFonts w:ascii="Times New Roman" w:eastAsia="Times New Roman" w:hAnsi="Times New Roman" w:cs="Times New Roman"/>
+                <w:sz w:val="24"/>
+                <w:szCs w:val="24"/>
+              </w:rPr>
+              <w:t>Admin</w:t>
+            </w:r>
+          </w:p>
+        </w:tc>
+        <w:tc>
+          <w:tcPr>
+            <w:tcW w:w="2057" w:type="dxa"/>
+            <w:tcBorders>
+              <w:top w:val="single" w:sz="4" w:space="0" w:color="000000"/>
+              <w:left w:val="single" w:sz="4" w:space="0" w:color="000000"/>
+              <w:bottom w:val="single" w:sz="4" w:space="0" w:color="000000"/>
+              <w:right w:val="single" w:sz="4" w:space="0" w:color="000000"/>
+            </w:tcBorders>
+            <w:vAlign w:val="center"/>
+          </w:tcPr>
+          <w:p>
+            <w:pPr>
+              <w:rPr>
+                <w:rFonts w:ascii="Times New Roman" w:eastAsia="Times New Roman" w:hAnsi="Times New Roman" w:cs="Times New Roman"/>
+                <w:b/>
+                <w:sz w:val="24"/>
+                <w:szCs w:val="24"/>
+              </w:rPr>
+            </w:pPr>
+            <w:r>
+              <w:rPr>
+                <w:rFonts w:ascii="Times New Roman" w:eastAsia="Times New Roman" w:hAnsi="Times New Roman" w:cs="Times New Roman"/>
+                <w:b/>
+                <w:sz w:val="24"/>
+                <w:szCs w:val="24"/>
+              </w:rPr>
+              <w:t>Secondary Actor</w:t>
+            </w:r>
+          </w:p>
+        </w:tc>
+        <w:tc>
+          <w:tcPr>
+            <w:tcW w:w="2451" w:type="dxa"/>
+            <w:tcBorders>
+              <w:top w:val="single" w:sz="4" w:space="0" w:color="000000"/>
+              <w:left w:val="single" w:sz="4" w:space="0" w:color="000000"/>
+              <w:bottom w:val="single" w:sz="4" w:space="0" w:color="000000"/>
+              <w:right w:val="single" w:sz="4" w:space="0" w:color="000000"/>
+            </w:tcBorders>
+            <w:vAlign w:val="center"/>
+          </w:tcPr>
+          <w:p>
+            <w:pPr>
+              <w:rPr>
+                <w:rFonts w:ascii="Times New Roman" w:eastAsia="Times New Roman" w:hAnsi="Times New Roman" w:cs="Times New Roman"/>
+                <w:sz w:val="24"/>
+                <w:szCs w:val="24"/>
+              </w:rPr>
+            </w:pPr>
+            <w:r>
+              <w:rPr>
+                <w:rFonts w:ascii="Times New Roman" w:eastAsia="Times New Roman" w:hAnsi="Times New Roman" w:cs="Times New Roman"/>
+                <w:sz w:val="24"/>
+                <w:szCs w:val="24"/>
+              </w:rPr>
+              <w:t>N/A</w:t>
+            </w:r>
+          </w:p>
+        </w:tc>
+      </w:tr>
+      <w:tr>
+        <w:trPr>
+          <w:trHeight w:val="440"/>
+        </w:trPr>
+        <w:tc>
+          <w:tcPr>
+            <w:tcW w:w="2254" w:type="dxa"/>
+            <w:tcBorders>
+              <w:top w:val="single" w:sz="4" w:space="0" w:color="000000"/>
+              <w:left w:val="single" w:sz="4" w:space="0" w:color="000000"/>
+              <w:bottom w:val="single" w:sz="4" w:space="0" w:color="000000"/>
+              <w:right w:val="single" w:sz="4" w:space="0" w:color="000000"/>
+            </w:tcBorders>
+            <w:vAlign w:val="center"/>
+          </w:tcPr>
+          <w:p>
+            <w:pPr>
+              <w:rPr>
+                <w:rFonts w:ascii="Times New Roman" w:eastAsia="Times New Roman" w:hAnsi="Times New Roman" w:cs="Times New Roman"/>
+                <w:b/>
+                <w:sz w:val="24"/>
+                <w:szCs w:val="24"/>
+              </w:rPr>
+            </w:pPr>
+            <w:r>
+              <w:rPr>
+                <w:rFonts w:ascii="Times New Roman" w:eastAsia="Times New Roman" w:hAnsi="Times New Roman" w:cs="Times New Roman"/>
+                <w:b/>
+                <w:sz w:val="24"/>
+                <w:szCs w:val="24"/>
+              </w:rPr>
+              <w:t>Description</w:t>
+            </w:r>
+          </w:p>
+        </w:tc>
+        <w:tc>
+          <w:tcPr>
+            <w:tcW w:w="6762" w:type="dxa"/>
+            <w:gridSpan w:val="3"/>
+            <w:tcBorders>
+              <w:top w:val="single" w:sz="4" w:space="0" w:color="000000"/>
+              <w:left w:val="single" w:sz="4" w:space="0" w:color="000000"/>
+              <w:bottom w:val="single" w:sz="4" w:space="0" w:color="000000"/>
+              <w:right w:val="single" w:sz="4" w:space="0" w:color="000000"/>
+            </w:tcBorders>
+            <w:vAlign w:val="center"/>
+          </w:tcPr>
+          <w:p>
+            <w:pPr>
+              <w:rPr>
+                <w:rFonts w:ascii="Times New Roman" w:eastAsia="Times New Roman" w:hAnsi="Times New Roman" w:cs="Times New Roman"/>
+                <w:sz w:val="24"/>
+                <w:szCs w:val="24"/>
+              </w:rPr>
+            </w:pPr>
+            <w:r>
+              <w:rPr>
+                <w:rFonts w:ascii="Times New Roman" w:eastAsia="Times New Roman" w:hAnsi="Times New Roman" w:cs="Times New Roman"/>
+                <w:sz w:val="24"/>
+                <w:szCs w:val="24"/>
+              </w:rPr>
+              <w:t>Search mentor on the system</w:t>
+            </w:r>
+          </w:p>
+        </w:tc>
+      </w:tr>
+      <w:tr>
+        <w:trPr>
+          <w:trHeight w:val="440"/>
+        </w:trPr>
+        <w:tc>
+          <w:tcPr>
+            <w:tcW w:w="2254" w:type="dxa"/>
+            <w:tcBorders>
+              <w:top w:val="single" w:sz="4" w:space="0" w:color="000000"/>
+              <w:left w:val="single" w:sz="4" w:space="0" w:color="000000"/>
+              <w:bottom w:val="single" w:sz="4" w:space="0" w:color="000000"/>
+              <w:right w:val="single" w:sz="4" w:space="0" w:color="000000"/>
+            </w:tcBorders>
+            <w:vAlign w:val="center"/>
+          </w:tcPr>
+          <w:p>
+            <w:pPr>
+              <w:rPr>
+                <w:rFonts w:ascii="Times New Roman" w:eastAsia="Times New Roman" w:hAnsi="Times New Roman" w:cs="Times New Roman"/>
+                <w:b/>
+                <w:sz w:val="24"/>
+                <w:szCs w:val="24"/>
+              </w:rPr>
+            </w:pPr>
+            <w:r>
+              <w:rPr>
+                <w:rFonts w:ascii="Times New Roman" w:eastAsia="Times New Roman" w:hAnsi="Times New Roman" w:cs="Times New Roman"/>
+                <w:b/>
+                <w:sz w:val="24"/>
+                <w:szCs w:val="24"/>
+              </w:rPr>
+              <w:lastRenderedPageBreak/>
+              <w:t>Pre-conditions</w:t>
+            </w:r>
+          </w:p>
+        </w:tc>
+        <w:tc>
+          <w:tcPr>
+            <w:tcW w:w="6762" w:type="dxa"/>
+            <w:gridSpan w:val="3"/>
+            <w:tcBorders>
+              <w:top w:val="single" w:sz="4" w:space="0" w:color="000000"/>
+              <w:left w:val="single" w:sz="4" w:space="0" w:color="000000"/>
+              <w:bottom w:val="single" w:sz="4" w:space="0" w:color="000000"/>
+              <w:right w:val="single" w:sz="4" w:space="0" w:color="000000"/>
+            </w:tcBorders>
+            <w:vAlign w:val="center"/>
+          </w:tcPr>
+          <w:p>
+            <w:pPr>
+              <w:rPr>
+                <w:rFonts w:ascii="Times New Roman" w:eastAsia="Times New Roman" w:hAnsi="Times New Roman" w:cs="Times New Roman"/>
+                <w:sz w:val="24"/>
+                <w:szCs w:val="24"/>
+              </w:rPr>
+            </w:pPr>
+            <w:r>
+              <w:rPr>
+                <w:rFonts w:ascii="Times New Roman" w:eastAsia="Times New Roman" w:hAnsi="Times New Roman" w:cs="Times New Roman"/>
+                <w:sz w:val="24"/>
+                <w:szCs w:val="24"/>
+              </w:rPr>
+              <w:t>N/A</w:t>
+            </w:r>
+          </w:p>
+        </w:tc>
+      </w:tr>
+      <w:tr>
+        <w:trPr>
+          <w:trHeight w:val="440"/>
+        </w:trPr>
+        <w:tc>
+          <w:tcPr>
+            <w:tcW w:w="2254" w:type="dxa"/>
+            <w:tcBorders>
+              <w:top w:val="single" w:sz="4" w:space="0" w:color="000000"/>
+              <w:left w:val="single" w:sz="4" w:space="0" w:color="000000"/>
+              <w:bottom w:val="single" w:sz="4" w:space="0" w:color="000000"/>
+              <w:right w:val="single" w:sz="4" w:space="0" w:color="000000"/>
+            </w:tcBorders>
+            <w:vAlign w:val="center"/>
+          </w:tcPr>
+          <w:p>
+            <w:pPr>
+              <w:rPr>
+                <w:rFonts w:ascii="Times New Roman" w:eastAsia="Times New Roman" w:hAnsi="Times New Roman" w:cs="Times New Roman"/>
+                <w:b/>
+                <w:sz w:val="24"/>
+                <w:szCs w:val="24"/>
+              </w:rPr>
+            </w:pPr>
+            <w:r>
+              <w:rPr>
+                <w:rFonts w:ascii="Times New Roman" w:eastAsia="Times New Roman" w:hAnsi="Times New Roman" w:cs="Times New Roman"/>
+                <w:b/>
+                <w:sz w:val="24"/>
+                <w:szCs w:val="24"/>
+              </w:rPr>
+              <w:t>Post-conditions</w:t>
+            </w:r>
+          </w:p>
+        </w:tc>
+        <w:tc>
+          <w:tcPr>
+            <w:tcW w:w="6762" w:type="dxa"/>
+            <w:gridSpan w:val="3"/>
+            <w:tcBorders>
+              <w:top w:val="single" w:sz="4" w:space="0" w:color="000000"/>
+              <w:left w:val="single" w:sz="4" w:space="0" w:color="000000"/>
+              <w:bottom w:val="single" w:sz="4" w:space="0" w:color="000000"/>
+              <w:right w:val="single" w:sz="4" w:space="0" w:color="000000"/>
+            </w:tcBorders>
+            <w:vAlign w:val="center"/>
+          </w:tcPr>
+          <w:p>
+            <w:pPr>
+              <w:spacing w:line="238" w:lineRule="auto"/>
+              <w:ind w:left="100"/>
+              <w:rPr>
+                <w:rFonts w:ascii="Times New Roman" w:eastAsia="Times New Roman" w:hAnsi="Times New Roman" w:cs="Times New Roman"/>
+                <w:sz w:val="24"/>
+                <w:szCs w:val="24"/>
+              </w:rPr>
+            </w:pPr>
+            <w:r>
+              <w:rPr>
+                <w:rFonts w:ascii="Times New Roman" w:eastAsia="Times New Roman" w:hAnsi="Times New Roman" w:cs="Times New Roman"/>
+                <w:sz w:val="24"/>
+                <w:szCs w:val="24"/>
+              </w:rPr>
+              <w:t>N/A</w:t>
+            </w:r>
+          </w:p>
+        </w:tc>
+      </w:tr>
+      <w:tr>
+        <w:trPr>
+          <w:trHeight w:val="440"/>
+        </w:trPr>
+        <w:tc>
+          <w:tcPr>
+            <w:tcW w:w="2254" w:type="dxa"/>
+            <w:tcBorders>
+              <w:top w:val="single" w:sz="4" w:space="0" w:color="000000"/>
+              <w:left w:val="single" w:sz="4" w:space="0" w:color="000000"/>
+              <w:bottom w:val="single" w:sz="4" w:space="0" w:color="000000"/>
+              <w:right w:val="single" w:sz="4" w:space="0" w:color="000000"/>
+            </w:tcBorders>
+            <w:vAlign w:val="center"/>
+          </w:tcPr>
+          <w:p>
+            <w:pPr>
+              <w:rPr>
+                <w:rFonts w:ascii="Times New Roman" w:eastAsia="Times New Roman" w:hAnsi="Times New Roman" w:cs="Times New Roman"/>
+                <w:b/>
+                <w:sz w:val="24"/>
+                <w:szCs w:val="24"/>
+              </w:rPr>
+            </w:pPr>
+            <w:r>
+              <w:rPr>
+                <w:rFonts w:ascii="Times New Roman" w:eastAsia="Times New Roman" w:hAnsi="Times New Roman" w:cs="Times New Roman"/>
+                <w:b/>
+                <w:sz w:val="24"/>
+                <w:szCs w:val="24"/>
+              </w:rPr>
+              <w:t>Normal Flow</w:t>
+            </w:r>
+          </w:p>
+        </w:tc>
+        <w:tc>
+          <w:tcPr>
+            <w:tcW w:w="6762" w:type="dxa"/>
+            <w:gridSpan w:val="3"/>
+            <w:tcBorders>
+              <w:top w:val="single" w:sz="4" w:space="0" w:color="000000"/>
+              <w:left w:val="single" w:sz="4" w:space="0" w:color="000000"/>
+              <w:bottom w:val="single" w:sz="4" w:space="0" w:color="000000"/>
+              <w:right w:val="single" w:sz="4" w:space="0" w:color="000000"/>
+            </w:tcBorders>
+            <w:vAlign w:val="center"/>
+          </w:tcPr>
+          <w:p>
+            <w:pPr>
+              <w:numPr>
+                <w:ilvl w:val="0"/>
+                <w:numId w:val="54"/>
+              </w:numPr>
+              <w:spacing w:after="0"/>
+              <w:rPr>
+                <w:rFonts w:ascii="Times New Roman" w:eastAsia="Times New Roman" w:hAnsi="Times New Roman" w:cs="Times New Roman"/>
+                <w:sz w:val="24"/>
+                <w:szCs w:val="24"/>
+              </w:rPr>
+            </w:pPr>
+            <w:r>
+              <w:rPr>
+                <w:rFonts w:ascii="Times New Roman" w:eastAsia="Times New Roman" w:hAnsi="Times New Roman" w:cs="Times New Roman"/>
+                <w:sz w:val="24"/>
+                <w:szCs w:val="24"/>
+              </w:rPr>
+              <w:t>Go to List Mentor Screen.</w:t>
+            </w:r>
+          </w:p>
+          <w:p>
+            <w:pPr>
+              <w:numPr>
+                <w:ilvl w:val="0"/>
+                <w:numId w:val="54"/>
+              </w:numPr>
+              <w:spacing w:after="0"/>
+              <w:rPr>
+                <w:rFonts w:ascii="Times New Roman" w:eastAsia="Times New Roman" w:hAnsi="Times New Roman" w:cs="Times New Roman"/>
+                <w:sz w:val="24"/>
+                <w:szCs w:val="24"/>
+              </w:rPr>
+            </w:pPr>
+            <w:r>
+              <w:rPr>
+                <w:rFonts w:ascii="Times New Roman" w:eastAsia="Times New Roman" w:hAnsi="Times New Roman" w:cs="Times New Roman"/>
+                <w:sz w:val="24"/>
+                <w:szCs w:val="24"/>
+              </w:rPr>
+              <w:t xml:space="preserve">Input text in search area </w:t>
+            </w:r>
+          </w:p>
+          <w:p>
+            <w:pPr>
+              <w:numPr>
+                <w:ilvl w:val="0"/>
+                <w:numId w:val="54"/>
+              </w:numPr>
+              <w:spacing w:after="0"/>
+              <w:rPr>
+                <w:rFonts w:ascii="Times New Roman" w:eastAsia="Times New Roman" w:hAnsi="Times New Roman" w:cs="Times New Roman"/>
+                <w:sz w:val="24"/>
+                <w:szCs w:val="24"/>
+              </w:rPr>
+            </w:pPr>
+            <w:r>
+              <w:rPr>
+                <w:rFonts w:ascii="Times New Roman" w:eastAsia="Times New Roman" w:hAnsi="Times New Roman" w:cs="Times New Roman"/>
+                <w:sz w:val="24"/>
+                <w:szCs w:val="24"/>
+              </w:rPr>
+              <w:t>Click “</w:t>
+            </w:r>
+            <w:proofErr w:type="spellStart"/>
+            <w:r>
+              <w:rPr>
+                <w:rFonts w:ascii="Times New Roman" w:eastAsia="Times New Roman" w:hAnsi="Times New Roman" w:cs="Times New Roman"/>
+                <w:sz w:val="24"/>
+                <w:szCs w:val="24"/>
+              </w:rPr>
+              <w:t>Xác</w:t>
+            </w:r>
+            <w:proofErr w:type="spellEnd"/>
+            <w:r>
+              <w:rPr>
+                <w:rFonts w:ascii="Times New Roman" w:eastAsia="Times New Roman" w:hAnsi="Times New Roman" w:cs="Times New Roman"/>
+                <w:sz w:val="24"/>
+                <w:szCs w:val="24"/>
+              </w:rPr>
+              <w:t xml:space="preserve"> </w:t>
+            </w:r>
+            <w:proofErr w:type="spellStart"/>
+            <w:r>
+              <w:rPr>
+                <w:rFonts w:ascii="Times New Roman" w:eastAsia="Times New Roman" w:hAnsi="Times New Roman" w:cs="Times New Roman"/>
+                <w:sz w:val="24"/>
+                <w:szCs w:val="24"/>
+              </w:rPr>
+              <w:t>nhận</w:t>
+            </w:r>
+            <w:proofErr w:type="spellEnd"/>
+            <w:r>
+              <w:rPr>
+                <w:rFonts w:ascii="Times New Roman" w:eastAsia="Times New Roman" w:hAnsi="Times New Roman" w:cs="Times New Roman"/>
+                <w:sz w:val="24"/>
+                <w:szCs w:val="24"/>
+              </w:rPr>
+              <w:t>” button</w:t>
+            </w:r>
+          </w:p>
+          <w:p>
+            <w:pPr>
+              <w:numPr>
+                <w:ilvl w:val="0"/>
+                <w:numId w:val="54"/>
+              </w:numPr>
+              <w:rPr>
+                <w:rFonts w:ascii="Times New Roman" w:eastAsia="Times New Roman" w:hAnsi="Times New Roman" w:cs="Times New Roman"/>
+                <w:sz w:val="24"/>
+                <w:szCs w:val="24"/>
+              </w:rPr>
+            </w:pPr>
+            <w:r>
+              <w:rPr>
+                <w:rFonts w:ascii="Times New Roman" w:eastAsia="Times New Roman" w:hAnsi="Times New Roman" w:cs="Times New Roman"/>
+                <w:sz w:val="24"/>
+                <w:szCs w:val="24"/>
+              </w:rPr>
+              <w:t>After each character typing, the system displays all mentors that have a username or full name including the text search</w:t>
+            </w:r>
+          </w:p>
+        </w:tc>
+      </w:tr>
+      <w:tr>
+        <w:trPr>
+          <w:trHeight w:val="440"/>
+        </w:trPr>
+        <w:tc>
+          <w:tcPr>
+            <w:tcW w:w="2254" w:type="dxa"/>
+            <w:tcBorders>
+              <w:top w:val="single" w:sz="4" w:space="0" w:color="000000"/>
+              <w:left w:val="single" w:sz="4" w:space="0" w:color="000000"/>
+              <w:bottom w:val="single" w:sz="4" w:space="0" w:color="000000"/>
+              <w:right w:val="single" w:sz="4" w:space="0" w:color="000000"/>
+            </w:tcBorders>
+            <w:vAlign w:val="center"/>
+          </w:tcPr>
+          <w:p>
+            <w:pPr>
+              <w:rPr>
+                <w:rFonts w:ascii="Times New Roman" w:eastAsia="Times New Roman" w:hAnsi="Times New Roman" w:cs="Times New Roman"/>
+                <w:b/>
+                <w:sz w:val="24"/>
+                <w:szCs w:val="24"/>
+              </w:rPr>
+            </w:pPr>
+            <w:r>
+              <w:rPr>
+                <w:rFonts w:ascii="Times New Roman" w:eastAsia="Times New Roman" w:hAnsi="Times New Roman" w:cs="Times New Roman"/>
+                <w:b/>
+                <w:sz w:val="24"/>
+                <w:szCs w:val="24"/>
+              </w:rPr>
+              <w:t>Alternative Flow</w:t>
+            </w:r>
+          </w:p>
+        </w:tc>
+        <w:tc>
+          <w:tcPr>
+            <w:tcW w:w="6762" w:type="dxa"/>
+            <w:gridSpan w:val="3"/>
+            <w:tcBorders>
+              <w:top w:val="single" w:sz="4" w:space="0" w:color="000000"/>
+              <w:left w:val="single" w:sz="4" w:space="0" w:color="000000"/>
+              <w:bottom w:val="single" w:sz="4" w:space="0" w:color="000000"/>
+              <w:right w:val="single" w:sz="4" w:space="0" w:color="000000"/>
+            </w:tcBorders>
+            <w:vAlign w:val="center"/>
+          </w:tcPr>
+          <w:p>
+            <w:pPr>
+              <w:rPr>
+                <w:rFonts w:ascii="Times New Roman" w:eastAsia="Times New Roman" w:hAnsi="Times New Roman" w:cs="Times New Roman"/>
+                <w:sz w:val="24"/>
+                <w:szCs w:val="24"/>
+              </w:rPr>
+            </w:pPr>
+            <w:r>
+              <w:rPr>
+                <w:rFonts w:ascii="Times New Roman" w:eastAsia="Times New Roman" w:hAnsi="Times New Roman" w:cs="Times New Roman"/>
+                <w:sz w:val="24"/>
+                <w:szCs w:val="24"/>
+              </w:rPr>
+              <w:t>N/A</w:t>
+            </w:r>
+          </w:p>
+        </w:tc>
+      </w:tr>
+      <w:tr>
+        <w:trPr>
+          <w:trHeight w:val="440"/>
+        </w:trPr>
+        <w:tc>
+          <w:tcPr>
+            <w:tcW w:w="2254" w:type="dxa"/>
+            <w:tcBorders>
+              <w:top w:val="single" w:sz="4" w:space="0" w:color="000000"/>
+              <w:left w:val="single" w:sz="4" w:space="0" w:color="000000"/>
+              <w:bottom w:val="single" w:sz="4" w:space="0" w:color="000000"/>
+              <w:right w:val="single" w:sz="4" w:space="0" w:color="000000"/>
+            </w:tcBorders>
+            <w:vAlign w:val="center"/>
+          </w:tcPr>
+          <w:p>
+            <w:pPr>
+              <w:rPr>
+                <w:rFonts w:ascii="Times New Roman" w:eastAsia="Times New Roman" w:hAnsi="Times New Roman" w:cs="Times New Roman"/>
+                <w:b/>
+                <w:sz w:val="24"/>
+                <w:szCs w:val="24"/>
+              </w:rPr>
+            </w:pPr>
+            <w:r>
+              <w:rPr>
+                <w:rFonts w:ascii="Times New Roman" w:eastAsia="Times New Roman" w:hAnsi="Times New Roman" w:cs="Times New Roman"/>
+                <w:b/>
+                <w:sz w:val="24"/>
+                <w:szCs w:val="24"/>
+              </w:rPr>
+              <w:t>Exceptions</w:t>
+            </w:r>
+          </w:p>
+        </w:tc>
+        <w:tc>
+          <w:tcPr>
+            <w:tcW w:w="6762" w:type="dxa"/>
+            <w:gridSpan w:val="3"/>
+            <w:tcBorders>
+              <w:top w:val="single" w:sz="4" w:space="0" w:color="000000"/>
+              <w:left w:val="single" w:sz="4" w:space="0" w:color="000000"/>
+              <w:bottom w:val="single" w:sz="4" w:space="0" w:color="000000"/>
+              <w:right w:val="single" w:sz="4" w:space="0" w:color="000000"/>
+            </w:tcBorders>
+            <w:vAlign w:val="center"/>
+          </w:tcPr>
+          <w:p>
+            <w:pPr>
+              <w:rPr>
+                <w:rFonts w:ascii="Times New Roman" w:eastAsia="Times New Roman" w:hAnsi="Times New Roman" w:cs="Times New Roman"/>
+                <w:sz w:val="24"/>
+                <w:szCs w:val="24"/>
+              </w:rPr>
+            </w:pPr>
+            <w:r>
+              <w:rPr>
+                <w:rFonts w:ascii="Times New Roman" w:eastAsia="Times New Roman" w:hAnsi="Times New Roman" w:cs="Times New Roman"/>
+                <w:sz w:val="24"/>
+                <w:szCs w:val="24"/>
+              </w:rPr>
+              <w:t>The system displays an error message when:</w:t>
+            </w:r>
+          </w:p>
+          <w:p>
+            <w:pPr>
+              <w:numPr>
+                <w:ilvl w:val="0"/>
+                <w:numId w:val="53"/>
+              </w:numPr>
+              <w:spacing w:after="0"/>
+              <w:rPr>
+                <w:rFonts w:ascii="Times New Roman" w:eastAsia="Times New Roman" w:hAnsi="Times New Roman" w:cs="Times New Roman"/>
+                <w:sz w:val="24"/>
+                <w:szCs w:val="24"/>
+              </w:rPr>
+            </w:pPr>
+            <w:r>
+              <w:rPr>
+                <w:rFonts w:ascii="Times New Roman" w:eastAsia="Times New Roman" w:hAnsi="Times New Roman" w:cs="Times New Roman"/>
+                <w:sz w:val="24"/>
+                <w:szCs w:val="24"/>
+              </w:rPr>
+              <w:t>Not input text</w:t>
+            </w:r>
+          </w:p>
+          <w:p>
+            <w:pPr>
+              <w:numPr>
+                <w:ilvl w:val="0"/>
+                <w:numId w:val="53"/>
+              </w:numPr>
+              <w:rPr>
+                <w:rFonts w:ascii="Times New Roman" w:eastAsia="Times New Roman" w:hAnsi="Times New Roman" w:cs="Times New Roman"/>
+                <w:sz w:val="24"/>
+                <w:szCs w:val="24"/>
+              </w:rPr>
+            </w:pPr>
+            <w:r>
+              <w:rPr>
+                <w:rFonts w:ascii="Times New Roman" w:eastAsia="Times New Roman" w:hAnsi="Times New Roman" w:cs="Times New Roman"/>
+                <w:sz w:val="24"/>
+                <w:szCs w:val="24"/>
+              </w:rPr>
+              <w:t>Cannot connect to the server</w:t>
+            </w:r>
+          </w:p>
+        </w:tc>
+      </w:tr>
+      <w:tr>
+        <w:trPr>
+          <w:trHeight w:val="440"/>
+        </w:trPr>
+        <w:tc>
+          <w:tcPr>
+            <w:tcW w:w="2254" w:type="dxa"/>
+            <w:tcBorders>
+              <w:top w:val="single" w:sz="4" w:space="0" w:color="000000"/>
+              <w:left w:val="single" w:sz="4" w:space="0" w:color="000000"/>
+              <w:bottom w:val="single" w:sz="4" w:space="0" w:color="000000"/>
+              <w:right w:val="single" w:sz="4" w:space="0" w:color="000000"/>
+            </w:tcBorders>
+            <w:vAlign w:val="center"/>
+          </w:tcPr>
+          <w:p>
+            <w:pPr>
+              <w:rPr>
+                <w:rFonts w:ascii="Times New Roman" w:eastAsia="Times New Roman" w:hAnsi="Times New Roman" w:cs="Times New Roman"/>
+                <w:b/>
+                <w:sz w:val="24"/>
+                <w:szCs w:val="24"/>
+              </w:rPr>
+            </w:pPr>
+            <w:r>
+              <w:rPr>
+                <w:rFonts w:ascii="Times New Roman" w:eastAsia="Times New Roman" w:hAnsi="Times New Roman" w:cs="Times New Roman"/>
+                <w:b/>
+                <w:sz w:val="24"/>
+                <w:szCs w:val="24"/>
+              </w:rPr>
+              <w:t>Priority</w:t>
+            </w:r>
+          </w:p>
+        </w:tc>
+        <w:tc>
+          <w:tcPr>
+            <w:tcW w:w="6762" w:type="dxa"/>
+            <w:gridSpan w:val="3"/>
+            <w:tcBorders>
+              <w:top w:val="single" w:sz="4" w:space="0" w:color="000000"/>
+              <w:left w:val="single" w:sz="4" w:space="0" w:color="000000"/>
+              <w:bottom w:val="single" w:sz="4" w:space="0" w:color="000000"/>
+              <w:right w:val="single" w:sz="4" w:space="0" w:color="000000"/>
+            </w:tcBorders>
+            <w:vAlign w:val="center"/>
+          </w:tcPr>
+          <w:p>
+            <w:pPr>
+              <w:rPr>
+                <w:rFonts w:ascii="Times New Roman" w:eastAsia="Times New Roman" w:hAnsi="Times New Roman" w:cs="Times New Roman"/>
+                <w:sz w:val="24"/>
+                <w:szCs w:val="24"/>
+              </w:rPr>
+            </w:pPr>
+            <w:r>
+              <w:rPr>
+                <w:rFonts w:ascii="Times New Roman" w:eastAsia="Times New Roman" w:hAnsi="Times New Roman" w:cs="Times New Roman"/>
+                <w:sz w:val="24"/>
+                <w:szCs w:val="24"/>
+              </w:rPr>
+              <w:t>Medium</w:t>
+            </w:r>
+          </w:p>
+        </w:tc>
+      </w:tr>
+      <w:tr>
+        <w:trPr>
+          <w:trHeight w:val="440"/>
+        </w:trPr>
+        <w:tc>
+          <w:tcPr>
+            <w:tcW w:w="2254" w:type="dxa"/>
+            <w:tcBorders>
+              <w:top w:val="single" w:sz="4" w:space="0" w:color="000000"/>
+              <w:left w:val="single" w:sz="4" w:space="0" w:color="000000"/>
+              <w:bottom w:val="single" w:sz="4" w:space="0" w:color="000000"/>
+              <w:right w:val="single" w:sz="4" w:space="0" w:color="000000"/>
+            </w:tcBorders>
+            <w:vAlign w:val="center"/>
+          </w:tcPr>
+          <w:p>
+            <w:pPr>
+              <w:rPr>
+                <w:rFonts w:ascii="Times New Roman" w:eastAsia="Times New Roman" w:hAnsi="Times New Roman" w:cs="Times New Roman"/>
+                <w:b/>
+                <w:sz w:val="24"/>
+                <w:szCs w:val="24"/>
+              </w:rPr>
+            </w:pPr>
+            <w:r>
+              <w:rPr>
+                <w:rFonts w:ascii="Times New Roman" w:eastAsia="Times New Roman" w:hAnsi="Times New Roman" w:cs="Times New Roman"/>
+                <w:b/>
+                <w:sz w:val="24"/>
+                <w:szCs w:val="24"/>
+              </w:rPr>
+              <w:t>Frequency of Use</w:t>
+            </w:r>
+          </w:p>
+        </w:tc>
+        <w:tc>
+          <w:tcPr>
+            <w:tcW w:w="6762" w:type="dxa"/>
+            <w:gridSpan w:val="3"/>
+            <w:tcBorders>
+              <w:top w:val="single" w:sz="4" w:space="0" w:color="000000"/>
+              <w:left w:val="single" w:sz="4" w:space="0" w:color="000000"/>
+              <w:bottom w:val="single" w:sz="4" w:space="0" w:color="000000"/>
+              <w:right w:val="single" w:sz="4" w:space="0" w:color="000000"/>
+            </w:tcBorders>
+            <w:vAlign w:val="center"/>
+          </w:tcPr>
+          <w:p>
+            <w:pPr>
+              <w:rPr>
+                <w:rFonts w:ascii="Times New Roman" w:eastAsia="Times New Roman" w:hAnsi="Times New Roman" w:cs="Times New Roman"/>
+                <w:sz w:val="24"/>
+                <w:szCs w:val="24"/>
+              </w:rPr>
+            </w:pPr>
+            <w:r>
+              <w:rPr>
+                <w:rFonts w:ascii="Times New Roman" w:eastAsia="Times New Roman" w:hAnsi="Times New Roman" w:cs="Times New Roman"/>
+                <w:sz w:val="24"/>
+                <w:szCs w:val="24"/>
+              </w:rPr>
+              <w:t>Medium</w:t>
+            </w:r>
+          </w:p>
+        </w:tc>
+      </w:tr>
+      <w:tr>
+        <w:trPr>
+          <w:trHeight w:val="440"/>
+        </w:trPr>
+        <w:tc>
+          <w:tcPr>
+            <w:tcW w:w="2254" w:type="dxa"/>
+            <w:tcBorders>
+              <w:top w:val="single" w:sz="4" w:space="0" w:color="000000"/>
+              <w:left w:val="single" w:sz="4" w:space="0" w:color="000000"/>
+              <w:bottom w:val="single" w:sz="4" w:space="0" w:color="000000"/>
+              <w:right w:val="single" w:sz="4" w:space="0" w:color="000000"/>
+            </w:tcBorders>
+            <w:vAlign w:val="center"/>
+          </w:tcPr>
+          <w:p>
+            <w:pPr>
+              <w:rPr>
+                <w:rFonts w:ascii="Times New Roman" w:eastAsia="Times New Roman" w:hAnsi="Times New Roman" w:cs="Times New Roman"/>
+                <w:b/>
+                <w:sz w:val="24"/>
+                <w:szCs w:val="24"/>
+              </w:rPr>
+            </w:pPr>
+            <w:r>
+              <w:rPr>
+                <w:rFonts w:ascii="Times New Roman" w:eastAsia="Times New Roman" w:hAnsi="Times New Roman" w:cs="Times New Roman"/>
+                <w:b/>
+                <w:sz w:val="24"/>
+                <w:szCs w:val="24"/>
+              </w:rPr>
+              <w:t>Business Rules</w:t>
+            </w:r>
+          </w:p>
+        </w:tc>
+        <w:tc>
+          <w:tcPr>
+            <w:tcW w:w="6762" w:type="dxa"/>
+            <w:gridSpan w:val="3"/>
+            <w:tcBorders>
+              <w:top w:val="single" w:sz="4" w:space="0" w:color="000000"/>
+              <w:left w:val="single" w:sz="4" w:space="0" w:color="000000"/>
+              <w:bottom w:val="single" w:sz="4" w:space="0" w:color="000000"/>
+              <w:right w:val="single" w:sz="4" w:space="0" w:color="000000"/>
+            </w:tcBorders>
+            <w:vAlign w:val="center"/>
+          </w:tcPr>
+          <w:p>
+            <w:pPr>
+              <w:rPr>
+                <w:rFonts w:ascii="Times New Roman" w:eastAsia="Times New Roman" w:hAnsi="Times New Roman" w:cs="Times New Roman"/>
+                <w:sz w:val="24"/>
+                <w:szCs w:val="24"/>
+              </w:rPr>
+            </w:pPr>
+          </w:p>
+        </w:tc>
+      </w:tr>
+      <w:tr>
+        <w:trPr>
+          <w:trHeight w:val="440"/>
+        </w:trPr>
+        <w:tc>
+          <w:tcPr>
+            <w:tcW w:w="2254" w:type="dxa"/>
+            <w:tcBorders>
+              <w:top w:val="single" w:sz="4" w:space="0" w:color="000000"/>
+              <w:left w:val="single" w:sz="4" w:space="0" w:color="000000"/>
+              <w:bottom w:val="single" w:sz="4" w:space="0" w:color="000000"/>
+              <w:right w:val="single" w:sz="4" w:space="0" w:color="000000"/>
+            </w:tcBorders>
+            <w:vAlign w:val="center"/>
+          </w:tcPr>
+          <w:p>
+            <w:pPr>
+              <w:rPr>
+                <w:rFonts w:ascii="Times New Roman" w:eastAsia="Times New Roman" w:hAnsi="Times New Roman" w:cs="Times New Roman"/>
+                <w:b/>
+                <w:sz w:val="24"/>
+                <w:szCs w:val="24"/>
+              </w:rPr>
+            </w:pPr>
+            <w:r>
+              <w:rPr>
+                <w:rFonts w:ascii="Times New Roman" w:eastAsia="Times New Roman" w:hAnsi="Times New Roman" w:cs="Times New Roman"/>
+                <w:b/>
+                <w:sz w:val="24"/>
+                <w:szCs w:val="24"/>
+              </w:rPr>
+              <w:t>Other Information</w:t>
+            </w:r>
+          </w:p>
+        </w:tc>
+        <w:tc>
+          <w:tcPr>
+            <w:tcW w:w="6762" w:type="dxa"/>
+            <w:gridSpan w:val="3"/>
+            <w:tcBorders>
+              <w:top w:val="single" w:sz="4" w:space="0" w:color="000000"/>
+              <w:left w:val="single" w:sz="4" w:space="0" w:color="000000"/>
+              <w:bottom w:val="single" w:sz="4" w:space="0" w:color="000000"/>
+              <w:right w:val="single" w:sz="4" w:space="0" w:color="000000"/>
+            </w:tcBorders>
+            <w:vAlign w:val="center"/>
+          </w:tcPr>
+          <w:p>
+            <w:pPr>
+              <w:rPr>
+                <w:rFonts w:ascii="Times New Roman" w:eastAsia="Times New Roman" w:hAnsi="Times New Roman" w:cs="Times New Roman"/>
+                <w:sz w:val="24"/>
+                <w:szCs w:val="24"/>
+              </w:rPr>
+            </w:pPr>
+            <w:r>
+              <w:rPr>
+                <w:rFonts w:ascii="Times New Roman" w:eastAsia="Times New Roman" w:hAnsi="Times New Roman" w:cs="Times New Roman"/>
+                <w:sz w:val="24"/>
+                <w:szCs w:val="24"/>
+              </w:rPr>
+              <w:t>N/A</w:t>
+            </w:r>
+          </w:p>
+        </w:tc>
+      </w:tr>
+      <w:tr>
+        <w:trPr>
+          <w:trHeight w:val="440"/>
+        </w:trPr>
+        <w:tc>
+          <w:tcPr>
+            <w:tcW w:w="2254" w:type="dxa"/>
+            <w:tcBorders>
+              <w:top w:val="single" w:sz="4" w:space="0" w:color="000000"/>
+              <w:left w:val="single" w:sz="4" w:space="0" w:color="000000"/>
+              <w:bottom w:val="single" w:sz="4" w:space="0" w:color="000000"/>
+              <w:right w:val="single" w:sz="4" w:space="0" w:color="000000"/>
+            </w:tcBorders>
+            <w:vAlign w:val="center"/>
+          </w:tcPr>
+          <w:p>
+            <w:pPr>
+              <w:rPr>
+                <w:rFonts w:ascii="Times New Roman" w:eastAsia="Times New Roman" w:hAnsi="Times New Roman" w:cs="Times New Roman"/>
+                <w:b/>
+                <w:sz w:val="24"/>
+                <w:szCs w:val="24"/>
+              </w:rPr>
+            </w:pPr>
+            <w:r>
+              <w:rPr>
+                <w:rFonts w:ascii="Times New Roman" w:eastAsia="Times New Roman" w:hAnsi="Times New Roman" w:cs="Times New Roman"/>
+                <w:b/>
+                <w:sz w:val="24"/>
+                <w:szCs w:val="24"/>
+              </w:rPr>
+              <w:t>Assumptions</w:t>
+            </w:r>
+          </w:p>
+        </w:tc>
+        <w:tc>
+          <w:tcPr>
+            <w:tcW w:w="6762" w:type="dxa"/>
+            <w:gridSpan w:val="3"/>
+            <w:tcBorders>
+              <w:top w:val="single" w:sz="4" w:space="0" w:color="000000"/>
+              <w:left w:val="single" w:sz="4" w:space="0" w:color="000000"/>
+              <w:bottom w:val="single" w:sz="4" w:space="0" w:color="000000"/>
+              <w:right w:val="single" w:sz="4" w:space="0" w:color="000000"/>
+            </w:tcBorders>
+            <w:vAlign w:val="center"/>
+          </w:tcPr>
+          <w:p>
+            <w:pPr>
+              <w:rPr>
+                <w:rFonts w:ascii="Times New Roman" w:eastAsia="Times New Roman" w:hAnsi="Times New Roman" w:cs="Times New Roman"/>
+                <w:sz w:val="24"/>
+                <w:szCs w:val="24"/>
+              </w:rPr>
+            </w:pPr>
+            <w:r>
+              <w:rPr>
+                <w:rFonts w:ascii="Times New Roman" w:eastAsia="Times New Roman" w:hAnsi="Times New Roman" w:cs="Times New Roman"/>
+                <w:sz w:val="24"/>
+                <w:szCs w:val="24"/>
+              </w:rPr>
+              <w:t>N/A</w:t>
+            </w:r>
+          </w:p>
+        </w:tc>
+      </w:tr>
+    </w:tbl>
+    <w:p/>
+    <w:p>
+      <w:pPr>
         <w:pStyle w:val="Heading2"/>
         <w:rPr>
           <w:rFonts w:cs="Times New Roman"/>
@@ -43205,6 +44518,92 @@
     </w:lvl>
   </w:abstractNum>
   <w:abstractNum w:abstractNumId="4" w15:restartNumberingAfterBreak="0">
+    <w:nsid w:val="076F6EA9"/>
+    <w:multiLevelType w:val="multilevel"/>
+    <w:tmpl w:val="45228C8C"/>
+    <w:lvl w:ilvl="0">
+      <w:start w:val="1"/>
+      <w:numFmt w:val="decimal"/>
+      <w:lvlText w:val="%1."/>
+      <w:lvlJc w:val="left"/>
+      <w:pPr>
+        <w:ind w:left="810" w:hanging="360"/>
+      </w:pPr>
+    </w:lvl>
+    <w:lvl w:ilvl="1">
+      <w:start w:val="1"/>
+      <w:numFmt w:val="lowerLetter"/>
+      <w:lvlText w:val="%2."/>
+      <w:lvlJc w:val="left"/>
+      <w:pPr>
+        <w:ind w:left="1530" w:hanging="360"/>
+      </w:pPr>
+    </w:lvl>
+    <w:lvl w:ilvl="2">
+      <w:start w:val="1"/>
+      <w:numFmt w:val="lowerRoman"/>
+      <w:lvlText w:val="%3."/>
+      <w:lvlJc w:val="right"/>
+      <w:pPr>
+        <w:ind w:left="2250" w:hanging="180"/>
+      </w:pPr>
+    </w:lvl>
+    <w:lvl w:ilvl="3">
+      <w:start w:val="1"/>
+      <w:numFmt w:val="decimal"/>
+      <w:lvlText w:val="%4."/>
+      <w:lvlJc w:val="left"/>
+      <w:pPr>
+        <w:ind w:left="2970" w:hanging="360"/>
+      </w:pPr>
+    </w:lvl>
+    <w:lvl w:ilvl="4">
+      <w:start w:val="1"/>
+      <w:numFmt w:val="lowerLetter"/>
+      <w:lvlText w:val="%5."/>
+      <w:lvlJc w:val="left"/>
+      <w:pPr>
+        <w:ind w:left="3690" w:hanging="360"/>
+      </w:pPr>
+    </w:lvl>
+    <w:lvl w:ilvl="5">
+      <w:start w:val="1"/>
+      <w:numFmt w:val="lowerRoman"/>
+      <w:lvlText w:val="%6."/>
+      <w:lvlJc w:val="right"/>
+      <w:pPr>
+        <w:ind w:left="4410" w:hanging="180"/>
+      </w:pPr>
+    </w:lvl>
+    <w:lvl w:ilvl="6">
+      <w:start w:val="1"/>
+      <w:numFmt w:val="decimal"/>
+      <w:lvlText w:val="%7."/>
+      <w:lvlJc w:val="left"/>
+      <w:pPr>
+        <w:ind w:left="5130" w:hanging="360"/>
+      </w:pPr>
+    </w:lvl>
+    <w:lvl w:ilvl="7">
+      <w:start w:val="1"/>
+      <w:numFmt w:val="lowerLetter"/>
+      <w:lvlText w:val="%8."/>
+      <w:lvlJc w:val="left"/>
+      <w:pPr>
+        <w:ind w:left="5850" w:hanging="360"/>
+      </w:pPr>
+    </w:lvl>
+    <w:lvl w:ilvl="8">
+      <w:start w:val="1"/>
+      <w:numFmt w:val="lowerRoman"/>
+      <w:lvlText w:val="%9."/>
+      <w:lvlJc w:val="right"/>
+      <w:pPr>
+        <w:ind w:left="6570" w:hanging="180"/>
+      </w:pPr>
+    </w:lvl>
+  </w:abstractNum>
+  <w:abstractNum w:abstractNumId="5" w15:restartNumberingAfterBreak="0">
     <w:nsid w:val="084F7B71"/>
     <w:multiLevelType w:val="multilevel"/>
     <w:tmpl w:val="D2081C4C"/>
@@ -43317,7 +44716,7 @@
       </w:rPr>
     </w:lvl>
   </w:abstractNum>
-  <w:abstractNum w:abstractNumId="5" w15:restartNumberingAfterBreak="0">
+  <w:abstractNum w:abstractNumId="6" w15:restartNumberingAfterBreak="0">
     <w:nsid w:val="093906F7"/>
     <w:multiLevelType w:val="multilevel"/>
     <w:tmpl w:val="AEBE430A"/>
@@ -43403,7 +44802,7 @@
       </w:pPr>
     </w:lvl>
   </w:abstractNum>
-  <w:abstractNum w:abstractNumId="6" w15:restartNumberingAfterBreak="0">
+  <w:abstractNum w:abstractNumId="7" w15:restartNumberingAfterBreak="0">
     <w:nsid w:val="0B904307"/>
     <w:multiLevelType w:val="multilevel"/>
     <w:tmpl w:val="335E037E"/>
@@ -43489,7 +44888,7 @@
       </w:pPr>
     </w:lvl>
   </w:abstractNum>
-  <w:abstractNum w:abstractNumId="7" w15:restartNumberingAfterBreak="0">
+  <w:abstractNum w:abstractNumId="8" w15:restartNumberingAfterBreak="0">
     <w:nsid w:val="0DDA23EA"/>
     <w:multiLevelType w:val="multilevel"/>
     <w:tmpl w:val="F30CB778"/>
@@ -43602,7 +45001,7 @@
       </w:rPr>
     </w:lvl>
   </w:abstractNum>
-  <w:abstractNum w:abstractNumId="8" w15:restartNumberingAfterBreak="0">
+  <w:abstractNum w:abstractNumId="9" w15:restartNumberingAfterBreak="0">
     <w:nsid w:val="0FC663C5"/>
     <w:multiLevelType w:val="multilevel"/>
     <w:tmpl w:val="833E5CAE"/>
@@ -43733,7 +45132,7 @@
       </w:rPr>
     </w:lvl>
   </w:abstractNum>
-  <w:abstractNum w:abstractNumId="9" w15:restartNumberingAfterBreak="0">
+  <w:abstractNum w:abstractNumId="10" w15:restartNumberingAfterBreak="0">
     <w:nsid w:val="17B36B57"/>
     <w:multiLevelType w:val="multilevel"/>
     <w:tmpl w:val="8A1E2110"/>
@@ -43819,7 +45218,7 @@
       </w:pPr>
     </w:lvl>
   </w:abstractNum>
-  <w:abstractNum w:abstractNumId="10" w15:restartNumberingAfterBreak="0">
+  <w:abstractNum w:abstractNumId="11" w15:restartNumberingAfterBreak="0">
     <w:nsid w:val="1936516A"/>
     <w:multiLevelType w:val="multilevel"/>
     <w:tmpl w:val="4CD4AF04"/>
@@ -43950,7 +45349,7 @@
       </w:rPr>
     </w:lvl>
   </w:abstractNum>
-  <w:abstractNum w:abstractNumId="11" w15:restartNumberingAfterBreak="0">
+  <w:abstractNum w:abstractNumId="12" w15:restartNumberingAfterBreak="0">
     <w:nsid w:val="1B6E0F2E"/>
     <w:multiLevelType w:val="multilevel"/>
     <w:tmpl w:val="33D62232"/>
@@ -44036,7 +45435,7 @@
       </w:pPr>
     </w:lvl>
   </w:abstractNum>
-  <w:abstractNum w:abstractNumId="12" w15:restartNumberingAfterBreak="0">
+  <w:abstractNum w:abstractNumId="13" w15:restartNumberingAfterBreak="0">
     <w:nsid w:val="1C3C6671"/>
     <w:multiLevelType w:val="multilevel"/>
     <w:tmpl w:val="B2EEF9F6"/>
@@ -44149,7 +45548,7 @@
       </w:rPr>
     </w:lvl>
   </w:abstractNum>
-  <w:abstractNum w:abstractNumId="13" w15:restartNumberingAfterBreak="0">
+  <w:abstractNum w:abstractNumId="14" w15:restartNumberingAfterBreak="0">
     <w:nsid w:val="1CD419DE"/>
     <w:multiLevelType w:val="multilevel"/>
     <w:tmpl w:val="11DA48B4"/>
@@ -44235,7 +45634,7 @@
       </w:pPr>
     </w:lvl>
   </w:abstractNum>
-  <w:abstractNum w:abstractNumId="14" w15:restartNumberingAfterBreak="0">
+  <w:abstractNum w:abstractNumId="15" w15:restartNumberingAfterBreak="0">
     <w:nsid w:val="24FD337C"/>
     <w:multiLevelType w:val="multilevel"/>
     <w:tmpl w:val="99E095C8"/>
@@ -44321,7 +45720,7 @@
       </w:pPr>
     </w:lvl>
   </w:abstractNum>
-  <w:abstractNum w:abstractNumId="15" w15:restartNumberingAfterBreak="0">
+  <w:abstractNum w:abstractNumId="16" w15:restartNumberingAfterBreak="0">
     <w:nsid w:val="25FF55BE"/>
     <w:multiLevelType w:val="multilevel"/>
     <w:tmpl w:val="33943BDE"/>
@@ -44407,7 +45806,7 @@
       </w:pPr>
     </w:lvl>
   </w:abstractNum>
-  <w:abstractNum w:abstractNumId="16" w15:restartNumberingAfterBreak="0">
+  <w:abstractNum w:abstractNumId="17" w15:restartNumberingAfterBreak="0">
     <w:nsid w:val="26C05F71"/>
     <w:multiLevelType w:val="multilevel"/>
     <w:tmpl w:val="6AC0DA74"/>
@@ -44520,7 +45919,7 @@
       </w:rPr>
     </w:lvl>
   </w:abstractNum>
-  <w:abstractNum w:abstractNumId="17" w15:restartNumberingAfterBreak="0">
+  <w:abstractNum w:abstractNumId="18" w15:restartNumberingAfterBreak="0">
     <w:nsid w:val="27360BC2"/>
     <w:multiLevelType w:val="multilevel"/>
     <w:tmpl w:val="74846CF4"/>
@@ -44606,7 +46005,7 @@
       </w:pPr>
     </w:lvl>
   </w:abstractNum>
-  <w:abstractNum w:abstractNumId="18" w15:restartNumberingAfterBreak="0">
+  <w:abstractNum w:abstractNumId="19" w15:restartNumberingAfterBreak="0">
     <w:nsid w:val="2C654D50"/>
     <w:multiLevelType w:val="multilevel"/>
     <w:tmpl w:val="80A6E348"/>
@@ -44737,7 +46136,7 @@
       </w:rPr>
     </w:lvl>
   </w:abstractNum>
-  <w:abstractNum w:abstractNumId="19" w15:restartNumberingAfterBreak="0">
+  <w:abstractNum w:abstractNumId="20" w15:restartNumberingAfterBreak="0">
     <w:nsid w:val="301C5661"/>
     <w:multiLevelType w:val="multilevel"/>
     <w:tmpl w:val="15BE803C"/>
@@ -44823,7 +46222,7 @@
       </w:pPr>
     </w:lvl>
   </w:abstractNum>
-  <w:abstractNum w:abstractNumId="20" w15:restartNumberingAfterBreak="0">
+  <w:abstractNum w:abstractNumId="21" w15:restartNumberingAfterBreak="0">
     <w:nsid w:val="326E6E1A"/>
     <w:multiLevelType w:val="multilevel"/>
     <w:tmpl w:val="386ABD7E"/>
@@ -44909,7 +46308,7 @@
       </w:pPr>
     </w:lvl>
   </w:abstractNum>
-  <w:abstractNum w:abstractNumId="21" w15:restartNumberingAfterBreak="0">
+  <w:abstractNum w:abstractNumId="22" w15:restartNumberingAfterBreak="0">
     <w:nsid w:val="355C59E1"/>
     <w:multiLevelType w:val="multilevel"/>
     <w:tmpl w:val="AE8CD23A"/>
@@ -44995,7 +46394,7 @@
       </w:pPr>
     </w:lvl>
   </w:abstractNum>
-  <w:abstractNum w:abstractNumId="22" w15:restartNumberingAfterBreak="0">
+  <w:abstractNum w:abstractNumId="23" w15:restartNumberingAfterBreak="0">
     <w:nsid w:val="359B46C9"/>
     <w:multiLevelType w:val="multilevel"/>
     <w:tmpl w:val="90E29392"/>
@@ -45126,7 +46525,7 @@
       </w:rPr>
     </w:lvl>
   </w:abstractNum>
-  <w:abstractNum w:abstractNumId="23" w15:restartNumberingAfterBreak="0">
+  <w:abstractNum w:abstractNumId="24" w15:restartNumberingAfterBreak="0">
     <w:nsid w:val="3E3D62C7"/>
     <w:multiLevelType w:val="multilevel"/>
     <w:tmpl w:val="66A2F0AA"/>
@@ -45212,7 +46611,7 @@
       </w:pPr>
     </w:lvl>
   </w:abstractNum>
-  <w:abstractNum w:abstractNumId="24" w15:restartNumberingAfterBreak="0">
+  <w:abstractNum w:abstractNumId="25" w15:restartNumberingAfterBreak="0">
     <w:nsid w:val="3EF90855"/>
     <w:multiLevelType w:val="multilevel"/>
     <w:tmpl w:val="CB088C34"/>
@@ -45325,7 +46724,7 @@
       </w:rPr>
     </w:lvl>
   </w:abstractNum>
-  <w:abstractNum w:abstractNumId="25" w15:restartNumberingAfterBreak="0">
+  <w:abstractNum w:abstractNumId="26" w15:restartNumberingAfterBreak="0">
     <w:nsid w:val="402D3E7D"/>
     <w:multiLevelType w:val="multilevel"/>
     <w:tmpl w:val="17A6A3C2"/>
@@ -45456,7 +46855,7 @@
       </w:rPr>
     </w:lvl>
   </w:abstractNum>
-  <w:abstractNum w:abstractNumId="26" w15:restartNumberingAfterBreak="0">
+  <w:abstractNum w:abstractNumId="27" w15:restartNumberingAfterBreak="0">
     <w:nsid w:val="40F706D5"/>
     <w:multiLevelType w:val="multilevel"/>
     <w:tmpl w:val="80305764"/>
@@ -45542,7 +46941,7 @@
       </w:pPr>
     </w:lvl>
   </w:abstractNum>
-  <w:abstractNum w:abstractNumId="27" w15:restartNumberingAfterBreak="0">
+  <w:abstractNum w:abstractNumId="28" w15:restartNumberingAfterBreak="0">
     <w:nsid w:val="411E5211"/>
     <w:multiLevelType w:val="multilevel"/>
     <w:tmpl w:val="1DB64BD2"/>
@@ -45628,7 +47027,7 @@
       </w:pPr>
     </w:lvl>
   </w:abstractNum>
-  <w:abstractNum w:abstractNumId="28" w15:restartNumberingAfterBreak="0">
+  <w:abstractNum w:abstractNumId="29" w15:restartNumberingAfterBreak="0">
     <w:nsid w:val="45687845"/>
     <w:multiLevelType w:val="multilevel"/>
     <w:tmpl w:val="5FC2F728"/>
@@ -45741,7 +47140,7 @@
       </w:rPr>
     </w:lvl>
   </w:abstractNum>
-  <w:abstractNum w:abstractNumId="29" w15:restartNumberingAfterBreak="0">
+  <w:abstractNum w:abstractNumId="30" w15:restartNumberingAfterBreak="0">
     <w:nsid w:val="475F38C5"/>
     <w:multiLevelType w:val="multilevel"/>
     <w:tmpl w:val="2AC2B3A6"/>
@@ -45827,7 +47226,7 @@
       </w:pPr>
     </w:lvl>
   </w:abstractNum>
-  <w:abstractNum w:abstractNumId="30" w15:restartNumberingAfterBreak="0">
+  <w:abstractNum w:abstractNumId="31" w15:restartNumberingAfterBreak="0">
     <w:nsid w:val="48DA0D64"/>
     <w:multiLevelType w:val="multilevel"/>
     <w:tmpl w:val="E59AEA8C"/>
@@ -45958,7 +47357,7 @@
       </w:rPr>
     </w:lvl>
   </w:abstractNum>
-  <w:abstractNum w:abstractNumId="31" w15:restartNumberingAfterBreak="0">
+  <w:abstractNum w:abstractNumId="32" w15:restartNumberingAfterBreak="0">
     <w:nsid w:val="48E658D6"/>
     <w:multiLevelType w:val="multilevel"/>
     <w:tmpl w:val="934C387A"/>
@@ -46089,7 +47488,7 @@
       </w:rPr>
     </w:lvl>
   </w:abstractNum>
-  <w:abstractNum w:abstractNumId="32" w15:restartNumberingAfterBreak="0">
+  <w:abstractNum w:abstractNumId="33" w15:restartNumberingAfterBreak="0">
     <w:nsid w:val="4B997418"/>
     <w:multiLevelType w:val="multilevel"/>
     <w:tmpl w:val="2D98A2EA"/>
@@ -46175,7 +47574,7 @@
       </w:pPr>
     </w:lvl>
   </w:abstractNum>
-  <w:abstractNum w:abstractNumId="33" w15:restartNumberingAfterBreak="0">
+  <w:abstractNum w:abstractNumId="34" w15:restartNumberingAfterBreak="0">
     <w:nsid w:val="4F897D40"/>
     <w:multiLevelType w:val="multilevel"/>
     <w:tmpl w:val="85F451BE"/>
@@ -46288,7 +47687,7 @@
       </w:rPr>
     </w:lvl>
   </w:abstractNum>
-  <w:abstractNum w:abstractNumId="34" w15:restartNumberingAfterBreak="0">
+  <w:abstractNum w:abstractNumId="35" w15:restartNumberingAfterBreak="0">
     <w:nsid w:val="4FE4280F"/>
     <w:multiLevelType w:val="multilevel"/>
     <w:tmpl w:val="27D20E96"/>
@@ -46374,7 +47773,7 @@
       </w:pPr>
     </w:lvl>
   </w:abstractNum>
-  <w:abstractNum w:abstractNumId="35" w15:restartNumberingAfterBreak="0">
+  <w:abstractNum w:abstractNumId="36" w15:restartNumberingAfterBreak="0">
     <w:nsid w:val="55625C94"/>
     <w:multiLevelType w:val="multilevel"/>
     <w:tmpl w:val="E73C6778"/>
@@ -46460,7 +47859,7 @@
       </w:pPr>
     </w:lvl>
   </w:abstractNum>
-  <w:abstractNum w:abstractNumId="36" w15:restartNumberingAfterBreak="0">
+  <w:abstractNum w:abstractNumId="37" w15:restartNumberingAfterBreak="0">
     <w:nsid w:val="588D6ED0"/>
     <w:multiLevelType w:val="multilevel"/>
     <w:tmpl w:val="C1E2A166"/>
@@ -46591,7 +47990,7 @@
       </w:rPr>
     </w:lvl>
   </w:abstractNum>
-  <w:abstractNum w:abstractNumId="37" w15:restartNumberingAfterBreak="0">
+  <w:abstractNum w:abstractNumId="38" w15:restartNumberingAfterBreak="0">
     <w:nsid w:val="5D670F28"/>
     <w:multiLevelType w:val="multilevel"/>
     <w:tmpl w:val="48EE5B68"/>
@@ -46704,7 +48103,7 @@
       </w:rPr>
     </w:lvl>
   </w:abstractNum>
-  <w:abstractNum w:abstractNumId="38" w15:restartNumberingAfterBreak="0">
+  <w:abstractNum w:abstractNumId="39" w15:restartNumberingAfterBreak="0">
     <w:nsid w:val="62B62281"/>
     <w:multiLevelType w:val="multilevel"/>
     <w:tmpl w:val="BEDA33CA"/>
@@ -46817,7 +48216,7 @@
       </w:rPr>
     </w:lvl>
   </w:abstractNum>
-  <w:abstractNum w:abstractNumId="39" w15:restartNumberingAfterBreak="0">
+  <w:abstractNum w:abstractNumId="40" w15:restartNumberingAfterBreak="0">
     <w:nsid w:val="62B90C15"/>
     <w:multiLevelType w:val="multilevel"/>
     <w:tmpl w:val="63D8B65C"/>
@@ -46930,7 +48329,7 @@
       </w:rPr>
     </w:lvl>
   </w:abstractNum>
-  <w:abstractNum w:abstractNumId="40" w15:restartNumberingAfterBreak="0">
+  <w:abstractNum w:abstractNumId="41" w15:restartNumberingAfterBreak="0">
     <w:nsid w:val="62C4442D"/>
     <w:multiLevelType w:val="multilevel"/>
     <w:tmpl w:val="55D8B0F2"/>
@@ -47061,7 +48460,93 @@
       </w:rPr>
     </w:lvl>
   </w:abstractNum>
-  <w:abstractNum w:abstractNumId="41" w15:restartNumberingAfterBreak="0">
+  <w:abstractNum w:abstractNumId="42" w15:restartNumberingAfterBreak="0">
+    <w:nsid w:val="6B0441A1"/>
+    <w:multiLevelType w:val="multilevel"/>
+    <w:tmpl w:val="E3F8608A"/>
+    <w:lvl w:ilvl="0">
+      <w:start w:val="1"/>
+      <w:numFmt w:val="decimal"/>
+      <w:lvlText w:val="%1."/>
+      <w:lvlJc w:val="left"/>
+      <w:pPr>
+        <w:ind w:left="820" w:hanging="360"/>
+      </w:pPr>
+    </w:lvl>
+    <w:lvl w:ilvl="1">
+      <w:start w:val="1"/>
+      <w:numFmt w:val="lowerLetter"/>
+      <w:lvlText w:val="%2."/>
+      <w:lvlJc w:val="left"/>
+      <w:pPr>
+        <w:ind w:left="1540" w:hanging="360"/>
+      </w:pPr>
+    </w:lvl>
+    <w:lvl w:ilvl="2">
+      <w:start w:val="1"/>
+      <w:numFmt w:val="lowerRoman"/>
+      <w:lvlText w:val="%3."/>
+      <w:lvlJc w:val="right"/>
+      <w:pPr>
+        <w:ind w:left="2260" w:hanging="180"/>
+      </w:pPr>
+    </w:lvl>
+    <w:lvl w:ilvl="3">
+      <w:start w:val="1"/>
+      <w:numFmt w:val="decimal"/>
+      <w:lvlText w:val="%4."/>
+      <w:lvlJc w:val="left"/>
+      <w:pPr>
+        <w:ind w:left="2980" w:hanging="360"/>
+      </w:pPr>
+    </w:lvl>
+    <w:lvl w:ilvl="4">
+      <w:start w:val="1"/>
+      <w:numFmt w:val="lowerLetter"/>
+      <w:lvlText w:val="%5."/>
+      <w:lvlJc w:val="left"/>
+      <w:pPr>
+        <w:ind w:left="3700" w:hanging="360"/>
+      </w:pPr>
+    </w:lvl>
+    <w:lvl w:ilvl="5">
+      <w:start w:val="1"/>
+      <w:numFmt w:val="lowerRoman"/>
+      <w:lvlText w:val="%6."/>
+      <w:lvlJc w:val="right"/>
+      <w:pPr>
+        <w:ind w:left="4420" w:hanging="180"/>
+      </w:pPr>
+    </w:lvl>
+    <w:lvl w:ilvl="6">
+      <w:start w:val="1"/>
+      <w:numFmt w:val="decimal"/>
+      <w:lvlText w:val="%7."/>
+      <w:lvlJc w:val="left"/>
+      <w:pPr>
+        <w:ind w:left="5140" w:hanging="360"/>
+      </w:pPr>
+    </w:lvl>
+    <w:lvl w:ilvl="7">
+      <w:start w:val="1"/>
+      <w:numFmt w:val="lowerLetter"/>
+      <w:lvlText w:val="%8."/>
+      <w:lvlJc w:val="left"/>
+      <w:pPr>
+        <w:ind w:left="5860" w:hanging="360"/>
+      </w:pPr>
+    </w:lvl>
+    <w:lvl w:ilvl="8">
+      <w:start w:val="1"/>
+      <w:numFmt w:val="lowerRoman"/>
+      <w:lvlText w:val="%9."/>
+      <w:lvlJc w:val="right"/>
+      <w:pPr>
+        <w:ind w:left="6580" w:hanging="180"/>
+      </w:pPr>
+    </w:lvl>
+  </w:abstractNum>
+  <w:abstractNum w:abstractNumId="43" w15:restartNumberingAfterBreak="0">
     <w:nsid w:val="6B376E81"/>
     <w:multiLevelType w:val="multilevel"/>
     <w:tmpl w:val="389ACB2E"/>
@@ -47192,7 +48677,7 @@
       </w:rPr>
     </w:lvl>
   </w:abstractNum>
-  <w:abstractNum w:abstractNumId="42" w15:restartNumberingAfterBreak="0">
+  <w:abstractNum w:abstractNumId="44" w15:restartNumberingAfterBreak="0">
     <w:nsid w:val="6BD638A0"/>
     <w:multiLevelType w:val="multilevel"/>
     <w:tmpl w:val="2CBA5F4A"/>
@@ -47323,7 +48808,7 @@
       </w:rPr>
     </w:lvl>
   </w:abstractNum>
-  <w:abstractNum w:abstractNumId="43" w15:restartNumberingAfterBreak="0">
+  <w:abstractNum w:abstractNumId="45" w15:restartNumberingAfterBreak="0">
     <w:nsid w:val="6D1F7B2C"/>
     <w:multiLevelType w:val="multilevel"/>
     <w:tmpl w:val="30082FD4"/>
@@ -47409,7 +48894,7 @@
       </w:pPr>
     </w:lvl>
   </w:abstractNum>
-  <w:abstractNum w:abstractNumId="44" w15:restartNumberingAfterBreak="0">
+  <w:abstractNum w:abstractNumId="46" w15:restartNumberingAfterBreak="0">
     <w:nsid w:val="6D2F6A05"/>
     <w:multiLevelType w:val="multilevel"/>
     <w:tmpl w:val="170C6F6C"/>
@@ -47540,7 +49025,7 @@
       </w:rPr>
     </w:lvl>
   </w:abstractNum>
-  <w:abstractNum w:abstractNumId="45" w15:restartNumberingAfterBreak="0">
+  <w:abstractNum w:abstractNumId="47" w15:restartNumberingAfterBreak="0">
     <w:nsid w:val="6DE249EB"/>
     <w:multiLevelType w:val="multilevel"/>
     <w:tmpl w:val="F3C2E624"/>
@@ -47626,7 +49111,7 @@
       </w:pPr>
     </w:lvl>
   </w:abstractNum>
-  <w:abstractNum w:abstractNumId="46" w15:restartNumberingAfterBreak="0">
+  <w:abstractNum w:abstractNumId="48" w15:restartNumberingAfterBreak="0">
     <w:nsid w:val="6EDB18E9"/>
     <w:multiLevelType w:val="multilevel"/>
     <w:tmpl w:val="B110201E"/>
@@ -47712,7 +49197,7 @@
       </w:pPr>
     </w:lvl>
   </w:abstractNum>
-  <w:abstractNum w:abstractNumId="47" w15:restartNumberingAfterBreak="0">
+  <w:abstractNum w:abstractNumId="49" w15:restartNumberingAfterBreak="0">
     <w:nsid w:val="768F2C3F"/>
     <w:multiLevelType w:val="multilevel"/>
     <w:tmpl w:val="2B6E9612"/>
@@ -47798,7 +49283,7 @@
       </w:pPr>
     </w:lvl>
   </w:abstractNum>
-  <w:abstractNum w:abstractNumId="48" w15:restartNumberingAfterBreak="0">
+  <w:abstractNum w:abstractNumId="50" w15:restartNumberingAfterBreak="0">
     <w:nsid w:val="776E7685"/>
     <w:multiLevelType w:val="multilevel"/>
     <w:tmpl w:val="1BFAB368"/>
@@ -47911,7 +49396,7 @@
       </w:rPr>
     </w:lvl>
   </w:abstractNum>
-  <w:abstractNum w:abstractNumId="49" w15:restartNumberingAfterBreak="0">
+  <w:abstractNum w:abstractNumId="51" w15:restartNumberingAfterBreak="0">
     <w:nsid w:val="7D190205"/>
     <w:multiLevelType w:val="multilevel"/>
     <w:tmpl w:val="4DCA9B1A"/>
@@ -48024,7 +49509,7 @@
       </w:rPr>
     </w:lvl>
   </w:abstractNum>
-  <w:abstractNum w:abstractNumId="50" w15:restartNumberingAfterBreak="0">
+  <w:abstractNum w:abstractNumId="52" w15:restartNumberingAfterBreak="0">
     <w:nsid w:val="7D24287A"/>
     <w:multiLevelType w:val="multilevel"/>
     <w:tmpl w:val="28C46E00"/>
@@ -48137,7 +49622,7 @@
       </w:rPr>
     </w:lvl>
   </w:abstractNum>
-  <w:abstractNum w:abstractNumId="51" w15:restartNumberingAfterBreak="0">
+  <w:abstractNum w:abstractNumId="53" w15:restartNumberingAfterBreak="0">
     <w:nsid w:val="7FD55964"/>
     <w:multiLevelType w:val="multilevel"/>
     <w:tmpl w:val="1ED05C20"/>
@@ -48224,162 +49709,168 @@
     </w:lvl>
   </w:abstractNum>
   <w:num w:numId="1">
-    <w:abstractNumId w:val="44"/>
+    <w:abstractNumId w:val="46"/>
   </w:num>
   <w:num w:numId="2">
     <w:abstractNumId w:val="2"/>
   </w:num>
   <w:num w:numId="3">
-    <w:abstractNumId w:val="42"/>
+    <w:abstractNumId w:val="44"/>
   </w:num>
   <w:num w:numId="4">
-    <w:abstractNumId w:val="39"/>
+    <w:abstractNumId w:val="40"/>
   </w:num>
   <w:num w:numId="5">
-    <w:abstractNumId w:val="8"/>
+    <w:abstractNumId w:val="9"/>
   </w:num>
   <w:num w:numId="6">
-    <w:abstractNumId w:val="41"/>
+    <w:abstractNumId w:val="43"/>
   </w:num>
   <w:num w:numId="7">
-    <w:abstractNumId w:val="10"/>
+    <w:abstractNumId w:val="11"/>
   </w:num>
   <w:num w:numId="8">
-    <w:abstractNumId w:val="36"/>
+    <w:abstractNumId w:val="37"/>
   </w:num>
   <w:num w:numId="9">
-    <w:abstractNumId w:val="18"/>
+    <w:abstractNumId w:val="19"/>
   </w:num>
   <w:num w:numId="10">
     <w:abstractNumId w:val="1"/>
   </w:num>
   <w:num w:numId="11">
+    <w:abstractNumId w:val="31"/>
+  </w:num>
+  <w:num w:numId="12">
+    <w:abstractNumId w:val="26"/>
+  </w:num>
+  <w:num w:numId="13">
+    <w:abstractNumId w:val="41"/>
+  </w:num>
+  <w:num w:numId="14">
+    <w:abstractNumId w:val="32"/>
+  </w:num>
+  <w:num w:numId="15">
+    <w:abstractNumId w:val="52"/>
+  </w:num>
+  <w:num w:numId="16">
+    <w:abstractNumId w:val="23"/>
+  </w:num>
+  <w:num w:numId="17">
+    <w:abstractNumId w:val="5"/>
+  </w:num>
+  <w:num w:numId="18">
+    <w:abstractNumId w:val="24"/>
+  </w:num>
+  <w:num w:numId="19">
     <w:abstractNumId w:val="30"/>
   </w:num>
-  <w:num w:numId="12">
-    <w:abstractNumId w:val="25"/>
+  <w:num w:numId="20">
+    <w:abstractNumId w:val="47"/>
   </w:num>
-  <w:num w:numId="13">
-    <w:abstractNumId w:val="40"/>
+  <w:num w:numId="21">
+    <w:abstractNumId w:val="28"/>
   </w:num>
-  <w:num w:numId="14">
-    <w:abstractNumId w:val="31"/>
+  <w:num w:numId="22">
+    <w:abstractNumId w:val="33"/>
   </w:num>
-  <w:num w:numId="15">
-    <w:abstractNumId w:val="50"/>
+  <w:num w:numId="23">
+    <w:abstractNumId w:val="49"/>
   </w:num>
-  <w:num w:numId="16">
+  <w:num w:numId="24">
+    <w:abstractNumId w:val="15"/>
+  </w:num>
+  <w:num w:numId="25">
+    <w:abstractNumId w:val="16"/>
+  </w:num>
+  <w:num w:numId="26">
+    <w:abstractNumId w:val="53"/>
+  </w:num>
+  <w:num w:numId="27">
+    <w:abstractNumId w:val="35"/>
+  </w:num>
+  <w:num w:numId="28">
+    <w:abstractNumId w:val="48"/>
+  </w:num>
+  <w:num w:numId="29">
     <w:abstractNumId w:val="22"/>
   </w:num>
-  <w:num w:numId="17">
-    <w:abstractNumId w:val="4"/>
-  </w:num>
-  <w:num w:numId="18">
-    <w:abstractNumId w:val="23"/>
-  </w:num>
-  <w:num w:numId="19">
-    <w:abstractNumId w:val="29"/>
-  </w:num>
-  <w:num w:numId="20">
+  <w:num w:numId="30">
     <w:abstractNumId w:val="45"/>
   </w:num>
-  <w:num w:numId="21">
-    <w:abstractNumId w:val="27"/>
-  </w:num>
-  <w:num w:numId="22">
-    <w:abstractNumId w:val="32"/>
-  </w:num>
-  <w:num w:numId="23">
-    <w:abstractNumId w:val="47"/>
-  </w:num>
-  <w:num w:numId="24">
-    <w:abstractNumId w:val="14"/>
-  </w:num>
-  <w:num w:numId="25">
-    <w:abstractNumId w:val="15"/>
-  </w:num>
-  <w:num w:numId="26">
-    <w:abstractNumId w:val="51"/>
-  </w:num>
-  <w:num w:numId="27">
-    <w:abstractNumId w:val="34"/>
-  </w:num>
-  <w:num w:numId="28">
-    <w:abstractNumId w:val="46"/>
-  </w:num>
-  <w:num w:numId="29">
+  <w:num w:numId="31">
     <w:abstractNumId w:val="21"/>
-  </w:num>
-  <w:num w:numId="30">
-    <w:abstractNumId w:val="43"/>
-  </w:num>
-  <w:num w:numId="31">
-    <w:abstractNumId w:val="20"/>
   </w:num>
   <w:num w:numId="32">
     <w:abstractNumId w:val="3"/>
   </w:num>
   <w:num w:numId="33">
+    <w:abstractNumId w:val="7"/>
+  </w:num>
+  <w:num w:numId="34">
+    <w:abstractNumId w:val="14"/>
+  </w:num>
+  <w:num w:numId="35">
+    <w:abstractNumId w:val="27"/>
+  </w:num>
+  <w:num w:numId="36">
     <w:abstractNumId w:val="6"/>
   </w:num>
-  <w:num w:numId="34">
-    <w:abstractNumId w:val="13"/>
-  </w:num>
-  <w:num w:numId="35">
-    <w:abstractNumId w:val="26"/>
-  </w:num>
-  <w:num w:numId="36">
-    <w:abstractNumId w:val="5"/>
-  </w:num>
   <w:num w:numId="37">
-    <w:abstractNumId w:val="9"/>
+    <w:abstractNumId w:val="10"/>
   </w:num>
   <w:num w:numId="38">
-    <w:abstractNumId w:val="35"/>
+    <w:abstractNumId w:val="36"/>
   </w:num>
   <w:num w:numId="39">
-    <w:abstractNumId w:val="19"/>
+    <w:abstractNumId w:val="20"/>
   </w:num>
   <w:num w:numId="40">
     <w:abstractNumId w:val="0"/>
   </w:num>
   <w:num w:numId="41">
+    <w:abstractNumId w:val="18"/>
+  </w:num>
+  <w:num w:numId="42">
+    <w:abstractNumId w:val="50"/>
+  </w:num>
+  <w:num w:numId="43">
+    <w:abstractNumId w:val="8"/>
+  </w:num>
+  <w:num w:numId="44">
+    <w:abstractNumId w:val="51"/>
+  </w:num>
+  <w:num w:numId="45">
+    <w:abstractNumId w:val="25"/>
+  </w:num>
+  <w:num w:numId="46">
+    <w:abstractNumId w:val="39"/>
+  </w:num>
+  <w:num w:numId="47">
+    <w:abstractNumId w:val="13"/>
+  </w:num>
+  <w:num w:numId="48">
     <w:abstractNumId w:val="17"/>
   </w:num>
-  <w:num w:numId="42">
-    <w:abstractNumId w:val="48"/>
-  </w:num>
-  <w:num w:numId="43">
-    <w:abstractNumId w:val="7"/>
-  </w:num>
-  <w:num w:numId="44">
-    <w:abstractNumId w:val="49"/>
-  </w:num>
-  <w:num w:numId="45">
-    <w:abstractNumId w:val="24"/>
-  </w:num>
-  <w:num w:numId="46">
+  <w:num w:numId="49">
     <w:abstractNumId w:val="38"/>
   </w:num>
-  <w:num w:numId="47">
+  <w:num w:numId="50">
+    <w:abstractNumId w:val="34"/>
+  </w:num>
+  <w:num w:numId="51">
+    <w:abstractNumId w:val="29"/>
+  </w:num>
+  <w:num w:numId="52">
     <w:abstractNumId w:val="12"/>
   </w:num>
-  <w:num w:numId="48">
-    <w:abstractNumId w:val="16"/>
+  <w:num w:numId="53">
+    <w:abstractNumId w:val="4"/>
   </w:num>
-  <w:num w:numId="49">
-    <w:abstractNumId w:val="37"/>
+  <w:num w:numId="54">
+    <w:abstractNumId w:val="42"/>
   </w:num>
-  <w:num w:numId="50">
-    <w:abstractNumId w:val="33"/>
-  </w:num>
-  <w:num w:numId="51">
-    <w:abstractNumId w:val="28"/>
-  </w:num>
-  <w:num w:numId="52">
-    <w:abstractNumId w:val="11"/>
-  </w:num>
-  <w:numIdMacAtCleanup w:val="52"/>
+  <w:numIdMacAtCleanup w:val="54"/>
 </w:numbering>
 </file>
 

</xml_diff>

<commit_message>
Add Use Case View Point Description document
</commit_message>
<xml_diff>
--- a/docs/LiveCodingMentor.docx
+++ b/docs/LiveCodingMentor.docx
@@ -43946,6 +43946,1433 @@
     <w:p/>
     <w:p>
       <w:pPr>
+        <w:pStyle w:val="Heading4"/>
+        <w:rPr>
+          <w:rFonts w:ascii="Times New Roman" w:eastAsia="Times New Roman" w:hAnsi="Times New Roman" w:cs="Times New Roman"/>
+          <w:sz w:val="24"/>
+          <w:szCs w:val="24"/>
+        </w:rPr>
+      </w:pPr>
+      <w:r>
+        <w:rPr>
+          <w:rFonts w:ascii="Times New Roman" w:eastAsia="Times New Roman" w:hAnsi="Times New Roman" w:cs="Times New Roman"/>
+        </w:rPr>
+        <w:t>2.2.3. Staff</w:t>
+      </w:r>
+    </w:p>
+    <w:p>
+      <w:pPr>
+        <w:rPr>
+          <w:rFonts w:ascii="Times New Roman" w:eastAsia="Times New Roman" w:hAnsi="Times New Roman" w:cs="Times New Roman"/>
+          <w:sz w:val="24"/>
+          <w:szCs w:val="24"/>
+        </w:rPr>
+      </w:pPr>
+      <w:r>
+        <w:rPr>
+          <w:rFonts w:ascii="Times New Roman" w:eastAsia="Times New Roman" w:hAnsi="Times New Roman" w:cs="Times New Roman"/>
+          <w:sz w:val="24"/>
+          <w:szCs w:val="24"/>
+        </w:rPr>
+        <w:t>2.2.3.1 View point</w:t>
+      </w:r>
+    </w:p>
+    <w:tbl>
+      <w:tblPr>
+        <w:tblW w:w="8365" w:type="dxa"/>
+        <w:tblLayout w:type="fixed"/>
+        <w:tblLook w:val="0400" w:firstRow="0" w:lastRow="0" w:firstColumn="0" w:lastColumn="0" w:noHBand="0" w:noVBand="1"/>
+      </w:tblPr>
+      <w:tblGrid>
+        <w:gridCol w:w="2254"/>
+        <w:gridCol w:w="2254"/>
+        <w:gridCol w:w="2057"/>
+        <w:gridCol w:w="1800"/>
+      </w:tblGrid>
+      <w:tr>
+        <w:trPr>
+          <w:trHeight w:val="440"/>
+        </w:trPr>
+        <w:tc>
+          <w:tcPr>
+            <w:tcW w:w="2254" w:type="dxa"/>
+            <w:tcBorders>
+              <w:top w:val="single" w:sz="4" w:space="0" w:color="000000"/>
+              <w:left w:val="single" w:sz="4" w:space="0" w:color="000000"/>
+              <w:bottom w:val="single" w:sz="4" w:space="0" w:color="000000"/>
+              <w:right w:val="single" w:sz="4" w:space="0" w:color="000000"/>
+            </w:tcBorders>
+            <w:vAlign w:val="center"/>
+          </w:tcPr>
+          <w:p>
+            <w:pPr>
+              <w:rPr>
+                <w:rFonts w:ascii="Times New Roman" w:eastAsia="Times New Roman" w:hAnsi="Times New Roman" w:cs="Times New Roman"/>
+                <w:sz w:val="24"/>
+                <w:szCs w:val="24"/>
+              </w:rPr>
+            </w:pPr>
+            <w:r>
+              <w:rPr>
+                <w:rFonts w:ascii="Times New Roman" w:eastAsia="Times New Roman" w:hAnsi="Times New Roman" w:cs="Times New Roman"/>
+                <w:b/>
+                <w:sz w:val="24"/>
+                <w:szCs w:val="24"/>
+              </w:rPr>
+              <w:t>Use Case ID</w:t>
+            </w:r>
+          </w:p>
+        </w:tc>
+        <w:tc>
+          <w:tcPr>
+            <w:tcW w:w="2254" w:type="dxa"/>
+            <w:tcBorders>
+              <w:top w:val="single" w:sz="4" w:space="0" w:color="000000"/>
+              <w:left w:val="single" w:sz="4" w:space="0" w:color="000000"/>
+              <w:bottom w:val="single" w:sz="4" w:space="0" w:color="000000"/>
+              <w:right w:val="single" w:sz="4" w:space="0" w:color="000000"/>
+            </w:tcBorders>
+            <w:vAlign w:val="center"/>
+          </w:tcPr>
+          <w:p>
+            <w:pPr>
+              <w:rPr>
+                <w:rFonts w:ascii="Times New Roman" w:eastAsia="Times New Roman" w:hAnsi="Times New Roman" w:cs="Times New Roman"/>
+                <w:sz w:val="24"/>
+                <w:szCs w:val="24"/>
+              </w:rPr>
+            </w:pPr>
+            <w:r>
+              <w:rPr>
+                <w:rFonts w:ascii="Times New Roman" w:eastAsia="Times New Roman" w:hAnsi="Times New Roman" w:cs="Times New Roman"/>
+                <w:sz w:val="24"/>
+                <w:szCs w:val="24"/>
+              </w:rPr>
+              <w:t>UC – 16</w:t>
+            </w:r>
+          </w:p>
+        </w:tc>
+        <w:tc>
+          <w:tcPr>
+            <w:tcW w:w="2057" w:type="dxa"/>
+            <w:tcBorders>
+              <w:top w:val="single" w:sz="4" w:space="0" w:color="000000"/>
+              <w:left w:val="single" w:sz="4" w:space="0" w:color="000000"/>
+              <w:bottom w:val="single" w:sz="4" w:space="0" w:color="000000"/>
+              <w:right w:val="single" w:sz="4" w:space="0" w:color="000000"/>
+            </w:tcBorders>
+            <w:vAlign w:val="center"/>
+          </w:tcPr>
+          <w:p>
+            <w:pPr>
+              <w:rPr>
+                <w:rFonts w:ascii="Times New Roman" w:eastAsia="Times New Roman" w:hAnsi="Times New Roman" w:cs="Times New Roman"/>
+                <w:sz w:val="24"/>
+                <w:szCs w:val="24"/>
+              </w:rPr>
+            </w:pPr>
+            <w:r>
+              <w:rPr>
+                <w:rFonts w:ascii="Times New Roman" w:eastAsia="Times New Roman" w:hAnsi="Times New Roman" w:cs="Times New Roman"/>
+                <w:b/>
+                <w:sz w:val="24"/>
+                <w:szCs w:val="24"/>
+              </w:rPr>
+              <w:t>Use Case Name</w:t>
+            </w:r>
+          </w:p>
+        </w:tc>
+        <w:tc>
+          <w:tcPr>
+            <w:tcW w:w="1800" w:type="dxa"/>
+            <w:tcBorders>
+              <w:top w:val="single" w:sz="4" w:space="0" w:color="000000"/>
+              <w:left w:val="single" w:sz="4" w:space="0" w:color="000000"/>
+              <w:bottom w:val="single" w:sz="4" w:space="0" w:color="000000"/>
+              <w:right w:val="single" w:sz="4" w:space="0" w:color="000000"/>
+            </w:tcBorders>
+            <w:vAlign w:val="center"/>
+          </w:tcPr>
+          <w:p>
+            <w:pPr>
+              <w:ind w:left="100"/>
+              <w:rPr>
+                <w:rFonts w:ascii="Times New Roman" w:eastAsia="Times New Roman" w:hAnsi="Times New Roman" w:cs="Times New Roman"/>
+                <w:sz w:val="24"/>
+                <w:szCs w:val="24"/>
+              </w:rPr>
+            </w:pPr>
+            <w:r>
+              <w:rPr>
+                <w:rFonts w:ascii="Times New Roman" w:eastAsia="Times New Roman" w:hAnsi="Times New Roman" w:cs="Times New Roman"/>
+                <w:sz w:val="24"/>
+                <w:szCs w:val="24"/>
+              </w:rPr>
+              <w:t>View Point</w:t>
+            </w:r>
+          </w:p>
+        </w:tc>
+      </w:tr>
+      <w:tr>
+        <w:trPr>
+          <w:trHeight w:val="440"/>
+        </w:trPr>
+        <w:tc>
+          <w:tcPr>
+            <w:tcW w:w="2254" w:type="dxa"/>
+            <w:tcBorders>
+              <w:top w:val="single" w:sz="4" w:space="0" w:color="000000"/>
+              <w:left w:val="single" w:sz="4" w:space="0" w:color="000000"/>
+              <w:bottom w:val="single" w:sz="4" w:space="0" w:color="000000"/>
+              <w:right w:val="single" w:sz="4" w:space="0" w:color="000000"/>
+            </w:tcBorders>
+            <w:vAlign w:val="center"/>
+          </w:tcPr>
+          <w:p>
+            <w:pPr>
+              <w:rPr>
+                <w:rFonts w:ascii="Times New Roman" w:eastAsia="Times New Roman" w:hAnsi="Times New Roman" w:cs="Times New Roman"/>
+                <w:b/>
+                <w:sz w:val="24"/>
+                <w:szCs w:val="24"/>
+              </w:rPr>
+            </w:pPr>
+            <w:r>
+              <w:rPr>
+                <w:rFonts w:ascii="Times New Roman" w:eastAsia="Times New Roman" w:hAnsi="Times New Roman" w:cs="Times New Roman"/>
+                <w:b/>
+                <w:sz w:val="24"/>
+                <w:szCs w:val="24"/>
+              </w:rPr>
+              <w:t>Created By</w:t>
+            </w:r>
+          </w:p>
+        </w:tc>
+        <w:tc>
+          <w:tcPr>
+            <w:tcW w:w="2254" w:type="dxa"/>
+            <w:tcBorders>
+              <w:top w:val="single" w:sz="4" w:space="0" w:color="000000"/>
+              <w:left w:val="single" w:sz="4" w:space="0" w:color="000000"/>
+              <w:bottom w:val="single" w:sz="4" w:space="0" w:color="000000"/>
+              <w:right w:val="single" w:sz="4" w:space="0" w:color="000000"/>
+            </w:tcBorders>
+            <w:vAlign w:val="center"/>
+          </w:tcPr>
+          <w:p>
+            <w:pPr>
+              <w:rPr>
+                <w:rFonts w:ascii="Times New Roman" w:eastAsia="Times New Roman" w:hAnsi="Times New Roman" w:cs="Times New Roman"/>
+                <w:sz w:val="24"/>
+                <w:szCs w:val="24"/>
+              </w:rPr>
+            </w:pPr>
+            <w:r>
+              <w:rPr>
+                <w:rFonts w:ascii="Times New Roman" w:eastAsia="Times New Roman" w:hAnsi="Times New Roman" w:cs="Times New Roman"/>
+                <w:sz w:val="24"/>
+                <w:szCs w:val="24"/>
+              </w:rPr>
+              <w:t xml:space="preserve">Lê </w:t>
+            </w:r>
+            <w:proofErr w:type="spellStart"/>
+            <w:r>
+              <w:rPr>
+                <w:rFonts w:ascii="Times New Roman" w:eastAsia="Times New Roman" w:hAnsi="Times New Roman" w:cs="Times New Roman"/>
+                <w:sz w:val="24"/>
+                <w:szCs w:val="24"/>
+              </w:rPr>
+              <w:t>Thành</w:t>
+            </w:r>
+            <w:proofErr w:type="spellEnd"/>
+            <w:r>
+              <w:rPr>
+                <w:rFonts w:ascii="Times New Roman" w:eastAsia="Times New Roman" w:hAnsi="Times New Roman" w:cs="Times New Roman"/>
+                <w:sz w:val="24"/>
+                <w:szCs w:val="24"/>
+              </w:rPr>
+              <w:t xml:space="preserve"> </w:t>
+            </w:r>
+            <w:proofErr w:type="spellStart"/>
+            <w:r>
+              <w:rPr>
+                <w:rFonts w:ascii="Times New Roman" w:eastAsia="Times New Roman" w:hAnsi="Times New Roman" w:cs="Times New Roman"/>
+                <w:sz w:val="24"/>
+                <w:szCs w:val="24"/>
+              </w:rPr>
+              <w:t>Đạt</w:t>
+            </w:r>
+            <w:proofErr w:type="spellEnd"/>
+          </w:p>
+        </w:tc>
+        <w:tc>
+          <w:tcPr>
+            <w:tcW w:w="2057" w:type="dxa"/>
+            <w:tcBorders>
+              <w:top w:val="single" w:sz="4" w:space="0" w:color="000000"/>
+              <w:left w:val="single" w:sz="4" w:space="0" w:color="000000"/>
+              <w:bottom w:val="single" w:sz="4" w:space="0" w:color="000000"/>
+              <w:right w:val="single" w:sz="4" w:space="0" w:color="000000"/>
+            </w:tcBorders>
+            <w:vAlign w:val="center"/>
+          </w:tcPr>
+          <w:p>
+            <w:pPr>
+              <w:rPr>
+                <w:rFonts w:ascii="Times New Roman" w:eastAsia="Times New Roman" w:hAnsi="Times New Roman" w:cs="Times New Roman"/>
+                <w:b/>
+                <w:sz w:val="24"/>
+                <w:szCs w:val="24"/>
+              </w:rPr>
+            </w:pPr>
+            <w:r>
+              <w:rPr>
+                <w:rFonts w:ascii="Times New Roman" w:eastAsia="Times New Roman" w:hAnsi="Times New Roman" w:cs="Times New Roman"/>
+                <w:b/>
+                <w:sz w:val="24"/>
+                <w:szCs w:val="24"/>
+              </w:rPr>
+              <w:t>Created Date</w:t>
+            </w:r>
+          </w:p>
+        </w:tc>
+        <w:tc>
+          <w:tcPr>
+            <w:tcW w:w="1800" w:type="dxa"/>
+            <w:tcBorders>
+              <w:top w:val="single" w:sz="4" w:space="0" w:color="000000"/>
+              <w:left w:val="single" w:sz="4" w:space="0" w:color="000000"/>
+              <w:bottom w:val="single" w:sz="4" w:space="0" w:color="000000"/>
+              <w:right w:val="single" w:sz="4" w:space="0" w:color="000000"/>
+            </w:tcBorders>
+            <w:vAlign w:val="center"/>
+          </w:tcPr>
+          <w:p>
+            <w:pPr>
+              <w:rPr>
+                <w:rFonts w:ascii="Times New Roman" w:eastAsia="Times New Roman" w:hAnsi="Times New Roman" w:cs="Times New Roman"/>
+                <w:sz w:val="24"/>
+                <w:szCs w:val="24"/>
+              </w:rPr>
+            </w:pPr>
+            <w:r>
+              <w:rPr>
+                <w:rFonts w:ascii="Times New Roman" w:eastAsia="Times New Roman" w:hAnsi="Times New Roman" w:cs="Times New Roman"/>
+                <w:sz w:val="24"/>
+                <w:szCs w:val="24"/>
+              </w:rPr>
+              <w:t>25/01/2021</w:t>
+            </w:r>
+          </w:p>
+        </w:tc>
+      </w:tr>
+      <w:tr>
+        <w:trPr>
+          <w:trHeight w:val="440"/>
+        </w:trPr>
+        <w:tc>
+          <w:tcPr>
+            <w:tcW w:w="2254" w:type="dxa"/>
+            <w:tcBorders>
+              <w:top w:val="single" w:sz="4" w:space="0" w:color="000000"/>
+              <w:left w:val="single" w:sz="4" w:space="0" w:color="000000"/>
+              <w:bottom w:val="single" w:sz="4" w:space="0" w:color="000000"/>
+              <w:right w:val="single" w:sz="4" w:space="0" w:color="000000"/>
+            </w:tcBorders>
+            <w:vAlign w:val="center"/>
+          </w:tcPr>
+          <w:p>
+            <w:pPr>
+              <w:rPr>
+                <w:rFonts w:ascii="Times New Roman" w:eastAsia="Times New Roman" w:hAnsi="Times New Roman" w:cs="Times New Roman"/>
+                <w:b/>
+                <w:sz w:val="24"/>
+                <w:szCs w:val="24"/>
+              </w:rPr>
+            </w:pPr>
+            <w:r>
+              <w:rPr>
+                <w:rFonts w:ascii="Times New Roman" w:eastAsia="Times New Roman" w:hAnsi="Times New Roman" w:cs="Times New Roman"/>
+                <w:b/>
+                <w:sz w:val="24"/>
+                <w:szCs w:val="24"/>
+              </w:rPr>
+              <w:t>Primary Actor</w:t>
+            </w:r>
+          </w:p>
+        </w:tc>
+        <w:tc>
+          <w:tcPr>
+            <w:tcW w:w="2254" w:type="dxa"/>
+            <w:tcBorders>
+              <w:top w:val="single" w:sz="4" w:space="0" w:color="000000"/>
+              <w:left w:val="single" w:sz="4" w:space="0" w:color="000000"/>
+              <w:bottom w:val="single" w:sz="4" w:space="0" w:color="000000"/>
+              <w:right w:val="single" w:sz="4" w:space="0" w:color="000000"/>
+            </w:tcBorders>
+            <w:vAlign w:val="center"/>
+          </w:tcPr>
+          <w:p>
+            <w:pPr>
+              <w:rPr>
+                <w:rFonts w:ascii="Times New Roman" w:eastAsia="Times New Roman" w:hAnsi="Times New Roman" w:cs="Times New Roman"/>
+                <w:sz w:val="24"/>
+                <w:szCs w:val="24"/>
+              </w:rPr>
+            </w:pPr>
+            <w:r>
+              <w:rPr>
+                <w:rFonts w:ascii="Times New Roman" w:eastAsia="Times New Roman" w:hAnsi="Times New Roman" w:cs="Times New Roman"/>
+                <w:sz w:val="24"/>
+                <w:szCs w:val="24"/>
+              </w:rPr>
+              <w:t>Staff</w:t>
+            </w:r>
+          </w:p>
+        </w:tc>
+        <w:tc>
+          <w:tcPr>
+            <w:tcW w:w="2057" w:type="dxa"/>
+            <w:tcBorders>
+              <w:top w:val="single" w:sz="4" w:space="0" w:color="000000"/>
+              <w:left w:val="single" w:sz="4" w:space="0" w:color="000000"/>
+              <w:bottom w:val="single" w:sz="4" w:space="0" w:color="000000"/>
+              <w:right w:val="single" w:sz="4" w:space="0" w:color="000000"/>
+            </w:tcBorders>
+            <w:vAlign w:val="center"/>
+          </w:tcPr>
+          <w:p>
+            <w:pPr>
+              <w:rPr>
+                <w:rFonts w:ascii="Times New Roman" w:eastAsia="Times New Roman" w:hAnsi="Times New Roman" w:cs="Times New Roman"/>
+                <w:b/>
+                <w:sz w:val="24"/>
+                <w:szCs w:val="24"/>
+              </w:rPr>
+            </w:pPr>
+            <w:r>
+              <w:rPr>
+                <w:rFonts w:ascii="Times New Roman" w:eastAsia="Times New Roman" w:hAnsi="Times New Roman" w:cs="Times New Roman"/>
+                <w:b/>
+                <w:sz w:val="24"/>
+                <w:szCs w:val="24"/>
+              </w:rPr>
+              <w:t>Secondary Actor</w:t>
+            </w:r>
+          </w:p>
+        </w:tc>
+        <w:tc>
+          <w:tcPr>
+            <w:tcW w:w="1800" w:type="dxa"/>
+            <w:tcBorders>
+              <w:top w:val="single" w:sz="4" w:space="0" w:color="000000"/>
+              <w:left w:val="single" w:sz="4" w:space="0" w:color="000000"/>
+              <w:bottom w:val="single" w:sz="4" w:space="0" w:color="000000"/>
+              <w:right w:val="single" w:sz="4" w:space="0" w:color="000000"/>
+            </w:tcBorders>
+            <w:vAlign w:val="center"/>
+          </w:tcPr>
+          <w:p>
+            <w:pPr>
+              <w:rPr>
+                <w:rFonts w:ascii="Times New Roman" w:eastAsia="Times New Roman" w:hAnsi="Times New Roman" w:cs="Times New Roman"/>
+                <w:sz w:val="24"/>
+                <w:szCs w:val="24"/>
+              </w:rPr>
+            </w:pPr>
+            <w:r>
+              <w:rPr>
+                <w:rFonts w:ascii="Times New Roman" w:eastAsia="Times New Roman" w:hAnsi="Times New Roman" w:cs="Times New Roman"/>
+                <w:sz w:val="24"/>
+                <w:szCs w:val="24"/>
+              </w:rPr>
+              <w:t>N/A</w:t>
+            </w:r>
+          </w:p>
+        </w:tc>
+      </w:tr>
+      <w:tr>
+        <w:trPr>
+          <w:trHeight w:val="440"/>
+        </w:trPr>
+        <w:tc>
+          <w:tcPr>
+            <w:tcW w:w="2254" w:type="dxa"/>
+            <w:tcBorders>
+              <w:top w:val="single" w:sz="4" w:space="0" w:color="000000"/>
+              <w:left w:val="single" w:sz="4" w:space="0" w:color="000000"/>
+              <w:bottom w:val="single" w:sz="4" w:space="0" w:color="000000"/>
+              <w:right w:val="single" w:sz="4" w:space="0" w:color="000000"/>
+            </w:tcBorders>
+            <w:vAlign w:val="center"/>
+          </w:tcPr>
+          <w:p>
+            <w:pPr>
+              <w:rPr>
+                <w:rFonts w:ascii="Times New Roman" w:eastAsia="Times New Roman" w:hAnsi="Times New Roman" w:cs="Times New Roman"/>
+                <w:b/>
+                <w:sz w:val="24"/>
+                <w:szCs w:val="24"/>
+              </w:rPr>
+            </w:pPr>
+            <w:r>
+              <w:rPr>
+                <w:rFonts w:ascii="Times New Roman" w:eastAsia="Times New Roman" w:hAnsi="Times New Roman" w:cs="Times New Roman"/>
+                <w:b/>
+                <w:sz w:val="24"/>
+                <w:szCs w:val="24"/>
+              </w:rPr>
+              <w:t>Description</w:t>
+            </w:r>
+          </w:p>
+        </w:tc>
+        <w:tc>
+          <w:tcPr>
+            <w:tcW w:w="6111" w:type="dxa"/>
+            <w:gridSpan w:val="3"/>
+            <w:tcBorders>
+              <w:top w:val="single" w:sz="4" w:space="0" w:color="000000"/>
+              <w:left w:val="single" w:sz="4" w:space="0" w:color="000000"/>
+              <w:bottom w:val="single" w:sz="4" w:space="0" w:color="000000"/>
+              <w:right w:val="single" w:sz="4" w:space="0" w:color="000000"/>
+            </w:tcBorders>
+            <w:vAlign w:val="center"/>
+          </w:tcPr>
+          <w:p>
+            <w:pPr>
+              <w:rPr>
+                <w:rFonts w:ascii="Times New Roman" w:eastAsia="Times New Roman" w:hAnsi="Times New Roman" w:cs="Times New Roman"/>
+                <w:sz w:val="24"/>
+                <w:szCs w:val="24"/>
+              </w:rPr>
+            </w:pPr>
+            <w:r>
+              <w:rPr>
+                <w:rFonts w:ascii="Times New Roman" w:eastAsia="Times New Roman" w:hAnsi="Times New Roman" w:cs="Times New Roman"/>
+                <w:color w:val="000000"/>
+                <w:sz w:val="24"/>
+                <w:szCs w:val="24"/>
+              </w:rPr>
+              <w:t xml:space="preserve">View all </w:t>
+            </w:r>
+            <w:r>
+              <w:rPr>
+                <w:rFonts w:ascii="Times New Roman" w:eastAsia="Times New Roman" w:hAnsi="Times New Roman" w:cs="Times New Roman"/>
+                <w:sz w:val="24"/>
+                <w:szCs w:val="24"/>
+              </w:rPr>
+              <w:t>point</w:t>
+            </w:r>
+            <w:r>
+              <w:rPr>
+                <w:rFonts w:ascii="Times New Roman" w:eastAsia="Times New Roman" w:hAnsi="Times New Roman" w:cs="Times New Roman"/>
+                <w:color w:val="000000"/>
+                <w:sz w:val="24"/>
+                <w:szCs w:val="24"/>
+              </w:rPr>
+              <w:t xml:space="preserve"> exchange transactions in system</w:t>
+            </w:r>
+          </w:p>
+        </w:tc>
+      </w:tr>
+      <w:tr>
+        <w:trPr>
+          <w:trHeight w:val="440"/>
+        </w:trPr>
+        <w:tc>
+          <w:tcPr>
+            <w:tcW w:w="2254" w:type="dxa"/>
+            <w:tcBorders>
+              <w:top w:val="single" w:sz="4" w:space="0" w:color="000000"/>
+              <w:left w:val="single" w:sz="4" w:space="0" w:color="000000"/>
+              <w:bottom w:val="single" w:sz="4" w:space="0" w:color="000000"/>
+              <w:right w:val="single" w:sz="4" w:space="0" w:color="000000"/>
+            </w:tcBorders>
+            <w:vAlign w:val="center"/>
+          </w:tcPr>
+          <w:p>
+            <w:pPr>
+              <w:rPr>
+                <w:rFonts w:ascii="Times New Roman" w:eastAsia="Times New Roman" w:hAnsi="Times New Roman" w:cs="Times New Roman"/>
+                <w:b/>
+                <w:sz w:val="24"/>
+                <w:szCs w:val="24"/>
+              </w:rPr>
+            </w:pPr>
+            <w:r>
+              <w:rPr>
+                <w:rFonts w:ascii="Times New Roman" w:eastAsia="Times New Roman" w:hAnsi="Times New Roman" w:cs="Times New Roman"/>
+                <w:b/>
+                <w:sz w:val="24"/>
+                <w:szCs w:val="24"/>
+              </w:rPr>
+              <w:t>Pre-conditions</w:t>
+            </w:r>
+          </w:p>
+        </w:tc>
+        <w:tc>
+          <w:tcPr>
+            <w:tcW w:w="6111" w:type="dxa"/>
+            <w:gridSpan w:val="3"/>
+            <w:tcBorders>
+              <w:top w:val="single" w:sz="4" w:space="0" w:color="000000"/>
+              <w:left w:val="single" w:sz="4" w:space="0" w:color="000000"/>
+              <w:bottom w:val="single" w:sz="4" w:space="0" w:color="000000"/>
+              <w:right w:val="single" w:sz="4" w:space="0" w:color="000000"/>
+            </w:tcBorders>
+            <w:vAlign w:val="center"/>
+          </w:tcPr>
+          <w:p>
+            <w:pPr>
+              <w:rPr>
+                <w:rFonts w:ascii="Times New Roman" w:eastAsia="Times New Roman" w:hAnsi="Times New Roman" w:cs="Times New Roman"/>
+                <w:sz w:val="24"/>
+                <w:szCs w:val="24"/>
+              </w:rPr>
+            </w:pPr>
+            <w:proofErr w:type="spellStart"/>
+            <w:r>
+              <w:rPr>
+                <w:rFonts w:ascii="Times New Roman" w:eastAsia="Times New Roman" w:hAnsi="Times New Roman" w:cs="Times New Roman"/>
+                <w:sz w:val="24"/>
+                <w:szCs w:val="24"/>
+              </w:rPr>
+              <w:t>Satf</w:t>
+            </w:r>
+            <w:proofErr w:type="spellEnd"/>
+            <w:r>
+              <w:rPr>
+                <w:rFonts w:ascii="Times New Roman" w:eastAsia="Times New Roman" w:hAnsi="Times New Roman" w:cs="Times New Roman"/>
+                <w:sz w:val="24"/>
+                <w:szCs w:val="24"/>
+              </w:rPr>
+              <w:t xml:space="preserve"> has logged into Staff Website</w:t>
+            </w:r>
+          </w:p>
+        </w:tc>
+      </w:tr>
+      <w:tr>
+        <w:trPr>
+          <w:trHeight w:val="440"/>
+        </w:trPr>
+        <w:tc>
+          <w:tcPr>
+            <w:tcW w:w="2254" w:type="dxa"/>
+            <w:tcBorders>
+              <w:top w:val="single" w:sz="4" w:space="0" w:color="000000"/>
+              <w:left w:val="single" w:sz="4" w:space="0" w:color="000000"/>
+              <w:bottom w:val="single" w:sz="4" w:space="0" w:color="000000"/>
+              <w:right w:val="single" w:sz="4" w:space="0" w:color="000000"/>
+            </w:tcBorders>
+            <w:vAlign w:val="center"/>
+          </w:tcPr>
+          <w:p>
+            <w:pPr>
+              <w:rPr>
+                <w:rFonts w:ascii="Times New Roman" w:eastAsia="Times New Roman" w:hAnsi="Times New Roman" w:cs="Times New Roman"/>
+                <w:b/>
+                <w:sz w:val="24"/>
+                <w:szCs w:val="24"/>
+              </w:rPr>
+            </w:pPr>
+            <w:r>
+              <w:rPr>
+                <w:rFonts w:ascii="Times New Roman" w:eastAsia="Times New Roman" w:hAnsi="Times New Roman" w:cs="Times New Roman"/>
+                <w:b/>
+                <w:sz w:val="24"/>
+                <w:szCs w:val="24"/>
+              </w:rPr>
+              <w:t>Post-conditions</w:t>
+            </w:r>
+          </w:p>
+        </w:tc>
+        <w:tc>
+          <w:tcPr>
+            <w:tcW w:w="6111" w:type="dxa"/>
+            <w:gridSpan w:val="3"/>
+            <w:tcBorders>
+              <w:top w:val="single" w:sz="4" w:space="0" w:color="000000"/>
+              <w:left w:val="single" w:sz="4" w:space="0" w:color="000000"/>
+              <w:bottom w:val="single" w:sz="4" w:space="0" w:color="000000"/>
+              <w:right w:val="single" w:sz="4" w:space="0" w:color="000000"/>
+            </w:tcBorders>
+            <w:vAlign w:val="center"/>
+          </w:tcPr>
+          <w:p>
+            <w:pPr>
+              <w:spacing w:line="276" w:lineRule="auto"/>
+              <w:rPr>
+                <w:rFonts w:ascii="Times New Roman" w:eastAsia="Times New Roman" w:hAnsi="Times New Roman" w:cs="Times New Roman"/>
+                <w:sz w:val="24"/>
+                <w:szCs w:val="24"/>
+              </w:rPr>
+            </w:pPr>
+            <w:r>
+              <w:rPr>
+                <w:rFonts w:ascii="Times New Roman" w:eastAsia="Times New Roman" w:hAnsi="Times New Roman" w:cs="Times New Roman"/>
+                <w:sz w:val="24"/>
+                <w:szCs w:val="24"/>
+              </w:rPr>
+              <w:t>N/A</w:t>
+            </w:r>
+          </w:p>
+        </w:tc>
+      </w:tr>
+      <w:tr>
+        <w:trPr>
+          <w:trHeight w:val="440"/>
+        </w:trPr>
+        <w:tc>
+          <w:tcPr>
+            <w:tcW w:w="2254" w:type="dxa"/>
+            <w:tcBorders>
+              <w:top w:val="single" w:sz="4" w:space="0" w:color="000000"/>
+              <w:left w:val="single" w:sz="4" w:space="0" w:color="000000"/>
+              <w:bottom w:val="single" w:sz="4" w:space="0" w:color="000000"/>
+              <w:right w:val="single" w:sz="4" w:space="0" w:color="000000"/>
+            </w:tcBorders>
+            <w:vAlign w:val="center"/>
+          </w:tcPr>
+          <w:p>
+            <w:pPr>
+              <w:rPr>
+                <w:rFonts w:ascii="Times New Roman" w:eastAsia="Times New Roman" w:hAnsi="Times New Roman" w:cs="Times New Roman"/>
+                <w:b/>
+                <w:sz w:val="24"/>
+                <w:szCs w:val="24"/>
+              </w:rPr>
+            </w:pPr>
+            <w:r>
+              <w:rPr>
+                <w:rFonts w:ascii="Times New Roman" w:eastAsia="Times New Roman" w:hAnsi="Times New Roman" w:cs="Times New Roman"/>
+                <w:b/>
+                <w:sz w:val="24"/>
+                <w:szCs w:val="24"/>
+              </w:rPr>
+              <w:t>Normal Flow</w:t>
+            </w:r>
+          </w:p>
+        </w:tc>
+        <w:tc>
+          <w:tcPr>
+            <w:tcW w:w="6111" w:type="dxa"/>
+            <w:gridSpan w:val="3"/>
+            <w:tcBorders>
+              <w:top w:val="single" w:sz="4" w:space="0" w:color="000000"/>
+              <w:left w:val="single" w:sz="4" w:space="0" w:color="000000"/>
+              <w:bottom w:val="single" w:sz="4" w:space="0" w:color="000000"/>
+              <w:right w:val="single" w:sz="4" w:space="0" w:color="000000"/>
+            </w:tcBorders>
+            <w:vAlign w:val="center"/>
+          </w:tcPr>
+          <w:p>
+            <w:pPr>
+              <w:numPr>
+                <w:ilvl w:val="0"/>
+                <w:numId w:val="55"/>
+              </w:numPr>
+              <w:pBdr>
+                <w:top w:val="nil"/>
+                <w:left w:val="nil"/>
+                <w:bottom w:val="nil"/>
+                <w:right w:val="nil"/>
+                <w:between w:val="nil"/>
+              </w:pBdr>
+              <w:spacing w:after="0"/>
+              <w:rPr>
+                <w:rFonts w:ascii="Times New Roman" w:eastAsia="Times New Roman" w:hAnsi="Times New Roman" w:cs="Times New Roman"/>
+                <w:color w:val="000000"/>
+                <w:sz w:val="24"/>
+                <w:szCs w:val="24"/>
+              </w:rPr>
+            </w:pPr>
+            <w:r>
+              <w:rPr>
+                <w:rFonts w:ascii="Times New Roman" w:eastAsia="Times New Roman" w:hAnsi="Times New Roman" w:cs="Times New Roman"/>
+                <w:color w:val="000000"/>
+                <w:sz w:val="24"/>
+                <w:szCs w:val="24"/>
+              </w:rPr>
+              <w:t xml:space="preserve">Go to </w:t>
+            </w:r>
+            <w:r>
+              <w:rPr>
+                <w:rFonts w:ascii="Times New Roman" w:eastAsia="Times New Roman" w:hAnsi="Times New Roman" w:cs="Times New Roman"/>
+                <w:sz w:val="24"/>
+                <w:szCs w:val="24"/>
+              </w:rPr>
+              <w:t>Homepage</w:t>
+            </w:r>
+          </w:p>
+          <w:p>
+            <w:pPr>
+              <w:numPr>
+                <w:ilvl w:val="0"/>
+                <w:numId w:val="55"/>
+              </w:numPr>
+              <w:pBdr>
+                <w:top w:val="nil"/>
+                <w:left w:val="nil"/>
+                <w:bottom w:val="nil"/>
+                <w:right w:val="nil"/>
+                <w:between w:val="nil"/>
+              </w:pBdr>
+              <w:spacing w:after="0"/>
+              <w:rPr>
+                <w:rFonts w:ascii="Times New Roman" w:eastAsia="Times New Roman" w:hAnsi="Times New Roman" w:cs="Times New Roman"/>
+                <w:color w:val="000000"/>
+                <w:sz w:val="24"/>
+                <w:szCs w:val="24"/>
+              </w:rPr>
+            </w:pPr>
+            <w:r>
+              <w:rPr>
+                <w:rFonts w:ascii="Times New Roman" w:eastAsia="Times New Roman" w:hAnsi="Times New Roman" w:cs="Times New Roman"/>
+                <w:color w:val="000000"/>
+                <w:sz w:val="24"/>
+                <w:szCs w:val="24"/>
+              </w:rPr>
+              <w:t>Click “</w:t>
+            </w:r>
+            <w:proofErr w:type="spellStart"/>
+            <w:r>
+              <w:rPr>
+                <w:rFonts w:ascii="Times New Roman" w:eastAsia="Times New Roman" w:hAnsi="Times New Roman" w:cs="Times New Roman"/>
+                <w:sz w:val="24"/>
+                <w:szCs w:val="24"/>
+              </w:rPr>
+              <w:t>Quản</w:t>
+            </w:r>
+            <w:proofErr w:type="spellEnd"/>
+            <w:r>
+              <w:rPr>
+                <w:rFonts w:ascii="Times New Roman" w:eastAsia="Times New Roman" w:hAnsi="Times New Roman" w:cs="Times New Roman"/>
+                <w:sz w:val="24"/>
+                <w:szCs w:val="24"/>
+              </w:rPr>
+              <w:t xml:space="preserve"> </w:t>
+            </w:r>
+            <w:proofErr w:type="spellStart"/>
+            <w:r>
+              <w:rPr>
+                <w:rFonts w:ascii="Times New Roman" w:eastAsia="Times New Roman" w:hAnsi="Times New Roman" w:cs="Times New Roman"/>
+                <w:sz w:val="24"/>
+                <w:szCs w:val="24"/>
+              </w:rPr>
+              <w:t>lý</w:t>
+            </w:r>
+            <w:proofErr w:type="spellEnd"/>
+            <w:r>
+              <w:rPr>
+                <w:rFonts w:ascii="Times New Roman" w:eastAsia="Times New Roman" w:hAnsi="Times New Roman" w:cs="Times New Roman"/>
+                <w:sz w:val="24"/>
+                <w:szCs w:val="24"/>
+              </w:rPr>
+              <w:t xml:space="preserve"> </w:t>
+            </w:r>
+            <w:proofErr w:type="spellStart"/>
+            <w:r>
+              <w:rPr>
+                <w:rFonts w:ascii="Times New Roman" w:eastAsia="Times New Roman" w:hAnsi="Times New Roman" w:cs="Times New Roman"/>
+                <w:sz w:val="24"/>
+                <w:szCs w:val="24"/>
+              </w:rPr>
+              <w:t>giao</w:t>
+            </w:r>
+            <w:proofErr w:type="spellEnd"/>
+            <w:r>
+              <w:rPr>
+                <w:rFonts w:ascii="Times New Roman" w:eastAsia="Times New Roman" w:hAnsi="Times New Roman" w:cs="Times New Roman"/>
+                <w:sz w:val="24"/>
+                <w:szCs w:val="24"/>
+              </w:rPr>
+              <w:t xml:space="preserve"> </w:t>
+            </w:r>
+            <w:proofErr w:type="spellStart"/>
+            <w:r>
+              <w:rPr>
+                <w:rFonts w:ascii="Times New Roman" w:eastAsia="Times New Roman" w:hAnsi="Times New Roman" w:cs="Times New Roman"/>
+                <w:sz w:val="24"/>
+                <w:szCs w:val="24"/>
+              </w:rPr>
+              <w:t>dịch</w:t>
+            </w:r>
+            <w:proofErr w:type="spellEnd"/>
+            <w:r>
+              <w:rPr>
+                <w:rFonts w:ascii="Times New Roman" w:eastAsia="Times New Roman" w:hAnsi="Times New Roman" w:cs="Times New Roman"/>
+                <w:color w:val="000000"/>
+                <w:sz w:val="24"/>
+                <w:szCs w:val="24"/>
+              </w:rPr>
+              <w:t>” in sidebar</w:t>
+            </w:r>
+          </w:p>
+          <w:p>
+            <w:pPr>
+              <w:numPr>
+                <w:ilvl w:val="0"/>
+                <w:numId w:val="55"/>
+              </w:numPr>
+              <w:pBdr>
+                <w:top w:val="nil"/>
+                <w:left w:val="nil"/>
+                <w:bottom w:val="nil"/>
+                <w:right w:val="nil"/>
+                <w:between w:val="nil"/>
+              </w:pBdr>
+              <w:spacing w:after="0"/>
+              <w:rPr>
+                <w:rFonts w:ascii="Times New Roman" w:eastAsia="Times New Roman" w:hAnsi="Times New Roman" w:cs="Times New Roman"/>
+                <w:color w:val="000000"/>
+                <w:sz w:val="24"/>
+                <w:szCs w:val="24"/>
+              </w:rPr>
+            </w:pPr>
+            <w:r>
+              <w:rPr>
+                <w:rFonts w:ascii="Times New Roman" w:eastAsia="Times New Roman" w:hAnsi="Times New Roman" w:cs="Times New Roman"/>
+                <w:color w:val="000000"/>
+                <w:sz w:val="24"/>
+                <w:szCs w:val="24"/>
+              </w:rPr>
+              <w:t xml:space="preserve">System displays all the information of existing </w:t>
+            </w:r>
+            <w:r>
+              <w:rPr>
+                <w:rFonts w:ascii="Times New Roman" w:eastAsia="Times New Roman" w:hAnsi="Times New Roman" w:cs="Times New Roman"/>
+                <w:sz w:val="24"/>
+                <w:szCs w:val="24"/>
+              </w:rPr>
+              <w:t xml:space="preserve">point </w:t>
+            </w:r>
+            <w:r>
+              <w:rPr>
+                <w:rFonts w:ascii="Times New Roman" w:eastAsia="Times New Roman" w:hAnsi="Times New Roman" w:cs="Times New Roman"/>
+                <w:color w:val="000000"/>
+                <w:sz w:val="24"/>
+                <w:szCs w:val="24"/>
+              </w:rPr>
+              <w:t>exchange</w:t>
+            </w:r>
+            <w:r>
+              <w:rPr>
+                <w:rFonts w:ascii="Times New Roman" w:eastAsia="Times New Roman" w:hAnsi="Times New Roman" w:cs="Times New Roman"/>
+                <w:sz w:val="24"/>
+                <w:szCs w:val="24"/>
+              </w:rPr>
+              <w:t xml:space="preserve"> </w:t>
+            </w:r>
+            <w:r>
+              <w:rPr>
+                <w:rFonts w:ascii="Times New Roman" w:eastAsia="Times New Roman" w:hAnsi="Times New Roman" w:cs="Times New Roman"/>
+                <w:color w:val="000000"/>
+                <w:sz w:val="24"/>
+                <w:szCs w:val="24"/>
+              </w:rPr>
+              <w:t>transactions in system</w:t>
+            </w:r>
+          </w:p>
+        </w:tc>
+      </w:tr>
+      <w:tr>
+        <w:trPr>
+          <w:trHeight w:val="440"/>
+        </w:trPr>
+        <w:tc>
+          <w:tcPr>
+            <w:tcW w:w="2254" w:type="dxa"/>
+            <w:tcBorders>
+              <w:top w:val="single" w:sz="4" w:space="0" w:color="000000"/>
+              <w:left w:val="single" w:sz="4" w:space="0" w:color="000000"/>
+              <w:bottom w:val="single" w:sz="4" w:space="0" w:color="000000"/>
+              <w:right w:val="single" w:sz="4" w:space="0" w:color="000000"/>
+            </w:tcBorders>
+            <w:vAlign w:val="center"/>
+          </w:tcPr>
+          <w:p>
+            <w:pPr>
+              <w:rPr>
+                <w:rFonts w:ascii="Times New Roman" w:eastAsia="Times New Roman" w:hAnsi="Times New Roman" w:cs="Times New Roman"/>
+                <w:b/>
+                <w:sz w:val="24"/>
+                <w:szCs w:val="24"/>
+              </w:rPr>
+            </w:pPr>
+            <w:r>
+              <w:rPr>
+                <w:rFonts w:ascii="Times New Roman" w:eastAsia="Times New Roman" w:hAnsi="Times New Roman" w:cs="Times New Roman"/>
+                <w:b/>
+                <w:sz w:val="24"/>
+                <w:szCs w:val="24"/>
+              </w:rPr>
+              <w:t>Alternative Flow</w:t>
+            </w:r>
+          </w:p>
+        </w:tc>
+        <w:tc>
+          <w:tcPr>
+            <w:tcW w:w="6111" w:type="dxa"/>
+            <w:gridSpan w:val="3"/>
+            <w:tcBorders>
+              <w:top w:val="single" w:sz="4" w:space="0" w:color="000000"/>
+              <w:left w:val="single" w:sz="4" w:space="0" w:color="000000"/>
+              <w:bottom w:val="single" w:sz="4" w:space="0" w:color="000000"/>
+              <w:right w:val="single" w:sz="4" w:space="0" w:color="000000"/>
+            </w:tcBorders>
+            <w:vAlign w:val="center"/>
+          </w:tcPr>
+          <w:p>
+            <w:pPr>
+              <w:rPr>
+                <w:rFonts w:ascii="Times New Roman" w:eastAsia="Times New Roman" w:hAnsi="Times New Roman" w:cs="Times New Roman"/>
+                <w:sz w:val="24"/>
+                <w:szCs w:val="24"/>
+              </w:rPr>
+            </w:pPr>
+            <w:r>
+              <w:rPr>
+                <w:rFonts w:ascii="Times New Roman" w:eastAsia="Times New Roman" w:hAnsi="Times New Roman" w:cs="Times New Roman"/>
+                <w:sz w:val="24"/>
+                <w:szCs w:val="24"/>
+              </w:rPr>
+              <w:t>N/A</w:t>
+            </w:r>
+          </w:p>
+          <w:p>
+            <w:pPr>
+              <w:rPr>
+                <w:rFonts w:ascii="Times New Roman" w:eastAsia="Times New Roman" w:hAnsi="Times New Roman" w:cs="Times New Roman"/>
+                <w:sz w:val="24"/>
+                <w:szCs w:val="24"/>
+              </w:rPr>
+            </w:pPr>
+          </w:p>
+        </w:tc>
+      </w:tr>
+      <w:tr>
+        <w:trPr>
+          <w:trHeight w:val="440"/>
+        </w:trPr>
+        <w:tc>
+          <w:tcPr>
+            <w:tcW w:w="2254" w:type="dxa"/>
+            <w:tcBorders>
+              <w:top w:val="single" w:sz="4" w:space="0" w:color="000000"/>
+              <w:left w:val="single" w:sz="4" w:space="0" w:color="000000"/>
+              <w:bottom w:val="single" w:sz="4" w:space="0" w:color="000000"/>
+              <w:right w:val="single" w:sz="4" w:space="0" w:color="000000"/>
+            </w:tcBorders>
+            <w:vAlign w:val="center"/>
+          </w:tcPr>
+          <w:p>
+            <w:pPr>
+              <w:rPr>
+                <w:rFonts w:ascii="Times New Roman" w:eastAsia="Times New Roman" w:hAnsi="Times New Roman" w:cs="Times New Roman"/>
+                <w:b/>
+                <w:sz w:val="24"/>
+                <w:szCs w:val="24"/>
+              </w:rPr>
+            </w:pPr>
+            <w:r>
+              <w:rPr>
+                <w:rFonts w:ascii="Times New Roman" w:eastAsia="Times New Roman" w:hAnsi="Times New Roman" w:cs="Times New Roman"/>
+                <w:b/>
+                <w:sz w:val="24"/>
+                <w:szCs w:val="24"/>
+              </w:rPr>
+              <w:lastRenderedPageBreak/>
+              <w:t>Exceptions</w:t>
+            </w:r>
+          </w:p>
+        </w:tc>
+        <w:tc>
+          <w:tcPr>
+            <w:tcW w:w="6111" w:type="dxa"/>
+            <w:gridSpan w:val="3"/>
+            <w:tcBorders>
+              <w:top w:val="single" w:sz="4" w:space="0" w:color="000000"/>
+              <w:left w:val="single" w:sz="4" w:space="0" w:color="000000"/>
+              <w:bottom w:val="single" w:sz="4" w:space="0" w:color="000000"/>
+              <w:right w:val="single" w:sz="4" w:space="0" w:color="000000"/>
+            </w:tcBorders>
+            <w:vAlign w:val="center"/>
+          </w:tcPr>
+          <w:p>
+            <w:pPr>
+              <w:rPr>
+                <w:rFonts w:ascii="Times New Roman" w:eastAsia="Times New Roman" w:hAnsi="Times New Roman" w:cs="Times New Roman"/>
+                <w:sz w:val="24"/>
+                <w:szCs w:val="24"/>
+              </w:rPr>
+            </w:pPr>
+            <w:r>
+              <w:rPr>
+                <w:rFonts w:ascii="Times New Roman" w:eastAsia="Times New Roman" w:hAnsi="Times New Roman" w:cs="Times New Roman"/>
+                <w:sz w:val="24"/>
+                <w:szCs w:val="24"/>
+              </w:rPr>
+              <w:t>System displays error message when:</w:t>
+            </w:r>
+          </w:p>
+          <w:p>
+            <w:pPr>
+              <w:numPr>
+                <w:ilvl w:val="0"/>
+                <w:numId w:val="56"/>
+              </w:numPr>
+              <w:pBdr>
+                <w:top w:val="nil"/>
+                <w:left w:val="nil"/>
+                <w:bottom w:val="nil"/>
+                <w:right w:val="nil"/>
+                <w:between w:val="nil"/>
+              </w:pBdr>
+              <w:rPr>
+                <w:rFonts w:ascii="Times New Roman" w:eastAsia="Times New Roman" w:hAnsi="Times New Roman" w:cs="Times New Roman"/>
+                <w:color w:val="000000"/>
+                <w:sz w:val="24"/>
+                <w:szCs w:val="24"/>
+              </w:rPr>
+            </w:pPr>
+            <w:r>
+              <w:rPr>
+                <w:rFonts w:ascii="Times New Roman" w:eastAsia="Times New Roman" w:hAnsi="Times New Roman" w:cs="Times New Roman"/>
+                <w:color w:val="000000"/>
+                <w:sz w:val="24"/>
+                <w:szCs w:val="24"/>
+              </w:rPr>
+              <w:t>Cannot connect to server</w:t>
+            </w:r>
+          </w:p>
+        </w:tc>
+      </w:tr>
+      <w:tr>
+        <w:trPr>
+          <w:trHeight w:val="440"/>
+        </w:trPr>
+        <w:tc>
+          <w:tcPr>
+            <w:tcW w:w="2254" w:type="dxa"/>
+            <w:tcBorders>
+              <w:top w:val="single" w:sz="4" w:space="0" w:color="000000"/>
+              <w:left w:val="single" w:sz="4" w:space="0" w:color="000000"/>
+              <w:bottom w:val="single" w:sz="4" w:space="0" w:color="000000"/>
+              <w:right w:val="single" w:sz="4" w:space="0" w:color="000000"/>
+            </w:tcBorders>
+            <w:vAlign w:val="center"/>
+          </w:tcPr>
+          <w:p>
+            <w:pPr>
+              <w:rPr>
+                <w:rFonts w:ascii="Times New Roman" w:eastAsia="Times New Roman" w:hAnsi="Times New Roman" w:cs="Times New Roman"/>
+                <w:b/>
+                <w:sz w:val="24"/>
+                <w:szCs w:val="24"/>
+              </w:rPr>
+            </w:pPr>
+            <w:r>
+              <w:rPr>
+                <w:rFonts w:ascii="Times New Roman" w:eastAsia="Times New Roman" w:hAnsi="Times New Roman" w:cs="Times New Roman"/>
+                <w:b/>
+                <w:sz w:val="24"/>
+                <w:szCs w:val="24"/>
+              </w:rPr>
+              <w:t>Priority</w:t>
+            </w:r>
+          </w:p>
+        </w:tc>
+        <w:tc>
+          <w:tcPr>
+            <w:tcW w:w="6111" w:type="dxa"/>
+            <w:gridSpan w:val="3"/>
+            <w:tcBorders>
+              <w:top w:val="single" w:sz="4" w:space="0" w:color="000000"/>
+              <w:left w:val="single" w:sz="4" w:space="0" w:color="000000"/>
+              <w:bottom w:val="single" w:sz="4" w:space="0" w:color="000000"/>
+              <w:right w:val="single" w:sz="4" w:space="0" w:color="000000"/>
+            </w:tcBorders>
+            <w:vAlign w:val="center"/>
+          </w:tcPr>
+          <w:p>
+            <w:pPr>
+              <w:rPr>
+                <w:rFonts w:ascii="Times New Roman" w:eastAsia="Times New Roman" w:hAnsi="Times New Roman" w:cs="Times New Roman"/>
+                <w:sz w:val="24"/>
+                <w:szCs w:val="24"/>
+              </w:rPr>
+            </w:pPr>
+            <w:r>
+              <w:rPr>
+                <w:rFonts w:ascii="Times New Roman" w:eastAsia="Times New Roman" w:hAnsi="Times New Roman" w:cs="Times New Roman"/>
+                <w:sz w:val="24"/>
+                <w:szCs w:val="24"/>
+              </w:rPr>
+              <w:t>High</w:t>
+            </w:r>
+          </w:p>
+        </w:tc>
+      </w:tr>
+      <w:tr>
+        <w:trPr>
+          <w:trHeight w:val="440"/>
+        </w:trPr>
+        <w:tc>
+          <w:tcPr>
+            <w:tcW w:w="2254" w:type="dxa"/>
+            <w:tcBorders>
+              <w:top w:val="single" w:sz="4" w:space="0" w:color="000000"/>
+              <w:left w:val="single" w:sz="4" w:space="0" w:color="000000"/>
+              <w:bottom w:val="single" w:sz="4" w:space="0" w:color="000000"/>
+              <w:right w:val="single" w:sz="4" w:space="0" w:color="000000"/>
+            </w:tcBorders>
+            <w:vAlign w:val="center"/>
+          </w:tcPr>
+          <w:p>
+            <w:pPr>
+              <w:rPr>
+                <w:rFonts w:ascii="Times New Roman" w:eastAsia="Times New Roman" w:hAnsi="Times New Roman" w:cs="Times New Roman"/>
+                <w:b/>
+                <w:sz w:val="24"/>
+                <w:szCs w:val="24"/>
+              </w:rPr>
+            </w:pPr>
+            <w:r>
+              <w:rPr>
+                <w:rFonts w:ascii="Times New Roman" w:eastAsia="Times New Roman" w:hAnsi="Times New Roman" w:cs="Times New Roman"/>
+                <w:b/>
+                <w:sz w:val="24"/>
+                <w:szCs w:val="24"/>
+              </w:rPr>
+              <w:t>Frequency of Use</w:t>
+            </w:r>
+          </w:p>
+        </w:tc>
+        <w:tc>
+          <w:tcPr>
+            <w:tcW w:w="6111" w:type="dxa"/>
+            <w:gridSpan w:val="3"/>
+            <w:tcBorders>
+              <w:top w:val="single" w:sz="4" w:space="0" w:color="000000"/>
+              <w:left w:val="single" w:sz="4" w:space="0" w:color="000000"/>
+              <w:bottom w:val="single" w:sz="4" w:space="0" w:color="000000"/>
+              <w:right w:val="single" w:sz="4" w:space="0" w:color="000000"/>
+            </w:tcBorders>
+            <w:vAlign w:val="center"/>
+          </w:tcPr>
+          <w:p>
+            <w:pPr>
+              <w:rPr>
+                <w:rFonts w:ascii="Times New Roman" w:eastAsia="Times New Roman" w:hAnsi="Times New Roman" w:cs="Times New Roman"/>
+                <w:sz w:val="24"/>
+                <w:szCs w:val="24"/>
+              </w:rPr>
+            </w:pPr>
+            <w:r>
+              <w:rPr>
+                <w:rFonts w:ascii="Times New Roman" w:eastAsia="Times New Roman" w:hAnsi="Times New Roman" w:cs="Times New Roman"/>
+                <w:sz w:val="24"/>
+                <w:szCs w:val="24"/>
+              </w:rPr>
+              <w:t>High</w:t>
+            </w:r>
+          </w:p>
+        </w:tc>
+      </w:tr>
+      <w:tr>
+        <w:trPr>
+          <w:trHeight w:val="440"/>
+        </w:trPr>
+        <w:tc>
+          <w:tcPr>
+            <w:tcW w:w="2254" w:type="dxa"/>
+            <w:tcBorders>
+              <w:top w:val="single" w:sz="4" w:space="0" w:color="000000"/>
+              <w:left w:val="single" w:sz="4" w:space="0" w:color="000000"/>
+              <w:bottom w:val="single" w:sz="4" w:space="0" w:color="000000"/>
+              <w:right w:val="single" w:sz="4" w:space="0" w:color="000000"/>
+            </w:tcBorders>
+            <w:vAlign w:val="center"/>
+          </w:tcPr>
+          <w:p>
+            <w:pPr>
+              <w:rPr>
+                <w:rFonts w:ascii="Times New Roman" w:eastAsia="Times New Roman" w:hAnsi="Times New Roman" w:cs="Times New Roman"/>
+                <w:b/>
+                <w:sz w:val="24"/>
+                <w:szCs w:val="24"/>
+              </w:rPr>
+            </w:pPr>
+            <w:r>
+              <w:rPr>
+                <w:rFonts w:ascii="Times New Roman" w:eastAsia="Times New Roman" w:hAnsi="Times New Roman" w:cs="Times New Roman"/>
+                <w:b/>
+                <w:sz w:val="24"/>
+                <w:szCs w:val="24"/>
+              </w:rPr>
+              <w:t>Business Rules</w:t>
+            </w:r>
+          </w:p>
+        </w:tc>
+        <w:tc>
+          <w:tcPr>
+            <w:tcW w:w="6111" w:type="dxa"/>
+            <w:gridSpan w:val="3"/>
+            <w:tcBorders>
+              <w:top w:val="single" w:sz="4" w:space="0" w:color="000000"/>
+              <w:left w:val="single" w:sz="4" w:space="0" w:color="000000"/>
+              <w:bottom w:val="single" w:sz="4" w:space="0" w:color="000000"/>
+              <w:right w:val="single" w:sz="4" w:space="0" w:color="000000"/>
+            </w:tcBorders>
+            <w:vAlign w:val="center"/>
+          </w:tcPr>
+          <w:p>
+            <w:pPr>
+              <w:rPr>
+                <w:rFonts w:ascii="Times New Roman" w:eastAsia="Times New Roman" w:hAnsi="Times New Roman" w:cs="Times New Roman"/>
+                <w:sz w:val="24"/>
+                <w:szCs w:val="24"/>
+              </w:rPr>
+            </w:pPr>
+          </w:p>
+        </w:tc>
+      </w:tr>
+      <w:tr>
+        <w:trPr>
+          <w:trHeight w:val="440"/>
+        </w:trPr>
+        <w:tc>
+          <w:tcPr>
+            <w:tcW w:w="2254" w:type="dxa"/>
+            <w:tcBorders>
+              <w:top w:val="single" w:sz="4" w:space="0" w:color="000000"/>
+              <w:left w:val="single" w:sz="4" w:space="0" w:color="000000"/>
+              <w:bottom w:val="single" w:sz="4" w:space="0" w:color="000000"/>
+              <w:right w:val="single" w:sz="4" w:space="0" w:color="000000"/>
+            </w:tcBorders>
+            <w:vAlign w:val="center"/>
+          </w:tcPr>
+          <w:p>
+            <w:pPr>
+              <w:rPr>
+                <w:rFonts w:ascii="Times New Roman" w:eastAsia="Times New Roman" w:hAnsi="Times New Roman" w:cs="Times New Roman"/>
+                <w:b/>
+                <w:sz w:val="24"/>
+                <w:szCs w:val="24"/>
+              </w:rPr>
+            </w:pPr>
+            <w:r>
+              <w:rPr>
+                <w:rFonts w:ascii="Times New Roman" w:eastAsia="Times New Roman" w:hAnsi="Times New Roman" w:cs="Times New Roman"/>
+                <w:b/>
+                <w:sz w:val="24"/>
+                <w:szCs w:val="24"/>
+              </w:rPr>
+              <w:t>Other Information</w:t>
+            </w:r>
+          </w:p>
+        </w:tc>
+        <w:tc>
+          <w:tcPr>
+            <w:tcW w:w="6111" w:type="dxa"/>
+            <w:gridSpan w:val="3"/>
+            <w:tcBorders>
+              <w:top w:val="single" w:sz="4" w:space="0" w:color="000000"/>
+              <w:left w:val="single" w:sz="4" w:space="0" w:color="000000"/>
+              <w:bottom w:val="single" w:sz="4" w:space="0" w:color="000000"/>
+              <w:right w:val="single" w:sz="4" w:space="0" w:color="000000"/>
+            </w:tcBorders>
+            <w:vAlign w:val="center"/>
+          </w:tcPr>
+          <w:p>
+            <w:pPr>
+              <w:rPr>
+                <w:rFonts w:ascii="Times New Roman" w:eastAsia="Times New Roman" w:hAnsi="Times New Roman" w:cs="Times New Roman"/>
+                <w:sz w:val="24"/>
+                <w:szCs w:val="24"/>
+              </w:rPr>
+            </w:pPr>
+            <w:r>
+              <w:rPr>
+                <w:rFonts w:ascii="Times New Roman" w:eastAsia="Times New Roman" w:hAnsi="Times New Roman" w:cs="Times New Roman"/>
+                <w:sz w:val="24"/>
+                <w:szCs w:val="24"/>
+              </w:rPr>
+              <w:t>N/A</w:t>
+            </w:r>
+          </w:p>
+        </w:tc>
+      </w:tr>
+      <w:tr>
+        <w:trPr>
+          <w:trHeight w:val="440"/>
+        </w:trPr>
+        <w:tc>
+          <w:tcPr>
+            <w:tcW w:w="2254" w:type="dxa"/>
+            <w:tcBorders>
+              <w:top w:val="single" w:sz="4" w:space="0" w:color="000000"/>
+              <w:left w:val="single" w:sz="4" w:space="0" w:color="000000"/>
+              <w:bottom w:val="single" w:sz="4" w:space="0" w:color="000000"/>
+              <w:right w:val="single" w:sz="4" w:space="0" w:color="000000"/>
+            </w:tcBorders>
+            <w:vAlign w:val="center"/>
+          </w:tcPr>
+          <w:p>
+            <w:pPr>
+              <w:rPr>
+                <w:rFonts w:ascii="Times New Roman" w:eastAsia="Times New Roman" w:hAnsi="Times New Roman" w:cs="Times New Roman"/>
+                <w:b/>
+                <w:sz w:val="24"/>
+                <w:szCs w:val="24"/>
+              </w:rPr>
+            </w:pPr>
+            <w:r>
+              <w:rPr>
+                <w:rFonts w:ascii="Times New Roman" w:eastAsia="Times New Roman" w:hAnsi="Times New Roman" w:cs="Times New Roman"/>
+                <w:b/>
+                <w:sz w:val="24"/>
+                <w:szCs w:val="24"/>
+              </w:rPr>
+              <w:t>Assumptions</w:t>
+            </w:r>
+          </w:p>
+        </w:tc>
+        <w:tc>
+          <w:tcPr>
+            <w:tcW w:w="6111" w:type="dxa"/>
+            <w:gridSpan w:val="3"/>
+            <w:tcBorders>
+              <w:top w:val="single" w:sz="4" w:space="0" w:color="000000"/>
+              <w:left w:val="single" w:sz="4" w:space="0" w:color="000000"/>
+              <w:bottom w:val="single" w:sz="4" w:space="0" w:color="000000"/>
+              <w:right w:val="single" w:sz="4" w:space="0" w:color="000000"/>
+            </w:tcBorders>
+            <w:vAlign w:val="center"/>
+          </w:tcPr>
+          <w:p>
+            <w:pPr>
+              <w:rPr>
+                <w:rFonts w:ascii="Times New Roman" w:eastAsia="Times New Roman" w:hAnsi="Times New Roman" w:cs="Times New Roman"/>
+                <w:sz w:val="24"/>
+                <w:szCs w:val="24"/>
+              </w:rPr>
+            </w:pPr>
+            <w:r>
+              <w:rPr>
+                <w:rFonts w:ascii="Times New Roman" w:eastAsia="Times New Roman" w:hAnsi="Times New Roman" w:cs="Times New Roman"/>
+                <w:sz w:val="24"/>
+                <w:szCs w:val="24"/>
+              </w:rPr>
+              <w:t>N/A</w:t>
+            </w:r>
+          </w:p>
+        </w:tc>
+      </w:tr>
+    </w:tbl>
+    <w:p/>
+    <w:p>
+      <w:pPr>
         <w:pStyle w:val="Heading2"/>
         <w:rPr>
           <w:rFonts w:cs="Times New Roman"/>
@@ -44717,6 +46144,92 @@
     </w:lvl>
   </w:abstractNum>
   <w:abstractNum w:abstractNumId="6" w15:restartNumberingAfterBreak="0">
+    <w:nsid w:val="088040EE"/>
+    <w:multiLevelType w:val="multilevel"/>
+    <w:tmpl w:val="66F0659A"/>
+    <w:lvl w:ilvl="0">
+      <w:start w:val="1"/>
+      <w:numFmt w:val="decimal"/>
+      <w:lvlText w:val="%1."/>
+      <w:lvlJc w:val="left"/>
+      <w:pPr>
+        <w:ind w:left="720" w:hanging="360"/>
+      </w:pPr>
+    </w:lvl>
+    <w:lvl w:ilvl="1">
+      <w:start w:val="1"/>
+      <w:numFmt w:val="lowerLetter"/>
+      <w:lvlText w:val="%2."/>
+      <w:lvlJc w:val="left"/>
+      <w:pPr>
+        <w:ind w:left="1440" w:hanging="360"/>
+      </w:pPr>
+    </w:lvl>
+    <w:lvl w:ilvl="2">
+      <w:start w:val="1"/>
+      <w:numFmt w:val="lowerRoman"/>
+      <w:lvlText w:val="%3."/>
+      <w:lvlJc w:val="right"/>
+      <w:pPr>
+        <w:ind w:left="2160" w:hanging="180"/>
+      </w:pPr>
+    </w:lvl>
+    <w:lvl w:ilvl="3">
+      <w:start w:val="1"/>
+      <w:numFmt w:val="decimal"/>
+      <w:lvlText w:val="%4."/>
+      <w:lvlJc w:val="left"/>
+      <w:pPr>
+        <w:ind w:left="2880" w:hanging="360"/>
+      </w:pPr>
+    </w:lvl>
+    <w:lvl w:ilvl="4">
+      <w:start w:val="1"/>
+      <w:numFmt w:val="lowerLetter"/>
+      <w:lvlText w:val="%5."/>
+      <w:lvlJc w:val="left"/>
+      <w:pPr>
+        <w:ind w:left="3600" w:hanging="360"/>
+      </w:pPr>
+    </w:lvl>
+    <w:lvl w:ilvl="5">
+      <w:start w:val="1"/>
+      <w:numFmt w:val="lowerRoman"/>
+      <w:lvlText w:val="%6."/>
+      <w:lvlJc w:val="right"/>
+      <w:pPr>
+        <w:ind w:left="4320" w:hanging="180"/>
+      </w:pPr>
+    </w:lvl>
+    <w:lvl w:ilvl="6">
+      <w:start w:val="1"/>
+      <w:numFmt w:val="decimal"/>
+      <w:lvlText w:val="%7."/>
+      <w:lvlJc w:val="left"/>
+      <w:pPr>
+        <w:ind w:left="5040" w:hanging="360"/>
+      </w:pPr>
+    </w:lvl>
+    <w:lvl w:ilvl="7">
+      <w:start w:val="1"/>
+      <w:numFmt w:val="lowerLetter"/>
+      <w:lvlText w:val="%8."/>
+      <w:lvlJc w:val="left"/>
+      <w:pPr>
+        <w:ind w:left="5760" w:hanging="360"/>
+      </w:pPr>
+    </w:lvl>
+    <w:lvl w:ilvl="8">
+      <w:start w:val="1"/>
+      <w:numFmt w:val="lowerRoman"/>
+      <w:lvlText w:val="%9."/>
+      <w:lvlJc w:val="right"/>
+      <w:pPr>
+        <w:ind w:left="6480" w:hanging="180"/>
+      </w:pPr>
+    </w:lvl>
+  </w:abstractNum>
+  <w:abstractNum w:abstractNumId="7" w15:restartNumberingAfterBreak="0">
     <w:nsid w:val="093906F7"/>
     <w:multiLevelType w:val="multilevel"/>
     <w:tmpl w:val="AEBE430A"/>
@@ -44802,7 +46315,7 @@
       </w:pPr>
     </w:lvl>
   </w:abstractNum>
-  <w:abstractNum w:abstractNumId="7" w15:restartNumberingAfterBreak="0">
+  <w:abstractNum w:abstractNumId="8" w15:restartNumberingAfterBreak="0">
     <w:nsid w:val="0B904307"/>
     <w:multiLevelType w:val="multilevel"/>
     <w:tmpl w:val="335E037E"/>
@@ -44888,7 +46401,7 @@
       </w:pPr>
     </w:lvl>
   </w:abstractNum>
-  <w:abstractNum w:abstractNumId="8" w15:restartNumberingAfterBreak="0">
+  <w:abstractNum w:abstractNumId="9" w15:restartNumberingAfterBreak="0">
     <w:nsid w:val="0DDA23EA"/>
     <w:multiLevelType w:val="multilevel"/>
     <w:tmpl w:val="F30CB778"/>
@@ -45001,7 +46514,7 @@
       </w:rPr>
     </w:lvl>
   </w:abstractNum>
-  <w:abstractNum w:abstractNumId="9" w15:restartNumberingAfterBreak="0">
+  <w:abstractNum w:abstractNumId="10" w15:restartNumberingAfterBreak="0">
     <w:nsid w:val="0FC663C5"/>
     <w:multiLevelType w:val="multilevel"/>
     <w:tmpl w:val="833E5CAE"/>
@@ -45132,7 +46645,7 @@
       </w:rPr>
     </w:lvl>
   </w:abstractNum>
-  <w:abstractNum w:abstractNumId="10" w15:restartNumberingAfterBreak="0">
+  <w:abstractNum w:abstractNumId="11" w15:restartNumberingAfterBreak="0">
     <w:nsid w:val="17B36B57"/>
     <w:multiLevelType w:val="multilevel"/>
     <w:tmpl w:val="8A1E2110"/>
@@ -45218,7 +46731,7 @@
       </w:pPr>
     </w:lvl>
   </w:abstractNum>
-  <w:abstractNum w:abstractNumId="11" w15:restartNumberingAfterBreak="0">
+  <w:abstractNum w:abstractNumId="12" w15:restartNumberingAfterBreak="0">
     <w:nsid w:val="1936516A"/>
     <w:multiLevelType w:val="multilevel"/>
     <w:tmpl w:val="4CD4AF04"/>
@@ -45349,7 +46862,7 @@
       </w:rPr>
     </w:lvl>
   </w:abstractNum>
-  <w:abstractNum w:abstractNumId="12" w15:restartNumberingAfterBreak="0">
+  <w:abstractNum w:abstractNumId="13" w15:restartNumberingAfterBreak="0">
     <w:nsid w:val="1B6E0F2E"/>
     <w:multiLevelType w:val="multilevel"/>
     <w:tmpl w:val="33D62232"/>
@@ -45435,7 +46948,7 @@
       </w:pPr>
     </w:lvl>
   </w:abstractNum>
-  <w:abstractNum w:abstractNumId="13" w15:restartNumberingAfterBreak="0">
+  <w:abstractNum w:abstractNumId="14" w15:restartNumberingAfterBreak="0">
     <w:nsid w:val="1C3C6671"/>
     <w:multiLevelType w:val="multilevel"/>
     <w:tmpl w:val="B2EEF9F6"/>
@@ -45548,7 +47061,7 @@
       </w:rPr>
     </w:lvl>
   </w:abstractNum>
-  <w:abstractNum w:abstractNumId="14" w15:restartNumberingAfterBreak="0">
+  <w:abstractNum w:abstractNumId="15" w15:restartNumberingAfterBreak="0">
     <w:nsid w:val="1CD419DE"/>
     <w:multiLevelType w:val="multilevel"/>
     <w:tmpl w:val="11DA48B4"/>
@@ -45634,7 +47147,7 @@
       </w:pPr>
     </w:lvl>
   </w:abstractNum>
-  <w:abstractNum w:abstractNumId="15" w15:restartNumberingAfterBreak="0">
+  <w:abstractNum w:abstractNumId="16" w15:restartNumberingAfterBreak="0">
     <w:nsid w:val="24FD337C"/>
     <w:multiLevelType w:val="multilevel"/>
     <w:tmpl w:val="99E095C8"/>
@@ -45720,7 +47233,7 @@
       </w:pPr>
     </w:lvl>
   </w:abstractNum>
-  <w:abstractNum w:abstractNumId="16" w15:restartNumberingAfterBreak="0">
+  <w:abstractNum w:abstractNumId="17" w15:restartNumberingAfterBreak="0">
     <w:nsid w:val="25FF55BE"/>
     <w:multiLevelType w:val="multilevel"/>
     <w:tmpl w:val="33943BDE"/>
@@ -45806,7 +47319,7 @@
       </w:pPr>
     </w:lvl>
   </w:abstractNum>
-  <w:abstractNum w:abstractNumId="17" w15:restartNumberingAfterBreak="0">
+  <w:abstractNum w:abstractNumId="18" w15:restartNumberingAfterBreak="0">
     <w:nsid w:val="26C05F71"/>
     <w:multiLevelType w:val="multilevel"/>
     <w:tmpl w:val="6AC0DA74"/>
@@ -45919,7 +47432,7 @@
       </w:rPr>
     </w:lvl>
   </w:abstractNum>
-  <w:abstractNum w:abstractNumId="18" w15:restartNumberingAfterBreak="0">
+  <w:abstractNum w:abstractNumId="19" w15:restartNumberingAfterBreak="0">
     <w:nsid w:val="27360BC2"/>
     <w:multiLevelType w:val="multilevel"/>
     <w:tmpl w:val="74846CF4"/>
@@ -46005,7 +47518,93 @@
       </w:pPr>
     </w:lvl>
   </w:abstractNum>
-  <w:abstractNum w:abstractNumId="19" w15:restartNumberingAfterBreak="0">
+  <w:abstractNum w:abstractNumId="20" w15:restartNumberingAfterBreak="0">
+    <w:nsid w:val="2B981658"/>
+    <w:multiLevelType w:val="multilevel"/>
+    <w:tmpl w:val="D726547C"/>
+    <w:lvl w:ilvl="0">
+      <w:start w:val="1"/>
+      <w:numFmt w:val="decimal"/>
+      <w:lvlText w:val="%1."/>
+      <w:lvlJc w:val="left"/>
+      <w:pPr>
+        <w:ind w:left="720" w:hanging="360"/>
+      </w:pPr>
+    </w:lvl>
+    <w:lvl w:ilvl="1">
+      <w:start w:val="1"/>
+      <w:numFmt w:val="lowerLetter"/>
+      <w:lvlText w:val="%2."/>
+      <w:lvlJc w:val="left"/>
+      <w:pPr>
+        <w:ind w:left="1440" w:hanging="360"/>
+      </w:pPr>
+    </w:lvl>
+    <w:lvl w:ilvl="2">
+      <w:start w:val="1"/>
+      <w:numFmt w:val="lowerRoman"/>
+      <w:lvlText w:val="%3."/>
+      <w:lvlJc w:val="right"/>
+      <w:pPr>
+        <w:ind w:left="2160" w:hanging="180"/>
+      </w:pPr>
+    </w:lvl>
+    <w:lvl w:ilvl="3">
+      <w:start w:val="1"/>
+      <w:numFmt w:val="decimal"/>
+      <w:lvlText w:val="%4."/>
+      <w:lvlJc w:val="left"/>
+      <w:pPr>
+        <w:ind w:left="2880" w:hanging="360"/>
+      </w:pPr>
+    </w:lvl>
+    <w:lvl w:ilvl="4">
+      <w:start w:val="1"/>
+      <w:numFmt w:val="lowerLetter"/>
+      <w:lvlText w:val="%5."/>
+      <w:lvlJc w:val="left"/>
+      <w:pPr>
+        <w:ind w:left="3600" w:hanging="360"/>
+      </w:pPr>
+    </w:lvl>
+    <w:lvl w:ilvl="5">
+      <w:start w:val="1"/>
+      <w:numFmt w:val="lowerRoman"/>
+      <w:lvlText w:val="%6."/>
+      <w:lvlJc w:val="right"/>
+      <w:pPr>
+        <w:ind w:left="4320" w:hanging="180"/>
+      </w:pPr>
+    </w:lvl>
+    <w:lvl w:ilvl="6">
+      <w:start w:val="1"/>
+      <w:numFmt w:val="decimal"/>
+      <w:lvlText w:val="%7."/>
+      <w:lvlJc w:val="left"/>
+      <w:pPr>
+        <w:ind w:left="5040" w:hanging="360"/>
+      </w:pPr>
+    </w:lvl>
+    <w:lvl w:ilvl="7">
+      <w:start w:val="1"/>
+      <w:numFmt w:val="lowerLetter"/>
+      <w:lvlText w:val="%8."/>
+      <w:lvlJc w:val="left"/>
+      <w:pPr>
+        <w:ind w:left="5760" w:hanging="360"/>
+      </w:pPr>
+    </w:lvl>
+    <w:lvl w:ilvl="8">
+      <w:start w:val="1"/>
+      <w:numFmt w:val="lowerRoman"/>
+      <w:lvlText w:val="%9."/>
+      <w:lvlJc w:val="right"/>
+      <w:pPr>
+        <w:ind w:left="6480" w:hanging="180"/>
+      </w:pPr>
+    </w:lvl>
+  </w:abstractNum>
+  <w:abstractNum w:abstractNumId="21" w15:restartNumberingAfterBreak="0">
     <w:nsid w:val="2C654D50"/>
     <w:multiLevelType w:val="multilevel"/>
     <w:tmpl w:val="80A6E348"/>
@@ -46136,7 +47735,7 @@
       </w:rPr>
     </w:lvl>
   </w:abstractNum>
-  <w:abstractNum w:abstractNumId="20" w15:restartNumberingAfterBreak="0">
+  <w:abstractNum w:abstractNumId="22" w15:restartNumberingAfterBreak="0">
     <w:nsid w:val="301C5661"/>
     <w:multiLevelType w:val="multilevel"/>
     <w:tmpl w:val="15BE803C"/>
@@ -46222,7 +47821,7 @@
       </w:pPr>
     </w:lvl>
   </w:abstractNum>
-  <w:abstractNum w:abstractNumId="21" w15:restartNumberingAfterBreak="0">
+  <w:abstractNum w:abstractNumId="23" w15:restartNumberingAfterBreak="0">
     <w:nsid w:val="326E6E1A"/>
     <w:multiLevelType w:val="multilevel"/>
     <w:tmpl w:val="386ABD7E"/>
@@ -46308,7 +47907,7 @@
       </w:pPr>
     </w:lvl>
   </w:abstractNum>
-  <w:abstractNum w:abstractNumId="22" w15:restartNumberingAfterBreak="0">
+  <w:abstractNum w:abstractNumId="24" w15:restartNumberingAfterBreak="0">
     <w:nsid w:val="355C59E1"/>
     <w:multiLevelType w:val="multilevel"/>
     <w:tmpl w:val="AE8CD23A"/>
@@ -46394,7 +47993,7 @@
       </w:pPr>
     </w:lvl>
   </w:abstractNum>
-  <w:abstractNum w:abstractNumId="23" w15:restartNumberingAfterBreak="0">
+  <w:abstractNum w:abstractNumId="25" w15:restartNumberingAfterBreak="0">
     <w:nsid w:val="359B46C9"/>
     <w:multiLevelType w:val="multilevel"/>
     <w:tmpl w:val="90E29392"/>
@@ -46525,7 +48124,7 @@
       </w:rPr>
     </w:lvl>
   </w:abstractNum>
-  <w:abstractNum w:abstractNumId="24" w15:restartNumberingAfterBreak="0">
+  <w:abstractNum w:abstractNumId="26" w15:restartNumberingAfterBreak="0">
     <w:nsid w:val="3E3D62C7"/>
     <w:multiLevelType w:val="multilevel"/>
     <w:tmpl w:val="66A2F0AA"/>
@@ -46611,7 +48210,7 @@
       </w:pPr>
     </w:lvl>
   </w:abstractNum>
-  <w:abstractNum w:abstractNumId="25" w15:restartNumberingAfterBreak="0">
+  <w:abstractNum w:abstractNumId="27" w15:restartNumberingAfterBreak="0">
     <w:nsid w:val="3EF90855"/>
     <w:multiLevelType w:val="multilevel"/>
     <w:tmpl w:val="CB088C34"/>
@@ -46724,7 +48323,7 @@
       </w:rPr>
     </w:lvl>
   </w:abstractNum>
-  <w:abstractNum w:abstractNumId="26" w15:restartNumberingAfterBreak="0">
+  <w:abstractNum w:abstractNumId="28" w15:restartNumberingAfterBreak="0">
     <w:nsid w:val="402D3E7D"/>
     <w:multiLevelType w:val="multilevel"/>
     <w:tmpl w:val="17A6A3C2"/>
@@ -46855,7 +48454,7 @@
       </w:rPr>
     </w:lvl>
   </w:abstractNum>
-  <w:abstractNum w:abstractNumId="27" w15:restartNumberingAfterBreak="0">
+  <w:abstractNum w:abstractNumId="29" w15:restartNumberingAfterBreak="0">
     <w:nsid w:val="40F706D5"/>
     <w:multiLevelType w:val="multilevel"/>
     <w:tmpl w:val="80305764"/>
@@ -46941,7 +48540,7 @@
       </w:pPr>
     </w:lvl>
   </w:abstractNum>
-  <w:abstractNum w:abstractNumId="28" w15:restartNumberingAfterBreak="0">
+  <w:abstractNum w:abstractNumId="30" w15:restartNumberingAfterBreak="0">
     <w:nsid w:val="411E5211"/>
     <w:multiLevelType w:val="multilevel"/>
     <w:tmpl w:val="1DB64BD2"/>
@@ -47027,7 +48626,7 @@
       </w:pPr>
     </w:lvl>
   </w:abstractNum>
-  <w:abstractNum w:abstractNumId="29" w15:restartNumberingAfterBreak="0">
+  <w:abstractNum w:abstractNumId="31" w15:restartNumberingAfterBreak="0">
     <w:nsid w:val="45687845"/>
     <w:multiLevelType w:val="multilevel"/>
     <w:tmpl w:val="5FC2F728"/>
@@ -47140,7 +48739,7 @@
       </w:rPr>
     </w:lvl>
   </w:abstractNum>
-  <w:abstractNum w:abstractNumId="30" w15:restartNumberingAfterBreak="0">
+  <w:abstractNum w:abstractNumId="32" w15:restartNumberingAfterBreak="0">
     <w:nsid w:val="475F38C5"/>
     <w:multiLevelType w:val="multilevel"/>
     <w:tmpl w:val="2AC2B3A6"/>
@@ -47226,7 +48825,7 @@
       </w:pPr>
     </w:lvl>
   </w:abstractNum>
-  <w:abstractNum w:abstractNumId="31" w15:restartNumberingAfterBreak="0">
+  <w:abstractNum w:abstractNumId="33" w15:restartNumberingAfterBreak="0">
     <w:nsid w:val="48DA0D64"/>
     <w:multiLevelType w:val="multilevel"/>
     <w:tmpl w:val="E59AEA8C"/>
@@ -47357,7 +48956,7 @@
       </w:rPr>
     </w:lvl>
   </w:abstractNum>
-  <w:abstractNum w:abstractNumId="32" w15:restartNumberingAfterBreak="0">
+  <w:abstractNum w:abstractNumId="34" w15:restartNumberingAfterBreak="0">
     <w:nsid w:val="48E658D6"/>
     <w:multiLevelType w:val="multilevel"/>
     <w:tmpl w:val="934C387A"/>
@@ -47488,7 +49087,7 @@
       </w:rPr>
     </w:lvl>
   </w:abstractNum>
-  <w:abstractNum w:abstractNumId="33" w15:restartNumberingAfterBreak="0">
+  <w:abstractNum w:abstractNumId="35" w15:restartNumberingAfterBreak="0">
     <w:nsid w:val="4B997418"/>
     <w:multiLevelType w:val="multilevel"/>
     <w:tmpl w:val="2D98A2EA"/>
@@ -47574,7 +49173,7 @@
       </w:pPr>
     </w:lvl>
   </w:abstractNum>
-  <w:abstractNum w:abstractNumId="34" w15:restartNumberingAfterBreak="0">
+  <w:abstractNum w:abstractNumId="36" w15:restartNumberingAfterBreak="0">
     <w:nsid w:val="4F897D40"/>
     <w:multiLevelType w:val="multilevel"/>
     <w:tmpl w:val="85F451BE"/>
@@ -47687,7 +49286,7 @@
       </w:rPr>
     </w:lvl>
   </w:abstractNum>
-  <w:abstractNum w:abstractNumId="35" w15:restartNumberingAfterBreak="0">
+  <w:abstractNum w:abstractNumId="37" w15:restartNumberingAfterBreak="0">
     <w:nsid w:val="4FE4280F"/>
     <w:multiLevelType w:val="multilevel"/>
     <w:tmpl w:val="27D20E96"/>
@@ -47773,7 +49372,7 @@
       </w:pPr>
     </w:lvl>
   </w:abstractNum>
-  <w:abstractNum w:abstractNumId="36" w15:restartNumberingAfterBreak="0">
+  <w:abstractNum w:abstractNumId="38" w15:restartNumberingAfterBreak="0">
     <w:nsid w:val="55625C94"/>
     <w:multiLevelType w:val="multilevel"/>
     <w:tmpl w:val="E73C6778"/>
@@ -47859,7 +49458,7 @@
       </w:pPr>
     </w:lvl>
   </w:abstractNum>
-  <w:abstractNum w:abstractNumId="37" w15:restartNumberingAfterBreak="0">
+  <w:abstractNum w:abstractNumId="39" w15:restartNumberingAfterBreak="0">
     <w:nsid w:val="588D6ED0"/>
     <w:multiLevelType w:val="multilevel"/>
     <w:tmpl w:val="C1E2A166"/>
@@ -47990,7 +49589,7 @@
       </w:rPr>
     </w:lvl>
   </w:abstractNum>
-  <w:abstractNum w:abstractNumId="38" w15:restartNumberingAfterBreak="0">
+  <w:abstractNum w:abstractNumId="40" w15:restartNumberingAfterBreak="0">
     <w:nsid w:val="5D670F28"/>
     <w:multiLevelType w:val="multilevel"/>
     <w:tmpl w:val="48EE5B68"/>
@@ -48103,7 +49702,7 @@
       </w:rPr>
     </w:lvl>
   </w:abstractNum>
-  <w:abstractNum w:abstractNumId="39" w15:restartNumberingAfterBreak="0">
+  <w:abstractNum w:abstractNumId="41" w15:restartNumberingAfterBreak="0">
     <w:nsid w:val="62B62281"/>
     <w:multiLevelType w:val="multilevel"/>
     <w:tmpl w:val="BEDA33CA"/>
@@ -48216,7 +49815,7 @@
       </w:rPr>
     </w:lvl>
   </w:abstractNum>
-  <w:abstractNum w:abstractNumId="40" w15:restartNumberingAfterBreak="0">
+  <w:abstractNum w:abstractNumId="42" w15:restartNumberingAfterBreak="0">
     <w:nsid w:val="62B90C15"/>
     <w:multiLevelType w:val="multilevel"/>
     <w:tmpl w:val="63D8B65C"/>
@@ -48329,7 +49928,7 @@
       </w:rPr>
     </w:lvl>
   </w:abstractNum>
-  <w:abstractNum w:abstractNumId="41" w15:restartNumberingAfterBreak="0">
+  <w:abstractNum w:abstractNumId="43" w15:restartNumberingAfterBreak="0">
     <w:nsid w:val="62C4442D"/>
     <w:multiLevelType w:val="multilevel"/>
     <w:tmpl w:val="55D8B0F2"/>
@@ -48460,7 +50059,7 @@
       </w:rPr>
     </w:lvl>
   </w:abstractNum>
-  <w:abstractNum w:abstractNumId="42" w15:restartNumberingAfterBreak="0">
+  <w:abstractNum w:abstractNumId="44" w15:restartNumberingAfterBreak="0">
     <w:nsid w:val="6B0441A1"/>
     <w:multiLevelType w:val="multilevel"/>
     <w:tmpl w:val="E3F8608A"/>
@@ -48546,7 +50145,7 @@
       </w:pPr>
     </w:lvl>
   </w:abstractNum>
-  <w:abstractNum w:abstractNumId="43" w15:restartNumberingAfterBreak="0">
+  <w:abstractNum w:abstractNumId="45" w15:restartNumberingAfterBreak="0">
     <w:nsid w:val="6B376E81"/>
     <w:multiLevelType w:val="multilevel"/>
     <w:tmpl w:val="389ACB2E"/>
@@ -48677,7 +50276,7 @@
       </w:rPr>
     </w:lvl>
   </w:abstractNum>
-  <w:abstractNum w:abstractNumId="44" w15:restartNumberingAfterBreak="0">
+  <w:abstractNum w:abstractNumId="46" w15:restartNumberingAfterBreak="0">
     <w:nsid w:val="6BD638A0"/>
     <w:multiLevelType w:val="multilevel"/>
     <w:tmpl w:val="2CBA5F4A"/>
@@ -48808,7 +50407,7 @@
       </w:rPr>
     </w:lvl>
   </w:abstractNum>
-  <w:abstractNum w:abstractNumId="45" w15:restartNumberingAfterBreak="0">
+  <w:abstractNum w:abstractNumId="47" w15:restartNumberingAfterBreak="0">
     <w:nsid w:val="6D1F7B2C"/>
     <w:multiLevelType w:val="multilevel"/>
     <w:tmpl w:val="30082FD4"/>
@@ -48894,7 +50493,7 @@
       </w:pPr>
     </w:lvl>
   </w:abstractNum>
-  <w:abstractNum w:abstractNumId="46" w15:restartNumberingAfterBreak="0">
+  <w:abstractNum w:abstractNumId="48" w15:restartNumberingAfterBreak="0">
     <w:nsid w:val="6D2F6A05"/>
     <w:multiLevelType w:val="multilevel"/>
     <w:tmpl w:val="170C6F6C"/>
@@ -49025,7 +50624,7 @@
       </w:rPr>
     </w:lvl>
   </w:abstractNum>
-  <w:abstractNum w:abstractNumId="47" w15:restartNumberingAfterBreak="0">
+  <w:abstractNum w:abstractNumId="49" w15:restartNumberingAfterBreak="0">
     <w:nsid w:val="6DE249EB"/>
     <w:multiLevelType w:val="multilevel"/>
     <w:tmpl w:val="F3C2E624"/>
@@ -49111,7 +50710,7 @@
       </w:pPr>
     </w:lvl>
   </w:abstractNum>
-  <w:abstractNum w:abstractNumId="48" w15:restartNumberingAfterBreak="0">
+  <w:abstractNum w:abstractNumId="50" w15:restartNumberingAfterBreak="0">
     <w:nsid w:val="6EDB18E9"/>
     <w:multiLevelType w:val="multilevel"/>
     <w:tmpl w:val="B110201E"/>
@@ -49197,7 +50796,7 @@
       </w:pPr>
     </w:lvl>
   </w:abstractNum>
-  <w:abstractNum w:abstractNumId="49" w15:restartNumberingAfterBreak="0">
+  <w:abstractNum w:abstractNumId="51" w15:restartNumberingAfterBreak="0">
     <w:nsid w:val="768F2C3F"/>
     <w:multiLevelType w:val="multilevel"/>
     <w:tmpl w:val="2B6E9612"/>
@@ -49283,7 +50882,7 @@
       </w:pPr>
     </w:lvl>
   </w:abstractNum>
-  <w:abstractNum w:abstractNumId="50" w15:restartNumberingAfterBreak="0">
+  <w:abstractNum w:abstractNumId="52" w15:restartNumberingAfterBreak="0">
     <w:nsid w:val="776E7685"/>
     <w:multiLevelType w:val="multilevel"/>
     <w:tmpl w:val="1BFAB368"/>
@@ -49396,7 +50995,7 @@
       </w:rPr>
     </w:lvl>
   </w:abstractNum>
-  <w:abstractNum w:abstractNumId="51" w15:restartNumberingAfterBreak="0">
+  <w:abstractNum w:abstractNumId="53" w15:restartNumberingAfterBreak="0">
     <w:nsid w:val="7D190205"/>
     <w:multiLevelType w:val="multilevel"/>
     <w:tmpl w:val="4DCA9B1A"/>
@@ -49509,7 +51108,7 @@
       </w:rPr>
     </w:lvl>
   </w:abstractNum>
-  <w:abstractNum w:abstractNumId="52" w15:restartNumberingAfterBreak="0">
+  <w:abstractNum w:abstractNumId="54" w15:restartNumberingAfterBreak="0">
     <w:nsid w:val="7D24287A"/>
     <w:multiLevelType w:val="multilevel"/>
     <w:tmpl w:val="28C46E00"/>
@@ -49622,7 +51221,7 @@
       </w:rPr>
     </w:lvl>
   </w:abstractNum>
-  <w:abstractNum w:abstractNumId="53" w15:restartNumberingAfterBreak="0">
+  <w:abstractNum w:abstractNumId="55" w15:restartNumberingAfterBreak="0">
     <w:nsid w:val="7FD55964"/>
     <w:multiLevelType w:val="multilevel"/>
     <w:tmpl w:val="1ED05C20"/>
@@ -49709,168 +51308,174 @@
     </w:lvl>
   </w:abstractNum>
   <w:num w:numId="1">
-    <w:abstractNumId w:val="46"/>
+    <w:abstractNumId w:val="48"/>
   </w:num>
   <w:num w:numId="2">
     <w:abstractNumId w:val="2"/>
   </w:num>
   <w:num w:numId="3">
-    <w:abstractNumId w:val="44"/>
+    <w:abstractNumId w:val="46"/>
   </w:num>
   <w:num w:numId="4">
-    <w:abstractNumId w:val="40"/>
+    <w:abstractNumId w:val="42"/>
   </w:num>
   <w:num w:numId="5">
-    <w:abstractNumId w:val="9"/>
+    <w:abstractNumId w:val="10"/>
   </w:num>
   <w:num w:numId="6">
-    <w:abstractNumId w:val="43"/>
+    <w:abstractNumId w:val="45"/>
   </w:num>
   <w:num w:numId="7">
-    <w:abstractNumId w:val="11"/>
+    <w:abstractNumId w:val="12"/>
   </w:num>
   <w:num w:numId="8">
-    <w:abstractNumId w:val="37"/>
+    <w:abstractNumId w:val="39"/>
   </w:num>
   <w:num w:numId="9">
-    <w:abstractNumId w:val="19"/>
+    <w:abstractNumId w:val="21"/>
   </w:num>
   <w:num w:numId="10">
     <w:abstractNumId w:val="1"/>
   </w:num>
   <w:num w:numId="11">
-    <w:abstractNumId w:val="31"/>
+    <w:abstractNumId w:val="33"/>
   </w:num>
   <w:num w:numId="12">
-    <w:abstractNumId w:val="26"/>
+    <w:abstractNumId w:val="28"/>
   </w:num>
   <w:num w:numId="13">
-    <w:abstractNumId w:val="41"/>
+    <w:abstractNumId w:val="43"/>
   </w:num>
   <w:num w:numId="14">
-    <w:abstractNumId w:val="32"/>
+    <w:abstractNumId w:val="34"/>
   </w:num>
   <w:num w:numId="15">
-    <w:abstractNumId w:val="52"/>
+    <w:abstractNumId w:val="54"/>
   </w:num>
   <w:num w:numId="16">
-    <w:abstractNumId w:val="23"/>
+    <w:abstractNumId w:val="25"/>
   </w:num>
   <w:num w:numId="17">
     <w:abstractNumId w:val="5"/>
   </w:num>
   <w:num w:numId="18">
+    <w:abstractNumId w:val="26"/>
+  </w:num>
+  <w:num w:numId="19">
+    <w:abstractNumId w:val="32"/>
+  </w:num>
+  <w:num w:numId="20">
+    <w:abstractNumId w:val="49"/>
+  </w:num>
+  <w:num w:numId="21">
+    <w:abstractNumId w:val="30"/>
+  </w:num>
+  <w:num w:numId="22">
+    <w:abstractNumId w:val="35"/>
+  </w:num>
+  <w:num w:numId="23">
+    <w:abstractNumId w:val="51"/>
+  </w:num>
+  <w:num w:numId="24">
+    <w:abstractNumId w:val="16"/>
+  </w:num>
+  <w:num w:numId="25">
+    <w:abstractNumId w:val="17"/>
+  </w:num>
+  <w:num w:numId="26">
+    <w:abstractNumId w:val="55"/>
+  </w:num>
+  <w:num w:numId="27">
+    <w:abstractNumId w:val="37"/>
+  </w:num>
+  <w:num w:numId="28">
+    <w:abstractNumId w:val="50"/>
+  </w:num>
+  <w:num w:numId="29">
     <w:abstractNumId w:val="24"/>
   </w:num>
-  <w:num w:numId="19">
-    <w:abstractNumId w:val="30"/>
-  </w:num>
-  <w:num w:numId="20">
+  <w:num w:numId="30">
     <w:abstractNumId w:val="47"/>
   </w:num>
-  <w:num w:numId="21">
-    <w:abstractNumId w:val="28"/>
-  </w:num>
-  <w:num w:numId="22">
-    <w:abstractNumId w:val="33"/>
-  </w:num>
-  <w:num w:numId="23">
-    <w:abstractNumId w:val="49"/>
-  </w:num>
-  <w:num w:numId="24">
-    <w:abstractNumId w:val="15"/>
-  </w:num>
-  <w:num w:numId="25">
-    <w:abstractNumId w:val="16"/>
-  </w:num>
-  <w:num w:numId="26">
-    <w:abstractNumId w:val="53"/>
-  </w:num>
-  <w:num w:numId="27">
-    <w:abstractNumId w:val="35"/>
-  </w:num>
-  <w:num w:numId="28">
-    <w:abstractNumId w:val="48"/>
-  </w:num>
-  <w:num w:numId="29">
-    <w:abstractNumId w:val="22"/>
-  </w:num>
-  <w:num w:numId="30">
-    <w:abstractNumId w:val="45"/>
-  </w:num>
   <w:num w:numId="31">
-    <w:abstractNumId w:val="21"/>
+    <w:abstractNumId w:val="23"/>
   </w:num>
   <w:num w:numId="32">
     <w:abstractNumId w:val="3"/>
   </w:num>
   <w:num w:numId="33">
+    <w:abstractNumId w:val="8"/>
+  </w:num>
+  <w:num w:numId="34">
+    <w:abstractNumId w:val="15"/>
+  </w:num>
+  <w:num w:numId="35">
+    <w:abstractNumId w:val="29"/>
+  </w:num>
+  <w:num w:numId="36">
     <w:abstractNumId w:val="7"/>
   </w:num>
-  <w:num w:numId="34">
-    <w:abstractNumId w:val="14"/>
-  </w:num>
-  <w:num w:numId="35">
-    <w:abstractNumId w:val="27"/>
-  </w:num>
-  <w:num w:numId="36">
-    <w:abstractNumId w:val="6"/>
-  </w:num>
   <w:num w:numId="37">
-    <w:abstractNumId w:val="10"/>
+    <w:abstractNumId w:val="11"/>
   </w:num>
   <w:num w:numId="38">
-    <w:abstractNumId w:val="36"/>
+    <w:abstractNumId w:val="38"/>
   </w:num>
   <w:num w:numId="39">
-    <w:abstractNumId w:val="20"/>
+    <w:abstractNumId w:val="22"/>
   </w:num>
   <w:num w:numId="40">
     <w:abstractNumId w:val="0"/>
   </w:num>
   <w:num w:numId="41">
+    <w:abstractNumId w:val="19"/>
+  </w:num>
+  <w:num w:numId="42">
+    <w:abstractNumId w:val="52"/>
+  </w:num>
+  <w:num w:numId="43">
+    <w:abstractNumId w:val="9"/>
+  </w:num>
+  <w:num w:numId="44">
+    <w:abstractNumId w:val="53"/>
+  </w:num>
+  <w:num w:numId="45">
+    <w:abstractNumId w:val="27"/>
+  </w:num>
+  <w:num w:numId="46">
+    <w:abstractNumId w:val="41"/>
+  </w:num>
+  <w:num w:numId="47">
+    <w:abstractNumId w:val="14"/>
+  </w:num>
+  <w:num w:numId="48">
     <w:abstractNumId w:val="18"/>
   </w:num>
-  <w:num w:numId="42">
-    <w:abstractNumId w:val="50"/>
-  </w:num>
-  <w:num w:numId="43">
-    <w:abstractNumId w:val="8"/>
-  </w:num>
-  <w:num w:numId="44">
-    <w:abstractNumId w:val="51"/>
-  </w:num>
-  <w:num w:numId="45">
-    <w:abstractNumId w:val="25"/>
-  </w:num>
-  <w:num w:numId="46">
-    <w:abstractNumId w:val="39"/>
-  </w:num>
-  <w:num w:numId="47">
-    <w:abstractNumId w:val="13"/>
-  </w:num>
-  <w:num w:numId="48">
-    <w:abstractNumId w:val="17"/>
-  </w:num>
   <w:num w:numId="49">
-    <w:abstractNumId w:val="38"/>
+    <w:abstractNumId w:val="40"/>
   </w:num>
   <w:num w:numId="50">
-    <w:abstractNumId w:val="34"/>
+    <w:abstractNumId w:val="36"/>
   </w:num>
   <w:num w:numId="51">
-    <w:abstractNumId w:val="29"/>
+    <w:abstractNumId w:val="31"/>
   </w:num>
   <w:num w:numId="52">
-    <w:abstractNumId w:val="12"/>
+    <w:abstractNumId w:val="13"/>
   </w:num>
   <w:num w:numId="53">
     <w:abstractNumId w:val="4"/>
   </w:num>
   <w:num w:numId="54">
-    <w:abstractNumId w:val="42"/>
+    <w:abstractNumId w:val="44"/>
   </w:num>
-  <w:numIdMacAtCleanup w:val="54"/>
+  <w:num w:numId="55">
+    <w:abstractNumId w:val="6"/>
+  </w:num>
+  <w:num w:numId="56">
+    <w:abstractNumId w:val="20"/>
+  </w:num>
+  <w:numIdMacAtCleanup w:val="56"/>
 </w:numbering>
 </file>
 

</xml_diff>

<commit_message>
Add Use Case Create Point Description document
</commit_message>
<xml_diff>
--- a/docs/LiveCodingMentor.docx
+++ b/docs/LiveCodingMentor.docx
@@ -488,27 +488,7 @@
                 <w:sz w:val="24"/>
                 <w:szCs w:val="24"/>
               </w:rPr>
-              <w:t xml:space="preserve">Le Thanh </w:t>
-            </w:r>
-            <w:proofErr w:type="spellStart"/>
-            <w:r>
-              <w:rPr>
-                <w:rFonts w:ascii="Times New Roman" w:eastAsia="Times New Roman" w:hAnsi="Times New Roman" w:cs="Times New Roman"/>
-                <w:color w:val="000000"/>
-                <w:sz w:val="24"/>
-                <w:szCs w:val="24"/>
-              </w:rPr>
-              <w:t>Dat</w:t>
-            </w:r>
-            <w:proofErr w:type="spellEnd"/>
-            <w:r>
-              <w:rPr>
-                <w:rFonts w:ascii="Times New Roman" w:eastAsia="Times New Roman" w:hAnsi="Times New Roman" w:cs="Times New Roman"/>
-                <w:color w:val="000000"/>
-                <w:sz w:val="24"/>
-                <w:szCs w:val="24"/>
-              </w:rPr>
-              <w:t xml:space="preserve"> – HE130450</w:t>
+              <w:t>Le Thanh Dat – HE130450</w:t>
             </w:r>
           </w:p>
           <w:p>
@@ -4960,7 +4940,6 @@
                 <w:szCs w:val="24"/>
               </w:rPr>
             </w:pPr>
-            <w:proofErr w:type="spellStart"/>
             <w:r>
               <w:rPr>
                 <w:rFonts w:ascii="Times New Roman" w:eastAsia="Times New Roman" w:hAnsi="Times New Roman" w:cs="Times New Roman"/>
@@ -4969,7 +4948,6 @@
               </w:rPr>
               <w:t>Javascript</w:t>
             </w:r>
-            <w:proofErr w:type="spellEnd"/>
           </w:p>
         </w:tc>
       </w:tr>
@@ -7030,19 +7008,8 @@
                 <w:sz w:val="24"/>
                 <w:szCs w:val="24"/>
               </w:rPr>
-              <w:t xml:space="preserve">Le Thanh </w:t>
-            </w:r>
-            <w:proofErr w:type="spellStart"/>
-            <w:r>
-              <w:rPr>
-                <w:rFonts w:ascii="Times New Roman" w:eastAsia="Times New Roman" w:hAnsi="Times New Roman" w:cs="Times New Roman"/>
-                <w:color w:val="000000"/>
-                <w:sz w:val="24"/>
-                <w:szCs w:val="24"/>
-              </w:rPr>
-              <w:t>Dat</w:t>
-            </w:r>
-            <w:proofErr w:type="spellEnd"/>
+              <w:t>Le Thanh Dat</w:t>
+            </w:r>
           </w:p>
         </w:tc>
         <w:tc>
@@ -7975,27 +7942,7 @@
           <w:sz w:val="24"/>
           <w:szCs w:val="24"/>
         </w:rPr>
-        <w:t xml:space="preserve">Figure: </w:t>
-      </w:r>
-      <w:proofErr w:type="spellStart"/>
-      <w:r>
-        <w:rPr>
-          <w:rFonts w:ascii="Times New Roman" w:eastAsia="Times New Roman" w:hAnsi="Times New Roman" w:cs="Times New Roman"/>
-          <w:i/>
-          <w:sz w:val="24"/>
-          <w:szCs w:val="24"/>
-        </w:rPr>
-        <w:t>FUNiX</w:t>
-      </w:r>
-      <w:proofErr w:type="spellEnd"/>
-      <w:r>
-        <w:rPr>
-          <w:rFonts w:ascii="Times New Roman" w:eastAsia="Times New Roman" w:hAnsi="Times New Roman" w:cs="Times New Roman"/>
-          <w:i/>
-          <w:sz w:val="24"/>
-          <w:szCs w:val="24"/>
-        </w:rPr>
-        <w:t xml:space="preserve"> website (Link: https://fu.funix.edu.vn)</w:t>
+        <w:t>Figure: FUNiX website (Link: https://fu.funix.edu.vn)</w:t>
       </w:r>
     </w:p>
     <w:p>
@@ -8008,7 +7955,6 @@
           <w:szCs w:val="24"/>
         </w:rPr>
       </w:pPr>
-      <w:proofErr w:type="spellStart"/>
       <w:r>
         <w:rPr>
           <w:rFonts w:ascii="Times New Roman" w:eastAsia="Times New Roman" w:hAnsi="Times New Roman" w:cs="Times New Roman"/>
@@ -8016,9 +7962,19 @@
           <w:sz w:val="24"/>
           <w:szCs w:val="24"/>
         </w:rPr>
-        <w:t>FUNiX</w:t>
+        <w:t>FUNiX Online University is a university in the FPT Education system, providing Bachelor of Information Technology and certificates of career and soft skills. </w:t>
       </w:r>
-      <w:proofErr w:type="spellEnd"/>
+    </w:p>
+    <w:p>
+      <w:pPr>
+        <w:spacing w:after="0" w:line="240" w:lineRule="auto"/>
+        <w:ind w:firstLine="360"/>
+        <w:rPr>
+          <w:rFonts w:ascii="Times New Roman" w:eastAsia="Times New Roman" w:hAnsi="Times New Roman" w:cs="Times New Roman"/>
+          <w:sz w:val="24"/>
+          <w:szCs w:val="24"/>
+        </w:rPr>
+      </w:pPr>
       <w:r>
         <w:rPr>
           <w:rFonts w:ascii="Times New Roman" w:eastAsia="Times New Roman" w:hAnsi="Times New Roman" w:cs="Times New Roman"/>
@@ -8026,38 +7982,7 @@
           <w:sz w:val="24"/>
           <w:szCs w:val="24"/>
         </w:rPr>
-        <w:t xml:space="preserve"> Online University is a university in the FPT Education system, providing Bachelor of Information Technology and certificates of career and soft skills. </w:t>
-      </w:r>
-    </w:p>
-    <w:p>
-      <w:pPr>
-        <w:spacing w:after="0" w:line="240" w:lineRule="auto"/>
-        <w:ind w:firstLine="360"/>
-        <w:rPr>
-          <w:rFonts w:ascii="Times New Roman" w:eastAsia="Times New Roman" w:hAnsi="Times New Roman" w:cs="Times New Roman"/>
-          <w:sz w:val="24"/>
-          <w:szCs w:val="24"/>
-        </w:rPr>
-      </w:pPr>
-      <w:proofErr w:type="spellStart"/>
-      <w:r>
-        <w:rPr>
-          <w:rFonts w:ascii="Times New Roman" w:eastAsia="Times New Roman" w:hAnsi="Times New Roman" w:cs="Times New Roman"/>
-          <w:color w:val="000000"/>
-          <w:sz w:val="24"/>
-          <w:szCs w:val="24"/>
-        </w:rPr>
-        <w:t>FUNiX</w:t>
-      </w:r>
-      <w:proofErr w:type="spellEnd"/>
-      <w:r>
-        <w:rPr>
-          <w:rFonts w:ascii="Times New Roman" w:eastAsia="Times New Roman" w:hAnsi="Times New Roman" w:cs="Times New Roman"/>
-          <w:color w:val="000000"/>
-          <w:sz w:val="24"/>
-          <w:szCs w:val="24"/>
-        </w:rPr>
-        <w:t xml:space="preserve"> online university, which inherits the above principles, presents for the first time a new method of education, like every student, from day one:</w:t>
+        <w:t>FUNiX online university, which inherits the above principles, presents for the first time a new method of education, like every student, from day one:</w:t>
       </w:r>
     </w:p>
     <w:p>
@@ -8321,25 +8246,14 @@
                 <w:szCs w:val="24"/>
               </w:rPr>
             </w:pPr>
-            <w:proofErr w:type="spellStart"/>
-            <w:r>
-              <w:rPr>
-                <w:rFonts w:ascii="Times New Roman" w:eastAsia="Times New Roman" w:hAnsi="Times New Roman" w:cs="Times New Roman"/>
-                <w:color w:val="000000"/>
-                <w:sz w:val="24"/>
-                <w:szCs w:val="24"/>
-              </w:rPr>
-              <w:t>FUNiX</w:t>
-            </w:r>
-            <w:proofErr w:type="spellEnd"/>
-            <w:r>
-              <w:rPr>
-                <w:rFonts w:ascii="Times New Roman" w:eastAsia="Times New Roman" w:hAnsi="Times New Roman" w:cs="Times New Roman"/>
-                <w:color w:val="000000"/>
-                <w:sz w:val="24"/>
-                <w:szCs w:val="24"/>
-              </w:rPr>
-              <w:t xml:space="preserve"> courses are all long-term courses.</w:t>
+            <w:r>
+              <w:rPr>
+                <w:rFonts w:ascii="Times New Roman" w:eastAsia="Times New Roman" w:hAnsi="Times New Roman" w:cs="Times New Roman"/>
+                <w:color w:val="000000"/>
+                <w:sz w:val="24"/>
+                <w:szCs w:val="24"/>
+              </w:rPr>
+              <w:t>FUNiX courses are all long-term courses.</w:t>
             </w:r>
           </w:p>
           <w:p>
@@ -8382,25 +8296,14 @@
                 <w:szCs w:val="24"/>
               </w:rPr>
             </w:pPr>
-            <w:proofErr w:type="spellStart"/>
-            <w:r>
-              <w:rPr>
-                <w:rFonts w:ascii="Times New Roman" w:eastAsia="Times New Roman" w:hAnsi="Times New Roman" w:cs="Times New Roman"/>
-                <w:color w:val="000000"/>
-                <w:sz w:val="24"/>
-                <w:szCs w:val="24"/>
-              </w:rPr>
-              <w:t>FUNiX</w:t>
-            </w:r>
-            <w:proofErr w:type="spellEnd"/>
-            <w:r>
-              <w:rPr>
-                <w:rFonts w:ascii="Times New Roman" w:eastAsia="Times New Roman" w:hAnsi="Times New Roman" w:cs="Times New Roman"/>
-                <w:color w:val="000000"/>
-                <w:sz w:val="24"/>
-                <w:szCs w:val="24"/>
-              </w:rPr>
-              <w:t xml:space="preserve"> only allows Mentee to select online Mentors. </w:t>
+            <w:r>
+              <w:rPr>
+                <w:rFonts w:ascii="Times New Roman" w:eastAsia="Times New Roman" w:hAnsi="Times New Roman" w:cs="Times New Roman"/>
+                <w:color w:val="000000"/>
+                <w:sz w:val="24"/>
+                <w:szCs w:val="24"/>
+              </w:rPr>
+              <w:t>FUNiX only allows Mentee to select online Mentors. </w:t>
             </w:r>
           </w:p>
         </w:tc>
@@ -8580,29 +8483,7 @@
           <w:sz w:val="24"/>
           <w:szCs w:val="24"/>
         </w:rPr>
-        <w:t xml:space="preserve">Figure: </w:t>
-      </w:r>
-      <w:proofErr w:type="spellStart"/>
-      <w:r>
-        <w:rPr>
-          <w:rFonts w:ascii="Times New Roman" w:eastAsia="Times New Roman" w:hAnsi="Times New Roman" w:cs="Times New Roman"/>
-          <w:i/>
-          <w:color w:val="000000"/>
-          <w:sz w:val="24"/>
-          <w:szCs w:val="24"/>
-        </w:rPr>
-        <w:t>Codementor</w:t>
-      </w:r>
-      <w:proofErr w:type="spellEnd"/>
-      <w:r>
-        <w:rPr>
-          <w:rFonts w:ascii="Times New Roman" w:eastAsia="Times New Roman" w:hAnsi="Times New Roman" w:cs="Times New Roman"/>
-          <w:i/>
-          <w:color w:val="000000"/>
-          <w:sz w:val="24"/>
-          <w:szCs w:val="24"/>
-        </w:rPr>
-        <w:t xml:space="preserve"> website (Link: </w:t>
+        <w:t xml:space="preserve">Figure: Codementor website (Link: </w:t>
       </w:r>
       <w:hyperlink r:id="rId12">
         <w:r>
@@ -8657,87 +8538,7 @@
           <w:sz w:val="24"/>
           <w:szCs w:val="24"/>
         </w:rPr>
-        <w:t xml:space="preserve">      </w:t>
-      </w:r>
-      <w:proofErr w:type="spellStart"/>
-      <w:r>
-        <w:rPr>
-          <w:rFonts w:ascii="Times New Roman" w:eastAsia="Times New Roman" w:hAnsi="Times New Roman" w:cs="Times New Roman"/>
-          <w:color w:val="000000"/>
-          <w:sz w:val="24"/>
-          <w:szCs w:val="24"/>
-        </w:rPr>
-        <w:t>Codementor</w:t>
-      </w:r>
-      <w:proofErr w:type="spellEnd"/>
-      <w:r>
-        <w:rPr>
-          <w:rFonts w:ascii="Times New Roman" w:eastAsia="Times New Roman" w:hAnsi="Times New Roman" w:cs="Times New Roman"/>
-          <w:color w:val="000000"/>
-          <w:sz w:val="24"/>
-          <w:szCs w:val="24"/>
-        </w:rPr>
-        <w:t xml:space="preserve"> was founded in 2013 by serial entrepreneur </w:t>
-      </w:r>
-      <w:proofErr w:type="spellStart"/>
-      <w:r>
-        <w:rPr>
-          <w:rFonts w:ascii="Times New Roman" w:eastAsia="Times New Roman" w:hAnsi="Times New Roman" w:cs="Times New Roman"/>
-          <w:color w:val="000000"/>
-          <w:sz w:val="24"/>
-          <w:szCs w:val="24"/>
-        </w:rPr>
-        <w:t>Weiting</w:t>
-      </w:r>
-      <w:proofErr w:type="spellEnd"/>
-      <w:r>
-        <w:rPr>
-          <w:rFonts w:ascii="Times New Roman" w:eastAsia="Times New Roman" w:hAnsi="Times New Roman" w:cs="Times New Roman"/>
-          <w:color w:val="000000"/>
-          <w:sz w:val="24"/>
-          <w:szCs w:val="24"/>
-        </w:rPr>
-        <w:t xml:space="preserve"> Liu, a Y Combinator alumnus with his previous startup </w:t>
-      </w:r>
-      <w:proofErr w:type="spellStart"/>
-      <w:r>
-        <w:rPr>
-          <w:rFonts w:ascii="Times New Roman" w:eastAsia="Times New Roman" w:hAnsi="Times New Roman" w:cs="Times New Roman"/>
-          <w:color w:val="000000"/>
-          <w:sz w:val="24"/>
-          <w:szCs w:val="24"/>
-        </w:rPr>
-        <w:t>SocialPicks</w:t>
-      </w:r>
-      <w:proofErr w:type="spellEnd"/>
-      <w:r>
-        <w:rPr>
-          <w:rFonts w:ascii="Times New Roman" w:eastAsia="Times New Roman" w:hAnsi="Times New Roman" w:cs="Times New Roman"/>
-          <w:color w:val="000000"/>
-          <w:sz w:val="24"/>
-          <w:szCs w:val="24"/>
-        </w:rPr>
-        <w:t xml:space="preserve">, which was acquired by </w:t>
-      </w:r>
-      <w:proofErr w:type="spellStart"/>
-      <w:r>
-        <w:rPr>
-          <w:rFonts w:ascii="Times New Roman" w:eastAsia="Times New Roman" w:hAnsi="Times New Roman" w:cs="Times New Roman"/>
-          <w:color w:val="000000"/>
-          <w:sz w:val="24"/>
-          <w:szCs w:val="24"/>
-        </w:rPr>
-        <w:t>FinancialContent</w:t>
-      </w:r>
-      <w:proofErr w:type="spellEnd"/>
-      <w:r>
-        <w:rPr>
-          <w:rFonts w:ascii="Times New Roman" w:eastAsia="Times New Roman" w:hAnsi="Times New Roman" w:cs="Times New Roman"/>
-          <w:color w:val="000000"/>
-          <w:sz w:val="24"/>
-          <w:szCs w:val="24"/>
-        </w:rPr>
-        <w:t xml:space="preserve"> in 2009.</w:t>
+        <w:t xml:space="preserve">      Codementor was founded in 2013 by serial entrepreneur Weiting Liu, a Y Combinator alumnus with his previous startup SocialPicks, which was acquired by FinancialContent in 2009.</w:t>
       </w:r>
     </w:p>
     <w:p>
@@ -8767,7 +8568,6 @@
         </w:rPr>
         <w:t xml:space="preserve">      </w:t>
       </w:r>
-      <w:proofErr w:type="spellStart"/>
       <w:r>
         <w:rPr>
           <w:rFonts w:ascii="Times New Roman" w:eastAsia="Times New Roman" w:hAnsi="Times New Roman" w:cs="Times New Roman"/>
@@ -8775,17 +8575,7 @@
           <w:sz w:val="24"/>
           <w:szCs w:val="24"/>
         </w:rPr>
-        <w:t>Codementor's</w:t>
-      </w:r>
-      <w:proofErr w:type="spellEnd"/>
-      <w:r>
-        <w:rPr>
-          <w:rFonts w:ascii="Times New Roman" w:eastAsia="Times New Roman" w:hAnsi="Times New Roman" w:cs="Times New Roman"/>
-          <w:color w:val="000000"/>
-          <w:sz w:val="24"/>
-          <w:szCs w:val="24"/>
-        </w:rPr>
-        <w:t xml:space="preserve"> website acts as an open marketplace platform for experienced web developers to offer live help, long-term mentorship, and team training course on the programming languages or web technology they specialize in, with rates set by the mentor themselves. Mentors include O’Reilly’s authors, active Stack Overflow experts, and developers at tech firms such as Google or Amazon.</w:t>
+        <w:t>Codementor's website acts as an open marketplace platform for experienced web developers to offer live help, long-term mentorship, and team training course on the programming languages or web technology they specialize in, with rates set by the mentor themselves. Mentors include O’Reilly’s authors, active Stack Overflow experts, and developers at tech firms such as Google or Amazon.</w:t>
       </w:r>
     </w:p>
     <w:p>
@@ -10104,25 +9894,7 @@
           <w:sz w:val="24"/>
           <w:szCs w:val="24"/>
         </w:rPr>
-        <w:t xml:space="preserve">For version control of our source code, we use </w:t>
-      </w:r>
-      <w:proofErr w:type="spellStart"/>
-      <w:r>
-        <w:rPr>
-          <w:rFonts w:ascii="Times New Roman" w:eastAsia="Times New Roman" w:hAnsi="Times New Roman" w:cs="Times New Roman"/>
-          <w:sz w:val="24"/>
-          <w:szCs w:val="24"/>
-        </w:rPr>
-        <w:t>GitKraken</w:t>
-      </w:r>
-      <w:proofErr w:type="spellEnd"/>
-      <w:r>
-        <w:rPr>
-          <w:rFonts w:ascii="Times New Roman" w:eastAsia="Times New Roman" w:hAnsi="Times New Roman" w:cs="Times New Roman"/>
-          <w:sz w:val="24"/>
-          <w:szCs w:val="24"/>
-        </w:rPr>
-        <w:t>. It tracks the changes team members make to files, so we have a record of what has been done, and we can revert to specific versions should we ever need to.</w:t>
+        <w:t>For version control of our source code, we use GitKraken. It tracks the changes team members make to files, so we have a record of what has been done, and we can revert to specific versions should we ever need to.</w:t>
       </w:r>
     </w:p>
     <w:p>
@@ -11689,19 +11461,8 @@
                 <w:sz w:val="24"/>
                 <w:szCs w:val="24"/>
               </w:rPr>
-              <w:t xml:space="preserve">Deadline of request when creating or updating must be in the </w:t>
-            </w:r>
-            <w:proofErr w:type="spellStart"/>
-            <w:r>
-              <w:rPr>
-                <w:rFonts w:ascii="Times New Roman" w:eastAsia="Times New Roman" w:hAnsi="Times New Roman" w:cs="Times New Roman"/>
-                <w:color w:val="000000"/>
-                <w:sz w:val="24"/>
-                <w:szCs w:val="24"/>
-              </w:rPr>
-              <w:t>futur</w:t>
-            </w:r>
-            <w:proofErr w:type="spellEnd"/>
+              <w:t>Deadline of request when creating or updating must be in the futur</w:t>
+            </w:r>
           </w:p>
         </w:tc>
       </w:tr>
@@ -22793,36 +22554,8 @@
                 <w:sz w:val="24"/>
                 <w:szCs w:val="24"/>
               </w:rPr>
-              <w:t xml:space="preserve">Lê </w:t>
-            </w:r>
-            <w:proofErr w:type="spellStart"/>
-            <w:r>
-              <w:rPr>
-                <w:rFonts w:ascii="Times New Roman" w:eastAsia="Times New Roman" w:hAnsi="Times New Roman" w:cs="Times New Roman"/>
-                <w:sz w:val="24"/>
-                <w:szCs w:val="24"/>
-              </w:rPr>
-              <w:t>Thành</w:t>
-            </w:r>
-            <w:proofErr w:type="spellEnd"/>
-            <w:r>
-              <w:rPr>
-                <w:rFonts w:ascii="Times New Roman" w:eastAsia="Times New Roman" w:hAnsi="Times New Roman" w:cs="Times New Roman"/>
-                <w:sz w:val="24"/>
-                <w:szCs w:val="24"/>
-              </w:rPr>
-              <w:t xml:space="preserve"> </w:t>
-            </w:r>
-            <w:proofErr w:type="spellStart"/>
-            <w:r>
-              <w:rPr>
-                <w:rFonts w:ascii="Times New Roman" w:eastAsia="Times New Roman" w:hAnsi="Times New Roman" w:cs="Times New Roman"/>
-                <w:sz w:val="24"/>
-                <w:szCs w:val="24"/>
-              </w:rPr>
-              <w:t>Đạt</w:t>
-            </w:r>
-            <w:proofErr w:type="spellEnd"/>
+              <w:t>Lê Thành Đạt</w:t>
+            </w:r>
           </w:p>
         </w:tc>
         <w:tc>
@@ -23317,47 +23050,7 @@
                 <w:sz w:val="24"/>
                 <w:szCs w:val="24"/>
               </w:rPr>
-              <w:t>Click “</w:t>
-            </w:r>
-            <w:proofErr w:type="spellStart"/>
-            <w:r>
-              <w:rPr>
-                <w:rFonts w:ascii="Times New Roman" w:eastAsia="Times New Roman" w:hAnsi="Times New Roman" w:cs="Times New Roman"/>
-                <w:color w:val="000000"/>
-                <w:sz w:val="24"/>
-                <w:szCs w:val="24"/>
-              </w:rPr>
-              <w:t>Đăng</w:t>
-            </w:r>
-            <w:proofErr w:type="spellEnd"/>
-            <w:r>
-              <w:rPr>
-                <w:rFonts w:ascii="Times New Roman" w:eastAsia="Times New Roman" w:hAnsi="Times New Roman" w:cs="Times New Roman"/>
-                <w:color w:val="000000"/>
-                <w:sz w:val="24"/>
-                <w:szCs w:val="24"/>
-              </w:rPr>
-              <w:t xml:space="preserve"> </w:t>
-            </w:r>
-            <w:proofErr w:type="spellStart"/>
-            <w:r>
-              <w:rPr>
-                <w:rFonts w:ascii="Times New Roman" w:eastAsia="Times New Roman" w:hAnsi="Times New Roman" w:cs="Times New Roman"/>
-                <w:color w:val="000000"/>
-                <w:sz w:val="24"/>
-                <w:szCs w:val="24"/>
-              </w:rPr>
-              <w:t>ký</w:t>
-            </w:r>
-            <w:proofErr w:type="spellEnd"/>
-            <w:r>
-              <w:rPr>
-                <w:rFonts w:ascii="Times New Roman" w:eastAsia="Times New Roman" w:hAnsi="Times New Roman" w:cs="Times New Roman"/>
-                <w:color w:val="000000"/>
-                <w:sz w:val="24"/>
-                <w:szCs w:val="24"/>
-              </w:rPr>
-              <w:t>”.</w:t>
+              <w:t>Click “Đăng ký”.</w:t>
             </w:r>
           </w:p>
           <w:p>
@@ -23419,27 +23112,7 @@
                 <w:sz w:val="24"/>
                 <w:szCs w:val="24"/>
               </w:rPr>
-              <w:t xml:space="preserve">Input username, email, password, </w:t>
-            </w:r>
-            <w:proofErr w:type="spellStart"/>
-            <w:r>
-              <w:rPr>
-                <w:rFonts w:ascii="Times New Roman" w:eastAsia="Times New Roman" w:hAnsi="Times New Roman" w:cs="Times New Roman"/>
-                <w:color w:val="000000"/>
-                <w:sz w:val="24"/>
-                <w:szCs w:val="24"/>
-              </w:rPr>
-              <w:t>fullname</w:t>
-            </w:r>
-            <w:proofErr w:type="spellEnd"/>
-            <w:r>
-              <w:rPr>
-                <w:rFonts w:ascii="Times New Roman" w:eastAsia="Times New Roman" w:hAnsi="Times New Roman" w:cs="Times New Roman"/>
-                <w:color w:val="000000"/>
-                <w:sz w:val="24"/>
-                <w:szCs w:val="24"/>
-              </w:rPr>
-              <w:t>, phone number, date of birth, gender.</w:t>
+              <w:t>Input username, email, password, fullname, phone number, date of birth, gender.</w:t>
             </w:r>
             <w:r>
               <w:rPr>
@@ -23479,47 +23152,7 @@
                 <w:sz w:val="24"/>
                 <w:szCs w:val="24"/>
               </w:rPr>
-              <w:t>Clicks “</w:t>
-            </w:r>
-            <w:proofErr w:type="spellStart"/>
-            <w:r>
-              <w:rPr>
-                <w:rFonts w:ascii="Times New Roman" w:eastAsia="Times New Roman" w:hAnsi="Times New Roman" w:cs="Times New Roman"/>
-                <w:color w:val="000000"/>
-                <w:sz w:val="24"/>
-                <w:szCs w:val="24"/>
-              </w:rPr>
-              <w:t>Đăng</w:t>
-            </w:r>
-            <w:proofErr w:type="spellEnd"/>
-            <w:r>
-              <w:rPr>
-                <w:rFonts w:ascii="Times New Roman" w:eastAsia="Times New Roman" w:hAnsi="Times New Roman" w:cs="Times New Roman"/>
-                <w:color w:val="000000"/>
-                <w:sz w:val="24"/>
-                <w:szCs w:val="24"/>
-              </w:rPr>
-              <w:t xml:space="preserve"> </w:t>
-            </w:r>
-            <w:proofErr w:type="spellStart"/>
-            <w:r>
-              <w:rPr>
-                <w:rFonts w:ascii="Times New Roman" w:eastAsia="Times New Roman" w:hAnsi="Times New Roman" w:cs="Times New Roman"/>
-                <w:color w:val="000000"/>
-                <w:sz w:val="24"/>
-                <w:szCs w:val="24"/>
-              </w:rPr>
-              <w:t>ký</w:t>
-            </w:r>
-            <w:proofErr w:type="spellEnd"/>
-            <w:r>
-              <w:rPr>
-                <w:rFonts w:ascii="Times New Roman" w:eastAsia="Times New Roman" w:hAnsi="Times New Roman" w:cs="Times New Roman"/>
-                <w:color w:val="000000"/>
-                <w:sz w:val="24"/>
-                <w:szCs w:val="24"/>
-              </w:rPr>
-              <w:t>” button.</w:t>
+              <w:t>Clicks “Đăng ký” button.</w:t>
             </w:r>
           </w:p>
           <w:p>
@@ -24376,36 +24009,8 @@
                 <w:sz w:val="24"/>
                 <w:szCs w:val="24"/>
               </w:rPr>
-              <w:t xml:space="preserve">Lê </w:t>
-            </w:r>
-            <w:proofErr w:type="spellStart"/>
-            <w:r>
-              <w:rPr>
-                <w:rFonts w:ascii="Times New Roman" w:eastAsia="Times New Roman" w:hAnsi="Times New Roman" w:cs="Times New Roman"/>
-                <w:sz w:val="24"/>
-                <w:szCs w:val="24"/>
-              </w:rPr>
-              <w:t>Thành</w:t>
-            </w:r>
-            <w:proofErr w:type="spellEnd"/>
-            <w:r>
-              <w:rPr>
-                <w:rFonts w:ascii="Times New Roman" w:eastAsia="Times New Roman" w:hAnsi="Times New Roman" w:cs="Times New Roman"/>
-                <w:sz w:val="24"/>
-                <w:szCs w:val="24"/>
-              </w:rPr>
-              <w:t xml:space="preserve"> </w:t>
-            </w:r>
-            <w:proofErr w:type="spellStart"/>
-            <w:r>
-              <w:rPr>
-                <w:rFonts w:ascii="Times New Roman" w:eastAsia="Times New Roman" w:hAnsi="Times New Roman" w:cs="Times New Roman"/>
-                <w:sz w:val="24"/>
-                <w:szCs w:val="24"/>
-              </w:rPr>
-              <w:t>Đạt</w:t>
-            </w:r>
-            <w:proofErr w:type="spellEnd"/>
+              <w:t>Lê Thành Đạt</w:t>
+            </w:r>
           </w:p>
         </w:tc>
         <w:tc>
@@ -25671,36 +25276,8 @@
                 <w:sz w:val="24"/>
                 <w:szCs w:val="24"/>
               </w:rPr>
-              <w:t xml:space="preserve">Lê </w:t>
-            </w:r>
-            <w:proofErr w:type="spellStart"/>
-            <w:r>
-              <w:rPr>
-                <w:rFonts w:ascii="Times New Roman" w:eastAsia="Times New Roman" w:hAnsi="Times New Roman" w:cs="Times New Roman"/>
-                <w:sz w:val="24"/>
-                <w:szCs w:val="24"/>
-              </w:rPr>
-              <w:t>Thành</w:t>
-            </w:r>
-            <w:proofErr w:type="spellEnd"/>
-            <w:r>
-              <w:rPr>
-                <w:rFonts w:ascii="Times New Roman" w:eastAsia="Times New Roman" w:hAnsi="Times New Roman" w:cs="Times New Roman"/>
-                <w:sz w:val="24"/>
-                <w:szCs w:val="24"/>
-              </w:rPr>
-              <w:t xml:space="preserve"> </w:t>
-            </w:r>
-            <w:proofErr w:type="spellStart"/>
-            <w:r>
-              <w:rPr>
-                <w:rFonts w:ascii="Times New Roman" w:eastAsia="Times New Roman" w:hAnsi="Times New Roman" w:cs="Times New Roman"/>
-                <w:sz w:val="24"/>
-                <w:szCs w:val="24"/>
-              </w:rPr>
-              <w:t>Đạt</w:t>
-            </w:r>
-            <w:proofErr w:type="spellEnd"/>
+              <w:t>Lê Thành Đạt</w:t>
+            </w:r>
           </w:p>
         </w:tc>
         <w:tc>
@@ -26195,87 +25772,7 @@
                 <w:sz w:val="24"/>
                 <w:szCs w:val="24"/>
               </w:rPr>
-              <w:t>Click on “</w:t>
-            </w:r>
-            <w:proofErr w:type="spellStart"/>
-            <w:r>
-              <w:rPr>
-                <w:rFonts w:ascii="Times New Roman" w:eastAsia="Times New Roman" w:hAnsi="Times New Roman" w:cs="Times New Roman"/>
-                <w:color w:val="000000"/>
-                <w:sz w:val="24"/>
-                <w:szCs w:val="24"/>
-              </w:rPr>
-              <w:t>Quản</w:t>
-            </w:r>
-            <w:proofErr w:type="spellEnd"/>
-            <w:r>
-              <w:rPr>
-                <w:rFonts w:ascii="Times New Roman" w:eastAsia="Times New Roman" w:hAnsi="Times New Roman" w:cs="Times New Roman"/>
-                <w:color w:val="000000"/>
-                <w:sz w:val="24"/>
-                <w:szCs w:val="24"/>
-              </w:rPr>
-              <w:t xml:space="preserve"> </w:t>
-            </w:r>
-            <w:proofErr w:type="spellStart"/>
-            <w:r>
-              <w:rPr>
-                <w:rFonts w:ascii="Times New Roman" w:eastAsia="Times New Roman" w:hAnsi="Times New Roman" w:cs="Times New Roman"/>
-                <w:color w:val="000000"/>
-                <w:sz w:val="24"/>
-                <w:szCs w:val="24"/>
-              </w:rPr>
-              <w:t>lý</w:t>
-            </w:r>
-            <w:proofErr w:type="spellEnd"/>
-            <w:r>
-              <w:rPr>
-                <w:rFonts w:ascii="Times New Roman" w:eastAsia="Times New Roman" w:hAnsi="Times New Roman" w:cs="Times New Roman"/>
-                <w:color w:val="000000"/>
-                <w:sz w:val="24"/>
-                <w:szCs w:val="24"/>
-              </w:rPr>
-              <w:t xml:space="preserve"> </w:t>
-            </w:r>
-            <w:proofErr w:type="spellStart"/>
-            <w:r>
-              <w:rPr>
-                <w:rFonts w:ascii="Times New Roman" w:eastAsia="Times New Roman" w:hAnsi="Times New Roman" w:cs="Times New Roman"/>
-                <w:color w:val="000000"/>
-                <w:sz w:val="24"/>
-                <w:szCs w:val="24"/>
-              </w:rPr>
-              <w:t>thành</w:t>
-            </w:r>
-            <w:proofErr w:type="spellEnd"/>
-            <w:r>
-              <w:rPr>
-                <w:rFonts w:ascii="Times New Roman" w:eastAsia="Times New Roman" w:hAnsi="Times New Roman" w:cs="Times New Roman"/>
-                <w:color w:val="000000"/>
-                <w:sz w:val="24"/>
-                <w:szCs w:val="24"/>
-              </w:rPr>
-              <w:t xml:space="preserve"> </w:t>
-            </w:r>
-            <w:proofErr w:type="spellStart"/>
-            <w:r>
-              <w:rPr>
-                <w:rFonts w:ascii="Times New Roman" w:eastAsia="Times New Roman" w:hAnsi="Times New Roman" w:cs="Times New Roman"/>
-                <w:color w:val="000000"/>
-                <w:sz w:val="24"/>
-                <w:szCs w:val="24"/>
-              </w:rPr>
-              <w:t>viên</w:t>
-            </w:r>
-            <w:proofErr w:type="spellEnd"/>
-            <w:r>
-              <w:rPr>
-                <w:rFonts w:ascii="Times New Roman" w:eastAsia="Times New Roman" w:hAnsi="Times New Roman" w:cs="Times New Roman"/>
-                <w:color w:val="000000"/>
-                <w:sz w:val="24"/>
-                <w:szCs w:val="24"/>
-              </w:rPr>
-              <w:t>” on sidebar</w:t>
+              <w:t>Click on “Quản lý thành viên” on sidebar</w:t>
             </w:r>
           </w:p>
           <w:p>
@@ -27046,36 +26543,8 @@
                 <w:sz w:val="24"/>
                 <w:szCs w:val="24"/>
               </w:rPr>
-              <w:t xml:space="preserve">Lê </w:t>
-            </w:r>
-            <w:proofErr w:type="spellStart"/>
-            <w:r>
-              <w:rPr>
-                <w:rFonts w:ascii="Times New Roman" w:eastAsia="Times New Roman" w:hAnsi="Times New Roman" w:cs="Times New Roman"/>
-                <w:sz w:val="24"/>
-                <w:szCs w:val="24"/>
-              </w:rPr>
-              <w:t>Thành</w:t>
-            </w:r>
-            <w:proofErr w:type="spellEnd"/>
-            <w:r>
-              <w:rPr>
-                <w:rFonts w:ascii="Times New Roman" w:eastAsia="Times New Roman" w:hAnsi="Times New Roman" w:cs="Times New Roman"/>
-                <w:sz w:val="24"/>
-                <w:szCs w:val="24"/>
-              </w:rPr>
-              <w:t xml:space="preserve"> </w:t>
-            </w:r>
-            <w:proofErr w:type="spellStart"/>
-            <w:r>
-              <w:rPr>
-                <w:rFonts w:ascii="Times New Roman" w:eastAsia="Times New Roman" w:hAnsi="Times New Roman" w:cs="Times New Roman"/>
-                <w:sz w:val="24"/>
-                <w:szCs w:val="24"/>
-              </w:rPr>
-              <w:t>Đạt</w:t>
-            </w:r>
-            <w:proofErr w:type="spellEnd"/>
+              <w:t>Lê Thành Đạt</w:t>
+            </w:r>
           </w:p>
         </w:tc>
         <w:tc>
@@ -27570,47 +27039,7 @@
                 <w:sz w:val="24"/>
                 <w:szCs w:val="24"/>
               </w:rPr>
-              <w:t>Click on “</w:t>
-            </w:r>
-            <w:proofErr w:type="spellStart"/>
-            <w:r>
-              <w:rPr>
-                <w:rFonts w:ascii="Times New Roman" w:eastAsia="Times New Roman" w:hAnsi="Times New Roman" w:cs="Times New Roman"/>
-                <w:color w:val="000000"/>
-                <w:sz w:val="24"/>
-                <w:szCs w:val="24"/>
-              </w:rPr>
-              <w:t>Quản</w:t>
-            </w:r>
-            <w:proofErr w:type="spellEnd"/>
-            <w:r>
-              <w:rPr>
-                <w:rFonts w:ascii="Times New Roman" w:eastAsia="Times New Roman" w:hAnsi="Times New Roman" w:cs="Times New Roman"/>
-                <w:color w:val="000000"/>
-                <w:sz w:val="24"/>
-                <w:szCs w:val="24"/>
-              </w:rPr>
-              <w:t xml:space="preserve"> </w:t>
-            </w:r>
-            <w:proofErr w:type="spellStart"/>
-            <w:r>
-              <w:rPr>
-                <w:rFonts w:ascii="Times New Roman" w:eastAsia="Times New Roman" w:hAnsi="Times New Roman" w:cs="Times New Roman"/>
-                <w:color w:val="000000"/>
-                <w:sz w:val="24"/>
-                <w:szCs w:val="24"/>
-              </w:rPr>
-              <w:t>lý</w:t>
-            </w:r>
-            <w:proofErr w:type="spellEnd"/>
-            <w:r>
-              <w:rPr>
-                <w:rFonts w:ascii="Times New Roman" w:eastAsia="Times New Roman" w:hAnsi="Times New Roman" w:cs="Times New Roman"/>
-                <w:color w:val="000000"/>
-                <w:sz w:val="24"/>
-                <w:szCs w:val="24"/>
-              </w:rPr>
-              <w:t xml:space="preserve"> mentor” on sidebar</w:t>
+              <w:t>Click on “Quản lý mentor” on sidebar</w:t>
             </w:r>
           </w:p>
           <w:p>
@@ -28372,36 +27801,8 @@
                 <w:sz w:val="24"/>
                 <w:szCs w:val="24"/>
               </w:rPr>
-              <w:t xml:space="preserve">Lê </w:t>
-            </w:r>
-            <w:proofErr w:type="spellStart"/>
-            <w:r>
-              <w:rPr>
-                <w:rFonts w:ascii="Times New Roman" w:eastAsia="Times New Roman" w:hAnsi="Times New Roman" w:cs="Times New Roman"/>
-                <w:sz w:val="24"/>
-                <w:szCs w:val="24"/>
-              </w:rPr>
-              <w:t>Thành</w:t>
-            </w:r>
-            <w:proofErr w:type="spellEnd"/>
-            <w:r>
-              <w:rPr>
-                <w:rFonts w:ascii="Times New Roman" w:eastAsia="Times New Roman" w:hAnsi="Times New Roman" w:cs="Times New Roman"/>
-                <w:sz w:val="24"/>
-                <w:szCs w:val="24"/>
-              </w:rPr>
-              <w:t xml:space="preserve"> </w:t>
-            </w:r>
-            <w:proofErr w:type="spellStart"/>
-            <w:r>
-              <w:rPr>
-                <w:rFonts w:ascii="Times New Roman" w:eastAsia="Times New Roman" w:hAnsi="Times New Roman" w:cs="Times New Roman"/>
-                <w:sz w:val="24"/>
-                <w:szCs w:val="24"/>
-              </w:rPr>
-              <w:t>Đạt</w:t>
-            </w:r>
-            <w:proofErr w:type="spellEnd"/>
+              <w:t>Lê Thành Đạt</w:t>
+            </w:r>
           </w:p>
         </w:tc>
         <w:tc>
@@ -28897,87 +28298,7 @@
                 <w:sz w:val="24"/>
                 <w:szCs w:val="24"/>
               </w:rPr>
-              <w:t>Click “</w:t>
-            </w:r>
-            <w:proofErr w:type="spellStart"/>
-            <w:r>
-              <w:rPr>
-                <w:rFonts w:ascii="Times New Roman" w:eastAsia="Times New Roman" w:hAnsi="Times New Roman" w:cs="Times New Roman"/>
-                <w:color w:val="000000"/>
-                <w:sz w:val="24"/>
-                <w:szCs w:val="24"/>
-              </w:rPr>
-              <w:t>Quản</w:t>
-            </w:r>
-            <w:proofErr w:type="spellEnd"/>
-            <w:r>
-              <w:rPr>
-                <w:rFonts w:ascii="Times New Roman" w:eastAsia="Times New Roman" w:hAnsi="Times New Roman" w:cs="Times New Roman"/>
-                <w:color w:val="000000"/>
-                <w:sz w:val="24"/>
-                <w:szCs w:val="24"/>
-              </w:rPr>
-              <w:t xml:space="preserve"> </w:t>
-            </w:r>
-            <w:proofErr w:type="spellStart"/>
-            <w:r>
-              <w:rPr>
-                <w:rFonts w:ascii="Times New Roman" w:eastAsia="Times New Roman" w:hAnsi="Times New Roman" w:cs="Times New Roman"/>
-                <w:color w:val="000000"/>
-                <w:sz w:val="24"/>
-                <w:szCs w:val="24"/>
-              </w:rPr>
-              <w:t>lý</w:t>
-            </w:r>
-            <w:proofErr w:type="spellEnd"/>
-            <w:r>
-              <w:rPr>
-                <w:rFonts w:ascii="Times New Roman" w:eastAsia="Times New Roman" w:hAnsi="Times New Roman" w:cs="Times New Roman"/>
-                <w:color w:val="000000"/>
-                <w:sz w:val="24"/>
-                <w:szCs w:val="24"/>
-              </w:rPr>
-              <w:t xml:space="preserve"> </w:t>
-            </w:r>
-            <w:proofErr w:type="spellStart"/>
-            <w:r>
-              <w:rPr>
-                <w:rFonts w:ascii="Times New Roman" w:eastAsia="Times New Roman" w:hAnsi="Times New Roman" w:cs="Times New Roman"/>
-                <w:color w:val="000000"/>
-                <w:sz w:val="24"/>
-                <w:szCs w:val="24"/>
-              </w:rPr>
-              <w:t>yêu</w:t>
-            </w:r>
-            <w:proofErr w:type="spellEnd"/>
-            <w:r>
-              <w:rPr>
-                <w:rFonts w:ascii="Times New Roman" w:eastAsia="Times New Roman" w:hAnsi="Times New Roman" w:cs="Times New Roman"/>
-                <w:color w:val="000000"/>
-                <w:sz w:val="24"/>
-                <w:szCs w:val="24"/>
-              </w:rPr>
-              <w:t xml:space="preserve"> </w:t>
-            </w:r>
-            <w:proofErr w:type="spellStart"/>
-            <w:r>
-              <w:rPr>
-                <w:rFonts w:ascii="Times New Roman" w:eastAsia="Times New Roman" w:hAnsi="Times New Roman" w:cs="Times New Roman"/>
-                <w:color w:val="000000"/>
-                <w:sz w:val="24"/>
-                <w:szCs w:val="24"/>
-              </w:rPr>
-              <w:t>cầu</w:t>
-            </w:r>
-            <w:proofErr w:type="spellEnd"/>
-            <w:r>
-              <w:rPr>
-                <w:rFonts w:ascii="Times New Roman" w:eastAsia="Times New Roman" w:hAnsi="Times New Roman" w:cs="Times New Roman"/>
-                <w:color w:val="000000"/>
-                <w:sz w:val="24"/>
-                <w:szCs w:val="24"/>
-              </w:rPr>
-              <w:t>” in sidebar</w:t>
+              <w:t>Click “Quản lý yêu cầu” in sidebar</w:t>
             </w:r>
           </w:p>
           <w:p>
@@ -29720,36 +29041,8 @@
                 <w:sz w:val="24"/>
                 <w:szCs w:val="24"/>
               </w:rPr>
-              <w:t xml:space="preserve">Lê </w:t>
-            </w:r>
-            <w:proofErr w:type="spellStart"/>
-            <w:r>
-              <w:rPr>
-                <w:rFonts w:ascii="Times New Roman" w:eastAsia="Times New Roman" w:hAnsi="Times New Roman" w:cs="Times New Roman"/>
-                <w:sz w:val="24"/>
-                <w:szCs w:val="24"/>
-              </w:rPr>
-              <w:t>Thành</w:t>
-            </w:r>
-            <w:proofErr w:type="spellEnd"/>
-            <w:r>
-              <w:rPr>
-                <w:rFonts w:ascii="Times New Roman" w:eastAsia="Times New Roman" w:hAnsi="Times New Roman" w:cs="Times New Roman"/>
-                <w:sz w:val="24"/>
-                <w:szCs w:val="24"/>
-              </w:rPr>
-              <w:t xml:space="preserve"> </w:t>
-            </w:r>
-            <w:proofErr w:type="spellStart"/>
-            <w:r>
-              <w:rPr>
-                <w:rFonts w:ascii="Times New Roman" w:eastAsia="Times New Roman" w:hAnsi="Times New Roman" w:cs="Times New Roman"/>
-                <w:sz w:val="24"/>
-                <w:szCs w:val="24"/>
-              </w:rPr>
-              <w:t>Đạt</w:t>
-            </w:r>
-            <w:proofErr w:type="spellEnd"/>
+              <w:t>Lê Thành Đạt</w:t>
+            </w:r>
           </w:p>
         </w:tc>
         <w:tc>
@@ -30288,87 +29581,7 @@
                 <w:sz w:val="24"/>
                 <w:szCs w:val="24"/>
               </w:rPr>
-              <w:t>Click “</w:t>
-            </w:r>
-            <w:proofErr w:type="spellStart"/>
-            <w:r>
-              <w:rPr>
-                <w:rFonts w:ascii="Times New Roman" w:eastAsia="Times New Roman" w:hAnsi="Times New Roman" w:cs="Times New Roman"/>
-                <w:color w:val="000000"/>
-                <w:sz w:val="24"/>
-                <w:szCs w:val="24"/>
-              </w:rPr>
-              <w:t>Quản</w:t>
-            </w:r>
-            <w:proofErr w:type="spellEnd"/>
-            <w:r>
-              <w:rPr>
-                <w:rFonts w:ascii="Times New Roman" w:eastAsia="Times New Roman" w:hAnsi="Times New Roman" w:cs="Times New Roman"/>
-                <w:color w:val="000000"/>
-                <w:sz w:val="24"/>
-                <w:szCs w:val="24"/>
-              </w:rPr>
-              <w:t xml:space="preserve"> </w:t>
-            </w:r>
-            <w:proofErr w:type="spellStart"/>
-            <w:r>
-              <w:rPr>
-                <w:rFonts w:ascii="Times New Roman" w:eastAsia="Times New Roman" w:hAnsi="Times New Roman" w:cs="Times New Roman"/>
-                <w:color w:val="000000"/>
-                <w:sz w:val="24"/>
-                <w:szCs w:val="24"/>
-              </w:rPr>
-              <w:t>lý</w:t>
-            </w:r>
-            <w:proofErr w:type="spellEnd"/>
-            <w:r>
-              <w:rPr>
-                <w:rFonts w:ascii="Times New Roman" w:eastAsia="Times New Roman" w:hAnsi="Times New Roman" w:cs="Times New Roman"/>
-                <w:color w:val="000000"/>
-                <w:sz w:val="24"/>
-                <w:szCs w:val="24"/>
-              </w:rPr>
-              <w:t xml:space="preserve"> </w:t>
-            </w:r>
-            <w:proofErr w:type="spellStart"/>
-            <w:r>
-              <w:rPr>
-                <w:rFonts w:ascii="Times New Roman" w:eastAsia="Times New Roman" w:hAnsi="Times New Roman" w:cs="Times New Roman"/>
-                <w:color w:val="000000"/>
-                <w:sz w:val="24"/>
-                <w:szCs w:val="24"/>
-              </w:rPr>
-              <w:t>yêu</w:t>
-            </w:r>
-            <w:proofErr w:type="spellEnd"/>
-            <w:r>
-              <w:rPr>
-                <w:rFonts w:ascii="Times New Roman" w:eastAsia="Times New Roman" w:hAnsi="Times New Roman" w:cs="Times New Roman"/>
-                <w:color w:val="000000"/>
-                <w:sz w:val="24"/>
-                <w:szCs w:val="24"/>
-              </w:rPr>
-              <w:t xml:space="preserve"> </w:t>
-            </w:r>
-            <w:proofErr w:type="spellStart"/>
-            <w:r>
-              <w:rPr>
-                <w:rFonts w:ascii="Times New Roman" w:eastAsia="Times New Roman" w:hAnsi="Times New Roman" w:cs="Times New Roman"/>
-                <w:color w:val="000000"/>
-                <w:sz w:val="24"/>
-                <w:szCs w:val="24"/>
-              </w:rPr>
-              <w:t>cầu</w:t>
-            </w:r>
-            <w:proofErr w:type="spellEnd"/>
-            <w:r>
-              <w:rPr>
-                <w:rFonts w:ascii="Times New Roman" w:eastAsia="Times New Roman" w:hAnsi="Times New Roman" w:cs="Times New Roman"/>
-                <w:color w:val="000000"/>
-                <w:sz w:val="24"/>
-                <w:szCs w:val="24"/>
-              </w:rPr>
-              <w:t>” in sidebar</w:t>
+              <w:t>Click “Quản lý yêu cầu” in sidebar</w:t>
             </w:r>
           </w:p>
           <w:p>
@@ -30470,47 +29683,7 @@
                 <w:sz w:val="24"/>
                 <w:szCs w:val="24"/>
               </w:rPr>
-              <w:t>Click “</w:t>
-            </w:r>
-            <w:proofErr w:type="spellStart"/>
-            <w:r>
-              <w:rPr>
-                <w:rFonts w:ascii="Times New Roman" w:eastAsia="Times New Roman" w:hAnsi="Times New Roman" w:cs="Times New Roman"/>
-                <w:color w:val="000000"/>
-                <w:sz w:val="24"/>
-                <w:szCs w:val="24"/>
-              </w:rPr>
-              <w:t>Xử</w:t>
-            </w:r>
-            <w:proofErr w:type="spellEnd"/>
-            <w:r>
-              <w:rPr>
-                <w:rFonts w:ascii="Times New Roman" w:eastAsia="Times New Roman" w:hAnsi="Times New Roman" w:cs="Times New Roman"/>
-                <w:color w:val="000000"/>
-                <w:sz w:val="24"/>
-                <w:szCs w:val="24"/>
-              </w:rPr>
-              <w:t xml:space="preserve"> </w:t>
-            </w:r>
-            <w:proofErr w:type="spellStart"/>
-            <w:r>
-              <w:rPr>
-                <w:rFonts w:ascii="Times New Roman" w:eastAsia="Times New Roman" w:hAnsi="Times New Roman" w:cs="Times New Roman"/>
-                <w:color w:val="000000"/>
-                <w:sz w:val="24"/>
-                <w:szCs w:val="24"/>
-              </w:rPr>
-              <w:t>lý</w:t>
-            </w:r>
-            <w:proofErr w:type="spellEnd"/>
-            <w:r>
-              <w:rPr>
-                <w:rFonts w:ascii="Times New Roman" w:eastAsia="Times New Roman" w:hAnsi="Times New Roman" w:cs="Times New Roman"/>
-                <w:color w:val="000000"/>
-                <w:sz w:val="24"/>
-                <w:szCs w:val="24"/>
-              </w:rPr>
-              <w:t>” button</w:t>
+              <w:t>Click “Xử lý” button</w:t>
             </w:r>
           </w:p>
           <w:p>
@@ -30541,107 +29714,7 @@
                 <w:sz w:val="24"/>
                 <w:szCs w:val="24"/>
               </w:rPr>
-              <w:t>System displays a popup with 2 options: “</w:t>
-            </w:r>
-            <w:proofErr w:type="spellStart"/>
-            <w:r>
-              <w:rPr>
-                <w:rFonts w:ascii="Times New Roman" w:eastAsia="Times New Roman" w:hAnsi="Times New Roman" w:cs="Times New Roman"/>
-                <w:color w:val="000000"/>
-                <w:sz w:val="24"/>
-                <w:szCs w:val="24"/>
-              </w:rPr>
-              <w:t>Hoàn</w:t>
-            </w:r>
-            <w:proofErr w:type="spellEnd"/>
-            <w:r>
-              <w:rPr>
-                <w:rFonts w:ascii="Times New Roman" w:eastAsia="Times New Roman" w:hAnsi="Times New Roman" w:cs="Times New Roman"/>
-                <w:color w:val="000000"/>
-                <w:sz w:val="24"/>
-                <w:szCs w:val="24"/>
-              </w:rPr>
-              <w:t xml:space="preserve"> </w:t>
-            </w:r>
-            <w:proofErr w:type="spellStart"/>
-            <w:r>
-              <w:rPr>
-                <w:rFonts w:ascii="Times New Roman" w:eastAsia="Times New Roman" w:hAnsi="Times New Roman" w:cs="Times New Roman"/>
-                <w:color w:val="000000"/>
-                <w:sz w:val="24"/>
-                <w:szCs w:val="24"/>
-              </w:rPr>
-              <w:t>thành</w:t>
-            </w:r>
-            <w:proofErr w:type="spellEnd"/>
-            <w:r>
-              <w:rPr>
-                <w:rFonts w:ascii="Times New Roman" w:eastAsia="Times New Roman" w:hAnsi="Times New Roman" w:cs="Times New Roman"/>
-                <w:color w:val="000000"/>
-                <w:sz w:val="24"/>
-                <w:szCs w:val="24"/>
-              </w:rPr>
-              <w:t>” and “</w:t>
-            </w:r>
-            <w:proofErr w:type="spellStart"/>
-            <w:r>
-              <w:rPr>
-                <w:rFonts w:ascii="Times New Roman" w:eastAsia="Times New Roman" w:hAnsi="Times New Roman" w:cs="Times New Roman"/>
-                <w:color w:val="000000"/>
-                <w:sz w:val="24"/>
-                <w:szCs w:val="24"/>
-              </w:rPr>
-              <w:t>Không</w:t>
-            </w:r>
-            <w:proofErr w:type="spellEnd"/>
-            <w:r>
-              <w:rPr>
-                <w:rFonts w:ascii="Times New Roman" w:eastAsia="Times New Roman" w:hAnsi="Times New Roman" w:cs="Times New Roman"/>
-                <w:color w:val="000000"/>
-                <w:sz w:val="24"/>
-                <w:szCs w:val="24"/>
-              </w:rPr>
-              <w:t xml:space="preserve"> </w:t>
-            </w:r>
-            <w:proofErr w:type="spellStart"/>
-            <w:r>
-              <w:rPr>
-                <w:rFonts w:ascii="Times New Roman" w:eastAsia="Times New Roman" w:hAnsi="Times New Roman" w:cs="Times New Roman"/>
-                <w:color w:val="000000"/>
-                <w:sz w:val="24"/>
-                <w:szCs w:val="24"/>
-              </w:rPr>
-              <w:t>hoàn</w:t>
-            </w:r>
-            <w:proofErr w:type="spellEnd"/>
-            <w:r>
-              <w:rPr>
-                <w:rFonts w:ascii="Times New Roman" w:eastAsia="Times New Roman" w:hAnsi="Times New Roman" w:cs="Times New Roman"/>
-                <w:color w:val="000000"/>
-                <w:sz w:val="24"/>
-                <w:szCs w:val="24"/>
-              </w:rPr>
-              <w:t xml:space="preserve"> </w:t>
-            </w:r>
-            <w:proofErr w:type="spellStart"/>
-            <w:r>
-              <w:rPr>
-                <w:rFonts w:ascii="Times New Roman" w:eastAsia="Times New Roman" w:hAnsi="Times New Roman" w:cs="Times New Roman"/>
-                <w:color w:val="000000"/>
-                <w:sz w:val="24"/>
-                <w:szCs w:val="24"/>
-              </w:rPr>
-              <w:t>thành</w:t>
-            </w:r>
-            <w:proofErr w:type="spellEnd"/>
-            <w:r>
-              <w:rPr>
-                <w:rFonts w:ascii="Times New Roman" w:eastAsia="Times New Roman" w:hAnsi="Times New Roman" w:cs="Times New Roman"/>
-                <w:color w:val="000000"/>
-                <w:sz w:val="24"/>
-                <w:szCs w:val="24"/>
-              </w:rPr>
-              <w:t>”</w:t>
+              <w:t>System displays a popup with 2 options: “Hoàn thành” and “Không hoàn thành”</w:t>
             </w:r>
           </w:p>
         </w:tc>
@@ -31355,36 +30428,8 @@
                 <w:sz w:val="24"/>
                 <w:szCs w:val="24"/>
               </w:rPr>
-              <w:t xml:space="preserve">Lê </w:t>
-            </w:r>
-            <w:proofErr w:type="spellStart"/>
-            <w:r>
-              <w:rPr>
-                <w:rFonts w:ascii="Times New Roman" w:eastAsia="Times New Roman" w:hAnsi="Times New Roman" w:cs="Times New Roman"/>
-                <w:sz w:val="24"/>
-                <w:szCs w:val="24"/>
-              </w:rPr>
-              <w:t>Thành</w:t>
-            </w:r>
-            <w:proofErr w:type="spellEnd"/>
-            <w:r>
-              <w:rPr>
-                <w:rFonts w:ascii="Times New Roman" w:eastAsia="Times New Roman" w:hAnsi="Times New Roman" w:cs="Times New Roman"/>
-                <w:sz w:val="24"/>
-                <w:szCs w:val="24"/>
-              </w:rPr>
-              <w:t xml:space="preserve"> </w:t>
-            </w:r>
-            <w:proofErr w:type="spellStart"/>
-            <w:r>
-              <w:rPr>
-                <w:rFonts w:ascii="Times New Roman" w:eastAsia="Times New Roman" w:hAnsi="Times New Roman" w:cs="Times New Roman"/>
-                <w:sz w:val="24"/>
-                <w:szCs w:val="24"/>
-              </w:rPr>
-              <w:t>Đạt</w:t>
-            </w:r>
-            <w:proofErr w:type="spellEnd"/>
+              <w:t>Lê Thành Đạt</w:t>
+            </w:r>
           </w:p>
         </w:tc>
         <w:tc>
@@ -31892,87 +30937,7 @@
                 <w:sz w:val="24"/>
                 <w:szCs w:val="24"/>
               </w:rPr>
-              <w:t>Click “</w:t>
-            </w:r>
-            <w:proofErr w:type="spellStart"/>
-            <w:r>
-              <w:rPr>
-                <w:rFonts w:ascii="Times New Roman" w:eastAsia="Times New Roman" w:hAnsi="Times New Roman" w:cs="Times New Roman"/>
-                <w:color w:val="000000"/>
-                <w:sz w:val="24"/>
-                <w:szCs w:val="24"/>
-              </w:rPr>
-              <w:t>Quản</w:t>
-            </w:r>
-            <w:proofErr w:type="spellEnd"/>
-            <w:r>
-              <w:rPr>
-                <w:rFonts w:ascii="Times New Roman" w:eastAsia="Times New Roman" w:hAnsi="Times New Roman" w:cs="Times New Roman"/>
-                <w:color w:val="000000"/>
-                <w:sz w:val="24"/>
-                <w:szCs w:val="24"/>
-              </w:rPr>
-              <w:t xml:space="preserve"> </w:t>
-            </w:r>
-            <w:proofErr w:type="spellStart"/>
-            <w:r>
-              <w:rPr>
-                <w:rFonts w:ascii="Times New Roman" w:eastAsia="Times New Roman" w:hAnsi="Times New Roman" w:cs="Times New Roman"/>
-                <w:color w:val="000000"/>
-                <w:sz w:val="24"/>
-                <w:szCs w:val="24"/>
-              </w:rPr>
-              <w:t>lý</w:t>
-            </w:r>
-            <w:proofErr w:type="spellEnd"/>
-            <w:r>
-              <w:rPr>
-                <w:rFonts w:ascii="Times New Roman" w:eastAsia="Times New Roman" w:hAnsi="Times New Roman" w:cs="Times New Roman"/>
-                <w:color w:val="000000"/>
-                <w:sz w:val="24"/>
-                <w:szCs w:val="24"/>
-              </w:rPr>
-              <w:t xml:space="preserve"> </w:t>
-            </w:r>
-            <w:proofErr w:type="spellStart"/>
-            <w:r>
-              <w:rPr>
-                <w:rFonts w:ascii="Times New Roman" w:eastAsia="Times New Roman" w:hAnsi="Times New Roman" w:cs="Times New Roman"/>
-                <w:color w:val="000000"/>
-                <w:sz w:val="24"/>
-                <w:szCs w:val="24"/>
-              </w:rPr>
-              <w:t>kĩ</w:t>
-            </w:r>
-            <w:proofErr w:type="spellEnd"/>
-            <w:r>
-              <w:rPr>
-                <w:rFonts w:ascii="Times New Roman" w:eastAsia="Times New Roman" w:hAnsi="Times New Roman" w:cs="Times New Roman"/>
-                <w:color w:val="000000"/>
-                <w:sz w:val="24"/>
-                <w:szCs w:val="24"/>
-              </w:rPr>
-              <w:t xml:space="preserve"> </w:t>
-            </w:r>
-            <w:proofErr w:type="spellStart"/>
-            <w:r>
-              <w:rPr>
-                <w:rFonts w:ascii="Times New Roman" w:eastAsia="Times New Roman" w:hAnsi="Times New Roman" w:cs="Times New Roman"/>
-                <w:color w:val="000000"/>
-                <w:sz w:val="24"/>
-                <w:szCs w:val="24"/>
-              </w:rPr>
-              <w:t>năng</w:t>
-            </w:r>
-            <w:proofErr w:type="spellEnd"/>
-            <w:r>
-              <w:rPr>
-                <w:rFonts w:ascii="Times New Roman" w:eastAsia="Times New Roman" w:hAnsi="Times New Roman" w:cs="Times New Roman"/>
-                <w:color w:val="000000"/>
-                <w:sz w:val="24"/>
-                <w:szCs w:val="24"/>
-              </w:rPr>
-              <w:t>” in sidebar</w:t>
+              <w:t>Click “Quản lý kĩ năng” in sidebar</w:t>
             </w:r>
           </w:p>
           <w:p>
@@ -32716,36 +31681,8 @@
                 <w:sz w:val="24"/>
                 <w:szCs w:val="24"/>
               </w:rPr>
-              <w:t xml:space="preserve">Lê </w:t>
-            </w:r>
-            <w:proofErr w:type="spellStart"/>
-            <w:r>
-              <w:rPr>
-                <w:rFonts w:ascii="Times New Roman" w:eastAsia="Times New Roman" w:hAnsi="Times New Roman" w:cs="Times New Roman"/>
-                <w:sz w:val="24"/>
-                <w:szCs w:val="24"/>
-              </w:rPr>
-              <w:t>Thành</w:t>
-            </w:r>
-            <w:proofErr w:type="spellEnd"/>
-            <w:r>
-              <w:rPr>
-                <w:rFonts w:ascii="Times New Roman" w:eastAsia="Times New Roman" w:hAnsi="Times New Roman" w:cs="Times New Roman"/>
-                <w:sz w:val="24"/>
-                <w:szCs w:val="24"/>
-              </w:rPr>
-              <w:t xml:space="preserve"> </w:t>
-            </w:r>
-            <w:proofErr w:type="spellStart"/>
-            <w:r>
-              <w:rPr>
-                <w:rFonts w:ascii="Times New Roman" w:eastAsia="Times New Roman" w:hAnsi="Times New Roman" w:cs="Times New Roman"/>
-                <w:sz w:val="24"/>
-                <w:szCs w:val="24"/>
-              </w:rPr>
-              <w:t>Đạt</w:t>
-            </w:r>
-            <w:proofErr w:type="spellEnd"/>
+              <w:t>Lê Thành Đạt</w:t>
+            </w:r>
           </w:p>
         </w:tc>
         <w:tc>
@@ -33253,87 +32190,7 @@
                 <w:sz w:val="24"/>
                 <w:szCs w:val="24"/>
               </w:rPr>
-              <w:t>Click “</w:t>
-            </w:r>
-            <w:proofErr w:type="spellStart"/>
-            <w:r>
-              <w:rPr>
-                <w:rFonts w:ascii="Times New Roman" w:eastAsia="Times New Roman" w:hAnsi="Times New Roman" w:cs="Times New Roman"/>
-                <w:color w:val="000000"/>
-                <w:sz w:val="24"/>
-                <w:szCs w:val="24"/>
-              </w:rPr>
-              <w:t>Quản</w:t>
-            </w:r>
-            <w:proofErr w:type="spellEnd"/>
-            <w:r>
-              <w:rPr>
-                <w:rFonts w:ascii="Times New Roman" w:eastAsia="Times New Roman" w:hAnsi="Times New Roman" w:cs="Times New Roman"/>
-                <w:color w:val="000000"/>
-                <w:sz w:val="24"/>
-                <w:szCs w:val="24"/>
-              </w:rPr>
-              <w:t xml:space="preserve"> </w:t>
-            </w:r>
-            <w:proofErr w:type="spellStart"/>
-            <w:r>
-              <w:rPr>
-                <w:rFonts w:ascii="Times New Roman" w:eastAsia="Times New Roman" w:hAnsi="Times New Roman" w:cs="Times New Roman"/>
-                <w:color w:val="000000"/>
-                <w:sz w:val="24"/>
-                <w:szCs w:val="24"/>
-              </w:rPr>
-              <w:t>lý</w:t>
-            </w:r>
-            <w:proofErr w:type="spellEnd"/>
-            <w:r>
-              <w:rPr>
-                <w:rFonts w:ascii="Times New Roman" w:eastAsia="Times New Roman" w:hAnsi="Times New Roman" w:cs="Times New Roman"/>
-                <w:color w:val="000000"/>
-                <w:sz w:val="24"/>
-                <w:szCs w:val="24"/>
-              </w:rPr>
-              <w:t xml:space="preserve"> </w:t>
-            </w:r>
-            <w:proofErr w:type="spellStart"/>
-            <w:r>
-              <w:rPr>
-                <w:rFonts w:ascii="Times New Roman" w:eastAsia="Times New Roman" w:hAnsi="Times New Roman" w:cs="Times New Roman"/>
-                <w:color w:val="000000"/>
-                <w:sz w:val="24"/>
-                <w:szCs w:val="24"/>
-              </w:rPr>
-              <w:t>kỹ</w:t>
-            </w:r>
-            <w:proofErr w:type="spellEnd"/>
-            <w:r>
-              <w:rPr>
-                <w:rFonts w:ascii="Times New Roman" w:eastAsia="Times New Roman" w:hAnsi="Times New Roman" w:cs="Times New Roman"/>
-                <w:color w:val="000000"/>
-                <w:sz w:val="24"/>
-                <w:szCs w:val="24"/>
-              </w:rPr>
-              <w:t xml:space="preserve"> </w:t>
-            </w:r>
-            <w:proofErr w:type="spellStart"/>
-            <w:r>
-              <w:rPr>
-                <w:rFonts w:ascii="Times New Roman" w:eastAsia="Times New Roman" w:hAnsi="Times New Roman" w:cs="Times New Roman"/>
-                <w:color w:val="000000"/>
-                <w:sz w:val="24"/>
-                <w:szCs w:val="24"/>
-              </w:rPr>
-              <w:t>năng</w:t>
-            </w:r>
-            <w:proofErr w:type="spellEnd"/>
-            <w:r>
-              <w:rPr>
-                <w:rFonts w:ascii="Times New Roman" w:eastAsia="Times New Roman" w:hAnsi="Times New Roman" w:cs="Times New Roman"/>
-                <w:color w:val="000000"/>
-                <w:sz w:val="24"/>
-                <w:szCs w:val="24"/>
-              </w:rPr>
-              <w:t>” in sidebar</w:t>
+              <w:t>Click “Quản lý kỹ năng” in sidebar</w:t>
             </w:r>
           </w:p>
           <w:p>
@@ -33394,67 +32251,7 @@
                 <w:sz w:val="24"/>
                 <w:szCs w:val="24"/>
               </w:rPr>
-              <w:t>Click “</w:t>
-            </w:r>
-            <w:proofErr w:type="spellStart"/>
-            <w:r>
-              <w:rPr>
-                <w:rFonts w:ascii="Times New Roman" w:eastAsia="Times New Roman" w:hAnsi="Times New Roman" w:cs="Times New Roman"/>
-                <w:color w:val="000000"/>
-                <w:sz w:val="24"/>
-                <w:szCs w:val="24"/>
-              </w:rPr>
-              <w:t>Thêm</w:t>
-            </w:r>
-            <w:proofErr w:type="spellEnd"/>
-            <w:r>
-              <w:rPr>
-                <w:rFonts w:ascii="Times New Roman" w:eastAsia="Times New Roman" w:hAnsi="Times New Roman" w:cs="Times New Roman"/>
-                <w:color w:val="000000"/>
-                <w:sz w:val="24"/>
-                <w:szCs w:val="24"/>
-              </w:rPr>
-              <w:t xml:space="preserve"> </w:t>
-            </w:r>
-            <w:proofErr w:type="spellStart"/>
-            <w:r>
-              <w:rPr>
-                <w:rFonts w:ascii="Times New Roman" w:eastAsia="Times New Roman" w:hAnsi="Times New Roman" w:cs="Times New Roman"/>
-                <w:color w:val="000000"/>
-                <w:sz w:val="24"/>
-                <w:szCs w:val="24"/>
-              </w:rPr>
-              <w:t>kỹ</w:t>
-            </w:r>
-            <w:proofErr w:type="spellEnd"/>
-            <w:r>
-              <w:rPr>
-                <w:rFonts w:ascii="Times New Roman" w:eastAsia="Times New Roman" w:hAnsi="Times New Roman" w:cs="Times New Roman"/>
-                <w:color w:val="000000"/>
-                <w:sz w:val="24"/>
-                <w:szCs w:val="24"/>
-              </w:rPr>
-              <w:t xml:space="preserve"> </w:t>
-            </w:r>
-            <w:proofErr w:type="spellStart"/>
-            <w:r>
-              <w:rPr>
-                <w:rFonts w:ascii="Times New Roman" w:eastAsia="Times New Roman" w:hAnsi="Times New Roman" w:cs="Times New Roman"/>
-                <w:color w:val="000000"/>
-                <w:sz w:val="24"/>
-                <w:szCs w:val="24"/>
-              </w:rPr>
-              <w:t>năng</w:t>
-            </w:r>
-            <w:proofErr w:type="spellEnd"/>
-            <w:r>
-              <w:rPr>
-                <w:rFonts w:ascii="Times New Roman" w:eastAsia="Times New Roman" w:hAnsi="Times New Roman" w:cs="Times New Roman"/>
-                <w:color w:val="000000"/>
-                <w:sz w:val="24"/>
-                <w:szCs w:val="24"/>
-              </w:rPr>
-              <w:t>” button</w:t>
+              <w:t>Click “Thêm kỹ năng” button</w:t>
             </w:r>
           </w:p>
         </w:tc>
@@ -34199,36 +32996,8 @@
                 <w:sz w:val="24"/>
                 <w:szCs w:val="24"/>
               </w:rPr>
-              <w:t xml:space="preserve">Lê </w:t>
-            </w:r>
-            <w:proofErr w:type="spellStart"/>
-            <w:r>
-              <w:rPr>
-                <w:rFonts w:ascii="Times New Roman" w:eastAsia="Times New Roman" w:hAnsi="Times New Roman" w:cs="Times New Roman"/>
-                <w:sz w:val="24"/>
-                <w:szCs w:val="24"/>
-              </w:rPr>
-              <w:t>Thành</w:t>
-            </w:r>
-            <w:proofErr w:type="spellEnd"/>
-            <w:r>
-              <w:rPr>
-                <w:rFonts w:ascii="Times New Roman" w:eastAsia="Times New Roman" w:hAnsi="Times New Roman" w:cs="Times New Roman"/>
-                <w:sz w:val="24"/>
-                <w:szCs w:val="24"/>
-              </w:rPr>
-              <w:t xml:space="preserve"> </w:t>
-            </w:r>
-            <w:proofErr w:type="spellStart"/>
-            <w:r>
-              <w:rPr>
-                <w:rFonts w:ascii="Times New Roman" w:eastAsia="Times New Roman" w:hAnsi="Times New Roman" w:cs="Times New Roman"/>
-                <w:sz w:val="24"/>
-                <w:szCs w:val="24"/>
-              </w:rPr>
-              <w:t>Đạt</w:t>
-            </w:r>
-            <w:proofErr w:type="spellEnd"/>
+              <w:t>Lê Thành Đạt</w:t>
+            </w:r>
           </w:p>
         </w:tc>
         <w:tc>
@@ -34723,87 +33492,7 @@
                 <w:sz w:val="24"/>
                 <w:szCs w:val="24"/>
               </w:rPr>
-              <w:t>Click “</w:t>
-            </w:r>
-            <w:proofErr w:type="spellStart"/>
-            <w:r>
-              <w:rPr>
-                <w:rFonts w:ascii="Times New Roman" w:eastAsia="Times New Roman" w:hAnsi="Times New Roman" w:cs="Times New Roman"/>
-                <w:color w:val="000000"/>
-                <w:sz w:val="24"/>
-                <w:szCs w:val="24"/>
-              </w:rPr>
-              <w:t>Quản</w:t>
-            </w:r>
-            <w:proofErr w:type="spellEnd"/>
-            <w:r>
-              <w:rPr>
-                <w:rFonts w:ascii="Times New Roman" w:eastAsia="Times New Roman" w:hAnsi="Times New Roman" w:cs="Times New Roman"/>
-                <w:color w:val="000000"/>
-                <w:sz w:val="24"/>
-                <w:szCs w:val="24"/>
-              </w:rPr>
-              <w:t xml:space="preserve"> </w:t>
-            </w:r>
-            <w:proofErr w:type="spellStart"/>
-            <w:r>
-              <w:rPr>
-                <w:rFonts w:ascii="Times New Roman" w:eastAsia="Times New Roman" w:hAnsi="Times New Roman" w:cs="Times New Roman"/>
-                <w:color w:val="000000"/>
-                <w:sz w:val="24"/>
-                <w:szCs w:val="24"/>
-              </w:rPr>
-              <w:t>lý</w:t>
-            </w:r>
-            <w:proofErr w:type="spellEnd"/>
-            <w:r>
-              <w:rPr>
-                <w:rFonts w:ascii="Times New Roman" w:eastAsia="Times New Roman" w:hAnsi="Times New Roman" w:cs="Times New Roman"/>
-                <w:color w:val="000000"/>
-                <w:sz w:val="24"/>
-                <w:szCs w:val="24"/>
-              </w:rPr>
-              <w:t xml:space="preserve"> </w:t>
-            </w:r>
-            <w:proofErr w:type="spellStart"/>
-            <w:r>
-              <w:rPr>
-                <w:rFonts w:ascii="Times New Roman" w:eastAsia="Times New Roman" w:hAnsi="Times New Roman" w:cs="Times New Roman"/>
-                <w:color w:val="000000"/>
-                <w:sz w:val="24"/>
-                <w:szCs w:val="24"/>
-              </w:rPr>
-              <w:t>kỹ</w:t>
-            </w:r>
-            <w:proofErr w:type="spellEnd"/>
-            <w:r>
-              <w:rPr>
-                <w:rFonts w:ascii="Times New Roman" w:eastAsia="Times New Roman" w:hAnsi="Times New Roman" w:cs="Times New Roman"/>
-                <w:color w:val="000000"/>
-                <w:sz w:val="24"/>
-                <w:szCs w:val="24"/>
-              </w:rPr>
-              <w:t xml:space="preserve"> </w:t>
-            </w:r>
-            <w:proofErr w:type="spellStart"/>
-            <w:r>
-              <w:rPr>
-                <w:rFonts w:ascii="Times New Roman" w:eastAsia="Times New Roman" w:hAnsi="Times New Roman" w:cs="Times New Roman"/>
-                <w:color w:val="000000"/>
-                <w:sz w:val="24"/>
-                <w:szCs w:val="24"/>
-              </w:rPr>
-              <w:t>năng</w:t>
-            </w:r>
-            <w:proofErr w:type="spellEnd"/>
-            <w:r>
-              <w:rPr>
-                <w:rFonts w:ascii="Times New Roman" w:eastAsia="Times New Roman" w:hAnsi="Times New Roman" w:cs="Times New Roman"/>
-                <w:color w:val="000000"/>
-                <w:sz w:val="24"/>
-                <w:szCs w:val="24"/>
-              </w:rPr>
-              <w:t>” in sidebar</w:t>
+              <w:t>Click “Quản lý kỹ năng” in sidebar</w:t>
             </w:r>
           </w:p>
           <w:p>
@@ -34834,27 +33523,7 @@
                 <w:sz w:val="24"/>
                 <w:szCs w:val="24"/>
               </w:rPr>
-              <w:t>Click “</w:t>
-            </w:r>
-            <w:proofErr w:type="spellStart"/>
-            <w:r>
-              <w:rPr>
-                <w:rFonts w:ascii="Times New Roman" w:eastAsia="Times New Roman" w:hAnsi="Times New Roman" w:cs="Times New Roman"/>
-                <w:color w:val="000000"/>
-                <w:sz w:val="24"/>
-                <w:szCs w:val="24"/>
-              </w:rPr>
-              <w:t>Sửa</w:t>
-            </w:r>
-            <w:proofErr w:type="spellEnd"/>
-            <w:r>
-              <w:rPr>
-                <w:rFonts w:ascii="Times New Roman" w:eastAsia="Times New Roman" w:hAnsi="Times New Roman" w:cs="Times New Roman"/>
-                <w:color w:val="000000"/>
-                <w:sz w:val="24"/>
-                <w:szCs w:val="24"/>
-              </w:rPr>
-              <w:t>” button in 1 skill</w:t>
+              <w:t>Click “Sửa” button in 1 skill</w:t>
             </w:r>
           </w:p>
           <w:p>
@@ -34915,27 +33584,7 @@
                 <w:sz w:val="24"/>
                 <w:szCs w:val="24"/>
               </w:rPr>
-              <w:t>Click “</w:t>
-            </w:r>
-            <w:proofErr w:type="spellStart"/>
-            <w:r>
-              <w:rPr>
-                <w:rFonts w:ascii="Times New Roman" w:eastAsia="Times New Roman" w:hAnsi="Times New Roman" w:cs="Times New Roman"/>
-                <w:color w:val="000000"/>
-                <w:sz w:val="24"/>
-                <w:szCs w:val="24"/>
-              </w:rPr>
-              <w:t>Lưu</w:t>
-            </w:r>
-            <w:proofErr w:type="spellEnd"/>
-            <w:r>
-              <w:rPr>
-                <w:rFonts w:ascii="Times New Roman" w:eastAsia="Times New Roman" w:hAnsi="Times New Roman" w:cs="Times New Roman"/>
-                <w:color w:val="000000"/>
-                <w:sz w:val="24"/>
-                <w:szCs w:val="24"/>
-              </w:rPr>
-              <w:t>” button</w:t>
+              <w:t>Click “Lưu” button</w:t>
             </w:r>
           </w:p>
         </w:tc>
@@ -35687,36 +34336,8 @@
                 <w:sz w:val="24"/>
                 <w:szCs w:val="24"/>
               </w:rPr>
-              <w:t xml:space="preserve">Lê </w:t>
-            </w:r>
-            <w:proofErr w:type="spellStart"/>
-            <w:r>
-              <w:rPr>
-                <w:rFonts w:ascii="Times New Roman" w:eastAsia="Times New Roman" w:hAnsi="Times New Roman" w:cs="Times New Roman"/>
-                <w:sz w:val="24"/>
-                <w:szCs w:val="24"/>
-              </w:rPr>
-              <w:t>Thành</w:t>
-            </w:r>
-            <w:proofErr w:type="spellEnd"/>
-            <w:r>
-              <w:rPr>
-                <w:rFonts w:ascii="Times New Roman" w:eastAsia="Times New Roman" w:hAnsi="Times New Roman" w:cs="Times New Roman"/>
-                <w:sz w:val="24"/>
-                <w:szCs w:val="24"/>
-              </w:rPr>
-              <w:t xml:space="preserve"> </w:t>
-            </w:r>
-            <w:proofErr w:type="spellStart"/>
-            <w:r>
-              <w:rPr>
-                <w:rFonts w:ascii="Times New Roman" w:eastAsia="Times New Roman" w:hAnsi="Times New Roman" w:cs="Times New Roman"/>
-                <w:sz w:val="24"/>
-                <w:szCs w:val="24"/>
-              </w:rPr>
-              <w:t>Đạt</w:t>
-            </w:r>
-            <w:proofErr w:type="spellEnd"/>
+              <w:t>Lê Thành Đạt</w:t>
+            </w:r>
           </w:p>
         </w:tc>
         <w:tc>
@@ -36212,87 +34833,7 @@
                 <w:sz w:val="24"/>
                 <w:szCs w:val="24"/>
               </w:rPr>
-              <w:t>Click “</w:t>
-            </w:r>
-            <w:proofErr w:type="spellStart"/>
-            <w:r>
-              <w:rPr>
-                <w:rFonts w:ascii="Times New Roman" w:eastAsia="Times New Roman" w:hAnsi="Times New Roman" w:cs="Times New Roman"/>
-                <w:color w:val="000000"/>
-                <w:sz w:val="24"/>
-                <w:szCs w:val="24"/>
-              </w:rPr>
-              <w:t>Quản</w:t>
-            </w:r>
-            <w:proofErr w:type="spellEnd"/>
-            <w:r>
-              <w:rPr>
-                <w:rFonts w:ascii="Times New Roman" w:eastAsia="Times New Roman" w:hAnsi="Times New Roman" w:cs="Times New Roman"/>
-                <w:color w:val="000000"/>
-                <w:sz w:val="24"/>
-                <w:szCs w:val="24"/>
-              </w:rPr>
-              <w:t xml:space="preserve"> </w:t>
-            </w:r>
-            <w:proofErr w:type="spellStart"/>
-            <w:r>
-              <w:rPr>
-                <w:rFonts w:ascii="Times New Roman" w:eastAsia="Times New Roman" w:hAnsi="Times New Roman" w:cs="Times New Roman"/>
-                <w:color w:val="000000"/>
-                <w:sz w:val="24"/>
-                <w:szCs w:val="24"/>
-              </w:rPr>
-              <w:t>lý</w:t>
-            </w:r>
-            <w:proofErr w:type="spellEnd"/>
-            <w:r>
-              <w:rPr>
-                <w:rFonts w:ascii="Times New Roman" w:eastAsia="Times New Roman" w:hAnsi="Times New Roman" w:cs="Times New Roman"/>
-                <w:color w:val="000000"/>
-                <w:sz w:val="24"/>
-                <w:szCs w:val="24"/>
-              </w:rPr>
-              <w:t xml:space="preserve"> </w:t>
-            </w:r>
-            <w:proofErr w:type="spellStart"/>
-            <w:r>
-              <w:rPr>
-                <w:rFonts w:ascii="Times New Roman" w:eastAsia="Times New Roman" w:hAnsi="Times New Roman" w:cs="Times New Roman"/>
-                <w:color w:val="000000"/>
-                <w:sz w:val="24"/>
-                <w:szCs w:val="24"/>
-              </w:rPr>
-              <w:t>kỹ</w:t>
-            </w:r>
-            <w:proofErr w:type="spellEnd"/>
-            <w:r>
-              <w:rPr>
-                <w:rFonts w:ascii="Times New Roman" w:eastAsia="Times New Roman" w:hAnsi="Times New Roman" w:cs="Times New Roman"/>
-                <w:color w:val="000000"/>
-                <w:sz w:val="24"/>
-                <w:szCs w:val="24"/>
-              </w:rPr>
-              <w:t xml:space="preserve"> </w:t>
-            </w:r>
-            <w:proofErr w:type="spellStart"/>
-            <w:r>
-              <w:rPr>
-                <w:rFonts w:ascii="Times New Roman" w:eastAsia="Times New Roman" w:hAnsi="Times New Roman" w:cs="Times New Roman"/>
-                <w:color w:val="000000"/>
-                <w:sz w:val="24"/>
-                <w:szCs w:val="24"/>
-              </w:rPr>
-              <w:t>năng</w:t>
-            </w:r>
-            <w:proofErr w:type="spellEnd"/>
-            <w:r>
-              <w:rPr>
-                <w:rFonts w:ascii="Times New Roman" w:eastAsia="Times New Roman" w:hAnsi="Times New Roman" w:cs="Times New Roman"/>
-                <w:color w:val="000000"/>
-                <w:sz w:val="24"/>
-                <w:szCs w:val="24"/>
-              </w:rPr>
-              <w:t>” in sidebar</w:t>
+              <w:t>Click “Quản lý kỹ năng” in sidebar</w:t>
             </w:r>
           </w:p>
           <w:p>
@@ -36323,47 +34864,7 @@
                 <w:sz w:val="24"/>
                 <w:szCs w:val="24"/>
               </w:rPr>
-              <w:t>Click icon in “</w:t>
-            </w:r>
-            <w:proofErr w:type="spellStart"/>
-            <w:r>
-              <w:rPr>
-                <w:rFonts w:ascii="Times New Roman" w:eastAsia="Times New Roman" w:hAnsi="Times New Roman" w:cs="Times New Roman"/>
-                <w:color w:val="000000"/>
-                <w:sz w:val="24"/>
-                <w:szCs w:val="24"/>
-              </w:rPr>
-              <w:t>Trạng</w:t>
-            </w:r>
-            <w:proofErr w:type="spellEnd"/>
-            <w:r>
-              <w:rPr>
-                <w:rFonts w:ascii="Times New Roman" w:eastAsia="Times New Roman" w:hAnsi="Times New Roman" w:cs="Times New Roman"/>
-                <w:color w:val="000000"/>
-                <w:sz w:val="24"/>
-                <w:szCs w:val="24"/>
-              </w:rPr>
-              <w:t xml:space="preserve"> </w:t>
-            </w:r>
-            <w:proofErr w:type="spellStart"/>
-            <w:r>
-              <w:rPr>
-                <w:rFonts w:ascii="Times New Roman" w:eastAsia="Times New Roman" w:hAnsi="Times New Roman" w:cs="Times New Roman"/>
-                <w:color w:val="000000"/>
-                <w:sz w:val="24"/>
-                <w:szCs w:val="24"/>
-              </w:rPr>
-              <w:t>thái</w:t>
-            </w:r>
-            <w:proofErr w:type="spellEnd"/>
-            <w:r>
-              <w:rPr>
-                <w:rFonts w:ascii="Times New Roman" w:eastAsia="Times New Roman" w:hAnsi="Times New Roman" w:cs="Times New Roman"/>
-                <w:color w:val="000000"/>
-                <w:sz w:val="24"/>
-                <w:szCs w:val="24"/>
-              </w:rPr>
-              <w:t>” column</w:t>
+              <w:t>Click icon in “Trạng thái” column</w:t>
             </w:r>
           </w:p>
           <w:p>
@@ -36504,87 +35005,7 @@
                 <w:sz w:val="24"/>
                 <w:szCs w:val="24"/>
               </w:rPr>
-              <w:t>Click “</w:t>
-            </w:r>
-            <w:proofErr w:type="spellStart"/>
-            <w:r>
-              <w:rPr>
-                <w:rFonts w:ascii="Times New Roman" w:eastAsia="Times New Roman" w:hAnsi="Times New Roman" w:cs="Times New Roman"/>
-                <w:color w:val="000000"/>
-                <w:sz w:val="24"/>
-                <w:szCs w:val="24"/>
-              </w:rPr>
-              <w:t>Quản</w:t>
-            </w:r>
-            <w:proofErr w:type="spellEnd"/>
-            <w:r>
-              <w:rPr>
-                <w:rFonts w:ascii="Times New Roman" w:eastAsia="Times New Roman" w:hAnsi="Times New Roman" w:cs="Times New Roman"/>
-                <w:color w:val="000000"/>
-                <w:sz w:val="24"/>
-                <w:szCs w:val="24"/>
-              </w:rPr>
-              <w:t xml:space="preserve"> </w:t>
-            </w:r>
-            <w:proofErr w:type="spellStart"/>
-            <w:r>
-              <w:rPr>
-                <w:rFonts w:ascii="Times New Roman" w:eastAsia="Times New Roman" w:hAnsi="Times New Roman" w:cs="Times New Roman"/>
-                <w:color w:val="000000"/>
-                <w:sz w:val="24"/>
-                <w:szCs w:val="24"/>
-              </w:rPr>
-              <w:t>lý</w:t>
-            </w:r>
-            <w:proofErr w:type="spellEnd"/>
-            <w:r>
-              <w:rPr>
-                <w:rFonts w:ascii="Times New Roman" w:eastAsia="Times New Roman" w:hAnsi="Times New Roman" w:cs="Times New Roman"/>
-                <w:color w:val="000000"/>
-                <w:sz w:val="24"/>
-                <w:szCs w:val="24"/>
-              </w:rPr>
-              <w:t xml:space="preserve"> </w:t>
-            </w:r>
-            <w:proofErr w:type="spellStart"/>
-            <w:r>
-              <w:rPr>
-                <w:rFonts w:ascii="Times New Roman" w:eastAsia="Times New Roman" w:hAnsi="Times New Roman" w:cs="Times New Roman"/>
-                <w:color w:val="000000"/>
-                <w:sz w:val="24"/>
-                <w:szCs w:val="24"/>
-              </w:rPr>
-              <w:t>kỹ</w:t>
-            </w:r>
-            <w:proofErr w:type="spellEnd"/>
-            <w:r>
-              <w:rPr>
-                <w:rFonts w:ascii="Times New Roman" w:eastAsia="Times New Roman" w:hAnsi="Times New Roman" w:cs="Times New Roman"/>
-                <w:color w:val="000000"/>
-                <w:sz w:val="24"/>
-                <w:szCs w:val="24"/>
-              </w:rPr>
-              <w:t xml:space="preserve"> </w:t>
-            </w:r>
-            <w:proofErr w:type="spellStart"/>
-            <w:r>
-              <w:rPr>
-                <w:rFonts w:ascii="Times New Roman" w:eastAsia="Times New Roman" w:hAnsi="Times New Roman" w:cs="Times New Roman"/>
-                <w:color w:val="000000"/>
-                <w:sz w:val="24"/>
-                <w:szCs w:val="24"/>
-              </w:rPr>
-              <w:t>năng</w:t>
-            </w:r>
-            <w:proofErr w:type="spellEnd"/>
-            <w:r>
-              <w:rPr>
-                <w:rFonts w:ascii="Times New Roman" w:eastAsia="Times New Roman" w:hAnsi="Times New Roman" w:cs="Times New Roman"/>
-                <w:color w:val="000000"/>
-                <w:sz w:val="24"/>
-                <w:szCs w:val="24"/>
-              </w:rPr>
-              <w:t>” in sidebar</w:t>
+              <w:t>Click “Quản lý kỹ năng” in sidebar</w:t>
             </w:r>
           </w:p>
           <w:p>
@@ -36615,27 +35036,7 @@
                 <w:sz w:val="24"/>
                 <w:szCs w:val="24"/>
               </w:rPr>
-              <w:t>Click “</w:t>
-            </w:r>
-            <w:proofErr w:type="spellStart"/>
-            <w:r>
-              <w:rPr>
-                <w:rFonts w:ascii="Times New Roman" w:eastAsia="Times New Roman" w:hAnsi="Times New Roman" w:cs="Times New Roman"/>
-                <w:color w:val="000000"/>
-                <w:sz w:val="24"/>
-                <w:szCs w:val="24"/>
-              </w:rPr>
-              <w:t>Sửa</w:t>
-            </w:r>
-            <w:proofErr w:type="spellEnd"/>
-            <w:r>
-              <w:rPr>
-                <w:rFonts w:ascii="Times New Roman" w:eastAsia="Times New Roman" w:hAnsi="Times New Roman" w:cs="Times New Roman"/>
-                <w:color w:val="000000"/>
-                <w:sz w:val="24"/>
-                <w:szCs w:val="24"/>
-              </w:rPr>
-              <w:t>” button in 1 skill</w:t>
+              <w:t>Click “Sửa” button in 1 skill</w:t>
             </w:r>
           </w:p>
           <w:p>
@@ -36696,27 +35097,7 @@
                 <w:sz w:val="24"/>
                 <w:szCs w:val="24"/>
               </w:rPr>
-              <w:t>Click “</w:t>
-            </w:r>
-            <w:proofErr w:type="spellStart"/>
-            <w:r>
-              <w:rPr>
-                <w:rFonts w:ascii="Times New Roman" w:eastAsia="Times New Roman" w:hAnsi="Times New Roman" w:cs="Times New Roman"/>
-                <w:color w:val="000000"/>
-                <w:sz w:val="24"/>
-                <w:szCs w:val="24"/>
-              </w:rPr>
-              <w:t>Lưu</w:t>
-            </w:r>
-            <w:proofErr w:type="spellEnd"/>
-            <w:r>
-              <w:rPr>
-                <w:rFonts w:ascii="Times New Roman" w:eastAsia="Times New Roman" w:hAnsi="Times New Roman" w:cs="Times New Roman"/>
-                <w:color w:val="000000"/>
-                <w:sz w:val="24"/>
-                <w:szCs w:val="24"/>
-              </w:rPr>
-              <w:t>” button</w:t>
+              <w:t>Click “Lưu” button</w:t>
             </w:r>
           </w:p>
           <w:p>
@@ -37356,52 +35737,14 @@
                 <w:szCs w:val="24"/>
               </w:rPr>
             </w:pPr>
-            <w:proofErr w:type="spellStart"/>
-            <w:r>
-              <w:rPr>
-                <w:rFonts w:ascii="Times New Roman" w:eastAsia="Times New Roman" w:hAnsi="Times New Roman" w:cs="Times New Roman"/>
-                <w:sz w:val="24"/>
-                <w:szCs w:val="24"/>
-              </w:rPr>
-              <w:t>Hoàng</w:t>
-            </w:r>
-            <w:proofErr w:type="spellEnd"/>
-            <w:r>
-              <w:rPr>
-                <w:rFonts w:ascii="Times New Roman" w:eastAsia="Times New Roman" w:hAnsi="Times New Roman" w:cs="Times New Roman"/>
-                <w:sz w:val="24"/>
-                <w:szCs w:val="24"/>
-              </w:rPr>
-              <w:t xml:space="preserve"> </w:t>
-            </w:r>
-            <w:proofErr w:type="spellStart"/>
-            <w:r>
-              <w:rPr>
-                <w:rFonts w:ascii="Times New Roman" w:eastAsia="Times New Roman" w:hAnsi="Times New Roman" w:cs="Times New Roman"/>
-                <w:sz w:val="24"/>
-                <w:szCs w:val="24"/>
-              </w:rPr>
-              <w:t>Công</w:t>
-            </w:r>
-            <w:proofErr w:type="spellEnd"/>
-            <w:r>
-              <w:rPr>
-                <w:rFonts w:ascii="Times New Roman" w:eastAsia="Times New Roman" w:hAnsi="Times New Roman" w:cs="Times New Roman"/>
-                <w:sz w:val="24"/>
-                <w:szCs w:val="24"/>
-              </w:rPr>
-              <w:t xml:space="preserve"> </w:t>
-            </w:r>
-            <w:proofErr w:type="spellStart"/>
-            <w:r>
-              <w:rPr>
-                <w:rFonts w:ascii="Times New Roman" w:eastAsia="Times New Roman" w:hAnsi="Times New Roman" w:cs="Times New Roman"/>
-                <w:sz w:val="24"/>
-                <w:szCs w:val="24"/>
-              </w:rPr>
-              <w:t>Nghĩa</w:t>
-            </w:r>
-            <w:proofErr w:type="spellEnd"/>
+            <w:r>
+              <w:rPr>
+                <w:rFonts w:ascii="Times New Roman" w:eastAsia="Times New Roman" w:hAnsi="Times New Roman" w:cs="Times New Roman"/>
+                <w:sz w:val="24"/>
+                <w:szCs w:val="24"/>
+              </w:rPr>
+              <w:t>Hoàng Công Nghĩa</w:t>
+            </w:r>
           </w:p>
         </w:tc>
         <w:tc>
@@ -37993,43 +36336,7 @@
                 <w:sz w:val="24"/>
                 <w:szCs w:val="24"/>
               </w:rPr>
-              <w:t>Admin click “</w:t>
-            </w:r>
-            <w:proofErr w:type="spellStart"/>
-            <w:r>
-              <w:rPr>
-                <w:rFonts w:ascii="Times New Roman" w:eastAsia="Times New Roman" w:hAnsi="Times New Roman" w:cs="Times New Roman"/>
-                <w:sz w:val="24"/>
-                <w:szCs w:val="24"/>
-              </w:rPr>
-              <w:t>Xác</w:t>
-            </w:r>
-            <w:proofErr w:type="spellEnd"/>
-            <w:r>
-              <w:rPr>
-                <w:rFonts w:ascii="Times New Roman" w:eastAsia="Times New Roman" w:hAnsi="Times New Roman" w:cs="Times New Roman"/>
-                <w:sz w:val="24"/>
-                <w:szCs w:val="24"/>
-              </w:rPr>
-              <w:t xml:space="preserve"> </w:t>
-            </w:r>
-            <w:proofErr w:type="spellStart"/>
-            <w:r>
-              <w:rPr>
-                <w:rFonts w:ascii="Times New Roman" w:eastAsia="Times New Roman" w:hAnsi="Times New Roman" w:cs="Times New Roman"/>
-                <w:sz w:val="24"/>
-                <w:szCs w:val="24"/>
-              </w:rPr>
-              <w:t>nhận</w:t>
-            </w:r>
-            <w:proofErr w:type="spellEnd"/>
-            <w:r>
-              <w:rPr>
-                <w:rFonts w:ascii="Times New Roman" w:eastAsia="Times New Roman" w:hAnsi="Times New Roman" w:cs="Times New Roman"/>
-                <w:sz w:val="24"/>
-                <w:szCs w:val="24"/>
-              </w:rPr>
-              <w:t>”.</w:t>
+              <w:t>Admin click “Xác nhận”.</w:t>
             </w:r>
           </w:p>
           <w:p>
@@ -38210,25 +36517,7 @@
                 <w:sz w:val="24"/>
                 <w:szCs w:val="24"/>
               </w:rPr>
-              <w:t>After that, admin click button “</w:t>
-            </w:r>
-            <w:proofErr w:type="spellStart"/>
-            <w:r>
-              <w:rPr>
-                <w:rFonts w:ascii="Times New Roman" w:eastAsia="Times New Roman" w:hAnsi="Times New Roman" w:cs="Times New Roman"/>
-                <w:sz w:val="24"/>
-                <w:szCs w:val="24"/>
-              </w:rPr>
-              <w:t>Hủy</w:t>
-            </w:r>
-            <w:proofErr w:type="spellEnd"/>
-            <w:r>
-              <w:rPr>
-                <w:rFonts w:ascii="Times New Roman" w:eastAsia="Times New Roman" w:hAnsi="Times New Roman" w:cs="Times New Roman"/>
-                <w:sz w:val="24"/>
-                <w:szCs w:val="24"/>
-              </w:rPr>
-              <w:t>”.</w:t>
+              <w:t>After that, admin click button “Hủy”.</w:t>
             </w:r>
           </w:p>
           <w:p>
@@ -38894,52 +37183,14 @@
                 <w:szCs w:val="24"/>
               </w:rPr>
             </w:pPr>
-            <w:proofErr w:type="spellStart"/>
-            <w:r>
-              <w:rPr>
-                <w:rFonts w:ascii="Times New Roman" w:eastAsia="Times New Roman" w:hAnsi="Times New Roman" w:cs="Times New Roman"/>
-                <w:sz w:val="24"/>
-                <w:szCs w:val="24"/>
-              </w:rPr>
-              <w:t>Bùi</w:t>
-            </w:r>
-            <w:proofErr w:type="spellEnd"/>
-            <w:r>
-              <w:rPr>
-                <w:rFonts w:ascii="Times New Roman" w:eastAsia="Times New Roman" w:hAnsi="Times New Roman" w:cs="Times New Roman"/>
-                <w:sz w:val="24"/>
-                <w:szCs w:val="24"/>
-              </w:rPr>
-              <w:t xml:space="preserve"> </w:t>
-            </w:r>
-            <w:proofErr w:type="spellStart"/>
-            <w:r>
-              <w:rPr>
-                <w:rFonts w:ascii="Times New Roman" w:eastAsia="Times New Roman" w:hAnsi="Times New Roman" w:cs="Times New Roman"/>
-                <w:sz w:val="24"/>
-                <w:szCs w:val="24"/>
-              </w:rPr>
-              <w:t>Công</w:t>
-            </w:r>
-            <w:proofErr w:type="spellEnd"/>
-            <w:r>
-              <w:rPr>
-                <w:rFonts w:ascii="Times New Roman" w:eastAsia="Times New Roman" w:hAnsi="Times New Roman" w:cs="Times New Roman"/>
-                <w:sz w:val="24"/>
-                <w:szCs w:val="24"/>
-              </w:rPr>
-              <w:t xml:space="preserve"> </w:t>
-            </w:r>
-            <w:proofErr w:type="spellStart"/>
-            <w:r>
-              <w:rPr>
-                <w:rFonts w:ascii="Times New Roman" w:eastAsia="Times New Roman" w:hAnsi="Times New Roman" w:cs="Times New Roman"/>
-                <w:sz w:val="24"/>
-                <w:szCs w:val="24"/>
-              </w:rPr>
-              <w:t>Ánh</w:t>
-            </w:r>
-            <w:proofErr w:type="spellEnd"/>
+            <w:r>
+              <w:rPr>
+                <w:rFonts w:ascii="Times New Roman" w:eastAsia="Times New Roman" w:hAnsi="Times New Roman" w:cs="Times New Roman"/>
+                <w:sz w:val="24"/>
+                <w:szCs w:val="24"/>
+              </w:rPr>
+              <w:t>Bùi Công Ánh</w:t>
+            </w:r>
           </w:p>
         </w:tc>
         <w:tc>
@@ -40241,52 +38492,14 @@
                 <w:szCs w:val="24"/>
               </w:rPr>
             </w:pPr>
-            <w:proofErr w:type="spellStart"/>
-            <w:r>
-              <w:rPr>
-                <w:rFonts w:ascii="Times New Roman" w:eastAsia="Times New Roman" w:hAnsi="Times New Roman" w:cs="Times New Roman"/>
-                <w:sz w:val="24"/>
-                <w:szCs w:val="24"/>
-              </w:rPr>
-              <w:t>Bùi</w:t>
-            </w:r>
-            <w:proofErr w:type="spellEnd"/>
-            <w:r>
-              <w:rPr>
-                <w:rFonts w:ascii="Times New Roman" w:eastAsia="Times New Roman" w:hAnsi="Times New Roman" w:cs="Times New Roman"/>
-                <w:sz w:val="24"/>
-                <w:szCs w:val="24"/>
-              </w:rPr>
-              <w:t xml:space="preserve"> </w:t>
-            </w:r>
-            <w:proofErr w:type="spellStart"/>
-            <w:r>
-              <w:rPr>
-                <w:rFonts w:ascii="Times New Roman" w:eastAsia="Times New Roman" w:hAnsi="Times New Roman" w:cs="Times New Roman"/>
-                <w:sz w:val="24"/>
-                <w:szCs w:val="24"/>
-              </w:rPr>
-              <w:t>Công</w:t>
-            </w:r>
-            <w:proofErr w:type="spellEnd"/>
-            <w:r>
-              <w:rPr>
-                <w:rFonts w:ascii="Times New Roman" w:eastAsia="Times New Roman" w:hAnsi="Times New Roman" w:cs="Times New Roman"/>
-                <w:sz w:val="24"/>
-                <w:szCs w:val="24"/>
-              </w:rPr>
-              <w:t xml:space="preserve"> </w:t>
-            </w:r>
-            <w:proofErr w:type="spellStart"/>
-            <w:r>
-              <w:rPr>
-                <w:rFonts w:ascii="Times New Roman" w:eastAsia="Times New Roman" w:hAnsi="Times New Roman" w:cs="Times New Roman"/>
-                <w:sz w:val="24"/>
-                <w:szCs w:val="24"/>
-              </w:rPr>
-              <w:t>Ánh</w:t>
-            </w:r>
-            <w:proofErr w:type="spellEnd"/>
+            <w:r>
+              <w:rPr>
+                <w:rFonts w:ascii="Times New Roman" w:eastAsia="Times New Roman" w:hAnsi="Times New Roman" w:cs="Times New Roman"/>
+                <w:sz w:val="24"/>
+                <w:szCs w:val="24"/>
+              </w:rPr>
+              <w:t>Bùi Công Ánh</w:t>
+            </w:r>
           </w:p>
         </w:tc>
         <w:tc>
@@ -42837,52 +41050,14 @@
                 <w:szCs w:val="24"/>
               </w:rPr>
             </w:pPr>
-            <w:proofErr w:type="spellStart"/>
-            <w:r>
-              <w:rPr>
-                <w:rFonts w:ascii="Times New Roman" w:eastAsia="Times New Roman" w:hAnsi="Times New Roman" w:cs="Times New Roman"/>
-                <w:sz w:val="24"/>
-                <w:szCs w:val="24"/>
-              </w:rPr>
-              <w:t>Bùi</w:t>
-            </w:r>
-            <w:proofErr w:type="spellEnd"/>
-            <w:r>
-              <w:rPr>
-                <w:rFonts w:ascii="Times New Roman" w:eastAsia="Times New Roman" w:hAnsi="Times New Roman" w:cs="Times New Roman"/>
-                <w:sz w:val="24"/>
-                <w:szCs w:val="24"/>
-              </w:rPr>
-              <w:t xml:space="preserve"> </w:t>
-            </w:r>
-            <w:proofErr w:type="spellStart"/>
-            <w:r>
-              <w:rPr>
-                <w:rFonts w:ascii="Times New Roman" w:eastAsia="Times New Roman" w:hAnsi="Times New Roman" w:cs="Times New Roman"/>
-                <w:sz w:val="24"/>
-                <w:szCs w:val="24"/>
-              </w:rPr>
-              <w:t>Công</w:t>
-            </w:r>
-            <w:proofErr w:type="spellEnd"/>
-            <w:r>
-              <w:rPr>
-                <w:rFonts w:ascii="Times New Roman" w:eastAsia="Times New Roman" w:hAnsi="Times New Roman" w:cs="Times New Roman"/>
-                <w:sz w:val="24"/>
-                <w:szCs w:val="24"/>
-              </w:rPr>
-              <w:t xml:space="preserve"> </w:t>
-            </w:r>
-            <w:proofErr w:type="spellStart"/>
-            <w:r>
-              <w:rPr>
-                <w:rFonts w:ascii="Times New Roman" w:eastAsia="Times New Roman" w:hAnsi="Times New Roman" w:cs="Times New Roman"/>
-                <w:sz w:val="24"/>
-                <w:szCs w:val="24"/>
-              </w:rPr>
-              <w:t>Ánh</w:t>
-            </w:r>
-            <w:proofErr w:type="spellEnd"/>
+            <w:r>
+              <w:rPr>
+                <w:rFonts w:ascii="Times New Roman" w:eastAsia="Times New Roman" w:hAnsi="Times New Roman" w:cs="Times New Roman"/>
+                <w:sz w:val="24"/>
+                <w:szCs w:val="24"/>
+              </w:rPr>
+              <w:t>Bùi Công Ánh</w:t>
+            </w:r>
           </w:p>
         </w:tc>
         <w:tc>
@@ -43383,43 +41558,7 @@
                 <w:sz w:val="24"/>
                 <w:szCs w:val="24"/>
               </w:rPr>
-              <w:t>Click “</w:t>
-            </w:r>
-            <w:proofErr w:type="spellStart"/>
-            <w:r>
-              <w:rPr>
-                <w:rFonts w:ascii="Times New Roman" w:eastAsia="Times New Roman" w:hAnsi="Times New Roman" w:cs="Times New Roman"/>
-                <w:sz w:val="24"/>
-                <w:szCs w:val="24"/>
-              </w:rPr>
-              <w:t>Xác</w:t>
-            </w:r>
-            <w:proofErr w:type="spellEnd"/>
-            <w:r>
-              <w:rPr>
-                <w:rFonts w:ascii="Times New Roman" w:eastAsia="Times New Roman" w:hAnsi="Times New Roman" w:cs="Times New Roman"/>
-                <w:sz w:val="24"/>
-                <w:szCs w:val="24"/>
-              </w:rPr>
-              <w:t xml:space="preserve"> </w:t>
-            </w:r>
-            <w:proofErr w:type="spellStart"/>
-            <w:r>
-              <w:rPr>
-                <w:rFonts w:ascii="Times New Roman" w:eastAsia="Times New Roman" w:hAnsi="Times New Roman" w:cs="Times New Roman"/>
-                <w:sz w:val="24"/>
-                <w:szCs w:val="24"/>
-              </w:rPr>
-              <w:t>nhận</w:t>
-            </w:r>
-            <w:proofErr w:type="spellEnd"/>
-            <w:r>
-              <w:rPr>
-                <w:rFonts w:ascii="Times New Roman" w:eastAsia="Times New Roman" w:hAnsi="Times New Roman" w:cs="Times New Roman"/>
-                <w:sz w:val="24"/>
-                <w:szCs w:val="24"/>
-              </w:rPr>
-              <w:t>” button</w:t>
+              <w:t>Click “Xác nhận” button</w:t>
             </w:r>
           </w:p>
           <w:p>
@@ -44173,36 +42312,8 @@
                 <w:sz w:val="24"/>
                 <w:szCs w:val="24"/>
               </w:rPr>
-              <w:t xml:space="preserve">Lê </w:t>
-            </w:r>
-            <w:proofErr w:type="spellStart"/>
-            <w:r>
-              <w:rPr>
-                <w:rFonts w:ascii="Times New Roman" w:eastAsia="Times New Roman" w:hAnsi="Times New Roman" w:cs="Times New Roman"/>
-                <w:sz w:val="24"/>
-                <w:szCs w:val="24"/>
-              </w:rPr>
-              <w:t>Thành</w:t>
-            </w:r>
-            <w:proofErr w:type="spellEnd"/>
-            <w:r>
-              <w:rPr>
-                <w:rFonts w:ascii="Times New Roman" w:eastAsia="Times New Roman" w:hAnsi="Times New Roman" w:cs="Times New Roman"/>
-                <w:sz w:val="24"/>
-                <w:szCs w:val="24"/>
-              </w:rPr>
-              <w:t xml:space="preserve"> </w:t>
-            </w:r>
-            <w:proofErr w:type="spellStart"/>
-            <w:r>
-              <w:rPr>
-                <w:rFonts w:ascii="Times New Roman" w:eastAsia="Times New Roman" w:hAnsi="Times New Roman" w:cs="Times New Roman"/>
-                <w:sz w:val="24"/>
-                <w:szCs w:val="24"/>
-              </w:rPr>
-              <w:t>Đạt</w:t>
-            </w:r>
-            <w:proofErr w:type="spellEnd"/>
+              <w:t>Lê Thành Đạt</w:t>
+            </w:r>
           </w:p>
         </w:tc>
         <w:tc>
@@ -44530,23 +42641,13 @@
                 <w:szCs w:val="24"/>
               </w:rPr>
             </w:pPr>
-            <w:proofErr w:type="spellStart"/>
-            <w:r>
-              <w:rPr>
-                <w:rFonts w:ascii="Times New Roman" w:eastAsia="Times New Roman" w:hAnsi="Times New Roman" w:cs="Times New Roman"/>
-                <w:sz w:val="24"/>
-                <w:szCs w:val="24"/>
-              </w:rPr>
-              <w:t>Satf</w:t>
-            </w:r>
-            <w:proofErr w:type="spellEnd"/>
-            <w:r>
-              <w:rPr>
-                <w:rFonts w:ascii="Times New Roman" w:eastAsia="Times New Roman" w:hAnsi="Times New Roman" w:cs="Times New Roman"/>
-                <w:sz w:val="24"/>
-                <w:szCs w:val="24"/>
-              </w:rPr>
-              <w:t xml:space="preserve"> has logged into Staff Website</w:t>
+            <w:r>
+              <w:rPr>
+                <w:rFonts w:ascii="Times New Roman" w:eastAsia="Times New Roman" w:hAnsi="Times New Roman" w:cs="Times New Roman"/>
+                <w:sz w:val="24"/>
+                <w:szCs w:val="24"/>
+              </w:rPr>
+              <w:t>Satf has logged into Staff Website</w:t>
             </w:r>
           </w:p>
         </w:tc>
@@ -44734,70 +42835,14 @@
               </w:rPr>
               <w:t>Click “</w:t>
             </w:r>
-            <w:proofErr w:type="spellStart"/>
-            <w:r>
-              <w:rPr>
-                <w:rFonts w:ascii="Times New Roman" w:eastAsia="Times New Roman" w:hAnsi="Times New Roman" w:cs="Times New Roman"/>
-                <w:sz w:val="24"/>
-                <w:szCs w:val="24"/>
-              </w:rPr>
-              <w:t>Quản</w:t>
-            </w:r>
-            <w:proofErr w:type="spellEnd"/>
-            <w:r>
-              <w:rPr>
-                <w:rFonts w:ascii="Times New Roman" w:eastAsia="Times New Roman" w:hAnsi="Times New Roman" w:cs="Times New Roman"/>
-                <w:sz w:val="24"/>
-                <w:szCs w:val="24"/>
-              </w:rPr>
-              <w:t xml:space="preserve"> </w:t>
-            </w:r>
-            <w:proofErr w:type="spellStart"/>
-            <w:r>
-              <w:rPr>
-                <w:rFonts w:ascii="Times New Roman" w:eastAsia="Times New Roman" w:hAnsi="Times New Roman" w:cs="Times New Roman"/>
-                <w:sz w:val="24"/>
-                <w:szCs w:val="24"/>
-              </w:rPr>
-              <w:t>lý</w:t>
-            </w:r>
-            <w:proofErr w:type="spellEnd"/>
-            <w:r>
-              <w:rPr>
-                <w:rFonts w:ascii="Times New Roman" w:eastAsia="Times New Roman" w:hAnsi="Times New Roman" w:cs="Times New Roman"/>
-                <w:sz w:val="24"/>
-                <w:szCs w:val="24"/>
-              </w:rPr>
-              <w:t xml:space="preserve"> </w:t>
-            </w:r>
-            <w:proofErr w:type="spellStart"/>
-            <w:r>
-              <w:rPr>
-                <w:rFonts w:ascii="Times New Roman" w:eastAsia="Times New Roman" w:hAnsi="Times New Roman" w:cs="Times New Roman"/>
-                <w:sz w:val="24"/>
-                <w:szCs w:val="24"/>
-              </w:rPr>
-              <w:t>giao</w:t>
-            </w:r>
-            <w:proofErr w:type="spellEnd"/>
-            <w:r>
-              <w:rPr>
-                <w:rFonts w:ascii="Times New Roman" w:eastAsia="Times New Roman" w:hAnsi="Times New Roman" w:cs="Times New Roman"/>
-                <w:sz w:val="24"/>
-                <w:szCs w:val="24"/>
-              </w:rPr>
-              <w:t xml:space="preserve"> </w:t>
-            </w:r>
-            <w:proofErr w:type="spellStart"/>
-            <w:r>
-              <w:rPr>
-                <w:rFonts w:ascii="Times New Roman" w:eastAsia="Times New Roman" w:hAnsi="Times New Roman" w:cs="Times New Roman"/>
-                <w:sz w:val="24"/>
-                <w:szCs w:val="24"/>
-              </w:rPr>
-              <w:t>dịch</w:t>
-            </w:r>
-            <w:proofErr w:type="spellEnd"/>
+            <w:r>
+              <w:rPr>
+                <w:rFonts w:ascii="Times New Roman" w:eastAsia="Times New Roman" w:hAnsi="Times New Roman" w:cs="Times New Roman"/>
+                <w:sz w:val="24"/>
+                <w:szCs w:val="24"/>
+              </w:rPr>
+              <w:t>Quản lý giao dịch</w:t>
+            </w:r>
             <w:r>
               <w:rPr>
                 <w:rFonts w:ascii="Times New Roman" w:eastAsia="Times New Roman" w:hAnsi="Times New Roman" w:cs="Times New Roman"/>
@@ -45373,6 +43418,1345 @@
     <w:p/>
     <w:p>
       <w:pPr>
+        <w:rPr>
+          <w:rFonts w:ascii="Times New Roman" w:eastAsia="Times New Roman" w:hAnsi="Times New Roman" w:cs="Times New Roman"/>
+          <w:sz w:val="24"/>
+          <w:szCs w:val="24"/>
+        </w:rPr>
+      </w:pPr>
+      <w:r>
+        <w:rPr>
+          <w:rFonts w:ascii="Times New Roman" w:eastAsia="Times New Roman" w:hAnsi="Times New Roman" w:cs="Times New Roman"/>
+          <w:sz w:val="24"/>
+          <w:szCs w:val="24"/>
+        </w:rPr>
+        <w:t>2.2.3.2 Create point</w:t>
+      </w:r>
+    </w:p>
+    <w:tbl>
+      <w:tblPr>
+        <w:tblW w:w="8365" w:type="dxa"/>
+        <w:tblLayout w:type="fixed"/>
+        <w:tblLook w:val="0400" w:firstRow="0" w:lastRow="0" w:firstColumn="0" w:lastColumn="0" w:noHBand="0" w:noVBand="1"/>
+      </w:tblPr>
+      <w:tblGrid>
+        <w:gridCol w:w="2254"/>
+        <w:gridCol w:w="2254"/>
+        <w:gridCol w:w="2057"/>
+        <w:gridCol w:w="1800"/>
+      </w:tblGrid>
+      <w:tr>
+        <w:trPr>
+          <w:trHeight w:val="440"/>
+        </w:trPr>
+        <w:tc>
+          <w:tcPr>
+            <w:tcW w:w="2254" w:type="dxa"/>
+            <w:tcBorders>
+              <w:top w:val="single" w:sz="4" w:space="0" w:color="000000"/>
+              <w:left w:val="single" w:sz="4" w:space="0" w:color="000000"/>
+              <w:bottom w:val="single" w:sz="4" w:space="0" w:color="000000"/>
+              <w:right w:val="single" w:sz="4" w:space="0" w:color="000000"/>
+            </w:tcBorders>
+            <w:vAlign w:val="center"/>
+          </w:tcPr>
+          <w:p>
+            <w:pPr>
+              <w:rPr>
+                <w:rFonts w:ascii="Times New Roman" w:eastAsia="Times New Roman" w:hAnsi="Times New Roman" w:cs="Times New Roman"/>
+                <w:sz w:val="24"/>
+                <w:szCs w:val="24"/>
+              </w:rPr>
+            </w:pPr>
+            <w:r>
+              <w:rPr>
+                <w:rFonts w:ascii="Times New Roman" w:eastAsia="Times New Roman" w:hAnsi="Times New Roman" w:cs="Times New Roman"/>
+                <w:b/>
+                <w:sz w:val="24"/>
+                <w:szCs w:val="24"/>
+              </w:rPr>
+              <w:t>Use Case ID</w:t>
+            </w:r>
+          </w:p>
+        </w:tc>
+        <w:tc>
+          <w:tcPr>
+            <w:tcW w:w="2254" w:type="dxa"/>
+            <w:tcBorders>
+              <w:top w:val="single" w:sz="4" w:space="0" w:color="000000"/>
+              <w:left w:val="single" w:sz="4" w:space="0" w:color="000000"/>
+              <w:bottom w:val="single" w:sz="4" w:space="0" w:color="000000"/>
+              <w:right w:val="single" w:sz="4" w:space="0" w:color="000000"/>
+            </w:tcBorders>
+            <w:vAlign w:val="center"/>
+          </w:tcPr>
+          <w:p>
+            <w:pPr>
+              <w:rPr>
+                <w:rFonts w:ascii="Times New Roman" w:eastAsia="Times New Roman" w:hAnsi="Times New Roman" w:cs="Times New Roman"/>
+                <w:sz w:val="24"/>
+                <w:szCs w:val="24"/>
+              </w:rPr>
+            </w:pPr>
+            <w:r>
+              <w:rPr>
+                <w:rFonts w:ascii="Times New Roman" w:eastAsia="Times New Roman" w:hAnsi="Times New Roman" w:cs="Times New Roman"/>
+                <w:sz w:val="24"/>
+                <w:szCs w:val="24"/>
+              </w:rPr>
+              <w:t>UC – 17</w:t>
+            </w:r>
+          </w:p>
+        </w:tc>
+        <w:tc>
+          <w:tcPr>
+            <w:tcW w:w="2057" w:type="dxa"/>
+            <w:tcBorders>
+              <w:top w:val="single" w:sz="4" w:space="0" w:color="000000"/>
+              <w:left w:val="single" w:sz="4" w:space="0" w:color="000000"/>
+              <w:bottom w:val="single" w:sz="4" w:space="0" w:color="000000"/>
+              <w:right w:val="single" w:sz="4" w:space="0" w:color="000000"/>
+            </w:tcBorders>
+            <w:vAlign w:val="center"/>
+          </w:tcPr>
+          <w:p>
+            <w:pPr>
+              <w:rPr>
+                <w:rFonts w:ascii="Times New Roman" w:eastAsia="Times New Roman" w:hAnsi="Times New Roman" w:cs="Times New Roman"/>
+                <w:sz w:val="24"/>
+                <w:szCs w:val="24"/>
+              </w:rPr>
+            </w:pPr>
+            <w:r>
+              <w:rPr>
+                <w:rFonts w:ascii="Times New Roman" w:eastAsia="Times New Roman" w:hAnsi="Times New Roman" w:cs="Times New Roman"/>
+                <w:b/>
+                <w:sz w:val="24"/>
+                <w:szCs w:val="24"/>
+              </w:rPr>
+              <w:t>Use Case Name</w:t>
+            </w:r>
+          </w:p>
+        </w:tc>
+        <w:tc>
+          <w:tcPr>
+            <w:tcW w:w="1800" w:type="dxa"/>
+            <w:tcBorders>
+              <w:top w:val="single" w:sz="4" w:space="0" w:color="000000"/>
+              <w:left w:val="single" w:sz="4" w:space="0" w:color="000000"/>
+              <w:bottom w:val="single" w:sz="4" w:space="0" w:color="000000"/>
+              <w:right w:val="single" w:sz="4" w:space="0" w:color="000000"/>
+            </w:tcBorders>
+            <w:vAlign w:val="center"/>
+          </w:tcPr>
+          <w:p>
+            <w:pPr>
+              <w:ind w:left="100"/>
+              <w:rPr>
+                <w:rFonts w:ascii="Times New Roman" w:eastAsia="Times New Roman" w:hAnsi="Times New Roman" w:cs="Times New Roman"/>
+                <w:sz w:val="24"/>
+                <w:szCs w:val="24"/>
+              </w:rPr>
+            </w:pPr>
+            <w:r>
+              <w:rPr>
+                <w:rFonts w:ascii="Times New Roman" w:eastAsia="Times New Roman" w:hAnsi="Times New Roman" w:cs="Times New Roman"/>
+                <w:sz w:val="24"/>
+                <w:szCs w:val="24"/>
+              </w:rPr>
+              <w:t>Create Point</w:t>
+            </w:r>
+          </w:p>
+        </w:tc>
+      </w:tr>
+      <w:tr>
+        <w:trPr>
+          <w:trHeight w:val="440"/>
+        </w:trPr>
+        <w:tc>
+          <w:tcPr>
+            <w:tcW w:w="2254" w:type="dxa"/>
+            <w:tcBorders>
+              <w:top w:val="single" w:sz="4" w:space="0" w:color="000000"/>
+              <w:left w:val="single" w:sz="4" w:space="0" w:color="000000"/>
+              <w:bottom w:val="single" w:sz="4" w:space="0" w:color="000000"/>
+              <w:right w:val="single" w:sz="4" w:space="0" w:color="000000"/>
+            </w:tcBorders>
+            <w:vAlign w:val="center"/>
+          </w:tcPr>
+          <w:p>
+            <w:pPr>
+              <w:rPr>
+                <w:rFonts w:ascii="Times New Roman" w:eastAsia="Times New Roman" w:hAnsi="Times New Roman" w:cs="Times New Roman"/>
+                <w:b/>
+                <w:sz w:val="24"/>
+                <w:szCs w:val="24"/>
+              </w:rPr>
+            </w:pPr>
+            <w:r>
+              <w:rPr>
+                <w:rFonts w:ascii="Times New Roman" w:eastAsia="Times New Roman" w:hAnsi="Times New Roman" w:cs="Times New Roman"/>
+                <w:b/>
+                <w:sz w:val="24"/>
+                <w:szCs w:val="24"/>
+              </w:rPr>
+              <w:t>Created By</w:t>
+            </w:r>
+          </w:p>
+        </w:tc>
+        <w:tc>
+          <w:tcPr>
+            <w:tcW w:w="2254" w:type="dxa"/>
+            <w:tcBorders>
+              <w:top w:val="single" w:sz="4" w:space="0" w:color="000000"/>
+              <w:left w:val="single" w:sz="4" w:space="0" w:color="000000"/>
+              <w:bottom w:val="single" w:sz="4" w:space="0" w:color="000000"/>
+              <w:right w:val="single" w:sz="4" w:space="0" w:color="000000"/>
+            </w:tcBorders>
+            <w:vAlign w:val="center"/>
+          </w:tcPr>
+          <w:p>
+            <w:pPr>
+              <w:rPr>
+                <w:rFonts w:ascii="Times New Roman" w:eastAsia="Times New Roman" w:hAnsi="Times New Roman" w:cs="Times New Roman"/>
+                <w:sz w:val="24"/>
+                <w:szCs w:val="24"/>
+              </w:rPr>
+            </w:pPr>
+            <w:r>
+              <w:rPr>
+                <w:rFonts w:ascii="Times New Roman" w:eastAsia="Times New Roman" w:hAnsi="Times New Roman" w:cs="Times New Roman"/>
+                <w:sz w:val="24"/>
+                <w:szCs w:val="24"/>
+              </w:rPr>
+              <w:t>Lê Thành Đạt</w:t>
+            </w:r>
+          </w:p>
+        </w:tc>
+        <w:tc>
+          <w:tcPr>
+            <w:tcW w:w="2057" w:type="dxa"/>
+            <w:tcBorders>
+              <w:top w:val="single" w:sz="4" w:space="0" w:color="000000"/>
+              <w:left w:val="single" w:sz="4" w:space="0" w:color="000000"/>
+              <w:bottom w:val="single" w:sz="4" w:space="0" w:color="000000"/>
+              <w:right w:val="single" w:sz="4" w:space="0" w:color="000000"/>
+            </w:tcBorders>
+            <w:vAlign w:val="center"/>
+          </w:tcPr>
+          <w:p>
+            <w:pPr>
+              <w:rPr>
+                <w:rFonts w:ascii="Times New Roman" w:eastAsia="Times New Roman" w:hAnsi="Times New Roman" w:cs="Times New Roman"/>
+                <w:b/>
+                <w:sz w:val="24"/>
+                <w:szCs w:val="24"/>
+              </w:rPr>
+            </w:pPr>
+            <w:r>
+              <w:rPr>
+                <w:rFonts w:ascii="Times New Roman" w:eastAsia="Times New Roman" w:hAnsi="Times New Roman" w:cs="Times New Roman"/>
+                <w:b/>
+                <w:sz w:val="24"/>
+                <w:szCs w:val="24"/>
+              </w:rPr>
+              <w:t>Created Date</w:t>
+            </w:r>
+          </w:p>
+        </w:tc>
+        <w:tc>
+          <w:tcPr>
+            <w:tcW w:w="1800" w:type="dxa"/>
+            <w:tcBorders>
+              <w:top w:val="single" w:sz="4" w:space="0" w:color="000000"/>
+              <w:left w:val="single" w:sz="4" w:space="0" w:color="000000"/>
+              <w:bottom w:val="single" w:sz="4" w:space="0" w:color="000000"/>
+              <w:right w:val="single" w:sz="4" w:space="0" w:color="000000"/>
+            </w:tcBorders>
+            <w:vAlign w:val="center"/>
+          </w:tcPr>
+          <w:p>
+            <w:pPr>
+              <w:rPr>
+                <w:rFonts w:ascii="Times New Roman" w:eastAsia="Times New Roman" w:hAnsi="Times New Roman" w:cs="Times New Roman"/>
+                <w:sz w:val="24"/>
+                <w:szCs w:val="24"/>
+              </w:rPr>
+            </w:pPr>
+            <w:r>
+              <w:rPr>
+                <w:rFonts w:ascii="Times New Roman" w:eastAsia="Times New Roman" w:hAnsi="Times New Roman" w:cs="Times New Roman"/>
+                <w:sz w:val="24"/>
+                <w:szCs w:val="24"/>
+              </w:rPr>
+              <w:t>25/01/2021</w:t>
+            </w:r>
+          </w:p>
+        </w:tc>
+      </w:tr>
+      <w:tr>
+        <w:trPr>
+          <w:trHeight w:val="440"/>
+        </w:trPr>
+        <w:tc>
+          <w:tcPr>
+            <w:tcW w:w="2254" w:type="dxa"/>
+            <w:tcBorders>
+              <w:top w:val="single" w:sz="4" w:space="0" w:color="000000"/>
+              <w:left w:val="single" w:sz="4" w:space="0" w:color="000000"/>
+              <w:bottom w:val="single" w:sz="4" w:space="0" w:color="000000"/>
+              <w:right w:val="single" w:sz="4" w:space="0" w:color="000000"/>
+            </w:tcBorders>
+            <w:vAlign w:val="center"/>
+          </w:tcPr>
+          <w:p>
+            <w:pPr>
+              <w:rPr>
+                <w:rFonts w:ascii="Times New Roman" w:eastAsia="Times New Roman" w:hAnsi="Times New Roman" w:cs="Times New Roman"/>
+                <w:b/>
+                <w:sz w:val="24"/>
+                <w:szCs w:val="24"/>
+              </w:rPr>
+            </w:pPr>
+            <w:r>
+              <w:rPr>
+                <w:rFonts w:ascii="Times New Roman" w:eastAsia="Times New Roman" w:hAnsi="Times New Roman" w:cs="Times New Roman"/>
+                <w:b/>
+                <w:sz w:val="24"/>
+                <w:szCs w:val="24"/>
+              </w:rPr>
+              <w:t>Primary Actor</w:t>
+            </w:r>
+          </w:p>
+        </w:tc>
+        <w:tc>
+          <w:tcPr>
+            <w:tcW w:w="2254" w:type="dxa"/>
+            <w:tcBorders>
+              <w:top w:val="single" w:sz="4" w:space="0" w:color="000000"/>
+              <w:left w:val="single" w:sz="4" w:space="0" w:color="000000"/>
+              <w:bottom w:val="single" w:sz="4" w:space="0" w:color="000000"/>
+              <w:right w:val="single" w:sz="4" w:space="0" w:color="000000"/>
+            </w:tcBorders>
+            <w:vAlign w:val="center"/>
+          </w:tcPr>
+          <w:p>
+            <w:pPr>
+              <w:rPr>
+                <w:rFonts w:ascii="Times New Roman" w:eastAsia="Times New Roman" w:hAnsi="Times New Roman" w:cs="Times New Roman"/>
+                <w:sz w:val="24"/>
+                <w:szCs w:val="24"/>
+              </w:rPr>
+            </w:pPr>
+            <w:r>
+              <w:rPr>
+                <w:rFonts w:ascii="Times New Roman" w:eastAsia="Times New Roman" w:hAnsi="Times New Roman" w:cs="Times New Roman"/>
+                <w:sz w:val="24"/>
+                <w:szCs w:val="24"/>
+              </w:rPr>
+              <w:t>Staff</w:t>
+            </w:r>
+          </w:p>
+        </w:tc>
+        <w:tc>
+          <w:tcPr>
+            <w:tcW w:w="2057" w:type="dxa"/>
+            <w:tcBorders>
+              <w:top w:val="single" w:sz="4" w:space="0" w:color="000000"/>
+              <w:left w:val="single" w:sz="4" w:space="0" w:color="000000"/>
+              <w:bottom w:val="single" w:sz="4" w:space="0" w:color="000000"/>
+              <w:right w:val="single" w:sz="4" w:space="0" w:color="000000"/>
+            </w:tcBorders>
+            <w:vAlign w:val="center"/>
+          </w:tcPr>
+          <w:p>
+            <w:pPr>
+              <w:rPr>
+                <w:rFonts w:ascii="Times New Roman" w:eastAsia="Times New Roman" w:hAnsi="Times New Roman" w:cs="Times New Roman"/>
+                <w:b/>
+                <w:sz w:val="24"/>
+                <w:szCs w:val="24"/>
+              </w:rPr>
+            </w:pPr>
+            <w:r>
+              <w:rPr>
+                <w:rFonts w:ascii="Times New Roman" w:eastAsia="Times New Roman" w:hAnsi="Times New Roman" w:cs="Times New Roman"/>
+                <w:b/>
+                <w:sz w:val="24"/>
+                <w:szCs w:val="24"/>
+              </w:rPr>
+              <w:t>Secondary Actor</w:t>
+            </w:r>
+          </w:p>
+        </w:tc>
+        <w:tc>
+          <w:tcPr>
+            <w:tcW w:w="1800" w:type="dxa"/>
+            <w:tcBorders>
+              <w:top w:val="single" w:sz="4" w:space="0" w:color="000000"/>
+              <w:left w:val="single" w:sz="4" w:space="0" w:color="000000"/>
+              <w:bottom w:val="single" w:sz="4" w:space="0" w:color="000000"/>
+              <w:right w:val="single" w:sz="4" w:space="0" w:color="000000"/>
+            </w:tcBorders>
+            <w:vAlign w:val="center"/>
+          </w:tcPr>
+          <w:p>
+            <w:pPr>
+              <w:rPr>
+                <w:rFonts w:ascii="Times New Roman" w:eastAsia="Times New Roman" w:hAnsi="Times New Roman" w:cs="Times New Roman"/>
+                <w:sz w:val="24"/>
+                <w:szCs w:val="24"/>
+              </w:rPr>
+            </w:pPr>
+            <w:r>
+              <w:rPr>
+                <w:rFonts w:ascii="Times New Roman" w:eastAsia="Times New Roman" w:hAnsi="Times New Roman" w:cs="Times New Roman"/>
+                <w:sz w:val="24"/>
+                <w:szCs w:val="24"/>
+              </w:rPr>
+              <w:t>N/A</w:t>
+            </w:r>
+          </w:p>
+        </w:tc>
+      </w:tr>
+      <w:tr>
+        <w:trPr>
+          <w:trHeight w:val="440"/>
+        </w:trPr>
+        <w:tc>
+          <w:tcPr>
+            <w:tcW w:w="2254" w:type="dxa"/>
+            <w:tcBorders>
+              <w:top w:val="single" w:sz="4" w:space="0" w:color="000000"/>
+              <w:left w:val="single" w:sz="4" w:space="0" w:color="000000"/>
+              <w:bottom w:val="single" w:sz="4" w:space="0" w:color="000000"/>
+              <w:right w:val="single" w:sz="4" w:space="0" w:color="000000"/>
+            </w:tcBorders>
+            <w:vAlign w:val="center"/>
+          </w:tcPr>
+          <w:p>
+            <w:pPr>
+              <w:rPr>
+                <w:rFonts w:ascii="Times New Roman" w:eastAsia="Times New Roman" w:hAnsi="Times New Roman" w:cs="Times New Roman"/>
+                <w:b/>
+                <w:sz w:val="24"/>
+                <w:szCs w:val="24"/>
+              </w:rPr>
+            </w:pPr>
+            <w:r>
+              <w:rPr>
+                <w:rFonts w:ascii="Times New Roman" w:eastAsia="Times New Roman" w:hAnsi="Times New Roman" w:cs="Times New Roman"/>
+                <w:b/>
+                <w:sz w:val="24"/>
+                <w:szCs w:val="24"/>
+              </w:rPr>
+              <w:t>Description</w:t>
+            </w:r>
+          </w:p>
+        </w:tc>
+        <w:tc>
+          <w:tcPr>
+            <w:tcW w:w="6111" w:type="dxa"/>
+            <w:gridSpan w:val="3"/>
+            <w:tcBorders>
+              <w:top w:val="single" w:sz="4" w:space="0" w:color="000000"/>
+              <w:left w:val="single" w:sz="4" w:space="0" w:color="000000"/>
+              <w:bottom w:val="single" w:sz="4" w:space="0" w:color="000000"/>
+              <w:right w:val="single" w:sz="4" w:space="0" w:color="000000"/>
+            </w:tcBorders>
+            <w:vAlign w:val="center"/>
+          </w:tcPr>
+          <w:p>
+            <w:pPr>
+              <w:rPr>
+                <w:rFonts w:ascii="Times New Roman" w:eastAsia="Times New Roman" w:hAnsi="Times New Roman" w:cs="Times New Roman"/>
+                <w:sz w:val="24"/>
+                <w:szCs w:val="24"/>
+              </w:rPr>
+            </w:pPr>
+            <w:r>
+              <w:rPr>
+                <w:rFonts w:ascii="Times New Roman" w:eastAsia="Times New Roman" w:hAnsi="Times New Roman" w:cs="Times New Roman"/>
+                <w:color w:val="000000"/>
+                <w:sz w:val="24"/>
+                <w:szCs w:val="24"/>
+              </w:rPr>
+              <w:t>Create a money in transaction for user</w:t>
+            </w:r>
+          </w:p>
+        </w:tc>
+      </w:tr>
+      <w:tr>
+        <w:trPr>
+          <w:trHeight w:val="440"/>
+        </w:trPr>
+        <w:tc>
+          <w:tcPr>
+            <w:tcW w:w="2254" w:type="dxa"/>
+            <w:tcBorders>
+              <w:top w:val="single" w:sz="4" w:space="0" w:color="000000"/>
+              <w:left w:val="single" w:sz="4" w:space="0" w:color="000000"/>
+              <w:bottom w:val="single" w:sz="4" w:space="0" w:color="000000"/>
+              <w:right w:val="single" w:sz="4" w:space="0" w:color="000000"/>
+            </w:tcBorders>
+            <w:vAlign w:val="center"/>
+          </w:tcPr>
+          <w:p>
+            <w:pPr>
+              <w:rPr>
+                <w:rFonts w:ascii="Times New Roman" w:eastAsia="Times New Roman" w:hAnsi="Times New Roman" w:cs="Times New Roman"/>
+                <w:b/>
+                <w:sz w:val="24"/>
+                <w:szCs w:val="24"/>
+              </w:rPr>
+            </w:pPr>
+            <w:r>
+              <w:rPr>
+                <w:rFonts w:ascii="Times New Roman" w:eastAsia="Times New Roman" w:hAnsi="Times New Roman" w:cs="Times New Roman"/>
+                <w:b/>
+                <w:sz w:val="24"/>
+                <w:szCs w:val="24"/>
+              </w:rPr>
+              <w:t>Pre-conditions</w:t>
+            </w:r>
+          </w:p>
+        </w:tc>
+        <w:tc>
+          <w:tcPr>
+            <w:tcW w:w="6111" w:type="dxa"/>
+            <w:gridSpan w:val="3"/>
+            <w:tcBorders>
+              <w:top w:val="single" w:sz="4" w:space="0" w:color="000000"/>
+              <w:left w:val="single" w:sz="4" w:space="0" w:color="000000"/>
+              <w:bottom w:val="single" w:sz="4" w:space="0" w:color="000000"/>
+              <w:right w:val="single" w:sz="4" w:space="0" w:color="000000"/>
+            </w:tcBorders>
+            <w:vAlign w:val="center"/>
+          </w:tcPr>
+          <w:p>
+            <w:pPr>
+              <w:rPr>
+                <w:rFonts w:ascii="Times New Roman" w:eastAsia="Times New Roman" w:hAnsi="Times New Roman" w:cs="Times New Roman"/>
+                <w:sz w:val="24"/>
+                <w:szCs w:val="24"/>
+              </w:rPr>
+            </w:pPr>
+            <w:r>
+              <w:rPr>
+                <w:rFonts w:ascii="Times New Roman" w:eastAsia="Times New Roman" w:hAnsi="Times New Roman" w:cs="Times New Roman"/>
+                <w:sz w:val="24"/>
+                <w:szCs w:val="24"/>
+              </w:rPr>
+              <w:t>Staff has logged into Staff Website</w:t>
+            </w:r>
+          </w:p>
+        </w:tc>
+      </w:tr>
+      <w:tr>
+        <w:trPr>
+          <w:trHeight w:val="440"/>
+        </w:trPr>
+        <w:tc>
+          <w:tcPr>
+            <w:tcW w:w="2254" w:type="dxa"/>
+            <w:tcBorders>
+              <w:top w:val="single" w:sz="4" w:space="0" w:color="000000"/>
+              <w:left w:val="single" w:sz="4" w:space="0" w:color="000000"/>
+              <w:bottom w:val="single" w:sz="4" w:space="0" w:color="000000"/>
+              <w:right w:val="single" w:sz="4" w:space="0" w:color="000000"/>
+            </w:tcBorders>
+            <w:vAlign w:val="center"/>
+          </w:tcPr>
+          <w:p>
+            <w:pPr>
+              <w:rPr>
+                <w:rFonts w:ascii="Times New Roman" w:eastAsia="Times New Roman" w:hAnsi="Times New Roman" w:cs="Times New Roman"/>
+                <w:b/>
+                <w:sz w:val="24"/>
+                <w:szCs w:val="24"/>
+              </w:rPr>
+            </w:pPr>
+            <w:r>
+              <w:rPr>
+                <w:rFonts w:ascii="Times New Roman" w:eastAsia="Times New Roman" w:hAnsi="Times New Roman" w:cs="Times New Roman"/>
+                <w:b/>
+                <w:sz w:val="24"/>
+                <w:szCs w:val="24"/>
+              </w:rPr>
+              <w:t>Post-conditions</w:t>
+            </w:r>
+          </w:p>
+        </w:tc>
+        <w:tc>
+          <w:tcPr>
+            <w:tcW w:w="6111" w:type="dxa"/>
+            <w:gridSpan w:val="3"/>
+            <w:tcBorders>
+              <w:top w:val="single" w:sz="4" w:space="0" w:color="000000"/>
+              <w:left w:val="single" w:sz="4" w:space="0" w:color="000000"/>
+              <w:bottom w:val="single" w:sz="4" w:space="0" w:color="000000"/>
+              <w:right w:val="single" w:sz="4" w:space="0" w:color="000000"/>
+            </w:tcBorders>
+            <w:vAlign w:val="center"/>
+          </w:tcPr>
+          <w:p>
+            <w:pPr>
+              <w:spacing w:line="276" w:lineRule="auto"/>
+              <w:rPr>
+                <w:rFonts w:ascii="Times New Roman" w:eastAsia="Times New Roman" w:hAnsi="Times New Roman" w:cs="Times New Roman"/>
+                <w:sz w:val="24"/>
+                <w:szCs w:val="24"/>
+              </w:rPr>
+            </w:pPr>
+            <w:r>
+              <w:rPr>
+                <w:rFonts w:ascii="Times New Roman" w:eastAsia="Times New Roman" w:hAnsi="Times New Roman" w:cs="Times New Roman"/>
+                <w:sz w:val="24"/>
+                <w:szCs w:val="24"/>
+              </w:rPr>
+              <w:t>When the normal flow completes successfully, the new point in transaction will be saved into the database and the current point of the user will be increased by the input amount to buy points.</w:t>
+            </w:r>
+          </w:p>
+        </w:tc>
+      </w:tr>
+      <w:tr>
+        <w:trPr>
+          <w:trHeight w:val="440"/>
+        </w:trPr>
+        <w:tc>
+          <w:tcPr>
+            <w:tcW w:w="2254" w:type="dxa"/>
+            <w:tcBorders>
+              <w:top w:val="single" w:sz="4" w:space="0" w:color="000000"/>
+              <w:left w:val="single" w:sz="4" w:space="0" w:color="000000"/>
+              <w:bottom w:val="single" w:sz="4" w:space="0" w:color="000000"/>
+              <w:right w:val="single" w:sz="4" w:space="0" w:color="000000"/>
+            </w:tcBorders>
+            <w:vAlign w:val="center"/>
+          </w:tcPr>
+          <w:p>
+            <w:pPr>
+              <w:rPr>
+                <w:rFonts w:ascii="Times New Roman" w:eastAsia="Times New Roman" w:hAnsi="Times New Roman" w:cs="Times New Roman"/>
+                <w:b/>
+                <w:sz w:val="24"/>
+                <w:szCs w:val="24"/>
+              </w:rPr>
+            </w:pPr>
+            <w:r>
+              <w:rPr>
+                <w:rFonts w:ascii="Times New Roman" w:eastAsia="Times New Roman" w:hAnsi="Times New Roman" w:cs="Times New Roman"/>
+                <w:b/>
+                <w:sz w:val="24"/>
+                <w:szCs w:val="24"/>
+              </w:rPr>
+              <w:t>Normal Flow</w:t>
+            </w:r>
+          </w:p>
+        </w:tc>
+        <w:tc>
+          <w:tcPr>
+            <w:tcW w:w="6111" w:type="dxa"/>
+            <w:gridSpan w:val="3"/>
+            <w:tcBorders>
+              <w:top w:val="single" w:sz="4" w:space="0" w:color="000000"/>
+              <w:left w:val="single" w:sz="4" w:space="0" w:color="000000"/>
+              <w:bottom w:val="single" w:sz="4" w:space="0" w:color="000000"/>
+              <w:right w:val="single" w:sz="4" w:space="0" w:color="000000"/>
+            </w:tcBorders>
+            <w:vAlign w:val="center"/>
+          </w:tcPr>
+          <w:p>
+            <w:pPr>
+              <w:numPr>
+                <w:ilvl w:val="0"/>
+                <w:numId w:val="57"/>
+              </w:numPr>
+              <w:pBdr>
+                <w:top w:val="nil"/>
+                <w:left w:val="nil"/>
+                <w:bottom w:val="nil"/>
+                <w:right w:val="nil"/>
+                <w:between w:val="nil"/>
+              </w:pBdr>
+              <w:spacing w:after="0"/>
+              <w:rPr>
+                <w:rFonts w:ascii="Times New Roman" w:eastAsia="Times New Roman" w:hAnsi="Times New Roman" w:cs="Times New Roman"/>
+                <w:color w:val="000000"/>
+                <w:sz w:val="24"/>
+                <w:szCs w:val="24"/>
+              </w:rPr>
+            </w:pPr>
+            <w:r>
+              <w:rPr>
+                <w:rFonts w:ascii="Times New Roman" w:eastAsia="Times New Roman" w:hAnsi="Times New Roman" w:cs="Times New Roman"/>
+                <w:color w:val="000000"/>
+                <w:sz w:val="24"/>
+                <w:szCs w:val="24"/>
+              </w:rPr>
+              <w:t xml:space="preserve">Go to </w:t>
+            </w:r>
+            <w:r>
+              <w:rPr>
+                <w:rFonts w:ascii="Times New Roman" w:eastAsia="Times New Roman" w:hAnsi="Times New Roman" w:cs="Times New Roman"/>
+                <w:sz w:val="24"/>
+                <w:szCs w:val="24"/>
+              </w:rPr>
+              <w:t>Homep</w:t>
+            </w:r>
+            <w:r>
+              <w:rPr>
+                <w:rFonts w:ascii="Times New Roman" w:eastAsia="Times New Roman" w:hAnsi="Times New Roman" w:cs="Times New Roman"/>
+                <w:color w:val="000000"/>
+                <w:sz w:val="24"/>
+                <w:szCs w:val="24"/>
+              </w:rPr>
+              <w:t>age</w:t>
+            </w:r>
+          </w:p>
+          <w:p>
+            <w:pPr>
+              <w:numPr>
+                <w:ilvl w:val="0"/>
+                <w:numId w:val="57"/>
+              </w:numPr>
+              <w:pBdr>
+                <w:top w:val="nil"/>
+                <w:left w:val="nil"/>
+                <w:bottom w:val="nil"/>
+                <w:right w:val="nil"/>
+                <w:between w:val="nil"/>
+              </w:pBdr>
+              <w:spacing w:after="0"/>
+              <w:rPr>
+                <w:rFonts w:ascii="Times New Roman" w:eastAsia="Times New Roman" w:hAnsi="Times New Roman" w:cs="Times New Roman"/>
+                <w:color w:val="000000"/>
+                <w:sz w:val="24"/>
+                <w:szCs w:val="24"/>
+              </w:rPr>
+            </w:pPr>
+            <w:r>
+              <w:rPr>
+                <w:rFonts w:ascii="Times New Roman" w:eastAsia="Times New Roman" w:hAnsi="Times New Roman" w:cs="Times New Roman"/>
+                <w:color w:val="000000"/>
+                <w:sz w:val="24"/>
+                <w:szCs w:val="24"/>
+              </w:rPr>
+              <w:t>Click “</w:t>
+            </w:r>
+            <w:r>
+              <w:rPr>
+                <w:rFonts w:ascii="Times New Roman" w:eastAsia="Times New Roman" w:hAnsi="Times New Roman" w:cs="Times New Roman"/>
+                <w:sz w:val="24"/>
+                <w:szCs w:val="24"/>
+              </w:rPr>
+              <w:t>Nạp Point</w:t>
+            </w:r>
+            <w:r>
+              <w:rPr>
+                <w:rFonts w:ascii="Times New Roman" w:eastAsia="Times New Roman" w:hAnsi="Times New Roman" w:cs="Times New Roman"/>
+                <w:color w:val="000000"/>
+                <w:sz w:val="24"/>
+                <w:szCs w:val="24"/>
+              </w:rPr>
+              <w:t>” in menu</w:t>
+            </w:r>
+          </w:p>
+          <w:p>
+            <w:pPr>
+              <w:numPr>
+                <w:ilvl w:val="0"/>
+                <w:numId w:val="57"/>
+              </w:numPr>
+              <w:pBdr>
+                <w:top w:val="nil"/>
+                <w:left w:val="nil"/>
+                <w:bottom w:val="nil"/>
+                <w:right w:val="nil"/>
+                <w:between w:val="nil"/>
+              </w:pBdr>
+              <w:spacing w:after="0"/>
+              <w:rPr>
+                <w:rFonts w:ascii="Times New Roman" w:eastAsia="Times New Roman" w:hAnsi="Times New Roman" w:cs="Times New Roman"/>
+                <w:color w:val="000000"/>
+                <w:sz w:val="24"/>
+                <w:szCs w:val="24"/>
+              </w:rPr>
+            </w:pPr>
+            <w:r>
+              <w:rPr>
+                <w:rFonts w:ascii="Times New Roman" w:eastAsia="Times New Roman" w:hAnsi="Times New Roman" w:cs="Times New Roman"/>
+                <w:color w:val="000000"/>
+                <w:sz w:val="24"/>
+                <w:szCs w:val="24"/>
+              </w:rPr>
+              <w:t xml:space="preserve">Input username, </w:t>
+            </w:r>
+            <w:r>
+              <w:rPr>
+                <w:rFonts w:ascii="Times New Roman" w:eastAsia="Times New Roman" w:hAnsi="Times New Roman" w:cs="Times New Roman"/>
+                <w:sz w:val="24"/>
+                <w:szCs w:val="24"/>
+              </w:rPr>
+              <w:t>point</w:t>
+            </w:r>
+            <w:r>
+              <w:rPr>
+                <w:rFonts w:ascii="Times New Roman" w:eastAsia="Times New Roman" w:hAnsi="Times New Roman" w:cs="Times New Roman"/>
+                <w:color w:val="000000"/>
+                <w:sz w:val="24"/>
+                <w:szCs w:val="24"/>
+              </w:rPr>
+              <w:t>, method</w:t>
+            </w:r>
+          </w:p>
+          <w:p>
+            <w:pPr>
+              <w:numPr>
+                <w:ilvl w:val="0"/>
+                <w:numId w:val="57"/>
+              </w:numPr>
+              <w:pBdr>
+                <w:top w:val="nil"/>
+                <w:left w:val="nil"/>
+                <w:bottom w:val="nil"/>
+                <w:right w:val="nil"/>
+                <w:between w:val="nil"/>
+              </w:pBdr>
+              <w:rPr>
+                <w:rFonts w:ascii="Times New Roman" w:eastAsia="Times New Roman" w:hAnsi="Times New Roman" w:cs="Times New Roman"/>
+                <w:color w:val="000000"/>
+                <w:sz w:val="24"/>
+                <w:szCs w:val="24"/>
+              </w:rPr>
+            </w:pPr>
+            <w:r>
+              <w:rPr>
+                <w:rFonts w:ascii="Times New Roman" w:eastAsia="Times New Roman" w:hAnsi="Times New Roman" w:cs="Times New Roman"/>
+                <w:color w:val="000000"/>
+                <w:sz w:val="24"/>
+                <w:szCs w:val="24"/>
+              </w:rPr>
+              <w:t>Click “Nạ</w:t>
+            </w:r>
+            <w:r>
+              <w:rPr>
+                <w:rFonts w:ascii="Times New Roman" w:eastAsia="Times New Roman" w:hAnsi="Times New Roman" w:cs="Times New Roman"/>
+                <w:sz w:val="24"/>
+                <w:szCs w:val="24"/>
+              </w:rPr>
+              <w:t>p Point</w:t>
+            </w:r>
+            <w:r>
+              <w:rPr>
+                <w:rFonts w:ascii="Times New Roman" w:eastAsia="Times New Roman" w:hAnsi="Times New Roman" w:cs="Times New Roman"/>
+                <w:color w:val="000000"/>
+                <w:sz w:val="24"/>
+                <w:szCs w:val="24"/>
+              </w:rPr>
+              <w:t>” button</w:t>
+            </w:r>
+          </w:p>
+        </w:tc>
+      </w:tr>
+      <w:tr>
+        <w:trPr>
+          <w:trHeight w:val="440"/>
+        </w:trPr>
+        <w:tc>
+          <w:tcPr>
+            <w:tcW w:w="2254" w:type="dxa"/>
+            <w:tcBorders>
+              <w:top w:val="single" w:sz="4" w:space="0" w:color="000000"/>
+              <w:left w:val="single" w:sz="4" w:space="0" w:color="000000"/>
+              <w:bottom w:val="single" w:sz="4" w:space="0" w:color="000000"/>
+              <w:right w:val="single" w:sz="4" w:space="0" w:color="000000"/>
+            </w:tcBorders>
+            <w:vAlign w:val="center"/>
+          </w:tcPr>
+          <w:p>
+            <w:pPr>
+              <w:rPr>
+                <w:rFonts w:ascii="Times New Roman" w:eastAsia="Times New Roman" w:hAnsi="Times New Roman" w:cs="Times New Roman"/>
+                <w:b/>
+                <w:sz w:val="24"/>
+                <w:szCs w:val="24"/>
+              </w:rPr>
+            </w:pPr>
+            <w:r>
+              <w:rPr>
+                <w:rFonts w:ascii="Times New Roman" w:eastAsia="Times New Roman" w:hAnsi="Times New Roman" w:cs="Times New Roman"/>
+                <w:b/>
+                <w:sz w:val="24"/>
+                <w:szCs w:val="24"/>
+              </w:rPr>
+              <w:t>Alternative Flow</w:t>
+            </w:r>
+          </w:p>
+        </w:tc>
+        <w:tc>
+          <w:tcPr>
+            <w:tcW w:w="6111" w:type="dxa"/>
+            <w:gridSpan w:val="3"/>
+            <w:tcBorders>
+              <w:top w:val="single" w:sz="4" w:space="0" w:color="000000"/>
+              <w:left w:val="single" w:sz="4" w:space="0" w:color="000000"/>
+              <w:bottom w:val="single" w:sz="4" w:space="0" w:color="000000"/>
+              <w:right w:val="single" w:sz="4" w:space="0" w:color="000000"/>
+            </w:tcBorders>
+            <w:vAlign w:val="center"/>
+          </w:tcPr>
+          <w:p>
+            <w:pPr>
+              <w:rPr>
+                <w:rFonts w:ascii="Times New Roman" w:eastAsia="Times New Roman" w:hAnsi="Times New Roman" w:cs="Times New Roman"/>
+                <w:sz w:val="24"/>
+                <w:szCs w:val="24"/>
+              </w:rPr>
+            </w:pPr>
+            <w:r>
+              <w:rPr>
+                <w:rFonts w:ascii="Times New Roman" w:eastAsia="Times New Roman" w:hAnsi="Times New Roman" w:cs="Times New Roman"/>
+                <w:sz w:val="24"/>
+                <w:szCs w:val="24"/>
+              </w:rPr>
+              <w:t>N/A</w:t>
+            </w:r>
+          </w:p>
+          <w:p>
+            <w:pPr>
+              <w:rPr>
+                <w:rFonts w:ascii="Times New Roman" w:eastAsia="Times New Roman" w:hAnsi="Times New Roman" w:cs="Times New Roman"/>
+                <w:sz w:val="24"/>
+                <w:szCs w:val="24"/>
+              </w:rPr>
+            </w:pPr>
+          </w:p>
+        </w:tc>
+      </w:tr>
+      <w:tr>
+        <w:trPr>
+          <w:trHeight w:val="440"/>
+        </w:trPr>
+        <w:tc>
+          <w:tcPr>
+            <w:tcW w:w="2254" w:type="dxa"/>
+            <w:tcBorders>
+              <w:top w:val="single" w:sz="4" w:space="0" w:color="000000"/>
+              <w:left w:val="single" w:sz="4" w:space="0" w:color="000000"/>
+              <w:bottom w:val="single" w:sz="4" w:space="0" w:color="000000"/>
+              <w:right w:val="single" w:sz="4" w:space="0" w:color="000000"/>
+            </w:tcBorders>
+            <w:vAlign w:val="center"/>
+          </w:tcPr>
+          <w:p>
+            <w:pPr>
+              <w:rPr>
+                <w:rFonts w:ascii="Times New Roman" w:eastAsia="Times New Roman" w:hAnsi="Times New Roman" w:cs="Times New Roman"/>
+                <w:b/>
+                <w:sz w:val="24"/>
+                <w:szCs w:val="24"/>
+              </w:rPr>
+            </w:pPr>
+            <w:r>
+              <w:rPr>
+                <w:rFonts w:ascii="Times New Roman" w:eastAsia="Times New Roman" w:hAnsi="Times New Roman" w:cs="Times New Roman"/>
+                <w:b/>
+                <w:sz w:val="24"/>
+                <w:szCs w:val="24"/>
+              </w:rPr>
+              <w:t>Exceptions</w:t>
+            </w:r>
+          </w:p>
+        </w:tc>
+        <w:tc>
+          <w:tcPr>
+            <w:tcW w:w="6111" w:type="dxa"/>
+            <w:gridSpan w:val="3"/>
+            <w:tcBorders>
+              <w:top w:val="single" w:sz="4" w:space="0" w:color="000000"/>
+              <w:left w:val="single" w:sz="4" w:space="0" w:color="000000"/>
+              <w:bottom w:val="single" w:sz="4" w:space="0" w:color="000000"/>
+              <w:right w:val="single" w:sz="4" w:space="0" w:color="000000"/>
+            </w:tcBorders>
+            <w:vAlign w:val="center"/>
+          </w:tcPr>
+          <w:p>
+            <w:pPr>
+              <w:rPr>
+                <w:rFonts w:ascii="Times New Roman" w:eastAsia="Times New Roman" w:hAnsi="Times New Roman" w:cs="Times New Roman"/>
+                <w:sz w:val="24"/>
+                <w:szCs w:val="24"/>
+              </w:rPr>
+            </w:pPr>
+            <w:r>
+              <w:rPr>
+                <w:rFonts w:ascii="Times New Roman" w:eastAsia="Times New Roman" w:hAnsi="Times New Roman" w:cs="Times New Roman"/>
+                <w:sz w:val="24"/>
+                <w:szCs w:val="24"/>
+              </w:rPr>
+              <w:t>System displays error message when:</w:t>
+            </w:r>
+          </w:p>
+          <w:p>
+            <w:pPr>
+              <w:numPr>
+                <w:ilvl w:val="0"/>
+                <w:numId w:val="58"/>
+              </w:numPr>
+              <w:pBdr>
+                <w:top w:val="nil"/>
+                <w:left w:val="nil"/>
+                <w:bottom w:val="nil"/>
+                <w:right w:val="nil"/>
+                <w:between w:val="nil"/>
+              </w:pBdr>
+              <w:rPr>
+                <w:rFonts w:ascii="Times New Roman" w:eastAsia="Times New Roman" w:hAnsi="Times New Roman" w:cs="Times New Roman"/>
+                <w:color w:val="000000"/>
+                <w:sz w:val="24"/>
+                <w:szCs w:val="24"/>
+              </w:rPr>
+            </w:pPr>
+            <w:r>
+              <w:rPr>
+                <w:rFonts w:ascii="Times New Roman" w:eastAsia="Times New Roman" w:hAnsi="Times New Roman" w:cs="Times New Roman"/>
+                <w:color w:val="000000"/>
+                <w:sz w:val="24"/>
+                <w:szCs w:val="24"/>
+              </w:rPr>
+              <w:t>Cannot connect to server</w:t>
+            </w:r>
+          </w:p>
+        </w:tc>
+      </w:tr>
+      <w:tr>
+        <w:trPr>
+          <w:trHeight w:val="440"/>
+        </w:trPr>
+        <w:tc>
+          <w:tcPr>
+            <w:tcW w:w="2254" w:type="dxa"/>
+            <w:tcBorders>
+              <w:top w:val="single" w:sz="4" w:space="0" w:color="000000"/>
+              <w:left w:val="single" w:sz="4" w:space="0" w:color="000000"/>
+              <w:bottom w:val="single" w:sz="4" w:space="0" w:color="000000"/>
+              <w:right w:val="single" w:sz="4" w:space="0" w:color="000000"/>
+            </w:tcBorders>
+            <w:vAlign w:val="center"/>
+          </w:tcPr>
+          <w:p>
+            <w:pPr>
+              <w:rPr>
+                <w:rFonts w:ascii="Times New Roman" w:eastAsia="Times New Roman" w:hAnsi="Times New Roman" w:cs="Times New Roman"/>
+                <w:b/>
+                <w:sz w:val="24"/>
+                <w:szCs w:val="24"/>
+              </w:rPr>
+            </w:pPr>
+            <w:r>
+              <w:rPr>
+                <w:rFonts w:ascii="Times New Roman" w:eastAsia="Times New Roman" w:hAnsi="Times New Roman" w:cs="Times New Roman"/>
+                <w:b/>
+                <w:sz w:val="24"/>
+                <w:szCs w:val="24"/>
+              </w:rPr>
+              <w:t>Priority</w:t>
+            </w:r>
+          </w:p>
+        </w:tc>
+        <w:tc>
+          <w:tcPr>
+            <w:tcW w:w="6111" w:type="dxa"/>
+            <w:gridSpan w:val="3"/>
+            <w:tcBorders>
+              <w:top w:val="single" w:sz="4" w:space="0" w:color="000000"/>
+              <w:left w:val="single" w:sz="4" w:space="0" w:color="000000"/>
+              <w:bottom w:val="single" w:sz="4" w:space="0" w:color="000000"/>
+              <w:right w:val="single" w:sz="4" w:space="0" w:color="000000"/>
+            </w:tcBorders>
+            <w:vAlign w:val="center"/>
+          </w:tcPr>
+          <w:p>
+            <w:pPr>
+              <w:rPr>
+                <w:rFonts w:ascii="Times New Roman" w:eastAsia="Times New Roman" w:hAnsi="Times New Roman" w:cs="Times New Roman"/>
+                <w:sz w:val="24"/>
+                <w:szCs w:val="24"/>
+              </w:rPr>
+            </w:pPr>
+            <w:r>
+              <w:rPr>
+                <w:rFonts w:ascii="Times New Roman" w:eastAsia="Times New Roman" w:hAnsi="Times New Roman" w:cs="Times New Roman"/>
+                <w:sz w:val="24"/>
+                <w:szCs w:val="24"/>
+              </w:rPr>
+              <w:t>High</w:t>
+            </w:r>
+          </w:p>
+        </w:tc>
+      </w:tr>
+      <w:tr>
+        <w:trPr>
+          <w:trHeight w:val="440"/>
+        </w:trPr>
+        <w:tc>
+          <w:tcPr>
+            <w:tcW w:w="2254" w:type="dxa"/>
+            <w:tcBorders>
+              <w:top w:val="single" w:sz="4" w:space="0" w:color="000000"/>
+              <w:left w:val="single" w:sz="4" w:space="0" w:color="000000"/>
+              <w:bottom w:val="single" w:sz="4" w:space="0" w:color="000000"/>
+              <w:right w:val="single" w:sz="4" w:space="0" w:color="000000"/>
+            </w:tcBorders>
+            <w:vAlign w:val="center"/>
+          </w:tcPr>
+          <w:p>
+            <w:pPr>
+              <w:rPr>
+                <w:rFonts w:ascii="Times New Roman" w:eastAsia="Times New Roman" w:hAnsi="Times New Roman" w:cs="Times New Roman"/>
+                <w:b/>
+                <w:sz w:val="24"/>
+                <w:szCs w:val="24"/>
+              </w:rPr>
+            </w:pPr>
+            <w:r>
+              <w:rPr>
+                <w:rFonts w:ascii="Times New Roman" w:eastAsia="Times New Roman" w:hAnsi="Times New Roman" w:cs="Times New Roman"/>
+                <w:b/>
+                <w:sz w:val="24"/>
+                <w:szCs w:val="24"/>
+              </w:rPr>
+              <w:t>Frequency of Use</w:t>
+            </w:r>
+          </w:p>
+        </w:tc>
+        <w:tc>
+          <w:tcPr>
+            <w:tcW w:w="6111" w:type="dxa"/>
+            <w:gridSpan w:val="3"/>
+            <w:tcBorders>
+              <w:top w:val="single" w:sz="4" w:space="0" w:color="000000"/>
+              <w:left w:val="single" w:sz="4" w:space="0" w:color="000000"/>
+              <w:bottom w:val="single" w:sz="4" w:space="0" w:color="000000"/>
+              <w:right w:val="single" w:sz="4" w:space="0" w:color="000000"/>
+            </w:tcBorders>
+            <w:vAlign w:val="center"/>
+          </w:tcPr>
+          <w:p>
+            <w:pPr>
+              <w:rPr>
+                <w:rFonts w:ascii="Times New Roman" w:eastAsia="Times New Roman" w:hAnsi="Times New Roman" w:cs="Times New Roman"/>
+                <w:sz w:val="24"/>
+                <w:szCs w:val="24"/>
+              </w:rPr>
+            </w:pPr>
+            <w:r>
+              <w:rPr>
+                <w:rFonts w:ascii="Times New Roman" w:eastAsia="Times New Roman" w:hAnsi="Times New Roman" w:cs="Times New Roman"/>
+                <w:sz w:val="24"/>
+                <w:szCs w:val="24"/>
+              </w:rPr>
+              <w:t>High</w:t>
+            </w:r>
+          </w:p>
+        </w:tc>
+      </w:tr>
+      <w:tr>
+        <w:trPr>
+          <w:trHeight w:val="440"/>
+        </w:trPr>
+        <w:tc>
+          <w:tcPr>
+            <w:tcW w:w="2254" w:type="dxa"/>
+            <w:tcBorders>
+              <w:top w:val="single" w:sz="4" w:space="0" w:color="000000"/>
+              <w:left w:val="single" w:sz="4" w:space="0" w:color="000000"/>
+              <w:bottom w:val="single" w:sz="4" w:space="0" w:color="000000"/>
+              <w:right w:val="single" w:sz="4" w:space="0" w:color="000000"/>
+            </w:tcBorders>
+            <w:vAlign w:val="center"/>
+          </w:tcPr>
+          <w:p>
+            <w:pPr>
+              <w:rPr>
+                <w:rFonts w:ascii="Times New Roman" w:eastAsia="Times New Roman" w:hAnsi="Times New Roman" w:cs="Times New Roman"/>
+                <w:b/>
+                <w:sz w:val="24"/>
+                <w:szCs w:val="24"/>
+              </w:rPr>
+            </w:pPr>
+            <w:r>
+              <w:rPr>
+                <w:rFonts w:ascii="Times New Roman" w:eastAsia="Times New Roman" w:hAnsi="Times New Roman" w:cs="Times New Roman"/>
+                <w:b/>
+                <w:sz w:val="24"/>
+                <w:szCs w:val="24"/>
+              </w:rPr>
+              <w:lastRenderedPageBreak/>
+              <w:t>Business Rules</w:t>
+            </w:r>
+          </w:p>
+        </w:tc>
+        <w:tc>
+          <w:tcPr>
+            <w:tcW w:w="6111" w:type="dxa"/>
+            <w:gridSpan w:val="3"/>
+            <w:tcBorders>
+              <w:top w:val="single" w:sz="4" w:space="0" w:color="000000"/>
+              <w:left w:val="single" w:sz="4" w:space="0" w:color="000000"/>
+              <w:bottom w:val="single" w:sz="4" w:space="0" w:color="000000"/>
+              <w:right w:val="single" w:sz="4" w:space="0" w:color="000000"/>
+            </w:tcBorders>
+            <w:vAlign w:val="center"/>
+          </w:tcPr>
+          <w:p>
+            <w:pPr>
+              <w:rPr>
+                <w:rFonts w:ascii="Times New Roman" w:eastAsia="Times New Roman" w:hAnsi="Times New Roman" w:cs="Times New Roman"/>
+                <w:sz w:val="24"/>
+                <w:szCs w:val="24"/>
+              </w:rPr>
+            </w:pPr>
+          </w:p>
+        </w:tc>
+      </w:tr>
+      <w:tr>
+        <w:trPr>
+          <w:trHeight w:val="440"/>
+        </w:trPr>
+        <w:tc>
+          <w:tcPr>
+            <w:tcW w:w="2254" w:type="dxa"/>
+            <w:tcBorders>
+              <w:top w:val="single" w:sz="4" w:space="0" w:color="000000"/>
+              <w:left w:val="single" w:sz="4" w:space="0" w:color="000000"/>
+              <w:bottom w:val="single" w:sz="4" w:space="0" w:color="000000"/>
+              <w:right w:val="single" w:sz="4" w:space="0" w:color="000000"/>
+            </w:tcBorders>
+            <w:vAlign w:val="center"/>
+          </w:tcPr>
+          <w:p>
+            <w:pPr>
+              <w:rPr>
+                <w:rFonts w:ascii="Times New Roman" w:eastAsia="Times New Roman" w:hAnsi="Times New Roman" w:cs="Times New Roman"/>
+                <w:b/>
+                <w:sz w:val="24"/>
+                <w:szCs w:val="24"/>
+              </w:rPr>
+            </w:pPr>
+            <w:r>
+              <w:rPr>
+                <w:rFonts w:ascii="Times New Roman" w:eastAsia="Times New Roman" w:hAnsi="Times New Roman" w:cs="Times New Roman"/>
+                <w:b/>
+                <w:sz w:val="24"/>
+                <w:szCs w:val="24"/>
+              </w:rPr>
+              <w:t>Other Information</w:t>
+            </w:r>
+          </w:p>
+        </w:tc>
+        <w:tc>
+          <w:tcPr>
+            <w:tcW w:w="6111" w:type="dxa"/>
+            <w:gridSpan w:val="3"/>
+            <w:tcBorders>
+              <w:top w:val="single" w:sz="4" w:space="0" w:color="000000"/>
+              <w:left w:val="single" w:sz="4" w:space="0" w:color="000000"/>
+              <w:bottom w:val="single" w:sz="4" w:space="0" w:color="000000"/>
+              <w:right w:val="single" w:sz="4" w:space="0" w:color="000000"/>
+            </w:tcBorders>
+            <w:vAlign w:val="center"/>
+          </w:tcPr>
+          <w:p>
+            <w:pPr>
+              <w:rPr>
+                <w:rFonts w:ascii="Times New Roman" w:eastAsia="Times New Roman" w:hAnsi="Times New Roman" w:cs="Times New Roman"/>
+                <w:sz w:val="24"/>
+                <w:szCs w:val="24"/>
+              </w:rPr>
+            </w:pPr>
+            <w:r>
+              <w:rPr>
+                <w:rFonts w:ascii="Times New Roman" w:eastAsia="Times New Roman" w:hAnsi="Times New Roman" w:cs="Times New Roman"/>
+                <w:sz w:val="24"/>
+                <w:szCs w:val="24"/>
+              </w:rPr>
+              <w:t>N/A</w:t>
+            </w:r>
+          </w:p>
+        </w:tc>
+      </w:tr>
+      <w:tr>
+        <w:trPr>
+          <w:trHeight w:val="440"/>
+        </w:trPr>
+        <w:tc>
+          <w:tcPr>
+            <w:tcW w:w="2254" w:type="dxa"/>
+            <w:tcBorders>
+              <w:top w:val="single" w:sz="4" w:space="0" w:color="000000"/>
+              <w:left w:val="single" w:sz="4" w:space="0" w:color="000000"/>
+              <w:bottom w:val="single" w:sz="4" w:space="0" w:color="000000"/>
+              <w:right w:val="single" w:sz="4" w:space="0" w:color="000000"/>
+            </w:tcBorders>
+            <w:vAlign w:val="center"/>
+          </w:tcPr>
+          <w:p>
+            <w:pPr>
+              <w:rPr>
+                <w:rFonts w:ascii="Times New Roman" w:eastAsia="Times New Roman" w:hAnsi="Times New Roman" w:cs="Times New Roman"/>
+                <w:b/>
+                <w:sz w:val="24"/>
+                <w:szCs w:val="24"/>
+              </w:rPr>
+            </w:pPr>
+            <w:r>
+              <w:rPr>
+                <w:rFonts w:ascii="Times New Roman" w:eastAsia="Times New Roman" w:hAnsi="Times New Roman" w:cs="Times New Roman"/>
+                <w:b/>
+                <w:sz w:val="24"/>
+                <w:szCs w:val="24"/>
+              </w:rPr>
+              <w:t>Assumptions</w:t>
+            </w:r>
+          </w:p>
+        </w:tc>
+        <w:tc>
+          <w:tcPr>
+            <w:tcW w:w="6111" w:type="dxa"/>
+            <w:gridSpan w:val="3"/>
+            <w:tcBorders>
+              <w:top w:val="single" w:sz="4" w:space="0" w:color="000000"/>
+              <w:left w:val="single" w:sz="4" w:space="0" w:color="000000"/>
+              <w:bottom w:val="single" w:sz="4" w:space="0" w:color="000000"/>
+              <w:right w:val="single" w:sz="4" w:space="0" w:color="000000"/>
+            </w:tcBorders>
+            <w:vAlign w:val="center"/>
+          </w:tcPr>
+          <w:p>
+            <w:pPr>
+              <w:rPr>
+                <w:rFonts w:ascii="Times New Roman" w:eastAsia="Times New Roman" w:hAnsi="Times New Roman" w:cs="Times New Roman"/>
+                <w:sz w:val="24"/>
+                <w:szCs w:val="24"/>
+              </w:rPr>
+            </w:pPr>
+            <w:r>
+              <w:rPr>
+                <w:rFonts w:ascii="Times New Roman" w:eastAsia="Times New Roman" w:hAnsi="Times New Roman" w:cs="Times New Roman"/>
+                <w:sz w:val="24"/>
+                <w:szCs w:val="24"/>
+              </w:rPr>
+              <w:t>User has transferred money through a bank account or e-wallet.</w:t>
+            </w:r>
+          </w:p>
+        </w:tc>
+      </w:tr>
+    </w:tbl>
+    <w:p/>
+    <w:p>
+      <w:pPr>
         <w:pStyle w:val="Heading2"/>
         <w:rPr>
           <w:rFonts w:cs="Times New Roman"/>
@@ -45452,7 +44836,6 @@
           <w:rFonts w:ascii="Times New Roman" w:eastAsia="Times New Roman" w:hAnsi="Times New Roman" w:cs="Times New Roman"/>
           <w:noProof/>
         </w:rPr>
-        <w:lastRenderedPageBreak/>
         <w:drawing>
           <wp:inline distT="114300" distB="114300" distL="114300" distR="114300" wp14:anchorId="322C1C64" wp14:editId="6149F2E1">
             <wp:extent cx="5746440" cy="4165600"/>
@@ -49174,6 +48557,92 @@
     </w:lvl>
   </w:abstractNum>
   <w:abstractNum w:abstractNumId="36" w15:restartNumberingAfterBreak="0">
+    <w:nsid w:val="4DDB20F9"/>
+    <w:multiLevelType w:val="multilevel"/>
+    <w:tmpl w:val="72246414"/>
+    <w:lvl w:ilvl="0">
+      <w:start w:val="1"/>
+      <w:numFmt w:val="decimal"/>
+      <w:lvlText w:val="%1."/>
+      <w:lvlJc w:val="left"/>
+      <w:pPr>
+        <w:ind w:left="720" w:hanging="360"/>
+      </w:pPr>
+    </w:lvl>
+    <w:lvl w:ilvl="1">
+      <w:start w:val="1"/>
+      <w:numFmt w:val="lowerLetter"/>
+      <w:lvlText w:val="%2."/>
+      <w:lvlJc w:val="left"/>
+      <w:pPr>
+        <w:ind w:left="1440" w:hanging="360"/>
+      </w:pPr>
+    </w:lvl>
+    <w:lvl w:ilvl="2">
+      <w:start w:val="1"/>
+      <w:numFmt w:val="lowerRoman"/>
+      <w:lvlText w:val="%3."/>
+      <w:lvlJc w:val="right"/>
+      <w:pPr>
+        <w:ind w:left="2160" w:hanging="180"/>
+      </w:pPr>
+    </w:lvl>
+    <w:lvl w:ilvl="3">
+      <w:start w:val="1"/>
+      <w:numFmt w:val="decimal"/>
+      <w:lvlText w:val="%4."/>
+      <w:lvlJc w:val="left"/>
+      <w:pPr>
+        <w:ind w:left="2880" w:hanging="360"/>
+      </w:pPr>
+    </w:lvl>
+    <w:lvl w:ilvl="4">
+      <w:start w:val="1"/>
+      <w:numFmt w:val="lowerLetter"/>
+      <w:lvlText w:val="%5."/>
+      <w:lvlJc w:val="left"/>
+      <w:pPr>
+        <w:ind w:left="3600" w:hanging="360"/>
+      </w:pPr>
+    </w:lvl>
+    <w:lvl w:ilvl="5">
+      <w:start w:val="1"/>
+      <w:numFmt w:val="lowerRoman"/>
+      <w:lvlText w:val="%6."/>
+      <w:lvlJc w:val="right"/>
+      <w:pPr>
+        <w:ind w:left="4320" w:hanging="180"/>
+      </w:pPr>
+    </w:lvl>
+    <w:lvl w:ilvl="6">
+      <w:start w:val="1"/>
+      <w:numFmt w:val="decimal"/>
+      <w:lvlText w:val="%7."/>
+      <w:lvlJc w:val="left"/>
+      <w:pPr>
+        <w:ind w:left="5040" w:hanging="360"/>
+      </w:pPr>
+    </w:lvl>
+    <w:lvl w:ilvl="7">
+      <w:start w:val="1"/>
+      <w:numFmt w:val="lowerLetter"/>
+      <w:lvlText w:val="%8."/>
+      <w:lvlJc w:val="left"/>
+      <w:pPr>
+        <w:ind w:left="5760" w:hanging="360"/>
+      </w:pPr>
+    </w:lvl>
+    <w:lvl w:ilvl="8">
+      <w:start w:val="1"/>
+      <w:numFmt w:val="lowerRoman"/>
+      <w:lvlText w:val="%9."/>
+      <w:lvlJc w:val="right"/>
+      <w:pPr>
+        <w:ind w:left="6480" w:hanging="180"/>
+      </w:pPr>
+    </w:lvl>
+  </w:abstractNum>
+  <w:abstractNum w:abstractNumId="37" w15:restartNumberingAfterBreak="0">
     <w:nsid w:val="4F897D40"/>
     <w:multiLevelType w:val="multilevel"/>
     <w:tmpl w:val="85F451BE"/>
@@ -49286,7 +48755,7 @@
       </w:rPr>
     </w:lvl>
   </w:abstractNum>
-  <w:abstractNum w:abstractNumId="37" w15:restartNumberingAfterBreak="0">
+  <w:abstractNum w:abstractNumId="38" w15:restartNumberingAfterBreak="0">
     <w:nsid w:val="4FE4280F"/>
     <w:multiLevelType w:val="multilevel"/>
     <w:tmpl w:val="27D20E96"/>
@@ -49372,7 +48841,7 @@
       </w:pPr>
     </w:lvl>
   </w:abstractNum>
-  <w:abstractNum w:abstractNumId="38" w15:restartNumberingAfterBreak="0">
+  <w:abstractNum w:abstractNumId="39" w15:restartNumberingAfterBreak="0">
     <w:nsid w:val="55625C94"/>
     <w:multiLevelType w:val="multilevel"/>
     <w:tmpl w:val="E73C6778"/>
@@ -49458,7 +48927,7 @@
       </w:pPr>
     </w:lvl>
   </w:abstractNum>
-  <w:abstractNum w:abstractNumId="39" w15:restartNumberingAfterBreak="0">
+  <w:abstractNum w:abstractNumId="40" w15:restartNumberingAfterBreak="0">
     <w:nsid w:val="588D6ED0"/>
     <w:multiLevelType w:val="multilevel"/>
     <w:tmpl w:val="C1E2A166"/>
@@ -49589,7 +49058,7 @@
       </w:rPr>
     </w:lvl>
   </w:abstractNum>
-  <w:abstractNum w:abstractNumId="40" w15:restartNumberingAfterBreak="0">
+  <w:abstractNum w:abstractNumId="41" w15:restartNumberingAfterBreak="0">
     <w:nsid w:val="5D670F28"/>
     <w:multiLevelType w:val="multilevel"/>
     <w:tmpl w:val="48EE5B68"/>
@@ -49702,7 +49171,7 @@
       </w:rPr>
     </w:lvl>
   </w:abstractNum>
-  <w:abstractNum w:abstractNumId="41" w15:restartNumberingAfterBreak="0">
+  <w:abstractNum w:abstractNumId="42" w15:restartNumberingAfterBreak="0">
     <w:nsid w:val="62B62281"/>
     <w:multiLevelType w:val="multilevel"/>
     <w:tmpl w:val="BEDA33CA"/>
@@ -49815,7 +49284,7 @@
       </w:rPr>
     </w:lvl>
   </w:abstractNum>
-  <w:abstractNum w:abstractNumId="42" w15:restartNumberingAfterBreak="0">
+  <w:abstractNum w:abstractNumId="43" w15:restartNumberingAfterBreak="0">
     <w:nsid w:val="62B90C15"/>
     <w:multiLevelType w:val="multilevel"/>
     <w:tmpl w:val="63D8B65C"/>
@@ -49928,7 +49397,7 @@
       </w:rPr>
     </w:lvl>
   </w:abstractNum>
-  <w:abstractNum w:abstractNumId="43" w15:restartNumberingAfterBreak="0">
+  <w:abstractNum w:abstractNumId="44" w15:restartNumberingAfterBreak="0">
     <w:nsid w:val="62C4442D"/>
     <w:multiLevelType w:val="multilevel"/>
     <w:tmpl w:val="55D8B0F2"/>
@@ -50059,7 +49528,7 @@
       </w:rPr>
     </w:lvl>
   </w:abstractNum>
-  <w:abstractNum w:abstractNumId="44" w15:restartNumberingAfterBreak="0">
+  <w:abstractNum w:abstractNumId="45" w15:restartNumberingAfterBreak="0">
     <w:nsid w:val="6B0441A1"/>
     <w:multiLevelType w:val="multilevel"/>
     <w:tmpl w:val="E3F8608A"/>
@@ -50145,7 +49614,7 @@
       </w:pPr>
     </w:lvl>
   </w:abstractNum>
-  <w:abstractNum w:abstractNumId="45" w15:restartNumberingAfterBreak="0">
+  <w:abstractNum w:abstractNumId="46" w15:restartNumberingAfterBreak="0">
     <w:nsid w:val="6B376E81"/>
     <w:multiLevelType w:val="multilevel"/>
     <w:tmpl w:val="389ACB2E"/>
@@ -50276,7 +49745,7 @@
       </w:rPr>
     </w:lvl>
   </w:abstractNum>
-  <w:abstractNum w:abstractNumId="46" w15:restartNumberingAfterBreak="0">
+  <w:abstractNum w:abstractNumId="47" w15:restartNumberingAfterBreak="0">
     <w:nsid w:val="6BD638A0"/>
     <w:multiLevelType w:val="multilevel"/>
     <w:tmpl w:val="2CBA5F4A"/>
@@ -50407,7 +49876,7 @@
       </w:rPr>
     </w:lvl>
   </w:abstractNum>
-  <w:abstractNum w:abstractNumId="47" w15:restartNumberingAfterBreak="0">
+  <w:abstractNum w:abstractNumId="48" w15:restartNumberingAfterBreak="0">
     <w:nsid w:val="6D1F7B2C"/>
     <w:multiLevelType w:val="multilevel"/>
     <w:tmpl w:val="30082FD4"/>
@@ -50493,7 +49962,7 @@
       </w:pPr>
     </w:lvl>
   </w:abstractNum>
-  <w:abstractNum w:abstractNumId="48" w15:restartNumberingAfterBreak="0">
+  <w:abstractNum w:abstractNumId="49" w15:restartNumberingAfterBreak="0">
     <w:nsid w:val="6D2F6A05"/>
     <w:multiLevelType w:val="multilevel"/>
     <w:tmpl w:val="170C6F6C"/>
@@ -50624,7 +50093,7 @@
       </w:rPr>
     </w:lvl>
   </w:abstractNum>
-  <w:abstractNum w:abstractNumId="49" w15:restartNumberingAfterBreak="0">
+  <w:abstractNum w:abstractNumId="50" w15:restartNumberingAfterBreak="0">
     <w:nsid w:val="6DE249EB"/>
     <w:multiLevelType w:val="multilevel"/>
     <w:tmpl w:val="F3C2E624"/>
@@ -50710,7 +50179,7 @@
       </w:pPr>
     </w:lvl>
   </w:abstractNum>
-  <w:abstractNum w:abstractNumId="50" w15:restartNumberingAfterBreak="0">
+  <w:abstractNum w:abstractNumId="51" w15:restartNumberingAfterBreak="0">
     <w:nsid w:val="6EDB18E9"/>
     <w:multiLevelType w:val="multilevel"/>
     <w:tmpl w:val="B110201E"/>
@@ -50796,7 +50265,93 @@
       </w:pPr>
     </w:lvl>
   </w:abstractNum>
-  <w:abstractNum w:abstractNumId="51" w15:restartNumberingAfterBreak="0">
+  <w:abstractNum w:abstractNumId="52" w15:restartNumberingAfterBreak="0">
+    <w:nsid w:val="736D666E"/>
+    <w:multiLevelType w:val="multilevel"/>
+    <w:tmpl w:val="D020EDEA"/>
+    <w:lvl w:ilvl="0">
+      <w:start w:val="1"/>
+      <w:numFmt w:val="decimal"/>
+      <w:lvlText w:val="%1."/>
+      <w:lvlJc w:val="left"/>
+      <w:pPr>
+        <w:ind w:left="720" w:hanging="360"/>
+      </w:pPr>
+    </w:lvl>
+    <w:lvl w:ilvl="1">
+      <w:start w:val="1"/>
+      <w:numFmt w:val="lowerLetter"/>
+      <w:lvlText w:val="%2."/>
+      <w:lvlJc w:val="left"/>
+      <w:pPr>
+        <w:ind w:left="1440" w:hanging="360"/>
+      </w:pPr>
+    </w:lvl>
+    <w:lvl w:ilvl="2">
+      <w:start w:val="1"/>
+      <w:numFmt w:val="lowerRoman"/>
+      <w:lvlText w:val="%3."/>
+      <w:lvlJc w:val="right"/>
+      <w:pPr>
+        <w:ind w:left="2160" w:hanging="180"/>
+      </w:pPr>
+    </w:lvl>
+    <w:lvl w:ilvl="3">
+      <w:start w:val="1"/>
+      <w:numFmt w:val="decimal"/>
+      <w:lvlText w:val="%4."/>
+      <w:lvlJc w:val="left"/>
+      <w:pPr>
+        <w:ind w:left="2880" w:hanging="360"/>
+      </w:pPr>
+    </w:lvl>
+    <w:lvl w:ilvl="4">
+      <w:start w:val="1"/>
+      <w:numFmt w:val="lowerLetter"/>
+      <w:lvlText w:val="%5."/>
+      <w:lvlJc w:val="left"/>
+      <w:pPr>
+        <w:ind w:left="3600" w:hanging="360"/>
+      </w:pPr>
+    </w:lvl>
+    <w:lvl w:ilvl="5">
+      <w:start w:val="1"/>
+      <w:numFmt w:val="lowerRoman"/>
+      <w:lvlText w:val="%6."/>
+      <w:lvlJc w:val="right"/>
+      <w:pPr>
+        <w:ind w:left="4320" w:hanging="180"/>
+      </w:pPr>
+    </w:lvl>
+    <w:lvl w:ilvl="6">
+      <w:start w:val="1"/>
+      <w:numFmt w:val="decimal"/>
+      <w:lvlText w:val="%7."/>
+      <w:lvlJc w:val="left"/>
+      <w:pPr>
+        <w:ind w:left="5040" w:hanging="360"/>
+      </w:pPr>
+    </w:lvl>
+    <w:lvl w:ilvl="7">
+      <w:start w:val="1"/>
+      <w:numFmt w:val="lowerLetter"/>
+      <w:lvlText w:val="%8."/>
+      <w:lvlJc w:val="left"/>
+      <w:pPr>
+        <w:ind w:left="5760" w:hanging="360"/>
+      </w:pPr>
+    </w:lvl>
+    <w:lvl w:ilvl="8">
+      <w:start w:val="1"/>
+      <w:numFmt w:val="lowerRoman"/>
+      <w:lvlText w:val="%9."/>
+      <w:lvlJc w:val="right"/>
+      <w:pPr>
+        <w:ind w:left="6480" w:hanging="180"/>
+      </w:pPr>
+    </w:lvl>
+  </w:abstractNum>
+  <w:abstractNum w:abstractNumId="53" w15:restartNumberingAfterBreak="0">
     <w:nsid w:val="768F2C3F"/>
     <w:multiLevelType w:val="multilevel"/>
     <w:tmpl w:val="2B6E9612"/>
@@ -50882,7 +50437,7 @@
       </w:pPr>
     </w:lvl>
   </w:abstractNum>
-  <w:abstractNum w:abstractNumId="52" w15:restartNumberingAfterBreak="0">
+  <w:abstractNum w:abstractNumId="54" w15:restartNumberingAfterBreak="0">
     <w:nsid w:val="776E7685"/>
     <w:multiLevelType w:val="multilevel"/>
     <w:tmpl w:val="1BFAB368"/>
@@ -50995,7 +50550,7 @@
       </w:rPr>
     </w:lvl>
   </w:abstractNum>
-  <w:abstractNum w:abstractNumId="53" w15:restartNumberingAfterBreak="0">
+  <w:abstractNum w:abstractNumId="55" w15:restartNumberingAfterBreak="0">
     <w:nsid w:val="7D190205"/>
     <w:multiLevelType w:val="multilevel"/>
     <w:tmpl w:val="4DCA9B1A"/>
@@ -51108,7 +50663,7 @@
       </w:rPr>
     </w:lvl>
   </w:abstractNum>
-  <w:abstractNum w:abstractNumId="54" w15:restartNumberingAfterBreak="0">
+  <w:abstractNum w:abstractNumId="56" w15:restartNumberingAfterBreak="0">
     <w:nsid w:val="7D24287A"/>
     <w:multiLevelType w:val="multilevel"/>
     <w:tmpl w:val="28C46E00"/>
@@ -51221,7 +50776,7 @@
       </w:rPr>
     </w:lvl>
   </w:abstractNum>
-  <w:abstractNum w:abstractNumId="55" w15:restartNumberingAfterBreak="0">
+  <w:abstractNum w:abstractNumId="57" w15:restartNumberingAfterBreak="0">
     <w:nsid w:val="7FD55964"/>
     <w:multiLevelType w:val="multilevel"/>
     <w:tmpl w:val="1ED05C20"/>
@@ -51308,28 +50863,28 @@
     </w:lvl>
   </w:abstractNum>
   <w:num w:numId="1">
-    <w:abstractNumId w:val="48"/>
+    <w:abstractNumId w:val="49"/>
   </w:num>
   <w:num w:numId="2">
     <w:abstractNumId w:val="2"/>
   </w:num>
   <w:num w:numId="3">
-    <w:abstractNumId w:val="46"/>
+    <w:abstractNumId w:val="47"/>
   </w:num>
   <w:num w:numId="4">
-    <w:abstractNumId w:val="42"/>
+    <w:abstractNumId w:val="43"/>
   </w:num>
   <w:num w:numId="5">
     <w:abstractNumId w:val="10"/>
   </w:num>
   <w:num w:numId="6">
-    <w:abstractNumId w:val="45"/>
+    <w:abstractNumId w:val="46"/>
   </w:num>
   <w:num w:numId="7">
     <w:abstractNumId w:val="12"/>
   </w:num>
   <w:num w:numId="8">
-    <w:abstractNumId w:val="39"/>
+    <w:abstractNumId w:val="40"/>
   </w:num>
   <w:num w:numId="9">
     <w:abstractNumId w:val="21"/>
@@ -51344,13 +50899,13 @@
     <w:abstractNumId w:val="28"/>
   </w:num>
   <w:num w:numId="13">
-    <w:abstractNumId w:val="43"/>
+    <w:abstractNumId w:val="44"/>
   </w:num>
   <w:num w:numId="14">
     <w:abstractNumId w:val="34"/>
   </w:num>
   <w:num w:numId="15">
-    <w:abstractNumId w:val="54"/>
+    <w:abstractNumId w:val="56"/>
   </w:num>
   <w:num w:numId="16">
     <w:abstractNumId w:val="25"/>
@@ -51365,7 +50920,7 @@
     <w:abstractNumId w:val="32"/>
   </w:num>
   <w:num w:numId="20">
-    <w:abstractNumId w:val="49"/>
+    <w:abstractNumId w:val="50"/>
   </w:num>
   <w:num w:numId="21">
     <w:abstractNumId w:val="30"/>
@@ -51374,7 +50929,7 @@
     <w:abstractNumId w:val="35"/>
   </w:num>
   <w:num w:numId="23">
-    <w:abstractNumId w:val="51"/>
+    <w:abstractNumId w:val="53"/>
   </w:num>
   <w:num w:numId="24">
     <w:abstractNumId w:val="16"/>
@@ -51383,19 +50938,19 @@
     <w:abstractNumId w:val="17"/>
   </w:num>
   <w:num w:numId="26">
-    <w:abstractNumId w:val="55"/>
+    <w:abstractNumId w:val="57"/>
   </w:num>
   <w:num w:numId="27">
-    <w:abstractNumId w:val="37"/>
+    <w:abstractNumId w:val="38"/>
   </w:num>
   <w:num w:numId="28">
-    <w:abstractNumId w:val="50"/>
+    <w:abstractNumId w:val="51"/>
   </w:num>
   <w:num w:numId="29">
     <w:abstractNumId w:val="24"/>
   </w:num>
   <w:num w:numId="30">
-    <w:abstractNumId w:val="47"/>
+    <w:abstractNumId w:val="48"/>
   </w:num>
   <w:num w:numId="31">
     <w:abstractNumId w:val="23"/>
@@ -51419,7 +50974,7 @@
     <w:abstractNumId w:val="11"/>
   </w:num>
   <w:num w:numId="38">
-    <w:abstractNumId w:val="38"/>
+    <w:abstractNumId w:val="39"/>
   </w:num>
   <w:num w:numId="39">
     <w:abstractNumId w:val="22"/>
@@ -51431,19 +50986,19 @@
     <w:abstractNumId w:val="19"/>
   </w:num>
   <w:num w:numId="42">
-    <w:abstractNumId w:val="52"/>
+    <w:abstractNumId w:val="54"/>
   </w:num>
   <w:num w:numId="43">
     <w:abstractNumId w:val="9"/>
   </w:num>
   <w:num w:numId="44">
-    <w:abstractNumId w:val="53"/>
+    <w:abstractNumId w:val="55"/>
   </w:num>
   <w:num w:numId="45">
     <w:abstractNumId w:val="27"/>
   </w:num>
   <w:num w:numId="46">
-    <w:abstractNumId w:val="41"/>
+    <w:abstractNumId w:val="42"/>
   </w:num>
   <w:num w:numId="47">
     <w:abstractNumId w:val="14"/>
@@ -51452,10 +51007,10 @@
     <w:abstractNumId w:val="18"/>
   </w:num>
   <w:num w:numId="49">
-    <w:abstractNumId w:val="40"/>
+    <w:abstractNumId w:val="41"/>
   </w:num>
   <w:num w:numId="50">
-    <w:abstractNumId w:val="36"/>
+    <w:abstractNumId w:val="37"/>
   </w:num>
   <w:num w:numId="51">
     <w:abstractNumId w:val="31"/>
@@ -51467,7 +51022,7 @@
     <w:abstractNumId w:val="4"/>
   </w:num>
   <w:num w:numId="54">
-    <w:abstractNumId w:val="44"/>
+    <w:abstractNumId w:val="45"/>
   </w:num>
   <w:num w:numId="55">
     <w:abstractNumId w:val="6"/>
@@ -51475,7 +51030,13 @@
   <w:num w:numId="56">
     <w:abstractNumId w:val="20"/>
   </w:num>
-  <w:numIdMacAtCleanup w:val="56"/>
+  <w:num w:numId="57">
+    <w:abstractNumId w:val="36"/>
+  </w:num>
+  <w:num w:numId="58">
+    <w:abstractNumId w:val="52"/>
+  </w:num>
+  <w:numIdMacAtCleanup w:val="58"/>
 </w:numbering>
 </file>
 

</xml_diff>

<commit_message>
Add Use Case Update Point Transaction Description document
</commit_message>
<xml_diff>
--- a/docs/LiveCodingMentor.docx
+++ b/docs/LiveCodingMentor.docx
@@ -44757,6 +44757,1461 @@
     <w:p/>
     <w:p>
       <w:pPr>
+        <w:rPr>
+          <w:rFonts w:ascii="Times New Roman" w:eastAsia="Times New Roman" w:hAnsi="Times New Roman" w:cs="Times New Roman"/>
+          <w:sz w:val="24"/>
+          <w:szCs w:val="24"/>
+        </w:rPr>
+      </w:pPr>
+      <w:r>
+        <w:rPr>
+          <w:rFonts w:ascii="Times New Roman" w:eastAsia="Times New Roman" w:hAnsi="Times New Roman" w:cs="Times New Roman"/>
+          <w:sz w:val="24"/>
+          <w:szCs w:val="24"/>
+        </w:rPr>
+        <w:t>2.2.3.5. Update point transaction</w:t>
+      </w:r>
+    </w:p>
+    <w:tbl>
+      <w:tblPr>
+        <w:tblW w:w="8365" w:type="dxa"/>
+        <w:tblLayout w:type="fixed"/>
+        <w:tblLook w:val="0400" w:firstRow="0" w:lastRow="0" w:firstColumn="0" w:lastColumn="0" w:noHBand="0" w:noVBand="1"/>
+      </w:tblPr>
+      <w:tblGrid>
+        <w:gridCol w:w="2254"/>
+        <w:gridCol w:w="2254"/>
+        <w:gridCol w:w="2057"/>
+        <w:gridCol w:w="1800"/>
+      </w:tblGrid>
+      <w:tr>
+        <w:trPr>
+          <w:trHeight w:val="440"/>
+        </w:trPr>
+        <w:tc>
+          <w:tcPr>
+            <w:tcW w:w="2254" w:type="dxa"/>
+            <w:tcBorders>
+              <w:top w:val="single" w:sz="4" w:space="0" w:color="000000"/>
+              <w:left w:val="single" w:sz="4" w:space="0" w:color="000000"/>
+              <w:bottom w:val="single" w:sz="4" w:space="0" w:color="000000"/>
+              <w:right w:val="single" w:sz="4" w:space="0" w:color="000000"/>
+            </w:tcBorders>
+            <w:vAlign w:val="center"/>
+          </w:tcPr>
+          <w:p>
+            <w:pPr>
+              <w:rPr>
+                <w:rFonts w:ascii="Times New Roman" w:eastAsia="Times New Roman" w:hAnsi="Times New Roman" w:cs="Times New Roman"/>
+                <w:sz w:val="24"/>
+                <w:szCs w:val="24"/>
+              </w:rPr>
+            </w:pPr>
+            <w:r>
+              <w:rPr>
+                <w:rFonts w:ascii="Times New Roman" w:eastAsia="Times New Roman" w:hAnsi="Times New Roman" w:cs="Times New Roman"/>
+                <w:b/>
+                <w:sz w:val="24"/>
+                <w:szCs w:val="24"/>
+              </w:rPr>
+              <w:t>Use Case ID</w:t>
+            </w:r>
+          </w:p>
+        </w:tc>
+        <w:tc>
+          <w:tcPr>
+            <w:tcW w:w="2254" w:type="dxa"/>
+            <w:tcBorders>
+              <w:top w:val="single" w:sz="4" w:space="0" w:color="000000"/>
+              <w:left w:val="single" w:sz="4" w:space="0" w:color="000000"/>
+              <w:bottom w:val="single" w:sz="4" w:space="0" w:color="000000"/>
+              <w:right w:val="single" w:sz="4" w:space="0" w:color="000000"/>
+            </w:tcBorders>
+            <w:vAlign w:val="center"/>
+          </w:tcPr>
+          <w:p>
+            <w:pPr>
+              <w:rPr>
+                <w:rFonts w:ascii="Times New Roman" w:eastAsia="Times New Roman" w:hAnsi="Times New Roman" w:cs="Times New Roman"/>
+                <w:sz w:val="24"/>
+                <w:szCs w:val="24"/>
+              </w:rPr>
+            </w:pPr>
+            <w:r>
+              <w:rPr>
+                <w:rFonts w:ascii="Times New Roman" w:eastAsia="Times New Roman" w:hAnsi="Times New Roman" w:cs="Times New Roman"/>
+                <w:sz w:val="24"/>
+                <w:szCs w:val="24"/>
+              </w:rPr>
+              <w:t>UC – 18</w:t>
+            </w:r>
+          </w:p>
+        </w:tc>
+        <w:tc>
+          <w:tcPr>
+            <w:tcW w:w="2057" w:type="dxa"/>
+            <w:tcBorders>
+              <w:top w:val="single" w:sz="4" w:space="0" w:color="000000"/>
+              <w:left w:val="single" w:sz="4" w:space="0" w:color="000000"/>
+              <w:bottom w:val="single" w:sz="4" w:space="0" w:color="000000"/>
+              <w:right w:val="single" w:sz="4" w:space="0" w:color="000000"/>
+            </w:tcBorders>
+            <w:vAlign w:val="center"/>
+          </w:tcPr>
+          <w:p>
+            <w:pPr>
+              <w:rPr>
+                <w:rFonts w:ascii="Times New Roman" w:eastAsia="Times New Roman" w:hAnsi="Times New Roman" w:cs="Times New Roman"/>
+                <w:sz w:val="24"/>
+                <w:szCs w:val="24"/>
+              </w:rPr>
+            </w:pPr>
+            <w:r>
+              <w:rPr>
+                <w:rFonts w:ascii="Times New Roman" w:eastAsia="Times New Roman" w:hAnsi="Times New Roman" w:cs="Times New Roman"/>
+                <w:b/>
+                <w:sz w:val="24"/>
+                <w:szCs w:val="24"/>
+              </w:rPr>
+              <w:t>Use Case Name</w:t>
+            </w:r>
+          </w:p>
+        </w:tc>
+        <w:tc>
+          <w:tcPr>
+            <w:tcW w:w="1800" w:type="dxa"/>
+            <w:tcBorders>
+              <w:top w:val="single" w:sz="4" w:space="0" w:color="000000"/>
+              <w:left w:val="single" w:sz="4" w:space="0" w:color="000000"/>
+              <w:bottom w:val="single" w:sz="4" w:space="0" w:color="000000"/>
+              <w:right w:val="single" w:sz="4" w:space="0" w:color="000000"/>
+            </w:tcBorders>
+            <w:vAlign w:val="center"/>
+          </w:tcPr>
+          <w:p>
+            <w:pPr>
+              <w:ind w:left="100"/>
+              <w:rPr>
+                <w:rFonts w:ascii="Times New Roman" w:eastAsia="Times New Roman" w:hAnsi="Times New Roman" w:cs="Times New Roman"/>
+                <w:sz w:val="24"/>
+                <w:szCs w:val="24"/>
+              </w:rPr>
+            </w:pPr>
+            <w:r>
+              <w:rPr>
+                <w:rFonts w:ascii="Times New Roman" w:eastAsia="Times New Roman" w:hAnsi="Times New Roman" w:cs="Times New Roman"/>
+                <w:sz w:val="24"/>
+                <w:szCs w:val="24"/>
+              </w:rPr>
+              <w:t>Update Point Transaction</w:t>
+            </w:r>
+          </w:p>
+        </w:tc>
+      </w:tr>
+      <w:tr>
+        <w:trPr>
+          <w:trHeight w:val="440"/>
+        </w:trPr>
+        <w:tc>
+          <w:tcPr>
+            <w:tcW w:w="2254" w:type="dxa"/>
+            <w:tcBorders>
+              <w:top w:val="single" w:sz="4" w:space="0" w:color="000000"/>
+              <w:left w:val="single" w:sz="4" w:space="0" w:color="000000"/>
+              <w:bottom w:val="single" w:sz="4" w:space="0" w:color="000000"/>
+              <w:right w:val="single" w:sz="4" w:space="0" w:color="000000"/>
+            </w:tcBorders>
+            <w:vAlign w:val="center"/>
+          </w:tcPr>
+          <w:p>
+            <w:pPr>
+              <w:rPr>
+                <w:rFonts w:ascii="Times New Roman" w:eastAsia="Times New Roman" w:hAnsi="Times New Roman" w:cs="Times New Roman"/>
+                <w:b/>
+                <w:sz w:val="24"/>
+                <w:szCs w:val="24"/>
+              </w:rPr>
+            </w:pPr>
+            <w:r>
+              <w:rPr>
+                <w:rFonts w:ascii="Times New Roman" w:eastAsia="Times New Roman" w:hAnsi="Times New Roman" w:cs="Times New Roman"/>
+                <w:b/>
+                <w:sz w:val="24"/>
+                <w:szCs w:val="24"/>
+              </w:rPr>
+              <w:t>Created By</w:t>
+            </w:r>
+          </w:p>
+        </w:tc>
+        <w:tc>
+          <w:tcPr>
+            <w:tcW w:w="2254" w:type="dxa"/>
+            <w:tcBorders>
+              <w:top w:val="single" w:sz="4" w:space="0" w:color="000000"/>
+              <w:left w:val="single" w:sz="4" w:space="0" w:color="000000"/>
+              <w:bottom w:val="single" w:sz="4" w:space="0" w:color="000000"/>
+              <w:right w:val="single" w:sz="4" w:space="0" w:color="000000"/>
+            </w:tcBorders>
+            <w:vAlign w:val="center"/>
+          </w:tcPr>
+          <w:p>
+            <w:pPr>
+              <w:rPr>
+                <w:rFonts w:ascii="Times New Roman" w:eastAsia="Times New Roman" w:hAnsi="Times New Roman" w:cs="Times New Roman"/>
+                <w:sz w:val="24"/>
+                <w:szCs w:val="24"/>
+              </w:rPr>
+            </w:pPr>
+            <w:r>
+              <w:rPr>
+                <w:rFonts w:ascii="Times New Roman" w:eastAsia="Times New Roman" w:hAnsi="Times New Roman" w:cs="Times New Roman"/>
+                <w:sz w:val="24"/>
+                <w:szCs w:val="24"/>
+              </w:rPr>
+              <w:t>Lê Thành Đạt</w:t>
+            </w:r>
+          </w:p>
+        </w:tc>
+        <w:tc>
+          <w:tcPr>
+            <w:tcW w:w="2057" w:type="dxa"/>
+            <w:tcBorders>
+              <w:top w:val="single" w:sz="4" w:space="0" w:color="000000"/>
+              <w:left w:val="single" w:sz="4" w:space="0" w:color="000000"/>
+              <w:bottom w:val="single" w:sz="4" w:space="0" w:color="000000"/>
+              <w:right w:val="single" w:sz="4" w:space="0" w:color="000000"/>
+            </w:tcBorders>
+            <w:vAlign w:val="center"/>
+          </w:tcPr>
+          <w:p>
+            <w:pPr>
+              <w:rPr>
+                <w:rFonts w:ascii="Times New Roman" w:eastAsia="Times New Roman" w:hAnsi="Times New Roman" w:cs="Times New Roman"/>
+                <w:b/>
+                <w:sz w:val="24"/>
+                <w:szCs w:val="24"/>
+              </w:rPr>
+            </w:pPr>
+            <w:r>
+              <w:rPr>
+                <w:rFonts w:ascii="Times New Roman" w:eastAsia="Times New Roman" w:hAnsi="Times New Roman" w:cs="Times New Roman"/>
+                <w:b/>
+                <w:sz w:val="24"/>
+                <w:szCs w:val="24"/>
+              </w:rPr>
+              <w:t>Created Date</w:t>
+            </w:r>
+          </w:p>
+        </w:tc>
+        <w:tc>
+          <w:tcPr>
+            <w:tcW w:w="1800" w:type="dxa"/>
+            <w:tcBorders>
+              <w:top w:val="single" w:sz="4" w:space="0" w:color="000000"/>
+              <w:left w:val="single" w:sz="4" w:space="0" w:color="000000"/>
+              <w:bottom w:val="single" w:sz="4" w:space="0" w:color="000000"/>
+              <w:right w:val="single" w:sz="4" w:space="0" w:color="000000"/>
+            </w:tcBorders>
+            <w:vAlign w:val="center"/>
+          </w:tcPr>
+          <w:p>
+            <w:pPr>
+              <w:rPr>
+                <w:rFonts w:ascii="Times New Roman" w:eastAsia="Times New Roman" w:hAnsi="Times New Roman" w:cs="Times New Roman"/>
+                <w:sz w:val="24"/>
+                <w:szCs w:val="24"/>
+              </w:rPr>
+            </w:pPr>
+            <w:r>
+              <w:rPr>
+                <w:rFonts w:ascii="Times New Roman" w:eastAsia="Times New Roman" w:hAnsi="Times New Roman" w:cs="Times New Roman"/>
+                <w:sz w:val="24"/>
+                <w:szCs w:val="24"/>
+              </w:rPr>
+              <w:t>25/01/2021</w:t>
+            </w:r>
+          </w:p>
+        </w:tc>
+      </w:tr>
+      <w:tr>
+        <w:trPr>
+          <w:trHeight w:val="440"/>
+        </w:trPr>
+        <w:tc>
+          <w:tcPr>
+            <w:tcW w:w="2254" w:type="dxa"/>
+            <w:tcBorders>
+              <w:top w:val="single" w:sz="4" w:space="0" w:color="000000"/>
+              <w:left w:val="single" w:sz="4" w:space="0" w:color="000000"/>
+              <w:bottom w:val="single" w:sz="4" w:space="0" w:color="000000"/>
+              <w:right w:val="single" w:sz="4" w:space="0" w:color="000000"/>
+            </w:tcBorders>
+            <w:vAlign w:val="center"/>
+          </w:tcPr>
+          <w:p>
+            <w:pPr>
+              <w:rPr>
+                <w:rFonts w:ascii="Times New Roman" w:eastAsia="Times New Roman" w:hAnsi="Times New Roman" w:cs="Times New Roman"/>
+                <w:b/>
+                <w:sz w:val="24"/>
+                <w:szCs w:val="24"/>
+              </w:rPr>
+            </w:pPr>
+            <w:r>
+              <w:rPr>
+                <w:rFonts w:ascii="Times New Roman" w:eastAsia="Times New Roman" w:hAnsi="Times New Roman" w:cs="Times New Roman"/>
+                <w:b/>
+                <w:sz w:val="24"/>
+                <w:szCs w:val="24"/>
+              </w:rPr>
+              <w:t>Primary Actor</w:t>
+            </w:r>
+          </w:p>
+        </w:tc>
+        <w:tc>
+          <w:tcPr>
+            <w:tcW w:w="2254" w:type="dxa"/>
+            <w:tcBorders>
+              <w:top w:val="single" w:sz="4" w:space="0" w:color="000000"/>
+              <w:left w:val="single" w:sz="4" w:space="0" w:color="000000"/>
+              <w:bottom w:val="single" w:sz="4" w:space="0" w:color="000000"/>
+              <w:right w:val="single" w:sz="4" w:space="0" w:color="000000"/>
+            </w:tcBorders>
+            <w:vAlign w:val="center"/>
+          </w:tcPr>
+          <w:p>
+            <w:pPr>
+              <w:rPr>
+                <w:rFonts w:ascii="Times New Roman" w:eastAsia="Times New Roman" w:hAnsi="Times New Roman" w:cs="Times New Roman"/>
+                <w:sz w:val="24"/>
+                <w:szCs w:val="24"/>
+              </w:rPr>
+            </w:pPr>
+            <w:r>
+              <w:rPr>
+                <w:rFonts w:ascii="Times New Roman" w:eastAsia="Times New Roman" w:hAnsi="Times New Roman" w:cs="Times New Roman"/>
+                <w:sz w:val="24"/>
+                <w:szCs w:val="24"/>
+              </w:rPr>
+              <w:t>Staff</w:t>
+            </w:r>
+          </w:p>
+        </w:tc>
+        <w:tc>
+          <w:tcPr>
+            <w:tcW w:w="2057" w:type="dxa"/>
+            <w:tcBorders>
+              <w:top w:val="single" w:sz="4" w:space="0" w:color="000000"/>
+              <w:left w:val="single" w:sz="4" w:space="0" w:color="000000"/>
+              <w:bottom w:val="single" w:sz="4" w:space="0" w:color="000000"/>
+              <w:right w:val="single" w:sz="4" w:space="0" w:color="000000"/>
+            </w:tcBorders>
+            <w:vAlign w:val="center"/>
+          </w:tcPr>
+          <w:p>
+            <w:pPr>
+              <w:rPr>
+                <w:rFonts w:ascii="Times New Roman" w:eastAsia="Times New Roman" w:hAnsi="Times New Roman" w:cs="Times New Roman"/>
+                <w:b/>
+                <w:sz w:val="24"/>
+                <w:szCs w:val="24"/>
+              </w:rPr>
+            </w:pPr>
+            <w:r>
+              <w:rPr>
+                <w:rFonts w:ascii="Times New Roman" w:eastAsia="Times New Roman" w:hAnsi="Times New Roman" w:cs="Times New Roman"/>
+                <w:b/>
+                <w:sz w:val="24"/>
+                <w:szCs w:val="24"/>
+              </w:rPr>
+              <w:t>Secondary Actor</w:t>
+            </w:r>
+          </w:p>
+        </w:tc>
+        <w:tc>
+          <w:tcPr>
+            <w:tcW w:w="1800" w:type="dxa"/>
+            <w:tcBorders>
+              <w:top w:val="single" w:sz="4" w:space="0" w:color="000000"/>
+              <w:left w:val="single" w:sz="4" w:space="0" w:color="000000"/>
+              <w:bottom w:val="single" w:sz="4" w:space="0" w:color="000000"/>
+              <w:right w:val="single" w:sz="4" w:space="0" w:color="000000"/>
+            </w:tcBorders>
+            <w:vAlign w:val="center"/>
+          </w:tcPr>
+          <w:p>
+            <w:pPr>
+              <w:rPr>
+                <w:rFonts w:ascii="Times New Roman" w:eastAsia="Times New Roman" w:hAnsi="Times New Roman" w:cs="Times New Roman"/>
+                <w:sz w:val="24"/>
+                <w:szCs w:val="24"/>
+              </w:rPr>
+            </w:pPr>
+            <w:r>
+              <w:rPr>
+                <w:rFonts w:ascii="Times New Roman" w:eastAsia="Times New Roman" w:hAnsi="Times New Roman" w:cs="Times New Roman"/>
+                <w:sz w:val="24"/>
+                <w:szCs w:val="24"/>
+              </w:rPr>
+              <w:t>N/A</w:t>
+            </w:r>
+          </w:p>
+        </w:tc>
+      </w:tr>
+      <w:tr>
+        <w:trPr>
+          <w:trHeight w:val="440"/>
+        </w:trPr>
+        <w:tc>
+          <w:tcPr>
+            <w:tcW w:w="2254" w:type="dxa"/>
+            <w:tcBorders>
+              <w:top w:val="single" w:sz="4" w:space="0" w:color="000000"/>
+              <w:left w:val="single" w:sz="4" w:space="0" w:color="000000"/>
+              <w:bottom w:val="single" w:sz="4" w:space="0" w:color="000000"/>
+              <w:right w:val="single" w:sz="4" w:space="0" w:color="000000"/>
+            </w:tcBorders>
+            <w:vAlign w:val="center"/>
+          </w:tcPr>
+          <w:p>
+            <w:pPr>
+              <w:rPr>
+                <w:rFonts w:ascii="Times New Roman" w:eastAsia="Times New Roman" w:hAnsi="Times New Roman" w:cs="Times New Roman"/>
+                <w:b/>
+                <w:sz w:val="24"/>
+                <w:szCs w:val="24"/>
+              </w:rPr>
+            </w:pPr>
+            <w:r>
+              <w:rPr>
+                <w:rFonts w:ascii="Times New Roman" w:eastAsia="Times New Roman" w:hAnsi="Times New Roman" w:cs="Times New Roman"/>
+                <w:b/>
+                <w:sz w:val="24"/>
+                <w:szCs w:val="24"/>
+              </w:rPr>
+              <w:t>Description</w:t>
+            </w:r>
+          </w:p>
+        </w:tc>
+        <w:tc>
+          <w:tcPr>
+            <w:tcW w:w="6111" w:type="dxa"/>
+            <w:gridSpan w:val="3"/>
+            <w:tcBorders>
+              <w:top w:val="single" w:sz="4" w:space="0" w:color="000000"/>
+              <w:left w:val="single" w:sz="4" w:space="0" w:color="000000"/>
+              <w:bottom w:val="single" w:sz="4" w:space="0" w:color="000000"/>
+              <w:right w:val="single" w:sz="4" w:space="0" w:color="000000"/>
+            </w:tcBorders>
+            <w:vAlign w:val="center"/>
+          </w:tcPr>
+          <w:p>
+            <w:pPr>
+              <w:rPr>
+                <w:rFonts w:ascii="Times New Roman" w:eastAsia="Times New Roman" w:hAnsi="Times New Roman" w:cs="Times New Roman"/>
+                <w:sz w:val="24"/>
+                <w:szCs w:val="24"/>
+              </w:rPr>
+            </w:pPr>
+            <w:r>
+              <w:rPr>
+                <w:rFonts w:ascii="Times New Roman" w:eastAsia="Times New Roman" w:hAnsi="Times New Roman" w:cs="Times New Roman"/>
+                <w:sz w:val="24"/>
+                <w:szCs w:val="24"/>
+              </w:rPr>
+              <w:t>Staff transferred manually the point request to the mentor and updated the status of the transaction on the system.</w:t>
+            </w:r>
+          </w:p>
+        </w:tc>
+      </w:tr>
+      <w:tr>
+        <w:trPr>
+          <w:trHeight w:val="440"/>
+        </w:trPr>
+        <w:tc>
+          <w:tcPr>
+            <w:tcW w:w="2254" w:type="dxa"/>
+            <w:tcBorders>
+              <w:top w:val="single" w:sz="4" w:space="0" w:color="000000"/>
+              <w:left w:val="single" w:sz="4" w:space="0" w:color="000000"/>
+              <w:bottom w:val="single" w:sz="4" w:space="0" w:color="000000"/>
+              <w:right w:val="single" w:sz="4" w:space="0" w:color="000000"/>
+            </w:tcBorders>
+            <w:vAlign w:val="center"/>
+          </w:tcPr>
+          <w:p>
+            <w:pPr>
+              <w:rPr>
+                <w:rFonts w:ascii="Times New Roman" w:eastAsia="Times New Roman" w:hAnsi="Times New Roman" w:cs="Times New Roman"/>
+                <w:b/>
+                <w:sz w:val="24"/>
+                <w:szCs w:val="24"/>
+              </w:rPr>
+            </w:pPr>
+            <w:r>
+              <w:rPr>
+                <w:rFonts w:ascii="Times New Roman" w:eastAsia="Times New Roman" w:hAnsi="Times New Roman" w:cs="Times New Roman"/>
+                <w:b/>
+                <w:sz w:val="24"/>
+                <w:szCs w:val="24"/>
+              </w:rPr>
+              <w:t>Pre-conditions</w:t>
+            </w:r>
+          </w:p>
+        </w:tc>
+        <w:tc>
+          <w:tcPr>
+            <w:tcW w:w="6111" w:type="dxa"/>
+            <w:gridSpan w:val="3"/>
+            <w:tcBorders>
+              <w:top w:val="single" w:sz="4" w:space="0" w:color="000000"/>
+              <w:left w:val="single" w:sz="4" w:space="0" w:color="000000"/>
+              <w:bottom w:val="single" w:sz="4" w:space="0" w:color="000000"/>
+              <w:right w:val="single" w:sz="4" w:space="0" w:color="000000"/>
+            </w:tcBorders>
+            <w:vAlign w:val="center"/>
+          </w:tcPr>
+          <w:p>
+            <w:pPr>
+              <w:numPr>
+                <w:ilvl w:val="0"/>
+                <w:numId w:val="59"/>
+              </w:numPr>
+              <w:pBdr>
+                <w:top w:val="nil"/>
+                <w:left w:val="nil"/>
+                <w:bottom w:val="nil"/>
+                <w:right w:val="nil"/>
+                <w:between w:val="nil"/>
+              </w:pBdr>
+              <w:spacing w:after="0"/>
+              <w:rPr>
+                <w:rFonts w:ascii="Times New Roman" w:eastAsia="Times New Roman" w:hAnsi="Times New Roman" w:cs="Times New Roman"/>
+                <w:color w:val="000000"/>
+                <w:sz w:val="24"/>
+                <w:szCs w:val="24"/>
+              </w:rPr>
+            </w:pPr>
+            <w:r>
+              <w:rPr>
+                <w:rFonts w:ascii="Times New Roman" w:eastAsia="Times New Roman" w:hAnsi="Times New Roman" w:cs="Times New Roman"/>
+                <w:sz w:val="24"/>
+                <w:szCs w:val="24"/>
+              </w:rPr>
+              <w:t xml:space="preserve">Staff </w:t>
+            </w:r>
+            <w:r>
+              <w:rPr>
+                <w:rFonts w:ascii="Times New Roman" w:eastAsia="Times New Roman" w:hAnsi="Times New Roman" w:cs="Times New Roman"/>
+                <w:color w:val="000000"/>
+                <w:sz w:val="24"/>
+                <w:szCs w:val="24"/>
+              </w:rPr>
+              <w:t xml:space="preserve">has logged into </w:t>
+            </w:r>
+            <w:r>
+              <w:rPr>
+                <w:rFonts w:ascii="Times New Roman" w:eastAsia="Times New Roman" w:hAnsi="Times New Roman" w:cs="Times New Roman"/>
+                <w:sz w:val="24"/>
+                <w:szCs w:val="24"/>
+              </w:rPr>
+              <w:t xml:space="preserve">Staff </w:t>
+            </w:r>
+            <w:r>
+              <w:rPr>
+                <w:rFonts w:ascii="Times New Roman" w:eastAsia="Times New Roman" w:hAnsi="Times New Roman" w:cs="Times New Roman"/>
+                <w:color w:val="000000"/>
+                <w:sz w:val="24"/>
+                <w:szCs w:val="24"/>
+              </w:rPr>
+              <w:t>Website</w:t>
+            </w:r>
+          </w:p>
+          <w:p>
+            <w:pPr>
+              <w:numPr>
+                <w:ilvl w:val="0"/>
+                <w:numId w:val="59"/>
+              </w:numPr>
+              <w:pBdr>
+                <w:top w:val="nil"/>
+                <w:left w:val="nil"/>
+                <w:bottom w:val="nil"/>
+                <w:right w:val="nil"/>
+                <w:between w:val="nil"/>
+              </w:pBdr>
+              <w:rPr>
+                <w:rFonts w:ascii="Times New Roman" w:eastAsia="Times New Roman" w:hAnsi="Times New Roman" w:cs="Times New Roman"/>
+                <w:color w:val="000000"/>
+                <w:sz w:val="24"/>
+                <w:szCs w:val="24"/>
+              </w:rPr>
+            </w:pPr>
+            <w:r>
+              <w:rPr>
+                <w:rFonts w:ascii="Times New Roman" w:eastAsia="Times New Roman" w:hAnsi="Times New Roman" w:cs="Times New Roman"/>
+                <w:color w:val="000000"/>
+                <w:sz w:val="24"/>
+                <w:szCs w:val="24"/>
+              </w:rPr>
+              <w:t>A mentor has created a withdrawal request</w:t>
+            </w:r>
+          </w:p>
+        </w:tc>
+      </w:tr>
+      <w:tr>
+        <w:trPr>
+          <w:trHeight w:val="440"/>
+        </w:trPr>
+        <w:tc>
+          <w:tcPr>
+            <w:tcW w:w="2254" w:type="dxa"/>
+            <w:tcBorders>
+              <w:top w:val="single" w:sz="4" w:space="0" w:color="000000"/>
+              <w:left w:val="single" w:sz="4" w:space="0" w:color="000000"/>
+              <w:bottom w:val="single" w:sz="4" w:space="0" w:color="000000"/>
+              <w:right w:val="single" w:sz="4" w:space="0" w:color="000000"/>
+            </w:tcBorders>
+            <w:vAlign w:val="center"/>
+          </w:tcPr>
+          <w:p>
+            <w:pPr>
+              <w:rPr>
+                <w:rFonts w:ascii="Times New Roman" w:eastAsia="Times New Roman" w:hAnsi="Times New Roman" w:cs="Times New Roman"/>
+                <w:b/>
+                <w:sz w:val="24"/>
+                <w:szCs w:val="24"/>
+              </w:rPr>
+            </w:pPr>
+            <w:r>
+              <w:rPr>
+                <w:rFonts w:ascii="Times New Roman" w:eastAsia="Times New Roman" w:hAnsi="Times New Roman" w:cs="Times New Roman"/>
+                <w:b/>
+                <w:sz w:val="24"/>
+                <w:szCs w:val="24"/>
+              </w:rPr>
+              <w:t>Post-conditions</w:t>
+            </w:r>
+          </w:p>
+        </w:tc>
+        <w:tc>
+          <w:tcPr>
+            <w:tcW w:w="6111" w:type="dxa"/>
+            <w:gridSpan w:val="3"/>
+            <w:tcBorders>
+              <w:top w:val="single" w:sz="4" w:space="0" w:color="000000"/>
+              <w:left w:val="single" w:sz="4" w:space="0" w:color="000000"/>
+              <w:bottom w:val="single" w:sz="4" w:space="0" w:color="000000"/>
+              <w:right w:val="single" w:sz="4" w:space="0" w:color="000000"/>
+            </w:tcBorders>
+            <w:vAlign w:val="center"/>
+          </w:tcPr>
+          <w:p>
+            <w:pPr>
+              <w:spacing w:line="276" w:lineRule="auto"/>
+              <w:rPr>
+                <w:rFonts w:ascii="Times New Roman" w:eastAsia="Times New Roman" w:hAnsi="Times New Roman" w:cs="Times New Roman"/>
+                <w:sz w:val="24"/>
+                <w:szCs w:val="24"/>
+              </w:rPr>
+            </w:pPr>
+            <w:r>
+              <w:rPr>
+                <w:rFonts w:ascii="Times New Roman" w:eastAsia="Times New Roman" w:hAnsi="Times New Roman" w:cs="Times New Roman"/>
+                <w:sz w:val="24"/>
+                <w:szCs w:val="24"/>
+              </w:rPr>
+              <w:t>When the normal flow completes successfully, the point-out transaction will be updated to success and saved into the database.</w:t>
+            </w:r>
+          </w:p>
+        </w:tc>
+      </w:tr>
+      <w:tr>
+        <w:trPr>
+          <w:trHeight w:val="440"/>
+        </w:trPr>
+        <w:tc>
+          <w:tcPr>
+            <w:tcW w:w="2254" w:type="dxa"/>
+            <w:tcBorders>
+              <w:top w:val="single" w:sz="4" w:space="0" w:color="000000"/>
+              <w:left w:val="single" w:sz="4" w:space="0" w:color="000000"/>
+              <w:bottom w:val="single" w:sz="4" w:space="0" w:color="000000"/>
+              <w:right w:val="single" w:sz="4" w:space="0" w:color="000000"/>
+            </w:tcBorders>
+            <w:vAlign w:val="center"/>
+          </w:tcPr>
+          <w:p>
+            <w:pPr>
+              <w:rPr>
+                <w:rFonts w:ascii="Times New Roman" w:eastAsia="Times New Roman" w:hAnsi="Times New Roman" w:cs="Times New Roman"/>
+                <w:b/>
+                <w:sz w:val="24"/>
+                <w:szCs w:val="24"/>
+              </w:rPr>
+            </w:pPr>
+            <w:r>
+              <w:rPr>
+                <w:rFonts w:ascii="Times New Roman" w:eastAsia="Times New Roman" w:hAnsi="Times New Roman" w:cs="Times New Roman"/>
+                <w:b/>
+                <w:sz w:val="24"/>
+                <w:szCs w:val="24"/>
+              </w:rPr>
+              <w:t>Normal Flow</w:t>
+            </w:r>
+          </w:p>
+        </w:tc>
+        <w:tc>
+          <w:tcPr>
+            <w:tcW w:w="6111" w:type="dxa"/>
+            <w:gridSpan w:val="3"/>
+            <w:tcBorders>
+              <w:top w:val="single" w:sz="4" w:space="0" w:color="000000"/>
+              <w:left w:val="single" w:sz="4" w:space="0" w:color="000000"/>
+              <w:bottom w:val="single" w:sz="4" w:space="0" w:color="000000"/>
+              <w:right w:val="single" w:sz="4" w:space="0" w:color="000000"/>
+            </w:tcBorders>
+            <w:vAlign w:val="center"/>
+          </w:tcPr>
+          <w:p>
+            <w:pPr>
+              <w:numPr>
+                <w:ilvl w:val="0"/>
+                <w:numId w:val="60"/>
+              </w:numPr>
+              <w:pBdr>
+                <w:top w:val="nil"/>
+                <w:left w:val="nil"/>
+                <w:bottom w:val="nil"/>
+                <w:right w:val="nil"/>
+                <w:between w:val="nil"/>
+              </w:pBdr>
+              <w:spacing w:after="0"/>
+              <w:rPr>
+                <w:rFonts w:ascii="Times New Roman" w:eastAsia="Times New Roman" w:hAnsi="Times New Roman" w:cs="Times New Roman"/>
+                <w:color w:val="000000"/>
+                <w:sz w:val="24"/>
+                <w:szCs w:val="24"/>
+              </w:rPr>
+            </w:pPr>
+            <w:r>
+              <w:rPr>
+                <w:rFonts w:ascii="Times New Roman" w:eastAsia="Times New Roman" w:hAnsi="Times New Roman" w:cs="Times New Roman"/>
+                <w:color w:val="000000"/>
+                <w:sz w:val="24"/>
+                <w:szCs w:val="24"/>
+              </w:rPr>
+              <w:t xml:space="preserve">Go to </w:t>
+            </w:r>
+            <w:r>
+              <w:rPr>
+                <w:rFonts w:ascii="Times New Roman" w:eastAsia="Times New Roman" w:hAnsi="Times New Roman" w:cs="Times New Roman"/>
+                <w:sz w:val="24"/>
+                <w:szCs w:val="24"/>
+              </w:rPr>
+              <w:t>Homep</w:t>
+            </w:r>
+            <w:r>
+              <w:rPr>
+                <w:rFonts w:ascii="Times New Roman" w:eastAsia="Times New Roman" w:hAnsi="Times New Roman" w:cs="Times New Roman"/>
+                <w:color w:val="000000"/>
+                <w:sz w:val="24"/>
+                <w:szCs w:val="24"/>
+              </w:rPr>
+              <w:t>age.</w:t>
+            </w:r>
+          </w:p>
+          <w:p>
+            <w:pPr>
+              <w:numPr>
+                <w:ilvl w:val="0"/>
+                <w:numId w:val="60"/>
+              </w:numPr>
+              <w:pBdr>
+                <w:top w:val="nil"/>
+                <w:left w:val="nil"/>
+                <w:bottom w:val="nil"/>
+                <w:right w:val="nil"/>
+                <w:between w:val="nil"/>
+              </w:pBdr>
+              <w:spacing w:after="0"/>
+              <w:rPr>
+                <w:rFonts w:ascii="Times New Roman" w:eastAsia="Times New Roman" w:hAnsi="Times New Roman" w:cs="Times New Roman"/>
+                <w:color w:val="000000"/>
+                <w:sz w:val="24"/>
+                <w:szCs w:val="24"/>
+              </w:rPr>
+            </w:pPr>
+            <w:r>
+              <w:rPr>
+                <w:rFonts w:ascii="Times New Roman" w:eastAsia="Times New Roman" w:hAnsi="Times New Roman" w:cs="Times New Roman"/>
+                <w:color w:val="000000"/>
+                <w:sz w:val="24"/>
+                <w:szCs w:val="24"/>
+              </w:rPr>
+              <w:t xml:space="preserve">Click “Quản lý giao dịch” in </w:t>
+            </w:r>
+            <w:r>
+              <w:rPr>
+                <w:rFonts w:ascii="Times New Roman" w:eastAsia="Times New Roman" w:hAnsi="Times New Roman" w:cs="Times New Roman"/>
+                <w:sz w:val="24"/>
+                <w:szCs w:val="24"/>
+              </w:rPr>
+              <w:t>sidebar</w:t>
+            </w:r>
+          </w:p>
+          <w:p>
+            <w:pPr>
+              <w:numPr>
+                <w:ilvl w:val="0"/>
+                <w:numId w:val="60"/>
+              </w:numPr>
+              <w:pBdr>
+                <w:top w:val="nil"/>
+                <w:left w:val="nil"/>
+                <w:bottom w:val="nil"/>
+                <w:right w:val="nil"/>
+                <w:between w:val="nil"/>
+              </w:pBdr>
+              <w:spacing w:after="0"/>
+              <w:rPr>
+                <w:rFonts w:ascii="Times New Roman" w:eastAsia="Times New Roman" w:hAnsi="Times New Roman" w:cs="Times New Roman"/>
+                <w:color w:val="000000"/>
+                <w:sz w:val="24"/>
+                <w:szCs w:val="24"/>
+              </w:rPr>
+            </w:pPr>
+            <w:r>
+              <w:rPr>
+                <w:rFonts w:ascii="Times New Roman" w:eastAsia="Times New Roman" w:hAnsi="Times New Roman" w:cs="Times New Roman"/>
+                <w:color w:val="000000"/>
+                <w:sz w:val="24"/>
+                <w:szCs w:val="24"/>
+              </w:rPr>
+              <w:t>Click “Rút tiền” tab.</w:t>
+            </w:r>
+          </w:p>
+          <w:p>
+            <w:pPr>
+              <w:numPr>
+                <w:ilvl w:val="0"/>
+                <w:numId w:val="60"/>
+              </w:numPr>
+              <w:pBdr>
+                <w:top w:val="nil"/>
+                <w:left w:val="nil"/>
+                <w:bottom w:val="nil"/>
+                <w:right w:val="nil"/>
+                <w:between w:val="nil"/>
+              </w:pBdr>
+              <w:spacing w:after="0"/>
+              <w:rPr>
+                <w:rFonts w:ascii="Times New Roman" w:eastAsia="Times New Roman" w:hAnsi="Times New Roman" w:cs="Times New Roman"/>
+                <w:color w:val="000000"/>
+                <w:sz w:val="24"/>
+                <w:szCs w:val="24"/>
+              </w:rPr>
+            </w:pPr>
+            <w:r>
+              <w:rPr>
+                <w:rFonts w:ascii="Times New Roman" w:eastAsia="Times New Roman" w:hAnsi="Times New Roman" w:cs="Times New Roman"/>
+                <w:color w:val="000000"/>
+                <w:sz w:val="24"/>
+                <w:szCs w:val="24"/>
+              </w:rPr>
+              <w:t>Click “Xác nhận” button in 1 record</w:t>
+            </w:r>
+          </w:p>
+          <w:p>
+            <w:pPr>
+              <w:numPr>
+                <w:ilvl w:val="0"/>
+                <w:numId w:val="60"/>
+              </w:numPr>
+              <w:pBdr>
+                <w:top w:val="nil"/>
+                <w:left w:val="nil"/>
+                <w:bottom w:val="nil"/>
+                <w:right w:val="nil"/>
+                <w:between w:val="nil"/>
+              </w:pBdr>
+              <w:spacing w:after="0"/>
+              <w:rPr>
+                <w:rFonts w:ascii="Times New Roman" w:eastAsia="Times New Roman" w:hAnsi="Times New Roman" w:cs="Times New Roman"/>
+                <w:sz w:val="24"/>
+                <w:szCs w:val="24"/>
+              </w:rPr>
+            </w:pPr>
+            <w:r>
+              <w:rPr>
+                <w:rFonts w:ascii="Times New Roman" w:eastAsia="Times New Roman" w:hAnsi="Times New Roman" w:cs="Times New Roman"/>
+                <w:sz w:val="24"/>
+                <w:szCs w:val="24"/>
+              </w:rPr>
+              <w:t>Convert points to money.</w:t>
+            </w:r>
+          </w:p>
+          <w:p>
+            <w:pPr>
+              <w:numPr>
+                <w:ilvl w:val="0"/>
+                <w:numId w:val="60"/>
+              </w:numPr>
+              <w:pBdr>
+                <w:top w:val="nil"/>
+                <w:left w:val="nil"/>
+                <w:bottom w:val="nil"/>
+                <w:right w:val="nil"/>
+                <w:between w:val="nil"/>
+              </w:pBdr>
+              <w:spacing w:after="0"/>
+              <w:rPr>
+                <w:rFonts w:ascii="Times New Roman" w:eastAsia="Times New Roman" w:hAnsi="Times New Roman" w:cs="Times New Roman"/>
+                <w:color w:val="000000"/>
+                <w:sz w:val="24"/>
+                <w:szCs w:val="24"/>
+              </w:rPr>
+            </w:pPr>
+            <w:r>
+              <w:rPr>
+                <w:rFonts w:ascii="Times New Roman" w:eastAsia="Times New Roman" w:hAnsi="Times New Roman" w:cs="Times New Roman"/>
+                <w:color w:val="000000"/>
+                <w:sz w:val="24"/>
+                <w:szCs w:val="24"/>
+              </w:rPr>
+              <w:t>System displays a popup to confirm</w:t>
+            </w:r>
+          </w:p>
+          <w:p>
+            <w:pPr>
+              <w:numPr>
+                <w:ilvl w:val="0"/>
+                <w:numId w:val="60"/>
+              </w:numPr>
+              <w:pBdr>
+                <w:top w:val="nil"/>
+                <w:left w:val="nil"/>
+                <w:bottom w:val="nil"/>
+                <w:right w:val="nil"/>
+                <w:between w:val="nil"/>
+              </w:pBdr>
+              <w:rPr>
+                <w:rFonts w:ascii="Times New Roman" w:eastAsia="Times New Roman" w:hAnsi="Times New Roman" w:cs="Times New Roman"/>
+                <w:color w:val="000000"/>
+                <w:sz w:val="24"/>
+                <w:szCs w:val="24"/>
+              </w:rPr>
+            </w:pPr>
+            <w:r>
+              <w:rPr>
+                <w:rFonts w:ascii="Times New Roman" w:eastAsia="Times New Roman" w:hAnsi="Times New Roman" w:cs="Times New Roman"/>
+                <w:color w:val="000000"/>
+                <w:sz w:val="24"/>
+                <w:szCs w:val="24"/>
+              </w:rPr>
+              <w:t>Click “Xác nhận” button</w:t>
+            </w:r>
+          </w:p>
+        </w:tc>
+      </w:tr>
+      <w:tr>
+        <w:trPr>
+          <w:trHeight w:val="440"/>
+        </w:trPr>
+        <w:tc>
+          <w:tcPr>
+            <w:tcW w:w="2254" w:type="dxa"/>
+            <w:tcBorders>
+              <w:top w:val="single" w:sz="4" w:space="0" w:color="000000"/>
+              <w:left w:val="single" w:sz="4" w:space="0" w:color="000000"/>
+              <w:bottom w:val="single" w:sz="4" w:space="0" w:color="000000"/>
+              <w:right w:val="single" w:sz="4" w:space="0" w:color="000000"/>
+            </w:tcBorders>
+            <w:vAlign w:val="center"/>
+          </w:tcPr>
+          <w:p>
+            <w:pPr>
+              <w:rPr>
+                <w:rFonts w:ascii="Times New Roman" w:eastAsia="Times New Roman" w:hAnsi="Times New Roman" w:cs="Times New Roman"/>
+                <w:b/>
+                <w:sz w:val="24"/>
+                <w:szCs w:val="24"/>
+              </w:rPr>
+            </w:pPr>
+            <w:r>
+              <w:rPr>
+                <w:rFonts w:ascii="Times New Roman" w:eastAsia="Times New Roman" w:hAnsi="Times New Roman" w:cs="Times New Roman"/>
+                <w:b/>
+                <w:sz w:val="24"/>
+                <w:szCs w:val="24"/>
+              </w:rPr>
+              <w:t>Alternative Flow</w:t>
+            </w:r>
+          </w:p>
+        </w:tc>
+        <w:tc>
+          <w:tcPr>
+            <w:tcW w:w="6111" w:type="dxa"/>
+            <w:gridSpan w:val="3"/>
+            <w:tcBorders>
+              <w:top w:val="single" w:sz="4" w:space="0" w:color="000000"/>
+              <w:left w:val="single" w:sz="4" w:space="0" w:color="000000"/>
+              <w:bottom w:val="single" w:sz="4" w:space="0" w:color="000000"/>
+              <w:right w:val="single" w:sz="4" w:space="0" w:color="000000"/>
+            </w:tcBorders>
+            <w:vAlign w:val="center"/>
+          </w:tcPr>
+          <w:p>
+            <w:pPr>
+              <w:rPr>
+                <w:rFonts w:ascii="Times New Roman" w:eastAsia="Times New Roman" w:hAnsi="Times New Roman" w:cs="Times New Roman"/>
+                <w:sz w:val="24"/>
+                <w:szCs w:val="24"/>
+              </w:rPr>
+            </w:pPr>
+            <w:r>
+              <w:rPr>
+                <w:rFonts w:ascii="Times New Roman" w:eastAsia="Times New Roman" w:hAnsi="Times New Roman" w:cs="Times New Roman"/>
+                <w:sz w:val="24"/>
+                <w:szCs w:val="24"/>
+              </w:rPr>
+              <w:t>N/A</w:t>
+            </w:r>
+          </w:p>
+          <w:p>
+            <w:pPr>
+              <w:rPr>
+                <w:rFonts w:ascii="Times New Roman" w:eastAsia="Times New Roman" w:hAnsi="Times New Roman" w:cs="Times New Roman"/>
+                <w:sz w:val="24"/>
+                <w:szCs w:val="24"/>
+              </w:rPr>
+            </w:pPr>
+          </w:p>
+        </w:tc>
+      </w:tr>
+      <w:tr>
+        <w:trPr>
+          <w:trHeight w:val="440"/>
+        </w:trPr>
+        <w:tc>
+          <w:tcPr>
+            <w:tcW w:w="2254" w:type="dxa"/>
+            <w:tcBorders>
+              <w:top w:val="single" w:sz="4" w:space="0" w:color="000000"/>
+              <w:left w:val="single" w:sz="4" w:space="0" w:color="000000"/>
+              <w:bottom w:val="single" w:sz="4" w:space="0" w:color="000000"/>
+              <w:right w:val="single" w:sz="4" w:space="0" w:color="000000"/>
+            </w:tcBorders>
+            <w:vAlign w:val="center"/>
+          </w:tcPr>
+          <w:p>
+            <w:pPr>
+              <w:rPr>
+                <w:rFonts w:ascii="Times New Roman" w:eastAsia="Times New Roman" w:hAnsi="Times New Roman" w:cs="Times New Roman"/>
+                <w:b/>
+                <w:sz w:val="24"/>
+                <w:szCs w:val="24"/>
+              </w:rPr>
+            </w:pPr>
+            <w:r>
+              <w:rPr>
+                <w:rFonts w:ascii="Times New Roman" w:eastAsia="Times New Roman" w:hAnsi="Times New Roman" w:cs="Times New Roman"/>
+                <w:b/>
+                <w:sz w:val="24"/>
+                <w:szCs w:val="24"/>
+              </w:rPr>
+              <w:t>Exceptions</w:t>
+            </w:r>
+          </w:p>
+        </w:tc>
+        <w:tc>
+          <w:tcPr>
+            <w:tcW w:w="6111" w:type="dxa"/>
+            <w:gridSpan w:val="3"/>
+            <w:tcBorders>
+              <w:top w:val="single" w:sz="4" w:space="0" w:color="000000"/>
+              <w:left w:val="single" w:sz="4" w:space="0" w:color="000000"/>
+              <w:bottom w:val="single" w:sz="4" w:space="0" w:color="000000"/>
+              <w:right w:val="single" w:sz="4" w:space="0" w:color="000000"/>
+            </w:tcBorders>
+            <w:vAlign w:val="center"/>
+          </w:tcPr>
+          <w:p>
+            <w:pPr>
+              <w:rPr>
+                <w:rFonts w:ascii="Times New Roman" w:eastAsia="Times New Roman" w:hAnsi="Times New Roman" w:cs="Times New Roman"/>
+                <w:sz w:val="24"/>
+                <w:szCs w:val="24"/>
+              </w:rPr>
+            </w:pPr>
+            <w:r>
+              <w:rPr>
+                <w:rFonts w:ascii="Times New Roman" w:eastAsia="Times New Roman" w:hAnsi="Times New Roman" w:cs="Times New Roman"/>
+                <w:sz w:val="24"/>
+                <w:szCs w:val="24"/>
+              </w:rPr>
+              <w:t>System displays error message when:</w:t>
+            </w:r>
+          </w:p>
+          <w:p>
+            <w:pPr>
+              <w:numPr>
+                <w:ilvl w:val="0"/>
+                <w:numId w:val="58"/>
+              </w:numPr>
+              <w:pBdr>
+                <w:top w:val="nil"/>
+                <w:left w:val="nil"/>
+                <w:bottom w:val="nil"/>
+                <w:right w:val="nil"/>
+                <w:between w:val="nil"/>
+              </w:pBdr>
+              <w:rPr>
+                <w:rFonts w:ascii="Times New Roman" w:eastAsia="Times New Roman" w:hAnsi="Times New Roman" w:cs="Times New Roman"/>
+                <w:color w:val="000000"/>
+                <w:sz w:val="24"/>
+                <w:szCs w:val="24"/>
+              </w:rPr>
+            </w:pPr>
+            <w:r>
+              <w:rPr>
+                <w:rFonts w:ascii="Times New Roman" w:eastAsia="Times New Roman" w:hAnsi="Times New Roman" w:cs="Times New Roman"/>
+                <w:color w:val="000000"/>
+                <w:sz w:val="24"/>
+                <w:szCs w:val="24"/>
+              </w:rPr>
+              <w:t>Cannot connect to server</w:t>
+            </w:r>
+          </w:p>
+        </w:tc>
+      </w:tr>
+      <w:tr>
+        <w:trPr>
+          <w:trHeight w:val="440"/>
+        </w:trPr>
+        <w:tc>
+          <w:tcPr>
+            <w:tcW w:w="2254" w:type="dxa"/>
+            <w:tcBorders>
+              <w:top w:val="single" w:sz="4" w:space="0" w:color="000000"/>
+              <w:left w:val="single" w:sz="4" w:space="0" w:color="000000"/>
+              <w:bottom w:val="single" w:sz="4" w:space="0" w:color="000000"/>
+              <w:right w:val="single" w:sz="4" w:space="0" w:color="000000"/>
+            </w:tcBorders>
+            <w:vAlign w:val="center"/>
+          </w:tcPr>
+          <w:p>
+            <w:pPr>
+              <w:rPr>
+                <w:rFonts w:ascii="Times New Roman" w:eastAsia="Times New Roman" w:hAnsi="Times New Roman" w:cs="Times New Roman"/>
+                <w:b/>
+                <w:sz w:val="24"/>
+                <w:szCs w:val="24"/>
+              </w:rPr>
+            </w:pPr>
+            <w:r>
+              <w:rPr>
+                <w:rFonts w:ascii="Times New Roman" w:eastAsia="Times New Roman" w:hAnsi="Times New Roman" w:cs="Times New Roman"/>
+                <w:b/>
+                <w:sz w:val="24"/>
+                <w:szCs w:val="24"/>
+              </w:rPr>
+              <w:t>Priority</w:t>
+            </w:r>
+          </w:p>
+        </w:tc>
+        <w:tc>
+          <w:tcPr>
+            <w:tcW w:w="6111" w:type="dxa"/>
+            <w:gridSpan w:val="3"/>
+            <w:tcBorders>
+              <w:top w:val="single" w:sz="4" w:space="0" w:color="000000"/>
+              <w:left w:val="single" w:sz="4" w:space="0" w:color="000000"/>
+              <w:bottom w:val="single" w:sz="4" w:space="0" w:color="000000"/>
+              <w:right w:val="single" w:sz="4" w:space="0" w:color="000000"/>
+            </w:tcBorders>
+            <w:vAlign w:val="center"/>
+          </w:tcPr>
+          <w:p>
+            <w:pPr>
+              <w:rPr>
+                <w:rFonts w:ascii="Times New Roman" w:eastAsia="Times New Roman" w:hAnsi="Times New Roman" w:cs="Times New Roman"/>
+                <w:sz w:val="24"/>
+                <w:szCs w:val="24"/>
+              </w:rPr>
+            </w:pPr>
+            <w:r>
+              <w:rPr>
+                <w:rFonts w:ascii="Times New Roman" w:eastAsia="Times New Roman" w:hAnsi="Times New Roman" w:cs="Times New Roman"/>
+                <w:sz w:val="24"/>
+                <w:szCs w:val="24"/>
+              </w:rPr>
+              <w:t>High</w:t>
+            </w:r>
+          </w:p>
+        </w:tc>
+      </w:tr>
+      <w:tr>
+        <w:trPr>
+          <w:trHeight w:val="440"/>
+        </w:trPr>
+        <w:tc>
+          <w:tcPr>
+            <w:tcW w:w="2254" w:type="dxa"/>
+            <w:tcBorders>
+              <w:top w:val="single" w:sz="4" w:space="0" w:color="000000"/>
+              <w:left w:val="single" w:sz="4" w:space="0" w:color="000000"/>
+              <w:bottom w:val="single" w:sz="4" w:space="0" w:color="000000"/>
+              <w:right w:val="single" w:sz="4" w:space="0" w:color="000000"/>
+            </w:tcBorders>
+            <w:vAlign w:val="center"/>
+          </w:tcPr>
+          <w:p>
+            <w:pPr>
+              <w:rPr>
+                <w:rFonts w:ascii="Times New Roman" w:eastAsia="Times New Roman" w:hAnsi="Times New Roman" w:cs="Times New Roman"/>
+                <w:b/>
+                <w:sz w:val="24"/>
+                <w:szCs w:val="24"/>
+              </w:rPr>
+            </w:pPr>
+            <w:r>
+              <w:rPr>
+                <w:rFonts w:ascii="Times New Roman" w:eastAsia="Times New Roman" w:hAnsi="Times New Roman" w:cs="Times New Roman"/>
+                <w:b/>
+                <w:sz w:val="24"/>
+                <w:szCs w:val="24"/>
+              </w:rPr>
+              <w:t>Frequency of Use</w:t>
+            </w:r>
+          </w:p>
+        </w:tc>
+        <w:tc>
+          <w:tcPr>
+            <w:tcW w:w="6111" w:type="dxa"/>
+            <w:gridSpan w:val="3"/>
+            <w:tcBorders>
+              <w:top w:val="single" w:sz="4" w:space="0" w:color="000000"/>
+              <w:left w:val="single" w:sz="4" w:space="0" w:color="000000"/>
+              <w:bottom w:val="single" w:sz="4" w:space="0" w:color="000000"/>
+              <w:right w:val="single" w:sz="4" w:space="0" w:color="000000"/>
+            </w:tcBorders>
+            <w:vAlign w:val="center"/>
+          </w:tcPr>
+          <w:p>
+            <w:pPr>
+              <w:rPr>
+                <w:rFonts w:ascii="Times New Roman" w:eastAsia="Times New Roman" w:hAnsi="Times New Roman" w:cs="Times New Roman"/>
+                <w:sz w:val="24"/>
+                <w:szCs w:val="24"/>
+              </w:rPr>
+            </w:pPr>
+            <w:r>
+              <w:rPr>
+                <w:rFonts w:ascii="Times New Roman" w:eastAsia="Times New Roman" w:hAnsi="Times New Roman" w:cs="Times New Roman"/>
+                <w:sz w:val="24"/>
+                <w:szCs w:val="24"/>
+              </w:rPr>
+              <w:t>High</w:t>
+            </w:r>
+          </w:p>
+        </w:tc>
+      </w:tr>
+      <w:tr>
+        <w:trPr>
+          <w:trHeight w:val="440"/>
+        </w:trPr>
+        <w:tc>
+          <w:tcPr>
+            <w:tcW w:w="2254" w:type="dxa"/>
+            <w:tcBorders>
+              <w:top w:val="single" w:sz="4" w:space="0" w:color="000000"/>
+              <w:left w:val="single" w:sz="4" w:space="0" w:color="000000"/>
+              <w:bottom w:val="single" w:sz="4" w:space="0" w:color="000000"/>
+              <w:right w:val="single" w:sz="4" w:space="0" w:color="000000"/>
+            </w:tcBorders>
+            <w:vAlign w:val="center"/>
+          </w:tcPr>
+          <w:p>
+            <w:pPr>
+              <w:rPr>
+                <w:rFonts w:ascii="Times New Roman" w:eastAsia="Times New Roman" w:hAnsi="Times New Roman" w:cs="Times New Roman"/>
+                <w:b/>
+                <w:sz w:val="24"/>
+                <w:szCs w:val="24"/>
+              </w:rPr>
+            </w:pPr>
+            <w:r>
+              <w:rPr>
+                <w:rFonts w:ascii="Times New Roman" w:eastAsia="Times New Roman" w:hAnsi="Times New Roman" w:cs="Times New Roman"/>
+                <w:b/>
+                <w:sz w:val="24"/>
+                <w:szCs w:val="24"/>
+              </w:rPr>
+              <w:t>Business Rules</w:t>
+            </w:r>
+          </w:p>
+        </w:tc>
+        <w:tc>
+          <w:tcPr>
+            <w:tcW w:w="6111" w:type="dxa"/>
+            <w:gridSpan w:val="3"/>
+            <w:tcBorders>
+              <w:top w:val="single" w:sz="4" w:space="0" w:color="000000"/>
+              <w:left w:val="single" w:sz="4" w:space="0" w:color="000000"/>
+              <w:bottom w:val="single" w:sz="4" w:space="0" w:color="000000"/>
+              <w:right w:val="single" w:sz="4" w:space="0" w:color="000000"/>
+            </w:tcBorders>
+            <w:vAlign w:val="center"/>
+          </w:tcPr>
+          <w:p>
+            <w:pPr>
+              <w:rPr>
+                <w:rFonts w:ascii="Times New Roman" w:eastAsia="Times New Roman" w:hAnsi="Times New Roman" w:cs="Times New Roman"/>
+                <w:sz w:val="24"/>
+                <w:szCs w:val="24"/>
+              </w:rPr>
+            </w:pPr>
+          </w:p>
+        </w:tc>
+      </w:tr>
+      <w:tr>
+        <w:trPr>
+          <w:trHeight w:val="440"/>
+        </w:trPr>
+        <w:tc>
+          <w:tcPr>
+            <w:tcW w:w="2254" w:type="dxa"/>
+            <w:tcBorders>
+              <w:top w:val="single" w:sz="4" w:space="0" w:color="000000"/>
+              <w:left w:val="single" w:sz="4" w:space="0" w:color="000000"/>
+              <w:bottom w:val="single" w:sz="4" w:space="0" w:color="000000"/>
+              <w:right w:val="single" w:sz="4" w:space="0" w:color="000000"/>
+            </w:tcBorders>
+            <w:vAlign w:val="center"/>
+          </w:tcPr>
+          <w:p>
+            <w:pPr>
+              <w:rPr>
+                <w:rFonts w:ascii="Times New Roman" w:eastAsia="Times New Roman" w:hAnsi="Times New Roman" w:cs="Times New Roman"/>
+                <w:b/>
+                <w:sz w:val="24"/>
+                <w:szCs w:val="24"/>
+              </w:rPr>
+            </w:pPr>
+            <w:r>
+              <w:rPr>
+                <w:rFonts w:ascii="Times New Roman" w:eastAsia="Times New Roman" w:hAnsi="Times New Roman" w:cs="Times New Roman"/>
+                <w:b/>
+                <w:sz w:val="24"/>
+                <w:szCs w:val="24"/>
+              </w:rPr>
+              <w:lastRenderedPageBreak/>
+              <w:t>Other Information</w:t>
+            </w:r>
+          </w:p>
+        </w:tc>
+        <w:tc>
+          <w:tcPr>
+            <w:tcW w:w="6111" w:type="dxa"/>
+            <w:gridSpan w:val="3"/>
+            <w:tcBorders>
+              <w:top w:val="single" w:sz="4" w:space="0" w:color="000000"/>
+              <w:left w:val="single" w:sz="4" w:space="0" w:color="000000"/>
+              <w:bottom w:val="single" w:sz="4" w:space="0" w:color="000000"/>
+              <w:right w:val="single" w:sz="4" w:space="0" w:color="000000"/>
+            </w:tcBorders>
+            <w:vAlign w:val="center"/>
+          </w:tcPr>
+          <w:p>
+            <w:pPr>
+              <w:rPr>
+                <w:rFonts w:ascii="Times New Roman" w:eastAsia="Times New Roman" w:hAnsi="Times New Roman" w:cs="Times New Roman"/>
+                <w:sz w:val="24"/>
+                <w:szCs w:val="24"/>
+              </w:rPr>
+            </w:pPr>
+            <w:r>
+              <w:rPr>
+                <w:rFonts w:ascii="Times New Roman" w:eastAsia="Times New Roman" w:hAnsi="Times New Roman" w:cs="Times New Roman"/>
+                <w:sz w:val="24"/>
+                <w:szCs w:val="24"/>
+              </w:rPr>
+              <w:t>N/A</w:t>
+            </w:r>
+          </w:p>
+        </w:tc>
+      </w:tr>
+      <w:tr>
+        <w:trPr>
+          <w:trHeight w:val="440"/>
+        </w:trPr>
+        <w:tc>
+          <w:tcPr>
+            <w:tcW w:w="2254" w:type="dxa"/>
+            <w:tcBorders>
+              <w:top w:val="single" w:sz="4" w:space="0" w:color="000000"/>
+              <w:left w:val="single" w:sz="4" w:space="0" w:color="000000"/>
+              <w:bottom w:val="single" w:sz="4" w:space="0" w:color="000000"/>
+              <w:right w:val="single" w:sz="4" w:space="0" w:color="000000"/>
+            </w:tcBorders>
+            <w:vAlign w:val="center"/>
+          </w:tcPr>
+          <w:p>
+            <w:pPr>
+              <w:rPr>
+                <w:rFonts w:ascii="Times New Roman" w:eastAsia="Times New Roman" w:hAnsi="Times New Roman" w:cs="Times New Roman"/>
+                <w:b/>
+                <w:sz w:val="24"/>
+                <w:szCs w:val="24"/>
+              </w:rPr>
+            </w:pPr>
+            <w:r>
+              <w:rPr>
+                <w:rFonts w:ascii="Times New Roman" w:eastAsia="Times New Roman" w:hAnsi="Times New Roman" w:cs="Times New Roman"/>
+                <w:b/>
+                <w:sz w:val="24"/>
+                <w:szCs w:val="24"/>
+              </w:rPr>
+              <w:t>Assumptions</w:t>
+            </w:r>
+          </w:p>
+        </w:tc>
+        <w:tc>
+          <w:tcPr>
+            <w:tcW w:w="6111" w:type="dxa"/>
+            <w:gridSpan w:val="3"/>
+            <w:tcBorders>
+              <w:top w:val="single" w:sz="4" w:space="0" w:color="000000"/>
+              <w:left w:val="single" w:sz="4" w:space="0" w:color="000000"/>
+              <w:bottom w:val="single" w:sz="4" w:space="0" w:color="000000"/>
+              <w:right w:val="single" w:sz="4" w:space="0" w:color="000000"/>
+            </w:tcBorders>
+            <w:vAlign w:val="center"/>
+          </w:tcPr>
+          <w:p>
+            <w:pPr>
+              <w:rPr>
+                <w:rFonts w:ascii="Times New Roman" w:eastAsia="Times New Roman" w:hAnsi="Times New Roman" w:cs="Times New Roman"/>
+                <w:sz w:val="24"/>
+                <w:szCs w:val="24"/>
+              </w:rPr>
+            </w:pPr>
+            <w:r>
+              <w:rPr>
+                <w:rFonts w:ascii="Times New Roman" w:eastAsia="Times New Roman" w:hAnsi="Times New Roman" w:cs="Times New Roman"/>
+                <w:sz w:val="24"/>
+                <w:szCs w:val="24"/>
+              </w:rPr>
+              <w:t>N/A</w:t>
+            </w:r>
+          </w:p>
+        </w:tc>
+      </w:tr>
+    </w:tbl>
+    <w:p/>
+    <w:p>
+      <w:pPr>
         <w:pStyle w:val="Heading2"/>
         <w:rPr>
           <w:rFonts w:cs="Times New Roman"/>
@@ -47838,6 +49293,92 @@
     </w:lvl>
   </w:abstractNum>
   <w:abstractNum w:abstractNumId="29" w15:restartNumberingAfterBreak="0">
+    <w:nsid w:val="40E54942"/>
+    <w:multiLevelType w:val="multilevel"/>
+    <w:tmpl w:val="43965A7A"/>
+    <w:lvl w:ilvl="0">
+      <w:start w:val="1"/>
+      <w:numFmt w:val="decimal"/>
+      <w:lvlText w:val="%1."/>
+      <w:lvlJc w:val="left"/>
+      <w:pPr>
+        <w:ind w:left="720" w:hanging="360"/>
+      </w:pPr>
+    </w:lvl>
+    <w:lvl w:ilvl="1">
+      <w:start w:val="1"/>
+      <w:numFmt w:val="lowerLetter"/>
+      <w:lvlText w:val="%2."/>
+      <w:lvlJc w:val="left"/>
+      <w:pPr>
+        <w:ind w:left="1440" w:hanging="360"/>
+      </w:pPr>
+    </w:lvl>
+    <w:lvl w:ilvl="2">
+      <w:start w:val="1"/>
+      <w:numFmt w:val="lowerRoman"/>
+      <w:lvlText w:val="%3."/>
+      <w:lvlJc w:val="right"/>
+      <w:pPr>
+        <w:ind w:left="2160" w:hanging="180"/>
+      </w:pPr>
+    </w:lvl>
+    <w:lvl w:ilvl="3">
+      <w:start w:val="1"/>
+      <w:numFmt w:val="decimal"/>
+      <w:lvlText w:val="%4."/>
+      <w:lvlJc w:val="left"/>
+      <w:pPr>
+        <w:ind w:left="2880" w:hanging="360"/>
+      </w:pPr>
+    </w:lvl>
+    <w:lvl w:ilvl="4">
+      <w:start w:val="1"/>
+      <w:numFmt w:val="lowerLetter"/>
+      <w:lvlText w:val="%5."/>
+      <w:lvlJc w:val="left"/>
+      <w:pPr>
+        <w:ind w:left="3600" w:hanging="360"/>
+      </w:pPr>
+    </w:lvl>
+    <w:lvl w:ilvl="5">
+      <w:start w:val="1"/>
+      <w:numFmt w:val="lowerRoman"/>
+      <w:lvlText w:val="%6."/>
+      <w:lvlJc w:val="right"/>
+      <w:pPr>
+        <w:ind w:left="4320" w:hanging="180"/>
+      </w:pPr>
+    </w:lvl>
+    <w:lvl w:ilvl="6">
+      <w:start w:val="1"/>
+      <w:numFmt w:val="decimal"/>
+      <w:lvlText w:val="%7."/>
+      <w:lvlJc w:val="left"/>
+      <w:pPr>
+        <w:ind w:left="5040" w:hanging="360"/>
+      </w:pPr>
+    </w:lvl>
+    <w:lvl w:ilvl="7">
+      <w:start w:val="1"/>
+      <w:numFmt w:val="lowerLetter"/>
+      <w:lvlText w:val="%8."/>
+      <w:lvlJc w:val="left"/>
+      <w:pPr>
+        <w:ind w:left="5760" w:hanging="360"/>
+      </w:pPr>
+    </w:lvl>
+    <w:lvl w:ilvl="8">
+      <w:start w:val="1"/>
+      <w:numFmt w:val="lowerRoman"/>
+      <w:lvlText w:val="%9."/>
+      <w:lvlJc w:val="right"/>
+      <w:pPr>
+        <w:ind w:left="6480" w:hanging="180"/>
+      </w:pPr>
+    </w:lvl>
+  </w:abstractNum>
+  <w:abstractNum w:abstractNumId="30" w15:restartNumberingAfterBreak="0">
     <w:nsid w:val="40F706D5"/>
     <w:multiLevelType w:val="multilevel"/>
     <w:tmpl w:val="80305764"/>
@@ -47923,7 +49464,7 @@
       </w:pPr>
     </w:lvl>
   </w:abstractNum>
-  <w:abstractNum w:abstractNumId="30" w15:restartNumberingAfterBreak="0">
+  <w:abstractNum w:abstractNumId="31" w15:restartNumberingAfterBreak="0">
     <w:nsid w:val="411E5211"/>
     <w:multiLevelType w:val="multilevel"/>
     <w:tmpl w:val="1DB64BD2"/>
@@ -48009,7 +49550,7 @@
       </w:pPr>
     </w:lvl>
   </w:abstractNum>
-  <w:abstractNum w:abstractNumId="31" w15:restartNumberingAfterBreak="0">
+  <w:abstractNum w:abstractNumId="32" w15:restartNumberingAfterBreak="0">
     <w:nsid w:val="45687845"/>
     <w:multiLevelType w:val="multilevel"/>
     <w:tmpl w:val="5FC2F728"/>
@@ -48122,7 +49663,7 @@
       </w:rPr>
     </w:lvl>
   </w:abstractNum>
-  <w:abstractNum w:abstractNumId="32" w15:restartNumberingAfterBreak="0">
+  <w:abstractNum w:abstractNumId="33" w15:restartNumberingAfterBreak="0">
     <w:nsid w:val="475F38C5"/>
     <w:multiLevelType w:val="multilevel"/>
     <w:tmpl w:val="2AC2B3A6"/>
@@ -48208,7 +49749,7 @@
       </w:pPr>
     </w:lvl>
   </w:abstractNum>
-  <w:abstractNum w:abstractNumId="33" w15:restartNumberingAfterBreak="0">
+  <w:abstractNum w:abstractNumId="34" w15:restartNumberingAfterBreak="0">
     <w:nsid w:val="48DA0D64"/>
     <w:multiLevelType w:val="multilevel"/>
     <w:tmpl w:val="E59AEA8C"/>
@@ -48339,7 +49880,7 @@
       </w:rPr>
     </w:lvl>
   </w:abstractNum>
-  <w:abstractNum w:abstractNumId="34" w15:restartNumberingAfterBreak="0">
+  <w:abstractNum w:abstractNumId="35" w15:restartNumberingAfterBreak="0">
     <w:nsid w:val="48E658D6"/>
     <w:multiLevelType w:val="multilevel"/>
     <w:tmpl w:val="934C387A"/>
@@ -48470,7 +50011,7 @@
       </w:rPr>
     </w:lvl>
   </w:abstractNum>
-  <w:abstractNum w:abstractNumId="35" w15:restartNumberingAfterBreak="0">
+  <w:abstractNum w:abstractNumId="36" w15:restartNumberingAfterBreak="0">
     <w:nsid w:val="4B997418"/>
     <w:multiLevelType w:val="multilevel"/>
     <w:tmpl w:val="2D98A2EA"/>
@@ -48556,7 +50097,7 @@
       </w:pPr>
     </w:lvl>
   </w:abstractNum>
-  <w:abstractNum w:abstractNumId="36" w15:restartNumberingAfterBreak="0">
+  <w:abstractNum w:abstractNumId="37" w15:restartNumberingAfterBreak="0">
     <w:nsid w:val="4DDB20F9"/>
     <w:multiLevelType w:val="multilevel"/>
     <w:tmpl w:val="72246414"/>
@@ -48642,7 +50183,7 @@
       </w:pPr>
     </w:lvl>
   </w:abstractNum>
-  <w:abstractNum w:abstractNumId="37" w15:restartNumberingAfterBreak="0">
+  <w:abstractNum w:abstractNumId="38" w15:restartNumberingAfterBreak="0">
     <w:nsid w:val="4F897D40"/>
     <w:multiLevelType w:val="multilevel"/>
     <w:tmpl w:val="85F451BE"/>
@@ -48755,7 +50296,7 @@
       </w:rPr>
     </w:lvl>
   </w:abstractNum>
-  <w:abstractNum w:abstractNumId="38" w15:restartNumberingAfterBreak="0">
+  <w:abstractNum w:abstractNumId="39" w15:restartNumberingAfterBreak="0">
     <w:nsid w:val="4FE4280F"/>
     <w:multiLevelType w:val="multilevel"/>
     <w:tmpl w:val="27D20E96"/>
@@ -48841,7 +50382,7 @@
       </w:pPr>
     </w:lvl>
   </w:abstractNum>
-  <w:abstractNum w:abstractNumId="39" w15:restartNumberingAfterBreak="0">
+  <w:abstractNum w:abstractNumId="40" w15:restartNumberingAfterBreak="0">
     <w:nsid w:val="55625C94"/>
     <w:multiLevelType w:val="multilevel"/>
     <w:tmpl w:val="E73C6778"/>
@@ -48927,7 +50468,7 @@
       </w:pPr>
     </w:lvl>
   </w:abstractNum>
-  <w:abstractNum w:abstractNumId="40" w15:restartNumberingAfterBreak="0">
+  <w:abstractNum w:abstractNumId="41" w15:restartNumberingAfterBreak="0">
     <w:nsid w:val="588D6ED0"/>
     <w:multiLevelType w:val="multilevel"/>
     <w:tmpl w:val="C1E2A166"/>
@@ -49058,7 +50599,7 @@
       </w:rPr>
     </w:lvl>
   </w:abstractNum>
-  <w:abstractNum w:abstractNumId="41" w15:restartNumberingAfterBreak="0">
+  <w:abstractNum w:abstractNumId="42" w15:restartNumberingAfterBreak="0">
     <w:nsid w:val="5D670F28"/>
     <w:multiLevelType w:val="multilevel"/>
     <w:tmpl w:val="48EE5B68"/>
@@ -49171,7 +50712,7 @@
       </w:rPr>
     </w:lvl>
   </w:abstractNum>
-  <w:abstractNum w:abstractNumId="42" w15:restartNumberingAfterBreak="0">
+  <w:abstractNum w:abstractNumId="43" w15:restartNumberingAfterBreak="0">
     <w:nsid w:val="62B62281"/>
     <w:multiLevelType w:val="multilevel"/>
     <w:tmpl w:val="BEDA33CA"/>
@@ -49284,7 +50825,7 @@
       </w:rPr>
     </w:lvl>
   </w:abstractNum>
-  <w:abstractNum w:abstractNumId="43" w15:restartNumberingAfterBreak="0">
+  <w:abstractNum w:abstractNumId="44" w15:restartNumberingAfterBreak="0">
     <w:nsid w:val="62B90C15"/>
     <w:multiLevelType w:val="multilevel"/>
     <w:tmpl w:val="63D8B65C"/>
@@ -49397,7 +50938,7 @@
       </w:rPr>
     </w:lvl>
   </w:abstractNum>
-  <w:abstractNum w:abstractNumId="44" w15:restartNumberingAfterBreak="0">
+  <w:abstractNum w:abstractNumId="45" w15:restartNumberingAfterBreak="0">
     <w:nsid w:val="62C4442D"/>
     <w:multiLevelType w:val="multilevel"/>
     <w:tmpl w:val="55D8B0F2"/>
@@ -49528,7 +51069,7 @@
       </w:rPr>
     </w:lvl>
   </w:abstractNum>
-  <w:abstractNum w:abstractNumId="45" w15:restartNumberingAfterBreak="0">
+  <w:abstractNum w:abstractNumId="46" w15:restartNumberingAfterBreak="0">
     <w:nsid w:val="6B0441A1"/>
     <w:multiLevelType w:val="multilevel"/>
     <w:tmpl w:val="E3F8608A"/>
@@ -49614,7 +51155,7 @@
       </w:pPr>
     </w:lvl>
   </w:abstractNum>
-  <w:abstractNum w:abstractNumId="46" w15:restartNumberingAfterBreak="0">
+  <w:abstractNum w:abstractNumId="47" w15:restartNumberingAfterBreak="0">
     <w:nsid w:val="6B376E81"/>
     <w:multiLevelType w:val="multilevel"/>
     <w:tmpl w:val="389ACB2E"/>
@@ -49745,7 +51286,7 @@
       </w:rPr>
     </w:lvl>
   </w:abstractNum>
-  <w:abstractNum w:abstractNumId="47" w15:restartNumberingAfterBreak="0">
+  <w:abstractNum w:abstractNumId="48" w15:restartNumberingAfterBreak="0">
     <w:nsid w:val="6BD638A0"/>
     <w:multiLevelType w:val="multilevel"/>
     <w:tmpl w:val="2CBA5F4A"/>
@@ -49876,7 +51417,7 @@
       </w:rPr>
     </w:lvl>
   </w:abstractNum>
-  <w:abstractNum w:abstractNumId="48" w15:restartNumberingAfterBreak="0">
+  <w:abstractNum w:abstractNumId="49" w15:restartNumberingAfterBreak="0">
     <w:nsid w:val="6D1F7B2C"/>
     <w:multiLevelType w:val="multilevel"/>
     <w:tmpl w:val="30082FD4"/>
@@ -49962,7 +51503,7 @@
       </w:pPr>
     </w:lvl>
   </w:abstractNum>
-  <w:abstractNum w:abstractNumId="49" w15:restartNumberingAfterBreak="0">
+  <w:abstractNum w:abstractNumId="50" w15:restartNumberingAfterBreak="0">
     <w:nsid w:val="6D2F6A05"/>
     <w:multiLevelType w:val="multilevel"/>
     <w:tmpl w:val="170C6F6C"/>
@@ -50093,7 +51634,7 @@
       </w:rPr>
     </w:lvl>
   </w:abstractNum>
-  <w:abstractNum w:abstractNumId="50" w15:restartNumberingAfterBreak="0">
+  <w:abstractNum w:abstractNumId="51" w15:restartNumberingAfterBreak="0">
     <w:nsid w:val="6DE249EB"/>
     <w:multiLevelType w:val="multilevel"/>
     <w:tmpl w:val="F3C2E624"/>
@@ -50179,7 +51720,7 @@
       </w:pPr>
     </w:lvl>
   </w:abstractNum>
-  <w:abstractNum w:abstractNumId="51" w15:restartNumberingAfterBreak="0">
+  <w:abstractNum w:abstractNumId="52" w15:restartNumberingAfterBreak="0">
     <w:nsid w:val="6EDB18E9"/>
     <w:multiLevelType w:val="multilevel"/>
     <w:tmpl w:val="B110201E"/>
@@ -50265,7 +51806,7 @@
       </w:pPr>
     </w:lvl>
   </w:abstractNum>
-  <w:abstractNum w:abstractNumId="52" w15:restartNumberingAfterBreak="0">
+  <w:abstractNum w:abstractNumId="53" w15:restartNumberingAfterBreak="0">
     <w:nsid w:val="736D666E"/>
     <w:multiLevelType w:val="multilevel"/>
     <w:tmpl w:val="D020EDEA"/>
@@ -50351,7 +51892,93 @@
       </w:pPr>
     </w:lvl>
   </w:abstractNum>
-  <w:abstractNum w:abstractNumId="53" w15:restartNumberingAfterBreak="0">
+  <w:abstractNum w:abstractNumId="54" w15:restartNumberingAfterBreak="0">
+    <w:nsid w:val="76393702"/>
+    <w:multiLevelType w:val="multilevel"/>
+    <w:tmpl w:val="128A73D0"/>
+    <w:lvl w:ilvl="0">
+      <w:start w:val="1"/>
+      <w:numFmt w:val="decimal"/>
+      <w:lvlText w:val="%1."/>
+      <w:lvlJc w:val="left"/>
+      <w:pPr>
+        <w:ind w:left="720" w:hanging="360"/>
+      </w:pPr>
+    </w:lvl>
+    <w:lvl w:ilvl="1">
+      <w:start w:val="1"/>
+      <w:numFmt w:val="lowerLetter"/>
+      <w:lvlText w:val="%2."/>
+      <w:lvlJc w:val="left"/>
+      <w:pPr>
+        <w:ind w:left="1440" w:hanging="360"/>
+      </w:pPr>
+    </w:lvl>
+    <w:lvl w:ilvl="2">
+      <w:start w:val="1"/>
+      <w:numFmt w:val="lowerRoman"/>
+      <w:lvlText w:val="%3."/>
+      <w:lvlJc w:val="right"/>
+      <w:pPr>
+        <w:ind w:left="2160" w:hanging="180"/>
+      </w:pPr>
+    </w:lvl>
+    <w:lvl w:ilvl="3">
+      <w:start w:val="1"/>
+      <w:numFmt w:val="decimal"/>
+      <w:lvlText w:val="%4."/>
+      <w:lvlJc w:val="left"/>
+      <w:pPr>
+        <w:ind w:left="2880" w:hanging="360"/>
+      </w:pPr>
+    </w:lvl>
+    <w:lvl w:ilvl="4">
+      <w:start w:val="1"/>
+      <w:numFmt w:val="lowerLetter"/>
+      <w:lvlText w:val="%5."/>
+      <w:lvlJc w:val="left"/>
+      <w:pPr>
+        <w:ind w:left="3600" w:hanging="360"/>
+      </w:pPr>
+    </w:lvl>
+    <w:lvl w:ilvl="5">
+      <w:start w:val="1"/>
+      <w:numFmt w:val="lowerRoman"/>
+      <w:lvlText w:val="%6."/>
+      <w:lvlJc w:val="right"/>
+      <w:pPr>
+        <w:ind w:left="4320" w:hanging="180"/>
+      </w:pPr>
+    </w:lvl>
+    <w:lvl w:ilvl="6">
+      <w:start w:val="1"/>
+      <w:numFmt w:val="decimal"/>
+      <w:lvlText w:val="%7."/>
+      <w:lvlJc w:val="left"/>
+      <w:pPr>
+        <w:ind w:left="5040" w:hanging="360"/>
+      </w:pPr>
+    </w:lvl>
+    <w:lvl w:ilvl="7">
+      <w:start w:val="1"/>
+      <w:numFmt w:val="lowerLetter"/>
+      <w:lvlText w:val="%8."/>
+      <w:lvlJc w:val="left"/>
+      <w:pPr>
+        <w:ind w:left="5760" w:hanging="360"/>
+      </w:pPr>
+    </w:lvl>
+    <w:lvl w:ilvl="8">
+      <w:start w:val="1"/>
+      <w:numFmt w:val="lowerRoman"/>
+      <w:lvlText w:val="%9."/>
+      <w:lvlJc w:val="right"/>
+      <w:pPr>
+        <w:ind w:left="6480" w:hanging="180"/>
+      </w:pPr>
+    </w:lvl>
+  </w:abstractNum>
+  <w:abstractNum w:abstractNumId="55" w15:restartNumberingAfterBreak="0">
     <w:nsid w:val="768F2C3F"/>
     <w:multiLevelType w:val="multilevel"/>
     <w:tmpl w:val="2B6E9612"/>
@@ -50437,7 +52064,7 @@
       </w:pPr>
     </w:lvl>
   </w:abstractNum>
-  <w:abstractNum w:abstractNumId="54" w15:restartNumberingAfterBreak="0">
+  <w:abstractNum w:abstractNumId="56" w15:restartNumberingAfterBreak="0">
     <w:nsid w:val="776E7685"/>
     <w:multiLevelType w:val="multilevel"/>
     <w:tmpl w:val="1BFAB368"/>
@@ -50550,7 +52177,7 @@
       </w:rPr>
     </w:lvl>
   </w:abstractNum>
-  <w:abstractNum w:abstractNumId="55" w15:restartNumberingAfterBreak="0">
+  <w:abstractNum w:abstractNumId="57" w15:restartNumberingAfterBreak="0">
     <w:nsid w:val="7D190205"/>
     <w:multiLevelType w:val="multilevel"/>
     <w:tmpl w:val="4DCA9B1A"/>
@@ -50663,7 +52290,7 @@
       </w:rPr>
     </w:lvl>
   </w:abstractNum>
-  <w:abstractNum w:abstractNumId="56" w15:restartNumberingAfterBreak="0">
+  <w:abstractNum w:abstractNumId="58" w15:restartNumberingAfterBreak="0">
     <w:nsid w:val="7D24287A"/>
     <w:multiLevelType w:val="multilevel"/>
     <w:tmpl w:val="28C46E00"/>
@@ -50776,7 +52403,7 @@
       </w:rPr>
     </w:lvl>
   </w:abstractNum>
-  <w:abstractNum w:abstractNumId="57" w15:restartNumberingAfterBreak="0">
+  <w:abstractNum w:abstractNumId="59" w15:restartNumberingAfterBreak="0">
     <w:nsid w:val="7FD55964"/>
     <w:multiLevelType w:val="multilevel"/>
     <w:tmpl w:val="1ED05C20"/>
@@ -50863,28 +52490,28 @@
     </w:lvl>
   </w:abstractNum>
   <w:num w:numId="1">
-    <w:abstractNumId w:val="49"/>
+    <w:abstractNumId w:val="50"/>
   </w:num>
   <w:num w:numId="2">
     <w:abstractNumId w:val="2"/>
   </w:num>
   <w:num w:numId="3">
-    <w:abstractNumId w:val="47"/>
+    <w:abstractNumId w:val="48"/>
   </w:num>
   <w:num w:numId="4">
-    <w:abstractNumId w:val="43"/>
+    <w:abstractNumId w:val="44"/>
   </w:num>
   <w:num w:numId="5">
     <w:abstractNumId w:val="10"/>
   </w:num>
   <w:num w:numId="6">
-    <w:abstractNumId w:val="46"/>
+    <w:abstractNumId w:val="47"/>
   </w:num>
   <w:num w:numId="7">
     <w:abstractNumId w:val="12"/>
   </w:num>
   <w:num w:numId="8">
-    <w:abstractNumId w:val="40"/>
+    <w:abstractNumId w:val="41"/>
   </w:num>
   <w:num w:numId="9">
     <w:abstractNumId w:val="21"/>
@@ -50893,19 +52520,19 @@
     <w:abstractNumId w:val="1"/>
   </w:num>
   <w:num w:numId="11">
-    <w:abstractNumId w:val="33"/>
+    <w:abstractNumId w:val="34"/>
   </w:num>
   <w:num w:numId="12">
     <w:abstractNumId w:val="28"/>
   </w:num>
   <w:num w:numId="13">
-    <w:abstractNumId w:val="44"/>
+    <w:abstractNumId w:val="45"/>
   </w:num>
   <w:num w:numId="14">
-    <w:abstractNumId w:val="34"/>
+    <w:abstractNumId w:val="35"/>
   </w:num>
   <w:num w:numId="15">
-    <w:abstractNumId w:val="56"/>
+    <w:abstractNumId w:val="58"/>
   </w:num>
   <w:num w:numId="16">
     <w:abstractNumId w:val="25"/>
@@ -50917,19 +52544,19 @@
     <w:abstractNumId w:val="26"/>
   </w:num>
   <w:num w:numId="19">
-    <w:abstractNumId w:val="32"/>
+    <w:abstractNumId w:val="33"/>
   </w:num>
   <w:num w:numId="20">
-    <w:abstractNumId w:val="50"/>
+    <w:abstractNumId w:val="51"/>
   </w:num>
   <w:num w:numId="21">
-    <w:abstractNumId w:val="30"/>
+    <w:abstractNumId w:val="31"/>
   </w:num>
   <w:num w:numId="22">
-    <w:abstractNumId w:val="35"/>
+    <w:abstractNumId w:val="36"/>
   </w:num>
   <w:num w:numId="23">
-    <w:abstractNumId w:val="53"/>
+    <w:abstractNumId w:val="55"/>
   </w:num>
   <w:num w:numId="24">
     <w:abstractNumId w:val="16"/>
@@ -50938,19 +52565,19 @@
     <w:abstractNumId w:val="17"/>
   </w:num>
   <w:num w:numId="26">
-    <w:abstractNumId w:val="57"/>
+    <w:abstractNumId w:val="59"/>
   </w:num>
   <w:num w:numId="27">
-    <w:abstractNumId w:val="38"/>
+    <w:abstractNumId w:val="39"/>
   </w:num>
   <w:num w:numId="28">
-    <w:abstractNumId w:val="51"/>
+    <w:abstractNumId w:val="52"/>
   </w:num>
   <w:num w:numId="29">
     <w:abstractNumId w:val="24"/>
   </w:num>
   <w:num w:numId="30">
-    <w:abstractNumId w:val="48"/>
+    <w:abstractNumId w:val="49"/>
   </w:num>
   <w:num w:numId="31">
     <w:abstractNumId w:val="23"/>
@@ -50965,7 +52592,7 @@
     <w:abstractNumId w:val="15"/>
   </w:num>
   <w:num w:numId="35">
-    <w:abstractNumId w:val="29"/>
+    <w:abstractNumId w:val="30"/>
   </w:num>
   <w:num w:numId="36">
     <w:abstractNumId w:val="7"/>
@@ -50974,7 +52601,7 @@
     <w:abstractNumId w:val="11"/>
   </w:num>
   <w:num w:numId="38">
-    <w:abstractNumId w:val="39"/>
+    <w:abstractNumId w:val="40"/>
   </w:num>
   <w:num w:numId="39">
     <w:abstractNumId w:val="22"/>
@@ -50986,19 +52613,19 @@
     <w:abstractNumId w:val="19"/>
   </w:num>
   <w:num w:numId="42">
-    <w:abstractNumId w:val="54"/>
+    <w:abstractNumId w:val="56"/>
   </w:num>
   <w:num w:numId="43">
     <w:abstractNumId w:val="9"/>
   </w:num>
   <w:num w:numId="44">
-    <w:abstractNumId w:val="55"/>
+    <w:abstractNumId w:val="57"/>
   </w:num>
   <w:num w:numId="45">
     <w:abstractNumId w:val="27"/>
   </w:num>
   <w:num w:numId="46">
-    <w:abstractNumId w:val="42"/>
+    <w:abstractNumId w:val="43"/>
   </w:num>
   <w:num w:numId="47">
     <w:abstractNumId w:val="14"/>
@@ -51007,13 +52634,13 @@
     <w:abstractNumId w:val="18"/>
   </w:num>
   <w:num w:numId="49">
-    <w:abstractNumId w:val="41"/>
+    <w:abstractNumId w:val="42"/>
   </w:num>
   <w:num w:numId="50">
-    <w:abstractNumId w:val="37"/>
+    <w:abstractNumId w:val="38"/>
   </w:num>
   <w:num w:numId="51">
-    <w:abstractNumId w:val="31"/>
+    <w:abstractNumId w:val="32"/>
   </w:num>
   <w:num w:numId="52">
     <w:abstractNumId w:val="13"/>
@@ -51022,7 +52649,7 @@
     <w:abstractNumId w:val="4"/>
   </w:num>
   <w:num w:numId="54">
-    <w:abstractNumId w:val="45"/>
+    <w:abstractNumId w:val="46"/>
   </w:num>
   <w:num w:numId="55">
     <w:abstractNumId w:val="6"/>
@@ -51031,12 +52658,18 @@
     <w:abstractNumId w:val="20"/>
   </w:num>
   <w:num w:numId="57">
-    <w:abstractNumId w:val="36"/>
+    <w:abstractNumId w:val="37"/>
   </w:num>
   <w:num w:numId="58">
-    <w:abstractNumId w:val="52"/>
+    <w:abstractNumId w:val="53"/>
   </w:num>
-  <w:numIdMacAtCleanup w:val="58"/>
+  <w:num w:numId="59">
+    <w:abstractNumId w:val="54"/>
+  </w:num>
+  <w:num w:numId="60">
+    <w:abstractNumId w:val="29"/>
+  </w:num>
+  <w:numIdMacAtCleanup w:val="60"/>
 </w:numbering>
 </file>
 

</xml_diff>